<commit_message>
added API components part to thesis
</commit_message>
<xml_diff>
--- a/thesis/BA1_WebRTC.docx
+++ b/thesis/BA1_WebRTC.docx
@@ -6,8 +6,6 @@
       <w:pPr>
         <w:jc w:val="center"/>
       </w:pPr>
-      <w:bookmarkStart w:id="0" w:name="_GoBack"/>
-      <w:bookmarkEnd w:id="0"/>
     </w:p>
     <w:p>
       <w:pPr>
@@ -223,7 +221,7 @@
           <w:b/>
         </w:rPr>
         <w:lastRenderedPageBreak/>
-        <w:t>Formal declaration</w:t>
+        <w:t>Obligatory signed declaration:</w:t>
       </w:r>
     </w:p>
     <w:p>
@@ -1624,12 +1622,12 @@
       <w:pPr>
         <w:pStyle w:val="berschriftohneNummerierung"/>
       </w:pPr>
-      <w:bookmarkStart w:id="1" w:name="_Toc438988037"/>
+      <w:bookmarkStart w:id="0" w:name="_Toc438988037"/>
       <w:r>
         <w:lastRenderedPageBreak/>
         <w:t>Abstract</w:t>
       </w:r>
-      <w:bookmarkEnd w:id="1"/>
+      <w:bookmarkEnd w:id="0"/>
     </w:p>
     <w:p>
       <w:pPr>
@@ -1643,14 +1641,19 @@
       <w:pPr>
         <w:pStyle w:val="berschrift1"/>
       </w:pPr>
-      <w:bookmarkStart w:id="2" w:name="_Toc438987629"/>
-      <w:bookmarkStart w:id="3" w:name="_Toc438988038"/>
+      <w:bookmarkStart w:id="1" w:name="_Toc438987629"/>
+      <w:bookmarkStart w:id="2" w:name="_Toc438988038"/>
       <w:r>
         <w:lastRenderedPageBreak/>
         <w:t>Introduction</w:t>
       </w:r>
+      <w:bookmarkEnd w:id="1"/>
       <w:bookmarkEnd w:id="2"/>
-      <w:bookmarkEnd w:id="3"/>
+    </w:p>
+    <w:p>
+      <w:r>
+        <w:t>Assistive technology has been in use in factories for a few years now. Also known as remote support applications, they enable on-site personnel to repair malfunctions under support of experts, while they are connected via audio and video stream. For companies, this brings the substantial advantage that disruptions can be repaired significantly quicker, without the necessity of an expert having to be physically present.</w:t>
+      </w:r>
     </w:p>
     <w:p>
       <w:pPr>
@@ -1664,14 +1667,14 @@
       <w:pPr>
         <w:pStyle w:val="berschrift1"/>
       </w:pPr>
-      <w:bookmarkStart w:id="4" w:name="_Toc438987630"/>
-      <w:bookmarkStart w:id="5" w:name="_Toc438988039"/>
+      <w:bookmarkStart w:id="3" w:name="_Toc438987630"/>
+      <w:bookmarkStart w:id="4" w:name="_Toc438988039"/>
       <w:r>
         <w:lastRenderedPageBreak/>
         <w:t>Concept</w:t>
       </w:r>
+      <w:bookmarkEnd w:id="3"/>
       <w:bookmarkEnd w:id="4"/>
-      <w:bookmarkEnd w:id="5"/>
     </w:p>
     <w:p>
       <w:pPr>
@@ -1685,51 +1688,252 @@
       <w:pPr>
         <w:pStyle w:val="berschrift1"/>
       </w:pPr>
-      <w:bookmarkStart w:id="6" w:name="_Toc438987631"/>
-      <w:bookmarkStart w:id="7" w:name="_Toc438988040"/>
+      <w:bookmarkStart w:id="5" w:name="_Toc438987631"/>
+      <w:bookmarkStart w:id="6" w:name="_Toc438988040"/>
       <w:r>
         <w:lastRenderedPageBreak/>
         <w:t>WebRTC</w:t>
       </w:r>
+      <w:bookmarkEnd w:id="5"/>
       <w:bookmarkEnd w:id="6"/>
+    </w:p>
+    <w:p>
+      <w:pPr>
+        <w:pStyle w:val="berschrift2"/>
+      </w:pPr>
+      <w:bookmarkStart w:id="7" w:name="_Toc438987632"/>
+      <w:bookmarkStart w:id="8" w:name="_Toc438988041"/>
+      <w:r>
+        <w:t>Overview</w:t>
+      </w:r>
       <w:bookmarkEnd w:id="7"/>
-    </w:p>
+      <w:bookmarkEnd w:id="8"/>
+    </w:p>
+    <w:p/>
     <w:p>
       <w:pPr>
         <w:pStyle w:val="berschrift2"/>
       </w:pPr>
-      <w:bookmarkStart w:id="8" w:name="_Toc438987632"/>
-      <w:bookmarkStart w:id="9" w:name="_Toc438988041"/>
-      <w:r>
-        <w:t>Overview</w:t>
-      </w:r>
-      <w:bookmarkEnd w:id="8"/>
+      <w:bookmarkStart w:id="9" w:name="_Toc438987633"/>
+      <w:bookmarkStart w:id="10" w:name="_Toc438988042"/>
+      <w:r>
+        <w:t>API components</w:t>
+      </w:r>
       <w:bookmarkEnd w:id="9"/>
-    </w:p>
-    <w:p/>
+      <w:bookmarkEnd w:id="10"/>
+    </w:p>
+    <w:p>
+      <w:r>
+        <w:t>WebRTC consists of three main components, which developers have to implement and connect together</w:t>
+      </w:r>
+      <w:r>
+        <w:t xml:space="preserve"> in order for the application to work as intended</w:t>
+      </w:r>
+      <w:r>
+        <w:t>. These components are called MediaStream, PeerConnection and DataChannel. The functionality and details of all three will be explained in the following section.</w:t>
+      </w:r>
+    </w:p>
+    <w:p>
+      <w:pPr>
+        <w:pStyle w:val="berschrift3"/>
+      </w:pPr>
+      <w:r>
+        <w:t>MediaStream</w:t>
+      </w:r>
+    </w:p>
+    <w:p>
+      <w:r>
+        <w:t xml:space="preserve">To broadcast audio and video streams over the Internet, </w:t>
+      </w:r>
+      <w:r>
+        <w:rPr>
+          <w:i/>
+        </w:rPr>
+        <w:t>MediaStream</w:t>
+      </w:r>
+      <w:r>
+        <w:t xml:space="preserve"> objects are used. They enable the developer to interact with the streams, like displaying it in the browser window, taking snapshots or sending it to other users (Loreto &amp; Romano 2014</w:t>
+      </w:r>
+      <w:r>
+        <w:t>, p. 6</w:t>
+      </w:r>
+      <w:r>
+        <w:t>).</w:t>
+      </w:r>
+    </w:p>
+    <w:p>
+      <w:r>
+        <w:t xml:space="preserve">Before using a MediaStream object, it is necessary to get access to a media stream from a local media-capture device. This could be a camera from a laptop or a smartphone </w:t>
+      </w:r>
+      <w:r>
+        <w:t>or a microphone.</w:t>
+      </w:r>
+      <w:r>
+        <w:t xml:space="preserve"> </w:t>
+      </w:r>
+      <w:r>
+        <w:t xml:space="preserve">Developers can request access to these </w:t>
+      </w:r>
+      <w:r>
+        <w:rPr>
+          <w:i/>
+        </w:rPr>
+        <w:t>LocalMediaStreams</w:t>
+      </w:r>
+      <w:r>
+        <w:t xml:space="preserve"> through the function </w:t>
+      </w:r>
+      <w:r>
+        <w:rPr>
+          <w:i/>
+        </w:rPr>
+        <w:t>navigator.getUserMedia()</w:t>
+      </w:r>
+      <w:r>
+        <w:t xml:space="preserve">. </w:t>
+      </w:r>
+      <w:r>
+        <w:t>It is possible to specify the type of LocalMediaStream to be requested, audio, video or both. (Loreto &amp; Romano 2014, p. 6).</w:t>
+      </w:r>
+    </w:p>
+    <w:p>
+      <w:r>
+        <w:t>In JavaScript, the access to local media-capture devices is handled via opt-in approval from the user. When developers call the navigator.getUserMedia() function for the first time, a pop-up window asks the users if they want to grant the application access to the specified media-capture devices. This approval can be revoked by both users and developer</w:t>
+      </w:r>
+      <w:r>
+        <w:t>s</w:t>
+      </w:r>
+      <w:r>
+        <w:t xml:space="preserve"> at any</w:t>
+      </w:r>
+      <w:r>
+        <w:t xml:space="preserve"> time so the application will no longer have access to the camera or microphone.</w:t>
+      </w:r>
+    </w:p>
+    <w:p>
+      <w:r>
+        <w:t xml:space="preserve">In November 2015, Google Chrome removed the possibility </w:t>
+      </w:r>
+      <w:r>
+        <w:t xml:space="preserve">to use navigator.getUserMedia() on web pages that do not support HTTP Secure (HTTPS). With HTTPS, all data transfer around the web page connection is encrypted with Transport Layer </w:t>
+      </w:r>
+      <w:r>
+        <w:t xml:space="preserve">Security (TLS), thus </w:t>
+      </w:r>
+      <w:r>
+        <w:t>ensuring that the data is not transferred in pla</w:t>
+      </w:r>
+      <w:r>
+        <w:t xml:space="preserve">in </w:t>
+      </w:r>
+      <w:r>
+        <w:t xml:space="preserve">text. </w:t>
+      </w:r>
+      <w:r>
+        <w:t>(REFERENCE?)</w:t>
+      </w:r>
+    </w:p>
+    <w:p>
+      <w:pPr>
+        <w:pStyle w:val="berschrift3"/>
+      </w:pPr>
+      <w:r>
+        <w:lastRenderedPageBreak/>
+        <w:t>PeerConnection</w:t>
+      </w:r>
+    </w:p>
+    <w:p>
+      <w:r>
+        <w:t xml:space="preserve">Instances of </w:t>
+      </w:r>
+      <w:r>
+        <w:rPr>
+          <w:i/>
+        </w:rPr>
+        <w:t>PeerConnections</w:t>
+      </w:r>
+      <w:r>
+        <w:t xml:space="preserve"> allow users to communicate with each other peer-to-peer, </w:t>
+      </w:r>
+      <w:r>
+        <w:t xml:space="preserve">i.e. directly from one browser to another, </w:t>
+      </w:r>
+      <w:r>
+        <w:t>without any web servers involved.</w:t>
+      </w:r>
+      <w:r>
+        <w:t xml:space="preserve"> I</w:t>
+      </w:r>
+      <w:r>
+        <w:t>t has to be noted</w:t>
+      </w:r>
+      <w:r>
+        <w:t>, however,</w:t>
+      </w:r>
+      <w:r>
+        <w:t xml:space="preserve"> that a web server is always necessary for setting up a PeerConnection</w:t>
+      </w:r>
+      <w:r>
+        <w:t xml:space="preserve"> between</w:t>
+      </w:r>
+      <w:r>
+        <w:t xml:space="preserve"> two </w:t>
+      </w:r>
+      <w:r>
+        <w:t>users, in order for them to find each other. This normally happens when both</w:t>
+      </w:r>
+      <w:r>
+        <w:t xml:space="preserve"> users visit the same web page, running on a web server which handles the peer connection setup between users. </w:t>
+      </w:r>
+      <w:r>
+        <w:t>Typically, the coordination of the connection setup is handled with XMLHttpRequests or WebSockets (Loreto &amp; Romano 2014, p. 7).</w:t>
+      </w:r>
+    </w:p>
+    <w:p>
+      <w:pPr>
+        <w:pStyle w:val="berschrift3"/>
+      </w:pPr>
+      <w:r>
+        <w:t>DataChannel</w:t>
+      </w:r>
+    </w:p>
+    <w:p>
+      <w:r>
+        <w:t xml:space="preserve">While the two previous components were mandatory for a successful WebRTC connection, the third one, </w:t>
+      </w:r>
+      <w:r>
+        <w:rPr>
+          <w:i/>
+        </w:rPr>
+        <w:t>DataChannel</w:t>
+      </w:r>
+      <w:r>
+        <w:t xml:space="preserve">, is optional. It offers the possibility to send </w:t>
+      </w:r>
+      <w:r>
+        <w:t>arbitrary data between users connected via a PeerConnection. The DataChannel API was modeled after the WebSocket API, with similar function calls (REFERENCE). Like WebSockets, DataChannels also offer a bidirectional connection. Developers can open an unlimited number of DataCha</w:t>
+      </w:r>
+      <w:r>
+        <w:t xml:space="preserve">nnels within one PeerConnection, as long as each DataChannel </w:t>
+      </w:r>
+      <w:r>
+        <w:t>is specified with a unique name (Loreto &amp; Romano 2014, p. 8f).</w:t>
+      </w:r>
+    </w:p>
     <w:p>
       <w:pPr>
         <w:pStyle w:val="berschrift2"/>
       </w:pPr>
-      <w:bookmarkStart w:id="10" w:name="_Toc438987633"/>
-      <w:bookmarkStart w:id="11" w:name="_Toc438988042"/>
-      <w:r>
-        <w:t>API components</w:t>
-      </w:r>
-      <w:bookmarkEnd w:id="10"/>
+      <w:bookmarkStart w:id="11" w:name="_Toc438987634"/>
+      <w:bookmarkStart w:id="12" w:name="_Toc438988043"/>
+      <w:r>
+        <w:t>Connection setup</w:t>
+      </w:r>
       <w:bookmarkEnd w:id="11"/>
-    </w:p>
-    <w:p/>
-    <w:p>
-      <w:pPr>
-        <w:pStyle w:val="berschrift2"/>
-      </w:pPr>
-      <w:bookmarkStart w:id="12" w:name="_Toc438987634"/>
-      <w:bookmarkStart w:id="13" w:name="_Toc438988043"/>
-      <w:r>
-        <w:t>Connection setup</w:t>
-      </w:r>
       <w:bookmarkEnd w:id="12"/>
+    </w:p>
+    <w:p>
+      <w:bookmarkStart w:id="13" w:name="_GoBack"/>
       <w:bookmarkEnd w:id="13"/>
     </w:p>
     <w:p>
@@ -1902,7 +2106,26 @@
       </w:r>
       <w:bookmarkEnd w:id="28"/>
     </w:p>
-    <w:p/>
+    <w:p>
+      <w:r>
+        <w:t xml:space="preserve">Loreto, S. &amp; Romano S. P. 2014, </w:t>
+      </w:r>
+      <w:r>
+        <w:rPr>
+          <w:i/>
+        </w:rPr>
+        <w:t>Real-Time Communication with WebRTC</w:t>
+      </w:r>
+      <w:r>
+        <w:t xml:space="preserve">, </w:t>
+      </w:r>
+      <w:r>
+        <w:t xml:space="preserve">1st edn., </w:t>
+      </w:r>
+      <w:r>
+        <w:t>O’Reilly, Sebastopol.</w:t>
+      </w:r>
+    </w:p>
     <w:sectPr>
       <w:headerReference w:type="default" r:id="rId9"/>
       <w:footerReference w:type="default" r:id="rId10"/>
@@ -1973,7 +2196,7 @@
         <w:noProof/>
         <w:lang w:val="de-DE"/>
       </w:rPr>
-      <w:t>2</w:t>
+      <w:t>8</w:t>
     </w:r>
     <w:r>
       <w:fldChar w:fldCharType="end"/>
@@ -2349,7 +2572,6 @@
     <w:next w:val="Standard"/>
     <w:link w:val="berschrift3Zchn"/>
     <w:uiPriority w:val="9"/>
-    <w:semiHidden/>
     <w:unhideWhenUsed/>
     <w:qFormat/>
     <w:rsid w:val="002E627A"/>
@@ -2593,7 +2815,6 @@
     <w:basedOn w:val="Absatz-Standardschriftart"/>
     <w:link w:val="berschrift3"/>
     <w:uiPriority w:val="9"/>
-    <w:semiHidden/>
     <w:rsid w:val="002E627A"/>
     <w:rPr>
       <w:rFonts w:ascii="Arial" w:eastAsiaTheme="majorEastAsia" w:hAnsi="Arial" w:cstheme="majorBidi"/>
@@ -3106,7 +3327,6 @@
     <w:next w:val="Standard"/>
     <w:link w:val="berschrift3Zchn"/>
     <w:uiPriority w:val="9"/>
-    <w:semiHidden/>
     <w:unhideWhenUsed/>
     <w:qFormat/>
     <w:rsid w:val="002E627A"/>
@@ -3350,7 +3570,6 @@
     <w:basedOn w:val="Absatz-Standardschriftart"/>
     <w:link w:val="berschrift3"/>
     <w:uiPriority w:val="9"/>
-    <w:semiHidden/>
     <w:rsid w:val="002E627A"/>
     <w:rPr>
       <w:rFonts w:ascii="Arial" w:eastAsiaTheme="majorEastAsia" w:hAnsi="Arial" w:cstheme="majorBidi"/>
@@ -3928,7 +4147,7 @@
 </file>
 
 <file path=customXml/itemProps1.xml><?xml version="1.0" encoding="utf-8"?>
-<ds:datastoreItem xmlns:ds="http://schemas.openxmlformats.org/officeDocument/2006/customXml" ds:itemID="{55FD1E69-0B36-4F51-8FB6-E17D9C3DF6CD}">
+<ds:datastoreItem xmlns:ds="http://schemas.openxmlformats.org/officeDocument/2006/customXml" ds:itemID="{6126FD40-BEF2-4A53-A7BC-ED0E9E389C24}">
   <ds:schemaRefs>
     <ds:schemaRef ds:uri="http://schemas.openxmlformats.org/officeDocument/2006/bibliography"/>
   </ds:schemaRefs>

</xml_diff>

<commit_message>
Added possible extensions of prototype to thesis
</commit_message>
<xml_diff>
--- a/thesis/BA1_WebRTC.docx
+++ b/thesis/BA1_WebRTC.docx
@@ -2031,8 +2031,6 @@
       </w:pPr>
       <w:bookmarkStart w:id="7" w:name="_Toc438987632"/>
       <w:bookmarkStart w:id="8" w:name="_Toc439251634"/>
-      <w:bookmarkStart w:id="9" w:name="_GoBack"/>
-      <w:bookmarkEnd w:id="9"/>
       <w:r>
         <w:t>Overview</w:t>
       </w:r>
@@ -2044,34 +2042,34 @@
       <w:pPr>
         <w:pStyle w:val="berschrift2"/>
       </w:pPr>
-      <w:bookmarkStart w:id="10" w:name="_Toc438987633"/>
-      <w:bookmarkStart w:id="11" w:name="_Toc439251635"/>
+      <w:bookmarkStart w:id="9" w:name="_Toc438987633"/>
+      <w:bookmarkStart w:id="10" w:name="_Toc439251635"/>
       <w:r>
         <w:t>API components</w:t>
       </w:r>
+      <w:bookmarkEnd w:id="9"/>
       <w:bookmarkEnd w:id="10"/>
+    </w:p>
+    <w:p>
+      <w:r>
+        <w:t>WebRTC consists of three main components, which developers have to implement and connect together</w:t>
+      </w:r>
+      <w:r>
+        <w:t xml:space="preserve"> in order for the application to work as intended</w:t>
+      </w:r>
+      <w:r>
+        <w:t>. These components are called MediaStream, PeerConnection and DataChannel. The functionality and details of all three will be explained in the following section.</w:t>
+      </w:r>
+    </w:p>
+    <w:p>
+      <w:pPr>
+        <w:pStyle w:val="berschrift3"/>
+      </w:pPr>
+      <w:bookmarkStart w:id="11" w:name="_Toc439251636"/>
+      <w:r>
+        <w:t>MediaStream</w:t>
+      </w:r>
       <w:bookmarkEnd w:id="11"/>
-    </w:p>
-    <w:p>
-      <w:r>
-        <w:t>WebRTC consists of three main components, which developers have to implement and connect together</w:t>
-      </w:r>
-      <w:r>
-        <w:t xml:space="preserve"> in order for the application to work as intended</w:t>
-      </w:r>
-      <w:r>
-        <w:t>. These components are called MediaStream, PeerConnection and DataChannel. The functionality and details of all three will be explained in the following section.</w:t>
-      </w:r>
-    </w:p>
-    <w:p>
-      <w:pPr>
-        <w:pStyle w:val="berschrift3"/>
-      </w:pPr>
-      <w:bookmarkStart w:id="12" w:name="_Toc439251636"/>
-      <w:r>
-        <w:t>MediaStream</w:t>
-      </w:r>
-      <w:bookmarkEnd w:id="12"/>
     </w:p>
     <w:p>
       <w:r>
@@ -2187,12 +2185,12 @@
       <w:pPr>
         <w:pStyle w:val="berschrift3"/>
       </w:pPr>
-      <w:bookmarkStart w:id="13" w:name="_Toc439251637"/>
+      <w:bookmarkStart w:id="12" w:name="_Toc439251637"/>
       <w:r>
         <w:lastRenderedPageBreak/>
         <w:t>PeerConnection</w:t>
       </w:r>
-      <w:bookmarkEnd w:id="13"/>
+      <w:bookmarkEnd w:id="12"/>
     </w:p>
     <w:p>
       <w:r>
@@ -2251,11 +2249,11 @@
       <w:pPr>
         <w:pStyle w:val="berschrift3"/>
       </w:pPr>
-      <w:bookmarkStart w:id="14" w:name="_Toc439251638"/>
+      <w:bookmarkStart w:id="13" w:name="_Toc439251638"/>
       <w:r>
         <w:t>DataChannel</w:t>
       </w:r>
-      <w:bookmarkEnd w:id="14"/>
+      <w:bookmarkEnd w:id="13"/>
     </w:p>
     <w:p>
       <w:r>
@@ -2290,23 +2288,23 @@
       <w:pPr>
         <w:pStyle w:val="berschrift2"/>
       </w:pPr>
-      <w:bookmarkStart w:id="15" w:name="_Toc438987634"/>
-      <w:bookmarkStart w:id="16" w:name="_Toc439251639"/>
+      <w:bookmarkStart w:id="14" w:name="_Toc438987634"/>
+      <w:bookmarkStart w:id="15" w:name="_Toc439251639"/>
       <w:r>
         <w:t>Connection setup</w:t>
       </w:r>
+      <w:bookmarkEnd w:id="14"/>
       <w:bookmarkEnd w:id="15"/>
+    </w:p>
+    <w:p>
+      <w:pPr>
+        <w:pStyle w:val="berschrift3"/>
+      </w:pPr>
+      <w:bookmarkStart w:id="16" w:name="_Toc439251640"/>
+      <w:r>
+        <w:t>The WebRTC triangle</w:t>
+      </w:r>
       <w:bookmarkEnd w:id="16"/>
-    </w:p>
-    <w:p>
-      <w:pPr>
-        <w:pStyle w:val="berschrift3"/>
-      </w:pPr>
-      <w:bookmarkStart w:id="17" w:name="_Toc439251640"/>
-      <w:r>
-        <w:t>The WebRTC triangle</w:t>
-      </w:r>
-      <w:bookmarkEnd w:id="17"/>
     </w:p>
     <w:p>
       <w:r>
@@ -2404,7 +2402,7 @@
       <w:pPr>
         <w:pStyle w:val="Beschriftung"/>
       </w:pPr>
-      <w:bookmarkStart w:id="18" w:name="_Toc439250562"/>
+      <w:bookmarkStart w:id="17" w:name="_Toc439250562"/>
       <w:r>
         <w:t xml:space="preserve">Figure </w:t>
       </w:r>
@@ -2429,14 +2427,11 @@
       <w:r>
         <w:t>: The WebRTC triangle</w:t>
       </w:r>
-      <w:bookmarkEnd w:id="18"/>
-    </w:p>
-    <w:p>
-      <w:r>
-        <w:t xml:space="preserve">WebRTC web applications use web browsers as a communication interface between users. Developers implement the desired functionality using the standardized WebRTC API, written in JavaScript. This API handles </w:t>
-      </w:r>
-      <w:r>
-        <w:t>the functions that are vital for a real-time communication application, like connection management, audio and video stream access and encodings as well as data encryption (cf. Loreto &amp; Romano 2014, p. 3f).</w:t>
+      <w:bookmarkEnd w:id="17"/>
+    </w:p>
+    <w:p>
+      <w:r>
+        <w:t>WebRTC web applications use web browsers as a communication interface between users. Developers implement the desired functionality using the standardized WebRTC API, written in JavaScript. This API handles the functions that are vital for a real-time communication application, like connection management, audio and video stream access and encodings as well as data encryption (cf. Loreto &amp; Romano 2014, p. 3f).</w:t>
       </w:r>
     </w:p>
     <w:p>
@@ -2451,56 +2446,56 @@
       <w:pPr>
         <w:pStyle w:val="berschrift1"/>
       </w:pPr>
-      <w:bookmarkStart w:id="19" w:name="_Toc438987635"/>
-      <w:bookmarkStart w:id="20" w:name="_Toc439251641"/>
+      <w:bookmarkStart w:id="18" w:name="_Toc438987635"/>
+      <w:bookmarkStart w:id="19" w:name="_Toc439251641"/>
       <w:r>
         <w:lastRenderedPageBreak/>
         <w:t>Prototype</w:t>
       </w:r>
+      <w:bookmarkEnd w:id="18"/>
       <w:bookmarkEnd w:id="19"/>
+    </w:p>
+    <w:p>
+      <w:pPr>
+        <w:pStyle w:val="berschrift2"/>
+      </w:pPr>
+      <w:bookmarkStart w:id="20" w:name="_Toc438987636"/>
+      <w:bookmarkStart w:id="21" w:name="_Toc439251642"/>
+      <w:r>
+        <w:t>Management server</w:t>
+      </w:r>
       <w:bookmarkEnd w:id="20"/>
-    </w:p>
+      <w:bookmarkEnd w:id="21"/>
+    </w:p>
+    <w:p/>
     <w:p>
       <w:pPr>
         <w:pStyle w:val="berschrift2"/>
       </w:pPr>
-      <w:bookmarkStart w:id="21" w:name="_Toc438987636"/>
-      <w:bookmarkStart w:id="22" w:name="_Toc439251642"/>
-      <w:r>
-        <w:t>Management server</w:t>
-      </w:r>
-      <w:bookmarkEnd w:id="21"/>
+      <w:bookmarkStart w:id="22" w:name="_Toc438987637"/>
+      <w:bookmarkStart w:id="23" w:name="_Toc439251643"/>
+      <w:r>
+        <w:t>Web interface</w:t>
+      </w:r>
       <w:bookmarkEnd w:id="22"/>
+      <w:bookmarkEnd w:id="23"/>
     </w:p>
     <w:p/>
     <w:p>
       <w:pPr>
         <w:pStyle w:val="berschrift2"/>
       </w:pPr>
-      <w:bookmarkStart w:id="23" w:name="_Toc438987637"/>
-      <w:bookmarkStart w:id="24" w:name="_Toc439251643"/>
-      <w:r>
-        <w:t>Web interface</w:t>
-      </w:r>
-      <w:bookmarkEnd w:id="23"/>
+      <w:bookmarkStart w:id="24" w:name="_Toc438987638"/>
+      <w:bookmarkStart w:id="25" w:name="_Toc439251644"/>
+      <w:r>
+        <w:t>Remote support drawing feature</w:t>
+      </w:r>
       <w:bookmarkEnd w:id="24"/>
+      <w:bookmarkEnd w:id="25"/>
     </w:p>
     <w:p/>
     <w:p>
       <w:pPr>
-        <w:pStyle w:val="berschrift2"/>
-      </w:pPr>
-      <w:bookmarkStart w:id="25" w:name="_Toc438987638"/>
-      <w:bookmarkStart w:id="26" w:name="_Toc439251644"/>
-      <w:r>
-        <w:t>Remote support drawing feature</w:t>
-      </w:r>
-      <w:bookmarkEnd w:id="25"/>
-      <w:bookmarkEnd w:id="26"/>
-    </w:p>
-    <w:p/>
-    <w:p>
-      <w:pPr>
         <w:spacing w:line="276" w:lineRule="auto"/>
       </w:pPr>
       <w:r>
@@ -2511,13 +2506,157 @@
       <w:pPr>
         <w:pStyle w:val="berschrift1"/>
       </w:pPr>
-      <w:bookmarkStart w:id="27" w:name="_Toc438987639"/>
-      <w:bookmarkStart w:id="28" w:name="_Toc439251645"/>
+      <w:bookmarkStart w:id="26" w:name="_Toc438987639"/>
+      <w:bookmarkStart w:id="27" w:name="_Toc439251645"/>
       <w:r>
         <w:lastRenderedPageBreak/>
         <w:t>Evaluation</w:t>
       </w:r>
+      <w:bookmarkEnd w:id="26"/>
       <w:bookmarkEnd w:id="27"/>
+    </w:p>
+    <w:p>
+      <w:pPr>
+        <w:spacing w:line="276" w:lineRule="auto"/>
+      </w:pPr>
+      <w:r>
+        <w:br w:type="page"/>
+      </w:r>
+    </w:p>
+    <w:p>
+      <w:pPr>
+        <w:pStyle w:val="berschrift1"/>
+      </w:pPr>
+      <w:r>
+        <w:lastRenderedPageBreak/>
+        <w:t>Possible extensions</w:t>
+      </w:r>
+    </w:p>
+    <w:p>
+      <w:r>
+        <w:t>At the time of writing, the prototype application is not suitable for use in a production environment. Several improvements and extensions would be necessary in order to remove the current limitations of the prototype.</w:t>
+      </w:r>
+      <w:r>
+        <w:t xml:space="preserve"> A few suggestions for possible enhancements will be outlined in the following chapter.</w:t>
+      </w:r>
+    </w:p>
+    <w:p>
+      <w:pPr>
+        <w:pStyle w:val="berschrift2"/>
+      </w:pPr>
+      <w:r>
+        <w:t>Screenshots</w:t>
+      </w:r>
+    </w:p>
+    <w:p>
+      <w:r>
+        <w:t>A simple, though useful improvement would be the option to save screenshots from the video chat session. Additionally, these screenshots could be also sent to the other user via the web application.</w:t>
+      </w:r>
+      <w:r>
+        <w:t xml:space="preserve"> This functionality </w:t>
+      </w:r>
+      <w:r>
+        <w:t>could be used versatilely, for the purpose of documentation or for easily assembling user guides for the repair of malfunctioning components.</w:t>
+      </w:r>
+    </w:p>
+    <w:p>
+      <w:pPr>
+        <w:pStyle w:val="berschrift2"/>
+      </w:pPr>
+      <w:r>
+        <w:t>User authentication</w:t>
+      </w:r>
+    </w:p>
+    <w:p>
+      <w:r>
+        <w:t xml:space="preserve">One substantial improvement to the application would be user authentication. </w:t>
+      </w:r>
+      <w:r>
+        <w:t>So far, users are not required to provide a password, anyone can use the application. While this is fine and in fact convenient during the development process, it is incongruous for live operation and raises security issues. One possibility to implement such a functionality without signifcant effort would be to use OAuth, an open standard which „allows secure authorization in a simple and standard method“ (OAuth</w:t>
+      </w:r>
+      <w:r>
+        <w:t xml:space="preserve"> n.d.</w:t>
+      </w:r>
+      <w:r>
+        <w:t xml:space="preserve">). With OAuth, users do not have to create a new account for using the application, but can instead use an existing account from popular </w:t>
+      </w:r>
+      <w:r>
+        <w:t xml:space="preserve">web </w:t>
+      </w:r>
+      <w:r>
+        <w:t xml:space="preserve">sites like Facebook or Twitter </w:t>
+      </w:r>
+      <w:r>
+        <w:t xml:space="preserve">for authentication </w:t>
+      </w:r>
+      <w:r>
+        <w:t>without giving away personal information about themselves.</w:t>
+      </w:r>
+    </w:p>
+    <w:p>
+      <w:pPr>
+        <w:pStyle w:val="berschrift2"/>
+      </w:pPr>
+      <w:r>
+        <w:t>E-m</w:t>
+      </w:r>
+      <w:r>
+        <w:t>ail invitations</w:t>
+      </w:r>
+    </w:p>
+    <w:p>
+      <w:r>
+        <w:t xml:space="preserve">At present, users can only call other users via the web interace. Consequently, the called user must have the web page opened in order to be notified about the incoming call. One useful extension would be the possibility to invite other users to a session by entering their e-mail address. </w:t>
+      </w:r>
+      <w:r>
+        <w:t xml:space="preserve">On the management server, it would be necessary to implement some logic to generate a session id, save it along with other meta data about the session and send an e-mail with a clickable link </w:t>
+      </w:r>
+      <w:r>
+        <w:t xml:space="preserve">to the invited user </w:t>
+      </w:r>
+      <w:r>
+        <w:t xml:space="preserve">that leads </w:t>
+      </w:r>
+      <w:r>
+        <w:t xml:space="preserve">them </w:t>
+      </w:r>
+      <w:r>
+        <w:t>directly to chat session on the web page.</w:t>
+      </w:r>
+    </w:p>
+    <w:p>
+      <w:pPr>
+        <w:pStyle w:val="berschrift2"/>
+      </w:pPr>
+      <w:r>
+        <w:t>Cross-platform application</w:t>
+      </w:r>
+    </w:p>
+    <w:p>
+      <w:r>
+        <w:t xml:space="preserve">So far, the prototype application is only working in web browsers. While this offers flexibility, it would be useful to have a native app, especially for smartphones. Native </w:t>
+      </w:r>
+      <w:r>
+        <w:lastRenderedPageBreak/>
+        <w:t xml:space="preserve">app development, however, brings the disadvantage of having to implement the same application logic on multiple platforms. An economic solution to this problem would be the development of a cross-platform app, with a framework like Apache Cordova. </w:t>
+      </w:r>
+      <w:r>
+        <w:t xml:space="preserve">It enables developers to generate native apps from one code base, through the use of HTML, </w:t>
+      </w:r>
+      <w:r>
+        <w:t>CSS and JavaScript, though some functionalities might be limited in regard to traditional native app development. (REFERENCE)</w:t>
+      </w:r>
+    </w:p>
+    <w:p>
+      <w:pPr>
+        <w:pStyle w:val="berschrift2"/>
+      </w:pPr>
+      <w:r>
+        <w:t>Sessions with more than two users</w:t>
+      </w:r>
+    </w:p>
+    <w:p>
+      <w:bookmarkStart w:id="28" w:name="_GoBack"/>
       <w:bookmarkEnd w:id="28"/>
     </w:p>
     <w:p>
@@ -2703,20 +2842,39 @@
         <w:t xml:space="preserve">, </w:t>
       </w:r>
       <w:r>
-        <w:t xml:space="preserve">1st </w:t>
-      </w:r>
-      <w:proofErr w:type="gramStart"/>
-      <w:r>
-        <w:t>edn.,</w:t>
-      </w:r>
-      <w:proofErr w:type="gramEnd"/>
+        <w:t xml:space="preserve">1st edn., </w:t>
+      </w:r>
+      <w:r>
+        <w:t>O’Reilly, Sebastopol.</w:t>
+      </w:r>
+    </w:p>
+    <w:p>
+      <w:r>
+        <w:t>OAuth</w:t>
+      </w:r>
+      <w:r>
+        <w:t xml:space="preserve"> n.d.</w:t>
+      </w:r>
+      <w:r>
+        <w:t xml:space="preserve">, </w:t>
+      </w:r>
+      <w:r>
+        <w:t>Available from: &lt;</w:t>
+      </w:r>
+      <w:r>
+        <w:t>http://oauth.net/</w:t>
+      </w:r>
+      <w:r>
+        <w:t>&gt;.</w:t>
+      </w:r>
       <w:r>
         <w:t xml:space="preserve"> </w:t>
       </w:r>
       <w:r>
-        <w:t>O’Reilly, Sebastopol.</w:t>
-      </w:r>
-    </w:p>
+        <w:t>[30 December, 2015]</w:t>
+      </w:r>
+    </w:p>
+    <w:p/>
     <w:sectPr>
       <w:headerReference w:type="default" r:id="rId10"/>
       <w:footerReference w:type="default" r:id="rId11"/>
@@ -2787,7 +2945,7 @@
         <w:noProof/>
         <w:lang w:val="de-DE"/>
       </w:rPr>
-      <w:t>6</w:t>
+      <w:t>13</w:t>
     </w:r>
     <w:r>
       <w:fldChar w:fldCharType="end"/>
@@ -4796,7 +4954,7 @@
 </file>
 
 <file path=customXml/itemProps1.xml><?xml version="1.0" encoding="utf-8"?>
-<ds:datastoreItem xmlns:ds="http://schemas.openxmlformats.org/officeDocument/2006/customXml" ds:itemID="{E4239580-8551-405C-84CC-2456E524F56D}">
+<ds:datastoreItem xmlns:ds="http://schemas.openxmlformats.org/officeDocument/2006/customXml" ds:itemID="{8E27A4FA-1C55-496C-83A9-48F31FC9050D}">
   <ds:schemaRefs>
     <ds:schemaRef ds:uri="http://schemas.openxmlformats.org/officeDocument/2006/bibliography"/>
   </ds:schemaRefs>

</xml_diff>

<commit_message>
Added connection setup and management server to thesis
</commit_message>
<xml_diff>
--- a/thesis/BA1_WebRTC.docx
+++ b/thesis/BA1_WebRTC.docx
@@ -6,6 +6,8 @@
       <w:pPr>
         <w:jc w:val="center"/>
       </w:pPr>
+      <w:bookmarkStart w:id="0" w:name="_GoBack"/>
+      <w:bookmarkEnd w:id="0"/>
     </w:p>
     <w:p>
       <w:pPr>
@@ -307,7 +309,7 @@
       <w:r>
         <w:fldChar w:fldCharType="separate"/>
       </w:r>
-      <w:hyperlink w:anchor="_Toc439251630" w:history="1">
+      <w:hyperlink w:anchor="_Toc439527683" w:history="1">
         <w:r>
           <w:rPr>
             <w:rStyle w:val="Hyperlink"/>
@@ -334,7 +336,7 @@
             <w:noProof/>
             <w:webHidden/>
           </w:rPr>
-          <w:instrText xml:space="preserve"> PAGEREF _Toc439251630 \h </w:instrText>
+          <w:instrText xml:space="preserve"> PAGEREF _Toc439527683 \h </w:instrText>
         </w:r>
         <w:r>
           <w:rPr>
@@ -354,7 +356,7 @@
             <w:noProof/>
             <w:webHidden/>
           </w:rPr>
-          <w:t>4</w:t>
+          <w:t>5</w:t>
         </w:r>
         <w:r>
           <w:rPr>
@@ -378,7 +380,7 @@
           <w:lang w:eastAsia="de-AT"/>
         </w:rPr>
       </w:pPr>
-      <w:hyperlink w:anchor="_Toc439251631" w:history="1">
+      <w:hyperlink w:anchor="_Toc439527684" w:history="1">
         <w:r>
           <w:rPr>
             <w:rStyle w:val="Hyperlink"/>
@@ -420,7 +422,7 @@
             <w:noProof/>
             <w:webHidden/>
           </w:rPr>
-          <w:instrText xml:space="preserve"> PAGEREF _Toc439251631 \h </w:instrText>
+          <w:instrText xml:space="preserve"> PAGEREF _Toc439527684 \h </w:instrText>
         </w:r>
         <w:r>
           <w:rPr>
@@ -440,7 +442,7 @@
             <w:noProof/>
             <w:webHidden/>
           </w:rPr>
-          <w:t>5</w:t>
+          <w:t>6</w:t>
         </w:r>
         <w:r>
           <w:rPr>
@@ -464,7 +466,7 @@
           <w:lang w:eastAsia="de-AT"/>
         </w:rPr>
       </w:pPr>
-      <w:hyperlink w:anchor="_Toc439251632" w:history="1">
+      <w:hyperlink w:anchor="_Toc439527685" w:history="1">
         <w:r>
           <w:rPr>
             <w:rStyle w:val="Hyperlink"/>
@@ -506,7 +508,7 @@
             <w:noProof/>
             <w:webHidden/>
           </w:rPr>
-          <w:instrText xml:space="preserve"> PAGEREF _Toc439251632 \h </w:instrText>
+          <w:instrText xml:space="preserve"> PAGEREF _Toc439527685 \h </w:instrText>
         </w:r>
         <w:r>
           <w:rPr>
@@ -526,7 +528,7 @@
             <w:noProof/>
             <w:webHidden/>
           </w:rPr>
-          <w:t>6</w:t>
+          <w:t>7</w:t>
         </w:r>
         <w:r>
           <w:rPr>
@@ -550,7 +552,7 @@
           <w:lang w:eastAsia="de-AT"/>
         </w:rPr>
       </w:pPr>
-      <w:hyperlink w:anchor="_Toc439251633" w:history="1">
+      <w:hyperlink w:anchor="_Toc439527686" w:history="1">
         <w:r>
           <w:rPr>
             <w:rStyle w:val="Hyperlink"/>
@@ -592,7 +594,7 @@
             <w:noProof/>
             <w:webHidden/>
           </w:rPr>
-          <w:instrText xml:space="preserve"> PAGEREF _Toc439251633 \h </w:instrText>
+          <w:instrText xml:space="preserve"> PAGEREF _Toc439527686 \h </w:instrText>
         </w:r>
         <w:r>
           <w:rPr>
@@ -612,7 +614,7 @@
             <w:noProof/>
             <w:webHidden/>
           </w:rPr>
-          <w:t>7</w:t>
+          <w:t>8</w:t>
         </w:r>
         <w:r>
           <w:rPr>
@@ -636,7 +638,7 @@
           <w:lang w:eastAsia="de-AT"/>
         </w:rPr>
       </w:pPr>
-      <w:hyperlink w:anchor="_Toc439251634" w:history="1">
+      <w:hyperlink w:anchor="_Toc439527687" w:history="1">
         <w:r>
           <w:rPr>
             <w:rStyle w:val="Hyperlink"/>
@@ -678,7 +680,7 @@
             <w:noProof/>
             <w:webHidden/>
           </w:rPr>
-          <w:instrText xml:space="preserve"> PAGEREF _Toc439251634 \h </w:instrText>
+          <w:instrText xml:space="preserve"> PAGEREF _Toc439527687 \h </w:instrText>
         </w:r>
         <w:r>
           <w:rPr>
@@ -698,7 +700,7 @@
             <w:noProof/>
             <w:webHidden/>
           </w:rPr>
-          <w:t>7</w:t>
+          <w:t>8</w:t>
         </w:r>
         <w:r>
           <w:rPr>
@@ -722,7 +724,7 @@
           <w:lang w:eastAsia="de-AT"/>
         </w:rPr>
       </w:pPr>
-      <w:hyperlink w:anchor="_Toc439251635" w:history="1">
+      <w:hyperlink w:anchor="_Toc439527688" w:history="1">
         <w:r>
           <w:rPr>
             <w:rStyle w:val="Hyperlink"/>
@@ -764,7 +766,7 @@
             <w:noProof/>
             <w:webHidden/>
           </w:rPr>
-          <w:instrText xml:space="preserve"> PAGEREF _Toc439251635 \h </w:instrText>
+          <w:instrText xml:space="preserve"> PAGEREF _Toc439527688 \h </w:instrText>
         </w:r>
         <w:r>
           <w:rPr>
@@ -784,7 +786,7 @@
             <w:noProof/>
             <w:webHidden/>
           </w:rPr>
-          <w:t>7</w:t>
+          <w:t>8</w:t>
         </w:r>
         <w:r>
           <w:rPr>
@@ -806,7 +808,7 @@
           <w:noProof/>
         </w:rPr>
       </w:pPr>
-      <w:hyperlink w:anchor="_Toc439251636" w:history="1">
+      <w:hyperlink w:anchor="_Toc439527689" w:history="1">
         <w:r>
           <w:rPr>
             <w:rStyle w:val="Hyperlink"/>
@@ -846,7 +848,7 @@
             <w:noProof/>
             <w:webHidden/>
           </w:rPr>
-          <w:instrText xml:space="preserve"> PAGEREF _Toc439251636 \h </w:instrText>
+          <w:instrText xml:space="preserve"> PAGEREF _Toc439527689 \h </w:instrText>
         </w:r>
         <w:r>
           <w:rPr>
@@ -866,7 +868,7 @@
             <w:noProof/>
             <w:webHidden/>
           </w:rPr>
-          <w:t>7</w:t>
+          <w:t>8</w:t>
         </w:r>
         <w:r>
           <w:rPr>
@@ -888,7 +890,7 @@
           <w:noProof/>
         </w:rPr>
       </w:pPr>
-      <w:hyperlink w:anchor="_Toc439251637" w:history="1">
+      <w:hyperlink w:anchor="_Toc439527690" w:history="1">
         <w:r>
           <w:rPr>
             <w:rStyle w:val="Hyperlink"/>
@@ -928,7 +930,7 @@
             <w:noProof/>
             <w:webHidden/>
           </w:rPr>
-          <w:instrText xml:space="preserve"> PAGEREF _Toc439251637 \h </w:instrText>
+          <w:instrText xml:space="preserve"> PAGEREF _Toc439527690 \h </w:instrText>
         </w:r>
         <w:r>
           <w:rPr>
@@ -948,7 +950,7 @@
             <w:noProof/>
             <w:webHidden/>
           </w:rPr>
-          <w:t>8</w:t>
+          <w:t>9</w:t>
         </w:r>
         <w:r>
           <w:rPr>
@@ -970,7 +972,7 @@
           <w:noProof/>
         </w:rPr>
       </w:pPr>
-      <w:hyperlink w:anchor="_Toc439251638" w:history="1">
+      <w:hyperlink w:anchor="_Toc439527691" w:history="1">
         <w:r>
           <w:rPr>
             <w:rStyle w:val="Hyperlink"/>
@@ -1010,7 +1012,7 @@
             <w:noProof/>
             <w:webHidden/>
           </w:rPr>
-          <w:instrText xml:space="preserve"> PAGEREF _Toc439251638 \h </w:instrText>
+          <w:instrText xml:space="preserve"> PAGEREF _Toc439527691 \h </w:instrText>
         </w:r>
         <w:r>
           <w:rPr>
@@ -1030,7 +1032,7 @@
             <w:noProof/>
             <w:webHidden/>
           </w:rPr>
-          <w:t>8</w:t>
+          <w:t>9</w:t>
         </w:r>
         <w:r>
           <w:rPr>
@@ -1054,7 +1056,7 @@
           <w:lang w:eastAsia="de-AT"/>
         </w:rPr>
       </w:pPr>
-      <w:hyperlink w:anchor="_Toc439251639" w:history="1">
+      <w:hyperlink w:anchor="_Toc439527692" w:history="1">
         <w:r>
           <w:rPr>
             <w:rStyle w:val="Hyperlink"/>
@@ -1096,7 +1098,7 @@
             <w:noProof/>
             <w:webHidden/>
           </w:rPr>
-          <w:instrText xml:space="preserve"> PAGEREF _Toc439251639 \h </w:instrText>
+          <w:instrText xml:space="preserve"> PAGEREF _Toc439527692 \h </w:instrText>
         </w:r>
         <w:r>
           <w:rPr>
@@ -1116,7 +1118,7 @@
             <w:noProof/>
             <w:webHidden/>
           </w:rPr>
-          <w:t>8</w:t>
+          <w:t>9</w:t>
         </w:r>
         <w:r>
           <w:rPr>
@@ -1138,7 +1140,7 @@
           <w:noProof/>
         </w:rPr>
       </w:pPr>
-      <w:hyperlink w:anchor="_Toc439251640" w:history="1">
+      <w:hyperlink w:anchor="_Toc439527693" w:history="1">
         <w:r>
           <w:rPr>
             <w:rStyle w:val="Hyperlink"/>
@@ -1178,7 +1180,7 @@
             <w:noProof/>
             <w:webHidden/>
           </w:rPr>
-          <w:instrText xml:space="preserve"> PAGEREF _Toc439251640 \h </w:instrText>
+          <w:instrText xml:space="preserve"> PAGEREF _Toc439527693 \h </w:instrText>
         </w:r>
         <w:r>
           <w:rPr>
@@ -1198,7 +1200,417 @@
             <w:noProof/>
             <w:webHidden/>
           </w:rPr>
-          <w:t>8</w:t>
+          <w:t>9</w:t>
+        </w:r>
+        <w:r>
+          <w:rPr>
+            <w:noProof/>
+            <w:webHidden/>
+          </w:rPr>
+          <w:fldChar w:fldCharType="end"/>
+        </w:r>
+      </w:hyperlink>
+    </w:p>
+    <w:p>
+      <w:pPr>
+        <w:pStyle w:val="Verzeichnis3"/>
+        <w:tabs>
+          <w:tab w:val="left" w:pos="1320"/>
+          <w:tab w:val="right" w:leader="dot" w:pos="8210"/>
+        </w:tabs>
+        <w:rPr>
+          <w:noProof/>
+        </w:rPr>
+      </w:pPr>
+      <w:hyperlink w:anchor="_Toc439527694" w:history="1">
+        <w:r>
+          <w:rPr>
+            <w:rStyle w:val="Hyperlink"/>
+            <w:noProof/>
+          </w:rPr>
+          <w:t>3.3.2</w:t>
+        </w:r>
+        <w:r>
+          <w:rPr>
+            <w:noProof/>
+          </w:rPr>
+          <w:tab/>
+        </w:r>
+        <w:r>
+          <w:rPr>
+            <w:rStyle w:val="Hyperlink"/>
+            <w:noProof/>
+          </w:rPr>
+          <w:t>Signaling</w:t>
+        </w:r>
+        <w:r>
+          <w:rPr>
+            <w:noProof/>
+            <w:webHidden/>
+          </w:rPr>
+          <w:tab/>
+        </w:r>
+        <w:r>
+          <w:rPr>
+            <w:noProof/>
+            <w:webHidden/>
+          </w:rPr>
+          <w:fldChar w:fldCharType="begin"/>
+        </w:r>
+        <w:r>
+          <w:rPr>
+            <w:noProof/>
+            <w:webHidden/>
+          </w:rPr>
+          <w:instrText xml:space="preserve"> PAGEREF _Toc439527694 \h </w:instrText>
+        </w:r>
+        <w:r>
+          <w:rPr>
+            <w:noProof/>
+            <w:webHidden/>
+          </w:rPr>
+        </w:r>
+        <w:r>
+          <w:rPr>
+            <w:noProof/>
+            <w:webHidden/>
+          </w:rPr>
+          <w:fldChar w:fldCharType="separate"/>
+        </w:r>
+        <w:r>
+          <w:rPr>
+            <w:noProof/>
+            <w:webHidden/>
+          </w:rPr>
+          <w:t>10</w:t>
+        </w:r>
+        <w:r>
+          <w:rPr>
+            <w:noProof/>
+            <w:webHidden/>
+          </w:rPr>
+          <w:fldChar w:fldCharType="end"/>
+        </w:r>
+      </w:hyperlink>
+    </w:p>
+    <w:p>
+      <w:pPr>
+        <w:pStyle w:val="Verzeichnis3"/>
+        <w:tabs>
+          <w:tab w:val="left" w:pos="1320"/>
+          <w:tab w:val="right" w:leader="dot" w:pos="8210"/>
+        </w:tabs>
+        <w:rPr>
+          <w:noProof/>
+        </w:rPr>
+      </w:pPr>
+      <w:hyperlink w:anchor="_Toc439527695" w:history="1">
+        <w:r>
+          <w:rPr>
+            <w:rStyle w:val="Hyperlink"/>
+            <w:noProof/>
+          </w:rPr>
+          <w:t>3.3.3</w:t>
+        </w:r>
+        <w:r>
+          <w:rPr>
+            <w:noProof/>
+          </w:rPr>
+          <w:tab/>
+        </w:r>
+        <w:r>
+          <w:rPr>
+            <w:rStyle w:val="Hyperlink"/>
+            <w:noProof/>
+          </w:rPr>
+          <w:t>NAT problem</w:t>
+        </w:r>
+        <w:r>
+          <w:rPr>
+            <w:noProof/>
+            <w:webHidden/>
+          </w:rPr>
+          <w:tab/>
+        </w:r>
+        <w:r>
+          <w:rPr>
+            <w:noProof/>
+            <w:webHidden/>
+          </w:rPr>
+          <w:fldChar w:fldCharType="begin"/>
+        </w:r>
+        <w:r>
+          <w:rPr>
+            <w:noProof/>
+            <w:webHidden/>
+          </w:rPr>
+          <w:instrText xml:space="preserve"> PAGEREF _Toc439527695 \h </w:instrText>
+        </w:r>
+        <w:r>
+          <w:rPr>
+            <w:noProof/>
+            <w:webHidden/>
+          </w:rPr>
+        </w:r>
+        <w:r>
+          <w:rPr>
+            <w:noProof/>
+            <w:webHidden/>
+          </w:rPr>
+          <w:fldChar w:fldCharType="separate"/>
+        </w:r>
+        <w:r>
+          <w:rPr>
+            <w:noProof/>
+            <w:webHidden/>
+          </w:rPr>
+          <w:t>10</w:t>
+        </w:r>
+        <w:r>
+          <w:rPr>
+            <w:noProof/>
+            <w:webHidden/>
+          </w:rPr>
+          <w:fldChar w:fldCharType="end"/>
+        </w:r>
+      </w:hyperlink>
+    </w:p>
+    <w:p>
+      <w:pPr>
+        <w:pStyle w:val="Verzeichnis3"/>
+        <w:tabs>
+          <w:tab w:val="left" w:pos="1320"/>
+          <w:tab w:val="right" w:leader="dot" w:pos="8210"/>
+        </w:tabs>
+        <w:rPr>
+          <w:noProof/>
+        </w:rPr>
+      </w:pPr>
+      <w:hyperlink w:anchor="_Toc439527696" w:history="1">
+        <w:r>
+          <w:rPr>
+            <w:rStyle w:val="Hyperlink"/>
+            <w:noProof/>
+          </w:rPr>
+          <w:t>3.3.4</w:t>
+        </w:r>
+        <w:r>
+          <w:rPr>
+            <w:noProof/>
+          </w:rPr>
+          <w:tab/>
+        </w:r>
+        <w:r>
+          <w:rPr>
+            <w:rStyle w:val="Hyperlink"/>
+            <w:noProof/>
+          </w:rPr>
+          <w:t>ICE candidates</w:t>
+        </w:r>
+        <w:r>
+          <w:rPr>
+            <w:noProof/>
+            <w:webHidden/>
+          </w:rPr>
+          <w:tab/>
+        </w:r>
+        <w:r>
+          <w:rPr>
+            <w:noProof/>
+            <w:webHidden/>
+          </w:rPr>
+          <w:fldChar w:fldCharType="begin"/>
+        </w:r>
+        <w:r>
+          <w:rPr>
+            <w:noProof/>
+            <w:webHidden/>
+          </w:rPr>
+          <w:instrText xml:space="preserve"> PAGEREF _Toc439527696 \h </w:instrText>
+        </w:r>
+        <w:r>
+          <w:rPr>
+            <w:noProof/>
+            <w:webHidden/>
+          </w:rPr>
+        </w:r>
+        <w:r>
+          <w:rPr>
+            <w:noProof/>
+            <w:webHidden/>
+          </w:rPr>
+          <w:fldChar w:fldCharType="separate"/>
+        </w:r>
+        <w:r>
+          <w:rPr>
+            <w:noProof/>
+            <w:webHidden/>
+          </w:rPr>
+          <w:t>11</w:t>
+        </w:r>
+        <w:r>
+          <w:rPr>
+            <w:noProof/>
+            <w:webHidden/>
+          </w:rPr>
+          <w:fldChar w:fldCharType="end"/>
+        </w:r>
+      </w:hyperlink>
+    </w:p>
+    <w:p>
+      <w:pPr>
+        <w:pStyle w:val="Verzeichnis3"/>
+        <w:tabs>
+          <w:tab w:val="left" w:pos="1320"/>
+          <w:tab w:val="right" w:leader="dot" w:pos="8210"/>
+        </w:tabs>
+        <w:rPr>
+          <w:noProof/>
+        </w:rPr>
+      </w:pPr>
+      <w:hyperlink w:anchor="_Toc439527697" w:history="1">
+        <w:r>
+          <w:rPr>
+            <w:rStyle w:val="Hyperlink"/>
+            <w:noProof/>
+          </w:rPr>
+          <w:t>3.3.5</w:t>
+        </w:r>
+        <w:r>
+          <w:rPr>
+            <w:noProof/>
+          </w:rPr>
+          <w:tab/>
+        </w:r>
+        <w:r>
+          <w:rPr>
+            <w:rStyle w:val="Hyperlink"/>
+            <w:noProof/>
+          </w:rPr>
+          <w:t>Session description offers and answers</w:t>
+        </w:r>
+        <w:r>
+          <w:rPr>
+            <w:noProof/>
+            <w:webHidden/>
+          </w:rPr>
+          <w:tab/>
+        </w:r>
+        <w:r>
+          <w:rPr>
+            <w:noProof/>
+            <w:webHidden/>
+          </w:rPr>
+          <w:fldChar w:fldCharType="begin"/>
+        </w:r>
+        <w:r>
+          <w:rPr>
+            <w:noProof/>
+            <w:webHidden/>
+          </w:rPr>
+          <w:instrText xml:space="preserve"> PAGEREF _Toc439527697 \h </w:instrText>
+        </w:r>
+        <w:r>
+          <w:rPr>
+            <w:noProof/>
+            <w:webHidden/>
+          </w:rPr>
+        </w:r>
+        <w:r>
+          <w:rPr>
+            <w:noProof/>
+            <w:webHidden/>
+          </w:rPr>
+          <w:fldChar w:fldCharType="separate"/>
+        </w:r>
+        <w:r>
+          <w:rPr>
+            <w:noProof/>
+            <w:webHidden/>
+          </w:rPr>
+          <w:t>12</w:t>
+        </w:r>
+        <w:r>
+          <w:rPr>
+            <w:noProof/>
+            <w:webHidden/>
+          </w:rPr>
+          <w:fldChar w:fldCharType="end"/>
+        </w:r>
+      </w:hyperlink>
+    </w:p>
+    <w:p>
+      <w:pPr>
+        <w:pStyle w:val="Verzeichnis3"/>
+        <w:tabs>
+          <w:tab w:val="left" w:pos="1320"/>
+          <w:tab w:val="right" w:leader="dot" w:pos="8210"/>
+        </w:tabs>
+        <w:rPr>
+          <w:noProof/>
+        </w:rPr>
+      </w:pPr>
+      <w:hyperlink w:anchor="_Toc439527698" w:history="1">
+        <w:r>
+          <w:rPr>
+            <w:rStyle w:val="Hyperlink"/>
+            <w:noProof/>
+          </w:rPr>
+          <w:t>3.3.6</w:t>
+        </w:r>
+        <w:r>
+          <w:rPr>
+            <w:noProof/>
+          </w:rPr>
+          <w:tab/>
+        </w:r>
+        <w:r>
+          <w:rPr>
+            <w:rStyle w:val="Hyperlink"/>
+            <w:noProof/>
+          </w:rPr>
+          <w:t>Data channel</w:t>
+        </w:r>
+        <w:r>
+          <w:rPr>
+            <w:noProof/>
+            <w:webHidden/>
+          </w:rPr>
+          <w:tab/>
+        </w:r>
+        <w:r>
+          <w:rPr>
+            <w:noProof/>
+            <w:webHidden/>
+          </w:rPr>
+          <w:fldChar w:fldCharType="begin"/>
+        </w:r>
+        <w:r>
+          <w:rPr>
+            <w:noProof/>
+            <w:webHidden/>
+          </w:rPr>
+          <w:instrText xml:space="preserve"> PAGEREF _Toc439527698 \h </w:instrText>
+        </w:r>
+        <w:r>
+          <w:rPr>
+            <w:noProof/>
+            <w:webHidden/>
+          </w:rPr>
+        </w:r>
+        <w:r>
+          <w:rPr>
+            <w:noProof/>
+            <w:webHidden/>
+          </w:rPr>
+          <w:fldChar w:fldCharType="separate"/>
+        </w:r>
+        <w:r>
+          <w:rPr>
+            <w:noProof/>
+            <w:webHidden/>
+          </w:rPr>
+          <w:t>13</w:t>
         </w:r>
         <w:r>
           <w:rPr>
@@ -1222,7 +1634,7 @@
           <w:lang w:eastAsia="de-AT"/>
         </w:rPr>
       </w:pPr>
-      <w:hyperlink w:anchor="_Toc439251641" w:history="1">
+      <w:hyperlink w:anchor="_Toc439527699" w:history="1">
         <w:r>
           <w:rPr>
             <w:rStyle w:val="Hyperlink"/>
@@ -1264,7 +1676,7 @@
             <w:noProof/>
             <w:webHidden/>
           </w:rPr>
-          <w:instrText xml:space="preserve"> PAGEREF _Toc439251641 \h </w:instrText>
+          <w:instrText xml:space="preserve"> PAGEREF _Toc439527699 \h </w:instrText>
         </w:r>
         <w:r>
           <w:rPr>
@@ -1284,7 +1696,7 @@
             <w:noProof/>
             <w:webHidden/>
           </w:rPr>
-          <w:t>10</w:t>
+          <w:t>15</w:t>
         </w:r>
         <w:r>
           <w:rPr>
@@ -1308,7 +1720,7 @@
           <w:lang w:eastAsia="de-AT"/>
         </w:rPr>
       </w:pPr>
-      <w:hyperlink w:anchor="_Toc439251642" w:history="1">
+      <w:hyperlink w:anchor="_Toc439527700" w:history="1">
         <w:r>
           <w:rPr>
             <w:rStyle w:val="Hyperlink"/>
@@ -1350,7 +1762,7 @@
             <w:noProof/>
             <w:webHidden/>
           </w:rPr>
-          <w:instrText xml:space="preserve"> PAGEREF _Toc439251642 \h </w:instrText>
+          <w:instrText xml:space="preserve"> PAGEREF _Toc439527700 \h </w:instrText>
         </w:r>
         <w:r>
           <w:rPr>
@@ -1370,7 +1782,335 @@
             <w:noProof/>
             <w:webHidden/>
           </w:rPr>
-          <w:t>10</w:t>
+          <w:t>15</w:t>
+        </w:r>
+        <w:r>
+          <w:rPr>
+            <w:noProof/>
+            <w:webHidden/>
+          </w:rPr>
+          <w:fldChar w:fldCharType="end"/>
+        </w:r>
+      </w:hyperlink>
+    </w:p>
+    <w:p>
+      <w:pPr>
+        <w:pStyle w:val="Verzeichnis3"/>
+        <w:tabs>
+          <w:tab w:val="left" w:pos="1320"/>
+          <w:tab w:val="right" w:leader="dot" w:pos="8210"/>
+        </w:tabs>
+        <w:rPr>
+          <w:noProof/>
+        </w:rPr>
+      </w:pPr>
+      <w:hyperlink w:anchor="_Toc439527701" w:history="1">
+        <w:r>
+          <w:rPr>
+            <w:rStyle w:val="Hyperlink"/>
+            <w:noProof/>
+          </w:rPr>
+          <w:t>4.1.1</w:t>
+        </w:r>
+        <w:r>
+          <w:rPr>
+            <w:noProof/>
+          </w:rPr>
+          <w:tab/>
+        </w:r>
+        <w:r>
+          <w:rPr>
+            <w:rStyle w:val="Hyperlink"/>
+            <w:noProof/>
+          </w:rPr>
+          <w:t>Implementation</w:t>
+        </w:r>
+        <w:r>
+          <w:rPr>
+            <w:noProof/>
+            <w:webHidden/>
+          </w:rPr>
+          <w:tab/>
+        </w:r>
+        <w:r>
+          <w:rPr>
+            <w:noProof/>
+            <w:webHidden/>
+          </w:rPr>
+          <w:fldChar w:fldCharType="begin"/>
+        </w:r>
+        <w:r>
+          <w:rPr>
+            <w:noProof/>
+            <w:webHidden/>
+          </w:rPr>
+          <w:instrText xml:space="preserve"> PAGEREF _Toc439527701 \h </w:instrText>
+        </w:r>
+        <w:r>
+          <w:rPr>
+            <w:noProof/>
+            <w:webHidden/>
+          </w:rPr>
+        </w:r>
+        <w:r>
+          <w:rPr>
+            <w:noProof/>
+            <w:webHidden/>
+          </w:rPr>
+          <w:fldChar w:fldCharType="separate"/>
+        </w:r>
+        <w:r>
+          <w:rPr>
+            <w:noProof/>
+            <w:webHidden/>
+          </w:rPr>
+          <w:t>15</w:t>
+        </w:r>
+        <w:r>
+          <w:rPr>
+            <w:noProof/>
+            <w:webHidden/>
+          </w:rPr>
+          <w:fldChar w:fldCharType="end"/>
+        </w:r>
+      </w:hyperlink>
+    </w:p>
+    <w:p>
+      <w:pPr>
+        <w:pStyle w:val="Verzeichnis3"/>
+        <w:tabs>
+          <w:tab w:val="left" w:pos="1320"/>
+          <w:tab w:val="right" w:leader="dot" w:pos="8210"/>
+        </w:tabs>
+        <w:rPr>
+          <w:noProof/>
+        </w:rPr>
+      </w:pPr>
+      <w:hyperlink w:anchor="_Toc439527702" w:history="1">
+        <w:r>
+          <w:rPr>
+            <w:rStyle w:val="Hyperlink"/>
+            <w:noProof/>
+          </w:rPr>
+          <w:t>4.1.2</w:t>
+        </w:r>
+        <w:r>
+          <w:rPr>
+            <w:noProof/>
+          </w:rPr>
+          <w:tab/>
+        </w:r>
+        <w:r>
+          <w:rPr>
+            <w:rStyle w:val="Hyperlink"/>
+            <w:noProof/>
+          </w:rPr>
+          <w:t>Static file server</w:t>
+        </w:r>
+        <w:r>
+          <w:rPr>
+            <w:noProof/>
+            <w:webHidden/>
+          </w:rPr>
+          <w:tab/>
+        </w:r>
+        <w:r>
+          <w:rPr>
+            <w:noProof/>
+            <w:webHidden/>
+          </w:rPr>
+          <w:fldChar w:fldCharType="begin"/>
+        </w:r>
+        <w:r>
+          <w:rPr>
+            <w:noProof/>
+            <w:webHidden/>
+          </w:rPr>
+          <w:instrText xml:space="preserve"> PAGEREF _Toc439527702 \h </w:instrText>
+        </w:r>
+        <w:r>
+          <w:rPr>
+            <w:noProof/>
+            <w:webHidden/>
+          </w:rPr>
+        </w:r>
+        <w:r>
+          <w:rPr>
+            <w:noProof/>
+            <w:webHidden/>
+          </w:rPr>
+          <w:fldChar w:fldCharType="separate"/>
+        </w:r>
+        <w:r>
+          <w:rPr>
+            <w:noProof/>
+            <w:webHidden/>
+          </w:rPr>
+          <w:t>15</w:t>
+        </w:r>
+        <w:r>
+          <w:rPr>
+            <w:noProof/>
+            <w:webHidden/>
+          </w:rPr>
+          <w:fldChar w:fldCharType="end"/>
+        </w:r>
+      </w:hyperlink>
+    </w:p>
+    <w:p>
+      <w:pPr>
+        <w:pStyle w:val="Verzeichnis3"/>
+        <w:tabs>
+          <w:tab w:val="left" w:pos="1320"/>
+          <w:tab w:val="right" w:leader="dot" w:pos="8210"/>
+        </w:tabs>
+        <w:rPr>
+          <w:noProof/>
+        </w:rPr>
+      </w:pPr>
+      <w:hyperlink w:anchor="_Toc439527703" w:history="1">
+        <w:r>
+          <w:rPr>
+            <w:rStyle w:val="Hyperlink"/>
+            <w:noProof/>
+          </w:rPr>
+          <w:t>4.1.3</w:t>
+        </w:r>
+        <w:r>
+          <w:rPr>
+            <w:noProof/>
+          </w:rPr>
+          <w:tab/>
+        </w:r>
+        <w:r>
+          <w:rPr>
+            <w:rStyle w:val="Hyperlink"/>
+            <w:noProof/>
+          </w:rPr>
+          <w:t>WebSockets</w:t>
+        </w:r>
+        <w:r>
+          <w:rPr>
+            <w:noProof/>
+            <w:webHidden/>
+          </w:rPr>
+          <w:tab/>
+        </w:r>
+        <w:r>
+          <w:rPr>
+            <w:noProof/>
+            <w:webHidden/>
+          </w:rPr>
+          <w:fldChar w:fldCharType="begin"/>
+        </w:r>
+        <w:r>
+          <w:rPr>
+            <w:noProof/>
+            <w:webHidden/>
+          </w:rPr>
+          <w:instrText xml:space="preserve"> PAGEREF _Toc439527703 \h </w:instrText>
+        </w:r>
+        <w:r>
+          <w:rPr>
+            <w:noProof/>
+            <w:webHidden/>
+          </w:rPr>
+        </w:r>
+        <w:r>
+          <w:rPr>
+            <w:noProof/>
+            <w:webHidden/>
+          </w:rPr>
+          <w:fldChar w:fldCharType="separate"/>
+        </w:r>
+        <w:r>
+          <w:rPr>
+            <w:noProof/>
+            <w:webHidden/>
+          </w:rPr>
+          <w:t>15</w:t>
+        </w:r>
+        <w:r>
+          <w:rPr>
+            <w:noProof/>
+            <w:webHidden/>
+          </w:rPr>
+          <w:fldChar w:fldCharType="end"/>
+        </w:r>
+      </w:hyperlink>
+    </w:p>
+    <w:p>
+      <w:pPr>
+        <w:pStyle w:val="Verzeichnis3"/>
+        <w:tabs>
+          <w:tab w:val="left" w:pos="1320"/>
+          <w:tab w:val="right" w:leader="dot" w:pos="8210"/>
+        </w:tabs>
+        <w:rPr>
+          <w:noProof/>
+        </w:rPr>
+      </w:pPr>
+      <w:hyperlink w:anchor="_Toc439527704" w:history="1">
+        <w:r>
+          <w:rPr>
+            <w:rStyle w:val="Hyperlink"/>
+            <w:noProof/>
+          </w:rPr>
+          <w:t>4.1.4</w:t>
+        </w:r>
+        <w:r>
+          <w:rPr>
+            <w:noProof/>
+          </w:rPr>
+          <w:tab/>
+        </w:r>
+        <w:r>
+          <w:rPr>
+            <w:rStyle w:val="Hyperlink"/>
+            <w:noProof/>
+          </w:rPr>
+          <w:t>Management and control tasks</w:t>
+        </w:r>
+        <w:r>
+          <w:rPr>
+            <w:noProof/>
+            <w:webHidden/>
+          </w:rPr>
+          <w:tab/>
+        </w:r>
+        <w:r>
+          <w:rPr>
+            <w:noProof/>
+            <w:webHidden/>
+          </w:rPr>
+          <w:fldChar w:fldCharType="begin"/>
+        </w:r>
+        <w:r>
+          <w:rPr>
+            <w:noProof/>
+            <w:webHidden/>
+          </w:rPr>
+          <w:instrText xml:space="preserve"> PAGEREF _Toc439527704 \h </w:instrText>
+        </w:r>
+        <w:r>
+          <w:rPr>
+            <w:noProof/>
+            <w:webHidden/>
+          </w:rPr>
+        </w:r>
+        <w:r>
+          <w:rPr>
+            <w:noProof/>
+            <w:webHidden/>
+          </w:rPr>
+          <w:fldChar w:fldCharType="separate"/>
+        </w:r>
+        <w:r>
+          <w:rPr>
+            <w:noProof/>
+            <w:webHidden/>
+          </w:rPr>
+          <w:t>15</w:t>
         </w:r>
         <w:r>
           <w:rPr>
@@ -1394,7 +2134,7 @@
           <w:lang w:eastAsia="de-AT"/>
         </w:rPr>
       </w:pPr>
-      <w:hyperlink w:anchor="_Toc439251643" w:history="1">
+      <w:hyperlink w:anchor="_Toc439527705" w:history="1">
         <w:r>
           <w:rPr>
             <w:rStyle w:val="Hyperlink"/>
@@ -1436,7 +2176,7 @@
             <w:noProof/>
             <w:webHidden/>
           </w:rPr>
-          <w:instrText xml:space="preserve"> PAGEREF _Toc439251643 \h </w:instrText>
+          <w:instrText xml:space="preserve"> PAGEREF _Toc439527705 \h </w:instrText>
         </w:r>
         <w:r>
           <w:rPr>
@@ -1456,7 +2196,7 @@
             <w:noProof/>
             <w:webHidden/>
           </w:rPr>
-          <w:t>10</w:t>
+          <w:t>15</w:t>
         </w:r>
         <w:r>
           <w:rPr>
@@ -1480,7 +2220,7 @@
           <w:lang w:eastAsia="de-AT"/>
         </w:rPr>
       </w:pPr>
-      <w:hyperlink w:anchor="_Toc439251644" w:history="1">
+      <w:hyperlink w:anchor="_Toc439527706" w:history="1">
         <w:r>
           <w:rPr>
             <w:rStyle w:val="Hyperlink"/>
@@ -1522,7 +2262,7 @@
             <w:noProof/>
             <w:webHidden/>
           </w:rPr>
-          <w:instrText xml:space="preserve"> PAGEREF _Toc439251644 \h </w:instrText>
+          <w:instrText xml:space="preserve"> PAGEREF _Toc439527706 \h </w:instrText>
         </w:r>
         <w:r>
           <w:rPr>
@@ -1542,7 +2282,7 @@
             <w:noProof/>
             <w:webHidden/>
           </w:rPr>
-          <w:t>10</w:t>
+          <w:t>15</w:t>
         </w:r>
         <w:r>
           <w:rPr>
@@ -1566,7 +2306,7 @@
           <w:lang w:eastAsia="de-AT"/>
         </w:rPr>
       </w:pPr>
-      <w:hyperlink w:anchor="_Toc439251645" w:history="1">
+      <w:hyperlink w:anchor="_Toc439527707" w:history="1">
         <w:r>
           <w:rPr>
             <w:rStyle w:val="Hyperlink"/>
@@ -1608,7 +2348,7 @@
             <w:noProof/>
             <w:webHidden/>
           </w:rPr>
-          <w:instrText xml:space="preserve"> PAGEREF _Toc439251645 \h </w:instrText>
+          <w:instrText xml:space="preserve"> PAGEREF _Toc439527707 \h </w:instrText>
         </w:r>
         <w:r>
           <w:rPr>
@@ -1628,7 +2368,7 @@
             <w:noProof/>
             <w:webHidden/>
           </w:rPr>
-          <w:t>11</w:t>
+          <w:t>16</w:t>
         </w:r>
         <w:r>
           <w:rPr>
@@ -1652,7 +2392,7 @@
           <w:lang w:eastAsia="de-AT"/>
         </w:rPr>
       </w:pPr>
-      <w:hyperlink w:anchor="_Toc439251646" w:history="1">
+      <w:hyperlink w:anchor="_Toc439527708" w:history="1">
         <w:r>
           <w:rPr>
             <w:rStyle w:val="Hyperlink"/>
@@ -1673,6 +2413,522 @@
             <w:rStyle w:val="Hyperlink"/>
             <w:noProof/>
           </w:rPr>
+          <w:t>Possible extensions</w:t>
+        </w:r>
+        <w:r>
+          <w:rPr>
+            <w:noProof/>
+            <w:webHidden/>
+          </w:rPr>
+          <w:tab/>
+        </w:r>
+        <w:r>
+          <w:rPr>
+            <w:noProof/>
+            <w:webHidden/>
+          </w:rPr>
+          <w:fldChar w:fldCharType="begin"/>
+        </w:r>
+        <w:r>
+          <w:rPr>
+            <w:noProof/>
+            <w:webHidden/>
+          </w:rPr>
+          <w:instrText xml:space="preserve"> PAGEREF _Toc439527708 \h </w:instrText>
+        </w:r>
+        <w:r>
+          <w:rPr>
+            <w:noProof/>
+            <w:webHidden/>
+          </w:rPr>
+        </w:r>
+        <w:r>
+          <w:rPr>
+            <w:noProof/>
+            <w:webHidden/>
+          </w:rPr>
+          <w:fldChar w:fldCharType="separate"/>
+        </w:r>
+        <w:r>
+          <w:rPr>
+            <w:noProof/>
+            <w:webHidden/>
+          </w:rPr>
+          <w:t>17</w:t>
+        </w:r>
+        <w:r>
+          <w:rPr>
+            <w:noProof/>
+            <w:webHidden/>
+          </w:rPr>
+          <w:fldChar w:fldCharType="end"/>
+        </w:r>
+      </w:hyperlink>
+    </w:p>
+    <w:p>
+      <w:pPr>
+        <w:pStyle w:val="Verzeichnis2"/>
+        <w:tabs>
+          <w:tab w:val="left" w:pos="880"/>
+          <w:tab w:val="right" w:leader="dot" w:pos="8210"/>
+        </w:tabs>
+        <w:rPr>
+          <w:rFonts w:asciiTheme="minorHAnsi" w:eastAsiaTheme="minorEastAsia" w:hAnsiTheme="minorHAnsi"/>
+          <w:noProof/>
+          <w:lang w:eastAsia="de-AT"/>
+        </w:rPr>
+      </w:pPr>
+      <w:hyperlink w:anchor="_Toc439527709" w:history="1">
+        <w:r>
+          <w:rPr>
+            <w:rStyle w:val="Hyperlink"/>
+            <w:noProof/>
+          </w:rPr>
+          <w:t>6.1</w:t>
+        </w:r>
+        <w:r>
+          <w:rPr>
+            <w:rFonts w:asciiTheme="minorHAnsi" w:eastAsiaTheme="minorEastAsia" w:hAnsiTheme="minorHAnsi"/>
+            <w:noProof/>
+            <w:lang w:eastAsia="de-AT"/>
+          </w:rPr>
+          <w:tab/>
+        </w:r>
+        <w:r>
+          <w:rPr>
+            <w:rStyle w:val="Hyperlink"/>
+            <w:noProof/>
+          </w:rPr>
+          <w:t>Screenshots</w:t>
+        </w:r>
+        <w:r>
+          <w:rPr>
+            <w:noProof/>
+            <w:webHidden/>
+          </w:rPr>
+          <w:tab/>
+        </w:r>
+        <w:r>
+          <w:rPr>
+            <w:noProof/>
+            <w:webHidden/>
+          </w:rPr>
+          <w:fldChar w:fldCharType="begin"/>
+        </w:r>
+        <w:r>
+          <w:rPr>
+            <w:noProof/>
+            <w:webHidden/>
+          </w:rPr>
+          <w:instrText xml:space="preserve"> PAGEREF _Toc439527709 \h </w:instrText>
+        </w:r>
+        <w:r>
+          <w:rPr>
+            <w:noProof/>
+            <w:webHidden/>
+          </w:rPr>
+        </w:r>
+        <w:r>
+          <w:rPr>
+            <w:noProof/>
+            <w:webHidden/>
+          </w:rPr>
+          <w:fldChar w:fldCharType="separate"/>
+        </w:r>
+        <w:r>
+          <w:rPr>
+            <w:noProof/>
+            <w:webHidden/>
+          </w:rPr>
+          <w:t>17</w:t>
+        </w:r>
+        <w:r>
+          <w:rPr>
+            <w:noProof/>
+            <w:webHidden/>
+          </w:rPr>
+          <w:fldChar w:fldCharType="end"/>
+        </w:r>
+      </w:hyperlink>
+    </w:p>
+    <w:p>
+      <w:pPr>
+        <w:pStyle w:val="Verzeichnis2"/>
+        <w:tabs>
+          <w:tab w:val="left" w:pos="880"/>
+          <w:tab w:val="right" w:leader="dot" w:pos="8210"/>
+        </w:tabs>
+        <w:rPr>
+          <w:rFonts w:asciiTheme="minorHAnsi" w:eastAsiaTheme="minorEastAsia" w:hAnsiTheme="minorHAnsi"/>
+          <w:noProof/>
+          <w:lang w:eastAsia="de-AT"/>
+        </w:rPr>
+      </w:pPr>
+      <w:hyperlink w:anchor="_Toc439527710" w:history="1">
+        <w:r>
+          <w:rPr>
+            <w:rStyle w:val="Hyperlink"/>
+            <w:noProof/>
+          </w:rPr>
+          <w:t>6.2</w:t>
+        </w:r>
+        <w:r>
+          <w:rPr>
+            <w:rFonts w:asciiTheme="minorHAnsi" w:eastAsiaTheme="minorEastAsia" w:hAnsiTheme="minorHAnsi"/>
+            <w:noProof/>
+            <w:lang w:eastAsia="de-AT"/>
+          </w:rPr>
+          <w:tab/>
+        </w:r>
+        <w:r>
+          <w:rPr>
+            <w:rStyle w:val="Hyperlink"/>
+            <w:noProof/>
+          </w:rPr>
+          <w:t>User authentication</w:t>
+        </w:r>
+        <w:r>
+          <w:rPr>
+            <w:noProof/>
+            <w:webHidden/>
+          </w:rPr>
+          <w:tab/>
+        </w:r>
+        <w:r>
+          <w:rPr>
+            <w:noProof/>
+            <w:webHidden/>
+          </w:rPr>
+          <w:fldChar w:fldCharType="begin"/>
+        </w:r>
+        <w:r>
+          <w:rPr>
+            <w:noProof/>
+            <w:webHidden/>
+          </w:rPr>
+          <w:instrText xml:space="preserve"> PAGEREF _Toc439527710 \h </w:instrText>
+        </w:r>
+        <w:r>
+          <w:rPr>
+            <w:noProof/>
+            <w:webHidden/>
+          </w:rPr>
+        </w:r>
+        <w:r>
+          <w:rPr>
+            <w:noProof/>
+            <w:webHidden/>
+          </w:rPr>
+          <w:fldChar w:fldCharType="separate"/>
+        </w:r>
+        <w:r>
+          <w:rPr>
+            <w:noProof/>
+            <w:webHidden/>
+          </w:rPr>
+          <w:t>17</w:t>
+        </w:r>
+        <w:r>
+          <w:rPr>
+            <w:noProof/>
+            <w:webHidden/>
+          </w:rPr>
+          <w:fldChar w:fldCharType="end"/>
+        </w:r>
+      </w:hyperlink>
+    </w:p>
+    <w:p>
+      <w:pPr>
+        <w:pStyle w:val="Verzeichnis2"/>
+        <w:tabs>
+          <w:tab w:val="left" w:pos="880"/>
+          <w:tab w:val="right" w:leader="dot" w:pos="8210"/>
+        </w:tabs>
+        <w:rPr>
+          <w:rFonts w:asciiTheme="minorHAnsi" w:eastAsiaTheme="minorEastAsia" w:hAnsiTheme="minorHAnsi"/>
+          <w:noProof/>
+          <w:lang w:eastAsia="de-AT"/>
+        </w:rPr>
+      </w:pPr>
+      <w:hyperlink w:anchor="_Toc439527711" w:history="1">
+        <w:r>
+          <w:rPr>
+            <w:rStyle w:val="Hyperlink"/>
+            <w:noProof/>
+          </w:rPr>
+          <w:t>6.3</w:t>
+        </w:r>
+        <w:r>
+          <w:rPr>
+            <w:rFonts w:asciiTheme="minorHAnsi" w:eastAsiaTheme="minorEastAsia" w:hAnsiTheme="minorHAnsi"/>
+            <w:noProof/>
+            <w:lang w:eastAsia="de-AT"/>
+          </w:rPr>
+          <w:tab/>
+        </w:r>
+        <w:r>
+          <w:rPr>
+            <w:rStyle w:val="Hyperlink"/>
+            <w:noProof/>
+          </w:rPr>
+          <w:t>E-mail invitations</w:t>
+        </w:r>
+        <w:r>
+          <w:rPr>
+            <w:noProof/>
+            <w:webHidden/>
+          </w:rPr>
+          <w:tab/>
+        </w:r>
+        <w:r>
+          <w:rPr>
+            <w:noProof/>
+            <w:webHidden/>
+          </w:rPr>
+          <w:fldChar w:fldCharType="begin"/>
+        </w:r>
+        <w:r>
+          <w:rPr>
+            <w:noProof/>
+            <w:webHidden/>
+          </w:rPr>
+          <w:instrText xml:space="preserve"> PAGEREF _Toc439527711 \h </w:instrText>
+        </w:r>
+        <w:r>
+          <w:rPr>
+            <w:noProof/>
+            <w:webHidden/>
+          </w:rPr>
+        </w:r>
+        <w:r>
+          <w:rPr>
+            <w:noProof/>
+            <w:webHidden/>
+          </w:rPr>
+          <w:fldChar w:fldCharType="separate"/>
+        </w:r>
+        <w:r>
+          <w:rPr>
+            <w:noProof/>
+            <w:webHidden/>
+          </w:rPr>
+          <w:t>17</w:t>
+        </w:r>
+        <w:r>
+          <w:rPr>
+            <w:noProof/>
+            <w:webHidden/>
+          </w:rPr>
+          <w:fldChar w:fldCharType="end"/>
+        </w:r>
+      </w:hyperlink>
+    </w:p>
+    <w:p>
+      <w:pPr>
+        <w:pStyle w:val="Verzeichnis2"/>
+        <w:tabs>
+          <w:tab w:val="left" w:pos="880"/>
+          <w:tab w:val="right" w:leader="dot" w:pos="8210"/>
+        </w:tabs>
+        <w:rPr>
+          <w:rFonts w:asciiTheme="minorHAnsi" w:eastAsiaTheme="minorEastAsia" w:hAnsiTheme="minorHAnsi"/>
+          <w:noProof/>
+          <w:lang w:eastAsia="de-AT"/>
+        </w:rPr>
+      </w:pPr>
+      <w:hyperlink w:anchor="_Toc439527712" w:history="1">
+        <w:r>
+          <w:rPr>
+            <w:rStyle w:val="Hyperlink"/>
+            <w:noProof/>
+          </w:rPr>
+          <w:t>6.4</w:t>
+        </w:r>
+        <w:r>
+          <w:rPr>
+            <w:rFonts w:asciiTheme="minorHAnsi" w:eastAsiaTheme="minorEastAsia" w:hAnsiTheme="minorHAnsi"/>
+            <w:noProof/>
+            <w:lang w:eastAsia="de-AT"/>
+          </w:rPr>
+          <w:tab/>
+        </w:r>
+        <w:r>
+          <w:rPr>
+            <w:rStyle w:val="Hyperlink"/>
+            <w:noProof/>
+          </w:rPr>
+          <w:t>Cross-platform application</w:t>
+        </w:r>
+        <w:r>
+          <w:rPr>
+            <w:noProof/>
+            <w:webHidden/>
+          </w:rPr>
+          <w:tab/>
+        </w:r>
+        <w:r>
+          <w:rPr>
+            <w:noProof/>
+            <w:webHidden/>
+          </w:rPr>
+          <w:fldChar w:fldCharType="begin"/>
+        </w:r>
+        <w:r>
+          <w:rPr>
+            <w:noProof/>
+            <w:webHidden/>
+          </w:rPr>
+          <w:instrText xml:space="preserve"> PAGEREF _Toc439527712 \h </w:instrText>
+        </w:r>
+        <w:r>
+          <w:rPr>
+            <w:noProof/>
+            <w:webHidden/>
+          </w:rPr>
+        </w:r>
+        <w:r>
+          <w:rPr>
+            <w:noProof/>
+            <w:webHidden/>
+          </w:rPr>
+          <w:fldChar w:fldCharType="separate"/>
+        </w:r>
+        <w:r>
+          <w:rPr>
+            <w:noProof/>
+            <w:webHidden/>
+          </w:rPr>
+          <w:t>17</w:t>
+        </w:r>
+        <w:r>
+          <w:rPr>
+            <w:noProof/>
+            <w:webHidden/>
+          </w:rPr>
+          <w:fldChar w:fldCharType="end"/>
+        </w:r>
+      </w:hyperlink>
+    </w:p>
+    <w:p>
+      <w:pPr>
+        <w:pStyle w:val="Verzeichnis2"/>
+        <w:tabs>
+          <w:tab w:val="left" w:pos="880"/>
+          <w:tab w:val="right" w:leader="dot" w:pos="8210"/>
+        </w:tabs>
+        <w:rPr>
+          <w:rFonts w:asciiTheme="minorHAnsi" w:eastAsiaTheme="minorEastAsia" w:hAnsiTheme="minorHAnsi"/>
+          <w:noProof/>
+          <w:lang w:eastAsia="de-AT"/>
+        </w:rPr>
+      </w:pPr>
+      <w:hyperlink w:anchor="_Toc439527713" w:history="1">
+        <w:r>
+          <w:rPr>
+            <w:rStyle w:val="Hyperlink"/>
+            <w:noProof/>
+          </w:rPr>
+          <w:t>6.5</w:t>
+        </w:r>
+        <w:r>
+          <w:rPr>
+            <w:rFonts w:asciiTheme="minorHAnsi" w:eastAsiaTheme="minorEastAsia" w:hAnsiTheme="minorHAnsi"/>
+            <w:noProof/>
+            <w:lang w:eastAsia="de-AT"/>
+          </w:rPr>
+          <w:tab/>
+        </w:r>
+        <w:r>
+          <w:rPr>
+            <w:rStyle w:val="Hyperlink"/>
+            <w:noProof/>
+          </w:rPr>
+          <w:t>Sessions with more than two users</w:t>
+        </w:r>
+        <w:r>
+          <w:rPr>
+            <w:noProof/>
+            <w:webHidden/>
+          </w:rPr>
+          <w:tab/>
+        </w:r>
+        <w:r>
+          <w:rPr>
+            <w:noProof/>
+            <w:webHidden/>
+          </w:rPr>
+          <w:fldChar w:fldCharType="begin"/>
+        </w:r>
+        <w:r>
+          <w:rPr>
+            <w:noProof/>
+            <w:webHidden/>
+          </w:rPr>
+          <w:instrText xml:space="preserve"> PAGEREF _Toc439527713 \h </w:instrText>
+        </w:r>
+        <w:r>
+          <w:rPr>
+            <w:noProof/>
+            <w:webHidden/>
+          </w:rPr>
+        </w:r>
+        <w:r>
+          <w:rPr>
+            <w:noProof/>
+            <w:webHidden/>
+          </w:rPr>
+          <w:fldChar w:fldCharType="separate"/>
+        </w:r>
+        <w:r>
+          <w:rPr>
+            <w:noProof/>
+            <w:webHidden/>
+          </w:rPr>
+          <w:t>18</w:t>
+        </w:r>
+        <w:r>
+          <w:rPr>
+            <w:noProof/>
+            <w:webHidden/>
+          </w:rPr>
+          <w:fldChar w:fldCharType="end"/>
+        </w:r>
+      </w:hyperlink>
+    </w:p>
+    <w:p>
+      <w:pPr>
+        <w:pStyle w:val="Verzeichnis1"/>
+        <w:tabs>
+          <w:tab w:val="left" w:pos="440"/>
+          <w:tab w:val="right" w:leader="dot" w:pos="8210"/>
+        </w:tabs>
+        <w:rPr>
+          <w:rFonts w:asciiTheme="minorHAnsi" w:eastAsiaTheme="minorEastAsia" w:hAnsiTheme="minorHAnsi"/>
+          <w:noProof/>
+          <w:lang w:eastAsia="de-AT"/>
+        </w:rPr>
+      </w:pPr>
+      <w:hyperlink w:anchor="_Toc439527714" w:history="1">
+        <w:r>
+          <w:rPr>
+            <w:rStyle w:val="Hyperlink"/>
+            <w:noProof/>
+          </w:rPr>
+          <w:t>7</w:t>
+        </w:r>
+        <w:r>
+          <w:rPr>
+            <w:rFonts w:asciiTheme="minorHAnsi" w:eastAsiaTheme="minorEastAsia" w:hAnsiTheme="minorHAnsi"/>
+            <w:noProof/>
+            <w:lang w:eastAsia="de-AT"/>
+          </w:rPr>
+          <w:tab/>
+        </w:r>
+        <w:r>
+          <w:rPr>
+            <w:rStyle w:val="Hyperlink"/>
+            <w:noProof/>
+          </w:rPr>
           <w:t>Conclusion</w:t>
         </w:r>
         <w:r>
@@ -1694,7 +2950,7 @@
             <w:noProof/>
             <w:webHidden/>
           </w:rPr>
-          <w:instrText xml:space="preserve"> PAGEREF _Toc439251646 \h </w:instrText>
+          <w:instrText xml:space="preserve"> PAGEREF _Toc439527714 \h </w:instrText>
         </w:r>
         <w:r>
           <w:rPr>
@@ -1714,7 +2970,7 @@
             <w:noProof/>
             <w:webHidden/>
           </w:rPr>
-          <w:t>12</w:t>
+          <w:t>19</w:t>
         </w:r>
         <w:r>
           <w:rPr>
@@ -1737,7 +2993,7 @@
           <w:lang w:eastAsia="de-AT"/>
         </w:rPr>
       </w:pPr>
-      <w:hyperlink w:anchor="_Toc439251647" w:history="1">
+      <w:hyperlink w:anchor="_Toc439527715" w:history="1">
         <w:r>
           <w:rPr>
             <w:rStyle w:val="Hyperlink"/>
@@ -1764,7 +3020,7 @@
             <w:noProof/>
             <w:webHidden/>
           </w:rPr>
-          <w:instrText xml:space="preserve"> PAGEREF _Toc439251647 \h </w:instrText>
+          <w:instrText xml:space="preserve"> PAGEREF _Toc439527715 \h </w:instrText>
         </w:r>
         <w:r>
           <w:rPr>
@@ -1784,7 +3040,7 @@
             <w:noProof/>
             <w:webHidden/>
           </w:rPr>
-          <w:t>13</w:t>
+          <w:t>20</w:t>
         </w:r>
         <w:r>
           <w:rPr>
@@ -1807,7 +3063,7 @@
           <w:lang w:eastAsia="de-AT"/>
         </w:rPr>
       </w:pPr>
-      <w:hyperlink w:anchor="_Toc439251648" w:history="1">
+      <w:hyperlink w:anchor="_Toc439527716" w:history="1">
         <w:r>
           <w:rPr>
             <w:rStyle w:val="Hyperlink"/>
@@ -1834,7 +3090,7 @@
             <w:noProof/>
             <w:webHidden/>
           </w:rPr>
-          <w:instrText xml:space="preserve"> PAGEREF _Toc439251648 \h </w:instrText>
+          <w:instrText xml:space="preserve"> PAGEREF _Toc439527716 \h </w:instrText>
         </w:r>
         <w:r>
           <w:rPr>
@@ -1854,7 +3110,7 @@
             <w:noProof/>
             <w:webHidden/>
           </w:rPr>
-          <w:t>14</w:t>
+          <w:t>21</w:t>
         </w:r>
         <w:r>
           <w:rPr>
@@ -1877,7 +3133,7 @@
           <w:lang w:eastAsia="de-AT"/>
         </w:rPr>
       </w:pPr>
-      <w:hyperlink w:anchor="_Toc439251649" w:history="1">
+      <w:hyperlink w:anchor="_Toc439527717" w:history="1">
         <w:r>
           <w:rPr>
             <w:rStyle w:val="Hyperlink"/>
@@ -1904,7 +3160,7 @@
             <w:noProof/>
             <w:webHidden/>
           </w:rPr>
-          <w:instrText xml:space="preserve"> PAGEREF _Toc439251649 \h </w:instrText>
+          <w:instrText xml:space="preserve"> PAGEREF _Toc439527717 \h </w:instrText>
         </w:r>
         <w:r>
           <w:rPr>
@@ -1924,7 +3180,7 @@
             <w:noProof/>
             <w:webHidden/>
           </w:rPr>
-          <w:t>15</w:t>
+          <w:t>22</w:t>
         </w:r>
         <w:r>
           <w:rPr>
@@ -1950,12 +3206,12 @@
       <w:pPr>
         <w:pStyle w:val="berschriftohneNummerierung"/>
       </w:pPr>
-      <w:bookmarkStart w:id="0" w:name="_Toc439251630"/>
+      <w:bookmarkStart w:id="1" w:name="_Toc439527683"/>
       <w:r>
         <w:lastRenderedPageBreak/>
         <w:t>Abstract</w:t>
       </w:r>
-      <w:bookmarkEnd w:id="0"/>
+      <w:bookmarkEnd w:id="1"/>
     </w:p>
     <w:p>
       <w:pPr>
@@ -1969,14 +3225,14 @@
       <w:pPr>
         <w:pStyle w:val="berschrift1"/>
       </w:pPr>
-      <w:bookmarkStart w:id="1" w:name="_Toc438987629"/>
-      <w:bookmarkStart w:id="2" w:name="_Toc439251631"/>
+      <w:bookmarkStart w:id="2" w:name="_Toc438987629"/>
+      <w:bookmarkStart w:id="3" w:name="_Toc439527684"/>
       <w:r>
         <w:lastRenderedPageBreak/>
         <w:t>Introduction</w:t>
       </w:r>
-      <w:bookmarkEnd w:id="1"/>
       <w:bookmarkEnd w:id="2"/>
+      <w:bookmarkEnd w:id="3"/>
     </w:p>
     <w:p>
       <w:r>
@@ -1995,14 +3251,14 @@
       <w:pPr>
         <w:pStyle w:val="berschrift1"/>
       </w:pPr>
-      <w:bookmarkStart w:id="3" w:name="_Toc438987630"/>
-      <w:bookmarkStart w:id="4" w:name="_Toc439251632"/>
+      <w:bookmarkStart w:id="4" w:name="_Toc438987630"/>
+      <w:bookmarkStart w:id="5" w:name="_Toc439527685"/>
       <w:r>
         <w:lastRenderedPageBreak/>
         <w:t>Concept</w:t>
       </w:r>
-      <w:bookmarkEnd w:id="3"/>
       <w:bookmarkEnd w:id="4"/>
+      <w:bookmarkEnd w:id="5"/>
     </w:p>
     <w:p>
       <w:pPr>
@@ -2016,60 +3272,60 @@
       <w:pPr>
         <w:pStyle w:val="berschrift1"/>
       </w:pPr>
-      <w:bookmarkStart w:id="5" w:name="_Toc438987631"/>
-      <w:bookmarkStart w:id="6" w:name="_Toc439251633"/>
+      <w:bookmarkStart w:id="6" w:name="_Toc438987631"/>
+      <w:bookmarkStart w:id="7" w:name="_Toc439527686"/>
       <w:r>
         <w:lastRenderedPageBreak/>
         <w:t>WebRTC</w:t>
       </w:r>
-      <w:bookmarkEnd w:id="5"/>
       <w:bookmarkEnd w:id="6"/>
+      <w:bookmarkEnd w:id="7"/>
+    </w:p>
+    <w:p>
+      <w:pPr>
+        <w:pStyle w:val="berschrift2"/>
+      </w:pPr>
+      <w:bookmarkStart w:id="8" w:name="_Toc438987632"/>
+      <w:bookmarkStart w:id="9" w:name="_Toc439527687"/>
+      <w:r>
+        <w:t>Overview</w:t>
+      </w:r>
+      <w:bookmarkEnd w:id="8"/>
+      <w:bookmarkEnd w:id="9"/>
+    </w:p>
+    <w:p/>
+    <w:p>
+      <w:pPr>
+        <w:pStyle w:val="berschrift2"/>
+      </w:pPr>
+      <w:bookmarkStart w:id="10" w:name="_Toc438987633"/>
+      <w:bookmarkStart w:id="11" w:name="_Toc439527688"/>
+      <w:r>
+        <w:t>API components</w:t>
+      </w:r>
+      <w:bookmarkEnd w:id="10"/>
+      <w:bookmarkEnd w:id="11"/>
+    </w:p>
+    <w:p>
+      <w:r>
+        <w:t>WebRTC consists of three main components, which developers have to implement and connect together</w:t>
+      </w:r>
+      <w:r>
+        <w:t xml:space="preserve"> in order for the application to work as intended</w:t>
+      </w:r>
+      <w:r>
+        <w:t>. These components are called MediaStream, PeerConnection and DataChannel. The functionality and details of all three will be explained in the following section.</w:t>
+      </w:r>
     </w:p>
     <w:p>
       <w:pPr>
         <w:pStyle w:val="berschrift3"/>
       </w:pPr>
-      <w:bookmarkStart w:id="7" w:name="_Toc438987632"/>
-      <w:bookmarkStart w:id="8" w:name="_Toc439251634"/>
-      <w:r>
-        <w:t>Overview</w:t>
-      </w:r>
-      <w:bookmarkEnd w:id="7"/>
-      <w:bookmarkEnd w:id="8"/>
-    </w:p>
-    <w:p/>
-    <w:p>
-      <w:pPr>
-        <w:pStyle w:val="berschrift2"/>
-      </w:pPr>
-      <w:bookmarkStart w:id="9" w:name="_Toc438987633"/>
-      <w:bookmarkStart w:id="10" w:name="_Toc439251635"/>
-      <w:r>
-        <w:t>API components</w:t>
-      </w:r>
-      <w:bookmarkEnd w:id="9"/>
-      <w:bookmarkEnd w:id="10"/>
-    </w:p>
-    <w:p>
-      <w:r>
-        <w:t>WebRTC consists of three main components, which developers have to implement and connect together</w:t>
-      </w:r>
-      <w:r>
-        <w:t xml:space="preserve"> in order for the application to work as intended</w:t>
-      </w:r>
-      <w:r>
-        <w:t>. These components are called MediaStream, PeerConnection and DataChannel. The functionality and details of all three will be explained in the following section.</w:t>
-      </w:r>
-    </w:p>
-    <w:p>
-      <w:pPr>
-        <w:pStyle w:val="berschrift3"/>
-      </w:pPr>
-      <w:bookmarkStart w:id="11" w:name="_Toc439251636"/>
+      <w:bookmarkStart w:id="12" w:name="_Toc439527689"/>
       <w:r>
         <w:t>MediaStream</w:t>
       </w:r>
-      <w:bookmarkEnd w:id="11"/>
+      <w:bookmarkEnd w:id="12"/>
     </w:p>
     <w:p>
       <w:r>
@@ -2185,12 +3441,12 @@
       <w:pPr>
         <w:pStyle w:val="berschrift3"/>
       </w:pPr>
-      <w:bookmarkStart w:id="12" w:name="_Toc439251637"/>
+      <w:bookmarkStart w:id="13" w:name="_Toc439527690"/>
       <w:r>
         <w:lastRenderedPageBreak/>
         <w:t>PeerConnection</w:t>
       </w:r>
-      <w:bookmarkEnd w:id="12"/>
+      <w:bookmarkEnd w:id="13"/>
     </w:p>
     <w:p>
       <w:r>
@@ -2249,11 +3505,11 @@
       <w:pPr>
         <w:pStyle w:val="berschrift3"/>
       </w:pPr>
-      <w:bookmarkStart w:id="13" w:name="_Toc439251638"/>
+      <w:bookmarkStart w:id="14" w:name="_Toc439527691"/>
       <w:r>
         <w:t>DataChannel</w:t>
       </w:r>
-      <w:bookmarkEnd w:id="13"/>
+      <w:bookmarkEnd w:id="14"/>
     </w:p>
     <w:p>
       <w:r>
@@ -2288,23 +3544,23 @@
       <w:pPr>
         <w:pStyle w:val="berschrift2"/>
       </w:pPr>
-      <w:bookmarkStart w:id="14" w:name="_Toc438987634"/>
-      <w:bookmarkStart w:id="15" w:name="_Toc439251639"/>
+      <w:bookmarkStart w:id="15" w:name="_Toc438987634"/>
+      <w:bookmarkStart w:id="16" w:name="_Toc439527692"/>
       <w:r>
         <w:t>Connection setup</w:t>
       </w:r>
-      <w:bookmarkEnd w:id="14"/>
       <w:bookmarkEnd w:id="15"/>
+      <w:bookmarkEnd w:id="16"/>
     </w:p>
     <w:p>
       <w:pPr>
         <w:pStyle w:val="berschrift3"/>
       </w:pPr>
-      <w:bookmarkStart w:id="16" w:name="_Toc439251640"/>
+      <w:bookmarkStart w:id="17" w:name="_Toc439527693"/>
       <w:r>
         <w:t>The WebRTC triangle</w:t>
       </w:r>
-      <w:bookmarkEnd w:id="16"/>
+      <w:bookmarkEnd w:id="17"/>
     </w:p>
     <w:p>
       <w:r>
@@ -2335,12 +3591,19 @@
         <w:t xml:space="preserve"> </w:t>
       </w:r>
       <w:r>
-        <w:t>the figure below (Loreto &amp; Romano 2015, p. 3).</w:t>
+        <w:t>the fi</w:t>
+      </w:r>
+      <w:r>
+        <w:t>gure below (Loreto &amp; Romano 2014</w:t>
+      </w:r>
+      <w:r>
+        <w:t>, p. 3).</w:t>
       </w:r>
     </w:p>
     <w:p>
       <w:pPr>
         <w:keepNext/>
+        <w:jc w:val="center"/>
       </w:pPr>
       <w:r>
         <w:rPr>
@@ -2402,7 +3665,7 @@
       <w:pPr>
         <w:pStyle w:val="Beschriftung"/>
       </w:pPr>
-      <w:bookmarkStart w:id="17" w:name="_Toc439250562"/>
+      <w:bookmarkStart w:id="18" w:name="_Toc439527718"/>
       <w:r>
         <w:t xml:space="preserve">Figure </w:t>
       </w:r>
@@ -2427,7 +3690,7 @@
       <w:r>
         <w:t>: The WebRTC triangle</w:t>
       </w:r>
-      <w:bookmarkEnd w:id="17"/>
+      <w:bookmarkEnd w:id="18"/>
     </w:p>
     <w:p>
       <w:r>
@@ -2436,6 +3699,766 @@
     </w:p>
     <w:p>
       <w:pPr>
+        <w:pStyle w:val="berschrift3"/>
+      </w:pPr>
+      <w:bookmarkStart w:id="19" w:name="_Toc439527694"/>
+      <w:r>
+        <w:t>Signaling</w:t>
+      </w:r>
+      <w:bookmarkEnd w:id="19"/>
+    </w:p>
+    <w:p>
+      <w:r>
+        <w:t xml:space="preserve">In the WebRTC design process, it was decided to „fully specify how to control the media plane, while leaving the signaling plane as much as possible to the application layer“ (Loreto &amp; Romano 2014, p. 5). As a result, developers do not need </w:t>
+      </w:r>
+      <w:r>
+        <w:t>to handle components like video and audio formats and encodings. They do, however, have to implement the signaling in order to set up a successful WebRTC connection themselves. In practice, this means that they have to use the right API methods in the right order</w:t>
+      </w:r>
+      <w:r>
+        <w:t xml:space="preserve"> (cf. Loreto &amp; Romano 2014, p. 5).</w:t>
+      </w:r>
+    </w:p>
+    <w:p>
+      <w:pPr>
+        <w:pStyle w:val="berschrift3"/>
+      </w:pPr>
+      <w:bookmarkStart w:id="20" w:name="_Toc439527695"/>
+      <w:r>
+        <w:t>NAT problem</w:t>
+      </w:r>
+      <w:bookmarkEnd w:id="20"/>
+    </w:p>
+    <w:p>
+      <w:r>
+        <w:t xml:space="preserve">Initially, Internet Protocol (IP) version 4 (Ipv4) was used to deliver network packets </w:t>
+      </w:r>
+      <w:r>
+        <w:t xml:space="preserve">over the Internet </w:t>
+      </w:r>
+      <w:r>
+        <w:t>from one host to another. It uses 32-bit addresses, thus limiting the number of possible hosts to 2</w:t>
+      </w:r>
+      <w:r>
+        <w:rPr>
+          <w:vertAlign w:val="superscript"/>
+        </w:rPr>
+        <w:t>32</w:t>
+      </w:r>
+      <w:r>
+        <w:t xml:space="preserve">, or 4 294 967 296. Due to the constantly increasing demand of new Internet-capable devices and applications, one popular method to avoid IPv4 address space exhaustion was the introduction of Network </w:t>
+      </w:r>
+      <w:r>
+        <w:t>address translation (NAT). NAT enables networks to map multiple hosts inside a network to use one public IP address, therefore reducing the usage of public IPv4 addresses.</w:t>
+      </w:r>
+    </w:p>
+    <w:p>
+      <w:r>
+        <w:lastRenderedPageBreak/>
+        <w:t>For WebRTC, however, it is vital to know the public IP address of all parties in order to set up a peer-to-peer connection between them.</w:t>
+      </w:r>
+      <w:r>
+        <w:t xml:space="preserve"> This functionality is achieved through the use of the Session Traversal Utilities for NAT (STUN) protocol</w:t>
+      </w:r>
+      <w:r>
+        <w:t>. It enables an application to detect the usage of NAT in a host’s network, and to retrieve the allocated IP address and port if that is the case</w:t>
+      </w:r>
+      <w:r>
+        <w:t>. A third-party STUN server is necessary in order to obtain the host’s public IP address</w:t>
+      </w:r>
+      <w:r>
+        <w:t xml:space="preserve"> </w:t>
+      </w:r>
+      <w:r>
+        <w:t>(cf. Loreto &amp; Romano 2014, p. 8)</w:t>
+      </w:r>
+      <w:r>
+        <w:t>. There are publicly available STUN servers for developers to use in this case, for example from Google</w:t>
+      </w:r>
+      <w:r>
+        <w:t xml:space="preserve"> (cf. Dutton 2012</w:t>
+      </w:r>
+      <w:r>
+        <w:t>)</w:t>
+      </w:r>
+      <w:r>
+        <w:t>.</w:t>
+      </w:r>
+    </w:p>
+    <w:p>
+      <w:r>
+        <w:t>Additionally, the Traversal Using Relays around NAT (TURN) protocol extends the functionality of STUN by allowing a host inside a network that uses NAT to receive a public IP address from a relay server</w:t>
+      </w:r>
+      <w:r>
+        <w:t xml:space="preserve"> (cf. Loreto &amp; Romano 2014, p. 8)</w:t>
+      </w:r>
+      <w:r>
+        <w:t>. Consequently, the host is able to „receive</w:t>
+      </w:r>
+      <w:r>
+        <w:t xml:space="preserve"> media from any peer that can send packets to the public Internet“</w:t>
+      </w:r>
+      <w:r>
+        <w:t xml:space="preserve"> (</w:t>
+      </w:r>
+      <w:r>
+        <w:t>Loreto &amp; Romano 2014, p. 8</w:t>
+      </w:r>
+      <w:r>
+        <w:t>).</w:t>
+      </w:r>
+    </w:p>
+    <w:p>
+      <w:pPr>
+        <w:pStyle w:val="berschrift3"/>
+      </w:pPr>
+      <w:bookmarkStart w:id="21" w:name="_Toc439527696"/>
+      <w:r>
+        <w:t>ICE candidates</w:t>
+      </w:r>
+      <w:bookmarkEnd w:id="21"/>
+    </w:p>
+    <w:p>
+      <w:r>
+        <w:t>As described above, WebRTC uses PeerConnection objects to establish connections between two</w:t>
+      </w:r>
+      <w:r>
+        <w:t xml:space="preserve"> users</w:t>
+      </w:r>
+      <w:r>
+        <w:t xml:space="preserve">. To do so, it uses the Interactive Connectivity </w:t>
+      </w:r>
+      <w:r>
+        <w:t>Establishment (ICE) protocol.</w:t>
+      </w:r>
+      <w:r>
+        <w:t xml:space="preserve"> </w:t>
+      </w:r>
+      <w:r>
+        <w:t>It facilitates peers to detect information about their network’s topology in order to find one or more connection paths between them</w:t>
+      </w:r>
+      <w:r>
+        <w:t>, by using a variety network protocols</w:t>
+      </w:r>
+      <w:r>
+        <w:t xml:space="preserve"> </w:t>
+      </w:r>
+      <w:r>
+        <w:t xml:space="preserve">(cf. </w:t>
+      </w:r>
+      <w:r>
+        <w:t>Loreto &amp; Romano 2014</w:t>
+      </w:r>
+      <w:r>
+        <w:t>, p. 117)</w:t>
+      </w:r>
+      <w:r>
+        <w:t>.</w:t>
+      </w:r>
+      <w:r>
+        <w:t xml:space="preserve"> Dutton (2012) points out that ICE starts with the User Datagram Protocol (UDP)</w:t>
+      </w:r>
+      <w:r>
+        <w:t xml:space="preserve"> first, as it has the lowest network latency. In the case that the UDP connection attempt remains unsuccessful, the Transmission Control Protocol (TCP) is used, HTTP and </w:t>
+      </w:r>
+      <w:r>
+        <w:t xml:space="preserve">lastly </w:t>
+      </w:r>
+      <w:r>
+        <w:t>HTTPS.</w:t>
+      </w:r>
+    </w:p>
+    <w:p>
+      <w:r>
+        <w:t>In the WebRTC JavaScript API, it is necessary to set a valid</w:t>
+      </w:r>
+      <w:r>
+        <w:t xml:space="preserve"> ICE</w:t>
+      </w:r>
+      <w:r>
+        <w:t xml:space="preserve"> server Uniform Resource </w:t>
+      </w:r>
+      <w:r>
+        <w:t xml:space="preserve">Locator (URL), called the ICE Agent, </w:t>
+      </w:r>
+      <w:r>
+        <w:t>in a configuration object</w:t>
+      </w:r>
+      <w:r>
+        <w:t xml:space="preserve"> whenever a new PeerConnection object is created (cf. </w:t>
+      </w:r>
+      <w:r>
+        <w:t>Loreto &amp; Romano 2014</w:t>
+      </w:r>
+      <w:r>
+        <w:t>, p. 117)</w:t>
+      </w:r>
+      <w:r>
+        <w:t>.</w:t>
+      </w:r>
+      <w:r>
+        <w:t xml:space="preserve"> Below is a minimal example for doing so, with the URL of the publicly available server from Google</w:t>
+      </w:r>
+      <w:r>
+        <w:t xml:space="preserve"> (cf. Dutton 2012)</w:t>
+      </w:r>
+      <w:r>
+        <w:t>.</w:t>
+      </w:r>
+    </w:p>
+    <w:p>
+      <w:pPr>
+        <w:pStyle w:val="Code"/>
+      </w:pPr>
+      <w:r>
+        <w:t>var config = {“iceServers“: [{“url“: “stun:stun.l.google.com:19302“}]};</w:t>
+      </w:r>
+    </w:p>
+    <w:p>
+      <w:pPr>
+        <w:pStyle w:val="Code"/>
+      </w:pPr>
+      <w:r>
+        <w:t>var peerConnection = new RTCPeerConnection(config);</w:t>
+      </w:r>
+    </w:p>
+    <w:p>
+      <w:pPr>
+        <w:pStyle w:val="Code"/>
+      </w:pPr>
+      <w:r>
+        <w:t>peerConnection.onicecandidate = onIceCandidate;</w:t>
+      </w:r>
+    </w:p>
+    <w:p>
+      <w:r>
+        <w:lastRenderedPageBreak/>
+        <w:t xml:space="preserve">Each time a new ICE candidate is found, the ICE Agent updates the PeerConnection object and calls </w:t>
+      </w:r>
+      <w:r>
+        <w:t xml:space="preserve">its </w:t>
+      </w:r>
+      <w:r>
+        <w:rPr>
+          <w:i/>
+        </w:rPr>
+        <w:t>onicecandidate</w:t>
+      </w:r>
+      <w:r>
+        <w:t xml:space="preserve"> callback function, in the example above </w:t>
+      </w:r>
+      <w:r>
+        <w:rPr>
+          <w:i/>
+        </w:rPr>
+        <w:t>onIceCandidate</w:t>
+      </w:r>
+      <w:r>
+        <w:t xml:space="preserve"> (cf. </w:t>
+      </w:r>
+      <w:r>
+        <w:t>Loreto &amp; Romano 2014</w:t>
+      </w:r>
+      <w:r>
+        <w:t>, p. 117)</w:t>
+      </w:r>
+      <w:r>
+        <w:t>.</w:t>
+      </w:r>
+    </w:p>
+    <w:p>
+      <w:r>
+        <w:t xml:space="preserve">For this ICE candidate negotiation process, a server is always needed. Its sole purpose, however, is to relay the ICE candidate messages from one peer to another. </w:t>
+      </w:r>
+      <w:r>
+        <w:t xml:space="preserve">The whole process is illustrated in the figure below (cf. </w:t>
+      </w:r>
+      <w:r>
+        <w:t>Loreto &amp; Romano 2014</w:t>
+      </w:r>
+      <w:r>
+        <w:t>, p. 118).</w:t>
+      </w:r>
+    </w:p>
+    <w:p>
+      <w:pPr>
+        <w:keepNext/>
+        <w:jc w:val="center"/>
+      </w:pPr>
+      <w:r>
+        <w:rPr>
+          <w:noProof/>
+          <w:lang w:eastAsia="de-AT"/>
+        </w:rPr>
+        <w:drawing>
+          <wp:inline distT="0" distB="0" distL="0" distR="0" wp14:anchorId="5B56AA96" wp14:editId="26DB1715">
+            <wp:extent cx="4724400" cy="4240026"/>
+            <wp:effectExtent l="0" t="0" r="0" b="8255"/>
+            <wp:docPr id="2" name="Grafik 2" descr="C:\xampp\htdocs\web-rtc\thesis\images\ICE_candidate_negotiation.JPG"/>
+            <wp:cNvGraphicFramePr>
+              <a:graphicFrameLocks xmlns:a="http://schemas.openxmlformats.org/drawingml/2006/main" noChangeAspect="1"/>
+            </wp:cNvGraphicFramePr>
+            <a:graphic xmlns:a="http://schemas.openxmlformats.org/drawingml/2006/main">
+              <a:graphicData uri="http://schemas.openxmlformats.org/drawingml/2006/picture">
+                <pic:pic xmlns:pic="http://schemas.openxmlformats.org/drawingml/2006/picture">
+                  <pic:nvPicPr>
+                    <pic:cNvPr id="0" name="Picture 1" descr="C:\xampp\htdocs\web-rtc\thesis\images\ICE_candidate_negotiation.JPG"/>
+                    <pic:cNvPicPr>
+                      <a:picLocks noChangeAspect="1" noChangeArrowheads="1"/>
+                    </pic:cNvPicPr>
+                  </pic:nvPicPr>
+                  <pic:blipFill>
+                    <a:blip r:embed="rId10">
+                      <a:extLst>
+                        <a:ext uri="{28A0092B-C50C-407E-A947-70E740481C1C}">
+                          <a14:useLocalDpi xmlns:a14="http://schemas.microsoft.com/office/drawing/2010/main" val="0"/>
+                        </a:ext>
+                      </a:extLst>
+                    </a:blip>
+                    <a:srcRect/>
+                    <a:stretch>
+                      <a:fillRect/>
+                    </a:stretch>
+                  </pic:blipFill>
+                  <pic:spPr bwMode="auto">
+                    <a:xfrm>
+                      <a:off x="0" y="0"/>
+                      <a:ext cx="4725331" cy="4240861"/>
+                    </a:xfrm>
+                    <a:prstGeom prst="rect">
+                      <a:avLst/>
+                    </a:prstGeom>
+                    <a:noFill/>
+                    <a:ln>
+                      <a:noFill/>
+                    </a:ln>
+                  </pic:spPr>
+                </pic:pic>
+              </a:graphicData>
+            </a:graphic>
+          </wp:inline>
+        </w:drawing>
+      </w:r>
+    </w:p>
+    <w:p>
+      <w:pPr>
+        <w:pStyle w:val="Beschriftung"/>
+        <w:jc w:val="center"/>
+      </w:pPr>
+      <w:bookmarkStart w:id="22" w:name="_Toc439527719"/>
+      <w:r>
+        <w:t xml:space="preserve">Figure </w:t>
+      </w:r>
+      <w:r>
+        <w:fldChar w:fldCharType="begin"/>
+      </w:r>
+      <w:r>
+        <w:instrText xml:space="preserve"> SEQ Figure \* ARABIC </w:instrText>
+      </w:r>
+      <w:r>
+        <w:fldChar w:fldCharType="separate"/>
+      </w:r>
+      <w:r>
+        <w:rPr>
+          <w:noProof/>
+        </w:rPr>
+        <w:t>2</w:t>
+      </w:r>
+      <w:r>
+        <w:fldChar w:fldCharType="end"/>
+      </w:r>
+      <w:r>
+        <w:t>: ICE candidate negotiation process</w:t>
+      </w:r>
+      <w:bookmarkEnd w:id="22"/>
+    </w:p>
+    <w:p>
+      <w:pPr>
+        <w:pStyle w:val="berschrift3"/>
+      </w:pPr>
+      <w:bookmarkStart w:id="23" w:name="_Toc439527697"/>
+      <w:r>
+        <w:t>Session description offers and answers</w:t>
+      </w:r>
+      <w:bookmarkEnd w:id="23"/>
+    </w:p>
+    <w:p>
+      <w:r>
+        <w:t>As customary in telecommunication applications, one user calls another user. In WebRTC architecture, this is accomplished by creating a PeerConnection object and, consequently, creating an offer and send it to the user who is being called.</w:t>
+      </w:r>
+      <w:r>
+        <w:t xml:space="preserve"> The creation of the PeerConnection was already described above, an offer is created by calling its </w:t>
+      </w:r>
+      <w:r>
+        <w:rPr>
+          <w:i/>
+        </w:rPr>
+        <w:t>createOffer</w:t>
+      </w:r>
+      <w:r>
+        <w:t xml:space="preserve"> method</w:t>
+      </w:r>
+      <w:r>
+        <w:t xml:space="preserve"> (cf. Dutton 2012)</w:t>
+      </w:r>
+      <w:r>
+        <w:t>.</w:t>
+      </w:r>
+    </w:p>
+    <w:p>
+      <w:pPr>
+        <w:pStyle w:val="Code"/>
+      </w:pPr>
+      <w:r>
+        <w:t xml:space="preserve">peerConnection.createOffer(setLocalAndSendMessage, </w:t>
+      </w:r>
+      <w:r>
+        <w:t>onSignalingError</w:t>
+      </w:r>
+      <w:r>
+        <w:t>, mediaConstraints);</w:t>
+      </w:r>
+    </w:p>
+    <w:p>
+      <w:r>
+        <w:lastRenderedPageBreak/>
+        <w:t xml:space="preserve">The parameters of the </w:t>
+      </w:r>
+      <w:r>
+        <w:rPr>
+          <w:i/>
+        </w:rPr>
+        <w:t>createOffer</w:t>
+      </w:r>
+      <w:r>
+        <w:t xml:space="preserve"> method are a success callback handler, an error callback handler as well as possible constraints regarding the media </w:t>
+      </w:r>
+      <w:r>
+        <w:t>encoding and quality. One simple implementation of the success callback handler is described below</w:t>
+      </w:r>
+      <w:r>
+        <w:t xml:space="preserve">. The session description object is stored locally in the PeerConnection object and, additionally, </w:t>
+      </w:r>
+      <w:r>
+        <w:t xml:space="preserve">serialized and </w:t>
+      </w:r>
+      <w:r>
+        <w:t xml:space="preserve">sent to the remote peer </w:t>
+      </w:r>
+      <w:r>
+        <w:t>(cf. Dutton 2012)</w:t>
+      </w:r>
+      <w:r>
+        <w:t>.</w:t>
+      </w:r>
+    </w:p>
+    <w:p>
+      <w:pPr>
+        <w:pStyle w:val="Code"/>
+      </w:pPr>
+      <w:r>
+        <w:t>function setLocalAndSendMessage(sessionDescription) {</w:t>
+      </w:r>
+    </w:p>
+    <w:p>
+      <w:pPr>
+        <w:pStyle w:val="Code"/>
+      </w:pPr>
+      <w:r>
+        <w:tab/>
+        <w:t>peerConnection.setLocalDescription(sessionDescription);</w:t>
+      </w:r>
+    </w:p>
+    <w:p>
+      <w:pPr>
+        <w:pStyle w:val="Code"/>
+      </w:pPr>
+    </w:p>
+    <w:p>
+      <w:pPr>
+        <w:pStyle w:val="Code"/>
+      </w:pPr>
+      <w:r>
+        <w:tab/>
+        <w:t>// send session description to peer</w:t>
+      </w:r>
+    </w:p>
+    <w:p>
+      <w:pPr>
+        <w:pStyle w:val="Code"/>
+      </w:pPr>
+      <w:r>
+        <w:tab/>
+        <w:t>sendMessage(sessionDescription);</w:t>
+      </w:r>
+    </w:p>
+    <w:p>
+      <w:pPr>
+        <w:pStyle w:val="Code"/>
+      </w:pPr>
+      <w:r>
+        <w:t>}</w:t>
+      </w:r>
+    </w:p>
+    <w:p>
+      <w:r>
+        <w:t xml:space="preserve">Upon arrival of the session description message, the remote peer registers it in its PeerConnection object. Similar to the process of creating the offer, the remote peer answers by calling the </w:t>
+      </w:r>
+      <w:r>
+        <w:rPr>
+          <w:i/>
+        </w:rPr>
+        <w:t>createAnswer</w:t>
+      </w:r>
+      <w:r>
+        <w:t xml:space="preserve"> method.</w:t>
+      </w:r>
+      <w:r>
+        <w:t xml:space="preserve"> It takes the same three parameters as the </w:t>
+      </w:r>
+      <w:r>
+        <w:rPr>
+          <w:i/>
+        </w:rPr>
+        <w:t>createOffer</w:t>
+      </w:r>
+      <w:r>
+        <w:t xml:space="preserve"> method</w:t>
+      </w:r>
+      <w:r>
+        <w:t xml:space="preserve"> (cf. Loreto &amp; Romano 2014, p. 122)</w:t>
+      </w:r>
+      <w:r>
+        <w:t>.</w:t>
+      </w:r>
+    </w:p>
+    <w:p>
+      <w:pPr>
+        <w:pStyle w:val="Code"/>
+      </w:pPr>
+      <w:r>
+        <w:t>peerConnection</w:t>
+      </w:r>
+      <w:r>
+        <w:t>.setRemoteDescription(new RTCSessionDescription(message));</w:t>
+      </w:r>
+    </w:p>
+    <w:p>
+      <w:pPr>
+        <w:pStyle w:val="Code"/>
+      </w:pPr>
+      <w:r>
+        <w:t>peerConnection.createAnswer(setLocalAndSendMessage, onSignalingError, mediaConstraints);</w:t>
+      </w:r>
+    </w:p>
+    <w:p>
+      <w:r>
+        <w:t>Now, both users have exchanged session descriptions and details on how they can be located over the Internet, with the help of the management server. They are now directly connected, thus no longer need the management server to communicate</w:t>
+      </w:r>
+      <w:r>
+        <w:t xml:space="preserve"> with each other</w:t>
+      </w:r>
+      <w:r>
+        <w:t xml:space="preserve"> (cf. Loreto &amp; Romano 2014, p. 122)</w:t>
+      </w:r>
+      <w:r>
+        <w:t>.</w:t>
+      </w:r>
+    </w:p>
+    <w:p>
+      <w:pPr>
+        <w:pStyle w:val="berschrift3"/>
+      </w:pPr>
+      <w:bookmarkStart w:id="24" w:name="_Toc439527698"/>
+      <w:r>
+        <w:t>Data channel</w:t>
+      </w:r>
+      <w:bookmarkEnd w:id="24"/>
+    </w:p>
+    <w:p>
+      <w:r>
+        <w:t xml:space="preserve">Up to now, it is only possible </w:t>
+      </w:r>
+      <w:r>
+        <w:t xml:space="preserve">for two users </w:t>
+      </w:r>
+      <w:r>
+        <w:t xml:space="preserve">to communicate via audio and video streams. To extend this to the possibility to send arbitrary data from peer-to-peer, a DataChannel is needed. </w:t>
+      </w:r>
+      <w:r>
+        <w:t>Sending data in this way, directly, without third-party servers involved, comes with many benefits, thanks to the low latency and high troughput (c.f. Dutton 2012). Dutton (2012) further points out that there are many use cases for this functionality, like remote desktop applications, file transfer, gaming or real-time text chat.</w:t>
+      </w:r>
+    </w:p>
+    <w:p>
+      <w:r>
+        <w:t xml:space="preserve">The API methods of DataChannels were deliberately modeled after those from WebSockets, therefore most web developers should be fairly familiar with the syntax. Additionally, the DataChannel API brings more advantages for applications, like the usage of multiple prioritizable channels within one PeerConnection, </w:t>
+      </w:r>
+      <w:r>
+        <w:lastRenderedPageBreak/>
+        <w:t>mandatory, automatic encryption as well as the support of reliable and unreliable message delivery (cf. Dutton 2012).</w:t>
+      </w:r>
+    </w:p>
+    <w:p>
+      <w:r>
+        <w:t>One user – in most cases the one creating the PeerConnection – also creates a DataChannel. There can be an unlimitied number of DataChannels within one PeerConnection, identified by unique names. Afterwards, three event handlers are attached to the DataChannel, which will be called each time this event fires</w:t>
+      </w:r>
+      <w:r>
+        <w:t xml:space="preserve"> (cf. Loreto &amp; Romano 2014, p. 125)</w:t>
+      </w:r>
+      <w:r>
+        <w:t>.</w:t>
+      </w:r>
+    </w:p>
+    <w:p>
+      <w:pPr>
+        <w:pStyle w:val="Code"/>
+      </w:pPr>
+      <w:r>
+        <w:t>v</w:t>
+      </w:r>
+      <w:r>
+        <w:t xml:space="preserve">ar sendChannel = </w:t>
+      </w:r>
+      <w:r>
+        <w:t>peerConnection.createDataChannel(“sendChannel“, {“reliable“: “true“}</w:t>
+      </w:r>
+      <w:r>
+        <w:t>)</w:t>
+      </w:r>
+      <w:r>
+        <w:t>;</w:t>
+      </w:r>
+    </w:p>
+    <w:p>
+      <w:pPr>
+        <w:pStyle w:val="Code"/>
+      </w:pPr>
+      <w:r>
+        <w:t>sendChannel.onopen = handleSendChannelStateChange;</w:t>
+      </w:r>
+    </w:p>
+    <w:p>
+      <w:pPr>
+        <w:pStyle w:val="Code"/>
+      </w:pPr>
+      <w:r>
+        <w:t>sendChannel.onmessage = handleDataChannelMessage;</w:t>
+      </w:r>
+    </w:p>
+    <w:p>
+      <w:pPr>
+        <w:pStyle w:val="Code"/>
+      </w:pPr>
+      <w:r>
+        <w:t>sendChannel.onclose = handleSendChannelStateChange;</w:t>
+      </w:r>
+    </w:p>
+    <w:p>
+      <w:r>
+        <w:t xml:space="preserve">Because DataChannels are bidirectional, the other user does not have create one himself. Alternatively, he only has to bind an </w:t>
+      </w:r>
+      <w:r>
+        <w:rPr>
+          <w:i/>
+        </w:rPr>
+        <w:t>ondatachannel</w:t>
+      </w:r>
+      <w:r>
+        <w:t xml:space="preserve"> event handler to the PeerConnection object</w:t>
+      </w:r>
+      <w:r>
+        <w:t>, which in turn attaches the same three event handlers to this receive DataChannel</w:t>
+      </w:r>
+      <w:r>
+        <w:t xml:space="preserve"> (cf. Loreto &amp; Romano 2014, p. 125ff)</w:t>
+      </w:r>
+      <w:r>
+        <w:t>.</w:t>
+      </w:r>
+    </w:p>
+    <w:p>
+      <w:pPr>
+        <w:pStyle w:val="Code"/>
+      </w:pPr>
+      <w:r>
+        <w:t>peerConnection.ondatachannel = gotReceiveChannel;</w:t>
+      </w:r>
+    </w:p>
+    <w:p>
+      <w:pPr>
+        <w:pStyle w:val="Code"/>
+      </w:pPr>
+    </w:p>
+    <w:p>
+      <w:pPr>
+        <w:pStyle w:val="Code"/>
+      </w:pPr>
+      <w:r>
+        <w:t>function gotReceiveChannel(event) {</w:t>
+      </w:r>
+    </w:p>
+    <w:p>
+      <w:pPr>
+        <w:pStyle w:val="Code"/>
+      </w:pPr>
+      <w:r>
+        <w:tab/>
+        <w:t>receiveChannel = event.channel;</w:t>
+      </w:r>
+    </w:p>
+    <w:p>
+      <w:pPr>
+        <w:pStyle w:val="Code"/>
+      </w:pPr>
+      <w:r>
+        <w:tab/>
+        <w:t>receiveChannel.onmessage = handleDataChannelMessage;</w:t>
+      </w:r>
+    </w:p>
+    <w:p>
+      <w:pPr>
+        <w:pStyle w:val="Code"/>
+      </w:pPr>
+      <w:r>
+        <w:tab/>
+        <w:t>receiveChannel.onopen = handleReceiveChannelStateChange;</w:t>
+      </w:r>
+    </w:p>
+    <w:p>
+      <w:pPr>
+        <w:pStyle w:val="Code"/>
+      </w:pPr>
+      <w:r>
+        <w:tab/>
+        <w:t>receiveChannel.onclose = handleReceiveChannelStateChange;</w:t>
+      </w:r>
+    </w:p>
+    <w:p>
+      <w:pPr>
+        <w:pStyle w:val="Code"/>
+      </w:pPr>
+      <w:r>
+        <w:t>}</w:t>
+      </w:r>
+    </w:p>
+    <w:p>
+      <w:r>
+        <w:t xml:space="preserve">It is important to note, however, that unlike MediaStream and PeerConnection, DataChannel is optional to </w:t>
+      </w:r>
+      <w:r>
+        <w:t xml:space="preserve">a </w:t>
+      </w:r>
+      <w:r>
+        <w:t>WebRTC</w:t>
+      </w:r>
+      <w:r>
+        <w:t xml:space="preserve"> connection</w:t>
+      </w:r>
+      <w:r>
+        <w:t xml:space="preserve"> and does not necessarily have to be implemented by the developer if not needed.</w:t>
+      </w:r>
+    </w:p>
+    <w:p>
+      <w:pPr>
         <w:spacing w:line="276" w:lineRule="auto"/>
       </w:pPr>
       <w:r>
@@ -2446,56 +4469,138 @@
       <w:pPr>
         <w:pStyle w:val="berschrift1"/>
       </w:pPr>
-      <w:bookmarkStart w:id="18" w:name="_Toc438987635"/>
-      <w:bookmarkStart w:id="19" w:name="_Toc439251641"/>
+      <w:bookmarkStart w:id="25" w:name="_Toc438987635"/>
+      <w:bookmarkStart w:id="26" w:name="_Toc439527699"/>
       <w:r>
         <w:lastRenderedPageBreak/>
         <w:t>Prototype</w:t>
       </w:r>
-      <w:bookmarkEnd w:id="18"/>
-      <w:bookmarkEnd w:id="19"/>
+      <w:bookmarkEnd w:id="25"/>
+      <w:bookmarkEnd w:id="26"/>
+    </w:p>
+    <w:p>
+      <w:r>
+        <w:t xml:space="preserve">With the insights and findings of the research and the creation of the concept, a prototype application was developed. </w:t>
+      </w:r>
+      <w:r>
+        <w:t xml:space="preserve">The application consists of two core parts: The management server and the web interface. A vital component of the application is the remote support drawing feature, which is part of the web interface. These three most important components of the prototype will be discussed in detail in the following chapter. </w:t>
+      </w:r>
+      <w:r>
+        <w:t>The complete source cod</w:t>
+      </w:r>
+      <w:r>
+        <w:t>e can be found in the appendix</w:t>
+      </w:r>
+      <w:r>
+        <w:t xml:space="preserve"> of this thesis</w:t>
+      </w:r>
+      <w:r>
+        <w:t>.</w:t>
+      </w:r>
     </w:p>
     <w:p>
       <w:pPr>
         <w:pStyle w:val="berschrift2"/>
       </w:pPr>
-      <w:bookmarkStart w:id="20" w:name="_Toc438987636"/>
-      <w:bookmarkStart w:id="21" w:name="_Toc439251642"/>
+      <w:bookmarkStart w:id="27" w:name="_Toc438987636"/>
+      <w:bookmarkStart w:id="28" w:name="_Toc439527700"/>
       <w:r>
         <w:t>Management server</w:t>
       </w:r>
-      <w:bookmarkEnd w:id="20"/>
-      <w:bookmarkEnd w:id="21"/>
+      <w:bookmarkEnd w:id="27"/>
+      <w:bookmarkEnd w:id="28"/>
+    </w:p>
+    <w:p>
+      <w:r>
+        <w:t xml:space="preserve">The management server is the core component of the </w:t>
+      </w:r>
+      <w:r>
+        <w:t xml:space="preserve">prototype </w:t>
+      </w:r>
+      <w:r>
+        <w:t>application.</w:t>
+      </w:r>
+      <w:r>
+        <w:t xml:space="preserve"> It </w:t>
+      </w:r>
+      <w:r>
+        <w:t xml:space="preserve">performs the following tasks: First, It serves the web page and related static files, like JavaScript source files and Cascading Style Sheets (CSS). Second, it manages WebSockets for full-duplex communication to each connected browser. Third, it carries out management and control tasks in order to set up peer-to-peer connections between users. The </w:t>
+      </w:r>
+      <w:r>
+        <w:t xml:space="preserve">implementation and </w:t>
+      </w:r>
+      <w:r>
+        <w:t>tasks of the management server will be described in more detail below.</w:t>
+      </w:r>
+    </w:p>
+    <w:p>
+      <w:pPr>
+        <w:pStyle w:val="berschrift3"/>
+      </w:pPr>
+      <w:bookmarkStart w:id="29" w:name="_Toc439527701"/>
+      <w:r>
+        <w:t>Implementation</w:t>
+      </w:r>
+      <w:bookmarkEnd w:id="29"/>
+    </w:p>
+    <w:p>
+      <w:pPr>
+        <w:pStyle w:val="berschrift3"/>
+      </w:pPr>
+      <w:bookmarkStart w:id="30" w:name="_Toc439527702"/>
+      <w:r>
+        <w:t>Static file server</w:t>
+      </w:r>
+      <w:bookmarkEnd w:id="30"/>
+    </w:p>
+    <w:p>
+      <w:pPr>
+        <w:pStyle w:val="berschrift3"/>
+      </w:pPr>
+      <w:bookmarkStart w:id="31" w:name="_Toc439527703"/>
+      <w:r>
+        <w:t>WebSockets</w:t>
+      </w:r>
+      <w:bookmarkEnd w:id="31"/>
+    </w:p>
+    <w:p>
+      <w:pPr>
+        <w:pStyle w:val="berschrift3"/>
+      </w:pPr>
+      <w:bookmarkStart w:id="32" w:name="_Toc439527704"/>
+      <w:r>
+        <w:t>Management and control tasks</w:t>
+      </w:r>
+      <w:bookmarkEnd w:id="32"/>
+    </w:p>
+    <w:p>
+      <w:pPr>
+        <w:pStyle w:val="berschrift2"/>
+      </w:pPr>
+      <w:bookmarkStart w:id="33" w:name="_Toc438987637"/>
+      <w:bookmarkStart w:id="34" w:name="_Toc439527705"/>
+      <w:r>
+        <w:t>Web interface</w:t>
+      </w:r>
+      <w:bookmarkEnd w:id="33"/>
+      <w:bookmarkEnd w:id="34"/>
     </w:p>
     <w:p/>
     <w:p>
       <w:pPr>
         <w:pStyle w:val="berschrift2"/>
       </w:pPr>
-      <w:bookmarkStart w:id="22" w:name="_Toc438987637"/>
-      <w:bookmarkStart w:id="23" w:name="_Toc439251643"/>
-      <w:r>
-        <w:t>Web interface</w:t>
-      </w:r>
-      <w:bookmarkEnd w:id="22"/>
-      <w:bookmarkEnd w:id="23"/>
+      <w:bookmarkStart w:id="35" w:name="_Toc438987638"/>
+      <w:bookmarkStart w:id="36" w:name="_Toc439527706"/>
+      <w:r>
+        <w:t>Remote support drawing feature</w:t>
+      </w:r>
+      <w:bookmarkEnd w:id="35"/>
+      <w:bookmarkEnd w:id="36"/>
     </w:p>
     <w:p/>
     <w:p>
       <w:pPr>
-        <w:pStyle w:val="berschrift2"/>
-      </w:pPr>
-      <w:bookmarkStart w:id="24" w:name="_Toc438987638"/>
-      <w:bookmarkStart w:id="25" w:name="_Toc439251644"/>
-      <w:r>
-        <w:t>Remote support drawing feature</w:t>
-      </w:r>
-      <w:bookmarkEnd w:id="24"/>
-      <w:bookmarkEnd w:id="25"/>
-    </w:p>
-    <w:p/>
-    <w:p>
-      <w:pPr>
         <w:spacing w:line="276" w:lineRule="auto"/>
       </w:pPr>
       <w:r>
@@ -2506,14 +4611,14 @@
       <w:pPr>
         <w:pStyle w:val="berschrift1"/>
       </w:pPr>
-      <w:bookmarkStart w:id="26" w:name="_Toc438987639"/>
-      <w:bookmarkStart w:id="27" w:name="_Toc439251645"/>
+      <w:bookmarkStart w:id="37" w:name="_Toc438987639"/>
+      <w:bookmarkStart w:id="38" w:name="_Toc439527707"/>
       <w:r>
         <w:lastRenderedPageBreak/>
         <w:t>Evaluation</w:t>
       </w:r>
-      <w:bookmarkEnd w:id="26"/>
-      <w:bookmarkEnd w:id="27"/>
+      <w:bookmarkEnd w:id="37"/>
+      <w:bookmarkEnd w:id="38"/>
     </w:p>
     <w:p>
       <w:pPr>
@@ -2527,10 +4632,12 @@
       <w:pPr>
         <w:pStyle w:val="berschrift1"/>
       </w:pPr>
+      <w:bookmarkStart w:id="39" w:name="_Toc439527708"/>
       <w:r>
         <w:lastRenderedPageBreak/>
         <w:t>Possible extensions</w:t>
       </w:r>
+      <w:bookmarkEnd w:id="39"/>
     </w:p>
     <w:p>
       <w:r>
@@ -2544,9 +4651,11 @@
       <w:pPr>
         <w:pStyle w:val="berschrift2"/>
       </w:pPr>
+      <w:bookmarkStart w:id="40" w:name="_Toc439527709"/>
       <w:r>
         <w:t>Screenshots</w:t>
       </w:r>
+      <w:bookmarkEnd w:id="40"/>
     </w:p>
     <w:p>
       <w:r>
@@ -2563,9 +4672,11 @@
       <w:pPr>
         <w:pStyle w:val="berschrift2"/>
       </w:pPr>
+      <w:bookmarkStart w:id="41" w:name="_Toc439527710"/>
       <w:r>
         <w:t>User authentication</w:t>
       </w:r>
+      <w:bookmarkEnd w:id="41"/>
     </w:p>
     <w:p>
       <w:r>
@@ -2597,12 +4708,14 @@
       <w:pPr>
         <w:pStyle w:val="berschrift2"/>
       </w:pPr>
+      <w:bookmarkStart w:id="42" w:name="_Toc439527711"/>
       <w:r>
         <w:t>E-m</w:t>
       </w:r>
       <w:r>
         <w:t>ail invitations</w:t>
       </w:r>
+      <w:bookmarkEnd w:id="42"/>
     </w:p>
     <w:p>
       <w:r>
@@ -2628,9 +4741,11 @@
       <w:pPr>
         <w:pStyle w:val="berschrift2"/>
       </w:pPr>
+      <w:bookmarkStart w:id="43" w:name="_Toc439527712"/>
       <w:r>
         <w:t>Cross-platform application</w:t>
       </w:r>
+      <w:bookmarkEnd w:id="43"/>
     </w:p>
     <w:p>
       <w:r>
@@ -2644,20 +4759,41 @@
         <w:t xml:space="preserve">It enables developers to generate native apps from one code base, through the use of HTML, </w:t>
       </w:r>
       <w:r>
-        <w:t>CSS and JavaScript, though some functionalities might be limited in regard to traditional native app development. (REFERENCE)</w:t>
+        <w:t xml:space="preserve">CSS and JavaScript, though some </w:t>
+      </w:r>
+      <w:r>
+        <w:t xml:space="preserve">platform-specific  </w:t>
+      </w:r>
+      <w:r>
+        <w:t>functionalities might be limited in regard to traditional native app development. (REFERENCE)</w:t>
       </w:r>
     </w:p>
     <w:p>
       <w:pPr>
         <w:pStyle w:val="berschrift2"/>
       </w:pPr>
+      <w:bookmarkStart w:id="44" w:name="_Toc439527713"/>
       <w:r>
         <w:t>Sessions with more than two users</w:t>
       </w:r>
-    </w:p>
-    <w:p>
-      <w:bookmarkStart w:id="28" w:name="_GoBack"/>
-      <w:bookmarkEnd w:id="28"/>
+      <w:bookmarkEnd w:id="44"/>
+    </w:p>
+    <w:p>
+      <w:r>
+        <w:t xml:space="preserve">While there can technically be an infinite number of chats running simultaneously, the number of conversational partners per chat is limited to two. This is due to the fact that WebRTC does not natively support multi-user chats. </w:t>
+      </w:r>
+      <w:r>
+        <w:t xml:space="preserve">A </w:t>
+      </w:r>
+      <w:r>
+        <w:t>Multipoint</w:t>
+      </w:r>
+      <w:r>
+        <w:t xml:space="preserve"> Control Unit (MCU) would be necessary to provide the possibility to talk to more than one person at a time. To minimize the programming effort, it would be possible to use an open-source plugin like Janus (n.d.) that performs this task,</w:t>
+      </w:r>
+      <w:r>
+        <w:t xml:space="preserve"> altough this would introduce a vast number of external plugins and dependencies to the application.</w:t>
+      </w:r>
     </w:p>
     <w:p>
       <w:pPr>
@@ -2671,14 +4807,14 @@
       <w:pPr>
         <w:pStyle w:val="berschrift1"/>
       </w:pPr>
-      <w:bookmarkStart w:id="29" w:name="_Toc438987640"/>
-      <w:bookmarkStart w:id="30" w:name="_Toc439251646"/>
+      <w:bookmarkStart w:id="45" w:name="_Toc438987640"/>
+      <w:bookmarkStart w:id="46" w:name="_Toc439527714"/>
       <w:r>
         <w:lastRenderedPageBreak/>
         <w:t>Conclusion</w:t>
       </w:r>
-      <w:bookmarkEnd w:id="29"/>
-      <w:bookmarkEnd w:id="30"/>
+      <w:bookmarkEnd w:id="45"/>
+      <w:bookmarkEnd w:id="46"/>
     </w:p>
     <w:p/>
     <w:p>
@@ -2693,12 +4829,12 @@
       <w:pPr>
         <w:pStyle w:val="berschriftohneNummerierung"/>
       </w:pPr>
-      <w:bookmarkStart w:id="31" w:name="_Toc439251647"/>
+      <w:bookmarkStart w:id="47" w:name="_Toc439527715"/>
       <w:r>
         <w:lastRenderedPageBreak/>
         <w:t>List of figures</w:t>
       </w:r>
-      <w:bookmarkEnd w:id="31"/>
+      <w:bookmarkEnd w:id="47"/>
     </w:p>
     <w:p>
       <w:pPr>
@@ -2707,7 +4843,9 @@
           <w:tab w:val="right" w:leader="dot" w:pos="8210"/>
         </w:tabs>
         <w:rPr>
+          <w:rFonts w:asciiTheme="minorHAnsi" w:eastAsiaTheme="minorEastAsia" w:hAnsiTheme="minorHAnsi"/>
           <w:noProof/>
+          <w:lang w:eastAsia="de-AT"/>
         </w:rPr>
       </w:pPr>
       <w:r>
@@ -2719,7 +4857,7 @@
       <w:r>
         <w:fldChar w:fldCharType="separate"/>
       </w:r>
-      <w:hyperlink w:anchor="_Toc439250562" w:history="1">
+      <w:hyperlink w:anchor="_Toc439527718" w:history="1">
         <w:r>
           <w:rPr>
             <w:rStyle w:val="Hyperlink"/>
@@ -2746,7 +4884,7 @@
             <w:noProof/>
             <w:webHidden/>
           </w:rPr>
-          <w:instrText xml:space="preserve"> PAGEREF _Toc439250562 \h </w:instrText>
+          <w:instrText xml:space="preserve"> PAGEREF _Toc439527718 \h </w:instrText>
         </w:r>
         <w:r>
           <w:rPr>
@@ -2766,7 +4904,7 @@
             <w:noProof/>
             <w:webHidden/>
           </w:rPr>
-          <w:t>9</w:t>
+          <w:t>10</w:t>
         </w:r>
         <w:r>
           <w:rPr>
@@ -2779,6 +4917,76 @@
     </w:p>
     <w:p>
       <w:pPr>
+        <w:pStyle w:val="Abbildungsverzeichnis"/>
+        <w:tabs>
+          <w:tab w:val="right" w:leader="dot" w:pos="8210"/>
+        </w:tabs>
+        <w:rPr>
+          <w:rFonts w:asciiTheme="minorHAnsi" w:eastAsiaTheme="minorEastAsia" w:hAnsiTheme="minorHAnsi"/>
+          <w:noProof/>
+          <w:lang w:eastAsia="de-AT"/>
+        </w:rPr>
+      </w:pPr>
+      <w:hyperlink w:anchor="_Toc439527719" w:history="1">
+        <w:r>
+          <w:rPr>
+            <w:rStyle w:val="Hyperlink"/>
+            <w:noProof/>
+          </w:rPr>
+          <w:t>Figure 2: ICE candidate negotiation process</w:t>
+        </w:r>
+        <w:r>
+          <w:rPr>
+            <w:noProof/>
+            <w:webHidden/>
+          </w:rPr>
+          <w:tab/>
+        </w:r>
+        <w:r>
+          <w:rPr>
+            <w:noProof/>
+            <w:webHidden/>
+          </w:rPr>
+          <w:fldChar w:fldCharType="begin"/>
+        </w:r>
+        <w:r>
+          <w:rPr>
+            <w:noProof/>
+            <w:webHidden/>
+          </w:rPr>
+          <w:instrText xml:space="preserve"> PAGEREF _Toc439527719 \h </w:instrText>
+        </w:r>
+        <w:r>
+          <w:rPr>
+            <w:noProof/>
+            <w:webHidden/>
+          </w:rPr>
+        </w:r>
+        <w:r>
+          <w:rPr>
+            <w:noProof/>
+            <w:webHidden/>
+          </w:rPr>
+          <w:fldChar w:fldCharType="separate"/>
+        </w:r>
+        <w:r>
+          <w:rPr>
+            <w:noProof/>
+            <w:webHidden/>
+          </w:rPr>
+          <w:t>12</w:t>
+        </w:r>
+        <w:r>
+          <w:rPr>
+            <w:noProof/>
+            <w:webHidden/>
+          </w:rPr>
+          <w:fldChar w:fldCharType="end"/>
+        </w:r>
+      </w:hyperlink>
+    </w:p>
+    <w:p>
+      <w:pPr>
         <w:spacing w:line="276" w:lineRule="auto"/>
       </w:pPr>
       <w:r>
@@ -2797,12 +5005,12 @@
       <w:pPr>
         <w:pStyle w:val="berschriftohneNummerierung"/>
       </w:pPr>
-      <w:bookmarkStart w:id="32" w:name="_Toc439251648"/>
+      <w:bookmarkStart w:id="48" w:name="_Toc439527716"/>
       <w:r>
         <w:lastRenderedPageBreak/>
         <w:t>List of tables</w:t>
       </w:r>
-      <w:bookmarkEnd w:id="32"/>
+      <w:bookmarkEnd w:id="48"/>
     </w:p>
     <w:p>
       <w:pPr>
@@ -2821,12 +5029,51 @@
       <w:pPr>
         <w:pStyle w:val="berschriftohneNummerierung"/>
       </w:pPr>
-      <w:bookmarkStart w:id="33" w:name="_Toc439251649"/>
+      <w:bookmarkStart w:id="49" w:name="_Toc439527717"/>
       <w:r>
         <w:lastRenderedPageBreak/>
         <w:t>Bibliography</w:t>
       </w:r>
-      <w:bookmarkEnd w:id="33"/>
+      <w:bookmarkEnd w:id="49"/>
+    </w:p>
+    <w:p>
+      <w:r>
+        <w:t xml:space="preserve">Dutton, S. 2012, </w:t>
+      </w:r>
+      <w:r>
+        <w:rPr>
+          <w:i/>
+        </w:rPr>
+        <w:t>Getting Started with WebRTC</w:t>
+      </w:r>
+      <w:r>
+        <w:t>, Available from: &lt;</w:t>
+      </w:r>
+      <w:r>
+        <w:t xml:space="preserve"> http://www.html5rocks.com/en/tutorials/webrtc/basics/</w:t>
+      </w:r>
+      <w:r>
+        <w:t>&gt; [2 January, 2016]</w:t>
+      </w:r>
+    </w:p>
+    <w:p>
+      <w:r>
+        <w:t xml:space="preserve">Janus </w:t>
+      </w:r>
+      <w:proofErr w:type="gramStart"/>
+      <w:r>
+        <w:t>n.d.,</w:t>
+      </w:r>
+      <w:proofErr w:type="gramEnd"/>
+      <w:r>
+        <w:t xml:space="preserve"> Available from: &lt;</w:t>
+      </w:r>
+      <w:r>
+        <w:t>https://github.com/meetecho/janus-gateway</w:t>
+      </w:r>
+      <w:r>
+        <w:t>&gt;. [2 January, 2016]</w:t>
+      </w:r>
     </w:p>
     <w:p>
       <w:r>
@@ -2842,7 +5089,15 @@
         <w:t xml:space="preserve">, </w:t>
       </w:r>
       <w:r>
-        <w:t xml:space="preserve">1st edn., </w:t>
+        <w:t xml:space="preserve">1st </w:t>
+      </w:r>
+      <w:proofErr w:type="gramStart"/>
+      <w:r>
+        <w:t>edn.,</w:t>
+      </w:r>
+      <w:proofErr w:type="gramEnd"/>
+      <w:r>
+        <w:t xml:space="preserve"> </w:t>
       </w:r>
       <w:r>
         <w:t>O’Reilly, Sebastopol.</w:t>
@@ -2853,10 +5108,18 @@
         <w:t>OAuth</w:t>
       </w:r>
       <w:r>
-        <w:t xml:space="preserve"> n.d.</w:t>
-      </w:r>
-      <w:r>
-        <w:t xml:space="preserve">, </w:t>
+        <w:t xml:space="preserve"> </w:t>
+      </w:r>
+      <w:proofErr w:type="gramStart"/>
+      <w:r>
+        <w:t>n.d.</w:t>
+      </w:r>
+      <w:r>
+        <w:t>,</w:t>
+      </w:r>
+      <w:proofErr w:type="gramEnd"/>
+      <w:r>
+        <w:t xml:space="preserve"> </w:t>
       </w:r>
       <w:r>
         <w:t>Available from: &lt;</w:t>
@@ -2876,8 +5139,8 @@
     </w:p>
     <w:p/>
     <w:sectPr>
-      <w:headerReference w:type="default" r:id="rId10"/>
-      <w:footerReference w:type="default" r:id="rId11"/>
+      <w:headerReference w:type="default" r:id="rId11"/>
+      <w:footerReference w:type="default" r:id="rId12"/>
       <w:pgSz w:w="11906" w:h="16838"/>
       <w:pgMar w:top="1701" w:right="1701" w:bottom="1701" w:left="1985" w:header="708" w:footer="708" w:gutter="0"/>
       <w:cols w:space="708"/>
@@ -2945,7 +5208,7 @@
         <w:noProof/>
         <w:lang w:val="de-DE"/>
       </w:rPr>
-      <w:t>13</w:t>
+      <w:t>20</w:t>
     </w:r>
     <w:r>
       <w:fldChar w:fldCharType="end"/>
@@ -3877,6 +6140,33 @@
       <w:spacing w:after="0"/>
     </w:pPr>
   </w:style>
+  <w:style w:type="paragraph" w:customStyle="1" w:styleId="Code">
+    <w:name w:val="Code"/>
+    <w:basedOn w:val="Standard"/>
+    <w:link w:val="CodeZchn"/>
+    <w:qFormat/>
+    <w:rsid w:val="00E12442"/>
+    <w:pPr>
+      <w:ind w:left="284"/>
+      <w:contextualSpacing/>
+    </w:pPr>
+    <w:rPr>
+      <w:rFonts w:ascii="Lucida Console" w:hAnsi="Lucida Console"/>
+      <w:sz w:val="18"/>
+      <w:szCs w:val="18"/>
+    </w:rPr>
+  </w:style>
+  <w:style w:type="character" w:customStyle="1" w:styleId="CodeZchn">
+    <w:name w:val="Code Zchn"/>
+    <w:basedOn w:val="Absatz-Standardschriftart"/>
+    <w:link w:val="Code"/>
+    <w:rsid w:val="00E12442"/>
+    <w:rPr>
+      <w:rFonts w:ascii="Lucida Console" w:hAnsi="Lucida Console"/>
+      <w:sz w:val="18"/>
+      <w:szCs w:val="18"/>
+    </w:rPr>
+  </w:style>
 </w:styles>
 </file>
 
@@ -4660,6 +6950,33 @@
     <w:pPr>
       <w:spacing w:after="0"/>
     </w:pPr>
+  </w:style>
+  <w:style w:type="paragraph" w:customStyle="1" w:styleId="Code">
+    <w:name w:val="Code"/>
+    <w:basedOn w:val="Standard"/>
+    <w:link w:val="CodeZchn"/>
+    <w:qFormat/>
+    <w:rsid w:val="00E12442"/>
+    <w:pPr>
+      <w:ind w:left="284"/>
+      <w:contextualSpacing/>
+    </w:pPr>
+    <w:rPr>
+      <w:rFonts w:ascii="Lucida Console" w:hAnsi="Lucida Console"/>
+      <w:sz w:val="18"/>
+      <w:szCs w:val="18"/>
+    </w:rPr>
+  </w:style>
+  <w:style w:type="character" w:customStyle="1" w:styleId="CodeZchn">
+    <w:name w:val="Code Zchn"/>
+    <w:basedOn w:val="Absatz-Standardschriftart"/>
+    <w:link w:val="Code"/>
+    <w:rsid w:val="00E12442"/>
+    <w:rPr>
+      <w:rFonts w:ascii="Lucida Console" w:hAnsi="Lucida Console"/>
+      <w:sz w:val="18"/>
+      <w:szCs w:val="18"/>
+    </w:rPr>
   </w:style>
 </w:styles>
 </file>
@@ -4954,7 +7271,7 @@
 </file>
 
 <file path=customXml/itemProps1.xml><?xml version="1.0" encoding="utf-8"?>
-<ds:datastoreItem xmlns:ds="http://schemas.openxmlformats.org/officeDocument/2006/customXml" ds:itemID="{8E27A4FA-1C55-496C-83A9-48F31FC9050D}">
+<ds:datastoreItem xmlns:ds="http://schemas.openxmlformats.org/officeDocument/2006/customXml" ds:itemID="{905F04B2-CF98-4CB6-847E-176EFDE6F844}">
   <ds:schemaRefs>
     <ds:schemaRef ds:uri="http://schemas.openxmlformats.org/officeDocument/2006/bibliography"/>
   </ds:schemaRefs>

</xml_diff>

<commit_message>
Added management server and web interface part to thesis
</commit_message>
<xml_diff>
--- a/thesis/BA1_WebRTC.docx
+++ b/thesis/BA1_WebRTC.docx
@@ -6,8 +6,6 @@
       <w:pPr>
         <w:jc w:val="center"/>
       </w:pPr>
-      <w:bookmarkStart w:id="0" w:name="_GoBack"/>
-      <w:bookmarkEnd w:id="0"/>
     </w:p>
     <w:p>
       <w:pPr>
@@ -288,6 +286,8 @@
         <w:t>Table of contents</w:t>
       </w:r>
     </w:p>
+    <w:bookmarkStart w:id="0" w:name="_GoBack"/>
+    <w:bookmarkEnd w:id="0"/>
     <w:p>
       <w:pPr>
         <w:pStyle w:val="Verzeichnis1"/>
@@ -309,7 +309,7 @@
       <w:r>
         <w:fldChar w:fldCharType="separate"/>
       </w:r>
-      <w:hyperlink w:anchor="_Toc439527683" w:history="1">
+      <w:hyperlink w:anchor="_Toc439588165" w:history="1">
         <w:r>
           <w:rPr>
             <w:rStyle w:val="Hyperlink"/>
@@ -336,7 +336,7 @@
             <w:noProof/>
             <w:webHidden/>
           </w:rPr>
-          <w:instrText xml:space="preserve"> PAGEREF _Toc439527683 \h </w:instrText>
+          <w:instrText xml:space="preserve"> PAGEREF _Toc439588165 \h </w:instrText>
         </w:r>
         <w:r>
           <w:rPr>
@@ -380,7 +380,7 @@
           <w:lang w:eastAsia="de-AT"/>
         </w:rPr>
       </w:pPr>
-      <w:hyperlink w:anchor="_Toc439527684" w:history="1">
+      <w:hyperlink w:anchor="_Toc439588166" w:history="1">
         <w:r>
           <w:rPr>
             <w:rStyle w:val="Hyperlink"/>
@@ -422,7 +422,7 @@
             <w:noProof/>
             <w:webHidden/>
           </w:rPr>
-          <w:instrText xml:space="preserve"> PAGEREF _Toc439527684 \h </w:instrText>
+          <w:instrText xml:space="preserve"> PAGEREF _Toc439588166 \h </w:instrText>
         </w:r>
         <w:r>
           <w:rPr>
@@ -466,7 +466,7 @@
           <w:lang w:eastAsia="de-AT"/>
         </w:rPr>
       </w:pPr>
-      <w:hyperlink w:anchor="_Toc439527685" w:history="1">
+      <w:hyperlink w:anchor="_Toc439588167" w:history="1">
         <w:r>
           <w:rPr>
             <w:rStyle w:val="Hyperlink"/>
@@ -508,7 +508,7 @@
             <w:noProof/>
             <w:webHidden/>
           </w:rPr>
-          <w:instrText xml:space="preserve"> PAGEREF _Toc439527685 \h </w:instrText>
+          <w:instrText xml:space="preserve"> PAGEREF _Toc439588167 \h </w:instrText>
         </w:r>
         <w:r>
           <w:rPr>
@@ -552,7 +552,7 @@
           <w:lang w:eastAsia="de-AT"/>
         </w:rPr>
       </w:pPr>
-      <w:hyperlink w:anchor="_Toc439527686" w:history="1">
+      <w:hyperlink w:anchor="_Toc439588168" w:history="1">
         <w:r>
           <w:rPr>
             <w:rStyle w:val="Hyperlink"/>
@@ -594,7 +594,7 @@
             <w:noProof/>
             <w:webHidden/>
           </w:rPr>
-          <w:instrText xml:space="preserve"> PAGEREF _Toc439527686 \h </w:instrText>
+          <w:instrText xml:space="preserve"> PAGEREF _Toc439588168 \h </w:instrText>
         </w:r>
         <w:r>
           <w:rPr>
@@ -638,7 +638,7 @@
           <w:lang w:eastAsia="de-AT"/>
         </w:rPr>
       </w:pPr>
-      <w:hyperlink w:anchor="_Toc439527687" w:history="1">
+      <w:hyperlink w:anchor="_Toc439588169" w:history="1">
         <w:r>
           <w:rPr>
             <w:rStyle w:val="Hyperlink"/>
@@ -680,7 +680,7 @@
             <w:noProof/>
             <w:webHidden/>
           </w:rPr>
-          <w:instrText xml:space="preserve"> PAGEREF _Toc439527687 \h </w:instrText>
+          <w:instrText xml:space="preserve"> PAGEREF _Toc439588169 \h </w:instrText>
         </w:r>
         <w:r>
           <w:rPr>
@@ -724,7 +724,7 @@
           <w:lang w:eastAsia="de-AT"/>
         </w:rPr>
       </w:pPr>
-      <w:hyperlink w:anchor="_Toc439527688" w:history="1">
+      <w:hyperlink w:anchor="_Toc439588170" w:history="1">
         <w:r>
           <w:rPr>
             <w:rStyle w:val="Hyperlink"/>
@@ -766,7 +766,7 @@
             <w:noProof/>
             <w:webHidden/>
           </w:rPr>
-          <w:instrText xml:space="preserve"> PAGEREF _Toc439527688 \h </w:instrText>
+          <w:instrText xml:space="preserve"> PAGEREF _Toc439588170 \h </w:instrText>
         </w:r>
         <w:r>
           <w:rPr>
@@ -808,7 +808,7 @@
           <w:noProof/>
         </w:rPr>
       </w:pPr>
-      <w:hyperlink w:anchor="_Toc439527689" w:history="1">
+      <w:hyperlink w:anchor="_Toc439588171" w:history="1">
         <w:r>
           <w:rPr>
             <w:rStyle w:val="Hyperlink"/>
@@ -848,7 +848,7 @@
             <w:noProof/>
             <w:webHidden/>
           </w:rPr>
-          <w:instrText xml:space="preserve"> PAGEREF _Toc439527689 \h </w:instrText>
+          <w:instrText xml:space="preserve"> PAGEREF _Toc439588171 \h </w:instrText>
         </w:r>
         <w:r>
           <w:rPr>
@@ -890,7 +890,7 @@
           <w:noProof/>
         </w:rPr>
       </w:pPr>
-      <w:hyperlink w:anchor="_Toc439527690" w:history="1">
+      <w:hyperlink w:anchor="_Toc439588172" w:history="1">
         <w:r>
           <w:rPr>
             <w:rStyle w:val="Hyperlink"/>
@@ -930,7 +930,7 @@
             <w:noProof/>
             <w:webHidden/>
           </w:rPr>
-          <w:instrText xml:space="preserve"> PAGEREF _Toc439527690 \h </w:instrText>
+          <w:instrText xml:space="preserve"> PAGEREF _Toc439588172 \h </w:instrText>
         </w:r>
         <w:r>
           <w:rPr>
@@ -972,7 +972,7 @@
           <w:noProof/>
         </w:rPr>
       </w:pPr>
-      <w:hyperlink w:anchor="_Toc439527691" w:history="1">
+      <w:hyperlink w:anchor="_Toc439588173" w:history="1">
         <w:r>
           <w:rPr>
             <w:rStyle w:val="Hyperlink"/>
@@ -1012,7 +1012,7 @@
             <w:noProof/>
             <w:webHidden/>
           </w:rPr>
-          <w:instrText xml:space="preserve"> PAGEREF _Toc439527691 \h </w:instrText>
+          <w:instrText xml:space="preserve"> PAGEREF _Toc439588173 \h </w:instrText>
         </w:r>
         <w:r>
           <w:rPr>
@@ -1056,7 +1056,7 @@
           <w:lang w:eastAsia="de-AT"/>
         </w:rPr>
       </w:pPr>
-      <w:hyperlink w:anchor="_Toc439527692" w:history="1">
+      <w:hyperlink w:anchor="_Toc439588174" w:history="1">
         <w:r>
           <w:rPr>
             <w:rStyle w:val="Hyperlink"/>
@@ -1098,7 +1098,7 @@
             <w:noProof/>
             <w:webHidden/>
           </w:rPr>
-          <w:instrText xml:space="preserve"> PAGEREF _Toc439527692 \h </w:instrText>
+          <w:instrText xml:space="preserve"> PAGEREF _Toc439588174 \h </w:instrText>
         </w:r>
         <w:r>
           <w:rPr>
@@ -1140,7 +1140,7 @@
           <w:noProof/>
         </w:rPr>
       </w:pPr>
-      <w:hyperlink w:anchor="_Toc439527693" w:history="1">
+      <w:hyperlink w:anchor="_Toc439588175" w:history="1">
         <w:r>
           <w:rPr>
             <w:rStyle w:val="Hyperlink"/>
@@ -1180,7 +1180,7 @@
             <w:noProof/>
             <w:webHidden/>
           </w:rPr>
-          <w:instrText xml:space="preserve"> PAGEREF _Toc439527693 \h </w:instrText>
+          <w:instrText xml:space="preserve"> PAGEREF _Toc439588175 \h </w:instrText>
         </w:r>
         <w:r>
           <w:rPr>
@@ -1222,7 +1222,7 @@
           <w:noProof/>
         </w:rPr>
       </w:pPr>
-      <w:hyperlink w:anchor="_Toc439527694" w:history="1">
+      <w:hyperlink w:anchor="_Toc439588176" w:history="1">
         <w:r>
           <w:rPr>
             <w:rStyle w:val="Hyperlink"/>
@@ -1262,7 +1262,7 @@
             <w:noProof/>
             <w:webHidden/>
           </w:rPr>
-          <w:instrText xml:space="preserve"> PAGEREF _Toc439527694 \h </w:instrText>
+          <w:instrText xml:space="preserve"> PAGEREF _Toc439588176 \h </w:instrText>
         </w:r>
         <w:r>
           <w:rPr>
@@ -1304,7 +1304,7 @@
           <w:noProof/>
         </w:rPr>
       </w:pPr>
-      <w:hyperlink w:anchor="_Toc439527695" w:history="1">
+      <w:hyperlink w:anchor="_Toc439588177" w:history="1">
         <w:r>
           <w:rPr>
             <w:rStyle w:val="Hyperlink"/>
@@ -1344,7 +1344,7 @@
             <w:noProof/>
             <w:webHidden/>
           </w:rPr>
-          <w:instrText xml:space="preserve"> PAGEREF _Toc439527695 \h </w:instrText>
+          <w:instrText xml:space="preserve"> PAGEREF _Toc439588177 \h </w:instrText>
         </w:r>
         <w:r>
           <w:rPr>
@@ -1386,7 +1386,7 @@
           <w:noProof/>
         </w:rPr>
       </w:pPr>
-      <w:hyperlink w:anchor="_Toc439527696" w:history="1">
+      <w:hyperlink w:anchor="_Toc439588178" w:history="1">
         <w:r>
           <w:rPr>
             <w:rStyle w:val="Hyperlink"/>
@@ -1426,7 +1426,7 @@
             <w:noProof/>
             <w:webHidden/>
           </w:rPr>
-          <w:instrText xml:space="preserve"> PAGEREF _Toc439527696 \h </w:instrText>
+          <w:instrText xml:space="preserve"> PAGEREF _Toc439588178 \h </w:instrText>
         </w:r>
         <w:r>
           <w:rPr>
@@ -1468,7 +1468,7 @@
           <w:noProof/>
         </w:rPr>
       </w:pPr>
-      <w:hyperlink w:anchor="_Toc439527697" w:history="1">
+      <w:hyperlink w:anchor="_Toc439588179" w:history="1">
         <w:r>
           <w:rPr>
             <w:rStyle w:val="Hyperlink"/>
@@ -1508,7 +1508,7 @@
             <w:noProof/>
             <w:webHidden/>
           </w:rPr>
-          <w:instrText xml:space="preserve"> PAGEREF _Toc439527697 \h </w:instrText>
+          <w:instrText xml:space="preserve"> PAGEREF _Toc439588179 \h </w:instrText>
         </w:r>
         <w:r>
           <w:rPr>
@@ -1550,7 +1550,7 @@
           <w:noProof/>
         </w:rPr>
       </w:pPr>
-      <w:hyperlink w:anchor="_Toc439527698" w:history="1">
+      <w:hyperlink w:anchor="_Toc439588180" w:history="1">
         <w:r>
           <w:rPr>
             <w:rStyle w:val="Hyperlink"/>
@@ -1569,7 +1569,7 @@
             <w:rStyle w:val="Hyperlink"/>
             <w:noProof/>
           </w:rPr>
-          <w:t>Data channel</w:t>
+          <w:t>Data channels</w:t>
         </w:r>
         <w:r>
           <w:rPr>
@@ -1590,7 +1590,7 @@
             <w:noProof/>
             <w:webHidden/>
           </w:rPr>
-          <w:instrText xml:space="preserve"> PAGEREF _Toc439527698 \h </w:instrText>
+          <w:instrText xml:space="preserve"> PAGEREF _Toc439588180 \h </w:instrText>
         </w:r>
         <w:r>
           <w:rPr>
@@ -1634,7 +1634,7 @@
           <w:lang w:eastAsia="de-AT"/>
         </w:rPr>
       </w:pPr>
-      <w:hyperlink w:anchor="_Toc439527699" w:history="1">
+      <w:hyperlink w:anchor="_Toc439588181" w:history="1">
         <w:r>
           <w:rPr>
             <w:rStyle w:val="Hyperlink"/>
@@ -1676,7 +1676,7 @@
             <w:noProof/>
             <w:webHidden/>
           </w:rPr>
-          <w:instrText xml:space="preserve"> PAGEREF _Toc439527699 \h </w:instrText>
+          <w:instrText xml:space="preserve"> PAGEREF _Toc439588181 \h </w:instrText>
         </w:r>
         <w:r>
           <w:rPr>
@@ -1720,7 +1720,7 @@
           <w:lang w:eastAsia="de-AT"/>
         </w:rPr>
       </w:pPr>
-      <w:hyperlink w:anchor="_Toc439527700" w:history="1">
+      <w:hyperlink w:anchor="_Toc439588182" w:history="1">
         <w:r>
           <w:rPr>
             <w:rStyle w:val="Hyperlink"/>
@@ -1762,7 +1762,7 @@
             <w:noProof/>
             <w:webHidden/>
           </w:rPr>
-          <w:instrText xml:space="preserve"> PAGEREF _Toc439527700 \h </w:instrText>
+          <w:instrText xml:space="preserve"> PAGEREF _Toc439588182 \h </w:instrText>
         </w:r>
         <w:r>
           <w:rPr>
@@ -1804,7 +1804,7 @@
           <w:noProof/>
         </w:rPr>
       </w:pPr>
-      <w:hyperlink w:anchor="_Toc439527701" w:history="1">
+      <w:hyperlink w:anchor="_Toc439588183" w:history="1">
         <w:r>
           <w:rPr>
             <w:rStyle w:val="Hyperlink"/>
@@ -1844,7 +1844,7 @@
             <w:noProof/>
             <w:webHidden/>
           </w:rPr>
-          <w:instrText xml:space="preserve"> PAGEREF _Toc439527701 \h </w:instrText>
+          <w:instrText xml:space="preserve"> PAGEREF _Toc439588183 \h </w:instrText>
         </w:r>
         <w:r>
           <w:rPr>
@@ -1886,7 +1886,7 @@
           <w:noProof/>
         </w:rPr>
       </w:pPr>
-      <w:hyperlink w:anchor="_Toc439527702" w:history="1">
+      <w:hyperlink w:anchor="_Toc439588184" w:history="1">
         <w:r>
           <w:rPr>
             <w:rStyle w:val="Hyperlink"/>
@@ -1905,7 +1905,7 @@
             <w:rStyle w:val="Hyperlink"/>
             <w:noProof/>
           </w:rPr>
-          <w:t>Static file server</w:t>
+          <w:t>Web server</w:t>
         </w:r>
         <w:r>
           <w:rPr>
@@ -1926,7 +1926,7 @@
             <w:noProof/>
             <w:webHidden/>
           </w:rPr>
-          <w:instrText xml:space="preserve"> PAGEREF _Toc439527702 \h </w:instrText>
+          <w:instrText xml:space="preserve"> PAGEREF _Toc439588184 \h </w:instrText>
         </w:r>
         <w:r>
           <w:rPr>
@@ -1968,7 +1968,7 @@
           <w:noProof/>
         </w:rPr>
       </w:pPr>
-      <w:hyperlink w:anchor="_Toc439527703" w:history="1">
+      <w:hyperlink w:anchor="_Toc439588185" w:history="1">
         <w:r>
           <w:rPr>
             <w:rStyle w:val="Hyperlink"/>
@@ -2008,7 +2008,7 @@
             <w:noProof/>
             <w:webHidden/>
           </w:rPr>
-          <w:instrText xml:space="preserve"> PAGEREF _Toc439527703 \h </w:instrText>
+          <w:instrText xml:space="preserve"> PAGEREF _Toc439588185 \h </w:instrText>
         </w:r>
         <w:r>
           <w:rPr>
@@ -2050,7 +2050,7 @@
           <w:noProof/>
         </w:rPr>
       </w:pPr>
-      <w:hyperlink w:anchor="_Toc439527704" w:history="1">
+      <w:hyperlink w:anchor="_Toc439588186" w:history="1">
         <w:r>
           <w:rPr>
             <w:rStyle w:val="Hyperlink"/>
@@ -2090,7 +2090,7 @@
             <w:noProof/>
             <w:webHidden/>
           </w:rPr>
-          <w:instrText xml:space="preserve"> PAGEREF _Toc439527704 \h </w:instrText>
+          <w:instrText xml:space="preserve"> PAGEREF _Toc439588186 \h </w:instrText>
         </w:r>
         <w:r>
           <w:rPr>
@@ -2110,7 +2110,7 @@
             <w:noProof/>
             <w:webHidden/>
           </w:rPr>
-          <w:t>15</w:t>
+          <w:t>16</w:t>
         </w:r>
         <w:r>
           <w:rPr>
@@ -2134,7 +2134,7 @@
           <w:lang w:eastAsia="de-AT"/>
         </w:rPr>
       </w:pPr>
-      <w:hyperlink w:anchor="_Toc439527705" w:history="1">
+      <w:hyperlink w:anchor="_Toc439588187" w:history="1">
         <w:r>
           <w:rPr>
             <w:rStyle w:val="Hyperlink"/>
@@ -2176,7 +2176,7 @@
             <w:noProof/>
             <w:webHidden/>
           </w:rPr>
-          <w:instrText xml:space="preserve"> PAGEREF _Toc439527705 \h </w:instrText>
+          <w:instrText xml:space="preserve"> PAGEREF _Toc439588187 \h </w:instrText>
         </w:r>
         <w:r>
           <w:rPr>
@@ -2196,7 +2196,335 @@
             <w:noProof/>
             <w:webHidden/>
           </w:rPr>
-          <w:t>15</w:t>
+          <w:t>16</w:t>
+        </w:r>
+        <w:r>
+          <w:rPr>
+            <w:noProof/>
+            <w:webHidden/>
+          </w:rPr>
+          <w:fldChar w:fldCharType="end"/>
+        </w:r>
+      </w:hyperlink>
+    </w:p>
+    <w:p>
+      <w:pPr>
+        <w:pStyle w:val="Verzeichnis3"/>
+        <w:tabs>
+          <w:tab w:val="left" w:pos="1320"/>
+          <w:tab w:val="right" w:leader="dot" w:pos="8210"/>
+        </w:tabs>
+        <w:rPr>
+          <w:noProof/>
+        </w:rPr>
+      </w:pPr>
+      <w:hyperlink w:anchor="_Toc439588188" w:history="1">
+        <w:r>
+          <w:rPr>
+            <w:rStyle w:val="Hyperlink"/>
+            <w:noProof/>
+          </w:rPr>
+          <w:t>4.2.1</w:t>
+        </w:r>
+        <w:r>
+          <w:rPr>
+            <w:noProof/>
+          </w:rPr>
+          <w:tab/>
+        </w:r>
+        <w:r>
+          <w:rPr>
+            <w:rStyle w:val="Hyperlink"/>
+            <w:noProof/>
+          </w:rPr>
+          <w:t>HTML5 elements</w:t>
+        </w:r>
+        <w:r>
+          <w:rPr>
+            <w:noProof/>
+            <w:webHidden/>
+          </w:rPr>
+          <w:tab/>
+        </w:r>
+        <w:r>
+          <w:rPr>
+            <w:noProof/>
+            <w:webHidden/>
+          </w:rPr>
+          <w:fldChar w:fldCharType="begin"/>
+        </w:r>
+        <w:r>
+          <w:rPr>
+            <w:noProof/>
+            <w:webHidden/>
+          </w:rPr>
+          <w:instrText xml:space="preserve"> PAGEREF _Toc439588188 \h </w:instrText>
+        </w:r>
+        <w:r>
+          <w:rPr>
+            <w:noProof/>
+            <w:webHidden/>
+          </w:rPr>
+        </w:r>
+        <w:r>
+          <w:rPr>
+            <w:noProof/>
+            <w:webHidden/>
+          </w:rPr>
+          <w:fldChar w:fldCharType="separate"/>
+        </w:r>
+        <w:r>
+          <w:rPr>
+            <w:noProof/>
+            <w:webHidden/>
+          </w:rPr>
+          <w:t>16</w:t>
+        </w:r>
+        <w:r>
+          <w:rPr>
+            <w:noProof/>
+            <w:webHidden/>
+          </w:rPr>
+          <w:fldChar w:fldCharType="end"/>
+        </w:r>
+      </w:hyperlink>
+    </w:p>
+    <w:p>
+      <w:pPr>
+        <w:pStyle w:val="Verzeichnis3"/>
+        <w:tabs>
+          <w:tab w:val="left" w:pos="1320"/>
+          <w:tab w:val="right" w:leader="dot" w:pos="8210"/>
+        </w:tabs>
+        <w:rPr>
+          <w:noProof/>
+        </w:rPr>
+      </w:pPr>
+      <w:hyperlink w:anchor="_Toc439588189" w:history="1">
+        <w:r>
+          <w:rPr>
+            <w:rStyle w:val="Hyperlink"/>
+            <w:noProof/>
+          </w:rPr>
+          <w:t>4.2.2</w:t>
+        </w:r>
+        <w:r>
+          <w:rPr>
+            <w:noProof/>
+          </w:rPr>
+          <w:tab/>
+        </w:r>
+        <w:r>
+          <w:rPr>
+            <w:rStyle w:val="Hyperlink"/>
+            <w:noProof/>
+          </w:rPr>
+          <w:t>User interaction</w:t>
+        </w:r>
+        <w:r>
+          <w:rPr>
+            <w:noProof/>
+            <w:webHidden/>
+          </w:rPr>
+          <w:tab/>
+        </w:r>
+        <w:r>
+          <w:rPr>
+            <w:noProof/>
+            <w:webHidden/>
+          </w:rPr>
+          <w:fldChar w:fldCharType="begin"/>
+        </w:r>
+        <w:r>
+          <w:rPr>
+            <w:noProof/>
+            <w:webHidden/>
+          </w:rPr>
+          <w:instrText xml:space="preserve"> PAGEREF _Toc439588189 \h </w:instrText>
+        </w:r>
+        <w:r>
+          <w:rPr>
+            <w:noProof/>
+            <w:webHidden/>
+          </w:rPr>
+        </w:r>
+        <w:r>
+          <w:rPr>
+            <w:noProof/>
+            <w:webHidden/>
+          </w:rPr>
+          <w:fldChar w:fldCharType="separate"/>
+        </w:r>
+        <w:r>
+          <w:rPr>
+            <w:noProof/>
+            <w:webHidden/>
+          </w:rPr>
+          <w:t>16</w:t>
+        </w:r>
+        <w:r>
+          <w:rPr>
+            <w:noProof/>
+            <w:webHidden/>
+          </w:rPr>
+          <w:fldChar w:fldCharType="end"/>
+        </w:r>
+      </w:hyperlink>
+    </w:p>
+    <w:p>
+      <w:pPr>
+        <w:pStyle w:val="Verzeichnis3"/>
+        <w:tabs>
+          <w:tab w:val="left" w:pos="1320"/>
+          <w:tab w:val="right" w:leader="dot" w:pos="8210"/>
+        </w:tabs>
+        <w:rPr>
+          <w:noProof/>
+        </w:rPr>
+      </w:pPr>
+      <w:hyperlink w:anchor="_Toc439588190" w:history="1">
+        <w:r>
+          <w:rPr>
+            <w:rStyle w:val="Hyperlink"/>
+            <w:noProof/>
+          </w:rPr>
+          <w:t>4.2.3</w:t>
+        </w:r>
+        <w:r>
+          <w:rPr>
+            <w:noProof/>
+          </w:rPr>
+          <w:tab/>
+        </w:r>
+        <w:r>
+          <w:rPr>
+            <w:rStyle w:val="Hyperlink"/>
+            <w:noProof/>
+          </w:rPr>
+          <w:t>Responsive design</w:t>
+        </w:r>
+        <w:r>
+          <w:rPr>
+            <w:noProof/>
+            <w:webHidden/>
+          </w:rPr>
+          <w:tab/>
+        </w:r>
+        <w:r>
+          <w:rPr>
+            <w:noProof/>
+            <w:webHidden/>
+          </w:rPr>
+          <w:fldChar w:fldCharType="begin"/>
+        </w:r>
+        <w:r>
+          <w:rPr>
+            <w:noProof/>
+            <w:webHidden/>
+          </w:rPr>
+          <w:instrText xml:space="preserve"> PAGEREF _Toc439588190 \h </w:instrText>
+        </w:r>
+        <w:r>
+          <w:rPr>
+            <w:noProof/>
+            <w:webHidden/>
+          </w:rPr>
+        </w:r>
+        <w:r>
+          <w:rPr>
+            <w:noProof/>
+            <w:webHidden/>
+          </w:rPr>
+          <w:fldChar w:fldCharType="separate"/>
+        </w:r>
+        <w:r>
+          <w:rPr>
+            <w:noProof/>
+            <w:webHidden/>
+          </w:rPr>
+          <w:t>16</w:t>
+        </w:r>
+        <w:r>
+          <w:rPr>
+            <w:noProof/>
+            <w:webHidden/>
+          </w:rPr>
+          <w:fldChar w:fldCharType="end"/>
+        </w:r>
+      </w:hyperlink>
+    </w:p>
+    <w:p>
+      <w:pPr>
+        <w:pStyle w:val="Verzeichnis3"/>
+        <w:tabs>
+          <w:tab w:val="left" w:pos="1320"/>
+          <w:tab w:val="right" w:leader="dot" w:pos="8210"/>
+        </w:tabs>
+        <w:rPr>
+          <w:noProof/>
+        </w:rPr>
+      </w:pPr>
+      <w:hyperlink w:anchor="_Toc439588191" w:history="1">
+        <w:r>
+          <w:rPr>
+            <w:rStyle w:val="Hyperlink"/>
+            <w:noProof/>
+          </w:rPr>
+          <w:t>4.2.4</w:t>
+        </w:r>
+        <w:r>
+          <w:rPr>
+            <w:noProof/>
+          </w:rPr>
+          <w:tab/>
+        </w:r>
+        <w:r>
+          <w:rPr>
+            <w:rStyle w:val="Hyperlink"/>
+            <w:noProof/>
+          </w:rPr>
+          <w:t>Facilitating libraries</w:t>
+        </w:r>
+        <w:r>
+          <w:rPr>
+            <w:noProof/>
+            <w:webHidden/>
+          </w:rPr>
+          <w:tab/>
+        </w:r>
+        <w:r>
+          <w:rPr>
+            <w:noProof/>
+            <w:webHidden/>
+          </w:rPr>
+          <w:fldChar w:fldCharType="begin"/>
+        </w:r>
+        <w:r>
+          <w:rPr>
+            <w:noProof/>
+            <w:webHidden/>
+          </w:rPr>
+          <w:instrText xml:space="preserve"> PAGEREF _Toc439588191 \h </w:instrText>
+        </w:r>
+        <w:r>
+          <w:rPr>
+            <w:noProof/>
+            <w:webHidden/>
+          </w:rPr>
+        </w:r>
+        <w:r>
+          <w:rPr>
+            <w:noProof/>
+            <w:webHidden/>
+          </w:rPr>
+          <w:fldChar w:fldCharType="separate"/>
+        </w:r>
+        <w:r>
+          <w:rPr>
+            <w:noProof/>
+            <w:webHidden/>
+          </w:rPr>
+          <w:t>17</w:t>
         </w:r>
         <w:r>
           <w:rPr>
@@ -2220,7 +2548,7 @@
           <w:lang w:eastAsia="de-AT"/>
         </w:rPr>
       </w:pPr>
-      <w:hyperlink w:anchor="_Toc439527706" w:history="1">
+      <w:hyperlink w:anchor="_Toc439588192" w:history="1">
         <w:r>
           <w:rPr>
             <w:rStyle w:val="Hyperlink"/>
@@ -2262,7 +2590,7 @@
             <w:noProof/>
             <w:webHidden/>
           </w:rPr>
-          <w:instrText xml:space="preserve"> PAGEREF _Toc439527706 \h </w:instrText>
+          <w:instrText xml:space="preserve"> PAGEREF _Toc439588192 \h </w:instrText>
         </w:r>
         <w:r>
           <w:rPr>
@@ -2282,7 +2610,89 @@
             <w:noProof/>
             <w:webHidden/>
           </w:rPr>
-          <w:t>15</w:t>
+          <w:t>17</w:t>
+        </w:r>
+        <w:r>
+          <w:rPr>
+            <w:noProof/>
+            <w:webHidden/>
+          </w:rPr>
+          <w:fldChar w:fldCharType="end"/>
+        </w:r>
+      </w:hyperlink>
+    </w:p>
+    <w:p>
+      <w:pPr>
+        <w:pStyle w:val="Verzeichnis3"/>
+        <w:tabs>
+          <w:tab w:val="left" w:pos="1320"/>
+          <w:tab w:val="right" w:leader="dot" w:pos="8210"/>
+        </w:tabs>
+        <w:rPr>
+          <w:noProof/>
+        </w:rPr>
+      </w:pPr>
+      <w:hyperlink w:anchor="_Toc439588193" w:history="1">
+        <w:r>
+          <w:rPr>
+            <w:rStyle w:val="Hyperlink"/>
+            <w:noProof/>
+          </w:rPr>
+          <w:t>4.3.1</w:t>
+        </w:r>
+        <w:r>
+          <w:rPr>
+            <w:noProof/>
+          </w:rPr>
+          <w:tab/>
+        </w:r>
+        <w:r>
+          <w:rPr>
+            <w:rStyle w:val="Hyperlink"/>
+            <w:noProof/>
+          </w:rPr>
+          <w:t>Implementation</w:t>
+        </w:r>
+        <w:r>
+          <w:rPr>
+            <w:noProof/>
+            <w:webHidden/>
+          </w:rPr>
+          <w:tab/>
+        </w:r>
+        <w:r>
+          <w:rPr>
+            <w:noProof/>
+            <w:webHidden/>
+          </w:rPr>
+          <w:fldChar w:fldCharType="begin"/>
+        </w:r>
+        <w:r>
+          <w:rPr>
+            <w:noProof/>
+            <w:webHidden/>
+          </w:rPr>
+          <w:instrText xml:space="preserve"> PAGEREF _Toc439588193 \h </w:instrText>
+        </w:r>
+        <w:r>
+          <w:rPr>
+            <w:noProof/>
+            <w:webHidden/>
+          </w:rPr>
+        </w:r>
+        <w:r>
+          <w:rPr>
+            <w:noProof/>
+            <w:webHidden/>
+          </w:rPr>
+          <w:fldChar w:fldCharType="separate"/>
+        </w:r>
+        <w:r>
+          <w:rPr>
+            <w:noProof/>
+            <w:webHidden/>
+          </w:rPr>
+          <w:t>17</w:t>
         </w:r>
         <w:r>
           <w:rPr>
@@ -2306,7 +2716,7 @@
           <w:lang w:eastAsia="de-AT"/>
         </w:rPr>
       </w:pPr>
-      <w:hyperlink w:anchor="_Toc439527707" w:history="1">
+      <w:hyperlink w:anchor="_Toc439588194" w:history="1">
         <w:r>
           <w:rPr>
             <w:rStyle w:val="Hyperlink"/>
@@ -2348,7 +2758,7 @@
             <w:noProof/>
             <w:webHidden/>
           </w:rPr>
-          <w:instrText xml:space="preserve"> PAGEREF _Toc439527707 \h </w:instrText>
+          <w:instrText xml:space="preserve"> PAGEREF _Toc439588194 \h </w:instrText>
         </w:r>
         <w:r>
           <w:rPr>
@@ -2368,7 +2778,7 @@
             <w:noProof/>
             <w:webHidden/>
           </w:rPr>
-          <w:t>16</w:t>
+          <w:t>19</w:t>
         </w:r>
         <w:r>
           <w:rPr>
@@ -2392,7 +2802,7 @@
           <w:lang w:eastAsia="de-AT"/>
         </w:rPr>
       </w:pPr>
-      <w:hyperlink w:anchor="_Toc439527708" w:history="1">
+      <w:hyperlink w:anchor="_Toc439588195" w:history="1">
         <w:r>
           <w:rPr>
             <w:rStyle w:val="Hyperlink"/>
@@ -2434,7 +2844,7 @@
             <w:noProof/>
             <w:webHidden/>
           </w:rPr>
-          <w:instrText xml:space="preserve"> PAGEREF _Toc439527708 \h </w:instrText>
+          <w:instrText xml:space="preserve"> PAGEREF _Toc439588195 \h </w:instrText>
         </w:r>
         <w:r>
           <w:rPr>
@@ -2454,7 +2864,7 @@
             <w:noProof/>
             <w:webHidden/>
           </w:rPr>
-          <w:t>17</w:t>
+          <w:t>20</w:t>
         </w:r>
         <w:r>
           <w:rPr>
@@ -2478,7 +2888,7 @@
           <w:lang w:eastAsia="de-AT"/>
         </w:rPr>
       </w:pPr>
-      <w:hyperlink w:anchor="_Toc439527709" w:history="1">
+      <w:hyperlink w:anchor="_Toc439588196" w:history="1">
         <w:r>
           <w:rPr>
             <w:rStyle w:val="Hyperlink"/>
@@ -2520,7 +2930,7 @@
             <w:noProof/>
             <w:webHidden/>
           </w:rPr>
-          <w:instrText xml:space="preserve"> PAGEREF _Toc439527709 \h </w:instrText>
+          <w:instrText xml:space="preserve"> PAGEREF _Toc439588196 \h </w:instrText>
         </w:r>
         <w:r>
           <w:rPr>
@@ -2540,7 +2950,7 @@
             <w:noProof/>
             <w:webHidden/>
           </w:rPr>
-          <w:t>17</w:t>
+          <w:t>20</w:t>
         </w:r>
         <w:r>
           <w:rPr>
@@ -2564,7 +2974,7 @@
           <w:lang w:eastAsia="de-AT"/>
         </w:rPr>
       </w:pPr>
-      <w:hyperlink w:anchor="_Toc439527710" w:history="1">
+      <w:hyperlink w:anchor="_Toc439588197" w:history="1">
         <w:r>
           <w:rPr>
             <w:rStyle w:val="Hyperlink"/>
@@ -2606,7 +3016,7 @@
             <w:noProof/>
             <w:webHidden/>
           </w:rPr>
-          <w:instrText xml:space="preserve"> PAGEREF _Toc439527710 \h </w:instrText>
+          <w:instrText xml:space="preserve"> PAGEREF _Toc439588197 \h </w:instrText>
         </w:r>
         <w:r>
           <w:rPr>
@@ -2626,7 +3036,7 @@
             <w:noProof/>
             <w:webHidden/>
           </w:rPr>
-          <w:t>17</w:t>
+          <w:t>20</w:t>
         </w:r>
         <w:r>
           <w:rPr>
@@ -2650,7 +3060,7 @@
           <w:lang w:eastAsia="de-AT"/>
         </w:rPr>
       </w:pPr>
-      <w:hyperlink w:anchor="_Toc439527711" w:history="1">
+      <w:hyperlink w:anchor="_Toc439588198" w:history="1">
         <w:r>
           <w:rPr>
             <w:rStyle w:val="Hyperlink"/>
@@ -2692,7 +3102,7 @@
             <w:noProof/>
             <w:webHidden/>
           </w:rPr>
-          <w:instrText xml:space="preserve"> PAGEREF _Toc439527711 \h </w:instrText>
+          <w:instrText xml:space="preserve"> PAGEREF _Toc439588198 \h </w:instrText>
         </w:r>
         <w:r>
           <w:rPr>
@@ -2712,7 +3122,7 @@
             <w:noProof/>
             <w:webHidden/>
           </w:rPr>
-          <w:t>17</w:t>
+          <w:t>20</w:t>
         </w:r>
         <w:r>
           <w:rPr>
@@ -2736,7 +3146,7 @@
           <w:lang w:eastAsia="de-AT"/>
         </w:rPr>
       </w:pPr>
-      <w:hyperlink w:anchor="_Toc439527712" w:history="1">
+      <w:hyperlink w:anchor="_Toc439588199" w:history="1">
         <w:r>
           <w:rPr>
             <w:rStyle w:val="Hyperlink"/>
@@ -2778,7 +3188,7 @@
             <w:noProof/>
             <w:webHidden/>
           </w:rPr>
-          <w:instrText xml:space="preserve"> PAGEREF _Toc439527712 \h </w:instrText>
+          <w:instrText xml:space="preserve"> PAGEREF _Toc439588199 \h </w:instrText>
         </w:r>
         <w:r>
           <w:rPr>
@@ -2798,7 +3208,7 @@
             <w:noProof/>
             <w:webHidden/>
           </w:rPr>
-          <w:t>17</w:t>
+          <w:t>20</w:t>
         </w:r>
         <w:r>
           <w:rPr>
@@ -2822,7 +3232,7 @@
           <w:lang w:eastAsia="de-AT"/>
         </w:rPr>
       </w:pPr>
-      <w:hyperlink w:anchor="_Toc439527713" w:history="1">
+      <w:hyperlink w:anchor="_Toc439588200" w:history="1">
         <w:r>
           <w:rPr>
             <w:rStyle w:val="Hyperlink"/>
@@ -2864,7 +3274,7 @@
             <w:noProof/>
             <w:webHidden/>
           </w:rPr>
-          <w:instrText xml:space="preserve"> PAGEREF _Toc439527713 \h </w:instrText>
+          <w:instrText xml:space="preserve"> PAGEREF _Toc439588200 \h </w:instrText>
         </w:r>
         <w:r>
           <w:rPr>
@@ -2884,7 +3294,7 @@
             <w:noProof/>
             <w:webHidden/>
           </w:rPr>
-          <w:t>18</w:t>
+          <w:t>21</w:t>
         </w:r>
         <w:r>
           <w:rPr>
@@ -2908,7 +3318,7 @@
           <w:lang w:eastAsia="de-AT"/>
         </w:rPr>
       </w:pPr>
-      <w:hyperlink w:anchor="_Toc439527714" w:history="1">
+      <w:hyperlink w:anchor="_Toc439588201" w:history="1">
         <w:r>
           <w:rPr>
             <w:rStyle w:val="Hyperlink"/>
@@ -2950,7 +3360,7 @@
             <w:noProof/>
             <w:webHidden/>
           </w:rPr>
-          <w:instrText xml:space="preserve"> PAGEREF _Toc439527714 \h </w:instrText>
+          <w:instrText xml:space="preserve"> PAGEREF _Toc439588201 \h </w:instrText>
         </w:r>
         <w:r>
           <w:rPr>
@@ -2970,7 +3380,7 @@
             <w:noProof/>
             <w:webHidden/>
           </w:rPr>
-          <w:t>19</w:t>
+          <w:t>22</w:t>
         </w:r>
         <w:r>
           <w:rPr>
@@ -2993,7 +3403,7 @@
           <w:lang w:eastAsia="de-AT"/>
         </w:rPr>
       </w:pPr>
-      <w:hyperlink w:anchor="_Toc439527715" w:history="1">
+      <w:hyperlink w:anchor="_Toc439588202" w:history="1">
         <w:r>
           <w:rPr>
             <w:rStyle w:val="Hyperlink"/>
@@ -3020,7 +3430,7 @@
             <w:noProof/>
             <w:webHidden/>
           </w:rPr>
-          <w:instrText xml:space="preserve"> PAGEREF _Toc439527715 \h </w:instrText>
+          <w:instrText xml:space="preserve"> PAGEREF _Toc439588202 \h </w:instrText>
         </w:r>
         <w:r>
           <w:rPr>
@@ -3040,7 +3450,7 @@
             <w:noProof/>
             <w:webHidden/>
           </w:rPr>
-          <w:t>20</w:t>
+          <w:t>23</w:t>
         </w:r>
         <w:r>
           <w:rPr>
@@ -3063,7 +3473,7 @@
           <w:lang w:eastAsia="de-AT"/>
         </w:rPr>
       </w:pPr>
-      <w:hyperlink w:anchor="_Toc439527716" w:history="1">
+      <w:hyperlink w:anchor="_Toc439588203" w:history="1">
         <w:r>
           <w:rPr>
             <w:rStyle w:val="Hyperlink"/>
@@ -3090,7 +3500,7 @@
             <w:noProof/>
             <w:webHidden/>
           </w:rPr>
-          <w:instrText xml:space="preserve"> PAGEREF _Toc439527716 \h </w:instrText>
+          <w:instrText xml:space="preserve"> PAGEREF _Toc439588203 \h </w:instrText>
         </w:r>
         <w:r>
           <w:rPr>
@@ -3110,7 +3520,7 @@
             <w:noProof/>
             <w:webHidden/>
           </w:rPr>
-          <w:t>21</w:t>
+          <w:t>24</w:t>
         </w:r>
         <w:r>
           <w:rPr>
@@ -3133,7 +3543,7 @@
           <w:lang w:eastAsia="de-AT"/>
         </w:rPr>
       </w:pPr>
-      <w:hyperlink w:anchor="_Toc439527717" w:history="1">
+      <w:hyperlink w:anchor="_Toc439588204" w:history="1">
         <w:r>
           <w:rPr>
             <w:rStyle w:val="Hyperlink"/>
@@ -3160,7 +3570,7 @@
             <w:noProof/>
             <w:webHidden/>
           </w:rPr>
-          <w:instrText xml:space="preserve"> PAGEREF _Toc439527717 \h </w:instrText>
+          <w:instrText xml:space="preserve"> PAGEREF _Toc439588204 \h </w:instrText>
         </w:r>
         <w:r>
           <w:rPr>
@@ -3180,7 +3590,7 @@
             <w:noProof/>
             <w:webHidden/>
           </w:rPr>
-          <w:t>22</w:t>
+          <w:t>25</w:t>
         </w:r>
         <w:r>
           <w:rPr>
@@ -3206,7 +3616,7 @@
       <w:pPr>
         <w:pStyle w:val="berschriftohneNummerierung"/>
       </w:pPr>
-      <w:bookmarkStart w:id="1" w:name="_Toc439527683"/>
+      <w:bookmarkStart w:id="1" w:name="_Toc439588165"/>
       <w:r>
         <w:lastRenderedPageBreak/>
         <w:t>Abstract</w:t>
@@ -3226,7 +3636,7 @@
         <w:pStyle w:val="berschrift1"/>
       </w:pPr>
       <w:bookmarkStart w:id="2" w:name="_Toc438987629"/>
-      <w:bookmarkStart w:id="3" w:name="_Toc439527684"/>
+      <w:bookmarkStart w:id="3" w:name="_Toc439588166"/>
       <w:r>
         <w:lastRenderedPageBreak/>
         <w:t>Introduction</w:t>
@@ -3252,7 +3662,7 @@
         <w:pStyle w:val="berschrift1"/>
       </w:pPr>
       <w:bookmarkStart w:id="4" w:name="_Toc438987630"/>
-      <w:bookmarkStart w:id="5" w:name="_Toc439527685"/>
+      <w:bookmarkStart w:id="5" w:name="_Toc439588167"/>
       <w:r>
         <w:lastRenderedPageBreak/>
         <w:t>Concept</w:t>
@@ -3273,7 +3683,7 @@
         <w:pStyle w:val="berschrift1"/>
       </w:pPr>
       <w:bookmarkStart w:id="6" w:name="_Toc438987631"/>
-      <w:bookmarkStart w:id="7" w:name="_Toc439527686"/>
+      <w:bookmarkStart w:id="7" w:name="_Toc439588168"/>
       <w:r>
         <w:lastRenderedPageBreak/>
         <w:t>WebRTC</w:t>
@@ -3286,7 +3696,7 @@
         <w:pStyle w:val="berschrift2"/>
       </w:pPr>
       <w:bookmarkStart w:id="8" w:name="_Toc438987632"/>
-      <w:bookmarkStart w:id="9" w:name="_Toc439527687"/>
+      <w:bookmarkStart w:id="9" w:name="_Toc439588169"/>
       <w:r>
         <w:t>Overview</w:t>
       </w:r>
@@ -3299,7 +3709,7 @@
         <w:pStyle w:val="berschrift2"/>
       </w:pPr>
       <w:bookmarkStart w:id="10" w:name="_Toc438987633"/>
-      <w:bookmarkStart w:id="11" w:name="_Toc439527688"/>
+      <w:bookmarkStart w:id="11" w:name="_Toc439588170"/>
       <w:r>
         <w:t>API components</w:t>
       </w:r>
@@ -3321,7 +3731,7 @@
       <w:pPr>
         <w:pStyle w:val="berschrift3"/>
       </w:pPr>
-      <w:bookmarkStart w:id="12" w:name="_Toc439527689"/>
+      <w:bookmarkStart w:id="12" w:name="_Toc439588171"/>
       <w:r>
         <w:t>MediaStream</w:t>
       </w:r>
@@ -3441,7 +3851,7 @@
       <w:pPr>
         <w:pStyle w:val="berschrift3"/>
       </w:pPr>
-      <w:bookmarkStart w:id="13" w:name="_Toc439527690"/>
+      <w:bookmarkStart w:id="13" w:name="_Toc439588172"/>
       <w:r>
         <w:lastRenderedPageBreak/>
         <w:t>PeerConnection</w:t>
@@ -3505,7 +3915,7 @@
       <w:pPr>
         <w:pStyle w:val="berschrift3"/>
       </w:pPr>
-      <w:bookmarkStart w:id="14" w:name="_Toc439527691"/>
+      <w:bookmarkStart w:id="14" w:name="_Toc439588173"/>
       <w:r>
         <w:t>DataChannel</w:t>
       </w:r>
@@ -3545,7 +3955,7 @@
         <w:pStyle w:val="berschrift2"/>
       </w:pPr>
       <w:bookmarkStart w:id="15" w:name="_Toc438987634"/>
-      <w:bookmarkStart w:id="16" w:name="_Toc439527692"/>
+      <w:bookmarkStart w:id="16" w:name="_Toc439588174"/>
       <w:r>
         <w:t>Connection setup</w:t>
       </w:r>
@@ -3556,7 +3966,7 @@
       <w:pPr>
         <w:pStyle w:val="berschrift3"/>
       </w:pPr>
-      <w:bookmarkStart w:id="17" w:name="_Toc439527693"/>
+      <w:bookmarkStart w:id="17" w:name="_Toc439588175"/>
       <w:r>
         <w:t>The WebRTC triangle</w:t>
       </w:r>
@@ -3669,24 +4079,14 @@
       <w:r>
         <w:t xml:space="preserve">Figure </w:t>
       </w:r>
-      <w:r>
-        <w:fldChar w:fldCharType="begin"/>
-      </w:r>
-      <w:r>
-        <w:instrText xml:space="preserve"> SEQ Figure \* ARABIC </w:instrText>
-      </w:r>
-      <w:r>
-        <w:fldChar w:fldCharType="separate"/>
-      </w:r>
-      <w:r>
-        <w:rPr>
-          <w:noProof/>
-        </w:rPr>
-        <w:t>1</w:t>
-      </w:r>
-      <w:r>
-        <w:fldChar w:fldCharType="end"/>
-      </w:r>
+      <w:fldSimple w:instr=" SEQ Figure \* ARABIC ">
+        <w:r>
+          <w:rPr>
+            <w:noProof/>
+          </w:rPr>
+          <w:t>1</w:t>
+        </w:r>
+      </w:fldSimple>
       <w:r>
         <w:t>: The WebRTC triangle</w:t>
       </w:r>
@@ -3701,7 +4101,7 @@
       <w:pPr>
         <w:pStyle w:val="berschrift3"/>
       </w:pPr>
-      <w:bookmarkStart w:id="19" w:name="_Toc439527694"/>
+      <w:bookmarkStart w:id="19" w:name="_Toc439588176"/>
       <w:r>
         <w:t>Signaling</w:t>
       </w:r>
@@ -3722,7 +4122,7 @@
       <w:pPr>
         <w:pStyle w:val="berschrift3"/>
       </w:pPr>
-      <w:bookmarkStart w:id="20" w:name="_Toc439527695"/>
+      <w:bookmarkStart w:id="20" w:name="_Toc439588177"/>
       <w:r>
         <w:t>NAT problem</w:t>
       </w:r>
@@ -3766,84 +4166,78 @@
         <w:t>. A third-party STUN server is necessary in order to obtain the host’s public IP address</w:t>
       </w:r>
       <w:r>
+        <w:t xml:space="preserve"> (cf. Loreto &amp; Romano 2014, p. 8)</w:t>
+      </w:r>
+      <w:r>
+        <w:t>. There are publicly available STUN servers for developers to use in this case, for example from Google</w:t>
+      </w:r>
+      <w:r>
+        <w:t xml:space="preserve"> (cf. Dutton 2012</w:t>
+      </w:r>
+      <w:r>
+        <w:t>)</w:t>
+      </w:r>
+      <w:r>
+        <w:t>.</w:t>
+      </w:r>
+    </w:p>
+    <w:p>
+      <w:r>
+        <w:t>Additionally, the Traversal Using Relays around NAT (TURN) protocol extends the functionality of STUN by allowing a host inside a network that uses NAT to receive a public IP address from a relay server</w:t>
+      </w:r>
+      <w:r>
+        <w:t xml:space="preserve"> (cf. Loreto &amp; Romano 2014, p. 8)</w:t>
+      </w:r>
+      <w:r>
+        <w:t>. Consequently, the host is able to „receive</w:t>
+      </w:r>
+      <w:r>
+        <w:t xml:space="preserve"> media from any peer that can send packets to the public Internet“</w:t>
+      </w:r>
+      <w:r>
+        <w:t xml:space="preserve"> (</w:t>
+      </w:r>
+      <w:r>
+        <w:t>Loreto &amp; Romano 2014, p. 8</w:t>
+      </w:r>
+      <w:r>
+        <w:t>).</w:t>
+      </w:r>
+    </w:p>
+    <w:p>
+      <w:pPr>
+        <w:pStyle w:val="berschrift3"/>
+      </w:pPr>
+      <w:bookmarkStart w:id="21" w:name="_Toc439588178"/>
+      <w:r>
+        <w:t>ICE candidates</w:t>
+      </w:r>
+      <w:bookmarkEnd w:id="21"/>
+    </w:p>
+    <w:p>
+      <w:r>
+        <w:t>As described above, WebRTC uses PeerConnection objects to establish connections between two</w:t>
+      </w:r>
+      <w:r>
+        <w:t xml:space="preserve"> users</w:t>
+      </w:r>
+      <w:r>
+        <w:t xml:space="preserve">. To do so, it uses the Interactive Connectivity </w:t>
+      </w:r>
+      <w:r>
+        <w:t>Establishment (ICE) protocol.</w:t>
+      </w:r>
+      <w:r>
         <w:t xml:space="preserve"> </w:t>
       </w:r>
       <w:r>
-        <w:t>(cf. Loreto &amp; Romano 2014, p. 8)</w:t>
-      </w:r>
-      <w:r>
-        <w:t>. There are publicly available STUN servers for developers to use in this case, for example from Google</w:t>
-      </w:r>
-      <w:r>
-        <w:t xml:space="preserve"> (cf. Dutton 2012</w:t>
-      </w:r>
-      <w:r>
-        <w:t>)</w:t>
-      </w:r>
-      <w:r>
-        <w:t>.</w:t>
-      </w:r>
-    </w:p>
-    <w:p>
-      <w:r>
-        <w:t>Additionally, the Traversal Using Relays around NAT (TURN) protocol extends the functionality of STUN by allowing a host inside a network that uses NAT to receive a public IP address from a relay server</w:t>
-      </w:r>
-      <w:r>
-        <w:t xml:space="preserve"> (cf. Loreto &amp; Romano 2014, p. 8)</w:t>
-      </w:r>
-      <w:r>
-        <w:t>. Consequently, the host is able to „receive</w:t>
-      </w:r>
-      <w:r>
-        <w:t xml:space="preserve"> media from any peer that can send packets to the public Internet“</w:t>
-      </w:r>
-      <w:r>
-        <w:t xml:space="preserve"> (</w:t>
-      </w:r>
-      <w:r>
-        <w:t>Loreto &amp; Romano 2014, p. 8</w:t>
-      </w:r>
-      <w:r>
-        <w:t>).</w:t>
-      </w:r>
-    </w:p>
-    <w:p>
-      <w:pPr>
-        <w:pStyle w:val="berschrift3"/>
-      </w:pPr>
-      <w:bookmarkStart w:id="21" w:name="_Toc439527696"/>
-      <w:r>
-        <w:t>ICE candidates</w:t>
-      </w:r>
-      <w:bookmarkEnd w:id="21"/>
-    </w:p>
-    <w:p>
-      <w:r>
-        <w:t>As described above, WebRTC uses PeerConnection objects to establish connections between two</w:t>
-      </w:r>
-      <w:r>
-        <w:t xml:space="preserve"> users</w:t>
-      </w:r>
-      <w:r>
-        <w:t xml:space="preserve">. To do so, it uses the Interactive Connectivity </w:t>
-      </w:r>
-      <w:r>
-        <w:t>Establishment (ICE) protocol.</w:t>
-      </w:r>
-      <w:r>
-        <w:t xml:space="preserve"> </w:t>
-      </w:r>
-      <w:r>
         <w:t>It facilitates peers to detect information about their network’s topology in order to find one or more connection paths between them</w:t>
       </w:r>
       <w:r>
         <w:t>, by using a variety network protocols</w:t>
       </w:r>
       <w:r>
-        <w:t xml:space="preserve"> </w:t>
-      </w:r>
-      <w:r>
-        <w:t xml:space="preserve">(cf. </w:t>
+        <w:t xml:space="preserve"> (cf. </w:t>
       </w:r>
       <w:r>
         <w:t>Loreto &amp; Romano 2014</w:t>
@@ -4048,24 +4442,14 @@
       <w:r>
         <w:t xml:space="preserve">Figure </w:t>
       </w:r>
-      <w:r>
-        <w:fldChar w:fldCharType="begin"/>
-      </w:r>
-      <w:r>
-        <w:instrText xml:space="preserve"> SEQ Figure \* ARABIC </w:instrText>
-      </w:r>
-      <w:r>
-        <w:fldChar w:fldCharType="separate"/>
-      </w:r>
-      <w:r>
-        <w:rPr>
-          <w:noProof/>
-        </w:rPr>
-        <w:t>2</w:t>
-      </w:r>
-      <w:r>
-        <w:fldChar w:fldCharType="end"/>
-      </w:r>
+      <w:fldSimple w:instr=" SEQ Figure \* ARABIC ">
+        <w:r>
+          <w:rPr>
+            <w:noProof/>
+          </w:rPr>
+          <w:t>2</w:t>
+        </w:r>
+      </w:fldSimple>
       <w:r>
         <w:t>: ICE candidate negotiation process</w:t>
       </w:r>
@@ -4075,7 +4459,7 @@
       <w:pPr>
         <w:pStyle w:val="berschrift3"/>
       </w:pPr>
-      <w:bookmarkStart w:id="23" w:name="_Toc439527697"/>
+      <w:bookmarkStart w:id="23" w:name="_Toc439588179"/>
       <w:r>
         <w:t>Session description offers and answers</w:t>
       </w:r>
@@ -4268,9 +4652,12 @@
       <w:pPr>
         <w:pStyle w:val="berschrift3"/>
       </w:pPr>
-      <w:bookmarkStart w:id="24" w:name="_Toc439527698"/>
+      <w:bookmarkStart w:id="24" w:name="_Toc439588180"/>
       <w:r>
         <w:t>Data channel</w:t>
+      </w:r>
+      <w:r>
+        <w:t>s</w:t>
       </w:r>
       <w:bookmarkEnd w:id="24"/>
     </w:p>
@@ -4470,7 +4857,7 @@
         <w:pStyle w:val="berschrift1"/>
       </w:pPr>
       <w:bookmarkStart w:id="25" w:name="_Toc438987635"/>
-      <w:bookmarkStart w:id="26" w:name="_Toc439527699"/>
+      <w:bookmarkStart w:id="26" w:name="_Toc439588181"/>
       <w:r>
         <w:lastRenderedPageBreak/>
         <w:t>Prototype</w:t>
@@ -4483,7 +4870,13 @@
         <w:t xml:space="preserve">With the insights and findings of the research and the creation of the concept, a prototype application was developed. </w:t>
       </w:r>
       <w:r>
-        <w:t xml:space="preserve">The application consists of two core parts: The management server and the web interface. A vital component of the application is the remote support drawing feature, which is part of the web interface. These three most important components of the prototype will be discussed in detail in the following chapter. </w:t>
+        <w:t>The application consists of two core parts: The management server and the web interface. A vital component of the application is the remote support drawing feature, which is part of the web interface. These three most important components of the prototype will be discussed in detail in the following</w:t>
+      </w:r>
+      <w:r>
+        <w:t xml:space="preserve"> section</w:t>
+      </w:r>
+      <w:r>
+        <w:t xml:space="preserve">. </w:t>
       </w:r>
       <w:r>
         <w:t>The complete source cod</w:t>
@@ -4503,7 +4896,7 @@
         <w:pStyle w:val="berschrift2"/>
       </w:pPr>
       <w:bookmarkStart w:id="27" w:name="_Toc438987636"/>
-      <w:bookmarkStart w:id="28" w:name="_Toc439527700"/>
+      <w:bookmarkStart w:id="28" w:name="_Toc439588182"/>
       <w:r>
         <w:t>Management server</w:t>
       </w:r>
@@ -4512,7 +4905,13 @@
     </w:p>
     <w:p>
       <w:r>
-        <w:t xml:space="preserve">The management server is the core component of the </w:t>
+        <w:t xml:space="preserve">The management server is the </w:t>
+      </w:r>
+      <w:r>
+        <w:t>main</w:t>
+      </w:r>
+      <w:r>
+        <w:t xml:space="preserve"> component of the </w:t>
       </w:r>
       <w:r>
         <w:t xml:space="preserve">prototype </w:t>
@@ -4521,84 +4920,351 @@
         <w:t>application.</w:t>
       </w:r>
       <w:r>
-        <w:t xml:space="preserve"> It </w:t>
-      </w:r>
-      <w:r>
-        <w:t xml:space="preserve">performs the following tasks: First, It serves the web page and related static files, like JavaScript source files and Cascading Style Sheets (CSS). Second, it manages WebSockets for full-duplex communication to each connected browser. Third, it carries out management and control tasks in order to set up peer-to-peer connections between users. The </w:t>
-      </w:r>
-      <w:r>
-        <w:t xml:space="preserve">implementation and </w:t>
-      </w:r>
-      <w:r>
-        <w:t>tasks of the management server will be described in more detail below.</w:t>
+        <w:t xml:space="preserve"> It perfor</w:t>
+      </w:r>
+      <w:r>
+        <w:t>ms the following tasks: First, i</w:t>
+      </w:r>
+      <w:r>
+        <w:t>t serves the web page and related static files, like JavaScript source files and Cascading Style Sheets (CSS). Second, it manages WebSockets for full-duplex communication to each connected browser. Third, it carries out management and control tasks in order to set up peer-to-peer connections between users. The implementation and tasks of the management server will be described in more detail below.</w:t>
       </w:r>
     </w:p>
     <w:p>
       <w:pPr>
         <w:pStyle w:val="berschrift3"/>
       </w:pPr>
-      <w:bookmarkStart w:id="29" w:name="_Toc439527701"/>
+      <w:bookmarkStart w:id="29" w:name="_Toc439588183"/>
       <w:r>
         <w:t>Implementation</w:t>
       </w:r>
       <w:bookmarkEnd w:id="29"/>
     </w:p>
     <w:p>
+      <w:r>
+        <w:t>It was decided to use Node.js as a platform for the management server. Node.js brings the significant advantage of using the same programming language, JavaScript, on the backend and the frontend. As a result, a considerable amount of programming code could be used for both parts.</w:t>
+      </w:r>
+    </w:p>
+    <w:p>
       <w:pPr>
         <w:pStyle w:val="berschrift3"/>
       </w:pPr>
-      <w:bookmarkStart w:id="30" w:name="_Toc439527702"/>
-      <w:r>
-        <w:t>Static file server</w:t>
+      <w:bookmarkStart w:id="30" w:name="_Toc439588184"/>
+      <w:r>
+        <w:t>Web server</w:t>
       </w:r>
       <w:bookmarkEnd w:id="30"/>
     </w:p>
     <w:p>
+      <w:r>
+        <w:t>The web page, which has the role of the main user interface of the application, is served by the management server as well as all static source files. This includes JavaScript and CSS files of the application and the two external JavaScript source files, jQuery and adapter.js.</w:t>
+      </w:r>
+    </w:p>
+    <w:p>
       <w:pPr>
         <w:pStyle w:val="berschrift3"/>
       </w:pPr>
-      <w:bookmarkStart w:id="31" w:name="_Toc439527703"/>
+      <w:bookmarkStart w:id="31" w:name="_Toc439588185"/>
       <w:r>
         <w:t>WebSockets</w:t>
       </w:r>
       <w:bookmarkEnd w:id="31"/>
     </w:p>
     <w:p>
+      <w:r>
+        <w:t>When a user opens the web page and enters a user name, a secure WebSocket connection to the management server is established. As a consequence, both parties then share a full-duplex connection and are able to exchange data at any time. This WebSocket connection stays alive until the user decides to leave the web page.</w:t>
+      </w:r>
+    </w:p>
+    <w:p>
       <w:pPr>
         <w:pStyle w:val="berschrift3"/>
       </w:pPr>
-      <w:bookmarkStart w:id="32" w:name="_Toc439527704"/>
-      <w:r>
+      <w:bookmarkStart w:id="32" w:name="_Toc439588186"/>
+      <w:r>
+        <w:lastRenderedPageBreak/>
         <w:t>Management and control tasks</w:t>
       </w:r>
       <w:bookmarkEnd w:id="32"/>
     </w:p>
     <w:p>
+      <w:r>
+        <w:t>Each time a new user connects for the first time to the web page via WebSocket, the management server assigns a unique id to the user. This id is used when control messages are sent to users. On the management server, there are two types of control messages: First, there are server messages. These serve the sole purpose of administration tasks, like assigning user ids or broadcasting available users, which happens every time a new user connects to the web page.</w:t>
+      </w:r>
+      <w:r>
+        <w:t xml:space="preserve"> Second, there are relay messages, which are used to set up peer-to-peer connections between users.</w:t>
+      </w:r>
+    </w:p>
+    <w:p>
       <w:pPr>
         <w:pStyle w:val="berschrift2"/>
       </w:pPr>
       <w:bookmarkStart w:id="33" w:name="_Toc438987637"/>
-      <w:bookmarkStart w:id="34" w:name="_Toc439527705"/>
+      <w:bookmarkStart w:id="34" w:name="_Toc439588187"/>
       <w:r>
         <w:t>Web interface</w:t>
       </w:r>
       <w:bookmarkEnd w:id="33"/>
       <w:bookmarkEnd w:id="34"/>
     </w:p>
-    <w:p/>
+    <w:p>
+      <w:r>
+        <w:t>The web interface enables users to interact with each other. Currently, users only need to provide a user name to use the application, no password is required. This is due to the fact that it is only a prototype for now. In a production environment, however, this would raise serious security issues.</w:t>
+      </w:r>
+    </w:p>
+    <w:p>
+      <w:pPr>
+        <w:pStyle w:val="berschrift3"/>
+      </w:pPr>
+      <w:bookmarkStart w:id="35" w:name="_Toc439588188"/>
+      <w:r>
+        <w:t>HTML5 elements</w:t>
+      </w:r>
+      <w:bookmarkEnd w:id="35"/>
+    </w:p>
+    <w:p>
+      <w:r>
+        <w:t xml:space="preserve">Modern HTML5 elements were used on the web page where it was possible. This includes header, footer and section elements for the main page structure as well as video and canvas elements </w:t>
+      </w:r>
+      <w:r>
+        <w:t xml:space="preserve">to stream </w:t>
+      </w:r>
+      <w:r>
+        <w:t xml:space="preserve">the </w:t>
+      </w:r>
+      <w:r>
+        <w:t xml:space="preserve">video </w:t>
+      </w:r>
+      <w:r>
+        <w:t xml:space="preserve">feeds </w:t>
+      </w:r>
+      <w:r>
+        <w:t>and enable users to draw support</w:t>
+      </w:r>
+      <w:r>
+        <w:t xml:space="preserve"> indications</w:t>
+      </w:r>
+      <w:r>
+        <w:t xml:space="preserve"> without the use of external plugins.</w:t>
+      </w:r>
+    </w:p>
+    <w:p>
+      <w:pPr>
+        <w:pStyle w:val="berschrift3"/>
+      </w:pPr>
+      <w:bookmarkStart w:id="36" w:name="_Toc439588189"/>
+      <w:r>
+        <w:t>User interaction</w:t>
+      </w:r>
+      <w:bookmarkEnd w:id="36"/>
+    </w:p>
+    <w:p>
+      <w:r>
+        <w:t xml:space="preserve">The complete programming logic and user interaction was implemented with JavaScript. This includes all WebRTC </w:t>
+      </w:r>
+      <w:r>
+        <w:t>functionality</w:t>
+      </w:r>
+      <w:r>
+        <w:t xml:space="preserve"> and the signaling communication with the management server necessary to set up connections between two peers.</w:t>
+      </w:r>
+      <w:r>
+        <w:t xml:space="preserve"> These functions are triggered by the users‘ page interactions, like </w:t>
+      </w:r>
+      <w:r>
+        <w:t>clicks on buttons.</w:t>
+      </w:r>
+    </w:p>
+    <w:p>
+      <w:pPr>
+        <w:pStyle w:val="berschrift3"/>
+      </w:pPr>
+      <w:bookmarkStart w:id="37" w:name="_Toc439588190"/>
+      <w:r>
+        <w:t>Responsive design</w:t>
+      </w:r>
+      <w:bookmarkEnd w:id="37"/>
+    </w:p>
+    <w:p>
+      <w:r>
+        <w:t>Research showed that remote support applications are most commonly used on mobile devices, like smartphones, tablets or smart glasses.</w:t>
+      </w:r>
+      <w:r>
+        <w:t xml:space="preserve"> Accordingly, </w:t>
+      </w:r>
+      <w:r>
+        <w:t>an important focus in the development process was the possibility to use the application on mobile devices. It was decided to use CSS media queries to achieve a valuable user experience for all device types and sizes. Currently, there are five size breakpoints in the main CSS file, which could be easily extended to</w:t>
+      </w:r>
+      <w:r>
+        <w:t xml:space="preserve"> support a larger number of different screen sizes</w:t>
+      </w:r>
+      <w:r>
+        <w:t xml:space="preserve"> if necessary.</w:t>
+      </w:r>
+    </w:p>
+    <w:p>
+      <w:pPr>
+        <w:pStyle w:val="berschrift3"/>
+      </w:pPr>
+      <w:bookmarkStart w:id="38" w:name="_Toc439588191"/>
+      <w:r>
+        <w:lastRenderedPageBreak/>
+        <w:t>Facilitating libraries</w:t>
+      </w:r>
+      <w:bookmarkEnd w:id="38"/>
+    </w:p>
+    <w:p>
+      <w:r>
+        <w:t xml:space="preserve">One important principle for the prototype development was to use as few external libraries and plugins as possible. </w:t>
+      </w:r>
+      <w:r>
+        <w:t xml:space="preserve">However, it was economically reasonable to use some external code to reduce the programming effort in certain areas. </w:t>
+      </w:r>
+      <w:r>
+        <w:t>In the end, only two external JavaScript libraries were used: jQuery and adapter.js.</w:t>
+      </w:r>
+    </w:p>
+    <w:p>
+      <w:r>
+        <w:t>jQuery was used because it is currently a de-facto standard in web development, thanks to its</w:t>
+      </w:r>
+      <w:r>
+        <w:t xml:space="preserve"> essential</w:t>
+      </w:r>
+      <w:r>
+        <w:t xml:space="preserve"> features for HTML document manipulation, event handling and</w:t>
+      </w:r>
+      <w:r>
+        <w:t xml:space="preserve"> useful</w:t>
+      </w:r>
+      <w:r>
+        <w:t xml:space="preserve"> AJAX functions</w:t>
+      </w:r>
+      <w:r>
+        <w:t>. Additionally, it enables developers to write code for all common web browsers, without needing to worry about syntax differences between them.</w:t>
+      </w:r>
+      <w:r>
+        <w:t xml:space="preserve"> (REFERENCE)</w:t>
+      </w:r>
+    </w:p>
+    <w:p>
+      <w:r>
+        <w:t xml:space="preserve">adapter.js </w:t>
+      </w:r>
+      <w:r>
+        <w:t xml:space="preserve">is an open source library maintained by Google that helps developers abstract browser prefixes and API changes in the WebRTC specification. </w:t>
+      </w:r>
+      <w:r>
+        <w:t xml:space="preserve">The use of adapter.js significantly reduces the lines of code necessary to implement WebRTC functionality in multiple browsers. This is due to the fact that WebRTC is currently still under development, and therefore each browser uses different function prefixes. Additionally, some API functions might be added, renamed or removed in the future. </w:t>
+      </w:r>
+      <w:r>
+        <w:t xml:space="preserve">Through the use of adapter.js, developers do not need to regularly check if </w:t>
+      </w:r>
+      <w:r>
+        <w:t>these parts have changed (cf. Loreto &amp; Romano 2014, p. 96).</w:t>
+      </w:r>
+      <w:r>
+        <w:t xml:space="preserve"> (ADDITIONAL REFERENCE?)</w:t>
+      </w:r>
+    </w:p>
     <w:p>
       <w:pPr>
         <w:pStyle w:val="berschrift2"/>
       </w:pPr>
-      <w:bookmarkStart w:id="35" w:name="_Toc438987638"/>
-      <w:bookmarkStart w:id="36" w:name="_Toc439527706"/>
+      <w:bookmarkStart w:id="39" w:name="_Toc438987638"/>
+      <w:bookmarkStart w:id="40" w:name="_Toc439588192"/>
       <w:r>
         <w:t>Remote support drawing feature</w:t>
       </w:r>
-      <w:bookmarkEnd w:id="35"/>
-      <w:bookmarkEnd w:id="36"/>
-    </w:p>
-    <w:p/>
+      <w:bookmarkEnd w:id="39"/>
+      <w:bookmarkEnd w:id="40"/>
+    </w:p>
+    <w:p>
+      <w:r>
+        <w:t>An essential feature to the prototype application is the remote support drawing. It enables two users, sharing a peer-to-peer connection, to assist each other through drawings on the other user’s screen.</w:t>
+      </w:r>
+    </w:p>
+    <w:p>
+      <w:pPr>
+        <w:pStyle w:val="berschrift3"/>
+      </w:pPr>
+      <w:bookmarkStart w:id="41" w:name="_Toc439588193"/>
+      <w:r>
+        <w:t>Implementation</w:t>
+      </w:r>
+      <w:bookmarkEnd w:id="41"/>
+    </w:p>
+    <w:p>
+      <w:r>
+        <w:t>For this feature, the DataChannel component of WebRTC was used. As described in chapter 3.2.3 above, it supports the sending of arbitrary data directly from peer to peer.</w:t>
+      </w:r>
+    </w:p>
+    <w:p>
+      <w:r>
+        <w:t>The difficult part of this feature was to track the user’s movement with the mouse on an HTML canvas element.</w:t>
+      </w:r>
+      <w:r>
+        <w:t xml:space="preserve"> Cabanier et al. (2015) showed how geometric figures can be drawn on a canvas.</w:t>
+      </w:r>
+      <w:r>
+        <w:t xml:space="preserve"> </w:t>
+      </w:r>
+    </w:p>
+    <w:p>
+      <w:pPr>
+        <w:pStyle w:val="Code"/>
+      </w:pPr>
+      <w:r>
+        <w:t>var canvas = document.getElementById(„drawing-canvas“);</w:t>
+      </w:r>
+    </w:p>
+    <w:p>
+      <w:pPr>
+        <w:pStyle w:val="Code"/>
+      </w:pPr>
+      <w:r>
+        <w:t>var context = canvas.getContext(„2d“);</w:t>
+      </w:r>
+    </w:p>
+    <w:p>
+      <w:pPr>
+        <w:pStyle w:val="Code"/>
+      </w:pPr>
+      <w:r>
+        <w:t>context.beginPath();</w:t>
+      </w:r>
+    </w:p>
+    <w:p>
+      <w:pPr>
+        <w:pStyle w:val="Code"/>
+      </w:pPr>
+      <w:r>
+        <w:lastRenderedPageBreak/>
+        <w:t>context.moveTo(previousX, previousY);</w:t>
+      </w:r>
+    </w:p>
+    <w:p>
+      <w:pPr>
+        <w:pStyle w:val="Code"/>
+      </w:pPr>
+      <w:r>
+        <w:t>context.lineTo(currentX, currentY);</w:t>
+      </w:r>
+    </w:p>
+    <w:p>
+      <w:pPr>
+        <w:pStyle w:val="Code"/>
+      </w:pPr>
+      <w:r>
+        <w:t>context.stroke();</w:t>
+      </w:r>
+    </w:p>
+    <w:p>
+      <w:pPr>
+        <w:pStyle w:val="Code"/>
+      </w:pPr>
+      <w:r>
+        <w:t>context.closePath();</w:t>
+      </w:r>
+    </w:p>
     <w:p>
       <w:pPr>
         <w:spacing w:line="276" w:lineRule="auto"/>
@@ -4611,14 +5277,14 @@
       <w:pPr>
         <w:pStyle w:val="berschrift1"/>
       </w:pPr>
-      <w:bookmarkStart w:id="37" w:name="_Toc438987639"/>
-      <w:bookmarkStart w:id="38" w:name="_Toc439527707"/>
+      <w:bookmarkStart w:id="42" w:name="_Toc438987639"/>
+      <w:bookmarkStart w:id="43" w:name="_Toc439588194"/>
       <w:r>
         <w:lastRenderedPageBreak/>
         <w:t>Evaluation</w:t>
       </w:r>
-      <w:bookmarkEnd w:id="37"/>
-      <w:bookmarkEnd w:id="38"/>
+      <w:bookmarkEnd w:id="42"/>
+      <w:bookmarkEnd w:id="43"/>
     </w:p>
     <w:p>
       <w:pPr>
@@ -4632,12 +5298,12 @@
       <w:pPr>
         <w:pStyle w:val="berschrift1"/>
       </w:pPr>
-      <w:bookmarkStart w:id="39" w:name="_Toc439527708"/>
+      <w:bookmarkStart w:id="44" w:name="_Toc439588195"/>
       <w:r>
         <w:lastRenderedPageBreak/>
         <w:t>Possible extensions</w:t>
       </w:r>
-      <w:bookmarkEnd w:id="39"/>
+      <w:bookmarkEnd w:id="44"/>
     </w:p>
     <w:p>
       <w:r>
@@ -4651,11 +5317,11 @@
       <w:pPr>
         <w:pStyle w:val="berschrift2"/>
       </w:pPr>
-      <w:bookmarkStart w:id="40" w:name="_Toc439527709"/>
+      <w:bookmarkStart w:id="45" w:name="_Toc439588196"/>
       <w:r>
         <w:t>Screenshots</w:t>
       </w:r>
-      <w:bookmarkEnd w:id="40"/>
+      <w:bookmarkEnd w:id="45"/>
     </w:p>
     <w:p>
       <w:r>
@@ -4672,11 +5338,11 @@
       <w:pPr>
         <w:pStyle w:val="berschrift2"/>
       </w:pPr>
-      <w:bookmarkStart w:id="41" w:name="_Toc439527710"/>
+      <w:bookmarkStart w:id="46" w:name="_Toc439588197"/>
       <w:r>
         <w:t>User authentication</w:t>
       </w:r>
-      <w:bookmarkEnd w:id="41"/>
+      <w:bookmarkEnd w:id="46"/>
     </w:p>
     <w:p>
       <w:r>
@@ -4708,14 +5374,14 @@
       <w:pPr>
         <w:pStyle w:val="berschrift2"/>
       </w:pPr>
-      <w:bookmarkStart w:id="42" w:name="_Toc439527711"/>
+      <w:bookmarkStart w:id="47" w:name="_Toc439588198"/>
       <w:r>
         <w:t>E-m</w:t>
       </w:r>
       <w:r>
         <w:t>ail invitations</w:t>
       </w:r>
-      <w:bookmarkEnd w:id="42"/>
+      <w:bookmarkEnd w:id="47"/>
     </w:p>
     <w:p>
       <w:r>
@@ -4741,11 +5407,11 @@
       <w:pPr>
         <w:pStyle w:val="berschrift2"/>
       </w:pPr>
-      <w:bookmarkStart w:id="43" w:name="_Toc439527712"/>
+      <w:bookmarkStart w:id="48" w:name="_Toc439588199"/>
       <w:r>
         <w:t>Cross-platform application</w:t>
       </w:r>
-      <w:bookmarkEnd w:id="43"/>
+      <w:bookmarkEnd w:id="48"/>
     </w:p>
     <w:p>
       <w:r>
@@ -4772,11 +5438,11 @@
       <w:pPr>
         <w:pStyle w:val="berschrift2"/>
       </w:pPr>
-      <w:bookmarkStart w:id="44" w:name="_Toc439527713"/>
+      <w:bookmarkStart w:id="49" w:name="_Toc439588200"/>
       <w:r>
         <w:t>Sessions with more than two users</w:t>
       </w:r>
-      <w:bookmarkEnd w:id="44"/>
+      <w:bookmarkEnd w:id="49"/>
     </w:p>
     <w:p>
       <w:r>
@@ -4807,14 +5473,14 @@
       <w:pPr>
         <w:pStyle w:val="berschrift1"/>
       </w:pPr>
-      <w:bookmarkStart w:id="45" w:name="_Toc438987640"/>
-      <w:bookmarkStart w:id="46" w:name="_Toc439527714"/>
+      <w:bookmarkStart w:id="50" w:name="_Toc438987640"/>
+      <w:bookmarkStart w:id="51" w:name="_Toc439588201"/>
       <w:r>
         <w:lastRenderedPageBreak/>
         <w:t>Conclusion</w:t>
       </w:r>
-      <w:bookmarkEnd w:id="45"/>
-      <w:bookmarkEnd w:id="46"/>
+      <w:bookmarkEnd w:id="50"/>
+      <w:bookmarkEnd w:id="51"/>
     </w:p>
     <w:p/>
     <w:p>
@@ -4829,12 +5495,12 @@
       <w:pPr>
         <w:pStyle w:val="berschriftohneNummerierung"/>
       </w:pPr>
-      <w:bookmarkStart w:id="47" w:name="_Toc439527715"/>
+      <w:bookmarkStart w:id="52" w:name="_Toc439588202"/>
       <w:r>
         <w:lastRenderedPageBreak/>
         <w:t>List of figures</w:t>
       </w:r>
-      <w:bookmarkEnd w:id="47"/>
+      <w:bookmarkEnd w:id="52"/>
     </w:p>
     <w:p>
       <w:pPr>
@@ -5005,12 +5671,12 @@
       <w:pPr>
         <w:pStyle w:val="berschriftohneNummerierung"/>
       </w:pPr>
-      <w:bookmarkStart w:id="48" w:name="_Toc439527716"/>
+      <w:bookmarkStart w:id="53" w:name="_Toc439588203"/>
       <w:r>
         <w:lastRenderedPageBreak/>
         <w:t>List of tables</w:t>
       </w:r>
-      <w:bookmarkEnd w:id="48"/>
+      <w:bookmarkEnd w:id="53"/>
     </w:p>
     <w:p>
       <w:pPr>
@@ -5029,12 +5695,46 @@
       <w:pPr>
         <w:pStyle w:val="berschriftohneNummerierung"/>
       </w:pPr>
-      <w:bookmarkStart w:id="49" w:name="_Toc439527717"/>
+      <w:bookmarkStart w:id="54" w:name="_Toc439588204"/>
       <w:r>
         <w:lastRenderedPageBreak/>
         <w:t>Bibliography</w:t>
       </w:r>
-      <w:bookmarkEnd w:id="49"/>
+      <w:bookmarkEnd w:id="54"/>
+    </w:p>
+    <w:p>
+      <w:r>
+        <w:t xml:space="preserve">Cabanier </w:t>
+      </w:r>
+      <w:r>
+        <w:t xml:space="preserve">R., Mann </w:t>
+      </w:r>
+      <w:proofErr w:type="gramStart"/>
+      <w:r>
+        <w:t>J.,</w:t>
+      </w:r>
+      <w:proofErr w:type="gramEnd"/>
+      <w:r>
+        <w:t xml:space="preserve"> Munro J., Wiltzius T., Hickson I</w:t>
+      </w:r>
+      <w:r>
+        <w:t xml:space="preserve">. 2015, </w:t>
+      </w:r>
+      <w:r>
+        <w:rPr>
+          <w:i/>
+        </w:rPr>
+        <w:t xml:space="preserve">HTML Canvas 2D Context, </w:t>
+      </w:r>
+      <w:r>
+        <w:t>Available from: &lt;</w:t>
+      </w:r>
+      <w:r>
+        <w:t>http://www.w3.org/TR/2dcontext/</w:t>
+      </w:r>
+      <w:r>
+        <w:t>&gt; [3 January, 2016]</w:t>
+      </w:r>
     </w:p>
     <w:p>
       <w:r>
@@ -5208,7 +5908,7 @@
         <w:noProof/>
         <w:lang w:val="de-DE"/>
       </w:rPr>
-      <w:t>20</w:t>
+      <w:t>3</w:t>
     </w:r>
     <w:r>
       <w:fldChar w:fldCharType="end"/>
@@ -7271,7 +7971,7 @@
 </file>
 
 <file path=customXml/itemProps1.xml><?xml version="1.0" encoding="utf-8"?>
-<ds:datastoreItem xmlns:ds="http://schemas.openxmlformats.org/officeDocument/2006/customXml" ds:itemID="{905F04B2-CF98-4CB6-847E-176EFDE6F844}">
+<ds:datastoreItem xmlns:ds="http://schemas.openxmlformats.org/officeDocument/2006/customXml" ds:itemID="{33D7BBA4-05B7-4DDC-9C86-1290BD2E580A}">
   <ds:schemaRefs>
     <ds:schemaRef ds:uri="http://schemas.openxmlformats.org/officeDocument/2006/bibliography"/>
   </ds:schemaRefs>

</xml_diff>

<commit_message>
Minor change in thesis text
</commit_message>
<xml_diff>
--- a/thesis/BA1_WebRTC.docx
+++ b/thesis/BA1_WebRTC.docx
@@ -286,8 +286,6 @@
         <w:t>Table of contents</w:t>
       </w:r>
     </w:p>
-    <w:bookmarkStart w:id="0" w:name="_GoBack"/>
-    <w:bookmarkEnd w:id="0"/>
     <w:p>
       <w:pPr>
         <w:pStyle w:val="Verzeichnis1"/>
@@ -3616,12 +3614,12 @@
       <w:pPr>
         <w:pStyle w:val="berschriftohneNummerierung"/>
       </w:pPr>
-      <w:bookmarkStart w:id="1" w:name="_Toc439588165"/>
+      <w:bookmarkStart w:id="0" w:name="_Toc439588165"/>
       <w:r>
         <w:lastRenderedPageBreak/>
         <w:t>Abstract</w:t>
       </w:r>
-      <w:bookmarkEnd w:id="1"/>
+      <w:bookmarkEnd w:id="0"/>
     </w:p>
     <w:p>
       <w:pPr>
@@ -3635,14 +3633,14 @@
       <w:pPr>
         <w:pStyle w:val="berschrift1"/>
       </w:pPr>
-      <w:bookmarkStart w:id="2" w:name="_Toc438987629"/>
-      <w:bookmarkStart w:id="3" w:name="_Toc439588166"/>
+      <w:bookmarkStart w:id="1" w:name="_Toc438987629"/>
+      <w:bookmarkStart w:id="2" w:name="_Toc439588166"/>
       <w:r>
         <w:lastRenderedPageBreak/>
         <w:t>Introduction</w:t>
       </w:r>
+      <w:bookmarkEnd w:id="1"/>
       <w:bookmarkEnd w:id="2"/>
-      <w:bookmarkEnd w:id="3"/>
     </w:p>
     <w:p>
       <w:r>
@@ -3661,14 +3659,14 @@
       <w:pPr>
         <w:pStyle w:val="berschrift1"/>
       </w:pPr>
-      <w:bookmarkStart w:id="4" w:name="_Toc438987630"/>
-      <w:bookmarkStart w:id="5" w:name="_Toc439588167"/>
+      <w:bookmarkStart w:id="3" w:name="_Toc438987630"/>
+      <w:bookmarkStart w:id="4" w:name="_Toc439588167"/>
       <w:r>
         <w:lastRenderedPageBreak/>
         <w:t>Concept</w:t>
       </w:r>
+      <w:bookmarkEnd w:id="3"/>
       <w:bookmarkEnd w:id="4"/>
-      <w:bookmarkEnd w:id="5"/>
     </w:p>
     <w:p>
       <w:pPr>
@@ -3682,295 +3680,295 @@
       <w:pPr>
         <w:pStyle w:val="berschrift1"/>
       </w:pPr>
-      <w:bookmarkStart w:id="6" w:name="_Toc438987631"/>
-      <w:bookmarkStart w:id="7" w:name="_Toc439588168"/>
+      <w:bookmarkStart w:id="5" w:name="_Toc438987631"/>
+      <w:bookmarkStart w:id="6" w:name="_Toc439588168"/>
       <w:r>
         <w:lastRenderedPageBreak/>
         <w:t>WebRTC</w:t>
       </w:r>
+      <w:bookmarkEnd w:id="5"/>
       <w:bookmarkEnd w:id="6"/>
+    </w:p>
+    <w:p>
+      <w:pPr>
+        <w:pStyle w:val="berschrift2"/>
+      </w:pPr>
+      <w:bookmarkStart w:id="7" w:name="_Toc438987632"/>
+      <w:bookmarkStart w:id="8" w:name="_Toc439588169"/>
+      <w:r>
+        <w:t>Overview</w:t>
+      </w:r>
       <w:bookmarkEnd w:id="7"/>
-    </w:p>
+      <w:bookmarkEnd w:id="8"/>
+    </w:p>
+    <w:p/>
     <w:p>
       <w:pPr>
         <w:pStyle w:val="berschrift2"/>
       </w:pPr>
-      <w:bookmarkStart w:id="8" w:name="_Toc438987632"/>
-      <w:bookmarkStart w:id="9" w:name="_Toc439588169"/>
-      <w:r>
-        <w:t>Overview</w:t>
-      </w:r>
-      <w:bookmarkEnd w:id="8"/>
+      <w:bookmarkStart w:id="9" w:name="_Toc438987633"/>
+      <w:bookmarkStart w:id="10" w:name="_Toc439588170"/>
+      <w:r>
+        <w:t>API components</w:t>
+      </w:r>
       <w:bookmarkEnd w:id="9"/>
-    </w:p>
-    <w:p/>
-    <w:p>
-      <w:pPr>
-        <w:pStyle w:val="berschrift2"/>
-      </w:pPr>
-      <w:bookmarkStart w:id="10" w:name="_Toc438987633"/>
-      <w:bookmarkStart w:id="11" w:name="_Toc439588170"/>
-      <w:r>
-        <w:t>API components</w:t>
-      </w:r>
       <w:bookmarkEnd w:id="10"/>
+    </w:p>
+    <w:p>
+      <w:r>
+        <w:t>WebRTC consists of three main components, which developers have to implement and connect together</w:t>
+      </w:r>
+      <w:r>
+        <w:t xml:space="preserve"> in order for the application to work as intended</w:t>
+      </w:r>
+      <w:r>
+        <w:t>. These components are called MediaStream, PeerConnection and DataChannel. The functionality and details of all three will be explained in the following section.</w:t>
+      </w:r>
+    </w:p>
+    <w:p>
+      <w:pPr>
+        <w:pStyle w:val="berschrift3"/>
+      </w:pPr>
+      <w:bookmarkStart w:id="11" w:name="_Toc439588171"/>
+      <w:r>
+        <w:t>MediaStream</w:t>
+      </w:r>
       <w:bookmarkEnd w:id="11"/>
     </w:p>
     <w:p>
       <w:r>
-        <w:t>WebRTC consists of three main components, which developers have to implement and connect together</w:t>
-      </w:r>
-      <w:r>
-        <w:t xml:space="preserve"> in order for the application to work as intended</w:t>
-      </w:r>
-      <w:r>
-        <w:t>. These components are called MediaStream, PeerConnection and DataChannel. The functionality and details of all three will be explained in the following section.</w:t>
+        <w:t xml:space="preserve">To broadcast audio and video streams over the Internet, </w:t>
+      </w:r>
+      <w:r>
+        <w:rPr>
+          <w:i/>
+        </w:rPr>
+        <w:t>MediaStream</w:t>
+      </w:r>
+      <w:r>
+        <w:t xml:space="preserve"> objects are used. They enable the developer to interact with the streams, like displaying it in the browser window, taking snapshots or sending it to other users (</w:t>
+      </w:r>
+      <w:r>
+        <w:t xml:space="preserve">cf. </w:t>
+      </w:r>
+      <w:r>
+        <w:t>Loreto &amp; Romano 2014</w:t>
+      </w:r>
+      <w:r>
+        <w:t>, p. 6</w:t>
+      </w:r>
+      <w:r>
+        <w:t>).</w:t>
+      </w:r>
+    </w:p>
+    <w:p>
+      <w:r>
+        <w:t xml:space="preserve">Before using a MediaStream object, it is necessary to get access to a media stream from a local media-capture device. This could be a camera from a laptop or a smartphone </w:t>
+      </w:r>
+      <w:r>
+        <w:t>or a microphone.</w:t>
+      </w:r>
+      <w:r>
+        <w:t xml:space="preserve"> </w:t>
+      </w:r>
+      <w:r>
+        <w:t xml:space="preserve">Developers can request access to these </w:t>
+      </w:r>
+      <w:r>
+        <w:rPr>
+          <w:i/>
+        </w:rPr>
+        <w:t>LocalMediaStreams</w:t>
+      </w:r>
+      <w:r>
+        <w:t xml:space="preserve"> through the function </w:t>
+      </w:r>
+      <w:r>
+        <w:rPr>
+          <w:i/>
+        </w:rPr>
+        <w:t>navigator.getUserMedia()</w:t>
+      </w:r>
+      <w:r>
+        <w:t xml:space="preserve">. </w:t>
+      </w:r>
+      <w:r>
+        <w:t>It is possible to specify the type of LocalMediaStream to be requested, audio, video or both. (</w:t>
+      </w:r>
+      <w:r>
+        <w:t xml:space="preserve">cf. </w:t>
+      </w:r>
+      <w:r>
+        <w:t>Loreto &amp; Romano 2014, p. 6).</w:t>
+      </w:r>
+    </w:p>
+    <w:p>
+      <w:r>
+        <w:t>In JavaScript, the access to local media-capture devices is handled via opt-in approval from the user. When developers call the navigator.getUserMedia() function for the first time, a pop-up window asks the users if they want to grant the application access to the specified media-capture devices. This approval can be revoked by both users and developer</w:t>
+      </w:r>
+      <w:r>
+        <w:t>s</w:t>
+      </w:r>
+      <w:r>
+        <w:t xml:space="preserve"> at any</w:t>
+      </w:r>
+      <w:r>
+        <w:t xml:space="preserve"> time so the application </w:t>
+      </w:r>
+      <w:r>
+        <w:t>no longer has access</w:t>
+      </w:r>
+      <w:r>
+        <w:t xml:space="preserve"> to the camera or microphone.</w:t>
+      </w:r>
+    </w:p>
+    <w:p>
+      <w:r>
+        <w:t xml:space="preserve">In November 2015, Google Chrome removed the possibility </w:t>
+      </w:r>
+      <w:r>
+        <w:t xml:space="preserve">to use navigator.getUserMedia() on web pages that do not support HTTP Secure (HTTPS). With HTTPS, all data transfer around the web page connection is encrypted with Transport Layer </w:t>
+      </w:r>
+      <w:r>
+        <w:t xml:space="preserve">Security (TLS), thus </w:t>
+      </w:r>
+      <w:r>
+        <w:t>ensuring that the data is not transferred in pla</w:t>
+      </w:r>
+      <w:r>
+        <w:t xml:space="preserve">in </w:t>
+      </w:r>
+      <w:r>
+        <w:t xml:space="preserve">text. </w:t>
+      </w:r>
+      <w:r>
+        <w:t>(REFERENCE?)</w:t>
       </w:r>
     </w:p>
     <w:p>
       <w:pPr>
         <w:pStyle w:val="berschrift3"/>
       </w:pPr>
-      <w:bookmarkStart w:id="12" w:name="_Toc439588171"/>
-      <w:r>
-        <w:t>MediaStream</w:t>
-      </w:r>
-      <w:bookmarkEnd w:id="12"/>
-    </w:p>
-    <w:p>
-      <w:r>
-        <w:t xml:space="preserve">To broadcast audio and video streams over the Internet, </w:t>
-      </w:r>
-      <w:r>
-        <w:rPr>
-          <w:i/>
-        </w:rPr>
-        <w:t>MediaStream</w:t>
-      </w:r>
-      <w:r>
-        <w:t xml:space="preserve"> objects are used. They enable the developer to interact with the streams, like displaying it in the browser window, taking snapshots or sending it to other users (</w:t>
-      </w:r>
-      <w:r>
-        <w:t xml:space="preserve">cf. </w:t>
-      </w:r>
-      <w:r>
-        <w:t>Loreto &amp; Romano 2014</w:t>
-      </w:r>
-      <w:r>
-        <w:t>, p. 6</w:t>
-      </w:r>
-      <w:r>
-        <w:t>).</w:t>
-      </w:r>
-    </w:p>
-    <w:p>
-      <w:r>
-        <w:t xml:space="preserve">Before using a MediaStream object, it is necessary to get access to a media stream from a local media-capture device. This could be a camera from a laptop or a smartphone </w:t>
-      </w:r>
-      <w:r>
-        <w:t>or a microphone.</w:t>
-      </w:r>
-      <w:r>
-        <w:t xml:space="preserve"> </w:t>
-      </w:r>
-      <w:r>
-        <w:t xml:space="preserve">Developers can request access to these </w:t>
-      </w:r>
-      <w:r>
-        <w:rPr>
-          <w:i/>
-        </w:rPr>
-        <w:t>LocalMediaStreams</w:t>
-      </w:r>
-      <w:r>
-        <w:t xml:space="preserve"> through the function </w:t>
-      </w:r>
-      <w:r>
-        <w:rPr>
-          <w:i/>
-        </w:rPr>
-        <w:t>navigator.getUserMedia()</w:t>
-      </w:r>
-      <w:r>
-        <w:t xml:space="preserve">. </w:t>
-      </w:r>
-      <w:r>
-        <w:t>It is possible to specify the type of LocalMediaStream to be requested, audio, video or both. (</w:t>
-      </w:r>
-      <w:r>
-        <w:t xml:space="preserve">cf. </w:t>
-      </w:r>
-      <w:r>
-        <w:t>Loreto &amp; Romano 2014, p. 6).</w:t>
-      </w:r>
-    </w:p>
-    <w:p>
-      <w:r>
-        <w:t>In JavaScript, the access to local media-capture devices is handled via opt-in approval from the user. When developers call the navigator.getUserMedia() function for the first time, a pop-up window asks the users if they want to grant the application access to the specified media-capture devices. This approval can be revoked by both users and developer</w:t>
-      </w:r>
-      <w:r>
-        <w:t>s</w:t>
-      </w:r>
-      <w:r>
-        <w:t xml:space="preserve"> at any</w:t>
-      </w:r>
-      <w:r>
-        <w:t xml:space="preserve"> time so the application </w:t>
-      </w:r>
-      <w:r>
-        <w:t>no longer has access</w:t>
-      </w:r>
-      <w:r>
-        <w:t xml:space="preserve"> to the camera or microphone.</w:t>
-      </w:r>
-    </w:p>
-    <w:p>
-      <w:r>
-        <w:t xml:space="preserve">In November 2015, Google Chrome removed the possibility </w:t>
-      </w:r>
-      <w:r>
-        <w:t xml:space="preserve">to use navigator.getUserMedia() on web pages that do not support HTTP Secure (HTTPS). With HTTPS, all data transfer around the web page connection is encrypted with Transport Layer </w:t>
-      </w:r>
-      <w:r>
-        <w:t xml:space="preserve">Security (TLS), thus </w:t>
-      </w:r>
-      <w:r>
-        <w:t>ensuring that the data is not transferred in pla</w:t>
-      </w:r>
-      <w:r>
-        <w:t xml:space="preserve">in </w:t>
-      </w:r>
-      <w:r>
-        <w:t xml:space="preserve">text. </w:t>
-      </w:r>
-      <w:r>
-        <w:t>(REFERENCE?)</w:t>
-      </w:r>
-    </w:p>
-    <w:p>
-      <w:pPr>
-        <w:pStyle w:val="berschrift3"/>
-      </w:pPr>
-      <w:bookmarkStart w:id="13" w:name="_Toc439588172"/>
+      <w:bookmarkStart w:id="12" w:name="_Toc439588172"/>
       <w:r>
         <w:lastRenderedPageBreak/>
         <w:t>PeerConnection</w:t>
       </w:r>
+      <w:bookmarkEnd w:id="12"/>
+    </w:p>
+    <w:p>
+      <w:r>
+        <w:t xml:space="preserve">Instances of </w:t>
+      </w:r>
+      <w:r>
+        <w:rPr>
+          <w:i/>
+        </w:rPr>
+        <w:t>PeerConnections</w:t>
+      </w:r>
+      <w:r>
+        <w:t xml:space="preserve"> allow users to communicate with each other peer-to-peer, </w:t>
+      </w:r>
+      <w:r>
+        <w:t xml:space="preserve">i.e. directly from one browser to another, </w:t>
+      </w:r>
+      <w:r>
+        <w:t>without any web servers involved.</w:t>
+      </w:r>
+      <w:r>
+        <w:t xml:space="preserve"> I</w:t>
+      </w:r>
+      <w:r>
+        <w:t>t has to be noted</w:t>
+      </w:r>
+      <w:r>
+        <w:t>, however,</w:t>
+      </w:r>
+      <w:r>
+        <w:t xml:space="preserve"> that a web server is always necessary for setting up a PeerConnection</w:t>
+      </w:r>
+      <w:r>
+        <w:t xml:space="preserve"> between</w:t>
+      </w:r>
+      <w:r>
+        <w:t xml:space="preserve"> two </w:t>
+      </w:r>
+      <w:r>
+        <w:t>users, in order for them to find each other. This normally happens when both</w:t>
+      </w:r>
+      <w:r>
+        <w:t xml:space="preserve"> users visit the same web page, running on a web server which handles the peer connection setup between users. </w:t>
+      </w:r>
+      <w:r>
+        <w:t>Typically, the coordination of the connection setup is handled with XMLHttpRequests or WebSockets (</w:t>
+      </w:r>
+      <w:r>
+        <w:t xml:space="preserve">cf. </w:t>
+      </w:r>
+      <w:r>
+        <w:t>Loreto &amp; Romano 2014, p. 7).</w:t>
+      </w:r>
+    </w:p>
+    <w:p>
+      <w:pPr>
+        <w:pStyle w:val="berschrift3"/>
+      </w:pPr>
+      <w:bookmarkStart w:id="13" w:name="_Toc439588173"/>
+      <w:r>
+        <w:t>DataChannel</w:t>
+      </w:r>
       <w:bookmarkEnd w:id="13"/>
     </w:p>
     <w:p>
       <w:r>
-        <w:t xml:space="preserve">Instances of </w:t>
+        <w:t xml:space="preserve">While the two previous components were mandatory for a successful WebRTC connection, the third one, </w:t>
       </w:r>
       <w:r>
         <w:rPr>
           <w:i/>
         </w:rPr>
-        <w:t>PeerConnections</w:t>
-      </w:r>
-      <w:r>
-        <w:t xml:space="preserve"> allow users to communicate with each other peer-to-peer, </w:t>
-      </w:r>
-      <w:r>
-        <w:t xml:space="preserve">i.e. directly from one browser to another, </w:t>
-      </w:r>
-      <w:r>
-        <w:t>without any web servers involved.</w:t>
-      </w:r>
-      <w:r>
-        <w:t xml:space="preserve"> I</w:t>
-      </w:r>
-      <w:r>
-        <w:t>t has to be noted</w:t>
-      </w:r>
-      <w:r>
-        <w:t>, however,</w:t>
-      </w:r>
-      <w:r>
-        <w:t xml:space="preserve"> that a web server is always necessary for setting up a PeerConnection</w:t>
-      </w:r>
-      <w:r>
-        <w:t xml:space="preserve"> between</w:t>
-      </w:r>
-      <w:r>
-        <w:t xml:space="preserve"> two </w:t>
-      </w:r>
-      <w:r>
-        <w:t>users, in order for them to find each other. This normally happens when both</w:t>
-      </w:r>
-      <w:r>
-        <w:t xml:space="preserve"> users visit the same web page, running on a web server which handles the peer connection setup between users. </w:t>
-      </w:r>
-      <w:r>
-        <w:t>Typically, the coordination of the connection setup is handled with XMLHttpRequests or WebSockets (</w:t>
+        <w:t>DataChannel</w:t>
+      </w:r>
+      <w:r>
+        <w:t xml:space="preserve">, is optional. It offers the possibility to send </w:t>
+      </w:r>
+      <w:r>
+        <w:t>arbitrary data between users connected via a PeerConnection. The DataChannel API was modeled after the WebSocket API, with similar function calls (REFERENCE). Like WebSockets, DataChannels also offer a bidirectional connection. Developers can open an unlimited number of DataCha</w:t>
+      </w:r>
+      <w:r>
+        <w:t xml:space="preserve">nnels within one PeerConnection, as long as each DataChannel </w:t>
+      </w:r>
+      <w:r>
+        <w:t>is specified with a unique name (</w:t>
       </w:r>
       <w:r>
         <w:t xml:space="preserve">cf. </w:t>
       </w:r>
       <w:r>
-        <w:t>Loreto &amp; Romano 2014, p. 7).</w:t>
-      </w:r>
+        <w:t>Loreto &amp; Romano 2014, p. 8f).</w:t>
+      </w:r>
+    </w:p>
+    <w:p>
+      <w:pPr>
+        <w:pStyle w:val="berschrift2"/>
+      </w:pPr>
+      <w:bookmarkStart w:id="14" w:name="_Toc438987634"/>
+      <w:bookmarkStart w:id="15" w:name="_Toc439588174"/>
+      <w:r>
+        <w:t>Connection setup</w:t>
+      </w:r>
+      <w:bookmarkEnd w:id="14"/>
+      <w:bookmarkEnd w:id="15"/>
     </w:p>
     <w:p>
       <w:pPr>
         <w:pStyle w:val="berschrift3"/>
       </w:pPr>
-      <w:bookmarkStart w:id="14" w:name="_Toc439588173"/>
-      <w:r>
-        <w:t>DataChannel</w:t>
-      </w:r>
-      <w:bookmarkEnd w:id="14"/>
-    </w:p>
-    <w:p>
-      <w:r>
-        <w:t xml:space="preserve">While the two previous components were mandatory for a successful WebRTC connection, the third one, </w:t>
-      </w:r>
-      <w:r>
-        <w:rPr>
-          <w:i/>
-        </w:rPr>
-        <w:t>DataChannel</w:t>
-      </w:r>
-      <w:r>
-        <w:t xml:space="preserve">, is optional. It offers the possibility to send </w:t>
-      </w:r>
-      <w:r>
-        <w:t>arbitrary data between users connected via a PeerConnection. The DataChannel API was modeled after the WebSocket API, with similar function calls (REFERENCE). Like WebSockets, DataChannels also offer a bidirectional connection. Developers can open an unlimited number of DataCha</w:t>
-      </w:r>
-      <w:r>
-        <w:t xml:space="preserve">nnels within one PeerConnection, as long as each DataChannel </w:t>
-      </w:r>
-      <w:r>
-        <w:t>is specified with a unique name (</w:t>
-      </w:r>
-      <w:r>
-        <w:t xml:space="preserve">cf. </w:t>
-      </w:r>
-      <w:r>
-        <w:t>Loreto &amp; Romano 2014, p. 8f).</w:t>
-      </w:r>
-    </w:p>
-    <w:p>
-      <w:pPr>
-        <w:pStyle w:val="berschrift2"/>
-      </w:pPr>
-      <w:bookmarkStart w:id="15" w:name="_Toc438987634"/>
-      <w:bookmarkStart w:id="16" w:name="_Toc439588174"/>
-      <w:r>
-        <w:t>Connection setup</w:t>
-      </w:r>
-      <w:bookmarkEnd w:id="15"/>
+      <w:bookmarkStart w:id="16" w:name="_Toc439588175"/>
+      <w:r>
+        <w:t>The WebRTC triangle</w:t>
+      </w:r>
       <w:bookmarkEnd w:id="16"/>
-    </w:p>
-    <w:p>
-      <w:pPr>
-        <w:pStyle w:val="berschrift3"/>
-      </w:pPr>
-      <w:bookmarkStart w:id="17" w:name="_Toc439588175"/>
-      <w:r>
-        <w:t>The WebRTC triangle</w:t>
-      </w:r>
-      <w:bookmarkEnd w:id="17"/>
     </w:p>
     <w:p>
       <w:r>
@@ -4075,58 +4073,74 @@
       <w:pPr>
         <w:pStyle w:val="Beschriftung"/>
       </w:pPr>
-      <w:bookmarkStart w:id="18" w:name="_Toc439527718"/>
+      <w:bookmarkStart w:id="17" w:name="_Toc439527718"/>
       <w:r>
         <w:t xml:space="preserve">Figure </w:t>
       </w:r>
-      <w:fldSimple w:instr=" SEQ Figure \* ARABIC ">
-        <w:r>
-          <w:rPr>
-            <w:noProof/>
-          </w:rPr>
-          <w:t>1</w:t>
-        </w:r>
-      </w:fldSimple>
+      <w:r>
+        <w:fldChar w:fldCharType="begin"/>
+      </w:r>
+      <w:r>
+        <w:instrText xml:space="preserve"> SEQ Figure \* AR</w:instrText>
+      </w:r>
+      <w:r>
+        <w:instrText xml:space="preserve">ABIC </w:instrText>
+      </w:r>
+      <w:r>
+        <w:fldChar w:fldCharType="separate"/>
+      </w:r>
+      <w:r>
+        <w:rPr>
+          <w:noProof/>
+        </w:rPr>
+        <w:t>1</w:t>
+      </w:r>
+      <w:r>
+        <w:rPr>
+          <w:noProof/>
+        </w:rPr>
+        <w:fldChar w:fldCharType="end"/>
+      </w:r>
       <w:r>
         <w:t>: The WebRTC triangle</w:t>
       </w:r>
+      <w:bookmarkEnd w:id="17"/>
+    </w:p>
+    <w:p>
+      <w:r>
+        <w:t>WebRTC web applications use web browsers as a communication interface between users. Developers implement the desired functionality using the standardized WebRTC API, written in JavaScript. This API handles the functions that are vital for a real-time communication application, like connection management, audio and video stream access and encodings as well as data encryption (cf. Loreto &amp; Romano 2014, p. 3f).</w:t>
+      </w:r>
+    </w:p>
+    <w:p>
+      <w:pPr>
+        <w:pStyle w:val="berschrift3"/>
+      </w:pPr>
+      <w:bookmarkStart w:id="18" w:name="_Toc439588176"/>
+      <w:r>
+        <w:t>Signaling</w:t>
+      </w:r>
       <w:bookmarkEnd w:id="18"/>
     </w:p>
     <w:p>
       <w:r>
-        <w:t>WebRTC web applications use web browsers as a communication interface between users. Developers implement the desired functionality using the standardized WebRTC API, written in JavaScript. This API handles the functions that are vital for a real-time communication application, like connection management, audio and video stream access and encodings as well as data encryption (cf. Loreto &amp; Romano 2014, p. 3f).</w:t>
+        <w:t xml:space="preserve">In the WebRTC design process, it was decided to „fully specify how to control the media plane, while leaving the signaling plane as much as possible to the application layer“ (Loreto &amp; Romano 2014, p. 5). As a result, developers do not need </w:t>
+      </w:r>
+      <w:r>
+        <w:t>to handle components like video and audio formats and encodings. They do, however, have to implement the signaling in order to set up a successful WebRTC connection themselves. In practice, this means that they have to use the right API methods in the right order</w:t>
+      </w:r>
+      <w:r>
+        <w:t xml:space="preserve"> (cf. Loreto &amp; Romano 2014, p. 5).</w:t>
       </w:r>
     </w:p>
     <w:p>
       <w:pPr>
         <w:pStyle w:val="berschrift3"/>
       </w:pPr>
-      <w:bookmarkStart w:id="19" w:name="_Toc439588176"/>
-      <w:r>
-        <w:t>Signaling</w:t>
+      <w:bookmarkStart w:id="19" w:name="_Toc439588177"/>
+      <w:r>
+        <w:t>NAT problem</w:t>
       </w:r>
       <w:bookmarkEnd w:id="19"/>
-    </w:p>
-    <w:p>
-      <w:r>
-        <w:t xml:space="preserve">In the WebRTC design process, it was decided to „fully specify how to control the media plane, while leaving the signaling plane as much as possible to the application layer“ (Loreto &amp; Romano 2014, p. 5). As a result, developers do not need </w:t>
-      </w:r>
-      <w:r>
-        <w:t>to handle components like video and audio formats and encodings. They do, however, have to implement the signaling in order to set up a successful WebRTC connection themselves. In practice, this means that they have to use the right API methods in the right order</w:t>
-      </w:r>
-      <w:r>
-        <w:t xml:space="preserve"> (cf. Loreto &amp; Romano 2014, p. 5).</w:t>
-      </w:r>
-    </w:p>
-    <w:p>
-      <w:pPr>
-        <w:pStyle w:val="berschrift3"/>
-      </w:pPr>
-      <w:bookmarkStart w:id="20" w:name="_Toc439588177"/>
-      <w:r>
-        <w:t>NAT problem</w:t>
-      </w:r>
-      <w:bookmarkEnd w:id="20"/>
     </w:p>
     <w:p>
       <w:r>
@@ -4208,11 +4222,11 @@
       <w:pPr>
         <w:pStyle w:val="berschrift3"/>
       </w:pPr>
-      <w:bookmarkStart w:id="21" w:name="_Toc439588178"/>
+      <w:bookmarkStart w:id="20" w:name="_Toc439588178"/>
       <w:r>
         <w:t>ICE candidates</w:t>
       </w:r>
-      <w:bookmarkEnd w:id="21"/>
+      <w:bookmarkEnd w:id="20"/>
     </w:p>
     <w:p>
       <w:r>
@@ -4438,32 +4452,45 @@
         <w:pStyle w:val="Beschriftung"/>
         <w:jc w:val="center"/>
       </w:pPr>
-      <w:bookmarkStart w:id="22" w:name="_Toc439527719"/>
+      <w:bookmarkStart w:id="21" w:name="_Toc439527719"/>
       <w:r>
         <w:t xml:space="preserve">Figure </w:t>
       </w:r>
-      <w:fldSimple w:instr=" SEQ Figure \* ARABIC ">
-        <w:r>
-          <w:rPr>
-            <w:noProof/>
-          </w:rPr>
-          <w:t>2</w:t>
-        </w:r>
-      </w:fldSimple>
+      <w:r>
+        <w:fldChar w:fldCharType="begin"/>
+      </w:r>
+      <w:r>
+        <w:instrText xml:space="preserve"> SEQ Figure \* ARABIC </w:instrText>
+      </w:r>
+      <w:r>
+        <w:fldChar w:fldCharType="separate"/>
+      </w:r>
+      <w:r>
+        <w:rPr>
+          <w:noProof/>
+        </w:rPr>
+        <w:t>2</w:t>
+      </w:r>
+      <w:r>
+        <w:rPr>
+          <w:noProof/>
+        </w:rPr>
+        <w:fldChar w:fldCharType="end"/>
+      </w:r>
       <w:r>
         <w:t>: ICE candidate negotiation process</w:t>
       </w:r>
+      <w:bookmarkEnd w:id="21"/>
+    </w:p>
+    <w:p>
+      <w:pPr>
+        <w:pStyle w:val="berschrift3"/>
+      </w:pPr>
+      <w:bookmarkStart w:id="22" w:name="_Toc439588179"/>
+      <w:r>
+        <w:t>Session description offers and answers</w:t>
+      </w:r>
       <w:bookmarkEnd w:id="22"/>
-    </w:p>
-    <w:p>
-      <w:pPr>
-        <w:pStyle w:val="berschrift3"/>
-      </w:pPr>
-      <w:bookmarkStart w:id="23" w:name="_Toc439588179"/>
-      <w:r>
-        <w:t>Session description offers and answers</w:t>
-      </w:r>
-      <w:bookmarkEnd w:id="23"/>
     </w:p>
     <w:p>
       <w:r>
@@ -4652,14 +4679,14 @@
       <w:pPr>
         <w:pStyle w:val="berschrift3"/>
       </w:pPr>
-      <w:bookmarkStart w:id="24" w:name="_Toc439588180"/>
+      <w:bookmarkStart w:id="23" w:name="_Toc439588180"/>
       <w:r>
         <w:t>Data channel</w:t>
       </w:r>
       <w:r>
         <w:t>s</w:t>
       </w:r>
-      <w:bookmarkEnd w:id="24"/>
+      <w:bookmarkEnd w:id="23"/>
     </w:p>
     <w:p>
       <w:r>
@@ -4856,346 +4883,351 @@
       <w:pPr>
         <w:pStyle w:val="berschrift1"/>
       </w:pPr>
-      <w:bookmarkStart w:id="25" w:name="_Toc438987635"/>
-      <w:bookmarkStart w:id="26" w:name="_Toc439588181"/>
+      <w:bookmarkStart w:id="24" w:name="_Toc438987635"/>
+      <w:bookmarkStart w:id="25" w:name="_Toc439588181"/>
       <w:r>
         <w:lastRenderedPageBreak/>
         <w:t>Prototype</w:t>
       </w:r>
+      <w:bookmarkEnd w:id="24"/>
       <w:bookmarkEnd w:id="25"/>
+    </w:p>
+    <w:p>
+      <w:r>
+        <w:t xml:space="preserve">With the insights and findings of the research and the creation of the concept, a prototype application was developed. </w:t>
+      </w:r>
+      <w:r>
+        <w:t>The application consists of two core parts: The management server and the web interface. A vital component of the application is the remote support drawing feature, which is part of the web interface. These three most important components of the prototype will be discussed in detail in the following</w:t>
+      </w:r>
+      <w:r>
+        <w:t xml:space="preserve"> section</w:t>
+      </w:r>
+      <w:r>
+        <w:t xml:space="preserve">. </w:t>
+      </w:r>
+      <w:r>
+        <w:t>The complete source cod</w:t>
+      </w:r>
+      <w:r>
+        <w:t>e can be found in the appendix</w:t>
+      </w:r>
+      <w:r>
+        <w:t xml:space="preserve"> of this thesis</w:t>
+      </w:r>
+      <w:r>
+        <w:t>.</w:t>
+      </w:r>
+    </w:p>
+    <w:p>
+      <w:pPr>
+        <w:pStyle w:val="berschrift2"/>
+      </w:pPr>
+      <w:bookmarkStart w:id="26" w:name="_Toc438987636"/>
+      <w:bookmarkStart w:id="27" w:name="_Toc439588182"/>
+      <w:r>
+        <w:t>Management server</w:t>
+      </w:r>
       <w:bookmarkEnd w:id="26"/>
-    </w:p>
-    <w:p>
-      <w:r>
-        <w:t xml:space="preserve">With the insights and findings of the research and the creation of the concept, a prototype application was developed. </w:t>
-      </w:r>
-      <w:r>
-        <w:t>The application consists of two core parts: The management server and the web interface. A vital component of the application is the remote support drawing feature, which is part of the web interface. These three most important components of the prototype will be discussed in detail in the following</w:t>
-      </w:r>
-      <w:r>
-        <w:t xml:space="preserve"> section</w:t>
-      </w:r>
-      <w:r>
-        <w:t xml:space="preserve">. </w:t>
-      </w:r>
-      <w:r>
-        <w:t>The complete source cod</w:t>
-      </w:r>
-      <w:r>
-        <w:t>e can be found in the appendix</w:t>
-      </w:r>
-      <w:r>
-        <w:t xml:space="preserve"> of this thesis</w:t>
-      </w:r>
-      <w:r>
-        <w:t>.</w:t>
-      </w:r>
-    </w:p>
-    <w:p>
-      <w:pPr>
-        <w:pStyle w:val="berschrift2"/>
-      </w:pPr>
-      <w:bookmarkStart w:id="27" w:name="_Toc438987636"/>
-      <w:bookmarkStart w:id="28" w:name="_Toc439588182"/>
-      <w:r>
-        <w:t>Management server</w:t>
-      </w:r>
       <w:bookmarkEnd w:id="27"/>
+    </w:p>
+    <w:p>
+      <w:r>
+        <w:t xml:space="preserve">The management server is the </w:t>
+      </w:r>
+      <w:r>
+        <w:t>main</w:t>
+      </w:r>
+      <w:r>
+        <w:t xml:space="preserve"> component of the </w:t>
+      </w:r>
+      <w:r>
+        <w:t xml:space="preserve">prototype </w:t>
+      </w:r>
+      <w:r>
+        <w:t>application.</w:t>
+      </w:r>
+      <w:r>
+        <w:t xml:space="preserve"> It perfor</w:t>
+      </w:r>
+      <w:r>
+        <w:t>ms the following tasks: First, i</w:t>
+      </w:r>
+      <w:r>
+        <w:t>t serves the web page and related static files, like JavaScript source files and Cascading Style Sheets (CSS). Second, it manages WebSockets for full-duplex communication to each connected browser. Third, it carries out management and control tasks in order to set up peer-to-peer connections between users. The implementation and tasks of the management server will be described in more detail below.</w:t>
+      </w:r>
+    </w:p>
+    <w:p>
+      <w:pPr>
+        <w:pStyle w:val="berschrift3"/>
+      </w:pPr>
+      <w:bookmarkStart w:id="28" w:name="_Toc439588183"/>
+      <w:r>
+        <w:t>Implementation</w:t>
+      </w:r>
       <w:bookmarkEnd w:id="28"/>
     </w:p>
     <w:p>
       <w:r>
-        <w:t xml:space="preserve">The management server is the </w:t>
-      </w:r>
-      <w:r>
-        <w:t>main</w:t>
-      </w:r>
-      <w:r>
-        <w:t xml:space="preserve"> component of the </w:t>
-      </w:r>
-      <w:r>
-        <w:t xml:space="preserve">prototype </w:t>
-      </w:r>
-      <w:r>
-        <w:t>application.</w:t>
-      </w:r>
-      <w:r>
-        <w:t xml:space="preserve"> It perfor</w:t>
-      </w:r>
-      <w:r>
-        <w:t>ms the following tasks: First, i</w:t>
-      </w:r>
-      <w:r>
-        <w:t>t serves the web page and related static files, like JavaScript source files and Cascading Style Sheets (CSS). Second, it manages WebSockets for full-duplex communication to each connected browser. Third, it carries out management and control tasks in order to set up peer-to-peer connections between users. The implementation and tasks of the management server will be described in more detail below.</w:t>
+        <w:t>It was decided to use Node.js as a platform for the management server. Node.js brings the significant advantage of using the same programming language, JavaScript, on the backend and the frontend. As a result, a considerable amount of programming code could be used for both parts.</w:t>
       </w:r>
     </w:p>
     <w:p>
       <w:pPr>
         <w:pStyle w:val="berschrift3"/>
       </w:pPr>
-      <w:bookmarkStart w:id="29" w:name="_Toc439588183"/>
-      <w:r>
-        <w:t>Implementation</w:t>
+      <w:bookmarkStart w:id="29" w:name="_Toc439588184"/>
+      <w:r>
+        <w:t>Web server</w:t>
       </w:r>
       <w:bookmarkEnd w:id="29"/>
     </w:p>
     <w:p>
       <w:r>
-        <w:t>It was decided to use Node.js as a platform for the management server. Node.js brings the significant advantage of using the same programming language, JavaScript, on the backend and the frontend. As a result, a considerable amount of programming code could be used for both parts.</w:t>
+        <w:t>The web page, which has the role of the main user interface of the application, is served by the management server as well as all static source files. This includes JavaScript and CSS files of the application and the two external JavaScript source files, jQuery and adapter.js.</w:t>
       </w:r>
     </w:p>
     <w:p>
       <w:pPr>
         <w:pStyle w:val="berschrift3"/>
       </w:pPr>
-      <w:bookmarkStart w:id="30" w:name="_Toc439588184"/>
-      <w:r>
-        <w:t>Web server</w:t>
+      <w:bookmarkStart w:id="30" w:name="_Toc439588185"/>
+      <w:r>
+        <w:t>WebSockets</w:t>
       </w:r>
       <w:bookmarkEnd w:id="30"/>
     </w:p>
     <w:p>
       <w:r>
-        <w:t>The web page, which has the role of the main user interface of the application, is served by the management server as well as all static source files. This includes JavaScript and CSS files of the application and the two external JavaScript source files, jQuery and adapter.js.</w:t>
+        <w:t>When a user opens the web page and enters a user name, a secure WebSocket connection to the management server is established. As a consequence, both parties then share a full-duplex connection and are able to exchange data at any time. This WebSocket connection stays alive until the user decides to leave the web page.</w:t>
       </w:r>
     </w:p>
     <w:p>
       <w:pPr>
         <w:pStyle w:val="berschrift3"/>
       </w:pPr>
-      <w:bookmarkStart w:id="31" w:name="_Toc439588185"/>
-      <w:r>
-        <w:t>WebSockets</w:t>
-      </w:r>
-      <w:bookmarkEnd w:id="31"/>
-    </w:p>
-    <w:p>
-      <w:r>
-        <w:t>When a user opens the web page and enters a user name, a secure WebSocket connection to the management server is established. As a consequence, both parties then share a full-duplex connection and are able to exchange data at any time. This WebSocket connection stays alive until the user decides to leave the web page.</w:t>
-      </w:r>
-    </w:p>
-    <w:p>
-      <w:pPr>
-        <w:pStyle w:val="berschrift3"/>
-      </w:pPr>
-      <w:bookmarkStart w:id="32" w:name="_Toc439588186"/>
+      <w:bookmarkStart w:id="31" w:name="_Toc439588186"/>
       <w:r>
         <w:lastRenderedPageBreak/>
         <w:t>Management and control tasks</w:t>
       </w:r>
+      <w:bookmarkEnd w:id="31"/>
+    </w:p>
+    <w:p>
+      <w:r>
+        <w:t>Each time a new user connects for the first time to the web page via WebSocket, the management server assigns a unique id to the user. This id is used when control messages are sent to users. On the management server, there are two types of control messages: First, there are server messages. These serve the sole purpose of administration tasks, like assigning user ids or broadcasting available users, which happens every time a new user connects to the web page.</w:t>
+      </w:r>
+      <w:r>
+        <w:t xml:space="preserve"> Second, there are relay messages, which are used to set up peer-to-peer connections between users.</w:t>
+      </w:r>
+    </w:p>
+    <w:p>
+      <w:pPr>
+        <w:pStyle w:val="berschrift2"/>
+      </w:pPr>
+      <w:bookmarkStart w:id="32" w:name="_Toc438987637"/>
+      <w:bookmarkStart w:id="33" w:name="_Toc439588187"/>
+      <w:r>
+        <w:t>Web interface</w:t>
+      </w:r>
       <w:bookmarkEnd w:id="32"/>
-    </w:p>
-    <w:p>
-      <w:r>
-        <w:t>Each time a new user connects for the first time to the web page via WebSocket, the management server assigns a unique id to the user. This id is used when control messages are sent to users. On the management server, there are two types of control messages: First, there are server messages. These serve the sole purpose of administration tasks, like assigning user ids or broadcasting available users, which happens every time a new user connects to the web page.</w:t>
-      </w:r>
-      <w:r>
-        <w:t xml:space="preserve"> Second, there are relay messages, which are used to set up peer-to-peer connections between users.</w:t>
-      </w:r>
-    </w:p>
-    <w:p>
-      <w:pPr>
-        <w:pStyle w:val="berschrift2"/>
-      </w:pPr>
-      <w:bookmarkStart w:id="33" w:name="_Toc438987637"/>
-      <w:bookmarkStart w:id="34" w:name="_Toc439588187"/>
-      <w:r>
-        <w:t>Web interface</w:t>
-      </w:r>
       <w:bookmarkEnd w:id="33"/>
+    </w:p>
+    <w:p>
+      <w:r>
+        <w:t>The web interface enables users to interact with each other. Currently, users only need to provide a user name to use the application, no password is required. This is due to the fact that it is only a prototype for now. In a production environment, however, this would raise serious security issues.</w:t>
+      </w:r>
+    </w:p>
+    <w:p>
+      <w:pPr>
+        <w:pStyle w:val="berschrift3"/>
+      </w:pPr>
+      <w:bookmarkStart w:id="34" w:name="_Toc439588188"/>
+      <w:r>
+        <w:t>HTML5 elements</w:t>
+      </w:r>
       <w:bookmarkEnd w:id="34"/>
     </w:p>
     <w:p>
       <w:r>
-        <w:t>The web interface enables users to interact with each other. Currently, users only need to provide a user name to use the application, no password is required. This is due to the fact that it is only a prototype for now. In a production environment, however, this would raise serious security issues.</w:t>
+        <w:t xml:space="preserve">Modern HTML5 elements were used on the web page where it was possible. This includes header, footer and section elements for the main page structure as well as video and canvas elements </w:t>
+      </w:r>
+      <w:r>
+        <w:t xml:space="preserve">to stream </w:t>
+      </w:r>
+      <w:r>
+        <w:t xml:space="preserve">the </w:t>
+      </w:r>
+      <w:r>
+        <w:t xml:space="preserve">video </w:t>
+      </w:r>
+      <w:r>
+        <w:t xml:space="preserve">feeds </w:t>
+      </w:r>
+      <w:r>
+        <w:t>and enable users to draw support</w:t>
+      </w:r>
+      <w:r>
+        <w:t xml:space="preserve"> indications</w:t>
+      </w:r>
+      <w:r>
+        <w:t xml:space="preserve"> without the use of external plugins.</w:t>
       </w:r>
     </w:p>
     <w:p>
       <w:pPr>
         <w:pStyle w:val="berschrift3"/>
       </w:pPr>
-      <w:bookmarkStart w:id="35" w:name="_Toc439588188"/>
-      <w:r>
-        <w:t>HTML5 elements</w:t>
+      <w:bookmarkStart w:id="35" w:name="_Toc439588189"/>
+      <w:r>
+        <w:t>User interaction</w:t>
       </w:r>
       <w:bookmarkEnd w:id="35"/>
     </w:p>
     <w:p>
       <w:r>
-        <w:t xml:space="preserve">Modern HTML5 elements were used on the web page where it was possible. This includes header, footer and section elements for the main page structure as well as video and canvas elements </w:t>
-      </w:r>
-      <w:r>
-        <w:t xml:space="preserve">to stream </w:t>
-      </w:r>
-      <w:r>
-        <w:t xml:space="preserve">the </w:t>
-      </w:r>
-      <w:r>
-        <w:t xml:space="preserve">video </w:t>
-      </w:r>
-      <w:r>
-        <w:t xml:space="preserve">feeds </w:t>
-      </w:r>
-      <w:r>
-        <w:t>and enable users to draw support</w:t>
-      </w:r>
-      <w:r>
-        <w:t xml:space="preserve"> indications</w:t>
-      </w:r>
-      <w:r>
-        <w:t xml:space="preserve"> without the use of external plugins.</w:t>
+        <w:t xml:space="preserve">The complete programming logic and user interaction was implemented with JavaScript. This includes all WebRTC </w:t>
+      </w:r>
+      <w:r>
+        <w:t>functionality</w:t>
+      </w:r>
+      <w:r>
+        <w:t xml:space="preserve"> and the signaling communication with the management server necessary to set up connections between two peers.</w:t>
+      </w:r>
+      <w:r>
+        <w:t xml:space="preserve"> These functions are triggered by the users‘ page interactions, like </w:t>
+      </w:r>
+      <w:r>
+        <w:t>clicks on buttons.</w:t>
       </w:r>
     </w:p>
     <w:p>
       <w:pPr>
         <w:pStyle w:val="berschrift3"/>
       </w:pPr>
-      <w:bookmarkStart w:id="36" w:name="_Toc439588189"/>
-      <w:r>
-        <w:t>User interaction</w:t>
+      <w:bookmarkStart w:id="36" w:name="_Toc439588190"/>
+      <w:r>
+        <w:t>Responsive design</w:t>
       </w:r>
       <w:bookmarkEnd w:id="36"/>
     </w:p>
     <w:p>
       <w:r>
-        <w:t xml:space="preserve">The complete programming logic and user interaction was implemented with JavaScript. This includes all WebRTC </w:t>
-      </w:r>
-      <w:r>
-        <w:t>functionality</w:t>
-      </w:r>
-      <w:r>
-        <w:t xml:space="preserve"> and the signaling communication with the management server necessary to set up connections between two peers.</w:t>
-      </w:r>
-      <w:r>
-        <w:t xml:space="preserve"> These functions are triggered by the users‘ page interactions, like </w:t>
-      </w:r>
-      <w:r>
-        <w:t>clicks on buttons.</w:t>
+        <w:t>Research showed that remote support applications are most commonly used on mobile devices, like smartphones, tablets or smart glasses.</w:t>
+      </w:r>
+      <w:r>
+        <w:t xml:space="preserve"> Accordingly, </w:t>
+      </w:r>
+      <w:r>
+        <w:t>an important focus in the development process was the possibility to use the application on mobile devices. It was decided to use CSS media queries to achieve a valuable user experience for all device types and sizes. Currently, there are five size breakpoints in the main CSS file, which could be easily extended to</w:t>
+      </w:r>
+      <w:r>
+        <w:t xml:space="preserve"> support a larger number of different screen sizes</w:t>
+      </w:r>
+      <w:r>
+        <w:t xml:space="preserve"> if necessary.</w:t>
       </w:r>
     </w:p>
     <w:p>
       <w:pPr>
         <w:pStyle w:val="berschrift3"/>
       </w:pPr>
-      <w:bookmarkStart w:id="37" w:name="_Toc439588190"/>
-      <w:r>
-        <w:t>Responsive design</w:t>
-      </w:r>
-      <w:bookmarkEnd w:id="37"/>
-    </w:p>
-    <w:p>
-      <w:r>
-        <w:t>Research showed that remote support applications are most commonly used on mobile devices, like smartphones, tablets or smart glasses.</w:t>
-      </w:r>
-      <w:r>
-        <w:t xml:space="preserve"> Accordingly, </w:t>
-      </w:r>
-      <w:r>
-        <w:t>an important focus in the development process was the possibility to use the application on mobile devices. It was decided to use CSS media queries to achieve a valuable user experience for all device types and sizes. Currently, there are five size breakpoints in the main CSS file, which could be easily extended to</w:t>
-      </w:r>
-      <w:r>
-        <w:t xml:space="preserve"> support a larger number of different screen sizes</w:t>
-      </w:r>
-      <w:r>
-        <w:t xml:space="preserve"> if necessary.</w:t>
-      </w:r>
-    </w:p>
-    <w:p>
-      <w:pPr>
-        <w:pStyle w:val="berschrift3"/>
-      </w:pPr>
-      <w:bookmarkStart w:id="38" w:name="_Toc439588191"/>
+      <w:bookmarkStart w:id="37" w:name="_Toc439588191"/>
       <w:r>
         <w:lastRenderedPageBreak/>
         <w:t>Facilitating libraries</w:t>
       </w:r>
+      <w:bookmarkEnd w:id="37"/>
+    </w:p>
+    <w:p>
+      <w:r>
+        <w:t xml:space="preserve">One important principle for the prototype development was to use as few external libraries and plugins as possible. </w:t>
+      </w:r>
+      <w:r>
+        <w:t xml:space="preserve">However, it was economically reasonable to use some external code to reduce the programming effort in certain areas. </w:t>
+      </w:r>
+      <w:r>
+        <w:t>In the end, only two external JavaScript libraries were used: jQuery and adapter.js.</w:t>
+      </w:r>
+    </w:p>
+    <w:p>
+      <w:r>
+        <w:t>jQuery was used because it is currently a de-facto standard in web development, thanks to its</w:t>
+      </w:r>
+      <w:r>
+        <w:t xml:space="preserve"> essential</w:t>
+      </w:r>
+      <w:r>
+        <w:t xml:space="preserve"> features for HTML document manipulation, event handling and</w:t>
+      </w:r>
+      <w:r>
+        <w:t xml:space="preserve"> useful</w:t>
+      </w:r>
+      <w:r>
+        <w:t xml:space="preserve"> AJAX functions</w:t>
+      </w:r>
+      <w:r>
+        <w:t>. Additionally, it enables developers to write code for all common web browsers, without needing to worry about syntax differences between them.</w:t>
+      </w:r>
+      <w:r>
+        <w:t xml:space="preserve"> (REFERENCE)</w:t>
+      </w:r>
+    </w:p>
+    <w:p>
+      <w:r>
+        <w:t xml:space="preserve">adapter.js </w:t>
+      </w:r>
+      <w:r>
+        <w:t xml:space="preserve">is an open source library maintained by Google that helps developers abstract browser prefixes and API changes in the WebRTC specification. </w:t>
+      </w:r>
+      <w:r>
+        <w:t xml:space="preserve">The use of adapter.js significantly reduces the lines of code necessary to implement WebRTC functionality in multiple browsers. This is due to the fact that WebRTC is currently still under development, and therefore each browser uses different function prefixes. Additionally, some API functions might be added, renamed or removed in the future. </w:t>
+      </w:r>
+      <w:r>
+        <w:t xml:space="preserve">Through the use of adapter.js, developers do not need to regularly check if </w:t>
+      </w:r>
+      <w:r>
+        <w:t>these parts have changed (cf. Loreto &amp; Romano 2014, p. 96).</w:t>
+      </w:r>
+      <w:r>
+        <w:t xml:space="preserve"> (ADDITIONAL REFERENCE?)</w:t>
+      </w:r>
+    </w:p>
+    <w:p>
+      <w:pPr>
+        <w:pStyle w:val="berschrift2"/>
+      </w:pPr>
+      <w:bookmarkStart w:id="38" w:name="_Toc438987638"/>
+      <w:bookmarkStart w:id="39" w:name="_Toc439588192"/>
+      <w:r>
+        <w:t>Remote support drawing feature</w:t>
+      </w:r>
       <w:bookmarkEnd w:id="38"/>
-    </w:p>
-    <w:p>
-      <w:r>
-        <w:t xml:space="preserve">One important principle for the prototype development was to use as few external libraries and plugins as possible. </w:t>
-      </w:r>
-      <w:r>
-        <w:t xml:space="preserve">However, it was economically reasonable to use some external code to reduce the programming effort in certain areas. </w:t>
-      </w:r>
-      <w:r>
-        <w:t>In the end, only two external JavaScript libraries were used: jQuery and adapter.js.</w:t>
-      </w:r>
-    </w:p>
-    <w:p>
-      <w:r>
-        <w:t>jQuery was used because it is currently a de-facto standard in web development, thanks to its</w:t>
-      </w:r>
-      <w:r>
-        <w:t xml:space="preserve"> essential</w:t>
-      </w:r>
-      <w:r>
-        <w:t xml:space="preserve"> features for HTML document manipulation, event handling and</w:t>
-      </w:r>
-      <w:r>
-        <w:t xml:space="preserve"> useful</w:t>
-      </w:r>
-      <w:r>
-        <w:t xml:space="preserve"> AJAX functions</w:t>
-      </w:r>
-      <w:r>
-        <w:t>. Additionally, it enables developers to write code for all common web browsers, without needing to worry about syntax differences between them.</w:t>
-      </w:r>
-      <w:r>
-        <w:t xml:space="preserve"> (REFERENCE)</w:t>
-      </w:r>
-    </w:p>
-    <w:p>
-      <w:r>
-        <w:t xml:space="preserve">adapter.js </w:t>
-      </w:r>
-      <w:r>
-        <w:t xml:space="preserve">is an open source library maintained by Google that helps developers abstract browser prefixes and API changes in the WebRTC specification. </w:t>
-      </w:r>
-      <w:r>
-        <w:t xml:space="preserve">The use of adapter.js significantly reduces the lines of code necessary to implement WebRTC functionality in multiple browsers. This is due to the fact that WebRTC is currently still under development, and therefore each browser uses different function prefixes. Additionally, some API functions might be added, renamed or removed in the future. </w:t>
-      </w:r>
-      <w:r>
-        <w:t xml:space="preserve">Through the use of adapter.js, developers do not need to regularly check if </w:t>
-      </w:r>
-      <w:r>
-        <w:t>these parts have changed (cf. Loreto &amp; Romano 2014, p. 96).</w:t>
-      </w:r>
-      <w:r>
-        <w:t xml:space="preserve"> (ADDITIONAL REFERENCE?)</w:t>
-      </w:r>
-    </w:p>
-    <w:p>
-      <w:pPr>
-        <w:pStyle w:val="berschrift2"/>
-      </w:pPr>
-      <w:bookmarkStart w:id="39" w:name="_Toc438987638"/>
-      <w:bookmarkStart w:id="40" w:name="_Toc439588192"/>
-      <w:r>
-        <w:t>Remote support drawing feature</w:t>
-      </w:r>
       <w:bookmarkEnd w:id="39"/>
+    </w:p>
+    <w:p>
+      <w:r>
+        <w:t>An essential feature to the prototype application is the remote support drawing. It enables two users, sharing a peer-to-peer connection, to assist each other through drawings on the other user’s screen.</w:t>
+      </w:r>
+    </w:p>
+    <w:p>
+      <w:pPr>
+        <w:pStyle w:val="berschrift3"/>
+      </w:pPr>
+      <w:bookmarkStart w:id="40" w:name="_Toc439588193"/>
+      <w:r>
+        <w:t>Implementation</w:t>
+      </w:r>
       <w:bookmarkEnd w:id="40"/>
     </w:p>
     <w:p>
       <w:r>
-        <w:t>An essential feature to the prototype application is the remote support drawing. It enables two users, sharing a peer-to-peer connection, to assist each other through drawings on the other user’s screen.</w:t>
-      </w:r>
-    </w:p>
-    <w:p>
-      <w:pPr>
-        <w:pStyle w:val="berschrift3"/>
-      </w:pPr>
-      <w:bookmarkStart w:id="41" w:name="_Toc439588193"/>
-      <w:r>
-        <w:t>Implementation</w:t>
-      </w:r>
+        <w:t xml:space="preserve">For this feature, the DataChannel component of WebRTC was used. As described in chapter 3.2.3 above, it supports the sending of arbitrary </w:t>
+      </w:r>
+      <w:r>
+        <w:t>data directly from peer to peer, which exactly fulfills the requirements for the implementation of this feature.</w:t>
+      </w:r>
+      <w:bookmarkStart w:id="41" w:name="_GoBack"/>
       <w:bookmarkEnd w:id="41"/>
-    </w:p>
-    <w:p>
-      <w:r>
-        <w:t>For this feature, the DataChannel component of WebRTC was used. As described in chapter 3.2.3 above, it supports the sending of arbitrary data directly from peer to peer.</w:t>
-      </w:r>
     </w:p>
     <w:p>
       <w:r>
@@ -5704,21 +5736,7 @@
     </w:p>
     <w:p>
       <w:r>
-        <w:t xml:space="preserve">Cabanier </w:t>
-      </w:r>
-      <w:r>
-        <w:t xml:space="preserve">R., Mann </w:t>
-      </w:r>
-      <w:proofErr w:type="gramStart"/>
-      <w:r>
-        <w:t>J.,</w:t>
-      </w:r>
-      <w:proofErr w:type="gramEnd"/>
-      <w:r>
-        <w:t xml:space="preserve"> Munro J., Wiltzius T., Hickson I</w:t>
-      </w:r>
-      <w:r>
-        <w:t xml:space="preserve">. 2015, </w:t>
+        <w:t xml:space="preserve">Cabanier R., Mann J., Munro J., Wiltzius T., Hickson I. 2015, </w:t>
       </w:r>
       <w:r>
         <w:rPr>
@@ -5758,15 +5776,7 @@
     </w:p>
     <w:p>
       <w:r>
-        <w:t xml:space="preserve">Janus </w:t>
-      </w:r>
-      <w:proofErr w:type="gramStart"/>
-      <w:r>
-        <w:t>n.d.,</w:t>
-      </w:r>
-      <w:proofErr w:type="gramEnd"/>
-      <w:r>
-        <w:t xml:space="preserve"> Available from: &lt;</w:t>
+        <w:t>Janus n.d., Available from: &lt;</w:t>
       </w:r>
       <w:r>
         <w:t>https://github.com/meetecho/janus-gateway</w:t>
@@ -5789,15 +5799,7 @@
         <w:t xml:space="preserve">, </w:t>
       </w:r>
       <w:r>
-        <w:t xml:space="preserve">1st </w:t>
-      </w:r>
-      <w:proofErr w:type="gramStart"/>
-      <w:r>
-        <w:t>edn.,</w:t>
-      </w:r>
-      <w:proofErr w:type="gramEnd"/>
-      <w:r>
-        <w:t xml:space="preserve"> </w:t>
+        <w:t xml:space="preserve">1st edn., </w:t>
       </w:r>
       <w:r>
         <w:t>O’Reilly, Sebastopol.</w:t>
@@ -5808,18 +5810,10 @@
         <w:t>OAuth</w:t>
       </w:r>
       <w:r>
-        <w:t xml:space="preserve"> </w:t>
-      </w:r>
-      <w:proofErr w:type="gramStart"/>
-      <w:r>
-        <w:t>n.d.</w:t>
-      </w:r>
-      <w:r>
-        <w:t>,</w:t>
-      </w:r>
-      <w:proofErr w:type="gramEnd"/>
-      <w:r>
-        <w:t xml:space="preserve"> </w:t>
+        <w:t xml:space="preserve"> n.d.</w:t>
+      </w:r>
+      <w:r>
+        <w:t xml:space="preserve">, </w:t>
       </w:r>
       <w:r>
         <w:t>Available from: &lt;</w:t>
@@ -5908,7 +5902,7 @@
         <w:noProof/>
         <w:lang w:val="de-DE"/>
       </w:rPr>
-      <w:t>3</w:t>
+      <w:t>17</w:t>
     </w:r>
     <w:r>
       <w:fldChar w:fldCharType="end"/>
@@ -7971,7 +7965,7 @@
 </file>
 
 <file path=customXml/itemProps1.xml><?xml version="1.0" encoding="utf-8"?>
-<ds:datastoreItem xmlns:ds="http://schemas.openxmlformats.org/officeDocument/2006/customXml" ds:itemID="{33D7BBA4-05B7-4DDC-9C86-1290BD2E580A}">
+<ds:datastoreItem xmlns:ds="http://schemas.openxmlformats.org/officeDocument/2006/customXml" ds:itemID="{4971652C-2730-4A79-92A5-79FE8AC95606}">
   <ds:schemaRefs>
     <ds:schemaRef ds:uri="http://schemas.openxmlformats.org/officeDocument/2006/bibliography"/>
   </ds:schemaRefs>

</xml_diff>

<commit_message>
Added remote support feature, WebRTC overview - advantages to thesis
</commit_message>
<xml_diff>
--- a/thesis/BA1_WebRTC.docx
+++ b/thesis/BA1_WebRTC.docx
@@ -3690,285 +3690,381 @@
       <w:bookmarkEnd w:id="6"/>
     </w:p>
     <w:p>
+      <w:r>
+        <w:t xml:space="preserve">Loreto &amp; Romano (2014, p. vii) describe WebRTC as a „new standard that lets browsers communicate in real time using a peer-to-peer architecture“. </w:t>
+      </w:r>
+      <w:r>
+        <w:t>This is especially interesting because it enables developers to build real-time audio and video streaming applications without any external plugins or software.</w:t>
+      </w:r>
+    </w:p>
+    <w:p>
+      <w:r>
+        <w:t xml:space="preserve">This chapter will give an overview of WebRTC, its API components and the essential elements necessary to set up a peer-to-peer connection. The history of WebRTC will be discussed as well as advantages and </w:t>
+      </w:r>
+      <w:r>
+        <w:t>limitations</w:t>
+      </w:r>
+      <w:r>
+        <w:t xml:space="preserve"> of this technology, together with its current development status.</w:t>
+      </w:r>
+    </w:p>
+    <w:p>
       <w:pPr>
         <w:pStyle w:val="berschrift2"/>
       </w:pPr>
-      <w:bookmarkStart w:id="7" w:name="_Toc438987632"/>
-      <w:bookmarkStart w:id="8" w:name="_Toc439588169"/>
       <w:r>
         <w:t>Overview</w:t>
       </w:r>
+    </w:p>
+    <w:p>
+      <w:pPr>
+        <w:pStyle w:val="berschrift3"/>
+      </w:pPr>
+      <w:r>
+        <w:t>Features</w:t>
+      </w:r>
+    </w:p>
+    <w:p>
+      <w:pPr>
+        <w:pStyle w:val="berschrift3"/>
+      </w:pPr>
+      <w:r>
+        <w:t>History</w:t>
+      </w:r>
+    </w:p>
+    <w:p>
+      <w:pPr>
+        <w:pStyle w:val="berschrift3"/>
+      </w:pPr>
+      <w:r>
+        <w:t>Advantages</w:t>
+      </w:r>
+    </w:p>
+    <w:p>
+      <w:r>
+        <w:t>As Grégoire (2015, p. 1) points out, WebRTC comes with the substantial advantage of platform independence. There is no need for any external plugins to be installed, it can be used directly in a web browser.</w:t>
+      </w:r>
+      <w:r>
+        <w:t xml:space="preserve"> This is convenient for programmers, since they do not have to ensure that their applications run on various operating systems, like Windows, Linux or Mac OS. On top of that,</w:t>
+      </w:r>
+      <w:r>
+        <w:t xml:space="preserve"> browser</w:t>
+      </w:r>
+      <w:r>
+        <w:t xml:space="preserve"> applications will also automatically work on most handheld devices, although some features from desktop computers might only be available to a limited extent, and the web page might need a responsive design to exploit its full potential.</w:t>
+      </w:r>
+    </w:p>
+    <w:p>
+      <w:r>
+        <w:t xml:space="preserve">Furthermore, encryption is mandatory for all WebRTC components, </w:t>
+      </w:r>
+      <w:r>
+        <w:t>including the signaling necessary to initiate a peer-to-peer connection. As a result, the entire data transfer of WebRTC</w:t>
+      </w:r>
+      <w:r>
+        <w:t xml:space="preserve"> can be considered</w:t>
+      </w:r>
+      <w:bookmarkStart w:id="7" w:name="_GoBack"/>
       <w:bookmarkEnd w:id="7"/>
+      <w:r>
+        <w:t xml:space="preserve"> securely encrypted. For media streams, the Secure Real-time Transport Protocol (SRTP) is used, for other data the Datagram Transport Layer Security (DTLS) protocol is used</w:t>
+      </w:r>
+      <w:r>
+        <w:t>. Both protocols are standardized and commonly used</w:t>
+      </w:r>
+      <w:r>
+        <w:t xml:space="preserve"> (cf. A Study of WebRTC Security 2015).</w:t>
+      </w:r>
+    </w:p>
+    <w:p>
+      <w:pPr>
+        <w:pStyle w:val="berschrift3"/>
+      </w:pPr>
+      <w:r>
+        <w:t>Limitations</w:t>
+      </w:r>
+    </w:p>
+    <w:p/>
+    <w:p>
+      <w:pPr>
+        <w:pStyle w:val="berschrift3"/>
+      </w:pPr>
+      <w:r>
+        <w:lastRenderedPageBreak/>
+        <w:t>Current status</w:t>
+      </w:r>
+    </w:p>
+    <w:p/>
+    <w:p>
+      <w:pPr>
+        <w:pStyle w:val="berschrift2"/>
+      </w:pPr>
+      <w:bookmarkStart w:id="8" w:name="_Toc438987633"/>
+      <w:bookmarkStart w:id="9" w:name="_Toc439588170"/>
+      <w:r>
+        <w:t>API components</w:t>
+      </w:r>
       <w:bookmarkEnd w:id="8"/>
-    </w:p>
-    <w:p/>
+      <w:bookmarkEnd w:id="9"/>
+    </w:p>
+    <w:p>
+      <w:r>
+        <w:t>WebRTC consists of three main components, which developers have to implement and connect together</w:t>
+      </w:r>
+      <w:r>
+        <w:t xml:space="preserve"> in order for the application to work as intended</w:t>
+      </w:r>
+      <w:r>
+        <w:t>. These components are called MediaStream, PeerConnection and DataChannel. The functionality and details of all three will be explained in the following section.</w:t>
+      </w:r>
+    </w:p>
+    <w:p>
+      <w:pPr>
+        <w:pStyle w:val="berschrift3"/>
+      </w:pPr>
+      <w:bookmarkStart w:id="10" w:name="_Toc439588171"/>
+      <w:r>
+        <w:t>MediaStream</w:t>
+      </w:r>
+      <w:bookmarkEnd w:id="10"/>
+    </w:p>
+    <w:p>
+      <w:r>
+        <w:t xml:space="preserve">To broadcast audio and video streams over the Internet, </w:t>
+      </w:r>
+      <w:r>
+        <w:rPr>
+          <w:i/>
+        </w:rPr>
+        <w:t>MediaStream</w:t>
+      </w:r>
+      <w:r>
+        <w:t xml:space="preserve"> objects are used. They enable the developer to interact with the streams, like displaying it in the browser window, taking snapshots or sending it to other users (</w:t>
+      </w:r>
+      <w:r>
+        <w:t xml:space="preserve">cf. </w:t>
+      </w:r>
+      <w:r>
+        <w:t>Loreto &amp; Romano 2014</w:t>
+      </w:r>
+      <w:r>
+        <w:t>, p. 6</w:t>
+      </w:r>
+      <w:r>
+        <w:t>).</w:t>
+      </w:r>
+    </w:p>
+    <w:p>
+      <w:r>
+        <w:t xml:space="preserve">Before using a MediaStream object, it is necessary to get access to a media stream from a local media-capture device. This could be a camera from a laptop or a smartphone </w:t>
+      </w:r>
+      <w:r>
+        <w:t>or a microphone.</w:t>
+      </w:r>
+      <w:r>
+        <w:t xml:space="preserve"> </w:t>
+      </w:r>
+      <w:r>
+        <w:t xml:space="preserve">Developers can request access to these </w:t>
+      </w:r>
+      <w:r>
+        <w:rPr>
+          <w:i/>
+        </w:rPr>
+        <w:t>LocalMediaStreams</w:t>
+      </w:r>
+      <w:r>
+        <w:t xml:space="preserve"> through the function </w:t>
+      </w:r>
+      <w:r>
+        <w:rPr>
+          <w:i/>
+        </w:rPr>
+        <w:t>navigator.getUserMedia()</w:t>
+      </w:r>
+      <w:r>
+        <w:t xml:space="preserve">. </w:t>
+      </w:r>
+      <w:r>
+        <w:t>It is possible to specify the type of LocalMediaStream to be requested, audio, video or both. (</w:t>
+      </w:r>
+      <w:r>
+        <w:t xml:space="preserve">cf. </w:t>
+      </w:r>
+      <w:r>
+        <w:t>Loreto &amp; Romano 2014, p. 6).</w:t>
+      </w:r>
+    </w:p>
+    <w:p>
+      <w:r>
+        <w:t>In JavaScript, the access to local media-capture devices is handled via opt-in approval from the user. When developers call the navigator.getUserMedia() function for the first time, a pop-up window asks the users if they want to grant the application access to the specified media-capture devices. This approval can be revoked by both users and developer</w:t>
+      </w:r>
+      <w:r>
+        <w:t>s</w:t>
+      </w:r>
+      <w:r>
+        <w:t xml:space="preserve"> at any</w:t>
+      </w:r>
+      <w:r>
+        <w:t xml:space="preserve"> time so the application </w:t>
+      </w:r>
+      <w:r>
+        <w:t>no longer has access</w:t>
+      </w:r>
+      <w:r>
+        <w:t xml:space="preserve"> to the camera or microphone.</w:t>
+      </w:r>
+    </w:p>
+    <w:p>
+      <w:r>
+        <w:t xml:space="preserve">In November 2015, Google Chrome removed the possibility </w:t>
+      </w:r>
+      <w:r>
+        <w:t xml:space="preserve">to use navigator.getUserMedia() on web pages that do not support HTTP Secure (HTTPS). With HTTPS, all data transfer around the web page connection is encrypted with Transport Layer </w:t>
+      </w:r>
+      <w:r>
+        <w:t xml:space="preserve">Security (TLS), thus </w:t>
+      </w:r>
+      <w:r>
+        <w:t>ensuring that the data is not transferred in pla</w:t>
+      </w:r>
+      <w:r>
+        <w:t xml:space="preserve">in </w:t>
+      </w:r>
+      <w:r>
+        <w:t xml:space="preserve">text. </w:t>
+      </w:r>
+      <w:r>
+        <w:t>(REFERENCE?)</w:t>
+      </w:r>
+    </w:p>
+    <w:p>
+      <w:pPr>
+        <w:pStyle w:val="berschrift3"/>
+      </w:pPr>
+      <w:bookmarkStart w:id="11" w:name="_Toc439588172"/>
+      <w:r>
+        <w:t>PeerConnection</w:t>
+      </w:r>
+      <w:bookmarkEnd w:id="11"/>
+    </w:p>
+    <w:p>
+      <w:r>
+        <w:t xml:space="preserve">Instances of </w:t>
+      </w:r>
+      <w:r>
+        <w:rPr>
+          <w:i/>
+        </w:rPr>
+        <w:t>PeerConnections</w:t>
+      </w:r>
+      <w:r>
+        <w:t xml:space="preserve"> allow users to communicate with each other peer-to-peer, </w:t>
+      </w:r>
+      <w:r>
+        <w:t xml:space="preserve">i.e. directly from one browser to another, </w:t>
+      </w:r>
+      <w:r>
+        <w:t>without any web servers involved.</w:t>
+      </w:r>
+      <w:r>
+        <w:t xml:space="preserve"> I</w:t>
+      </w:r>
+      <w:r>
+        <w:t xml:space="preserve">t </w:t>
+      </w:r>
+      <w:r>
+        <w:lastRenderedPageBreak/>
+        <w:t>has to be noted</w:t>
+      </w:r>
+      <w:r>
+        <w:t>, however,</w:t>
+      </w:r>
+      <w:r>
+        <w:t xml:space="preserve"> that a web server is always necessary for setting up a PeerConnection</w:t>
+      </w:r>
+      <w:r>
+        <w:t xml:space="preserve"> between</w:t>
+      </w:r>
+      <w:r>
+        <w:t xml:space="preserve"> two </w:t>
+      </w:r>
+      <w:r>
+        <w:t>users, in order for them to find each other. This normally happens when both</w:t>
+      </w:r>
+      <w:r>
+        <w:t xml:space="preserve"> users visit the same web page, running on a web server which handles the peer connection setup between users. </w:t>
+      </w:r>
+      <w:r>
+        <w:t>Typically, the coordination of the connection setup is handled with XMLHttpRequests or WebSockets (</w:t>
+      </w:r>
+      <w:r>
+        <w:t xml:space="preserve">cf. </w:t>
+      </w:r>
+      <w:r>
+        <w:t>Loreto &amp; Romano 2014, p. 7).</w:t>
+      </w:r>
+    </w:p>
+    <w:p>
+      <w:pPr>
+        <w:pStyle w:val="berschrift3"/>
+      </w:pPr>
+      <w:bookmarkStart w:id="12" w:name="_Toc439588173"/>
+      <w:r>
+        <w:t>DataChannel</w:t>
+      </w:r>
+      <w:bookmarkEnd w:id="12"/>
+    </w:p>
+    <w:p>
+      <w:r>
+        <w:t xml:space="preserve">While the two previous components were mandatory for a successful WebRTC connection, the third one, </w:t>
+      </w:r>
+      <w:r>
+        <w:rPr>
+          <w:i/>
+        </w:rPr>
+        <w:t>DataChannel</w:t>
+      </w:r>
+      <w:r>
+        <w:t xml:space="preserve">, is optional. It offers the possibility to send </w:t>
+      </w:r>
+      <w:r>
+        <w:t>arbitrary data between users connected via a PeerConnection. The DataChannel API was modeled after the WebSocket API, with similar function calls (REFERENCE). Like WebSockets, DataChannels also offer a bidirectional connection. Developers can open an unlimited number of DataCha</w:t>
+      </w:r>
+      <w:r>
+        <w:t xml:space="preserve">nnels within one PeerConnection, as long as each DataChannel </w:t>
+      </w:r>
+      <w:r>
+        <w:t>is specified with a unique name (</w:t>
+      </w:r>
+      <w:r>
+        <w:t xml:space="preserve">cf. </w:t>
+      </w:r>
+      <w:r>
+        <w:t>Loreto &amp; Romano 2014, p. 8f).</w:t>
+      </w:r>
+    </w:p>
     <w:p>
       <w:pPr>
         <w:pStyle w:val="berschrift2"/>
       </w:pPr>
-      <w:bookmarkStart w:id="9" w:name="_Toc438987633"/>
-      <w:bookmarkStart w:id="10" w:name="_Toc439588170"/>
-      <w:r>
-        <w:t>API components</w:t>
-      </w:r>
-      <w:bookmarkEnd w:id="9"/>
-      <w:bookmarkEnd w:id="10"/>
-    </w:p>
-    <w:p>
-      <w:r>
-        <w:t>WebRTC consists of three main components, which developers have to implement and connect together</w:t>
-      </w:r>
-      <w:r>
-        <w:t xml:space="preserve"> in order for the application to work as intended</w:t>
-      </w:r>
-      <w:r>
-        <w:t>. These components are called MediaStream, PeerConnection and DataChannel. The functionality and details of all three will be explained in the following section.</w:t>
-      </w:r>
+      <w:bookmarkStart w:id="13" w:name="_Toc438987634"/>
+      <w:bookmarkStart w:id="14" w:name="_Toc439588174"/>
+      <w:r>
+        <w:t>Connection setup</w:t>
+      </w:r>
+      <w:bookmarkEnd w:id="13"/>
+      <w:bookmarkEnd w:id="14"/>
     </w:p>
     <w:p>
       <w:pPr>
         <w:pStyle w:val="berschrift3"/>
       </w:pPr>
-      <w:bookmarkStart w:id="11" w:name="_Toc439588171"/>
-      <w:r>
-        <w:t>MediaStream</w:t>
-      </w:r>
-      <w:bookmarkEnd w:id="11"/>
-    </w:p>
-    <w:p>
-      <w:r>
-        <w:t xml:space="preserve">To broadcast audio and video streams over the Internet, </w:t>
-      </w:r>
-      <w:r>
-        <w:rPr>
-          <w:i/>
-        </w:rPr>
-        <w:t>MediaStream</w:t>
-      </w:r>
-      <w:r>
-        <w:t xml:space="preserve"> objects are used. They enable the developer to interact with the streams, like displaying it in the browser window, taking snapshots or sending it to other users (</w:t>
-      </w:r>
-      <w:r>
-        <w:t xml:space="preserve">cf. </w:t>
-      </w:r>
-      <w:r>
-        <w:t>Loreto &amp; Romano 2014</w:t>
-      </w:r>
-      <w:r>
-        <w:t>, p. 6</w:t>
-      </w:r>
-      <w:r>
-        <w:t>).</w:t>
-      </w:r>
-    </w:p>
-    <w:p>
-      <w:r>
-        <w:t xml:space="preserve">Before using a MediaStream object, it is necessary to get access to a media stream from a local media-capture device. This could be a camera from a laptop or a smartphone </w:t>
-      </w:r>
-      <w:r>
-        <w:t>or a microphone.</w:t>
-      </w:r>
-      <w:r>
-        <w:t xml:space="preserve"> </w:t>
-      </w:r>
-      <w:r>
-        <w:t xml:space="preserve">Developers can request access to these </w:t>
-      </w:r>
-      <w:r>
-        <w:rPr>
-          <w:i/>
-        </w:rPr>
-        <w:t>LocalMediaStreams</w:t>
-      </w:r>
-      <w:r>
-        <w:t xml:space="preserve"> through the function </w:t>
-      </w:r>
-      <w:r>
-        <w:rPr>
-          <w:i/>
-        </w:rPr>
-        <w:t>navigator.getUserMedia()</w:t>
-      </w:r>
-      <w:r>
-        <w:t xml:space="preserve">. </w:t>
-      </w:r>
-      <w:r>
-        <w:t>It is possible to specify the type of LocalMediaStream to be requested, audio, video or both. (</w:t>
-      </w:r>
-      <w:r>
-        <w:t xml:space="preserve">cf. </w:t>
-      </w:r>
-      <w:r>
-        <w:t>Loreto &amp; Romano 2014, p. 6).</w:t>
-      </w:r>
-    </w:p>
-    <w:p>
-      <w:r>
-        <w:t>In JavaScript, the access to local media-capture devices is handled via opt-in approval from the user. When developers call the navigator.getUserMedia() function for the first time, a pop-up window asks the users if they want to grant the application access to the specified media-capture devices. This approval can be revoked by both users and developer</w:t>
-      </w:r>
-      <w:r>
-        <w:t>s</w:t>
-      </w:r>
-      <w:r>
-        <w:t xml:space="preserve"> at any</w:t>
-      </w:r>
-      <w:r>
-        <w:t xml:space="preserve"> time so the application </w:t>
-      </w:r>
-      <w:r>
-        <w:t>no longer has access</w:t>
-      </w:r>
-      <w:r>
-        <w:t xml:space="preserve"> to the camera or microphone.</w:t>
-      </w:r>
-    </w:p>
-    <w:p>
-      <w:r>
-        <w:t xml:space="preserve">In November 2015, Google Chrome removed the possibility </w:t>
-      </w:r>
-      <w:r>
-        <w:t xml:space="preserve">to use navigator.getUserMedia() on web pages that do not support HTTP Secure (HTTPS). With HTTPS, all data transfer around the web page connection is encrypted with Transport Layer </w:t>
-      </w:r>
-      <w:r>
-        <w:t xml:space="preserve">Security (TLS), thus </w:t>
-      </w:r>
-      <w:r>
-        <w:t>ensuring that the data is not transferred in pla</w:t>
-      </w:r>
-      <w:r>
-        <w:t xml:space="preserve">in </w:t>
-      </w:r>
-      <w:r>
-        <w:t xml:space="preserve">text. </w:t>
-      </w:r>
-      <w:r>
-        <w:t>(REFERENCE?)</w:t>
-      </w:r>
-    </w:p>
-    <w:p>
-      <w:pPr>
-        <w:pStyle w:val="berschrift3"/>
-      </w:pPr>
-      <w:bookmarkStart w:id="12" w:name="_Toc439588172"/>
-      <w:r>
-        <w:lastRenderedPageBreak/>
-        <w:t>PeerConnection</w:t>
-      </w:r>
-      <w:bookmarkEnd w:id="12"/>
-    </w:p>
-    <w:p>
-      <w:r>
-        <w:t xml:space="preserve">Instances of </w:t>
-      </w:r>
-      <w:r>
-        <w:rPr>
-          <w:i/>
-        </w:rPr>
-        <w:t>PeerConnections</w:t>
-      </w:r>
-      <w:r>
-        <w:t xml:space="preserve"> allow users to communicate with each other peer-to-peer, </w:t>
-      </w:r>
-      <w:r>
-        <w:t xml:space="preserve">i.e. directly from one browser to another, </w:t>
-      </w:r>
-      <w:r>
-        <w:t>without any web servers involved.</w:t>
-      </w:r>
-      <w:r>
-        <w:t xml:space="preserve"> I</w:t>
-      </w:r>
-      <w:r>
-        <w:t>t has to be noted</w:t>
-      </w:r>
-      <w:r>
-        <w:t>, however,</w:t>
-      </w:r>
-      <w:r>
-        <w:t xml:space="preserve"> that a web server is always necessary for setting up a PeerConnection</w:t>
-      </w:r>
-      <w:r>
-        <w:t xml:space="preserve"> between</w:t>
-      </w:r>
-      <w:r>
-        <w:t xml:space="preserve"> two </w:t>
-      </w:r>
-      <w:r>
-        <w:t>users, in order for them to find each other. This normally happens when both</w:t>
-      </w:r>
-      <w:r>
-        <w:t xml:space="preserve"> users visit the same web page, running on a web server which handles the peer connection setup between users. </w:t>
-      </w:r>
-      <w:r>
-        <w:t>Typically, the coordination of the connection setup is handled with XMLHttpRequests or WebSockets (</w:t>
-      </w:r>
-      <w:r>
-        <w:t xml:space="preserve">cf. </w:t>
-      </w:r>
-      <w:r>
-        <w:t>Loreto &amp; Romano 2014, p. 7).</w:t>
-      </w:r>
-    </w:p>
-    <w:p>
-      <w:pPr>
-        <w:pStyle w:val="berschrift3"/>
-      </w:pPr>
-      <w:bookmarkStart w:id="13" w:name="_Toc439588173"/>
-      <w:r>
-        <w:t>DataChannel</w:t>
-      </w:r>
-      <w:bookmarkEnd w:id="13"/>
-    </w:p>
-    <w:p>
-      <w:r>
-        <w:t xml:space="preserve">While the two previous components were mandatory for a successful WebRTC connection, the third one, </w:t>
-      </w:r>
-      <w:r>
-        <w:rPr>
-          <w:i/>
-        </w:rPr>
-        <w:t>DataChannel</w:t>
-      </w:r>
-      <w:r>
-        <w:t xml:space="preserve">, is optional. It offers the possibility to send </w:t>
-      </w:r>
-      <w:r>
-        <w:t>arbitrary data between users connected via a PeerConnection. The DataChannel API was modeled after the WebSocket API, with similar function calls (REFERENCE). Like WebSockets, DataChannels also offer a bidirectional connection. Developers can open an unlimited number of DataCha</w:t>
-      </w:r>
-      <w:r>
-        <w:t xml:space="preserve">nnels within one PeerConnection, as long as each DataChannel </w:t>
-      </w:r>
-      <w:r>
-        <w:t>is specified with a unique name (</w:t>
-      </w:r>
-      <w:r>
-        <w:t xml:space="preserve">cf. </w:t>
-      </w:r>
-      <w:r>
-        <w:t>Loreto &amp; Romano 2014, p. 8f).</w:t>
-      </w:r>
-    </w:p>
-    <w:p>
-      <w:pPr>
-        <w:pStyle w:val="berschrift2"/>
-      </w:pPr>
-      <w:bookmarkStart w:id="14" w:name="_Toc438987634"/>
-      <w:bookmarkStart w:id="15" w:name="_Toc439588174"/>
-      <w:r>
-        <w:t>Connection setup</w:t>
-      </w:r>
-      <w:bookmarkEnd w:id="14"/>
+      <w:bookmarkStart w:id="15" w:name="_Toc439588175"/>
+      <w:r>
+        <w:t>The WebRTC triangle</w:t>
+      </w:r>
       <w:bookmarkEnd w:id="15"/>
-    </w:p>
-    <w:p>
-      <w:pPr>
-        <w:pStyle w:val="berschrift3"/>
-      </w:pPr>
-      <w:bookmarkStart w:id="16" w:name="_Toc439588175"/>
-      <w:r>
-        <w:t>The WebRTC triangle</w:t>
-      </w:r>
-      <w:bookmarkEnd w:id="16"/>
     </w:p>
     <w:p>
       <w:r>
@@ -4018,7 +4114,6 @@
           <w:noProof/>
           <w:lang w:eastAsia="de-AT"/>
         </w:rPr>
-        <w:lastRenderedPageBreak/>
         <w:drawing>
           <wp:inline distT="0" distB="0" distL="0" distR="0" wp14:anchorId="7BD8F9E3" wp14:editId="4DF767FC">
             <wp:extent cx="2981325" cy="2175561"/>
@@ -4073,185 +4168,214 @@
       <w:pPr>
         <w:pStyle w:val="Beschriftung"/>
       </w:pPr>
-      <w:bookmarkStart w:id="17" w:name="_Toc439527718"/>
+      <w:bookmarkStart w:id="16" w:name="_Toc439527718"/>
       <w:r>
         <w:t xml:space="preserve">Figure </w:t>
       </w:r>
-      <w:r>
-        <w:fldChar w:fldCharType="begin"/>
-      </w:r>
-      <w:r>
-        <w:instrText xml:space="preserve"> SEQ Figure \* AR</w:instrText>
-      </w:r>
-      <w:r>
-        <w:instrText xml:space="preserve">ABIC </w:instrText>
-      </w:r>
-      <w:r>
-        <w:fldChar w:fldCharType="separate"/>
-      </w:r>
-      <w:r>
-        <w:rPr>
-          <w:noProof/>
-        </w:rPr>
-        <w:t>1</w:t>
-      </w:r>
-      <w:r>
-        <w:rPr>
-          <w:noProof/>
-        </w:rPr>
-        <w:fldChar w:fldCharType="end"/>
-      </w:r>
+      <w:fldSimple w:instr=" SEQ Figure \* ARABIC ">
+        <w:r>
+          <w:rPr>
+            <w:noProof/>
+          </w:rPr>
+          <w:t>1</w:t>
+        </w:r>
+      </w:fldSimple>
       <w:r>
         <w:t>: The WebRTC triangle</w:t>
       </w:r>
+      <w:bookmarkEnd w:id="16"/>
+    </w:p>
+    <w:p>
+      <w:r>
+        <w:lastRenderedPageBreak/>
+        <w:t>WebRTC web applications use web browsers as a communication interface between users. Developers implement the desired functionality using the standardized WebRTC API, written in JavaScript. This API handles the functions that are vital for a real-time communication application, like connection management, audio and video stream access and encodings as well as data encryption (cf. Loreto &amp; Romano 2014, p. 3f).</w:t>
+      </w:r>
+    </w:p>
+    <w:p>
+      <w:pPr>
+        <w:pStyle w:val="berschrift3"/>
+      </w:pPr>
+      <w:bookmarkStart w:id="17" w:name="_Toc439588176"/>
+      <w:r>
+        <w:t>Signaling</w:t>
+      </w:r>
       <w:bookmarkEnd w:id="17"/>
     </w:p>
     <w:p>
       <w:r>
-        <w:t>WebRTC web applications use web browsers as a communication interface between users. Developers implement the desired functionality using the standardized WebRTC API, written in JavaScript. This API handles the functions that are vital for a real-time communication application, like connection management, audio and video stream access and encodings as well as data encryption (cf. Loreto &amp; Romano 2014, p. 3f).</w:t>
+        <w:t xml:space="preserve">In the WebRTC design process, it was decided to „fully specify how to control the media plane, while leaving the signaling plane as much as possible to the application layer“ (Loreto &amp; Romano 2014, p. 5). As a result, developers do not need </w:t>
+      </w:r>
+      <w:r>
+        <w:t>to handle components like video and audio formats and encodings. They do, however, have to implement the signaling in order to set up a successful WebRTC connection themselves. In practice, this means that they have to use the right API methods in the right order</w:t>
+      </w:r>
+      <w:r>
+        <w:t xml:space="preserve"> (cf. Loreto &amp; Romano 2014, p. 5).</w:t>
       </w:r>
     </w:p>
     <w:p>
       <w:pPr>
         <w:pStyle w:val="berschrift3"/>
       </w:pPr>
-      <w:bookmarkStart w:id="18" w:name="_Toc439588176"/>
-      <w:r>
-        <w:t>Signaling</w:t>
+      <w:bookmarkStart w:id="18" w:name="_Toc439588177"/>
+      <w:r>
+        <w:t>NAT problem</w:t>
       </w:r>
       <w:bookmarkEnd w:id="18"/>
     </w:p>
     <w:p>
       <w:r>
-        <w:t xml:space="preserve">In the WebRTC design process, it was decided to „fully specify how to control the media plane, while leaving the signaling plane as much as possible to the application layer“ (Loreto &amp; Romano 2014, p. 5). As a result, developers do not need </w:t>
-      </w:r>
-      <w:r>
-        <w:t>to handle components like video and audio formats and encodings. They do, however, have to implement the signaling in order to set up a successful WebRTC connection themselves. In practice, this means that they have to use the right API methods in the right order</w:t>
-      </w:r>
-      <w:r>
-        <w:t xml:space="preserve"> (cf. Loreto &amp; Romano 2014, p. 5).</w:t>
+        <w:t xml:space="preserve">Initially, Internet Protocol (IP) version 4 (Ipv4) was used to deliver network packets </w:t>
+      </w:r>
+      <w:r>
+        <w:t xml:space="preserve">over the Internet </w:t>
+      </w:r>
+      <w:r>
+        <w:t>from one host to another. It uses 32-bit addresses, thus limiting the number of possible hosts to 2</w:t>
+      </w:r>
+      <w:r>
+        <w:rPr>
+          <w:vertAlign w:val="superscript"/>
+        </w:rPr>
+        <w:t>32</w:t>
+      </w:r>
+      <w:r>
+        <w:t xml:space="preserve">, or 4 294 967 296. Due to the constantly increasing demand of new Internet-capable devices and applications, one popular method to avoid IPv4 address space exhaustion was the introduction of Network </w:t>
+      </w:r>
+      <w:r>
+        <w:t>address translation (NAT). NAT enables networks to map multiple hosts inside a network to use one public IP address, therefore reducing the usage of public IPv4 addresses.</w:t>
+      </w:r>
+    </w:p>
+    <w:p>
+      <w:r>
+        <w:t>For WebRTC, however, it is vital to know the public IP address of all parties in order to set up a peer-to-peer connection between them.</w:t>
+      </w:r>
+      <w:r>
+        <w:t xml:space="preserve"> This functionality is achieved through the use of the Session Traversal Utilities for NAT (STUN) protocol</w:t>
+      </w:r>
+      <w:r>
+        <w:t>. It enables an application to detect the usage of NAT in a host’s network, and to retrieve the allocated IP address and port if that is the case</w:t>
+      </w:r>
+      <w:r>
+        <w:t>. A third-party STUN server is necessary in order to obtain the host’s public IP address</w:t>
+      </w:r>
+      <w:r>
+        <w:t xml:space="preserve"> (cf. Loreto &amp; Romano 2014, p. 8)</w:t>
+      </w:r>
+      <w:r>
+        <w:t>. There are publicly available STUN servers for developers to use in this case, for example from Google</w:t>
+      </w:r>
+      <w:r>
+        <w:t xml:space="preserve"> (cf. Dutton 2012</w:t>
+      </w:r>
+      <w:r>
+        <w:t>)</w:t>
+      </w:r>
+      <w:r>
+        <w:t>.</w:t>
+      </w:r>
+    </w:p>
+    <w:p>
+      <w:r>
+        <w:t>Additionally, the Traversal Using Relays around NAT (TURN) protocol extends the functionality of STUN by allowing a host inside a network that uses NAT to receive a public IP address from a relay server</w:t>
+      </w:r>
+      <w:r>
+        <w:t xml:space="preserve"> (cf. Loreto &amp; Romano 2014, p. 8)</w:t>
+      </w:r>
+      <w:r>
+        <w:t xml:space="preserve">. </w:t>
+      </w:r>
+      <w:r>
+        <w:lastRenderedPageBreak/>
+        <w:t>Consequently, the host is able to „receive</w:t>
+      </w:r>
+      <w:r>
+        <w:t xml:space="preserve"> media from any peer that can send packets to the public Internet“</w:t>
+      </w:r>
+      <w:r>
+        <w:t xml:space="preserve"> (</w:t>
+      </w:r>
+      <w:r>
+        <w:t>Loreto &amp; Romano 2014, p. 8</w:t>
+      </w:r>
+      <w:r>
+        <w:t>).</w:t>
       </w:r>
     </w:p>
     <w:p>
       <w:pPr>
         <w:pStyle w:val="berschrift3"/>
       </w:pPr>
-      <w:bookmarkStart w:id="19" w:name="_Toc439588177"/>
-      <w:r>
-        <w:t>NAT problem</w:t>
+      <w:bookmarkStart w:id="19" w:name="_Toc439588178"/>
+      <w:r>
+        <w:t>ICE candidates</w:t>
       </w:r>
       <w:bookmarkEnd w:id="19"/>
     </w:p>
     <w:p>
       <w:r>
-        <w:t xml:space="preserve">Initially, Internet Protocol (IP) version 4 (Ipv4) was used to deliver network packets </w:t>
-      </w:r>
-      <w:r>
-        <w:t xml:space="preserve">over the Internet </w:t>
-      </w:r>
-      <w:r>
-        <w:t>from one host to another. It uses 32-bit addresses, thus limiting the number of possible hosts to 2</w:t>
-      </w:r>
-      <w:r>
-        <w:rPr>
-          <w:vertAlign w:val="superscript"/>
-        </w:rPr>
-        <w:t>32</w:t>
-      </w:r>
-      <w:r>
-        <w:t xml:space="preserve">, or 4 294 967 296. Due to the constantly increasing demand of new Internet-capable devices and applications, one popular method to avoid IPv4 address space exhaustion was the introduction of Network </w:t>
-      </w:r>
-      <w:r>
-        <w:t>address translation (NAT). NAT enables networks to map multiple hosts inside a network to use one public IP address, therefore reducing the usage of public IPv4 addresses.</w:t>
-      </w:r>
-    </w:p>
-    <w:p>
-      <w:r>
-        <w:lastRenderedPageBreak/>
-        <w:t>For WebRTC, however, it is vital to know the public IP address of all parties in order to set up a peer-to-peer connection between them.</w:t>
-      </w:r>
-      <w:r>
-        <w:t xml:space="preserve"> This functionality is achieved through the use of the Session Traversal Utilities for NAT (STUN) protocol</w:t>
-      </w:r>
-      <w:r>
-        <w:t>. It enables an application to detect the usage of NAT in a host’s network, and to retrieve the allocated IP address and port if that is the case</w:t>
-      </w:r>
-      <w:r>
-        <w:t>. A third-party STUN server is necessary in order to obtain the host’s public IP address</w:t>
-      </w:r>
-      <w:r>
-        <w:t xml:space="preserve"> (cf. Loreto &amp; Romano 2014, p. 8)</w:t>
-      </w:r>
-      <w:r>
-        <w:t>. There are publicly available STUN servers for developers to use in this case, for example from Google</w:t>
-      </w:r>
-      <w:r>
-        <w:t xml:space="preserve"> (cf. Dutton 2012</w:t>
-      </w:r>
-      <w:r>
-        <w:t>)</w:t>
+        <w:t>As described above, WebRTC uses PeerConnection objects to establish connections between two</w:t>
+      </w:r>
+      <w:r>
+        <w:t xml:space="preserve"> users</w:t>
+      </w:r>
+      <w:r>
+        <w:t xml:space="preserve">. To do so, it uses the Interactive Connectivity </w:t>
+      </w:r>
+      <w:r>
+        <w:t>Establishment (ICE) protocol.</w:t>
+      </w:r>
+      <w:r>
+        <w:t xml:space="preserve"> </w:t>
+      </w:r>
+      <w:r>
+        <w:t>It facilitates peers to detect information about their network’s topology in order to find one or more connection paths between them</w:t>
+      </w:r>
+      <w:r>
+        <w:t>, by using a variety network protocols</w:t>
+      </w:r>
+      <w:r>
+        <w:t xml:space="preserve"> (cf. </w:t>
+      </w:r>
+      <w:r>
+        <w:t>Loreto &amp; Romano 2014</w:t>
+      </w:r>
+      <w:r>
+        <w:t>, p. 117)</w:t>
       </w:r>
       <w:r>
         <w:t>.</w:t>
       </w:r>
-    </w:p>
-    <w:p>
-      <w:r>
-        <w:t>Additionally, the Traversal Using Relays around NAT (TURN) protocol extends the functionality of STUN by allowing a host inside a network that uses NAT to receive a public IP address from a relay server</w:t>
-      </w:r>
-      <w:r>
-        <w:t xml:space="preserve"> (cf. Loreto &amp; Romano 2014, p. 8)</w:t>
-      </w:r>
-      <w:r>
-        <w:t>. Consequently, the host is able to „receive</w:t>
-      </w:r>
-      <w:r>
-        <w:t xml:space="preserve"> media from any peer that can send packets to the public Internet“</w:t>
-      </w:r>
-      <w:r>
-        <w:t xml:space="preserve"> (</w:t>
-      </w:r>
-      <w:r>
-        <w:t>Loreto &amp; Romano 2014, p. 8</w:t>
-      </w:r>
-      <w:r>
-        <w:t>).</w:t>
-      </w:r>
-    </w:p>
-    <w:p>
-      <w:pPr>
-        <w:pStyle w:val="berschrift3"/>
-      </w:pPr>
-      <w:bookmarkStart w:id="20" w:name="_Toc439588178"/>
-      <w:r>
-        <w:t>ICE candidates</w:t>
-      </w:r>
-      <w:bookmarkEnd w:id="20"/>
-    </w:p>
-    <w:p>
-      <w:r>
-        <w:t>As described above, WebRTC uses PeerConnection objects to establish connections between two</w:t>
-      </w:r>
-      <w:r>
-        <w:t xml:space="preserve"> users</w:t>
-      </w:r>
-      <w:r>
-        <w:t xml:space="preserve">. To do so, it uses the Interactive Connectivity </w:t>
-      </w:r>
-      <w:r>
-        <w:t>Establishment (ICE) protocol.</w:t>
-      </w:r>
-      <w:r>
-        <w:t xml:space="preserve"> </w:t>
-      </w:r>
-      <w:r>
-        <w:t>It facilitates peers to detect information about their network’s topology in order to find one or more connection paths between them</w:t>
-      </w:r>
-      <w:r>
-        <w:t>, by using a variety network protocols</w:t>
-      </w:r>
-      <w:r>
-        <w:t xml:space="preserve"> (cf. </w:t>
+      <w:r>
+        <w:t xml:space="preserve"> Dutton (2012) points out that ICE starts with the User Datagram Protocol (UDP)</w:t>
+      </w:r>
+      <w:r>
+        <w:t xml:space="preserve"> first, as it has the lowest network latency. In the case that the UDP connection attempt remains unsuccessful, the Transmission Control Protocol (TCP) is used, HTTP and </w:t>
+      </w:r>
+      <w:r>
+        <w:t xml:space="preserve">lastly </w:t>
+      </w:r>
+      <w:r>
+        <w:t>HTTPS.</w:t>
+      </w:r>
+    </w:p>
+    <w:p>
+      <w:r>
+        <w:t>In the WebRTC JavaScript API, it is necessary to set a valid</w:t>
+      </w:r>
+      <w:r>
+        <w:t xml:space="preserve"> ICE</w:t>
+      </w:r>
+      <w:r>
+        <w:t xml:space="preserve"> server Uniform Resource </w:t>
+      </w:r>
+      <w:r>
+        <w:t xml:space="preserve">Locator (URL), called the ICE Agent, </w:t>
+      </w:r>
+      <w:r>
+        <w:t>in a configuration object</w:t>
+      </w:r>
+      <w:r>
+        <w:t xml:space="preserve"> whenever a new PeerConnection object is created (cf. </w:t>
       </w:r>
       <w:r>
         <w:t>Loreto &amp; Romano 2014</w:t>
@@ -4263,55 +4387,14 @@
         <w:t>.</w:t>
       </w:r>
       <w:r>
-        <w:t xml:space="preserve"> Dutton (2012) points out that ICE starts with the User Datagram Protocol (UDP)</w:t>
-      </w:r>
-      <w:r>
-        <w:t xml:space="preserve"> first, as it has the lowest network latency. In the case that the UDP connection attempt remains unsuccessful, the Transmission Control Protocol (TCP) is used, HTTP and </w:t>
-      </w:r>
-      <w:r>
-        <w:t xml:space="preserve">lastly </w:t>
-      </w:r>
-      <w:r>
-        <w:t>HTTPS.</w:t>
-      </w:r>
-    </w:p>
-    <w:p>
-      <w:r>
-        <w:t>In the WebRTC JavaScript API, it is necessary to set a valid</w:t>
-      </w:r>
-      <w:r>
-        <w:t xml:space="preserve"> ICE</w:t>
-      </w:r>
-      <w:r>
-        <w:t xml:space="preserve"> server Uniform Resource </w:t>
-      </w:r>
-      <w:r>
-        <w:t xml:space="preserve">Locator (URL), called the ICE Agent, </w:t>
-      </w:r>
-      <w:r>
-        <w:t>in a configuration object</w:t>
-      </w:r>
-      <w:r>
-        <w:t xml:space="preserve"> whenever a new PeerConnection object is created (cf. </w:t>
-      </w:r>
-      <w:r>
-        <w:t>Loreto &amp; Romano 2014</w:t>
-      </w:r>
-      <w:r>
-        <w:t>, p. 117)</w:t>
+        <w:t xml:space="preserve"> Below is a minimal example for doing so, with the URL of the publicly available server from Google</w:t>
+      </w:r>
+      <w:r>
+        <w:t xml:space="preserve"> (cf. Dutton 2012)</w:t>
       </w:r>
       <w:r>
         <w:t>.</w:t>
       </w:r>
-      <w:r>
-        <w:t xml:space="preserve"> Below is a minimal example for doing so, with the URL of the publicly available server from Google</w:t>
-      </w:r>
-      <w:r>
-        <w:t xml:space="preserve"> (cf. Dutton 2012)</w:t>
-      </w:r>
-      <w:r>
-        <w:t>.</w:t>
-      </w:r>
     </w:p>
     <w:p>
       <w:pPr>
@@ -4339,7 +4422,6 @@
     </w:p>
     <w:p>
       <w:r>
-        <w:lastRenderedPageBreak/>
         <w:t xml:space="preserve">Each time a new ICE candidate is found, the ICE Agent updates the PeerConnection object and calls </w:t>
       </w:r>
       <w:r>
@@ -4397,6 +4479,7 @@
           <w:noProof/>
           <w:lang w:eastAsia="de-AT"/>
         </w:rPr>
+        <w:lastRenderedPageBreak/>
         <w:drawing>
           <wp:inline distT="0" distB="0" distL="0" distR="0" wp14:anchorId="5B56AA96" wp14:editId="26DB1715">
             <wp:extent cx="4724400" cy="4240026"/>
@@ -4452,47 +4535,34 @@
         <w:pStyle w:val="Beschriftung"/>
         <w:jc w:val="center"/>
       </w:pPr>
-      <w:bookmarkStart w:id="21" w:name="_Toc439527719"/>
+      <w:bookmarkStart w:id="20" w:name="_Toc439527719"/>
       <w:r>
         <w:t xml:space="preserve">Figure </w:t>
       </w:r>
-      <w:r>
-        <w:fldChar w:fldCharType="begin"/>
-      </w:r>
-      <w:r>
-        <w:instrText xml:space="preserve"> SEQ Figure \* ARABIC </w:instrText>
-      </w:r>
-      <w:r>
-        <w:fldChar w:fldCharType="separate"/>
-      </w:r>
-      <w:r>
-        <w:rPr>
-          <w:noProof/>
-        </w:rPr>
-        <w:t>2</w:t>
-      </w:r>
-      <w:r>
-        <w:rPr>
-          <w:noProof/>
-        </w:rPr>
-        <w:fldChar w:fldCharType="end"/>
-      </w:r>
+      <w:fldSimple w:instr=" SEQ Figure \* ARABIC ">
+        <w:r>
+          <w:rPr>
+            <w:noProof/>
+          </w:rPr>
+          <w:t>2</w:t>
+        </w:r>
+      </w:fldSimple>
       <w:r>
         <w:t>: ICE candidate negotiation process</w:t>
       </w:r>
+      <w:bookmarkEnd w:id="20"/>
+    </w:p>
+    <w:p>
+      <w:pPr>
+        <w:pStyle w:val="berschrift3"/>
+      </w:pPr>
+      <w:bookmarkStart w:id="21" w:name="_Toc439588179"/>
+      <w:r>
+        <w:t>Session description offers and answers</w:t>
+      </w:r>
       <w:bookmarkEnd w:id="21"/>
     </w:p>
     <w:p>
-      <w:pPr>
-        <w:pStyle w:val="berschrift3"/>
-      </w:pPr>
-      <w:bookmarkStart w:id="22" w:name="_Toc439588179"/>
-      <w:r>
-        <w:t>Session description offers and answers</w:t>
-      </w:r>
-      <w:bookmarkEnd w:id="22"/>
-    </w:p>
-    <w:p>
       <w:r>
         <w:t>As customary in telecommunication applications, one user calls another user. In WebRTC architecture, this is accomplished by creating a PeerConnection object and, consequently, creating an offer and send it to the user who is being called.</w:t>
       </w:r>
@@ -4531,7 +4601,6 @@
     </w:p>
     <w:p>
       <w:r>
-        <w:lastRenderedPageBreak/>
         <w:t xml:space="preserve">The parameters of the </w:t>
       </w:r>
       <w:r>
@@ -4679,14 +4748,14 @@
       <w:pPr>
         <w:pStyle w:val="berschrift3"/>
       </w:pPr>
-      <w:bookmarkStart w:id="23" w:name="_Toc439588180"/>
+      <w:bookmarkStart w:id="22" w:name="_Toc439588180"/>
       <w:r>
         <w:t>Data channel</w:t>
       </w:r>
       <w:r>
         <w:t>s</w:t>
       </w:r>
-      <w:bookmarkEnd w:id="23"/>
+      <w:bookmarkEnd w:id="22"/>
     </w:p>
     <w:p>
       <w:r>
@@ -4704,29 +4773,26 @@
     </w:p>
     <w:p>
       <w:r>
-        <w:t xml:space="preserve">The API methods of DataChannels were deliberately modeled after those from WebSockets, therefore most web developers should be fairly familiar with the syntax. Additionally, the DataChannel API brings more advantages for applications, like the usage of multiple prioritizable channels within one PeerConnection, </w:t>
-      </w:r>
+        <w:t>The API methods of DataChannels were deliberately modeled after those from WebSockets, therefore most web developers should be fairly familiar with the syntax. Additionally, the DataChannel API brings more advantages for applications, like the usage of multiple prioritizable channels within one PeerConnection, mandatory, automatic encryption as well as the support of reliable and unreliable message delivery (cf. Dutton 2012).</w:t>
+      </w:r>
+    </w:p>
+    <w:p>
+      <w:r>
+        <w:t>One user – in most cases the one creating the PeerConnection – also creates a DataChannel. There can be an unlimitied number of DataChannels within one PeerConnection, identified by unique names. Afterwards, three event handlers are attached to the DataChannel, which will be called each time this event fires</w:t>
+      </w:r>
+      <w:r>
+        <w:t xml:space="preserve"> (cf. Loreto &amp; Romano 2014, p. 125)</w:t>
+      </w:r>
+      <w:r>
+        <w:t>.</w:t>
+      </w:r>
+    </w:p>
+    <w:p>
+      <w:pPr>
+        <w:pStyle w:val="Code"/>
+      </w:pPr>
       <w:r>
         <w:lastRenderedPageBreak/>
-        <w:t>mandatory, automatic encryption as well as the support of reliable and unreliable message delivery (cf. Dutton 2012).</w:t>
-      </w:r>
-    </w:p>
-    <w:p>
-      <w:r>
-        <w:t>One user – in most cases the one creating the PeerConnection – also creates a DataChannel. There can be an unlimitied number of DataChannels within one PeerConnection, identified by unique names. Afterwards, three event handlers are attached to the DataChannel, which will be called each time this event fires</w:t>
-      </w:r>
-      <w:r>
-        <w:t xml:space="preserve"> (cf. Loreto &amp; Romano 2014, p. 125)</w:t>
-      </w:r>
-      <w:r>
-        <w:t>.</w:t>
-      </w:r>
-    </w:p>
-    <w:p>
-      <w:pPr>
-        <w:pStyle w:val="Code"/>
-      </w:pPr>
-      <w:r>
         <w:t>v</w:t>
       </w:r>
       <w:r>
@@ -4883,351 +4949,385 @@
       <w:pPr>
         <w:pStyle w:val="berschrift1"/>
       </w:pPr>
-      <w:bookmarkStart w:id="24" w:name="_Toc438987635"/>
-      <w:bookmarkStart w:id="25" w:name="_Toc439588181"/>
+      <w:bookmarkStart w:id="23" w:name="_Toc438987635"/>
+      <w:bookmarkStart w:id="24" w:name="_Toc439588181"/>
       <w:r>
         <w:lastRenderedPageBreak/>
         <w:t>Prototype</w:t>
       </w:r>
+      <w:bookmarkEnd w:id="23"/>
       <w:bookmarkEnd w:id="24"/>
+    </w:p>
+    <w:p>
+      <w:r>
+        <w:t xml:space="preserve">With the insights and findings of the research and the creation of the concept, a prototype application was developed. </w:t>
+      </w:r>
+      <w:r>
+        <w:t>The application consists of two core parts: The management server and the web interface. A vital component of the application is the remote support drawing feature, which is part of the web interface. These three most important components of the prototype will be discussed in detail in the following</w:t>
+      </w:r>
+      <w:r>
+        <w:t xml:space="preserve"> section</w:t>
+      </w:r>
+      <w:r>
+        <w:t xml:space="preserve">. </w:t>
+      </w:r>
+      <w:r>
+        <w:t>The complete source cod</w:t>
+      </w:r>
+      <w:r>
+        <w:t>e can be found in the appendix</w:t>
+      </w:r>
+      <w:r>
+        <w:t xml:space="preserve"> of this thesis</w:t>
+      </w:r>
+      <w:r>
+        <w:t>.</w:t>
+      </w:r>
+    </w:p>
+    <w:p>
+      <w:pPr>
+        <w:pStyle w:val="berschrift2"/>
+      </w:pPr>
+      <w:bookmarkStart w:id="25" w:name="_Toc438987636"/>
+      <w:bookmarkStart w:id="26" w:name="_Toc439588182"/>
+      <w:r>
+        <w:t>Management server</w:t>
+      </w:r>
       <w:bookmarkEnd w:id="25"/>
-    </w:p>
-    <w:p>
-      <w:r>
-        <w:t xml:space="preserve">With the insights and findings of the research and the creation of the concept, a prototype application was developed. </w:t>
-      </w:r>
-      <w:r>
-        <w:t>The application consists of two core parts: The management server and the web interface. A vital component of the application is the remote support drawing feature, which is part of the web interface. These three most important components of the prototype will be discussed in detail in the following</w:t>
-      </w:r>
-      <w:r>
-        <w:t xml:space="preserve"> section</w:t>
-      </w:r>
-      <w:r>
-        <w:t xml:space="preserve">. </w:t>
-      </w:r>
-      <w:r>
-        <w:t>The complete source cod</w:t>
-      </w:r>
-      <w:r>
-        <w:t>e can be found in the appendix</w:t>
-      </w:r>
-      <w:r>
-        <w:t xml:space="preserve"> of this thesis</w:t>
-      </w:r>
-      <w:r>
-        <w:t>.</w:t>
-      </w:r>
-    </w:p>
-    <w:p>
-      <w:pPr>
-        <w:pStyle w:val="berschrift2"/>
-      </w:pPr>
-      <w:bookmarkStart w:id="26" w:name="_Toc438987636"/>
-      <w:bookmarkStart w:id="27" w:name="_Toc439588182"/>
-      <w:r>
-        <w:t>Management server</w:t>
-      </w:r>
       <w:bookmarkEnd w:id="26"/>
+    </w:p>
+    <w:p>
+      <w:r>
+        <w:t xml:space="preserve">The management server is the </w:t>
+      </w:r>
+      <w:r>
+        <w:t>main</w:t>
+      </w:r>
+      <w:r>
+        <w:t xml:space="preserve"> component of the </w:t>
+      </w:r>
+      <w:r>
+        <w:t xml:space="preserve">prototype </w:t>
+      </w:r>
+      <w:r>
+        <w:t>application.</w:t>
+      </w:r>
+      <w:r>
+        <w:t xml:space="preserve"> It perfor</w:t>
+      </w:r>
+      <w:r>
+        <w:t>ms the following tasks: First, i</w:t>
+      </w:r>
+      <w:r>
+        <w:t>t serves the web page and related static files, like JavaScript source files and Cascading Style Sheets (CSS). Second, it manages WebSockets for full-duplex communication to each connected browser. Third, it carries out management and control tasks in order to set up peer-to-peer connections between users. The implementation and tasks of the management server will be described in more detail below.</w:t>
+      </w:r>
+    </w:p>
+    <w:p>
+      <w:pPr>
+        <w:pStyle w:val="berschrift3"/>
+      </w:pPr>
+      <w:bookmarkStart w:id="27" w:name="_Toc439588183"/>
+      <w:r>
+        <w:t>Implementation</w:t>
+      </w:r>
       <w:bookmarkEnd w:id="27"/>
     </w:p>
     <w:p>
       <w:r>
-        <w:t xml:space="preserve">The management server is the </w:t>
-      </w:r>
-      <w:r>
-        <w:t>main</w:t>
-      </w:r>
-      <w:r>
-        <w:t xml:space="preserve"> component of the </w:t>
-      </w:r>
-      <w:r>
-        <w:t xml:space="preserve">prototype </w:t>
-      </w:r>
-      <w:r>
-        <w:t>application.</w:t>
-      </w:r>
-      <w:r>
-        <w:t xml:space="preserve"> It perfor</w:t>
-      </w:r>
-      <w:r>
-        <w:t>ms the following tasks: First, i</w:t>
-      </w:r>
-      <w:r>
-        <w:t>t serves the web page and related static files, like JavaScript source files and Cascading Style Sheets (CSS). Second, it manages WebSockets for full-duplex communication to each connected browser. Third, it carries out management and control tasks in order to set up peer-to-peer connections between users. The implementation and tasks of the management server will be described in more detail below.</w:t>
+        <w:t>It was decided to use Node.js as a platform for the management server. Node.js brings the significant advantage of using the same programming language, JavaScript, on the backend and the frontend. As a result, a considerable amount of programming code could be used for both parts.</w:t>
       </w:r>
     </w:p>
     <w:p>
       <w:pPr>
         <w:pStyle w:val="berschrift3"/>
       </w:pPr>
-      <w:bookmarkStart w:id="28" w:name="_Toc439588183"/>
-      <w:r>
-        <w:t>Implementation</w:t>
+      <w:bookmarkStart w:id="28" w:name="_Toc439588184"/>
+      <w:r>
+        <w:t>Web server</w:t>
       </w:r>
       <w:bookmarkEnd w:id="28"/>
     </w:p>
     <w:p>
       <w:r>
-        <w:t>It was decided to use Node.js as a platform for the management server. Node.js brings the significant advantage of using the same programming language, JavaScript, on the backend and the frontend. As a result, a considerable amount of programming code could be used for both parts.</w:t>
+        <w:t>The web page, which has the role of the main user interface of the application, is served by the management server as well as all static source files. This includes JavaScript and CSS files of the application and the two external JavaScript source files, jQuery and adapter.js.</w:t>
       </w:r>
     </w:p>
     <w:p>
       <w:pPr>
         <w:pStyle w:val="berschrift3"/>
       </w:pPr>
-      <w:bookmarkStart w:id="29" w:name="_Toc439588184"/>
-      <w:r>
-        <w:t>Web server</w:t>
+      <w:bookmarkStart w:id="29" w:name="_Toc439588185"/>
+      <w:r>
+        <w:t>WebSockets</w:t>
       </w:r>
       <w:bookmarkEnd w:id="29"/>
     </w:p>
     <w:p>
       <w:r>
-        <w:t>The web page, which has the role of the main user interface of the application, is served by the management server as well as all static source files. This includes JavaScript and CSS files of the application and the two external JavaScript source files, jQuery and adapter.js.</w:t>
+        <w:t>When a user opens the web page and enters a user name, a secure WebSocket connection to the management server is established. As a consequence, both parties then share a full-duplex connection and are able to exchange data at any time. This WebSocket connection stays alive until the user decides to leave the web page.</w:t>
       </w:r>
     </w:p>
     <w:p>
       <w:pPr>
         <w:pStyle w:val="berschrift3"/>
       </w:pPr>
-      <w:bookmarkStart w:id="30" w:name="_Toc439588185"/>
-      <w:r>
-        <w:t>WebSockets</w:t>
-      </w:r>
-      <w:bookmarkEnd w:id="30"/>
-    </w:p>
-    <w:p>
-      <w:r>
-        <w:t>When a user opens the web page and enters a user name, a secure WebSocket connection to the management server is established. As a consequence, both parties then share a full-duplex connection and are able to exchange data at any time. This WebSocket connection stays alive until the user decides to leave the web page.</w:t>
-      </w:r>
-    </w:p>
-    <w:p>
-      <w:pPr>
-        <w:pStyle w:val="berschrift3"/>
-      </w:pPr>
-      <w:bookmarkStart w:id="31" w:name="_Toc439588186"/>
+      <w:bookmarkStart w:id="30" w:name="_Toc439588186"/>
       <w:r>
         <w:lastRenderedPageBreak/>
         <w:t>Management and control tasks</w:t>
       </w:r>
+      <w:bookmarkEnd w:id="30"/>
+    </w:p>
+    <w:p>
+      <w:r>
+        <w:t>Each time a new user connects for the first time to the web page via WebSocket, the management server assigns a unique id to the user. This id is used when control messages are sent to users. On the management server, there are two types of control messages: First, there are server messages. These serve the sole purpose of administration tasks, like assigning user ids or broadcasting available users, which happens every time a new user connects to the web page.</w:t>
+      </w:r>
+      <w:r>
+        <w:t xml:space="preserve"> Second, there are relay messages, which are used to set up peer-to-peer connections between users.</w:t>
+      </w:r>
+    </w:p>
+    <w:p>
+      <w:pPr>
+        <w:pStyle w:val="berschrift2"/>
+      </w:pPr>
+      <w:bookmarkStart w:id="31" w:name="_Toc438987637"/>
+      <w:bookmarkStart w:id="32" w:name="_Toc439588187"/>
+      <w:r>
+        <w:t>Web interface</w:t>
+      </w:r>
       <w:bookmarkEnd w:id="31"/>
-    </w:p>
-    <w:p>
-      <w:r>
-        <w:t>Each time a new user connects for the first time to the web page via WebSocket, the management server assigns a unique id to the user. This id is used when control messages are sent to users. On the management server, there are two types of control messages: First, there are server messages. These serve the sole purpose of administration tasks, like assigning user ids or broadcasting available users, which happens every time a new user connects to the web page.</w:t>
-      </w:r>
-      <w:r>
-        <w:t xml:space="preserve"> Second, there are relay messages, which are used to set up peer-to-peer connections between users.</w:t>
-      </w:r>
-    </w:p>
-    <w:p>
-      <w:pPr>
-        <w:pStyle w:val="berschrift2"/>
-      </w:pPr>
-      <w:bookmarkStart w:id="32" w:name="_Toc438987637"/>
-      <w:bookmarkStart w:id="33" w:name="_Toc439588187"/>
-      <w:r>
-        <w:t>Web interface</w:t>
-      </w:r>
       <w:bookmarkEnd w:id="32"/>
+    </w:p>
+    <w:p>
+      <w:r>
+        <w:t>The web interface enables users to interact with each other. Currently, users only need to provide a user name to use the application, no password is required. This is due to the fact that it is only a prototype for now. In a production environment, however, this would raise serious security issues.</w:t>
+      </w:r>
+    </w:p>
+    <w:p>
+      <w:pPr>
+        <w:pStyle w:val="berschrift3"/>
+      </w:pPr>
+      <w:bookmarkStart w:id="33" w:name="_Toc439588188"/>
+      <w:r>
+        <w:t>HTML5 elements</w:t>
+      </w:r>
       <w:bookmarkEnd w:id="33"/>
     </w:p>
     <w:p>
       <w:r>
-        <w:t>The web interface enables users to interact with each other. Currently, users only need to provide a user name to use the application, no password is required. This is due to the fact that it is only a prototype for now. In a production environment, however, this would raise serious security issues.</w:t>
+        <w:t xml:space="preserve">Modern HTML5 elements were used on the web page where it was possible. This includes header, footer and section elements for the main page structure as well as video and canvas elements </w:t>
+      </w:r>
+      <w:r>
+        <w:t xml:space="preserve">to stream </w:t>
+      </w:r>
+      <w:r>
+        <w:t xml:space="preserve">the </w:t>
+      </w:r>
+      <w:r>
+        <w:t xml:space="preserve">video </w:t>
+      </w:r>
+      <w:r>
+        <w:t xml:space="preserve">feeds </w:t>
+      </w:r>
+      <w:r>
+        <w:t>and enable users to draw support</w:t>
+      </w:r>
+      <w:r>
+        <w:t xml:space="preserve"> indications</w:t>
+      </w:r>
+      <w:r>
+        <w:t xml:space="preserve"> without the use of external plugins.</w:t>
       </w:r>
     </w:p>
     <w:p>
       <w:pPr>
         <w:pStyle w:val="berschrift3"/>
       </w:pPr>
-      <w:bookmarkStart w:id="34" w:name="_Toc439588188"/>
-      <w:r>
-        <w:t>HTML5 elements</w:t>
+      <w:bookmarkStart w:id="34" w:name="_Toc439588189"/>
+      <w:r>
+        <w:t>User interaction</w:t>
       </w:r>
       <w:bookmarkEnd w:id="34"/>
     </w:p>
     <w:p>
       <w:r>
-        <w:t xml:space="preserve">Modern HTML5 elements were used on the web page where it was possible. This includes header, footer and section elements for the main page structure as well as video and canvas elements </w:t>
-      </w:r>
-      <w:r>
-        <w:t xml:space="preserve">to stream </w:t>
-      </w:r>
-      <w:r>
-        <w:t xml:space="preserve">the </w:t>
-      </w:r>
-      <w:r>
-        <w:t xml:space="preserve">video </w:t>
-      </w:r>
-      <w:r>
-        <w:t xml:space="preserve">feeds </w:t>
-      </w:r>
-      <w:r>
-        <w:t>and enable users to draw support</w:t>
-      </w:r>
-      <w:r>
-        <w:t xml:space="preserve"> indications</w:t>
-      </w:r>
-      <w:r>
-        <w:t xml:space="preserve"> without the use of external plugins.</w:t>
+        <w:t xml:space="preserve">The complete programming logic and user interaction was implemented with JavaScript. This includes all WebRTC </w:t>
+      </w:r>
+      <w:r>
+        <w:t>functionality</w:t>
+      </w:r>
+      <w:r>
+        <w:t xml:space="preserve"> and the signaling communication with the management server necessary to set up connections between two peers.</w:t>
+      </w:r>
+      <w:r>
+        <w:t xml:space="preserve"> These functions are triggered by the users‘ page interactions, like </w:t>
+      </w:r>
+      <w:r>
+        <w:t>clicks on buttons.</w:t>
       </w:r>
     </w:p>
     <w:p>
       <w:pPr>
         <w:pStyle w:val="berschrift3"/>
       </w:pPr>
-      <w:bookmarkStart w:id="35" w:name="_Toc439588189"/>
-      <w:r>
-        <w:t>User interaction</w:t>
+      <w:bookmarkStart w:id="35" w:name="_Toc439588190"/>
+      <w:r>
+        <w:t>Responsive design</w:t>
       </w:r>
       <w:bookmarkEnd w:id="35"/>
     </w:p>
     <w:p>
       <w:r>
-        <w:t xml:space="preserve">The complete programming logic and user interaction was implemented with JavaScript. This includes all WebRTC </w:t>
-      </w:r>
-      <w:r>
-        <w:t>functionality</w:t>
-      </w:r>
-      <w:r>
-        <w:t xml:space="preserve"> and the signaling communication with the management server necessary to set up connections between two peers.</w:t>
-      </w:r>
-      <w:r>
-        <w:t xml:space="preserve"> These functions are triggered by the users‘ page interactions, like </w:t>
-      </w:r>
-      <w:r>
-        <w:t>clicks on buttons.</w:t>
+        <w:t>Research showed that remote support applications are most commonly used on mobile devices, like smartphones, tablets or smart glasses.</w:t>
+      </w:r>
+      <w:r>
+        <w:t xml:space="preserve"> Accordingly, </w:t>
+      </w:r>
+      <w:r>
+        <w:t>an important focus in the development process was the possibility to use the application on mobile devices. It was decided to use CSS media queries to achieve a valuable user experience for all device types and sizes. Currently, there are five size breakpoints in the main CSS file, which could be easily extended to</w:t>
+      </w:r>
+      <w:r>
+        <w:t xml:space="preserve"> support a larger number of different screen sizes</w:t>
+      </w:r>
+      <w:r>
+        <w:t xml:space="preserve"> if necessary.</w:t>
       </w:r>
     </w:p>
     <w:p>
       <w:pPr>
         <w:pStyle w:val="berschrift3"/>
       </w:pPr>
-      <w:bookmarkStart w:id="36" w:name="_Toc439588190"/>
-      <w:r>
-        <w:t>Responsive design</w:t>
-      </w:r>
-      <w:bookmarkEnd w:id="36"/>
-    </w:p>
-    <w:p>
-      <w:r>
-        <w:t>Research showed that remote support applications are most commonly used on mobile devices, like smartphones, tablets or smart glasses.</w:t>
-      </w:r>
-      <w:r>
-        <w:t xml:space="preserve"> Accordingly, </w:t>
-      </w:r>
-      <w:r>
-        <w:t>an important focus in the development process was the possibility to use the application on mobile devices. It was decided to use CSS media queries to achieve a valuable user experience for all device types and sizes. Currently, there are five size breakpoints in the main CSS file, which could be easily extended to</w:t>
-      </w:r>
-      <w:r>
-        <w:t xml:space="preserve"> support a larger number of different screen sizes</w:t>
-      </w:r>
-      <w:r>
-        <w:t xml:space="preserve"> if necessary.</w:t>
-      </w:r>
-    </w:p>
-    <w:p>
-      <w:pPr>
-        <w:pStyle w:val="berschrift3"/>
-      </w:pPr>
-      <w:bookmarkStart w:id="37" w:name="_Toc439588191"/>
+      <w:bookmarkStart w:id="36" w:name="_Toc439588191"/>
       <w:r>
         <w:lastRenderedPageBreak/>
         <w:t>Facilitating libraries</w:t>
       </w:r>
+      <w:bookmarkEnd w:id="36"/>
+    </w:p>
+    <w:p>
+      <w:r>
+        <w:t xml:space="preserve">One important principle for the prototype development was to use as few external libraries and plugins as possible. </w:t>
+      </w:r>
+      <w:r>
+        <w:t xml:space="preserve">However, it was economically reasonable to use some external code to reduce the programming effort in certain areas. </w:t>
+      </w:r>
+      <w:r>
+        <w:t>In the end, only two external JavaScript libraries were used: jQuery and adapter.js.</w:t>
+      </w:r>
+    </w:p>
+    <w:p>
+      <w:r>
+        <w:t>jQuery was used because it is currently a de-facto standard in web development, thanks to its</w:t>
+      </w:r>
+      <w:r>
+        <w:t xml:space="preserve"> essential</w:t>
+      </w:r>
+      <w:r>
+        <w:t xml:space="preserve"> features for HTML document manipulation, event handling and</w:t>
+      </w:r>
+      <w:r>
+        <w:t xml:space="preserve"> useful</w:t>
+      </w:r>
+      <w:r>
+        <w:t xml:space="preserve"> AJAX functions</w:t>
+      </w:r>
+      <w:r>
+        <w:t>. Additionally, it enables developers to write code for all common web browsers, without needing to worry about syntax differences between them.</w:t>
+      </w:r>
+      <w:r>
+        <w:t xml:space="preserve"> (REFERENCE)</w:t>
+      </w:r>
+    </w:p>
+    <w:p>
+      <w:r>
+        <w:t xml:space="preserve">adapter.js </w:t>
+      </w:r>
+      <w:r>
+        <w:t xml:space="preserve">is an open source library maintained by Google that helps developers abstract browser prefixes and API changes in the WebRTC specification. </w:t>
+      </w:r>
+      <w:r>
+        <w:t xml:space="preserve">The use of adapter.js significantly reduces the lines of code necessary to implement WebRTC functionality in multiple browsers. This is due to the fact that WebRTC is currently still under development, and therefore each browser uses different function prefixes. Additionally, some API functions might be added, renamed or removed in the future. </w:t>
+      </w:r>
+      <w:r>
+        <w:t xml:space="preserve">Through the use of adapter.js, developers do not need to regularly check if </w:t>
+      </w:r>
+      <w:r>
+        <w:t>these parts have changed (cf. Loreto &amp; Romano 2014, p. 96).</w:t>
+      </w:r>
+      <w:r>
+        <w:t xml:space="preserve"> (ADDITIONAL REFERENCE?)</w:t>
+      </w:r>
+    </w:p>
+    <w:p>
+      <w:pPr>
+        <w:pStyle w:val="berschrift2"/>
+      </w:pPr>
+      <w:bookmarkStart w:id="37" w:name="_Toc438987638"/>
+      <w:bookmarkStart w:id="38" w:name="_Toc439588192"/>
+      <w:r>
+        <w:t>Remote support drawing feature</w:t>
+      </w:r>
       <w:bookmarkEnd w:id="37"/>
-    </w:p>
-    <w:p>
-      <w:r>
-        <w:t xml:space="preserve">One important principle for the prototype development was to use as few external libraries and plugins as possible. </w:t>
-      </w:r>
-      <w:r>
-        <w:t xml:space="preserve">However, it was economically reasonable to use some external code to reduce the programming effort in certain areas. </w:t>
-      </w:r>
-      <w:r>
-        <w:t>In the end, only two external JavaScript libraries were used: jQuery and adapter.js.</w:t>
-      </w:r>
-    </w:p>
-    <w:p>
-      <w:r>
-        <w:t>jQuery was used because it is currently a de-facto standard in web development, thanks to its</w:t>
-      </w:r>
-      <w:r>
-        <w:t xml:space="preserve"> essential</w:t>
-      </w:r>
-      <w:r>
-        <w:t xml:space="preserve"> features for HTML document manipulation, event handling and</w:t>
-      </w:r>
-      <w:r>
-        <w:t xml:space="preserve"> useful</w:t>
-      </w:r>
-      <w:r>
-        <w:t xml:space="preserve"> AJAX functions</w:t>
-      </w:r>
-      <w:r>
-        <w:t>. Additionally, it enables developers to write code for all common web browsers, without needing to worry about syntax differences between them.</w:t>
-      </w:r>
-      <w:r>
-        <w:t xml:space="preserve"> (REFERENCE)</w:t>
-      </w:r>
-    </w:p>
-    <w:p>
-      <w:r>
-        <w:t xml:space="preserve">adapter.js </w:t>
-      </w:r>
-      <w:r>
-        <w:t xml:space="preserve">is an open source library maintained by Google that helps developers abstract browser prefixes and API changes in the WebRTC specification. </w:t>
-      </w:r>
-      <w:r>
-        <w:t xml:space="preserve">The use of adapter.js significantly reduces the lines of code necessary to implement WebRTC functionality in multiple browsers. This is due to the fact that WebRTC is currently still under development, and therefore each browser uses different function prefixes. Additionally, some API functions might be added, renamed or removed in the future. </w:t>
-      </w:r>
-      <w:r>
-        <w:t xml:space="preserve">Through the use of adapter.js, developers do not need to regularly check if </w:t>
-      </w:r>
-      <w:r>
-        <w:t>these parts have changed (cf. Loreto &amp; Romano 2014, p. 96).</w:t>
-      </w:r>
-      <w:r>
-        <w:t xml:space="preserve"> (ADDITIONAL REFERENCE?)</w:t>
-      </w:r>
-    </w:p>
-    <w:p>
-      <w:pPr>
-        <w:pStyle w:val="berschrift2"/>
-      </w:pPr>
-      <w:bookmarkStart w:id="38" w:name="_Toc438987638"/>
-      <w:bookmarkStart w:id="39" w:name="_Toc439588192"/>
-      <w:r>
-        <w:t>Remote support drawing feature</w:t>
-      </w:r>
       <w:bookmarkEnd w:id="38"/>
+    </w:p>
+    <w:p>
+      <w:r>
+        <w:t>An essential feature to the prototype application is the remote support drawing. It enables two users, sharing a peer-to-peer connection, to assist each other through drawings on the other user’s screen.</w:t>
+      </w:r>
+      <w:r>
+        <w:t xml:space="preserve"> For now, it is possible to track the user’s movements on the canvas with the mouse or with the finger or stylus on handheld devices.</w:t>
+      </w:r>
+    </w:p>
+    <w:p>
+      <w:pPr>
+        <w:pStyle w:val="berschrift3"/>
+      </w:pPr>
+      <w:bookmarkStart w:id="39" w:name="_Toc439588193"/>
+      <w:r>
+        <w:t>Implementation</w:t>
+      </w:r>
       <w:bookmarkEnd w:id="39"/>
     </w:p>
     <w:p>
       <w:r>
-        <w:t>An essential feature to the prototype application is the remote support drawing. It enables two users, sharing a peer-to-peer connection, to assist each other through drawings on the other user’s screen.</w:t>
+        <w:t xml:space="preserve">For the implementation of this feature it was decided to use two canvases on top of each other. One canvas displays the current frame of the video element, which is bound to the media stream of the WebRTC connection. This first canvas is updated 24 times per second. The second canvas lies exactly on top of the first one, and is used to display the support drawings of the remote user. </w:t>
+      </w:r>
+      <w:r>
+        <w:t>T</w:t>
+      </w:r>
+      <w:r>
+        <w:t xml:space="preserve">wo canvases </w:t>
+      </w:r>
+      <w:r>
+        <w:t xml:space="preserve">have to be used </w:t>
+      </w:r>
+      <w:r>
+        <w:t>in this case because the first canvas must be cleared each time it displays the current frame of the video stream and</w:t>
+      </w:r>
+      <w:r>
+        <w:t>, consequently,</w:t>
+      </w:r>
+      <w:r>
+        <w:t xml:space="preserve"> the drawn path would also be </w:t>
+      </w:r>
+      <w:r>
+        <w:lastRenderedPageBreak/>
+        <w:t>erased</w:t>
+      </w:r>
+      <w:r>
+        <w:t>.</w:t>
+      </w:r>
+      <w:r>
+        <w:t xml:space="preserve"> Therefore, it is necessary to use two canvases for the implementation of this feature.</w:t>
       </w:r>
     </w:p>
     <w:p>
       <w:pPr>
         <w:pStyle w:val="berschrift3"/>
       </w:pPr>
-      <w:bookmarkStart w:id="40" w:name="_Toc439588193"/>
-      <w:r>
-        <w:t>Implementation</w:t>
-      </w:r>
-      <w:bookmarkEnd w:id="40"/>
-    </w:p>
-    <w:p>
-      <w:r>
-        <w:t xml:space="preserve">For this feature, the DataChannel component of WebRTC was used. As described in chapter 3.2.3 above, it supports the sending of arbitrary </w:t>
-      </w:r>
-      <w:r>
-        <w:t>data directly from peer to peer, which exactly fulfills the requirements for the implementation of this feature.</w:t>
-      </w:r>
-      <w:bookmarkStart w:id="41" w:name="_GoBack"/>
-      <w:bookmarkEnd w:id="41"/>
+      <w:r>
+        <w:t>Mouse events</w:t>
+      </w:r>
     </w:p>
     <w:p>
       <w:r>
@@ -5239,26 +5339,52 @@
       <w:r>
         <w:t xml:space="preserve"> </w:t>
       </w:r>
+      <w:r>
+        <w:t>Essentially, all that needs to be done is to draw a line from the previous touch point to the current touch point.</w:t>
+      </w:r>
     </w:p>
     <w:p>
       <w:pPr>
         <w:pStyle w:val="Code"/>
       </w:pPr>
       <w:r>
-        <w:t>var canvas = document.getElementById(„drawing-canvas“);</w:t>
+        <w:t>function drawPath() {</w:t>
       </w:r>
     </w:p>
     <w:p>
       <w:pPr>
         <w:pStyle w:val="Code"/>
-      </w:pPr>
-      <w:r>
-        <w:t>var context = canvas.getContext(„2d“);</w:t>
+        <w:ind w:firstLine="425"/>
+      </w:pPr>
+      <w:r>
+        <w:t>var ca</w:t>
+      </w:r>
+      <w:r>
+        <w:t>nvas = document.getElementById(“</w:t>
+      </w:r>
+      <w:r>
+        <w:t>drawing-canvas“);</w:t>
       </w:r>
     </w:p>
     <w:p>
       <w:pPr>
         <w:pStyle w:val="Code"/>
+        <w:ind w:firstLine="425"/>
+      </w:pPr>
+      <w:r>
+        <w:t>v</w:t>
+      </w:r>
+      <w:r>
+        <w:t>ar context = canvas.getContext(“</w:t>
+      </w:r>
+      <w:r>
+        <w:t>2d“);</w:t>
+      </w:r>
+    </w:p>
+    <w:p>
+      <w:pPr>
+        <w:pStyle w:val="Code"/>
+        <w:ind w:firstLine="425"/>
       </w:pPr>
       <w:r>
         <w:t>context.beginPath();</w:t>
@@ -5267,34 +5393,216 @@
     <w:p>
       <w:pPr>
         <w:pStyle w:val="Code"/>
-      </w:pPr>
+        <w:ind w:firstLine="425"/>
+      </w:pPr>
+      <w:r>
+        <w:t>context.moveTo(previousX, previousY);</w:t>
+      </w:r>
+    </w:p>
+    <w:p>
+      <w:pPr>
+        <w:pStyle w:val="Code"/>
+        <w:ind w:firstLine="425"/>
+      </w:pPr>
+      <w:r>
+        <w:t>context.lineTo(currentX, currentY);</w:t>
+      </w:r>
+    </w:p>
+    <w:p>
+      <w:pPr>
+        <w:pStyle w:val="Code"/>
+        <w:ind w:firstLine="425"/>
+      </w:pPr>
+      <w:r>
+        <w:t>context.stroke();</w:t>
+      </w:r>
+    </w:p>
+    <w:p>
+      <w:pPr>
+        <w:pStyle w:val="Code"/>
+        <w:ind w:firstLine="425"/>
+      </w:pPr>
+      <w:r>
+        <w:t>context.closePath();</w:t>
+      </w:r>
+    </w:p>
+    <w:p>
+      <w:pPr>
+        <w:pStyle w:val="Code"/>
+      </w:pPr>
+      <w:r>
+        <w:t>}</w:t>
+      </w:r>
+    </w:p>
+    <w:p>
+      <w:r>
+        <w:t>In JavaScript, it is possible to add event listeners to DOM elements, for instance when the mouse moves over the element, when a mouse button is clicked on the element or when the mouse leaves the element. In order to achieve the desired drawing functionality, it is important to not only track the movement of the mouse over the element, but also track the state whether the left mouse button is currently being clicked or not.</w:t>
+      </w:r>
+      <w:r>
+        <w:t xml:space="preserve"> If that is the case, then the code snippet from above gets executed each time the </w:t>
+      </w:r>
+      <w:r>
+        <w:rPr>
+          <w:i/>
+        </w:rPr>
+        <w:t>mousemove</w:t>
+      </w:r>
+      <w:r>
+        <w:t xml:space="preserve"> event handler is called and the path of the mouse is drawn on the canvas.</w:t>
+      </w:r>
+    </w:p>
+    <w:p>
+      <w:pPr>
+        <w:pStyle w:val="berschrift3"/>
+      </w:pPr>
+      <w:r>
+        <w:t>Touch events</w:t>
+      </w:r>
+    </w:p>
+    <w:p>
+      <w:r>
+        <w:t xml:space="preserve">While the implementation of the support drawing feature with mouse events was not tremendously difficult, the solution did not immediately work on handheld devices like smartphones or tablets. This is due to the fact that they are operated with fingers and styluses instead of a mouse. </w:t>
+      </w:r>
+      <w:r>
+        <w:t>M</w:t>
+      </w:r>
+      <w:r>
+        <w:t xml:space="preserve">ost </w:t>
+      </w:r>
+      <w:r>
+        <w:t xml:space="preserve">handheld </w:t>
+      </w:r>
+      <w:r>
+        <w:t xml:space="preserve">devices emulate mouse events when </w:t>
+      </w:r>
+      <w:r>
+        <w:t xml:space="preserve">DOM </w:t>
+      </w:r>
+      <w:r>
+        <w:t>elements are touched</w:t>
+      </w:r>
+      <w:r>
+        <w:t>, however, the functionality of the feature on smartphones and tablets was unpredictable and unacceptable in terms of user experience.</w:t>
+      </w:r>
+    </w:p>
+    <w:p>
+      <w:r>
+        <w:t>Eventually, a solution to this problem could be found by extending the previously described logic with touch events.</w:t>
+      </w:r>
+      <w:r>
+        <w:t xml:space="preserve"> Touch events are the counterparts to mouse events on desktop devices. They are, however, more complex than mouse events, </w:t>
+      </w:r>
       <w:r>
         <w:lastRenderedPageBreak/>
-        <w:t>context.moveTo(previousX, previousY);</w:t>
-      </w:r>
-    </w:p>
-    <w:p>
-      <w:pPr>
-        <w:pStyle w:val="Code"/>
-      </w:pPr>
-      <w:r>
-        <w:t>context.lineTo(currentX, currentY);</w:t>
-      </w:r>
-    </w:p>
-    <w:p>
-      <w:pPr>
-        <w:pStyle w:val="Code"/>
-      </w:pPr>
-      <w:r>
-        <w:t>context.stroke();</w:t>
-      </w:r>
-    </w:p>
-    <w:p>
-      <w:pPr>
-        <w:pStyle w:val="Code"/>
-      </w:pPr>
-      <w:r>
-        <w:t>context.closePath();</w:t>
+        <w:t>because while there is always only one mouse pointer on desktop devices, „a user may touch the screen with multiple fingers at the same time“ (Jenkov 2014).</w:t>
+      </w:r>
+    </w:p>
+    <w:p>
+      <w:r>
+        <w:t>For the feature at hand, it was decided to ignore multiple, simultaneous touches because it is assumed that the majority of users will not use more than one finger at a time to draw on the screen. Using this presumption, it was possible to implement the same drawing functionality on handheld devices by adding the same event handlers for touch events (</w:t>
+      </w:r>
+      <w:r>
+        <w:rPr>
+          <w:i/>
+        </w:rPr>
+        <w:t>touchstart</w:t>
+      </w:r>
+      <w:r>
+        <w:t xml:space="preserve">, </w:t>
+      </w:r>
+      <w:r>
+        <w:rPr>
+          <w:i/>
+        </w:rPr>
+        <w:t>touchmove</w:t>
+      </w:r>
+      <w:r>
+        <w:t xml:space="preserve"> and </w:t>
+      </w:r>
+      <w:r>
+        <w:rPr>
+          <w:i/>
+        </w:rPr>
+        <w:t>touchend</w:t>
+      </w:r>
+      <w:r>
+        <w:t>), and in them, dispatch the corresponding mouse event (</w:t>
+      </w:r>
+      <w:r>
+        <w:rPr>
+          <w:i/>
+        </w:rPr>
+        <w:t>mousedown, mousemove</w:t>
+      </w:r>
+      <w:r>
+        <w:t xml:space="preserve"> and </w:t>
+      </w:r>
+      <w:r>
+        <w:rPr>
+          <w:i/>
+        </w:rPr>
+        <w:t>mouseup</w:t>
+      </w:r>
+      <w:r>
+        <w:t>) with the position of the touch, without any additional logic.</w:t>
+      </w:r>
+    </w:p>
+    <w:p>
+      <w:pPr>
+        <w:pStyle w:val="berschrift3"/>
+      </w:pPr>
+      <w:r>
+        <w:t>Data transfer</w:t>
+      </w:r>
+    </w:p>
+    <w:p>
+      <w:r>
+        <w:t xml:space="preserve">To transfer </w:t>
+      </w:r>
+      <w:r>
+        <w:t xml:space="preserve">the drawing path from one user to another, </w:t>
+      </w:r>
+      <w:r>
+        <w:t>the DataChannel component of WebRTC was used. As described in chapter 3.2.3 above, it supports the sending of arbitrary data directly from peer to peer, which exactly fulfills the requirements for the implementation of this feature.</w:t>
+      </w:r>
+      <w:r>
+        <w:t xml:space="preserve"> </w:t>
+      </w:r>
+    </w:p>
+    <w:p>
+      <w:r>
+        <w:t xml:space="preserve">To send </w:t>
+      </w:r>
+      <w:r>
+        <w:t xml:space="preserve">the </w:t>
+      </w:r>
+      <w:r>
+        <w:t>drawing path to the remote peer</w:t>
+      </w:r>
+      <w:r>
+        <w:t xml:space="preserve">, in addition to the track path method being called by the canvas event listeners, a message containing the path info is sent to the connected user. On the side of this other user, the same </w:t>
+      </w:r>
+      <w:r>
+        <w:rPr>
+          <w:i/>
+        </w:rPr>
+        <w:t>drawPath</w:t>
+      </w:r>
+      <w:r>
+        <w:t xml:space="preserve"> method is executed with the received information.</w:t>
+      </w:r>
+    </w:p>
+    <w:p>
+      <w:pPr>
+        <w:pStyle w:val="berschrift3"/>
+      </w:pPr>
+      <w:r>
+        <w:t>Text chat</w:t>
+      </w:r>
+    </w:p>
+    <w:p>
+      <w:r>
+        <w:t>In addition to the possibility to communicate via audio and video stream and send support drawings to another, it is also possible to send text messages to the connected peer. This is especially helpful in loud environments, where it is not possible to converse with somebody. Similar to the drawing path data transfer, the text chat also uses the DataChannel to send the text messages.</w:t>
       </w:r>
     </w:p>
     <w:p>
@@ -5309,14 +5617,14 @@
       <w:pPr>
         <w:pStyle w:val="berschrift1"/>
       </w:pPr>
-      <w:bookmarkStart w:id="42" w:name="_Toc438987639"/>
-      <w:bookmarkStart w:id="43" w:name="_Toc439588194"/>
+      <w:bookmarkStart w:id="40" w:name="_Toc438987639"/>
+      <w:bookmarkStart w:id="41" w:name="_Toc439588194"/>
       <w:r>
         <w:lastRenderedPageBreak/>
         <w:t>Evaluation</w:t>
       </w:r>
-      <w:bookmarkEnd w:id="42"/>
-      <w:bookmarkEnd w:id="43"/>
+      <w:bookmarkEnd w:id="40"/>
+      <w:bookmarkEnd w:id="41"/>
     </w:p>
     <w:p>
       <w:pPr>
@@ -5330,120 +5638,120 @@
       <w:pPr>
         <w:pStyle w:val="berschrift1"/>
       </w:pPr>
-      <w:bookmarkStart w:id="44" w:name="_Toc439588195"/>
+      <w:bookmarkStart w:id="42" w:name="_Toc439588195"/>
       <w:r>
         <w:lastRenderedPageBreak/>
         <w:t>Possible extensions</w:t>
       </w:r>
+      <w:bookmarkEnd w:id="42"/>
+    </w:p>
+    <w:p>
+      <w:r>
+        <w:t>At the time of writing, the prototype application is not suitable for use in a production environment. Several improvements and extensions would be necessary in order to remove the current limitations of the prototype.</w:t>
+      </w:r>
+      <w:r>
+        <w:t xml:space="preserve"> A few suggestions for possible enhancements will be outlined in the following chapter.</w:t>
+      </w:r>
+    </w:p>
+    <w:p>
+      <w:pPr>
+        <w:pStyle w:val="berschrift2"/>
+      </w:pPr>
+      <w:bookmarkStart w:id="43" w:name="_Toc439588196"/>
+      <w:r>
+        <w:t>Screenshots</w:t>
+      </w:r>
+      <w:bookmarkEnd w:id="43"/>
+    </w:p>
+    <w:p>
+      <w:r>
+        <w:t>A simple, though useful improvement would be the option to save screenshots from the video chat session. Additionally, these screenshots could be also sent to the other user via the web application.</w:t>
+      </w:r>
+      <w:r>
+        <w:t xml:space="preserve"> This functionality </w:t>
+      </w:r>
+      <w:r>
+        <w:t>could be used versatilely, for the purpose of documentation or for easily assembling user guides for the repair of malfunctioning components.</w:t>
+      </w:r>
+    </w:p>
+    <w:p>
+      <w:pPr>
+        <w:pStyle w:val="berschrift2"/>
+      </w:pPr>
+      <w:bookmarkStart w:id="44" w:name="_Toc439588197"/>
+      <w:r>
+        <w:t>User authentication</w:t>
+      </w:r>
       <w:bookmarkEnd w:id="44"/>
     </w:p>
     <w:p>
       <w:r>
-        <w:t>At the time of writing, the prototype application is not suitable for use in a production environment. Several improvements and extensions would be necessary in order to remove the current limitations of the prototype.</w:t>
-      </w:r>
-      <w:r>
-        <w:t xml:space="preserve"> A few suggestions for possible enhancements will be outlined in the following chapter.</w:t>
+        <w:t xml:space="preserve">One substantial improvement to the application would be user authentication. </w:t>
+      </w:r>
+      <w:r>
+        <w:t>So far, users are not required to provide a password, anyone can use the application. While this is fine and in fact convenient during the development process, it is incongruous for live operation and raises security issues. One possibility to implement such a functionality without signifcant effort would be to use OAuth, an open standard which „allows secure authorization in a simple and standard method“ (OAuth</w:t>
+      </w:r>
+      <w:r>
+        <w:t xml:space="preserve"> n.d.</w:t>
+      </w:r>
+      <w:r>
+        <w:t xml:space="preserve">). With OAuth, users do not have to create a new account for using the application, but can instead use an existing account from popular </w:t>
+      </w:r>
+      <w:r>
+        <w:t xml:space="preserve">web </w:t>
+      </w:r>
+      <w:r>
+        <w:t xml:space="preserve">sites like Facebook or Twitter </w:t>
+      </w:r>
+      <w:r>
+        <w:t xml:space="preserve">for authentication </w:t>
+      </w:r>
+      <w:r>
+        <w:t>without giving away personal information about themselves.</w:t>
       </w:r>
     </w:p>
     <w:p>
       <w:pPr>
         <w:pStyle w:val="berschrift2"/>
       </w:pPr>
-      <w:bookmarkStart w:id="45" w:name="_Toc439588196"/>
-      <w:r>
-        <w:t>Screenshots</w:t>
+      <w:bookmarkStart w:id="45" w:name="_Toc439588198"/>
+      <w:r>
+        <w:t>E-m</w:t>
+      </w:r>
+      <w:r>
+        <w:t>ail invitations</w:t>
       </w:r>
       <w:bookmarkEnd w:id="45"/>
     </w:p>
     <w:p>
       <w:r>
-        <w:t>A simple, though useful improvement would be the option to save screenshots from the video chat session. Additionally, these screenshots could be also sent to the other user via the web application.</w:t>
-      </w:r>
-      <w:r>
-        <w:t xml:space="preserve"> This functionality </w:t>
-      </w:r>
-      <w:r>
-        <w:t>could be used versatilely, for the purpose of documentation or for easily assembling user guides for the repair of malfunctioning components.</w:t>
+        <w:t xml:space="preserve">At present, users can only call other users via the web interace. Consequently, the called user must have the web page opened in order to be notified about the incoming call. One useful extension would be the possibility to invite other users to a session by entering their e-mail address. </w:t>
+      </w:r>
+      <w:r>
+        <w:t xml:space="preserve">On the management server, it would be necessary to implement some logic to generate a session id, save it along with other meta data about the session and send an e-mail with a clickable link </w:t>
+      </w:r>
+      <w:r>
+        <w:t xml:space="preserve">to the invited user </w:t>
+      </w:r>
+      <w:r>
+        <w:t xml:space="preserve">that leads </w:t>
+      </w:r>
+      <w:r>
+        <w:t xml:space="preserve">them </w:t>
+      </w:r>
+      <w:r>
+        <w:t>directly to chat session on the web page.</w:t>
       </w:r>
     </w:p>
     <w:p>
       <w:pPr>
         <w:pStyle w:val="berschrift2"/>
       </w:pPr>
-      <w:bookmarkStart w:id="46" w:name="_Toc439588197"/>
-      <w:r>
-        <w:t>User authentication</w:t>
+      <w:bookmarkStart w:id="46" w:name="_Toc439588199"/>
+      <w:r>
+        <w:t>Cross-platform application</w:t>
       </w:r>
       <w:bookmarkEnd w:id="46"/>
-    </w:p>
-    <w:p>
-      <w:r>
-        <w:t xml:space="preserve">One substantial improvement to the application would be user authentication. </w:t>
-      </w:r>
-      <w:r>
-        <w:t>So far, users are not required to provide a password, anyone can use the application. While this is fine and in fact convenient during the development process, it is incongruous for live operation and raises security issues. One possibility to implement such a functionality without signifcant effort would be to use OAuth, an open standard which „allows secure authorization in a simple and standard method“ (OAuth</w:t>
-      </w:r>
-      <w:r>
-        <w:t xml:space="preserve"> n.d.</w:t>
-      </w:r>
-      <w:r>
-        <w:t xml:space="preserve">). With OAuth, users do not have to create a new account for using the application, but can instead use an existing account from popular </w:t>
-      </w:r>
-      <w:r>
-        <w:t xml:space="preserve">web </w:t>
-      </w:r>
-      <w:r>
-        <w:t xml:space="preserve">sites like Facebook or Twitter </w:t>
-      </w:r>
-      <w:r>
-        <w:t xml:space="preserve">for authentication </w:t>
-      </w:r>
-      <w:r>
-        <w:t>without giving away personal information about themselves.</w:t>
-      </w:r>
-    </w:p>
-    <w:p>
-      <w:pPr>
-        <w:pStyle w:val="berschrift2"/>
-      </w:pPr>
-      <w:bookmarkStart w:id="47" w:name="_Toc439588198"/>
-      <w:r>
-        <w:t>E-m</w:t>
-      </w:r>
-      <w:r>
-        <w:t>ail invitations</w:t>
-      </w:r>
-      <w:bookmarkEnd w:id="47"/>
-    </w:p>
-    <w:p>
-      <w:r>
-        <w:t xml:space="preserve">At present, users can only call other users via the web interace. Consequently, the called user must have the web page opened in order to be notified about the incoming call. One useful extension would be the possibility to invite other users to a session by entering their e-mail address. </w:t>
-      </w:r>
-      <w:r>
-        <w:t xml:space="preserve">On the management server, it would be necessary to implement some logic to generate a session id, save it along with other meta data about the session and send an e-mail with a clickable link </w:t>
-      </w:r>
-      <w:r>
-        <w:t xml:space="preserve">to the invited user </w:t>
-      </w:r>
-      <w:r>
-        <w:t xml:space="preserve">that leads </w:t>
-      </w:r>
-      <w:r>
-        <w:t xml:space="preserve">them </w:t>
-      </w:r>
-      <w:r>
-        <w:t>directly to chat session on the web page.</w:t>
-      </w:r>
-    </w:p>
-    <w:p>
-      <w:pPr>
-        <w:pStyle w:val="berschrift2"/>
-      </w:pPr>
-      <w:bookmarkStart w:id="48" w:name="_Toc439588199"/>
-      <w:r>
-        <w:t>Cross-platform application</w:t>
-      </w:r>
-      <w:bookmarkEnd w:id="48"/>
     </w:p>
     <w:p>
       <w:r>
@@ -5470,11 +5778,11 @@
       <w:pPr>
         <w:pStyle w:val="berschrift2"/>
       </w:pPr>
-      <w:bookmarkStart w:id="49" w:name="_Toc439588200"/>
+      <w:bookmarkStart w:id="47" w:name="_Toc439588200"/>
       <w:r>
         <w:t>Sessions with more than two users</w:t>
       </w:r>
-      <w:bookmarkEnd w:id="49"/>
+      <w:bookmarkEnd w:id="47"/>
     </w:p>
     <w:p>
       <w:r>
@@ -5505,14 +5813,14 @@
       <w:pPr>
         <w:pStyle w:val="berschrift1"/>
       </w:pPr>
-      <w:bookmarkStart w:id="50" w:name="_Toc438987640"/>
-      <w:bookmarkStart w:id="51" w:name="_Toc439588201"/>
+      <w:bookmarkStart w:id="48" w:name="_Toc438987640"/>
+      <w:bookmarkStart w:id="49" w:name="_Toc439588201"/>
       <w:r>
         <w:lastRenderedPageBreak/>
         <w:t>Conclusion</w:t>
       </w:r>
-      <w:bookmarkEnd w:id="50"/>
-      <w:bookmarkEnd w:id="51"/>
+      <w:bookmarkEnd w:id="48"/>
+      <w:bookmarkEnd w:id="49"/>
     </w:p>
     <w:p/>
     <w:p>
@@ -5527,12 +5835,12 @@
       <w:pPr>
         <w:pStyle w:val="berschriftohneNummerierung"/>
       </w:pPr>
-      <w:bookmarkStart w:id="52" w:name="_Toc439588202"/>
+      <w:bookmarkStart w:id="50" w:name="_Toc439588202"/>
       <w:r>
         <w:lastRenderedPageBreak/>
         <w:t>List of figures</w:t>
       </w:r>
-      <w:bookmarkEnd w:id="52"/>
+      <w:bookmarkEnd w:id="50"/>
     </w:p>
     <w:p>
       <w:pPr>
@@ -5703,12 +6011,12 @@
       <w:pPr>
         <w:pStyle w:val="berschriftohneNummerierung"/>
       </w:pPr>
-      <w:bookmarkStart w:id="53" w:name="_Toc439588203"/>
+      <w:bookmarkStart w:id="51" w:name="_Toc439588203"/>
       <w:r>
         <w:lastRenderedPageBreak/>
         <w:t>List of tables</w:t>
       </w:r>
-      <w:bookmarkEnd w:id="53"/>
+      <w:bookmarkEnd w:id="51"/>
     </w:p>
     <w:p>
       <w:pPr>
@@ -5727,12 +6035,29 @@
       <w:pPr>
         <w:pStyle w:val="berschriftohneNummerierung"/>
       </w:pPr>
-      <w:bookmarkStart w:id="54" w:name="_Toc439588204"/>
+      <w:bookmarkStart w:id="52" w:name="_Toc439588204"/>
       <w:r>
         <w:lastRenderedPageBreak/>
         <w:t>Bibliography</w:t>
       </w:r>
-      <w:bookmarkEnd w:id="54"/>
+      <w:bookmarkEnd w:id="52"/>
+    </w:p>
+    <w:p>
+      <w:r>
+        <w:rPr>
+          <w:i/>
+        </w:rPr>
+        <w:t>A Study of WebRTC Security</w:t>
+      </w:r>
+      <w:r>
+        <w:t>, 2015. Available from: &lt;</w:t>
+      </w:r>
+      <w:r>
+        <w:t xml:space="preserve"> http://webrtc-security.github.io/</w:t>
+      </w:r>
+      <w:r>
+        <w:t>&gt; [4 January, 2016]</w:t>
+      </w:r>
     </w:p>
     <w:p>
       <w:r>
@@ -5776,6 +6101,26 @@
     </w:p>
     <w:p>
       <w:r>
+        <w:t xml:space="preserve">Grégoire, J.-C. 2015, </w:t>
+      </w:r>
+      <w:r>
+        <w:rPr>
+          <w:i/>
+        </w:rPr>
+        <w:t>On Embedded Real Time Media Communications</w:t>
+      </w:r>
+      <w:r>
+        <w:rPr>
+          <w:i/>
+        </w:rPr>
+        <w:t>.</w:t>
+      </w:r>
+      <w:r>
+        <w:t xml:space="preserve"> Available from: ACM. [4 January, 2016]</w:t>
+      </w:r>
+    </w:p>
+    <w:p>
+      <w:r>
         <w:t>Janus n.d., Available from: &lt;</w:t>
       </w:r>
       <w:r>
@@ -5783,6 +6128,26 @@
       </w:r>
       <w:r>
         <w:t>&gt;. [2 January, 2016]</w:t>
+      </w:r>
+    </w:p>
+    <w:p>
+      <w:r>
+        <w:t xml:space="preserve">Jenkov J. 2014, </w:t>
+      </w:r>
+      <w:r>
+        <w:rPr>
+          <w:i/>
+        </w:rPr>
+        <w:t>Touch Event Handling in JavaScript</w:t>
+      </w:r>
+      <w:r>
+        <w:t>, Available from: &lt;</w:t>
+      </w:r>
+      <w:r>
+        <w:t>http://tutorials.jenkov.com/responsive-mobile-friendly-web-design/touch-events-in-javascript.html</w:t>
+      </w:r>
+      <w:r>
+        <w:t>&gt; [4 January, 2016]</w:t>
       </w:r>
     </w:p>
     <w:p>
@@ -5902,7 +6267,7 @@
         <w:noProof/>
         <w:lang w:val="de-DE"/>
       </w:rPr>
-      <w:t>17</w:t>
+      <w:t>8</w:t>
     </w:r>
     <w:r>
       <w:fldChar w:fldCharType="end"/>
@@ -6464,7 +6829,6 @@
   <w:style w:type="character" w:default="1" w:styleId="Absatz-Standardschriftart">
     <w:name w:val="Default Paragraph Font"/>
     <w:uiPriority w:val="1"/>
-    <w:semiHidden/>
     <w:unhideWhenUsed/>
   </w:style>
   <w:style w:type="table" w:default="1" w:styleId="NormaleTabelle">
@@ -7275,7 +7639,6 @@
   <w:style w:type="character" w:default="1" w:styleId="Absatz-Standardschriftart">
     <w:name w:val="Default Paragraph Font"/>
     <w:uiPriority w:val="1"/>
-    <w:semiHidden/>
     <w:unhideWhenUsed/>
   </w:style>
   <w:style w:type="table" w:default="1" w:styleId="NormaleTabelle">
@@ -7965,7 +8328,7 @@
 </file>
 
 <file path=customXml/itemProps1.xml><?xml version="1.0" encoding="utf-8"?>
-<ds:datastoreItem xmlns:ds="http://schemas.openxmlformats.org/officeDocument/2006/customXml" ds:itemID="{4971652C-2730-4A79-92A5-79FE8AC95606}">
+<ds:datastoreItem xmlns:ds="http://schemas.openxmlformats.org/officeDocument/2006/customXml" ds:itemID="{7A5A59E4-F837-4F16-8464-EE7B64FFC9F6}">
   <ds:schemaRefs>
     <ds:schemaRef ds:uri="http://schemas.openxmlformats.org/officeDocument/2006/bibliography"/>
   </ds:schemaRefs>

</xml_diff>

<commit_message>
Added audio and video codecs to thesis
</commit_message>
<xml_diff>
--- a/thesis/BA1_WebRTC.docx
+++ b/thesis/BA1_WebRTC.docx
@@ -3745,7 +3745,13 @@
         <w:t>As Grégoire (2015, p. 1) points out, WebRTC comes with the substantial advantage of platform independence. There is no need for any external plugins to be installed, it can be used directly in a web browser.</w:t>
       </w:r>
       <w:r>
-        <w:t xml:space="preserve"> This is convenient for programmers, since they do not have to ensure that their applications run on various operating systems, like Windows, Linux or Mac OS. On top of that,</w:t>
+        <w:t xml:space="preserve"> This is convenient for </w:t>
+      </w:r>
+      <w:r>
+        <w:t>developers</w:t>
+      </w:r>
+      <w:r>
+        <w:t>, since they do not have to ensure that their applications run on various operating systems, like Windows, Linux or Mac OS. On top of that,</w:t>
       </w:r>
       <w:r>
         <w:t xml:space="preserve"> browser</w:t>
@@ -3763,18 +3769,51 @@
       </w:r>
       <w:r>
         <w:t xml:space="preserve"> can be considered</w:t>
+      </w:r>
+      <w:r>
+        <w:t xml:space="preserve"> securely encrypted. For media streams, the Secure Real-time Transport Protocol (SRTP) is used, for other data the Datagram Transport Layer Security (DTLS) protocol is used</w:t>
+      </w:r>
+      <w:r>
+        <w:t>. Both protocols are standardized and commonly used</w:t>
+      </w:r>
+      <w:r>
+        <w:t xml:space="preserve"> (cf. A Study of WebRTC Security 2015).</w:t>
+      </w:r>
+    </w:p>
+    <w:p>
+      <w:r>
+        <w:t xml:space="preserve">Another interesting topic is WebRTC’s media model. </w:t>
+      </w:r>
+      <w:r>
+        <w:t>It was decided by the IETF that a minimum set of audio and video codecs must be implemented by browsers to ensure a common ground between applications running on different platforns (cf. Loreto &amp; Romano 2014, p. 6).</w:t>
+      </w:r>
+    </w:p>
+    <w:p>
+      <w:r>
+        <w:lastRenderedPageBreak/>
+        <w:t xml:space="preserve">By design, WebRTC supports two audio </w:t>
+      </w:r>
+      <w:r>
+        <w:t>codecs, OPUS and G.711. This decision was made with regard to the fact that these are free of royalties. However, most common telecommunication systems use different codecs, for instance AMR or AMR-WB for mobile devices, therefore the possibility of creating an interoperability application is severely aggravated</w:t>
+      </w:r>
+      <w:r>
+        <w:t>, which could lead to the addition of more mandatory codecs in the future</w:t>
+      </w:r>
+      <w:r>
+        <w:t xml:space="preserve"> (cf. Bertin et al. 2013, p. 2)</w:t>
+      </w:r>
+    </w:p>
+    <w:p>
+      <w:r>
+        <w:t>Currently, it is still under consideration which video codecs will be mandatory. The VP8 codec developed by Google or the more commonly used H.264. Similar to audio, VP8 would be free of royalties, while H.264 is the most widely used codec by standard telecommunication applications (cf. Bertic et al. 2013, p. 2). (ACTUAL STATE?)</w:t>
+      </w:r>
+    </w:p>
+    <w:p>
+      <w:r>
+        <w:t>EVERY PROTOCOL, AS LONG AS BROWSER SUPPORTS IT</w:t>
       </w:r>
       <w:bookmarkStart w:id="7" w:name="_GoBack"/>
       <w:bookmarkEnd w:id="7"/>
-      <w:r>
-        <w:t xml:space="preserve"> securely encrypted. For media streams, the Secure Real-time Transport Protocol (SRTP) is used, for other data the Datagram Transport Layer Security (DTLS) protocol is used</w:t>
-      </w:r>
-      <w:r>
-        <w:t>. Both protocols are standardized and commonly used</w:t>
-      </w:r>
-      <w:r>
-        <w:t xml:space="preserve"> (cf. A Study of WebRTC Security 2015).</w:t>
-      </w:r>
     </w:p>
     <w:p>
       <w:pPr>
@@ -3790,7 +3829,6 @@
         <w:pStyle w:val="berschrift3"/>
       </w:pPr>
       <w:r>
-        <w:lastRenderedPageBreak/>
         <w:t>Current status</w:t>
       </w:r>
     </w:p>
@@ -3886,7 +3924,11 @@
         <w:t xml:space="preserve">. </w:t>
       </w:r>
       <w:r>
-        <w:t>It is possible to specify the type of LocalMediaStream to be requested, audio, video or both. (</w:t>
+        <w:t xml:space="preserve">It is possible to </w:t>
+      </w:r>
+      <w:r>
+        <w:lastRenderedPageBreak/>
+        <w:t>specify the type of LocalMediaStream to be requested, audio, video or both. (</w:t>
       </w:r>
       <w:r>
         <w:t xml:space="preserve">cf. </w:t>
@@ -3971,11 +4013,7 @@
         <w:t xml:space="preserve"> I</w:t>
       </w:r>
       <w:r>
-        <w:t xml:space="preserve">t </w:t>
-      </w:r>
-      <w:r>
-        <w:lastRenderedPageBreak/>
-        <w:t>has to be noted</w:t>
+        <w:t>t has to be noted</w:t>
       </w:r>
       <w:r>
         <w:t>, however,</w:t>
@@ -4051,6 +4089,7 @@
       <w:bookmarkStart w:id="13" w:name="_Toc438987634"/>
       <w:bookmarkStart w:id="14" w:name="_Toc439588174"/>
       <w:r>
+        <w:lastRenderedPageBreak/>
         <w:t>Connection setup</w:t>
       </w:r>
       <w:bookmarkEnd w:id="13"/>
@@ -4172,14 +4211,27 @@
       <w:r>
         <w:t xml:space="preserve">Figure </w:t>
       </w:r>
-      <w:fldSimple w:instr=" SEQ Figure \* ARABIC ">
-        <w:r>
-          <w:rPr>
-            <w:noProof/>
-          </w:rPr>
-          <w:t>1</w:t>
-        </w:r>
-      </w:fldSimple>
+      <w:r>
+        <w:fldChar w:fldCharType="begin"/>
+      </w:r>
+      <w:r>
+        <w:instrText xml:space="preserve"> SEQ Figure \* ARABIC </w:instrText>
+      </w:r>
+      <w:r>
+        <w:fldChar w:fldCharType="separate"/>
+      </w:r>
+      <w:r>
+        <w:rPr>
+          <w:noProof/>
+        </w:rPr>
+        <w:t>1</w:t>
+      </w:r>
+      <w:r>
+        <w:rPr>
+          <w:noProof/>
+        </w:rPr>
+        <w:fldChar w:fldCharType="end"/>
+      </w:r>
       <w:r>
         <w:t>: The WebRTC triangle</w:t>
       </w:r>
@@ -4187,195 +4239,195 @@
     </w:p>
     <w:p>
       <w:r>
+        <w:t>WebRTC web applications use web browsers as a communication interface between users. Developers implement the desired functionality using the standardized WebRTC API, written in JavaScript. This API handles the functions that are vital for a real-time communication application, like connection management, audio and video stream access and encodings as well as data encryption (cf. Loreto &amp; Romano 2014, p. 3f).</w:t>
+      </w:r>
+    </w:p>
+    <w:p>
+      <w:pPr>
+        <w:pStyle w:val="berschrift3"/>
+      </w:pPr>
+      <w:bookmarkStart w:id="17" w:name="_Toc439588176"/>
+      <w:r>
+        <w:t>Signaling</w:t>
+      </w:r>
+      <w:bookmarkEnd w:id="17"/>
+    </w:p>
+    <w:p>
+      <w:r>
+        <w:t xml:space="preserve">In the WebRTC design process, it was decided to „fully specify how to control the media plane, while leaving the signaling plane as much as possible to the application layer“ (Loreto &amp; Romano 2014, p. 5). As a result, developers do not need </w:t>
+      </w:r>
+      <w:r>
+        <w:t>to handle components like video and audio formats and encodings. They do, however, have to implement the signaling in order to set up a successful WebRTC connection themselves. In practice, this means that they have to use the right API methods in the right order</w:t>
+      </w:r>
+      <w:r>
+        <w:t xml:space="preserve"> (cf. Loreto &amp; Romano 2014, p. 5).</w:t>
+      </w:r>
+    </w:p>
+    <w:p>
+      <w:pPr>
+        <w:pStyle w:val="berschrift3"/>
+      </w:pPr>
+      <w:bookmarkStart w:id="18" w:name="_Toc439588177"/>
+      <w:r>
         <w:lastRenderedPageBreak/>
-        <w:t>WebRTC web applications use web browsers as a communication interface between users. Developers implement the desired functionality using the standardized WebRTC API, written in JavaScript. This API handles the functions that are vital for a real-time communication application, like connection management, audio and video stream access and encodings as well as data encryption (cf. Loreto &amp; Romano 2014, p. 3f).</w:t>
+        <w:t>NAT problem</w:t>
+      </w:r>
+      <w:bookmarkEnd w:id="18"/>
+    </w:p>
+    <w:p>
+      <w:r>
+        <w:t xml:space="preserve">Initially, Internet Protocol (IP) version 4 (Ipv4) was used to deliver network packets </w:t>
+      </w:r>
+      <w:r>
+        <w:t xml:space="preserve">over the Internet </w:t>
+      </w:r>
+      <w:r>
+        <w:t>from one host to another. It uses 32-bit addresses, thus limiting the number of possible hosts to 2</w:t>
+      </w:r>
+      <w:r>
+        <w:rPr>
+          <w:vertAlign w:val="superscript"/>
+        </w:rPr>
+        <w:t>32</w:t>
+      </w:r>
+      <w:r>
+        <w:t xml:space="preserve">, or 4 294 967 296. Due to the constantly increasing demand of new Internet-capable devices and applications, one popular method to avoid IPv4 address space exhaustion was the introduction of Network </w:t>
+      </w:r>
+      <w:r>
+        <w:t>address translation (NAT). NAT enables networks to map multiple hosts inside a network to use one public IP address, therefore reducing the usage of public IPv4 addresses.</w:t>
+      </w:r>
+    </w:p>
+    <w:p>
+      <w:r>
+        <w:t>For WebRTC, however, it is vital to know the public IP address of all parties in order to set up a peer-to-peer connection between them.</w:t>
+      </w:r>
+      <w:r>
+        <w:t xml:space="preserve"> This functionality is achieved through the use of the Session Traversal Utilities for NAT (STUN) protocol</w:t>
+      </w:r>
+      <w:r>
+        <w:t>. It enables an application to detect the usage of NAT in a host’s network, and to retrieve the allocated IP address and port if that is the case</w:t>
+      </w:r>
+      <w:r>
+        <w:t>. A third-party STUN server is necessary in order to obtain the host’s public IP address</w:t>
+      </w:r>
+      <w:r>
+        <w:t xml:space="preserve"> (cf. Loreto &amp; Romano 2014, p. 8)</w:t>
+      </w:r>
+      <w:r>
+        <w:t>. There are publicly available STUN servers for developers to use in this case, for example from Google</w:t>
+      </w:r>
+      <w:r>
+        <w:t xml:space="preserve"> (cf. Dutton 2012</w:t>
+      </w:r>
+      <w:r>
+        <w:t>)</w:t>
+      </w:r>
+      <w:r>
+        <w:t>.</w:t>
+      </w:r>
+    </w:p>
+    <w:p>
+      <w:r>
+        <w:t>Additionally, the Traversal Using Relays around NAT (TURN) protocol extends the functionality of STUN by allowing a host inside a network that uses NAT to receive a public IP address from a relay server</w:t>
+      </w:r>
+      <w:r>
+        <w:t xml:space="preserve"> (cf. Loreto &amp; Romano 2014, p. 8)</w:t>
+      </w:r>
+      <w:r>
+        <w:t>. Consequently, the host is able to „receive</w:t>
+      </w:r>
+      <w:r>
+        <w:t xml:space="preserve"> media from any peer that can send packets to the public Internet“</w:t>
+      </w:r>
+      <w:r>
+        <w:t xml:space="preserve"> (</w:t>
+      </w:r>
+      <w:r>
+        <w:t>Loreto &amp; Romano 2014, p. 8</w:t>
+      </w:r>
+      <w:r>
+        <w:t>).</w:t>
       </w:r>
     </w:p>
     <w:p>
       <w:pPr>
         <w:pStyle w:val="berschrift3"/>
       </w:pPr>
-      <w:bookmarkStart w:id="17" w:name="_Toc439588176"/>
-      <w:r>
-        <w:t>Signaling</w:t>
-      </w:r>
-      <w:bookmarkEnd w:id="17"/>
-    </w:p>
-    <w:p>
-      <w:r>
-        <w:t xml:space="preserve">In the WebRTC design process, it was decided to „fully specify how to control the media plane, while leaving the signaling plane as much as possible to the application layer“ (Loreto &amp; Romano 2014, p. 5). As a result, developers do not need </w:t>
-      </w:r>
-      <w:r>
-        <w:t>to handle components like video and audio formats and encodings. They do, however, have to implement the signaling in order to set up a successful WebRTC connection themselves. In practice, this means that they have to use the right API methods in the right order</w:t>
-      </w:r>
-      <w:r>
-        <w:t xml:space="preserve"> (cf. Loreto &amp; Romano 2014, p. 5).</w:t>
-      </w:r>
-    </w:p>
-    <w:p>
-      <w:pPr>
-        <w:pStyle w:val="berschrift3"/>
-      </w:pPr>
-      <w:bookmarkStart w:id="18" w:name="_Toc439588177"/>
-      <w:r>
-        <w:t>NAT problem</w:t>
-      </w:r>
-      <w:bookmarkEnd w:id="18"/>
-    </w:p>
-    <w:p>
-      <w:r>
-        <w:t xml:space="preserve">Initially, Internet Protocol (IP) version 4 (Ipv4) was used to deliver network packets </w:t>
-      </w:r>
-      <w:r>
-        <w:t xml:space="preserve">over the Internet </w:t>
-      </w:r>
-      <w:r>
-        <w:t>from one host to another. It uses 32-bit addresses, thus limiting the number of possible hosts to 2</w:t>
-      </w:r>
-      <w:r>
-        <w:rPr>
-          <w:vertAlign w:val="superscript"/>
-        </w:rPr>
-        <w:t>32</w:t>
-      </w:r>
-      <w:r>
-        <w:t xml:space="preserve">, or 4 294 967 296. Due to the constantly increasing demand of new Internet-capable devices and applications, one popular method to avoid IPv4 address space exhaustion was the introduction of Network </w:t>
-      </w:r>
-      <w:r>
-        <w:t>address translation (NAT). NAT enables networks to map multiple hosts inside a network to use one public IP address, therefore reducing the usage of public IPv4 addresses.</w:t>
-      </w:r>
-    </w:p>
-    <w:p>
-      <w:r>
-        <w:t>For WebRTC, however, it is vital to know the public IP address of all parties in order to set up a peer-to-peer connection between them.</w:t>
-      </w:r>
-      <w:r>
-        <w:t xml:space="preserve"> This functionality is achieved through the use of the Session Traversal Utilities for NAT (STUN) protocol</w:t>
-      </w:r>
-      <w:r>
-        <w:t>. It enables an application to detect the usage of NAT in a host’s network, and to retrieve the allocated IP address and port if that is the case</w:t>
-      </w:r>
-      <w:r>
-        <w:t>. A third-party STUN server is necessary in order to obtain the host’s public IP address</w:t>
-      </w:r>
-      <w:r>
-        <w:t xml:space="preserve"> (cf. Loreto &amp; Romano 2014, p. 8)</w:t>
-      </w:r>
-      <w:r>
-        <w:t>. There are publicly available STUN servers for developers to use in this case, for example from Google</w:t>
-      </w:r>
-      <w:r>
-        <w:t xml:space="preserve"> (cf. Dutton 2012</w:t>
-      </w:r>
-      <w:r>
-        <w:t>)</w:t>
+      <w:bookmarkStart w:id="19" w:name="_Toc439588178"/>
+      <w:r>
+        <w:t>ICE candidates</w:t>
+      </w:r>
+      <w:bookmarkEnd w:id="19"/>
+    </w:p>
+    <w:p>
+      <w:r>
+        <w:t>As described above, WebRTC uses PeerConnection objects to establish connections between two</w:t>
+      </w:r>
+      <w:r>
+        <w:t xml:space="preserve"> users</w:t>
+      </w:r>
+      <w:r>
+        <w:t xml:space="preserve">. To do so, it uses the Interactive Connectivity </w:t>
+      </w:r>
+      <w:r>
+        <w:t>Establishment (ICE) protocol.</w:t>
+      </w:r>
+      <w:r>
+        <w:t xml:space="preserve"> </w:t>
+      </w:r>
+      <w:r>
+        <w:t>It facilitates peers to detect information about their network’s topology in order to find one or more connection paths between them</w:t>
+      </w:r>
+      <w:r>
+        <w:t>, by using a variety network protocols</w:t>
+      </w:r>
+      <w:r>
+        <w:t xml:space="preserve"> (cf. </w:t>
+      </w:r>
+      <w:r>
+        <w:t>Loreto &amp; Romano 2014</w:t>
+      </w:r>
+      <w:r>
+        <w:t>, p. 117)</w:t>
       </w:r>
       <w:r>
         <w:t>.</w:t>
       </w:r>
-    </w:p>
-    <w:p>
-      <w:r>
-        <w:t>Additionally, the Traversal Using Relays around NAT (TURN) protocol extends the functionality of STUN by allowing a host inside a network that uses NAT to receive a public IP address from a relay server</w:t>
-      </w:r>
-      <w:r>
-        <w:t xml:space="preserve"> (cf. Loreto &amp; Romano 2014, p. 8)</w:t>
-      </w:r>
-      <w:r>
-        <w:t xml:space="preserve">. </w:t>
+      <w:r>
+        <w:t xml:space="preserve"> Dutton (2012) points out that ICE starts with the User Datagram Protocol (UDP)</w:t>
+      </w:r>
+      <w:r>
+        <w:t xml:space="preserve"> first, as it has the lowest network latency. In the case that the UDP connection attempt remains unsuccessful, the Transmission Control Protocol (TCP) is used, HTTP and </w:t>
+      </w:r>
+      <w:r>
+        <w:t xml:space="preserve">lastly </w:t>
+      </w:r>
+      <w:r>
+        <w:t>HTTPS.</w:t>
+      </w:r>
+    </w:p>
+    <w:p>
+      <w:r>
+        <w:t>In the WebRTC JavaScript API, it is necessary to set a valid</w:t>
+      </w:r>
+      <w:r>
+        <w:t xml:space="preserve"> ICE</w:t>
+      </w:r>
+      <w:r>
+        <w:t xml:space="preserve"> server Uniform Resource </w:t>
+      </w:r>
+      <w:r>
+        <w:t xml:space="preserve">Locator (URL), called the ICE Agent, </w:t>
+      </w:r>
+      <w:r>
+        <w:t>in a configuration object</w:t>
+      </w:r>
+      <w:r>
+        <w:t xml:space="preserve"> whenever a </w:t>
       </w:r>
       <w:r>
         <w:lastRenderedPageBreak/>
-        <w:t>Consequently, the host is able to „receive</w:t>
-      </w:r>
-      <w:r>
-        <w:t xml:space="preserve"> media from any peer that can send packets to the public Internet“</w:t>
-      </w:r>
-      <w:r>
-        <w:t xml:space="preserve"> (</w:t>
-      </w:r>
-      <w:r>
-        <w:t>Loreto &amp; Romano 2014, p. 8</w:t>
-      </w:r>
-      <w:r>
-        <w:t>).</w:t>
-      </w:r>
-    </w:p>
-    <w:p>
-      <w:pPr>
-        <w:pStyle w:val="berschrift3"/>
-      </w:pPr>
-      <w:bookmarkStart w:id="19" w:name="_Toc439588178"/>
-      <w:r>
-        <w:t>ICE candidates</w:t>
-      </w:r>
-      <w:bookmarkEnd w:id="19"/>
-    </w:p>
-    <w:p>
-      <w:r>
-        <w:t>As described above, WebRTC uses PeerConnection objects to establish connections between two</w:t>
-      </w:r>
-      <w:r>
-        <w:t xml:space="preserve"> users</w:t>
-      </w:r>
-      <w:r>
-        <w:t xml:space="preserve">. To do so, it uses the Interactive Connectivity </w:t>
-      </w:r>
-      <w:r>
-        <w:t>Establishment (ICE) protocol.</w:t>
-      </w:r>
-      <w:r>
-        <w:t xml:space="preserve"> </w:t>
-      </w:r>
-      <w:r>
-        <w:t>It facilitates peers to detect information about their network’s topology in order to find one or more connection paths between them</w:t>
-      </w:r>
-      <w:r>
-        <w:t>, by using a variety network protocols</w:t>
-      </w:r>
-      <w:r>
-        <w:t xml:space="preserve"> (cf. </w:t>
-      </w:r>
-      <w:r>
-        <w:t>Loreto &amp; Romano 2014</w:t>
-      </w:r>
-      <w:r>
-        <w:t>, p. 117)</w:t>
-      </w:r>
-      <w:r>
-        <w:t>.</w:t>
-      </w:r>
-      <w:r>
-        <w:t xml:space="preserve"> Dutton (2012) points out that ICE starts with the User Datagram Protocol (UDP)</w:t>
-      </w:r>
-      <w:r>
-        <w:t xml:space="preserve"> first, as it has the lowest network latency. In the case that the UDP connection attempt remains unsuccessful, the Transmission Control Protocol (TCP) is used, HTTP and </w:t>
-      </w:r>
-      <w:r>
-        <w:t xml:space="preserve">lastly </w:t>
-      </w:r>
-      <w:r>
-        <w:t>HTTPS.</w:t>
-      </w:r>
-    </w:p>
-    <w:p>
-      <w:r>
-        <w:t>In the WebRTC JavaScript API, it is necessary to set a valid</w:t>
-      </w:r>
-      <w:r>
-        <w:t xml:space="preserve"> ICE</w:t>
-      </w:r>
-      <w:r>
-        <w:t xml:space="preserve"> server Uniform Resource </w:t>
-      </w:r>
-      <w:r>
-        <w:t xml:space="preserve">Locator (URL), called the ICE Agent, </w:t>
-      </w:r>
-      <w:r>
-        <w:t>in a configuration object</w:t>
-      </w:r>
-      <w:r>
-        <w:t xml:space="preserve"> whenever a new PeerConnection object is created (cf. </w:t>
+        <w:t xml:space="preserve">new PeerConnection object is created (cf. </w:t>
       </w:r>
       <w:r>
         <w:t>Loreto &amp; Romano 2014</w:t>
@@ -4479,7 +4531,6 @@
           <w:noProof/>
           <w:lang w:eastAsia="de-AT"/>
         </w:rPr>
-        <w:lastRenderedPageBreak/>
         <w:drawing>
           <wp:inline distT="0" distB="0" distL="0" distR="0" wp14:anchorId="5B56AA96" wp14:editId="26DB1715">
             <wp:extent cx="4724400" cy="4240026"/>
@@ -4539,14 +4590,27 @@
       <w:r>
         <w:t xml:space="preserve">Figure </w:t>
       </w:r>
-      <w:fldSimple w:instr=" SEQ Figure \* ARABIC ">
-        <w:r>
-          <w:rPr>
-            <w:noProof/>
-          </w:rPr>
-          <w:t>2</w:t>
-        </w:r>
-      </w:fldSimple>
+      <w:r>
+        <w:fldChar w:fldCharType="begin"/>
+      </w:r>
+      <w:r>
+        <w:instrText xml:space="preserve"> SEQ Figure \* ARABIC </w:instrText>
+      </w:r>
+      <w:r>
+        <w:fldChar w:fldCharType="separate"/>
+      </w:r>
+      <w:r>
+        <w:rPr>
+          <w:noProof/>
+        </w:rPr>
+        <w:t>2</w:t>
+      </w:r>
+      <w:r>
+        <w:rPr>
+          <w:noProof/>
+        </w:rPr>
+        <w:fldChar w:fldCharType="end"/>
+      </w:r>
       <w:r>
         <w:t>: ICE candidate negotiation process</w:t>
       </w:r>
@@ -4558,6 +4622,7 @@
       </w:pPr>
       <w:bookmarkStart w:id="21" w:name="_Toc439588179"/>
       <w:r>
+        <w:lastRenderedPageBreak/>
         <w:t>Session description offers and answers</w:t>
       </w:r>
       <w:bookmarkEnd w:id="21"/>
@@ -4768,7 +4833,11 @@
         <w:t xml:space="preserve">to communicate via audio and video streams. To extend this to the possibility to send arbitrary data from peer-to-peer, a DataChannel is needed. </w:t>
       </w:r>
       <w:r>
-        <w:t>Sending data in this way, directly, without third-party servers involved, comes with many benefits, thanks to the low latency and high troughput (c.f. Dutton 2012). Dutton (2012) further points out that there are many use cases for this functionality, like remote desktop applications, file transfer, gaming or real-time text chat.</w:t>
+        <w:t xml:space="preserve">Sending data in this way, directly, without third-party servers involved, comes with many benefits, thanks to the low latency and high </w:t>
+      </w:r>
+      <w:r>
+        <w:lastRenderedPageBreak/>
+        <w:t>troughput (c.f. Dutton 2012). Dutton (2012) further points out that there are many use cases for this functionality, like remote desktop applications, file transfer, gaming or real-time text chat.</w:t>
       </w:r>
     </w:p>
     <w:p>
@@ -4792,7 +4861,6 @@
         <w:pStyle w:val="Code"/>
       </w:pPr>
       <w:r>
-        <w:lastRenderedPageBreak/>
         <w:t>v</w:t>
       </w:r>
       <w:r>
@@ -5571,16 +5639,7 @@
     </w:p>
     <w:p>
       <w:r>
-        <w:t xml:space="preserve">To send </w:t>
-      </w:r>
-      <w:r>
-        <w:t xml:space="preserve">the </w:t>
-      </w:r>
-      <w:r>
-        <w:t>drawing path to the remote peer</w:t>
-      </w:r>
-      <w:r>
-        <w:t xml:space="preserve">, in addition to the track path method being called by the canvas event listeners, a message containing the path info is sent to the connected user. On the side of this other user, the same </w:t>
+        <w:t xml:space="preserve">To send the drawing path to the remote peer, in addition to the track path method being called by the canvas event listeners, a message containing the path info is sent to the connected user. On the side of this other user, the same </w:t>
       </w:r>
       <w:r>
         <w:rPr>
@@ -6057,6 +6116,20 @@
       </w:r>
       <w:r>
         <w:t>&gt; [4 January, 2016]</w:t>
+      </w:r>
+    </w:p>
+    <w:p>
+      <w:r>
+        <w:t xml:space="preserve">Bertin E., Cubaud S., Tuffin S., Cazeaux S. 2013, </w:t>
+      </w:r>
+      <w:r>
+        <w:rPr>
+          <w:i/>
+        </w:rPr>
+        <w:t>WebRTC, the day after</w:t>
+      </w:r>
+      <w:r>
+        <w:t>. Available from: ACM. [5 January, 2016]</w:t>
       </w:r>
     </w:p>
     <w:p>
@@ -6267,7 +6340,7 @@
         <w:noProof/>
         <w:lang w:val="de-DE"/>
       </w:rPr>
-      <w:t>8</w:t>
+      <w:t>9</w:t>
     </w:r>
     <w:r>
       <w:fldChar w:fldCharType="end"/>
@@ -6829,6 +6902,7 @@
   <w:style w:type="character" w:default="1" w:styleId="Absatz-Standardschriftart">
     <w:name w:val="Default Paragraph Font"/>
     <w:uiPriority w:val="1"/>
+    <w:semiHidden/>
     <w:unhideWhenUsed/>
   </w:style>
   <w:style w:type="table" w:default="1" w:styleId="NormaleTabelle">
@@ -7639,6 +7713,7 @@
   <w:style w:type="character" w:default="1" w:styleId="Absatz-Standardschriftart">
     <w:name w:val="Default Paragraph Font"/>
     <w:uiPriority w:val="1"/>
+    <w:semiHidden/>
     <w:unhideWhenUsed/>
   </w:style>
   <w:style w:type="table" w:default="1" w:styleId="NormaleTabelle">
@@ -8328,7 +8403,7 @@
 </file>
 
 <file path=customXml/itemProps1.xml><?xml version="1.0" encoding="utf-8"?>
-<ds:datastoreItem xmlns:ds="http://schemas.openxmlformats.org/officeDocument/2006/customXml" ds:itemID="{7A5A59E4-F837-4F16-8464-EE7B64FFC9F6}">
+<ds:datastoreItem xmlns:ds="http://schemas.openxmlformats.org/officeDocument/2006/customXml" ds:itemID="{BF81955B-C0E5-4CF3-81E0-721F1DC4EE56}">
   <ds:schemaRefs>
     <ds:schemaRef ds:uri="http://schemas.openxmlformats.org/officeDocument/2006/bibliography"/>
   </ds:schemaRefs>

</xml_diff>

<commit_message>
Added current status, funcionality and features and Microsoft Edge to thesis
</commit_message>
<xml_diff>
--- a/thesis/BA1_WebRTC.docx
+++ b/thesis/BA1_WebRTC.docx
@@ -4437,62 +4437,57 @@
     </w:p>
     <w:p>
       <w:r>
-        <w:t>This chapter will give an overview of WebRTC, its API components and the essential elements necessary to set up a peer-to-peer connection. The history of WebRTC wil</w:t>
-      </w:r>
-      <w:bookmarkStart w:id="7" w:name="_GoBack"/>
+        <w:t xml:space="preserve">This chapter will give an overview of WebRTC, its API components and the essential elements necessary to set up a peer-to-peer connection. The history of WebRTC will be discussed as well as advantages and </w:t>
+      </w:r>
+      <w:r>
+        <w:t>limitations</w:t>
+      </w:r>
+      <w:r>
+        <w:t xml:space="preserve"> of this technology, together with its current development status.</w:t>
+      </w:r>
+    </w:p>
+    <w:p>
+      <w:pPr>
+        <w:pStyle w:val="berschrift2"/>
+      </w:pPr>
+      <w:bookmarkStart w:id="7" w:name="_Toc439762705"/>
+      <w:r>
+        <w:t>Overview</w:t>
+      </w:r>
       <w:bookmarkEnd w:id="7"/>
-      <w:r>
-        <w:t xml:space="preserve">l be discussed as well as advantages and </w:t>
-      </w:r>
-      <w:r>
-        <w:t>limitations</w:t>
-      </w:r>
-      <w:r>
-        <w:t xml:space="preserve"> of this technology, together with its current development status.</w:t>
-      </w:r>
-    </w:p>
-    <w:p>
-      <w:pPr>
-        <w:pStyle w:val="berschrift2"/>
-      </w:pPr>
-      <w:bookmarkStart w:id="8" w:name="_Toc439762705"/>
-      <w:r>
-        <w:t>Overview</w:t>
+    </w:p>
+    <w:p>
+      <w:r>
+        <w:t xml:space="preserve">Loreto &amp; Romano (2014, p. vii) imply that WebRTC joins </w:t>
+      </w:r>
+      <w:r>
+        <w:t xml:space="preserve">together </w:t>
+      </w:r>
+      <w:r>
+        <w:t xml:space="preserve">two </w:t>
+      </w:r>
+      <w:r>
+        <w:t xml:space="preserve">technologically related fields, which were still considered separately in the past: Web development and telecommunication applications. This might stem from the mutlitude of </w:t>
+      </w:r>
+      <w:r>
+        <w:t xml:space="preserve">facets </w:t>
+      </w:r>
+      <w:r>
+        <w:t>that have to be considered in the telecommunication</w:t>
+      </w:r>
+      <w:r>
+        <w:t xml:space="preserve"> industry, while web development is a more self-contained environment.</w:t>
+      </w:r>
+    </w:p>
+    <w:p>
+      <w:pPr>
+        <w:pStyle w:val="berschrift3"/>
+      </w:pPr>
+      <w:bookmarkStart w:id="8" w:name="_Toc439762706"/>
+      <w:r>
+        <w:t>Architecture</w:t>
       </w:r>
       <w:bookmarkEnd w:id="8"/>
-    </w:p>
-    <w:p>
-      <w:r>
-        <w:t xml:space="preserve">Loreto &amp; Romano (2014, p. vii) imply that WebRTC joins </w:t>
-      </w:r>
-      <w:r>
-        <w:t xml:space="preserve">together </w:t>
-      </w:r>
-      <w:r>
-        <w:t xml:space="preserve">two </w:t>
-      </w:r>
-      <w:r>
-        <w:t xml:space="preserve">technologically related fields, which were still considered separately in the past: Web development and telecommunication applications. This might stem from the mutlitude of </w:t>
-      </w:r>
-      <w:r>
-        <w:t xml:space="preserve">facets </w:t>
-      </w:r>
-      <w:r>
-        <w:t>that have to be considered in the telecommunication</w:t>
-      </w:r>
-      <w:r>
-        <w:t xml:space="preserve"> industry, while web development is a more self-contained environment.</w:t>
-      </w:r>
-    </w:p>
-    <w:p>
-      <w:pPr>
-        <w:pStyle w:val="berschrift3"/>
-      </w:pPr>
-      <w:bookmarkStart w:id="9" w:name="_Toc439762706"/>
-      <w:r>
-        <w:t>Architecture</w:t>
-      </w:r>
-      <w:bookmarkEnd w:id="9"/>
     </w:p>
     <w:p>
       <w:r>
@@ -4565,7 +4560,7 @@
         <w:pStyle w:val="Beschriftung"/>
         <w:jc w:val="center"/>
       </w:pPr>
-      <w:bookmarkStart w:id="10" w:name="_Toc439762750"/>
+      <w:bookmarkStart w:id="9" w:name="_Toc439762750"/>
       <w:r>
         <w:t xml:space="preserve">Figure </w:t>
       </w:r>
@@ -4580,17 +4575,30 @@
       <w:r>
         <w:t>: Overall WebRTC architecture</w:t>
       </w:r>
+      <w:bookmarkEnd w:id="9"/>
+    </w:p>
+    <w:p>
+      <w:pPr>
+        <w:pStyle w:val="berschrift3"/>
+      </w:pPr>
+      <w:bookmarkStart w:id="10" w:name="_Toc439762707"/>
+      <w:r>
+        <w:t>Functionality and features</w:t>
+      </w:r>
       <w:bookmarkEnd w:id="10"/>
     </w:p>
     <w:p>
-      <w:pPr>
-        <w:pStyle w:val="berschrift3"/>
-      </w:pPr>
-      <w:bookmarkStart w:id="11" w:name="_Toc439762707"/>
-      <w:r>
-        <w:t>Functionality and features</w:t>
-      </w:r>
+      <w:r>
+        <w:t>Essentially, WebRTC enables users to establish secure audio and video streams to other peers, directly in a web browser. This is achieved without the use of external software or plugins, which was not possible before the arrival of WebRTC. It is important to note that the connections are established peer-to-peer, meaning that there are no third-party servers involved in the data traffic, only in order to set the connection up.</w:t>
+      </w:r>
+      <w:r>
+        <w:t xml:space="preserve"> This reduce</w:t>
+      </w:r>
+      <w:bookmarkStart w:id="11" w:name="_GoBack"/>
       <w:bookmarkEnd w:id="11"/>
+      <w:r>
+        <w:t>s network latency and provides an additional layer of security (cf. Azevedo et al. 2015).</w:t>
+      </w:r>
     </w:p>
     <w:p>
       <w:r>
@@ -4607,6 +4615,7 @@
           <w:noProof/>
           <w:lang w:eastAsia="de-AT"/>
         </w:rPr>
+        <w:lastRenderedPageBreak/>
         <w:drawing>
           <wp:inline distT="0" distB="0" distL="0" distR="0" wp14:anchorId="4EEEE83E" wp14:editId="3E507B59">
             <wp:extent cx="2981325" cy="2175561"/>
@@ -4666,27 +4675,14 @@
       <w:r>
         <w:t xml:space="preserve">Figure </w:t>
       </w:r>
-      <w:r>
-        <w:fldChar w:fldCharType="begin"/>
-      </w:r>
-      <w:r>
-        <w:instrText xml:space="preserve"> SEQ Figure \* ARABIC </w:instrText>
-      </w:r>
-      <w:r>
-        <w:fldChar w:fldCharType="separate"/>
-      </w:r>
-      <w:r>
-        <w:rPr>
-          <w:noProof/>
-        </w:rPr>
-        <w:t>2</w:t>
-      </w:r>
-      <w:r>
-        <w:rPr>
-          <w:noProof/>
-        </w:rPr>
-        <w:fldChar w:fldCharType="end"/>
-      </w:r>
+      <w:fldSimple w:instr=" SEQ Figure \* ARABIC ">
+        <w:r>
+          <w:rPr>
+            <w:noProof/>
+          </w:rPr>
+          <w:t>2</w:t>
+        </w:r>
+      </w:fldSimple>
       <w:r>
         <w:t>: The WebRTC triangle</w:t>
       </w:r>
@@ -4694,170 +4690,195 @@
     </w:p>
     <w:p>
       <w:r>
-        <w:t xml:space="preserve">WebRTC web applications use web browsers as a communication interface between users. Developers implement the desired functionality using the </w:t>
+        <w:t>WebRTC web applications use web browsers as a communication interface between users. Developers implement the desired functionality using the standardized WebRTC API, written in JavaScript. This API handles the functions that are vital for a real-time communication application, like connection management, audio and video stream access and encodings as well as data encryption (cf. Loreto &amp; Romano 2014, p. 3f).</w:t>
+      </w:r>
+    </w:p>
+    <w:p>
+      <w:pPr>
+        <w:pStyle w:val="berschrift3"/>
+      </w:pPr>
+      <w:bookmarkStart w:id="13" w:name="_Toc439762708"/>
+      <w:r>
+        <w:t>History</w:t>
+      </w:r>
+      <w:bookmarkEnd w:id="13"/>
+    </w:p>
+    <w:p>
+      <w:r>
+        <w:t>At the end of May 2011, Google announced for the first time that they were working on WebRTC and made it available to the public (cf. Alvestrand 2011).</w:t>
+      </w:r>
+      <w:r>
+        <w:t xml:space="preserve"> </w:t>
+      </w:r>
+      <w:r>
+        <w:t xml:space="preserve">In November 2011 the first implementation of WebRTC was added to Google Chrome (version 23). A little more than a year later, at the beginning of 2013, Mozilla Firefox added their first version of WebRTC, although at that stage it only supported the </w:t>
+      </w:r>
+      <w:r>
+        <w:rPr>
+          <w:i/>
+        </w:rPr>
+        <w:t>navigator.getUserMedia</w:t>
+      </w:r>
+      <w:r>
+        <w:t xml:space="preserve"> function (cf. WebRTC Tutorial 2014).</w:t>
+      </w:r>
+    </w:p>
+    <w:p>
+      <w:r>
+        <w:t>An important milestone was reached in February 2013, when it was possible for the first time to use WebRTC across browser borders together on Google Chrome and Mozilla Firefox. In addition, over summer and fall of 2013, the first mobile browsers supported WebRTC, when first Google Chrome for Android and a short time afterwards Mozilla Firefox for Android added their first implementations</w:t>
+      </w:r>
+      <w:r>
+        <w:t xml:space="preserve"> (cf. WebRTC Tutorial 2014).</w:t>
+      </w:r>
+    </w:p>
+    <w:p>
+      <w:pPr>
+        <w:pStyle w:val="berschrift3"/>
+      </w:pPr>
+      <w:bookmarkStart w:id="14" w:name="_Toc439762709"/>
+      <w:r>
+        <w:t>Advantages</w:t>
+      </w:r>
+      <w:bookmarkEnd w:id="14"/>
+    </w:p>
+    <w:p>
+      <w:r>
+        <w:t>As Grégoire (2015, p. 1) points out, WebRTC comes with the substantial advantage of platform independence. There is no need for any external plugins to be installed, it can be used directly in a web browser.</w:t>
+      </w:r>
+      <w:r>
+        <w:t xml:space="preserve"> This is convenient for </w:t>
+      </w:r>
+      <w:r>
+        <w:t>developers</w:t>
+      </w:r>
+      <w:r>
+        <w:t xml:space="preserve">, since </w:t>
       </w:r>
       <w:r>
         <w:lastRenderedPageBreak/>
-        <w:t>standardized WebRTC API, written in JavaScript. This API handles the functions that are vital for a real-time communication application, like connection management, audio and video stream access and encodings as well as data encryption (cf. Loreto &amp; Romano 2014, p. 3f).</w:t>
+        <w:t>they do not have to ensure that their applications run on various operating systems, like Windows, Linux or Mac OS. On top of that,</w:t>
+      </w:r>
+      <w:r>
+        <w:t xml:space="preserve"> browser</w:t>
+      </w:r>
+      <w:r>
+        <w:t xml:space="preserve"> applications will also automatically work on most handheld devices, although some features from desktop computers might only be available to a limited extent, and the web page might need a responsive design to exploit its full potential.</w:t>
+      </w:r>
+    </w:p>
+    <w:p>
+      <w:r>
+        <w:t xml:space="preserve">Furthermore, encryption is mandatory for all WebRTC components, </w:t>
+      </w:r>
+      <w:r>
+        <w:t>including the signaling necessary to initiate a peer-to-peer connection. As a result, the entire data transfer of WebRTC</w:t>
+      </w:r>
+      <w:r>
+        <w:t xml:space="preserve"> can be considered</w:t>
+      </w:r>
+      <w:r>
+        <w:t xml:space="preserve"> securely encrypted. For media streams, the Secure Real-time Transport Protocol (SRTP) is used, for other data the Datagram Transport Layer Security (DTLS) protocol is used</w:t>
+      </w:r>
+      <w:r>
+        <w:t>. Both protocols are standardized and commonly used</w:t>
+      </w:r>
+      <w:r>
+        <w:t xml:space="preserve"> (cf. A Study of WebRTC Security 2015).</w:t>
+      </w:r>
+    </w:p>
+    <w:p>
+      <w:r>
+        <w:t xml:space="preserve">Another interesting topic is WebRTC’s media model. </w:t>
+      </w:r>
+      <w:r>
+        <w:t xml:space="preserve">It is designed in a way that developers do not need any knowledge about audio and video codecs. </w:t>
+      </w:r>
+      <w:r>
+        <w:t>It was decided by the IETF that a minimum set of audio and video codecs must be implemented by browsers to ensure a common ground between applications running on different platforns (cf. Loreto &amp; Romano 2014, p. 6).</w:t>
+      </w:r>
+      <w:r>
+        <w:t xml:space="preserve"> However, in the process of setting up a peer-to-peer connection, WebRTC tries to find the best-fitting codec that both parties‘ browser has implemented or access to. Consequently, this could be a different, non-mandatory audio or video codec.</w:t>
+      </w:r>
+    </w:p>
+    <w:p>
+      <w:r>
+        <w:t xml:space="preserve">By design, WebRTC supports two audio </w:t>
+      </w:r>
+      <w:r>
+        <w:t>codecs, OPUS and G.711. This decision was made with regard to the fact that these are free of royalties. However, most common telecommunication systems use different codecs, for instance AMR or AMR-WB for mobile devices, therefore the possibility of creating an interoperability application is severely aggravated</w:t>
+      </w:r>
+      <w:r>
+        <w:t>, which could lead to the addition of more mandatory codecs in the future</w:t>
+      </w:r>
+      <w:r>
+        <w:t xml:space="preserve"> (cf. Bertin et al. 2013, p. 2)</w:t>
+      </w:r>
+    </w:p>
+    <w:p>
+      <w:r>
+        <w:t xml:space="preserve">For a long time, it was undecided which </w:t>
+      </w:r>
+      <w:r>
+        <w:t>video code</w:t>
+      </w:r>
+      <w:r>
+        <w:t>c would</w:t>
+      </w:r>
+      <w:r>
+        <w:t xml:space="preserve"> be mandatory</w:t>
+      </w:r>
+      <w:r>
+        <w:t xml:space="preserve"> to implement</w:t>
+      </w:r>
+      <w:r>
+        <w:t xml:space="preserve">. </w:t>
+      </w:r>
+      <w:r>
+        <w:t>It was a choice between t</w:t>
+      </w:r>
+      <w:r>
+        <w:t xml:space="preserve">he VP8 codec developed by Google or the more commonly used H.264. Similar to </w:t>
+      </w:r>
+      <w:r>
+        <w:t xml:space="preserve">the </w:t>
+      </w:r>
+      <w:r>
+        <w:t>audio</w:t>
+      </w:r>
+      <w:r>
+        <w:t xml:space="preserve"> codec situation</w:t>
+      </w:r>
+      <w:r>
+        <w:t xml:space="preserve">, VP8 </w:t>
+      </w:r>
+      <w:r>
+        <w:t xml:space="preserve">is </w:t>
+      </w:r>
+      <w:r>
+        <w:t>free of roy</w:t>
+      </w:r>
+      <w:r>
+        <w:t xml:space="preserve">alties, while H.264 is more </w:t>
+      </w:r>
+      <w:r>
+        <w:t>widely used by standard telecommunication applications</w:t>
+      </w:r>
+      <w:r>
+        <w:t>, for instance by Skype</w:t>
+      </w:r>
+      <w:r>
+        <w:t xml:space="preserve"> (cf. Bertic et al. 2013, p. 2). </w:t>
+      </w:r>
+      <w:r>
+        <w:t>Finally, in November 2014, an agreement was arranged that both VP8 and H.264 would be mandatory video codecs in WebRTC (cf. Levent-Levi 2014).</w:t>
       </w:r>
     </w:p>
     <w:p>
       <w:pPr>
         <w:pStyle w:val="berschrift3"/>
       </w:pPr>
-      <w:bookmarkStart w:id="13" w:name="_Toc439762708"/>
-      <w:r>
-        <w:t>History</w:t>
-      </w:r>
-      <w:bookmarkEnd w:id="13"/>
-    </w:p>
-    <w:p>
-      <w:pPr>
-        <w:pStyle w:val="berschrift3"/>
-      </w:pPr>
-      <w:bookmarkStart w:id="14" w:name="_Toc439762709"/>
-      <w:r>
-        <w:t>Advantages</w:t>
-      </w:r>
-      <w:bookmarkEnd w:id="14"/>
-    </w:p>
-    <w:p>
-      <w:r>
-        <w:t>As Grégoire (2015, p. 1) points out, WebRTC comes with the substantial advantage of platform independence. There is no need for any external plugins to be installed, it can be used directly in a web browser.</w:t>
-      </w:r>
-      <w:r>
-        <w:t xml:space="preserve"> This is convenient for </w:t>
-      </w:r>
-      <w:r>
-        <w:t>developers</w:t>
-      </w:r>
-      <w:r>
-        <w:t>, since they do not have to ensure that their applications run on various operating systems, like Windows, Linux or Mac OS. On top of that,</w:t>
-      </w:r>
-      <w:r>
-        <w:t xml:space="preserve"> browser</w:t>
-      </w:r>
-      <w:r>
-        <w:t xml:space="preserve"> applications will also automatically work on most handheld devices, although some features from desktop computers might only be available to a limited extent, and the web page might need a responsive design to exploit its full potential.</w:t>
-      </w:r>
-    </w:p>
-    <w:p>
-      <w:r>
-        <w:t xml:space="preserve">Furthermore, encryption is mandatory for all WebRTC components, </w:t>
-      </w:r>
-      <w:r>
-        <w:t>including the signaling necessary to initiate a peer-to-peer connection. As a result, the entire data transfer of WebRTC</w:t>
-      </w:r>
-      <w:r>
-        <w:t xml:space="preserve"> can be considered</w:t>
-      </w:r>
-      <w:r>
-        <w:t xml:space="preserve"> securely encrypted. For media streams, the Secure Real-time Transport Protocol (SRTP) is used, for other data the Datagram Transport Layer Security (DTLS) protocol is used</w:t>
-      </w:r>
-      <w:r>
-        <w:t>. Both protocols are standardized and commonly used</w:t>
-      </w:r>
-      <w:r>
-        <w:t xml:space="preserve"> (cf. A Study of WebRTC Security 2015).</w:t>
-      </w:r>
-    </w:p>
-    <w:p>
-      <w:r>
-        <w:t xml:space="preserve">Another interesting topic is WebRTC’s media model. </w:t>
-      </w:r>
-      <w:r>
-        <w:t xml:space="preserve">It is designed in a way that developers do not need any knowledge about audio and video codecs. </w:t>
-      </w:r>
-      <w:r>
-        <w:t>It was decided by the IETF that a minimum set of audio and video codecs must be implemented by browsers to ensure a common ground between applications running on different platforns (cf. Loreto &amp; Romano 2014, p. 6).</w:t>
-      </w:r>
-      <w:r>
-        <w:t xml:space="preserve"> However, in the process of setting up a peer-to-peer connection, WebRTC tries to find the best-fitting codec that both parties‘ browser has implemented or access to. Consequently, this could be a different, non-mandatory audio or video codec.</w:t>
-      </w:r>
-    </w:p>
-    <w:p>
-      <w:r>
-        <w:t xml:space="preserve">By design, WebRTC supports two audio </w:t>
-      </w:r>
-      <w:r>
-        <w:t xml:space="preserve">codecs, OPUS and G.711. This decision was made with regard to the fact that these are free of royalties. However, most common telecommunication systems use different codecs, for instance AMR or AMR-WB for mobile devices, therefore the possibility of creating an interoperability </w:t>
-      </w:r>
+      <w:bookmarkStart w:id="15" w:name="_Toc439762710"/>
       <w:r>
         <w:lastRenderedPageBreak/>
-        <w:t>application is severely aggravated</w:t>
-      </w:r>
-      <w:r>
-        <w:t>, which could lead to the addition of more mandatory codecs in the future</w:t>
-      </w:r>
-      <w:r>
-        <w:t xml:space="preserve"> (cf. Bertin et al. 2013, p. 2)</w:t>
-      </w:r>
-    </w:p>
-    <w:p>
-      <w:r>
-        <w:t xml:space="preserve">For a long time, it was undecided which </w:t>
-      </w:r>
-      <w:r>
-        <w:t>video code</w:t>
-      </w:r>
-      <w:r>
-        <w:t>c would</w:t>
-      </w:r>
-      <w:r>
-        <w:t xml:space="preserve"> be mandatory</w:t>
-      </w:r>
-      <w:r>
-        <w:t xml:space="preserve"> to implement</w:t>
-      </w:r>
-      <w:r>
-        <w:t xml:space="preserve">. </w:t>
-      </w:r>
-      <w:r>
-        <w:t>It was a choice between t</w:t>
-      </w:r>
-      <w:r>
-        <w:t xml:space="preserve">he VP8 codec developed by Google or the more commonly used H.264. Similar to </w:t>
-      </w:r>
-      <w:r>
-        <w:t xml:space="preserve">the </w:t>
-      </w:r>
-      <w:r>
-        <w:t>audio</w:t>
-      </w:r>
-      <w:r>
-        <w:t xml:space="preserve"> codec situation</w:t>
-      </w:r>
-      <w:r>
-        <w:t xml:space="preserve">, VP8 </w:t>
-      </w:r>
-      <w:r>
-        <w:t xml:space="preserve">is </w:t>
-      </w:r>
-      <w:r>
-        <w:t>free of roy</w:t>
-      </w:r>
-      <w:r>
-        <w:t xml:space="preserve">alties, while H.264 is more </w:t>
-      </w:r>
-      <w:r>
-        <w:t>widely used by standard telecommunication applications</w:t>
-      </w:r>
-      <w:r>
-        <w:t>, for instance by Skype</w:t>
-      </w:r>
-      <w:r>
-        <w:t xml:space="preserve"> (cf. Bertic et al. 2013, p. 2). </w:t>
-      </w:r>
-      <w:r>
-        <w:t>Finally, in November 2014, an agreement was arranged that both VP8 and H.264 would be mandatory video codecs in WebRTC (cf. Levent-Levi 2014).</w:t>
-      </w:r>
-    </w:p>
-    <w:p>
-      <w:pPr>
-        <w:pStyle w:val="berschrift3"/>
-      </w:pPr>
-      <w:bookmarkStart w:id="15" w:name="_Toc439762710"/>
-      <w:r>
         <w:t>Limitations</w:t>
       </w:r>
       <w:bookmarkEnd w:id="15"/>
@@ -4915,7 +4936,6 @@
           <w:noProof/>
           <w:lang w:eastAsia="de-AT"/>
         </w:rPr>
-        <w:lastRenderedPageBreak/>
         <w:drawing>
           <wp:inline distT="0" distB="0" distL="0" distR="0" wp14:anchorId="570311F3" wp14:editId="2BD47803">
             <wp:extent cx="4724400" cy="1762984"/>
@@ -4977,6 +4997,11 @@
     </w:p>
     <w:p>
       <w:r>
+        <w:t>Missing in this chart is Microsoft’s new web browser, Edge. In October 2015, it was for the first time possible to set up a peer-to-peer connection between Microsoft Edge and other WebRTC-capable browsers. In its current state, however, Microsoft Edge is not able to open DataChannel connections and the mandatory video codec implementations are also not supported yet (cf. Hancke 2015).</w:t>
+      </w:r>
+    </w:p>
+    <w:p>
+      <w:r>
         <w:t>The fact that WebRTC is running natively in web browsers has many advantages, although it also introduces some downsides, a</w:t>
       </w:r>
       <w:r>
@@ -4992,7 +5017,11 @@
         <w:t xml:space="preserve">media </w:t>
       </w:r>
       <w:r>
-        <w:t>on the device through the browser.</w:t>
+        <w:t xml:space="preserve">on the device through </w:t>
+      </w:r>
+      <w:r>
+        <w:lastRenderedPageBreak/>
+        <w:t>the browser.</w:t>
       </w:r>
       <w:r>
         <w:t xml:space="preserve"> A remedy to this disadvantage could be the use of the browser’s local storage, a feature that was introduced in HTML5</w:t>
@@ -5023,7 +5052,19 @@
       </w:r>
       <w:bookmarkEnd w:id="17"/>
     </w:p>
-    <w:p/>
+    <w:p>
+      <w:r>
+        <w:t xml:space="preserve">For now, according to What’s next for WebRTC? 2015, around 720 companies use WebRTC in some way in their products. </w:t>
+      </w:r>
+      <w:r>
+        <w:t>Popular applications like Google Hangouts use it for creating DataChannels between users in chats and secure session description mechanisms (cf. Hancke 2014).</w:t>
+      </w:r>
+    </w:p>
+    <w:p>
+      <w:r>
+        <w:t>Currently, the developers behind WebRTC at Google are working on implementing the new version 1.2 of the encryption protocol DTLS and other enhancements regarding improvement of video and audio on mobile devices (cf. What’s next for WebRTC? 2015).</w:t>
+      </w:r>
+    </w:p>
     <w:p>
       <w:pPr>
         <w:pStyle w:val="berschrift2"/>
@@ -5115,22 +5156,22 @@
         <w:t xml:space="preserve">. </w:t>
       </w:r>
       <w:r>
-        <w:t xml:space="preserve">It is possible to </w:t>
+        <w:t>It is possible to specify the type of LocalMediaStream to be requested, audio, video or both. (</w:t>
+      </w:r>
+      <w:r>
+        <w:t xml:space="preserve">cf. </w:t>
+      </w:r>
+      <w:r>
+        <w:t>Loreto &amp; Romano 2014, p. 6).</w:t>
+      </w:r>
+    </w:p>
+    <w:p>
+      <w:r>
+        <w:t xml:space="preserve">In JavaScript, the access to local media-capture devices is handled via opt-in approval from the user. When developers call the navigator.getUserMedia() function </w:t>
       </w:r>
       <w:r>
         <w:lastRenderedPageBreak/>
-        <w:t>specify the type of LocalMediaStream to be requested, audio, video or both. (</w:t>
-      </w:r>
-      <w:r>
-        <w:t xml:space="preserve">cf. </w:t>
-      </w:r>
-      <w:r>
-        <w:t>Loreto &amp; Romano 2014, p. 6).</w:t>
-      </w:r>
-    </w:p>
-    <w:p>
-      <w:r>
-        <w:t>In JavaScript, the access to local media-capture devices is handled via opt-in approval from the user. When developers call the navigator.getUserMedia() function for the first time, a pop-up window asks the users if they want to grant the application access to the specified media-capture devices. This approval can be revoked by both users and developer</w:t>
+        <w:t>for the first time, a pop-up window asks the users if they want to grant the application access to the specified media-capture devices. This approval can be revoked by both users and developer</w:t>
       </w:r>
       <w:r>
         <w:t>s</w:t>
@@ -5150,7 +5191,13 @@
     </w:p>
     <w:p>
       <w:r>
-        <w:t xml:space="preserve">In November 2015, Google Chrome removed the possibility </w:t>
+        <w:t>In</w:t>
+      </w:r>
+      <w:r>
+        <w:t xml:space="preserve"> December</w:t>
+      </w:r>
+      <w:r>
+        <w:t xml:space="preserve"> 2015, Google Chrome removed the possibility </w:t>
       </w:r>
       <w:r>
         <w:t xml:space="preserve">to use navigator.getUserMedia() on web pages that do not support HTTP Secure (HTTPS). With HTTPS, all data transfer around the web page connection is encrypted with Transport Layer </w:t>
@@ -5165,10 +5212,28 @@
         <w:t xml:space="preserve">in </w:t>
       </w:r>
       <w:r>
-        <w:t xml:space="preserve">text. </w:t>
-      </w:r>
-      <w:r>
-        <w:t>(REFERENCE?)</w:t>
+        <w:t>text</w:t>
+      </w:r>
+      <w:r>
+        <w:t xml:space="preserve"> </w:t>
+      </w:r>
+      <w:r>
+        <w:t>(</w:t>
+      </w:r>
+      <w:r>
+        <w:t xml:space="preserve">What’s </w:t>
+      </w:r>
+      <w:r>
+        <w:t>next for WebRTC?</w:t>
+      </w:r>
+      <w:r>
+        <w:t xml:space="preserve"> 2015</w:t>
+      </w:r>
+      <w:r>
+        <w:t>)</w:t>
+      </w:r>
+      <w:r>
+        <w:t>.</w:t>
       </w:r>
     </w:p>
     <w:p>
@@ -5280,7 +5345,6 @@
       <w:bookmarkStart w:id="23" w:name="_Toc438987634"/>
       <w:bookmarkStart w:id="24" w:name="_Toc439762716"/>
       <w:r>
-        <w:lastRenderedPageBreak/>
         <w:t>Connection setup</w:t>
       </w:r>
       <w:bookmarkEnd w:id="23"/>
@@ -5301,6 +5365,7 @@
         <w:t xml:space="preserve">In the WebRTC design process, it was decided to „fully specify how to control the media plane, while leaving the signaling plane as much as possible to the application layer“ (Loreto &amp; Romano 2014, p. 5). As a result, developers do not need </w:t>
       </w:r>
       <w:r>
+        <w:lastRenderedPageBreak/>
         <w:t>to handle components like video and audio formats and encodings. They do, however, have to implement the signaling in order to set up a successful WebRTC connection themselves. In practice, this means that they have to use the right API methods in the right order</w:t>
       </w:r>
       <w:r>
@@ -5398,50 +5463,53 @@
       </w:pPr>
       <w:bookmarkStart w:id="27" w:name="_Toc439762719"/>
       <w:r>
+        <w:t>ICE candidates</w:t>
+      </w:r>
+      <w:bookmarkEnd w:id="27"/>
+    </w:p>
+    <w:p>
+      <w:r>
+        <w:t>As described above, WebRTC uses PeerConnection objects to establish connections between two</w:t>
+      </w:r>
+      <w:r>
+        <w:t xml:space="preserve"> users</w:t>
+      </w:r>
+      <w:r>
+        <w:t xml:space="preserve">. To do so, it uses the Interactive Connectivity </w:t>
+      </w:r>
+      <w:r>
+        <w:t>Establishment (ICE) protocol.</w:t>
+      </w:r>
+      <w:r>
+        <w:t xml:space="preserve"> </w:t>
+      </w:r>
+      <w:r>
+        <w:t>It facilitates peers to detect information about their network’s topology in order to find one or more connection paths between them</w:t>
+      </w:r>
+      <w:r>
+        <w:t>, by using a variety network protocols</w:t>
+      </w:r>
+      <w:r>
+        <w:t xml:space="preserve"> (cf. </w:t>
+      </w:r>
+      <w:r>
+        <w:t>Loreto &amp; Romano 2014</w:t>
+      </w:r>
+      <w:r>
+        <w:t>, p. 117)</w:t>
+      </w:r>
+      <w:r>
+        <w:t>.</w:t>
+      </w:r>
+      <w:r>
+        <w:t xml:space="preserve"> Dutton (2012) points out that ICE starts with the User Datagram Protocol (UDP)</w:t>
+      </w:r>
+      <w:r>
+        <w:t xml:space="preserve"> first, as it has the lowest network latency. In the case that the UDP connection attempt remains </w:t>
+      </w:r>
+      <w:r>
         <w:lastRenderedPageBreak/>
-        <w:t>ICE candidates</w:t>
-      </w:r>
-      <w:bookmarkEnd w:id="27"/>
-    </w:p>
-    <w:p>
-      <w:r>
-        <w:t>As described above, WebRTC uses PeerConnection objects to establish connections between two</w:t>
-      </w:r>
-      <w:r>
-        <w:t xml:space="preserve"> users</w:t>
-      </w:r>
-      <w:r>
-        <w:t xml:space="preserve">. To do so, it uses the Interactive Connectivity </w:t>
-      </w:r>
-      <w:r>
-        <w:t>Establishment (ICE) protocol.</w:t>
-      </w:r>
-      <w:r>
-        <w:t xml:space="preserve"> </w:t>
-      </w:r>
-      <w:r>
-        <w:t>It facilitates peers to detect information about their network’s topology in order to find one or more connection paths between them</w:t>
-      </w:r>
-      <w:r>
-        <w:t>, by using a variety network protocols</w:t>
-      </w:r>
-      <w:r>
-        <w:t xml:space="preserve"> (cf. </w:t>
-      </w:r>
-      <w:r>
-        <w:t>Loreto &amp; Romano 2014</w:t>
-      </w:r>
-      <w:r>
-        <w:t>, p. 117)</w:t>
-      </w:r>
-      <w:r>
-        <w:t>.</w:t>
-      </w:r>
-      <w:r>
-        <w:t xml:space="preserve"> Dutton (2012) points out that ICE starts with the User Datagram Protocol (UDP)</w:t>
-      </w:r>
-      <w:r>
-        <w:t xml:space="preserve"> first, as it has the lowest network latency. In the case that the UDP connection attempt remains unsuccessful, the Transmission Control Protocol (TCP) is used, HTTP and </w:t>
+        <w:t xml:space="preserve">unsuccessful, the Transmission Control Protocol (TCP) is used, HTTP and </w:t>
       </w:r>
       <w:r>
         <w:t xml:space="preserve">lastly </w:t>
@@ -7292,6 +7360,40 @@
     </w:p>
     <w:p>
       <w:r>
+        <w:t xml:space="preserve">Alvestrand H. 2011, </w:t>
+      </w:r>
+      <w:r>
+        <w:rPr>
+          <w:i/>
+        </w:rPr>
+        <w:t>Google release of WebRTC source code</w:t>
+      </w:r>
+      <w:r>
+        <w:t>. Availble from: &lt;</w:t>
+      </w:r>
+      <w:r>
+        <w:t>http://lists.w3.org/Archives/Public/public-webrtc/2011May/0022.html</w:t>
+      </w:r>
+      <w:r>
+        <w:t>&gt; [5 January, 2016]</w:t>
+      </w:r>
+    </w:p>
+    <w:p>
+      <w:r>
+        <w:t xml:space="preserve">Azevedo J., Lopes Pereira R., Chainho P. 2015, </w:t>
+      </w:r>
+      <w:r>
+        <w:rPr>
+          <w:i/>
+        </w:rPr>
+        <w:t>An API proposal for integrating Sensor Data into Web Apps and WebRTC</w:t>
+      </w:r>
+      <w:r>
+        <w:t>. Available from: ACM. [6 January, 2016]</w:t>
+      </w:r>
+    </w:p>
+    <w:p>
+      <w:r>
         <w:t xml:space="preserve">Bertin E., Cubaud S., Tuffin S., Cazeaux S. 2013, </w:t>
       </w:r>
       <w:r>
@@ -7394,6 +7496,46 @@
     </w:p>
     <w:p>
       <w:r>
+        <w:t xml:space="preserve">Hancke P. 2014, </w:t>
+      </w:r>
+      <w:r>
+        <w:rPr>
+          <w:i/>
+        </w:rPr>
+        <w:t>How does Hangouts use WebRTC? Webrtc-internals analysis</w:t>
+      </w:r>
+      <w:r>
+        <w:t>. Available from: &lt;</w:t>
+      </w:r>
+      <w:r>
+        <w:t xml:space="preserve"> https://webrtchacks.com/hangout-analysis-philipp-hancke/</w:t>
+      </w:r>
+      <w:r>
+        <w:t>&gt; [6 January, 2016]</w:t>
+      </w:r>
+    </w:p>
+    <w:p>
+      <w:r>
+        <w:t xml:space="preserve">Hancke P. 2015, </w:t>
+      </w:r>
+      <w:r>
+        <w:rPr>
+          <w:i/>
+        </w:rPr>
+        <w:t>Hello Chrome and Firefox, this is Edge calling</w:t>
+      </w:r>
+      <w:r>
+        <w:t>. Available from: &lt;</w:t>
+      </w:r>
+      <w:r>
+        <w:t>https://webrtchacks.com/chrome-firefox-edge-adapterjs/</w:t>
+      </w:r>
+      <w:r>
+        <w:t>&gt; [6 January, 2016]</w:t>
+      </w:r>
+    </w:p>
+    <w:p>
+      <w:r>
         <w:t xml:space="preserve">Hickson I. 2015, </w:t>
       </w:r>
       <w:r>
@@ -7433,6 +7575,7 @@
     </w:p>
     <w:p>
       <w:r>
+        <w:lastRenderedPageBreak/>
         <w:t xml:space="preserve">Jenkov J. 2014, </w:t>
       </w:r>
       <w:r>
@@ -7553,7 +7696,48 @@
         <w:t>&gt; [5 January, 2016]</w:t>
       </w:r>
     </w:p>
-    <w:p/>
+    <w:p>
+      <w:r>
+        <w:t xml:space="preserve">Statista 2015, </w:t>
+      </w:r>
+      <w:r>
+        <w:rPr>
+          <w:i/>
+        </w:rPr>
+        <w:t>Market share of web browsers in Austria in 2014</w:t>
+      </w:r>
+      <w:r>
+        <w:t>. Available from: &lt;</w:t>
+      </w:r>
+      <w:r>
+        <w:t xml:space="preserve"> http://www.statista.com/statistics/421152/wbe-browser-market-share-in-austria/</w:t>
+      </w:r>
+      <w:r>
+        <w:t>&gt; [5 January, 2016]</w:t>
+      </w:r>
+    </w:p>
+    <w:p>
+      <w:r>
+        <w:t>WebRTC Tutorial, 2014 (video file). Available from: &lt;</w:t>
+      </w:r>
+      <w:r>
+        <w:t xml:space="preserve"> https://www.youtube.com/watch?v=5ci91dfKCyc</w:t>
+      </w:r>
+      <w:r>
+        <w:t>&gt; [5 January, 2016]</w:t>
+      </w:r>
+    </w:p>
+    <w:p>
+      <w:r>
+        <w:t>What’s next for WebRTC, 2015 (video file). Available from: &lt;</w:t>
+      </w:r>
+      <w:r>
+        <w:t xml:space="preserve"> https://www.youtube.com/watch?v=HCE3S1E5UwY</w:t>
+      </w:r>
+      <w:r>
+        <w:t>&gt; [5 January, 2016]</w:t>
+      </w:r>
+    </w:p>
     <w:sectPr>
       <w:headerReference w:type="default" r:id="rId13"/>
       <w:footerReference w:type="default" r:id="rId14"/>
@@ -7624,7 +7808,7 @@
         <w:noProof/>
         <w:lang w:val="de-DE"/>
       </w:rPr>
-      <w:t>8</w:t>
+      <w:t>9</w:t>
     </w:r>
     <w:r>
       <w:fldChar w:fldCharType="end"/>
@@ -9687,7 +9871,7 @@
 </file>
 
 <file path=customXml/itemProps1.xml><?xml version="1.0" encoding="utf-8"?>
-<ds:datastoreItem xmlns:ds="http://schemas.openxmlformats.org/officeDocument/2006/customXml" ds:itemID="{E526AF98-FAB4-4D56-80C8-0C4AFEE82EAA}">
+<ds:datastoreItem xmlns:ds="http://schemas.openxmlformats.org/officeDocument/2006/customXml" ds:itemID="{B75A131C-ED9D-4DF1-8FA6-2D9BBF707A1E}">
   <ds:schemaRefs>
     <ds:schemaRef ds:uri="http://schemas.openxmlformats.org/officeDocument/2006/bibliography"/>
   </ds:schemaRefs>

</xml_diff>

<commit_message>
Added remote support application draft to thesis
</commit_message>
<xml_diff>
--- a/thesis/BA1_WebRTC.docx
+++ b/thesis/BA1_WebRTC.docx
@@ -6,19 +6,21 @@
       <w:pPr>
         <w:jc w:val="center"/>
       </w:pPr>
+      <w:bookmarkStart w:id="0" w:name="_GoBack"/>
+      <w:bookmarkEnd w:id="0"/>
     </w:p>
     <w:p>
       <w:pPr>
         <w:jc w:val="center"/>
       </w:pPr>
+      <w:r>
+        <w:t>FH JOANNEUM (University of Applied Sciences)</w:t>
+      </w:r>
     </w:p>
     <w:p>
       <w:pPr>
         <w:jc w:val="center"/>
       </w:pPr>
-      <w:r>
-        <w:t>FH JOANNEUM (University of Applied Sciences)</w:t>
-      </w:r>
     </w:p>
     <w:p>
       <w:pPr>
@@ -28,28 +30,35 @@
     <w:p>
       <w:pPr>
         <w:jc w:val="center"/>
-      </w:pPr>
+        <w:rPr>
+          <w:b/>
+        </w:rPr>
+      </w:pPr>
+      <w:r>
+        <w:rPr>
+          <w:b/>
+        </w:rPr>
+        <w:t>WebRTC</w:t>
+      </w:r>
     </w:p>
     <w:p>
       <w:pPr>
         <w:jc w:val="center"/>
-        <w:rPr>
-          <w:b/>
-        </w:rPr>
-      </w:pPr>
-      <w:r>
-        <w:rPr>
-          <w:b/>
-        </w:rPr>
-        <w:t>WebRTC</w:t>
-      </w:r>
-    </w:p>
-    <w:p>
-      <w:pPr>
-        <w:jc w:val="center"/>
-      </w:pPr>
-      <w:r>
-        <w:t>Development of a browser based real-time peer-to-peer remote support application</w:t>
+      </w:pPr>
+      <w:r>
+        <w:t xml:space="preserve">Development </w:t>
+      </w:r>
+      <w:r>
+        <w:t xml:space="preserve">and evaluation </w:t>
+      </w:r>
+      <w:r>
+        <w:t>of a browser base</w:t>
+      </w:r>
+      <w:r>
+        <w:t>d real-time peer-to-peer remote support </w:t>
+      </w:r>
+      <w:r>
+        <w:t>application</w:t>
       </w:r>
     </w:p>
     <w:p>
@@ -307,7 +316,7 @@
       <w:r>
         <w:fldChar w:fldCharType="separate"/>
       </w:r>
-      <w:hyperlink w:anchor="_Toc439762701" w:history="1">
+      <w:hyperlink w:anchor="_Toc440295755" w:history="1">
         <w:r>
           <w:rPr>
             <w:rStyle w:val="Hyperlink"/>
@@ -334,7 +343,7 @@
             <w:noProof/>
             <w:webHidden/>
           </w:rPr>
-          <w:instrText xml:space="preserve"> PAGEREF _Toc439762701 \h </w:instrText>
+          <w:instrText xml:space="preserve"> PAGEREF _Toc440295755 \h </w:instrText>
         </w:r>
         <w:r>
           <w:rPr>
@@ -378,7 +387,7 @@
           <w:lang w:eastAsia="de-AT"/>
         </w:rPr>
       </w:pPr>
-      <w:hyperlink w:anchor="_Toc439762702" w:history="1">
+      <w:hyperlink w:anchor="_Toc440295756" w:history="1">
         <w:r>
           <w:rPr>
             <w:rStyle w:val="Hyperlink"/>
@@ -420,7 +429,7 @@
             <w:noProof/>
             <w:webHidden/>
           </w:rPr>
-          <w:instrText xml:space="preserve"> PAGEREF _Toc439762702 \h </w:instrText>
+          <w:instrText xml:space="preserve"> PAGEREF _Toc440295756 \h </w:instrText>
         </w:r>
         <w:r>
           <w:rPr>
@@ -464,7 +473,7 @@
           <w:lang w:eastAsia="de-AT"/>
         </w:rPr>
       </w:pPr>
-      <w:hyperlink w:anchor="_Toc439762703" w:history="1">
+      <w:hyperlink w:anchor="_Toc440295757" w:history="1">
         <w:r>
           <w:rPr>
             <w:rStyle w:val="Hyperlink"/>
@@ -485,7 +494,7 @@
             <w:rStyle w:val="Hyperlink"/>
             <w:noProof/>
           </w:rPr>
-          <w:t>Concept</w:t>
+          <w:t>Remote support applications</w:t>
         </w:r>
         <w:r>
           <w:rPr>
@@ -506,7 +515,597 @@
             <w:noProof/>
             <w:webHidden/>
           </w:rPr>
-          <w:instrText xml:space="preserve"> PAGEREF _Toc439762703 \h </w:instrText>
+          <w:instrText xml:space="preserve"> PAGEREF _Toc440295757 \h </w:instrText>
+        </w:r>
+        <w:r>
+          <w:rPr>
+            <w:noProof/>
+            <w:webHidden/>
+          </w:rPr>
+        </w:r>
+        <w:r>
+          <w:rPr>
+            <w:noProof/>
+            <w:webHidden/>
+          </w:rPr>
+          <w:fldChar w:fldCharType="separate"/>
+        </w:r>
+        <w:r>
+          <w:rPr>
+            <w:noProof/>
+            <w:webHidden/>
+          </w:rPr>
+          <w:t>7</w:t>
+        </w:r>
+        <w:r>
+          <w:rPr>
+            <w:noProof/>
+            <w:webHidden/>
+          </w:rPr>
+          <w:fldChar w:fldCharType="end"/>
+        </w:r>
+      </w:hyperlink>
+    </w:p>
+    <w:p>
+      <w:pPr>
+        <w:pStyle w:val="Verzeichnis2"/>
+        <w:tabs>
+          <w:tab w:val="left" w:pos="880"/>
+          <w:tab w:val="right" w:leader="dot" w:pos="8210"/>
+        </w:tabs>
+        <w:rPr>
+          <w:rFonts w:asciiTheme="minorHAnsi" w:eastAsiaTheme="minorEastAsia" w:hAnsiTheme="minorHAnsi"/>
+          <w:noProof/>
+          <w:lang w:eastAsia="de-AT"/>
+        </w:rPr>
+      </w:pPr>
+      <w:hyperlink w:anchor="_Toc440295758" w:history="1">
+        <w:r>
+          <w:rPr>
+            <w:rStyle w:val="Hyperlink"/>
+            <w:noProof/>
+          </w:rPr>
+          <w:t>2.1</w:t>
+        </w:r>
+        <w:r>
+          <w:rPr>
+            <w:rFonts w:asciiTheme="minorHAnsi" w:eastAsiaTheme="minorEastAsia" w:hAnsiTheme="minorHAnsi"/>
+            <w:noProof/>
+            <w:lang w:eastAsia="de-AT"/>
+          </w:rPr>
+          <w:tab/>
+        </w:r>
+        <w:r>
+          <w:rPr>
+            <w:rStyle w:val="Hyperlink"/>
+            <w:noProof/>
+          </w:rPr>
+          <w:t>Definition</w:t>
+        </w:r>
+        <w:r>
+          <w:rPr>
+            <w:noProof/>
+            <w:webHidden/>
+          </w:rPr>
+          <w:tab/>
+        </w:r>
+        <w:r>
+          <w:rPr>
+            <w:noProof/>
+            <w:webHidden/>
+          </w:rPr>
+          <w:fldChar w:fldCharType="begin"/>
+        </w:r>
+        <w:r>
+          <w:rPr>
+            <w:noProof/>
+            <w:webHidden/>
+          </w:rPr>
+          <w:instrText xml:space="preserve"> PAGEREF _Toc440295758 \h </w:instrText>
+        </w:r>
+        <w:r>
+          <w:rPr>
+            <w:noProof/>
+            <w:webHidden/>
+          </w:rPr>
+        </w:r>
+        <w:r>
+          <w:rPr>
+            <w:noProof/>
+            <w:webHidden/>
+          </w:rPr>
+          <w:fldChar w:fldCharType="separate"/>
+        </w:r>
+        <w:r>
+          <w:rPr>
+            <w:noProof/>
+            <w:webHidden/>
+          </w:rPr>
+          <w:t>7</w:t>
+        </w:r>
+        <w:r>
+          <w:rPr>
+            <w:noProof/>
+            <w:webHidden/>
+          </w:rPr>
+          <w:fldChar w:fldCharType="end"/>
+        </w:r>
+      </w:hyperlink>
+    </w:p>
+    <w:p>
+      <w:pPr>
+        <w:pStyle w:val="Verzeichnis2"/>
+        <w:tabs>
+          <w:tab w:val="left" w:pos="880"/>
+          <w:tab w:val="right" w:leader="dot" w:pos="8210"/>
+        </w:tabs>
+        <w:rPr>
+          <w:rFonts w:asciiTheme="minorHAnsi" w:eastAsiaTheme="minorEastAsia" w:hAnsiTheme="minorHAnsi"/>
+          <w:noProof/>
+          <w:lang w:eastAsia="de-AT"/>
+        </w:rPr>
+      </w:pPr>
+      <w:hyperlink w:anchor="_Toc440295759" w:history="1">
+        <w:r>
+          <w:rPr>
+            <w:rStyle w:val="Hyperlink"/>
+            <w:noProof/>
+          </w:rPr>
+          <w:t>2.2</w:t>
+        </w:r>
+        <w:r>
+          <w:rPr>
+            <w:rFonts w:asciiTheme="minorHAnsi" w:eastAsiaTheme="minorEastAsia" w:hAnsiTheme="minorHAnsi"/>
+            <w:noProof/>
+            <w:lang w:eastAsia="de-AT"/>
+          </w:rPr>
+          <w:tab/>
+        </w:r>
+        <w:r>
+          <w:rPr>
+            <w:rStyle w:val="Hyperlink"/>
+            <w:noProof/>
+          </w:rPr>
+          <w:t>Features</w:t>
+        </w:r>
+        <w:r>
+          <w:rPr>
+            <w:noProof/>
+            <w:webHidden/>
+          </w:rPr>
+          <w:tab/>
+        </w:r>
+        <w:r>
+          <w:rPr>
+            <w:noProof/>
+            <w:webHidden/>
+          </w:rPr>
+          <w:fldChar w:fldCharType="begin"/>
+        </w:r>
+        <w:r>
+          <w:rPr>
+            <w:noProof/>
+            <w:webHidden/>
+          </w:rPr>
+          <w:instrText xml:space="preserve"> PAGEREF _Toc440295759 \h </w:instrText>
+        </w:r>
+        <w:r>
+          <w:rPr>
+            <w:noProof/>
+            <w:webHidden/>
+          </w:rPr>
+        </w:r>
+        <w:r>
+          <w:rPr>
+            <w:noProof/>
+            <w:webHidden/>
+          </w:rPr>
+          <w:fldChar w:fldCharType="separate"/>
+        </w:r>
+        <w:r>
+          <w:rPr>
+            <w:noProof/>
+            <w:webHidden/>
+          </w:rPr>
+          <w:t>7</w:t>
+        </w:r>
+        <w:r>
+          <w:rPr>
+            <w:noProof/>
+            <w:webHidden/>
+          </w:rPr>
+          <w:fldChar w:fldCharType="end"/>
+        </w:r>
+      </w:hyperlink>
+    </w:p>
+    <w:p>
+      <w:pPr>
+        <w:pStyle w:val="Verzeichnis3"/>
+        <w:tabs>
+          <w:tab w:val="left" w:pos="1320"/>
+          <w:tab w:val="right" w:leader="dot" w:pos="8210"/>
+        </w:tabs>
+        <w:rPr>
+          <w:noProof/>
+        </w:rPr>
+      </w:pPr>
+      <w:hyperlink w:anchor="_Toc440295760" w:history="1">
+        <w:r>
+          <w:rPr>
+            <w:rStyle w:val="Hyperlink"/>
+            <w:noProof/>
+          </w:rPr>
+          <w:t>2.2.1</w:t>
+        </w:r>
+        <w:r>
+          <w:rPr>
+            <w:noProof/>
+          </w:rPr>
+          <w:tab/>
+        </w:r>
+        <w:r>
+          <w:rPr>
+            <w:rStyle w:val="Hyperlink"/>
+            <w:noProof/>
+          </w:rPr>
+          <w:t>Overlay indicators</w:t>
+        </w:r>
+        <w:r>
+          <w:rPr>
+            <w:noProof/>
+            <w:webHidden/>
+          </w:rPr>
+          <w:tab/>
+        </w:r>
+        <w:r>
+          <w:rPr>
+            <w:noProof/>
+            <w:webHidden/>
+          </w:rPr>
+          <w:fldChar w:fldCharType="begin"/>
+        </w:r>
+        <w:r>
+          <w:rPr>
+            <w:noProof/>
+            <w:webHidden/>
+          </w:rPr>
+          <w:instrText xml:space="preserve"> PAGEREF _Toc440295760 \h </w:instrText>
+        </w:r>
+        <w:r>
+          <w:rPr>
+            <w:noProof/>
+            <w:webHidden/>
+          </w:rPr>
+        </w:r>
+        <w:r>
+          <w:rPr>
+            <w:noProof/>
+            <w:webHidden/>
+          </w:rPr>
+          <w:fldChar w:fldCharType="separate"/>
+        </w:r>
+        <w:r>
+          <w:rPr>
+            <w:noProof/>
+            <w:webHidden/>
+          </w:rPr>
+          <w:t>7</w:t>
+        </w:r>
+        <w:r>
+          <w:rPr>
+            <w:noProof/>
+            <w:webHidden/>
+          </w:rPr>
+          <w:fldChar w:fldCharType="end"/>
+        </w:r>
+      </w:hyperlink>
+    </w:p>
+    <w:p>
+      <w:pPr>
+        <w:pStyle w:val="Verzeichnis3"/>
+        <w:tabs>
+          <w:tab w:val="left" w:pos="1320"/>
+          <w:tab w:val="right" w:leader="dot" w:pos="8210"/>
+        </w:tabs>
+        <w:rPr>
+          <w:noProof/>
+        </w:rPr>
+      </w:pPr>
+      <w:hyperlink w:anchor="_Toc440295761" w:history="1">
+        <w:r>
+          <w:rPr>
+            <w:rStyle w:val="Hyperlink"/>
+            <w:noProof/>
+          </w:rPr>
+          <w:t>2.2.2</w:t>
+        </w:r>
+        <w:r>
+          <w:rPr>
+            <w:noProof/>
+          </w:rPr>
+          <w:tab/>
+        </w:r>
+        <w:r>
+          <w:rPr>
+            <w:rStyle w:val="Hyperlink"/>
+            <w:noProof/>
+          </w:rPr>
+          <w:t>Gestures</w:t>
+        </w:r>
+        <w:r>
+          <w:rPr>
+            <w:noProof/>
+            <w:webHidden/>
+          </w:rPr>
+          <w:tab/>
+        </w:r>
+        <w:r>
+          <w:rPr>
+            <w:noProof/>
+            <w:webHidden/>
+          </w:rPr>
+          <w:fldChar w:fldCharType="begin"/>
+        </w:r>
+        <w:r>
+          <w:rPr>
+            <w:noProof/>
+            <w:webHidden/>
+          </w:rPr>
+          <w:instrText xml:space="preserve"> PAGEREF _Toc440295761 \h </w:instrText>
+        </w:r>
+        <w:r>
+          <w:rPr>
+            <w:noProof/>
+            <w:webHidden/>
+          </w:rPr>
+        </w:r>
+        <w:r>
+          <w:rPr>
+            <w:noProof/>
+            <w:webHidden/>
+          </w:rPr>
+          <w:fldChar w:fldCharType="separate"/>
+        </w:r>
+        <w:r>
+          <w:rPr>
+            <w:noProof/>
+            <w:webHidden/>
+          </w:rPr>
+          <w:t>7</w:t>
+        </w:r>
+        <w:r>
+          <w:rPr>
+            <w:noProof/>
+            <w:webHidden/>
+          </w:rPr>
+          <w:fldChar w:fldCharType="end"/>
+        </w:r>
+      </w:hyperlink>
+    </w:p>
+    <w:p>
+      <w:pPr>
+        <w:pStyle w:val="Verzeichnis3"/>
+        <w:tabs>
+          <w:tab w:val="left" w:pos="1320"/>
+          <w:tab w:val="right" w:leader="dot" w:pos="8210"/>
+        </w:tabs>
+        <w:rPr>
+          <w:noProof/>
+        </w:rPr>
+      </w:pPr>
+      <w:hyperlink w:anchor="_Toc440295762" w:history="1">
+        <w:r>
+          <w:rPr>
+            <w:rStyle w:val="Hyperlink"/>
+            <w:noProof/>
+          </w:rPr>
+          <w:t>2.2.3</w:t>
+        </w:r>
+        <w:r>
+          <w:rPr>
+            <w:noProof/>
+          </w:rPr>
+          <w:tab/>
+        </w:r>
+        <w:r>
+          <w:rPr>
+            <w:rStyle w:val="Hyperlink"/>
+            <w:noProof/>
+          </w:rPr>
+          <w:t>Pause screen</w:t>
+        </w:r>
+        <w:r>
+          <w:rPr>
+            <w:noProof/>
+            <w:webHidden/>
+          </w:rPr>
+          <w:tab/>
+        </w:r>
+        <w:r>
+          <w:rPr>
+            <w:noProof/>
+            <w:webHidden/>
+          </w:rPr>
+          <w:fldChar w:fldCharType="begin"/>
+        </w:r>
+        <w:r>
+          <w:rPr>
+            <w:noProof/>
+            <w:webHidden/>
+          </w:rPr>
+          <w:instrText xml:space="preserve"> PAGEREF _Toc440295762 \h </w:instrText>
+        </w:r>
+        <w:r>
+          <w:rPr>
+            <w:noProof/>
+            <w:webHidden/>
+          </w:rPr>
+        </w:r>
+        <w:r>
+          <w:rPr>
+            <w:noProof/>
+            <w:webHidden/>
+          </w:rPr>
+          <w:fldChar w:fldCharType="separate"/>
+        </w:r>
+        <w:r>
+          <w:rPr>
+            <w:noProof/>
+            <w:webHidden/>
+          </w:rPr>
+          <w:t>7</w:t>
+        </w:r>
+        <w:r>
+          <w:rPr>
+            <w:noProof/>
+            <w:webHidden/>
+          </w:rPr>
+          <w:fldChar w:fldCharType="end"/>
+        </w:r>
+      </w:hyperlink>
+    </w:p>
+    <w:p>
+      <w:pPr>
+        <w:pStyle w:val="Verzeichnis2"/>
+        <w:tabs>
+          <w:tab w:val="left" w:pos="880"/>
+          <w:tab w:val="right" w:leader="dot" w:pos="8210"/>
+        </w:tabs>
+        <w:rPr>
+          <w:rFonts w:asciiTheme="minorHAnsi" w:eastAsiaTheme="minorEastAsia" w:hAnsiTheme="minorHAnsi"/>
+          <w:noProof/>
+          <w:lang w:eastAsia="de-AT"/>
+        </w:rPr>
+      </w:pPr>
+      <w:hyperlink w:anchor="_Toc440295763" w:history="1">
+        <w:r>
+          <w:rPr>
+            <w:rStyle w:val="Hyperlink"/>
+            <w:noProof/>
+          </w:rPr>
+          <w:t>2.3</w:t>
+        </w:r>
+        <w:r>
+          <w:rPr>
+            <w:rFonts w:asciiTheme="minorHAnsi" w:eastAsiaTheme="minorEastAsia" w:hAnsiTheme="minorHAnsi"/>
+            <w:noProof/>
+            <w:lang w:eastAsia="de-AT"/>
+          </w:rPr>
+          <w:tab/>
+        </w:r>
+        <w:r>
+          <w:rPr>
+            <w:rStyle w:val="Hyperlink"/>
+            <w:noProof/>
+          </w:rPr>
+          <w:t>Technologies</w:t>
+        </w:r>
+        <w:r>
+          <w:rPr>
+            <w:noProof/>
+            <w:webHidden/>
+          </w:rPr>
+          <w:tab/>
+        </w:r>
+        <w:r>
+          <w:rPr>
+            <w:noProof/>
+            <w:webHidden/>
+          </w:rPr>
+          <w:fldChar w:fldCharType="begin"/>
+        </w:r>
+        <w:r>
+          <w:rPr>
+            <w:noProof/>
+            <w:webHidden/>
+          </w:rPr>
+          <w:instrText xml:space="preserve"> PAGEREF _Toc440295763 \h </w:instrText>
+        </w:r>
+        <w:r>
+          <w:rPr>
+            <w:noProof/>
+            <w:webHidden/>
+          </w:rPr>
+        </w:r>
+        <w:r>
+          <w:rPr>
+            <w:noProof/>
+            <w:webHidden/>
+          </w:rPr>
+          <w:fldChar w:fldCharType="separate"/>
+        </w:r>
+        <w:r>
+          <w:rPr>
+            <w:noProof/>
+            <w:webHidden/>
+          </w:rPr>
+          <w:t>7</w:t>
+        </w:r>
+        <w:r>
+          <w:rPr>
+            <w:noProof/>
+            <w:webHidden/>
+          </w:rPr>
+          <w:fldChar w:fldCharType="end"/>
+        </w:r>
+      </w:hyperlink>
+    </w:p>
+    <w:p>
+      <w:pPr>
+        <w:pStyle w:val="Verzeichnis2"/>
+        <w:tabs>
+          <w:tab w:val="left" w:pos="880"/>
+          <w:tab w:val="right" w:leader="dot" w:pos="8210"/>
+        </w:tabs>
+        <w:rPr>
+          <w:rFonts w:asciiTheme="minorHAnsi" w:eastAsiaTheme="minorEastAsia" w:hAnsiTheme="minorHAnsi"/>
+          <w:noProof/>
+          <w:lang w:eastAsia="de-AT"/>
+        </w:rPr>
+      </w:pPr>
+      <w:hyperlink w:anchor="_Toc440295764" w:history="1">
+        <w:r>
+          <w:rPr>
+            <w:rStyle w:val="Hyperlink"/>
+            <w:noProof/>
+          </w:rPr>
+          <w:t>2.4</w:t>
+        </w:r>
+        <w:r>
+          <w:rPr>
+            <w:rFonts w:asciiTheme="minorHAnsi" w:eastAsiaTheme="minorEastAsia" w:hAnsiTheme="minorHAnsi"/>
+            <w:noProof/>
+            <w:lang w:eastAsia="de-AT"/>
+          </w:rPr>
+          <w:tab/>
+        </w:r>
+        <w:r>
+          <w:rPr>
+            <w:rStyle w:val="Hyperlink"/>
+            <w:noProof/>
+          </w:rPr>
+          <w:t>Hardware</w:t>
+        </w:r>
+        <w:r>
+          <w:rPr>
+            <w:noProof/>
+            <w:webHidden/>
+          </w:rPr>
+          <w:tab/>
+        </w:r>
+        <w:r>
+          <w:rPr>
+            <w:noProof/>
+            <w:webHidden/>
+          </w:rPr>
+          <w:fldChar w:fldCharType="begin"/>
+        </w:r>
+        <w:r>
+          <w:rPr>
+            <w:noProof/>
+            <w:webHidden/>
+          </w:rPr>
+          <w:instrText xml:space="preserve"> PAGEREF _Toc440295764 \h </w:instrText>
         </w:r>
         <w:r>
           <w:rPr>
@@ -550,7 +1149,7 @@
           <w:lang w:eastAsia="de-AT"/>
         </w:rPr>
       </w:pPr>
-      <w:hyperlink w:anchor="_Toc439762704" w:history="1">
+      <w:hyperlink w:anchor="_Toc440295765" w:history="1">
         <w:r>
           <w:rPr>
             <w:rStyle w:val="Hyperlink"/>
@@ -592,7 +1191,7 @@
             <w:noProof/>
             <w:webHidden/>
           </w:rPr>
-          <w:instrText xml:space="preserve"> PAGEREF _Toc439762704 \h </w:instrText>
+          <w:instrText xml:space="preserve"> PAGEREF _Toc440295765 \h </w:instrText>
         </w:r>
         <w:r>
           <w:rPr>
@@ -636,7 +1235,7 @@
           <w:lang w:eastAsia="de-AT"/>
         </w:rPr>
       </w:pPr>
-      <w:hyperlink w:anchor="_Toc439762705" w:history="1">
+      <w:hyperlink w:anchor="_Toc440295766" w:history="1">
         <w:r>
           <w:rPr>
             <w:rStyle w:val="Hyperlink"/>
@@ -678,7 +1277,7 @@
             <w:noProof/>
             <w:webHidden/>
           </w:rPr>
-          <w:instrText xml:space="preserve"> PAGEREF _Toc439762705 \h </w:instrText>
+          <w:instrText xml:space="preserve"> PAGEREF _Toc440295766 \h </w:instrText>
         </w:r>
         <w:r>
           <w:rPr>
@@ -720,7 +1319,7 @@
           <w:noProof/>
         </w:rPr>
       </w:pPr>
-      <w:hyperlink w:anchor="_Toc439762706" w:history="1">
+      <w:hyperlink w:anchor="_Toc440295767" w:history="1">
         <w:r>
           <w:rPr>
             <w:rStyle w:val="Hyperlink"/>
@@ -760,7 +1359,7 @@
             <w:noProof/>
             <w:webHidden/>
           </w:rPr>
-          <w:instrText xml:space="preserve"> PAGEREF _Toc439762706 \h </w:instrText>
+          <w:instrText xml:space="preserve"> PAGEREF _Toc440295767 \h </w:instrText>
         </w:r>
         <w:r>
           <w:rPr>
@@ -802,7 +1401,7 @@
           <w:noProof/>
         </w:rPr>
       </w:pPr>
-      <w:hyperlink w:anchor="_Toc439762707" w:history="1">
+      <w:hyperlink w:anchor="_Toc440295768" w:history="1">
         <w:r>
           <w:rPr>
             <w:rStyle w:val="Hyperlink"/>
@@ -842,7 +1441,7 @@
             <w:noProof/>
             <w:webHidden/>
           </w:rPr>
-          <w:instrText xml:space="preserve"> PAGEREF _Toc439762707 \h </w:instrText>
+          <w:instrText xml:space="preserve"> PAGEREF _Toc440295768 \h </w:instrText>
         </w:r>
         <w:r>
           <w:rPr>
@@ -884,7 +1483,7 @@
           <w:noProof/>
         </w:rPr>
       </w:pPr>
-      <w:hyperlink w:anchor="_Toc439762708" w:history="1">
+      <w:hyperlink w:anchor="_Toc440295769" w:history="1">
         <w:r>
           <w:rPr>
             <w:rStyle w:val="Hyperlink"/>
@@ -924,7 +1523,7 @@
             <w:noProof/>
             <w:webHidden/>
           </w:rPr>
-          <w:instrText xml:space="preserve"> PAGEREF _Toc439762708 \h </w:instrText>
+          <w:instrText xml:space="preserve"> PAGEREF _Toc440295769 \h </w:instrText>
         </w:r>
         <w:r>
           <w:rPr>
@@ -966,7 +1565,7 @@
           <w:noProof/>
         </w:rPr>
       </w:pPr>
-      <w:hyperlink w:anchor="_Toc439762709" w:history="1">
+      <w:hyperlink w:anchor="_Toc440295770" w:history="1">
         <w:r>
           <w:rPr>
             <w:rStyle w:val="Hyperlink"/>
@@ -1006,7 +1605,7 @@
             <w:noProof/>
             <w:webHidden/>
           </w:rPr>
-          <w:instrText xml:space="preserve"> PAGEREF _Toc439762709 \h </w:instrText>
+          <w:instrText xml:space="preserve"> PAGEREF _Toc440295770 \h </w:instrText>
         </w:r>
         <w:r>
           <w:rPr>
@@ -1048,7 +1647,7 @@
           <w:noProof/>
         </w:rPr>
       </w:pPr>
-      <w:hyperlink w:anchor="_Toc439762710" w:history="1">
+      <w:hyperlink w:anchor="_Toc440295771" w:history="1">
         <w:r>
           <w:rPr>
             <w:rStyle w:val="Hyperlink"/>
@@ -1088,7 +1687,7 @@
             <w:noProof/>
             <w:webHidden/>
           </w:rPr>
-          <w:instrText xml:space="preserve"> PAGEREF _Toc439762710 \h </w:instrText>
+          <w:instrText xml:space="preserve"> PAGEREF _Toc440295771 \h </w:instrText>
         </w:r>
         <w:r>
           <w:rPr>
@@ -1108,7 +1707,7 @@
             <w:noProof/>
             <w:webHidden/>
           </w:rPr>
-          <w:t>11</w:t>
+          <w:t>12</w:t>
         </w:r>
         <w:r>
           <w:rPr>
@@ -1130,7 +1729,7 @@
           <w:noProof/>
         </w:rPr>
       </w:pPr>
-      <w:hyperlink w:anchor="_Toc439762711" w:history="1">
+      <w:hyperlink w:anchor="_Toc440295772" w:history="1">
         <w:r>
           <w:rPr>
             <w:rStyle w:val="Hyperlink"/>
@@ -1170,7 +1769,7 @@
             <w:noProof/>
             <w:webHidden/>
           </w:rPr>
-          <w:instrText xml:space="preserve"> PAGEREF _Toc439762711 \h </w:instrText>
+          <w:instrText xml:space="preserve"> PAGEREF _Toc440295772 \h </w:instrText>
         </w:r>
         <w:r>
           <w:rPr>
@@ -1190,7 +1789,7 @@
             <w:noProof/>
             <w:webHidden/>
           </w:rPr>
-          <w:t>12</w:t>
+          <w:t>13</w:t>
         </w:r>
         <w:r>
           <w:rPr>
@@ -1214,7 +1813,7 @@
           <w:lang w:eastAsia="de-AT"/>
         </w:rPr>
       </w:pPr>
-      <w:hyperlink w:anchor="_Toc439762712" w:history="1">
+      <w:hyperlink w:anchor="_Toc440295773" w:history="1">
         <w:r>
           <w:rPr>
             <w:rStyle w:val="Hyperlink"/>
@@ -1256,7 +1855,7 @@
             <w:noProof/>
             <w:webHidden/>
           </w:rPr>
-          <w:instrText xml:space="preserve"> PAGEREF _Toc439762712 \h </w:instrText>
+          <w:instrText xml:space="preserve"> PAGEREF _Toc440295773 \h </w:instrText>
         </w:r>
         <w:r>
           <w:rPr>
@@ -1276,7 +1875,7 @@
             <w:noProof/>
             <w:webHidden/>
           </w:rPr>
-          <w:t>12</w:t>
+          <w:t>13</w:t>
         </w:r>
         <w:r>
           <w:rPr>
@@ -1298,7 +1897,7 @@
           <w:noProof/>
         </w:rPr>
       </w:pPr>
-      <w:hyperlink w:anchor="_Toc439762713" w:history="1">
+      <w:hyperlink w:anchor="_Toc440295774" w:history="1">
         <w:r>
           <w:rPr>
             <w:rStyle w:val="Hyperlink"/>
@@ -1338,7 +1937,7 @@
             <w:noProof/>
             <w:webHidden/>
           </w:rPr>
-          <w:instrText xml:space="preserve"> PAGEREF _Toc439762713 \h </w:instrText>
+          <w:instrText xml:space="preserve"> PAGEREF _Toc440295774 \h </w:instrText>
         </w:r>
         <w:r>
           <w:rPr>
@@ -1358,7 +1957,7 @@
             <w:noProof/>
             <w:webHidden/>
           </w:rPr>
-          <w:t>12</w:t>
+          <w:t>13</w:t>
         </w:r>
         <w:r>
           <w:rPr>
@@ -1380,7 +1979,7 @@
           <w:noProof/>
         </w:rPr>
       </w:pPr>
-      <w:hyperlink w:anchor="_Toc439762714" w:history="1">
+      <w:hyperlink w:anchor="_Toc440295775" w:history="1">
         <w:r>
           <w:rPr>
             <w:rStyle w:val="Hyperlink"/>
@@ -1420,7 +2019,7 @@
             <w:noProof/>
             <w:webHidden/>
           </w:rPr>
-          <w:instrText xml:space="preserve"> PAGEREF _Toc439762714 \h </w:instrText>
+          <w:instrText xml:space="preserve"> PAGEREF _Toc440295775 \h </w:instrText>
         </w:r>
         <w:r>
           <w:rPr>
@@ -1440,7 +2039,7 @@
             <w:noProof/>
             <w:webHidden/>
           </w:rPr>
-          <w:t>13</w:t>
+          <w:t>14</w:t>
         </w:r>
         <w:r>
           <w:rPr>
@@ -1462,7 +2061,7 @@
           <w:noProof/>
         </w:rPr>
       </w:pPr>
-      <w:hyperlink w:anchor="_Toc439762715" w:history="1">
+      <w:hyperlink w:anchor="_Toc440295776" w:history="1">
         <w:r>
           <w:rPr>
             <w:rStyle w:val="Hyperlink"/>
@@ -1502,7 +2101,7 @@
             <w:noProof/>
             <w:webHidden/>
           </w:rPr>
-          <w:instrText xml:space="preserve"> PAGEREF _Toc439762715 \h </w:instrText>
+          <w:instrText xml:space="preserve"> PAGEREF _Toc440295776 \h </w:instrText>
         </w:r>
         <w:r>
           <w:rPr>
@@ -1522,7 +2121,7 @@
             <w:noProof/>
             <w:webHidden/>
           </w:rPr>
-          <w:t>13</w:t>
+          <w:t>14</w:t>
         </w:r>
         <w:r>
           <w:rPr>
@@ -1546,7 +2145,7 @@
           <w:lang w:eastAsia="de-AT"/>
         </w:rPr>
       </w:pPr>
-      <w:hyperlink w:anchor="_Toc439762716" w:history="1">
+      <w:hyperlink w:anchor="_Toc440295777" w:history="1">
         <w:r>
           <w:rPr>
             <w:rStyle w:val="Hyperlink"/>
@@ -1588,7 +2187,7 @@
             <w:noProof/>
             <w:webHidden/>
           </w:rPr>
-          <w:instrText xml:space="preserve"> PAGEREF _Toc439762716 \h </w:instrText>
+          <w:instrText xml:space="preserve"> PAGEREF _Toc440295777 \h </w:instrText>
         </w:r>
         <w:r>
           <w:rPr>
@@ -1630,7 +2229,7 @@
           <w:noProof/>
         </w:rPr>
       </w:pPr>
-      <w:hyperlink w:anchor="_Toc439762717" w:history="1">
+      <w:hyperlink w:anchor="_Toc440295778" w:history="1">
         <w:r>
           <w:rPr>
             <w:rStyle w:val="Hyperlink"/>
@@ -1670,7 +2269,7 @@
             <w:noProof/>
             <w:webHidden/>
           </w:rPr>
-          <w:instrText xml:space="preserve"> PAGEREF _Toc439762717 \h </w:instrText>
+          <w:instrText xml:space="preserve"> PAGEREF _Toc440295778 \h </w:instrText>
         </w:r>
         <w:r>
           <w:rPr>
@@ -1712,7 +2311,7 @@
           <w:noProof/>
         </w:rPr>
       </w:pPr>
-      <w:hyperlink w:anchor="_Toc439762718" w:history="1">
+      <w:hyperlink w:anchor="_Toc440295779" w:history="1">
         <w:r>
           <w:rPr>
             <w:rStyle w:val="Hyperlink"/>
@@ -1752,7 +2351,7 @@
             <w:noProof/>
             <w:webHidden/>
           </w:rPr>
-          <w:instrText xml:space="preserve"> PAGEREF _Toc439762718 \h </w:instrText>
+          <w:instrText xml:space="preserve"> PAGEREF _Toc440295779 \h </w:instrText>
         </w:r>
         <w:r>
           <w:rPr>
@@ -1772,7 +2371,7 @@
             <w:noProof/>
             <w:webHidden/>
           </w:rPr>
-          <w:t>14</w:t>
+          <w:t>15</w:t>
         </w:r>
         <w:r>
           <w:rPr>
@@ -1794,7 +2393,7 @@
           <w:noProof/>
         </w:rPr>
       </w:pPr>
-      <w:hyperlink w:anchor="_Toc439762719" w:history="1">
+      <w:hyperlink w:anchor="_Toc440295780" w:history="1">
         <w:r>
           <w:rPr>
             <w:rStyle w:val="Hyperlink"/>
@@ -1834,7 +2433,7 @@
             <w:noProof/>
             <w:webHidden/>
           </w:rPr>
-          <w:instrText xml:space="preserve"> PAGEREF _Toc439762719 \h </w:instrText>
+          <w:instrText xml:space="preserve"> PAGEREF _Toc440295780 \h </w:instrText>
         </w:r>
         <w:r>
           <w:rPr>
@@ -1876,7 +2475,7 @@
           <w:noProof/>
         </w:rPr>
       </w:pPr>
-      <w:hyperlink w:anchor="_Toc439762720" w:history="1">
+      <w:hyperlink w:anchor="_Toc440295781" w:history="1">
         <w:r>
           <w:rPr>
             <w:rStyle w:val="Hyperlink"/>
@@ -1916,7 +2515,7 @@
             <w:noProof/>
             <w:webHidden/>
           </w:rPr>
-          <w:instrText xml:space="preserve"> PAGEREF _Toc439762720 \h </w:instrText>
+          <w:instrText xml:space="preserve"> PAGEREF _Toc440295781 \h </w:instrText>
         </w:r>
         <w:r>
           <w:rPr>
@@ -1936,7 +2535,7 @@
             <w:noProof/>
             <w:webHidden/>
           </w:rPr>
-          <w:t>16</w:t>
+          <w:t>17</w:t>
         </w:r>
         <w:r>
           <w:rPr>
@@ -1958,7 +2557,7 @@
           <w:noProof/>
         </w:rPr>
       </w:pPr>
-      <w:hyperlink w:anchor="_Toc439762721" w:history="1">
+      <w:hyperlink w:anchor="_Toc440295782" w:history="1">
         <w:r>
           <w:rPr>
             <w:rStyle w:val="Hyperlink"/>
@@ -1998,7 +2597,7 @@
             <w:noProof/>
             <w:webHidden/>
           </w:rPr>
-          <w:instrText xml:space="preserve"> PAGEREF _Toc439762721 \h </w:instrText>
+          <w:instrText xml:space="preserve"> PAGEREF _Toc440295782 \h </w:instrText>
         </w:r>
         <w:r>
           <w:rPr>
@@ -2018,7 +2617,7 @@
             <w:noProof/>
             <w:webHidden/>
           </w:rPr>
-          <w:t>17</w:t>
+          <w:t>18</w:t>
         </w:r>
         <w:r>
           <w:rPr>
@@ -2042,7 +2641,7 @@
           <w:lang w:eastAsia="de-AT"/>
         </w:rPr>
       </w:pPr>
-      <w:hyperlink w:anchor="_Toc439762722" w:history="1">
+      <w:hyperlink w:anchor="_Toc440295783" w:history="1">
         <w:r>
           <w:rPr>
             <w:rStyle w:val="Hyperlink"/>
@@ -2084,7 +2683,7 @@
             <w:noProof/>
             <w:webHidden/>
           </w:rPr>
-          <w:instrText xml:space="preserve"> PAGEREF _Toc439762722 \h </w:instrText>
+          <w:instrText xml:space="preserve"> PAGEREF _Toc440295783 \h </w:instrText>
         </w:r>
         <w:r>
           <w:rPr>
@@ -2104,7 +2703,7 @@
             <w:noProof/>
             <w:webHidden/>
           </w:rPr>
-          <w:t>19</w:t>
+          <w:t>20</w:t>
         </w:r>
         <w:r>
           <w:rPr>
@@ -2128,7 +2727,7 @@
           <w:lang w:eastAsia="de-AT"/>
         </w:rPr>
       </w:pPr>
-      <w:hyperlink w:anchor="_Toc439762723" w:history="1">
+      <w:hyperlink w:anchor="_Toc440295784" w:history="1">
         <w:r>
           <w:rPr>
             <w:rStyle w:val="Hyperlink"/>
@@ -2170,7 +2769,7 @@
             <w:noProof/>
             <w:webHidden/>
           </w:rPr>
-          <w:instrText xml:space="preserve"> PAGEREF _Toc439762723 \h </w:instrText>
+          <w:instrText xml:space="preserve"> PAGEREF _Toc440295784 \h </w:instrText>
         </w:r>
         <w:r>
           <w:rPr>
@@ -2190,7 +2789,7 @@
             <w:noProof/>
             <w:webHidden/>
           </w:rPr>
-          <w:t>19</w:t>
+          <w:t>20</w:t>
         </w:r>
         <w:r>
           <w:rPr>
@@ -2212,7 +2811,7 @@
           <w:noProof/>
         </w:rPr>
       </w:pPr>
-      <w:hyperlink w:anchor="_Toc439762724" w:history="1">
+      <w:hyperlink w:anchor="_Toc440295785" w:history="1">
         <w:r>
           <w:rPr>
             <w:rStyle w:val="Hyperlink"/>
@@ -2252,7 +2851,7 @@
             <w:noProof/>
             <w:webHidden/>
           </w:rPr>
-          <w:instrText xml:space="preserve"> PAGEREF _Toc439762724 \h </w:instrText>
+          <w:instrText xml:space="preserve"> PAGEREF _Toc440295785 \h </w:instrText>
         </w:r>
         <w:r>
           <w:rPr>
@@ -2272,7 +2871,7 @@
             <w:noProof/>
             <w:webHidden/>
           </w:rPr>
-          <w:t>19</w:t>
+          <w:t>20</w:t>
         </w:r>
         <w:r>
           <w:rPr>
@@ -2294,7 +2893,7 @@
           <w:noProof/>
         </w:rPr>
       </w:pPr>
-      <w:hyperlink w:anchor="_Toc439762725" w:history="1">
+      <w:hyperlink w:anchor="_Toc440295786" w:history="1">
         <w:r>
           <w:rPr>
             <w:rStyle w:val="Hyperlink"/>
@@ -2334,7 +2933,7 @@
             <w:noProof/>
             <w:webHidden/>
           </w:rPr>
-          <w:instrText xml:space="preserve"> PAGEREF _Toc439762725 \h </w:instrText>
+          <w:instrText xml:space="preserve"> PAGEREF _Toc440295786 \h </w:instrText>
         </w:r>
         <w:r>
           <w:rPr>
@@ -2354,7 +2953,7 @@
             <w:noProof/>
             <w:webHidden/>
           </w:rPr>
-          <w:t>19</w:t>
+          <w:t>20</w:t>
         </w:r>
         <w:r>
           <w:rPr>
@@ -2376,7 +2975,7 @@
           <w:noProof/>
         </w:rPr>
       </w:pPr>
-      <w:hyperlink w:anchor="_Toc439762726" w:history="1">
+      <w:hyperlink w:anchor="_Toc440295787" w:history="1">
         <w:r>
           <w:rPr>
             <w:rStyle w:val="Hyperlink"/>
@@ -2416,7 +3015,7 @@
             <w:noProof/>
             <w:webHidden/>
           </w:rPr>
-          <w:instrText xml:space="preserve"> PAGEREF _Toc439762726 \h </w:instrText>
+          <w:instrText xml:space="preserve"> PAGEREF _Toc440295787 \h </w:instrText>
         </w:r>
         <w:r>
           <w:rPr>
@@ -2436,7 +3035,7 @@
             <w:noProof/>
             <w:webHidden/>
           </w:rPr>
-          <w:t>19</w:t>
+          <w:t>20</w:t>
         </w:r>
         <w:r>
           <w:rPr>
@@ -2458,7 +3057,7 @@
           <w:noProof/>
         </w:rPr>
       </w:pPr>
-      <w:hyperlink w:anchor="_Toc439762727" w:history="1">
+      <w:hyperlink w:anchor="_Toc440295788" w:history="1">
         <w:r>
           <w:rPr>
             <w:rStyle w:val="Hyperlink"/>
@@ -2498,7 +3097,7 @@
             <w:noProof/>
             <w:webHidden/>
           </w:rPr>
-          <w:instrText xml:space="preserve"> PAGEREF _Toc439762727 \h </w:instrText>
+          <w:instrText xml:space="preserve"> PAGEREF _Toc440295788 \h </w:instrText>
         </w:r>
         <w:r>
           <w:rPr>
@@ -2518,7 +3117,7 @@
             <w:noProof/>
             <w:webHidden/>
           </w:rPr>
-          <w:t>20</w:t>
+          <w:t>21</w:t>
         </w:r>
         <w:r>
           <w:rPr>
@@ -2542,7 +3141,7 @@
           <w:lang w:eastAsia="de-AT"/>
         </w:rPr>
       </w:pPr>
-      <w:hyperlink w:anchor="_Toc439762728" w:history="1">
+      <w:hyperlink w:anchor="_Toc440295789" w:history="1">
         <w:r>
           <w:rPr>
             <w:rStyle w:val="Hyperlink"/>
@@ -2584,7 +3183,7 @@
             <w:noProof/>
             <w:webHidden/>
           </w:rPr>
-          <w:instrText xml:space="preserve"> PAGEREF _Toc439762728 \h </w:instrText>
+          <w:instrText xml:space="preserve"> PAGEREF _Toc440295789 \h </w:instrText>
         </w:r>
         <w:r>
           <w:rPr>
@@ -2604,7 +3203,7 @@
             <w:noProof/>
             <w:webHidden/>
           </w:rPr>
-          <w:t>20</w:t>
+          <w:t>21</w:t>
         </w:r>
         <w:r>
           <w:rPr>
@@ -2626,7 +3225,7 @@
           <w:noProof/>
         </w:rPr>
       </w:pPr>
-      <w:hyperlink w:anchor="_Toc439762729" w:history="1">
+      <w:hyperlink w:anchor="_Toc440295790" w:history="1">
         <w:r>
           <w:rPr>
             <w:rStyle w:val="Hyperlink"/>
@@ -2666,7 +3265,7 @@
             <w:noProof/>
             <w:webHidden/>
           </w:rPr>
-          <w:instrText xml:space="preserve"> PAGEREF _Toc439762729 \h </w:instrText>
+          <w:instrText xml:space="preserve"> PAGEREF _Toc440295790 \h </w:instrText>
         </w:r>
         <w:r>
           <w:rPr>
@@ -2686,7 +3285,7 @@
             <w:noProof/>
             <w:webHidden/>
           </w:rPr>
-          <w:t>20</w:t>
+          <w:t>21</w:t>
         </w:r>
         <w:r>
           <w:rPr>
@@ -2708,7 +3307,7 @@
           <w:noProof/>
         </w:rPr>
       </w:pPr>
-      <w:hyperlink w:anchor="_Toc439762730" w:history="1">
+      <w:hyperlink w:anchor="_Toc440295791" w:history="1">
         <w:r>
           <w:rPr>
             <w:rStyle w:val="Hyperlink"/>
@@ -2748,7 +3347,7 @@
             <w:noProof/>
             <w:webHidden/>
           </w:rPr>
-          <w:instrText xml:space="preserve"> PAGEREF _Toc439762730 \h </w:instrText>
+          <w:instrText xml:space="preserve"> PAGEREF _Toc440295791 \h </w:instrText>
         </w:r>
         <w:r>
           <w:rPr>
@@ -2768,7 +3367,7 @@
             <w:noProof/>
             <w:webHidden/>
           </w:rPr>
-          <w:t>20</w:t>
+          <w:t>21</w:t>
         </w:r>
         <w:r>
           <w:rPr>
@@ -2790,7 +3389,7 @@
           <w:noProof/>
         </w:rPr>
       </w:pPr>
-      <w:hyperlink w:anchor="_Toc439762731" w:history="1">
+      <w:hyperlink w:anchor="_Toc440295792" w:history="1">
         <w:r>
           <w:rPr>
             <w:rStyle w:val="Hyperlink"/>
@@ -2830,7 +3429,7 @@
             <w:noProof/>
             <w:webHidden/>
           </w:rPr>
-          <w:instrText xml:space="preserve"> PAGEREF _Toc439762731 \h </w:instrText>
+          <w:instrText xml:space="preserve"> PAGEREF _Toc440295792 \h </w:instrText>
         </w:r>
         <w:r>
           <w:rPr>
@@ -2850,7 +3449,7 @@
             <w:noProof/>
             <w:webHidden/>
           </w:rPr>
-          <w:t>20</w:t>
+          <w:t>21</w:t>
         </w:r>
         <w:r>
           <w:rPr>
@@ -2872,7 +3471,7 @@
           <w:noProof/>
         </w:rPr>
       </w:pPr>
-      <w:hyperlink w:anchor="_Toc439762732" w:history="1">
+      <w:hyperlink w:anchor="_Toc440295793" w:history="1">
         <w:r>
           <w:rPr>
             <w:rStyle w:val="Hyperlink"/>
@@ -2912,7 +3511,7 @@
             <w:noProof/>
             <w:webHidden/>
           </w:rPr>
-          <w:instrText xml:space="preserve"> PAGEREF _Toc439762732 \h </w:instrText>
+          <w:instrText xml:space="preserve"> PAGEREF _Toc440295793 \h </w:instrText>
         </w:r>
         <w:r>
           <w:rPr>
@@ -2932,7 +3531,7 @@
             <w:noProof/>
             <w:webHidden/>
           </w:rPr>
-          <w:t>21</w:t>
+          <w:t>22</w:t>
         </w:r>
         <w:r>
           <w:rPr>
@@ -2956,7 +3555,7 @@
           <w:lang w:eastAsia="de-AT"/>
         </w:rPr>
       </w:pPr>
-      <w:hyperlink w:anchor="_Toc439762733" w:history="1">
+      <w:hyperlink w:anchor="_Toc440295794" w:history="1">
         <w:r>
           <w:rPr>
             <w:rStyle w:val="Hyperlink"/>
@@ -2998,7 +3597,7 @@
             <w:noProof/>
             <w:webHidden/>
           </w:rPr>
-          <w:instrText xml:space="preserve"> PAGEREF _Toc439762733 \h </w:instrText>
+          <w:instrText xml:space="preserve"> PAGEREF _Toc440295794 \h </w:instrText>
         </w:r>
         <w:r>
           <w:rPr>
@@ -3018,7 +3617,7 @@
             <w:noProof/>
             <w:webHidden/>
           </w:rPr>
-          <w:t>21</w:t>
+          <w:t>22</w:t>
         </w:r>
         <w:r>
           <w:rPr>
@@ -3040,7 +3639,7 @@
           <w:noProof/>
         </w:rPr>
       </w:pPr>
-      <w:hyperlink w:anchor="_Toc439762734" w:history="1">
+      <w:hyperlink w:anchor="_Toc440295795" w:history="1">
         <w:r>
           <w:rPr>
             <w:rStyle w:val="Hyperlink"/>
@@ -3080,7 +3679,7 @@
             <w:noProof/>
             <w:webHidden/>
           </w:rPr>
-          <w:instrText xml:space="preserve"> PAGEREF _Toc439762734 \h </w:instrText>
+          <w:instrText xml:space="preserve"> PAGEREF _Toc440295795 \h </w:instrText>
         </w:r>
         <w:r>
           <w:rPr>
@@ -3100,7 +3699,7 @@
             <w:noProof/>
             <w:webHidden/>
           </w:rPr>
-          <w:t>21</w:t>
+          <w:t>22</w:t>
         </w:r>
         <w:r>
           <w:rPr>
@@ -3122,7 +3721,7 @@
           <w:noProof/>
         </w:rPr>
       </w:pPr>
-      <w:hyperlink w:anchor="_Toc439762735" w:history="1">
+      <w:hyperlink w:anchor="_Toc440295796" w:history="1">
         <w:r>
           <w:rPr>
             <w:rStyle w:val="Hyperlink"/>
@@ -3162,7 +3761,7 @@
             <w:noProof/>
             <w:webHidden/>
           </w:rPr>
-          <w:instrText xml:space="preserve"> PAGEREF _Toc439762735 \h </w:instrText>
+          <w:instrText xml:space="preserve"> PAGEREF _Toc440295796 \h </w:instrText>
         </w:r>
         <w:r>
           <w:rPr>
@@ -3182,7 +3781,7 @@
             <w:noProof/>
             <w:webHidden/>
           </w:rPr>
-          <w:t>22</w:t>
+          <w:t>23</w:t>
         </w:r>
         <w:r>
           <w:rPr>
@@ -3204,7 +3803,7 @@
           <w:noProof/>
         </w:rPr>
       </w:pPr>
-      <w:hyperlink w:anchor="_Toc439762736" w:history="1">
+      <w:hyperlink w:anchor="_Toc440295797" w:history="1">
         <w:r>
           <w:rPr>
             <w:rStyle w:val="Hyperlink"/>
@@ -3244,7 +3843,7 @@
             <w:noProof/>
             <w:webHidden/>
           </w:rPr>
-          <w:instrText xml:space="preserve"> PAGEREF _Toc439762736 \h </w:instrText>
+          <w:instrText xml:space="preserve"> PAGEREF _Toc440295797 \h </w:instrText>
         </w:r>
         <w:r>
           <w:rPr>
@@ -3264,7 +3863,7 @@
             <w:noProof/>
             <w:webHidden/>
           </w:rPr>
-          <w:t>22</w:t>
+          <w:t>23</w:t>
         </w:r>
         <w:r>
           <w:rPr>
@@ -3286,7 +3885,7 @@
           <w:noProof/>
         </w:rPr>
       </w:pPr>
-      <w:hyperlink w:anchor="_Toc439762737" w:history="1">
+      <w:hyperlink w:anchor="_Toc440295798" w:history="1">
         <w:r>
           <w:rPr>
             <w:rStyle w:val="Hyperlink"/>
@@ -3326,7 +3925,7 @@
             <w:noProof/>
             <w:webHidden/>
           </w:rPr>
-          <w:instrText xml:space="preserve"> PAGEREF _Toc439762737 \h </w:instrText>
+          <w:instrText xml:space="preserve"> PAGEREF _Toc440295798 \h </w:instrText>
         </w:r>
         <w:r>
           <w:rPr>
@@ -3346,7 +3945,7 @@
             <w:noProof/>
             <w:webHidden/>
           </w:rPr>
-          <w:t>23</w:t>
+          <w:t>24</w:t>
         </w:r>
         <w:r>
           <w:rPr>
@@ -3368,7 +3967,7 @@
           <w:noProof/>
         </w:rPr>
       </w:pPr>
-      <w:hyperlink w:anchor="_Toc439762738" w:history="1">
+      <w:hyperlink w:anchor="_Toc440295799" w:history="1">
         <w:r>
           <w:rPr>
             <w:rStyle w:val="Hyperlink"/>
@@ -3408,7 +4007,7 @@
             <w:noProof/>
             <w:webHidden/>
           </w:rPr>
-          <w:instrText xml:space="preserve"> PAGEREF _Toc439762738 \h </w:instrText>
+          <w:instrText xml:space="preserve"> PAGEREF _Toc440295799 \h </w:instrText>
         </w:r>
         <w:r>
           <w:rPr>
@@ -3428,7 +4027,7 @@
             <w:noProof/>
             <w:webHidden/>
           </w:rPr>
-          <w:t>23</w:t>
+          <w:t>24</w:t>
         </w:r>
         <w:r>
           <w:rPr>
@@ -3452,7 +4051,7 @@
           <w:lang w:eastAsia="de-AT"/>
         </w:rPr>
       </w:pPr>
-      <w:hyperlink w:anchor="_Toc439762739" w:history="1">
+      <w:hyperlink w:anchor="_Toc440295800" w:history="1">
         <w:r>
           <w:rPr>
             <w:rStyle w:val="Hyperlink"/>
@@ -3494,7 +4093,7 @@
             <w:noProof/>
             <w:webHidden/>
           </w:rPr>
-          <w:instrText xml:space="preserve"> PAGEREF _Toc439762739 \h </w:instrText>
+          <w:instrText xml:space="preserve"> PAGEREF _Toc440295800 \h </w:instrText>
         </w:r>
         <w:r>
           <w:rPr>
@@ -3514,7 +4113,7 @@
             <w:noProof/>
             <w:webHidden/>
           </w:rPr>
-          <w:t>24</w:t>
+          <w:t>25</w:t>
         </w:r>
         <w:r>
           <w:rPr>
@@ -3538,7 +4137,7 @@
           <w:lang w:eastAsia="de-AT"/>
         </w:rPr>
       </w:pPr>
-      <w:hyperlink w:anchor="_Toc439762740" w:history="1">
+      <w:hyperlink w:anchor="_Toc440295801" w:history="1">
         <w:r>
           <w:rPr>
             <w:rStyle w:val="Hyperlink"/>
@@ -3580,7 +4179,7 @@
             <w:noProof/>
             <w:webHidden/>
           </w:rPr>
-          <w:instrText xml:space="preserve"> PAGEREF _Toc439762740 \h </w:instrText>
+          <w:instrText xml:space="preserve"> PAGEREF _Toc440295801 \h </w:instrText>
         </w:r>
         <w:r>
           <w:rPr>
@@ -3600,7 +4199,7 @@
             <w:noProof/>
             <w:webHidden/>
           </w:rPr>
-          <w:t>25</w:t>
+          <w:t>26</w:t>
         </w:r>
         <w:r>
           <w:rPr>
@@ -3624,7 +4223,7 @@
           <w:lang w:eastAsia="de-AT"/>
         </w:rPr>
       </w:pPr>
-      <w:hyperlink w:anchor="_Toc439762741" w:history="1">
+      <w:hyperlink w:anchor="_Toc440295802" w:history="1">
         <w:r>
           <w:rPr>
             <w:rStyle w:val="Hyperlink"/>
@@ -3666,7 +4265,7 @@
             <w:noProof/>
             <w:webHidden/>
           </w:rPr>
-          <w:instrText xml:space="preserve"> PAGEREF _Toc439762741 \h </w:instrText>
+          <w:instrText xml:space="preserve"> PAGEREF _Toc440295802 \h </w:instrText>
         </w:r>
         <w:r>
           <w:rPr>
@@ -3686,7 +4285,7 @@
             <w:noProof/>
             <w:webHidden/>
           </w:rPr>
-          <w:t>25</w:t>
+          <w:t>26</w:t>
         </w:r>
         <w:r>
           <w:rPr>
@@ -3710,7 +4309,7 @@
           <w:lang w:eastAsia="de-AT"/>
         </w:rPr>
       </w:pPr>
-      <w:hyperlink w:anchor="_Toc439762742" w:history="1">
+      <w:hyperlink w:anchor="_Toc440295803" w:history="1">
         <w:r>
           <w:rPr>
             <w:rStyle w:val="Hyperlink"/>
@@ -3752,7 +4351,7 @@
             <w:noProof/>
             <w:webHidden/>
           </w:rPr>
-          <w:instrText xml:space="preserve"> PAGEREF _Toc439762742 \h </w:instrText>
+          <w:instrText xml:space="preserve"> PAGEREF _Toc440295803 \h </w:instrText>
         </w:r>
         <w:r>
           <w:rPr>
@@ -3772,7 +4371,7 @@
             <w:noProof/>
             <w:webHidden/>
           </w:rPr>
-          <w:t>25</w:t>
+          <w:t>26</w:t>
         </w:r>
         <w:r>
           <w:rPr>
@@ -3796,7 +4395,7 @@
           <w:lang w:eastAsia="de-AT"/>
         </w:rPr>
       </w:pPr>
-      <w:hyperlink w:anchor="_Toc439762743" w:history="1">
+      <w:hyperlink w:anchor="_Toc440295804" w:history="1">
         <w:r>
           <w:rPr>
             <w:rStyle w:val="Hyperlink"/>
@@ -3838,7 +4437,7 @@
             <w:noProof/>
             <w:webHidden/>
           </w:rPr>
-          <w:instrText xml:space="preserve"> PAGEREF _Toc439762743 \h </w:instrText>
+          <w:instrText xml:space="preserve"> PAGEREF _Toc440295804 \h </w:instrText>
         </w:r>
         <w:r>
           <w:rPr>
@@ -3858,7 +4457,7 @@
             <w:noProof/>
             <w:webHidden/>
           </w:rPr>
-          <w:t>25</w:t>
+          <w:t>26</w:t>
         </w:r>
         <w:r>
           <w:rPr>
@@ -3882,7 +4481,7 @@
           <w:lang w:eastAsia="de-AT"/>
         </w:rPr>
       </w:pPr>
-      <w:hyperlink w:anchor="_Toc439762744" w:history="1">
+      <w:hyperlink w:anchor="_Toc440295805" w:history="1">
         <w:r>
           <w:rPr>
             <w:rStyle w:val="Hyperlink"/>
@@ -3924,7 +4523,7 @@
             <w:noProof/>
             <w:webHidden/>
           </w:rPr>
-          <w:instrText xml:space="preserve"> PAGEREF _Toc439762744 \h </w:instrText>
+          <w:instrText xml:space="preserve"> PAGEREF _Toc440295805 \h </w:instrText>
         </w:r>
         <w:r>
           <w:rPr>
@@ -3944,7 +4543,7 @@
             <w:noProof/>
             <w:webHidden/>
           </w:rPr>
-          <w:t>25</w:t>
+          <w:t>26</w:t>
         </w:r>
         <w:r>
           <w:rPr>
@@ -3968,7 +4567,7 @@
           <w:lang w:eastAsia="de-AT"/>
         </w:rPr>
       </w:pPr>
-      <w:hyperlink w:anchor="_Toc439762745" w:history="1">
+      <w:hyperlink w:anchor="_Toc440295806" w:history="1">
         <w:r>
           <w:rPr>
             <w:rStyle w:val="Hyperlink"/>
@@ -4010,7 +4609,7 @@
             <w:noProof/>
             <w:webHidden/>
           </w:rPr>
-          <w:instrText xml:space="preserve"> PAGEREF _Toc439762745 \h </w:instrText>
+          <w:instrText xml:space="preserve"> PAGEREF _Toc440295806 \h </w:instrText>
         </w:r>
         <w:r>
           <w:rPr>
@@ -4030,7 +4629,7 @@
             <w:noProof/>
             <w:webHidden/>
           </w:rPr>
-          <w:t>26</w:t>
+          <w:t>27</w:t>
         </w:r>
         <w:r>
           <w:rPr>
@@ -4054,7 +4653,7 @@
           <w:lang w:eastAsia="de-AT"/>
         </w:rPr>
       </w:pPr>
-      <w:hyperlink w:anchor="_Toc439762746" w:history="1">
+      <w:hyperlink w:anchor="_Toc440295807" w:history="1">
         <w:r>
           <w:rPr>
             <w:rStyle w:val="Hyperlink"/>
@@ -4096,7 +4695,7 @@
             <w:noProof/>
             <w:webHidden/>
           </w:rPr>
-          <w:instrText xml:space="preserve"> PAGEREF _Toc439762746 \h </w:instrText>
+          <w:instrText xml:space="preserve"> PAGEREF _Toc440295807 \h </w:instrText>
         </w:r>
         <w:r>
           <w:rPr>
@@ -4116,7 +4715,7 @@
             <w:noProof/>
             <w:webHidden/>
           </w:rPr>
-          <w:t>27</w:t>
+          <w:t>28</w:t>
         </w:r>
         <w:r>
           <w:rPr>
@@ -4139,7 +4738,7 @@
           <w:lang w:eastAsia="de-AT"/>
         </w:rPr>
       </w:pPr>
-      <w:hyperlink w:anchor="_Toc439762747" w:history="1">
+      <w:hyperlink w:anchor="_Toc440295808" w:history="1">
         <w:r>
           <w:rPr>
             <w:rStyle w:val="Hyperlink"/>
@@ -4166,7 +4765,7 @@
             <w:noProof/>
             <w:webHidden/>
           </w:rPr>
-          <w:instrText xml:space="preserve"> PAGEREF _Toc439762747 \h </w:instrText>
+          <w:instrText xml:space="preserve"> PAGEREF _Toc440295808 \h </w:instrText>
         </w:r>
         <w:r>
           <w:rPr>
@@ -4186,7 +4785,7 @@
             <w:noProof/>
             <w:webHidden/>
           </w:rPr>
-          <w:t>28</w:t>
+          <w:t>29</w:t>
         </w:r>
         <w:r>
           <w:rPr>
@@ -4209,7 +4808,7 @@
           <w:lang w:eastAsia="de-AT"/>
         </w:rPr>
       </w:pPr>
-      <w:hyperlink w:anchor="_Toc439762748" w:history="1">
+      <w:hyperlink w:anchor="_Toc440295809" w:history="1">
         <w:r>
           <w:rPr>
             <w:rStyle w:val="Hyperlink"/>
@@ -4236,7 +4835,7 @@
             <w:noProof/>
             <w:webHidden/>
           </w:rPr>
-          <w:instrText xml:space="preserve"> PAGEREF _Toc439762748 \h </w:instrText>
+          <w:instrText xml:space="preserve"> PAGEREF _Toc440295809 \h </w:instrText>
         </w:r>
         <w:r>
           <w:rPr>
@@ -4256,7 +4855,7 @@
             <w:noProof/>
             <w:webHidden/>
           </w:rPr>
-          <w:t>29</w:t>
+          <w:t>30</w:t>
         </w:r>
         <w:r>
           <w:rPr>
@@ -4279,7 +4878,7 @@
           <w:lang w:eastAsia="de-AT"/>
         </w:rPr>
       </w:pPr>
-      <w:hyperlink w:anchor="_Toc439762749" w:history="1">
+      <w:hyperlink w:anchor="_Toc440295810" w:history="1">
         <w:r>
           <w:rPr>
             <w:rStyle w:val="Hyperlink"/>
@@ -4306,7 +4905,7 @@
             <w:noProof/>
             <w:webHidden/>
           </w:rPr>
-          <w:instrText xml:space="preserve"> PAGEREF _Toc439762749 \h </w:instrText>
+          <w:instrText xml:space="preserve"> PAGEREF _Toc440295810 \h </w:instrText>
         </w:r>
         <w:r>
           <w:rPr>
@@ -4326,7 +4925,7 @@
             <w:noProof/>
             <w:webHidden/>
           </w:rPr>
-          <w:t>30</w:t>
+          <w:t>31</w:t>
         </w:r>
         <w:r>
           <w:rPr>
@@ -4352,12 +4951,12 @@
       <w:pPr>
         <w:pStyle w:val="berschriftohneNummerierung"/>
       </w:pPr>
-      <w:bookmarkStart w:id="0" w:name="_Toc439762701"/>
+      <w:bookmarkStart w:id="1" w:name="_Toc440295755"/>
       <w:r>
         <w:lastRenderedPageBreak/>
         <w:t>Abstract</w:t>
       </w:r>
-      <w:bookmarkEnd w:id="0"/>
+      <w:bookmarkEnd w:id="1"/>
     </w:p>
     <w:p>
       <w:pPr>
@@ -4371,14 +4970,14 @@
       <w:pPr>
         <w:pStyle w:val="berschrift1"/>
       </w:pPr>
-      <w:bookmarkStart w:id="1" w:name="_Toc438987629"/>
-      <w:bookmarkStart w:id="2" w:name="_Toc439762702"/>
+      <w:bookmarkStart w:id="2" w:name="_Toc438987629"/>
+      <w:bookmarkStart w:id="3" w:name="_Toc440295756"/>
       <w:r>
         <w:lastRenderedPageBreak/>
         <w:t>Introduction</w:t>
       </w:r>
-      <w:bookmarkEnd w:id="1"/>
       <w:bookmarkEnd w:id="2"/>
+      <w:bookmarkEnd w:id="3"/>
     </w:p>
     <w:p>
       <w:r>
@@ -4386,6 +4985,48 @@
       </w:r>
     </w:p>
     <w:p>
+      <w:r>
+        <w:t>Proprietary video chat applications like Skype come with a few disadvantages, though: The data flows over a third party server. Companies dealing with sensitive data might not want that, as they can never be sure that their data does not fall into the wrong hands. Furthermore, the data always streaming over a server is automatically coming with higher network latency for the data transfer.</w:t>
+      </w:r>
+    </w:p>
+    <w:p>
+      <w:r>
+        <w:t>To eradicate these problems, Web Real Time Communication (WebRTC) could be used instead of a proprietary video chat application. With WebRTC, a server is only needed in order for users to find each other and set up a connection. After that, the data is going directly from user to user, or peer-to-peer, th</w:t>
+      </w:r>
+      <w:r>
+        <w:t>us reducing network latency sig</w:t>
+      </w:r>
+      <w:r>
+        <w:t>nificantly. Furthermore, data encryption is mandato</w:t>
+      </w:r>
+      <w:r>
+        <w:t>ry for all components of WebRTC.</w:t>
+      </w:r>
+    </w:p>
+    <w:p>
+      <w:r>
+        <w:t xml:space="preserve">This thesis is structured as follows: </w:t>
+      </w:r>
+      <w:r>
+        <w:t xml:space="preserve">In the first part, the most important terms regarding this field of study will be outlined and a </w:t>
+      </w:r>
+      <w:r>
+        <w:t xml:space="preserve">concept will be created </w:t>
+      </w:r>
+      <w:r>
+        <w:t>on what the key fe</w:t>
+      </w:r>
+      <w:r>
+        <w:t xml:space="preserve">atures of </w:t>
+      </w:r>
+      <w:r>
+        <w:t>remote support application</w:t>
+      </w:r>
+      <w:r>
+        <w:t>s are. Afterwards, there will be an overview of possible technologies to implement this kind of application. In the second part, WebRTC will be presented as a potential implementation method and its advantages and disadvantages discussed. Third, the essential parts regarding the development of a prototype application will be highlighted. After this, the results of the evaluation of the prototype application will be addressed. Finally, the insights and experiences of the prototype development will be summarised and possible ways of extending the current work will be outlined.</w:t>
+      </w:r>
+    </w:p>
+    <w:p>
       <w:pPr>
         <w:spacing w:line="276" w:lineRule="auto"/>
       </w:pPr>
@@ -4397,17 +5038,135 @@
       <w:pPr>
         <w:pStyle w:val="berschrift1"/>
       </w:pPr>
-      <w:bookmarkStart w:id="3" w:name="_Toc438987630"/>
-      <w:bookmarkStart w:id="4" w:name="_Toc439762703"/>
+      <w:bookmarkStart w:id="4" w:name="_Toc440295757"/>
       <w:r>
         <w:lastRenderedPageBreak/>
-        <w:t>Concept</w:t>
-      </w:r>
-      <w:bookmarkEnd w:id="3"/>
+        <w:t>Remote support application</w:t>
+      </w:r>
+      <w:r>
+        <w:t>s</w:t>
+      </w:r>
       <w:bookmarkEnd w:id="4"/>
     </w:p>
     <w:p>
       <w:pPr>
+        <w:pStyle w:val="berschrift2"/>
+      </w:pPr>
+      <w:bookmarkStart w:id="5" w:name="_Toc440295758"/>
+      <w:r>
+        <w:t>Definition</w:t>
+      </w:r>
+      <w:bookmarkEnd w:id="5"/>
+    </w:p>
+    <w:p>
+      <w:r>
+        <w:t>Verbal communication, helper needs to see the workspace of the helpee, helper should be able to point to important objects, worker should be able to walk around, ideally both hands of the worker should be free (Huang)</w:t>
+      </w:r>
+    </w:p>
+    <w:p>
+      <w:pPr>
+        <w:pStyle w:val="berschrift2"/>
+      </w:pPr>
+      <w:bookmarkStart w:id="6" w:name="_Toc440295759"/>
+      <w:r>
+        <w:t>F</w:t>
+      </w:r>
+      <w:r>
+        <w:t>eatures</w:t>
+      </w:r>
+      <w:bookmarkEnd w:id="6"/>
+    </w:p>
+    <w:p>
+      <w:pPr>
+        <w:pStyle w:val="berschrift3"/>
+      </w:pPr>
+      <w:bookmarkStart w:id="7" w:name="_Toc440295760"/>
+      <w:r>
+        <w:t>Overlay indicators</w:t>
+      </w:r>
+      <w:bookmarkEnd w:id="7"/>
+    </w:p>
+    <w:p>
+      <w:pPr>
+        <w:pStyle w:val="berschrift3"/>
+      </w:pPr>
+      <w:bookmarkStart w:id="8" w:name="_Toc440295761"/>
+      <w:r>
+        <w:t>Gestures</w:t>
+      </w:r>
+      <w:bookmarkEnd w:id="8"/>
+    </w:p>
+    <w:p>
+      <w:pPr>
+        <w:pStyle w:val="berschrift3"/>
+      </w:pPr>
+      <w:bookmarkStart w:id="9" w:name="_Toc440295762"/>
+      <w:r>
+        <w:t>Pause screen</w:t>
+      </w:r>
+      <w:bookmarkEnd w:id="9"/>
+    </w:p>
+    <w:p>
+      <w:r>
+        <w:t>Unsteady images, not suitable for overlay indicators</w:t>
+      </w:r>
+    </w:p>
+    <w:p>
+      <w:pPr>
+        <w:pStyle w:val="berschrift2"/>
+      </w:pPr>
+      <w:bookmarkStart w:id="10" w:name="_Toc440295763"/>
+      <w:r>
+        <w:t>Technologies</w:t>
+      </w:r>
+      <w:bookmarkEnd w:id="10"/>
+    </w:p>
+    <w:p>
+      <w:r>
+        <w:t xml:space="preserve">AR </w:t>
+      </w:r>
+      <w:r>
+        <w:sym w:font="Wingdings" w:char="F0E0"/>
+      </w:r>
+      <w:r>
+        <w:t xml:space="preserve"> not suitable because of missing markers, bad lighting</w:t>
+      </w:r>
+    </w:p>
+    <w:p>
+      <w:r>
+        <w:t>Java</w:t>
+      </w:r>
+      <w:r>
+        <w:t xml:space="preserve"> based</w:t>
+      </w:r>
+    </w:p>
+    <w:p>
+      <w:r>
+        <w:t>Browser based</w:t>
+      </w:r>
+    </w:p>
+    <w:p>
+      <w:pPr>
+        <w:pStyle w:val="berschrift2"/>
+      </w:pPr>
+      <w:bookmarkStart w:id="11" w:name="_Toc440295764"/>
+      <w:r>
+        <w:t>Hardware</w:t>
+      </w:r>
+      <w:bookmarkEnd w:id="11"/>
+    </w:p>
+    <w:p>
+      <w:r>
+        <w:t>Camera on helmet (huang)</w:t>
+      </w:r>
+    </w:p>
+    <w:p>
+      <w:r>
+        <w:t>Smart glass through browser</w:t>
+      </w:r>
+    </w:p>
+    <w:p>
+      <w:pPr>
         <w:spacing w:line="276" w:lineRule="auto"/>
       </w:pPr>
       <w:r>
@@ -4418,14 +5177,14 @@
       <w:pPr>
         <w:pStyle w:val="berschrift1"/>
       </w:pPr>
-      <w:bookmarkStart w:id="5" w:name="_Toc438987631"/>
-      <w:bookmarkStart w:id="6" w:name="_Toc439762704"/>
+      <w:bookmarkStart w:id="12" w:name="_Toc438987631"/>
+      <w:bookmarkStart w:id="13" w:name="_Toc440295765"/>
       <w:r>
         <w:lastRenderedPageBreak/>
         <w:t>WebRTC</w:t>
       </w:r>
-      <w:bookmarkEnd w:id="5"/>
-      <w:bookmarkEnd w:id="6"/>
+      <w:bookmarkEnd w:id="12"/>
+      <w:bookmarkEnd w:id="13"/>
     </w:p>
     <w:p>
       <w:r>
@@ -4450,11 +5209,11 @@
       <w:pPr>
         <w:pStyle w:val="berschrift2"/>
       </w:pPr>
-      <w:bookmarkStart w:id="7" w:name="_Toc439762705"/>
+      <w:bookmarkStart w:id="14" w:name="_Toc440295766"/>
       <w:r>
         <w:t>Overview</w:t>
       </w:r>
-      <w:bookmarkEnd w:id="7"/>
+      <w:bookmarkEnd w:id="14"/>
     </w:p>
     <w:p>
       <w:r>
@@ -4483,15 +5242,21 @@
       <w:pPr>
         <w:pStyle w:val="berschrift3"/>
       </w:pPr>
-      <w:bookmarkStart w:id="8" w:name="_Toc439762706"/>
+      <w:bookmarkStart w:id="15" w:name="_Toc440295767"/>
       <w:r>
         <w:t>Architecture</w:t>
       </w:r>
-      <w:bookmarkEnd w:id="8"/>
-    </w:p>
-    <w:p>
-      <w:r>
-        <w:t>WebRTC is built on a C++ API for managing peer-to-peer connections. Web applications can interact with it through the web API, written in JavaScript. It is designed in a way that developers do not need to handle network transport, audio and video engines. The overall architecture is depicted in the figure below (cf. Google n.d.).</w:t>
+      <w:bookmarkEnd w:id="15"/>
+    </w:p>
+    <w:p>
+      <w:r>
+        <w:t>WebRTC is built on a C++ API for managing peer-to-peer connections. Web applications can interact with it through the web API, written in JavaScript. It is designed in a way that developers do not need to handle network transport, audio and video engines. The overall architecture is depicted</w:t>
+      </w:r>
+      <w:r>
+        <w:t xml:space="preserve"> in the figure below (cf. WebRTC Architecture</w:t>
+      </w:r>
+      <w:r>
+        <w:t xml:space="preserve"> n.d.).</w:t>
       </w:r>
     </w:p>
     <w:p>
@@ -4560,7 +5325,7 @@
         <w:pStyle w:val="Beschriftung"/>
         <w:jc w:val="center"/>
       </w:pPr>
-      <w:bookmarkStart w:id="9" w:name="_Toc439762750"/>
+      <w:bookmarkStart w:id="16" w:name="_Toc440295811"/>
       <w:r>
         <w:t xml:space="preserve">Figure </w:t>
       </w:r>
@@ -4575,29 +5340,24 @@
       <w:r>
         <w:t>: Overall WebRTC architecture</w:t>
       </w:r>
-      <w:bookmarkEnd w:id="9"/>
+      <w:bookmarkEnd w:id="16"/>
     </w:p>
     <w:p>
       <w:pPr>
         <w:pStyle w:val="berschrift3"/>
       </w:pPr>
-      <w:bookmarkStart w:id="10" w:name="_Toc439762707"/>
+      <w:bookmarkStart w:id="17" w:name="_Toc440295768"/>
       <w:r>
         <w:t>Functionality and features</w:t>
       </w:r>
-      <w:bookmarkEnd w:id="10"/>
+      <w:bookmarkEnd w:id="17"/>
     </w:p>
     <w:p>
       <w:r>
         <w:t>Essentially, WebRTC enables users to establish secure audio and video streams to other peers, directly in a web browser. This is achieved without the use of external software or plugins, which was not possible before the arrival of WebRTC. It is important to note that the connections are established peer-to-peer, meaning that there are no third-party servers involved in the data traffic, only in order to set the connection up.</w:t>
       </w:r>
       <w:r>
-        <w:t xml:space="preserve"> This reduce</w:t>
-      </w:r>
-      <w:bookmarkStart w:id="11" w:name="_GoBack"/>
-      <w:bookmarkEnd w:id="11"/>
-      <w:r>
-        <w:t>s network latency and provides an additional layer of security (cf. Azevedo et al. 2015).</w:t>
+        <w:t xml:space="preserve"> This reduces network latency and provides an additional layer of security (cf. Azevedo et al. 2015).</w:t>
       </w:r>
     </w:p>
     <w:p>
@@ -4671,7 +5431,7 @@
         <w:pStyle w:val="Beschriftung"/>
         <w:jc w:val="center"/>
       </w:pPr>
-      <w:bookmarkStart w:id="12" w:name="_Toc439762751"/>
+      <w:bookmarkStart w:id="18" w:name="_Toc440295812"/>
       <w:r>
         <w:t xml:space="preserve">Figure </w:t>
       </w:r>
@@ -4686,7 +5446,7 @@
       <w:r>
         <w:t>: The WebRTC triangle</w:t>
       </w:r>
-      <w:bookmarkEnd w:id="12"/>
+      <w:bookmarkEnd w:id="18"/>
     </w:p>
     <w:p>
       <w:r>
@@ -4697,11 +5457,11 @@
       <w:pPr>
         <w:pStyle w:val="berschrift3"/>
       </w:pPr>
-      <w:bookmarkStart w:id="13" w:name="_Toc439762708"/>
+      <w:bookmarkStart w:id="19" w:name="_Toc440295769"/>
       <w:r>
         <w:t>History</w:t>
       </w:r>
-      <w:bookmarkEnd w:id="13"/>
+      <w:bookmarkEnd w:id="19"/>
     </w:p>
     <w:p>
       <w:r>
@@ -4735,11 +5495,11 @@
       <w:pPr>
         <w:pStyle w:val="berschrift3"/>
       </w:pPr>
-      <w:bookmarkStart w:id="14" w:name="_Toc439762709"/>
+      <w:bookmarkStart w:id="20" w:name="_Toc440295770"/>
       <w:r>
         <w:t>Advantages</w:t>
       </w:r>
-      <w:bookmarkEnd w:id="14"/>
+      <w:bookmarkEnd w:id="20"/>
     </w:p>
     <w:p>
       <w:r>
@@ -4876,12 +5636,12 @@
       <w:pPr>
         <w:pStyle w:val="berschrift3"/>
       </w:pPr>
-      <w:bookmarkStart w:id="15" w:name="_Toc439762710"/>
+      <w:bookmarkStart w:id="21" w:name="_Toc440295771"/>
       <w:r>
         <w:lastRenderedPageBreak/>
         <w:t>Limitations</w:t>
       </w:r>
-      <w:bookmarkEnd w:id="15"/>
+      <w:bookmarkEnd w:id="21"/>
     </w:p>
     <w:p>
       <w:r>
@@ -4978,7 +5738,7 @@
         <w:pStyle w:val="Beschriftung"/>
         <w:jc w:val="center"/>
       </w:pPr>
-      <w:bookmarkStart w:id="16" w:name="_Toc439762752"/>
+      <w:bookmarkStart w:id="22" w:name="_Toc440295813"/>
       <w:r>
         <w:t xml:space="preserve">Figure </w:t>
       </w:r>
@@ -4993,7 +5753,7 @@
       <w:r>
         <w:t>: Web browser market share in Austria in 2014</w:t>
       </w:r>
-      <w:bookmarkEnd w:id="16"/>
+      <w:bookmarkEnd w:id="22"/>
     </w:p>
     <w:p>
       <w:r>
@@ -5046,11 +5806,11 @@
       <w:pPr>
         <w:pStyle w:val="berschrift3"/>
       </w:pPr>
-      <w:bookmarkStart w:id="17" w:name="_Toc439762711"/>
+      <w:bookmarkStart w:id="23" w:name="_Toc440295772"/>
       <w:r>
         <w:t>Current status</w:t>
       </w:r>
-      <w:bookmarkEnd w:id="17"/>
+      <w:bookmarkEnd w:id="23"/>
     </w:p>
     <w:p>
       <w:r>
@@ -5069,13 +5829,13 @@
       <w:pPr>
         <w:pStyle w:val="berschrift2"/>
       </w:pPr>
-      <w:bookmarkStart w:id="18" w:name="_Toc438987633"/>
-      <w:bookmarkStart w:id="19" w:name="_Toc439762712"/>
+      <w:bookmarkStart w:id="24" w:name="_Toc438987633"/>
+      <w:bookmarkStart w:id="25" w:name="_Toc440295773"/>
       <w:r>
         <w:t>API components</w:t>
       </w:r>
-      <w:bookmarkEnd w:id="18"/>
-      <w:bookmarkEnd w:id="19"/>
+      <w:bookmarkEnd w:id="24"/>
+      <w:bookmarkEnd w:id="25"/>
     </w:p>
     <w:p>
       <w:r>
@@ -5092,11 +5852,11 @@
       <w:pPr>
         <w:pStyle w:val="berschrift3"/>
       </w:pPr>
-      <w:bookmarkStart w:id="20" w:name="_Toc439762713"/>
+      <w:bookmarkStart w:id="26" w:name="_Toc440295774"/>
       <w:r>
         <w:t>MediaStream</w:t>
       </w:r>
-      <w:bookmarkEnd w:id="20"/>
+      <w:bookmarkEnd w:id="26"/>
     </w:p>
     <w:p>
       <w:r>
@@ -5240,11 +6000,11 @@
       <w:pPr>
         <w:pStyle w:val="berschrift3"/>
       </w:pPr>
-      <w:bookmarkStart w:id="21" w:name="_Toc439762714"/>
+      <w:bookmarkStart w:id="27" w:name="_Toc440295775"/>
       <w:r>
         <w:t>PeerConnection</w:t>
       </w:r>
-      <w:bookmarkEnd w:id="21"/>
+      <w:bookmarkEnd w:id="27"/>
     </w:p>
     <w:p>
       <w:r>
@@ -5303,11 +6063,11 @@
       <w:pPr>
         <w:pStyle w:val="berschrift3"/>
       </w:pPr>
-      <w:bookmarkStart w:id="22" w:name="_Toc439762715"/>
+      <w:bookmarkStart w:id="28" w:name="_Toc440295776"/>
       <w:r>
         <w:t>DataChannel</w:t>
       </w:r>
-      <w:bookmarkEnd w:id="22"/>
+      <w:bookmarkEnd w:id="28"/>
     </w:p>
     <w:p>
       <w:r>
@@ -5342,23 +6102,23 @@
       <w:pPr>
         <w:pStyle w:val="berschrift2"/>
       </w:pPr>
-      <w:bookmarkStart w:id="23" w:name="_Toc438987634"/>
-      <w:bookmarkStart w:id="24" w:name="_Toc439762716"/>
+      <w:bookmarkStart w:id="29" w:name="_Toc438987634"/>
+      <w:bookmarkStart w:id="30" w:name="_Toc440295777"/>
       <w:r>
         <w:t>Connection setup</w:t>
       </w:r>
-      <w:bookmarkEnd w:id="23"/>
-      <w:bookmarkEnd w:id="24"/>
+      <w:bookmarkEnd w:id="29"/>
+      <w:bookmarkEnd w:id="30"/>
     </w:p>
     <w:p>
       <w:pPr>
         <w:pStyle w:val="berschrift3"/>
       </w:pPr>
-      <w:bookmarkStart w:id="25" w:name="_Toc439762717"/>
+      <w:bookmarkStart w:id="31" w:name="_Toc440295778"/>
       <w:r>
         <w:t>Signaling</w:t>
       </w:r>
-      <w:bookmarkEnd w:id="25"/>
+      <w:bookmarkEnd w:id="31"/>
     </w:p>
     <w:p>
       <w:r>
@@ -5376,11 +6136,11 @@
       <w:pPr>
         <w:pStyle w:val="berschrift3"/>
       </w:pPr>
-      <w:bookmarkStart w:id="26" w:name="_Toc439762718"/>
+      <w:bookmarkStart w:id="32" w:name="_Toc440295779"/>
       <w:r>
         <w:t>NAT problem</w:t>
       </w:r>
-      <w:bookmarkEnd w:id="26"/>
+      <w:bookmarkEnd w:id="32"/>
     </w:p>
     <w:p>
       <w:r>
@@ -5461,11 +6221,11 @@
       <w:pPr>
         <w:pStyle w:val="berschrift3"/>
       </w:pPr>
-      <w:bookmarkStart w:id="27" w:name="_Toc439762719"/>
+      <w:bookmarkStart w:id="33" w:name="_Toc440295780"/>
       <w:r>
         <w:t>ICE candidates</w:t>
       </w:r>
-      <w:bookmarkEnd w:id="27"/>
+      <w:bookmarkEnd w:id="33"/>
     </w:p>
     <w:p>
       <w:r>
@@ -5695,7 +6455,7 @@
         <w:pStyle w:val="Beschriftung"/>
         <w:jc w:val="center"/>
       </w:pPr>
-      <w:bookmarkStart w:id="28" w:name="_Toc439762753"/>
+      <w:bookmarkStart w:id="34" w:name="_Toc440295814"/>
       <w:r>
         <w:t xml:space="preserve">Figure </w:t>
       </w:r>
@@ -5710,17 +6470,17 @@
       <w:r>
         <w:t>: ICE candidate negotiation process</w:t>
       </w:r>
-      <w:bookmarkEnd w:id="28"/>
+      <w:bookmarkEnd w:id="34"/>
     </w:p>
     <w:p>
       <w:pPr>
         <w:pStyle w:val="berschrift3"/>
       </w:pPr>
-      <w:bookmarkStart w:id="29" w:name="_Toc439762720"/>
+      <w:bookmarkStart w:id="35" w:name="_Toc440295781"/>
       <w:r>
         <w:t>Session description offers and answers</w:t>
       </w:r>
-      <w:bookmarkEnd w:id="29"/>
+      <w:bookmarkEnd w:id="35"/>
     </w:p>
     <w:p>
       <w:r>
@@ -5908,14 +6668,14 @@
       <w:pPr>
         <w:pStyle w:val="berschrift3"/>
       </w:pPr>
-      <w:bookmarkStart w:id="30" w:name="_Toc439762721"/>
+      <w:bookmarkStart w:id="36" w:name="_Toc440295782"/>
       <w:r>
         <w:t>Data channel</w:t>
       </w:r>
       <w:r>
         <w:t>s</w:t>
       </w:r>
-      <w:bookmarkEnd w:id="30"/>
+      <w:bookmarkEnd w:id="36"/>
     </w:p>
     <w:p>
       <w:r>
@@ -6109,14 +6869,14 @@
       <w:pPr>
         <w:pStyle w:val="berschrift1"/>
       </w:pPr>
-      <w:bookmarkStart w:id="31" w:name="_Toc438987635"/>
-      <w:bookmarkStart w:id="32" w:name="_Toc439762722"/>
+      <w:bookmarkStart w:id="37" w:name="_Toc438987635"/>
+      <w:bookmarkStart w:id="38" w:name="_Toc440295783"/>
       <w:r>
         <w:lastRenderedPageBreak/>
         <w:t>Prototype</w:t>
       </w:r>
-      <w:bookmarkEnd w:id="31"/>
-      <w:bookmarkEnd w:id="32"/>
+      <w:bookmarkEnd w:id="37"/>
+      <w:bookmarkEnd w:id="38"/>
     </w:p>
     <w:p>
       <w:r>
@@ -6148,13 +6908,13 @@
       <w:pPr>
         <w:pStyle w:val="berschrift2"/>
       </w:pPr>
-      <w:bookmarkStart w:id="33" w:name="_Toc438987636"/>
-      <w:bookmarkStart w:id="34" w:name="_Toc439762723"/>
+      <w:bookmarkStart w:id="39" w:name="_Toc438987636"/>
+      <w:bookmarkStart w:id="40" w:name="_Toc440295784"/>
       <w:r>
         <w:t>Management server</w:t>
       </w:r>
-      <w:bookmarkEnd w:id="33"/>
-      <w:bookmarkEnd w:id="34"/>
+      <w:bookmarkEnd w:id="39"/>
+      <w:bookmarkEnd w:id="40"/>
     </w:p>
     <w:p>
       <w:r>
@@ -6186,11 +6946,11 @@
       <w:pPr>
         <w:pStyle w:val="berschrift3"/>
       </w:pPr>
-      <w:bookmarkStart w:id="35" w:name="_Toc439762724"/>
+      <w:bookmarkStart w:id="41" w:name="_Toc440295785"/>
       <w:r>
         <w:t>Implementation</w:t>
       </w:r>
-      <w:bookmarkEnd w:id="35"/>
+      <w:bookmarkEnd w:id="41"/>
     </w:p>
     <w:p>
       <w:r>
@@ -6201,11 +6961,11 @@
       <w:pPr>
         <w:pStyle w:val="berschrift3"/>
       </w:pPr>
-      <w:bookmarkStart w:id="36" w:name="_Toc439762725"/>
+      <w:bookmarkStart w:id="42" w:name="_Toc440295786"/>
       <w:r>
         <w:t>Web server</w:t>
       </w:r>
-      <w:bookmarkEnd w:id="36"/>
+      <w:bookmarkEnd w:id="42"/>
     </w:p>
     <w:p>
       <w:r>
@@ -6216,11 +6976,11 @@
       <w:pPr>
         <w:pStyle w:val="berschrift3"/>
       </w:pPr>
-      <w:bookmarkStart w:id="37" w:name="_Toc439762726"/>
+      <w:bookmarkStart w:id="43" w:name="_Toc440295787"/>
       <w:r>
         <w:t>WebSockets</w:t>
       </w:r>
-      <w:bookmarkEnd w:id="37"/>
+      <w:bookmarkEnd w:id="43"/>
     </w:p>
     <w:p>
       <w:r>
@@ -6231,12 +6991,12 @@
       <w:pPr>
         <w:pStyle w:val="berschrift3"/>
       </w:pPr>
-      <w:bookmarkStart w:id="38" w:name="_Toc439762727"/>
+      <w:bookmarkStart w:id="44" w:name="_Toc440295788"/>
       <w:r>
         <w:lastRenderedPageBreak/>
         <w:t>Management and control tasks</w:t>
       </w:r>
-      <w:bookmarkEnd w:id="38"/>
+      <w:bookmarkEnd w:id="44"/>
     </w:p>
     <w:p>
       <w:r>
@@ -6250,13 +7010,13 @@
       <w:pPr>
         <w:pStyle w:val="berschrift2"/>
       </w:pPr>
-      <w:bookmarkStart w:id="39" w:name="_Toc438987637"/>
-      <w:bookmarkStart w:id="40" w:name="_Toc439762728"/>
+      <w:bookmarkStart w:id="45" w:name="_Toc438987637"/>
+      <w:bookmarkStart w:id="46" w:name="_Toc440295789"/>
       <w:r>
         <w:t>Web interface</w:t>
       </w:r>
-      <w:bookmarkEnd w:id="39"/>
-      <w:bookmarkEnd w:id="40"/>
+      <w:bookmarkEnd w:id="45"/>
+      <w:bookmarkEnd w:id="46"/>
     </w:p>
     <w:p>
       <w:r>
@@ -6267,11 +7027,11 @@
       <w:pPr>
         <w:pStyle w:val="berschrift3"/>
       </w:pPr>
-      <w:bookmarkStart w:id="41" w:name="_Toc439762729"/>
+      <w:bookmarkStart w:id="47" w:name="_Toc440295790"/>
       <w:r>
         <w:t>HTML5 elements</w:t>
       </w:r>
-      <w:bookmarkEnd w:id="41"/>
+      <w:bookmarkEnd w:id="47"/>
     </w:p>
     <w:p>
       <w:r>
@@ -6303,11 +7063,11 @@
       <w:pPr>
         <w:pStyle w:val="berschrift3"/>
       </w:pPr>
-      <w:bookmarkStart w:id="42" w:name="_Toc439762730"/>
+      <w:bookmarkStart w:id="48" w:name="_Toc440295791"/>
       <w:r>
         <w:t>User interaction</w:t>
       </w:r>
-      <w:bookmarkEnd w:id="42"/>
+      <w:bookmarkEnd w:id="48"/>
     </w:p>
     <w:p>
       <w:r>
@@ -6330,11 +7090,11 @@
       <w:pPr>
         <w:pStyle w:val="berschrift3"/>
       </w:pPr>
-      <w:bookmarkStart w:id="43" w:name="_Toc439762731"/>
+      <w:bookmarkStart w:id="49" w:name="_Toc440295792"/>
       <w:r>
         <w:t>Responsive design</w:t>
       </w:r>
-      <w:bookmarkEnd w:id="43"/>
+      <w:bookmarkEnd w:id="49"/>
     </w:p>
     <w:p>
       <w:r>
@@ -6357,12 +7117,12 @@
       <w:pPr>
         <w:pStyle w:val="berschrift3"/>
       </w:pPr>
-      <w:bookmarkStart w:id="44" w:name="_Toc439762732"/>
+      <w:bookmarkStart w:id="50" w:name="_Toc440295793"/>
       <w:r>
         <w:lastRenderedPageBreak/>
         <w:t>Facilitating libraries</w:t>
       </w:r>
-      <w:bookmarkEnd w:id="44"/>
+      <w:bookmarkEnd w:id="50"/>
     </w:p>
     <w:p>
       <w:r>
@@ -6422,13 +7182,13 @@
       <w:pPr>
         <w:pStyle w:val="berschrift2"/>
       </w:pPr>
-      <w:bookmarkStart w:id="45" w:name="_Toc438987638"/>
-      <w:bookmarkStart w:id="46" w:name="_Toc439762733"/>
+      <w:bookmarkStart w:id="51" w:name="_Toc438987638"/>
+      <w:bookmarkStart w:id="52" w:name="_Toc440295794"/>
       <w:r>
         <w:t>Remote support drawing feature</w:t>
       </w:r>
-      <w:bookmarkEnd w:id="45"/>
-      <w:bookmarkEnd w:id="46"/>
+      <w:bookmarkEnd w:id="51"/>
+      <w:bookmarkEnd w:id="52"/>
     </w:p>
     <w:p>
       <w:r>
@@ -6442,11 +7202,11 @@
       <w:pPr>
         <w:pStyle w:val="berschrift3"/>
       </w:pPr>
-      <w:bookmarkStart w:id="47" w:name="_Toc439762734"/>
+      <w:bookmarkStart w:id="53" w:name="_Toc440295795"/>
       <w:r>
         <w:t>Implementation</w:t>
       </w:r>
-      <w:bookmarkEnd w:id="47"/>
+      <w:bookmarkEnd w:id="53"/>
     </w:p>
     <w:p>
       <w:r>
@@ -6485,11 +7245,11 @@
       <w:pPr>
         <w:pStyle w:val="berschrift3"/>
       </w:pPr>
-      <w:bookmarkStart w:id="48" w:name="_Toc439762735"/>
+      <w:bookmarkStart w:id="54" w:name="_Toc440295796"/>
       <w:r>
         <w:t>Mouse events</w:t>
       </w:r>
-      <w:bookmarkEnd w:id="48"/>
+      <w:bookmarkEnd w:id="54"/>
     </w:p>
     <w:p>
       <w:r>
@@ -6617,11 +7377,11 @@
       <w:pPr>
         <w:pStyle w:val="berschrift3"/>
       </w:pPr>
-      <w:bookmarkStart w:id="49" w:name="_Toc439762736"/>
+      <w:bookmarkStart w:id="55" w:name="_Toc440295797"/>
       <w:r>
         <w:t>Touch events</w:t>
       </w:r>
-      <w:bookmarkEnd w:id="49"/>
+      <w:bookmarkEnd w:id="55"/>
     </w:p>
     <w:p>
       <w:r>
@@ -6715,11 +7475,11 @@
       <w:pPr>
         <w:pStyle w:val="berschrift3"/>
       </w:pPr>
-      <w:bookmarkStart w:id="50" w:name="_Toc439762737"/>
+      <w:bookmarkStart w:id="56" w:name="_Toc440295798"/>
       <w:r>
         <w:t>Data transfer</w:t>
       </w:r>
-      <w:bookmarkEnd w:id="50"/>
+      <w:bookmarkEnd w:id="56"/>
     </w:p>
     <w:p>
       <w:r>
@@ -6753,11 +7513,11 @@
       <w:pPr>
         <w:pStyle w:val="berschrift3"/>
       </w:pPr>
-      <w:bookmarkStart w:id="51" w:name="_Toc439762738"/>
+      <w:bookmarkStart w:id="57" w:name="_Toc440295799"/>
       <w:r>
         <w:t>Text chat</w:t>
       </w:r>
-      <w:bookmarkEnd w:id="51"/>
+      <w:bookmarkEnd w:id="57"/>
     </w:p>
     <w:p>
       <w:r>
@@ -6776,14 +7536,84 @@
       <w:pPr>
         <w:pStyle w:val="berschrift1"/>
       </w:pPr>
-      <w:bookmarkStart w:id="52" w:name="_Toc438987639"/>
-      <w:bookmarkStart w:id="53" w:name="_Toc439762739"/>
+      <w:bookmarkStart w:id="58" w:name="_Toc438987639"/>
+      <w:bookmarkStart w:id="59" w:name="_Toc440295800"/>
       <w:r>
         <w:lastRenderedPageBreak/>
         <w:t>Evaluation</w:t>
       </w:r>
-      <w:bookmarkEnd w:id="52"/>
-      <w:bookmarkEnd w:id="53"/>
+      <w:bookmarkEnd w:id="58"/>
+      <w:bookmarkEnd w:id="59"/>
+    </w:p>
+    <w:p>
+      <w:r>
+        <w:t>Google Chrome Developer Tools Network Throttling</w:t>
+      </w:r>
+    </w:p>
+    <w:p>
+      <w:r>
+        <w:t>GPRS (50 kb/s, 500 ms latency)</w:t>
+      </w:r>
+      <w:r>
+        <w:br/>
+      </w:r>
+      <w:r>
+        <w:t>Regular 3G (750 kb/s, 100 ms latency)</w:t>
+      </w:r>
+      <w:r>
+        <w:br/>
+      </w:r>
+      <w:r>
+        <w:t>Regular 4G (4 Mb/s, 20 ms latency)</w:t>
+      </w:r>
+      <w:r>
+        <w:br/>
+        <w:t>WiFi (30 Mb/s, 2 ms latency)</w:t>
+      </w:r>
+    </w:p>
+    <w:p>
+      <w:r>
+        <w:t>Video resolution</w:t>
+      </w:r>
+    </w:p>
+    <w:p>
+      <w:r>
+        <w:t>1280 x 720</w:t>
+      </w:r>
+      <w:r>
+        <w:br/>
+        <w:t>640 x 360</w:t>
+      </w:r>
+      <w:r>
+        <w:br/>
+        <w:t>320 x 180</w:t>
+      </w:r>
+    </w:p>
+    <w:p>
+      <w:r>
+        <w:t>Frame rate</w:t>
+      </w:r>
+    </w:p>
+    <w:p>
+      <w:r>
+        <w:t>30</w:t>
+      </w:r>
+      <w:r>
+        <w:br/>
+        <w:t>60</w:t>
+      </w:r>
+    </w:p>
+    <w:p/>
+    <w:p>
+      <w:r>
+        <w:t>User tests</w:t>
+      </w:r>
+    </w:p>
+    <w:p/>
+    <w:p>
+      <w:r>
+        <w:t>WebRTC behavior under changing network conditions (connection breakdown, adaption?)</w:t>
+      </w:r>
     </w:p>
     <w:p>
       <w:pPr>
@@ -6797,12 +7627,12 @@
       <w:pPr>
         <w:pStyle w:val="berschrift1"/>
       </w:pPr>
-      <w:bookmarkStart w:id="54" w:name="_Toc439762740"/>
+      <w:bookmarkStart w:id="60" w:name="_Toc440295801"/>
       <w:r>
         <w:lastRenderedPageBreak/>
         <w:t>Possible extensions</w:t>
       </w:r>
-      <w:bookmarkEnd w:id="54"/>
+      <w:bookmarkEnd w:id="60"/>
     </w:p>
     <w:p>
       <w:r>
@@ -6816,11 +7646,11 @@
       <w:pPr>
         <w:pStyle w:val="berschrift2"/>
       </w:pPr>
-      <w:bookmarkStart w:id="55" w:name="_Toc439762741"/>
+      <w:bookmarkStart w:id="61" w:name="_Toc440295802"/>
       <w:r>
         <w:t>Screenshots</w:t>
       </w:r>
-      <w:bookmarkEnd w:id="55"/>
+      <w:bookmarkEnd w:id="61"/>
     </w:p>
     <w:p>
       <w:r>
@@ -6837,11 +7667,11 @@
       <w:pPr>
         <w:pStyle w:val="berschrift2"/>
       </w:pPr>
-      <w:bookmarkStart w:id="56" w:name="_Toc439762742"/>
+      <w:bookmarkStart w:id="62" w:name="_Toc440295803"/>
       <w:r>
         <w:t>User authentication</w:t>
       </w:r>
-      <w:bookmarkEnd w:id="56"/>
+      <w:bookmarkEnd w:id="62"/>
     </w:p>
     <w:p>
       <w:r>
@@ -6851,7 +7681,7 @@
         <w:t>So far, users are not required to provide a password, anyone can use the application. While this is fine and in fact convenient during the development process, it is incongruous for live operation and raises security issues. One possibility to implement such a functionality without signifcant effort would be to use OAuth, an open standard which „allows secure authorization in a simple and standard method“ (OAuth</w:t>
       </w:r>
       <w:r>
-        <w:t xml:space="preserve"> n.d.</w:t>
+        <w:t xml:space="preserve"> 2015</w:t>
       </w:r>
       <w:r>
         <w:t xml:space="preserve">). With OAuth, users do not have to create a new account for using the application, but can instead use an existing account from popular </w:t>
@@ -6873,14 +7703,14 @@
       <w:pPr>
         <w:pStyle w:val="berschrift2"/>
       </w:pPr>
-      <w:bookmarkStart w:id="57" w:name="_Toc439762743"/>
+      <w:bookmarkStart w:id="63" w:name="_Toc440295804"/>
       <w:r>
         <w:t>E-m</w:t>
       </w:r>
       <w:r>
         <w:t>ail invitations</w:t>
       </w:r>
-      <w:bookmarkEnd w:id="57"/>
+      <w:bookmarkEnd w:id="63"/>
     </w:p>
     <w:p>
       <w:r>
@@ -6906,11 +7736,11 @@
       <w:pPr>
         <w:pStyle w:val="berschrift2"/>
       </w:pPr>
-      <w:bookmarkStart w:id="58" w:name="_Toc439762744"/>
+      <w:bookmarkStart w:id="64" w:name="_Toc440295805"/>
       <w:r>
         <w:t>Cross-platform application</w:t>
       </w:r>
-      <w:bookmarkEnd w:id="58"/>
+      <w:bookmarkEnd w:id="64"/>
     </w:p>
     <w:p>
       <w:r>
@@ -6918,7 +7748,13 @@
       </w:r>
       <w:r>
         <w:lastRenderedPageBreak/>
-        <w:t xml:space="preserve">app development, however, brings the disadvantage of having to implement the same application logic on multiple platforms. An economic solution to this problem would be the development of a cross-platform app, with a framework like Apache Cordova. </w:t>
+        <w:t>app development, however, brings the disadvantage of having to implement the same application logic on multiple platforms. An economic solution to this problem would be the development of a cross-platform app, with a framework like Apache Cordova</w:t>
+      </w:r>
+      <w:r>
+        <w:t xml:space="preserve"> (2016)</w:t>
+      </w:r>
+      <w:r>
+        <w:t xml:space="preserve">. </w:t>
       </w:r>
       <w:r>
         <w:t xml:space="preserve">It enables developers to generate native apps from one code base, through the use of HTML, </w:t>
@@ -6937,11 +7773,11 @@
       <w:pPr>
         <w:pStyle w:val="berschrift2"/>
       </w:pPr>
-      <w:bookmarkStart w:id="59" w:name="_Toc439762745"/>
+      <w:bookmarkStart w:id="65" w:name="_Toc440295806"/>
       <w:r>
         <w:t>Sessions with more than two users</w:t>
       </w:r>
-      <w:bookmarkEnd w:id="59"/>
+      <w:bookmarkEnd w:id="65"/>
     </w:p>
     <w:p>
       <w:r>
@@ -6954,7 +7790,13 @@
         <w:t>Multipoint</w:t>
       </w:r>
       <w:r>
-        <w:t xml:space="preserve"> Control Unit (MCU) would be necessary to provide the possibility to talk to more than one person at a time. To minimize the programming effort, it would be possible to use an open-source plugin like Janus (n.d.) that performs this task,</w:t>
+        <w:t xml:space="preserve"> Control Unit (MCU) would be necessary to provide the possibility to talk to more than one person at a time. To minimize the programming effort, it would be possible to use an ope</w:t>
+      </w:r>
+      <w:r>
+        <w:t>n-source plugin like Janus (2016</w:t>
+      </w:r>
+      <w:r>
+        <w:t>) that performs this task,</w:t>
       </w:r>
       <w:r>
         <w:t xml:space="preserve"> altough this would introduce a vast number of external plugins and dependencies to the application.</w:t>
@@ -6972,14 +7814,14 @@
       <w:pPr>
         <w:pStyle w:val="berschrift1"/>
       </w:pPr>
-      <w:bookmarkStart w:id="60" w:name="_Toc438987640"/>
-      <w:bookmarkStart w:id="61" w:name="_Toc439762746"/>
+      <w:bookmarkStart w:id="66" w:name="_Toc438987640"/>
+      <w:bookmarkStart w:id="67" w:name="_Toc440295807"/>
       <w:r>
         <w:lastRenderedPageBreak/>
         <w:t>Conclusion</w:t>
       </w:r>
-      <w:bookmarkEnd w:id="60"/>
-      <w:bookmarkEnd w:id="61"/>
+      <w:bookmarkEnd w:id="66"/>
+      <w:bookmarkEnd w:id="67"/>
     </w:p>
     <w:p/>
     <w:p>
@@ -6994,12 +7836,12 @@
       <w:pPr>
         <w:pStyle w:val="berschriftohneNummerierung"/>
       </w:pPr>
-      <w:bookmarkStart w:id="62" w:name="_Toc439762747"/>
+      <w:bookmarkStart w:id="68" w:name="_Toc440295808"/>
       <w:r>
         <w:lastRenderedPageBreak/>
         <w:t>List of figures</w:t>
       </w:r>
-      <w:bookmarkEnd w:id="62"/>
+      <w:bookmarkEnd w:id="68"/>
     </w:p>
     <w:p>
       <w:pPr>
@@ -7022,7 +7864,7 @@
       <w:r>
         <w:fldChar w:fldCharType="separate"/>
       </w:r>
-      <w:hyperlink w:anchor="_Toc439762750" w:history="1">
+      <w:hyperlink w:anchor="_Toc440295811" w:history="1">
         <w:r>
           <w:rPr>
             <w:rStyle w:val="Hyperlink"/>
@@ -7049,7 +7891,7 @@
             <w:noProof/>
             <w:webHidden/>
           </w:rPr>
-          <w:instrText xml:space="preserve"> PAGEREF _Toc439762750 \h </w:instrText>
+          <w:instrText xml:space="preserve"> PAGEREF _Toc440295811 \h </w:instrText>
         </w:r>
         <w:r>
           <w:rPr>
@@ -7092,7 +7934,7 @@
           <w:lang w:eastAsia="de-AT"/>
         </w:rPr>
       </w:pPr>
-      <w:hyperlink w:anchor="_Toc439762751" w:history="1">
+      <w:hyperlink w:anchor="_Toc440295812" w:history="1">
         <w:r>
           <w:rPr>
             <w:rStyle w:val="Hyperlink"/>
@@ -7119,7 +7961,7 @@
             <w:noProof/>
             <w:webHidden/>
           </w:rPr>
-          <w:instrText xml:space="preserve"> PAGEREF _Toc439762751 \h </w:instrText>
+          <w:instrText xml:space="preserve"> PAGEREF _Toc440295812 \h </w:instrText>
         </w:r>
         <w:r>
           <w:rPr>
@@ -7139,7 +7981,7 @@
             <w:noProof/>
             <w:webHidden/>
           </w:rPr>
-          <w:t>9</w:t>
+          <w:t>10</w:t>
         </w:r>
         <w:r>
           <w:rPr>
@@ -7162,7 +8004,7 @@
           <w:lang w:eastAsia="de-AT"/>
         </w:rPr>
       </w:pPr>
-      <w:hyperlink w:anchor="_Toc439762752" w:history="1">
+      <w:hyperlink w:anchor="_Toc440295813" w:history="1">
         <w:r>
           <w:rPr>
             <w:rStyle w:val="Hyperlink"/>
@@ -7189,7 +8031,7 @@
             <w:noProof/>
             <w:webHidden/>
           </w:rPr>
-          <w:instrText xml:space="preserve"> PAGEREF _Toc439762752 \h </w:instrText>
+          <w:instrText xml:space="preserve"> PAGEREF _Toc440295813 \h </w:instrText>
         </w:r>
         <w:r>
           <w:rPr>
@@ -7232,7 +8074,7 @@
           <w:lang w:eastAsia="de-AT"/>
         </w:rPr>
       </w:pPr>
-      <w:hyperlink w:anchor="_Toc439762753" w:history="1">
+      <w:hyperlink w:anchor="_Toc440295814" w:history="1">
         <w:r>
           <w:rPr>
             <w:rStyle w:val="Hyperlink"/>
@@ -7259,7 +8101,7 @@
             <w:noProof/>
             <w:webHidden/>
           </w:rPr>
-          <w:instrText xml:space="preserve"> PAGEREF _Toc439762753 \h </w:instrText>
+          <w:instrText xml:space="preserve"> PAGEREF _Toc440295814 \h </w:instrText>
         </w:r>
         <w:r>
           <w:rPr>
@@ -7279,7 +8121,7 @@
             <w:noProof/>
             <w:webHidden/>
           </w:rPr>
-          <w:t>16</w:t>
+          <w:t>17</w:t>
         </w:r>
         <w:r>
           <w:rPr>
@@ -7310,12 +8152,12 @@
       <w:pPr>
         <w:pStyle w:val="berschriftohneNummerierung"/>
       </w:pPr>
-      <w:bookmarkStart w:id="63" w:name="_Toc439762748"/>
+      <w:bookmarkStart w:id="69" w:name="_Toc440295809"/>
       <w:r>
         <w:lastRenderedPageBreak/>
         <w:t>List of tables</w:t>
       </w:r>
-      <w:bookmarkEnd w:id="63"/>
+      <w:bookmarkEnd w:id="69"/>
     </w:p>
     <w:p>
       <w:pPr>
@@ -7334,12 +8176,12 @@
       <w:pPr>
         <w:pStyle w:val="berschriftohneNummerierung"/>
       </w:pPr>
-      <w:bookmarkStart w:id="64" w:name="_Toc439762749"/>
+      <w:bookmarkStart w:id="70" w:name="_Toc440295810"/>
       <w:r>
         <w:lastRenderedPageBreak/>
         <w:t>Bibliography</w:t>
       </w:r>
-      <w:bookmarkEnd w:id="64"/>
+      <w:bookmarkEnd w:id="70"/>
     </w:p>
     <w:p>
       <w:r>
@@ -7355,7 +8197,13 @@
         <w:t xml:space="preserve"> http://webrtc-security.github.io/</w:t>
       </w:r>
       <w:r>
-        <w:t>&gt; [4 January, 2016]</w:t>
+        <w:t>&gt;</w:t>
+      </w:r>
+      <w:r>
+        <w:t>. [4 January</w:t>
+      </w:r>
+      <w:r>
+        <w:t xml:space="preserve"> 2016]</w:t>
       </w:r>
     </w:p>
     <w:p>
@@ -7375,367 +8223,590 @@
         <w:t>http://lists.w3.org/Archives/Public/public-webrtc/2011May/0022.html</w:t>
       </w:r>
       <w:r>
-        <w:t>&gt; [5 January, 2016]</w:t>
-      </w:r>
-    </w:p>
-    <w:p>
-      <w:r>
-        <w:t xml:space="preserve">Azevedo J., Lopes Pereira R., Chainho P. 2015, </w:t>
+        <w:t>&gt; [5 January</w:t>
+      </w:r>
+      <w:r>
+        <w:t xml:space="preserve"> 2016]</w:t>
+      </w:r>
+    </w:p>
+    <w:p>
+      <w:r>
+        <w:t>Apache Cordova, computer software 2016. Available from: &lt;</w:t>
+      </w:r>
+      <w:r>
+        <w:t>https://cordova.apache.org/</w:t>
+      </w:r>
+      <w:r>
+        <w:t>&gt;. [11 January 2016]</w:t>
+      </w:r>
+    </w:p>
+    <w:p>
+      <w:r>
+        <w:t>Azevedo J, Lopes Pereira R &amp; Chainho P</w:t>
+      </w:r>
+      <w:r>
+        <w:t xml:space="preserve"> 2015, </w:t>
+      </w:r>
+      <w:r>
+        <w:t>‘</w:t>
+      </w:r>
+      <w:r>
+        <w:t>An API proposal for integrating Sensor Data into Web Apps and WebRTC</w:t>
+      </w:r>
+      <w:r>
+        <w:t>‘</w:t>
+      </w:r>
+      <w:r>
+        <w:t xml:space="preserve">. </w:t>
+      </w:r>
+      <w:r>
+        <w:t>Available from: ACM. [6 January</w:t>
+      </w:r>
+      <w:r>
+        <w:t xml:space="preserve"> 2016]</w:t>
+      </w:r>
+    </w:p>
+    <w:p>
+      <w:r>
+        <w:t>Bertin E, Cubaud S, Tuffin S &amp; Cazeaux S</w:t>
+      </w:r>
+      <w:r>
+        <w:t xml:space="preserve"> 2013, </w:t>
+      </w:r>
+      <w:r>
+        <w:t>‘</w:t>
+      </w:r>
+      <w:r>
+        <w:t>WebRTC, the day after</w:t>
+      </w:r>
+      <w:r>
+        <w:t>‘</w:t>
+      </w:r>
+      <w:r>
+        <w:t xml:space="preserve">. </w:t>
+      </w:r>
+      <w:r>
+        <w:t>Available from: ACM. [5 January</w:t>
+      </w:r>
+      <w:r>
+        <w:t xml:space="preserve"> 2016]</w:t>
+      </w:r>
+    </w:p>
+    <w:p>
+      <w:r>
+        <w:t>Cabanier R, Mann J, Munro J, Wiltzius T &amp; Hickson I</w:t>
+      </w:r>
+      <w:r>
+        <w:t xml:space="preserve"> 2015, </w:t>
       </w:r>
       <w:r>
         <w:rPr>
           <w:i/>
         </w:rPr>
-        <w:t>An API proposal for integrating Sensor Data into Web Apps and WebRTC</w:t>
-      </w:r>
-      <w:r>
-        <w:t>. Available from: ACM. [6 January, 2016]</w:t>
-      </w:r>
-    </w:p>
-    <w:p>
-      <w:r>
-        <w:t xml:space="preserve">Bertin E., Cubaud S., Tuffin S., Cazeaux S. 2013, </w:t>
+        <w:t xml:space="preserve">HTML Canvas 2D Context, </w:t>
+      </w:r>
+      <w:r>
+        <w:t>Available from: &lt;</w:t>
+      </w:r>
+      <w:r>
+        <w:t>http://www.w3.org/TR/2dcontext/</w:t>
+      </w:r>
+      <w:r>
+        <w:t>&gt;</w:t>
+      </w:r>
+      <w:r>
+        <w:t>. [3 January</w:t>
+      </w:r>
+      <w:r>
+        <w:t xml:space="preserve"> 2016]</w:t>
+      </w:r>
+    </w:p>
+    <w:p>
+      <w:r>
+        <w:t>Chen S, Chen M, Kunz A</w:t>
+      </w:r>
+      <w:r>
+        <w:t>, Yanta</w:t>
+      </w:r>
+      <w:r>
+        <w:t>ç</w:t>
+      </w:r>
+      <w:r>
+        <w:t xml:space="preserve"> </w:t>
+      </w:r>
+      <w:r>
+        <w:t>AE, Bergmark M, Sundin A &amp; Fjeld M</w:t>
+      </w:r>
+      <w:r>
+        <w:t xml:space="preserve"> 2013, </w:t>
+      </w:r>
+      <w:r>
+        <w:t>‘</w:t>
+      </w:r>
+      <w:r>
+        <w:t>SEMarbeta: Mobile Sketch-Gesture-Video Remote Support for Car Drivers</w:t>
+      </w:r>
+      <w:r>
+        <w:t>‘.</w:t>
+      </w:r>
+      <w:r>
+        <w:t xml:space="preserve"> Available from: ACM</w:t>
+      </w:r>
+      <w:r>
+        <w:t>. [11 January</w:t>
+      </w:r>
+      <w:r>
+        <w:t xml:space="preserve"> 2016]</w:t>
+      </w:r>
+    </w:p>
+    <w:p>
+      <w:r>
+        <w:t>Dutton, S</w:t>
+      </w:r>
+      <w:r>
+        <w:t xml:space="preserve"> 2012, </w:t>
       </w:r>
       <w:r>
         <w:rPr>
           <w:i/>
         </w:rPr>
-        <w:t>WebRTC, the day after</w:t>
-      </w:r>
-      <w:r>
-        <w:t>. Available from: ACM. [5 January, 2016]</w:t>
-      </w:r>
-    </w:p>
-    <w:p>
-      <w:r>
-        <w:t xml:space="preserve">Cabanier R., Mann </w:t>
+        <w:t>Getting Started with WebRTC</w:t>
+      </w:r>
+      <w:r>
+        <w:rPr>
+          <w:i/>
+        </w:rPr>
+        <w:t>.</w:t>
+      </w:r>
+      <w:r>
+        <w:t xml:space="preserve"> Available from: &lt;</w:t>
+      </w:r>
+      <w:r>
+        <w:t xml:space="preserve"> http://www.html5rocks.com/en/tutorials/webrtc/basics/</w:t>
+      </w:r>
+      <w:r>
+        <w:t>&gt;</w:t>
+      </w:r>
+      <w:r>
+        <w:t>.</w:t>
+      </w:r>
+      <w:r>
+        <w:t xml:space="preserve"> [</w:t>
+      </w:r>
+      <w:r>
+        <w:t>2 January</w:t>
+      </w:r>
+      <w:r>
+        <w:t xml:space="preserve"> 2016]</w:t>
+      </w:r>
+    </w:p>
+    <w:p>
+      <w:r>
+        <w:rPr>
+          <w:i/>
+        </w:rPr>
+        <w:t>WebRTC Architecture</w:t>
+      </w:r>
+      <w:r>
+        <w:t>, n.d</w:t>
+      </w:r>
+      <w:r>
+        <w:t>. Available from: &lt;</w:t>
+      </w:r>
+      <w:r>
+        <w:t>https://webrtc.org/architecture/</w:t>
+      </w:r>
+      <w:r>
+        <w:t>&gt;. [5 January</w:t>
+      </w:r>
+      <w:r>
+        <w:t xml:space="preserve"> 2016]</w:t>
+      </w:r>
+    </w:p>
+    <w:p>
+      <w:r>
+        <w:t>Grégoire, JC</w:t>
+      </w:r>
+      <w:r>
+        <w:t xml:space="preserve"> 2015, </w:t>
+      </w:r>
+      <w:r>
+        <w:t>‘</w:t>
+      </w:r>
+      <w:r>
+        <w:t>On Embedded Real Time Media Communications</w:t>
+      </w:r>
+      <w:r>
+        <w:t>‘</w:t>
+      </w:r>
+      <w:r>
+        <w:rPr>
+          <w:i/>
+        </w:rPr>
+        <w:t>.</w:t>
+      </w:r>
+      <w:r>
+        <w:t xml:space="preserve"> </w:t>
+      </w:r>
+      <w:r>
+        <w:t>Available from: ACM. [4 January</w:t>
+      </w:r>
+      <w:r>
+        <w:t xml:space="preserve"> 2016]</w:t>
+      </w:r>
+    </w:p>
+    <w:p>
+      <w:r>
+        <w:t>Hancke P</w:t>
+      </w:r>
+      <w:r>
+        <w:t xml:space="preserve"> 2014, </w:t>
+      </w:r>
+      <w:r>
+        <w:rPr>
+          <w:i/>
+        </w:rPr>
+        <w:t>How does Hangouts use WebRTC? Webrtc-internals analysis</w:t>
+      </w:r>
+      <w:r>
+        <w:t>. Available from: &lt;</w:t>
+      </w:r>
+      <w:r>
+        <w:t xml:space="preserve"> https://webrtchacks.com/hangout-analysis-philipp-hancke/</w:t>
+      </w:r>
+      <w:r>
+        <w:t>&gt;</w:t>
+      </w:r>
+      <w:r>
+        <w:t>. [6 January</w:t>
+      </w:r>
+      <w:r>
+        <w:t xml:space="preserve"> 2016]</w:t>
+      </w:r>
+    </w:p>
+    <w:p>
+      <w:r>
+        <w:t>Hancke P</w:t>
+      </w:r>
+      <w:r>
+        <w:t xml:space="preserve"> 2015, </w:t>
+      </w:r>
+      <w:r>
+        <w:rPr>
+          <w:i/>
+        </w:rPr>
+        <w:t>Hello Chrome and Firefox, this is Edge calling</w:t>
+      </w:r>
+      <w:r>
+        <w:t>. Available from: &lt;</w:t>
+      </w:r>
+      <w:r>
+        <w:t>https://webrtchacks.com/chrome-firefox-edge-adapterjs/</w:t>
+      </w:r>
+      <w:r>
+        <w:t>&gt;. [6 January</w:t>
+      </w:r>
+      <w:r>
+        <w:t xml:space="preserve"> 2016]</w:t>
+      </w:r>
+    </w:p>
+    <w:p>
+      <w:r>
+        <w:lastRenderedPageBreak/>
+        <w:t>Hickson I</w:t>
+      </w:r>
+      <w:r>
+        <w:t xml:space="preserve"> 2015, </w:t>
+      </w:r>
+      <w:r>
+        <w:rPr>
+          <w:i/>
+        </w:rPr>
+        <w:t>Web Storage</w:t>
+      </w:r>
+      <w:r>
+        <w:t>, 2nd edn. Available from: &lt;</w:t>
+      </w:r>
+      <w:r>
+        <w:t>http://www.w3.org/TR/webstorage/</w:t>
+      </w:r>
+      <w:r>
+        <w:t>&gt;. [5 January</w:t>
+      </w:r>
+      <w:r>
+        <w:t xml:space="preserve"> 2016]</w:t>
+      </w:r>
+    </w:p>
+    <w:p>
+      <w:r>
+        <w:t>Huang W, Alem L, Nepal S, Thilakanathan D</w:t>
+      </w:r>
+      <w:r>
+        <w:t xml:space="preserve"> 2013, </w:t>
+      </w:r>
+      <w:r>
+        <w:t>‘</w:t>
+      </w:r>
+      <w:r>
+        <w:t>Supporting Tele-Assistance and Tele-Monitoring in Safety-Critical Environments</w:t>
+      </w:r>
+      <w:r>
+        <w:t>‘</w:t>
+      </w:r>
+      <w:r>
+        <w:rPr>
+          <w:i/>
+        </w:rPr>
+        <w:t>.</w:t>
+      </w:r>
+      <w:r>
+        <w:t xml:space="preserve"> Available from: ACM</w:t>
+      </w:r>
+      <w:r>
+        <w:t>.</w:t>
+      </w:r>
+      <w:r>
+        <w:t xml:space="preserve"> [</w:t>
+      </w:r>
+      <w:r>
+        <w:t>11 January</w:t>
+      </w:r>
+      <w:r>
+        <w:t xml:space="preserve"> 2016]</w:t>
+      </w:r>
+    </w:p>
+    <w:p>
+      <w:r>
+        <w:t>Janus, computer software 2016</w:t>
+      </w:r>
+      <w:r>
+        <w:t>, Available from: &lt;</w:t>
+      </w:r>
+      <w:r>
+        <w:t>https://github.com/meetecho/janus-gateway</w:t>
+      </w:r>
+      <w:r>
+        <w:t>&gt;. [2 January</w:t>
+      </w:r>
+      <w:r>
+        <w:t xml:space="preserve"> 2016]</w:t>
+      </w:r>
+    </w:p>
+    <w:p>
+      <w:r>
+        <w:t>Jenkov J</w:t>
+      </w:r>
+      <w:r>
+        <w:t xml:space="preserve"> 2014, </w:t>
+      </w:r>
+      <w:r>
+        <w:rPr>
+          <w:i/>
+        </w:rPr>
+        <w:t>Touch Event Handling in JavaScript</w:t>
+      </w:r>
+      <w:r>
+        <w:rPr>
+          <w:i/>
+        </w:rPr>
+        <w:t>.</w:t>
+      </w:r>
+      <w:r>
+        <w:t xml:space="preserve"> Available from: &lt;</w:t>
+      </w:r>
+      <w:r>
+        <w:t>http://tutorials.jenkov.com/responsive-mobile-friendly-web-design/touch-events-in-javascript.html</w:t>
+      </w:r>
+      <w:r>
+        <w:t>&gt;. [4 January</w:t>
+      </w:r>
+      <w:r>
+        <w:t xml:space="preserve"> 2016]</w:t>
+      </w:r>
+    </w:p>
+    <w:p>
+      <w:r>
+        <w:t>Levent-Levi T</w:t>
+      </w:r>
+      <w:r>
+        <w:t xml:space="preserve"> 2014, </w:t>
+      </w:r>
+      <w:r>
+        <w:rPr>
+          <w:i/>
+        </w:rPr>
+        <w:t xml:space="preserve">Who are the Winners and Losers of the WebRTC Video Codec MTI Decision? </w:t>
+      </w:r>
+      <w:r>
+        <w:t>Available from: &lt;</w:t>
+      </w:r>
+      <w:r>
+        <w:t>https://bloggeek.me/winners-losers-webrtc-video-mti/</w:t>
+      </w:r>
+      <w:r>
+        <w:t>&gt;. [5 January</w:t>
+      </w:r>
+      <w:r>
+        <w:t xml:space="preserve"> 2016]</w:t>
+      </w:r>
+    </w:p>
+    <w:p>
+      <w:r>
+        <w:t>Loreto, S &amp; Romano SP,</w:t>
+      </w:r>
+      <w:r>
+        <w:t xml:space="preserve"> 2014, </w:t>
+      </w:r>
+      <w:r>
+        <w:rPr>
+          <w:i/>
+        </w:rPr>
+        <w:t>Real-Time Communication with WebRTC</w:t>
+      </w:r>
+      <w:r>
+        <w:t xml:space="preserve">, </w:t>
+      </w:r>
+      <w:r>
+        <w:t xml:space="preserve">1st </w:t>
       </w:r>
       <w:proofErr w:type="gramStart"/>
       <w:r>
-        <w:t>J.,</w:t>
+        <w:t>edn.,</w:t>
       </w:r>
       <w:proofErr w:type="gramEnd"/>
       <w:r>
-        <w:t xml:space="preserve"> Munro J., Wiltzius T., Hickson I. 2015, </w:t>
+        <w:t xml:space="preserve"> </w:t>
+      </w:r>
+      <w:r>
+        <w:t>O’Reilly, Sebastopol.</w:t>
+      </w:r>
+    </w:p>
+    <w:p>
+      <w:r>
+        <w:t>OAuth, computer software 2015.</w:t>
+      </w:r>
+      <w:r>
+        <w:t xml:space="preserve"> </w:t>
+      </w:r>
+      <w:r>
+        <w:t>Available from: &lt;</w:t>
+      </w:r>
+      <w:r>
+        <w:t>http://oauth.net/</w:t>
+      </w:r>
+      <w:r>
+        <w:t>&gt;.</w:t>
+      </w:r>
+      <w:r>
+        <w:t xml:space="preserve"> </w:t>
+      </w:r>
+      <w:r>
+        <w:t>[30 December</w:t>
+      </w:r>
+      <w:r>
+        <w:t xml:space="preserve"> 2015]</w:t>
+      </w:r>
+    </w:p>
+    <w:p>
+      <w:r>
+        <w:t>Ranganathan A &amp; Sicking J</w:t>
+      </w:r>
+      <w:r>
+        <w:t xml:space="preserve"> 2015, </w:t>
       </w:r>
       <w:r>
         <w:rPr>
           <w:i/>
         </w:rPr>
-        <w:t xml:space="preserve">HTML Canvas 2D Context, </w:t>
-      </w:r>
-      <w:r>
-        <w:t>Available from: &lt;</w:t>
-      </w:r>
-      <w:r>
-        <w:t>http://www.w3.org/TR/2dcontext/</w:t>
-      </w:r>
-      <w:r>
-        <w:t>&gt; [3 January, 2016]</w:t>
-      </w:r>
-    </w:p>
-    <w:p>
-      <w:r>
-        <w:t xml:space="preserve">Dutton, S. 2012, </w:t>
+        <w:t>File API</w:t>
+      </w:r>
+      <w:r>
+        <w:t>, W3C Working Draft 21 April 2015. Available from: &lt;</w:t>
+      </w:r>
+      <w:r>
+        <w:t>http://www.w3.org/TR/FileAPI/</w:t>
+      </w:r>
+      <w:r>
+        <w:t>&gt;. [5 January</w:t>
+      </w:r>
+      <w:r>
+        <w:t xml:space="preserve"> 2016]</w:t>
+      </w:r>
+    </w:p>
+    <w:p>
+      <w:r>
+        <w:t>Skype, computer software 2016. Available from :</w:t>
+      </w:r>
+      <w:proofErr w:type="gramStart"/>
+      <w:r>
+        <w:t>&lt;</w:t>
+      </w:r>
+      <w:r>
+        <w:t>http</w:t>
+      </w:r>
+      <w:proofErr w:type="gramEnd"/>
+      <w:r>
+        <w:t>://www.skype.com/en/</w:t>
+      </w:r>
+      <w:r>
+        <w:t>&gt;. [11 January 2016]</w:t>
+      </w:r>
+    </w:p>
+    <w:p>
+      <w:r>
+        <w:t xml:space="preserve">Statista 2015, </w:t>
       </w:r>
       <w:r>
         <w:rPr>
           <w:i/>
         </w:rPr>
-        <w:t>Getting Started with WebRTC</w:t>
-      </w:r>
-      <w:r>
-        <w:t>, Available from: &lt;</w:t>
-      </w:r>
-      <w:r>
-        <w:t xml:space="preserve"> http://www.html5rocks.com/en/tutorials/webrtc/basics/</w:t>
-      </w:r>
-      <w:r>
-        <w:t>&gt; [2 January, 2016]</w:t>
-      </w:r>
-    </w:p>
-    <w:p>
-      <w:r>
-        <w:t xml:space="preserve">Google n.d., </w:t>
-      </w:r>
-      <w:r>
-        <w:rPr>
-          <w:i/>
-        </w:rPr>
-        <w:t>WebRTC Architecture</w:t>
+        <w:t>Market share of web browsers in Austria in 2014</w:t>
       </w:r>
       <w:r>
         <w:t>. Available from: &lt;</w:t>
       </w:r>
       <w:r>
-        <w:t>https://webrtc.org/architecture/</w:t>
-      </w:r>
-      <w:r>
-        <w:t>&gt; [5 January, 2016]</w:t>
-      </w:r>
-    </w:p>
-    <w:p>
-      <w:r>
-        <w:t xml:space="preserve">Grégoire, J.-C. 2015, </w:t>
-      </w:r>
-      <w:r>
-        <w:rPr>
-          <w:i/>
-        </w:rPr>
-        <w:t>On Embedded Real Time Media Communications</w:t>
-      </w:r>
-      <w:r>
-        <w:rPr>
-          <w:i/>
-        </w:rPr>
+        <w:t xml:space="preserve"> http://www.statista.com/statistics/421152/wbe-browser-market-share-in-austria/</w:t>
+      </w:r>
+      <w:r>
+        <w:t>&gt;</w:t>
+      </w:r>
+      <w:r>
+        <w:t>. [5 January</w:t>
+      </w:r>
+      <w:r>
+        <w:t xml:space="preserve"> 2016]</w:t>
+      </w:r>
+    </w:p>
+    <w:p>
+      <w:r>
+        <w:t>WebRTC Tutorial, 2014 (video file). Available from: &lt;</w:t>
+      </w:r>
+      <w:r>
+        <w:t xml:space="preserve"> https://www.youtube.com/watch?v=5ci91dfKCyc</w:t>
+      </w:r>
+      <w:r>
+        <w:t>&gt;. [5 January</w:t>
+      </w:r>
+      <w:r>
+        <w:t xml:space="preserve"> 2016]</w:t>
+      </w:r>
+    </w:p>
+    <w:p>
+      <w:r>
+        <w:t>What’s next for WebRTC, 2015 (video file). Available from: &lt;</w:t>
+      </w:r>
+      <w:r>
+        <w:t xml:space="preserve"> https://www.youtube.com/watch?v=HCE3S1E5UwY</w:t>
+      </w:r>
+      <w:r>
+        <w:t>&gt;</w:t>
+      </w:r>
+      <w:r>
         <w:t>.</w:t>
       </w:r>
       <w:r>
-        <w:t xml:space="preserve"> Available from: ACM. [4 January, 2016]</w:t>
-      </w:r>
-    </w:p>
-    <w:p>
-      <w:r>
-        <w:t xml:space="preserve">Hancke P. 2014, </w:t>
-      </w:r>
-      <w:r>
-        <w:rPr>
-          <w:i/>
-        </w:rPr>
-        <w:t>How does Hangouts use WebRTC? Webrtc-internals analysis</w:t>
-      </w:r>
-      <w:r>
-        <w:t>. Available from: &lt;</w:t>
-      </w:r>
-      <w:r>
-        <w:t xml:space="preserve"> https://webrtchacks.com/hangout-analysis-philipp-hancke/</w:t>
-      </w:r>
-      <w:r>
-        <w:t>&gt; [6 January, 2016]</w:t>
-      </w:r>
-    </w:p>
-    <w:p>
-      <w:r>
-        <w:t xml:space="preserve">Hancke P. 2015, </w:t>
-      </w:r>
-      <w:r>
-        <w:rPr>
-          <w:i/>
-        </w:rPr>
-        <w:t>Hello Chrome and Firefox, this is Edge calling</w:t>
-      </w:r>
-      <w:r>
-        <w:t>. Available from: &lt;</w:t>
-      </w:r>
-      <w:r>
-        <w:t>https://webrtchacks.com/chrome-firefox-edge-adapterjs/</w:t>
-      </w:r>
-      <w:r>
-        <w:t>&gt; [6 January, 2016]</w:t>
-      </w:r>
-    </w:p>
-    <w:p>
-      <w:r>
-        <w:t xml:space="preserve">Hickson I. 2015, </w:t>
-      </w:r>
-      <w:r>
-        <w:rPr>
-          <w:i/>
-        </w:rPr>
-        <w:t>Web Storage</w:t>
-      </w:r>
-      <w:r>
-        <w:t>, 2nd edn. Available from: &lt;</w:t>
-      </w:r>
-      <w:r>
-        <w:t>http://www.w3.org/TR/webstorage/</w:t>
-      </w:r>
-      <w:r>
-        <w:t>&gt; [5 January, 2016]</w:t>
-      </w:r>
-    </w:p>
-    <w:p>
-      <w:r>
-        <w:t xml:space="preserve">Janus </w:t>
-      </w:r>
-      <w:proofErr w:type="gramStart"/>
-      <w:r>
-        <w:t>n.d.,</w:t>
-      </w:r>
-      <w:proofErr w:type="gramEnd"/>
-      <w:r>
-        <w:t xml:space="preserve"> Available from: &lt;</w:t>
-      </w:r>
-      <w:r>
-        <w:t>https://github.com/meetecho/janus-gateway</w:t>
-      </w:r>
-      <w:r>
-        <w:t>&gt;. [2 January, 2016]</w:t>
-      </w:r>
-    </w:p>
-    <w:p>
-      <w:r>
-        <w:lastRenderedPageBreak/>
-        <w:t xml:space="preserve">Jenkov J. 2014, </w:t>
-      </w:r>
-      <w:r>
-        <w:rPr>
-          <w:i/>
-        </w:rPr>
-        <w:t>Touch Event Handling in JavaScript</w:t>
-      </w:r>
-      <w:r>
-        <w:t>, Available from: &lt;</w:t>
-      </w:r>
-      <w:r>
-        <w:t>http://tutorials.jenkov.com/responsive-mobile-friendly-web-design/touch-events-in-javascript.html</w:t>
-      </w:r>
-      <w:r>
-        <w:t>&gt; [4 January, 2016]</w:t>
-      </w:r>
-    </w:p>
-    <w:p>
-      <w:r>
-        <w:t xml:space="preserve">Levent-Levi T. 2014, </w:t>
-      </w:r>
-      <w:r>
-        <w:rPr>
-          <w:i/>
-        </w:rPr>
-        <w:t xml:space="preserve">Who are the Winners and Losers of the WebRTC Video Codec MTI Decision? </w:t>
-      </w:r>
-      <w:r>
-        <w:t>Available from: &lt;</w:t>
-      </w:r>
-      <w:r>
-        <w:t>https://bloggeek.me/winners-losers-webrtc-video-mti/</w:t>
-      </w:r>
-      <w:r>
-        <w:t>&gt; [5 January, 2016]</w:t>
-      </w:r>
-    </w:p>
-    <w:p>
-      <w:r>
-        <w:t xml:space="preserve">Loreto, S. &amp; Romano S. P. 2014, </w:t>
-      </w:r>
-      <w:r>
-        <w:rPr>
-          <w:i/>
-        </w:rPr>
-        <w:t>Real-Time Communication with WebRTC</w:t>
-      </w:r>
-      <w:r>
-        <w:t xml:space="preserve">, </w:t>
-      </w:r>
-      <w:r>
-        <w:t xml:space="preserve">1st </w:t>
-      </w:r>
-      <w:proofErr w:type="gramStart"/>
-      <w:r>
-        <w:t>edn.,</w:t>
-      </w:r>
-      <w:proofErr w:type="gramEnd"/>
-      <w:r>
-        <w:t xml:space="preserve"> </w:t>
-      </w:r>
-      <w:r>
-        <w:t>O’Reilly, Sebastopol.</w:t>
-      </w:r>
-    </w:p>
-    <w:p>
-      <w:r>
-        <w:t>OAuth</w:t>
-      </w:r>
-      <w:r>
-        <w:t xml:space="preserve"> </w:t>
-      </w:r>
-      <w:proofErr w:type="gramStart"/>
-      <w:r>
-        <w:t>n.d.</w:t>
-      </w:r>
-      <w:r>
-        <w:t>,</w:t>
-      </w:r>
-      <w:proofErr w:type="gramEnd"/>
-      <w:r>
-        <w:t xml:space="preserve"> </w:t>
-      </w:r>
-      <w:r>
-        <w:t>Available from: &lt;</w:t>
-      </w:r>
-      <w:r>
-        <w:t>http://oauth.net/</w:t>
-      </w:r>
-      <w:r>
-        <w:t>&gt;.</w:t>
-      </w:r>
-      <w:r>
-        <w:t xml:space="preserve"> </w:t>
-      </w:r>
-      <w:r>
-        <w:t>[30 December, 2015]</w:t>
-      </w:r>
-    </w:p>
-    <w:p>
-      <w:r>
-        <w:t xml:space="preserve">Ranganathan A. &amp; Sicking J. 2015, </w:t>
-      </w:r>
-      <w:r>
-        <w:rPr>
-          <w:i/>
-        </w:rPr>
-        <w:t>File API</w:t>
-      </w:r>
-      <w:r>
-        <w:t>, W3C Working Draft 21 April 2015. Available from: &lt;</w:t>
-      </w:r>
-      <w:r>
-        <w:t>http://www.w3.org/TR/FileAPI/</w:t>
-      </w:r>
-      <w:r>
-        <w:t>&gt; [5 January, 2016]</w:t>
-      </w:r>
-    </w:p>
-    <w:p>
-      <w:r>
-        <w:t xml:space="preserve">Statista 2015, </w:t>
-      </w:r>
-      <w:r>
-        <w:rPr>
-          <w:i/>
-        </w:rPr>
-        <w:t>Market share of web browsers in Austria in 2014</w:t>
-      </w:r>
-      <w:r>
-        <w:t>. Available from: &lt;</w:t>
-      </w:r>
-      <w:r>
-        <w:t xml:space="preserve"> http://www.statista.com/statistics/421152/wbe-browser-market-share-in-austria/</w:t>
-      </w:r>
-      <w:r>
-        <w:t>&gt; [5 January, 2016]</w:t>
-      </w:r>
-    </w:p>
-    <w:p>
-      <w:r>
-        <w:t>WebRTC Tutorial, 2014 (video file). Available from: &lt;</w:t>
-      </w:r>
-      <w:r>
-        <w:t xml:space="preserve"> https://www.youtube.com/watch?v=5ci91dfKCyc</w:t>
-      </w:r>
-      <w:r>
-        <w:t>&gt; [5 January, 2016]</w:t>
-      </w:r>
-    </w:p>
-    <w:p>
-      <w:r>
-        <w:t>What’s next for WebRTC, 2015 (video file). Available from: &lt;</w:t>
-      </w:r>
-      <w:r>
-        <w:t xml:space="preserve"> https://www.youtube.com/watch?v=HCE3S1E5UwY</w:t>
-      </w:r>
-      <w:r>
-        <w:t>&gt; [5 January, 2016]</w:t>
+        <w:t xml:space="preserve"> [5 January 2016]</w:t>
       </w:r>
     </w:p>
     <w:sectPr>
@@ -7808,7 +8879,7 @@
         <w:noProof/>
         <w:lang w:val="de-DE"/>
       </w:rPr>
-      <w:t>9</w:t>
+      <w:t>25</w:t>
     </w:r>
     <w:r>
       <w:fldChar w:fldCharType="end"/>
@@ -9871,7 +10942,7 @@
 </file>
 
 <file path=customXml/itemProps1.xml><?xml version="1.0" encoding="utf-8"?>
-<ds:datastoreItem xmlns:ds="http://schemas.openxmlformats.org/officeDocument/2006/customXml" ds:itemID="{B75A131C-ED9D-4DF1-8FA6-2D9BBF707A1E}">
+<ds:datastoreItem xmlns:ds="http://schemas.openxmlformats.org/officeDocument/2006/customXml" ds:itemID="{A056D066-AFE9-4717-B77E-821825B74F61}">
   <ds:schemaRefs>
     <ds:schemaRef ds:uri="http://schemas.openxmlformats.org/officeDocument/2006/bibliography"/>
   </ds:schemaRefs>

</xml_diff>

<commit_message>
Added remote support applications part to thesis
</commit_message>
<xml_diff>
--- a/thesis/BA1_WebRTC.docx
+++ b/thesis/BA1_WebRTC.docx
@@ -6,8 +6,6 @@
       <w:pPr>
         <w:jc w:val="center"/>
       </w:pPr>
-      <w:bookmarkStart w:id="0" w:name="_GoBack"/>
-      <w:bookmarkEnd w:id="0"/>
     </w:p>
     <w:p>
       <w:pPr>
@@ -316,7 +314,7 @@
       <w:r>
         <w:fldChar w:fldCharType="separate"/>
       </w:r>
-      <w:hyperlink w:anchor="_Toc440295755" w:history="1">
+      <w:hyperlink w:anchor="_Toc440486638" w:history="1">
         <w:r>
           <w:rPr>
             <w:rStyle w:val="Hyperlink"/>
@@ -343,7 +341,7 @@
             <w:noProof/>
             <w:webHidden/>
           </w:rPr>
-          <w:instrText xml:space="preserve"> PAGEREF _Toc440295755 \h </w:instrText>
+          <w:instrText xml:space="preserve"> PAGEREF _Toc440486638 \h </w:instrText>
         </w:r>
         <w:r>
           <w:rPr>
@@ -363,7 +361,7 @@
             <w:noProof/>
             <w:webHidden/>
           </w:rPr>
-          <w:t>5</w:t>
+          <w:t>6</w:t>
         </w:r>
         <w:r>
           <w:rPr>
@@ -387,7 +385,7 @@
           <w:lang w:eastAsia="de-AT"/>
         </w:rPr>
       </w:pPr>
-      <w:hyperlink w:anchor="_Toc440295756" w:history="1">
+      <w:hyperlink w:anchor="_Toc440486639" w:history="1">
         <w:r>
           <w:rPr>
             <w:rStyle w:val="Hyperlink"/>
@@ -429,7 +427,7 @@
             <w:noProof/>
             <w:webHidden/>
           </w:rPr>
-          <w:instrText xml:space="preserve"> PAGEREF _Toc440295756 \h </w:instrText>
+          <w:instrText xml:space="preserve"> PAGEREF _Toc440486639 \h </w:instrText>
         </w:r>
         <w:r>
           <w:rPr>
@@ -449,7 +447,7 @@
             <w:noProof/>
             <w:webHidden/>
           </w:rPr>
-          <w:t>6</w:t>
+          <w:t>7</w:t>
         </w:r>
         <w:r>
           <w:rPr>
@@ -473,7 +471,7 @@
           <w:lang w:eastAsia="de-AT"/>
         </w:rPr>
       </w:pPr>
-      <w:hyperlink w:anchor="_Toc440295757" w:history="1">
+      <w:hyperlink w:anchor="_Toc440486640" w:history="1">
         <w:r>
           <w:rPr>
             <w:rStyle w:val="Hyperlink"/>
@@ -515,7 +513,7 @@
             <w:noProof/>
             <w:webHidden/>
           </w:rPr>
-          <w:instrText xml:space="preserve"> PAGEREF _Toc440295757 \h </w:instrText>
+          <w:instrText xml:space="preserve"> PAGEREF _Toc440486640 \h </w:instrText>
         </w:r>
         <w:r>
           <w:rPr>
@@ -535,7 +533,7 @@
             <w:noProof/>
             <w:webHidden/>
           </w:rPr>
-          <w:t>7</w:t>
+          <w:t>8</w:t>
         </w:r>
         <w:r>
           <w:rPr>
@@ -559,7 +557,7 @@
           <w:lang w:eastAsia="de-AT"/>
         </w:rPr>
       </w:pPr>
-      <w:hyperlink w:anchor="_Toc440295758" w:history="1">
+      <w:hyperlink w:anchor="_Toc440486641" w:history="1">
         <w:r>
           <w:rPr>
             <w:rStyle w:val="Hyperlink"/>
@@ -580,7 +578,7 @@
             <w:rStyle w:val="Hyperlink"/>
             <w:noProof/>
           </w:rPr>
-          <w:t>Definition</w:t>
+          <w:t>Requirements</w:t>
         </w:r>
         <w:r>
           <w:rPr>
@@ -601,7 +599,7 @@
             <w:noProof/>
             <w:webHidden/>
           </w:rPr>
-          <w:instrText xml:space="preserve"> PAGEREF _Toc440295758 \h </w:instrText>
+          <w:instrText xml:space="preserve"> PAGEREF _Toc440486641 \h </w:instrText>
         </w:r>
         <w:r>
           <w:rPr>
@@ -621,7 +619,7 @@
             <w:noProof/>
             <w:webHidden/>
           </w:rPr>
-          <w:t>7</w:t>
+          <w:t>8</w:t>
         </w:r>
         <w:r>
           <w:rPr>
@@ -645,7 +643,7 @@
           <w:lang w:eastAsia="de-AT"/>
         </w:rPr>
       </w:pPr>
-      <w:hyperlink w:anchor="_Toc440295759" w:history="1">
+      <w:hyperlink w:anchor="_Toc440486642" w:history="1">
         <w:r>
           <w:rPr>
             <w:rStyle w:val="Hyperlink"/>
@@ -687,7 +685,7 @@
             <w:noProof/>
             <w:webHidden/>
           </w:rPr>
-          <w:instrText xml:space="preserve"> PAGEREF _Toc440295759 \h </w:instrText>
+          <w:instrText xml:space="preserve"> PAGEREF _Toc440486642 \h </w:instrText>
         </w:r>
         <w:r>
           <w:rPr>
@@ -707,7 +705,7 @@
             <w:noProof/>
             <w:webHidden/>
           </w:rPr>
-          <w:t>7</w:t>
+          <w:t>8</w:t>
         </w:r>
         <w:r>
           <w:rPr>
@@ -729,7 +727,7 @@
           <w:noProof/>
         </w:rPr>
       </w:pPr>
-      <w:hyperlink w:anchor="_Toc440295760" w:history="1">
+      <w:hyperlink w:anchor="_Toc440486643" w:history="1">
         <w:r>
           <w:rPr>
             <w:rStyle w:val="Hyperlink"/>
@@ -769,7 +767,7 @@
             <w:noProof/>
             <w:webHidden/>
           </w:rPr>
-          <w:instrText xml:space="preserve"> PAGEREF _Toc440295760 \h </w:instrText>
+          <w:instrText xml:space="preserve"> PAGEREF _Toc440486643 \h </w:instrText>
         </w:r>
         <w:r>
           <w:rPr>
@@ -789,7 +787,7 @@
             <w:noProof/>
             <w:webHidden/>
           </w:rPr>
-          <w:t>7</w:t>
+          <w:t>8</w:t>
         </w:r>
         <w:r>
           <w:rPr>
@@ -811,7 +809,7 @@
           <w:noProof/>
         </w:rPr>
       </w:pPr>
-      <w:hyperlink w:anchor="_Toc440295761" w:history="1">
+      <w:hyperlink w:anchor="_Toc440486644" w:history="1">
         <w:r>
           <w:rPr>
             <w:rStyle w:val="Hyperlink"/>
@@ -851,7 +849,7 @@
             <w:noProof/>
             <w:webHidden/>
           </w:rPr>
-          <w:instrText xml:space="preserve"> PAGEREF _Toc440295761 \h </w:instrText>
+          <w:instrText xml:space="preserve"> PAGEREF _Toc440486644 \h </w:instrText>
         </w:r>
         <w:r>
           <w:rPr>
@@ -871,7 +869,7 @@
             <w:noProof/>
             <w:webHidden/>
           </w:rPr>
-          <w:t>7</w:t>
+          <w:t>8</w:t>
         </w:r>
         <w:r>
           <w:rPr>
@@ -893,7 +891,7 @@
           <w:noProof/>
         </w:rPr>
       </w:pPr>
-      <w:hyperlink w:anchor="_Toc440295762" w:history="1">
+      <w:hyperlink w:anchor="_Toc440486645" w:history="1">
         <w:r>
           <w:rPr>
             <w:rStyle w:val="Hyperlink"/>
@@ -933,7 +931,7 @@
             <w:noProof/>
             <w:webHidden/>
           </w:rPr>
-          <w:instrText xml:space="preserve"> PAGEREF _Toc440295762 \h </w:instrText>
+          <w:instrText xml:space="preserve"> PAGEREF _Toc440486645 \h </w:instrText>
         </w:r>
         <w:r>
           <w:rPr>
@@ -953,7 +951,7 @@
             <w:noProof/>
             <w:webHidden/>
           </w:rPr>
-          <w:t>7</w:t>
+          <w:t>8</w:t>
         </w:r>
         <w:r>
           <w:rPr>
@@ -977,7 +975,7 @@
           <w:lang w:eastAsia="de-AT"/>
         </w:rPr>
       </w:pPr>
-      <w:hyperlink w:anchor="_Toc440295763" w:history="1">
+      <w:hyperlink w:anchor="_Toc440486646" w:history="1">
         <w:r>
           <w:rPr>
             <w:rStyle w:val="Hyperlink"/>
@@ -1019,7 +1017,7 @@
             <w:noProof/>
             <w:webHidden/>
           </w:rPr>
-          <w:instrText xml:space="preserve"> PAGEREF _Toc440295763 \h </w:instrText>
+          <w:instrText xml:space="preserve"> PAGEREF _Toc440486646 \h </w:instrText>
         </w:r>
         <w:r>
           <w:rPr>
@@ -1039,7 +1037,171 @@
             <w:noProof/>
             <w:webHidden/>
           </w:rPr>
-          <w:t>7</w:t>
+          <w:t>9</w:t>
+        </w:r>
+        <w:r>
+          <w:rPr>
+            <w:noProof/>
+            <w:webHidden/>
+          </w:rPr>
+          <w:fldChar w:fldCharType="end"/>
+        </w:r>
+      </w:hyperlink>
+    </w:p>
+    <w:p>
+      <w:pPr>
+        <w:pStyle w:val="Verzeichnis3"/>
+        <w:tabs>
+          <w:tab w:val="left" w:pos="1320"/>
+          <w:tab w:val="right" w:leader="dot" w:pos="8210"/>
+        </w:tabs>
+        <w:rPr>
+          <w:noProof/>
+        </w:rPr>
+      </w:pPr>
+      <w:hyperlink w:anchor="_Toc440486647" w:history="1">
+        <w:r>
+          <w:rPr>
+            <w:rStyle w:val="Hyperlink"/>
+            <w:noProof/>
+          </w:rPr>
+          <w:t>2.3.1</w:t>
+        </w:r>
+        <w:r>
+          <w:rPr>
+            <w:noProof/>
+          </w:rPr>
+          <w:tab/>
+        </w:r>
+        <w:r>
+          <w:rPr>
+            <w:rStyle w:val="Hyperlink"/>
+            <w:noProof/>
+          </w:rPr>
+          <w:t>Augmented Reality</w:t>
+        </w:r>
+        <w:r>
+          <w:rPr>
+            <w:noProof/>
+            <w:webHidden/>
+          </w:rPr>
+          <w:tab/>
+        </w:r>
+        <w:r>
+          <w:rPr>
+            <w:noProof/>
+            <w:webHidden/>
+          </w:rPr>
+          <w:fldChar w:fldCharType="begin"/>
+        </w:r>
+        <w:r>
+          <w:rPr>
+            <w:noProof/>
+            <w:webHidden/>
+          </w:rPr>
+          <w:instrText xml:space="preserve"> PAGEREF _Toc440486647 \h </w:instrText>
+        </w:r>
+        <w:r>
+          <w:rPr>
+            <w:noProof/>
+            <w:webHidden/>
+          </w:rPr>
+        </w:r>
+        <w:r>
+          <w:rPr>
+            <w:noProof/>
+            <w:webHidden/>
+          </w:rPr>
+          <w:fldChar w:fldCharType="separate"/>
+        </w:r>
+        <w:r>
+          <w:rPr>
+            <w:noProof/>
+            <w:webHidden/>
+          </w:rPr>
+          <w:t>9</w:t>
+        </w:r>
+        <w:r>
+          <w:rPr>
+            <w:noProof/>
+            <w:webHidden/>
+          </w:rPr>
+          <w:fldChar w:fldCharType="end"/>
+        </w:r>
+      </w:hyperlink>
+    </w:p>
+    <w:p>
+      <w:pPr>
+        <w:pStyle w:val="Verzeichnis3"/>
+        <w:tabs>
+          <w:tab w:val="left" w:pos="1320"/>
+          <w:tab w:val="right" w:leader="dot" w:pos="8210"/>
+        </w:tabs>
+        <w:rPr>
+          <w:noProof/>
+        </w:rPr>
+      </w:pPr>
+      <w:hyperlink w:anchor="_Toc440486648" w:history="1">
+        <w:r>
+          <w:rPr>
+            <w:rStyle w:val="Hyperlink"/>
+            <w:noProof/>
+          </w:rPr>
+          <w:t>2.3.2</w:t>
+        </w:r>
+        <w:r>
+          <w:rPr>
+            <w:noProof/>
+          </w:rPr>
+          <w:tab/>
+        </w:r>
+        <w:r>
+          <w:rPr>
+            <w:rStyle w:val="Hyperlink"/>
+            <w:noProof/>
+          </w:rPr>
+          <w:t>Mixed reality</w:t>
+        </w:r>
+        <w:r>
+          <w:rPr>
+            <w:noProof/>
+            <w:webHidden/>
+          </w:rPr>
+          <w:tab/>
+        </w:r>
+        <w:r>
+          <w:rPr>
+            <w:noProof/>
+            <w:webHidden/>
+          </w:rPr>
+          <w:fldChar w:fldCharType="begin"/>
+        </w:r>
+        <w:r>
+          <w:rPr>
+            <w:noProof/>
+            <w:webHidden/>
+          </w:rPr>
+          <w:instrText xml:space="preserve"> PAGEREF _Toc440486648 \h </w:instrText>
+        </w:r>
+        <w:r>
+          <w:rPr>
+            <w:noProof/>
+            <w:webHidden/>
+          </w:rPr>
+        </w:r>
+        <w:r>
+          <w:rPr>
+            <w:noProof/>
+            <w:webHidden/>
+          </w:rPr>
+          <w:fldChar w:fldCharType="separate"/>
+        </w:r>
+        <w:r>
+          <w:rPr>
+            <w:noProof/>
+            <w:webHidden/>
+          </w:rPr>
+          <w:t>9</w:t>
         </w:r>
         <w:r>
           <w:rPr>
@@ -1063,7 +1225,7 @@
           <w:lang w:eastAsia="de-AT"/>
         </w:rPr>
       </w:pPr>
-      <w:hyperlink w:anchor="_Toc440295764" w:history="1">
+      <w:hyperlink w:anchor="_Toc440486649" w:history="1">
         <w:r>
           <w:rPr>
             <w:rStyle w:val="Hyperlink"/>
@@ -1105,7 +1267,7 @@
             <w:noProof/>
             <w:webHidden/>
           </w:rPr>
-          <w:instrText xml:space="preserve"> PAGEREF _Toc440295764 \h </w:instrText>
+          <w:instrText xml:space="preserve"> PAGEREF _Toc440486649 \h </w:instrText>
         </w:r>
         <w:r>
           <w:rPr>
@@ -1125,7 +1287,171 @@
             <w:noProof/>
             <w:webHidden/>
           </w:rPr>
-          <w:t>7</w:t>
+          <w:t>10</w:t>
+        </w:r>
+        <w:r>
+          <w:rPr>
+            <w:noProof/>
+            <w:webHidden/>
+          </w:rPr>
+          <w:fldChar w:fldCharType="end"/>
+        </w:r>
+      </w:hyperlink>
+    </w:p>
+    <w:p>
+      <w:pPr>
+        <w:pStyle w:val="Verzeichnis3"/>
+        <w:tabs>
+          <w:tab w:val="left" w:pos="1320"/>
+          <w:tab w:val="right" w:leader="dot" w:pos="8210"/>
+        </w:tabs>
+        <w:rPr>
+          <w:noProof/>
+        </w:rPr>
+      </w:pPr>
+      <w:hyperlink w:anchor="_Toc440486650" w:history="1">
+        <w:r>
+          <w:rPr>
+            <w:rStyle w:val="Hyperlink"/>
+            <w:noProof/>
+          </w:rPr>
+          <w:t>2.4.1</w:t>
+        </w:r>
+        <w:r>
+          <w:rPr>
+            <w:noProof/>
+          </w:rPr>
+          <w:tab/>
+        </w:r>
+        <w:r>
+          <w:rPr>
+            <w:rStyle w:val="Hyperlink"/>
+            <w:noProof/>
+          </w:rPr>
+          <w:t>Handheld devices</w:t>
+        </w:r>
+        <w:r>
+          <w:rPr>
+            <w:noProof/>
+            <w:webHidden/>
+          </w:rPr>
+          <w:tab/>
+        </w:r>
+        <w:r>
+          <w:rPr>
+            <w:noProof/>
+            <w:webHidden/>
+          </w:rPr>
+          <w:fldChar w:fldCharType="begin"/>
+        </w:r>
+        <w:r>
+          <w:rPr>
+            <w:noProof/>
+            <w:webHidden/>
+          </w:rPr>
+          <w:instrText xml:space="preserve"> PAGEREF _Toc440486650 \h </w:instrText>
+        </w:r>
+        <w:r>
+          <w:rPr>
+            <w:noProof/>
+            <w:webHidden/>
+          </w:rPr>
+        </w:r>
+        <w:r>
+          <w:rPr>
+            <w:noProof/>
+            <w:webHidden/>
+          </w:rPr>
+          <w:fldChar w:fldCharType="separate"/>
+        </w:r>
+        <w:r>
+          <w:rPr>
+            <w:noProof/>
+            <w:webHidden/>
+          </w:rPr>
+          <w:t>10</w:t>
+        </w:r>
+        <w:r>
+          <w:rPr>
+            <w:noProof/>
+            <w:webHidden/>
+          </w:rPr>
+          <w:fldChar w:fldCharType="end"/>
+        </w:r>
+      </w:hyperlink>
+    </w:p>
+    <w:p>
+      <w:pPr>
+        <w:pStyle w:val="Verzeichnis3"/>
+        <w:tabs>
+          <w:tab w:val="left" w:pos="1320"/>
+          <w:tab w:val="right" w:leader="dot" w:pos="8210"/>
+        </w:tabs>
+        <w:rPr>
+          <w:noProof/>
+        </w:rPr>
+      </w:pPr>
+      <w:hyperlink w:anchor="_Toc440486651" w:history="1">
+        <w:r>
+          <w:rPr>
+            <w:rStyle w:val="Hyperlink"/>
+            <w:noProof/>
+          </w:rPr>
+          <w:t>2.4.2</w:t>
+        </w:r>
+        <w:r>
+          <w:rPr>
+            <w:noProof/>
+          </w:rPr>
+          <w:tab/>
+        </w:r>
+        <w:r>
+          <w:rPr>
+            <w:rStyle w:val="Hyperlink"/>
+            <w:noProof/>
+          </w:rPr>
+          <w:t>Wearable devices</w:t>
+        </w:r>
+        <w:r>
+          <w:rPr>
+            <w:noProof/>
+            <w:webHidden/>
+          </w:rPr>
+          <w:tab/>
+        </w:r>
+        <w:r>
+          <w:rPr>
+            <w:noProof/>
+            <w:webHidden/>
+          </w:rPr>
+          <w:fldChar w:fldCharType="begin"/>
+        </w:r>
+        <w:r>
+          <w:rPr>
+            <w:noProof/>
+            <w:webHidden/>
+          </w:rPr>
+          <w:instrText xml:space="preserve"> PAGEREF _Toc440486651 \h </w:instrText>
+        </w:r>
+        <w:r>
+          <w:rPr>
+            <w:noProof/>
+            <w:webHidden/>
+          </w:rPr>
+        </w:r>
+        <w:r>
+          <w:rPr>
+            <w:noProof/>
+            <w:webHidden/>
+          </w:rPr>
+          <w:fldChar w:fldCharType="separate"/>
+        </w:r>
+        <w:r>
+          <w:rPr>
+            <w:noProof/>
+            <w:webHidden/>
+          </w:rPr>
+          <w:t>10</w:t>
         </w:r>
         <w:r>
           <w:rPr>
@@ -1149,7 +1475,7 @@
           <w:lang w:eastAsia="de-AT"/>
         </w:rPr>
       </w:pPr>
-      <w:hyperlink w:anchor="_Toc440295765" w:history="1">
+      <w:hyperlink w:anchor="_Toc440486652" w:history="1">
         <w:r>
           <w:rPr>
             <w:rStyle w:val="Hyperlink"/>
@@ -1191,7 +1517,7 @@
             <w:noProof/>
             <w:webHidden/>
           </w:rPr>
-          <w:instrText xml:space="preserve"> PAGEREF _Toc440295765 \h </w:instrText>
+          <w:instrText xml:space="preserve"> PAGEREF _Toc440486652 \h </w:instrText>
         </w:r>
         <w:r>
           <w:rPr>
@@ -1211,7 +1537,7 @@
             <w:noProof/>
             <w:webHidden/>
           </w:rPr>
-          <w:t>8</w:t>
+          <w:t>12</w:t>
         </w:r>
         <w:r>
           <w:rPr>
@@ -1235,7 +1561,7 @@
           <w:lang w:eastAsia="de-AT"/>
         </w:rPr>
       </w:pPr>
-      <w:hyperlink w:anchor="_Toc440295766" w:history="1">
+      <w:hyperlink w:anchor="_Toc440486653" w:history="1">
         <w:r>
           <w:rPr>
             <w:rStyle w:val="Hyperlink"/>
@@ -1277,7 +1603,7 @@
             <w:noProof/>
             <w:webHidden/>
           </w:rPr>
-          <w:instrText xml:space="preserve"> PAGEREF _Toc440295766 \h </w:instrText>
+          <w:instrText xml:space="preserve"> PAGEREF _Toc440486653 \h </w:instrText>
         </w:r>
         <w:r>
           <w:rPr>
@@ -1297,7 +1623,7 @@
             <w:noProof/>
             <w:webHidden/>
           </w:rPr>
-          <w:t>8</w:t>
+          <w:t>12</w:t>
         </w:r>
         <w:r>
           <w:rPr>
@@ -1319,7 +1645,7 @@
           <w:noProof/>
         </w:rPr>
       </w:pPr>
-      <w:hyperlink w:anchor="_Toc440295767" w:history="1">
+      <w:hyperlink w:anchor="_Toc440486654" w:history="1">
         <w:r>
           <w:rPr>
             <w:rStyle w:val="Hyperlink"/>
@@ -1359,7 +1685,7 @@
             <w:noProof/>
             <w:webHidden/>
           </w:rPr>
-          <w:instrText xml:space="preserve"> PAGEREF _Toc440295767 \h </w:instrText>
+          <w:instrText xml:space="preserve"> PAGEREF _Toc440486654 \h </w:instrText>
         </w:r>
         <w:r>
           <w:rPr>
@@ -1379,7 +1705,7 @@
             <w:noProof/>
             <w:webHidden/>
           </w:rPr>
-          <w:t>8</w:t>
+          <w:t>12</w:t>
         </w:r>
         <w:r>
           <w:rPr>
@@ -1401,7 +1727,7 @@
           <w:noProof/>
         </w:rPr>
       </w:pPr>
-      <w:hyperlink w:anchor="_Toc440295768" w:history="1">
+      <w:hyperlink w:anchor="_Toc440486655" w:history="1">
         <w:r>
           <w:rPr>
             <w:rStyle w:val="Hyperlink"/>
@@ -1441,7 +1767,7 @@
             <w:noProof/>
             <w:webHidden/>
           </w:rPr>
-          <w:instrText xml:space="preserve"> PAGEREF _Toc440295768 \h </w:instrText>
+          <w:instrText xml:space="preserve"> PAGEREF _Toc440486655 \h </w:instrText>
         </w:r>
         <w:r>
           <w:rPr>
@@ -1461,7 +1787,7 @@
             <w:noProof/>
             <w:webHidden/>
           </w:rPr>
-          <w:t>9</w:t>
+          <w:t>13</w:t>
         </w:r>
         <w:r>
           <w:rPr>
@@ -1483,7 +1809,7 @@
           <w:noProof/>
         </w:rPr>
       </w:pPr>
-      <w:hyperlink w:anchor="_Toc440295769" w:history="1">
+      <w:hyperlink w:anchor="_Toc440486656" w:history="1">
         <w:r>
           <w:rPr>
             <w:rStyle w:val="Hyperlink"/>
@@ -1523,7 +1849,7 @@
             <w:noProof/>
             <w:webHidden/>
           </w:rPr>
-          <w:instrText xml:space="preserve"> PAGEREF _Toc440295769 \h </w:instrText>
+          <w:instrText xml:space="preserve"> PAGEREF _Toc440486656 \h </w:instrText>
         </w:r>
         <w:r>
           <w:rPr>
@@ -1543,7 +1869,7 @@
             <w:noProof/>
             <w:webHidden/>
           </w:rPr>
-          <w:t>10</w:t>
+          <w:t>14</w:t>
         </w:r>
         <w:r>
           <w:rPr>
@@ -1565,7 +1891,7 @@
           <w:noProof/>
         </w:rPr>
       </w:pPr>
-      <w:hyperlink w:anchor="_Toc440295770" w:history="1">
+      <w:hyperlink w:anchor="_Toc440486657" w:history="1">
         <w:r>
           <w:rPr>
             <w:rStyle w:val="Hyperlink"/>
@@ -1605,7 +1931,7 @@
             <w:noProof/>
             <w:webHidden/>
           </w:rPr>
-          <w:instrText xml:space="preserve"> PAGEREF _Toc440295770 \h </w:instrText>
+          <w:instrText xml:space="preserve"> PAGEREF _Toc440486657 \h </w:instrText>
         </w:r>
         <w:r>
           <w:rPr>
@@ -1625,7 +1951,7 @@
             <w:noProof/>
             <w:webHidden/>
           </w:rPr>
-          <w:t>10</w:t>
+          <w:t>14</w:t>
         </w:r>
         <w:r>
           <w:rPr>
@@ -1647,7 +1973,7 @@
           <w:noProof/>
         </w:rPr>
       </w:pPr>
-      <w:hyperlink w:anchor="_Toc440295771" w:history="1">
+      <w:hyperlink w:anchor="_Toc440486658" w:history="1">
         <w:r>
           <w:rPr>
             <w:rStyle w:val="Hyperlink"/>
@@ -1687,7 +2013,7 @@
             <w:noProof/>
             <w:webHidden/>
           </w:rPr>
-          <w:instrText xml:space="preserve"> PAGEREF _Toc440295771 \h </w:instrText>
+          <w:instrText xml:space="preserve"> PAGEREF _Toc440486658 \h </w:instrText>
         </w:r>
         <w:r>
           <w:rPr>
@@ -1707,7 +2033,7 @@
             <w:noProof/>
             <w:webHidden/>
           </w:rPr>
-          <w:t>12</w:t>
+          <w:t>16</w:t>
         </w:r>
         <w:r>
           <w:rPr>
@@ -1729,7 +2055,7 @@
           <w:noProof/>
         </w:rPr>
       </w:pPr>
-      <w:hyperlink w:anchor="_Toc440295772" w:history="1">
+      <w:hyperlink w:anchor="_Toc440486659" w:history="1">
         <w:r>
           <w:rPr>
             <w:rStyle w:val="Hyperlink"/>
@@ -1769,7 +2095,7 @@
             <w:noProof/>
             <w:webHidden/>
           </w:rPr>
-          <w:instrText xml:space="preserve"> PAGEREF _Toc440295772 \h </w:instrText>
+          <w:instrText xml:space="preserve"> PAGEREF _Toc440486659 \h </w:instrText>
         </w:r>
         <w:r>
           <w:rPr>
@@ -1789,7 +2115,7 @@
             <w:noProof/>
             <w:webHidden/>
           </w:rPr>
-          <w:t>13</w:t>
+          <w:t>17</w:t>
         </w:r>
         <w:r>
           <w:rPr>
@@ -1813,7 +2139,7 @@
           <w:lang w:eastAsia="de-AT"/>
         </w:rPr>
       </w:pPr>
-      <w:hyperlink w:anchor="_Toc440295773" w:history="1">
+      <w:hyperlink w:anchor="_Toc440486660" w:history="1">
         <w:r>
           <w:rPr>
             <w:rStyle w:val="Hyperlink"/>
@@ -1855,7 +2181,7 @@
             <w:noProof/>
             <w:webHidden/>
           </w:rPr>
-          <w:instrText xml:space="preserve"> PAGEREF _Toc440295773 \h </w:instrText>
+          <w:instrText xml:space="preserve"> PAGEREF _Toc440486660 \h </w:instrText>
         </w:r>
         <w:r>
           <w:rPr>
@@ -1875,7 +2201,7 @@
             <w:noProof/>
             <w:webHidden/>
           </w:rPr>
-          <w:t>13</w:t>
+          <w:t>17</w:t>
         </w:r>
         <w:r>
           <w:rPr>
@@ -1897,7 +2223,7 @@
           <w:noProof/>
         </w:rPr>
       </w:pPr>
-      <w:hyperlink w:anchor="_Toc440295774" w:history="1">
+      <w:hyperlink w:anchor="_Toc440486661" w:history="1">
         <w:r>
           <w:rPr>
             <w:rStyle w:val="Hyperlink"/>
@@ -1937,7 +2263,7 @@
             <w:noProof/>
             <w:webHidden/>
           </w:rPr>
-          <w:instrText xml:space="preserve"> PAGEREF _Toc440295774 \h </w:instrText>
+          <w:instrText xml:space="preserve"> PAGEREF _Toc440486661 \h </w:instrText>
         </w:r>
         <w:r>
           <w:rPr>
@@ -1957,7 +2283,7 @@
             <w:noProof/>
             <w:webHidden/>
           </w:rPr>
-          <w:t>13</w:t>
+          <w:t>17</w:t>
         </w:r>
         <w:r>
           <w:rPr>
@@ -1979,7 +2305,7 @@
           <w:noProof/>
         </w:rPr>
       </w:pPr>
-      <w:hyperlink w:anchor="_Toc440295775" w:history="1">
+      <w:hyperlink w:anchor="_Toc440486662" w:history="1">
         <w:r>
           <w:rPr>
             <w:rStyle w:val="Hyperlink"/>
@@ -2019,7 +2345,7 @@
             <w:noProof/>
             <w:webHidden/>
           </w:rPr>
-          <w:instrText xml:space="preserve"> PAGEREF _Toc440295775 \h </w:instrText>
+          <w:instrText xml:space="preserve"> PAGEREF _Toc440486662 \h </w:instrText>
         </w:r>
         <w:r>
           <w:rPr>
@@ -2039,7 +2365,7 @@
             <w:noProof/>
             <w:webHidden/>
           </w:rPr>
-          <w:t>14</w:t>
+          <w:t>18</w:t>
         </w:r>
         <w:r>
           <w:rPr>
@@ -2061,7 +2387,7 @@
           <w:noProof/>
         </w:rPr>
       </w:pPr>
-      <w:hyperlink w:anchor="_Toc440295776" w:history="1">
+      <w:hyperlink w:anchor="_Toc440486663" w:history="1">
         <w:r>
           <w:rPr>
             <w:rStyle w:val="Hyperlink"/>
@@ -2101,7 +2427,7 @@
             <w:noProof/>
             <w:webHidden/>
           </w:rPr>
-          <w:instrText xml:space="preserve"> PAGEREF _Toc440295776 \h </w:instrText>
+          <w:instrText xml:space="preserve"> PAGEREF _Toc440486663 \h </w:instrText>
         </w:r>
         <w:r>
           <w:rPr>
@@ -2121,7 +2447,7 @@
             <w:noProof/>
             <w:webHidden/>
           </w:rPr>
-          <w:t>14</w:t>
+          <w:t>18</w:t>
         </w:r>
         <w:r>
           <w:rPr>
@@ -2145,7 +2471,7 @@
           <w:lang w:eastAsia="de-AT"/>
         </w:rPr>
       </w:pPr>
-      <w:hyperlink w:anchor="_Toc440295777" w:history="1">
+      <w:hyperlink w:anchor="_Toc440486664" w:history="1">
         <w:r>
           <w:rPr>
             <w:rStyle w:val="Hyperlink"/>
@@ -2187,7 +2513,7 @@
             <w:noProof/>
             <w:webHidden/>
           </w:rPr>
-          <w:instrText xml:space="preserve"> PAGEREF _Toc440295777 \h </w:instrText>
+          <w:instrText xml:space="preserve"> PAGEREF _Toc440486664 \h </w:instrText>
         </w:r>
         <w:r>
           <w:rPr>
@@ -2207,7 +2533,7 @@
             <w:noProof/>
             <w:webHidden/>
           </w:rPr>
-          <w:t>14</w:t>
+          <w:t>18</w:t>
         </w:r>
         <w:r>
           <w:rPr>
@@ -2229,7 +2555,7 @@
           <w:noProof/>
         </w:rPr>
       </w:pPr>
-      <w:hyperlink w:anchor="_Toc440295778" w:history="1">
+      <w:hyperlink w:anchor="_Toc440486665" w:history="1">
         <w:r>
           <w:rPr>
             <w:rStyle w:val="Hyperlink"/>
@@ -2269,7 +2595,7 @@
             <w:noProof/>
             <w:webHidden/>
           </w:rPr>
-          <w:instrText xml:space="preserve"> PAGEREF _Toc440295778 \h </w:instrText>
+          <w:instrText xml:space="preserve"> PAGEREF _Toc440486665 \h </w:instrText>
         </w:r>
         <w:r>
           <w:rPr>
@@ -2289,7 +2615,7 @@
             <w:noProof/>
             <w:webHidden/>
           </w:rPr>
-          <w:t>14</w:t>
+          <w:t>18</w:t>
         </w:r>
         <w:r>
           <w:rPr>
@@ -2311,7 +2637,7 @@
           <w:noProof/>
         </w:rPr>
       </w:pPr>
-      <w:hyperlink w:anchor="_Toc440295779" w:history="1">
+      <w:hyperlink w:anchor="_Toc440486666" w:history="1">
         <w:r>
           <w:rPr>
             <w:rStyle w:val="Hyperlink"/>
@@ -2351,7 +2677,7 @@
             <w:noProof/>
             <w:webHidden/>
           </w:rPr>
-          <w:instrText xml:space="preserve"> PAGEREF _Toc440295779 \h </w:instrText>
+          <w:instrText xml:space="preserve"> PAGEREF _Toc440486666 \h </w:instrText>
         </w:r>
         <w:r>
           <w:rPr>
@@ -2371,7 +2697,7 @@
             <w:noProof/>
             <w:webHidden/>
           </w:rPr>
-          <w:t>15</w:t>
+          <w:t>19</w:t>
         </w:r>
         <w:r>
           <w:rPr>
@@ -2393,7 +2719,7 @@
           <w:noProof/>
         </w:rPr>
       </w:pPr>
-      <w:hyperlink w:anchor="_Toc440295780" w:history="1">
+      <w:hyperlink w:anchor="_Toc440486667" w:history="1">
         <w:r>
           <w:rPr>
             <w:rStyle w:val="Hyperlink"/>
@@ -2433,7 +2759,7 @@
             <w:noProof/>
             <w:webHidden/>
           </w:rPr>
-          <w:instrText xml:space="preserve"> PAGEREF _Toc440295780 \h </w:instrText>
+          <w:instrText xml:space="preserve"> PAGEREF _Toc440486667 \h </w:instrText>
         </w:r>
         <w:r>
           <w:rPr>
@@ -2453,7 +2779,7 @@
             <w:noProof/>
             <w:webHidden/>
           </w:rPr>
-          <w:t>15</w:t>
+          <w:t>19</w:t>
         </w:r>
         <w:r>
           <w:rPr>
@@ -2475,7 +2801,7 @@
           <w:noProof/>
         </w:rPr>
       </w:pPr>
-      <w:hyperlink w:anchor="_Toc440295781" w:history="1">
+      <w:hyperlink w:anchor="_Toc440486668" w:history="1">
         <w:r>
           <w:rPr>
             <w:rStyle w:val="Hyperlink"/>
@@ -2515,7 +2841,7 @@
             <w:noProof/>
             <w:webHidden/>
           </w:rPr>
-          <w:instrText xml:space="preserve"> PAGEREF _Toc440295781 \h </w:instrText>
+          <w:instrText xml:space="preserve"> PAGEREF _Toc440486668 \h </w:instrText>
         </w:r>
         <w:r>
           <w:rPr>
@@ -2535,7 +2861,7 @@
             <w:noProof/>
             <w:webHidden/>
           </w:rPr>
-          <w:t>17</w:t>
+          <w:t>21</w:t>
         </w:r>
         <w:r>
           <w:rPr>
@@ -2557,7 +2883,7 @@
           <w:noProof/>
         </w:rPr>
       </w:pPr>
-      <w:hyperlink w:anchor="_Toc440295782" w:history="1">
+      <w:hyperlink w:anchor="_Toc440486669" w:history="1">
         <w:r>
           <w:rPr>
             <w:rStyle w:val="Hyperlink"/>
@@ -2597,7 +2923,7 @@
             <w:noProof/>
             <w:webHidden/>
           </w:rPr>
-          <w:instrText xml:space="preserve"> PAGEREF _Toc440295782 \h </w:instrText>
+          <w:instrText xml:space="preserve"> PAGEREF _Toc440486669 \h </w:instrText>
         </w:r>
         <w:r>
           <w:rPr>
@@ -2617,7 +2943,7 @@
             <w:noProof/>
             <w:webHidden/>
           </w:rPr>
-          <w:t>18</w:t>
+          <w:t>22</w:t>
         </w:r>
         <w:r>
           <w:rPr>
@@ -2641,7 +2967,7 @@
           <w:lang w:eastAsia="de-AT"/>
         </w:rPr>
       </w:pPr>
-      <w:hyperlink w:anchor="_Toc440295783" w:history="1">
+      <w:hyperlink w:anchor="_Toc440486670" w:history="1">
         <w:r>
           <w:rPr>
             <w:rStyle w:val="Hyperlink"/>
@@ -2683,7 +3009,7 @@
             <w:noProof/>
             <w:webHidden/>
           </w:rPr>
-          <w:instrText xml:space="preserve"> PAGEREF _Toc440295783 \h </w:instrText>
+          <w:instrText xml:space="preserve"> PAGEREF _Toc440486670 \h </w:instrText>
         </w:r>
         <w:r>
           <w:rPr>
@@ -2703,7 +3029,7 @@
             <w:noProof/>
             <w:webHidden/>
           </w:rPr>
-          <w:t>20</w:t>
+          <w:t>24</w:t>
         </w:r>
         <w:r>
           <w:rPr>
@@ -2727,7 +3053,7 @@
           <w:lang w:eastAsia="de-AT"/>
         </w:rPr>
       </w:pPr>
-      <w:hyperlink w:anchor="_Toc440295784" w:history="1">
+      <w:hyperlink w:anchor="_Toc440486671" w:history="1">
         <w:r>
           <w:rPr>
             <w:rStyle w:val="Hyperlink"/>
@@ -2769,7 +3095,7 @@
             <w:noProof/>
             <w:webHidden/>
           </w:rPr>
-          <w:instrText xml:space="preserve"> PAGEREF _Toc440295784 \h </w:instrText>
+          <w:instrText xml:space="preserve"> PAGEREF _Toc440486671 \h </w:instrText>
         </w:r>
         <w:r>
           <w:rPr>
@@ -2789,7 +3115,7 @@
             <w:noProof/>
             <w:webHidden/>
           </w:rPr>
-          <w:t>20</w:t>
+          <w:t>24</w:t>
         </w:r>
         <w:r>
           <w:rPr>
@@ -2811,7 +3137,7 @@
           <w:noProof/>
         </w:rPr>
       </w:pPr>
-      <w:hyperlink w:anchor="_Toc440295785" w:history="1">
+      <w:hyperlink w:anchor="_Toc440486672" w:history="1">
         <w:r>
           <w:rPr>
             <w:rStyle w:val="Hyperlink"/>
@@ -2851,7 +3177,7 @@
             <w:noProof/>
             <w:webHidden/>
           </w:rPr>
-          <w:instrText xml:space="preserve"> PAGEREF _Toc440295785 \h </w:instrText>
+          <w:instrText xml:space="preserve"> PAGEREF _Toc440486672 \h </w:instrText>
         </w:r>
         <w:r>
           <w:rPr>
@@ -2871,7 +3197,7 @@
             <w:noProof/>
             <w:webHidden/>
           </w:rPr>
-          <w:t>20</w:t>
+          <w:t>24</w:t>
         </w:r>
         <w:r>
           <w:rPr>
@@ -2893,7 +3219,7 @@
           <w:noProof/>
         </w:rPr>
       </w:pPr>
-      <w:hyperlink w:anchor="_Toc440295786" w:history="1">
+      <w:hyperlink w:anchor="_Toc440486673" w:history="1">
         <w:r>
           <w:rPr>
             <w:rStyle w:val="Hyperlink"/>
@@ -2933,7 +3259,7 @@
             <w:noProof/>
             <w:webHidden/>
           </w:rPr>
-          <w:instrText xml:space="preserve"> PAGEREF _Toc440295786 \h </w:instrText>
+          <w:instrText xml:space="preserve"> PAGEREF _Toc440486673 \h </w:instrText>
         </w:r>
         <w:r>
           <w:rPr>
@@ -2953,7 +3279,7 @@
             <w:noProof/>
             <w:webHidden/>
           </w:rPr>
-          <w:t>20</w:t>
+          <w:t>24</w:t>
         </w:r>
         <w:r>
           <w:rPr>
@@ -2975,7 +3301,7 @@
           <w:noProof/>
         </w:rPr>
       </w:pPr>
-      <w:hyperlink w:anchor="_Toc440295787" w:history="1">
+      <w:hyperlink w:anchor="_Toc440486674" w:history="1">
         <w:r>
           <w:rPr>
             <w:rStyle w:val="Hyperlink"/>
@@ -3015,7 +3341,7 @@
             <w:noProof/>
             <w:webHidden/>
           </w:rPr>
-          <w:instrText xml:space="preserve"> PAGEREF _Toc440295787 \h </w:instrText>
+          <w:instrText xml:space="preserve"> PAGEREF _Toc440486674 \h </w:instrText>
         </w:r>
         <w:r>
           <w:rPr>
@@ -3035,7 +3361,7 @@
             <w:noProof/>
             <w:webHidden/>
           </w:rPr>
-          <w:t>20</w:t>
+          <w:t>24</w:t>
         </w:r>
         <w:r>
           <w:rPr>
@@ -3057,7 +3383,7 @@
           <w:noProof/>
         </w:rPr>
       </w:pPr>
-      <w:hyperlink w:anchor="_Toc440295788" w:history="1">
+      <w:hyperlink w:anchor="_Toc440486675" w:history="1">
         <w:r>
           <w:rPr>
             <w:rStyle w:val="Hyperlink"/>
@@ -3097,7 +3423,7 @@
             <w:noProof/>
             <w:webHidden/>
           </w:rPr>
-          <w:instrText xml:space="preserve"> PAGEREF _Toc440295788 \h </w:instrText>
+          <w:instrText xml:space="preserve"> PAGEREF _Toc440486675 \h </w:instrText>
         </w:r>
         <w:r>
           <w:rPr>
@@ -3117,7 +3443,7 @@
             <w:noProof/>
             <w:webHidden/>
           </w:rPr>
-          <w:t>21</w:t>
+          <w:t>25</w:t>
         </w:r>
         <w:r>
           <w:rPr>
@@ -3141,7 +3467,7 @@
           <w:lang w:eastAsia="de-AT"/>
         </w:rPr>
       </w:pPr>
-      <w:hyperlink w:anchor="_Toc440295789" w:history="1">
+      <w:hyperlink w:anchor="_Toc440486676" w:history="1">
         <w:r>
           <w:rPr>
             <w:rStyle w:val="Hyperlink"/>
@@ -3183,7 +3509,7 @@
             <w:noProof/>
             <w:webHidden/>
           </w:rPr>
-          <w:instrText xml:space="preserve"> PAGEREF _Toc440295789 \h </w:instrText>
+          <w:instrText xml:space="preserve"> PAGEREF _Toc440486676 \h </w:instrText>
         </w:r>
         <w:r>
           <w:rPr>
@@ -3203,7 +3529,7 @@
             <w:noProof/>
             <w:webHidden/>
           </w:rPr>
-          <w:t>21</w:t>
+          <w:t>25</w:t>
         </w:r>
         <w:r>
           <w:rPr>
@@ -3225,7 +3551,7 @@
           <w:noProof/>
         </w:rPr>
       </w:pPr>
-      <w:hyperlink w:anchor="_Toc440295790" w:history="1">
+      <w:hyperlink w:anchor="_Toc440486677" w:history="1">
         <w:r>
           <w:rPr>
             <w:rStyle w:val="Hyperlink"/>
@@ -3265,7 +3591,7 @@
             <w:noProof/>
             <w:webHidden/>
           </w:rPr>
-          <w:instrText xml:space="preserve"> PAGEREF _Toc440295790 \h </w:instrText>
+          <w:instrText xml:space="preserve"> PAGEREF _Toc440486677 \h </w:instrText>
         </w:r>
         <w:r>
           <w:rPr>
@@ -3285,7 +3611,7 @@
             <w:noProof/>
             <w:webHidden/>
           </w:rPr>
-          <w:t>21</w:t>
+          <w:t>25</w:t>
         </w:r>
         <w:r>
           <w:rPr>
@@ -3307,7 +3633,7 @@
           <w:noProof/>
         </w:rPr>
       </w:pPr>
-      <w:hyperlink w:anchor="_Toc440295791" w:history="1">
+      <w:hyperlink w:anchor="_Toc440486678" w:history="1">
         <w:r>
           <w:rPr>
             <w:rStyle w:val="Hyperlink"/>
@@ -3347,7 +3673,7 @@
             <w:noProof/>
             <w:webHidden/>
           </w:rPr>
-          <w:instrText xml:space="preserve"> PAGEREF _Toc440295791 \h </w:instrText>
+          <w:instrText xml:space="preserve"> PAGEREF _Toc440486678 \h </w:instrText>
         </w:r>
         <w:r>
           <w:rPr>
@@ -3367,7 +3693,7 @@
             <w:noProof/>
             <w:webHidden/>
           </w:rPr>
-          <w:t>21</w:t>
+          <w:t>25</w:t>
         </w:r>
         <w:r>
           <w:rPr>
@@ -3389,7 +3715,7 @@
           <w:noProof/>
         </w:rPr>
       </w:pPr>
-      <w:hyperlink w:anchor="_Toc440295792" w:history="1">
+      <w:hyperlink w:anchor="_Toc440486679" w:history="1">
         <w:r>
           <w:rPr>
             <w:rStyle w:val="Hyperlink"/>
@@ -3429,7 +3755,7 @@
             <w:noProof/>
             <w:webHidden/>
           </w:rPr>
-          <w:instrText xml:space="preserve"> PAGEREF _Toc440295792 \h </w:instrText>
+          <w:instrText xml:space="preserve"> PAGEREF _Toc440486679 \h </w:instrText>
         </w:r>
         <w:r>
           <w:rPr>
@@ -3449,7 +3775,7 @@
             <w:noProof/>
             <w:webHidden/>
           </w:rPr>
-          <w:t>21</w:t>
+          <w:t>25</w:t>
         </w:r>
         <w:r>
           <w:rPr>
@@ -3471,7 +3797,7 @@
           <w:noProof/>
         </w:rPr>
       </w:pPr>
-      <w:hyperlink w:anchor="_Toc440295793" w:history="1">
+      <w:hyperlink w:anchor="_Toc440486680" w:history="1">
         <w:r>
           <w:rPr>
             <w:rStyle w:val="Hyperlink"/>
@@ -3511,7 +3837,7 @@
             <w:noProof/>
             <w:webHidden/>
           </w:rPr>
-          <w:instrText xml:space="preserve"> PAGEREF _Toc440295793 \h </w:instrText>
+          <w:instrText xml:space="preserve"> PAGEREF _Toc440486680 \h </w:instrText>
         </w:r>
         <w:r>
           <w:rPr>
@@ -3531,7 +3857,7 @@
             <w:noProof/>
             <w:webHidden/>
           </w:rPr>
-          <w:t>22</w:t>
+          <w:t>26</w:t>
         </w:r>
         <w:r>
           <w:rPr>
@@ -3555,7 +3881,7 @@
           <w:lang w:eastAsia="de-AT"/>
         </w:rPr>
       </w:pPr>
-      <w:hyperlink w:anchor="_Toc440295794" w:history="1">
+      <w:hyperlink w:anchor="_Toc440486681" w:history="1">
         <w:r>
           <w:rPr>
             <w:rStyle w:val="Hyperlink"/>
@@ -3597,7 +3923,7 @@
             <w:noProof/>
             <w:webHidden/>
           </w:rPr>
-          <w:instrText xml:space="preserve"> PAGEREF _Toc440295794 \h </w:instrText>
+          <w:instrText xml:space="preserve"> PAGEREF _Toc440486681 \h </w:instrText>
         </w:r>
         <w:r>
           <w:rPr>
@@ -3617,7 +3943,7 @@
             <w:noProof/>
             <w:webHidden/>
           </w:rPr>
-          <w:t>22</w:t>
+          <w:t>26</w:t>
         </w:r>
         <w:r>
           <w:rPr>
@@ -3639,7 +3965,7 @@
           <w:noProof/>
         </w:rPr>
       </w:pPr>
-      <w:hyperlink w:anchor="_Toc440295795" w:history="1">
+      <w:hyperlink w:anchor="_Toc440486682" w:history="1">
         <w:r>
           <w:rPr>
             <w:rStyle w:val="Hyperlink"/>
@@ -3679,7 +4005,7 @@
             <w:noProof/>
             <w:webHidden/>
           </w:rPr>
-          <w:instrText xml:space="preserve"> PAGEREF _Toc440295795 \h </w:instrText>
+          <w:instrText xml:space="preserve"> PAGEREF _Toc440486682 \h </w:instrText>
         </w:r>
         <w:r>
           <w:rPr>
@@ -3699,7 +4025,7 @@
             <w:noProof/>
             <w:webHidden/>
           </w:rPr>
-          <w:t>22</w:t>
+          <w:t>26</w:t>
         </w:r>
         <w:r>
           <w:rPr>
@@ -3721,7 +4047,7 @@
           <w:noProof/>
         </w:rPr>
       </w:pPr>
-      <w:hyperlink w:anchor="_Toc440295796" w:history="1">
+      <w:hyperlink w:anchor="_Toc440486683" w:history="1">
         <w:r>
           <w:rPr>
             <w:rStyle w:val="Hyperlink"/>
@@ -3761,7 +4087,7 @@
             <w:noProof/>
             <w:webHidden/>
           </w:rPr>
-          <w:instrText xml:space="preserve"> PAGEREF _Toc440295796 \h </w:instrText>
+          <w:instrText xml:space="preserve"> PAGEREF _Toc440486683 \h </w:instrText>
         </w:r>
         <w:r>
           <w:rPr>
@@ -3781,7 +4107,7 @@
             <w:noProof/>
             <w:webHidden/>
           </w:rPr>
-          <w:t>23</w:t>
+          <w:t>27</w:t>
         </w:r>
         <w:r>
           <w:rPr>
@@ -3803,7 +4129,7 @@
           <w:noProof/>
         </w:rPr>
       </w:pPr>
-      <w:hyperlink w:anchor="_Toc440295797" w:history="1">
+      <w:hyperlink w:anchor="_Toc440486684" w:history="1">
         <w:r>
           <w:rPr>
             <w:rStyle w:val="Hyperlink"/>
@@ -3843,7 +4169,7 @@
             <w:noProof/>
             <w:webHidden/>
           </w:rPr>
-          <w:instrText xml:space="preserve"> PAGEREF _Toc440295797 \h </w:instrText>
+          <w:instrText xml:space="preserve"> PAGEREF _Toc440486684 \h </w:instrText>
         </w:r>
         <w:r>
           <w:rPr>
@@ -3863,7 +4189,7 @@
             <w:noProof/>
             <w:webHidden/>
           </w:rPr>
-          <w:t>23</w:t>
+          <w:t>27</w:t>
         </w:r>
         <w:r>
           <w:rPr>
@@ -3885,7 +4211,7 @@
           <w:noProof/>
         </w:rPr>
       </w:pPr>
-      <w:hyperlink w:anchor="_Toc440295798" w:history="1">
+      <w:hyperlink w:anchor="_Toc440486685" w:history="1">
         <w:r>
           <w:rPr>
             <w:rStyle w:val="Hyperlink"/>
@@ -3925,7 +4251,7 @@
             <w:noProof/>
             <w:webHidden/>
           </w:rPr>
-          <w:instrText xml:space="preserve"> PAGEREF _Toc440295798 \h </w:instrText>
+          <w:instrText xml:space="preserve"> PAGEREF _Toc440486685 \h </w:instrText>
         </w:r>
         <w:r>
           <w:rPr>
@@ -3945,7 +4271,7 @@
             <w:noProof/>
             <w:webHidden/>
           </w:rPr>
-          <w:t>24</w:t>
+          <w:t>28</w:t>
         </w:r>
         <w:r>
           <w:rPr>
@@ -3967,7 +4293,7 @@
           <w:noProof/>
         </w:rPr>
       </w:pPr>
-      <w:hyperlink w:anchor="_Toc440295799" w:history="1">
+      <w:hyperlink w:anchor="_Toc440486686" w:history="1">
         <w:r>
           <w:rPr>
             <w:rStyle w:val="Hyperlink"/>
@@ -4007,7 +4333,7 @@
             <w:noProof/>
             <w:webHidden/>
           </w:rPr>
-          <w:instrText xml:space="preserve"> PAGEREF _Toc440295799 \h </w:instrText>
+          <w:instrText xml:space="preserve"> PAGEREF _Toc440486686 \h </w:instrText>
         </w:r>
         <w:r>
           <w:rPr>
@@ -4027,7 +4353,7 @@
             <w:noProof/>
             <w:webHidden/>
           </w:rPr>
-          <w:t>24</w:t>
+          <w:t>28</w:t>
         </w:r>
         <w:r>
           <w:rPr>
@@ -4051,7 +4377,7 @@
           <w:lang w:eastAsia="de-AT"/>
         </w:rPr>
       </w:pPr>
-      <w:hyperlink w:anchor="_Toc440295800" w:history="1">
+      <w:hyperlink w:anchor="_Toc440486687" w:history="1">
         <w:r>
           <w:rPr>
             <w:rStyle w:val="Hyperlink"/>
@@ -4093,7 +4419,7 @@
             <w:noProof/>
             <w:webHidden/>
           </w:rPr>
-          <w:instrText xml:space="preserve"> PAGEREF _Toc440295800 \h </w:instrText>
+          <w:instrText xml:space="preserve"> PAGEREF _Toc440486687 \h </w:instrText>
         </w:r>
         <w:r>
           <w:rPr>
@@ -4113,7 +4439,7 @@
             <w:noProof/>
             <w:webHidden/>
           </w:rPr>
-          <w:t>25</w:t>
+          <w:t>29</w:t>
         </w:r>
         <w:r>
           <w:rPr>
@@ -4137,7 +4463,7 @@
           <w:lang w:eastAsia="de-AT"/>
         </w:rPr>
       </w:pPr>
-      <w:hyperlink w:anchor="_Toc440295801" w:history="1">
+      <w:hyperlink w:anchor="_Toc440486688" w:history="1">
         <w:r>
           <w:rPr>
             <w:rStyle w:val="Hyperlink"/>
@@ -4179,7 +4505,7 @@
             <w:noProof/>
             <w:webHidden/>
           </w:rPr>
-          <w:instrText xml:space="preserve"> PAGEREF _Toc440295801 \h </w:instrText>
+          <w:instrText xml:space="preserve"> PAGEREF _Toc440486688 \h </w:instrText>
         </w:r>
         <w:r>
           <w:rPr>
@@ -4199,7 +4525,7 @@
             <w:noProof/>
             <w:webHidden/>
           </w:rPr>
-          <w:t>26</w:t>
+          <w:t>30</w:t>
         </w:r>
         <w:r>
           <w:rPr>
@@ -4223,7 +4549,7 @@
           <w:lang w:eastAsia="de-AT"/>
         </w:rPr>
       </w:pPr>
-      <w:hyperlink w:anchor="_Toc440295802" w:history="1">
+      <w:hyperlink w:anchor="_Toc440486689" w:history="1">
         <w:r>
           <w:rPr>
             <w:rStyle w:val="Hyperlink"/>
@@ -4265,7 +4591,7 @@
             <w:noProof/>
             <w:webHidden/>
           </w:rPr>
-          <w:instrText xml:space="preserve"> PAGEREF _Toc440295802 \h </w:instrText>
+          <w:instrText xml:space="preserve"> PAGEREF _Toc440486689 \h </w:instrText>
         </w:r>
         <w:r>
           <w:rPr>
@@ -4285,7 +4611,7 @@
             <w:noProof/>
             <w:webHidden/>
           </w:rPr>
-          <w:t>26</w:t>
+          <w:t>30</w:t>
         </w:r>
         <w:r>
           <w:rPr>
@@ -4309,7 +4635,7 @@
           <w:lang w:eastAsia="de-AT"/>
         </w:rPr>
       </w:pPr>
-      <w:hyperlink w:anchor="_Toc440295803" w:history="1">
+      <w:hyperlink w:anchor="_Toc440486690" w:history="1">
         <w:r>
           <w:rPr>
             <w:rStyle w:val="Hyperlink"/>
@@ -4332,6 +4658,8 @@
           </w:rPr>
           <w:t>User authentication</w:t>
         </w:r>
+        <w:bookmarkStart w:id="0" w:name="_GoBack"/>
+        <w:bookmarkEnd w:id="0"/>
         <w:r>
           <w:rPr>
             <w:noProof/>
@@ -4351,7 +4679,7 @@
             <w:noProof/>
             <w:webHidden/>
           </w:rPr>
-          <w:instrText xml:space="preserve"> PAGEREF _Toc440295803 \h </w:instrText>
+          <w:instrText xml:space="preserve"> PAGEREF _Toc440486690 \h </w:instrText>
         </w:r>
         <w:r>
           <w:rPr>
@@ -4371,7 +4699,7 @@
             <w:noProof/>
             <w:webHidden/>
           </w:rPr>
-          <w:t>26</w:t>
+          <w:t>30</w:t>
         </w:r>
         <w:r>
           <w:rPr>
@@ -4395,7 +4723,7 @@
           <w:lang w:eastAsia="de-AT"/>
         </w:rPr>
       </w:pPr>
-      <w:hyperlink w:anchor="_Toc440295804" w:history="1">
+      <w:hyperlink w:anchor="_Toc440486691" w:history="1">
         <w:r>
           <w:rPr>
             <w:rStyle w:val="Hyperlink"/>
@@ -4437,7 +4765,7 @@
             <w:noProof/>
             <w:webHidden/>
           </w:rPr>
-          <w:instrText xml:space="preserve"> PAGEREF _Toc440295804 \h </w:instrText>
+          <w:instrText xml:space="preserve"> PAGEREF _Toc440486691 \h </w:instrText>
         </w:r>
         <w:r>
           <w:rPr>
@@ -4457,7 +4785,7 @@
             <w:noProof/>
             <w:webHidden/>
           </w:rPr>
-          <w:t>26</w:t>
+          <w:t>30</w:t>
         </w:r>
         <w:r>
           <w:rPr>
@@ -4481,7 +4809,7 @@
           <w:lang w:eastAsia="de-AT"/>
         </w:rPr>
       </w:pPr>
-      <w:hyperlink w:anchor="_Toc440295805" w:history="1">
+      <w:hyperlink w:anchor="_Toc440486692" w:history="1">
         <w:r>
           <w:rPr>
             <w:rStyle w:val="Hyperlink"/>
@@ -4523,7 +4851,7 @@
             <w:noProof/>
             <w:webHidden/>
           </w:rPr>
-          <w:instrText xml:space="preserve"> PAGEREF _Toc440295805 \h </w:instrText>
+          <w:instrText xml:space="preserve"> PAGEREF _Toc440486692 \h </w:instrText>
         </w:r>
         <w:r>
           <w:rPr>
@@ -4543,7 +4871,7 @@
             <w:noProof/>
             <w:webHidden/>
           </w:rPr>
-          <w:t>26</w:t>
+          <w:t>30</w:t>
         </w:r>
         <w:r>
           <w:rPr>
@@ -4567,7 +4895,7 @@
           <w:lang w:eastAsia="de-AT"/>
         </w:rPr>
       </w:pPr>
-      <w:hyperlink w:anchor="_Toc440295806" w:history="1">
+      <w:hyperlink w:anchor="_Toc440486693" w:history="1">
         <w:r>
           <w:rPr>
             <w:rStyle w:val="Hyperlink"/>
@@ -4609,7 +4937,7 @@
             <w:noProof/>
             <w:webHidden/>
           </w:rPr>
-          <w:instrText xml:space="preserve"> PAGEREF _Toc440295806 \h </w:instrText>
+          <w:instrText xml:space="preserve"> PAGEREF _Toc440486693 \h </w:instrText>
         </w:r>
         <w:r>
           <w:rPr>
@@ -4629,7 +4957,7 @@
             <w:noProof/>
             <w:webHidden/>
           </w:rPr>
-          <w:t>27</w:t>
+          <w:t>31</w:t>
         </w:r>
         <w:r>
           <w:rPr>
@@ -4653,7 +4981,7 @@
           <w:lang w:eastAsia="de-AT"/>
         </w:rPr>
       </w:pPr>
-      <w:hyperlink w:anchor="_Toc440295807" w:history="1">
+      <w:hyperlink w:anchor="_Toc440486694" w:history="1">
         <w:r>
           <w:rPr>
             <w:rStyle w:val="Hyperlink"/>
@@ -4695,7 +5023,7 @@
             <w:noProof/>
             <w:webHidden/>
           </w:rPr>
-          <w:instrText xml:space="preserve"> PAGEREF _Toc440295807 \h </w:instrText>
+          <w:instrText xml:space="preserve"> PAGEREF _Toc440486694 \h </w:instrText>
         </w:r>
         <w:r>
           <w:rPr>
@@ -4715,7 +5043,7 @@
             <w:noProof/>
             <w:webHidden/>
           </w:rPr>
-          <w:t>28</w:t>
+          <w:t>32</w:t>
         </w:r>
         <w:r>
           <w:rPr>
@@ -4738,7 +5066,7 @@
           <w:lang w:eastAsia="de-AT"/>
         </w:rPr>
       </w:pPr>
-      <w:hyperlink w:anchor="_Toc440295808" w:history="1">
+      <w:hyperlink w:anchor="_Toc440486695" w:history="1">
         <w:r>
           <w:rPr>
             <w:rStyle w:val="Hyperlink"/>
@@ -4765,7 +5093,7 @@
             <w:noProof/>
             <w:webHidden/>
           </w:rPr>
-          <w:instrText xml:space="preserve"> PAGEREF _Toc440295808 \h </w:instrText>
+          <w:instrText xml:space="preserve"> PAGEREF _Toc440486695 \h </w:instrText>
         </w:r>
         <w:r>
           <w:rPr>
@@ -4785,7 +5113,7 @@
             <w:noProof/>
             <w:webHidden/>
           </w:rPr>
-          <w:t>29</w:t>
+          <w:t>33</w:t>
         </w:r>
         <w:r>
           <w:rPr>
@@ -4808,7 +5136,7 @@
           <w:lang w:eastAsia="de-AT"/>
         </w:rPr>
       </w:pPr>
-      <w:hyperlink w:anchor="_Toc440295809" w:history="1">
+      <w:hyperlink w:anchor="_Toc440486696" w:history="1">
         <w:r>
           <w:rPr>
             <w:rStyle w:val="Hyperlink"/>
@@ -4835,7 +5163,7 @@
             <w:noProof/>
             <w:webHidden/>
           </w:rPr>
-          <w:instrText xml:space="preserve"> PAGEREF _Toc440295809 \h </w:instrText>
+          <w:instrText xml:space="preserve"> PAGEREF _Toc440486696 \h </w:instrText>
         </w:r>
         <w:r>
           <w:rPr>
@@ -4855,7 +5183,7 @@
             <w:noProof/>
             <w:webHidden/>
           </w:rPr>
-          <w:t>30</w:t>
+          <w:t>34</w:t>
         </w:r>
         <w:r>
           <w:rPr>
@@ -4878,7 +5206,7 @@
           <w:lang w:eastAsia="de-AT"/>
         </w:rPr>
       </w:pPr>
-      <w:hyperlink w:anchor="_Toc440295810" w:history="1">
+      <w:hyperlink w:anchor="_Toc440486697" w:history="1">
         <w:r>
           <w:rPr>
             <w:rStyle w:val="Hyperlink"/>
@@ -4905,7 +5233,7 @@
             <w:noProof/>
             <w:webHidden/>
           </w:rPr>
-          <w:instrText xml:space="preserve"> PAGEREF _Toc440295810 \h </w:instrText>
+          <w:instrText xml:space="preserve"> PAGEREF _Toc440486697 \h </w:instrText>
         </w:r>
         <w:r>
           <w:rPr>
@@ -4925,7 +5253,7 @@
             <w:noProof/>
             <w:webHidden/>
           </w:rPr>
-          <w:t>31</w:t>
+          <w:t>35</w:t>
         </w:r>
         <w:r>
           <w:rPr>
@@ -4951,7 +5279,7 @@
       <w:pPr>
         <w:pStyle w:val="berschriftohneNummerierung"/>
       </w:pPr>
-      <w:bookmarkStart w:id="1" w:name="_Toc440295755"/>
+      <w:bookmarkStart w:id="1" w:name="_Toc440486638"/>
       <w:r>
         <w:lastRenderedPageBreak/>
         <w:t>Abstract</w:t>
@@ -4971,7 +5299,7 @@
         <w:pStyle w:val="berschrift1"/>
       </w:pPr>
       <w:bookmarkStart w:id="2" w:name="_Toc438987629"/>
-      <w:bookmarkStart w:id="3" w:name="_Toc440295756"/>
+      <w:bookmarkStart w:id="3" w:name="_Toc440486639"/>
       <w:r>
         <w:lastRenderedPageBreak/>
         <w:t>Introduction</w:t>
@@ -5038,7 +5366,7 @@
       <w:pPr>
         <w:pStyle w:val="berschrift1"/>
       </w:pPr>
-      <w:bookmarkStart w:id="4" w:name="_Toc440295757"/>
+      <w:bookmarkStart w:id="4" w:name="_Toc440486640"/>
       <w:r>
         <w:lastRenderedPageBreak/>
         <w:t>Remote support application</w:t>
@@ -5049,30 +5377,175 @@
       <w:bookmarkEnd w:id="4"/>
     </w:p>
     <w:p>
+      <w:r>
+        <w:t>In factories, troubleshooting malfunctioning machines</w:t>
+      </w:r>
+      <w:r>
+        <w:t xml:space="preserve"> can be an arduous task. </w:t>
+      </w:r>
+      <w:r>
+        <w:t xml:space="preserve">With complex devices, it is often necessary for an expert to conduct the </w:t>
+      </w:r>
+      <w:r>
+        <w:t>repair or maintenance</w:t>
+      </w:r>
+      <w:r>
+        <w:t xml:space="preserve"> because local factory personnel is not trained to do it themselves</w:t>
+      </w:r>
+      <w:r>
+        <w:t xml:space="preserve">. </w:t>
+      </w:r>
+      <w:r>
+        <w:t xml:space="preserve">In the past, this required physical presence of the expert on site of the factory. However, in most cases it </w:t>
+      </w:r>
+      <w:r>
+        <w:t xml:space="preserve">is </w:t>
+      </w:r>
+      <w:r>
+        <w:t>sufficient for the well</w:t>
+      </w:r>
+      <w:r>
+        <w:t xml:space="preserve">-trained person to assist a technician without special knowledge in </w:t>
+      </w:r>
+      <w:r>
+        <w:t xml:space="preserve">this field through </w:t>
+      </w:r>
+      <w:r>
+        <w:t xml:space="preserve">the use of </w:t>
+      </w:r>
+      <w:r>
+        <w:t xml:space="preserve">video </w:t>
+      </w:r>
+      <w:r>
+        <w:t>and audio streams</w:t>
+      </w:r>
+      <w:r>
+        <w:t>, thus reducing costs for travel and work significantly</w:t>
+      </w:r>
+      <w:r>
+        <w:t xml:space="preserve"> (cf. Chen</w:t>
+      </w:r>
+      <w:r>
+        <w:t xml:space="preserve"> et al.</w:t>
+      </w:r>
+      <w:r>
+        <w:t xml:space="preserve"> </w:t>
+      </w:r>
+      <w:r>
+        <w:t>2013, p. </w:t>
+      </w:r>
+      <w:r>
+        <w:t>1).</w:t>
+      </w:r>
+    </w:p>
+    <w:p>
+      <w:r>
+        <w:t>This chapter will take a deeper look into the necessary requirements of remote support applications</w:t>
+      </w:r>
+      <w:r>
+        <w:t>, their essential features as well as the technology and hardware that are required to implement them.</w:t>
+      </w:r>
+    </w:p>
+    <w:p>
       <w:pPr>
         <w:pStyle w:val="berschrift2"/>
       </w:pPr>
-      <w:bookmarkStart w:id="5" w:name="_Toc440295758"/>
-      <w:r>
-        <w:t>Definition</w:t>
+      <w:bookmarkStart w:id="5" w:name="_Toc440486641"/>
+      <w:r>
+        <w:t>Requirements</w:t>
       </w:r>
       <w:bookmarkEnd w:id="5"/>
     </w:p>
     <w:p>
       <w:r>
-        <w:t>Verbal communication, helper needs to see the workspace of the helpee, helper should be able to point to important objects, worker should be able to walk around, ideally both hands of the worker should be free (Huang)</w:t>
+        <w:t>Huang et al. (2013, p. 1f) define several requirements that remote su</w:t>
+      </w:r>
+      <w:r>
+        <w:t>pport applications need to fulfi</w:t>
+      </w:r>
+      <w:r>
+        <w:t xml:space="preserve">ll in order to be </w:t>
+      </w:r>
+      <w:r>
+        <w:t xml:space="preserve">beneficial: First, it is necessary for the </w:t>
+      </w:r>
+      <w:r>
+        <w:t>cooperating parties to communicate with each other by speech.</w:t>
+      </w:r>
+      <w:r>
+        <w:t xml:space="preserve"> Second, the helping expert should be able to have the same visual field as the worker to be able to provide a maximum level of assistance. </w:t>
+      </w:r>
+      <w:r>
+        <w:t>Furthermore</w:t>
+      </w:r>
+      <w:r>
+        <w:t xml:space="preserve">, „the helper should be able to point to the objects in the workspace and use […] hand gestures to guide the worker“ (Huang et al. 2013, p. 2), which the worker should in turn be able to see. </w:t>
+      </w:r>
+      <w:r>
+        <w:t xml:space="preserve">Ideally, both hands of the worker </w:t>
+      </w:r>
+      <w:r>
+        <w:t xml:space="preserve">are </w:t>
+      </w:r>
+      <w:r>
+        <w:t xml:space="preserve">free to </w:t>
+      </w:r>
+      <w:r>
+        <w:t xml:space="preserve">enable the performance of physical tasks under </w:t>
+      </w:r>
+      <w:r>
+        <w:t xml:space="preserve">a </w:t>
+      </w:r>
+      <w:r>
+        <w:t>mini</w:t>
+      </w:r>
+      <w:r>
+        <w:t>m</w:t>
+      </w:r>
+      <w:r>
+        <w:t xml:space="preserve">um of </w:t>
+      </w:r>
+      <w:r>
+        <w:t xml:space="preserve">confinement in the </w:t>
+      </w:r>
+      <w:r>
+        <w:t>working</w:t>
+      </w:r>
+      <w:r>
+        <w:t xml:space="preserve"> environment</w:t>
+      </w:r>
+      <w:r>
+        <w:t xml:space="preserve"> and,</w:t>
+      </w:r>
+      <w:r>
+        <w:t xml:space="preserve"> additionally, increase</w:t>
+      </w:r>
+      <w:r>
+        <w:t xml:space="preserve"> the safety conditions for the worker</w:t>
+      </w:r>
+      <w:r>
+        <w:t>.</w:t>
+      </w:r>
+      <w:r>
+        <w:t xml:space="preserve"> Last</w:t>
+      </w:r>
+      <w:r>
+        <w:t>,</w:t>
+      </w:r>
+      <w:r>
+        <w:t xml:space="preserve"> it is important for the worker to have the abi</w:t>
+      </w:r>
+      <w:r>
+        <w:t>lity to move around the factory (cf. Huang et al. 2013, p. 2).</w:t>
       </w:r>
     </w:p>
     <w:p>
       <w:pPr>
         <w:pStyle w:val="berschrift2"/>
       </w:pPr>
-      <w:bookmarkStart w:id="6" w:name="_Toc440295759"/>
-      <w:r>
-        <w:t>F</w:t>
-      </w:r>
-      <w:r>
-        <w:t>eatures</w:t>
+      <w:bookmarkStart w:id="6" w:name="_Toc440486642"/>
+      <w:r>
+        <w:t>Features</w:t>
       </w:r>
       <w:bookmarkEnd w:id="6"/>
     </w:p>
@@ -5080,7 +5553,7 @@
       <w:pPr>
         <w:pStyle w:val="berschrift3"/>
       </w:pPr>
-      <w:bookmarkStart w:id="7" w:name="_Toc440295760"/>
+      <w:bookmarkStart w:id="7" w:name="_Toc440486643"/>
       <w:r>
         <w:t>Overlay indicators</w:t>
       </w:r>
@@ -5090,7 +5563,7 @@
       <w:pPr>
         <w:pStyle w:val="berschrift3"/>
       </w:pPr>
-      <w:bookmarkStart w:id="8" w:name="_Toc440295761"/>
+      <w:bookmarkStart w:id="8" w:name="_Toc440486644"/>
       <w:r>
         <w:t>Gestures</w:t>
       </w:r>
@@ -5100,7 +5573,7 @@
       <w:pPr>
         <w:pStyle w:val="berschrift3"/>
       </w:pPr>
-      <w:bookmarkStart w:id="9" w:name="_Toc440295762"/>
+      <w:bookmarkStart w:id="9" w:name="_Toc440486645"/>
       <w:r>
         <w:t>Pause screen</w:t>
       </w:r>
@@ -5115,21 +5588,144 @@
       <w:pPr>
         <w:pStyle w:val="berschrift2"/>
       </w:pPr>
-      <w:bookmarkStart w:id="10" w:name="_Toc440295763"/>
-      <w:r>
+      <w:bookmarkStart w:id="10" w:name="_Toc440486646"/>
+      <w:r>
+        <w:lastRenderedPageBreak/>
         <w:t>Technologies</w:t>
       </w:r>
       <w:bookmarkEnd w:id="10"/>
     </w:p>
     <w:p>
       <w:r>
-        <w:t xml:space="preserve">AR </w:t>
-      </w:r>
-      <w:r>
-        <w:sym w:font="Wingdings" w:char="F0E0"/>
-      </w:r>
-      <w:r>
-        <w:t xml:space="preserve"> not suitable because of missing markers, bad lighting</w:t>
+        <w:t xml:space="preserve">There are several </w:t>
+      </w:r>
+      <w:r>
+        <w:t>different technologies that facilitate the development of remote support applications. They can, however, be roughly divided into two main groups: Client-server and peer-to-peer applications.</w:t>
+      </w:r>
+    </w:p>
+    <w:p>
+      <w:pPr>
+        <w:pStyle w:val="berschrift3"/>
+      </w:pPr>
+      <w:bookmarkStart w:id="11" w:name="_Toc440486647"/>
+      <w:r>
+        <w:t>Augmented Reality</w:t>
+      </w:r>
+      <w:bookmarkEnd w:id="11"/>
+    </w:p>
+    <w:p>
+      <w:r>
+        <w:t xml:space="preserve">Augmented Reality bridges the gap between the real world and Virtual Reality, a world that is entirely generated by computers. It does so by enhancing the senses of human beings, most commonly the visual sense, </w:t>
+      </w:r>
+      <w:r>
+        <w:t>though less frequently also the sense of hearing or smell</w:t>
+      </w:r>
+      <w:r>
+        <w:t xml:space="preserve"> (cf. Bonsor n.d.)</w:t>
+      </w:r>
+      <w:r>
+        <w:t xml:space="preserve">. </w:t>
+      </w:r>
+      <w:r>
+        <w:t>In other words, „Augmented Reality adds graphics, sounds, haptic feedback and smell to the natural world as it exists“ (Bonsor n.d.). Popular applications like Wikitude, for instance, recognize tourist attractions through user’s camera feeds and label them accordingly on the screen (cf. Wikitude 2016).</w:t>
+      </w:r>
+      <w:r>
+        <w:t xml:space="preserve"> </w:t>
+      </w:r>
+      <w:r>
+        <w:t>Most commonly</w:t>
+      </w:r>
+      <w:r>
+        <w:t>,</w:t>
+      </w:r>
+      <w:r>
+        <w:t xml:space="preserve"> there is a tracking engine that examines still frames</w:t>
+      </w:r>
+      <w:r>
+        <w:t xml:space="preserve"> of</w:t>
+      </w:r>
+      <w:r>
+        <w:t xml:space="preserve"> the video feed and matches them against </w:t>
+      </w:r>
+      <w:r>
+        <w:t xml:space="preserve">specific patterns. This technique </w:t>
+      </w:r>
+      <w:r>
+        <w:t>originates from</w:t>
+      </w:r>
+      <w:r>
+        <w:t xml:space="preserve"> the field of computer vision.</w:t>
+      </w:r>
+    </w:p>
+    <w:p>
+      <w:r>
+        <w:t>Nevertheless</w:t>
+      </w:r>
+      <w:r>
+        <w:t>, Augmented Reality suffers from several disadvantages. First, they commonly need some form of visual markers in order to be recognized by the tracking engine. The markers need to be placed on the object that should be augmented</w:t>
+      </w:r>
+      <w:r>
+        <w:t>, which results in administrative effort.</w:t>
+      </w:r>
+      <w:r>
+        <w:t xml:space="preserve"> </w:t>
+      </w:r>
+      <w:r>
+        <w:t>S</w:t>
+      </w:r>
+      <w:r>
+        <w:t>ome Augmented Reality frameworks, like Vuforia for instance, offer object recognition simply by scanning its outline</w:t>
+      </w:r>
+      <w:r>
+        <w:t xml:space="preserve"> (cf. Vuforia 2016).</w:t>
+      </w:r>
+      <w:r>
+        <w:t xml:space="preserve"> </w:t>
+      </w:r>
+      <w:r>
+        <w:t xml:space="preserve">However, </w:t>
+      </w:r>
+      <w:r>
+        <w:t xml:space="preserve">this technology could still prove to be complicated </w:t>
+      </w:r>
+      <w:r>
+        <w:t xml:space="preserve">to use </w:t>
+      </w:r>
+      <w:r>
+        <w:t xml:space="preserve">due to </w:t>
+      </w:r>
+      <w:r>
+        <w:t xml:space="preserve">the necessity of a high resolution camera that can handle </w:t>
+      </w:r>
+      <w:r>
+        <w:t xml:space="preserve">insufficient </w:t>
+      </w:r>
+      <w:r>
+        <w:t>or mixed lighting conditions, which could be expected in factories.</w:t>
+      </w:r>
+    </w:p>
+    <w:p>
+      <w:pPr>
+        <w:pStyle w:val="berschrift3"/>
+      </w:pPr>
+      <w:bookmarkStart w:id="12" w:name="_Toc440486648"/>
+      <w:r>
+        <w:t>Mixed reality</w:t>
+      </w:r>
+      <w:bookmarkEnd w:id="12"/>
+    </w:p>
+    <w:p>
+      <w:r>
+        <w:t>Mixed reality offers a flexible combination of Augmented and Virtual Reality. In mixed reality, users can see computer-generated objects in addition to the real world. Admittedly, the line between Augmented Reality and mixed reality can be described as vague at best</w:t>
+      </w:r>
+      <w:r>
+        <w:t xml:space="preserve"> and might have only been created for marketing purposes (cf. Johnson 2015)</w:t>
+      </w:r>
+      <w:r>
+        <w:t xml:space="preserve">. The main difference between them is </w:t>
+      </w:r>
+      <w:r>
+        <w:t>that in mixed reality the computer-generated objects are not triggered by analysis of image features, but rather by a different, external source, for instance by a human being drawing on overlay indicators on the screen.</w:t>
       </w:r>
     </w:p>
     <w:p>
@@ -5142,6 +5738,7 @@
     </w:p>
     <w:p>
       <w:r>
+        <w:lastRenderedPageBreak/>
         <w:t>Browser based</w:t>
       </w:r>
     </w:p>
@@ -5149,20 +5746,132 @@
       <w:pPr>
         <w:pStyle w:val="berschrift2"/>
       </w:pPr>
-      <w:bookmarkStart w:id="11" w:name="_Toc440295764"/>
+      <w:bookmarkStart w:id="13" w:name="_Toc440486649"/>
       <w:r>
         <w:t>Hardware</w:t>
       </w:r>
-      <w:bookmarkEnd w:id="11"/>
-    </w:p>
-    <w:p>
-      <w:r>
-        <w:t>Camera on helmet (huang)</w:t>
-      </w:r>
-    </w:p>
-    <w:p>
-      <w:r>
-        <w:t>Smart glass through browser</w:t>
+      <w:bookmarkEnd w:id="13"/>
+    </w:p>
+    <w:p>
+      <w:r>
+        <w:t xml:space="preserve">There are several different types of hardware </w:t>
+      </w:r>
+      <w:r>
+        <w:t xml:space="preserve">that can be utilized in the context of remote support applications. </w:t>
+      </w:r>
+      <w:r>
+        <w:t xml:space="preserve">As stated above, </w:t>
+      </w:r>
+      <w:r>
+        <w:t xml:space="preserve">an essential characteristic is the ability to move around freely. As a result, </w:t>
+      </w:r>
+      <w:r>
+        <w:t>only mobile devices qualify to be used by the worker</w:t>
+      </w:r>
+      <w:r>
+        <w:t xml:space="preserve">. </w:t>
+      </w:r>
+      <w:r>
+        <w:t>It must be noted that for the helper, on the other hand, desktop computers are entirely eligible, as there is no imminent need for moving around while assisting the worker.</w:t>
+      </w:r>
+      <w:r>
+        <w:t xml:space="preserve"> Broadly speaking</w:t>
+      </w:r>
+      <w:r>
+        <w:t>, there are two main groups</w:t>
+      </w:r>
+      <w:r>
+        <w:t xml:space="preserve"> of mobile devices, which will be described in more detail</w:t>
+      </w:r>
+      <w:r>
+        <w:t xml:space="preserve"> in the following.</w:t>
+      </w:r>
+    </w:p>
+    <w:p>
+      <w:pPr>
+        <w:pStyle w:val="berschrift3"/>
+      </w:pPr>
+      <w:bookmarkStart w:id="14" w:name="_Toc440486650"/>
+      <w:r>
+        <w:t>Handheld devices</w:t>
+      </w:r>
+      <w:bookmarkEnd w:id="14"/>
+    </w:p>
+    <w:p>
+      <w:r>
+        <w:t>The term handheld devices refers to all electronic telecommunication devices that can be carried around</w:t>
+      </w:r>
+      <w:r>
+        <w:t xml:space="preserve"> and, as the name implies, held in a hand. Handheld devices are </w:t>
+      </w:r>
+      <w:r>
+        <w:t xml:space="preserve">in most cases </w:t>
+      </w:r>
+      <w:r>
+        <w:t>equipped with a display screen that is able to process touch inputs.</w:t>
+      </w:r>
+      <w:r>
+        <w:t xml:space="preserve"> Most commonly, handheld devices are smartphones and tablets. For remote support applications, both types can be used. Tablets have a slight advantage of larger screen sizes, while smartphones, in comparison, are less disruptive as they demand less space when carried around. All handheld devices, however, prevent workers from using both hands, thus limiting </w:t>
+      </w:r>
+      <w:r>
+        <w:t>them in carrying out their work without distractions.</w:t>
+      </w:r>
+    </w:p>
+    <w:p>
+      <w:pPr>
+        <w:pStyle w:val="berschrift3"/>
+      </w:pPr>
+      <w:bookmarkStart w:id="15" w:name="_Toc440486651"/>
+      <w:r>
+        <w:t>Wearable devices</w:t>
+      </w:r>
+      <w:bookmarkEnd w:id="15"/>
+    </w:p>
+    <w:p>
+      <w:r>
+        <w:t>In brief, a wearable device can be described as electronic technology which can be worn on the body, without the need of holding it</w:t>
+      </w:r>
+      <w:r>
+        <w:t xml:space="preserve"> (cf. Tehrani &amp; Andrew 2014)</w:t>
+      </w:r>
+      <w:r>
+        <w:t>. Over the last years, there was a vast amount of newly presented wearable devices, ranging from smart glasses like</w:t>
+      </w:r>
+      <w:r>
+        <w:t xml:space="preserve"> the Google Glass to smart watch</w:t>
+      </w:r>
+      <w:r>
+        <w:t xml:space="preserve">es, like Apple’s iWatch. </w:t>
+      </w:r>
+      <w:r>
+        <w:t>While watches do not meet the requirements for being a part of a remote support applications due to the lack of a camera and a significantly limited screen size, smart glasses, on the other hand, can be employed to be used in such a setting. They come with the substantial advantage that the worker can perform tasks using both hands.</w:t>
+      </w:r>
+    </w:p>
+    <w:p>
+      <w:r>
+        <w:t>Huang et al. (2013) propose an alternative to the previ</w:t>
+      </w:r>
+      <w:r>
+        <w:t>ously described devices, as they</w:t>
+      </w:r>
+      <w:r>
+        <w:t xml:space="preserve"> are </w:t>
+      </w:r>
+      <w:r>
+        <w:t xml:space="preserve">rather </w:t>
+      </w:r>
+      <w:r>
+        <w:t>targeting the consumer market than specific industries and environments.</w:t>
+      </w:r>
+      <w:r>
+        <w:t xml:space="preserve"> Their solution consists of a common safety helmet that is equipped with </w:t>
+      </w:r>
+      <w:r>
+        <w:t xml:space="preserve">a camera capturing the visual field of the worker, a near-eye display as well as </w:t>
+      </w:r>
+      <w:r>
+        <w:lastRenderedPageBreak/>
+        <w:t>a microphone and headphones for speech communication with the helper. They decided to use a near-eye display because it enables users to keep a clear view of the surrounding environment (cf. Huang et al. 2013). This is particularly important in safety-critical settings like production factories.</w:t>
       </w:r>
     </w:p>
     <w:p>
@@ -5177,14 +5886,14 @@
       <w:pPr>
         <w:pStyle w:val="berschrift1"/>
       </w:pPr>
-      <w:bookmarkStart w:id="12" w:name="_Toc438987631"/>
-      <w:bookmarkStart w:id="13" w:name="_Toc440295765"/>
+      <w:bookmarkStart w:id="16" w:name="_Toc438987631"/>
+      <w:bookmarkStart w:id="17" w:name="_Toc440486652"/>
       <w:r>
         <w:lastRenderedPageBreak/>
         <w:t>WebRTC</w:t>
       </w:r>
-      <w:bookmarkEnd w:id="12"/>
-      <w:bookmarkEnd w:id="13"/>
+      <w:bookmarkEnd w:id="16"/>
+      <w:bookmarkEnd w:id="17"/>
     </w:p>
     <w:p>
       <w:r>
@@ -5209,11 +5918,11 @@
       <w:pPr>
         <w:pStyle w:val="berschrift2"/>
       </w:pPr>
-      <w:bookmarkStart w:id="14" w:name="_Toc440295766"/>
+      <w:bookmarkStart w:id="18" w:name="_Toc440486653"/>
       <w:r>
         <w:t>Overview</w:t>
       </w:r>
-      <w:bookmarkEnd w:id="14"/>
+      <w:bookmarkEnd w:id="18"/>
     </w:p>
     <w:p>
       <w:r>
@@ -5242,11 +5951,11 @@
       <w:pPr>
         <w:pStyle w:val="berschrift3"/>
       </w:pPr>
-      <w:bookmarkStart w:id="15" w:name="_Toc440295767"/>
+      <w:bookmarkStart w:id="19" w:name="_Toc440486654"/>
       <w:r>
         <w:t>Architecture</w:t>
       </w:r>
-      <w:bookmarkEnd w:id="15"/>
+      <w:bookmarkEnd w:id="19"/>
     </w:p>
     <w:p>
       <w:r>
@@ -5325,7 +6034,7 @@
         <w:pStyle w:val="Beschriftung"/>
         <w:jc w:val="center"/>
       </w:pPr>
-      <w:bookmarkStart w:id="16" w:name="_Toc440295811"/>
+      <w:bookmarkStart w:id="20" w:name="_Toc440295811"/>
       <w:r>
         <w:t xml:space="preserve">Figure </w:t>
       </w:r>
@@ -5340,17 +6049,17 @@
       <w:r>
         <w:t>: Overall WebRTC architecture</w:t>
       </w:r>
-      <w:bookmarkEnd w:id="16"/>
+      <w:bookmarkEnd w:id="20"/>
     </w:p>
     <w:p>
       <w:pPr>
         <w:pStyle w:val="berschrift3"/>
       </w:pPr>
-      <w:bookmarkStart w:id="17" w:name="_Toc440295768"/>
+      <w:bookmarkStart w:id="21" w:name="_Toc440486655"/>
       <w:r>
         <w:t>Functionality and features</w:t>
       </w:r>
-      <w:bookmarkEnd w:id="17"/>
+      <w:bookmarkEnd w:id="21"/>
     </w:p>
     <w:p>
       <w:r>
@@ -5431,7 +6140,7 @@
         <w:pStyle w:val="Beschriftung"/>
         <w:jc w:val="center"/>
       </w:pPr>
-      <w:bookmarkStart w:id="18" w:name="_Toc440295812"/>
+      <w:bookmarkStart w:id="22" w:name="_Toc440295812"/>
       <w:r>
         <w:t xml:space="preserve">Figure </w:t>
       </w:r>
@@ -5446,7 +6155,7 @@
       <w:r>
         <w:t>: The WebRTC triangle</w:t>
       </w:r>
-      <w:bookmarkEnd w:id="18"/>
+      <w:bookmarkEnd w:id="22"/>
     </w:p>
     <w:p>
       <w:r>
@@ -5457,11 +6166,11 @@
       <w:pPr>
         <w:pStyle w:val="berschrift3"/>
       </w:pPr>
-      <w:bookmarkStart w:id="19" w:name="_Toc440295769"/>
+      <w:bookmarkStart w:id="23" w:name="_Toc440486656"/>
       <w:r>
         <w:t>History</w:t>
       </w:r>
-      <w:bookmarkEnd w:id="19"/>
+      <w:bookmarkEnd w:id="23"/>
     </w:p>
     <w:p>
       <w:r>
@@ -5495,11 +6204,11 @@
       <w:pPr>
         <w:pStyle w:val="berschrift3"/>
       </w:pPr>
-      <w:bookmarkStart w:id="20" w:name="_Toc440295770"/>
+      <w:bookmarkStart w:id="24" w:name="_Toc440486657"/>
       <w:r>
         <w:t>Advantages</w:t>
       </w:r>
-      <w:bookmarkEnd w:id="20"/>
+      <w:bookmarkEnd w:id="24"/>
     </w:p>
     <w:p>
       <w:r>
@@ -5636,12 +6345,12 @@
       <w:pPr>
         <w:pStyle w:val="berschrift3"/>
       </w:pPr>
-      <w:bookmarkStart w:id="21" w:name="_Toc440295771"/>
+      <w:bookmarkStart w:id="25" w:name="_Toc440486658"/>
       <w:r>
         <w:lastRenderedPageBreak/>
         <w:t>Limitations</w:t>
       </w:r>
-      <w:bookmarkEnd w:id="21"/>
+      <w:bookmarkEnd w:id="25"/>
     </w:p>
     <w:p>
       <w:r>
@@ -5738,7 +6447,7 @@
         <w:pStyle w:val="Beschriftung"/>
         <w:jc w:val="center"/>
       </w:pPr>
-      <w:bookmarkStart w:id="22" w:name="_Toc440295813"/>
+      <w:bookmarkStart w:id="26" w:name="_Toc440295813"/>
       <w:r>
         <w:t xml:space="preserve">Figure </w:t>
       </w:r>
@@ -5753,7 +6462,7 @@
       <w:r>
         <w:t>: Web browser market share in Austria in 2014</w:t>
       </w:r>
-      <w:bookmarkEnd w:id="22"/>
+      <w:bookmarkEnd w:id="26"/>
     </w:p>
     <w:p>
       <w:r>
@@ -5806,11 +6515,11 @@
       <w:pPr>
         <w:pStyle w:val="berschrift3"/>
       </w:pPr>
-      <w:bookmarkStart w:id="23" w:name="_Toc440295772"/>
+      <w:bookmarkStart w:id="27" w:name="_Toc440486659"/>
       <w:r>
         <w:t>Current status</w:t>
       </w:r>
-      <w:bookmarkEnd w:id="23"/>
+      <w:bookmarkEnd w:id="27"/>
     </w:p>
     <w:p>
       <w:r>
@@ -5829,13 +6538,13 @@
       <w:pPr>
         <w:pStyle w:val="berschrift2"/>
       </w:pPr>
-      <w:bookmarkStart w:id="24" w:name="_Toc438987633"/>
-      <w:bookmarkStart w:id="25" w:name="_Toc440295773"/>
+      <w:bookmarkStart w:id="28" w:name="_Toc438987633"/>
+      <w:bookmarkStart w:id="29" w:name="_Toc440486660"/>
       <w:r>
         <w:t>API components</w:t>
       </w:r>
-      <w:bookmarkEnd w:id="24"/>
-      <w:bookmarkEnd w:id="25"/>
+      <w:bookmarkEnd w:id="28"/>
+      <w:bookmarkEnd w:id="29"/>
     </w:p>
     <w:p>
       <w:r>
@@ -5852,11 +6561,11 @@
       <w:pPr>
         <w:pStyle w:val="berschrift3"/>
       </w:pPr>
-      <w:bookmarkStart w:id="26" w:name="_Toc440295774"/>
+      <w:bookmarkStart w:id="30" w:name="_Toc440486661"/>
       <w:r>
         <w:t>MediaStream</w:t>
       </w:r>
-      <w:bookmarkEnd w:id="26"/>
+      <w:bookmarkEnd w:id="30"/>
     </w:p>
     <w:p>
       <w:r>
@@ -6000,11 +6709,11 @@
       <w:pPr>
         <w:pStyle w:val="berschrift3"/>
       </w:pPr>
-      <w:bookmarkStart w:id="27" w:name="_Toc440295775"/>
+      <w:bookmarkStart w:id="31" w:name="_Toc440486662"/>
       <w:r>
         <w:t>PeerConnection</w:t>
       </w:r>
-      <w:bookmarkEnd w:id="27"/>
+      <w:bookmarkEnd w:id="31"/>
     </w:p>
     <w:p>
       <w:r>
@@ -6063,11 +6772,11 @@
       <w:pPr>
         <w:pStyle w:val="berschrift3"/>
       </w:pPr>
-      <w:bookmarkStart w:id="28" w:name="_Toc440295776"/>
+      <w:bookmarkStart w:id="32" w:name="_Toc440486663"/>
       <w:r>
         <w:t>DataChannel</w:t>
       </w:r>
-      <w:bookmarkEnd w:id="28"/>
+      <w:bookmarkEnd w:id="32"/>
     </w:p>
     <w:p>
       <w:r>
@@ -6102,23 +6811,23 @@
       <w:pPr>
         <w:pStyle w:val="berschrift2"/>
       </w:pPr>
-      <w:bookmarkStart w:id="29" w:name="_Toc438987634"/>
-      <w:bookmarkStart w:id="30" w:name="_Toc440295777"/>
+      <w:bookmarkStart w:id="33" w:name="_Toc438987634"/>
+      <w:bookmarkStart w:id="34" w:name="_Toc440486664"/>
       <w:r>
         <w:t>Connection setup</w:t>
       </w:r>
-      <w:bookmarkEnd w:id="29"/>
-      <w:bookmarkEnd w:id="30"/>
+      <w:bookmarkEnd w:id="33"/>
+      <w:bookmarkEnd w:id="34"/>
     </w:p>
     <w:p>
       <w:pPr>
         <w:pStyle w:val="berschrift3"/>
       </w:pPr>
-      <w:bookmarkStart w:id="31" w:name="_Toc440295778"/>
+      <w:bookmarkStart w:id="35" w:name="_Toc440486665"/>
       <w:r>
         <w:t>Signaling</w:t>
       </w:r>
-      <w:bookmarkEnd w:id="31"/>
+      <w:bookmarkEnd w:id="35"/>
     </w:p>
     <w:p>
       <w:r>
@@ -6136,11 +6845,11 @@
       <w:pPr>
         <w:pStyle w:val="berschrift3"/>
       </w:pPr>
-      <w:bookmarkStart w:id="32" w:name="_Toc440295779"/>
+      <w:bookmarkStart w:id="36" w:name="_Toc440486666"/>
       <w:r>
         <w:t>NAT problem</w:t>
       </w:r>
-      <w:bookmarkEnd w:id="32"/>
+      <w:bookmarkEnd w:id="36"/>
     </w:p>
     <w:p>
       <w:r>
@@ -6221,11 +6930,11 @@
       <w:pPr>
         <w:pStyle w:val="berschrift3"/>
       </w:pPr>
-      <w:bookmarkStart w:id="33" w:name="_Toc440295780"/>
+      <w:bookmarkStart w:id="37" w:name="_Toc440486667"/>
       <w:r>
         <w:t>ICE candidates</w:t>
       </w:r>
-      <w:bookmarkEnd w:id="33"/>
+      <w:bookmarkEnd w:id="37"/>
     </w:p>
     <w:p>
       <w:r>
@@ -6455,7 +7164,7 @@
         <w:pStyle w:val="Beschriftung"/>
         <w:jc w:val="center"/>
       </w:pPr>
-      <w:bookmarkStart w:id="34" w:name="_Toc440295814"/>
+      <w:bookmarkStart w:id="38" w:name="_Toc440295814"/>
       <w:r>
         <w:t xml:space="preserve">Figure </w:t>
       </w:r>
@@ -6470,17 +7179,17 @@
       <w:r>
         <w:t>: ICE candidate negotiation process</w:t>
       </w:r>
-      <w:bookmarkEnd w:id="34"/>
+      <w:bookmarkEnd w:id="38"/>
     </w:p>
     <w:p>
       <w:pPr>
         <w:pStyle w:val="berschrift3"/>
       </w:pPr>
-      <w:bookmarkStart w:id="35" w:name="_Toc440295781"/>
+      <w:bookmarkStart w:id="39" w:name="_Toc440486668"/>
       <w:r>
         <w:t>Session description offers and answers</w:t>
       </w:r>
-      <w:bookmarkEnd w:id="35"/>
+      <w:bookmarkEnd w:id="39"/>
     </w:p>
     <w:p>
       <w:r>
@@ -6668,14 +7377,14 @@
       <w:pPr>
         <w:pStyle w:val="berschrift3"/>
       </w:pPr>
-      <w:bookmarkStart w:id="36" w:name="_Toc440295782"/>
+      <w:bookmarkStart w:id="40" w:name="_Toc440486669"/>
       <w:r>
         <w:t>Data channel</w:t>
       </w:r>
       <w:r>
         <w:t>s</w:t>
       </w:r>
-      <w:bookmarkEnd w:id="36"/>
+      <w:bookmarkEnd w:id="40"/>
     </w:p>
     <w:p>
       <w:r>
@@ -6869,14 +7578,14 @@
       <w:pPr>
         <w:pStyle w:val="berschrift1"/>
       </w:pPr>
-      <w:bookmarkStart w:id="37" w:name="_Toc438987635"/>
-      <w:bookmarkStart w:id="38" w:name="_Toc440295783"/>
+      <w:bookmarkStart w:id="41" w:name="_Toc438987635"/>
+      <w:bookmarkStart w:id="42" w:name="_Toc440486670"/>
       <w:r>
         <w:lastRenderedPageBreak/>
         <w:t>Prototype</w:t>
       </w:r>
-      <w:bookmarkEnd w:id="37"/>
-      <w:bookmarkEnd w:id="38"/>
+      <w:bookmarkEnd w:id="41"/>
+      <w:bookmarkEnd w:id="42"/>
     </w:p>
     <w:p>
       <w:r>
@@ -6908,13 +7617,13 @@
       <w:pPr>
         <w:pStyle w:val="berschrift2"/>
       </w:pPr>
-      <w:bookmarkStart w:id="39" w:name="_Toc438987636"/>
-      <w:bookmarkStart w:id="40" w:name="_Toc440295784"/>
+      <w:bookmarkStart w:id="43" w:name="_Toc438987636"/>
+      <w:bookmarkStart w:id="44" w:name="_Toc440486671"/>
       <w:r>
         <w:t>Management server</w:t>
       </w:r>
-      <w:bookmarkEnd w:id="39"/>
-      <w:bookmarkEnd w:id="40"/>
+      <w:bookmarkEnd w:id="43"/>
+      <w:bookmarkEnd w:id="44"/>
     </w:p>
     <w:p>
       <w:r>
@@ -6946,11 +7655,11 @@
       <w:pPr>
         <w:pStyle w:val="berschrift3"/>
       </w:pPr>
-      <w:bookmarkStart w:id="41" w:name="_Toc440295785"/>
+      <w:bookmarkStart w:id="45" w:name="_Toc440486672"/>
       <w:r>
         <w:t>Implementation</w:t>
       </w:r>
-      <w:bookmarkEnd w:id="41"/>
+      <w:bookmarkEnd w:id="45"/>
     </w:p>
     <w:p>
       <w:r>
@@ -6961,11 +7670,11 @@
       <w:pPr>
         <w:pStyle w:val="berschrift3"/>
       </w:pPr>
-      <w:bookmarkStart w:id="42" w:name="_Toc440295786"/>
+      <w:bookmarkStart w:id="46" w:name="_Toc440486673"/>
       <w:r>
         <w:t>Web server</w:t>
       </w:r>
-      <w:bookmarkEnd w:id="42"/>
+      <w:bookmarkEnd w:id="46"/>
     </w:p>
     <w:p>
       <w:r>
@@ -6976,11 +7685,11 @@
       <w:pPr>
         <w:pStyle w:val="berschrift3"/>
       </w:pPr>
-      <w:bookmarkStart w:id="43" w:name="_Toc440295787"/>
+      <w:bookmarkStart w:id="47" w:name="_Toc440486674"/>
       <w:r>
         <w:t>WebSockets</w:t>
       </w:r>
-      <w:bookmarkEnd w:id="43"/>
+      <w:bookmarkEnd w:id="47"/>
     </w:p>
     <w:p>
       <w:r>
@@ -6991,12 +7700,12 @@
       <w:pPr>
         <w:pStyle w:val="berschrift3"/>
       </w:pPr>
-      <w:bookmarkStart w:id="44" w:name="_Toc440295788"/>
+      <w:bookmarkStart w:id="48" w:name="_Toc440486675"/>
       <w:r>
         <w:lastRenderedPageBreak/>
         <w:t>Management and control tasks</w:t>
       </w:r>
-      <w:bookmarkEnd w:id="44"/>
+      <w:bookmarkEnd w:id="48"/>
     </w:p>
     <w:p>
       <w:r>
@@ -7010,13 +7719,13 @@
       <w:pPr>
         <w:pStyle w:val="berschrift2"/>
       </w:pPr>
-      <w:bookmarkStart w:id="45" w:name="_Toc438987637"/>
-      <w:bookmarkStart w:id="46" w:name="_Toc440295789"/>
+      <w:bookmarkStart w:id="49" w:name="_Toc438987637"/>
+      <w:bookmarkStart w:id="50" w:name="_Toc440486676"/>
       <w:r>
         <w:t>Web interface</w:t>
       </w:r>
-      <w:bookmarkEnd w:id="45"/>
-      <w:bookmarkEnd w:id="46"/>
+      <w:bookmarkEnd w:id="49"/>
+      <w:bookmarkEnd w:id="50"/>
     </w:p>
     <w:p>
       <w:r>
@@ -7027,11 +7736,11 @@
       <w:pPr>
         <w:pStyle w:val="berschrift3"/>
       </w:pPr>
-      <w:bookmarkStart w:id="47" w:name="_Toc440295790"/>
+      <w:bookmarkStart w:id="51" w:name="_Toc440486677"/>
       <w:r>
         <w:t>HTML5 elements</w:t>
       </w:r>
-      <w:bookmarkEnd w:id="47"/>
+      <w:bookmarkEnd w:id="51"/>
     </w:p>
     <w:p>
       <w:r>
@@ -7063,11 +7772,11 @@
       <w:pPr>
         <w:pStyle w:val="berschrift3"/>
       </w:pPr>
-      <w:bookmarkStart w:id="48" w:name="_Toc440295791"/>
+      <w:bookmarkStart w:id="52" w:name="_Toc440486678"/>
       <w:r>
         <w:t>User interaction</w:t>
       </w:r>
-      <w:bookmarkEnd w:id="48"/>
+      <w:bookmarkEnd w:id="52"/>
     </w:p>
     <w:p>
       <w:r>
@@ -7090,11 +7799,11 @@
       <w:pPr>
         <w:pStyle w:val="berschrift3"/>
       </w:pPr>
-      <w:bookmarkStart w:id="49" w:name="_Toc440295792"/>
+      <w:bookmarkStart w:id="53" w:name="_Toc440486679"/>
       <w:r>
         <w:t>Responsive design</w:t>
       </w:r>
-      <w:bookmarkEnd w:id="49"/>
+      <w:bookmarkEnd w:id="53"/>
     </w:p>
     <w:p>
       <w:r>
@@ -7117,12 +7826,12 @@
       <w:pPr>
         <w:pStyle w:val="berschrift3"/>
       </w:pPr>
-      <w:bookmarkStart w:id="50" w:name="_Toc440295793"/>
+      <w:bookmarkStart w:id="54" w:name="_Toc440486680"/>
       <w:r>
         <w:lastRenderedPageBreak/>
         <w:t>Facilitating libraries</w:t>
       </w:r>
-      <w:bookmarkEnd w:id="50"/>
+      <w:bookmarkEnd w:id="54"/>
     </w:p>
     <w:p>
       <w:r>
@@ -7182,13 +7891,13 @@
       <w:pPr>
         <w:pStyle w:val="berschrift2"/>
       </w:pPr>
-      <w:bookmarkStart w:id="51" w:name="_Toc438987638"/>
-      <w:bookmarkStart w:id="52" w:name="_Toc440295794"/>
+      <w:bookmarkStart w:id="55" w:name="_Toc438987638"/>
+      <w:bookmarkStart w:id="56" w:name="_Toc440486681"/>
       <w:r>
         <w:t>Remote support drawing feature</w:t>
       </w:r>
-      <w:bookmarkEnd w:id="51"/>
-      <w:bookmarkEnd w:id="52"/>
+      <w:bookmarkEnd w:id="55"/>
+      <w:bookmarkEnd w:id="56"/>
     </w:p>
     <w:p>
       <w:r>
@@ -7202,11 +7911,11 @@
       <w:pPr>
         <w:pStyle w:val="berschrift3"/>
       </w:pPr>
-      <w:bookmarkStart w:id="53" w:name="_Toc440295795"/>
+      <w:bookmarkStart w:id="57" w:name="_Toc440486682"/>
       <w:r>
         <w:t>Implementation</w:t>
       </w:r>
-      <w:bookmarkEnd w:id="53"/>
+      <w:bookmarkEnd w:id="57"/>
     </w:p>
     <w:p>
       <w:r>
@@ -7245,11 +7954,11 @@
       <w:pPr>
         <w:pStyle w:val="berschrift3"/>
       </w:pPr>
-      <w:bookmarkStart w:id="54" w:name="_Toc440295796"/>
+      <w:bookmarkStart w:id="58" w:name="_Toc440486683"/>
       <w:r>
         <w:t>Mouse events</w:t>
       </w:r>
-      <w:bookmarkEnd w:id="54"/>
+      <w:bookmarkEnd w:id="58"/>
     </w:p>
     <w:p>
       <w:r>
@@ -7377,11 +8086,11 @@
       <w:pPr>
         <w:pStyle w:val="berschrift3"/>
       </w:pPr>
-      <w:bookmarkStart w:id="55" w:name="_Toc440295797"/>
+      <w:bookmarkStart w:id="59" w:name="_Toc440486684"/>
       <w:r>
         <w:t>Touch events</w:t>
       </w:r>
-      <w:bookmarkEnd w:id="55"/>
+      <w:bookmarkEnd w:id="59"/>
     </w:p>
     <w:p>
       <w:r>
@@ -7475,11 +8184,11 @@
       <w:pPr>
         <w:pStyle w:val="berschrift3"/>
       </w:pPr>
-      <w:bookmarkStart w:id="56" w:name="_Toc440295798"/>
+      <w:bookmarkStart w:id="60" w:name="_Toc440486685"/>
       <w:r>
         <w:t>Data transfer</w:t>
       </w:r>
-      <w:bookmarkEnd w:id="56"/>
+      <w:bookmarkEnd w:id="60"/>
     </w:p>
     <w:p>
       <w:r>
@@ -7513,11 +8222,11 @@
       <w:pPr>
         <w:pStyle w:val="berschrift3"/>
       </w:pPr>
-      <w:bookmarkStart w:id="57" w:name="_Toc440295799"/>
+      <w:bookmarkStart w:id="61" w:name="_Toc440486686"/>
       <w:r>
         <w:t>Text chat</w:t>
       </w:r>
-      <w:bookmarkEnd w:id="57"/>
+      <w:bookmarkEnd w:id="61"/>
     </w:p>
     <w:p>
       <w:r>
@@ -7536,14 +8245,14 @@
       <w:pPr>
         <w:pStyle w:val="berschrift1"/>
       </w:pPr>
-      <w:bookmarkStart w:id="58" w:name="_Toc438987639"/>
-      <w:bookmarkStart w:id="59" w:name="_Toc440295800"/>
+      <w:bookmarkStart w:id="62" w:name="_Toc438987639"/>
+      <w:bookmarkStart w:id="63" w:name="_Toc440486687"/>
       <w:r>
         <w:lastRenderedPageBreak/>
         <w:t>Evaluation</w:t>
       </w:r>
-      <w:bookmarkEnd w:id="58"/>
-      <w:bookmarkEnd w:id="59"/>
+      <w:bookmarkEnd w:id="62"/>
+      <w:bookmarkEnd w:id="63"/>
     </w:p>
     <w:p>
       <w:r>
@@ -7627,12 +8336,12 @@
       <w:pPr>
         <w:pStyle w:val="berschrift1"/>
       </w:pPr>
-      <w:bookmarkStart w:id="60" w:name="_Toc440295801"/>
+      <w:bookmarkStart w:id="64" w:name="_Toc440486688"/>
       <w:r>
         <w:lastRenderedPageBreak/>
         <w:t>Possible extensions</w:t>
       </w:r>
-      <w:bookmarkEnd w:id="60"/>
+      <w:bookmarkEnd w:id="64"/>
     </w:p>
     <w:p>
       <w:r>
@@ -7646,11 +8355,11 @@
       <w:pPr>
         <w:pStyle w:val="berschrift2"/>
       </w:pPr>
-      <w:bookmarkStart w:id="61" w:name="_Toc440295802"/>
+      <w:bookmarkStart w:id="65" w:name="_Toc440486689"/>
       <w:r>
         <w:t>Screenshots</w:t>
       </w:r>
-      <w:bookmarkEnd w:id="61"/>
+      <w:bookmarkEnd w:id="65"/>
     </w:p>
     <w:p>
       <w:r>
@@ -7667,11 +8376,11 @@
       <w:pPr>
         <w:pStyle w:val="berschrift2"/>
       </w:pPr>
-      <w:bookmarkStart w:id="62" w:name="_Toc440295803"/>
+      <w:bookmarkStart w:id="66" w:name="_Toc440486690"/>
       <w:r>
         <w:t>User authentication</w:t>
       </w:r>
-      <w:bookmarkEnd w:id="62"/>
+      <w:bookmarkEnd w:id="66"/>
     </w:p>
     <w:p>
       <w:r>
@@ -7703,14 +8412,14 @@
       <w:pPr>
         <w:pStyle w:val="berschrift2"/>
       </w:pPr>
-      <w:bookmarkStart w:id="63" w:name="_Toc440295804"/>
+      <w:bookmarkStart w:id="67" w:name="_Toc440486691"/>
       <w:r>
         <w:t>E-m</w:t>
       </w:r>
       <w:r>
         <w:t>ail invitations</w:t>
       </w:r>
-      <w:bookmarkEnd w:id="63"/>
+      <w:bookmarkEnd w:id="67"/>
     </w:p>
     <w:p>
       <w:r>
@@ -7736,11 +8445,11 @@
       <w:pPr>
         <w:pStyle w:val="berschrift2"/>
       </w:pPr>
-      <w:bookmarkStart w:id="64" w:name="_Toc440295805"/>
+      <w:bookmarkStart w:id="68" w:name="_Toc440486692"/>
       <w:r>
         <w:t>Cross-platform application</w:t>
       </w:r>
-      <w:bookmarkEnd w:id="64"/>
+      <w:bookmarkEnd w:id="68"/>
     </w:p>
     <w:p>
       <w:r>
@@ -7773,11 +8482,11 @@
       <w:pPr>
         <w:pStyle w:val="berschrift2"/>
       </w:pPr>
-      <w:bookmarkStart w:id="65" w:name="_Toc440295806"/>
+      <w:bookmarkStart w:id="69" w:name="_Toc440486693"/>
       <w:r>
         <w:t>Sessions with more than two users</w:t>
       </w:r>
-      <w:bookmarkEnd w:id="65"/>
+      <w:bookmarkEnd w:id="69"/>
     </w:p>
     <w:p>
       <w:r>
@@ -7814,14 +8523,14 @@
       <w:pPr>
         <w:pStyle w:val="berschrift1"/>
       </w:pPr>
-      <w:bookmarkStart w:id="66" w:name="_Toc438987640"/>
-      <w:bookmarkStart w:id="67" w:name="_Toc440295807"/>
+      <w:bookmarkStart w:id="70" w:name="_Toc438987640"/>
+      <w:bookmarkStart w:id="71" w:name="_Toc440486694"/>
       <w:r>
         <w:lastRenderedPageBreak/>
         <w:t>Conclusion</w:t>
       </w:r>
-      <w:bookmarkEnd w:id="66"/>
-      <w:bookmarkEnd w:id="67"/>
+      <w:bookmarkEnd w:id="70"/>
+      <w:bookmarkEnd w:id="71"/>
     </w:p>
     <w:p/>
     <w:p>
@@ -7836,12 +8545,12 @@
       <w:pPr>
         <w:pStyle w:val="berschriftohneNummerierung"/>
       </w:pPr>
-      <w:bookmarkStart w:id="68" w:name="_Toc440295808"/>
+      <w:bookmarkStart w:id="72" w:name="_Toc440486695"/>
       <w:r>
         <w:lastRenderedPageBreak/>
         <w:t>List of figures</w:t>
       </w:r>
-      <w:bookmarkEnd w:id="68"/>
+      <w:bookmarkEnd w:id="72"/>
     </w:p>
     <w:p>
       <w:pPr>
@@ -7911,7 +8620,7 @@
             <w:noProof/>
             <w:webHidden/>
           </w:rPr>
-          <w:t>9</w:t>
+          <w:t>13</w:t>
         </w:r>
         <w:r>
           <w:rPr>
@@ -7981,7 +8690,7 @@
             <w:noProof/>
             <w:webHidden/>
           </w:rPr>
-          <w:t>10</w:t>
+          <w:t>14</w:t>
         </w:r>
         <w:r>
           <w:rPr>
@@ -8051,7 +8760,7 @@
             <w:noProof/>
             <w:webHidden/>
           </w:rPr>
-          <w:t>12</w:t>
+          <w:t>16</w:t>
         </w:r>
         <w:r>
           <w:rPr>
@@ -8121,7 +8830,7 @@
             <w:noProof/>
             <w:webHidden/>
           </w:rPr>
-          <w:t>17</w:t>
+          <w:t>21</w:t>
         </w:r>
         <w:r>
           <w:rPr>
@@ -8152,12 +8861,12 @@
       <w:pPr>
         <w:pStyle w:val="berschriftohneNummerierung"/>
       </w:pPr>
-      <w:bookmarkStart w:id="69" w:name="_Toc440295809"/>
+      <w:bookmarkStart w:id="73" w:name="_Toc440486696"/>
       <w:r>
         <w:lastRenderedPageBreak/>
         <w:t>List of tables</w:t>
       </w:r>
-      <w:bookmarkEnd w:id="69"/>
+      <w:bookmarkEnd w:id="73"/>
     </w:p>
     <w:p>
       <w:pPr>
@@ -8176,12 +8885,12 @@
       <w:pPr>
         <w:pStyle w:val="berschriftohneNummerierung"/>
       </w:pPr>
-      <w:bookmarkStart w:id="70" w:name="_Toc440295810"/>
+      <w:bookmarkStart w:id="74" w:name="_Toc440486697"/>
       <w:r>
         <w:lastRenderedPageBreak/>
         <w:t>Bibliography</w:t>
       </w:r>
-      <w:bookmarkEnd w:id="70"/>
+      <w:bookmarkEnd w:id="74"/>
     </w:p>
     <w:p>
       <w:r>
@@ -8223,7 +8932,13 @@
         <w:t>http://lists.w3.org/Archives/Public/public-webrtc/2011May/0022.html</w:t>
       </w:r>
       <w:r>
-        <w:t>&gt; [5 January</w:t>
+        <w:t>&gt;</w:t>
+      </w:r>
+      <w:r>
+        <w:t>.</w:t>
+      </w:r>
+      <w:r>
+        <w:t xml:space="preserve"> [5 January</w:t>
       </w:r>
       <w:r>
         <w:t xml:space="preserve"> 2016]</w:t>
@@ -8294,6 +9009,26 @@
     </w:p>
     <w:p>
       <w:r>
+        <w:t xml:space="preserve">Bonsor K n.d., </w:t>
+      </w:r>
+      <w:r>
+        <w:rPr>
+          <w:i/>
+        </w:rPr>
+        <w:t>How Augmented Reality Works</w:t>
+      </w:r>
+      <w:r>
+        <w:t>. Available from: &lt;</w:t>
+      </w:r>
+      <w:r>
+        <w:t>http://computer.howstuffworks.com/augmented-reality.htm</w:t>
+      </w:r>
+      <w:r>
+        <w:t>&gt;. [13 January 2016]</w:t>
+      </w:r>
+    </w:p>
+    <w:p>
+      <w:r>
         <w:t>Cabanier R, Mann J, Munro J, Wiltzius T &amp; Hickson I</w:t>
       </w:r>
       <w:r>
@@ -8486,6 +9221,7 @@
     </w:p>
     <w:p>
       <w:r>
+        <w:lastRenderedPageBreak/>
         <w:t>Hancke P</w:t>
       </w:r>
       <w:r>
@@ -8512,23 +9248,313 @@
     </w:p>
     <w:p>
       <w:r>
+        <w:t>Hickson I</w:t>
+      </w:r>
+      <w:r>
+        <w:t xml:space="preserve"> 2015, </w:t>
+      </w:r>
+      <w:r>
+        <w:rPr>
+          <w:i/>
+        </w:rPr>
+        <w:t>Web Storage</w:t>
+      </w:r>
+      <w:r>
+        <w:t>, 2nd edn. Available from: &lt;</w:t>
+      </w:r>
+      <w:r>
+        <w:t>http://www.w3.org/TR/webstorage/</w:t>
+      </w:r>
+      <w:r>
+        <w:t>&gt;. [5 January</w:t>
+      </w:r>
+      <w:r>
+        <w:t xml:space="preserve"> 2016]</w:t>
+      </w:r>
+    </w:p>
+    <w:p>
+      <w:r>
+        <w:t>Huang W, Alem L, Nepal S, Thilakanathan D</w:t>
+      </w:r>
+      <w:r>
+        <w:t xml:space="preserve"> 2013, </w:t>
+      </w:r>
+      <w:r>
+        <w:t>‘</w:t>
+      </w:r>
+      <w:r>
+        <w:t>Supporting Tele-Assistance and Tele-Monitoring in Safety-Critical Environments</w:t>
+      </w:r>
+      <w:r>
+        <w:t>‘</w:t>
+      </w:r>
+      <w:r>
+        <w:rPr>
+          <w:i/>
+        </w:rPr>
+        <w:t>.</w:t>
+      </w:r>
+      <w:r>
+        <w:t xml:space="preserve"> Available from: ACM</w:t>
+      </w:r>
+      <w:r>
+        <w:t>.</w:t>
+      </w:r>
+      <w:r>
+        <w:t xml:space="preserve"> [</w:t>
+      </w:r>
+      <w:r>
+        <w:t>11 January</w:t>
+      </w:r>
+      <w:r>
+        <w:t xml:space="preserve"> 2016]</w:t>
+      </w:r>
+    </w:p>
+    <w:p>
+      <w:r>
+        <w:t>Janus, computer software 2016</w:t>
+      </w:r>
+      <w:r>
+        <w:t>, Available from: &lt;</w:t>
+      </w:r>
+      <w:r>
+        <w:t>https://github.com/meetecho/janus-gateway</w:t>
+      </w:r>
+      <w:r>
+        <w:t>&gt;. [2 January</w:t>
+      </w:r>
+      <w:r>
+        <w:t xml:space="preserve"> 2016]</w:t>
+      </w:r>
+    </w:p>
+    <w:p>
+      <w:r>
+        <w:t>Jenkov J</w:t>
+      </w:r>
+      <w:r>
+        <w:t xml:space="preserve"> 2014, </w:t>
+      </w:r>
+      <w:r>
+        <w:rPr>
+          <w:i/>
+        </w:rPr>
+        <w:t>Touch Event Handling in JavaScript</w:t>
+      </w:r>
+      <w:r>
+        <w:rPr>
+          <w:i/>
+        </w:rPr>
+        <w:t>.</w:t>
+      </w:r>
+      <w:r>
+        <w:t xml:space="preserve"> Available from: &lt;</w:t>
+      </w:r>
+      <w:r>
+        <w:t>http://tutorials.jenkov.com/responsive-mobile-friendly-web-design/touch-events-in-javascript.html</w:t>
+      </w:r>
+      <w:r>
+        <w:t>&gt;. [4 January</w:t>
+      </w:r>
+      <w:r>
+        <w:t xml:space="preserve"> 2016]</w:t>
+      </w:r>
+    </w:p>
+    <w:p>
+      <w:r>
+        <w:t xml:space="preserve">Johnson E 2015, </w:t>
+      </w:r>
+      <w:r>
+        <w:rPr>
+          <w:i/>
+        </w:rPr>
+        <w:t>Choose Your Reality: Virtual, Augmented or Mixed</w:t>
+      </w:r>
+      <w:r>
+        <w:t>. Available from: &lt;</w:t>
+      </w:r>
+      <w:r>
+        <w:t>http://recode.net/2015/07/27/whats-the-difference-between-virtual-augmented-and-mixed-reality/</w:t>
+      </w:r>
+      <w:r>
+        <w:t>&gt;. [13 January 2016]</w:t>
+      </w:r>
+    </w:p>
+    <w:p>
+      <w:r>
+        <w:t>Levent-Levi T</w:t>
+      </w:r>
+      <w:r>
+        <w:t xml:space="preserve"> 2014, </w:t>
+      </w:r>
+      <w:r>
+        <w:rPr>
+          <w:i/>
+        </w:rPr>
+        <w:t xml:space="preserve">Who are the Winners and Losers of the WebRTC Video Codec MTI Decision? </w:t>
+      </w:r>
+      <w:r>
+        <w:t>Available from: &lt;</w:t>
+      </w:r>
+      <w:r>
+        <w:t>https://bloggeek.me/winners-losers-webrtc-video-mti/</w:t>
+      </w:r>
+      <w:r>
+        <w:t>&gt;. [5 January</w:t>
+      </w:r>
+      <w:r>
+        <w:t xml:space="preserve"> 2016]</w:t>
+      </w:r>
+    </w:p>
+    <w:p>
+      <w:r>
+        <w:t>Loreto, S &amp; Romano SP,</w:t>
+      </w:r>
+      <w:r>
+        <w:t xml:space="preserve"> 2014, </w:t>
+      </w:r>
+      <w:r>
+        <w:rPr>
+          <w:i/>
+        </w:rPr>
+        <w:t>Real-Time Communication with WebRTC</w:t>
+      </w:r>
+      <w:r>
+        <w:t xml:space="preserve">, </w:t>
+      </w:r>
+      <w:r>
+        <w:t xml:space="preserve">1st edn., </w:t>
+      </w:r>
+      <w:r>
+        <w:t>O’Reilly, Sebastopol.</w:t>
+      </w:r>
+    </w:p>
+    <w:p>
+      <w:r>
+        <w:t>OAuth, computer software 2015.</w:t>
+      </w:r>
+      <w:r>
+        <w:t xml:space="preserve"> </w:t>
+      </w:r>
+      <w:r>
+        <w:t>Available from: &lt;</w:t>
+      </w:r>
+      <w:r>
+        <w:t>http://oauth.net/</w:t>
+      </w:r>
+      <w:r>
+        <w:t>&gt;.</w:t>
+      </w:r>
+      <w:r>
+        <w:t xml:space="preserve"> </w:t>
+      </w:r>
+      <w:r>
+        <w:t>[30 December</w:t>
+      </w:r>
+      <w:r>
+        <w:t xml:space="preserve"> 2015]</w:t>
+      </w:r>
+    </w:p>
+    <w:p>
+      <w:r>
+        <w:t>Ranganathan A &amp; Sicking J</w:t>
+      </w:r>
+      <w:r>
+        <w:t xml:space="preserve"> 2015, </w:t>
+      </w:r>
+      <w:r>
+        <w:rPr>
+          <w:i/>
+        </w:rPr>
+        <w:t>File API</w:t>
+      </w:r>
+      <w:r>
+        <w:t>, W3C Working Draft 21 April 2015. Available from: &lt;</w:t>
+      </w:r>
+      <w:r>
+        <w:t>http://www.w3.org/TR/FileAPI/</w:t>
+      </w:r>
+      <w:r>
+        <w:t>&gt;. [5 January</w:t>
+      </w:r>
+      <w:r>
+        <w:t xml:space="preserve"> 2016]</w:t>
+      </w:r>
+    </w:p>
+    <w:p>
+      <w:r>
+        <w:t>Skype, computer software 2016. Available from :&lt;</w:t>
+      </w:r>
+      <w:r>
+        <w:t>http://www.skype.com/en/</w:t>
+      </w:r>
+      <w:r>
+        <w:t>&gt;. [11 January 2016]</w:t>
+      </w:r>
+    </w:p>
+    <w:p>
+      <w:r>
+        <w:t xml:space="preserve">Statista 2015, </w:t>
+      </w:r>
+      <w:r>
+        <w:rPr>
+          <w:i/>
+        </w:rPr>
+        <w:t>Market share of web browsers in Austria in 2014</w:t>
+      </w:r>
+      <w:r>
+        <w:t>. Available from: &lt;</w:t>
+      </w:r>
+      <w:r>
+        <w:t xml:space="preserve"> http://www.statista.com/statistics/421152/wbe-browser-market-share-in-austria/</w:t>
+      </w:r>
+      <w:r>
+        <w:t>&gt;</w:t>
+      </w:r>
+      <w:r>
+        <w:t>. [5 January</w:t>
+      </w:r>
+      <w:r>
+        <w:t xml:space="preserve"> 2016]</w:t>
+      </w:r>
+    </w:p>
+    <w:p>
+      <w:r>
         <w:lastRenderedPageBreak/>
-        <w:t>Hickson I</w:t>
-      </w:r>
-      <w:r>
-        <w:t xml:space="preserve"> 2015, </w:t>
+        <w:t xml:space="preserve">Tehrani K &amp; Andrew M 2014, </w:t>
       </w:r>
       <w:r>
         <w:rPr>
           <w:i/>
         </w:rPr>
-        <w:t>Web Storage</w:t>
-      </w:r>
-      <w:r>
-        <w:t>, 2nd edn. Available from: &lt;</w:t>
-      </w:r>
-      <w:r>
-        <w:t>http://www.w3.org/TR/webstorage/</w:t>
+        <w:t>Wearable Technology and Wearable Devices: Everything You Need to Know</w:t>
+      </w:r>
+      <w:r>
+        <w:t>. Available from: &lt;</w:t>
+      </w:r>
+      <w:r>
+        <w:t>http://www.wearabledevices.com/what-is-a-wearable-device/</w:t>
+      </w:r>
+      <w:r>
+        <w:t>&gt;. [13 January 2016]</w:t>
+      </w:r>
+    </w:p>
+    <w:p>
+      <w:r>
+        <w:t>Vuforia, computer software 2016. Available from: &lt;</w:t>
+      </w:r>
+      <w:r>
+        <w:t>https://www.qualcomm.com/products/vuforia</w:t>
+      </w:r>
+      <w:r>
+        <w:t>&gt;. [13 January 2016]</w:t>
+      </w:r>
+    </w:p>
+    <w:p>
+      <w:r>
+        <w:t>WebRTC Tutorial, 2014 (video file). Available from: &lt;</w:t>
+      </w:r>
+      <w:r>
+        <w:t xml:space="preserve"> https://www.youtube.com/watch?v=5ci91dfKCyc</w:t>
       </w:r>
       <w:r>
         <w:t>&gt;. [5 January</w:t>
@@ -8539,274 +9565,30 @@
     </w:p>
     <w:p>
       <w:r>
-        <w:t>Huang W, Alem L, Nepal S, Thilakanathan D</w:t>
-      </w:r>
-      <w:r>
-        <w:t xml:space="preserve"> 2013, </w:t>
-      </w:r>
-      <w:r>
-        <w:t>‘</w:t>
-      </w:r>
-      <w:r>
-        <w:t>Supporting Tele-Assistance and Tele-Monitoring in Safety-Critical Environments</w:t>
-      </w:r>
-      <w:r>
-        <w:t>‘</w:t>
-      </w:r>
-      <w:r>
-        <w:rPr>
-          <w:i/>
-        </w:rPr>
+        <w:t>What’s next for WebRTC, 2015 (video file). Available from: &lt;</w:t>
+      </w:r>
+      <w:r>
+        <w:t xml:space="preserve"> https://www.youtube.com/watch?v=HCE3S1E5UwY</w:t>
+      </w:r>
+      <w:r>
+        <w:t>&gt;</w:t>
+      </w:r>
+      <w:r>
         <w:t>.</w:t>
       </w:r>
       <w:r>
-        <w:t xml:space="preserve"> Available from: ACM</w:t>
-      </w:r>
-      <w:r>
-        <w:t>.</w:t>
-      </w:r>
-      <w:r>
-        <w:t xml:space="preserve"> [</w:t>
-      </w:r>
-      <w:r>
-        <w:t>11 January</w:t>
-      </w:r>
-      <w:r>
-        <w:t xml:space="preserve"> 2016]</w:t>
-      </w:r>
-    </w:p>
-    <w:p>
-      <w:r>
-        <w:t>Janus, computer software 2016</w:t>
-      </w:r>
-      <w:r>
-        <w:t>, Available from: &lt;</w:t>
-      </w:r>
-      <w:r>
-        <w:t>https://github.com/meetecho/janus-gateway</w:t>
-      </w:r>
-      <w:r>
-        <w:t>&gt;. [2 January</w:t>
-      </w:r>
-      <w:r>
-        <w:t xml:space="preserve"> 2016]</w:t>
-      </w:r>
-    </w:p>
-    <w:p>
-      <w:r>
-        <w:t>Jenkov J</w:t>
-      </w:r>
-      <w:r>
-        <w:t xml:space="preserve"> 2014, </w:t>
-      </w:r>
-      <w:r>
-        <w:rPr>
-          <w:i/>
-        </w:rPr>
-        <w:t>Touch Event Handling in JavaScript</w:t>
-      </w:r>
-      <w:r>
-        <w:rPr>
-          <w:i/>
-        </w:rPr>
-        <w:t>.</w:t>
-      </w:r>
-      <w:r>
-        <w:t xml:space="preserve"> Available from: &lt;</w:t>
-      </w:r>
-      <w:r>
-        <w:t>http://tutorials.jenkov.com/responsive-mobile-friendly-web-design/touch-events-in-javascript.html</w:t>
-      </w:r>
-      <w:r>
-        <w:t>&gt;. [4 January</w:t>
-      </w:r>
-      <w:r>
-        <w:t xml:space="preserve"> 2016]</w:t>
-      </w:r>
-    </w:p>
-    <w:p>
-      <w:r>
-        <w:t>Levent-Levi T</w:t>
-      </w:r>
-      <w:r>
-        <w:t xml:space="preserve"> 2014, </w:t>
-      </w:r>
-      <w:r>
-        <w:rPr>
-          <w:i/>
-        </w:rPr>
-        <w:t xml:space="preserve">Who are the Winners and Losers of the WebRTC Video Codec MTI Decision? </w:t>
-      </w:r>
-      <w:r>
-        <w:t>Available from: &lt;</w:t>
-      </w:r>
-      <w:r>
-        <w:t>https://bloggeek.me/winners-losers-webrtc-video-mti/</w:t>
-      </w:r>
-      <w:r>
-        <w:t>&gt;. [5 January</w:t>
-      </w:r>
-      <w:r>
-        <w:t xml:space="preserve"> 2016]</w:t>
-      </w:r>
-    </w:p>
-    <w:p>
-      <w:r>
-        <w:t>Loreto, S &amp; Romano SP,</w:t>
-      </w:r>
-      <w:r>
-        <w:t xml:space="preserve"> 2014, </w:t>
-      </w:r>
-      <w:r>
-        <w:rPr>
-          <w:i/>
-        </w:rPr>
-        <w:t>Real-Time Communication with WebRTC</w:t>
-      </w:r>
-      <w:r>
-        <w:t xml:space="preserve">, </w:t>
-      </w:r>
-      <w:r>
-        <w:t xml:space="preserve">1st </w:t>
-      </w:r>
-      <w:proofErr w:type="gramStart"/>
-      <w:r>
-        <w:t>edn.,</w:t>
-      </w:r>
-      <w:proofErr w:type="gramEnd"/>
-      <w:r>
-        <w:t xml:space="preserve"> </w:t>
-      </w:r>
-      <w:r>
-        <w:t>O’Reilly, Sebastopol.</w:t>
-      </w:r>
-    </w:p>
-    <w:p>
-      <w:r>
-        <w:t>OAuth, computer software 2015.</w:t>
-      </w:r>
-      <w:r>
-        <w:t xml:space="preserve"> </w:t>
-      </w:r>
-      <w:r>
-        <w:t>Available from: &lt;</w:t>
-      </w:r>
-      <w:r>
-        <w:t>http://oauth.net/</w:t>
-      </w:r>
-      <w:r>
-        <w:t>&gt;.</w:t>
-      </w:r>
-      <w:r>
-        <w:t xml:space="preserve"> </w:t>
-      </w:r>
-      <w:r>
-        <w:t>[30 December</w:t>
-      </w:r>
-      <w:r>
-        <w:t xml:space="preserve"> 2015]</w:t>
-      </w:r>
-    </w:p>
-    <w:p>
-      <w:r>
-        <w:t>Ranganathan A &amp; Sicking J</w:t>
-      </w:r>
-      <w:r>
-        <w:t xml:space="preserve"> 2015, </w:t>
-      </w:r>
-      <w:r>
-        <w:rPr>
-          <w:i/>
-        </w:rPr>
-        <w:t>File API</w:t>
-      </w:r>
-      <w:r>
-        <w:t>, W3C Working Draft 21 April 2015. Available from: &lt;</w:t>
-      </w:r>
-      <w:r>
-        <w:t>http://www.w3.org/TR/FileAPI/</w:t>
-      </w:r>
-      <w:r>
-        <w:t>&gt;. [5 January</w:t>
-      </w:r>
-      <w:r>
-        <w:t xml:space="preserve"> 2016]</w:t>
-      </w:r>
-    </w:p>
-    <w:p>
-      <w:r>
-        <w:t>Skype, computer software 2016. Available from :</w:t>
-      </w:r>
-      <w:proofErr w:type="gramStart"/>
-      <w:r>
-        <w:t>&lt;</w:t>
-      </w:r>
-      <w:r>
-        <w:t>http</w:t>
-      </w:r>
-      <w:proofErr w:type="gramEnd"/>
-      <w:r>
-        <w:t>://www.skype.com/en/</w:t>
-      </w:r>
-      <w:r>
-        <w:t>&gt;. [11 January 2016]</w:t>
-      </w:r>
-    </w:p>
-    <w:p>
-      <w:r>
-        <w:t xml:space="preserve">Statista 2015, </w:t>
-      </w:r>
-      <w:r>
-        <w:rPr>
-          <w:i/>
-        </w:rPr>
-        <w:t>Market share of web browsers in Austria in 2014</w:t>
-      </w:r>
-      <w:r>
-        <w:t>. Available from: &lt;</w:t>
-      </w:r>
-      <w:r>
-        <w:t xml:space="preserve"> http://www.statista.com/statistics/421152/wbe-browser-market-share-in-austria/</w:t>
-      </w:r>
-      <w:r>
-        <w:t>&gt;</w:t>
-      </w:r>
-      <w:r>
-        <w:t>. [5 January</w:t>
-      </w:r>
-      <w:r>
-        <w:t xml:space="preserve"> 2016]</w:t>
-      </w:r>
-    </w:p>
-    <w:p>
-      <w:r>
-        <w:t>WebRTC Tutorial, 2014 (video file). Available from: &lt;</w:t>
-      </w:r>
-      <w:r>
-        <w:t xml:space="preserve"> https://www.youtube.com/watch?v=5ci91dfKCyc</w:t>
-      </w:r>
-      <w:r>
-        <w:t>&gt;. [5 January</w:t>
-      </w:r>
-      <w:r>
-        <w:t xml:space="preserve"> 2016]</w:t>
-      </w:r>
-    </w:p>
-    <w:p>
-      <w:r>
-        <w:t>What’s next for WebRTC, 2015 (video file). Available from: &lt;</w:t>
-      </w:r>
-      <w:r>
-        <w:t xml:space="preserve"> https://www.youtube.com/watch?v=HCE3S1E5UwY</w:t>
-      </w:r>
-      <w:r>
-        <w:t>&gt;</w:t>
-      </w:r>
-      <w:r>
-        <w:t>.</w:t>
-      </w:r>
-      <w:r>
         <w:t xml:space="preserve"> [5 January 2016]</w:t>
+      </w:r>
+    </w:p>
+    <w:p>
+      <w:r>
+        <w:t>Wikitude, computer software 2016. Available from: &lt;</w:t>
+      </w:r>
+      <w:r>
+        <w:t>http://www.wikitude.com/</w:t>
+      </w:r>
+      <w:r>
+        <w:t>&gt;. [13 January 2016]</w:t>
       </w:r>
     </w:p>
     <w:sectPr>
@@ -8879,7 +9661,7 @@
         <w:noProof/>
         <w:lang w:val="de-DE"/>
       </w:rPr>
-      <w:t>25</w:t>
+      <w:t>5</w:t>
     </w:r>
     <w:r>
       <w:fldChar w:fldCharType="end"/>
@@ -10942,7 +11724,7 @@
 </file>
 
 <file path=customXml/itemProps1.xml><?xml version="1.0" encoding="utf-8"?>
-<ds:datastoreItem xmlns:ds="http://schemas.openxmlformats.org/officeDocument/2006/customXml" ds:itemID="{A056D066-AFE9-4717-B77E-821825B74F61}">
+<ds:datastoreItem xmlns:ds="http://schemas.openxmlformats.org/officeDocument/2006/customXml" ds:itemID="{1047AF59-972F-4BD4-8645-C4962A90C381}">
   <ds:schemaRefs>
     <ds:schemaRef ds:uri="http://schemas.openxmlformats.org/officeDocument/2006/bibliography"/>
   </ds:schemaRefs>

</xml_diff>

<commit_message>
Extended remote support application part of thesis
</commit_message>
<xml_diff>
--- a/thesis/BA1_WebRTC.docx
+++ b/thesis/BA1_WebRTC.docx
@@ -4658,8 +4658,6 @@
           </w:rPr>
           <w:t>User authentication</w:t>
         </w:r>
-        <w:bookmarkStart w:id="0" w:name="_GoBack"/>
-        <w:bookmarkEnd w:id="0"/>
         <w:r>
           <w:rPr>
             <w:noProof/>
@@ -5279,12 +5277,12 @@
       <w:pPr>
         <w:pStyle w:val="berschriftohneNummerierung"/>
       </w:pPr>
-      <w:bookmarkStart w:id="1" w:name="_Toc440486638"/>
+      <w:bookmarkStart w:id="0" w:name="_Toc440486638"/>
       <w:r>
         <w:lastRenderedPageBreak/>
         <w:t>Abstract</w:t>
       </w:r>
-      <w:bookmarkEnd w:id="1"/>
+      <w:bookmarkEnd w:id="0"/>
     </w:p>
     <w:p>
       <w:pPr>
@@ -5298,14 +5296,14 @@
       <w:pPr>
         <w:pStyle w:val="berschrift1"/>
       </w:pPr>
-      <w:bookmarkStart w:id="2" w:name="_Toc438987629"/>
-      <w:bookmarkStart w:id="3" w:name="_Toc440486639"/>
+      <w:bookmarkStart w:id="1" w:name="_Toc438987629"/>
+      <w:bookmarkStart w:id="2" w:name="_Toc440486639"/>
       <w:r>
         <w:lastRenderedPageBreak/>
         <w:t>Introduction</w:t>
       </w:r>
+      <w:bookmarkEnd w:id="1"/>
       <w:bookmarkEnd w:id="2"/>
-      <w:bookmarkEnd w:id="3"/>
     </w:p>
     <w:p>
       <w:r>
@@ -5366,7 +5364,7 @@
       <w:pPr>
         <w:pStyle w:val="berschrift1"/>
       </w:pPr>
-      <w:bookmarkStart w:id="4" w:name="_Toc440486640"/>
+      <w:bookmarkStart w:id="3" w:name="_Toc440486640"/>
       <w:r>
         <w:lastRenderedPageBreak/>
         <w:t>Remote support application</w:t>
@@ -5374,474 +5372,596 @@
       <w:r>
         <w:t>s</w:t>
       </w:r>
+      <w:bookmarkEnd w:id="3"/>
+    </w:p>
+    <w:p>
+      <w:r>
+        <w:t>In factories, troubleshooting malfunctioning machines</w:t>
+      </w:r>
+      <w:r>
+        <w:t xml:space="preserve"> can be an arduous task. </w:t>
+      </w:r>
+      <w:r>
+        <w:t xml:space="preserve">With complex devices, it is often necessary for an expert to conduct the </w:t>
+      </w:r>
+      <w:r>
+        <w:t>repair or maintenance</w:t>
+      </w:r>
+      <w:r>
+        <w:t xml:space="preserve"> because local factory personnel is not trained to do it themselves</w:t>
+      </w:r>
+      <w:r>
+        <w:t xml:space="preserve">. </w:t>
+      </w:r>
+      <w:r>
+        <w:t xml:space="preserve">In the past, this required physical presence of the expert on site of the factory. However, in most cases it </w:t>
+      </w:r>
+      <w:r>
+        <w:t xml:space="preserve">is </w:t>
+      </w:r>
+      <w:r>
+        <w:t>sufficient for the well</w:t>
+      </w:r>
+      <w:r>
+        <w:t xml:space="preserve">-trained person to assist a technician without special knowledge in </w:t>
+      </w:r>
+      <w:r>
+        <w:t xml:space="preserve">this field through </w:t>
+      </w:r>
+      <w:r>
+        <w:t xml:space="preserve">the use of </w:t>
+      </w:r>
+      <w:r>
+        <w:t xml:space="preserve">video </w:t>
+      </w:r>
+      <w:r>
+        <w:t>and audio streams</w:t>
+      </w:r>
+      <w:r>
+        <w:t>, thus reducing costs for travel and work significantly</w:t>
+      </w:r>
+      <w:r>
+        <w:t xml:space="preserve"> (cf. Chen</w:t>
+      </w:r>
+      <w:r>
+        <w:t xml:space="preserve"> et al.</w:t>
+      </w:r>
+      <w:r>
+        <w:t xml:space="preserve"> </w:t>
+      </w:r>
+      <w:r>
+        <w:t>2013, p. </w:t>
+      </w:r>
+      <w:r>
+        <w:t>1).</w:t>
+      </w:r>
+    </w:p>
+    <w:p>
+      <w:r>
+        <w:t>This chapter will take a deeper look into the necessary requirements of remote support applications</w:t>
+      </w:r>
+      <w:r>
+        <w:t>, their essential features as well as the technology and hardware that are required to implement them.</w:t>
+      </w:r>
+    </w:p>
+    <w:p>
+      <w:pPr>
+        <w:pStyle w:val="berschrift2"/>
+      </w:pPr>
+      <w:bookmarkStart w:id="4" w:name="_Toc440486641"/>
+      <w:r>
+        <w:t>Requirements</w:t>
+      </w:r>
       <w:bookmarkEnd w:id="4"/>
     </w:p>
     <w:p>
       <w:r>
-        <w:t>In factories, troubleshooting malfunctioning machines</w:t>
-      </w:r>
-      <w:r>
-        <w:t xml:space="preserve"> can be an arduous task. </w:t>
-      </w:r>
-      <w:r>
-        <w:t xml:space="preserve">With complex devices, it is often necessary for an expert to conduct the </w:t>
-      </w:r>
-      <w:r>
-        <w:t>repair or maintenance</w:t>
-      </w:r>
-      <w:r>
-        <w:t xml:space="preserve"> because local factory personnel is not trained to do it themselves</w:t>
+        <w:t>Huang et al. (2013, p. 1f) define several requirements that remote su</w:t>
+      </w:r>
+      <w:r>
+        <w:t>pport applications need to fulfi</w:t>
+      </w:r>
+      <w:r>
+        <w:t xml:space="preserve">ll in order to be </w:t>
+      </w:r>
+      <w:r>
+        <w:t xml:space="preserve">beneficial: First, it is necessary for the </w:t>
+      </w:r>
+      <w:r>
+        <w:t>cooperating parties to communicate with each other by speech.</w:t>
+      </w:r>
+      <w:r>
+        <w:t xml:space="preserve"> Second, the helping expert should be able to have the same visual field as the worker to be able to provide a maximum level of assistance. </w:t>
+      </w:r>
+      <w:r>
+        <w:t>Furthermore</w:t>
+      </w:r>
+      <w:r>
+        <w:t xml:space="preserve">, „the helper should be able to point to the objects in the workspace and use […] hand gestures to guide the worker“ (Huang et al. 2013, p. 2), which the worker should in turn be able to see. </w:t>
+      </w:r>
+      <w:r>
+        <w:t xml:space="preserve">Ideally, both hands of the worker </w:t>
+      </w:r>
+      <w:r>
+        <w:t xml:space="preserve">are </w:t>
+      </w:r>
+      <w:r>
+        <w:t xml:space="preserve">free to </w:t>
+      </w:r>
+      <w:r>
+        <w:t xml:space="preserve">enable the performance of physical tasks under </w:t>
+      </w:r>
+      <w:r>
+        <w:t xml:space="preserve">a </w:t>
+      </w:r>
+      <w:r>
+        <w:t>mini</w:t>
+      </w:r>
+      <w:r>
+        <w:t>m</w:t>
+      </w:r>
+      <w:r>
+        <w:t xml:space="preserve">um of </w:t>
+      </w:r>
+      <w:r>
+        <w:t xml:space="preserve">confinement in the </w:t>
+      </w:r>
+      <w:r>
+        <w:t>working</w:t>
+      </w:r>
+      <w:r>
+        <w:t xml:space="preserve"> environment</w:t>
+      </w:r>
+      <w:r>
+        <w:t xml:space="preserve"> and,</w:t>
+      </w:r>
+      <w:r>
+        <w:t xml:space="preserve"> additionally, increase</w:t>
+      </w:r>
+      <w:r>
+        <w:t xml:space="preserve"> the safety conditions for the worker</w:t>
+      </w:r>
+      <w:r>
+        <w:t>.</w:t>
+      </w:r>
+      <w:r>
+        <w:t xml:space="preserve"> Last</w:t>
+      </w:r>
+      <w:r>
+        <w:t>,</w:t>
+      </w:r>
+      <w:r>
+        <w:t xml:space="preserve"> it is important for the worker to have the abi</w:t>
+      </w:r>
+      <w:r>
+        <w:t>lity to move around the factory (cf. Huang et al. 2013, p. 2).</w:t>
+      </w:r>
+    </w:p>
+    <w:p>
+      <w:pPr>
+        <w:pStyle w:val="berschrift2"/>
+      </w:pPr>
+      <w:bookmarkStart w:id="5" w:name="_Toc440486642"/>
+      <w:r>
+        <w:t>Essential f</w:t>
+      </w:r>
+      <w:r>
+        <w:t>eatures</w:t>
+      </w:r>
+      <w:bookmarkEnd w:id="5"/>
+    </w:p>
+    <w:p>
+      <w:pPr>
+        <w:pStyle w:val="berschrift3"/>
+      </w:pPr>
+      <w:bookmarkStart w:id="6" w:name="_Toc440486643"/>
+      <w:r>
+        <w:t>Overlay indicators</w:t>
+      </w:r>
+      <w:bookmarkEnd w:id="6"/>
+    </w:p>
+    <w:p>
+      <w:r>
+        <w:t xml:space="preserve">It is possible that some technical details are difficult to explain </w:t>
+      </w:r>
+      <w:r>
+        <w:t>by speech only, even when the helper has a complete understanding of the solution to the problem. Chen et al. (2013, p. 5) describe this situation as an „uneven […] knowledge distribution“ between the two involved parties. A solution to this problem could be the opportunity to draw simple sketches on the screen, which are transferred to the other person’s screen and subsequently rendered there</w:t>
+      </w:r>
+      <w:r>
+        <w:t xml:space="preserve"> on top</w:t>
+      </w:r>
+      <w:r>
+        <w:t xml:space="preserve"> the video feed. This can significantly </w:t>
+      </w:r>
+      <w:r>
+        <w:lastRenderedPageBreak/>
+        <w:t>improve the mutual understanding between the helper and the worker about the problem at hand and possible remedies (cf. Chen et al. 2013, p. 5).</w:t>
+      </w:r>
+    </w:p>
+    <w:p>
+      <w:pPr>
+        <w:pStyle w:val="berschrift3"/>
+      </w:pPr>
+      <w:bookmarkStart w:id="7" w:name="_Toc440486644"/>
+      <w:r>
+        <w:t>Gestures</w:t>
+      </w:r>
+      <w:bookmarkEnd w:id="7"/>
+    </w:p>
+    <w:p>
+      <w:r>
+        <w:t>Chen et al. (2013, p. 5) propose another solution to improve the understanding in the assistance process: The display of hand gestures in addition to the previously described overlay indicators. This can be particularly useful when there is a large number of different components on the screen or the worker has a limited amount of knowledge about the malfunctioning system. In that case, hand gestures from the helper can be a valuable addition to verbal comments and overlay indicators. Possible gestures could be pointing to specific objects, holding and pressing, wiping as well as turning or screwing objects in certain direc</w:t>
+      </w:r>
+      <w:r>
+        <w:t>tions</w:t>
+      </w:r>
+      <w:r>
+        <w:t>.</w:t>
+      </w:r>
+    </w:p>
+    <w:p>
+      <w:r>
+        <w:t>W</w:t>
+      </w:r>
+      <w:r>
+        <w:t>hile this feature is indisputably helpful, its implementation</w:t>
+      </w:r>
+      <w:r>
+        <w:t>, however,</w:t>
+      </w:r>
+      <w:r>
+        <w:t xml:space="preserve"> cannot be considered trivial. </w:t>
+      </w:r>
+      <w:r>
+        <w:t xml:space="preserve">It requires capturing the helper’s hand on top of a black background with a separate camera. Afterwards, the </w:t>
+      </w:r>
+      <w:r>
+        <w:t>image is processed with a grey-scale function and, subsequently, converted into a mask image, where pixels below a certain threshold value are set to black, and those above are set to white. Finally, all black pixels are becoming transparent, and the resulting image can be shown on top of the video feed of the worker (cf. Chen et al. 2013, p. 5).</w:t>
+      </w:r>
+    </w:p>
+    <w:p>
+      <w:pPr>
+        <w:pStyle w:val="berschrift3"/>
+      </w:pPr>
+      <w:bookmarkStart w:id="8" w:name="_Toc440486645"/>
+      <w:r>
+        <w:t xml:space="preserve">Pause </w:t>
+      </w:r>
+      <w:bookmarkEnd w:id="8"/>
+      <w:r>
+        <w:t xml:space="preserve">video </w:t>
+      </w:r>
+      <w:bookmarkStart w:id="9" w:name="_GoBack"/>
+      <w:bookmarkEnd w:id="9"/>
+      <w:r>
+        <w:t>feed</w:t>
+      </w:r>
+    </w:p>
+    <w:p>
+      <w:r>
+        <w:t xml:space="preserve">An </w:t>
+      </w:r>
+      <w:r>
+        <w:t xml:space="preserve">additional </w:t>
+      </w:r>
+      <w:r>
+        <w:t>essential feature is the possibility to pause the video feed. A constantly running video stream would aggravate the assi</w:t>
+      </w:r>
+      <w:r>
+        <w:t xml:space="preserve">stance of the helper immensely, because the helper would have to draw the indicators on a moving, most likely unsteady image. This is unacceptable in terms of usefulness for both the helper and the worker. </w:t>
+      </w:r>
+      <w:r>
+        <w:t>Consequently, a remote support application must feature the possibility to freeze the video feed in order to provide a maximum level of assistance (cf. Chen et al. 2013, p. 4).</w:t>
+      </w:r>
+    </w:p>
+    <w:p>
+      <w:pPr>
+        <w:pStyle w:val="berschrift2"/>
+      </w:pPr>
+      <w:bookmarkStart w:id="10" w:name="_Toc440486646"/>
+      <w:r>
+        <w:t>Technologies</w:t>
+      </w:r>
+      <w:bookmarkEnd w:id="10"/>
+    </w:p>
+    <w:p>
+      <w:r>
+        <w:t xml:space="preserve">There are several </w:t>
+      </w:r>
+      <w:r>
+        <w:t xml:space="preserve">different technologies that facilitate the development </w:t>
+      </w:r>
+      <w:r>
+        <w:t>of remote support applications.</w:t>
+      </w:r>
+    </w:p>
+    <w:p>
+      <w:pPr>
+        <w:pStyle w:val="berschrift3"/>
+      </w:pPr>
+      <w:bookmarkStart w:id="11" w:name="_Toc440486647"/>
+      <w:r>
+        <w:t>Augmented Reality</w:t>
+      </w:r>
+      <w:bookmarkEnd w:id="11"/>
+    </w:p>
+    <w:p>
+      <w:r>
+        <w:t xml:space="preserve">Augmented Reality bridges the gap between the real world and Virtual Reality, a world that is entirely generated by computers. It does so by enhancing the senses of </w:t>
+      </w:r>
+      <w:r>
+        <w:lastRenderedPageBreak/>
+        <w:t xml:space="preserve">human beings, most commonly the visual sense, </w:t>
+      </w:r>
+      <w:r>
+        <w:t>though less frequently also the sense of hearing or smell</w:t>
+      </w:r>
+      <w:r>
+        <w:t xml:space="preserve"> (cf. Bonsor n.d.)</w:t>
       </w:r>
       <w:r>
         <w:t xml:space="preserve">. </w:t>
       </w:r>
       <w:r>
-        <w:t xml:space="preserve">In the past, this required physical presence of the expert on site of the factory. However, in most cases it </w:t>
-      </w:r>
-      <w:r>
-        <w:t xml:space="preserve">is </w:t>
-      </w:r>
-      <w:r>
-        <w:t>sufficient for the well</w:t>
-      </w:r>
-      <w:r>
-        <w:t xml:space="preserve">-trained person to assist a technician without special knowledge in </w:t>
-      </w:r>
-      <w:r>
-        <w:t xml:space="preserve">this field through </w:t>
-      </w:r>
-      <w:r>
-        <w:t xml:space="preserve">the use of </w:t>
-      </w:r>
-      <w:r>
-        <w:t xml:space="preserve">video </w:t>
-      </w:r>
-      <w:r>
-        <w:t>and audio streams</w:t>
-      </w:r>
-      <w:r>
-        <w:t>, thus reducing costs for travel and work significantly</w:t>
-      </w:r>
-      <w:r>
-        <w:t xml:space="preserve"> (cf. Chen</w:t>
-      </w:r>
-      <w:r>
-        <w:t xml:space="preserve"> et al.</w:t>
+        <w:t>In other words, „Augmented Reality adds graphics, sounds, haptic feedback and smell to the natural world as it exists“ (Bonsor n.d.). Popular applications like Wikitude, for instance, recognize tourist attractions through user’s camera feeds and label them accordingly on the screen (cf. Wikitude 2016).</w:t>
       </w:r>
       <w:r>
         <w:t xml:space="preserve"> </w:t>
       </w:r>
       <w:r>
-        <w:t>2013, p. </w:t>
-      </w:r>
-      <w:r>
-        <w:t>1).</w:t>
-      </w:r>
-    </w:p>
-    <w:p>
-      <w:r>
-        <w:t>This chapter will take a deeper look into the necessary requirements of remote support applications</w:t>
-      </w:r>
-      <w:r>
-        <w:t>, their essential features as well as the technology and hardware that are required to implement them.</w:t>
+        <w:t>Most commonly</w:t>
+      </w:r>
+      <w:r>
+        <w:t>,</w:t>
+      </w:r>
+      <w:r>
+        <w:t xml:space="preserve"> there is a tracking engine that examines still frames</w:t>
+      </w:r>
+      <w:r>
+        <w:t xml:space="preserve"> of</w:t>
+      </w:r>
+      <w:r>
+        <w:t xml:space="preserve"> the video feed and matches them against </w:t>
+      </w:r>
+      <w:r>
+        <w:t xml:space="preserve">specific patterns. This technique </w:t>
+      </w:r>
+      <w:r>
+        <w:t>originates from</w:t>
+      </w:r>
+      <w:r>
+        <w:t xml:space="preserve"> the field of computer vision.</w:t>
+      </w:r>
+    </w:p>
+    <w:p>
+      <w:r>
+        <w:t>Nevertheless</w:t>
+      </w:r>
+      <w:r>
+        <w:t>, Augmented Reality suffers from several disadvantages. First, they commonly need some form of visual markers in order to be recognized by the tracking engine. The markers need to be placed on the object that should be augmented</w:t>
+      </w:r>
+      <w:r>
+        <w:t>, which results in administrative effort.</w:t>
+      </w:r>
+      <w:r>
+        <w:t xml:space="preserve"> </w:t>
+      </w:r>
+      <w:r>
+        <w:t>S</w:t>
+      </w:r>
+      <w:r>
+        <w:t>ome Augmented Reality frameworks, like Vuforia for instance, offer object recognition simply by scanning its outline</w:t>
+      </w:r>
+      <w:r>
+        <w:t xml:space="preserve"> (cf. Vuforia 2016).</w:t>
+      </w:r>
+      <w:r>
+        <w:t xml:space="preserve"> </w:t>
+      </w:r>
+      <w:r>
+        <w:t xml:space="preserve">However, </w:t>
+      </w:r>
+      <w:r>
+        <w:t xml:space="preserve">this technology could still prove to be complicated </w:t>
+      </w:r>
+      <w:r>
+        <w:t xml:space="preserve">to use </w:t>
+      </w:r>
+      <w:r>
+        <w:t xml:space="preserve">due to </w:t>
+      </w:r>
+      <w:r>
+        <w:t xml:space="preserve">the necessity of a high resolution camera that can handle </w:t>
+      </w:r>
+      <w:r>
+        <w:t xml:space="preserve">insufficient </w:t>
+      </w:r>
+      <w:r>
+        <w:t>or mixed lighting conditions, which could be expected in factories.</w:t>
+      </w:r>
+    </w:p>
+    <w:p>
+      <w:pPr>
+        <w:pStyle w:val="berschrift3"/>
+      </w:pPr>
+      <w:bookmarkStart w:id="12" w:name="_Toc440486648"/>
+      <w:r>
+        <w:t>Mixed reality</w:t>
+      </w:r>
+      <w:bookmarkEnd w:id="12"/>
+    </w:p>
+    <w:p>
+      <w:r>
+        <w:t>Mixed reality offers a flexible combination of Augmented and Virtual Reality. In mixed reality, users can see computer-generated objects in addition to the real world. Admittedly, the line between Augmented Reality and mixed reality can be described as vague at best</w:t>
+      </w:r>
+      <w:r>
+        <w:t xml:space="preserve"> and might have only been created for marketing purposes (cf. Johnson 2015)</w:t>
+      </w:r>
+      <w:r>
+        <w:t xml:space="preserve">. The main difference between them is </w:t>
+      </w:r>
+      <w:r>
+        <w:t>that in mixed reality the computer-generated objects are not triggered by analysis of image features, but rather by a different, external source, for instance by a human being drawing on overlay indicators on the screen.</w:t>
       </w:r>
     </w:p>
     <w:p>
       <w:pPr>
         <w:pStyle w:val="berschrift2"/>
       </w:pPr>
-      <w:bookmarkStart w:id="5" w:name="_Toc440486641"/>
-      <w:r>
-        <w:t>Requirements</w:t>
-      </w:r>
-      <w:bookmarkEnd w:id="5"/>
-    </w:p>
-    <w:p>
-      <w:r>
-        <w:t>Huang et al. (2013, p. 1f) define several requirements that remote su</w:t>
-      </w:r>
-      <w:r>
-        <w:t>pport applications need to fulfi</w:t>
-      </w:r>
-      <w:r>
-        <w:t xml:space="preserve">ll in order to be </w:t>
-      </w:r>
-      <w:r>
-        <w:t xml:space="preserve">beneficial: First, it is necessary for the </w:t>
-      </w:r>
-      <w:r>
-        <w:t>cooperating parties to communicate with each other by speech.</w:t>
-      </w:r>
-      <w:r>
-        <w:t xml:space="preserve"> Second, the helping expert should be able to have the same visual field as the worker to be able to provide a maximum level of assistance. </w:t>
-      </w:r>
-      <w:r>
-        <w:t>Furthermore</w:t>
-      </w:r>
-      <w:r>
-        <w:t xml:space="preserve">, „the helper should be able to point to the objects in the workspace and use […] hand gestures to guide the worker“ (Huang et al. 2013, p. 2), which the worker should in turn be able to see. </w:t>
-      </w:r>
-      <w:r>
-        <w:t xml:space="preserve">Ideally, both hands of the worker </w:t>
-      </w:r>
-      <w:r>
-        <w:t xml:space="preserve">are </w:t>
-      </w:r>
-      <w:r>
-        <w:t xml:space="preserve">free to </w:t>
-      </w:r>
-      <w:r>
-        <w:t xml:space="preserve">enable the performance of physical tasks under </w:t>
-      </w:r>
-      <w:r>
-        <w:t xml:space="preserve">a </w:t>
-      </w:r>
-      <w:r>
-        <w:t>mini</w:t>
-      </w:r>
-      <w:r>
-        <w:t>m</w:t>
-      </w:r>
-      <w:r>
-        <w:t xml:space="preserve">um of </w:t>
-      </w:r>
-      <w:r>
-        <w:t xml:space="preserve">confinement in the </w:t>
-      </w:r>
-      <w:r>
-        <w:t>working</w:t>
-      </w:r>
-      <w:r>
-        <w:t xml:space="preserve"> environment</w:t>
-      </w:r>
-      <w:r>
-        <w:t xml:space="preserve"> and,</w:t>
-      </w:r>
-      <w:r>
-        <w:t xml:space="preserve"> additionally, increase</w:t>
-      </w:r>
-      <w:r>
-        <w:t xml:space="preserve"> the safety conditions for the worker</w:t>
-      </w:r>
-      <w:r>
-        <w:t>.</w:t>
-      </w:r>
-      <w:r>
-        <w:t xml:space="preserve"> Last</w:t>
-      </w:r>
-      <w:r>
-        <w:t>,</w:t>
-      </w:r>
-      <w:r>
-        <w:t xml:space="preserve"> it is important for the worker to have the abi</w:t>
-      </w:r>
-      <w:r>
-        <w:t>lity to move around the factory (cf. Huang et al. 2013, p. 2).</w:t>
+      <w:r>
+        <w:lastRenderedPageBreak/>
+        <w:t>Architecture</w:t>
+      </w:r>
+    </w:p>
+    <w:p>
+      <w:pPr>
+        <w:pStyle w:val="berschrift3"/>
+      </w:pPr>
+      <w:r>
+        <w:t>Client-server</w:t>
+      </w:r>
+    </w:p>
+    <w:p>
+      <w:pPr>
+        <w:pStyle w:val="berschrift3"/>
+      </w:pPr>
+      <w:r>
+        <w:t>Peer-to-peer</w:t>
       </w:r>
     </w:p>
     <w:p>
       <w:pPr>
         <w:pStyle w:val="berschrift2"/>
       </w:pPr>
-      <w:bookmarkStart w:id="6" w:name="_Toc440486642"/>
-      <w:r>
-        <w:t>Features</w:t>
-      </w:r>
-      <w:bookmarkEnd w:id="6"/>
+      <w:r>
+        <w:t>Software</w:t>
+      </w:r>
     </w:p>
     <w:p>
       <w:pPr>
         <w:pStyle w:val="berschrift3"/>
       </w:pPr>
-      <w:bookmarkStart w:id="7" w:name="_Toc440486643"/>
-      <w:r>
-        <w:t>Overlay indicators</w:t>
-      </w:r>
-      <w:bookmarkEnd w:id="7"/>
+      <w:r>
+        <w:t>Desktop application</w:t>
+      </w:r>
     </w:p>
     <w:p>
       <w:pPr>
         <w:pStyle w:val="berschrift3"/>
       </w:pPr>
-      <w:bookmarkStart w:id="8" w:name="_Toc440486644"/>
-      <w:r>
-        <w:t>Gestures</w:t>
-      </w:r>
-      <w:bookmarkEnd w:id="8"/>
+      <w:r>
+        <w:t>Mobile application</w:t>
+      </w:r>
     </w:p>
     <w:p>
       <w:pPr>
         <w:pStyle w:val="berschrift3"/>
       </w:pPr>
-      <w:bookmarkStart w:id="9" w:name="_Toc440486645"/>
-      <w:r>
-        <w:t>Pause screen</w:t>
-      </w:r>
-      <w:bookmarkEnd w:id="9"/>
-    </w:p>
-    <w:p>
-      <w:r>
-        <w:t>Unsteady images, not suitable for overlay indicators</w:t>
+      <w:r>
+        <w:t>Web-based application</w:t>
       </w:r>
     </w:p>
     <w:p>
       <w:pPr>
         <w:pStyle w:val="berschrift2"/>
       </w:pPr>
-      <w:bookmarkStart w:id="10" w:name="_Toc440486646"/>
+      <w:bookmarkStart w:id="13" w:name="_Toc440486649"/>
+      <w:r>
+        <w:t>Hardware</w:t>
+      </w:r>
+      <w:bookmarkEnd w:id="13"/>
+    </w:p>
+    <w:p>
+      <w:r>
+        <w:t xml:space="preserve">There are several different types of hardware </w:t>
+      </w:r>
+      <w:r>
+        <w:t xml:space="preserve">that can be utilized in the context of remote support applications. </w:t>
+      </w:r>
+      <w:r>
+        <w:t xml:space="preserve">As stated above, </w:t>
+      </w:r>
+      <w:r>
+        <w:t xml:space="preserve">an essential characteristic is the ability to move around freely. As a result, </w:t>
+      </w:r>
+      <w:r>
+        <w:t>only mobile devices qualify to be used by the worker</w:t>
+      </w:r>
+      <w:r>
+        <w:t xml:space="preserve">. </w:t>
+      </w:r>
+      <w:r>
+        <w:t>It must be noted that for the helper, on the other hand, desktop computers are entirely eligible, as there is no imminent need for moving around while assisting the worker.</w:t>
+      </w:r>
+      <w:r>
+        <w:t xml:space="preserve"> Broadly speaking</w:t>
+      </w:r>
+      <w:r>
+        <w:t>, there are two main groups of mobile devices, which will be described in more detail</w:t>
+      </w:r>
+      <w:r>
+        <w:t xml:space="preserve"> in the following.</w:t>
+      </w:r>
+    </w:p>
+    <w:p>
+      <w:pPr>
+        <w:pStyle w:val="berschrift3"/>
+      </w:pPr>
+      <w:bookmarkStart w:id="14" w:name="_Toc440486650"/>
+      <w:r>
+        <w:t>Handheld devices</w:t>
+      </w:r>
+      <w:bookmarkEnd w:id="14"/>
+    </w:p>
+    <w:p>
+      <w:r>
+        <w:t>The term handheld devices refers to all electronic telecommunication devices that can be carried around</w:t>
+      </w:r>
+      <w:r>
+        <w:t xml:space="preserve"> and, as the name implies, held in a hand. Handheld devices are </w:t>
+      </w:r>
+      <w:r>
+        <w:t xml:space="preserve">in most cases </w:t>
+      </w:r>
+      <w:r>
+        <w:t>equipped with a display screen that is able to process touch inputs.</w:t>
+      </w:r>
+      <w:r>
+        <w:t xml:space="preserve"> Most commonly, handheld devices are smartphones and tablets. For remote support applications, both types can be used. Tablets have a slight advantage of larger screen sizes, while smartphones, in comparison, are less disruptive as they demand less space when carried around. All handheld devices, however, prevent workers from using both hands, thus limiting </w:t>
+      </w:r>
+      <w:r>
+        <w:t>them in carrying out their work without distractions.</w:t>
+      </w:r>
+    </w:p>
+    <w:p>
+      <w:pPr>
+        <w:pStyle w:val="berschrift3"/>
+      </w:pPr>
+      <w:bookmarkStart w:id="15" w:name="_Toc440486651"/>
+      <w:r>
+        <w:t>Wearable devices</w:t>
+      </w:r>
+      <w:bookmarkEnd w:id="15"/>
+    </w:p>
+    <w:p>
+      <w:r>
+        <w:t>In brief, a wearable device can be described as electronic technology which can be worn on the body, without the need of holding it</w:t>
+      </w:r>
+      <w:r>
+        <w:t xml:space="preserve"> (cf. Tehrani &amp; Andrew 2014)</w:t>
+      </w:r>
+      <w:r>
+        <w:t>. Over the last years, there was a vast amount of newly presented wearable devices, ranging from smart glasses like</w:t>
+      </w:r>
+      <w:r>
+        <w:t xml:space="preserve"> the Google Glass to smart watch</w:t>
+      </w:r>
+      <w:r>
+        <w:t xml:space="preserve">es, like Apple’s </w:t>
+      </w:r>
       <w:r>
         <w:lastRenderedPageBreak/>
-        <w:t>Technologies</w:t>
-      </w:r>
-      <w:bookmarkEnd w:id="10"/>
-    </w:p>
-    <w:p>
-      <w:r>
-        <w:t xml:space="preserve">There are several </w:t>
-      </w:r>
-      <w:r>
-        <w:t>different technologies that facilitate the development of remote support applications. They can, however, be roughly divided into two main groups: Client-server and peer-to-peer applications.</w:t>
-      </w:r>
-    </w:p>
-    <w:p>
-      <w:pPr>
-        <w:pStyle w:val="berschrift3"/>
-      </w:pPr>
-      <w:bookmarkStart w:id="11" w:name="_Toc440486647"/>
-      <w:r>
-        <w:t>Augmented Reality</w:t>
-      </w:r>
-      <w:bookmarkEnd w:id="11"/>
-    </w:p>
-    <w:p>
-      <w:r>
-        <w:t xml:space="preserve">Augmented Reality bridges the gap between the real world and Virtual Reality, a world that is entirely generated by computers. It does so by enhancing the senses of human beings, most commonly the visual sense, </w:t>
-      </w:r>
-      <w:r>
-        <w:t>though less frequently also the sense of hearing or smell</w:t>
-      </w:r>
-      <w:r>
-        <w:t xml:space="preserve"> (cf. Bonsor n.d.)</w:t>
-      </w:r>
-      <w:r>
-        <w:t xml:space="preserve">. </w:t>
-      </w:r>
-      <w:r>
-        <w:t>In other words, „Augmented Reality adds graphics, sounds, haptic feedback and smell to the natural world as it exists“ (Bonsor n.d.). Popular applications like Wikitude, for instance, recognize tourist attractions through user’s camera feeds and label them accordingly on the screen (cf. Wikitude 2016).</w:t>
-      </w:r>
-      <w:r>
-        <w:t xml:space="preserve"> </w:t>
-      </w:r>
-      <w:r>
-        <w:t>Most commonly</w:t>
-      </w:r>
-      <w:r>
-        <w:t>,</w:t>
-      </w:r>
-      <w:r>
-        <w:t xml:space="preserve"> there is a tracking engine that examines still frames</w:t>
-      </w:r>
-      <w:r>
-        <w:t xml:space="preserve"> of</w:t>
-      </w:r>
-      <w:r>
-        <w:t xml:space="preserve"> the video feed and matches them against </w:t>
-      </w:r>
-      <w:r>
-        <w:t xml:space="preserve">specific patterns. This technique </w:t>
-      </w:r>
-      <w:r>
-        <w:t>originates from</w:t>
-      </w:r>
-      <w:r>
-        <w:t xml:space="preserve"> the field of computer vision.</w:t>
-      </w:r>
-    </w:p>
-    <w:p>
-      <w:r>
-        <w:t>Nevertheless</w:t>
-      </w:r>
-      <w:r>
-        <w:t>, Augmented Reality suffers from several disadvantages. First, they commonly need some form of visual markers in order to be recognized by the tracking engine. The markers need to be placed on the object that should be augmented</w:t>
-      </w:r>
-      <w:r>
-        <w:t>, which results in administrative effort.</w:t>
-      </w:r>
-      <w:r>
-        <w:t xml:space="preserve"> </w:t>
-      </w:r>
-      <w:r>
-        <w:t>S</w:t>
-      </w:r>
-      <w:r>
-        <w:t>ome Augmented Reality frameworks, like Vuforia for instance, offer object recognition simply by scanning its outline</w:t>
-      </w:r>
-      <w:r>
-        <w:t xml:space="preserve"> (cf. Vuforia 2016).</w:t>
-      </w:r>
-      <w:r>
-        <w:t xml:space="preserve"> </w:t>
-      </w:r>
-      <w:r>
-        <w:t xml:space="preserve">However, </w:t>
-      </w:r>
-      <w:r>
-        <w:t xml:space="preserve">this technology could still prove to be complicated </w:t>
-      </w:r>
-      <w:r>
-        <w:t xml:space="preserve">to use </w:t>
-      </w:r>
-      <w:r>
-        <w:t xml:space="preserve">due to </w:t>
-      </w:r>
-      <w:r>
-        <w:t xml:space="preserve">the necessity of a high resolution camera that can handle </w:t>
-      </w:r>
-      <w:r>
-        <w:t xml:space="preserve">insufficient </w:t>
-      </w:r>
-      <w:r>
-        <w:t>or mixed lighting conditions, which could be expected in factories.</w:t>
-      </w:r>
-    </w:p>
-    <w:p>
-      <w:pPr>
-        <w:pStyle w:val="berschrift3"/>
-      </w:pPr>
-      <w:bookmarkStart w:id="12" w:name="_Toc440486648"/>
-      <w:r>
-        <w:t>Mixed reality</w:t>
-      </w:r>
-      <w:bookmarkEnd w:id="12"/>
-    </w:p>
-    <w:p>
-      <w:r>
-        <w:t>Mixed reality offers a flexible combination of Augmented and Virtual Reality. In mixed reality, users can see computer-generated objects in addition to the real world. Admittedly, the line between Augmented Reality and mixed reality can be described as vague at best</w:t>
-      </w:r>
-      <w:r>
-        <w:t xml:space="preserve"> and might have only been created for marketing purposes (cf. Johnson 2015)</w:t>
-      </w:r>
-      <w:r>
-        <w:t xml:space="preserve">. The main difference between them is </w:t>
-      </w:r>
-      <w:r>
-        <w:t>that in mixed reality the computer-generated objects are not triggered by analysis of image features, but rather by a different, external source, for instance by a human being drawing on overlay indicators on the screen.</w:t>
-      </w:r>
-    </w:p>
-    <w:p>
-      <w:r>
-        <w:t>Java</w:t>
-      </w:r>
-      <w:r>
-        <w:t xml:space="preserve"> based</w:t>
-      </w:r>
-    </w:p>
-    <w:p>
-      <w:r>
-        <w:lastRenderedPageBreak/>
-        <w:t>Browser based</w:t>
-      </w:r>
-    </w:p>
-    <w:p>
-      <w:pPr>
-        <w:pStyle w:val="berschrift2"/>
-      </w:pPr>
-      <w:bookmarkStart w:id="13" w:name="_Toc440486649"/>
-      <w:r>
-        <w:t>Hardware</w:t>
-      </w:r>
-      <w:bookmarkEnd w:id="13"/>
-    </w:p>
-    <w:p>
-      <w:r>
-        <w:t xml:space="preserve">There are several different types of hardware </w:t>
-      </w:r>
-      <w:r>
-        <w:t xml:space="preserve">that can be utilized in the context of remote support applications. </w:t>
-      </w:r>
-      <w:r>
-        <w:t xml:space="preserve">As stated above, </w:t>
-      </w:r>
-      <w:r>
-        <w:t xml:space="preserve">an essential characteristic is the ability to move around freely. As a result, </w:t>
-      </w:r>
-      <w:r>
-        <w:t>only mobile devices qualify to be used by the worker</w:t>
-      </w:r>
-      <w:r>
-        <w:t xml:space="preserve">. </w:t>
-      </w:r>
-      <w:r>
-        <w:t>It must be noted that for the helper, on the other hand, desktop computers are entirely eligible, as there is no imminent need for moving around while assisting the worker.</w:t>
-      </w:r>
-      <w:r>
-        <w:t xml:space="preserve"> Broadly speaking</w:t>
-      </w:r>
-      <w:r>
-        <w:t>, there are two main groups</w:t>
-      </w:r>
-      <w:r>
-        <w:t xml:space="preserve"> of mobile devices, which will be described in more detail</w:t>
-      </w:r>
-      <w:r>
-        <w:t xml:space="preserve"> in the following.</w:t>
-      </w:r>
-    </w:p>
-    <w:p>
-      <w:pPr>
-        <w:pStyle w:val="berschrift3"/>
-      </w:pPr>
-      <w:bookmarkStart w:id="14" w:name="_Toc440486650"/>
-      <w:r>
-        <w:t>Handheld devices</w:t>
-      </w:r>
-      <w:bookmarkEnd w:id="14"/>
-    </w:p>
-    <w:p>
-      <w:r>
-        <w:t>The term handheld devices refers to all electronic telecommunication devices that can be carried around</w:t>
-      </w:r>
-      <w:r>
-        <w:t xml:space="preserve"> and, as the name implies, held in a hand. Handheld devices are </w:t>
-      </w:r>
-      <w:r>
-        <w:t xml:space="preserve">in most cases </w:t>
-      </w:r>
-      <w:r>
-        <w:t>equipped with a display screen that is able to process touch inputs.</w:t>
-      </w:r>
-      <w:r>
-        <w:t xml:space="preserve"> Most commonly, handheld devices are smartphones and tablets. For remote support applications, both types can be used. Tablets have a slight advantage of larger screen sizes, while smartphones, in comparison, are less disruptive as they demand less space when carried around. All handheld devices, however, prevent workers from using both hands, thus limiting </w:t>
-      </w:r>
-      <w:r>
-        <w:t>them in carrying out their work without distractions.</w:t>
-      </w:r>
-    </w:p>
-    <w:p>
-      <w:pPr>
-        <w:pStyle w:val="berschrift3"/>
-      </w:pPr>
-      <w:bookmarkStart w:id="15" w:name="_Toc440486651"/>
-      <w:r>
-        <w:t>Wearable devices</w:t>
-      </w:r>
-      <w:bookmarkEnd w:id="15"/>
-    </w:p>
-    <w:p>
-      <w:r>
-        <w:t>In brief, a wearable device can be described as electronic technology which can be worn on the body, without the need of holding it</w:t>
-      </w:r>
-      <w:r>
-        <w:t xml:space="preserve"> (cf. Tehrani &amp; Andrew 2014)</w:t>
-      </w:r>
-      <w:r>
-        <w:t>. Over the last years, there was a vast amount of newly presented wearable devices, ranging from smart glasses like</w:t>
-      </w:r>
-      <w:r>
-        <w:t xml:space="preserve"> the Google Glass to smart watch</w:t>
-      </w:r>
-      <w:r>
-        <w:t xml:space="preserve">es, like Apple’s iWatch. </w:t>
+        <w:t xml:space="preserve">iWatch. </w:t>
       </w:r>
       <w:r>
         <w:t>While watches do not meet the requirements for being a part of a remote support applications due to the lack of a camera and a significantly limited screen size, smart glasses, on the other hand, can be employed to be used in such a setting. They come with the substantial advantage that the worker can perform tasks using both hands.</w:t>
@@ -5855,23 +5975,13 @@
         <w:t>ously described devices, as they</w:t>
       </w:r>
       <w:r>
-        <w:t xml:space="preserve"> are </w:t>
-      </w:r>
-      <w:r>
-        <w:t xml:space="preserve">rather </w:t>
-      </w:r>
-      <w:r>
-        <w:t>targeting the consumer market than specific industries and environments.</w:t>
+        <w:t xml:space="preserve"> are rather targeting the consumer market than specific industries and environments.</w:t>
       </w:r>
       <w:r>
         <w:t xml:space="preserve"> Their solution consists of a common safety helmet that is equipped with </w:t>
       </w:r>
       <w:r>
-        <w:t xml:space="preserve">a camera capturing the visual field of the worker, a near-eye display as well as </w:t>
-      </w:r>
-      <w:r>
-        <w:lastRenderedPageBreak/>
-        <w:t>a microphone and headphones for speech communication with the helper. They decided to use a near-eye display because it enables users to keep a clear view of the surrounding environment (cf. Huang et al. 2013). This is particularly important in safety-critical settings like production factories.</w:t>
+        <w:t>a camera capturing the visual field of the worker, a near-eye display as well as a microphone and headphones for speech communication with the helper. They decided to use a near-eye display because it enables users to keep a clear view of the surrounding environment (cf. Huang et al. 2013). This is particularly important in safety-critical settings like production factories.</w:t>
       </w:r>
     </w:p>
     <w:p>
@@ -9422,7 +9532,15 @@
         <w:t xml:space="preserve">, </w:t>
       </w:r>
       <w:r>
-        <w:t xml:space="preserve">1st edn., </w:t>
+        <w:t xml:space="preserve">1st </w:t>
+      </w:r>
+      <w:proofErr w:type="gramStart"/>
+      <w:r>
+        <w:t>edn.,</w:t>
+      </w:r>
+      <w:proofErr w:type="gramEnd"/>
+      <w:r>
+        <w:t xml:space="preserve"> </w:t>
       </w:r>
       <w:r>
         <w:t>O’Reilly, Sebastopol.</w:t>
@@ -9482,10 +9600,18 @@
     </w:p>
     <w:p>
       <w:r>
-        <w:t>Skype, computer software 2016. Available from :&lt;</w:t>
-      </w:r>
-      <w:r>
-        <w:t>http://www.skype.com/en/</w:t>
+        <w:t>Skype, computer software 2016. Available from :</w:t>
+      </w:r>
+      <w:proofErr w:type="gramStart"/>
+      <w:r>
+        <w:t>&lt;</w:t>
+      </w:r>
+      <w:r>
+        <w:t>http</w:t>
+      </w:r>
+      <w:proofErr w:type="gramEnd"/>
+      <w:r>
+        <w:t>://www.skype.com/en/</w:t>
       </w:r>
       <w:r>
         <w:t>&gt;. [11 January 2016]</w:t>
@@ -9661,7 +9787,7 @@
         <w:noProof/>
         <w:lang w:val="de-DE"/>
       </w:rPr>
-      <w:t>5</w:t>
+      <w:t>9</w:t>
     </w:r>
     <w:r>
       <w:fldChar w:fldCharType="end"/>
@@ -11724,7 +11850,7 @@
 </file>
 
 <file path=customXml/itemProps1.xml><?xml version="1.0" encoding="utf-8"?>
-<ds:datastoreItem xmlns:ds="http://schemas.openxmlformats.org/officeDocument/2006/customXml" ds:itemID="{1047AF59-972F-4BD4-8645-C4962A90C381}">
+<ds:datastoreItem xmlns:ds="http://schemas.openxmlformats.org/officeDocument/2006/customXml" ds:itemID="{A40A3E81-A016-4733-8CC1-2D8E96AABCDC}">
   <ds:schemaRefs>
     <ds:schemaRef ds:uri="http://schemas.openxmlformats.org/officeDocument/2006/bibliography"/>
   </ds:schemaRefs>

</xml_diff>

<commit_message>
Added client-server network to thesis
</commit_message>
<xml_diff>
--- a/thesis/BA1_WebRTC.docx
+++ b/thesis/BA1_WebRTC.docx
@@ -5629,61 +5629,56 @@
       </w:r>
       <w:bookmarkEnd w:id="8"/>
       <w:r>
-        <w:t xml:space="preserve">video </w:t>
-      </w:r>
-      <w:bookmarkStart w:id="9" w:name="_GoBack"/>
+        <w:t>video feed</w:t>
+      </w:r>
+    </w:p>
+    <w:p>
+      <w:r>
+        <w:t xml:space="preserve">An </w:t>
+      </w:r>
+      <w:r>
+        <w:t xml:space="preserve">additional </w:t>
+      </w:r>
+      <w:r>
+        <w:t>essential feature is the possibility to pause the video feed. A constantly running video stream would aggravate the assi</w:t>
+      </w:r>
+      <w:r>
+        <w:t xml:space="preserve">stance of the helper immensely, because the helper would have to draw the indicators on a moving, most likely unsteady image. This is unacceptable in terms of usefulness for both the helper and the worker. </w:t>
+      </w:r>
+      <w:r>
+        <w:t>Consequently, a remote support application must feature the possibility to freeze the video feed in order to provide a maximum level of assistance (cf. Chen et al. 2013, p. 4).</w:t>
+      </w:r>
+    </w:p>
+    <w:p>
+      <w:pPr>
+        <w:pStyle w:val="berschrift2"/>
+      </w:pPr>
+      <w:bookmarkStart w:id="9" w:name="_Toc440486646"/>
+      <w:r>
+        <w:t>Technologies</w:t>
+      </w:r>
       <w:bookmarkEnd w:id="9"/>
-      <w:r>
-        <w:t>feed</w:t>
-      </w:r>
-    </w:p>
-    <w:p>
-      <w:r>
-        <w:t xml:space="preserve">An </w:t>
-      </w:r>
-      <w:r>
-        <w:t xml:space="preserve">additional </w:t>
-      </w:r>
-      <w:r>
-        <w:t>essential feature is the possibility to pause the video feed. A constantly running video stream would aggravate the assi</w:t>
-      </w:r>
-      <w:r>
-        <w:t xml:space="preserve">stance of the helper immensely, because the helper would have to draw the indicators on a moving, most likely unsteady image. This is unacceptable in terms of usefulness for both the helper and the worker. </w:t>
-      </w:r>
-      <w:r>
-        <w:t>Consequently, a remote support application must feature the possibility to freeze the video feed in order to provide a maximum level of assistance (cf. Chen et al. 2013, p. 4).</w:t>
-      </w:r>
-    </w:p>
-    <w:p>
-      <w:pPr>
-        <w:pStyle w:val="berschrift2"/>
-      </w:pPr>
-      <w:bookmarkStart w:id="10" w:name="_Toc440486646"/>
-      <w:r>
-        <w:t>Technologies</w:t>
+    </w:p>
+    <w:p>
+      <w:r>
+        <w:t xml:space="preserve">There are several </w:t>
+      </w:r>
+      <w:r>
+        <w:t xml:space="preserve">different technologies that facilitate the development </w:t>
+      </w:r>
+      <w:r>
+        <w:t>of remote support applications.</w:t>
+      </w:r>
+    </w:p>
+    <w:p>
+      <w:pPr>
+        <w:pStyle w:val="berschrift3"/>
+      </w:pPr>
+      <w:bookmarkStart w:id="10" w:name="_Toc440486647"/>
+      <w:r>
+        <w:t>Augmented Reality</w:t>
       </w:r>
       <w:bookmarkEnd w:id="10"/>
-    </w:p>
-    <w:p>
-      <w:r>
-        <w:t xml:space="preserve">There are several </w:t>
-      </w:r>
-      <w:r>
-        <w:t xml:space="preserve">different technologies that facilitate the development </w:t>
-      </w:r>
-      <w:r>
-        <w:t>of remote support applications.</w:t>
-      </w:r>
-    </w:p>
-    <w:p>
-      <w:pPr>
-        <w:pStyle w:val="berschrift3"/>
-      </w:pPr>
-      <w:bookmarkStart w:id="11" w:name="_Toc440486647"/>
-      <w:r>
-        <w:t>Augmented Reality</w:t>
-      </w:r>
-      <w:bookmarkEnd w:id="11"/>
     </w:p>
     <w:p>
       <w:r>
@@ -5784,167 +5779,221 @@
       <w:pPr>
         <w:pStyle w:val="berschrift3"/>
       </w:pPr>
-      <w:bookmarkStart w:id="12" w:name="_Toc440486648"/>
+      <w:bookmarkStart w:id="11" w:name="_Toc440486648"/>
       <w:r>
         <w:t>Mixed reality</w:t>
       </w:r>
+      <w:bookmarkEnd w:id="11"/>
+    </w:p>
+    <w:p>
+      <w:r>
+        <w:t>Mixed reality offers a flexible combination of Augmented and Virtual Reality. In mixed reality, users can see computer-generated objects in addition to the real world. Admittedly, the line between Augmented Reality and mixed reality can be described as vague at best</w:t>
+      </w:r>
+      <w:r>
+        <w:t xml:space="preserve"> and might have only been created for marketing purposes (cf. Johnson 2015)</w:t>
+      </w:r>
+      <w:r>
+        <w:t xml:space="preserve">. The main difference between them is </w:t>
+      </w:r>
+      <w:r>
+        <w:t>that in mixed reality the computer-generated objects are not triggered by analysis of image features, but rather by a different, external source, for instance by a human being drawing on overlay indicators on the screen.</w:t>
+      </w:r>
+    </w:p>
+    <w:p>
+      <w:pPr>
+        <w:pStyle w:val="berschrift2"/>
+      </w:pPr>
+      <w:r>
+        <w:t>Architecture</w:t>
+      </w:r>
+    </w:p>
+    <w:p>
+      <w:pPr>
+        <w:pStyle w:val="berschrift3"/>
+      </w:pPr>
+      <w:r>
+        <w:t>Client-server</w:t>
+      </w:r>
+      <w:r>
+        <w:t xml:space="preserve"> network</w:t>
+      </w:r>
+    </w:p>
+    <w:p>
+      <w:r>
+        <w:t>In a client-server network, both parties exchange data over a network connection. C</w:t>
+      </w:r>
+      <w:r>
+        <w:t xml:space="preserve">lients can request </w:t>
+      </w:r>
+      <w:r>
+        <w:t xml:space="preserve">files from the server, </w:t>
+      </w:r>
+      <w:r>
+        <w:t xml:space="preserve">for instance </w:t>
+      </w:r>
+      <w:r>
+        <w:t xml:space="preserve">via protocols like HTTP, or any other protocol the server can process. The server’s task is to fulfil the request of the client. In other words, the server </w:t>
+      </w:r>
+      <w:r>
+        <w:rPr>
+          <w:i/>
+        </w:rPr>
+        <w:t>responds</w:t>
+      </w:r>
+      <w:r>
+        <w:t xml:space="preserve"> to it. In a standard HTTP environment, this principle is called request-response</w:t>
+      </w:r>
+      <w:r>
+        <w:t xml:space="preserve"> (cf. Sinha 1992, p. 78f)</w:t>
+      </w:r>
+      <w:r>
+        <w:t>.</w:t>
+      </w:r>
+    </w:p>
+    <w:p>
+      <w:r>
+        <w:lastRenderedPageBreak/>
+        <w:t xml:space="preserve">Since the introduction of WebSockets, it is possible to maintain a full-duplex connection between client and server, which was not possible before. </w:t>
+      </w:r>
+      <w:r>
+        <w:t>The standard HTTP connection is upgraded to a WebSocket connection with an additional initial handshake, which enables WebSockets to use the same port used for the HTTP connection. A significant advantage of this approach is the low latency for network transfer</w:t>
+      </w:r>
+      <w:r>
+        <w:t xml:space="preserve"> (cf. Davies, Zeiss &amp; Gabner 2012, p. 3)</w:t>
+      </w:r>
+      <w:r>
+        <w:t>.</w:t>
+      </w:r>
+    </w:p>
+    <w:p>
+      <w:pPr>
+        <w:pStyle w:val="berschrift3"/>
+      </w:pPr>
+      <w:r>
+        <w:t>Peer-to-peer</w:t>
+      </w:r>
+      <w:r>
+        <w:t xml:space="preserve"> network</w:t>
+      </w:r>
+    </w:p>
+    <w:p/>
+    <w:p>
+      <w:pPr>
+        <w:pStyle w:val="berschrift2"/>
+      </w:pPr>
+      <w:r>
+        <w:t>Software</w:t>
+      </w:r>
+    </w:p>
+    <w:p>
+      <w:pPr>
+        <w:pStyle w:val="berschrift3"/>
+      </w:pPr>
+      <w:r>
+        <w:t>Desktop application</w:t>
+      </w:r>
+    </w:p>
+    <w:p>
+      <w:pPr>
+        <w:pStyle w:val="berschrift3"/>
+      </w:pPr>
+      <w:r>
+        <w:t>Mobile application</w:t>
+      </w:r>
+    </w:p>
+    <w:p>
+      <w:pPr>
+        <w:pStyle w:val="berschrift3"/>
+      </w:pPr>
+      <w:r>
+        <w:t>Web-based application</w:t>
+      </w:r>
+    </w:p>
+    <w:p>
+      <w:pPr>
+        <w:pStyle w:val="berschrift2"/>
+      </w:pPr>
+      <w:bookmarkStart w:id="12" w:name="_Toc440486649"/>
+      <w:r>
+        <w:t>Hardware</w:t>
+      </w:r>
       <w:bookmarkEnd w:id="12"/>
     </w:p>
     <w:p>
       <w:r>
-        <w:t>Mixed reality offers a flexible combination of Augmented and Virtual Reality. In mixed reality, users can see computer-generated objects in addition to the real world. Admittedly, the line between Augmented Reality and mixed reality can be described as vague at best</w:t>
-      </w:r>
-      <w:r>
-        <w:t xml:space="preserve"> and might have only been created for marketing purposes (cf. Johnson 2015)</w:t>
-      </w:r>
-      <w:r>
-        <w:t xml:space="preserve">. The main difference between them is </w:t>
-      </w:r>
-      <w:r>
-        <w:t>that in mixed reality the computer-generated objects are not triggered by analysis of image features, but rather by a different, external source, for instance by a human being drawing on overlay indicators on the screen.</w:t>
-      </w:r>
-    </w:p>
-    <w:p>
-      <w:pPr>
-        <w:pStyle w:val="berschrift2"/>
-      </w:pPr>
+        <w:t xml:space="preserve">There are several different types of hardware </w:t>
+      </w:r>
+      <w:r>
+        <w:t xml:space="preserve">that can be utilized in the context of remote support applications. </w:t>
+      </w:r>
+      <w:r>
+        <w:t xml:space="preserve">As stated above, </w:t>
+      </w:r>
+      <w:r>
+        <w:t xml:space="preserve">an essential characteristic is the ability to move around freely. As a result, </w:t>
+      </w:r>
+      <w:r>
+        <w:t>only mobile devices qualify to be used by the worker</w:t>
+      </w:r>
+      <w:r>
+        <w:t xml:space="preserve">. </w:t>
+      </w:r>
+      <w:r>
+        <w:t>It must be noted that for the helper, on the other hand, desktop computers are entirely eligible, as there is no imminent need for moving around while assisting the worker.</w:t>
+      </w:r>
+      <w:r>
+        <w:t xml:space="preserve"> Broadly speaking</w:t>
+      </w:r>
+      <w:r>
+        <w:t>, there are two main groups of mobile devices, which will be described in more detail</w:t>
+      </w:r>
+      <w:r>
+        <w:t xml:space="preserve"> in the following.</w:t>
+      </w:r>
+    </w:p>
+    <w:p>
+      <w:pPr>
+        <w:pStyle w:val="berschrift3"/>
+      </w:pPr>
+      <w:bookmarkStart w:id="13" w:name="_Toc440486650"/>
+      <w:r>
+        <w:t>Handheld devices</w:t>
+      </w:r>
+      <w:bookmarkEnd w:id="13"/>
+    </w:p>
+    <w:p>
+      <w:r>
+        <w:t>The term handheld devices refers to all electronic telecommunication devices that can be carried around</w:t>
+      </w:r>
+      <w:r>
+        <w:t xml:space="preserve"> and, as the name implies, held in a hand. Handheld devices are </w:t>
+      </w:r>
+      <w:r>
+        <w:t xml:space="preserve">in most cases </w:t>
+      </w:r>
+      <w:r>
+        <w:t>equipped with a display screen that is able to process touch inputs.</w:t>
+      </w:r>
+      <w:r>
+        <w:t xml:space="preserve"> Most commonly, handheld devices are smartphones and tablets. For remote support applications, both types can be used. Tablets have a slight advantage of larger screen sizes, while smartphones, in comparison, are less disruptive as they demand less space when carried around. All handheld devices, however, prevent workers from using both hands, thus limiting </w:t>
+      </w:r>
+      <w:r>
+        <w:t>them in carrying out their work without distractions.</w:t>
+      </w:r>
+    </w:p>
+    <w:p>
+      <w:pPr>
+        <w:pStyle w:val="berschrift3"/>
+      </w:pPr>
+      <w:bookmarkStart w:id="14" w:name="_Toc440486651"/>
       <w:r>
         <w:lastRenderedPageBreak/>
-        <w:t>Architecture</w:t>
-      </w:r>
-    </w:p>
-    <w:p>
-      <w:pPr>
-        <w:pStyle w:val="berschrift3"/>
-      </w:pPr>
-      <w:r>
-        <w:t>Client-server</w:t>
-      </w:r>
-    </w:p>
-    <w:p>
-      <w:pPr>
-        <w:pStyle w:val="berschrift3"/>
-      </w:pPr>
-      <w:r>
-        <w:t>Peer-to-peer</w:t>
-      </w:r>
-    </w:p>
-    <w:p>
-      <w:pPr>
-        <w:pStyle w:val="berschrift2"/>
-      </w:pPr>
-      <w:r>
-        <w:t>Software</w:t>
-      </w:r>
-    </w:p>
-    <w:p>
-      <w:pPr>
-        <w:pStyle w:val="berschrift3"/>
-      </w:pPr>
-      <w:r>
-        <w:t>Desktop application</w:t>
-      </w:r>
-    </w:p>
-    <w:p>
-      <w:pPr>
-        <w:pStyle w:val="berschrift3"/>
-      </w:pPr>
-      <w:r>
-        <w:t>Mobile application</w:t>
-      </w:r>
-    </w:p>
-    <w:p>
-      <w:pPr>
-        <w:pStyle w:val="berschrift3"/>
-      </w:pPr>
-      <w:r>
-        <w:t>Web-based application</w:t>
-      </w:r>
-    </w:p>
-    <w:p>
-      <w:pPr>
-        <w:pStyle w:val="berschrift2"/>
-      </w:pPr>
-      <w:bookmarkStart w:id="13" w:name="_Toc440486649"/>
-      <w:r>
-        <w:t>Hardware</w:t>
-      </w:r>
-      <w:bookmarkEnd w:id="13"/>
-    </w:p>
-    <w:p>
-      <w:r>
-        <w:t xml:space="preserve">There are several different types of hardware </w:t>
-      </w:r>
-      <w:r>
-        <w:t xml:space="preserve">that can be utilized in the context of remote support applications. </w:t>
-      </w:r>
-      <w:r>
-        <w:t xml:space="preserve">As stated above, </w:t>
-      </w:r>
-      <w:r>
-        <w:t xml:space="preserve">an essential characteristic is the ability to move around freely. As a result, </w:t>
-      </w:r>
-      <w:r>
-        <w:t>only mobile devices qualify to be used by the worker</w:t>
-      </w:r>
-      <w:r>
-        <w:t xml:space="preserve">. </w:t>
-      </w:r>
-      <w:r>
-        <w:t>It must be noted that for the helper, on the other hand, desktop computers are entirely eligible, as there is no imminent need for moving around while assisting the worker.</w:t>
-      </w:r>
-      <w:r>
-        <w:t xml:space="preserve"> Broadly speaking</w:t>
-      </w:r>
-      <w:r>
-        <w:t>, there are two main groups of mobile devices, which will be described in more detail</w:t>
-      </w:r>
-      <w:r>
-        <w:t xml:space="preserve"> in the following.</w:t>
-      </w:r>
-    </w:p>
-    <w:p>
-      <w:pPr>
-        <w:pStyle w:val="berschrift3"/>
-      </w:pPr>
-      <w:bookmarkStart w:id="14" w:name="_Toc440486650"/>
-      <w:r>
-        <w:t>Handheld devices</w:t>
+        <w:t>Wearable devices</w:t>
       </w:r>
       <w:bookmarkEnd w:id="14"/>
     </w:p>
     <w:p>
       <w:r>
-        <w:t>The term handheld devices refers to all electronic telecommunication devices that can be carried around</w:t>
-      </w:r>
-      <w:r>
-        <w:t xml:space="preserve"> and, as the name implies, held in a hand. Handheld devices are </w:t>
-      </w:r>
-      <w:r>
-        <w:t xml:space="preserve">in most cases </w:t>
-      </w:r>
-      <w:r>
-        <w:t>equipped with a display screen that is able to process touch inputs.</w:t>
-      </w:r>
-      <w:r>
-        <w:t xml:space="preserve"> Most commonly, handheld devices are smartphones and tablets. For remote support applications, both types can be used. Tablets have a slight advantage of larger screen sizes, while smartphones, in comparison, are less disruptive as they demand less space when carried around. All handheld devices, however, prevent workers from using both hands, thus limiting </w:t>
-      </w:r>
-      <w:r>
-        <w:t>them in carrying out their work without distractions.</w:t>
-      </w:r>
-    </w:p>
-    <w:p>
-      <w:pPr>
-        <w:pStyle w:val="berschrift3"/>
-      </w:pPr>
-      <w:bookmarkStart w:id="15" w:name="_Toc440486651"/>
-      <w:r>
-        <w:t>Wearable devices</w:t>
-      </w:r>
-      <w:bookmarkEnd w:id="15"/>
-    </w:p>
-    <w:p>
-      <w:r>
         <w:t>In brief, a wearable device can be described as electronic technology which can be worn on the body, without the need of holding it</w:t>
       </w:r>
       <w:r>
@@ -5957,11 +6006,7 @@
         <w:t xml:space="preserve"> the Google Glass to smart watch</w:t>
       </w:r>
       <w:r>
-        <w:t xml:space="preserve">es, like Apple’s </w:t>
-      </w:r>
-      <w:r>
-        <w:lastRenderedPageBreak/>
-        <w:t xml:space="preserve">iWatch. </w:t>
+        <w:t xml:space="preserve">es, like Apple’s iWatch. </w:t>
       </w:r>
       <w:r>
         <w:t>While watches do not meet the requirements for being a part of a remote support applications due to the lack of a camera and a significantly limited screen size, smart glasses, on the other hand, can be employed to be used in such a setting. They come with the substantial advantage that the worker can perform tasks using both hands.</w:t>
@@ -5996,76 +6041,76 @@
       <w:pPr>
         <w:pStyle w:val="berschrift1"/>
       </w:pPr>
-      <w:bookmarkStart w:id="16" w:name="_Toc438987631"/>
-      <w:bookmarkStart w:id="17" w:name="_Toc440486652"/>
+      <w:bookmarkStart w:id="15" w:name="_Toc438987631"/>
+      <w:bookmarkStart w:id="16" w:name="_Toc440486652"/>
       <w:r>
         <w:lastRenderedPageBreak/>
         <w:t>WebRTC</w:t>
       </w:r>
+      <w:bookmarkEnd w:id="15"/>
       <w:bookmarkEnd w:id="16"/>
+    </w:p>
+    <w:p>
+      <w:r>
+        <w:t xml:space="preserve">Loreto &amp; Romano (2014, p. vii) describe WebRTC as a „new standard that lets browsers communicate in real time using a peer-to-peer architecture“. </w:t>
+      </w:r>
+      <w:r>
+        <w:t>This is especially interesting because it enables developers to build real-time audio and video streaming applications without any external plugins or software.</w:t>
+      </w:r>
+    </w:p>
+    <w:p>
+      <w:r>
+        <w:t xml:space="preserve">This chapter will give an overview of WebRTC, its API components and the essential elements necessary to set up a peer-to-peer connection. The history of WebRTC will be discussed as well as advantages and </w:t>
+      </w:r>
+      <w:r>
+        <w:t>limitations</w:t>
+      </w:r>
+      <w:r>
+        <w:t xml:space="preserve"> of this technology, together with its current development status.</w:t>
+      </w:r>
+    </w:p>
+    <w:p>
+      <w:pPr>
+        <w:pStyle w:val="berschrift2"/>
+      </w:pPr>
+      <w:bookmarkStart w:id="17" w:name="_Toc440486653"/>
+      <w:r>
+        <w:t>Overview</w:t>
+      </w:r>
       <w:bookmarkEnd w:id="17"/>
     </w:p>
     <w:p>
       <w:r>
-        <w:t xml:space="preserve">Loreto &amp; Romano (2014, p. vii) describe WebRTC as a „new standard that lets browsers communicate in real time using a peer-to-peer architecture“. </w:t>
-      </w:r>
-      <w:r>
-        <w:t>This is especially interesting because it enables developers to build real-time audio and video streaming applications without any external plugins or software.</w:t>
-      </w:r>
-    </w:p>
-    <w:p>
-      <w:r>
-        <w:t xml:space="preserve">This chapter will give an overview of WebRTC, its API components and the essential elements necessary to set up a peer-to-peer connection. The history of WebRTC will be discussed as well as advantages and </w:t>
-      </w:r>
-      <w:r>
-        <w:t>limitations</w:t>
-      </w:r>
-      <w:r>
-        <w:t xml:space="preserve"> of this technology, together with its current development status.</w:t>
-      </w:r>
-    </w:p>
-    <w:p>
-      <w:pPr>
-        <w:pStyle w:val="berschrift2"/>
-      </w:pPr>
-      <w:bookmarkStart w:id="18" w:name="_Toc440486653"/>
-      <w:r>
-        <w:t>Overview</w:t>
+        <w:t xml:space="preserve">Loreto &amp; Romano (2014, p. vii) imply that WebRTC joins </w:t>
+      </w:r>
+      <w:r>
+        <w:t xml:space="preserve">together </w:t>
+      </w:r>
+      <w:r>
+        <w:t xml:space="preserve">two </w:t>
+      </w:r>
+      <w:r>
+        <w:t xml:space="preserve">technologically related fields, which were still considered separately in the past: Web development and telecommunication applications. This might stem from the mutlitude of </w:t>
+      </w:r>
+      <w:r>
+        <w:t xml:space="preserve">facets </w:t>
+      </w:r>
+      <w:r>
+        <w:t>that have to be considered in the telecommunication</w:t>
+      </w:r>
+      <w:r>
+        <w:t xml:space="preserve"> industry, while web development is a more self-contained environment.</w:t>
+      </w:r>
+    </w:p>
+    <w:p>
+      <w:pPr>
+        <w:pStyle w:val="berschrift3"/>
+      </w:pPr>
+      <w:bookmarkStart w:id="18" w:name="_Toc440486654"/>
+      <w:r>
+        <w:t>Architecture</w:t>
       </w:r>
       <w:bookmarkEnd w:id="18"/>
-    </w:p>
-    <w:p>
-      <w:r>
-        <w:t xml:space="preserve">Loreto &amp; Romano (2014, p. vii) imply that WebRTC joins </w:t>
-      </w:r>
-      <w:r>
-        <w:t xml:space="preserve">together </w:t>
-      </w:r>
-      <w:r>
-        <w:t xml:space="preserve">two </w:t>
-      </w:r>
-      <w:r>
-        <w:t xml:space="preserve">technologically related fields, which were still considered separately in the past: Web development and telecommunication applications. This might stem from the mutlitude of </w:t>
-      </w:r>
-      <w:r>
-        <w:t xml:space="preserve">facets </w:t>
-      </w:r>
-      <w:r>
-        <w:t>that have to be considered in the telecommunication</w:t>
-      </w:r>
-      <w:r>
-        <w:t xml:space="preserve"> industry, while web development is a more self-contained environment.</w:t>
-      </w:r>
-    </w:p>
-    <w:p>
-      <w:pPr>
-        <w:pStyle w:val="berschrift3"/>
-      </w:pPr>
-      <w:bookmarkStart w:id="19" w:name="_Toc440486654"/>
-      <w:r>
-        <w:t>Architecture</w:t>
-      </w:r>
-      <w:bookmarkEnd w:id="19"/>
     </w:p>
     <w:p>
       <w:r>
@@ -6144,7 +6189,7 @@
         <w:pStyle w:val="Beschriftung"/>
         <w:jc w:val="center"/>
       </w:pPr>
-      <w:bookmarkStart w:id="20" w:name="_Toc440295811"/>
+      <w:bookmarkStart w:id="19" w:name="_Toc440295811"/>
       <w:r>
         <w:t xml:space="preserve">Figure </w:t>
       </w:r>
@@ -6159,17 +6204,17 @@
       <w:r>
         <w:t>: Overall WebRTC architecture</w:t>
       </w:r>
+      <w:bookmarkEnd w:id="19"/>
+    </w:p>
+    <w:p>
+      <w:pPr>
+        <w:pStyle w:val="berschrift3"/>
+      </w:pPr>
+      <w:bookmarkStart w:id="20" w:name="_Toc440486655"/>
+      <w:r>
+        <w:t>Functionality and features</w:t>
+      </w:r>
       <w:bookmarkEnd w:id="20"/>
-    </w:p>
-    <w:p>
-      <w:pPr>
-        <w:pStyle w:val="berschrift3"/>
-      </w:pPr>
-      <w:bookmarkStart w:id="21" w:name="_Toc440486655"/>
-      <w:r>
-        <w:t>Functionality and features</w:t>
-      </w:r>
-      <w:bookmarkEnd w:id="21"/>
     </w:p>
     <w:p>
       <w:r>
@@ -6250,7 +6295,7 @@
         <w:pStyle w:val="Beschriftung"/>
         <w:jc w:val="center"/>
       </w:pPr>
-      <w:bookmarkStart w:id="22" w:name="_Toc440295812"/>
+      <w:bookmarkStart w:id="21" w:name="_Toc440295812"/>
       <w:r>
         <w:t xml:space="preserve">Figure </w:t>
       </w:r>
@@ -6265,60 +6310,60 @@
       <w:r>
         <w:t>: The WebRTC triangle</w:t>
       </w:r>
+      <w:bookmarkEnd w:id="21"/>
+    </w:p>
+    <w:p>
+      <w:r>
+        <w:t>WebRTC web applications use web browsers as a communication interface between users. Developers implement the desired functionality using the standardized WebRTC API, written in JavaScript. This API handles the functions that are vital for a real-time communication application, like connection management, audio and video stream access and encodings as well as data encryption (cf. Loreto &amp; Romano 2014, p. 3f).</w:t>
+      </w:r>
+    </w:p>
+    <w:p>
+      <w:pPr>
+        <w:pStyle w:val="berschrift3"/>
+      </w:pPr>
+      <w:bookmarkStart w:id="22" w:name="_Toc440486656"/>
+      <w:r>
+        <w:t>History</w:t>
+      </w:r>
       <w:bookmarkEnd w:id="22"/>
     </w:p>
     <w:p>
       <w:r>
-        <w:t>WebRTC web applications use web browsers as a communication interface between users. Developers implement the desired functionality using the standardized WebRTC API, written in JavaScript. This API handles the functions that are vital for a real-time communication application, like connection management, audio and video stream access and encodings as well as data encryption (cf. Loreto &amp; Romano 2014, p. 3f).</w:t>
+        <w:t>At the end of May 2011, Google announced for the first time that they were working on WebRTC and made it available to the public (cf. Alvestrand 2011).</w:t>
+      </w:r>
+      <w:r>
+        <w:t xml:space="preserve"> </w:t>
+      </w:r>
+      <w:r>
+        <w:t xml:space="preserve">In November 2011 the first implementation of WebRTC was added to Google Chrome (version 23). A little more than a year later, at the beginning of 2013, Mozilla Firefox added their first version of WebRTC, although at that stage it only supported the </w:t>
+      </w:r>
+      <w:r>
+        <w:rPr>
+          <w:i/>
+        </w:rPr>
+        <w:t>navigator.getUserMedia</w:t>
+      </w:r>
+      <w:r>
+        <w:t xml:space="preserve"> function (cf. WebRTC Tutorial 2014).</w:t>
+      </w:r>
+    </w:p>
+    <w:p>
+      <w:r>
+        <w:t>An important milestone was reached in February 2013, when it was possible for the first time to use WebRTC across browser borders together on Google Chrome and Mozilla Firefox. In addition, over summer and fall of 2013, the first mobile browsers supported WebRTC, when first Google Chrome for Android and a short time afterwards Mozilla Firefox for Android added their first implementations</w:t>
+      </w:r>
+      <w:r>
+        <w:t xml:space="preserve"> (cf. WebRTC Tutorial 2014).</w:t>
       </w:r>
     </w:p>
     <w:p>
       <w:pPr>
         <w:pStyle w:val="berschrift3"/>
       </w:pPr>
-      <w:bookmarkStart w:id="23" w:name="_Toc440486656"/>
-      <w:r>
-        <w:t>History</w:t>
+      <w:bookmarkStart w:id="23" w:name="_Toc440486657"/>
+      <w:r>
+        <w:t>Advantages</w:t>
       </w:r>
       <w:bookmarkEnd w:id="23"/>
-    </w:p>
-    <w:p>
-      <w:r>
-        <w:t>At the end of May 2011, Google announced for the first time that they were working on WebRTC and made it available to the public (cf. Alvestrand 2011).</w:t>
-      </w:r>
-      <w:r>
-        <w:t xml:space="preserve"> </w:t>
-      </w:r>
-      <w:r>
-        <w:t xml:space="preserve">In November 2011 the first implementation of WebRTC was added to Google Chrome (version 23). A little more than a year later, at the beginning of 2013, Mozilla Firefox added their first version of WebRTC, although at that stage it only supported the </w:t>
-      </w:r>
-      <w:r>
-        <w:rPr>
-          <w:i/>
-        </w:rPr>
-        <w:t>navigator.getUserMedia</w:t>
-      </w:r>
-      <w:r>
-        <w:t xml:space="preserve"> function (cf. WebRTC Tutorial 2014).</w:t>
-      </w:r>
-    </w:p>
-    <w:p>
-      <w:r>
-        <w:t>An important milestone was reached in February 2013, when it was possible for the first time to use WebRTC across browser borders together on Google Chrome and Mozilla Firefox. In addition, over summer and fall of 2013, the first mobile browsers supported WebRTC, when first Google Chrome for Android and a short time afterwards Mozilla Firefox for Android added their first implementations</w:t>
-      </w:r>
-      <w:r>
-        <w:t xml:space="preserve"> (cf. WebRTC Tutorial 2014).</w:t>
-      </w:r>
-    </w:p>
-    <w:p>
-      <w:pPr>
-        <w:pStyle w:val="berschrift3"/>
-      </w:pPr>
-      <w:bookmarkStart w:id="24" w:name="_Toc440486657"/>
-      <w:r>
-        <w:t>Advantages</w:t>
-      </w:r>
-      <w:bookmarkEnd w:id="24"/>
     </w:p>
     <w:p>
       <w:r>
@@ -6455,12 +6500,12 @@
       <w:pPr>
         <w:pStyle w:val="berschrift3"/>
       </w:pPr>
-      <w:bookmarkStart w:id="25" w:name="_Toc440486658"/>
+      <w:bookmarkStart w:id="24" w:name="_Toc440486658"/>
       <w:r>
         <w:lastRenderedPageBreak/>
         <w:t>Limitations</w:t>
       </w:r>
-      <w:bookmarkEnd w:id="25"/>
+      <w:bookmarkEnd w:id="24"/>
     </w:p>
     <w:p>
       <w:r>
@@ -6557,7 +6602,7 @@
         <w:pStyle w:val="Beschriftung"/>
         <w:jc w:val="center"/>
       </w:pPr>
-      <w:bookmarkStart w:id="26" w:name="_Toc440295813"/>
+      <w:bookmarkStart w:id="25" w:name="_Toc440295813"/>
       <w:r>
         <w:t xml:space="preserve">Figure </w:t>
       </w:r>
@@ -6572,7 +6617,7 @@
       <w:r>
         <w:t>: Web browser market share in Austria in 2014</w:t>
       </w:r>
-      <w:bookmarkEnd w:id="26"/>
+      <w:bookmarkEnd w:id="25"/>
     </w:p>
     <w:p>
       <w:r>
@@ -6625,57 +6670,57 @@
       <w:pPr>
         <w:pStyle w:val="berschrift3"/>
       </w:pPr>
-      <w:bookmarkStart w:id="27" w:name="_Toc440486659"/>
+      <w:bookmarkStart w:id="26" w:name="_Toc440486659"/>
       <w:r>
         <w:t>Current status</w:t>
       </w:r>
+      <w:bookmarkEnd w:id="26"/>
+    </w:p>
+    <w:p>
+      <w:r>
+        <w:t xml:space="preserve">For now, according to What’s next for WebRTC? 2015, around 720 companies use WebRTC in some way in their products. </w:t>
+      </w:r>
+      <w:r>
+        <w:t>Popular applications like Google Hangouts use it for creating DataChannels between users in chats and secure session description mechanisms (cf. Hancke 2014).</w:t>
+      </w:r>
+    </w:p>
+    <w:p>
+      <w:r>
+        <w:t>Currently, the developers behind WebRTC at Google are working on implementing the new version 1.2 of the encryption protocol DTLS and other enhancements regarding improvement of video and audio on mobile devices (cf. What’s next for WebRTC? 2015).</w:t>
+      </w:r>
+    </w:p>
+    <w:p>
+      <w:pPr>
+        <w:pStyle w:val="berschrift2"/>
+      </w:pPr>
+      <w:bookmarkStart w:id="27" w:name="_Toc438987633"/>
+      <w:bookmarkStart w:id="28" w:name="_Toc440486660"/>
+      <w:r>
+        <w:t>API components</w:t>
+      </w:r>
       <w:bookmarkEnd w:id="27"/>
-    </w:p>
-    <w:p>
-      <w:r>
-        <w:t xml:space="preserve">For now, according to What’s next for WebRTC? 2015, around 720 companies use WebRTC in some way in their products. </w:t>
-      </w:r>
-      <w:r>
-        <w:t>Popular applications like Google Hangouts use it for creating DataChannels between users in chats and secure session description mechanisms (cf. Hancke 2014).</w:t>
-      </w:r>
-    </w:p>
-    <w:p>
-      <w:r>
-        <w:t>Currently, the developers behind WebRTC at Google are working on implementing the new version 1.2 of the encryption protocol DTLS and other enhancements regarding improvement of video and audio on mobile devices (cf. What’s next for WebRTC? 2015).</w:t>
-      </w:r>
-    </w:p>
-    <w:p>
-      <w:pPr>
-        <w:pStyle w:val="berschrift2"/>
-      </w:pPr>
-      <w:bookmarkStart w:id="28" w:name="_Toc438987633"/>
-      <w:bookmarkStart w:id="29" w:name="_Toc440486660"/>
-      <w:r>
-        <w:t>API components</w:t>
-      </w:r>
       <w:bookmarkEnd w:id="28"/>
+    </w:p>
+    <w:p>
+      <w:r>
+        <w:t>WebRTC consists of three main components, which developers have to implement and connect together</w:t>
+      </w:r>
+      <w:r>
+        <w:t xml:space="preserve"> in order for the application to work as intended</w:t>
+      </w:r>
+      <w:r>
+        <w:t>. These components are called MediaStream, PeerConnection and DataChannel. The functionality and details of all three will be explained in the following section.</w:t>
+      </w:r>
+    </w:p>
+    <w:p>
+      <w:pPr>
+        <w:pStyle w:val="berschrift3"/>
+      </w:pPr>
+      <w:bookmarkStart w:id="29" w:name="_Toc440486661"/>
+      <w:r>
+        <w:t>MediaStream</w:t>
+      </w:r>
       <w:bookmarkEnd w:id="29"/>
-    </w:p>
-    <w:p>
-      <w:r>
-        <w:t>WebRTC consists of three main components, which developers have to implement and connect together</w:t>
-      </w:r>
-      <w:r>
-        <w:t xml:space="preserve"> in order for the application to work as intended</w:t>
-      </w:r>
-      <w:r>
-        <w:t>. These components are called MediaStream, PeerConnection and DataChannel. The functionality and details of all three will be explained in the following section.</w:t>
-      </w:r>
-    </w:p>
-    <w:p>
-      <w:pPr>
-        <w:pStyle w:val="berschrift3"/>
-      </w:pPr>
-      <w:bookmarkStart w:id="30" w:name="_Toc440486661"/>
-      <w:r>
-        <w:t>MediaStream</w:t>
-      </w:r>
-      <w:bookmarkEnd w:id="30"/>
     </w:p>
     <w:p>
       <w:r>
@@ -6819,125 +6864,125 @@
       <w:pPr>
         <w:pStyle w:val="berschrift3"/>
       </w:pPr>
-      <w:bookmarkStart w:id="31" w:name="_Toc440486662"/>
+      <w:bookmarkStart w:id="30" w:name="_Toc440486662"/>
       <w:r>
         <w:t>PeerConnection</w:t>
       </w:r>
+      <w:bookmarkEnd w:id="30"/>
+    </w:p>
+    <w:p>
+      <w:r>
+        <w:t xml:space="preserve">Instances of </w:t>
+      </w:r>
+      <w:r>
+        <w:rPr>
+          <w:i/>
+        </w:rPr>
+        <w:t>PeerConnections</w:t>
+      </w:r>
+      <w:r>
+        <w:t xml:space="preserve"> allow users to communicate with each other peer-to-peer, </w:t>
+      </w:r>
+      <w:r>
+        <w:t xml:space="preserve">i.e. directly from one browser to another, </w:t>
+      </w:r>
+      <w:r>
+        <w:t>without any web servers involved.</w:t>
+      </w:r>
+      <w:r>
+        <w:t xml:space="preserve"> I</w:t>
+      </w:r>
+      <w:r>
+        <w:t>t has to be noted</w:t>
+      </w:r>
+      <w:r>
+        <w:t>, however,</w:t>
+      </w:r>
+      <w:r>
+        <w:t xml:space="preserve"> that a web server is always necessary for setting up a PeerConnection</w:t>
+      </w:r>
+      <w:r>
+        <w:t xml:space="preserve"> between</w:t>
+      </w:r>
+      <w:r>
+        <w:t xml:space="preserve"> two </w:t>
+      </w:r>
+      <w:r>
+        <w:t>users, in order for them to find each other. This normally happens when both</w:t>
+      </w:r>
+      <w:r>
+        <w:t xml:space="preserve"> users visit the same web page, running on a web server which handles the peer connection setup between users. </w:t>
+      </w:r>
+      <w:r>
+        <w:t>Typically, the coordination of the connection setup is handled with XMLHttpRequests or WebSockets (</w:t>
+      </w:r>
+      <w:r>
+        <w:t xml:space="preserve">cf. </w:t>
+      </w:r>
+      <w:r>
+        <w:t>Loreto &amp; Romano 2014, p. 7).</w:t>
+      </w:r>
+    </w:p>
+    <w:p>
+      <w:pPr>
+        <w:pStyle w:val="berschrift3"/>
+      </w:pPr>
+      <w:bookmarkStart w:id="31" w:name="_Toc440486663"/>
+      <w:r>
+        <w:t>DataChannel</w:t>
+      </w:r>
       <w:bookmarkEnd w:id="31"/>
     </w:p>
     <w:p>
       <w:r>
-        <w:t xml:space="preserve">Instances of </w:t>
+        <w:t xml:space="preserve">While the two previous components were mandatory for a successful WebRTC connection, the third one, </w:t>
       </w:r>
       <w:r>
         <w:rPr>
           <w:i/>
         </w:rPr>
-        <w:t>PeerConnections</w:t>
-      </w:r>
-      <w:r>
-        <w:t xml:space="preserve"> allow users to communicate with each other peer-to-peer, </w:t>
-      </w:r>
-      <w:r>
-        <w:t xml:space="preserve">i.e. directly from one browser to another, </w:t>
-      </w:r>
-      <w:r>
-        <w:t>without any web servers involved.</w:t>
-      </w:r>
-      <w:r>
-        <w:t xml:space="preserve"> I</w:t>
-      </w:r>
-      <w:r>
-        <w:t>t has to be noted</w:t>
-      </w:r>
-      <w:r>
-        <w:t>, however,</w:t>
-      </w:r>
-      <w:r>
-        <w:t xml:space="preserve"> that a web server is always necessary for setting up a PeerConnection</w:t>
-      </w:r>
-      <w:r>
-        <w:t xml:space="preserve"> between</w:t>
-      </w:r>
-      <w:r>
-        <w:t xml:space="preserve"> two </w:t>
-      </w:r>
-      <w:r>
-        <w:t>users, in order for them to find each other. This normally happens when both</w:t>
-      </w:r>
-      <w:r>
-        <w:t xml:space="preserve"> users visit the same web page, running on a web server which handles the peer connection setup between users. </w:t>
-      </w:r>
-      <w:r>
-        <w:t>Typically, the coordination of the connection setup is handled with XMLHttpRequests or WebSockets (</w:t>
+        <w:t>DataChannel</w:t>
+      </w:r>
+      <w:r>
+        <w:t xml:space="preserve">, is optional. It offers the possibility to send </w:t>
+      </w:r>
+      <w:r>
+        <w:t>arbitrary data between users connected via a PeerConnection. The DataChannel API was modeled after the WebSocket API, with similar function calls (REFERENCE). Like WebSockets, DataChannels also offer a bidirectional connection. Developers can open an unlimited number of DataCha</w:t>
+      </w:r>
+      <w:r>
+        <w:t xml:space="preserve">nnels within one PeerConnection, as long as each DataChannel </w:t>
+      </w:r>
+      <w:r>
+        <w:t>is specified with a unique name (</w:t>
       </w:r>
       <w:r>
         <w:t xml:space="preserve">cf. </w:t>
       </w:r>
       <w:r>
-        <w:t>Loreto &amp; Romano 2014, p. 7).</w:t>
-      </w:r>
+        <w:t>Loreto &amp; Romano 2014, p. 8f).</w:t>
+      </w:r>
+    </w:p>
+    <w:p>
+      <w:pPr>
+        <w:pStyle w:val="berschrift2"/>
+      </w:pPr>
+      <w:bookmarkStart w:id="32" w:name="_Toc438987634"/>
+      <w:bookmarkStart w:id="33" w:name="_Toc440486664"/>
+      <w:r>
+        <w:t>Connection setup</w:t>
+      </w:r>
+      <w:bookmarkEnd w:id="32"/>
+      <w:bookmarkEnd w:id="33"/>
     </w:p>
     <w:p>
       <w:pPr>
         <w:pStyle w:val="berschrift3"/>
       </w:pPr>
-      <w:bookmarkStart w:id="32" w:name="_Toc440486663"/>
-      <w:r>
-        <w:t>DataChannel</w:t>
-      </w:r>
-      <w:bookmarkEnd w:id="32"/>
-    </w:p>
-    <w:p>
-      <w:r>
-        <w:t xml:space="preserve">While the two previous components were mandatory for a successful WebRTC connection, the third one, </w:t>
-      </w:r>
-      <w:r>
-        <w:rPr>
-          <w:i/>
-        </w:rPr>
-        <w:t>DataChannel</w:t>
-      </w:r>
-      <w:r>
-        <w:t xml:space="preserve">, is optional. It offers the possibility to send </w:t>
-      </w:r>
-      <w:r>
-        <w:t>arbitrary data between users connected via a PeerConnection. The DataChannel API was modeled after the WebSocket API, with similar function calls (REFERENCE). Like WebSockets, DataChannels also offer a bidirectional connection. Developers can open an unlimited number of DataCha</w:t>
-      </w:r>
-      <w:r>
-        <w:t xml:space="preserve">nnels within one PeerConnection, as long as each DataChannel </w:t>
-      </w:r>
-      <w:r>
-        <w:t>is specified with a unique name (</w:t>
-      </w:r>
-      <w:r>
-        <w:t xml:space="preserve">cf. </w:t>
-      </w:r>
-      <w:r>
-        <w:t>Loreto &amp; Romano 2014, p. 8f).</w:t>
-      </w:r>
-    </w:p>
-    <w:p>
-      <w:pPr>
-        <w:pStyle w:val="berschrift2"/>
-      </w:pPr>
-      <w:bookmarkStart w:id="33" w:name="_Toc438987634"/>
-      <w:bookmarkStart w:id="34" w:name="_Toc440486664"/>
-      <w:r>
-        <w:t>Connection setup</w:t>
-      </w:r>
-      <w:bookmarkEnd w:id="33"/>
+      <w:bookmarkStart w:id="34" w:name="_Toc440486665"/>
+      <w:r>
+        <w:t>Signaling</w:t>
+      </w:r>
       <w:bookmarkEnd w:id="34"/>
-    </w:p>
-    <w:p>
-      <w:pPr>
-        <w:pStyle w:val="berschrift3"/>
-      </w:pPr>
-      <w:bookmarkStart w:id="35" w:name="_Toc440486665"/>
-      <w:r>
-        <w:t>Signaling</w:t>
-      </w:r>
-      <w:bookmarkEnd w:id="35"/>
     </w:p>
     <w:p>
       <w:r>
@@ -6955,96 +7000,96 @@
       <w:pPr>
         <w:pStyle w:val="berschrift3"/>
       </w:pPr>
-      <w:bookmarkStart w:id="36" w:name="_Toc440486666"/>
+      <w:bookmarkStart w:id="35" w:name="_Toc440486666"/>
       <w:r>
         <w:t>NAT problem</w:t>
       </w:r>
+      <w:bookmarkEnd w:id="35"/>
+    </w:p>
+    <w:p>
+      <w:r>
+        <w:t xml:space="preserve">Initially, Internet Protocol (IP) version 4 (Ipv4) was used to deliver network packets </w:t>
+      </w:r>
+      <w:r>
+        <w:t xml:space="preserve">over the Internet </w:t>
+      </w:r>
+      <w:r>
+        <w:t>from one host to another. It uses 32-bit addresses, thus limiting the number of possible hosts to 2</w:t>
+      </w:r>
+      <w:r>
+        <w:rPr>
+          <w:vertAlign w:val="superscript"/>
+        </w:rPr>
+        <w:t>32</w:t>
+      </w:r>
+      <w:r>
+        <w:t xml:space="preserve">, or 4 294 967 296. Due to the constantly increasing demand of new Internet-capable devices and applications, one popular method to avoid IPv4 address space exhaustion was the introduction of Network </w:t>
+      </w:r>
+      <w:r>
+        <w:t>address translation (NAT). NAT enables networks to map multiple hosts inside a network to use one public IP address, therefore reducing the usage of public IPv4 addresses.</w:t>
+      </w:r>
+    </w:p>
+    <w:p>
+      <w:r>
+        <w:t>For WebRTC, however, it is vital to know the public IP address of all parties in order to set up a peer-to-peer connection between them.</w:t>
+      </w:r>
+      <w:r>
+        <w:t xml:space="preserve"> This functionality is achieved through the use of the Session Traversal Utilities for NAT (STUN) protocol</w:t>
+      </w:r>
+      <w:r>
+        <w:t>. It enables an application to detect the usage of NAT in a host’s network, and to retrieve the allocated IP address and port if that is the case</w:t>
+      </w:r>
+      <w:r>
+        <w:t>. A third-party STUN server is necessary in order to obtain the host’s public IP address</w:t>
+      </w:r>
+      <w:r>
+        <w:t xml:space="preserve"> (cf. Loreto &amp; Romano 2014, p. 8)</w:t>
+      </w:r>
+      <w:r>
+        <w:t>. There are publicly available STUN servers for developers to use in this case, for example from Google</w:t>
+      </w:r>
+      <w:r>
+        <w:t xml:space="preserve"> (cf. Dutton 2012</w:t>
+      </w:r>
+      <w:r>
+        <w:t>)</w:t>
+      </w:r>
+      <w:r>
+        <w:t>.</w:t>
+      </w:r>
+    </w:p>
+    <w:p>
+      <w:r>
+        <w:t>Additionally, the Traversal Using Relays around NAT (TURN) protocol extends the functionality of STUN by allowing a host inside a network that uses NAT to receive a public IP address from a relay server</w:t>
+      </w:r>
+      <w:r>
+        <w:t xml:space="preserve"> (cf. Loreto &amp; Romano 2014, p. 8)</w:t>
+      </w:r>
+      <w:r>
+        <w:t>. Consequently, the host is able to „receive</w:t>
+      </w:r>
+      <w:r>
+        <w:t xml:space="preserve"> media from any peer that can send packets to the public Internet“</w:t>
+      </w:r>
+      <w:r>
+        <w:t xml:space="preserve"> (</w:t>
+      </w:r>
+      <w:r>
+        <w:t>Loreto &amp; Romano 2014, p. 8</w:t>
+      </w:r>
+      <w:r>
+        <w:t>).</w:t>
+      </w:r>
+    </w:p>
+    <w:p>
+      <w:pPr>
+        <w:pStyle w:val="berschrift3"/>
+      </w:pPr>
+      <w:bookmarkStart w:id="36" w:name="_Toc440486667"/>
+      <w:r>
+        <w:t>ICE candidates</w:t>
+      </w:r>
       <w:bookmarkEnd w:id="36"/>
-    </w:p>
-    <w:p>
-      <w:r>
-        <w:t xml:space="preserve">Initially, Internet Protocol (IP) version 4 (Ipv4) was used to deliver network packets </w:t>
-      </w:r>
-      <w:r>
-        <w:t xml:space="preserve">over the Internet </w:t>
-      </w:r>
-      <w:r>
-        <w:t>from one host to another. It uses 32-bit addresses, thus limiting the number of possible hosts to 2</w:t>
-      </w:r>
-      <w:r>
-        <w:rPr>
-          <w:vertAlign w:val="superscript"/>
-        </w:rPr>
-        <w:t>32</w:t>
-      </w:r>
-      <w:r>
-        <w:t xml:space="preserve">, or 4 294 967 296. Due to the constantly increasing demand of new Internet-capable devices and applications, one popular method to avoid IPv4 address space exhaustion was the introduction of Network </w:t>
-      </w:r>
-      <w:r>
-        <w:t>address translation (NAT). NAT enables networks to map multiple hosts inside a network to use one public IP address, therefore reducing the usage of public IPv4 addresses.</w:t>
-      </w:r>
-    </w:p>
-    <w:p>
-      <w:r>
-        <w:t>For WebRTC, however, it is vital to know the public IP address of all parties in order to set up a peer-to-peer connection between them.</w:t>
-      </w:r>
-      <w:r>
-        <w:t xml:space="preserve"> This functionality is achieved through the use of the Session Traversal Utilities for NAT (STUN) protocol</w:t>
-      </w:r>
-      <w:r>
-        <w:t>. It enables an application to detect the usage of NAT in a host’s network, and to retrieve the allocated IP address and port if that is the case</w:t>
-      </w:r>
-      <w:r>
-        <w:t>. A third-party STUN server is necessary in order to obtain the host’s public IP address</w:t>
-      </w:r>
-      <w:r>
-        <w:t xml:space="preserve"> (cf. Loreto &amp; Romano 2014, p. 8)</w:t>
-      </w:r>
-      <w:r>
-        <w:t>. There are publicly available STUN servers for developers to use in this case, for example from Google</w:t>
-      </w:r>
-      <w:r>
-        <w:t xml:space="preserve"> (cf. Dutton 2012</w:t>
-      </w:r>
-      <w:r>
-        <w:t>)</w:t>
-      </w:r>
-      <w:r>
-        <w:t>.</w:t>
-      </w:r>
-    </w:p>
-    <w:p>
-      <w:r>
-        <w:t>Additionally, the Traversal Using Relays around NAT (TURN) protocol extends the functionality of STUN by allowing a host inside a network that uses NAT to receive a public IP address from a relay server</w:t>
-      </w:r>
-      <w:r>
-        <w:t xml:space="preserve"> (cf. Loreto &amp; Romano 2014, p. 8)</w:t>
-      </w:r>
-      <w:r>
-        <w:t>. Consequently, the host is able to „receive</w:t>
-      </w:r>
-      <w:r>
-        <w:t xml:space="preserve"> media from any peer that can send packets to the public Internet“</w:t>
-      </w:r>
-      <w:r>
-        <w:t xml:space="preserve"> (</w:t>
-      </w:r>
-      <w:r>
-        <w:t>Loreto &amp; Romano 2014, p. 8</w:t>
-      </w:r>
-      <w:r>
-        <w:t>).</w:t>
-      </w:r>
-    </w:p>
-    <w:p>
-      <w:pPr>
-        <w:pStyle w:val="berschrift3"/>
-      </w:pPr>
-      <w:bookmarkStart w:id="37" w:name="_Toc440486667"/>
-      <w:r>
-        <w:t>ICE candidates</w:t>
-      </w:r>
-      <w:bookmarkEnd w:id="37"/>
     </w:p>
     <w:p>
       <w:r>
@@ -7274,7 +7319,7 @@
         <w:pStyle w:val="Beschriftung"/>
         <w:jc w:val="center"/>
       </w:pPr>
-      <w:bookmarkStart w:id="38" w:name="_Toc440295814"/>
+      <w:bookmarkStart w:id="37" w:name="_Toc440295814"/>
       <w:r>
         <w:t xml:space="preserve">Figure </w:t>
       </w:r>
@@ -7289,17 +7334,17 @@
       <w:r>
         <w:t>: ICE candidate negotiation process</w:t>
       </w:r>
+      <w:bookmarkEnd w:id="37"/>
+    </w:p>
+    <w:p>
+      <w:pPr>
+        <w:pStyle w:val="berschrift3"/>
+      </w:pPr>
+      <w:bookmarkStart w:id="38" w:name="_Toc440486668"/>
+      <w:r>
+        <w:t>Session description offers and answers</w:t>
+      </w:r>
       <w:bookmarkEnd w:id="38"/>
-    </w:p>
-    <w:p>
-      <w:pPr>
-        <w:pStyle w:val="berschrift3"/>
-      </w:pPr>
-      <w:bookmarkStart w:id="39" w:name="_Toc440486668"/>
-      <w:r>
-        <w:t>Session description offers and answers</w:t>
-      </w:r>
-      <w:bookmarkEnd w:id="39"/>
     </w:p>
     <w:p>
       <w:r>
@@ -7487,14 +7532,14 @@
       <w:pPr>
         <w:pStyle w:val="berschrift3"/>
       </w:pPr>
-      <w:bookmarkStart w:id="40" w:name="_Toc440486669"/>
+      <w:bookmarkStart w:id="39" w:name="_Toc440486669"/>
       <w:r>
         <w:t>Data channel</w:t>
       </w:r>
       <w:r>
         <w:t>s</w:t>
       </w:r>
-      <w:bookmarkEnd w:id="40"/>
+      <w:bookmarkEnd w:id="39"/>
     </w:p>
     <w:p>
       <w:r>
@@ -7688,344 +7733,344 @@
       <w:pPr>
         <w:pStyle w:val="berschrift1"/>
       </w:pPr>
-      <w:bookmarkStart w:id="41" w:name="_Toc438987635"/>
-      <w:bookmarkStart w:id="42" w:name="_Toc440486670"/>
+      <w:bookmarkStart w:id="40" w:name="_Toc438987635"/>
+      <w:bookmarkStart w:id="41" w:name="_Toc440486670"/>
       <w:r>
         <w:lastRenderedPageBreak/>
         <w:t>Prototype</w:t>
       </w:r>
+      <w:bookmarkEnd w:id="40"/>
       <w:bookmarkEnd w:id="41"/>
+    </w:p>
+    <w:p>
+      <w:r>
+        <w:t xml:space="preserve">With the insights and findings of the research and the creation of the concept, a prototype application was developed. </w:t>
+      </w:r>
+      <w:r>
+        <w:t>The application consists of two core parts: The management server and the web interface. A vital component of the application is the remote support drawing feature, which is part of the web interface. These three most important components of the prototype will be discussed in detail in the following</w:t>
+      </w:r>
+      <w:r>
+        <w:t xml:space="preserve"> section</w:t>
+      </w:r>
+      <w:r>
+        <w:t xml:space="preserve">. </w:t>
+      </w:r>
+      <w:r>
+        <w:t>The complete source cod</w:t>
+      </w:r>
+      <w:r>
+        <w:t>e can be found in the appendix</w:t>
+      </w:r>
+      <w:r>
+        <w:t xml:space="preserve"> of this thesis</w:t>
+      </w:r>
+      <w:r>
+        <w:t>.</w:t>
+      </w:r>
+    </w:p>
+    <w:p>
+      <w:pPr>
+        <w:pStyle w:val="berschrift2"/>
+      </w:pPr>
+      <w:bookmarkStart w:id="42" w:name="_Toc438987636"/>
+      <w:bookmarkStart w:id="43" w:name="_Toc440486671"/>
+      <w:r>
+        <w:t>Management server</w:t>
+      </w:r>
       <w:bookmarkEnd w:id="42"/>
-    </w:p>
-    <w:p>
-      <w:r>
-        <w:t xml:space="preserve">With the insights and findings of the research and the creation of the concept, a prototype application was developed. </w:t>
-      </w:r>
-      <w:r>
-        <w:t>The application consists of two core parts: The management server and the web interface. A vital component of the application is the remote support drawing feature, which is part of the web interface. These three most important components of the prototype will be discussed in detail in the following</w:t>
-      </w:r>
-      <w:r>
-        <w:t xml:space="preserve"> section</w:t>
-      </w:r>
-      <w:r>
-        <w:t xml:space="preserve">. </w:t>
-      </w:r>
-      <w:r>
-        <w:t>The complete source cod</w:t>
-      </w:r>
-      <w:r>
-        <w:t>e can be found in the appendix</w:t>
-      </w:r>
-      <w:r>
-        <w:t xml:space="preserve"> of this thesis</w:t>
-      </w:r>
-      <w:r>
-        <w:t>.</w:t>
-      </w:r>
-    </w:p>
-    <w:p>
-      <w:pPr>
-        <w:pStyle w:val="berschrift2"/>
-      </w:pPr>
-      <w:bookmarkStart w:id="43" w:name="_Toc438987636"/>
-      <w:bookmarkStart w:id="44" w:name="_Toc440486671"/>
-      <w:r>
-        <w:t>Management server</w:t>
-      </w:r>
       <w:bookmarkEnd w:id="43"/>
+    </w:p>
+    <w:p>
+      <w:r>
+        <w:t xml:space="preserve">The management server is the </w:t>
+      </w:r>
+      <w:r>
+        <w:t>main</w:t>
+      </w:r>
+      <w:r>
+        <w:t xml:space="preserve"> component of the </w:t>
+      </w:r>
+      <w:r>
+        <w:t xml:space="preserve">prototype </w:t>
+      </w:r>
+      <w:r>
+        <w:t>application.</w:t>
+      </w:r>
+      <w:r>
+        <w:t xml:space="preserve"> It perfor</w:t>
+      </w:r>
+      <w:r>
+        <w:t>ms the following tasks: First, i</w:t>
+      </w:r>
+      <w:r>
+        <w:t>t serves the web page and related static files, like JavaScript source files and Cascading Style Sheets (CSS). Second, it manages WebSockets for full-duplex communication to each connected browser. Third, it carries out management and control tasks in order to set up peer-to-peer connections between users. The implementation and tasks of the management server will be described in more detail below.</w:t>
+      </w:r>
+    </w:p>
+    <w:p>
+      <w:pPr>
+        <w:pStyle w:val="berschrift3"/>
+      </w:pPr>
+      <w:bookmarkStart w:id="44" w:name="_Toc440486672"/>
+      <w:r>
+        <w:t>Implementation</w:t>
+      </w:r>
       <w:bookmarkEnd w:id="44"/>
     </w:p>
     <w:p>
       <w:r>
-        <w:t xml:space="preserve">The management server is the </w:t>
-      </w:r>
-      <w:r>
-        <w:t>main</w:t>
-      </w:r>
-      <w:r>
-        <w:t xml:space="preserve"> component of the </w:t>
-      </w:r>
-      <w:r>
-        <w:t xml:space="preserve">prototype </w:t>
-      </w:r>
-      <w:r>
-        <w:t>application.</w:t>
-      </w:r>
-      <w:r>
-        <w:t xml:space="preserve"> It perfor</w:t>
-      </w:r>
-      <w:r>
-        <w:t>ms the following tasks: First, i</w:t>
-      </w:r>
-      <w:r>
-        <w:t>t serves the web page and related static files, like JavaScript source files and Cascading Style Sheets (CSS). Second, it manages WebSockets for full-duplex communication to each connected browser. Third, it carries out management and control tasks in order to set up peer-to-peer connections between users. The implementation and tasks of the management server will be described in more detail below.</w:t>
+        <w:t>It was decided to use Node.js as a platform for the management server. Node.js brings the significant advantage of using the same programming language, JavaScript, on the backend and the frontend. As a result, a considerable amount of programming code could be used for both parts.</w:t>
       </w:r>
     </w:p>
     <w:p>
       <w:pPr>
         <w:pStyle w:val="berschrift3"/>
       </w:pPr>
-      <w:bookmarkStart w:id="45" w:name="_Toc440486672"/>
-      <w:r>
-        <w:t>Implementation</w:t>
+      <w:bookmarkStart w:id="45" w:name="_Toc440486673"/>
+      <w:r>
+        <w:t>Web server</w:t>
       </w:r>
       <w:bookmarkEnd w:id="45"/>
     </w:p>
     <w:p>
       <w:r>
-        <w:t>It was decided to use Node.js as a platform for the management server. Node.js brings the significant advantage of using the same programming language, JavaScript, on the backend and the frontend. As a result, a considerable amount of programming code could be used for both parts.</w:t>
+        <w:t>The web page, which has the role of the main user interface of the application, is served by the management server as well as all static source files. This includes JavaScript and CSS files of the application and the two external JavaScript source files, jQuery and adapter.js.</w:t>
       </w:r>
     </w:p>
     <w:p>
       <w:pPr>
         <w:pStyle w:val="berschrift3"/>
       </w:pPr>
-      <w:bookmarkStart w:id="46" w:name="_Toc440486673"/>
-      <w:r>
-        <w:t>Web server</w:t>
+      <w:bookmarkStart w:id="46" w:name="_Toc440486674"/>
+      <w:r>
+        <w:t>WebSockets</w:t>
       </w:r>
       <w:bookmarkEnd w:id="46"/>
     </w:p>
     <w:p>
       <w:r>
-        <w:t>The web page, which has the role of the main user interface of the application, is served by the management server as well as all static source files. This includes JavaScript and CSS files of the application and the two external JavaScript source files, jQuery and adapter.js.</w:t>
+        <w:t>When a user opens the web page and enters a user name, a secure WebSocket connection to the management server is established. As a consequence, both parties then share a full-duplex connection and are able to exchange data at any time. This WebSocket connection stays alive until the user decides to leave the web page.</w:t>
       </w:r>
     </w:p>
     <w:p>
       <w:pPr>
         <w:pStyle w:val="berschrift3"/>
       </w:pPr>
-      <w:bookmarkStart w:id="47" w:name="_Toc440486674"/>
-      <w:r>
-        <w:t>WebSockets</w:t>
-      </w:r>
-      <w:bookmarkEnd w:id="47"/>
-    </w:p>
-    <w:p>
-      <w:r>
-        <w:t>When a user opens the web page and enters a user name, a secure WebSocket connection to the management server is established. As a consequence, both parties then share a full-duplex connection and are able to exchange data at any time. This WebSocket connection stays alive until the user decides to leave the web page.</w:t>
-      </w:r>
-    </w:p>
-    <w:p>
-      <w:pPr>
-        <w:pStyle w:val="berschrift3"/>
-      </w:pPr>
-      <w:bookmarkStart w:id="48" w:name="_Toc440486675"/>
+      <w:bookmarkStart w:id="47" w:name="_Toc440486675"/>
       <w:r>
         <w:lastRenderedPageBreak/>
         <w:t>Management and control tasks</w:t>
       </w:r>
+      <w:bookmarkEnd w:id="47"/>
+    </w:p>
+    <w:p>
+      <w:r>
+        <w:t>Each time a new user connects for the first time to the web page via WebSocket, the management server assigns a unique id to the user. This id is used when control messages are sent to users. On the management server, there are two types of control messages: First, there are server messages. These serve the sole purpose of administration tasks, like assigning user ids or broadcasting available users, which happens every time a new user connects to the web page.</w:t>
+      </w:r>
+      <w:r>
+        <w:t xml:space="preserve"> Second, there are relay messages, which are used to set up peer-to-peer connections between users.</w:t>
+      </w:r>
+    </w:p>
+    <w:p>
+      <w:pPr>
+        <w:pStyle w:val="berschrift2"/>
+      </w:pPr>
+      <w:bookmarkStart w:id="48" w:name="_Toc438987637"/>
+      <w:bookmarkStart w:id="49" w:name="_Toc440486676"/>
+      <w:r>
+        <w:t>Web interface</w:t>
+      </w:r>
       <w:bookmarkEnd w:id="48"/>
-    </w:p>
-    <w:p>
-      <w:r>
-        <w:t>Each time a new user connects for the first time to the web page via WebSocket, the management server assigns a unique id to the user. This id is used when control messages are sent to users. On the management server, there are two types of control messages: First, there are server messages. These serve the sole purpose of administration tasks, like assigning user ids or broadcasting available users, which happens every time a new user connects to the web page.</w:t>
-      </w:r>
-      <w:r>
-        <w:t xml:space="preserve"> Second, there are relay messages, which are used to set up peer-to-peer connections between users.</w:t>
-      </w:r>
-    </w:p>
-    <w:p>
-      <w:pPr>
-        <w:pStyle w:val="berschrift2"/>
-      </w:pPr>
-      <w:bookmarkStart w:id="49" w:name="_Toc438987637"/>
-      <w:bookmarkStart w:id="50" w:name="_Toc440486676"/>
-      <w:r>
-        <w:t>Web interface</w:t>
-      </w:r>
       <w:bookmarkEnd w:id="49"/>
+    </w:p>
+    <w:p>
+      <w:r>
+        <w:t>The web interface enables users to interact with each other. Currently, users only need to provide a user name to use the application, no password is required. This is due to the fact that it is only a prototype for now. In a production environment, however, this would raise serious security issues.</w:t>
+      </w:r>
+    </w:p>
+    <w:p>
+      <w:pPr>
+        <w:pStyle w:val="berschrift3"/>
+      </w:pPr>
+      <w:bookmarkStart w:id="50" w:name="_Toc440486677"/>
+      <w:r>
+        <w:t>HTML5 elements</w:t>
+      </w:r>
       <w:bookmarkEnd w:id="50"/>
     </w:p>
     <w:p>
       <w:r>
-        <w:t>The web interface enables users to interact with each other. Currently, users only need to provide a user name to use the application, no password is required. This is due to the fact that it is only a prototype for now. In a production environment, however, this would raise serious security issues.</w:t>
+        <w:t xml:space="preserve">Modern HTML5 elements were used on the web page where it was possible. This includes header, footer and section elements for the main page structure as well as video and canvas elements </w:t>
+      </w:r>
+      <w:r>
+        <w:t xml:space="preserve">to stream </w:t>
+      </w:r>
+      <w:r>
+        <w:t xml:space="preserve">the </w:t>
+      </w:r>
+      <w:r>
+        <w:t xml:space="preserve">video </w:t>
+      </w:r>
+      <w:r>
+        <w:t xml:space="preserve">feeds </w:t>
+      </w:r>
+      <w:r>
+        <w:t>and enable users to draw support</w:t>
+      </w:r>
+      <w:r>
+        <w:t xml:space="preserve"> indications</w:t>
+      </w:r>
+      <w:r>
+        <w:t xml:space="preserve"> without the use of external plugins.</w:t>
       </w:r>
     </w:p>
     <w:p>
       <w:pPr>
         <w:pStyle w:val="berschrift3"/>
       </w:pPr>
-      <w:bookmarkStart w:id="51" w:name="_Toc440486677"/>
-      <w:r>
-        <w:t>HTML5 elements</w:t>
+      <w:bookmarkStart w:id="51" w:name="_Toc440486678"/>
+      <w:r>
+        <w:t>User interaction</w:t>
       </w:r>
       <w:bookmarkEnd w:id="51"/>
     </w:p>
     <w:p>
       <w:r>
-        <w:t xml:space="preserve">Modern HTML5 elements were used on the web page where it was possible. This includes header, footer and section elements for the main page structure as well as video and canvas elements </w:t>
-      </w:r>
-      <w:r>
-        <w:t xml:space="preserve">to stream </w:t>
-      </w:r>
-      <w:r>
-        <w:t xml:space="preserve">the </w:t>
-      </w:r>
-      <w:r>
-        <w:t xml:space="preserve">video </w:t>
-      </w:r>
-      <w:r>
-        <w:t xml:space="preserve">feeds </w:t>
-      </w:r>
-      <w:r>
-        <w:t>and enable users to draw support</w:t>
-      </w:r>
-      <w:r>
-        <w:t xml:space="preserve"> indications</w:t>
-      </w:r>
-      <w:r>
-        <w:t xml:space="preserve"> without the use of external plugins.</w:t>
+        <w:t xml:space="preserve">The complete programming logic and user interaction was implemented with JavaScript. This includes all WebRTC </w:t>
+      </w:r>
+      <w:r>
+        <w:t>functionality</w:t>
+      </w:r>
+      <w:r>
+        <w:t xml:space="preserve"> and the signaling communication with the management server necessary to set up connections between two peers.</w:t>
+      </w:r>
+      <w:r>
+        <w:t xml:space="preserve"> These functions are triggered by the users‘ page interactions, like </w:t>
+      </w:r>
+      <w:r>
+        <w:t>clicks on buttons.</w:t>
       </w:r>
     </w:p>
     <w:p>
       <w:pPr>
         <w:pStyle w:val="berschrift3"/>
       </w:pPr>
-      <w:bookmarkStart w:id="52" w:name="_Toc440486678"/>
-      <w:r>
-        <w:t>User interaction</w:t>
+      <w:bookmarkStart w:id="52" w:name="_Toc440486679"/>
+      <w:r>
+        <w:t>Responsive design</w:t>
       </w:r>
       <w:bookmarkEnd w:id="52"/>
     </w:p>
     <w:p>
       <w:r>
-        <w:t xml:space="preserve">The complete programming logic and user interaction was implemented with JavaScript. This includes all WebRTC </w:t>
-      </w:r>
-      <w:r>
-        <w:t>functionality</w:t>
-      </w:r>
-      <w:r>
-        <w:t xml:space="preserve"> and the signaling communication with the management server necessary to set up connections between two peers.</w:t>
-      </w:r>
-      <w:r>
-        <w:t xml:space="preserve"> These functions are triggered by the users‘ page interactions, like </w:t>
-      </w:r>
-      <w:r>
-        <w:t>clicks on buttons.</w:t>
+        <w:t>Research showed that remote support applications are most commonly used on mobile devices, like smartphones, tablets or smart glasses.</w:t>
+      </w:r>
+      <w:r>
+        <w:t xml:space="preserve"> Accordingly, </w:t>
+      </w:r>
+      <w:r>
+        <w:t>an important focus in the development process was the possibility to use the application on mobile devices. It was decided to use CSS media queries to achieve a valuable user experience for all device types and sizes. Currently, there are five size breakpoints in the main CSS file, which could be easily extended to</w:t>
+      </w:r>
+      <w:r>
+        <w:t xml:space="preserve"> support a larger number of different screen sizes</w:t>
+      </w:r>
+      <w:r>
+        <w:t xml:space="preserve"> if necessary.</w:t>
       </w:r>
     </w:p>
     <w:p>
       <w:pPr>
         <w:pStyle w:val="berschrift3"/>
       </w:pPr>
-      <w:bookmarkStart w:id="53" w:name="_Toc440486679"/>
-      <w:r>
-        <w:t>Responsive design</w:t>
-      </w:r>
-      <w:bookmarkEnd w:id="53"/>
-    </w:p>
-    <w:p>
-      <w:r>
-        <w:t>Research showed that remote support applications are most commonly used on mobile devices, like smartphones, tablets or smart glasses.</w:t>
-      </w:r>
-      <w:r>
-        <w:t xml:space="preserve"> Accordingly, </w:t>
-      </w:r>
-      <w:r>
-        <w:t>an important focus in the development process was the possibility to use the application on mobile devices. It was decided to use CSS media queries to achieve a valuable user experience for all device types and sizes. Currently, there are five size breakpoints in the main CSS file, which could be easily extended to</w:t>
-      </w:r>
-      <w:r>
-        <w:t xml:space="preserve"> support a larger number of different screen sizes</w:t>
-      </w:r>
-      <w:r>
-        <w:t xml:space="preserve"> if necessary.</w:t>
-      </w:r>
-    </w:p>
-    <w:p>
-      <w:pPr>
-        <w:pStyle w:val="berschrift3"/>
-      </w:pPr>
-      <w:bookmarkStart w:id="54" w:name="_Toc440486680"/>
+      <w:bookmarkStart w:id="53" w:name="_Toc440486680"/>
       <w:r>
         <w:lastRenderedPageBreak/>
         <w:t>Facilitating libraries</w:t>
       </w:r>
+      <w:bookmarkEnd w:id="53"/>
+    </w:p>
+    <w:p>
+      <w:r>
+        <w:t xml:space="preserve">One important principle for the prototype development was to use as few external libraries and plugins as possible. </w:t>
+      </w:r>
+      <w:r>
+        <w:t xml:space="preserve">However, it was economically reasonable to use some external code to reduce the programming effort in certain areas. </w:t>
+      </w:r>
+      <w:r>
+        <w:t>In the end, only two external JavaScript libraries were used: jQuery and adapter.js.</w:t>
+      </w:r>
+    </w:p>
+    <w:p>
+      <w:r>
+        <w:t>jQuery was used because it is currently a de-facto standard in web development, thanks to its</w:t>
+      </w:r>
+      <w:r>
+        <w:t xml:space="preserve"> essential</w:t>
+      </w:r>
+      <w:r>
+        <w:t xml:space="preserve"> features for HTML document manipulation, event handling and</w:t>
+      </w:r>
+      <w:r>
+        <w:t xml:space="preserve"> useful</w:t>
+      </w:r>
+      <w:r>
+        <w:t xml:space="preserve"> AJAX functions</w:t>
+      </w:r>
+      <w:r>
+        <w:t>. Additionally, it enables developers to write code for all common web browsers, without needing to worry about syntax differences between them.</w:t>
+      </w:r>
+      <w:r>
+        <w:t xml:space="preserve"> (REFERENCE)</w:t>
+      </w:r>
+    </w:p>
+    <w:p>
+      <w:r>
+        <w:t xml:space="preserve">adapter.js </w:t>
+      </w:r>
+      <w:r>
+        <w:t xml:space="preserve">is an open source library maintained by Google that helps developers abstract browser prefixes and API changes in the WebRTC specification. </w:t>
+      </w:r>
+      <w:r>
+        <w:t xml:space="preserve">The use of adapter.js significantly reduces the lines of code necessary to implement WebRTC functionality in multiple browsers. This is due to the fact that WebRTC is currently still under development, and therefore each browser uses different function prefixes. Additionally, some API functions might be added, renamed or removed in the future. </w:t>
+      </w:r>
+      <w:r>
+        <w:t xml:space="preserve">Through the use of adapter.js, developers do not need to regularly check if </w:t>
+      </w:r>
+      <w:r>
+        <w:t>these parts have changed (cf. Loreto &amp; Romano 2014, p. 96).</w:t>
+      </w:r>
+      <w:r>
+        <w:t xml:space="preserve"> (ADDITIONAL REFERENCE?)</w:t>
+      </w:r>
+    </w:p>
+    <w:p>
+      <w:pPr>
+        <w:pStyle w:val="berschrift2"/>
+      </w:pPr>
+      <w:bookmarkStart w:id="54" w:name="_Toc438987638"/>
+      <w:bookmarkStart w:id="55" w:name="_Toc440486681"/>
+      <w:r>
+        <w:t>Remote support drawing feature</w:t>
+      </w:r>
       <w:bookmarkEnd w:id="54"/>
-    </w:p>
-    <w:p>
-      <w:r>
-        <w:t xml:space="preserve">One important principle for the prototype development was to use as few external libraries and plugins as possible. </w:t>
-      </w:r>
-      <w:r>
-        <w:t xml:space="preserve">However, it was economically reasonable to use some external code to reduce the programming effort in certain areas. </w:t>
-      </w:r>
-      <w:r>
-        <w:t>In the end, only two external JavaScript libraries were used: jQuery and adapter.js.</w:t>
-      </w:r>
-    </w:p>
-    <w:p>
-      <w:r>
-        <w:t>jQuery was used because it is currently a de-facto standard in web development, thanks to its</w:t>
-      </w:r>
-      <w:r>
-        <w:t xml:space="preserve"> essential</w:t>
-      </w:r>
-      <w:r>
-        <w:t xml:space="preserve"> features for HTML document manipulation, event handling and</w:t>
-      </w:r>
-      <w:r>
-        <w:t xml:space="preserve"> useful</w:t>
-      </w:r>
-      <w:r>
-        <w:t xml:space="preserve"> AJAX functions</w:t>
-      </w:r>
-      <w:r>
-        <w:t>. Additionally, it enables developers to write code for all common web browsers, without needing to worry about syntax differences between them.</w:t>
-      </w:r>
-      <w:r>
-        <w:t xml:space="preserve"> (REFERENCE)</w:t>
-      </w:r>
-    </w:p>
-    <w:p>
-      <w:r>
-        <w:t xml:space="preserve">adapter.js </w:t>
-      </w:r>
-      <w:r>
-        <w:t xml:space="preserve">is an open source library maintained by Google that helps developers abstract browser prefixes and API changes in the WebRTC specification. </w:t>
-      </w:r>
-      <w:r>
-        <w:t xml:space="preserve">The use of adapter.js significantly reduces the lines of code necessary to implement WebRTC functionality in multiple browsers. This is due to the fact that WebRTC is currently still under development, and therefore each browser uses different function prefixes. Additionally, some API functions might be added, renamed or removed in the future. </w:t>
-      </w:r>
-      <w:r>
-        <w:t xml:space="preserve">Through the use of adapter.js, developers do not need to regularly check if </w:t>
-      </w:r>
-      <w:r>
-        <w:t>these parts have changed (cf. Loreto &amp; Romano 2014, p. 96).</w:t>
-      </w:r>
-      <w:r>
-        <w:t xml:space="preserve"> (ADDITIONAL REFERENCE?)</w:t>
-      </w:r>
-    </w:p>
-    <w:p>
-      <w:pPr>
-        <w:pStyle w:val="berschrift2"/>
-      </w:pPr>
-      <w:bookmarkStart w:id="55" w:name="_Toc438987638"/>
-      <w:bookmarkStart w:id="56" w:name="_Toc440486681"/>
-      <w:r>
-        <w:t>Remote support drawing feature</w:t>
-      </w:r>
       <w:bookmarkEnd w:id="55"/>
+    </w:p>
+    <w:p>
+      <w:r>
+        <w:t>An essential feature to the prototype application is the remote support drawing. It enables two users, sharing a peer-to-peer connection, to assist each other through drawings on the other user’s screen.</w:t>
+      </w:r>
+      <w:r>
+        <w:t xml:space="preserve"> For now, it is possible to track the user’s movements on the canvas with the mouse or with the finger or stylus on handheld devices.</w:t>
+      </w:r>
+    </w:p>
+    <w:p>
+      <w:pPr>
+        <w:pStyle w:val="berschrift3"/>
+      </w:pPr>
+      <w:bookmarkStart w:id="56" w:name="_Toc440486682"/>
+      <w:r>
+        <w:t>Implementation</w:t>
+      </w:r>
       <w:bookmarkEnd w:id="56"/>
-    </w:p>
-    <w:p>
-      <w:r>
-        <w:t>An essential feature to the prototype application is the remote support drawing. It enables two users, sharing a peer-to-peer connection, to assist each other through drawings on the other user’s screen.</w:t>
-      </w:r>
-      <w:r>
-        <w:t xml:space="preserve"> For now, it is possible to track the user’s movements on the canvas with the mouse or with the finger or stylus on handheld devices.</w:t>
-      </w:r>
-    </w:p>
-    <w:p>
-      <w:pPr>
-        <w:pStyle w:val="berschrift3"/>
-      </w:pPr>
-      <w:bookmarkStart w:id="57" w:name="_Toc440486682"/>
-      <w:r>
-        <w:t>Implementation</w:t>
-      </w:r>
-      <w:bookmarkEnd w:id="57"/>
     </w:p>
     <w:p>
       <w:r>
@@ -8064,11 +8109,11 @@
       <w:pPr>
         <w:pStyle w:val="berschrift3"/>
       </w:pPr>
-      <w:bookmarkStart w:id="58" w:name="_Toc440486683"/>
+      <w:bookmarkStart w:id="57" w:name="_Toc440486683"/>
       <w:r>
         <w:t>Mouse events</w:t>
       </w:r>
-      <w:bookmarkEnd w:id="58"/>
+      <w:bookmarkEnd w:id="57"/>
     </w:p>
     <w:p>
       <w:r>
@@ -8196,11 +8241,11 @@
       <w:pPr>
         <w:pStyle w:val="berschrift3"/>
       </w:pPr>
-      <w:bookmarkStart w:id="59" w:name="_Toc440486684"/>
+      <w:bookmarkStart w:id="58" w:name="_Toc440486684"/>
       <w:r>
         <w:t>Touch events</w:t>
       </w:r>
-      <w:bookmarkEnd w:id="59"/>
+      <w:bookmarkEnd w:id="58"/>
     </w:p>
     <w:p>
       <w:r>
@@ -8294,52 +8339,52 @@
       <w:pPr>
         <w:pStyle w:val="berschrift3"/>
       </w:pPr>
-      <w:bookmarkStart w:id="60" w:name="_Toc440486685"/>
+      <w:bookmarkStart w:id="59" w:name="_Toc440486685"/>
       <w:r>
         <w:t>Data transfer</w:t>
       </w:r>
+      <w:bookmarkEnd w:id="59"/>
+    </w:p>
+    <w:p>
+      <w:r>
+        <w:t xml:space="preserve">To transfer </w:t>
+      </w:r>
+      <w:r>
+        <w:t xml:space="preserve">the drawing path from one user to another, </w:t>
+      </w:r>
+      <w:r>
+        <w:t>the DataChannel component of WebRTC was used. As described in chapter 3.2.3 above, it supports the sending of arbitrary data directly from peer to peer, which exactly fulfills the requirements for the implementation of this feature.</w:t>
+      </w:r>
+      <w:r>
+        <w:t xml:space="preserve"> </w:t>
+      </w:r>
+    </w:p>
+    <w:p>
+      <w:r>
+        <w:t xml:space="preserve">To send the drawing path to the remote peer, in addition to the track path method being called by the canvas event listeners, a message containing the path info is sent to the connected user. On the side of this other user, the same </w:t>
+      </w:r>
+      <w:r>
+        <w:rPr>
+          <w:i/>
+        </w:rPr>
+        <w:t>drawPath</w:t>
+      </w:r>
+      <w:r>
+        <w:t xml:space="preserve"> method is executed with the received information.</w:t>
+      </w:r>
+    </w:p>
+    <w:p>
+      <w:pPr>
+        <w:pStyle w:val="berschrift3"/>
+      </w:pPr>
+      <w:bookmarkStart w:id="60" w:name="_Toc440486686"/>
+      <w:r>
+        <w:t>Text chat</w:t>
+      </w:r>
       <w:bookmarkEnd w:id="60"/>
     </w:p>
     <w:p>
       <w:r>
-        <w:t xml:space="preserve">To transfer </w:t>
-      </w:r>
-      <w:r>
-        <w:t xml:space="preserve">the drawing path from one user to another, </w:t>
-      </w:r>
-      <w:r>
-        <w:t>the DataChannel component of WebRTC was used. As described in chapter 3.2.3 above, it supports the sending of arbitrary data directly from peer to peer, which exactly fulfills the requirements for the implementation of this feature.</w:t>
-      </w:r>
-      <w:r>
-        <w:t xml:space="preserve"> </w:t>
-      </w:r>
-    </w:p>
-    <w:p>
-      <w:r>
-        <w:t xml:space="preserve">To send the drawing path to the remote peer, in addition to the track path method being called by the canvas event listeners, a message containing the path info is sent to the connected user. On the side of this other user, the same </w:t>
-      </w:r>
-      <w:r>
-        <w:rPr>
-          <w:i/>
-        </w:rPr>
-        <w:t>drawPath</w:t>
-      </w:r>
-      <w:r>
-        <w:t xml:space="preserve"> method is executed with the received information.</w:t>
-      </w:r>
-    </w:p>
-    <w:p>
-      <w:pPr>
-        <w:pStyle w:val="berschrift3"/>
-      </w:pPr>
-      <w:bookmarkStart w:id="61" w:name="_Toc440486686"/>
-      <w:r>
-        <w:t>Text chat</w:t>
-      </w:r>
-      <w:bookmarkEnd w:id="61"/>
-    </w:p>
-    <w:p>
-      <w:r>
         <w:t>In addition to the possibility to communicate via audio and video stream and send support drawings to another, it is also possible to send text messages to the connected peer. This is especially helpful in loud environments, where it is not possible to converse with somebody. Similar to the drawing path data transfer, the text chat also uses the DataChannel to send the text messages.</w:t>
       </w:r>
     </w:p>
@@ -8355,14 +8400,14 @@
       <w:pPr>
         <w:pStyle w:val="berschrift1"/>
       </w:pPr>
-      <w:bookmarkStart w:id="62" w:name="_Toc438987639"/>
-      <w:bookmarkStart w:id="63" w:name="_Toc440486687"/>
+      <w:bookmarkStart w:id="61" w:name="_Toc438987639"/>
+      <w:bookmarkStart w:id="62" w:name="_Toc440486687"/>
       <w:r>
         <w:lastRenderedPageBreak/>
         <w:t>Evaluation</w:t>
       </w:r>
+      <w:bookmarkEnd w:id="61"/>
       <w:bookmarkEnd w:id="62"/>
-      <w:bookmarkEnd w:id="63"/>
     </w:p>
     <w:p>
       <w:r>
@@ -8446,120 +8491,120 @@
       <w:pPr>
         <w:pStyle w:val="berschrift1"/>
       </w:pPr>
-      <w:bookmarkStart w:id="64" w:name="_Toc440486688"/>
+      <w:bookmarkStart w:id="63" w:name="_Toc440486688"/>
       <w:r>
         <w:lastRenderedPageBreak/>
         <w:t>Possible extensions</w:t>
       </w:r>
+      <w:bookmarkEnd w:id="63"/>
+    </w:p>
+    <w:p>
+      <w:r>
+        <w:t>At the time of writing, the prototype application is not suitable for use in a production environment. Several improvements and extensions would be necessary in order to remove the current limitations of the prototype.</w:t>
+      </w:r>
+      <w:r>
+        <w:t xml:space="preserve"> A few suggestions for possible enhancements will be outlined in the following chapter.</w:t>
+      </w:r>
+    </w:p>
+    <w:p>
+      <w:pPr>
+        <w:pStyle w:val="berschrift2"/>
+      </w:pPr>
+      <w:bookmarkStart w:id="64" w:name="_Toc440486689"/>
+      <w:r>
+        <w:t>Screenshots</w:t>
+      </w:r>
       <w:bookmarkEnd w:id="64"/>
     </w:p>
     <w:p>
       <w:r>
-        <w:t>At the time of writing, the prototype application is not suitable for use in a production environment. Several improvements and extensions would be necessary in order to remove the current limitations of the prototype.</w:t>
-      </w:r>
-      <w:r>
-        <w:t xml:space="preserve"> A few suggestions for possible enhancements will be outlined in the following chapter.</w:t>
+        <w:t>A simple, though useful improvement would be the option to save screenshots from the video chat session. Additionally, these screenshots could be also sent to the other user via the web application.</w:t>
+      </w:r>
+      <w:r>
+        <w:t xml:space="preserve"> This functionality </w:t>
+      </w:r>
+      <w:r>
+        <w:t>could be used versatilely, for the purpose of documentation or for easily assembling user guides for the repair of malfunctioning components.</w:t>
       </w:r>
     </w:p>
     <w:p>
       <w:pPr>
         <w:pStyle w:val="berschrift2"/>
       </w:pPr>
-      <w:bookmarkStart w:id="65" w:name="_Toc440486689"/>
-      <w:r>
-        <w:t>Screenshots</w:t>
+      <w:bookmarkStart w:id="65" w:name="_Toc440486690"/>
+      <w:r>
+        <w:t>User authentication</w:t>
       </w:r>
       <w:bookmarkEnd w:id="65"/>
     </w:p>
     <w:p>
       <w:r>
-        <w:t>A simple, though useful improvement would be the option to save screenshots from the video chat session. Additionally, these screenshots could be also sent to the other user via the web application.</w:t>
-      </w:r>
-      <w:r>
-        <w:t xml:space="preserve"> This functionality </w:t>
-      </w:r>
-      <w:r>
-        <w:t>could be used versatilely, for the purpose of documentation or for easily assembling user guides for the repair of malfunctioning components.</w:t>
+        <w:t xml:space="preserve">One substantial improvement to the application would be user authentication. </w:t>
+      </w:r>
+      <w:r>
+        <w:t>So far, users are not required to provide a password, anyone can use the application. While this is fine and in fact convenient during the development process, it is incongruous for live operation and raises security issues. One possibility to implement such a functionality without signifcant effort would be to use OAuth, an open standard which „allows secure authorization in a simple and standard method“ (OAuth</w:t>
+      </w:r>
+      <w:r>
+        <w:t xml:space="preserve"> 2015</w:t>
+      </w:r>
+      <w:r>
+        <w:t xml:space="preserve">). With OAuth, users do not have to create a new account for using the application, but can instead use an existing account from popular </w:t>
+      </w:r>
+      <w:r>
+        <w:t xml:space="preserve">web </w:t>
+      </w:r>
+      <w:r>
+        <w:t xml:space="preserve">sites like Facebook or Twitter </w:t>
+      </w:r>
+      <w:r>
+        <w:t xml:space="preserve">for authentication </w:t>
+      </w:r>
+      <w:r>
+        <w:t>without giving away personal information about themselves.</w:t>
       </w:r>
     </w:p>
     <w:p>
       <w:pPr>
         <w:pStyle w:val="berschrift2"/>
       </w:pPr>
-      <w:bookmarkStart w:id="66" w:name="_Toc440486690"/>
-      <w:r>
-        <w:t>User authentication</w:t>
+      <w:bookmarkStart w:id="66" w:name="_Toc440486691"/>
+      <w:r>
+        <w:t>E-m</w:t>
+      </w:r>
+      <w:r>
+        <w:t>ail invitations</w:t>
       </w:r>
       <w:bookmarkEnd w:id="66"/>
     </w:p>
     <w:p>
       <w:r>
-        <w:t xml:space="preserve">One substantial improvement to the application would be user authentication. </w:t>
-      </w:r>
-      <w:r>
-        <w:t>So far, users are not required to provide a password, anyone can use the application. While this is fine and in fact convenient during the development process, it is incongruous for live operation and raises security issues. One possibility to implement such a functionality without signifcant effort would be to use OAuth, an open standard which „allows secure authorization in a simple and standard method“ (OAuth</w:t>
-      </w:r>
-      <w:r>
-        <w:t xml:space="preserve"> 2015</w:t>
-      </w:r>
-      <w:r>
-        <w:t xml:space="preserve">). With OAuth, users do not have to create a new account for using the application, but can instead use an existing account from popular </w:t>
-      </w:r>
-      <w:r>
-        <w:t xml:space="preserve">web </w:t>
-      </w:r>
-      <w:r>
-        <w:t xml:space="preserve">sites like Facebook or Twitter </w:t>
-      </w:r>
-      <w:r>
-        <w:t xml:space="preserve">for authentication </w:t>
-      </w:r>
-      <w:r>
-        <w:t>without giving away personal information about themselves.</w:t>
+        <w:t xml:space="preserve">At present, users can only call other users via the web interace. Consequently, the called user must have the web page opened in order to be notified about the incoming call. One useful extension would be the possibility to invite other users to a session by entering their e-mail address. </w:t>
+      </w:r>
+      <w:r>
+        <w:t xml:space="preserve">On the management server, it would be necessary to implement some logic to generate a session id, save it along with other meta data about the session and send an e-mail with a clickable link </w:t>
+      </w:r>
+      <w:r>
+        <w:t xml:space="preserve">to the invited user </w:t>
+      </w:r>
+      <w:r>
+        <w:t xml:space="preserve">that leads </w:t>
+      </w:r>
+      <w:r>
+        <w:t xml:space="preserve">them </w:t>
+      </w:r>
+      <w:r>
+        <w:t>directly to chat session on the web page.</w:t>
       </w:r>
     </w:p>
     <w:p>
       <w:pPr>
         <w:pStyle w:val="berschrift2"/>
       </w:pPr>
-      <w:bookmarkStart w:id="67" w:name="_Toc440486691"/>
-      <w:r>
-        <w:t>E-m</w:t>
-      </w:r>
-      <w:r>
-        <w:t>ail invitations</w:t>
+      <w:bookmarkStart w:id="67" w:name="_Toc440486692"/>
+      <w:r>
+        <w:t>Cross-platform application</w:t>
       </w:r>
       <w:bookmarkEnd w:id="67"/>
-    </w:p>
-    <w:p>
-      <w:r>
-        <w:t xml:space="preserve">At present, users can only call other users via the web interace. Consequently, the called user must have the web page opened in order to be notified about the incoming call. One useful extension would be the possibility to invite other users to a session by entering their e-mail address. </w:t>
-      </w:r>
-      <w:r>
-        <w:t xml:space="preserve">On the management server, it would be necessary to implement some logic to generate a session id, save it along with other meta data about the session and send an e-mail with a clickable link </w:t>
-      </w:r>
-      <w:r>
-        <w:t xml:space="preserve">to the invited user </w:t>
-      </w:r>
-      <w:r>
-        <w:t xml:space="preserve">that leads </w:t>
-      </w:r>
-      <w:r>
-        <w:t xml:space="preserve">them </w:t>
-      </w:r>
-      <w:r>
-        <w:t>directly to chat session on the web page.</w:t>
-      </w:r>
-    </w:p>
-    <w:p>
-      <w:pPr>
-        <w:pStyle w:val="berschrift2"/>
-      </w:pPr>
-      <w:bookmarkStart w:id="68" w:name="_Toc440486692"/>
-      <w:r>
-        <w:t>Cross-platform application</w:t>
-      </w:r>
-      <w:bookmarkEnd w:id="68"/>
     </w:p>
     <w:p>
       <w:r>
@@ -8592,11 +8637,11 @@
       <w:pPr>
         <w:pStyle w:val="berschrift2"/>
       </w:pPr>
-      <w:bookmarkStart w:id="69" w:name="_Toc440486693"/>
+      <w:bookmarkStart w:id="68" w:name="_Toc440486693"/>
       <w:r>
         <w:t>Sessions with more than two users</w:t>
       </w:r>
-      <w:bookmarkEnd w:id="69"/>
+      <w:bookmarkEnd w:id="68"/>
     </w:p>
     <w:p>
       <w:r>
@@ -8633,14 +8678,14 @@
       <w:pPr>
         <w:pStyle w:val="berschrift1"/>
       </w:pPr>
-      <w:bookmarkStart w:id="70" w:name="_Toc438987640"/>
-      <w:bookmarkStart w:id="71" w:name="_Toc440486694"/>
+      <w:bookmarkStart w:id="69" w:name="_Toc438987640"/>
+      <w:bookmarkStart w:id="70" w:name="_Toc440486694"/>
       <w:r>
         <w:lastRenderedPageBreak/>
         <w:t>Conclusion</w:t>
       </w:r>
+      <w:bookmarkEnd w:id="69"/>
       <w:bookmarkEnd w:id="70"/>
-      <w:bookmarkEnd w:id="71"/>
     </w:p>
     <w:p/>
     <w:p>
@@ -8655,12 +8700,12 @@
       <w:pPr>
         <w:pStyle w:val="berschriftohneNummerierung"/>
       </w:pPr>
-      <w:bookmarkStart w:id="72" w:name="_Toc440486695"/>
+      <w:bookmarkStart w:id="71" w:name="_Toc440486695"/>
       <w:r>
         <w:lastRenderedPageBreak/>
         <w:t>List of figures</w:t>
       </w:r>
-      <w:bookmarkEnd w:id="72"/>
+      <w:bookmarkEnd w:id="71"/>
     </w:p>
     <w:p>
       <w:pPr>
@@ -8971,12 +9016,12 @@
       <w:pPr>
         <w:pStyle w:val="berschriftohneNummerierung"/>
       </w:pPr>
-      <w:bookmarkStart w:id="73" w:name="_Toc440486696"/>
+      <w:bookmarkStart w:id="72" w:name="_Toc440486696"/>
       <w:r>
         <w:lastRenderedPageBreak/>
         <w:t>List of tables</w:t>
       </w:r>
-      <w:bookmarkEnd w:id="73"/>
+      <w:bookmarkEnd w:id="72"/>
     </w:p>
     <w:p>
       <w:pPr>
@@ -8995,31 +9040,258 @@
       <w:pPr>
         <w:pStyle w:val="berschriftohneNummerierung"/>
       </w:pPr>
-      <w:bookmarkStart w:id="74" w:name="_Toc440486697"/>
+      <w:bookmarkStart w:id="73" w:name="_Toc440486697"/>
       <w:r>
         <w:lastRenderedPageBreak/>
         <w:t>Bibliography</w:t>
       </w:r>
+      <w:bookmarkEnd w:id="73"/>
+    </w:p>
+    <w:p>
+      <w:r>
+        <w:rPr>
+          <w:i/>
+        </w:rPr>
+        <w:t>A Study of WebRTC Security</w:t>
+      </w:r>
+      <w:r>
+        <w:t>, 2015. Available from: &lt;</w:t>
+      </w:r>
+      <w:r>
+        <w:t xml:space="preserve"> http://webrtc-security.github.io/</w:t>
+      </w:r>
+      <w:r>
+        <w:t>&gt;</w:t>
+      </w:r>
+      <w:r>
+        <w:t>. [4 January</w:t>
+      </w:r>
+      <w:r>
+        <w:t xml:space="preserve"> 2016]</w:t>
+      </w:r>
+    </w:p>
+    <w:p>
+      <w:r>
+        <w:t xml:space="preserve">Alvestrand H. 2011, </w:t>
+      </w:r>
+      <w:r>
+        <w:rPr>
+          <w:i/>
+        </w:rPr>
+        <w:t>Google release of WebRTC source code</w:t>
+      </w:r>
+      <w:r>
+        <w:t>. Availble from: &lt;</w:t>
+      </w:r>
+      <w:r>
+        <w:t>http://lists.w3.org/Archives/Public/public-webrtc/2011May/0022.html</w:t>
+      </w:r>
+      <w:r>
+        <w:t>&gt;</w:t>
+      </w:r>
+      <w:r>
+        <w:t>.</w:t>
+      </w:r>
+      <w:r>
+        <w:t xml:space="preserve"> [5 January</w:t>
+      </w:r>
+      <w:r>
+        <w:t xml:space="preserve"> 2016]</w:t>
+      </w:r>
+    </w:p>
+    <w:p>
+      <w:r>
+        <w:t>Apache Cordova, computer software 2016. Available from: &lt;</w:t>
+      </w:r>
+      <w:r>
+        <w:t>https://cordova.apache.org/</w:t>
+      </w:r>
+      <w:r>
+        <w:t>&gt;. [11 January 2016]</w:t>
+      </w:r>
+    </w:p>
+    <w:p>
+      <w:r>
+        <w:t>Azevedo J, Lopes Pereira R &amp; Chainho P</w:t>
+      </w:r>
+      <w:r>
+        <w:t xml:space="preserve"> 2015, </w:t>
+      </w:r>
+      <w:r>
+        <w:t>‘</w:t>
+      </w:r>
+      <w:r>
+        <w:t>An API proposal for integrating Sensor Data into Web Apps and WebRTC</w:t>
+      </w:r>
+      <w:r>
+        <w:t>‘</w:t>
+      </w:r>
+      <w:r>
+        <w:t xml:space="preserve">. </w:t>
+      </w:r>
+      <w:r>
+        <w:t>Available from: ACM. [6 January</w:t>
+      </w:r>
+      <w:r>
+        <w:t xml:space="preserve"> 2016]</w:t>
+      </w:r>
+    </w:p>
+    <w:p>
+      <w:r>
+        <w:t>Bertin E, Cubaud S, Tuffin S &amp; Cazeaux S</w:t>
+      </w:r>
+      <w:r>
+        <w:t xml:space="preserve"> 2013, </w:t>
+      </w:r>
+      <w:r>
+        <w:t>‘</w:t>
+      </w:r>
+      <w:r>
+        <w:t>WebRTC, the day after</w:t>
+      </w:r>
+      <w:r>
+        <w:t>‘</w:t>
+      </w:r>
+      <w:r>
+        <w:t xml:space="preserve">. </w:t>
+      </w:r>
+      <w:r>
+        <w:t>Available from: ACM. [5 January</w:t>
+      </w:r>
+      <w:r>
+        <w:t xml:space="preserve"> 2016]</w:t>
+      </w:r>
+    </w:p>
+    <w:p>
+      <w:r>
+        <w:t xml:space="preserve">Bonsor K n.d., </w:t>
+      </w:r>
+      <w:r>
+        <w:rPr>
+          <w:i/>
+        </w:rPr>
+        <w:t>How Augmented Reality Works</w:t>
+      </w:r>
+      <w:r>
+        <w:t>. Available from: &lt;</w:t>
+      </w:r>
+      <w:r>
+        <w:t>http://computer.howstuffworks.com/augmented-reality.htm</w:t>
+      </w:r>
+      <w:r>
+        <w:t>&gt;. [13 January 2016]</w:t>
+      </w:r>
+    </w:p>
+    <w:p>
+      <w:r>
+        <w:t>Cabanier R, Mann J, Munro J, Wiltzius T &amp; Hickson I</w:t>
+      </w:r>
+      <w:r>
+        <w:t xml:space="preserve"> 2015, </w:t>
+      </w:r>
+      <w:r>
+        <w:rPr>
+          <w:i/>
+        </w:rPr>
+        <w:t xml:space="preserve">HTML Canvas 2D Context, </w:t>
+      </w:r>
+      <w:r>
+        <w:t>Available from: &lt;</w:t>
+      </w:r>
+      <w:r>
+        <w:t>http://www.w3.org/TR/2dcontext/</w:t>
+      </w:r>
+      <w:r>
+        <w:t>&gt;</w:t>
+      </w:r>
+      <w:r>
+        <w:t>. [3 January</w:t>
+      </w:r>
+      <w:r>
+        <w:t xml:space="preserve"> 2016]</w:t>
+      </w:r>
+    </w:p>
+    <w:p>
+      <w:r>
+        <w:t>Chen S, Chen M, Kunz A</w:t>
+      </w:r>
+      <w:r>
+        <w:t>, Yanta</w:t>
+      </w:r>
+      <w:r>
+        <w:t>ç</w:t>
+      </w:r>
+      <w:r>
+        <w:t xml:space="preserve"> </w:t>
+      </w:r>
+      <w:r>
+        <w:t>AE, Bergmark M, Sundin A &amp; Fjeld M</w:t>
+      </w:r>
+      <w:r>
+        <w:t xml:space="preserve"> 2013, </w:t>
+      </w:r>
+      <w:r>
+        <w:t>‘</w:t>
+      </w:r>
+      <w:r>
+        <w:t>SEMarbeta: Mobile Sketch-Gesture-Video Remote Support for Car Drivers</w:t>
+      </w:r>
+      <w:r>
+        <w:t>‘.</w:t>
+      </w:r>
+      <w:r>
+        <w:t xml:space="preserve"> Available from: ACM</w:t>
+      </w:r>
+      <w:r>
+        <w:t>. [11 January</w:t>
+      </w:r>
+      <w:r>
+        <w:t xml:space="preserve"> 2016]</w:t>
+      </w:r>
+    </w:p>
+    <w:p>
+      <w:r>
+        <w:t>Davies M, Zeiss J &amp; Gabner R 2012, ‘Evaluating two approaches for browser-based real-time multimedia communication‘. Available from: ACM [15 January 2016]</w:t>
+      </w:r>
+      <w:bookmarkStart w:id="74" w:name="_GoBack"/>
       <w:bookmarkEnd w:id="74"/>
     </w:p>
     <w:p>
       <w:r>
+        <w:t>Dutton, S</w:t>
+      </w:r>
+      <w:r>
+        <w:t xml:space="preserve"> 2012, </w:t>
+      </w:r>
+      <w:r>
         <w:rPr>
           <w:i/>
         </w:rPr>
-        <w:t>A Study of WebRTC Security</w:t>
-      </w:r>
-      <w:r>
-        <w:t>, 2015. Available from: &lt;</w:t>
-      </w:r>
-      <w:r>
-        <w:t xml:space="preserve"> http://webrtc-security.github.io/</w:t>
+        <w:t>Getting Started with WebRTC</w:t>
+      </w:r>
+      <w:r>
+        <w:rPr>
+          <w:i/>
+        </w:rPr>
+        <w:t>.</w:t>
+      </w:r>
+      <w:r>
+        <w:t xml:space="preserve"> Available from: &lt;</w:t>
+      </w:r>
+      <w:r>
+        <w:t>http://www.html5rocks.com/en/tutorials/webrtc/basics/</w:t>
       </w:r>
       <w:r>
         <w:t>&gt;</w:t>
       </w:r>
       <w:r>
-        <w:t>. [4 January</w:t>
+        <w:t>.</w:t>
+      </w:r>
+      <w:r>
+        <w:t xml:space="preserve"> [</w:t>
+      </w:r>
+      <w:r>
+        <w:t>2 January</w:t>
       </w:r>
       <w:r>
         <w:t xml:space="preserve"> 2016]</w:t>
@@ -9027,303 +9299,54 @@
     </w:p>
     <w:p>
       <w:r>
-        <w:t xml:space="preserve">Alvestrand H. 2011, </w:t>
-      </w:r>
-      <w:r>
         <w:rPr>
           <w:i/>
         </w:rPr>
-        <w:t>Google release of WebRTC source code</w:t>
-      </w:r>
-      <w:r>
-        <w:t>. Availble from: &lt;</w:t>
-      </w:r>
-      <w:r>
-        <w:t>http://lists.w3.org/Archives/Public/public-webrtc/2011May/0022.html</w:t>
-      </w:r>
-      <w:r>
-        <w:t>&gt;</w:t>
-      </w:r>
-      <w:r>
+        <w:t>WebRTC Architecture</w:t>
+      </w:r>
+      <w:r>
+        <w:t>, n.d</w:t>
+      </w:r>
+      <w:r>
+        <w:t>. Available from: &lt;</w:t>
+      </w:r>
+      <w:r>
+        <w:t>https://webrtc.org/architecture/</w:t>
+      </w:r>
+      <w:r>
+        <w:t>&gt;. [5 January</w:t>
+      </w:r>
+      <w:r>
+        <w:t xml:space="preserve"> 2016]</w:t>
+      </w:r>
+    </w:p>
+    <w:p>
+      <w:r>
+        <w:t>Grégoire, JC</w:t>
+      </w:r>
+      <w:r>
+        <w:t xml:space="preserve"> 2015, </w:t>
+      </w:r>
+      <w:r>
+        <w:t>‘</w:t>
+      </w:r>
+      <w:r>
+        <w:t>On Embedded Real Time Media Communications</w:t>
+      </w:r>
+      <w:r>
+        <w:t>‘</w:t>
+      </w:r>
+      <w:r>
+        <w:rPr>
+          <w:i/>
+        </w:rPr>
         <w:t>.</w:t>
       </w:r>
       <w:r>
-        <w:t xml:space="preserve"> [5 January</w:t>
-      </w:r>
-      <w:r>
-        <w:t xml:space="preserve"> 2016]</w:t>
-      </w:r>
-    </w:p>
-    <w:p>
-      <w:r>
-        <w:t>Apache Cordova, computer software 2016. Available from: &lt;</w:t>
-      </w:r>
-      <w:r>
-        <w:t>https://cordova.apache.org/</w:t>
-      </w:r>
-      <w:r>
-        <w:t>&gt;. [11 January 2016]</w:t>
-      </w:r>
-    </w:p>
-    <w:p>
-      <w:r>
-        <w:t>Azevedo J, Lopes Pereira R &amp; Chainho P</w:t>
-      </w:r>
-      <w:r>
-        <w:t xml:space="preserve"> 2015, </w:t>
-      </w:r>
-      <w:r>
-        <w:t>‘</w:t>
-      </w:r>
-      <w:r>
-        <w:t>An API proposal for integrating Sensor Data into Web Apps and WebRTC</w:t>
-      </w:r>
-      <w:r>
-        <w:t>‘</w:t>
-      </w:r>
-      <w:r>
-        <w:t xml:space="preserve">. </w:t>
-      </w:r>
-      <w:r>
-        <w:t>Available from: ACM. [6 January</w:t>
-      </w:r>
-      <w:r>
-        <w:t xml:space="preserve"> 2016]</w:t>
-      </w:r>
-    </w:p>
-    <w:p>
-      <w:r>
-        <w:t>Bertin E, Cubaud S, Tuffin S &amp; Cazeaux S</w:t>
-      </w:r>
-      <w:r>
-        <w:t xml:space="preserve"> 2013, </w:t>
-      </w:r>
-      <w:r>
-        <w:t>‘</w:t>
-      </w:r>
-      <w:r>
-        <w:t>WebRTC, the day after</w:t>
-      </w:r>
-      <w:r>
-        <w:t>‘</w:t>
-      </w:r>
-      <w:r>
-        <w:t xml:space="preserve">. </w:t>
-      </w:r>
-      <w:r>
-        <w:t>Available from: ACM. [5 January</w:t>
-      </w:r>
-      <w:r>
-        <w:t xml:space="preserve"> 2016]</w:t>
-      </w:r>
-    </w:p>
-    <w:p>
-      <w:r>
-        <w:t xml:space="preserve">Bonsor K n.d., </w:t>
-      </w:r>
-      <w:r>
-        <w:rPr>
-          <w:i/>
-        </w:rPr>
-        <w:t>How Augmented Reality Works</w:t>
-      </w:r>
-      <w:r>
-        <w:t>. Available from: &lt;</w:t>
-      </w:r>
-      <w:r>
-        <w:t>http://computer.howstuffworks.com/augmented-reality.htm</w:t>
-      </w:r>
-      <w:r>
-        <w:t>&gt;. [13 January 2016]</w:t>
-      </w:r>
-    </w:p>
-    <w:p>
-      <w:r>
-        <w:t>Cabanier R, Mann J, Munro J, Wiltzius T &amp; Hickson I</w:t>
-      </w:r>
-      <w:r>
-        <w:t xml:space="preserve"> 2015, </w:t>
-      </w:r>
-      <w:r>
-        <w:rPr>
-          <w:i/>
-        </w:rPr>
-        <w:t xml:space="preserve">HTML Canvas 2D Context, </w:t>
-      </w:r>
-      <w:r>
-        <w:t>Available from: &lt;</w:t>
-      </w:r>
-      <w:r>
-        <w:t>http://www.w3.org/TR/2dcontext/</w:t>
-      </w:r>
-      <w:r>
-        <w:t>&gt;</w:t>
-      </w:r>
-      <w:r>
-        <w:t>. [3 January</w:t>
-      </w:r>
-      <w:r>
-        <w:t xml:space="preserve"> 2016]</w:t>
-      </w:r>
-    </w:p>
-    <w:p>
-      <w:r>
-        <w:t>Chen S, Chen M, Kunz A</w:t>
-      </w:r>
-      <w:r>
-        <w:t>, Yanta</w:t>
-      </w:r>
-      <w:r>
-        <w:t>ç</w:t>
-      </w:r>
-      <w:r>
         <w:t xml:space="preserve"> </w:t>
       </w:r>
       <w:r>
-        <w:t>AE, Bergmark M, Sundin A &amp; Fjeld M</w:t>
-      </w:r>
-      <w:r>
-        <w:t xml:space="preserve"> 2013, </w:t>
-      </w:r>
-      <w:r>
-        <w:t>‘</w:t>
-      </w:r>
-      <w:r>
-        <w:t>SEMarbeta: Mobile Sketch-Gesture-Video Remote Support for Car Drivers</w:t>
-      </w:r>
-      <w:r>
-        <w:t>‘.</w:t>
-      </w:r>
-      <w:r>
-        <w:t xml:space="preserve"> Available from: ACM</w:t>
-      </w:r>
-      <w:r>
-        <w:t>. [11 January</w:t>
-      </w:r>
-      <w:r>
-        <w:t xml:space="preserve"> 2016]</w:t>
-      </w:r>
-    </w:p>
-    <w:p>
-      <w:r>
-        <w:t>Dutton, S</w:t>
-      </w:r>
-      <w:r>
-        <w:t xml:space="preserve"> 2012, </w:t>
-      </w:r>
-      <w:r>
-        <w:rPr>
-          <w:i/>
-        </w:rPr>
-        <w:t>Getting Started with WebRTC</w:t>
-      </w:r>
-      <w:r>
-        <w:rPr>
-          <w:i/>
-        </w:rPr>
-        <w:t>.</w:t>
-      </w:r>
-      <w:r>
-        <w:t xml:space="preserve"> Available from: &lt;</w:t>
-      </w:r>
-      <w:r>
-        <w:t xml:space="preserve"> http://www.html5rocks.com/en/tutorials/webrtc/basics/</w:t>
-      </w:r>
-      <w:r>
-        <w:t>&gt;</w:t>
-      </w:r>
-      <w:r>
-        <w:t>.</w:t>
-      </w:r>
-      <w:r>
-        <w:t xml:space="preserve"> [</w:t>
-      </w:r>
-      <w:r>
-        <w:t>2 January</w:t>
-      </w:r>
-      <w:r>
-        <w:t xml:space="preserve"> 2016]</w:t>
-      </w:r>
-    </w:p>
-    <w:p>
-      <w:r>
-        <w:rPr>
-          <w:i/>
-        </w:rPr>
-        <w:t>WebRTC Architecture</w:t>
-      </w:r>
-      <w:r>
-        <w:t>, n.d</w:t>
-      </w:r>
-      <w:r>
-        <w:t>. Available from: &lt;</w:t>
-      </w:r>
-      <w:r>
-        <w:t>https://webrtc.org/architecture/</w:t>
-      </w:r>
-      <w:r>
-        <w:t>&gt;. [5 January</w:t>
-      </w:r>
-      <w:r>
-        <w:t xml:space="preserve"> 2016]</w:t>
-      </w:r>
-    </w:p>
-    <w:p>
-      <w:r>
-        <w:t>Grégoire, JC</w:t>
-      </w:r>
-      <w:r>
-        <w:t xml:space="preserve"> 2015, </w:t>
-      </w:r>
-      <w:r>
-        <w:t>‘</w:t>
-      </w:r>
-      <w:r>
-        <w:t>On Embedded Real Time Media Communications</w:t>
-      </w:r>
-      <w:r>
-        <w:t>‘</w:t>
-      </w:r>
-      <w:r>
-        <w:rPr>
-          <w:i/>
-        </w:rPr>
-        <w:t>.</w:t>
-      </w:r>
-      <w:r>
-        <w:t xml:space="preserve"> </w:t>
-      </w:r>
-      <w:r>
         <w:t>Available from: ACM. [4 January</w:t>
-      </w:r>
-      <w:r>
-        <w:t xml:space="preserve"> 2016]</w:t>
-      </w:r>
-    </w:p>
-    <w:p>
-      <w:r>
-        <w:t>Hancke P</w:t>
-      </w:r>
-      <w:r>
-        <w:t xml:space="preserve"> 2014, </w:t>
-      </w:r>
-      <w:r>
-        <w:rPr>
-          <w:i/>
-        </w:rPr>
-        <w:t>How does Hangouts use WebRTC? Webrtc-internals analysis</w:t>
-      </w:r>
-      <w:r>
-        <w:t>. Available from: &lt;</w:t>
-      </w:r>
-      <w:r>
-        <w:t xml:space="preserve"> https://webrtchacks.com/hangout-analysis-philipp-hancke/</w:t>
-      </w:r>
-      <w:r>
-        <w:t>&gt;</w:t>
-      </w:r>
-      <w:r>
-        <w:t>. [6 January</w:t>
       </w:r>
       <w:r>
         <w:t xml:space="preserve"> 2016]</w:t>
@@ -9335,6 +9358,35 @@
         <w:t>Hancke P</w:t>
       </w:r>
       <w:r>
+        <w:t xml:space="preserve"> 2014, </w:t>
+      </w:r>
+      <w:r>
+        <w:rPr>
+          <w:i/>
+        </w:rPr>
+        <w:t>How does Hangouts use WebRTC? Webrtc-internals analysis</w:t>
+      </w:r>
+      <w:r>
+        <w:t>. Available from: &lt;</w:t>
+      </w:r>
+      <w:r>
+        <w:t xml:space="preserve"> https://webrtchacks.com/hangout-analysis-philipp-hancke/</w:t>
+      </w:r>
+      <w:r>
+        <w:t>&gt;</w:t>
+      </w:r>
+      <w:r>
+        <w:t>. [6 January</w:t>
+      </w:r>
+      <w:r>
+        <w:t xml:space="preserve"> 2016]</w:t>
+      </w:r>
+    </w:p>
+    <w:p>
+      <w:r>
+        <w:t>Hancke P</w:t>
+      </w:r>
+      <w:r>
         <w:t xml:space="preserve"> 2015, </w:t>
       </w:r>
       <w:r>
@@ -9532,40 +9584,32 @@
         <w:t xml:space="preserve">, </w:t>
       </w:r>
       <w:r>
-        <w:t xml:space="preserve">1st </w:t>
-      </w:r>
-      <w:proofErr w:type="gramStart"/>
-      <w:r>
-        <w:t>edn.,</w:t>
-      </w:r>
-      <w:proofErr w:type="gramEnd"/>
+        <w:t xml:space="preserve">1st edn., </w:t>
+      </w:r>
+      <w:r>
+        <w:t>O’Reilly, Sebastopol.</w:t>
+      </w:r>
+    </w:p>
+    <w:p>
+      <w:r>
+        <w:t>OAuth, computer software 2015.</w:t>
+      </w:r>
       <w:r>
         <w:t xml:space="preserve"> </w:t>
       </w:r>
       <w:r>
-        <w:t>O’Reilly, Sebastopol.</w:t>
-      </w:r>
-    </w:p>
-    <w:p>
-      <w:r>
-        <w:t>OAuth, computer software 2015.</w:t>
+        <w:t>Available from: &lt;</w:t>
+      </w:r>
+      <w:r>
+        <w:t>http://oauth.net/</w:t>
+      </w:r>
+      <w:r>
+        <w:t>&gt;.</w:t>
       </w:r>
       <w:r>
         <w:t xml:space="preserve"> </w:t>
       </w:r>
       <w:r>
-        <w:t>Available from: &lt;</w:t>
-      </w:r>
-      <w:r>
-        <w:t>http://oauth.net/</w:t>
-      </w:r>
-      <w:r>
-        <w:t>&gt;.</w:t>
-      </w:r>
-      <w:r>
-        <w:t xml:space="preserve"> </w:t>
-      </w:r>
-      <w:r>
         <w:t>[30 December</w:t>
       </w:r>
       <w:r>
@@ -9600,18 +9644,25 @@
     </w:p>
     <w:p>
       <w:r>
-        <w:t>Skype, computer software 2016. Available from :</w:t>
-      </w:r>
-      <w:proofErr w:type="gramStart"/>
-      <w:r>
-        <w:t>&lt;</w:t>
-      </w:r>
-      <w:r>
-        <w:t>http</w:t>
-      </w:r>
-      <w:proofErr w:type="gramEnd"/>
-      <w:r>
-        <w:t>://www.skype.com/en/</w:t>
+        <w:t xml:space="preserve">Sinha A 1992, ‘Client-Server Computing‘, </w:t>
+      </w:r>
+      <w:r>
+        <w:rPr>
+          <w:i/>
+        </w:rPr>
+        <w:t>Communications of the ACM</w:t>
+      </w:r>
+      <w:r>
+        <w:t>, vol. 35, no. 7, pp. 77-98. Available from: ACM [15 January 2016]</w:t>
+      </w:r>
+    </w:p>
+    <w:p>
+      <w:r>
+        <w:lastRenderedPageBreak/>
+        <w:t>Skype, computer software 2016. Available from :&lt;</w:t>
+      </w:r>
+      <w:r>
+        <w:t>http://www.skype.com/en/</w:t>
       </w:r>
       <w:r>
         <w:t>&gt;. [11 January 2016]</w:t>
@@ -9645,7 +9696,6 @@
     </w:p>
     <w:p>
       <w:r>
-        <w:lastRenderedPageBreak/>
         <w:t xml:space="preserve">Tehrani K &amp; Andrew M 2014, </w:t>
       </w:r>
       <w:r>
@@ -9787,7 +9837,7 @@
         <w:noProof/>
         <w:lang w:val="de-DE"/>
       </w:rPr>
-      <w:t>9</w:t>
+      <w:t>36</w:t>
     </w:r>
     <w:r>
       <w:fldChar w:fldCharType="end"/>
@@ -11850,7 +11900,7 @@
 </file>
 
 <file path=customXml/itemProps1.xml><?xml version="1.0" encoding="utf-8"?>
-<ds:datastoreItem xmlns:ds="http://schemas.openxmlformats.org/officeDocument/2006/customXml" ds:itemID="{A40A3E81-A016-4733-8CC1-2D8E96AABCDC}">
+<ds:datastoreItem xmlns:ds="http://schemas.openxmlformats.org/officeDocument/2006/customXml" ds:itemID="{911AB122-FB2A-42F6-8906-BEB476249BE0}">
   <ds:schemaRefs>
     <ds:schemaRef ds:uri="http://schemas.openxmlformats.org/officeDocument/2006/bibliography"/>
   </ds:schemaRefs>

</xml_diff>

<commit_message>
Added software part to thesis
</commit_message>
<xml_diff>
--- a/thesis/BA1_WebRTC.docx
+++ b/thesis/BA1_WebRTC.docx
@@ -5814,9 +5814,6 @@
       <w:r>
         <w:t>Client-server</w:t>
       </w:r>
-      <w:r>
-        <w:t xml:space="preserve"> network</w:t>
-      </w:r>
     </w:p>
     <w:p>
       <w:r>
@@ -5842,6 +5839,9 @@
       </w:r>
       <w:r>
         <w:t xml:space="preserve"> to it. In a standard HTTP environment, this principle is called request-response</w:t>
+      </w:r>
+      <w:r>
+        <w:t>.</w:t>
       </w:r>
       <w:r>
         <w:t xml:space="preserve"> (cf. Sinha 1992, p. 78f)</w:t>
@@ -5856,7 +5856,13 @@
         <w:t xml:space="preserve">Since the introduction of WebSockets, it is possible to maintain a full-duplex connection between client and server, which was not possible before. </w:t>
       </w:r>
       <w:r>
-        <w:t>The standard HTTP connection is upgraded to a WebSocket connection with an additional initial handshake, which enables WebSockets to use the same port used for the HTTP connection. A significant advantage of this approach is the low latency for network transfer</w:t>
+        <w:t xml:space="preserve">The standard HTTP connection is upgraded to a WebSocket connection with an additional initial handshake, which enables WebSockets to use the same port </w:t>
+      </w:r>
+      <w:r>
+        <w:t xml:space="preserve">as </w:t>
+      </w:r>
+      <w:r>
+        <w:t>used for the HTTP connection. A significant advantage of this approach is the low latency for network transfer</w:t>
       </w:r>
       <w:r>
         <w:t xml:space="preserve"> (cf. Davies, Zeiss &amp; Gabner 2012, p. 3)</w:t>
@@ -5866,17 +5872,44 @@
       </w:r>
     </w:p>
     <w:p>
+      <w:r>
+        <w:t>For the implementation of a remote support application using this architecture, this implies that if two clients want to exchange data like audio and video streams, the server must implement the logic to facilitate this functionality. The main tasks are setting up a connection between two users and transfer the received data from one</w:t>
+      </w:r>
+      <w:r>
+        <w:t xml:space="preserve"> client</w:t>
+      </w:r>
+      <w:r>
+        <w:t xml:space="preserve"> to the other. It has to be noted, that in the scenario at hand there is no actual connection between the users but rather separate client-server request and response connections</w:t>
+      </w:r>
+      <w:r>
+        <w:t xml:space="preserve"> handled by the server. To the</w:t>
+      </w:r>
+      <w:r>
+        <w:t xml:space="preserve"> clients</w:t>
+      </w:r>
+      <w:r>
+        <w:t>, however, it appears like they are connected together directly, while in reality the data is transferred over a server. Consequently, the latency for the network transfer is higher, even when WebSockets are used for maintaining connections between the server and the clients.</w:t>
+      </w:r>
+    </w:p>
+    <w:p>
       <w:pPr>
         <w:pStyle w:val="berschrift3"/>
       </w:pPr>
       <w:r>
         <w:t>Peer-to-peer</w:t>
       </w:r>
-      <w:r>
-        <w:t xml:space="preserve"> network</w:t>
-      </w:r>
-    </w:p>
-    <w:p/>
+    </w:p>
+    <w:p>
+      <w:r>
+        <w:t>On the contrary, with peer-to-peer connections, clients are linked together directly, over the s</w:t>
+      </w:r>
+      <w:r>
+        <w:t>hortest available network path, which results in lower latency for the network transfer compared to a client-server architecture. It has to be noted, however, that in order for setting up a peer-to-peer connection, a server is still necessary for the clients to find each other and start the connection. After the connection setup, the data is exchanged directly, without passing the server.</w:t>
+      </w:r>
+      <w:r>
+        <w:t xml:space="preserve"> This paradigm benefits remote support applications because they are inherently data-intense due to the amount of data transfer of audio and video streaming.</w:t>
+      </w:r>
+    </w:p>
     <w:p>
       <w:pPr>
         <w:pStyle w:val="berschrift2"/>
@@ -5892,13 +5925,74 @@
       <w:r>
         <w:t>Desktop application</w:t>
       </w:r>
+      <w:r>
+        <w:t>s</w:t>
+      </w:r>
+    </w:p>
+    <w:p>
+      <w:r>
+        <w:t xml:space="preserve">A </w:t>
+      </w:r>
+      <w:r>
+        <w:t>d</w:t>
+      </w:r>
+      <w:r>
+        <w:t xml:space="preserve">esktop application is software that runs </w:t>
+      </w:r>
+      <w:r>
+        <w:t>stand</w:t>
+      </w:r>
+      <w:r>
+        <w:t>alone on a PC or laptop. It needs to be installed on a single device before it can be executed. If one or more parts of the software need to be changed, a new version or an update of the software has to be installed. Typical desktop applications include text processors and video or music players</w:t>
+      </w:r>
+      <w:r>
+        <w:t xml:space="preserve"> (cf. Smith n.d.)</w:t>
+      </w:r>
+      <w:r>
+        <w:t xml:space="preserve">. </w:t>
+      </w:r>
+      <w:r>
+        <w:t>Popular programming language</w:t>
+      </w:r>
+      <w:r>
+        <w:t>s</w:t>
+      </w:r>
+      <w:r>
+        <w:t xml:space="preserve"> for the development of </w:t>
+      </w:r>
+      <w:r>
+        <w:lastRenderedPageBreak/>
+        <w:t>desktop applicatio</w:t>
+      </w:r>
+      <w:r>
+        <w:t>ns are Java and Microsoft .NET.</w:t>
+      </w:r>
+      <w:r>
+        <w:t xml:space="preserve"> While applications written in Java can be used on any desktop device that has Java installed, those written in Microsoft .NET can only be executed with</w:t>
+      </w:r>
+      <w:r>
+        <w:t xml:space="preserve"> their</w:t>
+      </w:r>
+      <w:r>
+        <w:t xml:space="preserve"> full potential on devices that run on the Microsoft Windows operating system.</w:t>
+      </w:r>
     </w:p>
     <w:p>
       <w:pPr>
         <w:pStyle w:val="berschrift3"/>
       </w:pPr>
       <w:r>
-        <w:t>Mobile application</w:t>
+        <w:t>Mobile applications</w:t>
+      </w:r>
+    </w:p>
+    <w:p>
+      <w:r>
+        <w:t>Mobile applications are computer programs that run on mobile, mostly handheld devices like smartphones and tablets. Similar to desktop applications, they run natively within the device’s operating system. Native mobile application presents developers with the problem that applications have to be separately implemented for the different operating systems, for instance in Java for Android or in Swift for iOS.</w:t>
+      </w:r>
+    </w:p>
+    <w:p>
+      <w:r>
+        <w:t>There are several frameworks, like Apache Cordova (2016), for instance, which try to help solve this problem by offering developers the option to generate applications for smartphones from a single code base to a variety of operating systems. Typically, these cross-platform applications are written in a similar way as web-based applications, using HTML, JavaScript and CSS, which is then displayed in a special web-view layer within an operating system specific native application. While this offers developers more flexibility regarding the portability of their application and a significantly reduced time required for the implementation, cross-platform applications typically cannot exploit the operating system’s full potential, due to their one-size-fits-all approach (cf. Ciman, Gaggi &amp; Gonzo 2014).</w:t>
       </w:r>
     </w:p>
     <w:p>
@@ -5908,16 +6002,94 @@
       <w:r>
         <w:t>Web-based application</w:t>
       </w:r>
+      <w:r>
+        <w:t>s</w:t>
+      </w:r>
+    </w:p>
+    <w:p>
+      <w:r>
+        <w:t>In contrast</w:t>
+      </w:r>
+      <w:r>
+        <w:t xml:space="preserve"> to the previously described application types</w:t>
+      </w:r>
+      <w:r>
+        <w:t>, w</w:t>
+      </w:r>
+      <w:r>
+        <w:t>eb</w:t>
+      </w:r>
+      <w:r>
+        <w:t xml:space="preserve">-based applications </w:t>
+      </w:r>
+      <w:r>
+        <w:t xml:space="preserve">do not need to be locally installed on the device, but are rather accessed through a web browser. </w:t>
+      </w:r>
+      <w:r>
+        <w:t>T</w:t>
+      </w:r>
+      <w:r>
+        <w:t>hey consist of HTML pages, which can either be static files or dynamically created, with additional JavaScript and CSS files to extend and improve the web page’s layout and functionality.</w:t>
+      </w:r>
+      <w:r>
+        <w:t xml:space="preserve"> Typically, web-based applications are built on the client-server principle. </w:t>
+      </w:r>
+      <w:r>
+        <w:t>Clients request the web page from the server</w:t>
+      </w:r>
+      <w:r>
+        <w:t>, and display it in the browser upon response.</w:t>
+      </w:r>
+    </w:p>
+    <w:p>
+      <w:r>
+        <w:t xml:space="preserve">Compared to desktop applications, web-based applications offer the advantage that they can be maintained with </w:t>
+      </w:r>
+      <w:r>
+        <w:t>less effort, since the software only need</w:t>
+      </w:r>
+      <w:r>
+        <w:t>s</w:t>
+      </w:r>
+      <w:r>
+        <w:t xml:space="preserve"> to be changed once on the server it runs on, instead of each device that installed it. Furthermore, web-based applications can be used from anywhere as long as the device is connected to the internet, while desktop applications are physically constrained to </w:t>
+      </w:r>
+      <w:r>
+        <w:lastRenderedPageBreak/>
+        <w:t>the device they are installed on. On the other hand, due to their confined environment, desktop applications are less vulnerable to security risks</w:t>
+      </w:r>
+      <w:r>
+        <w:t xml:space="preserve"> (cf. Smith n.d.).</w:t>
+      </w:r>
+    </w:p>
+    <w:p>
+      <w:r>
+        <w:t>One approach that has received a substantial amount of attention over the last few years is responsive web design. Its aim is the „creation of web sites that take into account different types of devices, usually from mobile phones to desktops, and optimize viewing experience for the device at hand“ (Voutilainen &amp; Salonen 2015, p. 1f).</w:t>
+      </w:r>
+      <w:r>
+        <w:t xml:space="preserve"> </w:t>
+      </w:r>
+      <w:r>
+        <w:t xml:space="preserve">This is achieved through the use of flexible grids and images and CSS3 media queries. With media queries, it is possible to create different CSS rules depending on specific attributes of the device, like screen size or the current orientation of the device (cf. Johansen, </w:t>
+      </w:r>
+      <w:r>
+        <w:t xml:space="preserve">Pagani </w:t>
+      </w:r>
+      <w:bookmarkStart w:id="12" w:name="_GoBack"/>
+      <w:bookmarkEnd w:id="12"/>
+      <w:r>
+        <w:t>Britto &amp; Cusin 2013, p. 1).</w:t>
+      </w:r>
     </w:p>
     <w:p>
       <w:pPr>
         <w:pStyle w:val="berschrift2"/>
       </w:pPr>
-      <w:bookmarkStart w:id="12" w:name="_Toc440486649"/>
+      <w:bookmarkStart w:id="13" w:name="_Toc440486649"/>
       <w:r>
         <w:t>Hardware</w:t>
       </w:r>
-      <w:bookmarkEnd w:id="12"/>
+      <w:bookmarkEnd w:id="13"/>
     </w:p>
     <w:p>
       <w:r>
@@ -5955,11 +6127,11 @@
       <w:pPr>
         <w:pStyle w:val="berschrift3"/>
       </w:pPr>
-      <w:bookmarkStart w:id="13" w:name="_Toc440486650"/>
+      <w:bookmarkStart w:id="14" w:name="_Toc440486650"/>
       <w:r>
         <w:t>Handheld devices</w:t>
       </w:r>
-      <w:bookmarkEnd w:id="13"/>
+      <w:bookmarkEnd w:id="14"/>
     </w:p>
     <w:p>
       <w:r>
@@ -5985,22 +6157,25 @@
       <w:pPr>
         <w:pStyle w:val="berschrift3"/>
       </w:pPr>
-      <w:bookmarkStart w:id="14" w:name="_Toc440486651"/>
+      <w:bookmarkStart w:id="15" w:name="_Toc440486651"/>
+      <w:r>
+        <w:t>Wearable devices</w:t>
+      </w:r>
+      <w:bookmarkEnd w:id="15"/>
+    </w:p>
+    <w:p>
+      <w:r>
+        <w:t>In brief, a wearable device can be described as electronic technology which can be worn on the body, without the need of holding it</w:t>
+      </w:r>
+      <w:r>
+        <w:t xml:space="preserve"> (cf. Tehrani &amp; Andrew 2014)</w:t>
+      </w:r>
+      <w:r>
+        <w:t xml:space="preserve">. Over the last years, there was a vast amount of newly presented wearable devices, </w:t>
+      </w:r>
       <w:r>
         <w:lastRenderedPageBreak/>
-        <w:t>Wearable devices</w:t>
-      </w:r>
-      <w:bookmarkEnd w:id="14"/>
-    </w:p>
-    <w:p>
-      <w:r>
-        <w:t>In brief, a wearable device can be described as electronic technology which can be worn on the body, without the need of holding it</w:t>
-      </w:r>
-      <w:r>
-        <w:t xml:space="preserve"> (cf. Tehrani &amp; Andrew 2014)</w:t>
-      </w:r>
-      <w:r>
-        <w:t>. Over the last years, there was a vast amount of newly presented wearable devices, ranging from smart glasses like</w:t>
+        <w:t>ranging from smart glasses like</w:t>
       </w:r>
       <w:r>
         <w:t xml:space="preserve"> the Google Glass to smart watch</w:t>
@@ -6041,14 +6216,14 @@
       <w:pPr>
         <w:pStyle w:val="berschrift1"/>
       </w:pPr>
-      <w:bookmarkStart w:id="15" w:name="_Toc438987631"/>
-      <w:bookmarkStart w:id="16" w:name="_Toc440486652"/>
+      <w:bookmarkStart w:id="16" w:name="_Toc438987631"/>
+      <w:bookmarkStart w:id="17" w:name="_Toc440486652"/>
       <w:r>
         <w:lastRenderedPageBreak/>
         <w:t>WebRTC</w:t>
       </w:r>
-      <w:bookmarkEnd w:id="15"/>
       <w:bookmarkEnd w:id="16"/>
+      <w:bookmarkEnd w:id="17"/>
     </w:p>
     <w:p>
       <w:r>
@@ -6073,11 +6248,11 @@
       <w:pPr>
         <w:pStyle w:val="berschrift2"/>
       </w:pPr>
-      <w:bookmarkStart w:id="17" w:name="_Toc440486653"/>
+      <w:bookmarkStart w:id="18" w:name="_Toc440486653"/>
       <w:r>
         <w:t>Overview</w:t>
       </w:r>
-      <w:bookmarkEnd w:id="17"/>
+      <w:bookmarkEnd w:id="18"/>
     </w:p>
     <w:p>
       <w:r>
@@ -6106,11 +6281,11 @@
       <w:pPr>
         <w:pStyle w:val="berschrift3"/>
       </w:pPr>
-      <w:bookmarkStart w:id="18" w:name="_Toc440486654"/>
+      <w:bookmarkStart w:id="19" w:name="_Toc440486654"/>
       <w:r>
         <w:t>Architecture</w:t>
       </w:r>
-      <w:bookmarkEnd w:id="18"/>
+      <w:bookmarkEnd w:id="19"/>
     </w:p>
     <w:p>
       <w:r>
@@ -6189,7 +6364,7 @@
         <w:pStyle w:val="Beschriftung"/>
         <w:jc w:val="center"/>
       </w:pPr>
-      <w:bookmarkStart w:id="19" w:name="_Toc440295811"/>
+      <w:bookmarkStart w:id="20" w:name="_Toc440295811"/>
       <w:r>
         <w:t xml:space="preserve">Figure </w:t>
       </w:r>
@@ -6204,17 +6379,17 @@
       <w:r>
         <w:t>: Overall WebRTC architecture</w:t>
       </w:r>
-      <w:bookmarkEnd w:id="19"/>
+      <w:bookmarkEnd w:id="20"/>
     </w:p>
     <w:p>
       <w:pPr>
         <w:pStyle w:val="berschrift3"/>
       </w:pPr>
-      <w:bookmarkStart w:id="20" w:name="_Toc440486655"/>
+      <w:bookmarkStart w:id="21" w:name="_Toc440486655"/>
       <w:r>
         <w:t>Functionality and features</w:t>
       </w:r>
-      <w:bookmarkEnd w:id="20"/>
+      <w:bookmarkEnd w:id="21"/>
     </w:p>
     <w:p>
       <w:r>
@@ -6295,7 +6470,7 @@
         <w:pStyle w:val="Beschriftung"/>
         <w:jc w:val="center"/>
       </w:pPr>
-      <w:bookmarkStart w:id="21" w:name="_Toc440295812"/>
+      <w:bookmarkStart w:id="22" w:name="_Toc440295812"/>
       <w:r>
         <w:t xml:space="preserve">Figure </w:t>
       </w:r>
@@ -6310,7 +6485,7 @@
       <w:r>
         <w:t>: The WebRTC triangle</w:t>
       </w:r>
-      <w:bookmarkEnd w:id="21"/>
+      <w:bookmarkEnd w:id="22"/>
     </w:p>
     <w:p>
       <w:r>
@@ -6321,11 +6496,11 @@
       <w:pPr>
         <w:pStyle w:val="berschrift3"/>
       </w:pPr>
-      <w:bookmarkStart w:id="22" w:name="_Toc440486656"/>
+      <w:bookmarkStart w:id="23" w:name="_Toc440486656"/>
       <w:r>
         <w:t>History</w:t>
       </w:r>
-      <w:bookmarkEnd w:id="22"/>
+      <w:bookmarkEnd w:id="23"/>
     </w:p>
     <w:p>
       <w:r>
@@ -6359,11 +6534,11 @@
       <w:pPr>
         <w:pStyle w:val="berschrift3"/>
       </w:pPr>
-      <w:bookmarkStart w:id="23" w:name="_Toc440486657"/>
+      <w:bookmarkStart w:id="24" w:name="_Toc440486657"/>
       <w:r>
         <w:t>Advantages</w:t>
       </w:r>
-      <w:bookmarkEnd w:id="23"/>
+      <w:bookmarkEnd w:id="24"/>
     </w:p>
     <w:p>
       <w:r>
@@ -6500,12 +6675,12 @@
       <w:pPr>
         <w:pStyle w:val="berschrift3"/>
       </w:pPr>
-      <w:bookmarkStart w:id="24" w:name="_Toc440486658"/>
+      <w:bookmarkStart w:id="25" w:name="_Toc440486658"/>
       <w:r>
         <w:lastRenderedPageBreak/>
         <w:t>Limitations</w:t>
       </w:r>
-      <w:bookmarkEnd w:id="24"/>
+      <w:bookmarkEnd w:id="25"/>
     </w:p>
     <w:p>
       <w:r>
@@ -6602,7 +6777,7 @@
         <w:pStyle w:val="Beschriftung"/>
         <w:jc w:val="center"/>
       </w:pPr>
-      <w:bookmarkStart w:id="25" w:name="_Toc440295813"/>
+      <w:bookmarkStart w:id="26" w:name="_Toc440295813"/>
       <w:r>
         <w:t xml:space="preserve">Figure </w:t>
       </w:r>
@@ -6617,7 +6792,7 @@
       <w:r>
         <w:t>: Web browser market share in Austria in 2014</w:t>
       </w:r>
-      <w:bookmarkEnd w:id="25"/>
+      <w:bookmarkEnd w:id="26"/>
     </w:p>
     <w:p>
       <w:r>
@@ -6670,11 +6845,11 @@
       <w:pPr>
         <w:pStyle w:val="berschrift3"/>
       </w:pPr>
-      <w:bookmarkStart w:id="26" w:name="_Toc440486659"/>
+      <w:bookmarkStart w:id="27" w:name="_Toc440486659"/>
       <w:r>
         <w:t>Current status</w:t>
       </w:r>
-      <w:bookmarkEnd w:id="26"/>
+      <w:bookmarkEnd w:id="27"/>
     </w:p>
     <w:p>
       <w:r>
@@ -6693,13 +6868,13 @@
       <w:pPr>
         <w:pStyle w:val="berschrift2"/>
       </w:pPr>
-      <w:bookmarkStart w:id="27" w:name="_Toc438987633"/>
-      <w:bookmarkStart w:id="28" w:name="_Toc440486660"/>
+      <w:bookmarkStart w:id="28" w:name="_Toc438987633"/>
+      <w:bookmarkStart w:id="29" w:name="_Toc440486660"/>
       <w:r>
         <w:t>API components</w:t>
       </w:r>
-      <w:bookmarkEnd w:id="27"/>
       <w:bookmarkEnd w:id="28"/>
+      <w:bookmarkEnd w:id="29"/>
     </w:p>
     <w:p>
       <w:r>
@@ -6716,11 +6891,11 @@
       <w:pPr>
         <w:pStyle w:val="berschrift3"/>
       </w:pPr>
-      <w:bookmarkStart w:id="29" w:name="_Toc440486661"/>
+      <w:bookmarkStart w:id="30" w:name="_Toc440486661"/>
       <w:r>
         <w:t>MediaStream</w:t>
       </w:r>
-      <w:bookmarkEnd w:id="29"/>
+      <w:bookmarkEnd w:id="30"/>
     </w:p>
     <w:p>
       <w:r>
@@ -6864,11 +7039,11 @@
       <w:pPr>
         <w:pStyle w:val="berschrift3"/>
       </w:pPr>
-      <w:bookmarkStart w:id="30" w:name="_Toc440486662"/>
+      <w:bookmarkStart w:id="31" w:name="_Toc440486662"/>
       <w:r>
         <w:t>PeerConnection</w:t>
       </w:r>
-      <w:bookmarkEnd w:id="30"/>
+      <w:bookmarkEnd w:id="31"/>
     </w:p>
     <w:p>
       <w:r>
@@ -6927,11 +7102,11 @@
       <w:pPr>
         <w:pStyle w:val="berschrift3"/>
       </w:pPr>
-      <w:bookmarkStart w:id="31" w:name="_Toc440486663"/>
+      <w:bookmarkStart w:id="32" w:name="_Toc440486663"/>
       <w:r>
         <w:t>DataChannel</w:t>
       </w:r>
-      <w:bookmarkEnd w:id="31"/>
+      <w:bookmarkEnd w:id="32"/>
     </w:p>
     <w:p>
       <w:r>
@@ -6966,23 +7141,23 @@
       <w:pPr>
         <w:pStyle w:val="berschrift2"/>
       </w:pPr>
-      <w:bookmarkStart w:id="32" w:name="_Toc438987634"/>
-      <w:bookmarkStart w:id="33" w:name="_Toc440486664"/>
+      <w:bookmarkStart w:id="33" w:name="_Toc438987634"/>
+      <w:bookmarkStart w:id="34" w:name="_Toc440486664"/>
       <w:r>
         <w:t>Connection setup</w:t>
       </w:r>
-      <w:bookmarkEnd w:id="32"/>
       <w:bookmarkEnd w:id="33"/>
+      <w:bookmarkEnd w:id="34"/>
     </w:p>
     <w:p>
       <w:pPr>
         <w:pStyle w:val="berschrift3"/>
       </w:pPr>
-      <w:bookmarkStart w:id="34" w:name="_Toc440486665"/>
+      <w:bookmarkStart w:id="35" w:name="_Toc440486665"/>
       <w:r>
         <w:t>Signaling</w:t>
       </w:r>
-      <w:bookmarkEnd w:id="34"/>
+      <w:bookmarkEnd w:id="35"/>
     </w:p>
     <w:p>
       <w:r>
@@ -7000,11 +7175,11 @@
       <w:pPr>
         <w:pStyle w:val="berschrift3"/>
       </w:pPr>
-      <w:bookmarkStart w:id="35" w:name="_Toc440486666"/>
+      <w:bookmarkStart w:id="36" w:name="_Toc440486666"/>
       <w:r>
         <w:t>NAT problem</w:t>
       </w:r>
-      <w:bookmarkEnd w:id="35"/>
+      <w:bookmarkEnd w:id="36"/>
     </w:p>
     <w:p>
       <w:r>
@@ -7085,11 +7260,11 @@
       <w:pPr>
         <w:pStyle w:val="berschrift3"/>
       </w:pPr>
-      <w:bookmarkStart w:id="36" w:name="_Toc440486667"/>
+      <w:bookmarkStart w:id="37" w:name="_Toc440486667"/>
       <w:r>
         <w:t>ICE candidates</w:t>
       </w:r>
-      <w:bookmarkEnd w:id="36"/>
+      <w:bookmarkEnd w:id="37"/>
     </w:p>
     <w:p>
       <w:r>
@@ -7319,7 +7494,7 @@
         <w:pStyle w:val="Beschriftung"/>
         <w:jc w:val="center"/>
       </w:pPr>
-      <w:bookmarkStart w:id="37" w:name="_Toc440295814"/>
+      <w:bookmarkStart w:id="38" w:name="_Toc440295814"/>
       <w:r>
         <w:t xml:space="preserve">Figure </w:t>
       </w:r>
@@ -7334,17 +7509,17 @@
       <w:r>
         <w:t>: ICE candidate negotiation process</w:t>
       </w:r>
-      <w:bookmarkEnd w:id="37"/>
+      <w:bookmarkEnd w:id="38"/>
     </w:p>
     <w:p>
       <w:pPr>
         <w:pStyle w:val="berschrift3"/>
       </w:pPr>
-      <w:bookmarkStart w:id="38" w:name="_Toc440486668"/>
+      <w:bookmarkStart w:id="39" w:name="_Toc440486668"/>
       <w:r>
         <w:t>Session description offers and answers</w:t>
       </w:r>
-      <w:bookmarkEnd w:id="38"/>
+      <w:bookmarkEnd w:id="39"/>
     </w:p>
     <w:p>
       <w:r>
@@ -7532,14 +7707,14 @@
       <w:pPr>
         <w:pStyle w:val="berschrift3"/>
       </w:pPr>
-      <w:bookmarkStart w:id="39" w:name="_Toc440486669"/>
+      <w:bookmarkStart w:id="40" w:name="_Toc440486669"/>
       <w:r>
         <w:t>Data channel</w:t>
       </w:r>
       <w:r>
         <w:t>s</w:t>
       </w:r>
-      <w:bookmarkEnd w:id="39"/>
+      <w:bookmarkEnd w:id="40"/>
     </w:p>
     <w:p>
       <w:r>
@@ -7733,14 +7908,14 @@
       <w:pPr>
         <w:pStyle w:val="berschrift1"/>
       </w:pPr>
-      <w:bookmarkStart w:id="40" w:name="_Toc438987635"/>
-      <w:bookmarkStart w:id="41" w:name="_Toc440486670"/>
+      <w:bookmarkStart w:id="41" w:name="_Toc438987635"/>
+      <w:bookmarkStart w:id="42" w:name="_Toc440486670"/>
       <w:r>
         <w:lastRenderedPageBreak/>
         <w:t>Prototype</w:t>
       </w:r>
-      <w:bookmarkEnd w:id="40"/>
       <w:bookmarkEnd w:id="41"/>
+      <w:bookmarkEnd w:id="42"/>
     </w:p>
     <w:p>
       <w:r>
@@ -7772,13 +7947,13 @@
       <w:pPr>
         <w:pStyle w:val="berschrift2"/>
       </w:pPr>
-      <w:bookmarkStart w:id="42" w:name="_Toc438987636"/>
-      <w:bookmarkStart w:id="43" w:name="_Toc440486671"/>
+      <w:bookmarkStart w:id="43" w:name="_Toc438987636"/>
+      <w:bookmarkStart w:id="44" w:name="_Toc440486671"/>
       <w:r>
         <w:t>Management server</w:t>
       </w:r>
-      <w:bookmarkEnd w:id="42"/>
       <w:bookmarkEnd w:id="43"/>
+      <w:bookmarkEnd w:id="44"/>
     </w:p>
     <w:p>
       <w:r>
@@ -7810,11 +7985,11 @@
       <w:pPr>
         <w:pStyle w:val="berschrift3"/>
       </w:pPr>
-      <w:bookmarkStart w:id="44" w:name="_Toc440486672"/>
+      <w:bookmarkStart w:id="45" w:name="_Toc440486672"/>
       <w:r>
         <w:t>Implementation</w:t>
       </w:r>
-      <w:bookmarkEnd w:id="44"/>
+      <w:bookmarkEnd w:id="45"/>
     </w:p>
     <w:p>
       <w:r>
@@ -7825,11 +8000,11 @@
       <w:pPr>
         <w:pStyle w:val="berschrift3"/>
       </w:pPr>
-      <w:bookmarkStart w:id="45" w:name="_Toc440486673"/>
+      <w:bookmarkStart w:id="46" w:name="_Toc440486673"/>
       <w:r>
         <w:t>Web server</w:t>
       </w:r>
-      <w:bookmarkEnd w:id="45"/>
+      <w:bookmarkEnd w:id="46"/>
     </w:p>
     <w:p>
       <w:r>
@@ -7840,11 +8015,11 @@
       <w:pPr>
         <w:pStyle w:val="berschrift3"/>
       </w:pPr>
-      <w:bookmarkStart w:id="46" w:name="_Toc440486674"/>
+      <w:bookmarkStart w:id="47" w:name="_Toc440486674"/>
       <w:r>
         <w:t>WebSockets</w:t>
       </w:r>
-      <w:bookmarkEnd w:id="46"/>
+      <w:bookmarkEnd w:id="47"/>
     </w:p>
     <w:p>
       <w:r>
@@ -7855,12 +8030,12 @@
       <w:pPr>
         <w:pStyle w:val="berschrift3"/>
       </w:pPr>
-      <w:bookmarkStart w:id="47" w:name="_Toc440486675"/>
+      <w:bookmarkStart w:id="48" w:name="_Toc440486675"/>
       <w:r>
         <w:lastRenderedPageBreak/>
         <w:t>Management and control tasks</w:t>
       </w:r>
-      <w:bookmarkEnd w:id="47"/>
+      <w:bookmarkEnd w:id="48"/>
     </w:p>
     <w:p>
       <w:r>
@@ -7874,13 +8049,13 @@
       <w:pPr>
         <w:pStyle w:val="berschrift2"/>
       </w:pPr>
-      <w:bookmarkStart w:id="48" w:name="_Toc438987637"/>
-      <w:bookmarkStart w:id="49" w:name="_Toc440486676"/>
+      <w:bookmarkStart w:id="49" w:name="_Toc438987637"/>
+      <w:bookmarkStart w:id="50" w:name="_Toc440486676"/>
       <w:r>
         <w:t>Web interface</w:t>
       </w:r>
-      <w:bookmarkEnd w:id="48"/>
       <w:bookmarkEnd w:id="49"/>
+      <w:bookmarkEnd w:id="50"/>
     </w:p>
     <w:p>
       <w:r>
@@ -7891,11 +8066,11 @@
       <w:pPr>
         <w:pStyle w:val="berschrift3"/>
       </w:pPr>
-      <w:bookmarkStart w:id="50" w:name="_Toc440486677"/>
+      <w:bookmarkStart w:id="51" w:name="_Toc440486677"/>
       <w:r>
         <w:t>HTML5 elements</w:t>
       </w:r>
-      <w:bookmarkEnd w:id="50"/>
+      <w:bookmarkEnd w:id="51"/>
     </w:p>
     <w:p>
       <w:r>
@@ -7927,11 +8102,11 @@
       <w:pPr>
         <w:pStyle w:val="berschrift3"/>
       </w:pPr>
-      <w:bookmarkStart w:id="51" w:name="_Toc440486678"/>
+      <w:bookmarkStart w:id="52" w:name="_Toc440486678"/>
       <w:r>
         <w:t>User interaction</w:t>
       </w:r>
-      <w:bookmarkEnd w:id="51"/>
+      <w:bookmarkEnd w:id="52"/>
     </w:p>
     <w:p>
       <w:r>
@@ -7954,11 +8129,11 @@
       <w:pPr>
         <w:pStyle w:val="berschrift3"/>
       </w:pPr>
-      <w:bookmarkStart w:id="52" w:name="_Toc440486679"/>
+      <w:bookmarkStart w:id="53" w:name="_Toc440486679"/>
       <w:r>
         <w:t>Responsive design</w:t>
       </w:r>
-      <w:bookmarkEnd w:id="52"/>
+      <w:bookmarkEnd w:id="53"/>
     </w:p>
     <w:p>
       <w:r>
@@ -7981,12 +8156,12 @@
       <w:pPr>
         <w:pStyle w:val="berschrift3"/>
       </w:pPr>
-      <w:bookmarkStart w:id="53" w:name="_Toc440486680"/>
+      <w:bookmarkStart w:id="54" w:name="_Toc440486680"/>
       <w:r>
         <w:lastRenderedPageBreak/>
         <w:t>Facilitating libraries</w:t>
       </w:r>
-      <w:bookmarkEnd w:id="53"/>
+      <w:bookmarkEnd w:id="54"/>
     </w:p>
     <w:p>
       <w:r>
@@ -8046,13 +8221,13 @@
       <w:pPr>
         <w:pStyle w:val="berschrift2"/>
       </w:pPr>
-      <w:bookmarkStart w:id="54" w:name="_Toc438987638"/>
-      <w:bookmarkStart w:id="55" w:name="_Toc440486681"/>
+      <w:bookmarkStart w:id="55" w:name="_Toc438987638"/>
+      <w:bookmarkStart w:id="56" w:name="_Toc440486681"/>
       <w:r>
         <w:t>Remote support drawing feature</w:t>
       </w:r>
-      <w:bookmarkEnd w:id="54"/>
       <w:bookmarkEnd w:id="55"/>
+      <w:bookmarkEnd w:id="56"/>
     </w:p>
     <w:p>
       <w:r>
@@ -8066,11 +8241,11 @@
       <w:pPr>
         <w:pStyle w:val="berschrift3"/>
       </w:pPr>
-      <w:bookmarkStart w:id="56" w:name="_Toc440486682"/>
+      <w:bookmarkStart w:id="57" w:name="_Toc440486682"/>
       <w:r>
         <w:t>Implementation</w:t>
       </w:r>
-      <w:bookmarkEnd w:id="56"/>
+      <w:bookmarkEnd w:id="57"/>
     </w:p>
     <w:p>
       <w:r>
@@ -8109,11 +8284,11 @@
       <w:pPr>
         <w:pStyle w:val="berschrift3"/>
       </w:pPr>
-      <w:bookmarkStart w:id="57" w:name="_Toc440486683"/>
+      <w:bookmarkStart w:id="58" w:name="_Toc440486683"/>
       <w:r>
         <w:t>Mouse events</w:t>
       </w:r>
-      <w:bookmarkEnd w:id="57"/>
+      <w:bookmarkEnd w:id="58"/>
     </w:p>
     <w:p>
       <w:r>
@@ -8241,11 +8416,11 @@
       <w:pPr>
         <w:pStyle w:val="berschrift3"/>
       </w:pPr>
-      <w:bookmarkStart w:id="58" w:name="_Toc440486684"/>
+      <w:bookmarkStart w:id="59" w:name="_Toc440486684"/>
       <w:r>
         <w:t>Touch events</w:t>
       </w:r>
-      <w:bookmarkEnd w:id="58"/>
+      <w:bookmarkEnd w:id="59"/>
     </w:p>
     <w:p>
       <w:r>
@@ -8339,11 +8514,11 @@
       <w:pPr>
         <w:pStyle w:val="berschrift3"/>
       </w:pPr>
-      <w:bookmarkStart w:id="59" w:name="_Toc440486685"/>
+      <w:bookmarkStart w:id="60" w:name="_Toc440486685"/>
       <w:r>
         <w:t>Data transfer</w:t>
       </w:r>
-      <w:bookmarkEnd w:id="59"/>
+      <w:bookmarkEnd w:id="60"/>
     </w:p>
     <w:p>
       <w:r>
@@ -8377,11 +8552,11 @@
       <w:pPr>
         <w:pStyle w:val="berschrift3"/>
       </w:pPr>
-      <w:bookmarkStart w:id="60" w:name="_Toc440486686"/>
+      <w:bookmarkStart w:id="61" w:name="_Toc440486686"/>
       <w:r>
         <w:t>Text chat</w:t>
       </w:r>
-      <w:bookmarkEnd w:id="60"/>
+      <w:bookmarkEnd w:id="61"/>
     </w:p>
     <w:p>
       <w:r>
@@ -8400,14 +8575,14 @@
       <w:pPr>
         <w:pStyle w:val="berschrift1"/>
       </w:pPr>
-      <w:bookmarkStart w:id="61" w:name="_Toc438987639"/>
-      <w:bookmarkStart w:id="62" w:name="_Toc440486687"/>
+      <w:bookmarkStart w:id="62" w:name="_Toc438987639"/>
+      <w:bookmarkStart w:id="63" w:name="_Toc440486687"/>
       <w:r>
         <w:lastRenderedPageBreak/>
         <w:t>Evaluation</w:t>
       </w:r>
-      <w:bookmarkEnd w:id="61"/>
       <w:bookmarkEnd w:id="62"/>
+      <w:bookmarkEnd w:id="63"/>
     </w:p>
     <w:p>
       <w:r>
@@ -8491,12 +8666,12 @@
       <w:pPr>
         <w:pStyle w:val="berschrift1"/>
       </w:pPr>
-      <w:bookmarkStart w:id="63" w:name="_Toc440486688"/>
+      <w:bookmarkStart w:id="64" w:name="_Toc440486688"/>
       <w:r>
         <w:lastRenderedPageBreak/>
         <w:t>Possible extensions</w:t>
       </w:r>
-      <w:bookmarkEnd w:id="63"/>
+      <w:bookmarkEnd w:id="64"/>
     </w:p>
     <w:p>
       <w:r>
@@ -8510,11 +8685,11 @@
       <w:pPr>
         <w:pStyle w:val="berschrift2"/>
       </w:pPr>
-      <w:bookmarkStart w:id="64" w:name="_Toc440486689"/>
+      <w:bookmarkStart w:id="65" w:name="_Toc440486689"/>
       <w:r>
         <w:t>Screenshots</w:t>
       </w:r>
-      <w:bookmarkEnd w:id="64"/>
+      <w:bookmarkEnd w:id="65"/>
     </w:p>
     <w:p>
       <w:r>
@@ -8531,11 +8706,11 @@
       <w:pPr>
         <w:pStyle w:val="berschrift2"/>
       </w:pPr>
-      <w:bookmarkStart w:id="65" w:name="_Toc440486690"/>
+      <w:bookmarkStart w:id="66" w:name="_Toc440486690"/>
       <w:r>
         <w:t>User authentication</w:t>
       </w:r>
-      <w:bookmarkEnd w:id="65"/>
+      <w:bookmarkEnd w:id="66"/>
     </w:p>
     <w:p>
       <w:r>
@@ -8567,14 +8742,14 @@
       <w:pPr>
         <w:pStyle w:val="berschrift2"/>
       </w:pPr>
-      <w:bookmarkStart w:id="66" w:name="_Toc440486691"/>
+      <w:bookmarkStart w:id="67" w:name="_Toc440486691"/>
       <w:r>
         <w:t>E-m</w:t>
       </w:r>
       <w:r>
         <w:t>ail invitations</w:t>
       </w:r>
-      <w:bookmarkEnd w:id="66"/>
+      <w:bookmarkEnd w:id="67"/>
     </w:p>
     <w:p>
       <w:r>
@@ -8600,11 +8775,11 @@
       <w:pPr>
         <w:pStyle w:val="berschrift2"/>
       </w:pPr>
-      <w:bookmarkStart w:id="67" w:name="_Toc440486692"/>
+      <w:bookmarkStart w:id="68" w:name="_Toc440486692"/>
       <w:r>
         <w:t>Cross-platform application</w:t>
       </w:r>
-      <w:bookmarkEnd w:id="67"/>
+      <w:bookmarkEnd w:id="68"/>
     </w:p>
     <w:p>
       <w:r>
@@ -8637,11 +8812,11 @@
       <w:pPr>
         <w:pStyle w:val="berschrift2"/>
       </w:pPr>
-      <w:bookmarkStart w:id="68" w:name="_Toc440486693"/>
+      <w:bookmarkStart w:id="69" w:name="_Toc440486693"/>
       <w:r>
         <w:t>Sessions with more than two users</w:t>
       </w:r>
-      <w:bookmarkEnd w:id="68"/>
+      <w:bookmarkEnd w:id="69"/>
     </w:p>
     <w:p>
       <w:r>
@@ -8678,14 +8853,14 @@
       <w:pPr>
         <w:pStyle w:val="berschrift1"/>
       </w:pPr>
-      <w:bookmarkStart w:id="69" w:name="_Toc438987640"/>
-      <w:bookmarkStart w:id="70" w:name="_Toc440486694"/>
+      <w:bookmarkStart w:id="70" w:name="_Toc438987640"/>
+      <w:bookmarkStart w:id="71" w:name="_Toc440486694"/>
       <w:r>
         <w:lastRenderedPageBreak/>
         <w:t>Conclusion</w:t>
       </w:r>
-      <w:bookmarkEnd w:id="69"/>
       <w:bookmarkEnd w:id="70"/>
+      <w:bookmarkEnd w:id="71"/>
     </w:p>
     <w:p/>
     <w:p>
@@ -8700,12 +8875,12 @@
       <w:pPr>
         <w:pStyle w:val="berschriftohneNummerierung"/>
       </w:pPr>
-      <w:bookmarkStart w:id="71" w:name="_Toc440486695"/>
+      <w:bookmarkStart w:id="72" w:name="_Toc440486695"/>
       <w:r>
         <w:lastRenderedPageBreak/>
         <w:t>List of figures</w:t>
       </w:r>
-      <w:bookmarkEnd w:id="71"/>
+      <w:bookmarkEnd w:id="72"/>
     </w:p>
     <w:p>
       <w:pPr>
@@ -9016,12 +9191,12 @@
       <w:pPr>
         <w:pStyle w:val="berschriftohneNummerierung"/>
       </w:pPr>
-      <w:bookmarkStart w:id="72" w:name="_Toc440486696"/>
+      <w:bookmarkStart w:id="73" w:name="_Toc440486696"/>
       <w:r>
         <w:lastRenderedPageBreak/>
         <w:t>List of tables</w:t>
       </w:r>
-      <w:bookmarkEnd w:id="72"/>
+      <w:bookmarkEnd w:id="73"/>
     </w:p>
     <w:p>
       <w:pPr>
@@ -9040,12 +9215,12 @@
       <w:pPr>
         <w:pStyle w:val="berschriftohneNummerierung"/>
       </w:pPr>
-      <w:bookmarkStart w:id="73" w:name="_Toc440486697"/>
+      <w:bookmarkStart w:id="74" w:name="_Toc440486697"/>
       <w:r>
         <w:lastRenderedPageBreak/>
         <w:t>Bibliography</w:t>
       </w:r>
-      <w:bookmarkEnd w:id="73"/>
+      <w:bookmarkEnd w:id="74"/>
     </w:p>
     <w:p>
       <w:r>
@@ -9251,10 +9426,19 @@
     </w:p>
     <w:p>
       <w:r>
-        <w:t>Davies M, Zeiss J &amp; Gabner R 2012, ‘Evaluating two approaches for browser-based real-time multimedia communication‘. Available from: ACM [15 January 2016]</w:t>
-      </w:r>
-      <w:bookmarkStart w:id="74" w:name="_GoBack"/>
-      <w:bookmarkEnd w:id="74"/>
+        <w:t>Ciman M, Gaggi O &amp; Gonzo N 2014, ‘Cross-Platform Mobile Development: A Study on Apps with Animations‘. Available from: ACM. [15 January 2016]</w:t>
+      </w:r>
+    </w:p>
+    <w:p>
+      <w:r>
+        <w:t>Davies M, Zeiss J &amp; Gabner R 2012, ‘Evaluating two approaches for browser-based real-time multimedia communication‘. Available from: ACM</w:t>
+      </w:r>
+      <w:r>
+        <w:t>.</w:t>
+      </w:r>
+      <w:r>
+        <w:t xml:space="preserve"> [15 January 2016]</w:t>
+      </w:r>
     </w:p>
     <w:p>
       <w:r>
@@ -9523,6 +9707,11 @@
     </w:p>
     <w:p>
       <w:r>
+        <w:t>Johansen RD, Pagani Britto TC, Cusin CA 2013, ‘CSS Browser Selector Plus: A JavaScript Library to Support Cross-browser Responsive Design‘. Available from: ACM. [15 January 2016]</w:t>
+      </w:r>
+    </w:p>
+    <w:p>
+      <w:r>
         <w:t xml:space="preserve">Johnson E 2015, </w:t>
       </w:r>
       <w:r>
@@ -9618,6 +9807,7 @@
     </w:p>
     <w:p>
       <w:r>
+        <w:lastRenderedPageBreak/>
         <w:t>Ranganathan A &amp; Sicking J</w:t>
       </w:r>
       <w:r>
@@ -9658,7 +9848,6 @@
     </w:p>
     <w:p>
       <w:r>
-        <w:lastRenderedPageBreak/>
         <w:t>Skype, computer software 2016. Available from :&lt;</w:t>
       </w:r>
       <w:r>
@@ -9670,6 +9859,26 @@
     </w:p>
     <w:p>
       <w:r>
+        <w:t xml:space="preserve">Smith J n.d., </w:t>
+      </w:r>
+      <w:r>
+        <w:rPr>
+          <w:i/>
+        </w:rPr>
+        <w:t>Desktop Applications vs. Web Applications</w:t>
+      </w:r>
+      <w:r>
+        <w:t>. Available from: &lt;</w:t>
+      </w:r>
+      <w:r>
+        <w:t>http://www.streetdirectory.com/travel_guide/114448/programming/desktop_applications_vs_web_applications.html</w:t>
+      </w:r>
+      <w:r>
+        <w:t>&gt;. [15 January 2016]</w:t>
+      </w:r>
+    </w:p>
+    <w:p>
+      <w:r>
         <w:t xml:space="preserve">Statista 2015, </w:t>
       </w:r>
       <w:r>
@@ -9682,7 +9891,7 @@
         <w:t>. Available from: &lt;</w:t>
       </w:r>
       <w:r>
-        <w:t xml:space="preserve"> http://www.statista.com/statistics/421152/wbe-browser-market-share-in-austria/</w:t>
+        <w:t>http://www.statista.com/statistics/421152/wbe-browser-market-share-in-austria/</w:t>
       </w:r>
       <w:r>
         <w:t>&gt;</w:t>
@@ -9837,7 +10046,7 @@
         <w:noProof/>
         <w:lang w:val="de-DE"/>
       </w:rPr>
-      <w:t>36</w:t>
+      <w:t>13</w:t>
     </w:r>
     <w:r>
       <w:fldChar w:fldCharType="end"/>
@@ -11900,7 +12109,7 @@
 </file>
 
 <file path=customXml/itemProps1.xml><?xml version="1.0" encoding="utf-8"?>
-<ds:datastoreItem xmlns:ds="http://schemas.openxmlformats.org/officeDocument/2006/customXml" ds:itemID="{911AB122-FB2A-42F6-8906-BEB476249BE0}">
+<ds:datastoreItem xmlns:ds="http://schemas.openxmlformats.org/officeDocument/2006/customXml" ds:itemID="{D16D44D4-3A3F-4FEC-A076-31CDFF39C58A}">
   <ds:schemaRefs>
     <ds:schemaRef ds:uri="http://schemas.openxmlformats.org/officeDocument/2006/bibliography"/>
   </ds:schemaRefs>

</xml_diff>

<commit_message>
Added list of abbreviations and small improvements to thesis
</commit_message>
<xml_diff>
--- a/thesis/BA1_WebRTC.docx
+++ b/thesis/BA1_WebRTC.docx
@@ -11,6 +11,11 @@
       <w:pPr>
         <w:jc w:val="center"/>
       </w:pPr>
+    </w:p>
+    <w:p>
+      <w:pPr>
+        <w:jc w:val="center"/>
+      </w:pPr>
       <w:r>
         <w:t>FH JOANNEUM (University of Applied Sciences)</w:t>
       </w:r>
@@ -44,13 +49,7 @@
         <w:jc w:val="center"/>
       </w:pPr>
       <w:r>
-        <w:t xml:space="preserve">Development </w:t>
-      </w:r>
-      <w:r>
-        <w:t xml:space="preserve">and evaluation </w:t>
-      </w:r>
-      <w:r>
-        <w:t>of a browser base</w:t>
+        <w:t>Development of a browser base</w:t>
       </w:r>
       <w:r>
         <w:t>d real-time peer-to-peer remote support </w:t>
@@ -5334,22 +5333,15 @@
         <w:t xml:space="preserve">This thesis is structured as follows: </w:t>
       </w:r>
       <w:r>
-        <w:t xml:space="preserve">In the first part, the most important terms regarding this field of study will be outlined and a </w:t>
-      </w:r>
-      <w:r>
-        <w:t xml:space="preserve">concept will be created </w:t>
-      </w:r>
-      <w:r>
-        <w:t>on what the key fe</w:t>
-      </w:r>
-      <w:r>
-        <w:t xml:space="preserve">atures of </w:t>
-      </w:r>
-      <w:r>
-        <w:t>remote support application</w:t>
-      </w:r>
-      <w:r>
-        <w:t>s are. Afterwards, there will be an overview of possible technologies to implement this kind of application. In the second part, WebRTC will be presented as a potential implementation method and its advantages and disadvantages discussed. Third, the essential parts regarding the development of a prototype application will be highlighted. After this, the results of the evaluation of the prototype application will be addressed. Finally, the insights and experiences of the prototype development will be summarised and possible ways of extending the current work will be outlined.</w:t>
+        <w:t xml:space="preserve">In the first part, </w:t>
+      </w:r>
+      <w:r>
+        <w:t xml:space="preserve">the key features of remote support applications described, as well as an overview of possible technologies to implement such applications. In addition, similar research regarding this field of study will be compaired. </w:t>
+      </w:r>
+      <w:bookmarkStart w:id="3" w:name="_GoBack"/>
+      <w:bookmarkEnd w:id="3"/>
+      <w:r>
+        <w:t>In the second part, WebRTC will be presented as a potential implementation method and its advantages and disadvantages discussed. Third, the essential parts regarding the development of a prototype application will be highlighted. After this, the results of the evaluation of the prototype application will be addressed. Finally, the insights and experiences of the prototype development will be summarised and possible ways of extending the current work will be outlined.</w:t>
       </w:r>
     </w:p>
     <w:p>
@@ -5364,7 +5356,7 @@
       <w:pPr>
         <w:pStyle w:val="berschrift1"/>
       </w:pPr>
-      <w:bookmarkStart w:id="3" w:name="_Toc440486640"/>
+      <w:bookmarkStart w:id="4" w:name="_Toc440486640"/>
       <w:r>
         <w:lastRenderedPageBreak/>
         <w:t>Remote support application</w:t>
@@ -5372,7 +5364,7 @@
       <w:r>
         <w:t>s</w:t>
       </w:r>
-      <w:bookmarkEnd w:id="3"/>
+      <w:bookmarkEnd w:id="4"/>
     </w:p>
     <w:p>
       <w:r>
@@ -5448,11 +5440,11 @@
       <w:pPr>
         <w:pStyle w:val="berschrift2"/>
       </w:pPr>
-      <w:bookmarkStart w:id="4" w:name="_Toc440486641"/>
+      <w:bookmarkStart w:id="5" w:name="_Toc440486641"/>
       <w:r>
         <w:t>Requirements</w:t>
       </w:r>
-      <w:bookmarkEnd w:id="4"/>
+      <w:bookmarkEnd w:id="5"/>
     </w:p>
     <w:p>
       <w:r>
@@ -5541,24 +5533,24 @@
       <w:pPr>
         <w:pStyle w:val="berschrift2"/>
       </w:pPr>
-      <w:bookmarkStart w:id="5" w:name="_Toc440486642"/>
+      <w:bookmarkStart w:id="6" w:name="_Toc440486642"/>
       <w:r>
         <w:t>Essential f</w:t>
       </w:r>
       <w:r>
         <w:t>eatures</w:t>
       </w:r>
-      <w:bookmarkEnd w:id="5"/>
+      <w:bookmarkEnd w:id="6"/>
     </w:p>
     <w:p>
       <w:pPr>
         <w:pStyle w:val="berschrift3"/>
       </w:pPr>
-      <w:bookmarkStart w:id="6" w:name="_Toc440486643"/>
+      <w:bookmarkStart w:id="7" w:name="_Toc440486643"/>
       <w:r>
         <w:t>Overlay indicators</w:t>
       </w:r>
-      <w:bookmarkEnd w:id="6"/>
+      <w:bookmarkEnd w:id="7"/>
     </w:p>
     <w:p>
       <w:r>
@@ -5582,11 +5574,11 @@
       <w:pPr>
         <w:pStyle w:val="berschrift3"/>
       </w:pPr>
-      <w:bookmarkStart w:id="7" w:name="_Toc440486644"/>
+      <w:bookmarkStart w:id="8" w:name="_Toc440486644"/>
       <w:r>
         <w:t>Gestures</w:t>
       </w:r>
-      <w:bookmarkEnd w:id="7"/>
+      <w:bookmarkEnd w:id="8"/>
     </w:p>
     <w:p>
       <w:r>
@@ -5623,11 +5615,11 @@
       <w:pPr>
         <w:pStyle w:val="berschrift3"/>
       </w:pPr>
-      <w:bookmarkStart w:id="8" w:name="_Toc440486645"/>
+      <w:bookmarkStart w:id="9" w:name="_Toc440486645"/>
       <w:r>
         <w:t xml:space="preserve">Pause </w:t>
       </w:r>
-      <w:bookmarkEnd w:id="8"/>
+      <w:bookmarkEnd w:id="9"/>
       <w:r>
         <w:t>video feed</w:t>
       </w:r>
@@ -5653,11 +5645,11 @@
       <w:pPr>
         <w:pStyle w:val="berschrift2"/>
       </w:pPr>
-      <w:bookmarkStart w:id="9" w:name="_Toc440486646"/>
+      <w:bookmarkStart w:id="10" w:name="_Toc440486646"/>
       <w:r>
         <w:t>Technologies</w:t>
       </w:r>
-      <w:bookmarkEnd w:id="9"/>
+      <w:bookmarkEnd w:id="10"/>
     </w:p>
     <w:p>
       <w:r>
@@ -5674,11 +5666,11 @@
       <w:pPr>
         <w:pStyle w:val="berschrift3"/>
       </w:pPr>
-      <w:bookmarkStart w:id="10" w:name="_Toc440486647"/>
+      <w:bookmarkStart w:id="11" w:name="_Toc440486647"/>
       <w:r>
         <w:t>Augmented Reality</w:t>
       </w:r>
-      <w:bookmarkEnd w:id="10"/>
+      <w:bookmarkEnd w:id="11"/>
     </w:p>
     <w:p>
       <w:r>
@@ -5779,11 +5771,11 @@
       <w:pPr>
         <w:pStyle w:val="berschrift3"/>
       </w:pPr>
-      <w:bookmarkStart w:id="11" w:name="_Toc440486648"/>
+      <w:bookmarkStart w:id="12" w:name="_Toc440486648"/>
       <w:r>
         <w:t>Mixed reality</w:t>
       </w:r>
-      <w:bookmarkEnd w:id="11"/>
+      <w:bookmarkEnd w:id="12"/>
     </w:p>
     <w:p>
       <w:r>
@@ -5907,7 +5899,18 @@
         <w:t>hortest available network path, which results in lower latency for the network transfer compared to a client-server architecture. It has to be noted, however, that in order for setting up a peer-to-peer connection, a server is still necessary for the clients to find each other and start the connection. After the connection setup, the data is exchanged directly, without passing the server.</w:t>
       </w:r>
       <w:r>
-        <w:t xml:space="preserve"> This paradigm benefits remote support applications because they are inherently data-intense due to the amount of data transfer of audio and video streaming.</w:t>
+        <w:t xml:space="preserve"> This paradigm benefits remote support applications because they are inherently data-intense due to the </w:t>
+      </w:r>
+      <w:r>
+        <w:t xml:space="preserve">constant </w:t>
+      </w:r>
+      <w:r>
+        <w:t>amount of data transfer of audio and video streaming.</w:t>
+      </w:r>
+    </w:p>
+    <w:p>
+      <w:r>
+        <w:t>One peer-to-peer technology that has emerged over the past few years is Web Real-Time Communication (WebRTC). It enables web browsers and mobile applications to share peer-to-peer connections without the installation of additional software or plugins. This offers a substantial advantage to web developers, who are now able to implement real-time communication applications like video chats for web browsers with the use of a JavaScript API, without any special knowledge about telecommunication technology.</w:t>
       </w:r>
     </w:p>
     <w:p>
@@ -5915,6 +5918,7 @@
         <w:pStyle w:val="berschrift2"/>
       </w:pPr>
       <w:r>
+        <w:lastRenderedPageBreak/>
         <w:t>Software</w:t>
       </w:r>
     </w:p>
@@ -5958,205 +5962,200 @@
         <w:t>s</w:t>
       </w:r>
       <w:r>
-        <w:t xml:space="preserve"> for the development of </w:t>
+        <w:t xml:space="preserve"> for the development of desktop applicatio</w:t>
+      </w:r>
+      <w:r>
+        <w:t>ns are Java and Microsoft .NET.</w:t>
+      </w:r>
+      <w:r>
+        <w:t xml:space="preserve"> While applications written in Java can be used on any desktop device that has Java installed, those written in Microsoft .NET can only be executed with</w:t>
+      </w:r>
+      <w:r>
+        <w:t xml:space="preserve"> their</w:t>
+      </w:r>
+      <w:r>
+        <w:t xml:space="preserve"> full potential on devices that run on the Microsoft Windows operating system.</w:t>
+      </w:r>
+    </w:p>
+    <w:p>
+      <w:pPr>
+        <w:pStyle w:val="berschrift3"/>
+      </w:pPr>
+      <w:r>
+        <w:t>Mobile applications</w:t>
+      </w:r>
+    </w:p>
+    <w:p>
+      <w:r>
+        <w:t>Mobile applications are computer programs that run on mobile, mostly handheld devices like smartphones and tablets. Similar to desktop applications, they run natively within the device’s operating system. Native mobile application presents developers with the problem that applications have to be separately implemented for the different operating systems, for instance in Java for Android or in Swift for iOS.</w:t>
+      </w:r>
+    </w:p>
+    <w:p>
+      <w:r>
+        <w:t>There are several frameworks, like Apache Cordova (2016), for instance, which try to help solve this problem by offering developers the option to generate applications for smartphones from a single code base to a variety of operating systems. Typically, these cross-platform applications are written in a similar way as web-based applications, using HTML, JavaScript and CSS, which is then displayed in a special web-view layer within an operating system specific native application. While this offers developers more flexibility regarding the portability of their application and a significantly reduced time required for the implementation, cross-platform applications typically cannot exploit the operating system’s full potential, due to their one-size-fits-all approach (cf. Ciman, Gaggi &amp; Gonzo 2014).</w:t>
+      </w:r>
+    </w:p>
+    <w:p>
+      <w:pPr>
+        <w:pStyle w:val="berschrift3"/>
+      </w:pPr>
+      <w:r>
+        <w:t>Web-based applications</w:t>
+      </w:r>
+    </w:p>
+    <w:p>
+      <w:r>
+        <w:t>In contrast</w:t>
+      </w:r>
+      <w:r>
+        <w:t xml:space="preserve"> to the previously described application types</w:t>
+      </w:r>
+      <w:r>
+        <w:t>, w</w:t>
+      </w:r>
+      <w:r>
+        <w:t>eb</w:t>
+      </w:r>
+      <w:r>
+        <w:t xml:space="preserve">-based applications </w:t>
+      </w:r>
+      <w:r>
+        <w:t xml:space="preserve">do not need to be locally installed on the device, but are rather accessed through a web browser. </w:t>
+      </w:r>
+      <w:r>
+        <w:t>T</w:t>
+      </w:r>
+      <w:r>
+        <w:t>hey consist of HTML pages, which can either be static files or dynamically created, with additional JavaScript and CSS files to extend and improve the web page’s layout and functionality.</w:t>
+      </w:r>
+      <w:r>
+        <w:t xml:space="preserve"> Typically, web-based applications are built on the </w:t>
       </w:r>
       <w:r>
         <w:lastRenderedPageBreak/>
-        <w:t>desktop applicatio</w:t>
-      </w:r>
-      <w:r>
-        <w:t>ns are Java and Microsoft .NET.</w:t>
-      </w:r>
-      <w:r>
-        <w:t xml:space="preserve"> While applications written in Java can be used on any desktop device that has Java installed, those written in Microsoft .NET can only be executed with</w:t>
-      </w:r>
-      <w:r>
-        <w:t xml:space="preserve"> their</w:t>
-      </w:r>
-      <w:r>
-        <w:t xml:space="preserve"> full potential on devices that run on the Microsoft Windows operating system.</w:t>
+        <w:t xml:space="preserve">client-server principle. </w:t>
+      </w:r>
+      <w:r>
+        <w:t>Clients request the web page from the server</w:t>
+      </w:r>
+      <w:r>
+        <w:t>, and display it in the browser upon response.</w:t>
+      </w:r>
+    </w:p>
+    <w:p>
+      <w:r>
+        <w:t xml:space="preserve">Compared to desktop applications, web-based applications offer the advantage that they can be maintained with </w:t>
+      </w:r>
+      <w:r>
+        <w:t>less effort, since the software only need</w:t>
+      </w:r>
+      <w:r>
+        <w:t>s</w:t>
+      </w:r>
+      <w:r>
+        <w:t xml:space="preserve"> to be changed once on the server it runs on, instead of each device that installed it. Furthermore, web-based applications can be used from anywhere as long as the device is connected to the internet, while desktop applications are physically constrained to the device they are installed on. On the other hand, due to their confined environment, desktop applications are less vulnerable to security risks</w:t>
+      </w:r>
+      <w:r>
+        <w:t xml:space="preserve"> (cf. Smith n.d.).</w:t>
+      </w:r>
+    </w:p>
+    <w:p>
+      <w:r>
+        <w:t>One approach that has received a substantial amount of attention over the last few years is responsive web design. Its aim is the „creation of web sites that take into account different types of devices, usually from mobile phones to desktops, and optimize viewing experience for the device at hand“ (Voutilainen &amp; Salonen 2015, p. 1f).</w:t>
+      </w:r>
+      <w:r>
+        <w:t xml:space="preserve"> </w:t>
+      </w:r>
+      <w:r>
+        <w:t xml:space="preserve">This is achieved through the use of flexible grids and images and CSS3 media queries. With media queries, it is possible to create different CSS rules depending on specific attributes of the device, like screen size or the current orientation of the device (cf. Johansen, </w:t>
+      </w:r>
+      <w:r>
+        <w:t xml:space="preserve">Pagani </w:t>
+      </w:r>
+      <w:r>
+        <w:t>Britto &amp; Cusin 2013, p. 1).</w:t>
+      </w:r>
+    </w:p>
+    <w:p>
+      <w:pPr>
+        <w:pStyle w:val="berschrift2"/>
+      </w:pPr>
+      <w:bookmarkStart w:id="13" w:name="_Toc440486649"/>
+      <w:r>
+        <w:t>Hardware</w:t>
+      </w:r>
+      <w:bookmarkEnd w:id="13"/>
+    </w:p>
+    <w:p>
+      <w:r>
+        <w:t xml:space="preserve">There are several different types of hardware </w:t>
+      </w:r>
+      <w:r>
+        <w:t xml:space="preserve">that can be utilized in the context of remote support applications. </w:t>
+      </w:r>
+      <w:r>
+        <w:t xml:space="preserve">As stated above, </w:t>
+      </w:r>
+      <w:r>
+        <w:t xml:space="preserve">an essential characteristic is the ability to move around freely. As a result, </w:t>
+      </w:r>
+      <w:r>
+        <w:t>only mobile devices qualify to be used by the worker</w:t>
+      </w:r>
+      <w:r>
+        <w:t xml:space="preserve">. </w:t>
+      </w:r>
+      <w:r>
+        <w:t>It must be noted that for the helper, on the other hand, desktop computers are entirely eligible, as there is no imminent need for moving around while assisting the worker.</w:t>
+      </w:r>
+      <w:r>
+        <w:t xml:space="preserve"> Broadly speaking</w:t>
+      </w:r>
+      <w:r>
+        <w:t>, there are two main groups of mobile devices, which will be described in more detail</w:t>
+      </w:r>
+      <w:r>
+        <w:t xml:space="preserve"> in the following.</w:t>
       </w:r>
     </w:p>
     <w:p>
       <w:pPr>
         <w:pStyle w:val="berschrift3"/>
       </w:pPr>
-      <w:r>
-        <w:t>Mobile applications</w:t>
-      </w:r>
-    </w:p>
-    <w:p>
-      <w:r>
-        <w:t>Mobile applications are computer programs that run on mobile, mostly handheld devices like smartphones and tablets. Similar to desktop applications, they run natively within the device’s operating system. Native mobile application presents developers with the problem that applications have to be separately implemented for the different operating systems, for instance in Java for Android or in Swift for iOS.</w:t>
-      </w:r>
-    </w:p>
-    <w:p>
-      <w:r>
-        <w:t>There are several frameworks, like Apache Cordova (2016), for instance, which try to help solve this problem by offering developers the option to generate applications for smartphones from a single code base to a variety of operating systems. Typically, these cross-platform applications are written in a similar way as web-based applications, using HTML, JavaScript and CSS, which is then displayed in a special web-view layer within an operating system specific native application. While this offers developers more flexibility regarding the portability of their application and a significantly reduced time required for the implementation, cross-platform applications typically cannot exploit the operating system’s full potential, due to their one-size-fits-all approach (cf. Ciman, Gaggi &amp; Gonzo 2014).</w:t>
+      <w:bookmarkStart w:id="14" w:name="_Toc440486650"/>
+      <w:r>
+        <w:t>Handheld devices</w:t>
+      </w:r>
+      <w:bookmarkEnd w:id="14"/>
+    </w:p>
+    <w:p>
+      <w:r>
+        <w:t>The term handheld devices refers to all electronic telecommunication devices that can be carried around</w:t>
+      </w:r>
+      <w:r>
+        <w:t xml:space="preserve"> and, as the name implies, held in a hand. Handheld devices are </w:t>
+      </w:r>
+      <w:r>
+        <w:t xml:space="preserve">in most cases </w:t>
+      </w:r>
+      <w:r>
+        <w:t>equipped with a display screen that is able to process touch inputs.</w:t>
+      </w:r>
+      <w:r>
+        <w:t xml:space="preserve"> Most commonly, handheld devices are smartphones and tablets. For remote support applications, both types can be used. Tablets have a slight advantage of larger screen sizes, while smartphones, in comparison, are less disruptive as they </w:t>
+      </w:r>
+      <w:r>
+        <w:lastRenderedPageBreak/>
+        <w:t xml:space="preserve">demand less space when carried around. All handheld devices, however, prevent workers from using both hands, thus limiting </w:t>
+      </w:r>
+      <w:r>
+        <w:t>them in carrying out their work without distractions.</w:t>
       </w:r>
     </w:p>
     <w:p>
       <w:pPr>
         <w:pStyle w:val="berschrift3"/>
       </w:pPr>
-      <w:r>
-        <w:t>Web-based application</w:t>
-      </w:r>
-      <w:r>
-        <w:t>s</w:t>
-      </w:r>
-    </w:p>
-    <w:p>
-      <w:r>
-        <w:t>In contrast</w:t>
-      </w:r>
-      <w:r>
-        <w:t xml:space="preserve"> to the previously described application types</w:t>
-      </w:r>
-      <w:r>
-        <w:t>, w</w:t>
-      </w:r>
-      <w:r>
-        <w:t>eb</w:t>
-      </w:r>
-      <w:r>
-        <w:t xml:space="preserve">-based applications </w:t>
-      </w:r>
-      <w:r>
-        <w:t xml:space="preserve">do not need to be locally installed on the device, but are rather accessed through a web browser. </w:t>
-      </w:r>
-      <w:r>
-        <w:t>T</w:t>
-      </w:r>
-      <w:r>
-        <w:t>hey consist of HTML pages, which can either be static files or dynamically created, with additional JavaScript and CSS files to extend and improve the web page’s layout and functionality.</w:t>
-      </w:r>
-      <w:r>
-        <w:t xml:space="preserve"> Typically, web-based applications are built on the client-server principle. </w:t>
-      </w:r>
-      <w:r>
-        <w:t>Clients request the web page from the server</w:t>
-      </w:r>
-      <w:r>
-        <w:t>, and display it in the browser upon response.</w:t>
-      </w:r>
-    </w:p>
-    <w:p>
-      <w:r>
-        <w:t xml:space="preserve">Compared to desktop applications, web-based applications offer the advantage that they can be maintained with </w:t>
-      </w:r>
-      <w:r>
-        <w:t>less effort, since the software only need</w:t>
-      </w:r>
-      <w:r>
-        <w:t>s</w:t>
-      </w:r>
-      <w:r>
-        <w:t xml:space="preserve"> to be changed once on the server it runs on, instead of each device that installed it. Furthermore, web-based applications can be used from anywhere as long as the device is connected to the internet, while desktop applications are physically constrained to </w:t>
-      </w:r>
-      <w:r>
-        <w:lastRenderedPageBreak/>
-        <w:t>the device they are installed on. On the other hand, due to their confined environment, desktop applications are less vulnerable to security risks</w:t>
-      </w:r>
-      <w:r>
-        <w:t xml:space="preserve"> (cf. Smith n.d.).</w:t>
-      </w:r>
-    </w:p>
-    <w:p>
-      <w:r>
-        <w:t>One approach that has received a substantial amount of attention over the last few years is responsive web design. Its aim is the „creation of web sites that take into account different types of devices, usually from mobile phones to desktops, and optimize viewing experience for the device at hand“ (Voutilainen &amp; Salonen 2015, p. 1f).</w:t>
-      </w:r>
-      <w:r>
-        <w:t xml:space="preserve"> </w:t>
-      </w:r>
-      <w:r>
-        <w:t xml:space="preserve">This is achieved through the use of flexible grids and images and CSS3 media queries. With media queries, it is possible to create different CSS rules depending on specific attributes of the device, like screen size or the current orientation of the device (cf. Johansen, </w:t>
-      </w:r>
-      <w:r>
-        <w:t xml:space="preserve">Pagani </w:t>
-      </w:r>
-      <w:bookmarkStart w:id="12" w:name="_GoBack"/>
-      <w:bookmarkEnd w:id="12"/>
-      <w:r>
-        <w:t>Britto &amp; Cusin 2013, p. 1).</w:t>
-      </w:r>
-    </w:p>
-    <w:p>
-      <w:pPr>
-        <w:pStyle w:val="berschrift2"/>
-      </w:pPr>
-      <w:bookmarkStart w:id="13" w:name="_Toc440486649"/>
-      <w:r>
-        <w:t>Hardware</w:t>
-      </w:r>
-      <w:bookmarkEnd w:id="13"/>
-    </w:p>
-    <w:p>
-      <w:r>
-        <w:t xml:space="preserve">There are several different types of hardware </w:t>
-      </w:r>
-      <w:r>
-        <w:t xml:space="preserve">that can be utilized in the context of remote support applications. </w:t>
-      </w:r>
-      <w:r>
-        <w:t xml:space="preserve">As stated above, </w:t>
-      </w:r>
-      <w:r>
-        <w:t xml:space="preserve">an essential characteristic is the ability to move around freely. As a result, </w:t>
-      </w:r>
-      <w:r>
-        <w:t>only mobile devices qualify to be used by the worker</w:t>
-      </w:r>
-      <w:r>
-        <w:t xml:space="preserve">. </w:t>
-      </w:r>
-      <w:r>
-        <w:t>It must be noted that for the helper, on the other hand, desktop computers are entirely eligible, as there is no imminent need for moving around while assisting the worker.</w:t>
-      </w:r>
-      <w:r>
-        <w:t xml:space="preserve"> Broadly speaking</w:t>
-      </w:r>
-      <w:r>
-        <w:t>, there are two main groups of mobile devices, which will be described in more detail</w:t>
-      </w:r>
-      <w:r>
-        <w:t xml:space="preserve"> in the following.</w:t>
-      </w:r>
-    </w:p>
-    <w:p>
-      <w:pPr>
-        <w:pStyle w:val="berschrift3"/>
-      </w:pPr>
-      <w:bookmarkStart w:id="14" w:name="_Toc440486650"/>
-      <w:r>
-        <w:t>Handheld devices</w:t>
-      </w:r>
-      <w:bookmarkEnd w:id="14"/>
-    </w:p>
-    <w:p>
-      <w:r>
-        <w:t>The term handheld devices refers to all electronic telecommunication devices that can be carried around</w:t>
-      </w:r>
-      <w:r>
-        <w:t xml:space="preserve"> and, as the name implies, held in a hand. Handheld devices are </w:t>
-      </w:r>
-      <w:r>
-        <w:t xml:space="preserve">in most cases </w:t>
-      </w:r>
-      <w:r>
-        <w:t>equipped with a display screen that is able to process touch inputs.</w:t>
-      </w:r>
-      <w:r>
-        <w:t xml:space="preserve"> Most commonly, handheld devices are smartphones and tablets. For remote support applications, both types can be used. Tablets have a slight advantage of larger screen sizes, while smartphones, in comparison, are less disruptive as they demand less space when carried around. All handheld devices, however, prevent workers from using both hands, thus limiting </w:t>
-      </w:r>
-      <w:r>
-        <w:t>them in carrying out their work without distractions.</w:t>
-      </w:r>
-    </w:p>
-    <w:p>
-      <w:pPr>
-        <w:pStyle w:val="berschrift3"/>
-      </w:pPr>
       <w:bookmarkStart w:id="15" w:name="_Toc440486651"/>
       <w:r>
         <w:t>Wearable devices</w:t>
@@ -6171,11 +6170,7 @@
         <w:t xml:space="preserve"> (cf. Tehrani &amp; Andrew 2014)</w:t>
       </w:r>
       <w:r>
-        <w:t xml:space="preserve">. Over the last years, there was a vast amount of newly presented wearable devices, </w:t>
-      </w:r>
-      <w:r>
-        <w:lastRenderedPageBreak/>
-        <w:t>ranging from smart glasses like</w:t>
+        <w:t>. Over the last years, there was a vast amount of newly presented wearable devices, ranging from smart glasses like</w:t>
       </w:r>
       <w:r>
         <w:t xml:space="preserve"> the Google Glass to smart watch</w:t>
@@ -6368,14 +6363,27 @@
       <w:r>
         <w:t xml:space="preserve">Figure </w:t>
       </w:r>
-      <w:fldSimple w:instr=" SEQ Figure \* ARABIC ">
-        <w:r>
-          <w:rPr>
-            <w:noProof/>
-          </w:rPr>
-          <w:t>1</w:t>
-        </w:r>
-      </w:fldSimple>
+      <w:r>
+        <w:fldChar w:fldCharType="begin"/>
+      </w:r>
+      <w:r>
+        <w:instrText xml:space="preserve"> SEQ Figure \* ARABIC </w:instrText>
+      </w:r>
+      <w:r>
+        <w:fldChar w:fldCharType="separate"/>
+      </w:r>
+      <w:r>
+        <w:rPr>
+          <w:noProof/>
+        </w:rPr>
+        <w:t>1</w:t>
+      </w:r>
+      <w:r>
+        <w:rPr>
+          <w:noProof/>
+        </w:rPr>
+        <w:fldChar w:fldCharType="end"/>
+      </w:r>
       <w:r>
         <w:t>: Overall WebRTC architecture</w:t>
       </w:r>
@@ -6474,14 +6482,27 @@
       <w:r>
         <w:t xml:space="preserve">Figure </w:t>
       </w:r>
-      <w:fldSimple w:instr=" SEQ Figure \* ARABIC ">
-        <w:r>
-          <w:rPr>
-            <w:noProof/>
-          </w:rPr>
-          <w:t>2</w:t>
-        </w:r>
-      </w:fldSimple>
+      <w:r>
+        <w:fldChar w:fldCharType="begin"/>
+      </w:r>
+      <w:r>
+        <w:instrText xml:space="preserve"> SEQ Figure \* ARABIC </w:instrText>
+      </w:r>
+      <w:r>
+        <w:fldChar w:fldCharType="separate"/>
+      </w:r>
+      <w:r>
+        <w:rPr>
+          <w:noProof/>
+        </w:rPr>
+        <w:t>2</w:t>
+      </w:r>
+      <w:r>
+        <w:rPr>
+          <w:noProof/>
+        </w:rPr>
+        <w:fldChar w:fldCharType="end"/>
+      </w:r>
       <w:r>
         <w:t>: The WebRTC triangle</w:t>
       </w:r>
@@ -6781,14 +6802,27 @@
       <w:r>
         <w:t xml:space="preserve">Figure </w:t>
       </w:r>
-      <w:fldSimple w:instr=" SEQ Figure \* ARABIC ">
-        <w:r>
-          <w:rPr>
-            <w:noProof/>
-          </w:rPr>
-          <w:t>3</w:t>
-        </w:r>
-      </w:fldSimple>
+      <w:r>
+        <w:fldChar w:fldCharType="begin"/>
+      </w:r>
+      <w:r>
+        <w:instrText xml:space="preserve"> SEQ Figure \* ARABIC </w:instrText>
+      </w:r>
+      <w:r>
+        <w:fldChar w:fldCharType="separate"/>
+      </w:r>
+      <w:r>
+        <w:rPr>
+          <w:noProof/>
+        </w:rPr>
+        <w:t>3</w:t>
+      </w:r>
+      <w:r>
+        <w:rPr>
+          <w:noProof/>
+        </w:rPr>
+        <w:fldChar w:fldCharType="end"/>
+      </w:r>
       <w:r>
         <w:t>: Web browser market share in Austria in 2014</w:t>
       </w:r>
@@ -7122,7 +7156,7 @@
         <w:t xml:space="preserve">, is optional. It offers the possibility to send </w:t>
       </w:r>
       <w:r>
-        <w:t>arbitrary data between users connected via a PeerConnection. The DataChannel API was modeled after the WebSocket API, with similar function calls (REFERENCE). Like WebSockets, DataChannels also offer a bidirectional connection. Developers can open an unlimited number of DataCha</w:t>
+        <w:t>arbitrary data between users connected via a PeerConnection. The DataChannel API was modeled after the WebSocket API, with similar function calls. Like WebSockets, DataChannels also offer a bidirectional connection. Developers can open an unlimited number of DataCha</w:t>
       </w:r>
       <w:r>
         <w:t xml:space="preserve">nnels within one PeerConnection, as long as each DataChannel </w:t>
@@ -7498,14 +7532,27 @@
       <w:r>
         <w:t xml:space="preserve">Figure </w:t>
       </w:r>
-      <w:fldSimple w:instr=" SEQ Figure \* ARABIC ">
-        <w:r>
-          <w:rPr>
-            <w:noProof/>
-          </w:rPr>
-          <w:t>4</w:t>
-        </w:r>
-      </w:fldSimple>
+      <w:r>
+        <w:fldChar w:fldCharType="begin"/>
+      </w:r>
+      <w:r>
+        <w:instrText xml:space="preserve"> SEQ Figure \* ARABIC </w:instrText>
+      </w:r>
+      <w:r>
+        <w:fldChar w:fldCharType="separate"/>
+      </w:r>
+      <w:r>
+        <w:rPr>
+          <w:noProof/>
+        </w:rPr>
+        <w:t>4</w:t>
+      </w:r>
+      <w:r>
+        <w:rPr>
+          <w:noProof/>
+        </w:rPr>
+        <w:fldChar w:fldCharType="end"/>
+      </w:r>
       <w:r>
         <w:t>: ICE candidate negotiation process</w:t>
       </w:r>
@@ -8176,7 +8223,13 @@
     </w:p>
     <w:p>
       <w:r>
-        <w:t>jQuery was used because it is currently a de-facto standard in web development, thanks to its</w:t>
+        <w:t>jQuery</w:t>
+      </w:r>
+      <w:r>
+        <w:t xml:space="preserve"> (2016)</w:t>
+      </w:r>
+      <w:r>
+        <w:t xml:space="preserve"> was used because it is currently a de-facto standard in web development, thanks to its</w:t>
       </w:r>
       <w:r>
         <w:t xml:space="preserve"> essential</w:t>
@@ -8193,9 +8246,6 @@
       <w:r>
         <w:t>. Additionally, it enables developers to write code for all common web browsers, without needing to worry about syntax differences between them.</w:t>
       </w:r>
-      <w:r>
-        <w:t xml:space="preserve"> (REFERENCE)</w:t>
-      </w:r>
     </w:p>
     <w:p>
       <w:r>
@@ -8212,9 +8262,6 @@
       </w:r>
       <w:r>
         <w:t>these parts have changed (cf. Loreto &amp; Romano 2014, p. 96).</w:t>
-      </w:r>
-      <w:r>
-        <w:t xml:space="preserve"> (ADDITIONAL REFERENCE?)</w:t>
       </w:r>
     </w:p>
     <w:p>
@@ -8793,19 +8840,7 @@
         <w:t xml:space="preserve"> (2016)</w:t>
       </w:r>
       <w:r>
-        <w:t xml:space="preserve">. </w:t>
-      </w:r>
-      <w:r>
-        <w:t xml:space="preserve">It enables developers to generate native apps from one code base, through the use of HTML, </w:t>
-      </w:r>
-      <w:r>
-        <w:t xml:space="preserve">CSS and JavaScript, though some </w:t>
-      </w:r>
-      <w:r>
-        <w:t xml:space="preserve">platform-specific  </w:t>
-      </w:r>
-      <w:r>
-        <w:t>functionalities might be limited in regard to traditional native app development. (REFERENCE)</w:t>
+        <w:t>.</w:t>
       </w:r>
     </w:p>
     <w:p>
@@ -9194,14 +9229,261 @@
       <w:bookmarkStart w:id="73" w:name="_Toc440486696"/>
       <w:r>
         <w:lastRenderedPageBreak/>
-        <w:t>List of tables</w:t>
+        <w:t xml:space="preserve">List of </w:t>
       </w:r>
       <w:bookmarkEnd w:id="73"/>
+      <w:r>
+        <w:t>abbreviations</w:t>
+      </w:r>
     </w:p>
     <w:p>
       <w:pPr>
         <w:spacing w:line="276" w:lineRule="auto"/>
       </w:pPr>
+      <w:r>
+        <w:t>API</w:t>
+      </w:r>
+      <w:r>
+        <w:tab/>
+      </w:r>
+      <w:r>
+        <w:tab/>
+        <w:t>Application Programming Interface</w:t>
+      </w:r>
+    </w:p>
+    <w:p>
+      <w:pPr>
+        <w:spacing w:line="276" w:lineRule="auto"/>
+      </w:pPr>
+      <w:r>
+        <w:t>CSS</w:t>
+      </w:r>
+      <w:r>
+        <w:tab/>
+      </w:r>
+      <w:r>
+        <w:tab/>
+        <w:t>Cascading Style Sheets</w:t>
+      </w:r>
+    </w:p>
+    <w:p>
+      <w:pPr>
+        <w:spacing w:line="276" w:lineRule="auto"/>
+      </w:pPr>
+      <w:r>
+        <w:t>DTLS</w:t>
+      </w:r>
+      <w:r>
+        <w:tab/>
+      </w:r>
+      <w:r>
+        <w:tab/>
+        <w:t>Datagram Transport Layer Security</w:t>
+      </w:r>
+    </w:p>
+    <w:p>
+      <w:pPr>
+        <w:spacing w:line="276" w:lineRule="auto"/>
+      </w:pPr>
+      <w:r>
+        <w:t>HTTP</w:t>
+      </w:r>
+      <w:r>
+        <w:tab/>
+      </w:r>
+      <w:r>
+        <w:tab/>
+        <w:t>Hypertext Transfer Protcol</w:t>
+      </w:r>
+    </w:p>
+    <w:p>
+      <w:pPr>
+        <w:spacing w:line="276" w:lineRule="auto"/>
+      </w:pPr>
+      <w:r>
+        <w:t>HTTPS</w:t>
+      </w:r>
+      <w:r>
+        <w:tab/>
+        <w:t>HTTP Secure</w:t>
+      </w:r>
+    </w:p>
+    <w:p>
+      <w:pPr>
+        <w:spacing w:line="276" w:lineRule="auto"/>
+      </w:pPr>
+      <w:r>
+        <w:t>ICE</w:t>
+      </w:r>
+      <w:r>
+        <w:tab/>
+      </w:r>
+      <w:r>
+        <w:tab/>
+        <w:t>Interactive Connectivity Establishment</w:t>
+      </w:r>
+    </w:p>
+    <w:p>
+      <w:pPr>
+        <w:spacing w:line="276" w:lineRule="auto"/>
+      </w:pPr>
+      <w:r>
+        <w:t>IETF</w:t>
+      </w:r>
+      <w:r>
+        <w:tab/>
+      </w:r>
+      <w:r>
+        <w:tab/>
+        <w:t>Internet Engineering Task Force</w:t>
+      </w:r>
+    </w:p>
+    <w:p>
+      <w:pPr>
+        <w:spacing w:line="276" w:lineRule="auto"/>
+      </w:pPr>
+      <w:r>
+        <w:t>IP</w:t>
+      </w:r>
+      <w:r>
+        <w:tab/>
+      </w:r>
+      <w:r>
+        <w:tab/>
+        <w:t>Internet Protocol</w:t>
+      </w:r>
+    </w:p>
+    <w:p>
+      <w:pPr>
+        <w:spacing w:line="276" w:lineRule="auto"/>
+      </w:pPr>
+      <w:r>
+        <w:t>MCU</w:t>
+      </w:r>
+      <w:r>
+        <w:tab/>
+      </w:r>
+      <w:r>
+        <w:tab/>
+        <w:t>Multipoint Control Unit</w:t>
+      </w:r>
+    </w:p>
+    <w:p>
+      <w:pPr>
+        <w:spacing w:line="276" w:lineRule="auto"/>
+      </w:pPr>
+      <w:r>
+        <w:t>NAT</w:t>
+      </w:r>
+      <w:r>
+        <w:tab/>
+      </w:r>
+      <w:r>
+        <w:tab/>
+        <w:t>Network Address Translation</w:t>
+      </w:r>
+    </w:p>
+    <w:p>
+      <w:pPr>
+        <w:spacing w:line="276" w:lineRule="auto"/>
+      </w:pPr>
+      <w:r>
+        <w:t>SRTP</w:t>
+      </w:r>
+      <w:r>
+        <w:tab/>
+      </w:r>
+      <w:r>
+        <w:tab/>
+        <w:t>Secure Real-time Transport Protocol</w:t>
+      </w:r>
+    </w:p>
+    <w:p>
+      <w:pPr>
+        <w:spacing w:line="276" w:lineRule="auto"/>
+      </w:pPr>
+      <w:r>
+        <w:t>STUN</w:t>
+      </w:r>
+      <w:r>
+        <w:tab/>
+      </w:r>
+      <w:r>
+        <w:tab/>
+        <w:t>Session Traversal Utilities for NAT</w:t>
+      </w:r>
+    </w:p>
+    <w:p>
+      <w:pPr>
+        <w:spacing w:line="276" w:lineRule="auto"/>
+      </w:pPr>
+      <w:r>
+        <w:t>TLS</w:t>
+      </w:r>
+      <w:r>
+        <w:tab/>
+      </w:r>
+      <w:r>
+        <w:tab/>
+        <w:t>Transport Layer Security</w:t>
+      </w:r>
+    </w:p>
+    <w:p>
+      <w:pPr>
+        <w:spacing w:line="276" w:lineRule="auto"/>
+      </w:pPr>
+      <w:r>
+        <w:t>TURN</w:t>
+      </w:r>
+      <w:r>
+        <w:tab/>
+      </w:r>
+      <w:r>
+        <w:tab/>
+        <w:t>Traversal Using Relays around NAT</w:t>
+      </w:r>
+    </w:p>
+    <w:p>
+      <w:pPr>
+        <w:spacing w:line="276" w:lineRule="auto"/>
+      </w:pPr>
+      <w:r>
+        <w:t>URL</w:t>
+      </w:r>
+      <w:r>
+        <w:tab/>
+      </w:r>
+      <w:r>
+        <w:tab/>
+        <w:t>Uniform Resource Locator</w:t>
+      </w:r>
+    </w:p>
+    <w:p>
+      <w:pPr>
+        <w:spacing w:line="276" w:lineRule="auto"/>
+      </w:pPr>
+      <w:r>
+        <w:t>W3C</w:t>
+      </w:r>
+      <w:r>
+        <w:tab/>
+      </w:r>
+      <w:r>
+        <w:tab/>
+        <w:t>World Wide Web Consortium</w:t>
+      </w:r>
+    </w:p>
+    <w:p>
+      <w:pPr>
+        <w:spacing w:line="276" w:lineRule="auto"/>
+      </w:pPr>
+      <w:r>
+        <w:t>WebRTC</w:t>
+      </w:r>
+      <w:r>
+        <w:tab/>
+        <w:t>Web Real-Time Communication</w:t>
+      </w:r>
     </w:p>
     <w:p>
       <w:pPr>
@@ -9732,6 +10014,17 @@
     </w:p>
     <w:p>
       <w:r>
+        <w:t>jQuery, computer software 2016. Available from: &lt;</w:t>
+      </w:r>
+      <w:r>
+        <w:t>http://jquery.com/</w:t>
+      </w:r>
+      <w:r>
+        <w:t>&gt;. [15 January 2016]</w:t>
+      </w:r>
+    </w:p>
+    <w:p>
+      <w:r>
         <w:t>Levent-Levi T</w:t>
       </w:r>
       <w:r>
@@ -9781,6 +10074,7 @@
     </w:p>
     <w:p>
       <w:r>
+        <w:lastRenderedPageBreak/>
         <w:t>OAuth, computer software 2015.</w:t>
       </w:r>
       <w:r>
@@ -9807,7 +10101,6 @@
     </w:p>
     <w:p>
       <w:r>
-        <w:lastRenderedPageBreak/>
         <w:t>Ranganathan A &amp; Sicking J</w:t>
       </w:r>
       <w:r>
@@ -10046,7 +10339,7 @@
         <w:noProof/>
         <w:lang w:val="de-DE"/>
       </w:rPr>
-      <w:t>13</w:t>
+      <w:t>7</w:t>
     </w:r>
     <w:r>
       <w:fldChar w:fldCharType="end"/>
@@ -12109,7 +12402,7 @@
 </file>
 
 <file path=customXml/itemProps1.xml><?xml version="1.0" encoding="utf-8"?>
-<ds:datastoreItem xmlns:ds="http://schemas.openxmlformats.org/officeDocument/2006/customXml" ds:itemID="{D16D44D4-3A3F-4FEC-A076-31CDFF39C58A}">
+<ds:datastoreItem xmlns:ds="http://schemas.openxmlformats.org/officeDocument/2006/customXml" ds:itemID="{4D841C55-7E14-4733-8050-0D99037AC498}">
   <ds:schemaRefs>
     <ds:schemaRef ds:uri="http://schemas.openxmlformats.org/officeDocument/2006/bibliography"/>
   </ds:schemaRefs>

</xml_diff>

<commit_message>
Re-ordering of remote support applications part, conclusions of research
</commit_message>
<xml_diff>
--- a/thesis/BA1_WebRTC.docx
+++ b/thesis/BA1_WebRTC.docx
@@ -6,6 +6,8 @@
       <w:pPr>
         <w:jc w:val="center"/>
       </w:pPr>
+      <w:bookmarkStart w:id="0" w:name="_GoBack"/>
+      <w:bookmarkEnd w:id="0"/>
     </w:p>
     <w:p>
       <w:pPr>
@@ -313,7 +315,7 @@
       <w:r>
         <w:fldChar w:fldCharType="separate"/>
       </w:r>
-      <w:hyperlink w:anchor="_Toc440486638" w:history="1">
+      <w:hyperlink w:anchor="_Toc440884239" w:history="1">
         <w:r>
           <w:rPr>
             <w:rStyle w:val="Hyperlink"/>
@@ -340,7 +342,7 @@
             <w:noProof/>
             <w:webHidden/>
           </w:rPr>
-          <w:instrText xml:space="preserve"> PAGEREF _Toc440486638 \h </w:instrText>
+          <w:instrText xml:space="preserve"> PAGEREF _Toc440884239 \h </w:instrText>
         </w:r>
         <w:r>
           <w:rPr>
@@ -384,7 +386,7 @@
           <w:lang w:eastAsia="de-AT"/>
         </w:rPr>
       </w:pPr>
-      <w:hyperlink w:anchor="_Toc440486639" w:history="1">
+      <w:hyperlink w:anchor="_Toc440884240" w:history="1">
         <w:r>
           <w:rPr>
             <w:rStyle w:val="Hyperlink"/>
@@ -426,7 +428,7 @@
             <w:noProof/>
             <w:webHidden/>
           </w:rPr>
-          <w:instrText xml:space="preserve"> PAGEREF _Toc440486639 \h </w:instrText>
+          <w:instrText xml:space="preserve"> PAGEREF _Toc440884240 \h </w:instrText>
         </w:r>
         <w:r>
           <w:rPr>
@@ -470,7 +472,7 @@
           <w:lang w:eastAsia="de-AT"/>
         </w:rPr>
       </w:pPr>
-      <w:hyperlink w:anchor="_Toc440486640" w:history="1">
+      <w:hyperlink w:anchor="_Toc440884241" w:history="1">
         <w:r>
           <w:rPr>
             <w:rStyle w:val="Hyperlink"/>
@@ -491,7 +493,7 @@
             <w:rStyle w:val="Hyperlink"/>
             <w:noProof/>
           </w:rPr>
-          <w:t>Remote support applications</w:t>
+          <w:t>Analysis of remote support applications</w:t>
         </w:r>
         <w:r>
           <w:rPr>
@@ -512,7 +514,7 @@
             <w:noProof/>
             <w:webHidden/>
           </w:rPr>
-          <w:instrText xml:space="preserve"> PAGEREF _Toc440486640 \h </w:instrText>
+          <w:instrText xml:space="preserve"> PAGEREF _Toc440884241 \h </w:instrText>
         </w:r>
         <w:r>
           <w:rPr>
@@ -556,7 +558,7 @@
           <w:lang w:eastAsia="de-AT"/>
         </w:rPr>
       </w:pPr>
-      <w:hyperlink w:anchor="_Toc440486641" w:history="1">
+      <w:hyperlink w:anchor="_Toc440884242" w:history="1">
         <w:r>
           <w:rPr>
             <w:rStyle w:val="Hyperlink"/>
@@ -598,7 +600,7 @@
             <w:noProof/>
             <w:webHidden/>
           </w:rPr>
-          <w:instrText xml:space="preserve"> PAGEREF _Toc440486641 \h </w:instrText>
+          <w:instrText xml:space="preserve"> PAGEREF _Toc440884242 \h </w:instrText>
         </w:r>
         <w:r>
           <w:rPr>
@@ -642,7 +644,7 @@
           <w:lang w:eastAsia="de-AT"/>
         </w:rPr>
       </w:pPr>
-      <w:hyperlink w:anchor="_Toc440486642" w:history="1">
+      <w:hyperlink w:anchor="_Toc440884243" w:history="1">
         <w:r>
           <w:rPr>
             <w:rStyle w:val="Hyperlink"/>
@@ -663,7 +665,7 @@
             <w:rStyle w:val="Hyperlink"/>
             <w:noProof/>
           </w:rPr>
-          <w:t>Features</w:t>
+          <w:t>Essential features</w:t>
         </w:r>
         <w:r>
           <w:rPr>
@@ -684,7 +686,7 @@
             <w:noProof/>
             <w:webHidden/>
           </w:rPr>
-          <w:instrText xml:space="preserve"> PAGEREF _Toc440486642 \h </w:instrText>
+          <w:instrText xml:space="preserve"> PAGEREF _Toc440884243 \h </w:instrText>
         </w:r>
         <w:r>
           <w:rPr>
@@ -726,7 +728,7 @@
           <w:noProof/>
         </w:rPr>
       </w:pPr>
-      <w:hyperlink w:anchor="_Toc440486643" w:history="1">
+      <w:hyperlink w:anchor="_Toc440884244" w:history="1">
         <w:r>
           <w:rPr>
             <w:rStyle w:val="Hyperlink"/>
@@ -745,7 +747,7 @@
             <w:rStyle w:val="Hyperlink"/>
             <w:noProof/>
           </w:rPr>
-          <w:t>Overlay indicators</w:t>
+          <w:t>Audio and video stream</w:t>
         </w:r>
         <w:r>
           <w:rPr>
@@ -766,7 +768,7 @@
             <w:noProof/>
             <w:webHidden/>
           </w:rPr>
-          <w:instrText xml:space="preserve"> PAGEREF _Toc440486643 \h </w:instrText>
+          <w:instrText xml:space="preserve"> PAGEREF _Toc440884244 \h </w:instrText>
         </w:r>
         <w:r>
           <w:rPr>
@@ -808,7 +810,7 @@
           <w:noProof/>
         </w:rPr>
       </w:pPr>
-      <w:hyperlink w:anchor="_Toc440486644" w:history="1">
+      <w:hyperlink w:anchor="_Toc440884245" w:history="1">
         <w:r>
           <w:rPr>
             <w:rStyle w:val="Hyperlink"/>
@@ -827,7 +829,7 @@
             <w:rStyle w:val="Hyperlink"/>
             <w:noProof/>
           </w:rPr>
-          <w:t>Gestures</w:t>
+          <w:t>Overlay indicators</w:t>
         </w:r>
         <w:r>
           <w:rPr>
@@ -848,7 +850,7 @@
             <w:noProof/>
             <w:webHidden/>
           </w:rPr>
-          <w:instrText xml:space="preserve"> PAGEREF _Toc440486644 \h </w:instrText>
+          <w:instrText xml:space="preserve"> PAGEREF _Toc440884245 \h </w:instrText>
         </w:r>
         <w:r>
           <w:rPr>
@@ -868,7 +870,7 @@
             <w:noProof/>
             <w:webHidden/>
           </w:rPr>
-          <w:t>8</w:t>
+          <w:t>9</w:t>
         </w:r>
         <w:r>
           <w:rPr>
@@ -890,7 +892,7 @@
           <w:noProof/>
         </w:rPr>
       </w:pPr>
-      <w:hyperlink w:anchor="_Toc440486645" w:history="1">
+      <w:hyperlink w:anchor="_Toc440884246" w:history="1">
         <w:r>
           <w:rPr>
             <w:rStyle w:val="Hyperlink"/>
@@ -909,7 +911,7 @@
             <w:rStyle w:val="Hyperlink"/>
             <w:noProof/>
           </w:rPr>
-          <w:t>Pause screen</w:t>
+          <w:t>Gestures</w:t>
         </w:r>
         <w:r>
           <w:rPr>
@@ -930,7 +932,7 @@
             <w:noProof/>
             <w:webHidden/>
           </w:rPr>
-          <w:instrText xml:space="preserve"> PAGEREF _Toc440486645 \h </w:instrText>
+          <w:instrText xml:space="preserve"> PAGEREF _Toc440884246 \h </w:instrText>
         </w:r>
         <w:r>
           <w:rPr>
@@ -950,7 +952,89 @@
             <w:noProof/>
             <w:webHidden/>
           </w:rPr>
-          <w:t>8</w:t>
+          <w:t>9</w:t>
+        </w:r>
+        <w:r>
+          <w:rPr>
+            <w:noProof/>
+            <w:webHidden/>
+          </w:rPr>
+          <w:fldChar w:fldCharType="end"/>
+        </w:r>
+      </w:hyperlink>
+    </w:p>
+    <w:p>
+      <w:pPr>
+        <w:pStyle w:val="Verzeichnis3"/>
+        <w:tabs>
+          <w:tab w:val="left" w:pos="1320"/>
+          <w:tab w:val="right" w:leader="dot" w:pos="8210"/>
+        </w:tabs>
+        <w:rPr>
+          <w:noProof/>
+        </w:rPr>
+      </w:pPr>
+      <w:hyperlink w:anchor="_Toc440884247" w:history="1">
+        <w:r>
+          <w:rPr>
+            <w:rStyle w:val="Hyperlink"/>
+            <w:noProof/>
+          </w:rPr>
+          <w:t>2.2.4</w:t>
+        </w:r>
+        <w:r>
+          <w:rPr>
+            <w:noProof/>
+          </w:rPr>
+          <w:tab/>
+        </w:r>
+        <w:r>
+          <w:rPr>
+            <w:rStyle w:val="Hyperlink"/>
+            <w:noProof/>
+          </w:rPr>
+          <w:t>Pause video feed</w:t>
+        </w:r>
+        <w:r>
+          <w:rPr>
+            <w:noProof/>
+            <w:webHidden/>
+          </w:rPr>
+          <w:tab/>
+        </w:r>
+        <w:r>
+          <w:rPr>
+            <w:noProof/>
+            <w:webHidden/>
+          </w:rPr>
+          <w:fldChar w:fldCharType="begin"/>
+        </w:r>
+        <w:r>
+          <w:rPr>
+            <w:noProof/>
+            <w:webHidden/>
+          </w:rPr>
+          <w:instrText xml:space="preserve"> PAGEREF _Toc440884247 \h </w:instrText>
+        </w:r>
+        <w:r>
+          <w:rPr>
+            <w:noProof/>
+            <w:webHidden/>
+          </w:rPr>
+        </w:r>
+        <w:r>
+          <w:rPr>
+            <w:noProof/>
+            <w:webHidden/>
+          </w:rPr>
+          <w:fldChar w:fldCharType="separate"/>
+        </w:r>
+        <w:r>
+          <w:rPr>
+            <w:noProof/>
+            <w:webHidden/>
+          </w:rPr>
+          <w:t>10</w:t>
         </w:r>
         <w:r>
           <w:rPr>
@@ -974,7 +1058,7 @@
           <w:lang w:eastAsia="de-AT"/>
         </w:rPr>
       </w:pPr>
-      <w:hyperlink w:anchor="_Toc440486646" w:history="1">
+      <w:hyperlink w:anchor="_Toc440884248" w:history="1">
         <w:r>
           <w:rPr>
             <w:rStyle w:val="Hyperlink"/>
@@ -995,7 +1079,7 @@
             <w:rStyle w:val="Hyperlink"/>
             <w:noProof/>
           </w:rPr>
-          <w:t>Technologies</w:t>
+          <w:t>Connection architecture</w:t>
         </w:r>
         <w:r>
           <w:rPr>
@@ -1016,7 +1100,7 @@
             <w:noProof/>
             <w:webHidden/>
           </w:rPr>
-          <w:instrText xml:space="preserve"> PAGEREF _Toc440486646 \h </w:instrText>
+          <w:instrText xml:space="preserve"> PAGEREF _Toc440884248 \h </w:instrText>
         </w:r>
         <w:r>
           <w:rPr>
@@ -1036,7 +1120,7 @@
             <w:noProof/>
             <w:webHidden/>
           </w:rPr>
-          <w:t>9</w:t>
+          <w:t>10</w:t>
         </w:r>
         <w:r>
           <w:rPr>
@@ -1058,7 +1142,7 @@
           <w:noProof/>
         </w:rPr>
       </w:pPr>
-      <w:hyperlink w:anchor="_Toc440486647" w:history="1">
+      <w:hyperlink w:anchor="_Toc440884249" w:history="1">
         <w:r>
           <w:rPr>
             <w:rStyle w:val="Hyperlink"/>
@@ -1077,7 +1161,7 @@
             <w:rStyle w:val="Hyperlink"/>
             <w:noProof/>
           </w:rPr>
-          <w:t>Augmented Reality</w:t>
+          <w:t>Client-server</w:t>
         </w:r>
         <w:r>
           <w:rPr>
@@ -1098,7 +1182,7 @@
             <w:noProof/>
             <w:webHidden/>
           </w:rPr>
-          <w:instrText xml:space="preserve"> PAGEREF _Toc440486647 \h </w:instrText>
+          <w:instrText xml:space="preserve"> PAGEREF _Toc440884249 \h </w:instrText>
         </w:r>
         <w:r>
           <w:rPr>
@@ -1118,7 +1202,7 @@
             <w:noProof/>
             <w:webHidden/>
           </w:rPr>
-          <w:t>9</w:t>
+          <w:t>10</w:t>
         </w:r>
         <w:r>
           <w:rPr>
@@ -1140,7 +1224,7 @@
           <w:noProof/>
         </w:rPr>
       </w:pPr>
-      <w:hyperlink w:anchor="_Toc440486648" w:history="1">
+      <w:hyperlink w:anchor="_Toc440884250" w:history="1">
         <w:r>
           <w:rPr>
             <w:rStyle w:val="Hyperlink"/>
@@ -1159,7 +1243,7 @@
             <w:rStyle w:val="Hyperlink"/>
             <w:noProof/>
           </w:rPr>
-          <w:t>Mixed reality</w:t>
+          <w:t>Peer-to-peer</w:t>
         </w:r>
         <w:r>
           <w:rPr>
@@ -1180,7 +1264,7 @@
             <w:noProof/>
             <w:webHidden/>
           </w:rPr>
-          <w:instrText xml:space="preserve"> PAGEREF _Toc440486648 \h </w:instrText>
+          <w:instrText xml:space="preserve"> PAGEREF _Toc440884250 \h </w:instrText>
         </w:r>
         <w:r>
           <w:rPr>
@@ -1200,7 +1284,7 @@
             <w:noProof/>
             <w:webHidden/>
           </w:rPr>
-          <w:t>9</w:t>
+          <w:t>11</w:t>
         </w:r>
         <w:r>
           <w:rPr>
@@ -1224,7 +1308,7 @@
           <w:lang w:eastAsia="de-AT"/>
         </w:rPr>
       </w:pPr>
-      <w:hyperlink w:anchor="_Toc440486649" w:history="1">
+      <w:hyperlink w:anchor="_Toc440884251" w:history="1">
         <w:r>
           <w:rPr>
             <w:rStyle w:val="Hyperlink"/>
@@ -1245,7 +1329,7 @@
             <w:rStyle w:val="Hyperlink"/>
             <w:noProof/>
           </w:rPr>
-          <w:t>Hardware</w:t>
+          <w:t>Vision enhancing technologies</w:t>
         </w:r>
         <w:r>
           <w:rPr>
@@ -1266,7 +1350,7 @@
             <w:noProof/>
             <w:webHidden/>
           </w:rPr>
-          <w:instrText xml:space="preserve"> PAGEREF _Toc440486649 \h </w:instrText>
+          <w:instrText xml:space="preserve"> PAGEREF _Toc440884251 \h </w:instrText>
         </w:r>
         <w:r>
           <w:rPr>
@@ -1286,7 +1370,7 @@
             <w:noProof/>
             <w:webHidden/>
           </w:rPr>
-          <w:t>10</w:t>
+          <w:t>11</w:t>
         </w:r>
         <w:r>
           <w:rPr>
@@ -1308,7 +1392,7 @@
           <w:noProof/>
         </w:rPr>
       </w:pPr>
-      <w:hyperlink w:anchor="_Toc440486650" w:history="1">
+      <w:hyperlink w:anchor="_Toc440884252" w:history="1">
         <w:r>
           <w:rPr>
             <w:rStyle w:val="Hyperlink"/>
@@ -1327,7 +1411,7 @@
             <w:rStyle w:val="Hyperlink"/>
             <w:noProof/>
           </w:rPr>
-          <w:t>Handheld devices</w:t>
+          <w:t>Augmented Reality</w:t>
         </w:r>
         <w:r>
           <w:rPr>
@@ -1348,7 +1432,7 @@
             <w:noProof/>
             <w:webHidden/>
           </w:rPr>
-          <w:instrText xml:space="preserve"> PAGEREF _Toc440486650 \h </w:instrText>
+          <w:instrText xml:space="preserve"> PAGEREF _Toc440884252 \h </w:instrText>
         </w:r>
         <w:r>
           <w:rPr>
@@ -1368,7 +1452,7 @@
             <w:noProof/>
             <w:webHidden/>
           </w:rPr>
-          <w:t>10</w:t>
+          <w:t>11</w:t>
         </w:r>
         <w:r>
           <w:rPr>
@@ -1390,7 +1474,7 @@
           <w:noProof/>
         </w:rPr>
       </w:pPr>
-      <w:hyperlink w:anchor="_Toc440486651" w:history="1">
+      <w:hyperlink w:anchor="_Toc440884253" w:history="1">
         <w:r>
           <w:rPr>
             <w:rStyle w:val="Hyperlink"/>
@@ -1409,6 +1493,256 @@
             <w:rStyle w:val="Hyperlink"/>
             <w:noProof/>
           </w:rPr>
+          <w:t>Mixed reality</w:t>
+        </w:r>
+        <w:r>
+          <w:rPr>
+            <w:noProof/>
+            <w:webHidden/>
+          </w:rPr>
+          <w:tab/>
+        </w:r>
+        <w:r>
+          <w:rPr>
+            <w:noProof/>
+            <w:webHidden/>
+          </w:rPr>
+          <w:fldChar w:fldCharType="begin"/>
+        </w:r>
+        <w:r>
+          <w:rPr>
+            <w:noProof/>
+            <w:webHidden/>
+          </w:rPr>
+          <w:instrText xml:space="preserve"> PAGEREF _Toc440884253 \h </w:instrText>
+        </w:r>
+        <w:r>
+          <w:rPr>
+            <w:noProof/>
+            <w:webHidden/>
+          </w:rPr>
+        </w:r>
+        <w:r>
+          <w:rPr>
+            <w:noProof/>
+            <w:webHidden/>
+          </w:rPr>
+          <w:fldChar w:fldCharType="separate"/>
+        </w:r>
+        <w:r>
+          <w:rPr>
+            <w:noProof/>
+            <w:webHidden/>
+          </w:rPr>
+          <w:t>12</w:t>
+        </w:r>
+        <w:r>
+          <w:rPr>
+            <w:noProof/>
+            <w:webHidden/>
+          </w:rPr>
+          <w:fldChar w:fldCharType="end"/>
+        </w:r>
+      </w:hyperlink>
+    </w:p>
+    <w:p>
+      <w:pPr>
+        <w:pStyle w:val="Verzeichnis2"/>
+        <w:tabs>
+          <w:tab w:val="left" w:pos="880"/>
+          <w:tab w:val="right" w:leader="dot" w:pos="8210"/>
+        </w:tabs>
+        <w:rPr>
+          <w:rFonts w:asciiTheme="minorHAnsi" w:eastAsiaTheme="minorEastAsia" w:hAnsiTheme="minorHAnsi"/>
+          <w:noProof/>
+          <w:lang w:eastAsia="de-AT"/>
+        </w:rPr>
+      </w:pPr>
+      <w:hyperlink w:anchor="_Toc440884254" w:history="1">
+        <w:r>
+          <w:rPr>
+            <w:rStyle w:val="Hyperlink"/>
+            <w:noProof/>
+          </w:rPr>
+          <w:t>2.5</w:t>
+        </w:r>
+        <w:r>
+          <w:rPr>
+            <w:rFonts w:asciiTheme="minorHAnsi" w:eastAsiaTheme="minorEastAsia" w:hAnsiTheme="minorHAnsi"/>
+            <w:noProof/>
+            <w:lang w:eastAsia="de-AT"/>
+          </w:rPr>
+          <w:tab/>
+        </w:r>
+        <w:r>
+          <w:rPr>
+            <w:rStyle w:val="Hyperlink"/>
+            <w:noProof/>
+          </w:rPr>
+          <w:t>Hardware</w:t>
+        </w:r>
+        <w:r>
+          <w:rPr>
+            <w:noProof/>
+            <w:webHidden/>
+          </w:rPr>
+          <w:tab/>
+        </w:r>
+        <w:r>
+          <w:rPr>
+            <w:noProof/>
+            <w:webHidden/>
+          </w:rPr>
+          <w:fldChar w:fldCharType="begin"/>
+        </w:r>
+        <w:r>
+          <w:rPr>
+            <w:noProof/>
+            <w:webHidden/>
+          </w:rPr>
+          <w:instrText xml:space="preserve"> PAGEREF _Toc440884254 \h </w:instrText>
+        </w:r>
+        <w:r>
+          <w:rPr>
+            <w:noProof/>
+            <w:webHidden/>
+          </w:rPr>
+        </w:r>
+        <w:r>
+          <w:rPr>
+            <w:noProof/>
+            <w:webHidden/>
+          </w:rPr>
+          <w:fldChar w:fldCharType="separate"/>
+        </w:r>
+        <w:r>
+          <w:rPr>
+            <w:noProof/>
+            <w:webHidden/>
+          </w:rPr>
+          <w:t>12</w:t>
+        </w:r>
+        <w:r>
+          <w:rPr>
+            <w:noProof/>
+            <w:webHidden/>
+          </w:rPr>
+          <w:fldChar w:fldCharType="end"/>
+        </w:r>
+      </w:hyperlink>
+    </w:p>
+    <w:p>
+      <w:pPr>
+        <w:pStyle w:val="Verzeichnis3"/>
+        <w:tabs>
+          <w:tab w:val="left" w:pos="1320"/>
+          <w:tab w:val="right" w:leader="dot" w:pos="8210"/>
+        </w:tabs>
+        <w:rPr>
+          <w:noProof/>
+        </w:rPr>
+      </w:pPr>
+      <w:hyperlink w:anchor="_Toc440884255" w:history="1">
+        <w:r>
+          <w:rPr>
+            <w:rStyle w:val="Hyperlink"/>
+            <w:noProof/>
+          </w:rPr>
+          <w:t>2.5.1</w:t>
+        </w:r>
+        <w:r>
+          <w:rPr>
+            <w:noProof/>
+          </w:rPr>
+          <w:tab/>
+        </w:r>
+        <w:r>
+          <w:rPr>
+            <w:rStyle w:val="Hyperlink"/>
+            <w:noProof/>
+          </w:rPr>
+          <w:t>Handheld devices</w:t>
+        </w:r>
+        <w:r>
+          <w:rPr>
+            <w:noProof/>
+            <w:webHidden/>
+          </w:rPr>
+          <w:tab/>
+        </w:r>
+        <w:r>
+          <w:rPr>
+            <w:noProof/>
+            <w:webHidden/>
+          </w:rPr>
+          <w:fldChar w:fldCharType="begin"/>
+        </w:r>
+        <w:r>
+          <w:rPr>
+            <w:noProof/>
+            <w:webHidden/>
+          </w:rPr>
+          <w:instrText xml:space="preserve"> PAGEREF _Toc440884255 \h </w:instrText>
+        </w:r>
+        <w:r>
+          <w:rPr>
+            <w:noProof/>
+            <w:webHidden/>
+          </w:rPr>
+        </w:r>
+        <w:r>
+          <w:rPr>
+            <w:noProof/>
+            <w:webHidden/>
+          </w:rPr>
+          <w:fldChar w:fldCharType="separate"/>
+        </w:r>
+        <w:r>
+          <w:rPr>
+            <w:noProof/>
+            <w:webHidden/>
+          </w:rPr>
+          <w:t>12</w:t>
+        </w:r>
+        <w:r>
+          <w:rPr>
+            <w:noProof/>
+            <w:webHidden/>
+          </w:rPr>
+          <w:fldChar w:fldCharType="end"/>
+        </w:r>
+      </w:hyperlink>
+    </w:p>
+    <w:p>
+      <w:pPr>
+        <w:pStyle w:val="Verzeichnis3"/>
+        <w:tabs>
+          <w:tab w:val="left" w:pos="1320"/>
+          <w:tab w:val="right" w:leader="dot" w:pos="8210"/>
+        </w:tabs>
+        <w:rPr>
+          <w:noProof/>
+        </w:rPr>
+      </w:pPr>
+      <w:hyperlink w:anchor="_Toc440884256" w:history="1">
+        <w:r>
+          <w:rPr>
+            <w:rStyle w:val="Hyperlink"/>
+            <w:noProof/>
+          </w:rPr>
+          <w:t>2.5.2</w:t>
+        </w:r>
+        <w:r>
+          <w:rPr>
+            <w:noProof/>
+          </w:rPr>
+          <w:tab/>
+        </w:r>
+        <w:r>
+          <w:rPr>
+            <w:rStyle w:val="Hyperlink"/>
+            <w:noProof/>
+          </w:rPr>
           <w:t>Wearable devices</w:t>
         </w:r>
         <w:r>
@@ -1430,7 +1764,7 @@
             <w:noProof/>
             <w:webHidden/>
           </w:rPr>
-          <w:instrText xml:space="preserve"> PAGEREF _Toc440486651 \h </w:instrText>
+          <w:instrText xml:space="preserve"> PAGEREF _Toc440884256 \h </w:instrText>
         </w:r>
         <w:r>
           <w:rPr>
@@ -1450,7 +1784,425 @@
             <w:noProof/>
             <w:webHidden/>
           </w:rPr>
-          <w:t>10</w:t>
+          <w:t>13</w:t>
+        </w:r>
+        <w:r>
+          <w:rPr>
+            <w:noProof/>
+            <w:webHidden/>
+          </w:rPr>
+          <w:fldChar w:fldCharType="end"/>
+        </w:r>
+      </w:hyperlink>
+    </w:p>
+    <w:p>
+      <w:pPr>
+        <w:pStyle w:val="Verzeichnis2"/>
+        <w:tabs>
+          <w:tab w:val="left" w:pos="880"/>
+          <w:tab w:val="right" w:leader="dot" w:pos="8210"/>
+        </w:tabs>
+        <w:rPr>
+          <w:rFonts w:asciiTheme="minorHAnsi" w:eastAsiaTheme="minorEastAsia" w:hAnsiTheme="minorHAnsi"/>
+          <w:noProof/>
+          <w:lang w:eastAsia="de-AT"/>
+        </w:rPr>
+      </w:pPr>
+      <w:hyperlink w:anchor="_Toc440884257" w:history="1">
+        <w:r>
+          <w:rPr>
+            <w:rStyle w:val="Hyperlink"/>
+            <w:noProof/>
+          </w:rPr>
+          <w:t>2.6</w:t>
+        </w:r>
+        <w:r>
+          <w:rPr>
+            <w:rFonts w:asciiTheme="minorHAnsi" w:eastAsiaTheme="minorEastAsia" w:hAnsiTheme="minorHAnsi"/>
+            <w:noProof/>
+            <w:lang w:eastAsia="de-AT"/>
+          </w:rPr>
+          <w:tab/>
+        </w:r>
+        <w:r>
+          <w:rPr>
+            <w:rStyle w:val="Hyperlink"/>
+            <w:noProof/>
+          </w:rPr>
+          <w:t>Software</w:t>
+        </w:r>
+        <w:r>
+          <w:rPr>
+            <w:noProof/>
+            <w:webHidden/>
+          </w:rPr>
+          <w:tab/>
+        </w:r>
+        <w:r>
+          <w:rPr>
+            <w:noProof/>
+            <w:webHidden/>
+          </w:rPr>
+          <w:fldChar w:fldCharType="begin"/>
+        </w:r>
+        <w:r>
+          <w:rPr>
+            <w:noProof/>
+            <w:webHidden/>
+          </w:rPr>
+          <w:instrText xml:space="preserve"> PAGEREF _Toc440884257 \h </w:instrText>
+        </w:r>
+        <w:r>
+          <w:rPr>
+            <w:noProof/>
+            <w:webHidden/>
+          </w:rPr>
+        </w:r>
+        <w:r>
+          <w:rPr>
+            <w:noProof/>
+            <w:webHidden/>
+          </w:rPr>
+          <w:fldChar w:fldCharType="separate"/>
+        </w:r>
+        <w:r>
+          <w:rPr>
+            <w:noProof/>
+            <w:webHidden/>
+          </w:rPr>
+          <w:t>13</w:t>
+        </w:r>
+        <w:r>
+          <w:rPr>
+            <w:noProof/>
+            <w:webHidden/>
+          </w:rPr>
+          <w:fldChar w:fldCharType="end"/>
+        </w:r>
+      </w:hyperlink>
+    </w:p>
+    <w:p>
+      <w:pPr>
+        <w:pStyle w:val="Verzeichnis3"/>
+        <w:tabs>
+          <w:tab w:val="left" w:pos="1320"/>
+          <w:tab w:val="right" w:leader="dot" w:pos="8210"/>
+        </w:tabs>
+        <w:rPr>
+          <w:noProof/>
+        </w:rPr>
+      </w:pPr>
+      <w:hyperlink w:anchor="_Toc440884258" w:history="1">
+        <w:r>
+          <w:rPr>
+            <w:rStyle w:val="Hyperlink"/>
+            <w:noProof/>
+          </w:rPr>
+          <w:t>2.6.1</w:t>
+        </w:r>
+        <w:r>
+          <w:rPr>
+            <w:noProof/>
+          </w:rPr>
+          <w:tab/>
+        </w:r>
+        <w:r>
+          <w:rPr>
+            <w:rStyle w:val="Hyperlink"/>
+            <w:noProof/>
+          </w:rPr>
+          <w:t>Desktop applications</w:t>
+        </w:r>
+        <w:r>
+          <w:rPr>
+            <w:noProof/>
+            <w:webHidden/>
+          </w:rPr>
+          <w:tab/>
+        </w:r>
+        <w:r>
+          <w:rPr>
+            <w:noProof/>
+            <w:webHidden/>
+          </w:rPr>
+          <w:fldChar w:fldCharType="begin"/>
+        </w:r>
+        <w:r>
+          <w:rPr>
+            <w:noProof/>
+            <w:webHidden/>
+          </w:rPr>
+          <w:instrText xml:space="preserve"> PAGEREF _Toc440884258 \h </w:instrText>
+        </w:r>
+        <w:r>
+          <w:rPr>
+            <w:noProof/>
+            <w:webHidden/>
+          </w:rPr>
+        </w:r>
+        <w:r>
+          <w:rPr>
+            <w:noProof/>
+            <w:webHidden/>
+          </w:rPr>
+          <w:fldChar w:fldCharType="separate"/>
+        </w:r>
+        <w:r>
+          <w:rPr>
+            <w:noProof/>
+            <w:webHidden/>
+          </w:rPr>
+          <w:t>13</w:t>
+        </w:r>
+        <w:r>
+          <w:rPr>
+            <w:noProof/>
+            <w:webHidden/>
+          </w:rPr>
+          <w:fldChar w:fldCharType="end"/>
+        </w:r>
+      </w:hyperlink>
+    </w:p>
+    <w:p>
+      <w:pPr>
+        <w:pStyle w:val="Verzeichnis3"/>
+        <w:tabs>
+          <w:tab w:val="left" w:pos="1320"/>
+          <w:tab w:val="right" w:leader="dot" w:pos="8210"/>
+        </w:tabs>
+        <w:rPr>
+          <w:noProof/>
+        </w:rPr>
+      </w:pPr>
+      <w:hyperlink w:anchor="_Toc440884259" w:history="1">
+        <w:r>
+          <w:rPr>
+            <w:rStyle w:val="Hyperlink"/>
+            <w:noProof/>
+          </w:rPr>
+          <w:t>2.6.2</w:t>
+        </w:r>
+        <w:r>
+          <w:rPr>
+            <w:noProof/>
+          </w:rPr>
+          <w:tab/>
+        </w:r>
+        <w:r>
+          <w:rPr>
+            <w:rStyle w:val="Hyperlink"/>
+            <w:noProof/>
+          </w:rPr>
+          <w:t>Mobile applications</w:t>
+        </w:r>
+        <w:r>
+          <w:rPr>
+            <w:noProof/>
+            <w:webHidden/>
+          </w:rPr>
+          <w:tab/>
+        </w:r>
+        <w:r>
+          <w:rPr>
+            <w:noProof/>
+            <w:webHidden/>
+          </w:rPr>
+          <w:fldChar w:fldCharType="begin"/>
+        </w:r>
+        <w:r>
+          <w:rPr>
+            <w:noProof/>
+            <w:webHidden/>
+          </w:rPr>
+          <w:instrText xml:space="preserve"> PAGEREF _Toc440884259 \h </w:instrText>
+        </w:r>
+        <w:r>
+          <w:rPr>
+            <w:noProof/>
+            <w:webHidden/>
+          </w:rPr>
+        </w:r>
+        <w:r>
+          <w:rPr>
+            <w:noProof/>
+            <w:webHidden/>
+          </w:rPr>
+          <w:fldChar w:fldCharType="separate"/>
+        </w:r>
+        <w:r>
+          <w:rPr>
+            <w:noProof/>
+            <w:webHidden/>
+          </w:rPr>
+          <w:t>14</w:t>
+        </w:r>
+        <w:r>
+          <w:rPr>
+            <w:noProof/>
+            <w:webHidden/>
+          </w:rPr>
+          <w:fldChar w:fldCharType="end"/>
+        </w:r>
+      </w:hyperlink>
+    </w:p>
+    <w:p>
+      <w:pPr>
+        <w:pStyle w:val="Verzeichnis3"/>
+        <w:tabs>
+          <w:tab w:val="left" w:pos="1320"/>
+          <w:tab w:val="right" w:leader="dot" w:pos="8210"/>
+        </w:tabs>
+        <w:rPr>
+          <w:noProof/>
+        </w:rPr>
+      </w:pPr>
+      <w:hyperlink w:anchor="_Toc440884260" w:history="1">
+        <w:r>
+          <w:rPr>
+            <w:rStyle w:val="Hyperlink"/>
+            <w:noProof/>
+          </w:rPr>
+          <w:t>2.6.3</w:t>
+        </w:r>
+        <w:r>
+          <w:rPr>
+            <w:noProof/>
+          </w:rPr>
+          <w:tab/>
+        </w:r>
+        <w:r>
+          <w:rPr>
+            <w:rStyle w:val="Hyperlink"/>
+            <w:noProof/>
+          </w:rPr>
+          <w:t>Web-based applications</w:t>
+        </w:r>
+        <w:r>
+          <w:rPr>
+            <w:noProof/>
+            <w:webHidden/>
+          </w:rPr>
+          <w:tab/>
+        </w:r>
+        <w:r>
+          <w:rPr>
+            <w:noProof/>
+            <w:webHidden/>
+          </w:rPr>
+          <w:fldChar w:fldCharType="begin"/>
+        </w:r>
+        <w:r>
+          <w:rPr>
+            <w:noProof/>
+            <w:webHidden/>
+          </w:rPr>
+          <w:instrText xml:space="preserve"> PAGEREF _Toc440884260 \h </w:instrText>
+        </w:r>
+        <w:r>
+          <w:rPr>
+            <w:noProof/>
+            <w:webHidden/>
+          </w:rPr>
+        </w:r>
+        <w:r>
+          <w:rPr>
+            <w:noProof/>
+            <w:webHidden/>
+          </w:rPr>
+          <w:fldChar w:fldCharType="separate"/>
+        </w:r>
+        <w:r>
+          <w:rPr>
+            <w:noProof/>
+            <w:webHidden/>
+          </w:rPr>
+          <w:t>14</w:t>
+        </w:r>
+        <w:r>
+          <w:rPr>
+            <w:noProof/>
+            <w:webHidden/>
+          </w:rPr>
+          <w:fldChar w:fldCharType="end"/>
+        </w:r>
+      </w:hyperlink>
+    </w:p>
+    <w:p>
+      <w:pPr>
+        <w:pStyle w:val="Verzeichnis2"/>
+        <w:tabs>
+          <w:tab w:val="left" w:pos="880"/>
+          <w:tab w:val="right" w:leader="dot" w:pos="8210"/>
+        </w:tabs>
+        <w:rPr>
+          <w:rFonts w:asciiTheme="minorHAnsi" w:eastAsiaTheme="minorEastAsia" w:hAnsiTheme="minorHAnsi"/>
+          <w:noProof/>
+          <w:lang w:eastAsia="de-AT"/>
+        </w:rPr>
+      </w:pPr>
+      <w:hyperlink w:anchor="_Toc440884261" w:history="1">
+        <w:r>
+          <w:rPr>
+            <w:rStyle w:val="Hyperlink"/>
+            <w:noProof/>
+          </w:rPr>
+          <w:t>2.7</w:t>
+        </w:r>
+        <w:r>
+          <w:rPr>
+            <w:rFonts w:asciiTheme="minorHAnsi" w:eastAsiaTheme="minorEastAsia" w:hAnsiTheme="minorHAnsi"/>
+            <w:noProof/>
+            <w:lang w:eastAsia="de-AT"/>
+          </w:rPr>
+          <w:tab/>
+        </w:r>
+        <w:r>
+          <w:rPr>
+            <w:rStyle w:val="Hyperlink"/>
+            <w:noProof/>
+          </w:rPr>
+          <w:t>Research conclusions</w:t>
+        </w:r>
+        <w:r>
+          <w:rPr>
+            <w:noProof/>
+            <w:webHidden/>
+          </w:rPr>
+          <w:tab/>
+        </w:r>
+        <w:r>
+          <w:rPr>
+            <w:noProof/>
+            <w:webHidden/>
+          </w:rPr>
+          <w:fldChar w:fldCharType="begin"/>
+        </w:r>
+        <w:r>
+          <w:rPr>
+            <w:noProof/>
+            <w:webHidden/>
+          </w:rPr>
+          <w:instrText xml:space="preserve"> PAGEREF _Toc440884261 \h </w:instrText>
+        </w:r>
+        <w:r>
+          <w:rPr>
+            <w:noProof/>
+            <w:webHidden/>
+          </w:rPr>
+        </w:r>
+        <w:r>
+          <w:rPr>
+            <w:noProof/>
+            <w:webHidden/>
+          </w:rPr>
+          <w:fldChar w:fldCharType="separate"/>
+        </w:r>
+        <w:r>
+          <w:rPr>
+            <w:noProof/>
+            <w:webHidden/>
+          </w:rPr>
+          <w:t>15</w:t>
         </w:r>
         <w:r>
           <w:rPr>
@@ -1474,7 +2226,7 @@
           <w:lang w:eastAsia="de-AT"/>
         </w:rPr>
       </w:pPr>
-      <w:hyperlink w:anchor="_Toc440486652" w:history="1">
+      <w:hyperlink w:anchor="_Toc440884262" w:history="1">
         <w:r>
           <w:rPr>
             <w:rStyle w:val="Hyperlink"/>
@@ -1516,7 +2268,7 @@
             <w:noProof/>
             <w:webHidden/>
           </w:rPr>
-          <w:instrText xml:space="preserve"> PAGEREF _Toc440486652 \h </w:instrText>
+          <w:instrText xml:space="preserve"> PAGEREF _Toc440884262 \h </w:instrText>
         </w:r>
         <w:r>
           <w:rPr>
@@ -1536,7 +2288,7 @@
             <w:noProof/>
             <w:webHidden/>
           </w:rPr>
-          <w:t>12</w:t>
+          <w:t>16</w:t>
         </w:r>
         <w:r>
           <w:rPr>
@@ -1560,7 +2312,7 @@
           <w:lang w:eastAsia="de-AT"/>
         </w:rPr>
       </w:pPr>
-      <w:hyperlink w:anchor="_Toc440486653" w:history="1">
+      <w:hyperlink w:anchor="_Toc440884263" w:history="1">
         <w:r>
           <w:rPr>
             <w:rStyle w:val="Hyperlink"/>
@@ -1602,7 +2354,7 @@
             <w:noProof/>
             <w:webHidden/>
           </w:rPr>
-          <w:instrText xml:space="preserve"> PAGEREF _Toc440486653 \h </w:instrText>
+          <w:instrText xml:space="preserve"> PAGEREF _Toc440884263 \h </w:instrText>
         </w:r>
         <w:r>
           <w:rPr>
@@ -1622,7 +2374,7 @@
             <w:noProof/>
             <w:webHidden/>
           </w:rPr>
-          <w:t>12</w:t>
+          <w:t>16</w:t>
         </w:r>
         <w:r>
           <w:rPr>
@@ -1644,7 +2396,7 @@
           <w:noProof/>
         </w:rPr>
       </w:pPr>
-      <w:hyperlink w:anchor="_Toc440486654" w:history="1">
+      <w:hyperlink w:anchor="_Toc440884264" w:history="1">
         <w:r>
           <w:rPr>
             <w:rStyle w:val="Hyperlink"/>
@@ -1684,7 +2436,7 @@
             <w:noProof/>
             <w:webHidden/>
           </w:rPr>
-          <w:instrText xml:space="preserve"> PAGEREF _Toc440486654 \h </w:instrText>
+          <w:instrText xml:space="preserve"> PAGEREF _Toc440884264 \h </w:instrText>
         </w:r>
         <w:r>
           <w:rPr>
@@ -1704,7 +2456,7 @@
             <w:noProof/>
             <w:webHidden/>
           </w:rPr>
-          <w:t>12</w:t>
+          <w:t>16</w:t>
         </w:r>
         <w:r>
           <w:rPr>
@@ -1726,7 +2478,7 @@
           <w:noProof/>
         </w:rPr>
       </w:pPr>
-      <w:hyperlink w:anchor="_Toc440486655" w:history="1">
+      <w:hyperlink w:anchor="_Toc440884265" w:history="1">
         <w:r>
           <w:rPr>
             <w:rStyle w:val="Hyperlink"/>
@@ -1766,7 +2518,7 @@
             <w:noProof/>
             <w:webHidden/>
           </w:rPr>
-          <w:instrText xml:space="preserve"> PAGEREF _Toc440486655 \h </w:instrText>
+          <w:instrText xml:space="preserve"> PAGEREF _Toc440884265 \h </w:instrText>
         </w:r>
         <w:r>
           <w:rPr>
@@ -1786,7 +2538,7 @@
             <w:noProof/>
             <w:webHidden/>
           </w:rPr>
-          <w:t>13</w:t>
+          <w:t>17</w:t>
         </w:r>
         <w:r>
           <w:rPr>
@@ -1808,7 +2560,7 @@
           <w:noProof/>
         </w:rPr>
       </w:pPr>
-      <w:hyperlink w:anchor="_Toc440486656" w:history="1">
+      <w:hyperlink w:anchor="_Toc440884266" w:history="1">
         <w:r>
           <w:rPr>
             <w:rStyle w:val="Hyperlink"/>
@@ -1848,7 +2600,7 @@
             <w:noProof/>
             <w:webHidden/>
           </w:rPr>
-          <w:instrText xml:space="preserve"> PAGEREF _Toc440486656 \h </w:instrText>
+          <w:instrText xml:space="preserve"> PAGEREF _Toc440884266 \h </w:instrText>
         </w:r>
         <w:r>
           <w:rPr>
@@ -1868,7 +2620,7 @@
             <w:noProof/>
             <w:webHidden/>
           </w:rPr>
-          <w:t>14</w:t>
+          <w:t>18</w:t>
         </w:r>
         <w:r>
           <w:rPr>
@@ -1890,7 +2642,7 @@
           <w:noProof/>
         </w:rPr>
       </w:pPr>
-      <w:hyperlink w:anchor="_Toc440486657" w:history="1">
+      <w:hyperlink w:anchor="_Toc440884267" w:history="1">
         <w:r>
           <w:rPr>
             <w:rStyle w:val="Hyperlink"/>
@@ -1930,7 +2682,7 @@
             <w:noProof/>
             <w:webHidden/>
           </w:rPr>
-          <w:instrText xml:space="preserve"> PAGEREF _Toc440486657 \h </w:instrText>
+          <w:instrText xml:space="preserve"> PAGEREF _Toc440884267 \h </w:instrText>
         </w:r>
         <w:r>
           <w:rPr>
@@ -1950,7 +2702,7 @@
             <w:noProof/>
             <w:webHidden/>
           </w:rPr>
-          <w:t>14</w:t>
+          <w:t>18</w:t>
         </w:r>
         <w:r>
           <w:rPr>
@@ -1972,7 +2724,7 @@
           <w:noProof/>
         </w:rPr>
       </w:pPr>
-      <w:hyperlink w:anchor="_Toc440486658" w:history="1">
+      <w:hyperlink w:anchor="_Toc440884268" w:history="1">
         <w:r>
           <w:rPr>
             <w:rStyle w:val="Hyperlink"/>
@@ -2012,7 +2764,7 @@
             <w:noProof/>
             <w:webHidden/>
           </w:rPr>
-          <w:instrText xml:space="preserve"> PAGEREF _Toc440486658 \h </w:instrText>
+          <w:instrText xml:space="preserve"> PAGEREF _Toc440884268 \h </w:instrText>
         </w:r>
         <w:r>
           <w:rPr>
@@ -2032,7 +2784,7 @@
             <w:noProof/>
             <w:webHidden/>
           </w:rPr>
-          <w:t>16</w:t>
+          <w:t>20</w:t>
         </w:r>
         <w:r>
           <w:rPr>
@@ -2054,7 +2806,7 @@
           <w:noProof/>
         </w:rPr>
       </w:pPr>
-      <w:hyperlink w:anchor="_Toc440486659" w:history="1">
+      <w:hyperlink w:anchor="_Toc440884269" w:history="1">
         <w:r>
           <w:rPr>
             <w:rStyle w:val="Hyperlink"/>
@@ -2094,7 +2846,7 @@
             <w:noProof/>
             <w:webHidden/>
           </w:rPr>
-          <w:instrText xml:space="preserve"> PAGEREF _Toc440486659 \h </w:instrText>
+          <w:instrText xml:space="preserve"> PAGEREF _Toc440884269 \h </w:instrText>
         </w:r>
         <w:r>
           <w:rPr>
@@ -2114,7 +2866,7 @@
             <w:noProof/>
             <w:webHidden/>
           </w:rPr>
-          <w:t>17</w:t>
+          <w:t>21</w:t>
         </w:r>
         <w:r>
           <w:rPr>
@@ -2138,7 +2890,7 @@
           <w:lang w:eastAsia="de-AT"/>
         </w:rPr>
       </w:pPr>
-      <w:hyperlink w:anchor="_Toc440486660" w:history="1">
+      <w:hyperlink w:anchor="_Toc440884270" w:history="1">
         <w:r>
           <w:rPr>
             <w:rStyle w:val="Hyperlink"/>
@@ -2180,7 +2932,7 @@
             <w:noProof/>
             <w:webHidden/>
           </w:rPr>
-          <w:instrText xml:space="preserve"> PAGEREF _Toc440486660 \h </w:instrText>
+          <w:instrText xml:space="preserve"> PAGEREF _Toc440884270 \h </w:instrText>
         </w:r>
         <w:r>
           <w:rPr>
@@ -2200,7 +2952,7 @@
             <w:noProof/>
             <w:webHidden/>
           </w:rPr>
-          <w:t>17</w:t>
+          <w:t>21</w:t>
         </w:r>
         <w:r>
           <w:rPr>
@@ -2222,7 +2974,7 @@
           <w:noProof/>
         </w:rPr>
       </w:pPr>
-      <w:hyperlink w:anchor="_Toc440486661" w:history="1">
+      <w:hyperlink w:anchor="_Toc440884271" w:history="1">
         <w:r>
           <w:rPr>
             <w:rStyle w:val="Hyperlink"/>
@@ -2262,7 +3014,7 @@
             <w:noProof/>
             <w:webHidden/>
           </w:rPr>
-          <w:instrText xml:space="preserve"> PAGEREF _Toc440486661 \h </w:instrText>
+          <w:instrText xml:space="preserve"> PAGEREF _Toc440884271 \h </w:instrText>
         </w:r>
         <w:r>
           <w:rPr>
@@ -2282,7 +3034,7 @@
             <w:noProof/>
             <w:webHidden/>
           </w:rPr>
-          <w:t>17</w:t>
+          <w:t>21</w:t>
         </w:r>
         <w:r>
           <w:rPr>
@@ -2304,7 +3056,7 @@
           <w:noProof/>
         </w:rPr>
       </w:pPr>
-      <w:hyperlink w:anchor="_Toc440486662" w:history="1">
+      <w:hyperlink w:anchor="_Toc440884272" w:history="1">
         <w:r>
           <w:rPr>
             <w:rStyle w:val="Hyperlink"/>
@@ -2344,7 +3096,7 @@
             <w:noProof/>
             <w:webHidden/>
           </w:rPr>
-          <w:instrText xml:space="preserve"> PAGEREF _Toc440486662 \h </w:instrText>
+          <w:instrText xml:space="preserve"> PAGEREF _Toc440884272 \h </w:instrText>
         </w:r>
         <w:r>
           <w:rPr>
@@ -2364,7 +3116,7 @@
             <w:noProof/>
             <w:webHidden/>
           </w:rPr>
-          <w:t>18</w:t>
+          <w:t>22</w:t>
         </w:r>
         <w:r>
           <w:rPr>
@@ -2386,7 +3138,7 @@
           <w:noProof/>
         </w:rPr>
       </w:pPr>
-      <w:hyperlink w:anchor="_Toc440486663" w:history="1">
+      <w:hyperlink w:anchor="_Toc440884273" w:history="1">
         <w:r>
           <w:rPr>
             <w:rStyle w:val="Hyperlink"/>
@@ -2426,7 +3178,7 @@
             <w:noProof/>
             <w:webHidden/>
           </w:rPr>
-          <w:instrText xml:space="preserve"> PAGEREF _Toc440486663 \h </w:instrText>
+          <w:instrText xml:space="preserve"> PAGEREF _Toc440884273 \h </w:instrText>
         </w:r>
         <w:r>
           <w:rPr>
@@ -2446,7 +3198,7 @@
             <w:noProof/>
             <w:webHidden/>
           </w:rPr>
-          <w:t>18</w:t>
+          <w:t>22</w:t>
         </w:r>
         <w:r>
           <w:rPr>
@@ -2470,7 +3222,7 @@
           <w:lang w:eastAsia="de-AT"/>
         </w:rPr>
       </w:pPr>
-      <w:hyperlink w:anchor="_Toc440486664" w:history="1">
+      <w:hyperlink w:anchor="_Toc440884274" w:history="1">
         <w:r>
           <w:rPr>
             <w:rStyle w:val="Hyperlink"/>
@@ -2512,7 +3264,7 @@
             <w:noProof/>
             <w:webHidden/>
           </w:rPr>
-          <w:instrText xml:space="preserve"> PAGEREF _Toc440486664 \h </w:instrText>
+          <w:instrText xml:space="preserve"> PAGEREF _Toc440884274 \h </w:instrText>
         </w:r>
         <w:r>
           <w:rPr>
@@ -2532,7 +3284,7 @@
             <w:noProof/>
             <w:webHidden/>
           </w:rPr>
-          <w:t>18</w:t>
+          <w:t>22</w:t>
         </w:r>
         <w:r>
           <w:rPr>
@@ -2554,7 +3306,7 @@
           <w:noProof/>
         </w:rPr>
       </w:pPr>
-      <w:hyperlink w:anchor="_Toc440486665" w:history="1">
+      <w:hyperlink w:anchor="_Toc440884275" w:history="1">
         <w:r>
           <w:rPr>
             <w:rStyle w:val="Hyperlink"/>
@@ -2594,7 +3346,7 @@
             <w:noProof/>
             <w:webHidden/>
           </w:rPr>
-          <w:instrText xml:space="preserve"> PAGEREF _Toc440486665 \h </w:instrText>
+          <w:instrText xml:space="preserve"> PAGEREF _Toc440884275 \h </w:instrText>
         </w:r>
         <w:r>
           <w:rPr>
@@ -2614,7 +3366,7 @@
             <w:noProof/>
             <w:webHidden/>
           </w:rPr>
-          <w:t>18</w:t>
+          <w:t>22</w:t>
         </w:r>
         <w:r>
           <w:rPr>
@@ -2636,7 +3388,7 @@
           <w:noProof/>
         </w:rPr>
       </w:pPr>
-      <w:hyperlink w:anchor="_Toc440486666" w:history="1">
+      <w:hyperlink w:anchor="_Toc440884276" w:history="1">
         <w:r>
           <w:rPr>
             <w:rStyle w:val="Hyperlink"/>
@@ -2676,7 +3428,7 @@
             <w:noProof/>
             <w:webHidden/>
           </w:rPr>
-          <w:instrText xml:space="preserve"> PAGEREF _Toc440486666 \h </w:instrText>
+          <w:instrText xml:space="preserve"> PAGEREF _Toc440884276 \h </w:instrText>
         </w:r>
         <w:r>
           <w:rPr>
@@ -2696,7 +3448,7 @@
             <w:noProof/>
             <w:webHidden/>
           </w:rPr>
-          <w:t>19</w:t>
+          <w:t>23</w:t>
         </w:r>
         <w:r>
           <w:rPr>
@@ -2718,7 +3470,7 @@
           <w:noProof/>
         </w:rPr>
       </w:pPr>
-      <w:hyperlink w:anchor="_Toc440486667" w:history="1">
+      <w:hyperlink w:anchor="_Toc440884277" w:history="1">
         <w:r>
           <w:rPr>
             <w:rStyle w:val="Hyperlink"/>
@@ -2758,7 +3510,7 @@
             <w:noProof/>
             <w:webHidden/>
           </w:rPr>
-          <w:instrText xml:space="preserve"> PAGEREF _Toc440486667 \h </w:instrText>
+          <w:instrText xml:space="preserve"> PAGEREF _Toc440884277 \h </w:instrText>
         </w:r>
         <w:r>
           <w:rPr>
@@ -2778,7 +3530,7 @@
             <w:noProof/>
             <w:webHidden/>
           </w:rPr>
-          <w:t>19</w:t>
+          <w:t>23</w:t>
         </w:r>
         <w:r>
           <w:rPr>
@@ -2800,7 +3552,7 @@
           <w:noProof/>
         </w:rPr>
       </w:pPr>
-      <w:hyperlink w:anchor="_Toc440486668" w:history="1">
+      <w:hyperlink w:anchor="_Toc440884278" w:history="1">
         <w:r>
           <w:rPr>
             <w:rStyle w:val="Hyperlink"/>
@@ -2840,7 +3592,7 @@
             <w:noProof/>
             <w:webHidden/>
           </w:rPr>
-          <w:instrText xml:space="preserve"> PAGEREF _Toc440486668 \h </w:instrText>
+          <w:instrText xml:space="preserve"> PAGEREF _Toc440884278 \h </w:instrText>
         </w:r>
         <w:r>
           <w:rPr>
@@ -2860,7 +3612,7 @@
             <w:noProof/>
             <w:webHidden/>
           </w:rPr>
-          <w:t>21</w:t>
+          <w:t>25</w:t>
         </w:r>
         <w:r>
           <w:rPr>
@@ -2882,7 +3634,7 @@
           <w:noProof/>
         </w:rPr>
       </w:pPr>
-      <w:hyperlink w:anchor="_Toc440486669" w:history="1">
+      <w:hyperlink w:anchor="_Toc440884279" w:history="1">
         <w:r>
           <w:rPr>
             <w:rStyle w:val="Hyperlink"/>
@@ -2922,7 +3674,7 @@
             <w:noProof/>
             <w:webHidden/>
           </w:rPr>
-          <w:instrText xml:space="preserve"> PAGEREF _Toc440486669 \h </w:instrText>
+          <w:instrText xml:space="preserve"> PAGEREF _Toc440884279 \h </w:instrText>
         </w:r>
         <w:r>
           <w:rPr>
@@ -2942,7 +3694,7 @@
             <w:noProof/>
             <w:webHidden/>
           </w:rPr>
-          <w:t>22</w:t>
+          <w:t>26</w:t>
         </w:r>
         <w:r>
           <w:rPr>
@@ -2966,7 +3718,7 @@
           <w:lang w:eastAsia="de-AT"/>
         </w:rPr>
       </w:pPr>
-      <w:hyperlink w:anchor="_Toc440486670" w:history="1">
+      <w:hyperlink w:anchor="_Toc440884280" w:history="1">
         <w:r>
           <w:rPr>
             <w:rStyle w:val="Hyperlink"/>
@@ -3008,7 +3760,7 @@
             <w:noProof/>
             <w:webHidden/>
           </w:rPr>
-          <w:instrText xml:space="preserve"> PAGEREF _Toc440486670 \h </w:instrText>
+          <w:instrText xml:space="preserve"> PAGEREF _Toc440884280 \h </w:instrText>
         </w:r>
         <w:r>
           <w:rPr>
@@ -3028,7 +3780,7 @@
             <w:noProof/>
             <w:webHidden/>
           </w:rPr>
-          <w:t>24</w:t>
+          <w:t>28</w:t>
         </w:r>
         <w:r>
           <w:rPr>
@@ -3052,7 +3804,7 @@
           <w:lang w:eastAsia="de-AT"/>
         </w:rPr>
       </w:pPr>
-      <w:hyperlink w:anchor="_Toc440486671" w:history="1">
+      <w:hyperlink w:anchor="_Toc440884281" w:history="1">
         <w:r>
           <w:rPr>
             <w:rStyle w:val="Hyperlink"/>
@@ -3094,7 +3846,7 @@
             <w:noProof/>
             <w:webHidden/>
           </w:rPr>
-          <w:instrText xml:space="preserve"> PAGEREF _Toc440486671 \h </w:instrText>
+          <w:instrText xml:space="preserve"> PAGEREF _Toc440884281 \h </w:instrText>
         </w:r>
         <w:r>
           <w:rPr>
@@ -3114,7 +3866,7 @@
             <w:noProof/>
             <w:webHidden/>
           </w:rPr>
-          <w:t>24</w:t>
+          <w:t>28</w:t>
         </w:r>
         <w:r>
           <w:rPr>
@@ -3136,7 +3888,7 @@
           <w:noProof/>
         </w:rPr>
       </w:pPr>
-      <w:hyperlink w:anchor="_Toc440486672" w:history="1">
+      <w:hyperlink w:anchor="_Toc440884282" w:history="1">
         <w:r>
           <w:rPr>
             <w:rStyle w:val="Hyperlink"/>
@@ -3176,7 +3928,7 @@
             <w:noProof/>
             <w:webHidden/>
           </w:rPr>
-          <w:instrText xml:space="preserve"> PAGEREF _Toc440486672 \h </w:instrText>
+          <w:instrText xml:space="preserve"> PAGEREF _Toc440884282 \h </w:instrText>
         </w:r>
         <w:r>
           <w:rPr>
@@ -3196,7 +3948,7 @@
             <w:noProof/>
             <w:webHidden/>
           </w:rPr>
-          <w:t>24</w:t>
+          <w:t>28</w:t>
         </w:r>
         <w:r>
           <w:rPr>
@@ -3218,7 +3970,7 @@
           <w:noProof/>
         </w:rPr>
       </w:pPr>
-      <w:hyperlink w:anchor="_Toc440486673" w:history="1">
+      <w:hyperlink w:anchor="_Toc440884283" w:history="1">
         <w:r>
           <w:rPr>
             <w:rStyle w:val="Hyperlink"/>
@@ -3258,7 +4010,7 @@
             <w:noProof/>
             <w:webHidden/>
           </w:rPr>
-          <w:instrText xml:space="preserve"> PAGEREF _Toc440486673 \h </w:instrText>
+          <w:instrText xml:space="preserve"> PAGEREF _Toc440884283 \h </w:instrText>
         </w:r>
         <w:r>
           <w:rPr>
@@ -3278,7 +4030,7 @@
             <w:noProof/>
             <w:webHidden/>
           </w:rPr>
-          <w:t>24</w:t>
+          <w:t>28</w:t>
         </w:r>
         <w:r>
           <w:rPr>
@@ -3300,7 +4052,7 @@
           <w:noProof/>
         </w:rPr>
       </w:pPr>
-      <w:hyperlink w:anchor="_Toc440486674" w:history="1">
+      <w:hyperlink w:anchor="_Toc440884284" w:history="1">
         <w:r>
           <w:rPr>
             <w:rStyle w:val="Hyperlink"/>
@@ -3340,7 +4092,7 @@
             <w:noProof/>
             <w:webHidden/>
           </w:rPr>
-          <w:instrText xml:space="preserve"> PAGEREF _Toc440486674 \h </w:instrText>
+          <w:instrText xml:space="preserve"> PAGEREF _Toc440884284 \h </w:instrText>
         </w:r>
         <w:r>
           <w:rPr>
@@ -3360,7 +4112,7 @@
             <w:noProof/>
             <w:webHidden/>
           </w:rPr>
-          <w:t>24</w:t>
+          <w:t>28</w:t>
         </w:r>
         <w:r>
           <w:rPr>
@@ -3382,7 +4134,7 @@
           <w:noProof/>
         </w:rPr>
       </w:pPr>
-      <w:hyperlink w:anchor="_Toc440486675" w:history="1">
+      <w:hyperlink w:anchor="_Toc440884285" w:history="1">
         <w:r>
           <w:rPr>
             <w:rStyle w:val="Hyperlink"/>
@@ -3422,7 +4174,7 @@
             <w:noProof/>
             <w:webHidden/>
           </w:rPr>
-          <w:instrText xml:space="preserve"> PAGEREF _Toc440486675 \h </w:instrText>
+          <w:instrText xml:space="preserve"> PAGEREF _Toc440884285 \h </w:instrText>
         </w:r>
         <w:r>
           <w:rPr>
@@ -3442,7 +4194,7 @@
             <w:noProof/>
             <w:webHidden/>
           </w:rPr>
-          <w:t>25</w:t>
+          <w:t>29</w:t>
         </w:r>
         <w:r>
           <w:rPr>
@@ -3466,7 +4218,7 @@
           <w:lang w:eastAsia="de-AT"/>
         </w:rPr>
       </w:pPr>
-      <w:hyperlink w:anchor="_Toc440486676" w:history="1">
+      <w:hyperlink w:anchor="_Toc440884286" w:history="1">
         <w:r>
           <w:rPr>
             <w:rStyle w:val="Hyperlink"/>
@@ -3508,7 +4260,7 @@
             <w:noProof/>
             <w:webHidden/>
           </w:rPr>
-          <w:instrText xml:space="preserve"> PAGEREF _Toc440486676 \h </w:instrText>
+          <w:instrText xml:space="preserve"> PAGEREF _Toc440884286 \h </w:instrText>
         </w:r>
         <w:r>
           <w:rPr>
@@ -3528,7 +4280,7 @@
             <w:noProof/>
             <w:webHidden/>
           </w:rPr>
-          <w:t>25</w:t>
+          <w:t>29</w:t>
         </w:r>
         <w:r>
           <w:rPr>
@@ -3550,7 +4302,7 @@
           <w:noProof/>
         </w:rPr>
       </w:pPr>
-      <w:hyperlink w:anchor="_Toc440486677" w:history="1">
+      <w:hyperlink w:anchor="_Toc440884287" w:history="1">
         <w:r>
           <w:rPr>
             <w:rStyle w:val="Hyperlink"/>
@@ -3590,7 +4342,7 @@
             <w:noProof/>
             <w:webHidden/>
           </w:rPr>
-          <w:instrText xml:space="preserve"> PAGEREF _Toc440486677 \h </w:instrText>
+          <w:instrText xml:space="preserve"> PAGEREF _Toc440884287 \h </w:instrText>
         </w:r>
         <w:r>
           <w:rPr>
@@ -3610,7 +4362,7 @@
             <w:noProof/>
             <w:webHidden/>
           </w:rPr>
-          <w:t>25</w:t>
+          <w:t>29</w:t>
         </w:r>
         <w:r>
           <w:rPr>
@@ -3632,7 +4384,7 @@
           <w:noProof/>
         </w:rPr>
       </w:pPr>
-      <w:hyperlink w:anchor="_Toc440486678" w:history="1">
+      <w:hyperlink w:anchor="_Toc440884288" w:history="1">
         <w:r>
           <w:rPr>
             <w:rStyle w:val="Hyperlink"/>
@@ -3672,7 +4424,7 @@
             <w:noProof/>
             <w:webHidden/>
           </w:rPr>
-          <w:instrText xml:space="preserve"> PAGEREF _Toc440486678 \h </w:instrText>
+          <w:instrText xml:space="preserve"> PAGEREF _Toc440884288 \h </w:instrText>
         </w:r>
         <w:r>
           <w:rPr>
@@ -3692,7 +4444,7 @@
             <w:noProof/>
             <w:webHidden/>
           </w:rPr>
-          <w:t>25</w:t>
+          <w:t>29</w:t>
         </w:r>
         <w:r>
           <w:rPr>
@@ -3714,7 +4466,7 @@
           <w:noProof/>
         </w:rPr>
       </w:pPr>
-      <w:hyperlink w:anchor="_Toc440486679" w:history="1">
+      <w:hyperlink w:anchor="_Toc440884289" w:history="1">
         <w:r>
           <w:rPr>
             <w:rStyle w:val="Hyperlink"/>
@@ -3754,7 +4506,7 @@
             <w:noProof/>
             <w:webHidden/>
           </w:rPr>
-          <w:instrText xml:space="preserve"> PAGEREF _Toc440486679 \h </w:instrText>
+          <w:instrText xml:space="preserve"> PAGEREF _Toc440884289 \h </w:instrText>
         </w:r>
         <w:r>
           <w:rPr>
@@ -3774,7 +4526,7 @@
             <w:noProof/>
             <w:webHidden/>
           </w:rPr>
-          <w:t>25</w:t>
+          <w:t>29</w:t>
         </w:r>
         <w:r>
           <w:rPr>
@@ -3796,7 +4548,7 @@
           <w:noProof/>
         </w:rPr>
       </w:pPr>
-      <w:hyperlink w:anchor="_Toc440486680" w:history="1">
+      <w:hyperlink w:anchor="_Toc440884290" w:history="1">
         <w:r>
           <w:rPr>
             <w:rStyle w:val="Hyperlink"/>
@@ -3836,7 +4588,7 @@
             <w:noProof/>
             <w:webHidden/>
           </w:rPr>
-          <w:instrText xml:space="preserve"> PAGEREF _Toc440486680 \h </w:instrText>
+          <w:instrText xml:space="preserve"> PAGEREF _Toc440884290 \h </w:instrText>
         </w:r>
         <w:r>
           <w:rPr>
@@ -3856,7 +4608,7 @@
             <w:noProof/>
             <w:webHidden/>
           </w:rPr>
-          <w:t>26</w:t>
+          <w:t>30</w:t>
         </w:r>
         <w:r>
           <w:rPr>
@@ -3880,7 +4632,7 @@
           <w:lang w:eastAsia="de-AT"/>
         </w:rPr>
       </w:pPr>
-      <w:hyperlink w:anchor="_Toc440486681" w:history="1">
+      <w:hyperlink w:anchor="_Toc440884291" w:history="1">
         <w:r>
           <w:rPr>
             <w:rStyle w:val="Hyperlink"/>
@@ -3922,7 +4674,7 @@
             <w:noProof/>
             <w:webHidden/>
           </w:rPr>
-          <w:instrText xml:space="preserve"> PAGEREF _Toc440486681 \h </w:instrText>
+          <w:instrText xml:space="preserve"> PAGEREF _Toc440884291 \h </w:instrText>
         </w:r>
         <w:r>
           <w:rPr>
@@ -3942,7 +4694,7 @@
             <w:noProof/>
             <w:webHidden/>
           </w:rPr>
-          <w:t>26</w:t>
+          <w:t>30</w:t>
         </w:r>
         <w:r>
           <w:rPr>
@@ -3964,7 +4716,7 @@
           <w:noProof/>
         </w:rPr>
       </w:pPr>
-      <w:hyperlink w:anchor="_Toc440486682" w:history="1">
+      <w:hyperlink w:anchor="_Toc440884292" w:history="1">
         <w:r>
           <w:rPr>
             <w:rStyle w:val="Hyperlink"/>
@@ -4004,7 +4756,7 @@
             <w:noProof/>
             <w:webHidden/>
           </w:rPr>
-          <w:instrText xml:space="preserve"> PAGEREF _Toc440486682 \h </w:instrText>
+          <w:instrText xml:space="preserve"> PAGEREF _Toc440884292 \h </w:instrText>
         </w:r>
         <w:r>
           <w:rPr>
@@ -4024,7 +4776,7 @@
             <w:noProof/>
             <w:webHidden/>
           </w:rPr>
-          <w:t>26</w:t>
+          <w:t>30</w:t>
         </w:r>
         <w:r>
           <w:rPr>
@@ -4046,7 +4798,7 @@
           <w:noProof/>
         </w:rPr>
       </w:pPr>
-      <w:hyperlink w:anchor="_Toc440486683" w:history="1">
+      <w:hyperlink w:anchor="_Toc440884293" w:history="1">
         <w:r>
           <w:rPr>
             <w:rStyle w:val="Hyperlink"/>
@@ -4086,7 +4838,7 @@
             <w:noProof/>
             <w:webHidden/>
           </w:rPr>
-          <w:instrText xml:space="preserve"> PAGEREF _Toc440486683 \h </w:instrText>
+          <w:instrText xml:space="preserve"> PAGEREF _Toc440884293 \h </w:instrText>
         </w:r>
         <w:r>
           <w:rPr>
@@ -4106,7 +4858,7 @@
             <w:noProof/>
             <w:webHidden/>
           </w:rPr>
-          <w:t>27</w:t>
+          <w:t>31</w:t>
         </w:r>
         <w:r>
           <w:rPr>
@@ -4128,7 +4880,7 @@
           <w:noProof/>
         </w:rPr>
       </w:pPr>
-      <w:hyperlink w:anchor="_Toc440486684" w:history="1">
+      <w:hyperlink w:anchor="_Toc440884294" w:history="1">
         <w:r>
           <w:rPr>
             <w:rStyle w:val="Hyperlink"/>
@@ -4168,7 +4920,7 @@
             <w:noProof/>
             <w:webHidden/>
           </w:rPr>
-          <w:instrText xml:space="preserve"> PAGEREF _Toc440486684 \h </w:instrText>
+          <w:instrText xml:space="preserve"> PAGEREF _Toc440884294 \h </w:instrText>
         </w:r>
         <w:r>
           <w:rPr>
@@ -4188,7 +4940,7 @@
             <w:noProof/>
             <w:webHidden/>
           </w:rPr>
-          <w:t>27</w:t>
+          <w:t>31</w:t>
         </w:r>
         <w:r>
           <w:rPr>
@@ -4210,7 +4962,7 @@
           <w:noProof/>
         </w:rPr>
       </w:pPr>
-      <w:hyperlink w:anchor="_Toc440486685" w:history="1">
+      <w:hyperlink w:anchor="_Toc440884295" w:history="1">
         <w:r>
           <w:rPr>
             <w:rStyle w:val="Hyperlink"/>
@@ -4250,7 +5002,7 @@
             <w:noProof/>
             <w:webHidden/>
           </w:rPr>
-          <w:instrText xml:space="preserve"> PAGEREF _Toc440486685 \h </w:instrText>
+          <w:instrText xml:space="preserve"> PAGEREF _Toc440884295 \h </w:instrText>
         </w:r>
         <w:r>
           <w:rPr>
@@ -4270,7 +5022,7 @@
             <w:noProof/>
             <w:webHidden/>
           </w:rPr>
-          <w:t>28</w:t>
+          <w:t>32</w:t>
         </w:r>
         <w:r>
           <w:rPr>
@@ -4292,7 +5044,7 @@
           <w:noProof/>
         </w:rPr>
       </w:pPr>
-      <w:hyperlink w:anchor="_Toc440486686" w:history="1">
+      <w:hyperlink w:anchor="_Toc440884296" w:history="1">
         <w:r>
           <w:rPr>
             <w:rStyle w:val="Hyperlink"/>
@@ -4332,7 +5084,7 @@
             <w:noProof/>
             <w:webHidden/>
           </w:rPr>
-          <w:instrText xml:space="preserve"> PAGEREF _Toc440486686 \h </w:instrText>
+          <w:instrText xml:space="preserve"> PAGEREF _Toc440884296 \h </w:instrText>
         </w:r>
         <w:r>
           <w:rPr>
@@ -4352,7 +5104,7 @@
             <w:noProof/>
             <w:webHidden/>
           </w:rPr>
-          <w:t>28</w:t>
+          <w:t>32</w:t>
         </w:r>
         <w:r>
           <w:rPr>
@@ -4376,7 +5128,7 @@
           <w:lang w:eastAsia="de-AT"/>
         </w:rPr>
       </w:pPr>
-      <w:hyperlink w:anchor="_Toc440486687" w:history="1">
+      <w:hyperlink w:anchor="_Toc440884297" w:history="1">
         <w:r>
           <w:rPr>
             <w:rStyle w:val="Hyperlink"/>
@@ -4418,7 +5170,7 @@
             <w:noProof/>
             <w:webHidden/>
           </w:rPr>
-          <w:instrText xml:space="preserve"> PAGEREF _Toc440486687 \h </w:instrText>
+          <w:instrText xml:space="preserve"> PAGEREF _Toc440884297 \h </w:instrText>
         </w:r>
         <w:r>
           <w:rPr>
@@ -4438,7 +5190,7 @@
             <w:noProof/>
             <w:webHidden/>
           </w:rPr>
-          <w:t>29</w:t>
+          <w:t>33</w:t>
         </w:r>
         <w:r>
           <w:rPr>
@@ -4462,7 +5214,7 @@
           <w:lang w:eastAsia="de-AT"/>
         </w:rPr>
       </w:pPr>
-      <w:hyperlink w:anchor="_Toc440486688" w:history="1">
+      <w:hyperlink w:anchor="_Toc440884298" w:history="1">
         <w:r>
           <w:rPr>
             <w:rStyle w:val="Hyperlink"/>
@@ -4504,7 +5256,7 @@
             <w:noProof/>
             <w:webHidden/>
           </w:rPr>
-          <w:instrText xml:space="preserve"> PAGEREF _Toc440486688 \h </w:instrText>
+          <w:instrText xml:space="preserve"> PAGEREF _Toc440884298 \h </w:instrText>
         </w:r>
         <w:r>
           <w:rPr>
@@ -4524,7 +5276,7 @@
             <w:noProof/>
             <w:webHidden/>
           </w:rPr>
-          <w:t>30</w:t>
+          <w:t>34</w:t>
         </w:r>
         <w:r>
           <w:rPr>
@@ -4548,7 +5300,7 @@
           <w:lang w:eastAsia="de-AT"/>
         </w:rPr>
       </w:pPr>
-      <w:hyperlink w:anchor="_Toc440486689" w:history="1">
+      <w:hyperlink w:anchor="_Toc440884299" w:history="1">
         <w:r>
           <w:rPr>
             <w:rStyle w:val="Hyperlink"/>
@@ -4590,7 +5342,7 @@
             <w:noProof/>
             <w:webHidden/>
           </w:rPr>
-          <w:instrText xml:space="preserve"> PAGEREF _Toc440486689 \h </w:instrText>
+          <w:instrText xml:space="preserve"> PAGEREF _Toc440884299 \h </w:instrText>
         </w:r>
         <w:r>
           <w:rPr>
@@ -4610,7 +5362,7 @@
             <w:noProof/>
             <w:webHidden/>
           </w:rPr>
-          <w:t>30</w:t>
+          <w:t>34</w:t>
         </w:r>
         <w:r>
           <w:rPr>
@@ -4634,7 +5386,7 @@
           <w:lang w:eastAsia="de-AT"/>
         </w:rPr>
       </w:pPr>
-      <w:hyperlink w:anchor="_Toc440486690" w:history="1">
+      <w:hyperlink w:anchor="_Toc440884300" w:history="1">
         <w:r>
           <w:rPr>
             <w:rStyle w:val="Hyperlink"/>
@@ -4676,7 +5428,7 @@
             <w:noProof/>
             <w:webHidden/>
           </w:rPr>
-          <w:instrText xml:space="preserve"> PAGEREF _Toc440486690 \h </w:instrText>
+          <w:instrText xml:space="preserve"> PAGEREF _Toc440884300 \h </w:instrText>
         </w:r>
         <w:r>
           <w:rPr>
@@ -4696,7 +5448,7 @@
             <w:noProof/>
             <w:webHidden/>
           </w:rPr>
-          <w:t>30</w:t>
+          <w:t>34</w:t>
         </w:r>
         <w:r>
           <w:rPr>
@@ -4720,7 +5472,7 @@
           <w:lang w:eastAsia="de-AT"/>
         </w:rPr>
       </w:pPr>
-      <w:hyperlink w:anchor="_Toc440486691" w:history="1">
+      <w:hyperlink w:anchor="_Toc440884301" w:history="1">
         <w:r>
           <w:rPr>
             <w:rStyle w:val="Hyperlink"/>
@@ -4762,7 +5514,7 @@
             <w:noProof/>
             <w:webHidden/>
           </w:rPr>
-          <w:instrText xml:space="preserve"> PAGEREF _Toc440486691 \h </w:instrText>
+          <w:instrText xml:space="preserve"> PAGEREF _Toc440884301 \h </w:instrText>
         </w:r>
         <w:r>
           <w:rPr>
@@ -4782,7 +5534,7 @@
             <w:noProof/>
             <w:webHidden/>
           </w:rPr>
-          <w:t>30</w:t>
+          <w:t>34</w:t>
         </w:r>
         <w:r>
           <w:rPr>
@@ -4806,7 +5558,7 @@
           <w:lang w:eastAsia="de-AT"/>
         </w:rPr>
       </w:pPr>
-      <w:hyperlink w:anchor="_Toc440486692" w:history="1">
+      <w:hyperlink w:anchor="_Toc440884302" w:history="1">
         <w:r>
           <w:rPr>
             <w:rStyle w:val="Hyperlink"/>
@@ -4848,7 +5600,7 @@
             <w:noProof/>
             <w:webHidden/>
           </w:rPr>
-          <w:instrText xml:space="preserve"> PAGEREF _Toc440486692 \h </w:instrText>
+          <w:instrText xml:space="preserve"> PAGEREF _Toc440884302 \h </w:instrText>
         </w:r>
         <w:r>
           <w:rPr>
@@ -4868,7 +5620,7 @@
             <w:noProof/>
             <w:webHidden/>
           </w:rPr>
-          <w:t>30</w:t>
+          <w:t>34</w:t>
         </w:r>
         <w:r>
           <w:rPr>
@@ -4892,7 +5644,7 @@
           <w:lang w:eastAsia="de-AT"/>
         </w:rPr>
       </w:pPr>
-      <w:hyperlink w:anchor="_Toc440486693" w:history="1">
+      <w:hyperlink w:anchor="_Toc440884303" w:history="1">
         <w:r>
           <w:rPr>
             <w:rStyle w:val="Hyperlink"/>
@@ -4934,7 +5686,7 @@
             <w:noProof/>
             <w:webHidden/>
           </w:rPr>
-          <w:instrText xml:space="preserve"> PAGEREF _Toc440486693 \h </w:instrText>
+          <w:instrText xml:space="preserve"> PAGEREF _Toc440884303 \h </w:instrText>
         </w:r>
         <w:r>
           <w:rPr>
@@ -4954,7 +5706,7 @@
             <w:noProof/>
             <w:webHidden/>
           </w:rPr>
-          <w:t>31</w:t>
+          <w:t>35</w:t>
         </w:r>
         <w:r>
           <w:rPr>
@@ -4978,7 +5730,7 @@
           <w:lang w:eastAsia="de-AT"/>
         </w:rPr>
       </w:pPr>
-      <w:hyperlink w:anchor="_Toc440486694" w:history="1">
+      <w:hyperlink w:anchor="_Toc440884304" w:history="1">
         <w:r>
           <w:rPr>
             <w:rStyle w:val="Hyperlink"/>
@@ -5020,7 +5772,7 @@
             <w:noProof/>
             <w:webHidden/>
           </w:rPr>
-          <w:instrText xml:space="preserve"> PAGEREF _Toc440486694 \h </w:instrText>
+          <w:instrText xml:space="preserve"> PAGEREF _Toc440884304 \h </w:instrText>
         </w:r>
         <w:r>
           <w:rPr>
@@ -5040,7 +5792,7 @@
             <w:noProof/>
             <w:webHidden/>
           </w:rPr>
-          <w:t>32</w:t>
+          <w:t>36</w:t>
         </w:r>
         <w:r>
           <w:rPr>
@@ -5063,7 +5815,7 @@
           <w:lang w:eastAsia="de-AT"/>
         </w:rPr>
       </w:pPr>
-      <w:hyperlink w:anchor="_Toc440486695" w:history="1">
+      <w:hyperlink w:anchor="_Toc440884305" w:history="1">
         <w:r>
           <w:rPr>
             <w:rStyle w:val="Hyperlink"/>
@@ -5090,7 +5842,7 @@
             <w:noProof/>
             <w:webHidden/>
           </w:rPr>
-          <w:instrText xml:space="preserve"> PAGEREF _Toc440486695 \h </w:instrText>
+          <w:instrText xml:space="preserve"> PAGEREF _Toc440884305 \h </w:instrText>
         </w:r>
         <w:r>
           <w:rPr>
@@ -5110,7 +5862,7 @@
             <w:noProof/>
             <w:webHidden/>
           </w:rPr>
-          <w:t>33</w:t>
+          <w:t>37</w:t>
         </w:r>
         <w:r>
           <w:rPr>
@@ -5133,13 +5885,13 @@
           <w:lang w:eastAsia="de-AT"/>
         </w:rPr>
       </w:pPr>
-      <w:hyperlink w:anchor="_Toc440486696" w:history="1">
-        <w:r>
-          <w:rPr>
-            <w:rStyle w:val="Hyperlink"/>
-            <w:noProof/>
-          </w:rPr>
-          <w:t>List of tables</w:t>
+      <w:hyperlink w:anchor="_Toc440884306" w:history="1">
+        <w:r>
+          <w:rPr>
+            <w:rStyle w:val="Hyperlink"/>
+            <w:noProof/>
+          </w:rPr>
+          <w:t>List of abbreviations</w:t>
         </w:r>
         <w:r>
           <w:rPr>
@@ -5160,7 +5912,7 @@
             <w:noProof/>
             <w:webHidden/>
           </w:rPr>
-          <w:instrText xml:space="preserve"> PAGEREF _Toc440486696 \h </w:instrText>
+          <w:instrText xml:space="preserve"> PAGEREF _Toc440884306 \h </w:instrText>
         </w:r>
         <w:r>
           <w:rPr>
@@ -5180,7 +5932,7 @@
             <w:noProof/>
             <w:webHidden/>
           </w:rPr>
-          <w:t>34</w:t>
+          <w:t>38</w:t>
         </w:r>
         <w:r>
           <w:rPr>
@@ -5203,7 +5955,7 @@
           <w:lang w:eastAsia="de-AT"/>
         </w:rPr>
       </w:pPr>
-      <w:hyperlink w:anchor="_Toc440486697" w:history="1">
+      <w:hyperlink w:anchor="_Toc440884307" w:history="1">
         <w:r>
           <w:rPr>
             <w:rStyle w:val="Hyperlink"/>
@@ -5230,7 +5982,7 @@
             <w:noProof/>
             <w:webHidden/>
           </w:rPr>
-          <w:instrText xml:space="preserve"> PAGEREF _Toc440486697 \h </w:instrText>
+          <w:instrText xml:space="preserve"> PAGEREF _Toc440884307 \h </w:instrText>
         </w:r>
         <w:r>
           <w:rPr>
@@ -5250,7 +6002,7 @@
             <w:noProof/>
             <w:webHidden/>
           </w:rPr>
-          <w:t>35</w:t>
+          <w:t>39</w:t>
         </w:r>
         <w:r>
           <w:rPr>
@@ -5276,12 +6028,12 @@
       <w:pPr>
         <w:pStyle w:val="berschriftohneNummerierung"/>
       </w:pPr>
-      <w:bookmarkStart w:id="0" w:name="_Toc440486638"/>
+      <w:bookmarkStart w:id="1" w:name="_Toc440884239"/>
       <w:r>
         <w:lastRenderedPageBreak/>
         <w:t>Abstract</w:t>
       </w:r>
-      <w:bookmarkEnd w:id="0"/>
+      <w:bookmarkEnd w:id="1"/>
     </w:p>
     <w:p>
       <w:pPr>
@@ -5295,14 +6047,14 @@
       <w:pPr>
         <w:pStyle w:val="berschrift1"/>
       </w:pPr>
-      <w:bookmarkStart w:id="1" w:name="_Toc438987629"/>
-      <w:bookmarkStart w:id="2" w:name="_Toc440486639"/>
+      <w:bookmarkStart w:id="2" w:name="_Toc438987629"/>
+      <w:bookmarkStart w:id="3" w:name="_Toc440884240"/>
       <w:r>
         <w:lastRenderedPageBreak/>
         <w:t>Introduction</w:t>
       </w:r>
-      <w:bookmarkEnd w:id="1"/>
       <w:bookmarkEnd w:id="2"/>
+      <w:bookmarkEnd w:id="3"/>
     </w:p>
     <w:p>
       <w:r>
@@ -5338,8 +6090,6 @@
       <w:r>
         <w:t xml:space="preserve">the key features of remote support applications described, as well as an overview of possible technologies to implement such applications. In addition, similar research regarding this field of study will be compaired. </w:t>
       </w:r>
-      <w:bookmarkStart w:id="3" w:name="_GoBack"/>
-      <w:bookmarkEnd w:id="3"/>
       <w:r>
         <w:t>In the second part, WebRTC will be presented as a potential implementation method and its advantages and disadvantages discussed. Third, the essential parts regarding the development of a prototype application will be highlighted. After this, the results of the evaluation of the prototype application will be addressed. Finally, the insights and experiences of the prototype development will be summarised and possible ways of extending the current work will be outlined.</w:t>
       </w:r>
@@ -5356,10 +6106,13 @@
       <w:pPr>
         <w:pStyle w:val="berschrift1"/>
       </w:pPr>
-      <w:bookmarkStart w:id="4" w:name="_Toc440486640"/>
+      <w:bookmarkStart w:id="4" w:name="_Toc440884241"/>
       <w:r>
         <w:lastRenderedPageBreak/>
-        <w:t>Remote support application</w:t>
+        <w:t>Analysis of r</w:t>
+      </w:r>
+      <w:r>
+        <w:t>emote support application</w:t>
       </w:r>
       <w:r>
         <w:t>s</w:t>
@@ -5435,12 +6188,15 @@
       <w:r>
         <w:t>, their essential features as well as the technology and hardware that are required to implement them.</w:t>
       </w:r>
+      <w:r>
+        <w:t xml:space="preserve"> Finally, a conclusion will be drawn how a remote support application in a factory setting can be implemented to exploit its full potential.</w:t>
+      </w:r>
     </w:p>
     <w:p>
       <w:pPr>
         <w:pStyle w:val="berschrift2"/>
       </w:pPr>
-      <w:bookmarkStart w:id="5" w:name="_Toc440486641"/>
+      <w:bookmarkStart w:id="5" w:name="_Toc440884242"/>
       <w:r>
         <w:t>Requirements</w:t>
       </w:r>
@@ -5533,7 +6289,7 @@
       <w:pPr>
         <w:pStyle w:val="berschrift2"/>
       </w:pPr>
-      <w:bookmarkStart w:id="6" w:name="_Toc440486642"/>
+      <w:bookmarkStart w:id="6" w:name="_Toc440884243"/>
       <w:r>
         <w:t>Essential f</w:t>
       </w:r>
@@ -5546,11 +6302,36 @@
       <w:pPr>
         <w:pStyle w:val="berschrift3"/>
       </w:pPr>
-      <w:bookmarkStart w:id="7" w:name="_Toc440486643"/>
+      <w:bookmarkStart w:id="7" w:name="_Toc440884244"/>
+      <w:r>
+        <w:t>Audio and video stream</w:t>
+      </w:r>
+      <w:bookmarkEnd w:id="7"/>
+    </w:p>
+    <w:p>
+      <w:r>
+        <w:t xml:space="preserve">Huang et al. (2013, p. 2) argue that a setting where the participating parties are able to hear and to speak to each other is substantially more effective than when they have to communicate over text messages. They proposed the most efficient workspace setup to be one where the helper has a „panoramic view of the worker’s </w:t>
+      </w:r>
+      <w:r>
+        <w:lastRenderedPageBreak/>
+        <w:t xml:space="preserve">workspace“ (Huang et al. 2013, p. 2). </w:t>
+      </w:r>
+      <w:r>
+        <w:t>This is essential in keeping the overall awareness of the working environment. The worker, on the other hand, does not need to see the helper or his enviroment on screen, but instead his own video feed enhanced with overlay indicators suggesting possible solutions to a task. Additionally, they should able to communicate over a wireless network</w:t>
+      </w:r>
+      <w:r>
+        <w:t xml:space="preserve"> over microphones and speakers (cf. Huang et al. 2013, p. 2).</w:t>
+      </w:r>
+    </w:p>
+    <w:p>
+      <w:pPr>
+        <w:pStyle w:val="berschrift3"/>
+      </w:pPr>
+      <w:bookmarkStart w:id="8" w:name="_Toc440884245"/>
       <w:r>
         <w:t>Overlay indicators</w:t>
       </w:r>
-      <w:bookmarkEnd w:id="7"/>
+      <w:bookmarkEnd w:id="8"/>
     </w:p>
     <w:p>
       <w:r>
@@ -5563,640 +6344,607 @@
         <w:t xml:space="preserve"> on top</w:t>
       </w:r>
       <w:r>
-        <w:t xml:space="preserve"> the video feed. This can significantly </w:t>
-      </w:r>
+        <w:t xml:space="preserve"> the video feed. This can significantly improve the mutual understanding between the helper and the worker about the problem at hand and possible remedies (cf. Chen et al. 2013, p. 5).</w:t>
+      </w:r>
+    </w:p>
+    <w:p>
+      <w:pPr>
+        <w:pStyle w:val="berschrift3"/>
+      </w:pPr>
+      <w:bookmarkStart w:id="9" w:name="_Toc440884246"/>
+      <w:r>
+        <w:t>Gestures</w:t>
+      </w:r>
+      <w:bookmarkEnd w:id="9"/>
+    </w:p>
+    <w:p>
+      <w:r>
+        <w:t>Chen et al. (2013, p. 5) propose another solution to improve the understanding in the assistance process: The display of hand gestures in addition to the previously described overlay indicators. This can be particularly useful when there is a large number of different components on the screen or the worker has a limited amount of knowledge about the malfunctioning system. In that case, hand gestures from the helper can be a valuable addition to verbal comments and overlay indicators. Possible gestures could be pointing to specific objects, holding and pressing, wiping as well as turning or screwing objects in certain direc</w:t>
+      </w:r>
+      <w:r>
+        <w:t>tions</w:t>
+      </w:r>
+      <w:r>
+        <w:t>.</w:t>
+      </w:r>
+    </w:p>
+    <w:p>
+      <w:r>
+        <w:t>W</w:t>
+      </w:r>
+      <w:r>
+        <w:t>hile this feature is indisputably helpful, its implementation</w:t>
+      </w:r>
+      <w:r>
+        <w:t>, however,</w:t>
+      </w:r>
+      <w:r>
+        <w:t xml:space="preserve"> cannot be considered trivial. </w:t>
+      </w:r>
+      <w:r>
+        <w:t xml:space="preserve">It requires capturing the helper’s hand on top of a black background with a separate camera. Afterwards, the </w:t>
+      </w:r>
+      <w:r>
+        <w:t>image is processed with a grey-scale function and, subsequently, converted into a mask image, where pixels below a certain threshold value are set to black, and those above are set to white. Finally, all black pixels are becoming transparent, and the resulting image can be shown on top of the video feed of the worker (cf. Chen et al. 2013, p. 5).</w:t>
+      </w:r>
+    </w:p>
+    <w:p>
+      <w:pPr>
+        <w:pStyle w:val="berschrift3"/>
+      </w:pPr>
+      <w:bookmarkStart w:id="10" w:name="_Toc440884247"/>
       <w:r>
         <w:lastRenderedPageBreak/>
-        <w:t>improve the mutual understanding between the helper and the worker about the problem at hand and possible remedies (cf. Chen et al. 2013, p. 5).</w:t>
-      </w:r>
+        <w:t xml:space="preserve">Pause </w:t>
+      </w:r>
+      <w:r>
+        <w:t>video feed</w:t>
+      </w:r>
+      <w:bookmarkEnd w:id="10"/>
+    </w:p>
+    <w:p>
+      <w:r>
+        <w:t xml:space="preserve">An </w:t>
+      </w:r>
+      <w:r>
+        <w:t xml:space="preserve">additional </w:t>
+      </w:r>
+      <w:r>
+        <w:t>essential feature is the possibility to pause the video feed. A constantly running video stream would aggravate the assi</w:t>
+      </w:r>
+      <w:r>
+        <w:t xml:space="preserve">stance of the helper immensely, because the helper would have to draw the indicators on a moving, most likely unsteady image. This is unacceptable in terms of usefulness for both the helper and the worker. </w:t>
+      </w:r>
+      <w:r>
+        <w:t>Consequently, a remote support application must feature the possibility to freeze the video feed in order to provide a maximum level of assistance (cf. Chen et al. 2013, p. 4).</w:t>
+      </w:r>
+    </w:p>
+    <w:p>
+      <w:pPr>
+        <w:pStyle w:val="berschrift2"/>
+      </w:pPr>
+      <w:bookmarkStart w:id="11" w:name="_Toc440884248"/>
+      <w:r>
+        <w:t>Connection architecture</w:t>
+      </w:r>
+      <w:bookmarkEnd w:id="11"/>
     </w:p>
     <w:p>
       <w:pPr>
         <w:pStyle w:val="berschrift3"/>
       </w:pPr>
-      <w:bookmarkStart w:id="8" w:name="_Toc440486644"/>
-      <w:r>
-        <w:t>Gestures</w:t>
-      </w:r>
-      <w:bookmarkEnd w:id="8"/>
-    </w:p>
-    <w:p>
-      <w:r>
-        <w:t>Chen et al. (2013, p. 5) propose another solution to improve the understanding in the assistance process: The display of hand gestures in addition to the previously described overlay indicators. This can be particularly useful when there is a large number of different components on the screen or the worker has a limited amount of knowledge about the malfunctioning system. In that case, hand gestures from the helper can be a valuable addition to verbal comments and overlay indicators. Possible gestures could be pointing to specific objects, holding and pressing, wiping as well as turning or screwing objects in certain direc</w:t>
-      </w:r>
-      <w:r>
-        <w:t>tions</w:t>
-      </w:r>
-      <w:r>
-        <w:t>.</w:t>
-      </w:r>
-    </w:p>
-    <w:p>
-      <w:r>
-        <w:t>W</w:t>
-      </w:r>
-      <w:r>
-        <w:t>hile this feature is indisputably helpful, its implementation</w:t>
-      </w:r>
-      <w:r>
-        <w:t>, however,</w:t>
-      </w:r>
-      <w:r>
-        <w:t xml:space="preserve"> cannot be considered trivial. </w:t>
-      </w:r>
-      <w:r>
-        <w:t xml:space="preserve">It requires capturing the helper’s hand on top of a black background with a separate camera. Afterwards, the </w:t>
-      </w:r>
-      <w:r>
-        <w:t>image is processed with a grey-scale function and, subsequently, converted into a mask image, where pixels below a certain threshold value are set to black, and those above are set to white. Finally, all black pixels are becoming transparent, and the resulting image can be shown on top of the video feed of the worker (cf. Chen et al. 2013, p. 5).</w:t>
+      <w:bookmarkStart w:id="12" w:name="_Toc440884249"/>
+      <w:r>
+        <w:t>Client-server</w:t>
+      </w:r>
+      <w:bookmarkEnd w:id="12"/>
+    </w:p>
+    <w:p>
+      <w:r>
+        <w:t xml:space="preserve">In a client-server network, both parties exchange data over a network connection. Clients can request files from the server, for instance via protocols like HTTP, or any other protocol the server can process. The server’s task is to fulfil the request of the client. In other words, the server </w:t>
+      </w:r>
+      <w:r>
+        <w:rPr>
+          <w:i/>
+        </w:rPr>
+        <w:t>responds</w:t>
+      </w:r>
+      <w:r>
+        <w:t xml:space="preserve"> to it. In a standard HTTP environment, this principle is called request-response. (cf. Sinha 1992, p. 78f).</w:t>
+      </w:r>
+    </w:p>
+    <w:p>
+      <w:r>
+        <w:t>Since the introduction of WebSockets, it is possible to maintain a full-duplex connection between client and server, which was not possible before. The standard HTTP connection is upgraded to a WebSocket connection with an additional initial handshake, which enables WebSockets to use the same port as used for the HTTP connection. A significant advantage of this approach is the low latency for network transfer (cf. Davies, Zeiss &amp; Gabner 2012, p. 3).</w:t>
+      </w:r>
+    </w:p>
+    <w:p>
+      <w:r>
+        <w:t>For the implementation of a remote support application using this architecture, this implies that if two clients want to exchange data like audio and video streams, the server must implement the logic to facilitate this functionality. The main tasks are setting up a connection between two users and transfer the received data from one client to the other. It has to be noted, that in the scenario at hand there is no actual connection between the users but rather separate client-server request and response connections handled by the server. To the clients, however, it appears like they are connected together directly, while in reality the data is transferred over a server. Consequently, the latency for the network transfer is higher, even when WebSockets are used for maintaining connections between the server and the clients.</w:t>
       </w:r>
     </w:p>
     <w:p>
       <w:pPr>
         <w:pStyle w:val="berschrift3"/>
       </w:pPr>
-      <w:bookmarkStart w:id="9" w:name="_Toc440486645"/>
-      <w:r>
-        <w:t xml:space="preserve">Pause </w:t>
-      </w:r>
-      <w:bookmarkEnd w:id="9"/>
-      <w:r>
-        <w:t>video feed</w:t>
-      </w:r>
-    </w:p>
-    <w:p>
-      <w:r>
-        <w:t xml:space="preserve">An </w:t>
-      </w:r>
-      <w:r>
-        <w:t xml:space="preserve">additional </w:t>
-      </w:r>
-      <w:r>
-        <w:t>essential feature is the possibility to pause the video feed. A constantly running video stream would aggravate the assi</w:t>
-      </w:r>
-      <w:r>
-        <w:t xml:space="preserve">stance of the helper immensely, because the helper would have to draw the indicators on a moving, most likely unsteady image. This is unacceptable in terms of usefulness for both the helper and the worker. </w:t>
-      </w:r>
-      <w:r>
-        <w:t>Consequently, a remote support application must feature the possibility to freeze the video feed in order to provide a maximum level of assistance (cf. Chen et al. 2013, p. 4).</w:t>
+      <w:bookmarkStart w:id="13" w:name="_Toc440884250"/>
+      <w:r>
+        <w:lastRenderedPageBreak/>
+        <w:t>Peer-to-peer</w:t>
+      </w:r>
+      <w:bookmarkEnd w:id="13"/>
+    </w:p>
+    <w:p>
+      <w:r>
+        <w:t>On the contrary, with peer-to-peer connections, clients are linked together directly, over the shortest available network path, which results in lower latency for the network transfer compared to a client-server architecture. It has to be noted, however, that in order for setting up a peer-to-peer connection, a server is still necessary for the clients to find each other and start the connection. After the connection setup, the data is exchanged directly, without passing the server. This paradigm benefits remote support applications because they are inherently data-intense due to the constant amount of data transfer of audio and video streaming.</w:t>
+      </w:r>
+    </w:p>
+    <w:p>
+      <w:r>
+        <w:t>One peer-to-peer technology that has emerged over the past few years is Web Real-Time Communication (WebRTC). It enables web browsers and mobile applications to share peer-to-peer connections without the installation of additional software or plugins. This offers a substantial advantage to web developers, who are now able to implement real-time communication applications like video chats for web browsers with the use of a JavaScript API, without any special knowledge about telecommunication technology.</w:t>
       </w:r>
     </w:p>
     <w:p>
       <w:pPr>
         <w:pStyle w:val="berschrift2"/>
       </w:pPr>
-      <w:bookmarkStart w:id="10" w:name="_Toc440486646"/>
-      <w:r>
-        <w:t>Technologies</w:t>
-      </w:r>
-      <w:bookmarkEnd w:id="10"/>
-    </w:p>
-    <w:p>
-      <w:r>
-        <w:t xml:space="preserve">There are several </w:t>
-      </w:r>
-      <w:r>
-        <w:t xml:space="preserve">different technologies that facilitate the development </w:t>
-      </w:r>
-      <w:r>
-        <w:t>of remote support applications.</w:t>
+      <w:bookmarkStart w:id="14" w:name="_Toc440884251"/>
+      <w:r>
+        <w:t>Vision enhancing t</w:t>
+      </w:r>
+      <w:r>
+        <w:t>echnologies</w:t>
+      </w:r>
+      <w:bookmarkEnd w:id="14"/>
+    </w:p>
+    <w:p>
+      <w:r>
+        <w:t xml:space="preserve">As indicated in chapter 2.2.2. above, overlay indicators can significantly </w:t>
+      </w:r>
+      <w:r>
+        <w:t>improve</w:t>
+      </w:r>
+      <w:r>
+        <w:t xml:space="preserve"> the usefulness of a remote support application. </w:t>
+      </w:r>
+      <w:r>
+        <w:t xml:space="preserve">To implement this functionality, </w:t>
+      </w:r>
+      <w:r>
+        <w:t>a vision technology like Augmented Reality or mixed reality could be used.</w:t>
+      </w:r>
+      <w:r>
+        <w:t xml:space="preserve"> The characteristics of these two technologies will be examined in the following.</w:t>
       </w:r>
     </w:p>
     <w:p>
       <w:pPr>
         <w:pStyle w:val="berschrift3"/>
       </w:pPr>
-      <w:bookmarkStart w:id="11" w:name="_Toc440486647"/>
+      <w:bookmarkStart w:id="15" w:name="_Toc440884252"/>
       <w:r>
         <w:t>Augmented Reality</w:t>
       </w:r>
-      <w:bookmarkEnd w:id="11"/>
-    </w:p>
-    <w:p>
-      <w:r>
-        <w:t xml:space="preserve">Augmented Reality bridges the gap between the real world and Virtual Reality, a world that is entirely generated by computers. It does so by enhancing the senses of </w:t>
-      </w:r>
+      <w:bookmarkEnd w:id="15"/>
+    </w:p>
+    <w:p>
+      <w:r>
+        <w:t xml:space="preserve">Augmented Reality bridges the gap between the real world and Virtual Reality, a world that is entirely generated by computers. It does so by enhancing the senses of human beings, most commonly the visual sense, </w:t>
+      </w:r>
+      <w:r>
+        <w:t>though less frequently also the sense of hearing or smell</w:t>
+      </w:r>
+      <w:r>
+        <w:t xml:space="preserve"> (cf. Bonsor n.d.)</w:t>
+      </w:r>
+      <w:r>
+        <w:t xml:space="preserve">. </w:t>
+      </w:r>
+      <w:r>
+        <w:t>In other words, „Augmented Reality adds graphics, sounds, haptic feedback and smell to the natural world as it exists“ (Bonsor n.d.). Popular applications like Wikitude, for instance, recognize tourist attractions through user’s camera feeds and label them accordingly on the screen (cf. Wikitude 2016).</w:t>
+      </w:r>
+      <w:r>
+        <w:t xml:space="preserve"> </w:t>
+      </w:r>
+      <w:r>
+        <w:t>Most commonly</w:t>
+      </w:r>
+      <w:r>
+        <w:t>,</w:t>
+      </w:r>
+      <w:r>
+        <w:t xml:space="preserve"> there is a tracking engine that examines still frames</w:t>
+      </w:r>
+      <w:r>
+        <w:t xml:space="preserve"> of</w:t>
+      </w:r>
+      <w:r>
+        <w:t xml:space="preserve"> the video feed and matches them against </w:t>
+      </w:r>
+      <w:r>
+        <w:t xml:space="preserve">specific patterns. This technique </w:t>
+      </w:r>
+      <w:r>
+        <w:t>originates from</w:t>
+      </w:r>
+      <w:r>
+        <w:t xml:space="preserve"> the field of computer vision.</w:t>
+      </w:r>
+    </w:p>
+    <w:p>
       <w:r>
         <w:lastRenderedPageBreak/>
-        <w:t xml:space="preserve">human beings, most commonly the visual sense, </w:t>
-      </w:r>
-      <w:r>
-        <w:t>though less frequently also the sense of hearing or smell</w:t>
-      </w:r>
-      <w:r>
-        <w:t xml:space="preserve"> (cf. Bonsor n.d.)</w:t>
+        <w:t>Nevertheless</w:t>
+      </w:r>
+      <w:r>
+        <w:t>, Augmented Reality</w:t>
+      </w:r>
+      <w:r>
+        <w:t xml:space="preserve"> applications</w:t>
+      </w:r>
+      <w:r>
+        <w:t xml:space="preserve"> suffers from several disadvantages. First, they commonly need some form of visual markers in order to be recognized by the tracking engine. The markers need to be placed on the object that should be augmented</w:t>
+      </w:r>
+      <w:r>
+        <w:t>, which results in administrative effort.</w:t>
+      </w:r>
+      <w:r>
+        <w:t xml:space="preserve"> </w:t>
+      </w:r>
+      <w:r>
+        <w:t>S</w:t>
+      </w:r>
+      <w:r>
+        <w:t>ome Augmented Reality frameworks, like Vuforia for instance, offer object recognition simply by scanning its outline</w:t>
+      </w:r>
+      <w:r>
+        <w:t xml:space="preserve"> (cf. Vuforia 2016).</w:t>
+      </w:r>
+      <w:r>
+        <w:t xml:space="preserve"> </w:t>
+      </w:r>
+      <w:r>
+        <w:t xml:space="preserve">However, </w:t>
+      </w:r>
+      <w:r>
+        <w:t xml:space="preserve">this technology could still prove to be complicated </w:t>
+      </w:r>
+      <w:r>
+        <w:t xml:space="preserve">to use </w:t>
+      </w:r>
+      <w:r>
+        <w:t xml:space="preserve">due to </w:t>
+      </w:r>
+      <w:r>
+        <w:t xml:space="preserve">the necessity of a high resolution camera that can handle </w:t>
+      </w:r>
+      <w:r>
+        <w:t xml:space="preserve">insufficient </w:t>
+      </w:r>
+      <w:r>
+        <w:t>or mixed lighting conditions, which could be expected in factories.</w:t>
+      </w:r>
+    </w:p>
+    <w:p>
+      <w:pPr>
+        <w:pStyle w:val="berschrift3"/>
+      </w:pPr>
+      <w:bookmarkStart w:id="16" w:name="_Toc440884253"/>
+      <w:r>
+        <w:t>Mixed reality</w:t>
+      </w:r>
+      <w:bookmarkEnd w:id="16"/>
+    </w:p>
+    <w:p>
+      <w:r>
+        <w:t>Mixed reality offers a flexible combination of Augmented and Virtual Reality. In mixed reality, users can see computer-generated objects in addition to the real world. Admittedly, the line between Augmented Reality and mixed reality can be described as vague at best</w:t>
+      </w:r>
+      <w:r>
+        <w:t xml:space="preserve"> and might have only been created for marketing purposes (cf. Johnson 2015)</w:t>
+      </w:r>
+      <w:r>
+        <w:t xml:space="preserve">. The main difference between them is </w:t>
+      </w:r>
+      <w:r>
+        <w:t>that in mixed reality the computer-generated objects are not triggered by analysis of image features, but rather by a different, external source, for instance by a human being drawing on overlay indicators on the screen.</w:t>
+      </w:r>
+    </w:p>
+    <w:p>
+      <w:pPr>
+        <w:pStyle w:val="berschrift2"/>
+      </w:pPr>
+      <w:bookmarkStart w:id="17" w:name="_Toc440884254"/>
+      <w:r>
+        <w:t>Hardware</w:t>
+      </w:r>
+      <w:bookmarkEnd w:id="17"/>
+    </w:p>
+    <w:p>
+      <w:r>
+        <w:t>There are several different types of hardware that can be utilized in the context of remote support applications. As stated above, an essential characteristic is the ability to move around freely. As a result, only mobile devices qualify to be used by the worker. It must be noted that for the helper, on the other hand, desktop computers are entirely eligible, as there is no imminent need for moving around while assisting the worker. Broadly speaking, there are two main groups of mobile devices, which will be described in more detail in the following.</w:t>
+      </w:r>
+    </w:p>
+    <w:p>
+      <w:pPr>
+        <w:pStyle w:val="berschrift3"/>
+      </w:pPr>
+      <w:bookmarkStart w:id="18" w:name="_Toc440884255"/>
+      <w:r>
+        <w:t>Handheld devices</w:t>
+      </w:r>
+      <w:bookmarkEnd w:id="18"/>
+    </w:p>
+    <w:p>
+      <w:r>
+        <w:t xml:space="preserve">The term handheld devices refers to all electronic telecommunication devices that can be carried around and, as the name implies, held in a hand. Handheld devices are in most cases equipped with a display screen that is able to process touch inputs. Most commonly, handheld devices are smartphones and tablets. For remote support applications, both types can be used. Tablets have a slight advantage of larger screen sizes, while smartphones, in comparison, are less disruptive as they demand less space when carried around. All handheld devices, however, prevent </w:t>
+      </w:r>
+      <w:r>
+        <w:lastRenderedPageBreak/>
+        <w:t>workers from using both hands, thus limiting them in carrying out their work without distractions.</w:t>
+      </w:r>
+    </w:p>
+    <w:p>
+      <w:pPr>
+        <w:pStyle w:val="berschrift3"/>
+      </w:pPr>
+      <w:bookmarkStart w:id="19" w:name="_Toc440884256"/>
+      <w:r>
+        <w:t>Wearable devices</w:t>
+      </w:r>
+      <w:bookmarkEnd w:id="19"/>
+    </w:p>
+    <w:p>
+      <w:r>
+        <w:t>In brief, a wearable device can be described as electronic technology which can be worn on the body, without the need of holding it (cf. Tehrani &amp; Andrew 2014). Over the last years, there was a vast amount of newly presented wearable devices, ranging from smart glasses like the Google Glass to smart watches, like Apple’s iWatch. While watches do not meet the requirements for being a part of a remote support applications due to the lack of a camera and a significantly limited screen size, smart glasses, on the other hand, can be employed to be used in such a setting. They have a limited screen size compared to tablets but come with the substantial advantage that the worker can perform tasks using both hands.</w:t>
+      </w:r>
+    </w:p>
+    <w:p>
+      <w:r>
+        <w:t>Huang et al. (2013) propose an alternative to the previously described devices, as they are rather targeting the consumer market than specific industries and environments. Their solution consists of a common safety helmet that is equipped with a camera capturing the visual field of the worker, a near-eye display as well as a microphone and headphones for speech communication with the helper. They decided to use a near-eye display because it enables users to keep a clear view of the surrounding environment (cf. Huang et al. 2013). This is particularly important in safety-critical settings like production factories.</w:t>
+      </w:r>
+    </w:p>
+    <w:p>
+      <w:pPr>
+        <w:pStyle w:val="berschrift2"/>
+      </w:pPr>
+      <w:bookmarkStart w:id="20" w:name="_Toc440884257"/>
+      <w:r>
+        <w:t>Software</w:t>
+      </w:r>
+      <w:bookmarkEnd w:id="20"/>
+    </w:p>
+    <w:p>
+      <w:pPr>
+        <w:pStyle w:val="berschrift3"/>
+      </w:pPr>
+      <w:bookmarkStart w:id="21" w:name="_Toc440884258"/>
+      <w:r>
+        <w:t>Desktop application</w:t>
+      </w:r>
+      <w:r>
+        <w:t>s</w:t>
+      </w:r>
+      <w:bookmarkEnd w:id="21"/>
+    </w:p>
+    <w:p>
+      <w:r>
+        <w:t xml:space="preserve">A </w:t>
+      </w:r>
+      <w:r>
+        <w:t>d</w:t>
+      </w:r>
+      <w:r>
+        <w:t xml:space="preserve">esktop application is software that runs </w:t>
+      </w:r>
+      <w:r>
+        <w:t>stand</w:t>
+      </w:r>
+      <w:r>
+        <w:t>alone on a PC or laptop. It needs to be installed on a single device before it can be executed. If one or more parts of the software need to be changed, a new version or an update of the software has to be installed. Typical desktop applications include text processors and video or music players</w:t>
+      </w:r>
+      <w:r>
+        <w:t xml:space="preserve"> (cf. Smith n.d.)</w:t>
       </w:r>
       <w:r>
         <w:t xml:space="preserve">. </w:t>
       </w:r>
       <w:r>
-        <w:t>In other words, „Augmented Reality adds graphics, sounds, haptic feedback and smell to the natural world as it exists“ (Bonsor n.d.). Popular applications like Wikitude, for instance, recognize tourist attractions through user’s camera feeds and label them accordingly on the screen (cf. Wikitude 2016).</w:t>
+        <w:t>Popular programming language</w:t>
+      </w:r>
+      <w:r>
+        <w:t>s</w:t>
+      </w:r>
+      <w:r>
+        <w:t xml:space="preserve"> for the development of desktop applicatio</w:t>
+      </w:r>
+      <w:r>
+        <w:t>ns are Java and Microsoft .NET.</w:t>
+      </w:r>
+      <w:r>
+        <w:t xml:space="preserve"> While applications written in Java can be used on any desktop device that has Java installed, those written in Microsoft .NET can only be executed with</w:t>
+      </w:r>
+      <w:r>
+        <w:t xml:space="preserve"> their</w:t>
+      </w:r>
+      <w:r>
+        <w:t xml:space="preserve"> full potential on devices that run on the Microsoft Windows operating system.</w:t>
+      </w:r>
+    </w:p>
+    <w:p>
+      <w:pPr>
+        <w:pStyle w:val="berschrift3"/>
+      </w:pPr>
+      <w:bookmarkStart w:id="22" w:name="_Toc440884259"/>
+      <w:r>
+        <w:lastRenderedPageBreak/>
+        <w:t>Mobile applications</w:t>
+      </w:r>
+      <w:bookmarkEnd w:id="22"/>
+    </w:p>
+    <w:p>
+      <w:r>
+        <w:t>Mobile applications are computer programs that run on mobile, mostly handheld devices like smartphones and tablets. Similar to desktop applications, they run natively within the device’s operating system. Native mobile application presents developers with the problem that applications have to be separately implemented for the different operating systems, for instance in Java for Android or in Swift for iOS.</w:t>
+      </w:r>
+    </w:p>
+    <w:p>
+      <w:r>
+        <w:t>There are several frameworks, like Apache Cordova (2016), for instance, which try to help solve this problem by offering developers the option to generate applications for smartphones from a single code base to a variety of operating systems. Typically, these cross-platform applications are written in a similar way as web-based applications, using HTML, JavaScript and CSS, which is then displayed in a special web-view layer within an operating system specific native application. While this offers developers more flexibility regarding the portability of their application and a significantly reduced time required for the implementation, cross-platform applications typically cannot exploit the operating system’s full potential, due to their one-size-fits-all approach (cf. Ciman, Gaggi &amp; Gonzo 2014).</w:t>
+      </w:r>
+    </w:p>
+    <w:p>
+      <w:pPr>
+        <w:pStyle w:val="berschrift3"/>
+      </w:pPr>
+      <w:bookmarkStart w:id="23" w:name="_Toc440884260"/>
+      <w:r>
+        <w:t>Web-based applications</w:t>
+      </w:r>
+      <w:bookmarkEnd w:id="23"/>
+    </w:p>
+    <w:p>
+      <w:r>
+        <w:t>In contrast</w:t>
+      </w:r>
+      <w:r>
+        <w:t xml:space="preserve"> to the previously described application types</w:t>
+      </w:r>
+      <w:r>
+        <w:t>, w</w:t>
+      </w:r>
+      <w:r>
+        <w:t>eb</w:t>
+      </w:r>
+      <w:r>
+        <w:t xml:space="preserve">-based applications </w:t>
+      </w:r>
+      <w:r>
+        <w:t xml:space="preserve">do not need to be locally installed on the device, but are rather accessed through a web browser. </w:t>
+      </w:r>
+      <w:r>
+        <w:t>T</w:t>
+      </w:r>
+      <w:r>
+        <w:t>hey consist of HTML pages, which can either be static files or dynamically created</w:t>
+      </w:r>
+      <w:r>
+        <w:t xml:space="preserve"> ones</w:t>
+      </w:r>
+      <w:r>
+        <w:t>, with additional JavaScript and CSS files to extend and improve the web page’s layout and functionality.</w:t>
+      </w:r>
+      <w:r>
+        <w:t xml:space="preserve"> Typically, web-based applications are built on the client-server principle. </w:t>
+      </w:r>
+      <w:r>
+        <w:t>Clients request the web page from the server</w:t>
+      </w:r>
+      <w:r>
+        <w:t>, and display it in the browser upon response.</w:t>
+      </w:r>
+    </w:p>
+    <w:p>
+      <w:r>
+        <w:t xml:space="preserve">Compared to desktop applications, web-based applications offer the advantage that they can be maintained with </w:t>
+      </w:r>
+      <w:r>
+        <w:t>less effort, since the software only need</w:t>
+      </w:r>
+      <w:r>
+        <w:t>s</w:t>
+      </w:r>
+      <w:r>
+        <w:t xml:space="preserve"> to be changed once on the server it runs on, instead of each device that installed it. Furthermore, web-based applications can be used from anywhere as long as the device is connected to the internet, while desktop applications are physically constrained to the device they are installed on. On the other hand, due to their confined environment, desktop applications are less vulnerable to security risks</w:t>
+      </w:r>
+      <w:r>
+        <w:t xml:space="preserve"> (cf. Smith n.d.).</w:t>
+      </w:r>
+    </w:p>
+    <w:p>
+      <w:r>
+        <w:lastRenderedPageBreak/>
+        <w:t>One approach that has received a substantial amount of attention over the last few years is responsive web design. Its aim is the „creation of web sites that take into account different types of devices, usually from mobile phones to desktops, and optimize viewing experience for the device at hand“ (Voutilainen &amp; Salonen 2015, p. 1f).</w:t>
       </w:r>
       <w:r>
         <w:t xml:space="preserve"> </w:t>
       </w:r>
       <w:r>
-        <w:t>Most commonly</w:t>
-      </w:r>
-      <w:r>
-        <w:t>,</w:t>
-      </w:r>
-      <w:r>
-        <w:t xml:space="preserve"> there is a tracking engine that examines still frames</w:t>
-      </w:r>
-      <w:r>
-        <w:t xml:space="preserve"> of</w:t>
-      </w:r>
-      <w:r>
-        <w:t xml:space="preserve"> the video feed and matches them against </w:t>
-      </w:r>
-      <w:r>
-        <w:t xml:space="preserve">specific patterns. This technique </w:t>
-      </w:r>
-      <w:r>
-        <w:t>originates from</w:t>
-      </w:r>
-      <w:r>
-        <w:t xml:space="preserve"> the field of computer vision.</w:t>
-      </w:r>
-    </w:p>
-    <w:p>
-      <w:r>
-        <w:t>Nevertheless</w:t>
-      </w:r>
-      <w:r>
-        <w:t>, Augmented Reality suffers from several disadvantages. First, they commonly need some form of visual markers in order to be recognized by the tracking engine. The markers need to be placed on the object that should be augmented</w:t>
-      </w:r>
-      <w:r>
-        <w:t>, which results in administrative effort.</w:t>
-      </w:r>
-      <w:r>
-        <w:t xml:space="preserve"> </w:t>
-      </w:r>
-      <w:r>
-        <w:t>S</w:t>
-      </w:r>
-      <w:r>
-        <w:t>ome Augmented Reality frameworks, like Vuforia for instance, offer object recognition simply by scanning its outline</w:t>
-      </w:r>
-      <w:r>
-        <w:t xml:space="preserve"> (cf. Vuforia 2016).</w:t>
-      </w:r>
-      <w:r>
-        <w:t xml:space="preserve"> </w:t>
-      </w:r>
-      <w:r>
-        <w:t xml:space="preserve">However, </w:t>
-      </w:r>
-      <w:r>
-        <w:t xml:space="preserve">this technology could still prove to be complicated </w:t>
-      </w:r>
-      <w:r>
-        <w:t xml:space="preserve">to use </w:t>
-      </w:r>
-      <w:r>
-        <w:t xml:space="preserve">due to </w:t>
-      </w:r>
-      <w:r>
-        <w:t xml:space="preserve">the necessity of a high resolution camera that can handle </w:t>
-      </w:r>
-      <w:r>
-        <w:t xml:space="preserve">insufficient </w:t>
-      </w:r>
-      <w:r>
-        <w:t>or mixed lighting conditions, which could be expected in factories.</w:t>
-      </w:r>
-    </w:p>
-    <w:p>
-      <w:pPr>
-        <w:pStyle w:val="berschrift3"/>
-      </w:pPr>
-      <w:bookmarkStart w:id="12" w:name="_Toc440486648"/>
-      <w:r>
-        <w:t>Mixed reality</w:t>
-      </w:r>
-      <w:bookmarkEnd w:id="12"/>
-    </w:p>
-    <w:p>
-      <w:r>
-        <w:t>Mixed reality offers a flexible combination of Augmented and Virtual Reality. In mixed reality, users can see computer-generated objects in addition to the real world. Admittedly, the line between Augmented Reality and mixed reality can be described as vague at best</w:t>
-      </w:r>
-      <w:r>
-        <w:t xml:space="preserve"> and might have only been created for marketing purposes (cf. Johnson 2015)</w:t>
-      </w:r>
-      <w:r>
-        <w:t xml:space="preserve">. The main difference between them is </w:t>
-      </w:r>
-      <w:r>
-        <w:t>that in mixed reality the computer-generated objects are not triggered by analysis of image features, but rather by a different, external source, for instance by a human being drawing on overlay indicators on the screen.</w:t>
+        <w:t xml:space="preserve">This is achieved through the use of flexible grids and images and CSS3 media queries. With media queries, it is possible to create different CSS rules depending on specific attributes of the device, like screen size or the current orientation of the device (cf. Johansen, </w:t>
+      </w:r>
+      <w:r>
+        <w:t xml:space="preserve">Pagani </w:t>
+      </w:r>
+      <w:r>
+        <w:t>Britto &amp; Cusin 2013, p. 1).</w:t>
+      </w:r>
+      <w:r>
+        <w:t xml:space="preserve"> This enables developers to write </w:t>
+      </w:r>
+      <w:r>
+        <w:t xml:space="preserve">web </w:t>
+      </w:r>
+      <w:r>
+        <w:t xml:space="preserve">applications that can be used on devices with large screens as well as </w:t>
+      </w:r>
+      <w:r>
+        <w:t>device with very small screens, like smartphones or even wearables like smart glasses, without considering the device’s operating system.</w:t>
       </w:r>
     </w:p>
     <w:p>
       <w:pPr>
         <w:pStyle w:val="berschrift2"/>
       </w:pPr>
-      <w:r>
-        <w:t>Architecture</w:t>
-      </w:r>
-    </w:p>
-    <w:p>
-      <w:pPr>
-        <w:pStyle w:val="berschrift3"/>
-      </w:pPr>
-      <w:r>
-        <w:t>Client-server</w:t>
-      </w:r>
-    </w:p>
-    <w:p>
-      <w:r>
-        <w:t>In a client-server network, both parties exchange data over a network connection. C</w:t>
-      </w:r>
-      <w:r>
-        <w:t xml:space="preserve">lients can request </w:t>
-      </w:r>
-      <w:r>
-        <w:t xml:space="preserve">files from the server, </w:t>
-      </w:r>
-      <w:r>
-        <w:t xml:space="preserve">for instance </w:t>
-      </w:r>
-      <w:r>
-        <w:t xml:space="preserve">via protocols like HTTP, or any other protocol the server can process. The server’s task is to fulfil the request of the client. In other words, the server </w:t>
-      </w:r>
-      <w:r>
-        <w:rPr>
-          <w:i/>
-        </w:rPr>
-        <w:t>responds</w:t>
-      </w:r>
-      <w:r>
-        <w:t xml:space="preserve"> to it. In a standard HTTP environment, this principle is called request-response</w:t>
-      </w:r>
-      <w:r>
-        <w:t>.</w:t>
-      </w:r>
-      <w:r>
-        <w:t xml:space="preserve"> (cf. Sinha 1992, p. 78f)</w:t>
-      </w:r>
-      <w:r>
-        <w:t>.</w:t>
-      </w:r>
-    </w:p>
-    <w:p>
-      <w:r>
-        <w:lastRenderedPageBreak/>
-        <w:t xml:space="preserve">Since the introduction of WebSockets, it is possible to maintain a full-duplex connection between client and server, which was not possible before. </w:t>
-      </w:r>
-      <w:r>
-        <w:t xml:space="preserve">The standard HTTP connection is upgraded to a WebSocket connection with an additional initial handshake, which enables WebSockets to use the same port </w:t>
-      </w:r>
-      <w:r>
-        <w:t xml:space="preserve">as </w:t>
-      </w:r>
-      <w:r>
-        <w:t>used for the HTTP connection. A significant advantage of this approach is the low latency for network transfer</w:t>
-      </w:r>
-      <w:r>
-        <w:t xml:space="preserve"> (cf. Davies, Zeiss &amp; Gabner 2012, p. 3)</w:t>
-      </w:r>
-      <w:r>
-        <w:t>.</w:t>
-      </w:r>
-    </w:p>
-    <w:p>
-      <w:r>
-        <w:t>For the implementation of a remote support application using this architecture, this implies that if two clients want to exchange data like audio and video streams, the server must implement the logic to facilitate this functionality. The main tasks are setting up a connection between two users and transfer the received data from one</w:t>
-      </w:r>
-      <w:r>
-        <w:t xml:space="preserve"> client</w:t>
-      </w:r>
-      <w:r>
-        <w:t xml:space="preserve"> to the other. It has to be noted, that in the scenario at hand there is no actual connection between the users but rather separate client-server request and response connections</w:t>
-      </w:r>
-      <w:r>
-        <w:t xml:space="preserve"> handled by the server. To the</w:t>
-      </w:r>
-      <w:r>
-        <w:t xml:space="preserve"> clients</w:t>
-      </w:r>
-      <w:r>
-        <w:t>, however, it appears like they are connected together directly, while in reality the data is transferred over a server. Consequently, the latency for the network transfer is higher, even when WebSockets are used for maintaining connections between the server and the clients.</w:t>
-      </w:r>
-    </w:p>
-    <w:p>
-      <w:pPr>
-        <w:pStyle w:val="berschrift3"/>
-      </w:pPr>
-      <w:r>
-        <w:t>Peer-to-peer</w:t>
-      </w:r>
-    </w:p>
-    <w:p>
-      <w:r>
-        <w:t>On the contrary, with peer-to-peer connections, clients are linked together directly, over the s</w:t>
-      </w:r>
-      <w:r>
-        <w:t>hortest available network path, which results in lower latency for the network transfer compared to a client-server architecture. It has to be noted, however, that in order for setting up a peer-to-peer connection, a server is still necessary for the clients to find each other and start the connection. After the connection setup, the data is exchanged directly, without passing the server.</w:t>
-      </w:r>
-      <w:r>
-        <w:t xml:space="preserve"> This paradigm benefits remote support applications because they are inherently data-intense due to the </w:t>
-      </w:r>
-      <w:r>
-        <w:t xml:space="preserve">constant </w:t>
-      </w:r>
-      <w:r>
-        <w:t>amount of data transfer of audio and video streaming.</w:t>
-      </w:r>
-    </w:p>
-    <w:p>
-      <w:r>
-        <w:t>One peer-to-peer technology that has emerged over the past few years is Web Real-Time Communication (WebRTC). It enables web browsers and mobile applications to share peer-to-peer connections without the installation of additional software or plugins. This offers a substantial advantage to web developers, who are now able to implement real-time communication applications like video chats for web browsers with the use of a JavaScript API, without any special knowledge about telecommunication technology.</w:t>
-      </w:r>
-    </w:p>
-    <w:p>
-      <w:pPr>
-        <w:pStyle w:val="berschrift2"/>
-      </w:pPr>
-      <w:r>
-        <w:lastRenderedPageBreak/>
-        <w:t>Software</w:t>
-      </w:r>
-    </w:p>
-    <w:p>
-      <w:pPr>
-        <w:pStyle w:val="berschrift3"/>
-      </w:pPr>
-      <w:r>
-        <w:t>Desktop application</w:t>
-      </w:r>
-      <w:r>
-        <w:t>s</w:t>
-      </w:r>
-    </w:p>
-    <w:p>
-      <w:r>
-        <w:t xml:space="preserve">A </w:t>
-      </w:r>
-      <w:r>
-        <w:t>d</w:t>
-      </w:r>
-      <w:r>
-        <w:t xml:space="preserve">esktop application is software that runs </w:t>
-      </w:r>
-      <w:r>
-        <w:t>stand</w:t>
-      </w:r>
-      <w:r>
-        <w:t>alone on a PC or laptop. It needs to be installed on a single device before it can be executed. If one or more parts of the software need to be changed, a new version or an update of the software has to be installed. Typical desktop applications include text processors and video or music players</w:t>
-      </w:r>
-      <w:r>
-        <w:t xml:space="preserve"> (cf. Smith n.d.)</w:t>
-      </w:r>
-      <w:r>
-        <w:t xml:space="preserve">. </w:t>
-      </w:r>
-      <w:r>
-        <w:t>Popular programming language</w:t>
-      </w:r>
-      <w:r>
-        <w:t>s</w:t>
-      </w:r>
-      <w:r>
-        <w:t xml:space="preserve"> for the development of desktop applicatio</w:t>
-      </w:r>
-      <w:r>
-        <w:t>ns are Java and Microsoft .NET.</w:t>
-      </w:r>
-      <w:r>
-        <w:t xml:space="preserve"> While applications written in Java can be used on any desktop device that has Java installed, those written in Microsoft .NET can only be executed with</w:t>
-      </w:r>
-      <w:r>
-        <w:t xml:space="preserve"> their</w:t>
-      </w:r>
-      <w:r>
-        <w:t xml:space="preserve"> full potential on devices that run on the Microsoft Windows operating system.</w:t>
-      </w:r>
-    </w:p>
-    <w:p>
-      <w:pPr>
-        <w:pStyle w:val="berschrift3"/>
-      </w:pPr>
-      <w:r>
-        <w:t>Mobile applications</w:t>
-      </w:r>
-    </w:p>
-    <w:p>
-      <w:r>
-        <w:t>Mobile applications are computer programs that run on mobile, mostly handheld devices like smartphones and tablets. Similar to desktop applications, they run natively within the device’s operating system. Native mobile application presents developers with the problem that applications have to be separately implemented for the different operating systems, for instance in Java for Android or in Swift for iOS.</w:t>
-      </w:r>
-    </w:p>
-    <w:p>
-      <w:r>
-        <w:t>There are several frameworks, like Apache Cordova (2016), for instance, which try to help solve this problem by offering developers the option to generate applications for smartphones from a single code base to a variety of operating systems. Typically, these cross-platform applications are written in a similar way as web-based applications, using HTML, JavaScript and CSS, which is then displayed in a special web-view layer within an operating system specific native application. While this offers developers more flexibility regarding the portability of their application and a significantly reduced time required for the implementation, cross-platform applications typically cannot exploit the operating system’s full potential, due to their one-size-fits-all approach (cf. Ciman, Gaggi &amp; Gonzo 2014).</w:t>
-      </w:r>
-    </w:p>
-    <w:p>
-      <w:pPr>
-        <w:pStyle w:val="berschrift3"/>
-      </w:pPr>
-      <w:r>
-        <w:t>Web-based applications</w:t>
-      </w:r>
-    </w:p>
-    <w:p>
-      <w:r>
-        <w:t>In contrast</w:t>
-      </w:r>
-      <w:r>
-        <w:t xml:space="preserve"> to the previously described application types</w:t>
-      </w:r>
-      <w:r>
-        <w:t>, w</w:t>
-      </w:r>
-      <w:r>
-        <w:t>eb</w:t>
-      </w:r>
-      <w:r>
-        <w:t xml:space="preserve">-based applications </w:t>
-      </w:r>
-      <w:r>
-        <w:t xml:space="preserve">do not need to be locally installed on the device, but are rather accessed through a web browser. </w:t>
-      </w:r>
-      <w:r>
-        <w:t>T</w:t>
-      </w:r>
-      <w:r>
-        <w:t>hey consist of HTML pages, which can either be static files or dynamically created, with additional JavaScript and CSS files to extend and improve the web page’s layout and functionality.</w:t>
-      </w:r>
-      <w:r>
-        <w:t xml:space="preserve"> Typically, web-based applications are built on the </w:t>
-      </w:r>
-      <w:r>
-        <w:lastRenderedPageBreak/>
-        <w:t xml:space="preserve">client-server principle. </w:t>
-      </w:r>
-      <w:r>
-        <w:t>Clients request the web page from the server</w:t>
-      </w:r>
-      <w:r>
-        <w:t>, and display it in the browser upon response.</w:t>
-      </w:r>
-    </w:p>
-    <w:p>
-      <w:r>
-        <w:t xml:space="preserve">Compared to desktop applications, web-based applications offer the advantage that they can be maintained with </w:t>
-      </w:r>
-      <w:r>
-        <w:t>less effort, since the software only need</w:t>
-      </w:r>
-      <w:r>
-        <w:t>s</w:t>
-      </w:r>
-      <w:r>
-        <w:t xml:space="preserve"> to be changed once on the server it runs on, instead of each device that installed it. Furthermore, web-based applications can be used from anywhere as long as the device is connected to the internet, while desktop applications are physically constrained to the device they are installed on. On the other hand, due to their confined environment, desktop applications are less vulnerable to security risks</w:t>
-      </w:r>
-      <w:r>
-        <w:t xml:space="preserve"> (cf. Smith n.d.).</w:t>
-      </w:r>
-    </w:p>
-    <w:p>
-      <w:r>
-        <w:t>One approach that has received a substantial amount of attention over the last few years is responsive web design. Its aim is the „creation of web sites that take into account different types of devices, usually from mobile phones to desktops, and optimize viewing experience for the device at hand“ (Voutilainen &amp; Salonen 2015, p. 1f).</w:t>
-      </w:r>
-      <w:r>
-        <w:t xml:space="preserve"> </w:t>
-      </w:r>
-      <w:r>
-        <w:t xml:space="preserve">This is achieved through the use of flexible grids and images and CSS3 media queries. With media queries, it is possible to create different CSS rules depending on specific attributes of the device, like screen size or the current orientation of the device (cf. Johansen, </w:t>
-      </w:r>
-      <w:r>
-        <w:t xml:space="preserve">Pagani </w:t>
-      </w:r>
-      <w:r>
-        <w:t>Britto &amp; Cusin 2013, p. 1).</w:t>
-      </w:r>
-    </w:p>
-    <w:p>
-      <w:pPr>
-        <w:pStyle w:val="berschrift2"/>
-      </w:pPr>
-      <w:bookmarkStart w:id="13" w:name="_Toc440486649"/>
-      <w:r>
-        <w:t>Hardware</w:t>
-      </w:r>
-      <w:bookmarkEnd w:id="13"/>
-    </w:p>
-    <w:p>
-      <w:r>
-        <w:t xml:space="preserve">There are several different types of hardware </w:t>
-      </w:r>
-      <w:r>
-        <w:t xml:space="preserve">that can be utilized in the context of remote support applications. </w:t>
-      </w:r>
-      <w:r>
-        <w:t xml:space="preserve">As stated above, </w:t>
-      </w:r>
-      <w:r>
-        <w:t xml:space="preserve">an essential characteristic is the ability to move around freely. As a result, </w:t>
-      </w:r>
-      <w:r>
-        <w:t>only mobile devices qualify to be used by the worker</w:t>
-      </w:r>
-      <w:r>
-        <w:t xml:space="preserve">. </w:t>
-      </w:r>
-      <w:r>
-        <w:t>It must be noted that for the helper, on the other hand, desktop computers are entirely eligible, as there is no imminent need for moving around while assisting the worker.</w:t>
-      </w:r>
-      <w:r>
-        <w:t xml:space="preserve"> Broadly speaking</w:t>
-      </w:r>
-      <w:r>
-        <w:t>, there are two main groups of mobile devices, which will be described in more detail</w:t>
-      </w:r>
-      <w:r>
-        <w:t xml:space="preserve"> in the following.</w:t>
-      </w:r>
-    </w:p>
-    <w:p>
-      <w:pPr>
-        <w:pStyle w:val="berschrift3"/>
-      </w:pPr>
-      <w:bookmarkStart w:id="14" w:name="_Toc440486650"/>
-      <w:r>
-        <w:t>Handheld devices</w:t>
-      </w:r>
-      <w:bookmarkEnd w:id="14"/>
-    </w:p>
-    <w:p>
-      <w:r>
-        <w:t>The term handheld devices refers to all electronic telecommunication devices that can be carried around</w:t>
-      </w:r>
-      <w:r>
-        <w:t xml:space="preserve"> and, as the name implies, held in a hand. Handheld devices are </w:t>
-      </w:r>
-      <w:r>
-        <w:t xml:space="preserve">in most cases </w:t>
-      </w:r>
-      <w:r>
-        <w:t>equipped with a display screen that is able to process touch inputs.</w:t>
-      </w:r>
-      <w:r>
-        <w:t xml:space="preserve"> Most commonly, handheld devices are smartphones and tablets. For remote support applications, both types can be used. Tablets have a slight advantage of larger screen sizes, while smartphones, in comparison, are less disruptive as they </w:t>
-      </w:r>
-      <w:r>
-        <w:lastRenderedPageBreak/>
-        <w:t xml:space="preserve">demand less space when carried around. All handheld devices, however, prevent workers from using both hands, thus limiting </w:t>
-      </w:r>
-      <w:r>
-        <w:t>them in carrying out their work without distractions.</w:t>
-      </w:r>
-    </w:p>
-    <w:p>
-      <w:pPr>
-        <w:pStyle w:val="berschrift3"/>
-      </w:pPr>
-      <w:bookmarkStart w:id="15" w:name="_Toc440486651"/>
-      <w:r>
-        <w:t>Wearable devices</w:t>
-      </w:r>
-      <w:bookmarkEnd w:id="15"/>
-    </w:p>
-    <w:p>
-      <w:r>
-        <w:t>In brief, a wearable device can be described as electronic technology which can be worn on the body, without the need of holding it</w:t>
-      </w:r>
-      <w:r>
-        <w:t xml:space="preserve"> (cf. Tehrani &amp; Andrew 2014)</w:t>
-      </w:r>
-      <w:r>
-        <w:t>. Over the last years, there was a vast amount of newly presented wearable devices, ranging from smart glasses like</w:t>
-      </w:r>
-      <w:r>
-        <w:t xml:space="preserve"> the Google Glass to smart watch</w:t>
-      </w:r>
-      <w:r>
-        <w:t xml:space="preserve">es, like Apple’s iWatch. </w:t>
-      </w:r>
-      <w:r>
-        <w:t>While watches do not meet the requirements for being a part of a remote support applications due to the lack of a camera and a significantly limited screen size, smart glasses, on the other hand, can be employed to be used in such a setting. They come with the substantial advantage that the worker can perform tasks using both hands.</w:t>
-      </w:r>
-    </w:p>
-    <w:p>
-      <w:r>
-        <w:t>Huang et al. (2013) propose an alternative to the previ</w:t>
-      </w:r>
-      <w:r>
-        <w:t>ously described devices, as they</w:t>
-      </w:r>
-      <w:r>
-        <w:t xml:space="preserve"> are rather targeting the consumer market than specific industries and environments.</w:t>
-      </w:r>
-      <w:r>
-        <w:t xml:space="preserve"> Their solution consists of a common safety helmet that is equipped with </w:t>
-      </w:r>
-      <w:r>
-        <w:t>a camera capturing the visual field of the worker, a near-eye display as well as a microphone and headphones for speech communication with the helper. They decided to use a near-eye display because it enables users to keep a clear view of the surrounding environment (cf. Huang et al. 2013). This is particularly important in safety-critical settings like production factories.</w:t>
+      <w:bookmarkStart w:id="24" w:name="_Toc440884261"/>
+      <w:r>
+        <w:t>Research conclusions</w:t>
+      </w:r>
+      <w:bookmarkEnd w:id="24"/>
+    </w:p>
+    <w:p>
+      <w:r>
+        <w:t>The present research has led to the following conclusions about the prototype development of a remote support application: In order to target a maximum possible number of devices with a single code base, the prototype will be d</w:t>
+      </w:r>
+      <w:r>
+        <w:t>eveloped as as web</w:t>
+      </w:r>
+      <w:r>
+        <w:t>-based</w:t>
+      </w:r>
+      <w:r>
+        <w:t xml:space="preserve"> application that can be accessed through web browsers. </w:t>
+      </w:r>
+      <w:r>
+        <w:t>With this choice, the application can be used on desktop computers with large screens as well as smartphones or even smaller devices like smart glasses or possibly smart watches, provided they are equipped with a browser.</w:t>
+      </w:r>
+    </w:p>
+    <w:p>
+      <w:r>
+        <w:t xml:space="preserve">For the connection architecture, the application will use the client-server model for the user discovery and the connection establishment, and peer-to-peer connections using WebRTC after finishing this process. </w:t>
+      </w:r>
+      <w:r>
+        <w:t>This removes the complex logic behind video chat applications regarding network connections and security as well as video and audio streaming, since that is already part of WebRTC’s functionality and can be accessed through the JavaScript API directly in the web browser.</w:t>
+      </w:r>
+    </w:p>
+    <w:p>
+      <w:r>
+        <w:t xml:space="preserve">To implement vision enhancement, mixed reality will be used. </w:t>
+      </w:r>
+      <w:r>
+        <w:t>With HTML5 video and canvas elements, it is possible to render helping indications on</w:t>
+      </w:r>
+      <w:r>
+        <w:t xml:space="preserve"> top</w:t>
+      </w:r>
+      <w:r>
+        <w:t xml:space="preserve"> the</w:t>
+      </w:r>
+      <w:r>
+        <w:t xml:space="preserve"> video feed</w:t>
+      </w:r>
+      <w:r>
+        <w:t xml:space="preserve"> without any complex logic behind it. </w:t>
+      </w:r>
+      <w:r>
+        <w:t>Consequently, no computer vision algorithms will be needed to recognize objects in the workspace to perform enhancement with Augmented Reality.</w:t>
       </w:r>
     </w:p>
     <w:p>
@@ -6211,14 +6959,14 @@
       <w:pPr>
         <w:pStyle w:val="berschrift1"/>
       </w:pPr>
-      <w:bookmarkStart w:id="16" w:name="_Toc438987631"/>
-      <w:bookmarkStart w:id="17" w:name="_Toc440486652"/>
+      <w:bookmarkStart w:id="25" w:name="_Toc438987631"/>
+      <w:bookmarkStart w:id="26" w:name="_Toc440884262"/>
       <w:r>
         <w:lastRenderedPageBreak/>
         <w:t>WebRTC</w:t>
       </w:r>
-      <w:bookmarkEnd w:id="16"/>
-      <w:bookmarkEnd w:id="17"/>
+      <w:bookmarkEnd w:id="25"/>
+      <w:bookmarkEnd w:id="26"/>
     </w:p>
     <w:p>
       <w:r>
@@ -6243,11 +6991,11 @@
       <w:pPr>
         <w:pStyle w:val="berschrift2"/>
       </w:pPr>
-      <w:bookmarkStart w:id="18" w:name="_Toc440486653"/>
+      <w:bookmarkStart w:id="27" w:name="_Toc440884263"/>
       <w:r>
         <w:t>Overview</w:t>
       </w:r>
-      <w:bookmarkEnd w:id="18"/>
+      <w:bookmarkEnd w:id="27"/>
     </w:p>
     <w:p>
       <w:r>
@@ -6276,11 +7024,11 @@
       <w:pPr>
         <w:pStyle w:val="berschrift3"/>
       </w:pPr>
-      <w:bookmarkStart w:id="19" w:name="_Toc440486654"/>
+      <w:bookmarkStart w:id="28" w:name="_Toc440884264"/>
       <w:r>
         <w:t>Architecture</w:t>
       </w:r>
-      <w:bookmarkEnd w:id="19"/>
+      <w:bookmarkEnd w:id="28"/>
     </w:p>
     <w:p>
       <w:r>
@@ -6359,7 +7107,7 @@
         <w:pStyle w:val="Beschriftung"/>
         <w:jc w:val="center"/>
       </w:pPr>
-      <w:bookmarkStart w:id="20" w:name="_Toc440295811"/>
+      <w:bookmarkStart w:id="29" w:name="_Toc440884308"/>
       <w:r>
         <w:t xml:space="preserve">Figure </w:t>
       </w:r>
@@ -6387,17 +7135,17 @@
       <w:r>
         <w:t>: Overall WebRTC architecture</w:t>
       </w:r>
-      <w:bookmarkEnd w:id="20"/>
+      <w:bookmarkEnd w:id="29"/>
     </w:p>
     <w:p>
       <w:pPr>
         <w:pStyle w:val="berschrift3"/>
       </w:pPr>
-      <w:bookmarkStart w:id="21" w:name="_Toc440486655"/>
+      <w:bookmarkStart w:id="30" w:name="_Toc440884265"/>
       <w:r>
         <w:t>Functionality and features</w:t>
       </w:r>
-      <w:bookmarkEnd w:id="21"/>
+      <w:bookmarkEnd w:id="30"/>
     </w:p>
     <w:p>
       <w:r>
@@ -6478,7 +7226,7 @@
         <w:pStyle w:val="Beschriftung"/>
         <w:jc w:val="center"/>
       </w:pPr>
-      <w:bookmarkStart w:id="22" w:name="_Toc440295812"/>
+      <w:bookmarkStart w:id="31" w:name="_Toc440884309"/>
       <w:r>
         <w:t xml:space="preserve">Figure </w:t>
       </w:r>
@@ -6506,7 +7254,7 @@
       <w:r>
         <w:t>: The WebRTC triangle</w:t>
       </w:r>
-      <w:bookmarkEnd w:id="22"/>
+      <w:bookmarkEnd w:id="31"/>
     </w:p>
     <w:p>
       <w:r>
@@ -6517,11 +7265,11 @@
       <w:pPr>
         <w:pStyle w:val="berschrift3"/>
       </w:pPr>
-      <w:bookmarkStart w:id="23" w:name="_Toc440486656"/>
+      <w:bookmarkStart w:id="32" w:name="_Toc440884266"/>
       <w:r>
         <w:t>History</w:t>
       </w:r>
-      <w:bookmarkEnd w:id="23"/>
+      <w:bookmarkEnd w:id="32"/>
     </w:p>
     <w:p>
       <w:r>
@@ -6555,11 +7303,11 @@
       <w:pPr>
         <w:pStyle w:val="berschrift3"/>
       </w:pPr>
-      <w:bookmarkStart w:id="24" w:name="_Toc440486657"/>
+      <w:bookmarkStart w:id="33" w:name="_Toc440884267"/>
       <w:r>
         <w:t>Advantages</w:t>
       </w:r>
-      <w:bookmarkEnd w:id="24"/>
+      <w:bookmarkEnd w:id="33"/>
     </w:p>
     <w:p>
       <w:r>
@@ -6696,12 +7444,12 @@
       <w:pPr>
         <w:pStyle w:val="berschrift3"/>
       </w:pPr>
-      <w:bookmarkStart w:id="25" w:name="_Toc440486658"/>
+      <w:bookmarkStart w:id="34" w:name="_Toc440884268"/>
       <w:r>
         <w:lastRenderedPageBreak/>
         <w:t>Limitations</w:t>
       </w:r>
-      <w:bookmarkEnd w:id="25"/>
+      <w:bookmarkEnd w:id="34"/>
     </w:p>
     <w:p>
       <w:r>
@@ -6798,7 +7546,7 @@
         <w:pStyle w:val="Beschriftung"/>
         <w:jc w:val="center"/>
       </w:pPr>
-      <w:bookmarkStart w:id="26" w:name="_Toc440295813"/>
+      <w:bookmarkStart w:id="35" w:name="_Toc440884310"/>
       <w:r>
         <w:t xml:space="preserve">Figure </w:t>
       </w:r>
@@ -6826,7 +7574,7 @@
       <w:r>
         <w:t>: Web browser market share in Austria in 2014</w:t>
       </w:r>
-      <w:bookmarkEnd w:id="26"/>
+      <w:bookmarkEnd w:id="35"/>
     </w:p>
     <w:p>
       <w:r>
@@ -6879,11 +7627,11 @@
       <w:pPr>
         <w:pStyle w:val="berschrift3"/>
       </w:pPr>
-      <w:bookmarkStart w:id="27" w:name="_Toc440486659"/>
+      <w:bookmarkStart w:id="36" w:name="_Toc440884269"/>
       <w:r>
         <w:t>Current status</w:t>
       </w:r>
-      <w:bookmarkEnd w:id="27"/>
+      <w:bookmarkEnd w:id="36"/>
     </w:p>
     <w:p>
       <w:r>
@@ -6902,13 +7650,13 @@
       <w:pPr>
         <w:pStyle w:val="berschrift2"/>
       </w:pPr>
-      <w:bookmarkStart w:id="28" w:name="_Toc438987633"/>
-      <w:bookmarkStart w:id="29" w:name="_Toc440486660"/>
+      <w:bookmarkStart w:id="37" w:name="_Toc438987633"/>
+      <w:bookmarkStart w:id="38" w:name="_Toc440884270"/>
       <w:r>
         <w:t>API components</w:t>
       </w:r>
-      <w:bookmarkEnd w:id="28"/>
-      <w:bookmarkEnd w:id="29"/>
+      <w:bookmarkEnd w:id="37"/>
+      <w:bookmarkEnd w:id="38"/>
     </w:p>
     <w:p>
       <w:r>
@@ -6925,11 +7673,11 @@
       <w:pPr>
         <w:pStyle w:val="berschrift3"/>
       </w:pPr>
-      <w:bookmarkStart w:id="30" w:name="_Toc440486661"/>
+      <w:bookmarkStart w:id="39" w:name="_Toc440884271"/>
       <w:r>
         <w:t>MediaStream</w:t>
       </w:r>
-      <w:bookmarkEnd w:id="30"/>
+      <w:bookmarkEnd w:id="39"/>
     </w:p>
     <w:p>
       <w:r>
@@ -7073,11 +7821,11 @@
       <w:pPr>
         <w:pStyle w:val="berschrift3"/>
       </w:pPr>
-      <w:bookmarkStart w:id="31" w:name="_Toc440486662"/>
+      <w:bookmarkStart w:id="40" w:name="_Toc440884272"/>
       <w:r>
         <w:t>PeerConnection</w:t>
       </w:r>
-      <w:bookmarkEnd w:id="31"/>
+      <w:bookmarkEnd w:id="40"/>
     </w:p>
     <w:p>
       <w:r>
@@ -7136,11 +7884,11 @@
       <w:pPr>
         <w:pStyle w:val="berschrift3"/>
       </w:pPr>
-      <w:bookmarkStart w:id="32" w:name="_Toc440486663"/>
+      <w:bookmarkStart w:id="41" w:name="_Toc440884273"/>
       <w:r>
         <w:t>DataChannel</w:t>
       </w:r>
-      <w:bookmarkEnd w:id="32"/>
+      <w:bookmarkEnd w:id="41"/>
     </w:p>
     <w:p>
       <w:r>
@@ -7175,23 +7923,23 @@
       <w:pPr>
         <w:pStyle w:val="berschrift2"/>
       </w:pPr>
-      <w:bookmarkStart w:id="33" w:name="_Toc438987634"/>
-      <w:bookmarkStart w:id="34" w:name="_Toc440486664"/>
+      <w:bookmarkStart w:id="42" w:name="_Toc438987634"/>
+      <w:bookmarkStart w:id="43" w:name="_Toc440884274"/>
       <w:r>
         <w:t>Connection setup</w:t>
       </w:r>
-      <w:bookmarkEnd w:id="33"/>
-      <w:bookmarkEnd w:id="34"/>
+      <w:bookmarkEnd w:id="42"/>
+      <w:bookmarkEnd w:id="43"/>
     </w:p>
     <w:p>
       <w:pPr>
         <w:pStyle w:val="berschrift3"/>
       </w:pPr>
-      <w:bookmarkStart w:id="35" w:name="_Toc440486665"/>
+      <w:bookmarkStart w:id="44" w:name="_Toc440884275"/>
       <w:r>
         <w:t>Signaling</w:t>
       </w:r>
-      <w:bookmarkEnd w:id="35"/>
+      <w:bookmarkEnd w:id="44"/>
     </w:p>
     <w:p>
       <w:r>
@@ -7209,11 +7957,11 @@
       <w:pPr>
         <w:pStyle w:val="berschrift3"/>
       </w:pPr>
-      <w:bookmarkStart w:id="36" w:name="_Toc440486666"/>
+      <w:bookmarkStart w:id="45" w:name="_Toc440884276"/>
       <w:r>
         <w:t>NAT problem</w:t>
       </w:r>
-      <w:bookmarkEnd w:id="36"/>
+      <w:bookmarkEnd w:id="45"/>
     </w:p>
     <w:p>
       <w:r>
@@ -7294,11 +8042,11 @@
       <w:pPr>
         <w:pStyle w:val="berschrift3"/>
       </w:pPr>
-      <w:bookmarkStart w:id="37" w:name="_Toc440486667"/>
+      <w:bookmarkStart w:id="46" w:name="_Toc440884277"/>
       <w:r>
         <w:t>ICE candidates</w:t>
       </w:r>
-      <w:bookmarkEnd w:id="37"/>
+      <w:bookmarkEnd w:id="46"/>
     </w:p>
     <w:p>
       <w:r>
@@ -7528,7 +8276,7 @@
         <w:pStyle w:val="Beschriftung"/>
         <w:jc w:val="center"/>
       </w:pPr>
-      <w:bookmarkStart w:id="38" w:name="_Toc440295814"/>
+      <w:bookmarkStart w:id="47" w:name="_Toc440884311"/>
       <w:r>
         <w:t xml:space="preserve">Figure </w:t>
       </w:r>
@@ -7556,17 +8304,17 @@
       <w:r>
         <w:t>: ICE candidate negotiation process</w:t>
       </w:r>
-      <w:bookmarkEnd w:id="38"/>
+      <w:bookmarkEnd w:id="47"/>
     </w:p>
     <w:p>
       <w:pPr>
         <w:pStyle w:val="berschrift3"/>
       </w:pPr>
-      <w:bookmarkStart w:id="39" w:name="_Toc440486668"/>
+      <w:bookmarkStart w:id="48" w:name="_Toc440884278"/>
       <w:r>
         <w:t>Session description offers and answers</w:t>
       </w:r>
-      <w:bookmarkEnd w:id="39"/>
+      <w:bookmarkEnd w:id="48"/>
     </w:p>
     <w:p>
       <w:r>
@@ -7754,14 +8502,14 @@
       <w:pPr>
         <w:pStyle w:val="berschrift3"/>
       </w:pPr>
-      <w:bookmarkStart w:id="40" w:name="_Toc440486669"/>
+      <w:bookmarkStart w:id="49" w:name="_Toc440884279"/>
       <w:r>
         <w:t>Data channel</w:t>
       </w:r>
       <w:r>
         <w:t>s</w:t>
       </w:r>
-      <w:bookmarkEnd w:id="40"/>
+      <w:bookmarkEnd w:id="49"/>
     </w:p>
     <w:p>
       <w:r>
@@ -7955,14 +8703,14 @@
       <w:pPr>
         <w:pStyle w:val="berschrift1"/>
       </w:pPr>
-      <w:bookmarkStart w:id="41" w:name="_Toc438987635"/>
-      <w:bookmarkStart w:id="42" w:name="_Toc440486670"/>
+      <w:bookmarkStart w:id="50" w:name="_Toc438987635"/>
+      <w:bookmarkStart w:id="51" w:name="_Toc440884280"/>
       <w:r>
         <w:lastRenderedPageBreak/>
         <w:t>Prototype</w:t>
       </w:r>
-      <w:bookmarkEnd w:id="41"/>
-      <w:bookmarkEnd w:id="42"/>
+      <w:bookmarkEnd w:id="50"/>
+      <w:bookmarkEnd w:id="51"/>
     </w:p>
     <w:p>
       <w:r>
@@ -7994,13 +8742,13 @@
       <w:pPr>
         <w:pStyle w:val="berschrift2"/>
       </w:pPr>
-      <w:bookmarkStart w:id="43" w:name="_Toc438987636"/>
-      <w:bookmarkStart w:id="44" w:name="_Toc440486671"/>
+      <w:bookmarkStart w:id="52" w:name="_Toc438987636"/>
+      <w:bookmarkStart w:id="53" w:name="_Toc440884281"/>
       <w:r>
         <w:t>Management server</w:t>
       </w:r>
-      <w:bookmarkEnd w:id="43"/>
-      <w:bookmarkEnd w:id="44"/>
+      <w:bookmarkEnd w:id="52"/>
+      <w:bookmarkEnd w:id="53"/>
     </w:p>
     <w:p>
       <w:r>
@@ -8032,11 +8780,11 @@
       <w:pPr>
         <w:pStyle w:val="berschrift3"/>
       </w:pPr>
-      <w:bookmarkStart w:id="45" w:name="_Toc440486672"/>
+      <w:bookmarkStart w:id="54" w:name="_Toc440884282"/>
       <w:r>
         <w:t>Implementation</w:t>
       </w:r>
-      <w:bookmarkEnd w:id="45"/>
+      <w:bookmarkEnd w:id="54"/>
     </w:p>
     <w:p>
       <w:r>
@@ -8047,11 +8795,11 @@
       <w:pPr>
         <w:pStyle w:val="berschrift3"/>
       </w:pPr>
-      <w:bookmarkStart w:id="46" w:name="_Toc440486673"/>
+      <w:bookmarkStart w:id="55" w:name="_Toc440884283"/>
       <w:r>
         <w:t>Web server</w:t>
       </w:r>
-      <w:bookmarkEnd w:id="46"/>
+      <w:bookmarkEnd w:id="55"/>
     </w:p>
     <w:p>
       <w:r>
@@ -8062,11 +8810,11 @@
       <w:pPr>
         <w:pStyle w:val="berschrift3"/>
       </w:pPr>
-      <w:bookmarkStart w:id="47" w:name="_Toc440486674"/>
+      <w:bookmarkStart w:id="56" w:name="_Toc440884284"/>
       <w:r>
         <w:t>WebSockets</w:t>
       </w:r>
-      <w:bookmarkEnd w:id="47"/>
+      <w:bookmarkEnd w:id="56"/>
     </w:p>
     <w:p>
       <w:r>
@@ -8077,12 +8825,12 @@
       <w:pPr>
         <w:pStyle w:val="berschrift3"/>
       </w:pPr>
-      <w:bookmarkStart w:id="48" w:name="_Toc440486675"/>
+      <w:bookmarkStart w:id="57" w:name="_Toc440884285"/>
       <w:r>
         <w:lastRenderedPageBreak/>
         <w:t>Management and control tasks</w:t>
       </w:r>
-      <w:bookmarkEnd w:id="48"/>
+      <w:bookmarkEnd w:id="57"/>
     </w:p>
     <w:p>
       <w:r>
@@ -8096,13 +8844,13 @@
       <w:pPr>
         <w:pStyle w:val="berschrift2"/>
       </w:pPr>
-      <w:bookmarkStart w:id="49" w:name="_Toc438987637"/>
-      <w:bookmarkStart w:id="50" w:name="_Toc440486676"/>
+      <w:bookmarkStart w:id="58" w:name="_Toc438987637"/>
+      <w:bookmarkStart w:id="59" w:name="_Toc440884286"/>
       <w:r>
         <w:t>Web interface</w:t>
       </w:r>
-      <w:bookmarkEnd w:id="49"/>
-      <w:bookmarkEnd w:id="50"/>
+      <w:bookmarkEnd w:id="58"/>
+      <w:bookmarkEnd w:id="59"/>
     </w:p>
     <w:p>
       <w:r>
@@ -8113,11 +8861,11 @@
       <w:pPr>
         <w:pStyle w:val="berschrift3"/>
       </w:pPr>
-      <w:bookmarkStart w:id="51" w:name="_Toc440486677"/>
+      <w:bookmarkStart w:id="60" w:name="_Toc440884287"/>
       <w:r>
         <w:t>HTML5 elements</w:t>
       </w:r>
-      <w:bookmarkEnd w:id="51"/>
+      <w:bookmarkEnd w:id="60"/>
     </w:p>
     <w:p>
       <w:r>
@@ -8149,11 +8897,11 @@
       <w:pPr>
         <w:pStyle w:val="berschrift3"/>
       </w:pPr>
-      <w:bookmarkStart w:id="52" w:name="_Toc440486678"/>
+      <w:bookmarkStart w:id="61" w:name="_Toc440884288"/>
       <w:r>
         <w:t>User interaction</w:t>
       </w:r>
-      <w:bookmarkEnd w:id="52"/>
+      <w:bookmarkEnd w:id="61"/>
     </w:p>
     <w:p>
       <w:r>
@@ -8176,11 +8924,11 @@
       <w:pPr>
         <w:pStyle w:val="berschrift3"/>
       </w:pPr>
-      <w:bookmarkStart w:id="53" w:name="_Toc440486679"/>
+      <w:bookmarkStart w:id="62" w:name="_Toc440884289"/>
       <w:r>
         <w:t>Responsive design</w:t>
       </w:r>
-      <w:bookmarkEnd w:id="53"/>
+      <w:bookmarkEnd w:id="62"/>
     </w:p>
     <w:p>
       <w:r>
@@ -8203,12 +8951,12 @@
       <w:pPr>
         <w:pStyle w:val="berschrift3"/>
       </w:pPr>
-      <w:bookmarkStart w:id="54" w:name="_Toc440486680"/>
+      <w:bookmarkStart w:id="63" w:name="_Toc440884290"/>
       <w:r>
         <w:lastRenderedPageBreak/>
         <w:t>Facilitating libraries</w:t>
       </w:r>
-      <w:bookmarkEnd w:id="54"/>
+      <w:bookmarkEnd w:id="63"/>
     </w:p>
     <w:p>
       <w:r>
@@ -8268,13 +9016,13 @@
       <w:pPr>
         <w:pStyle w:val="berschrift2"/>
       </w:pPr>
-      <w:bookmarkStart w:id="55" w:name="_Toc438987638"/>
-      <w:bookmarkStart w:id="56" w:name="_Toc440486681"/>
+      <w:bookmarkStart w:id="64" w:name="_Toc438987638"/>
+      <w:bookmarkStart w:id="65" w:name="_Toc440884291"/>
       <w:r>
         <w:t>Remote support drawing feature</w:t>
       </w:r>
-      <w:bookmarkEnd w:id="55"/>
-      <w:bookmarkEnd w:id="56"/>
+      <w:bookmarkEnd w:id="64"/>
+      <w:bookmarkEnd w:id="65"/>
     </w:p>
     <w:p>
       <w:r>
@@ -8288,11 +9036,11 @@
       <w:pPr>
         <w:pStyle w:val="berschrift3"/>
       </w:pPr>
-      <w:bookmarkStart w:id="57" w:name="_Toc440486682"/>
+      <w:bookmarkStart w:id="66" w:name="_Toc440884292"/>
       <w:r>
         <w:t>Implementation</w:t>
       </w:r>
-      <w:bookmarkEnd w:id="57"/>
+      <w:bookmarkEnd w:id="66"/>
     </w:p>
     <w:p>
       <w:r>
@@ -8331,11 +9079,11 @@
       <w:pPr>
         <w:pStyle w:val="berschrift3"/>
       </w:pPr>
-      <w:bookmarkStart w:id="58" w:name="_Toc440486683"/>
+      <w:bookmarkStart w:id="67" w:name="_Toc440884293"/>
       <w:r>
         <w:t>Mouse events</w:t>
       </w:r>
-      <w:bookmarkEnd w:id="58"/>
+      <w:bookmarkEnd w:id="67"/>
     </w:p>
     <w:p>
       <w:r>
@@ -8463,11 +9211,11 @@
       <w:pPr>
         <w:pStyle w:val="berschrift3"/>
       </w:pPr>
-      <w:bookmarkStart w:id="59" w:name="_Toc440486684"/>
+      <w:bookmarkStart w:id="68" w:name="_Toc440884294"/>
       <w:r>
         <w:t>Touch events</w:t>
       </w:r>
-      <w:bookmarkEnd w:id="59"/>
+      <w:bookmarkEnd w:id="68"/>
     </w:p>
     <w:p>
       <w:r>
@@ -8561,11 +9309,11 @@
       <w:pPr>
         <w:pStyle w:val="berschrift3"/>
       </w:pPr>
-      <w:bookmarkStart w:id="60" w:name="_Toc440486685"/>
+      <w:bookmarkStart w:id="69" w:name="_Toc440884295"/>
       <w:r>
         <w:t>Data transfer</w:t>
       </w:r>
-      <w:bookmarkEnd w:id="60"/>
+      <w:bookmarkEnd w:id="69"/>
     </w:p>
     <w:p>
       <w:r>
@@ -8599,11 +9347,11 @@
       <w:pPr>
         <w:pStyle w:val="berschrift3"/>
       </w:pPr>
-      <w:bookmarkStart w:id="61" w:name="_Toc440486686"/>
+      <w:bookmarkStart w:id="70" w:name="_Toc440884296"/>
       <w:r>
         <w:t>Text chat</w:t>
       </w:r>
-      <w:bookmarkEnd w:id="61"/>
+      <w:bookmarkEnd w:id="70"/>
     </w:p>
     <w:p>
       <w:r>
@@ -8622,14 +9370,14 @@
       <w:pPr>
         <w:pStyle w:val="berschrift1"/>
       </w:pPr>
-      <w:bookmarkStart w:id="62" w:name="_Toc438987639"/>
-      <w:bookmarkStart w:id="63" w:name="_Toc440486687"/>
+      <w:bookmarkStart w:id="71" w:name="_Toc438987639"/>
+      <w:bookmarkStart w:id="72" w:name="_Toc440884297"/>
       <w:r>
         <w:lastRenderedPageBreak/>
         <w:t>Evaluation</w:t>
       </w:r>
-      <w:bookmarkEnd w:id="62"/>
-      <w:bookmarkEnd w:id="63"/>
+      <w:bookmarkEnd w:id="71"/>
+      <w:bookmarkEnd w:id="72"/>
     </w:p>
     <w:p>
       <w:r>
@@ -8713,12 +9461,12 @@
       <w:pPr>
         <w:pStyle w:val="berschrift1"/>
       </w:pPr>
-      <w:bookmarkStart w:id="64" w:name="_Toc440486688"/>
+      <w:bookmarkStart w:id="73" w:name="_Toc440884298"/>
       <w:r>
         <w:lastRenderedPageBreak/>
         <w:t>Possible extensions</w:t>
       </w:r>
-      <w:bookmarkEnd w:id="64"/>
+      <w:bookmarkEnd w:id="73"/>
     </w:p>
     <w:p>
       <w:r>
@@ -8732,11 +9480,11 @@
       <w:pPr>
         <w:pStyle w:val="berschrift2"/>
       </w:pPr>
-      <w:bookmarkStart w:id="65" w:name="_Toc440486689"/>
+      <w:bookmarkStart w:id="74" w:name="_Toc440884299"/>
       <w:r>
         <w:t>Screenshots</w:t>
       </w:r>
-      <w:bookmarkEnd w:id="65"/>
+      <w:bookmarkEnd w:id="74"/>
     </w:p>
     <w:p>
       <w:r>
@@ -8753,11 +9501,11 @@
       <w:pPr>
         <w:pStyle w:val="berschrift2"/>
       </w:pPr>
-      <w:bookmarkStart w:id="66" w:name="_Toc440486690"/>
+      <w:bookmarkStart w:id="75" w:name="_Toc440884300"/>
       <w:r>
         <w:t>User authentication</w:t>
       </w:r>
-      <w:bookmarkEnd w:id="66"/>
+      <w:bookmarkEnd w:id="75"/>
     </w:p>
     <w:p>
       <w:r>
@@ -8789,14 +9537,14 @@
       <w:pPr>
         <w:pStyle w:val="berschrift2"/>
       </w:pPr>
-      <w:bookmarkStart w:id="67" w:name="_Toc440486691"/>
+      <w:bookmarkStart w:id="76" w:name="_Toc440884301"/>
       <w:r>
         <w:t>E-m</w:t>
       </w:r>
       <w:r>
         <w:t>ail invitations</w:t>
       </w:r>
-      <w:bookmarkEnd w:id="67"/>
+      <w:bookmarkEnd w:id="76"/>
     </w:p>
     <w:p>
       <w:r>
@@ -8822,11 +9570,11 @@
       <w:pPr>
         <w:pStyle w:val="berschrift2"/>
       </w:pPr>
-      <w:bookmarkStart w:id="68" w:name="_Toc440486692"/>
+      <w:bookmarkStart w:id="77" w:name="_Toc440884302"/>
       <w:r>
         <w:t>Cross-platform application</w:t>
       </w:r>
-      <w:bookmarkEnd w:id="68"/>
+      <w:bookmarkEnd w:id="77"/>
     </w:p>
     <w:p>
       <w:r>
@@ -8847,11 +9595,11 @@
       <w:pPr>
         <w:pStyle w:val="berschrift2"/>
       </w:pPr>
-      <w:bookmarkStart w:id="69" w:name="_Toc440486693"/>
+      <w:bookmarkStart w:id="78" w:name="_Toc440884303"/>
       <w:r>
         <w:t>Sessions with more than two users</w:t>
       </w:r>
-      <w:bookmarkEnd w:id="69"/>
+      <w:bookmarkEnd w:id="78"/>
     </w:p>
     <w:p>
       <w:r>
@@ -8888,14 +9636,14 @@
       <w:pPr>
         <w:pStyle w:val="berschrift1"/>
       </w:pPr>
-      <w:bookmarkStart w:id="70" w:name="_Toc438987640"/>
-      <w:bookmarkStart w:id="71" w:name="_Toc440486694"/>
+      <w:bookmarkStart w:id="79" w:name="_Toc438987640"/>
+      <w:bookmarkStart w:id="80" w:name="_Toc440884304"/>
       <w:r>
         <w:lastRenderedPageBreak/>
         <w:t>Conclusion</w:t>
       </w:r>
-      <w:bookmarkEnd w:id="70"/>
-      <w:bookmarkEnd w:id="71"/>
+      <w:bookmarkEnd w:id="79"/>
+      <w:bookmarkEnd w:id="80"/>
     </w:p>
     <w:p/>
     <w:p>
@@ -8910,12 +9658,12 @@
       <w:pPr>
         <w:pStyle w:val="berschriftohneNummerierung"/>
       </w:pPr>
-      <w:bookmarkStart w:id="72" w:name="_Toc440486695"/>
+      <w:bookmarkStart w:id="81" w:name="_Toc440884305"/>
       <w:r>
         <w:lastRenderedPageBreak/>
         <w:t>List of figures</w:t>
       </w:r>
-      <w:bookmarkEnd w:id="72"/>
+      <w:bookmarkEnd w:id="81"/>
     </w:p>
     <w:p>
       <w:pPr>
@@ -8938,7 +9686,7 @@
       <w:r>
         <w:fldChar w:fldCharType="separate"/>
       </w:r>
-      <w:hyperlink w:anchor="_Toc440295811" w:history="1">
+      <w:hyperlink w:anchor="_Toc440884308" w:history="1">
         <w:r>
           <w:rPr>
             <w:rStyle w:val="Hyperlink"/>
@@ -8965,7 +9713,7 @@
             <w:noProof/>
             <w:webHidden/>
           </w:rPr>
-          <w:instrText xml:space="preserve"> PAGEREF _Toc440295811 \h </w:instrText>
+          <w:instrText xml:space="preserve"> PAGEREF _Toc440884308 \h </w:instrText>
         </w:r>
         <w:r>
           <w:rPr>
@@ -8985,7 +9733,7 @@
             <w:noProof/>
             <w:webHidden/>
           </w:rPr>
-          <w:t>13</w:t>
+          <w:t>17</w:t>
         </w:r>
         <w:r>
           <w:rPr>
@@ -9008,7 +9756,7 @@
           <w:lang w:eastAsia="de-AT"/>
         </w:rPr>
       </w:pPr>
-      <w:hyperlink w:anchor="_Toc440295812" w:history="1">
+      <w:hyperlink w:anchor="_Toc440884309" w:history="1">
         <w:r>
           <w:rPr>
             <w:rStyle w:val="Hyperlink"/>
@@ -9035,7 +9783,7 @@
             <w:noProof/>
             <w:webHidden/>
           </w:rPr>
-          <w:instrText xml:space="preserve"> PAGEREF _Toc440295812 \h </w:instrText>
+          <w:instrText xml:space="preserve"> PAGEREF _Toc440884309 \h </w:instrText>
         </w:r>
         <w:r>
           <w:rPr>
@@ -9055,7 +9803,7 @@
             <w:noProof/>
             <w:webHidden/>
           </w:rPr>
-          <w:t>14</w:t>
+          <w:t>18</w:t>
         </w:r>
         <w:r>
           <w:rPr>
@@ -9078,7 +9826,7 @@
           <w:lang w:eastAsia="de-AT"/>
         </w:rPr>
       </w:pPr>
-      <w:hyperlink w:anchor="_Toc440295813" w:history="1">
+      <w:hyperlink w:anchor="_Toc440884310" w:history="1">
         <w:r>
           <w:rPr>
             <w:rStyle w:val="Hyperlink"/>
@@ -9105,7 +9853,7 @@
             <w:noProof/>
             <w:webHidden/>
           </w:rPr>
-          <w:instrText xml:space="preserve"> PAGEREF _Toc440295813 \h </w:instrText>
+          <w:instrText xml:space="preserve"> PAGEREF _Toc440884310 \h </w:instrText>
         </w:r>
         <w:r>
           <w:rPr>
@@ -9125,7 +9873,7 @@
             <w:noProof/>
             <w:webHidden/>
           </w:rPr>
-          <w:t>16</w:t>
+          <w:t>20</w:t>
         </w:r>
         <w:r>
           <w:rPr>
@@ -9148,7 +9896,7 @@
           <w:lang w:eastAsia="de-AT"/>
         </w:rPr>
       </w:pPr>
-      <w:hyperlink w:anchor="_Toc440295814" w:history="1">
+      <w:hyperlink w:anchor="_Toc440884311" w:history="1">
         <w:r>
           <w:rPr>
             <w:rStyle w:val="Hyperlink"/>
@@ -9175,7 +9923,7 @@
             <w:noProof/>
             <w:webHidden/>
           </w:rPr>
-          <w:instrText xml:space="preserve"> PAGEREF _Toc440295814 \h </w:instrText>
+          <w:instrText xml:space="preserve"> PAGEREF _Toc440884311 \h </w:instrText>
         </w:r>
         <w:r>
           <w:rPr>
@@ -9195,7 +9943,7 @@
             <w:noProof/>
             <w:webHidden/>
           </w:rPr>
-          <w:t>21</w:t>
+          <w:t>25</w:t>
         </w:r>
         <w:r>
           <w:rPr>
@@ -9226,15 +9974,15 @@
       <w:pPr>
         <w:pStyle w:val="berschriftohneNummerierung"/>
       </w:pPr>
-      <w:bookmarkStart w:id="73" w:name="_Toc440486696"/>
+      <w:bookmarkStart w:id="82" w:name="_Toc440884306"/>
       <w:r>
         <w:lastRenderedPageBreak/>
         <w:t xml:space="preserve">List of </w:t>
       </w:r>
-      <w:bookmarkEnd w:id="73"/>
       <w:r>
         <w:t>abbreviations</w:t>
       </w:r>
+      <w:bookmarkEnd w:id="82"/>
     </w:p>
     <w:p>
       <w:pPr>
@@ -9497,12 +10245,12 @@
       <w:pPr>
         <w:pStyle w:val="berschriftohneNummerierung"/>
       </w:pPr>
-      <w:bookmarkStart w:id="74" w:name="_Toc440486697"/>
+      <w:bookmarkStart w:id="83" w:name="_Toc440884307"/>
       <w:r>
         <w:lastRenderedPageBreak/>
         <w:t>Bibliography</w:t>
       </w:r>
-      <w:bookmarkEnd w:id="74"/>
+      <w:bookmarkEnd w:id="83"/>
     </w:p>
     <w:p>
       <w:r>
@@ -10339,7 +11087,7 @@
         <w:noProof/>
         <w:lang w:val="de-DE"/>
       </w:rPr>
-      <w:t>7</w:t>
+      <w:t>37</w:t>
     </w:r>
     <w:r>
       <w:fldChar w:fldCharType="end"/>
@@ -12402,7 +13150,7 @@
 </file>
 
 <file path=customXml/itemProps1.xml><?xml version="1.0" encoding="utf-8"?>
-<ds:datastoreItem xmlns:ds="http://schemas.openxmlformats.org/officeDocument/2006/customXml" ds:itemID="{4D841C55-7E14-4733-8050-0D99037AC498}">
+<ds:datastoreItem xmlns:ds="http://schemas.openxmlformats.org/officeDocument/2006/customXml" ds:itemID="{2CEAA3C4-2D3F-413B-BFCD-6BAB32F0DC76}">
   <ds:schemaRefs>
     <ds:schemaRef ds:uri="http://schemas.openxmlformats.org/officeDocument/2006/bibliography"/>
   </ds:schemaRefs>

</xml_diff>

<commit_message>
Added small corrections for fluency, typos and readability to thesis
</commit_message>
<xml_diff>
--- a/thesis/BA1_WebRTC.docx
+++ b/thesis/BA1_WebRTC.docx
@@ -315,7 +315,7 @@
       <w:r>
         <w:fldChar w:fldCharType="separate"/>
       </w:r>
-      <w:hyperlink w:anchor="_Toc440884239" w:history="1">
+      <w:hyperlink w:anchor="_Toc440900369" w:history="1">
         <w:r>
           <w:rPr>
             <w:rStyle w:val="Hyperlink"/>
@@ -342,7 +342,7 @@
             <w:noProof/>
             <w:webHidden/>
           </w:rPr>
-          <w:instrText xml:space="preserve"> PAGEREF _Toc440884239 \h </w:instrText>
+          <w:instrText xml:space="preserve"> PAGEREF _Toc440900369 \h </w:instrText>
         </w:r>
         <w:r>
           <w:rPr>
@@ -386,7 +386,7 @@
           <w:lang w:eastAsia="de-AT"/>
         </w:rPr>
       </w:pPr>
-      <w:hyperlink w:anchor="_Toc440884240" w:history="1">
+      <w:hyperlink w:anchor="_Toc440900370" w:history="1">
         <w:r>
           <w:rPr>
             <w:rStyle w:val="Hyperlink"/>
@@ -428,7 +428,7 @@
             <w:noProof/>
             <w:webHidden/>
           </w:rPr>
-          <w:instrText xml:space="preserve"> PAGEREF _Toc440884240 \h </w:instrText>
+          <w:instrText xml:space="preserve"> PAGEREF _Toc440900370 \h </w:instrText>
         </w:r>
         <w:r>
           <w:rPr>
@@ -472,7 +472,7 @@
           <w:lang w:eastAsia="de-AT"/>
         </w:rPr>
       </w:pPr>
-      <w:hyperlink w:anchor="_Toc440884241" w:history="1">
+      <w:hyperlink w:anchor="_Toc440900371" w:history="1">
         <w:r>
           <w:rPr>
             <w:rStyle w:val="Hyperlink"/>
@@ -514,7 +514,7 @@
             <w:noProof/>
             <w:webHidden/>
           </w:rPr>
-          <w:instrText xml:space="preserve"> PAGEREF _Toc440884241 \h </w:instrText>
+          <w:instrText xml:space="preserve"> PAGEREF _Toc440900371 \h </w:instrText>
         </w:r>
         <w:r>
           <w:rPr>
@@ -558,7 +558,7 @@
           <w:lang w:eastAsia="de-AT"/>
         </w:rPr>
       </w:pPr>
-      <w:hyperlink w:anchor="_Toc440884242" w:history="1">
+      <w:hyperlink w:anchor="_Toc440900372" w:history="1">
         <w:r>
           <w:rPr>
             <w:rStyle w:val="Hyperlink"/>
@@ -600,7 +600,7 @@
             <w:noProof/>
             <w:webHidden/>
           </w:rPr>
-          <w:instrText xml:space="preserve"> PAGEREF _Toc440884242 \h </w:instrText>
+          <w:instrText xml:space="preserve"> PAGEREF _Toc440900372 \h </w:instrText>
         </w:r>
         <w:r>
           <w:rPr>
@@ -644,7 +644,7 @@
           <w:lang w:eastAsia="de-AT"/>
         </w:rPr>
       </w:pPr>
-      <w:hyperlink w:anchor="_Toc440884243" w:history="1">
+      <w:hyperlink w:anchor="_Toc440900373" w:history="1">
         <w:r>
           <w:rPr>
             <w:rStyle w:val="Hyperlink"/>
@@ -686,7 +686,7 @@
             <w:noProof/>
             <w:webHidden/>
           </w:rPr>
-          <w:instrText xml:space="preserve"> PAGEREF _Toc440884243 \h </w:instrText>
+          <w:instrText xml:space="preserve"> PAGEREF _Toc440900373 \h </w:instrText>
         </w:r>
         <w:r>
           <w:rPr>
@@ -728,7 +728,7 @@
           <w:noProof/>
         </w:rPr>
       </w:pPr>
-      <w:hyperlink w:anchor="_Toc440884244" w:history="1">
+      <w:hyperlink w:anchor="_Toc440900374" w:history="1">
         <w:r>
           <w:rPr>
             <w:rStyle w:val="Hyperlink"/>
@@ -768,7 +768,7 @@
             <w:noProof/>
             <w:webHidden/>
           </w:rPr>
-          <w:instrText xml:space="preserve"> PAGEREF _Toc440884244 \h </w:instrText>
+          <w:instrText xml:space="preserve"> PAGEREF _Toc440900374 \h </w:instrText>
         </w:r>
         <w:r>
           <w:rPr>
@@ -810,7 +810,7 @@
           <w:noProof/>
         </w:rPr>
       </w:pPr>
-      <w:hyperlink w:anchor="_Toc440884245" w:history="1">
+      <w:hyperlink w:anchor="_Toc440900375" w:history="1">
         <w:r>
           <w:rPr>
             <w:rStyle w:val="Hyperlink"/>
@@ -850,7 +850,7 @@
             <w:noProof/>
             <w:webHidden/>
           </w:rPr>
-          <w:instrText xml:space="preserve"> PAGEREF _Toc440884245 \h </w:instrText>
+          <w:instrText xml:space="preserve"> PAGEREF _Toc440900375 \h </w:instrText>
         </w:r>
         <w:r>
           <w:rPr>
@@ -892,7 +892,7 @@
           <w:noProof/>
         </w:rPr>
       </w:pPr>
-      <w:hyperlink w:anchor="_Toc440884246" w:history="1">
+      <w:hyperlink w:anchor="_Toc440900376" w:history="1">
         <w:r>
           <w:rPr>
             <w:rStyle w:val="Hyperlink"/>
@@ -932,7 +932,7 @@
             <w:noProof/>
             <w:webHidden/>
           </w:rPr>
-          <w:instrText xml:space="preserve"> PAGEREF _Toc440884246 \h </w:instrText>
+          <w:instrText xml:space="preserve"> PAGEREF _Toc440900376 \h </w:instrText>
         </w:r>
         <w:r>
           <w:rPr>
@@ -974,7 +974,7 @@
           <w:noProof/>
         </w:rPr>
       </w:pPr>
-      <w:hyperlink w:anchor="_Toc440884247" w:history="1">
+      <w:hyperlink w:anchor="_Toc440900377" w:history="1">
         <w:r>
           <w:rPr>
             <w:rStyle w:val="Hyperlink"/>
@@ -1014,7 +1014,7 @@
             <w:noProof/>
             <w:webHidden/>
           </w:rPr>
-          <w:instrText xml:space="preserve"> PAGEREF _Toc440884247 \h </w:instrText>
+          <w:instrText xml:space="preserve"> PAGEREF _Toc440900377 \h </w:instrText>
         </w:r>
         <w:r>
           <w:rPr>
@@ -1058,7 +1058,7 @@
           <w:lang w:eastAsia="de-AT"/>
         </w:rPr>
       </w:pPr>
-      <w:hyperlink w:anchor="_Toc440884248" w:history="1">
+      <w:hyperlink w:anchor="_Toc440900378" w:history="1">
         <w:r>
           <w:rPr>
             <w:rStyle w:val="Hyperlink"/>
@@ -1100,7 +1100,7 @@
             <w:noProof/>
             <w:webHidden/>
           </w:rPr>
-          <w:instrText xml:space="preserve"> PAGEREF _Toc440884248 \h </w:instrText>
+          <w:instrText xml:space="preserve"> PAGEREF _Toc440900378 \h </w:instrText>
         </w:r>
         <w:r>
           <w:rPr>
@@ -1142,7 +1142,7 @@
           <w:noProof/>
         </w:rPr>
       </w:pPr>
-      <w:hyperlink w:anchor="_Toc440884249" w:history="1">
+      <w:hyperlink w:anchor="_Toc440900379" w:history="1">
         <w:r>
           <w:rPr>
             <w:rStyle w:val="Hyperlink"/>
@@ -1182,7 +1182,7 @@
             <w:noProof/>
             <w:webHidden/>
           </w:rPr>
-          <w:instrText xml:space="preserve"> PAGEREF _Toc440884249 \h </w:instrText>
+          <w:instrText xml:space="preserve"> PAGEREF _Toc440900379 \h </w:instrText>
         </w:r>
         <w:r>
           <w:rPr>
@@ -1224,7 +1224,7 @@
           <w:noProof/>
         </w:rPr>
       </w:pPr>
-      <w:hyperlink w:anchor="_Toc440884250" w:history="1">
+      <w:hyperlink w:anchor="_Toc440900380" w:history="1">
         <w:r>
           <w:rPr>
             <w:rStyle w:val="Hyperlink"/>
@@ -1264,7 +1264,7 @@
             <w:noProof/>
             <w:webHidden/>
           </w:rPr>
-          <w:instrText xml:space="preserve"> PAGEREF _Toc440884250 \h </w:instrText>
+          <w:instrText xml:space="preserve"> PAGEREF _Toc440900380 \h </w:instrText>
         </w:r>
         <w:r>
           <w:rPr>
@@ -1308,7 +1308,7 @@
           <w:lang w:eastAsia="de-AT"/>
         </w:rPr>
       </w:pPr>
-      <w:hyperlink w:anchor="_Toc440884251" w:history="1">
+      <w:hyperlink w:anchor="_Toc440900381" w:history="1">
         <w:r>
           <w:rPr>
             <w:rStyle w:val="Hyperlink"/>
@@ -1350,7 +1350,7 @@
             <w:noProof/>
             <w:webHidden/>
           </w:rPr>
-          <w:instrText xml:space="preserve"> PAGEREF _Toc440884251 \h </w:instrText>
+          <w:instrText xml:space="preserve"> PAGEREF _Toc440900381 \h </w:instrText>
         </w:r>
         <w:r>
           <w:rPr>
@@ -1392,7 +1392,7 @@
           <w:noProof/>
         </w:rPr>
       </w:pPr>
-      <w:hyperlink w:anchor="_Toc440884252" w:history="1">
+      <w:hyperlink w:anchor="_Toc440900382" w:history="1">
         <w:r>
           <w:rPr>
             <w:rStyle w:val="Hyperlink"/>
@@ -1432,7 +1432,7 @@
             <w:noProof/>
             <w:webHidden/>
           </w:rPr>
-          <w:instrText xml:space="preserve"> PAGEREF _Toc440884252 \h </w:instrText>
+          <w:instrText xml:space="preserve"> PAGEREF _Toc440900382 \h </w:instrText>
         </w:r>
         <w:r>
           <w:rPr>
@@ -1474,7 +1474,7 @@
           <w:noProof/>
         </w:rPr>
       </w:pPr>
-      <w:hyperlink w:anchor="_Toc440884253" w:history="1">
+      <w:hyperlink w:anchor="_Toc440900383" w:history="1">
         <w:r>
           <w:rPr>
             <w:rStyle w:val="Hyperlink"/>
@@ -1514,7 +1514,7 @@
             <w:noProof/>
             <w:webHidden/>
           </w:rPr>
-          <w:instrText xml:space="preserve"> PAGEREF _Toc440884253 \h </w:instrText>
+          <w:instrText xml:space="preserve"> PAGEREF _Toc440900383 \h </w:instrText>
         </w:r>
         <w:r>
           <w:rPr>
@@ -1558,7 +1558,7 @@
           <w:lang w:eastAsia="de-AT"/>
         </w:rPr>
       </w:pPr>
-      <w:hyperlink w:anchor="_Toc440884254" w:history="1">
+      <w:hyperlink w:anchor="_Toc440900384" w:history="1">
         <w:r>
           <w:rPr>
             <w:rStyle w:val="Hyperlink"/>
@@ -1600,7 +1600,7 @@
             <w:noProof/>
             <w:webHidden/>
           </w:rPr>
-          <w:instrText xml:space="preserve"> PAGEREF _Toc440884254 \h </w:instrText>
+          <w:instrText xml:space="preserve"> PAGEREF _Toc440900384 \h </w:instrText>
         </w:r>
         <w:r>
           <w:rPr>
@@ -1642,7 +1642,7 @@
           <w:noProof/>
         </w:rPr>
       </w:pPr>
-      <w:hyperlink w:anchor="_Toc440884255" w:history="1">
+      <w:hyperlink w:anchor="_Toc440900385" w:history="1">
         <w:r>
           <w:rPr>
             <w:rStyle w:val="Hyperlink"/>
@@ -1682,7 +1682,7 @@
             <w:noProof/>
             <w:webHidden/>
           </w:rPr>
-          <w:instrText xml:space="preserve"> PAGEREF _Toc440884255 \h </w:instrText>
+          <w:instrText xml:space="preserve"> PAGEREF _Toc440900385 \h </w:instrText>
         </w:r>
         <w:r>
           <w:rPr>
@@ -1724,7 +1724,7 @@
           <w:noProof/>
         </w:rPr>
       </w:pPr>
-      <w:hyperlink w:anchor="_Toc440884256" w:history="1">
+      <w:hyperlink w:anchor="_Toc440900386" w:history="1">
         <w:r>
           <w:rPr>
             <w:rStyle w:val="Hyperlink"/>
@@ -1764,7 +1764,7 @@
             <w:noProof/>
             <w:webHidden/>
           </w:rPr>
-          <w:instrText xml:space="preserve"> PAGEREF _Toc440884256 \h </w:instrText>
+          <w:instrText xml:space="preserve"> PAGEREF _Toc440900386 \h </w:instrText>
         </w:r>
         <w:r>
           <w:rPr>
@@ -1808,7 +1808,7 @@
           <w:lang w:eastAsia="de-AT"/>
         </w:rPr>
       </w:pPr>
-      <w:hyperlink w:anchor="_Toc440884257" w:history="1">
+      <w:hyperlink w:anchor="_Toc440900387" w:history="1">
         <w:r>
           <w:rPr>
             <w:rStyle w:val="Hyperlink"/>
@@ -1850,7 +1850,7 @@
             <w:noProof/>
             <w:webHidden/>
           </w:rPr>
-          <w:instrText xml:space="preserve"> PAGEREF _Toc440884257 \h </w:instrText>
+          <w:instrText xml:space="preserve"> PAGEREF _Toc440900387 \h </w:instrText>
         </w:r>
         <w:r>
           <w:rPr>
@@ -1892,7 +1892,7 @@
           <w:noProof/>
         </w:rPr>
       </w:pPr>
-      <w:hyperlink w:anchor="_Toc440884258" w:history="1">
+      <w:hyperlink w:anchor="_Toc440900388" w:history="1">
         <w:r>
           <w:rPr>
             <w:rStyle w:val="Hyperlink"/>
@@ -1932,7 +1932,7 @@
             <w:noProof/>
             <w:webHidden/>
           </w:rPr>
-          <w:instrText xml:space="preserve"> PAGEREF _Toc440884258 \h </w:instrText>
+          <w:instrText xml:space="preserve"> PAGEREF _Toc440900388 \h </w:instrText>
         </w:r>
         <w:r>
           <w:rPr>
@@ -1974,7 +1974,7 @@
           <w:noProof/>
         </w:rPr>
       </w:pPr>
-      <w:hyperlink w:anchor="_Toc440884259" w:history="1">
+      <w:hyperlink w:anchor="_Toc440900389" w:history="1">
         <w:r>
           <w:rPr>
             <w:rStyle w:val="Hyperlink"/>
@@ -2014,7 +2014,7 @@
             <w:noProof/>
             <w:webHidden/>
           </w:rPr>
-          <w:instrText xml:space="preserve"> PAGEREF _Toc440884259 \h </w:instrText>
+          <w:instrText xml:space="preserve"> PAGEREF _Toc440900389 \h </w:instrText>
         </w:r>
         <w:r>
           <w:rPr>
@@ -2056,7 +2056,7 @@
           <w:noProof/>
         </w:rPr>
       </w:pPr>
-      <w:hyperlink w:anchor="_Toc440884260" w:history="1">
+      <w:hyperlink w:anchor="_Toc440900390" w:history="1">
         <w:r>
           <w:rPr>
             <w:rStyle w:val="Hyperlink"/>
@@ -2096,7 +2096,7 @@
             <w:noProof/>
             <w:webHidden/>
           </w:rPr>
-          <w:instrText xml:space="preserve"> PAGEREF _Toc440884260 \h </w:instrText>
+          <w:instrText xml:space="preserve"> PAGEREF _Toc440900390 \h </w:instrText>
         </w:r>
         <w:r>
           <w:rPr>
@@ -2140,7 +2140,7 @@
           <w:lang w:eastAsia="de-AT"/>
         </w:rPr>
       </w:pPr>
-      <w:hyperlink w:anchor="_Toc440884261" w:history="1">
+      <w:hyperlink w:anchor="_Toc440900391" w:history="1">
         <w:r>
           <w:rPr>
             <w:rStyle w:val="Hyperlink"/>
@@ -2182,7 +2182,7 @@
             <w:noProof/>
             <w:webHidden/>
           </w:rPr>
-          <w:instrText xml:space="preserve"> PAGEREF _Toc440884261 \h </w:instrText>
+          <w:instrText xml:space="preserve"> PAGEREF _Toc440900391 \h </w:instrText>
         </w:r>
         <w:r>
           <w:rPr>
@@ -2226,7 +2226,7 @@
           <w:lang w:eastAsia="de-AT"/>
         </w:rPr>
       </w:pPr>
-      <w:hyperlink w:anchor="_Toc440884262" w:history="1">
+      <w:hyperlink w:anchor="_Toc440900392" w:history="1">
         <w:r>
           <w:rPr>
             <w:rStyle w:val="Hyperlink"/>
@@ -2268,7 +2268,7 @@
             <w:noProof/>
             <w:webHidden/>
           </w:rPr>
-          <w:instrText xml:space="preserve"> PAGEREF _Toc440884262 \h </w:instrText>
+          <w:instrText xml:space="preserve"> PAGEREF _Toc440900392 \h </w:instrText>
         </w:r>
         <w:r>
           <w:rPr>
@@ -2312,7 +2312,7 @@
           <w:lang w:eastAsia="de-AT"/>
         </w:rPr>
       </w:pPr>
-      <w:hyperlink w:anchor="_Toc440884263" w:history="1">
+      <w:hyperlink w:anchor="_Toc440900393" w:history="1">
         <w:r>
           <w:rPr>
             <w:rStyle w:val="Hyperlink"/>
@@ -2354,7 +2354,7 @@
             <w:noProof/>
             <w:webHidden/>
           </w:rPr>
-          <w:instrText xml:space="preserve"> PAGEREF _Toc440884263 \h </w:instrText>
+          <w:instrText xml:space="preserve"> PAGEREF _Toc440900393 \h </w:instrText>
         </w:r>
         <w:r>
           <w:rPr>
@@ -2396,7 +2396,7 @@
           <w:noProof/>
         </w:rPr>
       </w:pPr>
-      <w:hyperlink w:anchor="_Toc440884264" w:history="1">
+      <w:hyperlink w:anchor="_Toc440900394" w:history="1">
         <w:r>
           <w:rPr>
             <w:rStyle w:val="Hyperlink"/>
@@ -2436,7 +2436,7 @@
             <w:noProof/>
             <w:webHidden/>
           </w:rPr>
-          <w:instrText xml:space="preserve"> PAGEREF _Toc440884264 \h </w:instrText>
+          <w:instrText xml:space="preserve"> PAGEREF _Toc440900394 \h </w:instrText>
         </w:r>
         <w:r>
           <w:rPr>
@@ -2478,7 +2478,7 @@
           <w:noProof/>
         </w:rPr>
       </w:pPr>
-      <w:hyperlink w:anchor="_Toc440884265" w:history="1">
+      <w:hyperlink w:anchor="_Toc440900395" w:history="1">
         <w:r>
           <w:rPr>
             <w:rStyle w:val="Hyperlink"/>
@@ -2518,7 +2518,7 @@
             <w:noProof/>
             <w:webHidden/>
           </w:rPr>
-          <w:instrText xml:space="preserve"> PAGEREF _Toc440884265 \h </w:instrText>
+          <w:instrText xml:space="preserve"> PAGEREF _Toc440900395 \h </w:instrText>
         </w:r>
         <w:r>
           <w:rPr>
@@ -2560,7 +2560,7 @@
           <w:noProof/>
         </w:rPr>
       </w:pPr>
-      <w:hyperlink w:anchor="_Toc440884266" w:history="1">
+      <w:hyperlink w:anchor="_Toc440900396" w:history="1">
         <w:r>
           <w:rPr>
             <w:rStyle w:val="Hyperlink"/>
@@ -2600,7 +2600,7 @@
             <w:noProof/>
             <w:webHidden/>
           </w:rPr>
-          <w:instrText xml:space="preserve"> PAGEREF _Toc440884266 \h </w:instrText>
+          <w:instrText xml:space="preserve"> PAGEREF _Toc440900396 \h </w:instrText>
         </w:r>
         <w:r>
           <w:rPr>
@@ -2642,7 +2642,7 @@
           <w:noProof/>
         </w:rPr>
       </w:pPr>
-      <w:hyperlink w:anchor="_Toc440884267" w:history="1">
+      <w:hyperlink w:anchor="_Toc440900397" w:history="1">
         <w:r>
           <w:rPr>
             <w:rStyle w:val="Hyperlink"/>
@@ -2682,7 +2682,7 @@
             <w:noProof/>
             <w:webHidden/>
           </w:rPr>
-          <w:instrText xml:space="preserve"> PAGEREF _Toc440884267 \h </w:instrText>
+          <w:instrText xml:space="preserve"> PAGEREF _Toc440900397 \h </w:instrText>
         </w:r>
         <w:r>
           <w:rPr>
@@ -2724,7 +2724,7 @@
           <w:noProof/>
         </w:rPr>
       </w:pPr>
-      <w:hyperlink w:anchor="_Toc440884268" w:history="1">
+      <w:hyperlink w:anchor="_Toc440900398" w:history="1">
         <w:r>
           <w:rPr>
             <w:rStyle w:val="Hyperlink"/>
@@ -2764,7 +2764,7 @@
             <w:noProof/>
             <w:webHidden/>
           </w:rPr>
-          <w:instrText xml:space="preserve"> PAGEREF _Toc440884268 \h </w:instrText>
+          <w:instrText xml:space="preserve"> PAGEREF _Toc440900398 \h </w:instrText>
         </w:r>
         <w:r>
           <w:rPr>
@@ -2806,7 +2806,7 @@
           <w:noProof/>
         </w:rPr>
       </w:pPr>
-      <w:hyperlink w:anchor="_Toc440884269" w:history="1">
+      <w:hyperlink w:anchor="_Toc440900399" w:history="1">
         <w:r>
           <w:rPr>
             <w:rStyle w:val="Hyperlink"/>
@@ -2846,7 +2846,7 @@
             <w:noProof/>
             <w:webHidden/>
           </w:rPr>
-          <w:instrText xml:space="preserve"> PAGEREF _Toc440884269 \h </w:instrText>
+          <w:instrText xml:space="preserve"> PAGEREF _Toc440900399 \h </w:instrText>
         </w:r>
         <w:r>
           <w:rPr>
@@ -2890,7 +2890,7 @@
           <w:lang w:eastAsia="de-AT"/>
         </w:rPr>
       </w:pPr>
-      <w:hyperlink w:anchor="_Toc440884270" w:history="1">
+      <w:hyperlink w:anchor="_Toc440900400" w:history="1">
         <w:r>
           <w:rPr>
             <w:rStyle w:val="Hyperlink"/>
@@ -2932,7 +2932,7 @@
             <w:noProof/>
             <w:webHidden/>
           </w:rPr>
-          <w:instrText xml:space="preserve"> PAGEREF _Toc440884270 \h </w:instrText>
+          <w:instrText xml:space="preserve"> PAGEREF _Toc440900400 \h </w:instrText>
         </w:r>
         <w:r>
           <w:rPr>
@@ -2974,7 +2974,7 @@
           <w:noProof/>
         </w:rPr>
       </w:pPr>
-      <w:hyperlink w:anchor="_Toc440884271" w:history="1">
+      <w:hyperlink w:anchor="_Toc440900401" w:history="1">
         <w:r>
           <w:rPr>
             <w:rStyle w:val="Hyperlink"/>
@@ -3014,7 +3014,7 @@
             <w:noProof/>
             <w:webHidden/>
           </w:rPr>
-          <w:instrText xml:space="preserve"> PAGEREF _Toc440884271 \h </w:instrText>
+          <w:instrText xml:space="preserve"> PAGEREF _Toc440900401 \h </w:instrText>
         </w:r>
         <w:r>
           <w:rPr>
@@ -3056,7 +3056,7 @@
           <w:noProof/>
         </w:rPr>
       </w:pPr>
-      <w:hyperlink w:anchor="_Toc440884272" w:history="1">
+      <w:hyperlink w:anchor="_Toc440900402" w:history="1">
         <w:r>
           <w:rPr>
             <w:rStyle w:val="Hyperlink"/>
@@ -3096,7 +3096,7 @@
             <w:noProof/>
             <w:webHidden/>
           </w:rPr>
-          <w:instrText xml:space="preserve"> PAGEREF _Toc440884272 \h </w:instrText>
+          <w:instrText xml:space="preserve"> PAGEREF _Toc440900402 \h </w:instrText>
         </w:r>
         <w:r>
           <w:rPr>
@@ -3138,7 +3138,7 @@
           <w:noProof/>
         </w:rPr>
       </w:pPr>
-      <w:hyperlink w:anchor="_Toc440884273" w:history="1">
+      <w:hyperlink w:anchor="_Toc440900403" w:history="1">
         <w:r>
           <w:rPr>
             <w:rStyle w:val="Hyperlink"/>
@@ -3178,7 +3178,7 @@
             <w:noProof/>
             <w:webHidden/>
           </w:rPr>
-          <w:instrText xml:space="preserve"> PAGEREF _Toc440884273 \h </w:instrText>
+          <w:instrText xml:space="preserve"> PAGEREF _Toc440900403 \h </w:instrText>
         </w:r>
         <w:r>
           <w:rPr>
@@ -3222,7 +3222,7 @@
           <w:lang w:eastAsia="de-AT"/>
         </w:rPr>
       </w:pPr>
-      <w:hyperlink w:anchor="_Toc440884274" w:history="1">
+      <w:hyperlink w:anchor="_Toc440900404" w:history="1">
         <w:r>
           <w:rPr>
             <w:rStyle w:val="Hyperlink"/>
@@ -3264,7 +3264,7 @@
             <w:noProof/>
             <w:webHidden/>
           </w:rPr>
-          <w:instrText xml:space="preserve"> PAGEREF _Toc440884274 \h </w:instrText>
+          <w:instrText xml:space="preserve"> PAGEREF _Toc440900404 \h </w:instrText>
         </w:r>
         <w:r>
           <w:rPr>
@@ -3284,7 +3284,7 @@
             <w:noProof/>
             <w:webHidden/>
           </w:rPr>
-          <w:t>22</w:t>
+          <w:t>23</w:t>
         </w:r>
         <w:r>
           <w:rPr>
@@ -3306,7 +3306,7 @@
           <w:noProof/>
         </w:rPr>
       </w:pPr>
-      <w:hyperlink w:anchor="_Toc440884275" w:history="1">
+      <w:hyperlink w:anchor="_Toc440900405" w:history="1">
         <w:r>
           <w:rPr>
             <w:rStyle w:val="Hyperlink"/>
@@ -3346,7 +3346,7 @@
             <w:noProof/>
             <w:webHidden/>
           </w:rPr>
-          <w:instrText xml:space="preserve"> PAGEREF _Toc440884275 \h </w:instrText>
+          <w:instrText xml:space="preserve"> PAGEREF _Toc440900405 \h </w:instrText>
         </w:r>
         <w:r>
           <w:rPr>
@@ -3366,7 +3366,7 @@
             <w:noProof/>
             <w:webHidden/>
           </w:rPr>
-          <w:t>22</w:t>
+          <w:t>23</w:t>
         </w:r>
         <w:r>
           <w:rPr>
@@ -3388,7 +3388,7 @@
           <w:noProof/>
         </w:rPr>
       </w:pPr>
-      <w:hyperlink w:anchor="_Toc440884276" w:history="1">
+      <w:hyperlink w:anchor="_Toc440900406" w:history="1">
         <w:r>
           <w:rPr>
             <w:rStyle w:val="Hyperlink"/>
@@ -3428,7 +3428,7 @@
             <w:noProof/>
             <w:webHidden/>
           </w:rPr>
-          <w:instrText xml:space="preserve"> PAGEREF _Toc440884276 \h </w:instrText>
+          <w:instrText xml:space="preserve"> PAGEREF _Toc440900406 \h </w:instrText>
         </w:r>
         <w:r>
           <w:rPr>
@@ -3470,7 +3470,7 @@
           <w:noProof/>
         </w:rPr>
       </w:pPr>
-      <w:hyperlink w:anchor="_Toc440884277" w:history="1">
+      <w:hyperlink w:anchor="_Toc440900407" w:history="1">
         <w:r>
           <w:rPr>
             <w:rStyle w:val="Hyperlink"/>
@@ -3510,7 +3510,7 @@
             <w:noProof/>
             <w:webHidden/>
           </w:rPr>
-          <w:instrText xml:space="preserve"> PAGEREF _Toc440884277 \h </w:instrText>
+          <w:instrText xml:space="preserve"> PAGEREF _Toc440900407 \h </w:instrText>
         </w:r>
         <w:r>
           <w:rPr>
@@ -3530,7 +3530,7 @@
             <w:noProof/>
             <w:webHidden/>
           </w:rPr>
-          <w:t>23</w:t>
+          <w:t>24</w:t>
         </w:r>
         <w:r>
           <w:rPr>
@@ -3552,7 +3552,7 @@
           <w:noProof/>
         </w:rPr>
       </w:pPr>
-      <w:hyperlink w:anchor="_Toc440884278" w:history="1">
+      <w:hyperlink w:anchor="_Toc440900408" w:history="1">
         <w:r>
           <w:rPr>
             <w:rStyle w:val="Hyperlink"/>
@@ -3592,7 +3592,7 @@
             <w:noProof/>
             <w:webHidden/>
           </w:rPr>
-          <w:instrText xml:space="preserve"> PAGEREF _Toc440884278 \h </w:instrText>
+          <w:instrText xml:space="preserve"> PAGEREF _Toc440900408 \h </w:instrText>
         </w:r>
         <w:r>
           <w:rPr>
@@ -3634,7 +3634,7 @@
           <w:noProof/>
         </w:rPr>
       </w:pPr>
-      <w:hyperlink w:anchor="_Toc440884279" w:history="1">
+      <w:hyperlink w:anchor="_Toc440900409" w:history="1">
         <w:r>
           <w:rPr>
             <w:rStyle w:val="Hyperlink"/>
@@ -3674,7 +3674,7 @@
             <w:noProof/>
             <w:webHidden/>
           </w:rPr>
-          <w:instrText xml:space="preserve"> PAGEREF _Toc440884279 \h </w:instrText>
+          <w:instrText xml:space="preserve"> PAGEREF _Toc440900409 \h </w:instrText>
         </w:r>
         <w:r>
           <w:rPr>
@@ -3718,7 +3718,7 @@
           <w:lang w:eastAsia="de-AT"/>
         </w:rPr>
       </w:pPr>
-      <w:hyperlink w:anchor="_Toc440884280" w:history="1">
+      <w:hyperlink w:anchor="_Toc440900410" w:history="1">
         <w:r>
           <w:rPr>
             <w:rStyle w:val="Hyperlink"/>
@@ -3760,7 +3760,7 @@
             <w:noProof/>
             <w:webHidden/>
           </w:rPr>
-          <w:instrText xml:space="preserve"> PAGEREF _Toc440884280 \h </w:instrText>
+          <w:instrText xml:space="preserve"> PAGEREF _Toc440900410 \h </w:instrText>
         </w:r>
         <w:r>
           <w:rPr>
@@ -3804,7 +3804,7 @@
           <w:lang w:eastAsia="de-AT"/>
         </w:rPr>
       </w:pPr>
-      <w:hyperlink w:anchor="_Toc440884281" w:history="1">
+      <w:hyperlink w:anchor="_Toc440900411" w:history="1">
         <w:r>
           <w:rPr>
             <w:rStyle w:val="Hyperlink"/>
@@ -3846,7 +3846,7 @@
             <w:noProof/>
             <w:webHidden/>
           </w:rPr>
-          <w:instrText xml:space="preserve"> PAGEREF _Toc440884281 \h </w:instrText>
+          <w:instrText xml:space="preserve"> PAGEREF _Toc440900411 \h </w:instrText>
         </w:r>
         <w:r>
           <w:rPr>
@@ -3888,7 +3888,7 @@
           <w:noProof/>
         </w:rPr>
       </w:pPr>
-      <w:hyperlink w:anchor="_Toc440884282" w:history="1">
+      <w:hyperlink w:anchor="_Toc440900412" w:history="1">
         <w:r>
           <w:rPr>
             <w:rStyle w:val="Hyperlink"/>
@@ -3928,7 +3928,7 @@
             <w:noProof/>
             <w:webHidden/>
           </w:rPr>
-          <w:instrText xml:space="preserve"> PAGEREF _Toc440884282 \h </w:instrText>
+          <w:instrText xml:space="preserve"> PAGEREF _Toc440900412 \h </w:instrText>
         </w:r>
         <w:r>
           <w:rPr>
@@ -3970,7 +3970,7 @@
           <w:noProof/>
         </w:rPr>
       </w:pPr>
-      <w:hyperlink w:anchor="_Toc440884283" w:history="1">
+      <w:hyperlink w:anchor="_Toc440900413" w:history="1">
         <w:r>
           <w:rPr>
             <w:rStyle w:val="Hyperlink"/>
@@ -4010,7 +4010,7 @@
             <w:noProof/>
             <w:webHidden/>
           </w:rPr>
-          <w:instrText xml:space="preserve"> PAGEREF _Toc440884283 \h </w:instrText>
+          <w:instrText xml:space="preserve"> PAGEREF _Toc440900413 \h </w:instrText>
         </w:r>
         <w:r>
           <w:rPr>
@@ -4052,7 +4052,7 @@
           <w:noProof/>
         </w:rPr>
       </w:pPr>
-      <w:hyperlink w:anchor="_Toc440884284" w:history="1">
+      <w:hyperlink w:anchor="_Toc440900414" w:history="1">
         <w:r>
           <w:rPr>
             <w:rStyle w:val="Hyperlink"/>
@@ -4092,7 +4092,7 @@
             <w:noProof/>
             <w:webHidden/>
           </w:rPr>
-          <w:instrText xml:space="preserve"> PAGEREF _Toc440884284 \h </w:instrText>
+          <w:instrText xml:space="preserve"> PAGEREF _Toc440900414 \h </w:instrText>
         </w:r>
         <w:r>
           <w:rPr>
@@ -4134,7 +4134,7 @@
           <w:noProof/>
         </w:rPr>
       </w:pPr>
-      <w:hyperlink w:anchor="_Toc440884285" w:history="1">
+      <w:hyperlink w:anchor="_Toc440900415" w:history="1">
         <w:r>
           <w:rPr>
             <w:rStyle w:val="Hyperlink"/>
@@ -4174,7 +4174,7 @@
             <w:noProof/>
             <w:webHidden/>
           </w:rPr>
-          <w:instrText xml:space="preserve"> PAGEREF _Toc440884285 \h </w:instrText>
+          <w:instrText xml:space="preserve"> PAGEREF _Toc440900415 \h </w:instrText>
         </w:r>
         <w:r>
           <w:rPr>
@@ -4218,7 +4218,7 @@
           <w:lang w:eastAsia="de-AT"/>
         </w:rPr>
       </w:pPr>
-      <w:hyperlink w:anchor="_Toc440884286" w:history="1">
+      <w:hyperlink w:anchor="_Toc440900416" w:history="1">
         <w:r>
           <w:rPr>
             <w:rStyle w:val="Hyperlink"/>
@@ -4260,7 +4260,7 @@
             <w:noProof/>
             <w:webHidden/>
           </w:rPr>
-          <w:instrText xml:space="preserve"> PAGEREF _Toc440884286 \h </w:instrText>
+          <w:instrText xml:space="preserve"> PAGEREF _Toc440900416 \h </w:instrText>
         </w:r>
         <w:r>
           <w:rPr>
@@ -4302,7 +4302,7 @@
           <w:noProof/>
         </w:rPr>
       </w:pPr>
-      <w:hyperlink w:anchor="_Toc440884287" w:history="1">
+      <w:hyperlink w:anchor="_Toc440900417" w:history="1">
         <w:r>
           <w:rPr>
             <w:rStyle w:val="Hyperlink"/>
@@ -4342,7 +4342,7 @@
             <w:noProof/>
             <w:webHidden/>
           </w:rPr>
-          <w:instrText xml:space="preserve"> PAGEREF _Toc440884287 \h </w:instrText>
+          <w:instrText xml:space="preserve"> PAGEREF _Toc440900417 \h </w:instrText>
         </w:r>
         <w:r>
           <w:rPr>
@@ -4384,7 +4384,7 @@
           <w:noProof/>
         </w:rPr>
       </w:pPr>
-      <w:hyperlink w:anchor="_Toc440884288" w:history="1">
+      <w:hyperlink w:anchor="_Toc440900418" w:history="1">
         <w:r>
           <w:rPr>
             <w:rStyle w:val="Hyperlink"/>
@@ -4424,7 +4424,7 @@
             <w:noProof/>
             <w:webHidden/>
           </w:rPr>
-          <w:instrText xml:space="preserve"> PAGEREF _Toc440884288 \h </w:instrText>
+          <w:instrText xml:space="preserve"> PAGEREF _Toc440900418 \h </w:instrText>
         </w:r>
         <w:r>
           <w:rPr>
@@ -4466,7 +4466,7 @@
           <w:noProof/>
         </w:rPr>
       </w:pPr>
-      <w:hyperlink w:anchor="_Toc440884289" w:history="1">
+      <w:hyperlink w:anchor="_Toc440900419" w:history="1">
         <w:r>
           <w:rPr>
             <w:rStyle w:val="Hyperlink"/>
@@ -4506,7 +4506,7 @@
             <w:noProof/>
             <w:webHidden/>
           </w:rPr>
-          <w:instrText xml:space="preserve"> PAGEREF _Toc440884289 \h </w:instrText>
+          <w:instrText xml:space="preserve"> PAGEREF _Toc440900419 \h </w:instrText>
         </w:r>
         <w:r>
           <w:rPr>
@@ -4548,7 +4548,7 @@
           <w:noProof/>
         </w:rPr>
       </w:pPr>
-      <w:hyperlink w:anchor="_Toc440884290" w:history="1">
+      <w:hyperlink w:anchor="_Toc440900420" w:history="1">
         <w:r>
           <w:rPr>
             <w:rStyle w:val="Hyperlink"/>
@@ -4588,7 +4588,7 @@
             <w:noProof/>
             <w:webHidden/>
           </w:rPr>
-          <w:instrText xml:space="preserve"> PAGEREF _Toc440884290 \h </w:instrText>
+          <w:instrText xml:space="preserve"> PAGEREF _Toc440900420 \h </w:instrText>
         </w:r>
         <w:r>
           <w:rPr>
@@ -4632,7 +4632,7 @@
           <w:lang w:eastAsia="de-AT"/>
         </w:rPr>
       </w:pPr>
-      <w:hyperlink w:anchor="_Toc440884291" w:history="1">
+      <w:hyperlink w:anchor="_Toc440900421" w:history="1">
         <w:r>
           <w:rPr>
             <w:rStyle w:val="Hyperlink"/>
@@ -4653,7 +4653,7 @@
             <w:rStyle w:val="Hyperlink"/>
             <w:noProof/>
           </w:rPr>
-          <w:t>Remote support drawing feature</w:t>
+          <w:t>Overlay indicators feature</w:t>
         </w:r>
         <w:r>
           <w:rPr>
@@ -4674,7 +4674,7 @@
             <w:noProof/>
             <w:webHidden/>
           </w:rPr>
-          <w:instrText xml:space="preserve"> PAGEREF _Toc440884291 \h </w:instrText>
+          <w:instrText xml:space="preserve"> PAGEREF _Toc440900421 \h </w:instrText>
         </w:r>
         <w:r>
           <w:rPr>
@@ -4716,7 +4716,7 @@
           <w:noProof/>
         </w:rPr>
       </w:pPr>
-      <w:hyperlink w:anchor="_Toc440884292" w:history="1">
+      <w:hyperlink w:anchor="_Toc440900422" w:history="1">
         <w:r>
           <w:rPr>
             <w:rStyle w:val="Hyperlink"/>
@@ -4756,7 +4756,7 @@
             <w:noProof/>
             <w:webHidden/>
           </w:rPr>
-          <w:instrText xml:space="preserve"> PAGEREF _Toc440884292 \h </w:instrText>
+          <w:instrText xml:space="preserve"> PAGEREF _Toc440900422 \h </w:instrText>
         </w:r>
         <w:r>
           <w:rPr>
@@ -4798,7 +4798,7 @@
           <w:noProof/>
         </w:rPr>
       </w:pPr>
-      <w:hyperlink w:anchor="_Toc440884293" w:history="1">
+      <w:hyperlink w:anchor="_Toc440900423" w:history="1">
         <w:r>
           <w:rPr>
             <w:rStyle w:val="Hyperlink"/>
@@ -4838,7 +4838,7 @@
             <w:noProof/>
             <w:webHidden/>
           </w:rPr>
-          <w:instrText xml:space="preserve"> PAGEREF _Toc440884293 \h </w:instrText>
+          <w:instrText xml:space="preserve"> PAGEREF _Toc440900423 \h </w:instrText>
         </w:r>
         <w:r>
           <w:rPr>
@@ -4880,7 +4880,7 @@
           <w:noProof/>
         </w:rPr>
       </w:pPr>
-      <w:hyperlink w:anchor="_Toc440884294" w:history="1">
+      <w:hyperlink w:anchor="_Toc440900424" w:history="1">
         <w:r>
           <w:rPr>
             <w:rStyle w:val="Hyperlink"/>
@@ -4920,7 +4920,7 @@
             <w:noProof/>
             <w:webHidden/>
           </w:rPr>
-          <w:instrText xml:space="preserve"> PAGEREF _Toc440884294 \h </w:instrText>
+          <w:instrText xml:space="preserve"> PAGEREF _Toc440900424 \h </w:instrText>
         </w:r>
         <w:r>
           <w:rPr>
@@ -4962,7 +4962,7 @@
           <w:noProof/>
         </w:rPr>
       </w:pPr>
-      <w:hyperlink w:anchor="_Toc440884295" w:history="1">
+      <w:hyperlink w:anchor="_Toc440900425" w:history="1">
         <w:r>
           <w:rPr>
             <w:rStyle w:val="Hyperlink"/>
@@ -5002,7 +5002,7 @@
             <w:noProof/>
             <w:webHidden/>
           </w:rPr>
-          <w:instrText xml:space="preserve"> PAGEREF _Toc440884295 \h </w:instrText>
+          <w:instrText xml:space="preserve"> PAGEREF _Toc440900425 \h </w:instrText>
         </w:r>
         <w:r>
           <w:rPr>
@@ -5044,7 +5044,7 @@
           <w:noProof/>
         </w:rPr>
       </w:pPr>
-      <w:hyperlink w:anchor="_Toc440884296" w:history="1">
+      <w:hyperlink w:anchor="_Toc440900426" w:history="1">
         <w:r>
           <w:rPr>
             <w:rStyle w:val="Hyperlink"/>
@@ -5084,7 +5084,7 @@
             <w:noProof/>
             <w:webHidden/>
           </w:rPr>
-          <w:instrText xml:space="preserve"> PAGEREF _Toc440884296 \h </w:instrText>
+          <w:instrText xml:space="preserve"> PAGEREF _Toc440900426 \h </w:instrText>
         </w:r>
         <w:r>
           <w:rPr>
@@ -5128,7 +5128,7 @@
           <w:lang w:eastAsia="de-AT"/>
         </w:rPr>
       </w:pPr>
-      <w:hyperlink w:anchor="_Toc440884297" w:history="1">
+      <w:hyperlink w:anchor="_Toc440900427" w:history="1">
         <w:r>
           <w:rPr>
             <w:rStyle w:val="Hyperlink"/>
@@ -5170,7 +5170,7 @@
             <w:noProof/>
             <w:webHidden/>
           </w:rPr>
-          <w:instrText xml:space="preserve"> PAGEREF _Toc440884297 \h </w:instrText>
+          <w:instrText xml:space="preserve"> PAGEREF _Toc440900427 \h </w:instrText>
         </w:r>
         <w:r>
           <w:rPr>
@@ -5214,7 +5214,7 @@
           <w:lang w:eastAsia="de-AT"/>
         </w:rPr>
       </w:pPr>
-      <w:hyperlink w:anchor="_Toc440884298" w:history="1">
+      <w:hyperlink w:anchor="_Toc440900428" w:history="1">
         <w:r>
           <w:rPr>
             <w:rStyle w:val="Hyperlink"/>
@@ -5256,7 +5256,7 @@
             <w:noProof/>
             <w:webHidden/>
           </w:rPr>
-          <w:instrText xml:space="preserve"> PAGEREF _Toc440884298 \h </w:instrText>
+          <w:instrText xml:space="preserve"> PAGEREF _Toc440900428 \h </w:instrText>
         </w:r>
         <w:r>
           <w:rPr>
@@ -5300,7 +5300,7 @@
           <w:lang w:eastAsia="de-AT"/>
         </w:rPr>
       </w:pPr>
-      <w:hyperlink w:anchor="_Toc440884299" w:history="1">
+      <w:hyperlink w:anchor="_Toc440900429" w:history="1">
         <w:r>
           <w:rPr>
             <w:rStyle w:val="Hyperlink"/>
@@ -5342,7 +5342,7 @@
             <w:noProof/>
             <w:webHidden/>
           </w:rPr>
-          <w:instrText xml:space="preserve"> PAGEREF _Toc440884299 \h </w:instrText>
+          <w:instrText xml:space="preserve"> PAGEREF _Toc440900429 \h </w:instrText>
         </w:r>
         <w:r>
           <w:rPr>
@@ -5386,7 +5386,7 @@
           <w:lang w:eastAsia="de-AT"/>
         </w:rPr>
       </w:pPr>
-      <w:hyperlink w:anchor="_Toc440884300" w:history="1">
+      <w:hyperlink w:anchor="_Toc440900430" w:history="1">
         <w:r>
           <w:rPr>
             <w:rStyle w:val="Hyperlink"/>
@@ -5428,7 +5428,7 @@
             <w:noProof/>
             <w:webHidden/>
           </w:rPr>
-          <w:instrText xml:space="preserve"> PAGEREF _Toc440884300 \h </w:instrText>
+          <w:instrText xml:space="preserve"> PAGEREF _Toc440900430 \h </w:instrText>
         </w:r>
         <w:r>
           <w:rPr>
@@ -5472,7 +5472,7 @@
           <w:lang w:eastAsia="de-AT"/>
         </w:rPr>
       </w:pPr>
-      <w:hyperlink w:anchor="_Toc440884301" w:history="1">
+      <w:hyperlink w:anchor="_Toc440900431" w:history="1">
         <w:r>
           <w:rPr>
             <w:rStyle w:val="Hyperlink"/>
@@ -5514,7 +5514,7 @@
             <w:noProof/>
             <w:webHidden/>
           </w:rPr>
-          <w:instrText xml:space="preserve"> PAGEREF _Toc440884301 \h </w:instrText>
+          <w:instrText xml:space="preserve"> PAGEREF _Toc440900431 \h </w:instrText>
         </w:r>
         <w:r>
           <w:rPr>
@@ -5558,7 +5558,7 @@
           <w:lang w:eastAsia="de-AT"/>
         </w:rPr>
       </w:pPr>
-      <w:hyperlink w:anchor="_Toc440884302" w:history="1">
+      <w:hyperlink w:anchor="_Toc440900432" w:history="1">
         <w:r>
           <w:rPr>
             <w:rStyle w:val="Hyperlink"/>
@@ -5600,7 +5600,7 @@
             <w:noProof/>
             <w:webHidden/>
           </w:rPr>
-          <w:instrText xml:space="preserve"> PAGEREF _Toc440884302 \h </w:instrText>
+          <w:instrText xml:space="preserve"> PAGEREF _Toc440900432 \h </w:instrText>
         </w:r>
         <w:r>
           <w:rPr>
@@ -5620,7 +5620,7 @@
             <w:noProof/>
             <w:webHidden/>
           </w:rPr>
-          <w:t>34</w:t>
+          <w:t>35</w:t>
         </w:r>
         <w:r>
           <w:rPr>
@@ -5644,7 +5644,7 @@
           <w:lang w:eastAsia="de-AT"/>
         </w:rPr>
       </w:pPr>
-      <w:hyperlink w:anchor="_Toc440884303" w:history="1">
+      <w:hyperlink w:anchor="_Toc440900433" w:history="1">
         <w:r>
           <w:rPr>
             <w:rStyle w:val="Hyperlink"/>
@@ -5686,7 +5686,7 @@
             <w:noProof/>
             <w:webHidden/>
           </w:rPr>
-          <w:instrText xml:space="preserve"> PAGEREF _Toc440884303 \h </w:instrText>
+          <w:instrText xml:space="preserve"> PAGEREF _Toc440900433 \h </w:instrText>
         </w:r>
         <w:r>
           <w:rPr>
@@ -5730,7 +5730,7 @@
           <w:lang w:eastAsia="de-AT"/>
         </w:rPr>
       </w:pPr>
-      <w:hyperlink w:anchor="_Toc440884304" w:history="1">
+      <w:hyperlink w:anchor="_Toc440900434" w:history="1">
         <w:r>
           <w:rPr>
             <w:rStyle w:val="Hyperlink"/>
@@ -5772,7 +5772,7 @@
             <w:noProof/>
             <w:webHidden/>
           </w:rPr>
-          <w:instrText xml:space="preserve"> PAGEREF _Toc440884304 \h </w:instrText>
+          <w:instrText xml:space="preserve"> PAGEREF _Toc440900434 \h </w:instrText>
         </w:r>
         <w:r>
           <w:rPr>
@@ -5815,7 +5815,7 @@
           <w:lang w:eastAsia="de-AT"/>
         </w:rPr>
       </w:pPr>
-      <w:hyperlink w:anchor="_Toc440884305" w:history="1">
+      <w:hyperlink w:anchor="_Toc440900435" w:history="1">
         <w:r>
           <w:rPr>
             <w:rStyle w:val="Hyperlink"/>
@@ -5842,7 +5842,7 @@
             <w:noProof/>
             <w:webHidden/>
           </w:rPr>
-          <w:instrText xml:space="preserve"> PAGEREF _Toc440884305 \h </w:instrText>
+          <w:instrText xml:space="preserve"> PAGEREF _Toc440900435 \h </w:instrText>
         </w:r>
         <w:r>
           <w:rPr>
@@ -5885,7 +5885,7 @@
           <w:lang w:eastAsia="de-AT"/>
         </w:rPr>
       </w:pPr>
-      <w:hyperlink w:anchor="_Toc440884306" w:history="1">
+      <w:hyperlink w:anchor="_Toc440900436" w:history="1">
         <w:r>
           <w:rPr>
             <w:rStyle w:val="Hyperlink"/>
@@ -5912,7 +5912,7 @@
             <w:noProof/>
             <w:webHidden/>
           </w:rPr>
-          <w:instrText xml:space="preserve"> PAGEREF _Toc440884306 \h </w:instrText>
+          <w:instrText xml:space="preserve"> PAGEREF _Toc440900436 \h </w:instrText>
         </w:r>
         <w:r>
           <w:rPr>
@@ -5955,7 +5955,7 @@
           <w:lang w:eastAsia="de-AT"/>
         </w:rPr>
       </w:pPr>
-      <w:hyperlink w:anchor="_Toc440884307" w:history="1">
+      <w:hyperlink w:anchor="_Toc440900437" w:history="1">
         <w:r>
           <w:rPr>
             <w:rStyle w:val="Hyperlink"/>
@@ -5982,7 +5982,7 @@
             <w:noProof/>
             <w:webHidden/>
           </w:rPr>
-          <w:instrText xml:space="preserve"> PAGEREF _Toc440884307 \h </w:instrText>
+          <w:instrText xml:space="preserve"> PAGEREF _Toc440900437 \h </w:instrText>
         </w:r>
         <w:r>
           <w:rPr>
@@ -6028,7 +6028,7 @@
       <w:pPr>
         <w:pStyle w:val="berschriftohneNummerierung"/>
       </w:pPr>
-      <w:bookmarkStart w:id="1" w:name="_Toc440884239"/>
+      <w:bookmarkStart w:id="1" w:name="_Toc440900369"/>
       <w:r>
         <w:lastRenderedPageBreak/>
         <w:t>Abstract</w:t>
@@ -6048,7 +6048,7 @@
         <w:pStyle w:val="berschrift1"/>
       </w:pPr>
       <w:bookmarkStart w:id="2" w:name="_Toc438987629"/>
-      <w:bookmarkStart w:id="3" w:name="_Toc440884240"/>
+      <w:bookmarkStart w:id="3" w:name="_Toc440900370"/>
       <w:r>
         <w:lastRenderedPageBreak/>
         <w:t>Introduction</w:t>
@@ -6058,7 +6058,13 @@
     </w:p>
     <w:p>
       <w:r>
-        <w:t>Assistive technology has been in use in factories for a few years now. Also known as remote support applications, they enable on-site personnel to repair malfunctions under support of experts, while they are connected via audio and video stream. For companies, this brings the substantial advantage that disruptions can be repaired significantly quicker, without the necessity of an expert having to be physically present.</w:t>
+        <w:t>Assistive technology has been in use in factories for a few years now. Also known as remote support applications, they enable on-site personnel to repair malfunctions under support of experts, while they are connected via audio and video stream</w:t>
+      </w:r>
+      <w:r>
+        <w:t>s</w:t>
+      </w:r>
+      <w:r>
+        <w:t>. For companies, this brings the substantial advantage that disruptions can be repaired significantly quicker, without the necessity of an expert having to be physically present.</w:t>
       </w:r>
     </w:p>
     <w:p>
@@ -6088,10 +6094,28 @@
         <w:t xml:space="preserve">In the first part, </w:t>
       </w:r>
       <w:r>
-        <w:t xml:space="preserve">the key features of remote support applications described, as well as an overview of possible technologies to implement such applications. In addition, similar research regarding this field of study will be compaired. </w:t>
-      </w:r>
-      <w:r>
-        <w:t>In the second part, WebRTC will be presented as a potential implementation method and its advantages and disadvantages discussed. Third, the essential parts regarding the development of a prototype application will be highlighted. After this, the results of the evaluation of the prototype application will be addressed. Finally, the insights and experiences of the prototype development will be summarised and possible ways of extending the current work will be outlined.</w:t>
+        <w:t>the key features of remote support applications described, as well as an overview of possible technologies to implement such applications. In addition, similar research regarding th</w:t>
+      </w:r>
+      <w:r>
+        <w:t>is field of study will be compa</w:t>
+      </w:r>
+      <w:r>
+        <w:t xml:space="preserve">red. </w:t>
+      </w:r>
+      <w:r>
+        <w:t>In the second part, WebRTC will be presented as a potential implementation method and its advantages and disadvantages discussed. Third, the essential</w:t>
+      </w:r>
+      <w:r>
+        <w:t xml:space="preserve"> insights</w:t>
+      </w:r>
+      <w:r>
+        <w:t xml:space="preserve"> regarding the development of a prototype application will be highlighted. After this, the results of the evaluation of the prototype application will be addressed. Finally, the </w:t>
+      </w:r>
+      <w:r>
+        <w:t xml:space="preserve">findings </w:t>
+      </w:r>
+      <w:r>
+        <w:t>and experiences of the prototype development will be summarised and possible ways of extending the current work will be outlined.</w:t>
       </w:r>
     </w:p>
     <w:p>
@@ -6106,7 +6130,7 @@
       <w:pPr>
         <w:pStyle w:val="berschrift1"/>
       </w:pPr>
-      <w:bookmarkStart w:id="4" w:name="_Toc440884241"/>
+      <w:bookmarkStart w:id="4" w:name="_Toc440900371"/>
       <w:r>
         <w:lastRenderedPageBreak/>
         <w:t>Analysis of r</w:t>
@@ -6163,7 +6187,13 @@
         <w:t>and audio streams</w:t>
       </w:r>
       <w:r>
-        <w:t>, thus reducing costs for travel and work significantly</w:t>
+        <w:t>, thus reducing costs for travel and</w:t>
+      </w:r>
+      <w:r>
+        <w:t xml:space="preserve"> the time until work completion</w:t>
+      </w:r>
+      <w:r>
+        <w:t xml:space="preserve"> significantly</w:t>
       </w:r>
       <w:r>
         <w:t xml:space="preserve"> (cf. Chen</w:t>
@@ -6196,7 +6226,7 @@
       <w:pPr>
         <w:pStyle w:val="berschrift2"/>
       </w:pPr>
-      <w:bookmarkStart w:id="5" w:name="_Toc440884242"/>
+      <w:bookmarkStart w:id="5" w:name="_Toc440900372"/>
       <w:r>
         <w:t>Requirements</w:t>
       </w:r>
@@ -6210,7 +6240,10 @@
         <w:t>pport applications need to fulfi</w:t>
       </w:r>
       <w:r>
-        <w:t xml:space="preserve">ll in order to be </w:t>
+        <w:t>l</w:t>
+      </w:r>
+      <w:r>
+        <w:t xml:space="preserve"> in order to be </w:t>
       </w:r>
       <w:r>
         <w:t xml:space="preserve">beneficial: First, it is necessary for the </w:t>
@@ -6289,7 +6322,7 @@
       <w:pPr>
         <w:pStyle w:val="berschrift2"/>
       </w:pPr>
-      <w:bookmarkStart w:id="6" w:name="_Toc440884243"/>
+      <w:bookmarkStart w:id="6" w:name="_Toc440900373"/>
       <w:r>
         <w:t>Essential f</w:t>
       </w:r>
@@ -6302,7 +6335,7 @@
       <w:pPr>
         <w:pStyle w:val="berschrift3"/>
       </w:pPr>
-      <w:bookmarkStart w:id="7" w:name="_Toc440884244"/>
+      <w:bookmarkStart w:id="7" w:name="_Toc440900374"/>
       <w:r>
         <w:t>Audio and video stream</w:t>
       </w:r>
@@ -6327,7 +6360,7 @@
       <w:pPr>
         <w:pStyle w:val="berschrift3"/>
       </w:pPr>
-      <w:bookmarkStart w:id="8" w:name="_Toc440884245"/>
+      <w:bookmarkStart w:id="8" w:name="_Toc440900375"/>
       <w:r>
         <w:t>Overlay indicators</w:t>
       </w:r>
@@ -6344,14 +6377,17 @@
         <w:t xml:space="preserve"> on top</w:t>
       </w:r>
       <w:r>
-        <w:t xml:space="preserve"> the video feed. This can significantly improve the mutual understanding between the helper and the worker about the problem at hand and possible remedies (cf. Chen et al. 2013, p. 5).</w:t>
+        <w:t xml:space="preserve"> the video feed. These overlay indicators can</w:t>
+      </w:r>
+      <w:r>
+        <w:t xml:space="preserve"> significantly improve the mutual understanding between the helper and the worker about the problem at hand and possible remedies (cf. Chen et al. 2013, p. 5).</w:t>
       </w:r>
     </w:p>
     <w:p>
       <w:pPr>
         <w:pStyle w:val="berschrift3"/>
       </w:pPr>
-      <w:bookmarkStart w:id="9" w:name="_Toc440884246"/>
+      <w:bookmarkStart w:id="9" w:name="_Toc440900376"/>
       <w:r>
         <w:t>Gestures</w:t>
       </w:r>
@@ -6359,7 +6395,13 @@
     </w:p>
     <w:p>
       <w:r>
-        <w:t>Chen et al. (2013, p. 5) propose another solution to improve the understanding in the assistance process: The display of hand gestures in addition to the previously described overlay indicators. This can be particularly useful when there is a large number of different components on the screen or the worker has a limited amount of knowledge about the malfunctioning system. In that case, hand gestures from the helper can be a valuable addition to verbal comments and overlay indicators. Possible gestures could be pointing to specific objects, holding and pressing, wiping as well as turning or screwing objects in certain direc</w:t>
+        <w:t>Chen et al. (2013, p. 5) propose another solution to improve the understanding in the assistance process: The display of hand gestures in addition to the previously described overlay indicators. This can be particularly useful when there is a large number of different components on the screen or the worker has a limited amount of knowledge about the malfunctioning system. In that case, hand gestures from the helper can be a valuable addition to verbal comments and overlay indica</w:t>
+      </w:r>
+      <w:r>
+        <w:t>tors. Possible gestures could include</w:t>
+      </w:r>
+      <w:r>
+        <w:t xml:space="preserve"> pointing to specific objects, holding and pressing, wiping as well as turning or screwing objects in certain direc</w:t>
       </w:r>
       <w:r>
         <w:t>tions</w:t>
@@ -6392,7 +6434,7 @@
       <w:pPr>
         <w:pStyle w:val="berschrift3"/>
       </w:pPr>
-      <w:bookmarkStart w:id="10" w:name="_Toc440884247"/>
+      <w:bookmarkStart w:id="10" w:name="_Toc440900377"/>
       <w:r>
         <w:lastRenderedPageBreak/>
         <w:t xml:space="preserve">Pause </w:t>
@@ -6423,7 +6465,7 @@
       <w:pPr>
         <w:pStyle w:val="berschrift2"/>
       </w:pPr>
-      <w:bookmarkStart w:id="11" w:name="_Toc440884248"/>
+      <w:bookmarkStart w:id="11" w:name="_Toc440900378"/>
       <w:r>
         <w:t>Connection architecture</w:t>
       </w:r>
@@ -6433,7 +6475,7 @@
       <w:pPr>
         <w:pStyle w:val="berschrift3"/>
       </w:pPr>
-      <w:bookmarkStart w:id="12" w:name="_Toc440884249"/>
+      <w:bookmarkStart w:id="12" w:name="_Toc440900379"/>
       <w:r>
         <w:t>Client-server</w:t>
       </w:r>
@@ -6455,19 +6497,34 @@
     </w:p>
     <w:p>
       <w:r>
-        <w:t>Since the introduction of WebSockets, it is possible to maintain a full-duplex connection between client and server, which was not possible before. The standard HTTP connection is upgraded to a WebSocket connection with an additional initial handshake, which enables WebSockets to use the same port as used for the HTTP connection. A significant advantage of this approach is the low latency for network transfer (cf. Davies, Zeiss &amp; Gabner 2012, p. 3).</w:t>
-      </w:r>
-    </w:p>
-    <w:p>
-      <w:r>
-        <w:t>For the implementation of a remote support application using this architecture, this implies that if two clients want to exchange data like audio and video streams, the server must implement the logic to facilitate this functionality. The main tasks are setting up a connection between two users and transfer the received data from one client to the other. It has to be noted, that in the scenario at hand there is no actual connection between the users but rather separate client-server request and response connections handled by the server. To the clients, however, it appears like they are connected together directly, while in reality the data is transferred over a server. Consequently, the latency for the network transfer is higher, even when WebSockets are used for maintaining connections between the server and the clients.</w:t>
+        <w:t xml:space="preserve">While HTTP is a stateless protocol, </w:t>
+      </w:r>
+      <w:r>
+        <w:t>it is possible to maintain a full-duplex connection between client and server</w:t>
+      </w:r>
+      <w:r>
+        <w:t xml:space="preserve"> since the introduction of WebSockets</w:t>
+      </w:r>
+      <w:r>
+        <w:t>. The standard HTTP connection is upgraded to a WebSocket connection with an additional initial handshake, which enables WebSockets to use the same port as used for the HTTP connection. A significant advantage of this approach is the low latency for network transfer (cf. Davies, Zeiss &amp; Gabner 2012, p. 3).</w:t>
+      </w:r>
+    </w:p>
+    <w:p>
+      <w:r>
+        <w:t>For the implementation of a remote support application using this architecture, this implies that if two clients want to exchange data like audio and video streams, the server must implement the logic to facilitate this functionality. The main tasks are setting up a connection between two users and transfer the received data from one client to the other. It has to be noted, that in the scenario at hand there is no actual connection between the users but rather separate client-server request and response connections handled by the server. To the clients, however, it appears like they are connected together directly, while in realit</w:t>
+      </w:r>
+      <w:r>
+        <w:t>y the data is transferred over the</w:t>
+      </w:r>
+      <w:r>
+        <w:t xml:space="preserve"> server. Consequently, the latency for the network transfer is higher, even when WebSockets are used for maintaining connections between the server and the clients.</w:t>
       </w:r>
     </w:p>
     <w:p>
       <w:pPr>
         <w:pStyle w:val="berschrift3"/>
       </w:pPr>
-      <w:bookmarkStart w:id="13" w:name="_Toc440884250"/>
+      <w:bookmarkStart w:id="13" w:name="_Toc440900380"/>
       <w:r>
         <w:lastRenderedPageBreak/>
         <w:t>Peer-to-peer</w:t>
@@ -6476,7 +6533,22 @@
     </w:p>
     <w:p>
       <w:r>
-        <w:t>On the contrary, with peer-to-peer connections, clients are linked together directly, over the shortest available network path, which results in lower latency for the network transfer compared to a client-server architecture. It has to be noted, however, that in order for setting up a peer-to-peer connection, a server is still necessary for the clients to find each other and start the connection. After the connection setup, the data is exchanged directly, without passing the server. This paradigm benefits remote support applications because they are inherently data-intense due to the constant amount of data transfer of audio and video streaming.</w:t>
+        <w:t>Comparatively, w</w:t>
+      </w:r>
+      <w:r>
+        <w:t>ith peer-to-peer connections, clients are linked together directly, over the shortest available network pat</w:t>
+      </w:r>
+      <w:r>
+        <w:t xml:space="preserve">h. This setup </w:t>
+      </w:r>
+      <w:r>
+        <w:t xml:space="preserve">results in lower latency for the network transfer compared to a client-server architecture. It has to be noted, however, that in order for setting up a peer-to-peer connection, a </w:t>
+      </w:r>
+      <w:r>
+        <w:t xml:space="preserve">management </w:t>
+      </w:r>
+      <w:r>
+        <w:t>server is still necessary for the clients to find each other and start the connection. After the connection setup, the data is exchanged directly, without passing the server. This paradigm benefits remote support applications because they are inherently data-intense due to the constant amount of data transfer of audio and video streaming.</w:t>
       </w:r>
     </w:p>
     <w:p>
@@ -6488,7 +6560,7 @@
       <w:pPr>
         <w:pStyle w:val="berschrift2"/>
       </w:pPr>
-      <w:bookmarkStart w:id="14" w:name="_Toc440884251"/>
+      <w:bookmarkStart w:id="14" w:name="_Toc440900381"/>
       <w:r>
         <w:t>Vision enhancing t</w:t>
       </w:r>
@@ -6521,7 +6593,7 @@
       <w:pPr>
         <w:pStyle w:val="berschrift3"/>
       </w:pPr>
-      <w:bookmarkStart w:id="15" w:name="_Toc440884252"/>
+      <w:bookmarkStart w:id="15" w:name="_Toc440900382"/>
       <w:r>
         <w:t>Augmented Reality</w:t>
       </w:r>
@@ -6541,7 +6613,13 @@
         <w:t xml:space="preserve">. </w:t>
       </w:r>
       <w:r>
-        <w:t>In other words, „Augmented Reality adds graphics, sounds, haptic feedback and smell to the natural world as it exists“ (Bonsor n.d.). Popular applications like Wikitude, for instance, recognize tourist attractions through user’s camera feeds and label them accordingly on the screen (cf. Wikitude 2016).</w:t>
+        <w:t>In other words, „Augmented Reality adds graphics, sounds, haptic feedback and smell to the natural world as it exists“ (Bonsor n.d.). Popular applications like Wikitude, for instance, recognize tourist attractions through user’s camera feeds and label them</w:t>
+      </w:r>
+      <w:r>
+        <w:t xml:space="preserve"> with information about it</w:t>
+      </w:r>
+      <w:r>
+        <w:t xml:space="preserve"> on the screen (cf. Wikitude 2016).</w:t>
       </w:r>
       <w:r>
         <w:t xml:space="preserve"> </w:t>
@@ -6629,7 +6707,7 @@
       <w:pPr>
         <w:pStyle w:val="berschrift3"/>
       </w:pPr>
-      <w:bookmarkStart w:id="16" w:name="_Toc440884253"/>
+      <w:bookmarkStart w:id="16" w:name="_Toc440900383"/>
       <w:r>
         <w:t>Mixed reality</w:t>
       </w:r>
@@ -6646,14 +6724,14 @@
         <w:t xml:space="preserve">. The main difference between them is </w:t>
       </w:r>
       <w:r>
-        <w:t>that in mixed reality the computer-generated objects are not triggered by analysis of image features, but rather by a different, external source, for instance by a human being drawing on overlay indicators on the screen.</w:t>
+        <w:t>that in mixed reality the computer-generated objects are not triggered by analysis of image features, but rather by a different, external source, for instance by a human being drawing overlay indicators on the screen.</w:t>
       </w:r>
     </w:p>
     <w:p>
       <w:pPr>
         <w:pStyle w:val="berschrift2"/>
       </w:pPr>
-      <w:bookmarkStart w:id="17" w:name="_Toc440884254"/>
+      <w:bookmarkStart w:id="17" w:name="_Toc440900384"/>
       <w:r>
         <w:t>Hardware</w:t>
       </w:r>
@@ -6661,14 +6739,20 @@
     </w:p>
     <w:p>
       <w:r>
-        <w:t>There are several different types of hardware that can be utilized in the context of remote support applications. As stated above, an essential characteristic is the ability to move around freely. As a result, only mobile devices qualify to be used by the worker. It must be noted that for the helper, on the other hand, desktop computers are entirely eligible, as there is no imminent need for moving around while assisting the worker. Broadly speaking, there are two main groups of mobile devices, which will be described in more detail in the following.</w:t>
+        <w:t>There are several different types of hardware that can be utilized in the context of remote support applications. As stated above, an essential characteristic is the ability to move around freely. As a result, only mobile devices qualify to be used by the worker. It must be noted that for the helper, on the other hand, desktop computers are entirely eligible</w:t>
+      </w:r>
+      <w:r>
+        <w:t xml:space="preserve"> devices</w:t>
+      </w:r>
+      <w:r>
+        <w:t>, as there is no imminent need for moving around while assisting the worker. Broadly speaking, there are two main groups of mobile devices, which will be described in more detail in the following.</w:t>
       </w:r>
     </w:p>
     <w:p>
       <w:pPr>
         <w:pStyle w:val="berschrift3"/>
       </w:pPr>
-      <w:bookmarkStart w:id="18" w:name="_Toc440884255"/>
+      <w:bookmarkStart w:id="18" w:name="_Toc440900385"/>
       <w:r>
         <w:t>Handheld devices</w:t>
       </w:r>
@@ -6687,7 +6771,7 @@
       <w:pPr>
         <w:pStyle w:val="berschrift3"/>
       </w:pPr>
-      <w:bookmarkStart w:id="19" w:name="_Toc440884256"/>
+      <w:bookmarkStart w:id="19" w:name="_Toc440900386"/>
       <w:r>
         <w:t>Wearable devices</w:t>
       </w:r>
@@ -6700,14 +6784,23 @@
     </w:p>
     <w:p>
       <w:r>
-        <w:t>Huang et al. (2013) propose an alternative to the previously described devices, as they are rather targeting the consumer market than specific industries and environments. Their solution consists of a common safety helmet that is equipped with a camera capturing the visual field of the worker, a near-eye display as well as a microphone and headphones for speech communication with the helper. They decided to use a near-eye display because it enables users to keep a clear view of the surrounding environment (cf. Huang et al. 2013). This is particularly important in safety-critical settings like production factories.</w:t>
+        <w:t>Huang et al. (2013) propose an alternative to the previously described devices, as they are rather targeting the consumer market than specific industries and environments. Their solution consists of a common safety helmet that is equipped with a camera capturing the visual field of the worker, a near-eye display as well as a microphone and headphones for speech communication with the helper. They decided to use a near-eye display because it enables users to keep a clear view of the surrounding envir</w:t>
+      </w:r>
+      <w:r>
+        <w:t xml:space="preserve">onment, which </w:t>
+      </w:r>
+      <w:r>
+        <w:t>is particularly important in safety-critical settings like production factories.</w:t>
+      </w:r>
+      <w:r>
+        <w:t xml:space="preserve"> (cf. Huang et al. 2013).</w:t>
       </w:r>
     </w:p>
     <w:p>
       <w:pPr>
         <w:pStyle w:val="berschrift2"/>
       </w:pPr>
-      <w:bookmarkStart w:id="20" w:name="_Toc440884257"/>
+      <w:bookmarkStart w:id="20" w:name="_Toc440900387"/>
       <w:r>
         <w:t>Software</w:t>
       </w:r>
@@ -6717,7 +6810,7 @@
       <w:pPr>
         <w:pStyle w:val="berschrift3"/>
       </w:pPr>
-      <w:bookmarkStart w:id="21" w:name="_Toc440884258"/>
+      <w:bookmarkStart w:id="21" w:name="_Toc440900388"/>
       <w:r>
         <w:t>Desktop application</w:t>
       </w:r>
@@ -6740,7 +6833,7 @@
         <w:t>stand</w:t>
       </w:r>
       <w:r>
-        <w:t>alone on a PC or laptop. It needs to be installed on a single device before it can be executed. If one or more parts of the software need to be changed, a new version or an update of the software has to be installed. Typical desktop applications include text processors and video or music players</w:t>
+        <w:t>alone on a PC or laptop. It needs to be installed on a single device before it can be executed. If one or more parts of the software need to be changed, a new version or update of the software has to be installed. Typical desktop applications include text processors and video or music players</w:t>
       </w:r>
       <w:r>
         <w:t xml:space="preserve"> (cf. Smith n.d.)</w:t>
@@ -6774,7 +6867,7 @@
       <w:pPr>
         <w:pStyle w:val="berschrift3"/>
       </w:pPr>
-      <w:bookmarkStart w:id="22" w:name="_Toc440884259"/>
+      <w:bookmarkStart w:id="22" w:name="_Toc440900389"/>
       <w:r>
         <w:lastRenderedPageBreak/>
         <w:t>Mobile applications</w:t>
@@ -6788,14 +6881,20 @@
     </w:p>
     <w:p>
       <w:r>
-        <w:t>There are several frameworks, like Apache Cordova (2016), for instance, which try to help solve this problem by offering developers the option to generate applications for smartphones from a single code base to a variety of operating systems. Typically, these cross-platform applications are written in a similar way as web-based applications, using HTML, JavaScript and CSS, which is then displayed in a special web-view layer within an operating system specific native application. While this offers developers more flexibility regarding the portability of their application and a significantly reduced time required for the implementation, cross-platform applications typically cannot exploit the operating system’s full potential, due to their one-size-fits-all approach (cf. Ciman, Gaggi &amp; Gonzo 2014).</w:t>
+        <w:t>There are several framewo</w:t>
+      </w:r>
+      <w:r>
+        <w:t>rks, like Apache Cordova (2016)</w:t>
+      </w:r>
+      <w:r>
+        <w:t xml:space="preserve"> for instance, which try to solve this problem by offering developers the option to generate applications for smartphones from a single code base to a variety of operating systems. Typically, these cross-platform applications are written in a similar way as web-based applications, using HTML, JavaScript and CSS, which is then displayed in a special web-view layer within an operating system specific native application. While this offers developers more flexibility regarding the portability of their application and a significantly reduced time required for the implementation, cross-platform applications typically cannot exploit the operating system’s full potential, due to their one-size-fits-all approach (cf. Ciman, Gaggi &amp; Gonzo 2014).</w:t>
       </w:r>
     </w:p>
     <w:p>
       <w:pPr>
         <w:pStyle w:val="berschrift3"/>
       </w:pPr>
-      <w:bookmarkStart w:id="23" w:name="_Toc440884260"/>
+      <w:bookmarkStart w:id="23" w:name="_Toc440900390"/>
       <w:r>
         <w:t>Web-based applications</w:t>
       </w:r>
@@ -6839,7 +6938,19 @@
         <w:t>Clients request the web page from the server</w:t>
       </w:r>
       <w:r>
-        <w:t>, and display it in the browser upon response.</w:t>
+        <w:t>, and display</w:t>
+      </w:r>
+      <w:r>
+        <w:t>s</w:t>
+      </w:r>
+      <w:r>
+        <w:t xml:space="preserve"> it in the browser upon response</w:t>
+      </w:r>
+      <w:r>
+        <w:t xml:space="preserve"> arrival</w:t>
+      </w:r>
+      <w:r>
+        <w:t>.</w:t>
       </w:r>
     </w:p>
     <w:p>
@@ -6853,7 +6964,13 @@
         <w:t>s</w:t>
       </w:r>
       <w:r>
-        <w:t xml:space="preserve"> to be changed once on the server it runs on, instead of each device that installed it. Furthermore, web-based applications can be used from anywhere as long as the device is connected to the internet, while desktop applications are physically constrained to the device they are installed on. On the other hand, due to their confined environment, desktop applications are less vulnerable to security risks</w:t>
+        <w:t xml:space="preserve"> to be changed once on the server it runs on, instead of each device that</w:t>
+      </w:r>
+      <w:r>
+        <w:t xml:space="preserve"> has</w:t>
+      </w:r>
+      <w:r>
+        <w:t xml:space="preserve"> installed it. Furthermore, web-based applications can be used from anywhere as long as the device is connected to the internet, while desktop applications are physically constrained to the device they are installed on. On the other hand, due to their confined environment, desktop applications are less vulnerable to security risks</w:t>
       </w:r>
       <w:r>
         <w:t xml:space="preserve"> (cf. Smith n.d.).</w:t>
@@ -6862,13 +6979,25 @@
     <w:p>
       <w:r>
         <w:lastRenderedPageBreak/>
-        <w:t>One approach that has received a substantial amount of attention over the last few years is responsive web design. Its aim is the „creation of web sites that take into account different types of devices, usually from mobile phones to desktops, and optimize viewing experience for the device at hand“ (Voutilainen &amp; Salonen 2015, p. 1f).</w:t>
+        <w:t xml:space="preserve">One approach that has received a substantial amount of attention over the last years is responsive web design. Its aim is the „creation of web sites that take into account different types of devices, usually from mobile phones to desktops, and optimize viewing experience for the device at hand“ </w:t>
+      </w:r>
+      <w:r>
+        <w:t>(Voutilainen &amp; Salonen 2015, p. </w:t>
+      </w:r>
+      <w:r>
+        <w:t>1f).</w:t>
       </w:r>
       <w:r>
         <w:t xml:space="preserve"> </w:t>
       </w:r>
       <w:r>
-        <w:t xml:space="preserve">This is achieved through the use of flexible grids and images and CSS3 media queries. With media queries, it is possible to create different CSS rules depending on specific attributes of the device, like screen size or the current orientation of the device (cf. Johansen, </w:t>
+        <w:t>This is achieved th</w:t>
+      </w:r>
+      <w:r>
+        <w:t xml:space="preserve">rough the use of flexible grids and images in addition to </w:t>
+      </w:r>
+      <w:r>
+        <w:t xml:space="preserve">CSS3 media queries. With media queries, it is possible to create different CSS rules depending on specific attributes of the device, like screen size or the current orientation of the device (cf. Johansen, </w:t>
       </w:r>
       <w:r>
         <w:t xml:space="preserve">Pagani </w:t>
@@ -6893,7 +7022,7 @@
       <w:pPr>
         <w:pStyle w:val="berschrift2"/>
       </w:pPr>
-      <w:bookmarkStart w:id="24" w:name="_Toc440884261"/>
+      <w:bookmarkStart w:id="24" w:name="_Toc440900391"/>
       <w:r>
         <w:t>Research conclusions</w:t>
       </w:r>
@@ -6901,7 +7030,13 @@
     </w:p>
     <w:p>
       <w:r>
-        <w:t>The present research has led to the following conclusions about the prototype development of a remote support application: In order to target a maximum possible number of devices with a single code base, the prototype will be d</w:t>
+        <w:t>The</w:t>
+      </w:r>
+      <w:r>
+        <w:t xml:space="preserve"> research at hand</w:t>
+      </w:r>
+      <w:r>
+        <w:t xml:space="preserve"> has led to the following conclusions about the prototype development of a remote support application: In order to target a maximum possible number of devices with a single code base, the prototype will be d</w:t>
       </w:r>
       <w:r>
         <w:t>eveloped as as web</w:t>
@@ -6910,10 +7045,22 @@
         <w:t>-based</w:t>
       </w:r>
       <w:r>
-        <w:t xml:space="preserve"> application that can be accessed through web browsers. </w:t>
-      </w:r>
-      <w:r>
-        <w:t>With this choice, the application can be used on desktop computers with large screens as well as smartphones or even smaller devices like smart glasses or possibly smart watches, provided they are equipped with a browser.</w:t>
+        <w:t xml:space="preserve"> application that can be accessed through browsers. </w:t>
+      </w:r>
+      <w:r>
+        <w:t xml:space="preserve">With this choice, the application can be used on desktop computers with large screens as well as smartphones or even smaller devices like smart glasses or possibly smart watches, provided they are equipped with a </w:t>
+      </w:r>
+      <w:r>
+        <w:t xml:space="preserve">web </w:t>
+      </w:r>
+      <w:r>
+        <w:t>browser</w:t>
+      </w:r>
+      <w:r>
+        <w:t xml:space="preserve"> application</w:t>
+      </w:r>
+      <w:r>
+        <w:t>.</w:t>
       </w:r>
     </w:p>
     <w:p>
@@ -6921,7 +7068,19 @@
         <w:t xml:space="preserve">For the connection architecture, the application will use the client-server model for the user discovery and the connection establishment, and peer-to-peer connections using WebRTC after finishing this process. </w:t>
       </w:r>
       <w:r>
-        <w:t>This removes the complex logic behind video chat applications regarding network connections and security as well as video and audio streaming, since that is already part of WebRTC’s functionality and can be accessed through the JavaScript API directly in the web browser.</w:t>
+        <w:t xml:space="preserve">This removes the </w:t>
+      </w:r>
+      <w:r>
+        <w:t xml:space="preserve">necessity of implementing the </w:t>
+      </w:r>
+      <w:r>
+        <w:t>complex logic behind video chat applications regarding network connections and security as well as video and audio streaming, since that is already part of WebRTC’s</w:t>
+      </w:r>
+      <w:r>
+        <w:t xml:space="preserve"> default</w:t>
+      </w:r>
+      <w:r>
+        <w:t xml:space="preserve"> functionality and can be accessed through the JavaScript API directly in the web browser.</w:t>
       </w:r>
     </w:p>
     <w:p>
@@ -6944,7 +7103,10 @@
         <w:t xml:space="preserve"> without any complex logic behind it. </w:t>
       </w:r>
       <w:r>
-        <w:t>Consequently, no computer vision algorithms will be needed to recognize objects in the workspace to perform enhancement with Augmented Reality.</w:t>
+        <w:t>Consequently, no computer vision algorithms will be needed to recognize objects in the workspace to perform enh</w:t>
+      </w:r>
+      <w:r>
+        <w:t>ancement with Augmented Reality, thus reducing the technical complexity of the prototype application considerably.</w:t>
       </w:r>
     </w:p>
     <w:p>
@@ -6960,7 +7122,7 @@
         <w:pStyle w:val="berschrift1"/>
       </w:pPr>
       <w:bookmarkStart w:id="25" w:name="_Toc438987631"/>
-      <w:bookmarkStart w:id="26" w:name="_Toc440884262"/>
+      <w:bookmarkStart w:id="26" w:name="_Toc440900392"/>
       <w:r>
         <w:lastRenderedPageBreak/>
         <w:t>WebRTC</w:t>
@@ -6991,7 +7153,7 @@
       <w:pPr>
         <w:pStyle w:val="berschrift2"/>
       </w:pPr>
-      <w:bookmarkStart w:id="27" w:name="_Toc440884263"/>
+      <w:bookmarkStart w:id="27" w:name="_Toc440900393"/>
       <w:r>
         <w:t>Overview</w:t>
       </w:r>
@@ -7024,7 +7186,7 @@
       <w:pPr>
         <w:pStyle w:val="berschrift3"/>
       </w:pPr>
-      <w:bookmarkStart w:id="28" w:name="_Toc440884264"/>
+      <w:bookmarkStart w:id="28" w:name="_Toc440900394"/>
       <w:r>
         <w:t>Architecture</w:t>
       </w:r>
@@ -7107,31 +7269,18 @@
         <w:pStyle w:val="Beschriftung"/>
         <w:jc w:val="center"/>
       </w:pPr>
-      <w:bookmarkStart w:id="29" w:name="_Toc440884308"/>
+      <w:bookmarkStart w:id="29" w:name="_Toc440900438"/>
       <w:r>
         <w:t xml:space="preserve">Figure </w:t>
       </w:r>
-      <w:r>
-        <w:fldChar w:fldCharType="begin"/>
-      </w:r>
-      <w:r>
-        <w:instrText xml:space="preserve"> SEQ Figure \* ARABIC </w:instrText>
-      </w:r>
-      <w:r>
-        <w:fldChar w:fldCharType="separate"/>
-      </w:r>
-      <w:r>
-        <w:rPr>
-          <w:noProof/>
-        </w:rPr>
-        <w:t>1</w:t>
-      </w:r>
-      <w:r>
-        <w:rPr>
-          <w:noProof/>
-        </w:rPr>
-        <w:fldChar w:fldCharType="end"/>
-      </w:r>
+      <w:fldSimple w:instr=" SEQ Figure \* ARABIC ">
+        <w:r>
+          <w:rPr>
+            <w:noProof/>
+          </w:rPr>
+          <w:t>1</w:t>
+        </w:r>
+      </w:fldSimple>
       <w:r>
         <w:t>: Overall WebRTC architecture</w:t>
       </w:r>
@@ -7141,7 +7290,7 @@
       <w:pPr>
         <w:pStyle w:val="berschrift3"/>
       </w:pPr>
-      <w:bookmarkStart w:id="30" w:name="_Toc440884265"/>
+      <w:bookmarkStart w:id="30" w:name="_Toc440900395"/>
       <w:r>
         <w:t>Functionality and features</w:t>
       </w:r>
@@ -7226,31 +7375,18 @@
         <w:pStyle w:val="Beschriftung"/>
         <w:jc w:val="center"/>
       </w:pPr>
-      <w:bookmarkStart w:id="31" w:name="_Toc440884309"/>
+      <w:bookmarkStart w:id="31" w:name="_Toc440900439"/>
       <w:r>
         <w:t xml:space="preserve">Figure </w:t>
       </w:r>
-      <w:r>
-        <w:fldChar w:fldCharType="begin"/>
-      </w:r>
-      <w:r>
-        <w:instrText xml:space="preserve"> SEQ Figure \* ARABIC </w:instrText>
-      </w:r>
-      <w:r>
-        <w:fldChar w:fldCharType="separate"/>
-      </w:r>
-      <w:r>
-        <w:rPr>
-          <w:noProof/>
-        </w:rPr>
-        <w:t>2</w:t>
-      </w:r>
-      <w:r>
-        <w:rPr>
-          <w:noProof/>
-        </w:rPr>
-        <w:fldChar w:fldCharType="end"/>
-      </w:r>
+      <w:fldSimple w:instr=" SEQ Figure \* ARABIC ">
+        <w:r>
+          <w:rPr>
+            <w:noProof/>
+          </w:rPr>
+          <w:t>2</w:t>
+        </w:r>
+      </w:fldSimple>
       <w:r>
         <w:t>: The WebRTC triangle</w:t>
       </w:r>
@@ -7265,7 +7401,7 @@
       <w:pPr>
         <w:pStyle w:val="berschrift3"/>
       </w:pPr>
-      <w:bookmarkStart w:id="32" w:name="_Toc440884266"/>
+      <w:bookmarkStart w:id="32" w:name="_Toc440900396"/>
       <w:r>
         <w:t>History</w:t>
       </w:r>
@@ -7303,7 +7439,7 @@
       <w:pPr>
         <w:pStyle w:val="berschrift3"/>
       </w:pPr>
-      <w:bookmarkStart w:id="33" w:name="_Toc440884267"/>
+      <w:bookmarkStart w:id="33" w:name="_Toc440900397"/>
       <w:r>
         <w:t>Advantages</w:t>
       </w:r>
@@ -7437,14 +7573,20 @@
         <w:t xml:space="preserve"> (cf. Bertic et al. 2013, p. 2). </w:t>
       </w:r>
       <w:r>
-        <w:t>Finally, in November 2014, an agreement was arranged that both VP8 and H.264 would be mandatory video codecs in WebRTC (cf. Levent-Levi 2014).</w:t>
+        <w:t xml:space="preserve">Finally, in November 2014, an agreement was </w:t>
+      </w:r>
+      <w:r>
+        <w:t xml:space="preserve">reached </w:t>
+      </w:r>
+      <w:r>
+        <w:t>that both VP8 and H.264 would be mandatory video codecs in WebRTC (cf. Levent-Levi 2014).</w:t>
       </w:r>
     </w:p>
     <w:p>
       <w:pPr>
         <w:pStyle w:val="berschrift3"/>
       </w:pPr>
-      <w:bookmarkStart w:id="34" w:name="_Toc440884268"/>
+      <w:bookmarkStart w:id="34" w:name="_Toc440900398"/>
       <w:r>
         <w:lastRenderedPageBreak/>
         <w:t>Limitations</w:t>
@@ -7491,7 +7633,13 @@
         <w:t>-</w:t>
       </w:r>
       <w:r>
-        <w:t>Chrome, Mozilla Firefox and Opera are able to establish interoperable WebRTC connections. As shown in the figure below, these three browsers accounted for roughly 58% of the market share in Austria in 2014 (Statista 2015). Although this is a promising quota that will likely grow further in the near future, it cannot yet be expected that an arbitrary device is capable of using WebRTC.</w:t>
+        <w:t>Chrome, Mozilla Firefox and Opera are able to establish interoperable WebRTC connections. As shown in the figure below, these three browsers accounted for roughly 58% of the market share in Austria in 2014 (Statista 2015). Although this is a promising quota that will likely</w:t>
+      </w:r>
+      <w:r>
+        <w:t xml:space="preserve"> rise</w:t>
+      </w:r>
+      <w:r>
+        <w:t xml:space="preserve"> further in the near future, it cannot yet be expected that an arbitrary device is capable of using WebRTC.</w:t>
       </w:r>
     </w:p>
     <w:p>
@@ -7546,31 +7694,18 @@
         <w:pStyle w:val="Beschriftung"/>
         <w:jc w:val="center"/>
       </w:pPr>
-      <w:bookmarkStart w:id="35" w:name="_Toc440884310"/>
+      <w:bookmarkStart w:id="35" w:name="_Toc440900440"/>
       <w:r>
         <w:t xml:space="preserve">Figure </w:t>
       </w:r>
-      <w:r>
-        <w:fldChar w:fldCharType="begin"/>
-      </w:r>
-      <w:r>
-        <w:instrText xml:space="preserve"> SEQ Figure \* ARABIC </w:instrText>
-      </w:r>
-      <w:r>
-        <w:fldChar w:fldCharType="separate"/>
-      </w:r>
-      <w:r>
-        <w:rPr>
-          <w:noProof/>
-        </w:rPr>
-        <w:t>3</w:t>
-      </w:r>
-      <w:r>
-        <w:rPr>
-          <w:noProof/>
-        </w:rPr>
-        <w:fldChar w:fldCharType="end"/>
-      </w:r>
+      <w:fldSimple w:instr=" SEQ Figure \* ARABIC ">
+        <w:r>
+          <w:rPr>
+            <w:noProof/>
+          </w:rPr>
+          <w:t>3</w:t>
+        </w:r>
+      </w:fldSimple>
       <w:r>
         <w:t>: Web browser market share in Austria in 2014</w:t>
       </w:r>
@@ -7578,7 +7713,16 @@
     </w:p>
     <w:p>
       <w:r>
-        <w:t>Missing in this chart is Microsoft’s new web browser, Edge. In October 2015, it was for the first time possible to set up a peer-to-peer connection between Microsoft Edge and other WebRTC-capable browsers. In its current state, however, Microsoft Edge is not able to open DataChannel connections and the mandatory video codec implementations are also not supported yet (cf. Hancke 2015).</w:t>
+        <w:t xml:space="preserve">It has to be noted that </w:t>
+      </w:r>
+      <w:r>
+        <w:t>Microsoft’s new web browser, Edge</w:t>
+      </w:r>
+      <w:r>
+        <w:t>, is missing in this chart</w:t>
+      </w:r>
+      <w:r>
+        <w:t>. In October 2015, it was for the first time possible to set up a peer-to-peer connection between Microsoft Edge and other WebRTC-capable browsers. In its current state, however, Microsoft Edge is not able to open DataChannel connections and the mandatory video codec implementations are also not supported yet (cf. Hancke 2015).</w:t>
       </w:r>
     </w:p>
     <w:p>
@@ -7592,17 +7736,17 @@
         <w:t xml:space="preserve">p. 1). </w:t>
       </w:r>
       <w:r>
-        <w:t xml:space="preserve">A substantial limitation is the restricted access to storage </w:t>
+        <w:t xml:space="preserve">A </w:t>
+      </w:r>
+      <w:r>
+        <w:lastRenderedPageBreak/>
+        <w:t xml:space="preserve">substantial limitation is the restricted access to storage </w:t>
       </w:r>
       <w:r>
         <w:t xml:space="preserve">media </w:t>
       </w:r>
       <w:r>
-        <w:t xml:space="preserve">on the device through </w:t>
-      </w:r>
-      <w:r>
-        <w:lastRenderedPageBreak/>
-        <w:t>the browser.</w:t>
+        <w:t>on the device through the browser.</w:t>
       </w:r>
       <w:r>
         <w:t xml:space="preserve"> A remedy to this disadvantage could be the use of the browser’s local storage, a feature that was introduced in HTML5</w:t>
@@ -7627,7 +7771,7 @@
       <w:pPr>
         <w:pStyle w:val="berschrift3"/>
       </w:pPr>
-      <w:bookmarkStart w:id="36" w:name="_Toc440884269"/>
+      <w:bookmarkStart w:id="36" w:name="_Toc440900399"/>
       <w:r>
         <w:t>Current status</w:t>
       </w:r>
@@ -7651,7 +7795,7 @@
         <w:pStyle w:val="berschrift2"/>
       </w:pPr>
       <w:bookmarkStart w:id="37" w:name="_Toc438987633"/>
-      <w:bookmarkStart w:id="38" w:name="_Toc440884270"/>
+      <w:bookmarkStart w:id="38" w:name="_Toc440900400"/>
       <w:r>
         <w:t>API components</w:t>
       </w:r>
@@ -7673,7 +7817,7 @@
       <w:pPr>
         <w:pStyle w:val="berschrift3"/>
       </w:pPr>
-      <w:bookmarkStart w:id="39" w:name="_Toc440884271"/>
+      <w:bookmarkStart w:id="39" w:name="_Toc440900401"/>
       <w:r>
         <w:t>MediaStream</w:t>
       </w:r>
@@ -7707,10 +7851,13 @@
     </w:p>
     <w:p>
       <w:r>
-        <w:t xml:space="preserve">Before using a MediaStream object, it is necessary to get access to a media stream from a local media-capture device. This could be a camera from a laptop or a smartphone </w:t>
-      </w:r>
-      <w:r>
-        <w:t>or a microphone.</w:t>
+        <w:t>Before using a MediaStream object, it is necessary to get access to a media stream from a local media-capture device. This could be a camera</w:t>
+      </w:r>
+      <w:r>
+        <w:t xml:space="preserve"> or a microphone from a laptop or a smartphone</w:t>
+      </w:r>
+      <w:r>
+        <w:t>.</w:t>
       </w:r>
       <w:r>
         <w:t xml:space="preserve"> </w:t>
@@ -7737,7 +7884,13 @@
         <w:t xml:space="preserve">. </w:t>
       </w:r>
       <w:r>
-        <w:t>It is possible to specify the type of LocalMediaStream to be requested, audio, video or both. (</w:t>
+        <w:t>It is possible to specify the type of LocalMediaStream to be requested, audio, video or both.</w:t>
+      </w:r>
+      <w:r>
+        <w:t xml:space="preserve"> This is done in a configuration object that can be passed upon object initialization</w:t>
+      </w:r>
+      <w:r>
+        <w:t xml:space="preserve"> (</w:t>
       </w:r>
       <w:r>
         <w:t xml:space="preserve">cf. </w:t>
@@ -7748,11 +7901,8 @@
     </w:p>
     <w:p>
       <w:r>
-        <w:t xml:space="preserve">In JavaScript, the access to local media-capture devices is handled via opt-in approval from the user. When developers call the navigator.getUserMedia() function </w:t>
-      </w:r>
-      <w:r>
         <w:lastRenderedPageBreak/>
-        <w:t>for the first time, a pop-up window asks the users if they want to grant the application access to the specified media-capture devices. This approval can be revoked by both users and developer</w:t>
+        <w:t>In JavaScript, the access to local media-capture devices is handled via opt-in approval from the user. When developers call the navigator.getUserMedia() function for the first time, a pop-up window asks the users if they want to grant the application access to the specified media-capture devices. This approval can be revoked by both users and developer</w:t>
       </w:r>
       <w:r>
         <w:t>s</w:t>
@@ -7816,12 +7966,15 @@
       <w:r>
         <w:t>.</w:t>
       </w:r>
+      <w:r>
+        <w:t xml:space="preserve"> This acts as an additional layer of security, because developers are actively encouraged to use encryption in all parts of their applications.</w:t>
+      </w:r>
     </w:p>
     <w:p>
       <w:pPr>
         <w:pStyle w:val="berschrift3"/>
       </w:pPr>
-      <w:bookmarkStart w:id="40" w:name="_Toc440884272"/>
+      <w:bookmarkStart w:id="40" w:name="_Toc440900402"/>
       <w:r>
         <w:t>PeerConnection</w:t>
       </w:r>
@@ -7884,7 +8037,7 @@
       <w:pPr>
         <w:pStyle w:val="berschrift3"/>
       </w:pPr>
-      <w:bookmarkStart w:id="41" w:name="_Toc440884273"/>
+      <w:bookmarkStart w:id="41" w:name="_Toc440900403"/>
       <w:r>
         <w:t>DataChannel</w:t>
       </w:r>
@@ -7916,7 +8069,10 @@
         <w:t xml:space="preserve">cf. </w:t>
       </w:r>
       <w:r>
-        <w:t>Loreto &amp; Romano 2014, p. 8f).</w:t>
+        <w:t>Loreto &amp; Romano 2014, p. </w:t>
+      </w:r>
+      <w:r>
+        <w:t>8f).</w:t>
       </w:r>
     </w:p>
     <w:p>
@@ -7924,8 +8080,9 @@
         <w:pStyle w:val="berschrift2"/>
       </w:pPr>
       <w:bookmarkStart w:id="42" w:name="_Toc438987634"/>
-      <w:bookmarkStart w:id="43" w:name="_Toc440884274"/>
-      <w:r>
+      <w:bookmarkStart w:id="43" w:name="_Toc440900404"/>
+      <w:r>
+        <w:lastRenderedPageBreak/>
         <w:t>Connection setup</w:t>
       </w:r>
       <w:bookmarkEnd w:id="42"/>
@@ -7935,7 +8092,7 @@
       <w:pPr>
         <w:pStyle w:val="berschrift3"/>
       </w:pPr>
-      <w:bookmarkStart w:id="44" w:name="_Toc440884275"/>
+      <w:bookmarkStart w:id="44" w:name="_Toc440900405"/>
       <w:r>
         <w:t>Signaling</w:t>
       </w:r>
@@ -7946,151 +8103,153 @@
         <w:t xml:space="preserve">In the WebRTC design process, it was decided to „fully specify how to control the media plane, while leaving the signaling plane as much as possible to the application layer“ (Loreto &amp; Romano 2014, p. 5). As a result, developers do not need </w:t>
       </w:r>
       <w:r>
+        <w:t>to handle components like video and audio formats and encodings. They do, however, have to implement the signaling in order to set up a successful WebRTC connection themselves. In practice, this means that they have to use the right API methods in the right order</w:t>
+      </w:r>
+      <w:r>
+        <w:t xml:space="preserve"> (cf. Loreto &amp; Romano 2014, p. 5).</w:t>
+      </w:r>
+    </w:p>
+    <w:p>
+      <w:pPr>
+        <w:pStyle w:val="berschrift3"/>
+      </w:pPr>
+      <w:bookmarkStart w:id="45" w:name="_Toc440900406"/>
+      <w:r>
+        <w:t>NAT problem</w:t>
+      </w:r>
+      <w:bookmarkEnd w:id="45"/>
+    </w:p>
+    <w:p>
+      <w:r>
+        <w:t xml:space="preserve">Initially, Internet Protocol (IP) version 4 (Ipv4) was used to deliver network packets </w:t>
+      </w:r>
+      <w:r>
+        <w:t xml:space="preserve">over the Internet </w:t>
+      </w:r>
+      <w:r>
+        <w:t>from one host to another. It uses 32-bit addresses, thus limiting the number of possible hosts to 2</w:t>
+      </w:r>
+      <w:r>
+        <w:rPr>
+          <w:vertAlign w:val="superscript"/>
+        </w:rPr>
+        <w:t>32</w:t>
+      </w:r>
+      <w:r>
+        <w:t xml:space="preserve">, or 4 294 967 296. Due to the constantly increasing demand of new Internet-capable devices and applications, one popular method to avoid IPv4 address space exhaustion was the introduction of Network </w:t>
+      </w:r>
+      <w:r>
+        <w:t>address translation (NAT). NAT enables networks to map multiple hosts inside a network to use one public IP address, therefore reducing the usage of public IPv4 addresses.</w:t>
+      </w:r>
+    </w:p>
+    <w:p>
+      <w:r>
+        <w:t>For WebRTC, however, it is vital to know the public IP address of all parties in order to set up a peer-to-peer connection between them.</w:t>
+      </w:r>
+      <w:r>
+        <w:t xml:space="preserve"> This functionality is achieved through the use of the Session Traversal Utilities for NAT (STUN) protocol</w:t>
+      </w:r>
+      <w:r>
+        <w:t>. It enables an application to detect the usage of NAT in a host’s network, and to retrieve the allocated IP address and port if that is the case</w:t>
+      </w:r>
+      <w:r>
+        <w:t>. A third-party STUN server is necessary in order to obtain the host’s public IP address</w:t>
+      </w:r>
+      <w:r>
+        <w:t xml:space="preserve"> (cf. Loreto &amp; Romano 2014, p. 8)</w:t>
+      </w:r>
+      <w:r>
+        <w:t>. There are publicly available STUN servers for developers to use in this case, for example from Google</w:t>
+      </w:r>
+      <w:r>
+        <w:t xml:space="preserve"> (cf. Dutton 2012</w:t>
+      </w:r>
+      <w:r>
+        <w:t>)</w:t>
+      </w:r>
+      <w:r>
+        <w:t>.</w:t>
+      </w:r>
+    </w:p>
+    <w:p>
+      <w:r>
+        <w:t>Additionally, the Traversal Using Relays around NAT (TURN) protocol extends the functionality of STUN by allowing a host inside a network that uses NAT to receive a public IP address from a relay server</w:t>
+      </w:r>
+      <w:r>
+        <w:t xml:space="preserve"> (cf. Loreto &amp; Romano 2014, p. 8)</w:t>
+      </w:r>
+      <w:r>
+        <w:t>. Consequently, the host is able to „receive</w:t>
+      </w:r>
+      <w:r>
+        <w:t xml:space="preserve"> media from any peer that can send packets to the public Internet“</w:t>
+      </w:r>
+      <w:r>
+        <w:t xml:space="preserve"> (</w:t>
+      </w:r>
+      <w:r>
+        <w:t>Loreto &amp; Romano 2014, p. 8</w:t>
+      </w:r>
+      <w:r>
+        <w:t>).</w:t>
+      </w:r>
+    </w:p>
+    <w:p>
+      <w:pPr>
+        <w:pStyle w:val="berschrift3"/>
+      </w:pPr>
+      <w:bookmarkStart w:id="46" w:name="_Toc440900407"/>
+      <w:r>
         <w:lastRenderedPageBreak/>
-        <w:t>to handle components like video and audio formats and encodings. They do, however, have to implement the signaling in order to set up a successful WebRTC connection themselves. In practice, this means that they have to use the right API methods in the right order</w:t>
-      </w:r>
-      <w:r>
-        <w:t xml:space="preserve"> (cf. Loreto &amp; Romano 2014, p. 5).</w:t>
-      </w:r>
-    </w:p>
-    <w:p>
-      <w:pPr>
-        <w:pStyle w:val="berschrift3"/>
-      </w:pPr>
-      <w:bookmarkStart w:id="45" w:name="_Toc440884276"/>
-      <w:r>
-        <w:t>NAT problem</w:t>
-      </w:r>
-      <w:bookmarkEnd w:id="45"/>
-    </w:p>
-    <w:p>
-      <w:r>
-        <w:t xml:space="preserve">Initially, Internet Protocol (IP) version 4 (Ipv4) was used to deliver network packets </w:t>
-      </w:r>
-      <w:r>
-        <w:t xml:space="preserve">over the Internet </w:t>
-      </w:r>
-      <w:r>
-        <w:t>from one host to another. It uses 32-bit addresses, thus limiting the number of possible hosts to 2</w:t>
-      </w:r>
-      <w:r>
-        <w:rPr>
-          <w:vertAlign w:val="superscript"/>
-        </w:rPr>
-        <w:t>32</w:t>
-      </w:r>
-      <w:r>
-        <w:t xml:space="preserve">, or 4 294 967 296. Due to the constantly increasing demand of new Internet-capable devices and applications, one popular method to avoid IPv4 address space exhaustion was the introduction of Network </w:t>
-      </w:r>
-      <w:r>
-        <w:t>address translation (NAT). NAT enables networks to map multiple hosts inside a network to use one public IP address, therefore reducing the usage of public IPv4 addresses.</w:t>
-      </w:r>
-    </w:p>
-    <w:p>
-      <w:r>
-        <w:t>For WebRTC, however, it is vital to know the public IP address of all parties in order to set up a peer-to-peer connection between them.</w:t>
-      </w:r>
-      <w:r>
-        <w:t xml:space="preserve"> This functionality is achieved through the use of the Session Traversal Utilities for NAT (STUN) protocol</w:t>
-      </w:r>
-      <w:r>
-        <w:t>. It enables an application to detect the usage of NAT in a host’s network, and to retrieve the allocated IP address and port if that is the case</w:t>
-      </w:r>
-      <w:r>
-        <w:t>. A third-party STUN server is necessary in order to obtain the host’s public IP address</w:t>
-      </w:r>
-      <w:r>
-        <w:t xml:space="preserve"> (cf. Loreto &amp; Romano 2014, p. 8)</w:t>
-      </w:r>
-      <w:r>
-        <w:t>. There are publicly available STUN servers for developers to use in this case, for example from Google</w:t>
-      </w:r>
-      <w:r>
-        <w:t xml:space="preserve"> (cf. Dutton 2012</w:t>
-      </w:r>
-      <w:r>
-        <w:t>)</w:t>
+        <w:t>ICE candidates</w:t>
+      </w:r>
+      <w:bookmarkEnd w:id="46"/>
+    </w:p>
+    <w:p>
+      <w:r>
+        <w:t>As described above, WebRTC uses PeerConnection objects to establish connections between two</w:t>
+      </w:r>
+      <w:r>
+        <w:t xml:space="preserve"> users</w:t>
+      </w:r>
+      <w:r>
+        <w:t xml:space="preserve">. To do so, it uses the Interactive Connectivity </w:t>
+      </w:r>
+      <w:r>
+        <w:t>Establishment (ICE) protocol.</w:t>
+      </w:r>
+      <w:r>
+        <w:t xml:space="preserve"> </w:t>
+      </w:r>
+      <w:r>
+        <w:t>It facilitates peers to detect information about their network’s topology in order to find one or more connection paths between them</w:t>
+      </w:r>
+      <w:r>
+        <w:t>, by using a variety</w:t>
+      </w:r>
+      <w:r>
+        <w:t xml:space="preserve"> of</w:t>
+      </w:r>
+      <w:r>
+        <w:t xml:space="preserve"> network protocols</w:t>
+      </w:r>
+      <w:r>
+        <w:t xml:space="preserve"> (cf. </w:t>
+      </w:r>
+      <w:r>
+        <w:t>Loreto &amp; Romano 2014</w:t>
+      </w:r>
+      <w:r>
+        <w:t>, p. 117)</w:t>
       </w:r>
       <w:r>
         <w:t>.</w:t>
       </w:r>
-    </w:p>
-    <w:p>
-      <w:r>
-        <w:t>Additionally, the Traversal Using Relays around NAT (TURN) protocol extends the functionality of STUN by allowing a host inside a network that uses NAT to receive a public IP address from a relay server</w:t>
-      </w:r>
-      <w:r>
-        <w:t xml:space="preserve"> (cf. Loreto &amp; Romano 2014, p. 8)</w:t>
-      </w:r>
-      <w:r>
-        <w:t>. Consequently, the host is able to „receive</w:t>
-      </w:r>
-      <w:r>
-        <w:t xml:space="preserve"> media from any peer that can send packets to the public Internet“</w:t>
-      </w:r>
-      <w:r>
-        <w:t xml:space="preserve"> (</w:t>
-      </w:r>
-      <w:r>
-        <w:t>Loreto &amp; Romano 2014, p. 8</w:t>
-      </w:r>
-      <w:r>
-        <w:t>).</w:t>
-      </w:r>
-    </w:p>
-    <w:p>
-      <w:pPr>
-        <w:pStyle w:val="berschrift3"/>
-      </w:pPr>
-      <w:bookmarkStart w:id="46" w:name="_Toc440884277"/>
-      <w:r>
-        <w:t>ICE candidates</w:t>
-      </w:r>
-      <w:bookmarkEnd w:id="46"/>
-    </w:p>
-    <w:p>
-      <w:r>
-        <w:t>As described above, WebRTC uses PeerConnection objects to establish connections between two</w:t>
-      </w:r>
-      <w:r>
-        <w:t xml:space="preserve"> users</w:t>
-      </w:r>
-      <w:r>
-        <w:t xml:space="preserve">. To do so, it uses the Interactive Connectivity </w:t>
-      </w:r>
-      <w:r>
-        <w:t>Establishment (ICE) protocol.</w:t>
-      </w:r>
-      <w:r>
-        <w:t xml:space="preserve"> </w:t>
-      </w:r>
-      <w:r>
-        <w:t>It facilitates peers to detect information about their network’s topology in order to find one or more connection paths between them</w:t>
-      </w:r>
-      <w:r>
-        <w:t>, by using a variety network protocols</w:t>
-      </w:r>
-      <w:r>
-        <w:t xml:space="preserve"> (cf. </w:t>
-      </w:r>
-      <w:r>
-        <w:t>Loreto &amp; Romano 2014</w:t>
-      </w:r>
-      <w:r>
-        <w:t>, p. 117)</w:t>
-      </w:r>
-      <w:r>
-        <w:t>.</w:t>
-      </w:r>
       <w:r>
         <w:t xml:space="preserve"> Dutton (2012) points out that ICE starts with the User Datagram Protocol (UDP)</w:t>
       </w:r>
       <w:r>
-        <w:t xml:space="preserve"> first, as it has the lowest network latency. In the case that the UDP connection attempt remains </w:t>
-      </w:r>
-      <w:r>
-        <w:lastRenderedPageBreak/>
-        <w:t xml:space="preserve">unsuccessful, the Transmission Control Protocol (TCP) is used, HTTP and </w:t>
+        <w:t xml:space="preserve"> first, as it has the lowest network latency. In the case that the UDP connection attempt remains unsuccessful, the Transmission Control Protocol (TCP) is used, HTTP and </w:t>
       </w:r>
       <w:r>
         <w:t xml:space="preserve">lastly </w:t>
@@ -8276,31 +8435,18 @@
         <w:pStyle w:val="Beschriftung"/>
         <w:jc w:val="center"/>
       </w:pPr>
-      <w:bookmarkStart w:id="47" w:name="_Toc440884311"/>
+      <w:bookmarkStart w:id="47" w:name="_Toc440900441"/>
       <w:r>
         <w:t xml:space="preserve">Figure </w:t>
       </w:r>
-      <w:r>
-        <w:fldChar w:fldCharType="begin"/>
-      </w:r>
-      <w:r>
-        <w:instrText xml:space="preserve"> SEQ Figure \* ARABIC </w:instrText>
-      </w:r>
-      <w:r>
-        <w:fldChar w:fldCharType="separate"/>
-      </w:r>
-      <w:r>
-        <w:rPr>
-          <w:noProof/>
-        </w:rPr>
-        <w:t>4</w:t>
-      </w:r>
-      <w:r>
-        <w:rPr>
-          <w:noProof/>
-        </w:rPr>
-        <w:fldChar w:fldCharType="end"/>
-      </w:r>
+      <w:fldSimple w:instr=" SEQ Figure \* ARABIC ">
+        <w:r>
+          <w:rPr>
+            <w:noProof/>
+          </w:rPr>
+          <w:t>4</w:t>
+        </w:r>
+      </w:fldSimple>
       <w:r>
         <w:t>: ICE candidate negotiation process</w:t>
       </w:r>
@@ -8310,7 +8456,7 @@
       <w:pPr>
         <w:pStyle w:val="berschrift3"/>
       </w:pPr>
-      <w:bookmarkStart w:id="48" w:name="_Toc440884278"/>
+      <w:bookmarkStart w:id="48" w:name="_Toc440900408"/>
       <w:r>
         <w:t>Session description offers and answers</w:t>
       </w:r>
@@ -8318,7 +8464,28 @@
     </w:p>
     <w:p>
       <w:r>
-        <w:t>As customary in telecommunication applications, one user calls another user. In WebRTC architecture, this is accomplished by creating a PeerConnection object and, consequently, creating an offer and send it to the user who is being called.</w:t>
+        <w:t xml:space="preserve">It is is </w:t>
+      </w:r>
+      <w:r>
+        <w:t>customary in telecommunication applications</w:t>
+      </w:r>
+      <w:r>
+        <w:t xml:space="preserve"> that one </w:t>
+      </w:r>
+      <w:r>
+        <w:t>user calls another user. In</w:t>
+      </w:r>
+      <w:r>
+        <w:t xml:space="preserve"> the</w:t>
+      </w:r>
+      <w:r>
+        <w:t xml:space="preserve"> WebRTC architecture, this is accomplished by creating a PeerConnection object and, consequently, creating an offer and send</w:t>
+      </w:r>
+      <w:r>
+        <w:t>ing</w:t>
+      </w:r>
+      <w:r>
+        <w:t xml:space="preserve"> it to the user who is being called.</w:t>
       </w:r>
       <w:r>
         <w:t xml:space="preserve"> The creation of the PeerConnection was already described above, an offer is created by calling its </w:t>
@@ -8502,7 +8669,7 @@
       <w:pPr>
         <w:pStyle w:val="berschrift3"/>
       </w:pPr>
-      <w:bookmarkStart w:id="49" w:name="_Toc440884279"/>
+      <w:bookmarkStart w:id="49" w:name="_Toc440900409"/>
       <w:r>
         <w:t>Data channel</w:t>
       </w:r>
@@ -8522,7 +8689,19 @@
         <w:t xml:space="preserve">to communicate via audio and video streams. To extend this to the possibility to send arbitrary data from peer-to-peer, a DataChannel is needed. </w:t>
       </w:r>
       <w:r>
-        <w:t>Sending data in this way, directly, without third-party servers involved, comes with many benefits, thanks to the low latency and high troughput (c.f. Dutton 2012). Dutton (2012) further points out that there are many use cases for this functionality, like remote desktop applications, file transfer, gaming or real-time text chat.</w:t>
+        <w:t>Sending data in this way, directly, without third-party servers involved, comes with</w:t>
+      </w:r>
+      <w:r>
+        <w:t xml:space="preserve"> substantial</w:t>
+      </w:r>
+      <w:r>
+        <w:t xml:space="preserve"> benefits, thanks to the low </w:t>
+      </w:r>
+      <w:r>
+        <w:t xml:space="preserve">network </w:t>
+      </w:r>
+      <w:r>
+        <w:t>latency and high troughput (c.f. Dutton 2012). Dutton (2012) further points out that there are many use cases for this functionality, like remote desktop applications, file transfer, gaming or real-time text chat.</w:t>
       </w:r>
     </w:p>
     <w:p>
@@ -8532,7 +8711,13 @@
     </w:p>
     <w:p>
       <w:r>
-        <w:t>One user – in most cases the one creating the PeerConnection – also creates a DataChannel. There can be an unlimitied number of DataChannels within one PeerConnection, identified by unique names. Afterwards, three event handlers are attached to the DataChannel, which will be called each time this event fires</w:t>
+        <w:t>One user – in most cases the one creating the PeerConnection – also creates a DataC</w:t>
+      </w:r>
+      <w:r>
+        <w:t>hannel. There can be an unlimit</w:t>
+      </w:r>
+      <w:r>
+        <w:t>ed number of DataChannels within one PeerConnection, identified by unique names. Afterwards, three event handlers are attached to the DataChannel, which will be called each time this event fires</w:t>
       </w:r>
       <w:r>
         <w:t xml:space="preserve"> (cf. Loreto &amp; Romano 2014, p. 125)</w:t>
@@ -8588,7 +8773,19 @@
     </w:p>
     <w:p>
       <w:r>
-        <w:t xml:space="preserve">Because DataChannels are bidirectional, the other user does not have create one himself. Alternatively, he only has to bind an </w:t>
+        <w:t xml:space="preserve">Because DataChannels are bidirectional, the other user does not have </w:t>
+      </w:r>
+      <w:r>
+        <w:t xml:space="preserve">to </w:t>
+      </w:r>
+      <w:r>
+        <w:t>create one himself.</w:t>
+      </w:r>
+      <w:r>
+        <w:t xml:space="preserve"> In contrast</w:t>
+      </w:r>
+      <w:r>
+        <w:t xml:space="preserve">, he only has to bind an </w:t>
       </w:r>
       <w:r>
         <w:rPr>
@@ -8688,7 +8885,13 @@
         <w:t xml:space="preserve"> connection</w:t>
       </w:r>
       <w:r>
-        <w:t xml:space="preserve"> and does not necessarily have to be implemented by the developer if not needed.</w:t>
+        <w:t xml:space="preserve"> and does not necessarily have to be implemented by the developer if </w:t>
+      </w:r>
+      <w:r>
+        <w:t xml:space="preserve">it is </w:t>
+      </w:r>
+      <w:r>
+        <w:t>not needed.</w:t>
       </w:r>
     </w:p>
     <w:p>
@@ -8704,7 +8907,7 @@
         <w:pStyle w:val="berschrift1"/>
       </w:pPr>
       <w:bookmarkStart w:id="50" w:name="_Toc438987635"/>
-      <w:bookmarkStart w:id="51" w:name="_Toc440884280"/>
+      <w:bookmarkStart w:id="51" w:name="_Toc440900410"/>
       <w:r>
         <w:lastRenderedPageBreak/>
         <w:t>Prototype</w:t>
@@ -8714,10 +8917,22 @@
     </w:p>
     <w:p>
       <w:r>
-        <w:t xml:space="preserve">With the insights and findings of the research and the creation of the concept, a prototype application was developed. </w:t>
-      </w:r>
-      <w:r>
-        <w:t>The application consists of two core parts: The management server and the web interface. A vital component of the application is the remote support drawing feature, which is part of the web interface. These three most important components of the prototype will be discussed in detail in the following</w:t>
+        <w:t>With the insights and findings of</w:t>
+      </w:r>
+      <w:r>
+        <w:t xml:space="preserve"> the research</w:t>
+      </w:r>
+      <w:r>
+        <w:t xml:space="preserve">, a prototype application was developed. </w:t>
+      </w:r>
+      <w:r>
+        <w:t xml:space="preserve">The application consists of two core parts: The management server and the web interface. A vital component of the application is the </w:t>
+      </w:r>
+      <w:r>
+        <w:t xml:space="preserve">overlay indicator </w:t>
+      </w:r>
+      <w:r>
+        <w:t>feature, which is part of the web interface. These three most important components of the prototype will be discussed in detail in the following</w:t>
       </w:r>
       <w:r>
         <w:t xml:space="preserve"> section</w:t>
@@ -8743,7 +8958,7 @@
         <w:pStyle w:val="berschrift2"/>
       </w:pPr>
       <w:bookmarkStart w:id="52" w:name="_Toc438987636"/>
-      <w:bookmarkStart w:id="53" w:name="_Toc440884281"/>
+      <w:bookmarkStart w:id="53" w:name="_Toc440900411"/>
       <w:r>
         <w:t>Management server</w:t>
       </w:r>
@@ -8773,14 +8988,20 @@
         <w:t>ms the following tasks: First, i</w:t>
       </w:r>
       <w:r>
-        <w:t>t serves the web page and related static files, like JavaScript source files and Cascading Style Sheets (CSS). Second, it manages WebSockets for full-duplex communication to each connected browser. Third, it carries out management and control tasks in order to set up peer-to-peer connections between users. The implementation and tasks of the management server will be described in more detail below.</w:t>
+        <w:t>t serves the web page and related static files, like JavaScript source files and Cascading Style Sheets (CSS). Second, it manages WebSockets for full-duplex communication to each connected browser</w:t>
+      </w:r>
+      <w:r>
+        <w:t xml:space="preserve"> client</w:t>
+      </w:r>
+      <w:r>
+        <w:t>. Third, it carries out management and control tasks in order to set up peer-to-peer connections between users. The implementation and tasks of the management server will be described in more detail below.</w:t>
       </w:r>
     </w:p>
     <w:p>
       <w:pPr>
         <w:pStyle w:val="berschrift3"/>
       </w:pPr>
-      <w:bookmarkStart w:id="54" w:name="_Toc440884282"/>
+      <w:bookmarkStart w:id="54" w:name="_Toc440900412"/>
       <w:r>
         <w:t>Implementation</w:t>
       </w:r>
@@ -8795,7 +9016,7 @@
       <w:pPr>
         <w:pStyle w:val="berschrift3"/>
       </w:pPr>
-      <w:bookmarkStart w:id="55" w:name="_Toc440884283"/>
+      <w:bookmarkStart w:id="55" w:name="_Toc440900413"/>
       <w:r>
         <w:t>Web server</w:t>
       </w:r>
@@ -8810,7 +9031,7 @@
       <w:pPr>
         <w:pStyle w:val="berschrift3"/>
       </w:pPr>
-      <w:bookmarkStart w:id="56" w:name="_Toc440884284"/>
+      <w:bookmarkStart w:id="56" w:name="_Toc440900414"/>
       <w:r>
         <w:t>WebSockets</w:t>
       </w:r>
@@ -8825,7 +9046,7 @@
       <w:pPr>
         <w:pStyle w:val="berschrift3"/>
       </w:pPr>
-      <w:bookmarkStart w:id="57" w:name="_Toc440884285"/>
+      <w:bookmarkStart w:id="57" w:name="_Toc440900415"/>
       <w:r>
         <w:lastRenderedPageBreak/>
         <w:t>Management and control tasks</w:t>
@@ -8834,7 +9055,19 @@
     </w:p>
     <w:p>
       <w:r>
-        <w:t>Each time a new user connects for the first time to the web page via WebSocket, the management server assigns a unique id to the user. This id is used when control messages are sent to users. On the management server, there are two types of control messages: First, there are server messages. These serve the sole purpose of administration tasks, like assigning user ids or broadcasting available users, which happens every time a new user connects to the web page.</w:t>
+        <w:t>Each time a new user connects to the web page via WebSocket</w:t>
+      </w:r>
+      <w:r>
+        <w:t xml:space="preserve"> for the first time</w:t>
+      </w:r>
+      <w:r>
+        <w:t xml:space="preserve">, the management server assigns a unique id to the user. This id is used </w:t>
+      </w:r>
+      <w:r>
+        <w:t xml:space="preserve">as identification </w:t>
+      </w:r>
+      <w:r>
+        <w:t>when control messages are sent to users. On the management server, there are two types of control messages: First, there are server messages. These serve the sole purpose of administration tasks, like assigning user ids or broadcasting available users, which happens every time a new user connects to the web page.</w:t>
       </w:r>
       <w:r>
         <w:t xml:space="preserve"> Second, there are relay messages, which are used to set up peer-to-peer connections between users.</w:t>
@@ -8845,7 +9078,7 @@
         <w:pStyle w:val="berschrift2"/>
       </w:pPr>
       <w:bookmarkStart w:id="58" w:name="_Toc438987637"/>
-      <w:bookmarkStart w:id="59" w:name="_Toc440884286"/>
+      <w:bookmarkStart w:id="59" w:name="_Toc440900416"/>
       <w:r>
         <w:t>Web interface</w:t>
       </w:r>
@@ -8861,7 +9094,7 @@
       <w:pPr>
         <w:pStyle w:val="berschrift3"/>
       </w:pPr>
-      <w:bookmarkStart w:id="60" w:name="_Toc440884287"/>
+      <w:bookmarkStart w:id="60" w:name="_Toc440900417"/>
       <w:r>
         <w:t>HTML5 elements</w:t>
       </w:r>
@@ -8872,7 +9105,13 @@
         <w:t xml:space="preserve">Modern HTML5 elements were used on the web page where it was possible. This includes header, footer and section elements for the main page structure as well as video and canvas elements </w:t>
       </w:r>
       <w:r>
-        <w:t xml:space="preserve">to stream </w:t>
+        <w:t xml:space="preserve">to </w:t>
+      </w:r>
+      <w:r>
+        <w:t>display</w:t>
+      </w:r>
+      <w:r>
+        <w:t xml:space="preserve"> </w:t>
       </w:r>
       <w:r>
         <w:t xml:space="preserve">the </w:t>
@@ -8884,10 +9123,13 @@
         <w:t xml:space="preserve">feeds </w:t>
       </w:r>
       <w:r>
-        <w:t>and enable users to draw support</w:t>
-      </w:r>
-      <w:r>
-        <w:t xml:space="preserve"> indications</w:t>
+        <w:t>and enable users to draw</w:t>
+      </w:r>
+      <w:r>
+        <w:t xml:space="preserve"> overlay indicatior</w:t>
+      </w:r>
+      <w:r>
+        <w:t>s</w:t>
       </w:r>
       <w:r>
         <w:t xml:space="preserve"> without the use of external plugins.</w:t>
@@ -8897,7 +9139,7 @@
       <w:pPr>
         <w:pStyle w:val="berschrift3"/>
       </w:pPr>
-      <w:bookmarkStart w:id="61" w:name="_Toc440884288"/>
+      <w:bookmarkStart w:id="61" w:name="_Toc440900418"/>
       <w:r>
         <w:t>User interaction</w:t>
       </w:r>
@@ -8924,7 +9166,7 @@
       <w:pPr>
         <w:pStyle w:val="berschrift3"/>
       </w:pPr>
-      <w:bookmarkStart w:id="62" w:name="_Toc440884289"/>
+      <w:bookmarkStart w:id="62" w:name="_Toc440900419"/>
       <w:r>
         <w:t>Responsive design</w:t>
       </w:r>
@@ -8951,7 +9193,7 @@
       <w:pPr>
         <w:pStyle w:val="berschrift3"/>
       </w:pPr>
-      <w:bookmarkStart w:id="63" w:name="_Toc440884290"/>
+      <w:bookmarkStart w:id="63" w:name="_Toc440900420"/>
       <w:r>
         <w:lastRenderedPageBreak/>
         <w:t>Facilitating libraries</w:t>
@@ -9003,7 +9245,13 @@
         <w:t xml:space="preserve">is an open source library maintained by Google that helps developers abstract browser prefixes and API changes in the WebRTC specification. </w:t>
       </w:r>
       <w:r>
-        <w:t xml:space="preserve">The use of adapter.js significantly reduces the lines of code necessary to implement WebRTC functionality in multiple browsers. This is due to the fact that WebRTC is currently still under development, and therefore each browser uses different function prefixes. Additionally, some API functions might be added, renamed or removed in the future. </w:t>
+        <w:t xml:space="preserve">The use of adapter.js significantly reduces the </w:t>
+      </w:r>
+      <w:r>
+        <w:t>amount</w:t>
+      </w:r>
+      <w:r>
+        <w:t xml:space="preserve"> of code necessary to implement WebRTC functionality in multiple browsers. This is due to the fact that WebRTC is currently still under development, and therefore each browser uses different function prefixes. Additionally, some API functions might be added, renamed or removed in the future. </w:t>
       </w:r>
       <w:r>
         <w:t xml:space="preserve">Through the use of adapter.js, developers do not need to regularly check if </w:t>
@@ -9017,16 +9265,28 @@
         <w:pStyle w:val="berschrift2"/>
       </w:pPr>
       <w:bookmarkStart w:id="64" w:name="_Toc438987638"/>
-      <w:bookmarkStart w:id="65" w:name="_Toc440884291"/>
-      <w:r>
-        <w:t>Remote support drawing feature</w:t>
+      <w:bookmarkStart w:id="65" w:name="_Toc440900421"/>
+      <w:r>
+        <w:t xml:space="preserve">Overlay indicators </w:t>
+      </w:r>
+      <w:r>
+        <w:t>feature</w:t>
       </w:r>
       <w:bookmarkEnd w:id="64"/>
       <w:bookmarkEnd w:id="65"/>
     </w:p>
     <w:p>
       <w:r>
-        <w:t>An essential feature to the prototype application is the remote support drawing. It enables two users, sharing a peer-to-peer connection, to assist each other through drawings on the other user’s screen.</w:t>
+        <w:t>An essential feature of</w:t>
+      </w:r>
+      <w:r>
+        <w:t xml:space="preserve"> the prototype application is the</w:t>
+      </w:r>
+      <w:r>
+        <w:t xml:space="preserve"> overlay indicators feature</w:t>
+      </w:r>
+      <w:r>
+        <w:t>. It enables two users, sharing a peer-to-peer connection, to assist each other through drawings on the other user’s screen.</w:t>
       </w:r>
       <w:r>
         <w:t xml:space="preserve"> For now, it is possible to track the user’s movements on the canvas with the mouse or with the finger or stylus on handheld devices.</w:t>
@@ -9036,7 +9296,7 @@
       <w:pPr>
         <w:pStyle w:val="berschrift3"/>
       </w:pPr>
-      <w:bookmarkStart w:id="66" w:name="_Toc440884292"/>
+      <w:bookmarkStart w:id="66" w:name="_Toc440900422"/>
       <w:r>
         <w:t>Implementation</w:t>
       </w:r>
@@ -9044,7 +9304,19 @@
     </w:p>
     <w:p>
       <w:r>
-        <w:t xml:space="preserve">For the implementation of this feature it was decided to use two canvases on top of each other. One canvas displays the current frame of the video element, which is bound to the media stream of the WebRTC connection. This first canvas is updated 24 times per second. The second canvas lies exactly on top of the first one, and is used to display the support drawings of the remote user. </w:t>
+        <w:t>For the implementation of this feature it was decided to use two canvases on top of each other. One canvas displays the current frame of the video element, which is bound to the media stream of the WebRTC connection. This first canvas is updated 24 times per second</w:t>
+      </w:r>
+      <w:r>
+        <w:t>, appearing as a constant video stream to the user’s eye</w:t>
+      </w:r>
+      <w:r>
+        <w:t xml:space="preserve">. The second canvas lies exactly on top of the first one, and is used to display the </w:t>
+      </w:r>
+      <w:r>
+        <w:t>overlay indicators</w:t>
+      </w:r>
+      <w:r>
+        <w:t xml:space="preserve"> of the remote user. </w:t>
       </w:r>
       <w:r>
         <w:t>T</w:t>
@@ -9056,7 +9328,11 @@
         <w:t xml:space="preserve">have to be used </w:t>
       </w:r>
       <w:r>
-        <w:t>in this case because the first canvas must be cleared each time it displays the current frame of the video stream and</w:t>
+        <w:t xml:space="preserve">in this case because the first canvas must be cleared each time it displays the current frame of the video </w:t>
+      </w:r>
+      <w:r>
+        <w:lastRenderedPageBreak/>
+        <w:t>stream and</w:t>
       </w:r>
       <w:r>
         <w:t>, consequently,</w:t>
@@ -9065,7 +9341,6 @@
         <w:t xml:space="preserve"> the drawn path would also be </w:t>
       </w:r>
       <w:r>
-        <w:lastRenderedPageBreak/>
         <w:t>erased</w:t>
       </w:r>
       <w:r>
@@ -9079,7 +9354,7 @@
       <w:pPr>
         <w:pStyle w:val="berschrift3"/>
       </w:pPr>
-      <w:bookmarkStart w:id="67" w:name="_Toc440884293"/>
+      <w:bookmarkStart w:id="67" w:name="_Toc440900423"/>
       <w:r>
         <w:t>Mouse events</w:t>
       </w:r>
@@ -9195,7 +9470,7 @@
         <w:t>In JavaScript, it is possible to add event listeners to DOM elements, for instance when the mouse moves over the element, when a mouse button is clicked on the element or when the mouse leaves the element. In order to achieve the desired drawing functionality, it is important to not only track the movement of the mouse over the element, but also track the state whether the left mouse button is currently being clicked or not.</w:t>
       </w:r>
       <w:r>
-        <w:t xml:space="preserve"> If that is the case, then the code snippet from above gets executed each time the </w:t>
+        <w:t xml:space="preserve"> If that is the case, the code snippet from above gets executed each time the </w:t>
       </w:r>
       <w:r>
         <w:rPr>
@@ -9211,7 +9486,7 @@
       <w:pPr>
         <w:pStyle w:val="berschrift3"/>
       </w:pPr>
-      <w:bookmarkStart w:id="68" w:name="_Toc440884294"/>
+      <w:bookmarkStart w:id="68" w:name="_Toc440900424"/>
       <w:r>
         <w:t>Touch events</w:t>
       </w:r>
@@ -9222,10 +9497,10 @@
         <w:t xml:space="preserve">While the implementation of the support drawing feature with mouse events was not tremendously difficult, the solution did not immediately work on handheld devices like smartphones or tablets. This is due to the fact that they are operated with fingers and styluses instead of a mouse. </w:t>
       </w:r>
       <w:r>
-        <w:t>M</w:t>
-      </w:r>
-      <w:r>
-        <w:t xml:space="preserve">ost </w:t>
+        <w:t>Some</w:t>
+      </w:r>
+      <w:r>
+        <w:t xml:space="preserve"> </w:t>
       </w:r>
       <w:r>
         <w:t xml:space="preserve">handheld </w:t>
@@ -9309,7 +9584,7 @@
       <w:pPr>
         <w:pStyle w:val="berschrift3"/>
       </w:pPr>
-      <w:bookmarkStart w:id="69" w:name="_Toc440884295"/>
+      <w:bookmarkStart w:id="69" w:name="_Toc440900425"/>
       <w:r>
         <w:t>Data transfer</w:t>
       </w:r>
@@ -9347,7 +9622,7 @@
       <w:pPr>
         <w:pStyle w:val="berschrift3"/>
       </w:pPr>
-      <w:bookmarkStart w:id="70" w:name="_Toc440884296"/>
+      <w:bookmarkStart w:id="70" w:name="_Toc440900426"/>
       <w:r>
         <w:t>Text chat</w:t>
       </w:r>
@@ -9355,7 +9630,13 @@
     </w:p>
     <w:p>
       <w:r>
-        <w:t>In addition to the possibility to communicate via audio and video stream and send support drawings to another, it is also possible to send text messages to the connected peer. This is especially helpful in loud environments, where it is not possible to converse with somebody. Similar to the drawing path data transfer, the text chat also uses the DataChannel to send the text messages.</w:t>
+        <w:t xml:space="preserve">In addition to the possibility to communicate via audio and video stream and send support drawings to another, it is also possible to send text messages </w:t>
+      </w:r>
+      <w:r>
+        <w:t>to the connected peer, which are displayed next to the video stream.</w:t>
+      </w:r>
+      <w:r>
+        <w:t xml:space="preserve"> This is especially helpful in loud environments, where it is not possible to converse with somebody. Similar to the drawing path data transfer, the text chat also uses the DataChannel to send the text messages.</w:t>
       </w:r>
     </w:p>
     <w:p>
@@ -9371,7 +9652,7 @@
         <w:pStyle w:val="berschrift1"/>
       </w:pPr>
       <w:bookmarkStart w:id="71" w:name="_Toc438987639"/>
-      <w:bookmarkStart w:id="72" w:name="_Toc440884297"/>
+      <w:bookmarkStart w:id="72" w:name="_Toc440900427"/>
       <w:r>
         <w:lastRenderedPageBreak/>
         <w:t>Evaluation</w:t>
@@ -9461,7 +9742,7 @@
       <w:pPr>
         <w:pStyle w:val="berschrift1"/>
       </w:pPr>
-      <w:bookmarkStart w:id="73" w:name="_Toc440884298"/>
+      <w:bookmarkStart w:id="73" w:name="_Toc440900428"/>
       <w:r>
         <w:lastRenderedPageBreak/>
         <w:t>Possible extensions</w:t>
@@ -9480,7 +9761,7 @@
       <w:pPr>
         <w:pStyle w:val="berschrift2"/>
       </w:pPr>
-      <w:bookmarkStart w:id="74" w:name="_Toc440884299"/>
+      <w:bookmarkStart w:id="74" w:name="_Toc440900429"/>
       <w:r>
         <w:t>Screenshots</w:t>
       </w:r>
@@ -9501,7 +9782,7 @@
       <w:pPr>
         <w:pStyle w:val="berschrift2"/>
       </w:pPr>
-      <w:bookmarkStart w:id="75" w:name="_Toc440884300"/>
+      <w:bookmarkStart w:id="75" w:name="_Toc440900430"/>
       <w:r>
         <w:t>User authentication</w:t>
       </w:r>
@@ -9512,7 +9793,13 @@
         <w:t xml:space="preserve">One substantial improvement to the application would be user authentication. </w:t>
       </w:r>
       <w:r>
-        <w:t>So far, users are not required to provide a password, anyone can use the application. While this is fine and in fact convenient during the development process, it is incongruous for live operation and raises security issues. One possibility to implement such a functionality without signifcant effort would be to use OAuth, an open standard which „allows secure authorization in a simple and standard method“ (OAuth</w:t>
+        <w:t xml:space="preserve">So far, users are not required to provide a password, anyone can use the application. While this is fine and in fact convenient during the development process, it is incongruous for live operation and raises </w:t>
+      </w:r>
+      <w:r>
+        <w:t xml:space="preserve">severe </w:t>
+      </w:r>
+      <w:r>
+        <w:t>security issues. One possibility to implement such a functionality without signifcant effort would be to use OAuth, an open standard which „allows secure authorization in a simple and standard method“ (OAuth</w:t>
       </w:r>
       <w:r>
         <w:t xml:space="preserve"> 2015</w:t>
@@ -9537,7 +9824,7 @@
       <w:pPr>
         <w:pStyle w:val="berschrift2"/>
       </w:pPr>
-      <w:bookmarkStart w:id="76" w:name="_Toc440884301"/>
+      <w:bookmarkStart w:id="76" w:name="_Toc440900431"/>
       <w:r>
         <w:t>E-m</w:t>
       </w:r>
@@ -9548,7 +9835,13 @@
     </w:p>
     <w:p>
       <w:r>
-        <w:t xml:space="preserve">At present, users can only call other users via the web interace. Consequently, the called user must have the web page opened in order to be notified about the incoming call. One useful extension would be the possibility to invite other users to a session by entering their e-mail address. </w:t>
+        <w:t>At present, users can only call other users via the web inter</w:t>
+      </w:r>
+      <w:r>
+        <w:t>f</w:t>
+      </w:r>
+      <w:r>
+        <w:t xml:space="preserve">ace. Consequently, the called user must have the web page opened in order to be notified about the incoming call. One useful extension would be the possibility to invite other users to a session by entering their e-mail address. </w:t>
       </w:r>
       <w:r>
         <w:t xml:space="preserve">On the management server, it would be necessary to implement some logic to generate a session id, save it along with other meta data about the session and send an e-mail with a clickable link </w:t>
@@ -9570,32 +9863,23 @@
       <w:pPr>
         <w:pStyle w:val="berschrift2"/>
       </w:pPr>
-      <w:bookmarkStart w:id="77" w:name="_Toc440884302"/>
-      <w:r>
+      <w:bookmarkStart w:id="77" w:name="_Toc440900432"/>
+      <w:r>
+        <w:lastRenderedPageBreak/>
         <w:t>Cross-platform application</w:t>
       </w:r>
       <w:bookmarkEnd w:id="77"/>
     </w:p>
     <w:p>
       <w:r>
-        <w:t xml:space="preserve">So far, the prototype application is only working in web browsers. While this offers flexibility, it would be useful to have a native app, especially for smartphones. Native </w:t>
-      </w:r>
-      <w:r>
-        <w:lastRenderedPageBreak/>
-        <w:t>app development, however, brings the disadvantage of having to implement the same application logic on multiple platforms. An economic solution to this problem would be the development of a cross-platform app, with a framework like Apache Cordova</w:t>
-      </w:r>
-      <w:r>
-        <w:t xml:space="preserve"> (2016)</w:t>
-      </w:r>
-      <w:r>
-        <w:t>.</w:t>
+        <w:t>So far, the prototype application is only working in web browsers. While this offers flexibility, it would be useful to have a native app, especially for smartphones. Native app development, however, brings the disadvantage of having to implement the same application logic on multiple platforms. An economic solution to this problem would be the development of a cross-platform app, with a framework like Apache Cordova.</w:t>
       </w:r>
     </w:p>
     <w:p>
       <w:pPr>
         <w:pStyle w:val="berschrift2"/>
       </w:pPr>
-      <w:bookmarkStart w:id="78" w:name="_Toc440884303"/>
+      <w:bookmarkStart w:id="78" w:name="_Toc440900433"/>
       <w:r>
         <w:t>Sessions with more than two users</w:t>
       </w:r>
@@ -9637,7 +9921,7 @@
         <w:pStyle w:val="berschrift1"/>
       </w:pPr>
       <w:bookmarkStart w:id="79" w:name="_Toc438987640"/>
-      <w:bookmarkStart w:id="80" w:name="_Toc440884304"/>
+      <w:bookmarkStart w:id="80" w:name="_Toc440900434"/>
       <w:r>
         <w:lastRenderedPageBreak/>
         <w:t>Conclusion</w:t>
@@ -9658,7 +9942,7 @@
       <w:pPr>
         <w:pStyle w:val="berschriftohneNummerierung"/>
       </w:pPr>
-      <w:bookmarkStart w:id="81" w:name="_Toc440884305"/>
+      <w:bookmarkStart w:id="81" w:name="_Toc440900435"/>
       <w:r>
         <w:lastRenderedPageBreak/>
         <w:t>List of figures</w:t>
@@ -9686,7 +9970,7 @@
       <w:r>
         <w:fldChar w:fldCharType="separate"/>
       </w:r>
-      <w:hyperlink w:anchor="_Toc440884308" w:history="1">
+      <w:hyperlink w:anchor="_Toc440900438" w:history="1">
         <w:r>
           <w:rPr>
             <w:rStyle w:val="Hyperlink"/>
@@ -9713,7 +9997,7 @@
             <w:noProof/>
             <w:webHidden/>
           </w:rPr>
-          <w:instrText xml:space="preserve"> PAGEREF _Toc440884308 \h </w:instrText>
+          <w:instrText xml:space="preserve"> PAGEREF _Toc440900438 \h </w:instrText>
         </w:r>
         <w:r>
           <w:rPr>
@@ -9756,7 +10040,7 @@
           <w:lang w:eastAsia="de-AT"/>
         </w:rPr>
       </w:pPr>
-      <w:hyperlink w:anchor="_Toc440884309" w:history="1">
+      <w:hyperlink w:anchor="_Toc440900439" w:history="1">
         <w:r>
           <w:rPr>
             <w:rStyle w:val="Hyperlink"/>
@@ -9783,7 +10067,7 @@
             <w:noProof/>
             <w:webHidden/>
           </w:rPr>
-          <w:instrText xml:space="preserve"> PAGEREF _Toc440884309 \h </w:instrText>
+          <w:instrText xml:space="preserve"> PAGEREF _Toc440900439 \h </w:instrText>
         </w:r>
         <w:r>
           <w:rPr>
@@ -9826,7 +10110,7 @@
           <w:lang w:eastAsia="de-AT"/>
         </w:rPr>
       </w:pPr>
-      <w:hyperlink w:anchor="_Toc440884310" w:history="1">
+      <w:hyperlink w:anchor="_Toc440900440" w:history="1">
         <w:r>
           <w:rPr>
             <w:rStyle w:val="Hyperlink"/>
@@ -9853,7 +10137,7 @@
             <w:noProof/>
             <w:webHidden/>
           </w:rPr>
-          <w:instrText xml:space="preserve"> PAGEREF _Toc440884310 \h </w:instrText>
+          <w:instrText xml:space="preserve"> PAGEREF _Toc440900440 \h </w:instrText>
         </w:r>
         <w:r>
           <w:rPr>
@@ -9896,7 +10180,7 @@
           <w:lang w:eastAsia="de-AT"/>
         </w:rPr>
       </w:pPr>
-      <w:hyperlink w:anchor="_Toc440884311" w:history="1">
+      <w:hyperlink w:anchor="_Toc440900441" w:history="1">
         <w:r>
           <w:rPr>
             <w:rStyle w:val="Hyperlink"/>
@@ -9923,7 +10207,7 @@
             <w:noProof/>
             <w:webHidden/>
           </w:rPr>
-          <w:instrText xml:space="preserve"> PAGEREF _Toc440884311 \h </w:instrText>
+          <w:instrText xml:space="preserve"> PAGEREF _Toc440900441 \h </w:instrText>
         </w:r>
         <w:r>
           <w:rPr>
@@ -9974,7 +10258,7 @@
       <w:pPr>
         <w:pStyle w:val="berschriftohneNummerierung"/>
       </w:pPr>
-      <w:bookmarkStart w:id="82" w:name="_Toc440884306"/>
+      <w:bookmarkStart w:id="82" w:name="_Toc440900436"/>
       <w:r>
         <w:lastRenderedPageBreak/>
         <w:t xml:space="preserve">List of </w:t>
@@ -9989,6 +10273,48 @@
         <w:spacing w:line="276" w:lineRule="auto"/>
       </w:pPr>
       <w:r>
+        <w:t>AJAX</w:t>
+      </w:r>
+      <w:r>
+        <w:tab/>
+      </w:r>
+      <w:r>
+        <w:tab/>
+        <w:t>Asynchronous JavaScript And XML</w:t>
+      </w:r>
+    </w:p>
+    <w:p>
+      <w:pPr>
+        <w:spacing w:line="276" w:lineRule="auto"/>
+      </w:pPr>
+      <w:r>
+        <w:t>AMR</w:t>
+      </w:r>
+      <w:r>
+        <w:tab/>
+      </w:r>
+      <w:r>
+        <w:tab/>
+        <w:t>Adaptive Multi-Rate</w:t>
+      </w:r>
+    </w:p>
+    <w:p>
+      <w:pPr>
+        <w:spacing w:line="276" w:lineRule="auto"/>
+      </w:pPr>
+      <w:r>
+        <w:t>AMR-WB</w:t>
+      </w:r>
+      <w:r>
+        <w:tab/>
+        <w:t>AMR Wideband</w:t>
+      </w:r>
+    </w:p>
+    <w:p>
+      <w:pPr>
+        <w:spacing w:line="276" w:lineRule="auto"/>
+      </w:pPr>
+      <w:r>
         <w:t>API</w:t>
       </w:r>
       <w:r>
@@ -10238,6 +10564,21 @@
         <w:spacing w:line="276" w:lineRule="auto"/>
       </w:pPr>
       <w:r>
+        <w:t>XML</w:t>
+      </w:r>
+      <w:r>
+        <w:tab/>
+      </w:r>
+      <w:r>
+        <w:tab/>
+        <w:t>Extensible Markup Language</w:t>
+      </w:r>
+    </w:p>
+    <w:p>
+      <w:pPr>
+        <w:spacing w:line="276" w:lineRule="auto"/>
+      </w:pPr>
+      <w:r>
         <w:br w:type="page"/>
       </w:r>
     </w:p>
@@ -10245,7 +10586,7 @@
       <w:pPr>
         <w:pStyle w:val="berschriftohneNummerierung"/>
       </w:pPr>
-      <w:bookmarkStart w:id="83" w:name="_Toc440884307"/>
+      <w:bookmarkStart w:id="83" w:name="_Toc440900437"/>
       <w:r>
         <w:lastRenderedPageBreak/>
         <w:t>Bibliography</w:t>
@@ -10814,7 +11155,15 @@
         <w:t xml:space="preserve">, </w:t>
       </w:r>
       <w:r>
-        <w:t xml:space="preserve">1st edn., </w:t>
+        <w:t xml:space="preserve">1st </w:t>
+      </w:r>
+      <w:proofErr w:type="gramStart"/>
+      <w:r>
+        <w:t>edn.,</w:t>
+      </w:r>
+      <w:proofErr w:type="gramEnd"/>
+      <w:r>
+        <w:t xml:space="preserve"> </w:t>
       </w:r>
       <w:r>
         <w:t>O’Reilly, Sebastopol.</w:t>
@@ -10889,10 +11238,18 @@
     </w:p>
     <w:p>
       <w:r>
-        <w:t>Skype, computer software 2016. Available from :&lt;</w:t>
-      </w:r>
-      <w:r>
-        <w:t>http://www.skype.com/en/</w:t>
+        <w:t>Skype, computer software 2016. Available from :</w:t>
+      </w:r>
+      <w:proofErr w:type="gramStart"/>
+      <w:r>
+        <w:t>&lt;</w:t>
+      </w:r>
+      <w:r>
+        <w:t>http</w:t>
+      </w:r>
+      <w:proofErr w:type="gramEnd"/>
+      <w:r>
+        <w:t>://www.skype.com/en/</w:t>
       </w:r>
       <w:r>
         <w:t>&gt;. [11 January 2016]</w:t>
@@ -11087,7 +11444,7 @@
         <w:noProof/>
         <w:lang w:val="de-DE"/>
       </w:rPr>
-      <w:t>37</w:t>
+      <w:t>25</w:t>
     </w:r>
     <w:r>
       <w:fldChar w:fldCharType="end"/>
@@ -13150,7 +13507,7 @@
 </file>
 
 <file path=customXml/itemProps1.xml><?xml version="1.0" encoding="utf-8"?>
-<ds:datastoreItem xmlns:ds="http://schemas.openxmlformats.org/officeDocument/2006/customXml" ds:itemID="{2CEAA3C4-2D3F-413B-BFCD-6BAB32F0DC76}">
+<ds:datastoreItem xmlns:ds="http://schemas.openxmlformats.org/officeDocument/2006/customXml" ds:itemID="{4D743E7B-147F-4A58-A861-A8B51B67316D}">
   <ds:schemaRefs>
     <ds:schemaRef ds:uri="http://schemas.openxmlformats.org/officeDocument/2006/bibliography"/>
   </ds:schemaRefs>

</xml_diff>

<commit_message>
Work in feedback, extend WebRTC architecture part
</commit_message>
<xml_diff>
--- a/thesis/BA1_WebRTC.docx
+++ b/thesis/BA1_WebRTC.docx
@@ -6,8 +6,6 @@
       <w:pPr>
         <w:jc w:val="center"/>
       </w:pPr>
-      <w:bookmarkStart w:id="0" w:name="_GoBack"/>
-      <w:bookmarkEnd w:id="0"/>
     </w:p>
     <w:p>
       <w:pPr>
@@ -6028,12 +6026,12 @@
       <w:pPr>
         <w:pStyle w:val="berschriftohneNummerierung"/>
       </w:pPr>
-      <w:bookmarkStart w:id="1" w:name="_Toc440900369"/>
+      <w:bookmarkStart w:id="0" w:name="_Toc440900369"/>
       <w:r>
         <w:lastRenderedPageBreak/>
         <w:t>Abstract</w:t>
       </w:r>
-      <w:bookmarkEnd w:id="1"/>
+      <w:bookmarkEnd w:id="0"/>
     </w:p>
     <w:p>
       <w:pPr>
@@ -6047,14 +6045,14 @@
       <w:pPr>
         <w:pStyle w:val="berschrift1"/>
       </w:pPr>
-      <w:bookmarkStart w:id="2" w:name="_Toc438987629"/>
-      <w:bookmarkStart w:id="3" w:name="_Toc440900370"/>
+      <w:bookmarkStart w:id="1" w:name="_Toc438987629"/>
+      <w:bookmarkStart w:id="2" w:name="_Toc440900370"/>
       <w:r>
         <w:lastRenderedPageBreak/>
         <w:t>Introduction</w:t>
       </w:r>
+      <w:bookmarkEnd w:id="1"/>
       <w:bookmarkEnd w:id="2"/>
-      <w:bookmarkEnd w:id="3"/>
     </w:p>
     <w:p>
       <w:r>
@@ -6130,7 +6128,7 @@
       <w:pPr>
         <w:pStyle w:val="berschrift1"/>
       </w:pPr>
-      <w:bookmarkStart w:id="4" w:name="_Toc440900371"/>
+      <w:bookmarkStart w:id="3" w:name="_Toc440900371"/>
       <w:r>
         <w:lastRenderedPageBreak/>
         <w:t>Analysis of r</w:t>
@@ -6141,205 +6139,205 @@
       <w:r>
         <w:t>s</w:t>
       </w:r>
+      <w:bookmarkEnd w:id="3"/>
+    </w:p>
+    <w:p>
+      <w:r>
+        <w:t>In factories, troubleshooting malfunctioning machines</w:t>
+      </w:r>
+      <w:r>
+        <w:t xml:space="preserve"> can be an arduous task. </w:t>
+      </w:r>
+      <w:r>
+        <w:t xml:space="preserve">With complex devices, it is often necessary for an expert to conduct the </w:t>
+      </w:r>
+      <w:r>
+        <w:t>repair or maintenance</w:t>
+      </w:r>
+      <w:r>
+        <w:t xml:space="preserve"> because local factory personnel is not trained to do it themselves</w:t>
+      </w:r>
+      <w:r>
+        <w:t xml:space="preserve">. </w:t>
+      </w:r>
+      <w:r>
+        <w:t xml:space="preserve">In the past, this required physical presence of the expert on site of the factory. However, in most cases it </w:t>
+      </w:r>
+      <w:r>
+        <w:t xml:space="preserve">is </w:t>
+      </w:r>
+      <w:r>
+        <w:t>sufficient for the well</w:t>
+      </w:r>
+      <w:r>
+        <w:t xml:space="preserve">-trained person to assist a technician without special knowledge in </w:t>
+      </w:r>
+      <w:r>
+        <w:t xml:space="preserve">this field through </w:t>
+      </w:r>
+      <w:r>
+        <w:t xml:space="preserve">the use of </w:t>
+      </w:r>
+      <w:r>
+        <w:t xml:space="preserve">video </w:t>
+      </w:r>
+      <w:r>
+        <w:t>and audio streams</w:t>
+      </w:r>
+      <w:r>
+        <w:t>, thus reducing costs for travel and</w:t>
+      </w:r>
+      <w:r>
+        <w:t xml:space="preserve"> the time until work completion</w:t>
+      </w:r>
+      <w:r>
+        <w:t xml:space="preserve"> significantly</w:t>
+      </w:r>
+      <w:r>
+        <w:t xml:space="preserve"> (cf. Chen</w:t>
+      </w:r>
+      <w:r>
+        <w:t xml:space="preserve"> et al.</w:t>
+      </w:r>
+      <w:r>
+        <w:t xml:space="preserve"> </w:t>
+      </w:r>
+      <w:r>
+        <w:t>2013, p. </w:t>
+      </w:r>
+      <w:r>
+        <w:t>1).</w:t>
+      </w:r>
+    </w:p>
+    <w:p>
+      <w:r>
+        <w:t>This chapter will take a deeper look into the necessary requirements of remote support applications</w:t>
+      </w:r>
+      <w:r>
+        <w:t>, their essential features as well as the technology and hardware that are required to implement them.</w:t>
+      </w:r>
+      <w:r>
+        <w:t xml:space="preserve"> Finally, a conclusion will be drawn how a remote support application in a factory setting can be implemented to exploit its full potential.</w:t>
+      </w:r>
+    </w:p>
+    <w:p>
+      <w:pPr>
+        <w:pStyle w:val="berschrift2"/>
+      </w:pPr>
+      <w:bookmarkStart w:id="4" w:name="_Toc440900372"/>
+      <w:r>
+        <w:t>Requirements</w:t>
+      </w:r>
       <w:bookmarkEnd w:id="4"/>
     </w:p>
     <w:p>
       <w:r>
-        <w:t>In factories, troubleshooting malfunctioning machines</w:t>
-      </w:r>
-      <w:r>
-        <w:t xml:space="preserve"> can be an arduous task. </w:t>
-      </w:r>
-      <w:r>
-        <w:t xml:space="preserve">With complex devices, it is often necessary for an expert to conduct the </w:t>
-      </w:r>
-      <w:r>
-        <w:t>repair or maintenance</w:t>
-      </w:r>
-      <w:r>
-        <w:t xml:space="preserve"> because local factory personnel is not trained to do it themselves</w:t>
-      </w:r>
-      <w:r>
-        <w:t xml:space="preserve">. </w:t>
-      </w:r>
-      <w:r>
-        <w:t xml:space="preserve">In the past, this required physical presence of the expert on site of the factory. However, in most cases it </w:t>
-      </w:r>
-      <w:r>
-        <w:t xml:space="preserve">is </w:t>
-      </w:r>
-      <w:r>
-        <w:t>sufficient for the well</w:t>
-      </w:r>
-      <w:r>
-        <w:t xml:space="preserve">-trained person to assist a technician without special knowledge in </w:t>
-      </w:r>
-      <w:r>
-        <w:t xml:space="preserve">this field through </w:t>
-      </w:r>
-      <w:r>
-        <w:t xml:space="preserve">the use of </w:t>
-      </w:r>
-      <w:r>
-        <w:t xml:space="preserve">video </w:t>
-      </w:r>
-      <w:r>
-        <w:t>and audio streams</w:t>
-      </w:r>
-      <w:r>
-        <w:t>, thus reducing costs for travel and</w:t>
-      </w:r>
-      <w:r>
-        <w:t xml:space="preserve"> the time until work completion</w:t>
-      </w:r>
-      <w:r>
-        <w:t xml:space="preserve"> significantly</w:t>
-      </w:r>
-      <w:r>
-        <w:t xml:space="preserve"> (cf. Chen</w:t>
-      </w:r>
-      <w:r>
-        <w:t xml:space="preserve"> et al.</w:t>
-      </w:r>
-      <w:r>
-        <w:t xml:space="preserve"> </w:t>
-      </w:r>
-      <w:r>
-        <w:t>2013, p. </w:t>
-      </w:r>
-      <w:r>
-        <w:t>1).</w:t>
-      </w:r>
-    </w:p>
-    <w:p>
-      <w:r>
-        <w:t>This chapter will take a deeper look into the necessary requirements of remote support applications</w:t>
-      </w:r>
-      <w:r>
-        <w:t>, their essential features as well as the technology and hardware that are required to implement them.</w:t>
-      </w:r>
-      <w:r>
-        <w:t xml:space="preserve"> Finally, a conclusion will be drawn how a remote support application in a factory setting can be implemented to exploit its full potential.</w:t>
+        <w:t>Huang et al. (2013, p. 1f) define several requirements that remote su</w:t>
+      </w:r>
+      <w:r>
+        <w:t>pport applications need to fulfi</w:t>
+      </w:r>
+      <w:r>
+        <w:t>l</w:t>
+      </w:r>
+      <w:r>
+        <w:t xml:space="preserve"> in order to be </w:t>
+      </w:r>
+      <w:r>
+        <w:t xml:space="preserve">beneficial: First, it is necessary for the </w:t>
+      </w:r>
+      <w:r>
+        <w:t>cooperating parties to communicate with each other by speech.</w:t>
+      </w:r>
+      <w:r>
+        <w:t xml:space="preserve"> Second, the helping expert should be able to have the same visual field as the worker to be able to provide a maximum level of assistance. </w:t>
+      </w:r>
+      <w:r>
+        <w:t>Furthermore</w:t>
+      </w:r>
+      <w:r>
+        <w:t xml:space="preserve">, „the helper should be able to point to the objects in the workspace and use […] hand gestures to guide the worker“ (Huang et al. 2013, p. 2), which the worker should in turn be able to see. </w:t>
+      </w:r>
+      <w:r>
+        <w:t xml:space="preserve">Ideally, both hands of the worker </w:t>
+      </w:r>
+      <w:r>
+        <w:t xml:space="preserve">are </w:t>
+      </w:r>
+      <w:r>
+        <w:t xml:space="preserve">free to </w:t>
+      </w:r>
+      <w:r>
+        <w:t xml:space="preserve">enable the performance of physical tasks under </w:t>
+      </w:r>
+      <w:r>
+        <w:t xml:space="preserve">a </w:t>
+      </w:r>
+      <w:r>
+        <w:t>mini</w:t>
+      </w:r>
+      <w:r>
+        <w:t>m</w:t>
+      </w:r>
+      <w:r>
+        <w:t xml:space="preserve">um of </w:t>
+      </w:r>
+      <w:r>
+        <w:t xml:space="preserve">confinement in the </w:t>
+      </w:r>
+      <w:r>
+        <w:t>working</w:t>
+      </w:r>
+      <w:r>
+        <w:t xml:space="preserve"> environment</w:t>
+      </w:r>
+      <w:r>
+        <w:t xml:space="preserve"> and,</w:t>
+      </w:r>
+      <w:r>
+        <w:t xml:space="preserve"> additionally, increase</w:t>
+      </w:r>
+      <w:r>
+        <w:t xml:space="preserve"> the safety conditions for the worker</w:t>
+      </w:r>
+      <w:r>
+        <w:t>.</w:t>
+      </w:r>
+      <w:r>
+        <w:t xml:space="preserve"> Last</w:t>
+      </w:r>
+      <w:r>
+        <w:t>,</w:t>
+      </w:r>
+      <w:r>
+        <w:t xml:space="preserve"> it is important for the worker to have the abi</w:t>
+      </w:r>
+      <w:r>
+        <w:t>lity to move around the factory (cf. Huang et al. 2013, p. 2).</w:t>
       </w:r>
     </w:p>
     <w:p>
       <w:pPr>
         <w:pStyle w:val="berschrift2"/>
       </w:pPr>
-      <w:bookmarkStart w:id="5" w:name="_Toc440900372"/>
-      <w:r>
-        <w:t>Requirements</w:t>
+      <w:bookmarkStart w:id="5" w:name="_Toc440900373"/>
+      <w:r>
+        <w:t>Essential f</w:t>
+      </w:r>
+      <w:r>
+        <w:t>eatures</w:t>
       </w:r>
       <w:bookmarkEnd w:id="5"/>
     </w:p>
     <w:p>
-      <w:r>
-        <w:t>Huang et al. (2013, p. 1f) define several requirements that remote su</w:t>
-      </w:r>
-      <w:r>
-        <w:t>pport applications need to fulfi</w:t>
-      </w:r>
-      <w:r>
-        <w:t>l</w:t>
-      </w:r>
-      <w:r>
-        <w:t xml:space="preserve"> in order to be </w:t>
-      </w:r>
-      <w:r>
-        <w:t xml:space="preserve">beneficial: First, it is necessary for the </w:t>
-      </w:r>
-      <w:r>
-        <w:t>cooperating parties to communicate with each other by speech.</w:t>
-      </w:r>
-      <w:r>
-        <w:t xml:space="preserve"> Second, the helping expert should be able to have the same visual field as the worker to be able to provide a maximum level of assistance. </w:t>
-      </w:r>
-      <w:r>
-        <w:t>Furthermore</w:t>
-      </w:r>
-      <w:r>
-        <w:t xml:space="preserve">, „the helper should be able to point to the objects in the workspace and use […] hand gestures to guide the worker“ (Huang et al. 2013, p. 2), which the worker should in turn be able to see. </w:t>
-      </w:r>
-      <w:r>
-        <w:t xml:space="preserve">Ideally, both hands of the worker </w:t>
-      </w:r>
-      <w:r>
-        <w:t xml:space="preserve">are </w:t>
-      </w:r>
-      <w:r>
-        <w:t xml:space="preserve">free to </w:t>
-      </w:r>
-      <w:r>
-        <w:t xml:space="preserve">enable the performance of physical tasks under </w:t>
-      </w:r>
-      <w:r>
-        <w:t xml:space="preserve">a </w:t>
-      </w:r>
-      <w:r>
-        <w:t>mini</w:t>
-      </w:r>
-      <w:r>
-        <w:t>m</w:t>
-      </w:r>
-      <w:r>
-        <w:t xml:space="preserve">um of </w:t>
-      </w:r>
-      <w:r>
-        <w:t xml:space="preserve">confinement in the </w:t>
-      </w:r>
-      <w:r>
-        <w:t>working</w:t>
-      </w:r>
-      <w:r>
-        <w:t xml:space="preserve"> environment</w:t>
-      </w:r>
-      <w:r>
-        <w:t xml:space="preserve"> and,</w:t>
-      </w:r>
-      <w:r>
-        <w:t xml:space="preserve"> additionally, increase</w:t>
-      </w:r>
-      <w:r>
-        <w:t xml:space="preserve"> the safety conditions for the worker</w:t>
-      </w:r>
-      <w:r>
-        <w:t>.</w:t>
-      </w:r>
-      <w:r>
-        <w:t xml:space="preserve"> Last</w:t>
-      </w:r>
-      <w:r>
-        <w:t>,</w:t>
-      </w:r>
-      <w:r>
-        <w:t xml:space="preserve"> it is important for the worker to have the abi</w:t>
-      </w:r>
-      <w:r>
-        <w:t>lity to move around the factory (cf. Huang et al. 2013, p. 2).</w:t>
-      </w:r>
-    </w:p>
-    <w:p>
-      <w:pPr>
-        <w:pStyle w:val="berschrift2"/>
-      </w:pPr>
-      <w:bookmarkStart w:id="6" w:name="_Toc440900373"/>
-      <w:r>
-        <w:t>Essential f</w:t>
-      </w:r>
-      <w:r>
-        <w:t>eatures</w:t>
+      <w:pPr>
+        <w:pStyle w:val="berschrift3"/>
+      </w:pPr>
+      <w:bookmarkStart w:id="6" w:name="_Toc440900374"/>
+      <w:r>
+        <w:t>Audio and video stream</w:t>
       </w:r>
       <w:bookmarkEnd w:id="6"/>
-    </w:p>
-    <w:p>
-      <w:pPr>
-        <w:pStyle w:val="berschrift3"/>
-      </w:pPr>
-      <w:bookmarkStart w:id="7" w:name="_Toc440900374"/>
-      <w:r>
-        <w:t>Audio and video stream</w:t>
-      </w:r>
-      <w:bookmarkEnd w:id="7"/>
     </w:p>
     <w:p>
       <w:r>
@@ -6360,81 +6358,81 @@
       <w:pPr>
         <w:pStyle w:val="berschrift3"/>
       </w:pPr>
-      <w:bookmarkStart w:id="8" w:name="_Toc440900375"/>
+      <w:bookmarkStart w:id="7" w:name="_Toc440900375"/>
       <w:r>
         <w:t>Overlay indicators</w:t>
       </w:r>
+      <w:bookmarkEnd w:id="7"/>
+    </w:p>
+    <w:p>
+      <w:r>
+        <w:t xml:space="preserve">It is possible that some technical details are difficult to explain </w:t>
+      </w:r>
+      <w:r>
+        <w:t>by speech only, even when the helper has a complete understanding of the solution to the problem. Chen et al. (2013, p. 5) describe this situation as an „uneven […] knowledge distribution“ between the two involved parties. A solution to this problem could be the opportunity to draw simple sketches on the screen, which are transferred to the other person’s screen and subsequently rendered there</w:t>
+      </w:r>
+      <w:r>
+        <w:t xml:space="preserve"> on top</w:t>
+      </w:r>
+      <w:r>
+        <w:t xml:space="preserve"> the video feed. These overlay indicators can</w:t>
+      </w:r>
+      <w:r>
+        <w:t xml:space="preserve"> significantly improve the mutual understanding between the helper and the worker about the problem at hand and possible remedies (cf. Chen et al. 2013, p. 5).</w:t>
+      </w:r>
+    </w:p>
+    <w:p>
+      <w:pPr>
+        <w:pStyle w:val="berschrift3"/>
+      </w:pPr>
+      <w:bookmarkStart w:id="8" w:name="_Toc440900376"/>
+      <w:r>
+        <w:t>Gestures</w:t>
+      </w:r>
       <w:bookmarkEnd w:id="8"/>
     </w:p>
     <w:p>
       <w:r>
-        <w:t xml:space="preserve">It is possible that some technical details are difficult to explain </w:t>
-      </w:r>
-      <w:r>
-        <w:t>by speech only, even when the helper has a complete understanding of the solution to the problem. Chen et al. (2013, p. 5) describe this situation as an „uneven […] knowledge distribution“ between the two involved parties. A solution to this problem could be the opportunity to draw simple sketches on the screen, which are transferred to the other person’s screen and subsequently rendered there</w:t>
-      </w:r>
-      <w:r>
-        <w:t xml:space="preserve"> on top</w:t>
-      </w:r>
-      <w:r>
-        <w:t xml:space="preserve"> the video feed. These overlay indicators can</w:t>
-      </w:r>
-      <w:r>
-        <w:t xml:space="preserve"> significantly improve the mutual understanding between the helper and the worker about the problem at hand and possible remedies (cf. Chen et al. 2013, p. 5).</w:t>
+        <w:t>Chen et al. (2013, p. 5) propose another solution to improve the understanding in the assistance process: The display of hand gestures in addition to the previously described overlay indicators. This can be particularly useful when there is a large number of different components on the screen or the worker has a limited amount of knowledge about the malfunctioning system. In that case, hand gestures from the helper can be a valuable addition to verbal comments and overlay indica</w:t>
+      </w:r>
+      <w:r>
+        <w:t>tors. Possible gestures could include</w:t>
+      </w:r>
+      <w:r>
+        <w:t xml:space="preserve"> pointing to specific objects, holding and pressing, wiping as well as turning or screwing objects in certain direc</w:t>
+      </w:r>
+      <w:r>
+        <w:t>tions</w:t>
+      </w:r>
+      <w:r>
+        <w:t>.</w:t>
+      </w:r>
+    </w:p>
+    <w:p>
+      <w:r>
+        <w:t>W</w:t>
+      </w:r>
+      <w:r>
+        <w:t>hile this feature is indisputably helpful, its implementation</w:t>
+      </w:r>
+      <w:r>
+        <w:t>, however,</w:t>
+      </w:r>
+      <w:r>
+        <w:t xml:space="preserve"> cannot be considered trivial. </w:t>
+      </w:r>
+      <w:r>
+        <w:t xml:space="preserve">It requires capturing the helper’s hand on top of a black background with a separate camera. Afterwards, the </w:t>
+      </w:r>
+      <w:r>
+        <w:t>image is processed with a grey-scale function and, subsequently, converted into a mask image, where pixels below a certain threshold value are set to black, and those above are set to white. Finally, all black pixels are becoming transparent, and the resulting image can be shown on top of the video feed of the worker (cf. Chen et al. 2013, p. 5).</w:t>
       </w:r>
     </w:p>
     <w:p>
       <w:pPr>
         <w:pStyle w:val="berschrift3"/>
       </w:pPr>
-      <w:bookmarkStart w:id="9" w:name="_Toc440900376"/>
-      <w:r>
-        <w:t>Gestures</w:t>
-      </w:r>
-      <w:bookmarkEnd w:id="9"/>
-    </w:p>
-    <w:p>
-      <w:r>
-        <w:t>Chen et al. (2013, p. 5) propose another solution to improve the understanding in the assistance process: The display of hand gestures in addition to the previously described overlay indicators. This can be particularly useful when there is a large number of different components on the screen or the worker has a limited amount of knowledge about the malfunctioning system. In that case, hand gestures from the helper can be a valuable addition to verbal comments and overlay indica</w:t>
-      </w:r>
-      <w:r>
-        <w:t>tors. Possible gestures could include</w:t>
-      </w:r>
-      <w:r>
-        <w:t xml:space="preserve"> pointing to specific objects, holding and pressing, wiping as well as turning or screwing objects in certain direc</w:t>
-      </w:r>
-      <w:r>
-        <w:t>tions</w:t>
-      </w:r>
-      <w:r>
-        <w:t>.</w:t>
-      </w:r>
-    </w:p>
-    <w:p>
-      <w:r>
-        <w:t>W</w:t>
-      </w:r>
-      <w:r>
-        <w:t>hile this feature is indisputably helpful, its implementation</w:t>
-      </w:r>
-      <w:r>
-        <w:t>, however,</w:t>
-      </w:r>
-      <w:r>
-        <w:t xml:space="preserve"> cannot be considered trivial. </w:t>
-      </w:r>
-      <w:r>
-        <w:t xml:space="preserve">It requires capturing the helper’s hand on top of a black background with a separate camera. Afterwards, the </w:t>
-      </w:r>
-      <w:r>
-        <w:t>image is processed with a grey-scale function and, subsequently, converted into a mask image, where pixels below a certain threshold value are set to black, and those above are set to white. Finally, all black pixels are becoming transparent, and the resulting image can be shown on top of the video feed of the worker (cf. Chen et al. 2013, p. 5).</w:t>
-      </w:r>
-    </w:p>
-    <w:p>
-      <w:pPr>
-        <w:pStyle w:val="berschrift3"/>
-      </w:pPr>
-      <w:bookmarkStart w:id="10" w:name="_Toc440900377"/>
+      <w:bookmarkStart w:id="9" w:name="_Toc440900377"/>
       <w:r>
         <w:lastRenderedPageBreak/>
         <w:t xml:space="preserve">Pause </w:t>
@@ -6442,162 +6440,162 @@
       <w:r>
         <w:t>video feed</w:t>
       </w:r>
+      <w:bookmarkEnd w:id="9"/>
+    </w:p>
+    <w:p>
+      <w:r>
+        <w:t xml:space="preserve">An </w:t>
+      </w:r>
+      <w:r>
+        <w:t xml:space="preserve">additional </w:t>
+      </w:r>
+      <w:r>
+        <w:t>essential feature is the possibility to pause the video feed. A constantly running video stream would aggravate the assi</w:t>
+      </w:r>
+      <w:r>
+        <w:t xml:space="preserve">stance of the helper immensely, because the helper would have to draw the indicators on a moving, most likely unsteady image. This is unacceptable in terms of usefulness for both the helper and the worker. </w:t>
+      </w:r>
+      <w:r>
+        <w:t>Consequently, a remote support application must feature the possibility to freeze the video feed in order to provide a maximum level of assistance (cf. Chen et al. 2013, p. 4).</w:t>
+      </w:r>
+    </w:p>
+    <w:p>
+      <w:pPr>
+        <w:pStyle w:val="berschrift2"/>
+      </w:pPr>
+      <w:bookmarkStart w:id="10" w:name="_Toc440900378"/>
+      <w:r>
+        <w:t>Connection architecture</w:t>
+      </w:r>
       <w:bookmarkEnd w:id="10"/>
     </w:p>
     <w:p>
-      <w:r>
-        <w:t xml:space="preserve">An </w:t>
-      </w:r>
-      <w:r>
-        <w:t xml:space="preserve">additional </w:t>
-      </w:r>
-      <w:r>
-        <w:t>essential feature is the possibility to pause the video feed. A constantly running video stream would aggravate the assi</w:t>
-      </w:r>
-      <w:r>
-        <w:t xml:space="preserve">stance of the helper immensely, because the helper would have to draw the indicators on a moving, most likely unsteady image. This is unacceptable in terms of usefulness for both the helper and the worker. </w:t>
-      </w:r>
-      <w:r>
-        <w:t>Consequently, a remote support application must feature the possibility to freeze the video feed in order to provide a maximum level of assistance (cf. Chen et al. 2013, p. 4).</w:t>
-      </w:r>
-    </w:p>
-    <w:p>
-      <w:pPr>
-        <w:pStyle w:val="berschrift2"/>
-      </w:pPr>
-      <w:bookmarkStart w:id="11" w:name="_Toc440900378"/>
-      <w:r>
-        <w:t>Connection architecture</w:t>
+      <w:pPr>
+        <w:pStyle w:val="berschrift3"/>
+      </w:pPr>
+      <w:bookmarkStart w:id="11" w:name="_Toc440900379"/>
+      <w:r>
+        <w:t>Client-server</w:t>
       </w:r>
       <w:bookmarkEnd w:id="11"/>
     </w:p>
     <w:p>
+      <w:r>
+        <w:t xml:space="preserve">In a client-server network, both parties exchange data over a network connection. Clients can request files from the server, for instance via protocols like HTTP, or any other protocol the server can process. The server’s task is to fulfil the request of the client. In other words, the server </w:t>
+      </w:r>
+      <w:r>
+        <w:rPr>
+          <w:i/>
+        </w:rPr>
+        <w:t>responds</w:t>
+      </w:r>
+      <w:r>
+        <w:t xml:space="preserve"> to it. In a standard HTTP environment, this principle is called request-response. (cf. Sinha 1992, p. 78f).</w:t>
+      </w:r>
+    </w:p>
+    <w:p>
+      <w:r>
+        <w:t xml:space="preserve">While HTTP is a stateless protocol, </w:t>
+      </w:r>
+      <w:r>
+        <w:t>it is possible to maintain a full-duplex connection between client and server</w:t>
+      </w:r>
+      <w:r>
+        <w:t xml:space="preserve"> since the introduction of WebSockets</w:t>
+      </w:r>
+      <w:r>
+        <w:t>. The standard HTTP connection is upgraded to a WebSocket connection with an additional initial handshake, which enables WebSockets to use the same port as used for the HTTP connection. A significant advantage of this approach is the low latency for network transfer (cf. Davies, Zeiss &amp; Gabner 2012, p. 3).</w:t>
+      </w:r>
+    </w:p>
+    <w:p>
+      <w:r>
+        <w:t>For the implementation of a remote support application using this architecture, this implies that if two clients want to exchange data like audio and video streams, the server must implement the logic to facilitate this functionality. The main tasks are setting up a connection between two users and transfer the received data from one client to the other. It has to be noted, that in the scenario at hand there is no actual connection between the users but rather separate client-server request and response connections handled by the server. To the clients, however, it appears like they are connected together directly, while in realit</w:t>
+      </w:r>
+      <w:r>
+        <w:t>y the data is transferred over the</w:t>
+      </w:r>
+      <w:r>
+        <w:t xml:space="preserve"> server. Consequently, the latency for the network transfer is higher, even when WebSockets are used for maintaining connections between the server and the clients.</w:t>
+      </w:r>
+    </w:p>
+    <w:p>
       <w:pPr>
         <w:pStyle w:val="berschrift3"/>
       </w:pPr>
-      <w:bookmarkStart w:id="12" w:name="_Toc440900379"/>
-      <w:r>
-        <w:t>Client-server</w:t>
-      </w:r>
-      <w:bookmarkEnd w:id="12"/>
-    </w:p>
-    <w:p>
-      <w:r>
-        <w:t xml:space="preserve">In a client-server network, both parties exchange data over a network connection. Clients can request files from the server, for instance via protocols like HTTP, or any other protocol the server can process. The server’s task is to fulfil the request of the client. In other words, the server </w:t>
-      </w:r>
-      <w:r>
-        <w:rPr>
-          <w:i/>
-        </w:rPr>
-        <w:t>responds</w:t>
-      </w:r>
-      <w:r>
-        <w:t xml:space="preserve"> to it. In a standard HTTP environment, this principle is called request-response. (cf. Sinha 1992, p. 78f).</w:t>
-      </w:r>
-    </w:p>
-    <w:p>
-      <w:r>
-        <w:t xml:space="preserve">While HTTP is a stateless protocol, </w:t>
-      </w:r>
-      <w:r>
-        <w:t>it is possible to maintain a full-duplex connection between client and server</w:t>
-      </w:r>
-      <w:r>
-        <w:t xml:space="preserve"> since the introduction of WebSockets</w:t>
-      </w:r>
-      <w:r>
-        <w:t>. The standard HTTP connection is upgraded to a WebSocket connection with an additional initial handshake, which enables WebSockets to use the same port as used for the HTTP connection. A significant advantage of this approach is the low latency for network transfer (cf. Davies, Zeiss &amp; Gabner 2012, p. 3).</w:t>
-      </w:r>
-    </w:p>
-    <w:p>
-      <w:r>
-        <w:t>For the implementation of a remote support application using this architecture, this implies that if two clients want to exchange data like audio and video streams, the server must implement the logic to facilitate this functionality. The main tasks are setting up a connection between two users and transfer the received data from one client to the other. It has to be noted, that in the scenario at hand there is no actual connection between the users but rather separate client-server request and response connections handled by the server. To the clients, however, it appears like they are connected together directly, while in realit</w:t>
-      </w:r>
-      <w:r>
-        <w:t>y the data is transferred over the</w:t>
-      </w:r>
-      <w:r>
-        <w:t xml:space="preserve"> server. Consequently, the latency for the network transfer is higher, even when WebSockets are used for maintaining connections between the server and the clients.</w:t>
-      </w:r>
-    </w:p>
-    <w:p>
-      <w:pPr>
-        <w:pStyle w:val="berschrift3"/>
-      </w:pPr>
-      <w:bookmarkStart w:id="13" w:name="_Toc440900380"/>
+      <w:bookmarkStart w:id="12" w:name="_Toc440900380"/>
       <w:r>
         <w:lastRenderedPageBreak/>
         <w:t>Peer-to-peer</w:t>
       </w:r>
+      <w:bookmarkEnd w:id="12"/>
+    </w:p>
+    <w:p>
+      <w:r>
+        <w:t>Comparatively, w</w:t>
+      </w:r>
+      <w:r>
+        <w:t>ith peer-to-peer connections, clients are linked together directly, over the shortest available network pat</w:t>
+      </w:r>
+      <w:r>
+        <w:t xml:space="preserve">h. This setup </w:t>
+      </w:r>
+      <w:r>
+        <w:t xml:space="preserve">results in lower latency for the network transfer compared to a client-server architecture. It has to be noted, however, that in order for setting up a peer-to-peer connection, a </w:t>
+      </w:r>
+      <w:r>
+        <w:t xml:space="preserve">management </w:t>
+      </w:r>
+      <w:r>
+        <w:t>server is still necessary for the clients to find each other and start the connection. After the connection setup, the data is exchanged directly, without passing the server. This paradigm benefits remote support applications because they are inherently data-intense due to the constant amount of data transfer of audio and video streaming.</w:t>
+      </w:r>
+    </w:p>
+    <w:p>
+      <w:r>
+        <w:t>One peer-to-peer technology that has emerged over the past few years is Web Real-Time Communication (WebRTC). It enables web browsers and mobile applications to share peer-to-peer connections without the installation of additional software or plugins. This offers a substantial advantage to web developers, who are now able to implement real-time communication applications like video chats for web browsers with the use of a JavaScript API, without any special knowledge about telecommunication technology.</w:t>
+      </w:r>
+    </w:p>
+    <w:p>
+      <w:pPr>
+        <w:pStyle w:val="berschrift2"/>
+      </w:pPr>
+      <w:bookmarkStart w:id="13" w:name="_Toc440900381"/>
+      <w:r>
+        <w:t>Vision enhancing t</w:t>
+      </w:r>
+      <w:r>
+        <w:t>echnologies</w:t>
+      </w:r>
       <w:bookmarkEnd w:id="13"/>
     </w:p>
     <w:p>
       <w:r>
-        <w:t>Comparatively, w</w:t>
-      </w:r>
-      <w:r>
-        <w:t>ith peer-to-peer connections, clients are linked together directly, over the shortest available network pat</w:t>
-      </w:r>
-      <w:r>
-        <w:t xml:space="preserve">h. This setup </w:t>
-      </w:r>
-      <w:r>
-        <w:t xml:space="preserve">results in lower latency for the network transfer compared to a client-server architecture. It has to be noted, however, that in order for setting up a peer-to-peer connection, a </w:t>
-      </w:r>
-      <w:r>
-        <w:t xml:space="preserve">management </w:t>
-      </w:r>
-      <w:r>
-        <w:t>server is still necessary for the clients to find each other and start the connection. After the connection setup, the data is exchanged directly, without passing the server. This paradigm benefits remote support applications because they are inherently data-intense due to the constant amount of data transfer of audio and video streaming.</w:t>
-      </w:r>
-    </w:p>
-    <w:p>
-      <w:r>
-        <w:t>One peer-to-peer technology that has emerged over the past few years is Web Real-Time Communication (WebRTC). It enables web browsers and mobile applications to share peer-to-peer connections without the installation of additional software or plugins. This offers a substantial advantage to web developers, who are now able to implement real-time communication applications like video chats for web browsers with the use of a JavaScript API, without any special knowledge about telecommunication technology.</w:t>
-      </w:r>
-    </w:p>
-    <w:p>
-      <w:pPr>
-        <w:pStyle w:val="berschrift2"/>
-      </w:pPr>
-      <w:bookmarkStart w:id="14" w:name="_Toc440900381"/>
-      <w:r>
-        <w:t>Vision enhancing t</w:t>
-      </w:r>
-      <w:r>
-        <w:t>echnologies</w:t>
+        <w:t xml:space="preserve">As indicated in chapter 2.2.2. above, overlay indicators can significantly </w:t>
+      </w:r>
+      <w:r>
+        <w:t>improve</w:t>
+      </w:r>
+      <w:r>
+        <w:t xml:space="preserve"> the usefulness of a remote support application. </w:t>
+      </w:r>
+      <w:r>
+        <w:t xml:space="preserve">To implement this functionality, </w:t>
+      </w:r>
+      <w:r>
+        <w:t>a vision technology like Augmented Reality or mixed reality could be used.</w:t>
+      </w:r>
+      <w:r>
+        <w:t xml:space="preserve"> The characteristics of these two technologies will be examined in the following.</w:t>
+      </w:r>
+    </w:p>
+    <w:p>
+      <w:pPr>
+        <w:pStyle w:val="berschrift3"/>
+      </w:pPr>
+      <w:bookmarkStart w:id="14" w:name="_Toc440900382"/>
+      <w:r>
+        <w:t>Augmented Reality</w:t>
       </w:r>
       <w:bookmarkEnd w:id="14"/>
-    </w:p>
-    <w:p>
-      <w:r>
-        <w:t xml:space="preserve">As indicated in chapter 2.2.2. above, overlay indicators can significantly </w:t>
-      </w:r>
-      <w:r>
-        <w:t>improve</w:t>
-      </w:r>
-      <w:r>
-        <w:t xml:space="preserve"> the usefulness of a remote support application. </w:t>
-      </w:r>
-      <w:r>
-        <w:t xml:space="preserve">To implement this functionality, </w:t>
-      </w:r>
-      <w:r>
-        <w:t>a vision technology like Augmented Reality or mixed reality could be used.</w:t>
-      </w:r>
-      <w:r>
-        <w:t xml:space="preserve"> The characteristics of these two technologies will be examined in the following.</w:t>
-      </w:r>
-    </w:p>
-    <w:p>
-      <w:pPr>
-        <w:pStyle w:val="berschrift3"/>
-      </w:pPr>
-      <w:bookmarkStart w:id="15" w:name="_Toc440900382"/>
-      <w:r>
-        <w:t>Augmented Reality</w:t>
-      </w:r>
-      <w:bookmarkEnd w:id="15"/>
     </w:p>
     <w:p>
       <w:r>
@@ -6707,56 +6705,56 @@
       <w:pPr>
         <w:pStyle w:val="berschrift3"/>
       </w:pPr>
-      <w:bookmarkStart w:id="16" w:name="_Toc440900383"/>
+      <w:bookmarkStart w:id="15" w:name="_Toc440900383"/>
       <w:r>
         <w:t>Mixed reality</w:t>
       </w:r>
+      <w:bookmarkEnd w:id="15"/>
+    </w:p>
+    <w:p>
+      <w:r>
+        <w:t>Mixed reality offers a flexible combination of Augmented and Virtual Reality. In mixed reality, users can see computer-generated objects in addition to the real world. Admittedly, the line between Augmented Reality and mixed reality can be described as vague at best</w:t>
+      </w:r>
+      <w:r>
+        <w:t xml:space="preserve"> and might have only been created for marketing purposes (cf. Johnson 2015)</w:t>
+      </w:r>
+      <w:r>
+        <w:t xml:space="preserve">. The main difference between them is </w:t>
+      </w:r>
+      <w:r>
+        <w:t>that in mixed reality the computer-generated objects are not triggered by analysis of image features, but rather by a different, external source, for instance by a human being drawing overlay indicators on the screen.</w:t>
+      </w:r>
+    </w:p>
+    <w:p>
+      <w:pPr>
+        <w:pStyle w:val="berschrift2"/>
+      </w:pPr>
+      <w:bookmarkStart w:id="16" w:name="_Toc440900384"/>
+      <w:r>
+        <w:t>Hardware</w:t>
+      </w:r>
       <w:bookmarkEnd w:id="16"/>
     </w:p>
     <w:p>
       <w:r>
-        <w:t>Mixed reality offers a flexible combination of Augmented and Virtual Reality. In mixed reality, users can see computer-generated objects in addition to the real world. Admittedly, the line between Augmented Reality and mixed reality can be described as vague at best</w:t>
-      </w:r>
-      <w:r>
-        <w:t xml:space="preserve"> and might have only been created for marketing purposes (cf. Johnson 2015)</w:t>
-      </w:r>
-      <w:r>
-        <w:t xml:space="preserve">. The main difference between them is </w:t>
-      </w:r>
-      <w:r>
-        <w:t>that in mixed reality the computer-generated objects are not triggered by analysis of image features, but rather by a different, external source, for instance by a human being drawing overlay indicators on the screen.</w:t>
-      </w:r>
-    </w:p>
-    <w:p>
-      <w:pPr>
-        <w:pStyle w:val="berschrift2"/>
-      </w:pPr>
-      <w:bookmarkStart w:id="17" w:name="_Toc440900384"/>
-      <w:r>
-        <w:t>Hardware</w:t>
+        <w:t>There are several different types of hardware that can be utilized in the context of remote support applications. As stated above, an essential characteristic is the ability to move around freely. As a result, only mobile devices qualify to be used by the worker. It must be noted that for the helper, on the other hand, desktop computers are entirely eligible</w:t>
+      </w:r>
+      <w:r>
+        <w:t xml:space="preserve"> devices</w:t>
+      </w:r>
+      <w:r>
+        <w:t>, as there is no imminent need for moving around while assisting the worker. Broadly speaking, there are two main groups of mobile devices, which will be described in more detail in the following.</w:t>
+      </w:r>
+    </w:p>
+    <w:p>
+      <w:pPr>
+        <w:pStyle w:val="berschrift3"/>
+      </w:pPr>
+      <w:bookmarkStart w:id="17" w:name="_Toc440900385"/>
+      <w:r>
+        <w:t>Handheld devices</w:t>
       </w:r>
       <w:bookmarkEnd w:id="17"/>
-    </w:p>
-    <w:p>
-      <w:r>
-        <w:t>There are several different types of hardware that can be utilized in the context of remote support applications. As stated above, an essential characteristic is the ability to move around freely. As a result, only mobile devices qualify to be used by the worker. It must be noted that for the helper, on the other hand, desktop computers are entirely eligible</w:t>
-      </w:r>
-      <w:r>
-        <w:t xml:space="preserve"> devices</w:t>
-      </w:r>
-      <w:r>
-        <w:t>, as there is no imminent need for moving around while assisting the worker. Broadly speaking, there are two main groups of mobile devices, which will be described in more detail in the following.</w:t>
-      </w:r>
-    </w:p>
-    <w:p>
-      <w:pPr>
-        <w:pStyle w:val="berschrift3"/>
-      </w:pPr>
-      <w:bookmarkStart w:id="18" w:name="_Toc440900385"/>
-      <w:r>
-        <w:t>Handheld devices</w:t>
-      </w:r>
-      <w:bookmarkEnd w:id="18"/>
     </w:p>
     <w:p>
       <w:r>
@@ -6771,134 +6769,128 @@
       <w:pPr>
         <w:pStyle w:val="berschrift3"/>
       </w:pPr>
-      <w:bookmarkStart w:id="19" w:name="_Toc440900386"/>
+      <w:bookmarkStart w:id="18" w:name="_Toc440900386"/>
       <w:r>
         <w:t>Wearable devices</w:t>
       </w:r>
+      <w:bookmarkEnd w:id="18"/>
+    </w:p>
+    <w:p>
+      <w:r>
+        <w:t>In brief, a wearable device can be described as electronic technology which can be worn on the body, without the need of holding it (cf. Tehrani &amp; Andrew 2014). Over the last years, there was a vast amount of newly presented wearable devices, ranging from smart glasses like the Google Glass to smart watches, like Apple’s iWatch. While watches do not meet the requirements for being a part of a remote support applications due to the lack of a camera and a significantly limited screen size, smart glasses, on the other hand, can be employed to be used in such a setting. They have a limited screen size compared to tablets but come with the substantial advantage that the worker can perform tasks using both hands.</w:t>
+      </w:r>
+    </w:p>
+    <w:p>
+      <w:r>
+        <w:t>Huang et al. (2013) propose an alternative to the previously described devices, as they are rather targeting the consumer market than specific industries and environments. Their solution consists of a common safety helmet that is equipped with a camera capturing the visual field of the worker, a near-eye display as well as a microphone and headphones for speech communication with the helper. They decided to use a near-eye display because it enables users to keep a clear view of the surrounding envir</w:t>
+      </w:r>
+      <w:r>
+        <w:t>onment, which is particularly important in safety-critical settings like production factories. (cf. Huang et al. 2013).</w:t>
+      </w:r>
+    </w:p>
+    <w:p>
+      <w:pPr>
+        <w:pStyle w:val="berschrift2"/>
+      </w:pPr>
+      <w:bookmarkStart w:id="19" w:name="_Toc440900387"/>
+      <w:r>
+        <w:t>Software</w:t>
+      </w:r>
       <w:bookmarkEnd w:id="19"/>
     </w:p>
     <w:p>
-      <w:r>
-        <w:t>In brief, a wearable device can be described as electronic technology which can be worn on the body, without the need of holding it (cf. Tehrani &amp; Andrew 2014). Over the last years, there was a vast amount of newly presented wearable devices, ranging from smart glasses like the Google Glass to smart watches, like Apple’s iWatch. While watches do not meet the requirements for being a part of a remote support applications due to the lack of a camera and a significantly limited screen size, smart glasses, on the other hand, can be employed to be used in such a setting. They have a limited screen size compared to tablets but come with the substantial advantage that the worker can perform tasks using both hands.</w:t>
-      </w:r>
-    </w:p>
-    <w:p>
-      <w:r>
-        <w:t>Huang et al. (2013) propose an alternative to the previously described devices, as they are rather targeting the consumer market than specific industries and environments. Their solution consists of a common safety helmet that is equipped with a camera capturing the visual field of the worker, a near-eye display as well as a microphone and headphones for speech communication with the helper. They decided to use a near-eye display because it enables users to keep a clear view of the surrounding envir</w:t>
-      </w:r>
-      <w:r>
-        <w:t xml:space="preserve">onment, which </w:t>
-      </w:r>
-      <w:r>
-        <w:t>is particularly important in safety-critical settings like production factories.</w:t>
-      </w:r>
-      <w:r>
-        <w:t xml:space="preserve"> (cf. Huang et al. 2013).</w:t>
-      </w:r>
-    </w:p>
-    <w:p>
-      <w:pPr>
-        <w:pStyle w:val="berschrift2"/>
-      </w:pPr>
-      <w:bookmarkStart w:id="20" w:name="_Toc440900387"/>
-      <w:r>
-        <w:t>Software</w:t>
+      <w:pPr>
+        <w:pStyle w:val="berschrift3"/>
+      </w:pPr>
+      <w:bookmarkStart w:id="20" w:name="_Toc440900388"/>
+      <w:r>
+        <w:t>Desktop application</w:t>
+      </w:r>
+      <w:r>
+        <w:t>s</w:t>
       </w:r>
       <w:bookmarkEnd w:id="20"/>
     </w:p>
     <w:p>
+      <w:r>
+        <w:t xml:space="preserve">A </w:t>
+      </w:r>
+      <w:r>
+        <w:t>d</w:t>
+      </w:r>
+      <w:r>
+        <w:t xml:space="preserve">esktop application is software that runs </w:t>
+      </w:r>
+      <w:r>
+        <w:t>stand</w:t>
+      </w:r>
+      <w:r>
+        <w:t>alone on a PC or laptop. It needs to be installed on a single device before it can be executed. If one or more parts of the software need to be changed, a new version or update of the software has to be installed. Typical desktop applications include text processors and video or music players</w:t>
+      </w:r>
+      <w:r>
+        <w:t xml:space="preserve"> (cf. Smith n.d.)</w:t>
+      </w:r>
+      <w:r>
+        <w:t xml:space="preserve">. </w:t>
+      </w:r>
+      <w:r>
+        <w:t>Popular programming language</w:t>
+      </w:r>
+      <w:r>
+        <w:t>s</w:t>
+      </w:r>
+      <w:r>
+        <w:t xml:space="preserve"> for the development of desktop applicatio</w:t>
+      </w:r>
+      <w:r>
+        <w:t>ns are Java and Microsoft .NET.</w:t>
+      </w:r>
+      <w:r>
+        <w:t xml:space="preserve"> While applications written in Java can be used on any desktop device that has Java installed, those written in Microsoft .NET can only be executed with</w:t>
+      </w:r>
+      <w:r>
+        <w:t xml:space="preserve"> their</w:t>
+      </w:r>
+      <w:r>
+        <w:t xml:space="preserve"> full potential on devices that run on the Microsoft Windows operating system.</w:t>
+      </w:r>
+    </w:p>
+    <w:p>
       <w:pPr>
         <w:pStyle w:val="berschrift3"/>
       </w:pPr>
-      <w:bookmarkStart w:id="21" w:name="_Toc440900388"/>
-      <w:r>
-        <w:t>Desktop application</w:t>
-      </w:r>
-      <w:r>
-        <w:t>s</w:t>
-      </w:r>
-      <w:bookmarkEnd w:id="21"/>
-    </w:p>
-    <w:p>
-      <w:r>
-        <w:t xml:space="preserve">A </w:t>
-      </w:r>
-      <w:r>
-        <w:t>d</w:t>
-      </w:r>
-      <w:r>
-        <w:t xml:space="preserve">esktop application is software that runs </w:t>
-      </w:r>
-      <w:r>
-        <w:t>stand</w:t>
-      </w:r>
-      <w:r>
-        <w:t>alone on a PC or laptop. It needs to be installed on a single device before it can be executed. If one or more parts of the software need to be changed, a new version or update of the software has to be installed. Typical desktop applications include text processors and video or music players</w:t>
-      </w:r>
-      <w:r>
-        <w:t xml:space="preserve"> (cf. Smith n.d.)</w:t>
-      </w:r>
-      <w:r>
-        <w:t xml:space="preserve">. </w:t>
-      </w:r>
-      <w:r>
-        <w:t>Popular programming language</w:t>
-      </w:r>
-      <w:r>
-        <w:t>s</w:t>
-      </w:r>
-      <w:r>
-        <w:t xml:space="preserve"> for the development of desktop applicatio</w:t>
-      </w:r>
-      <w:r>
-        <w:t>ns are Java and Microsoft .NET.</w:t>
-      </w:r>
-      <w:r>
-        <w:t xml:space="preserve"> While applications written in Java can be used on any desktop device that has Java installed, those written in Microsoft .NET can only be executed with</w:t>
-      </w:r>
-      <w:r>
-        <w:t xml:space="preserve"> their</w:t>
-      </w:r>
-      <w:r>
-        <w:t xml:space="preserve"> full potential on devices that run on the Microsoft Windows operating system.</w:t>
-      </w:r>
-    </w:p>
-    <w:p>
-      <w:pPr>
-        <w:pStyle w:val="berschrift3"/>
-      </w:pPr>
-      <w:bookmarkStart w:id="22" w:name="_Toc440900389"/>
+      <w:bookmarkStart w:id="21" w:name="_Toc440900389"/>
       <w:r>
         <w:lastRenderedPageBreak/>
         <w:t>Mobile applications</w:t>
       </w:r>
+      <w:bookmarkEnd w:id="21"/>
+    </w:p>
+    <w:p>
+      <w:r>
+        <w:t>Mobile applications are computer programs that run on mobile, mostly handheld devices like smartphones and tablets. Similar to desktop applications, they run natively within the device’s operating system. Native mobile application presents developers with the problem that applications have to be separately implemented for the different operating systems, for instance in Java for Android or in Swift for iOS.</w:t>
+      </w:r>
+    </w:p>
+    <w:p>
+      <w:r>
+        <w:t>There are several framewo</w:t>
+      </w:r>
+      <w:r>
+        <w:t>rks, like Apache Cordova (2016)</w:t>
+      </w:r>
+      <w:r>
+        <w:t xml:space="preserve"> for instance, which try to solve this problem by offering developers the option to generate applications for smartphones from a single code base to a variety of operating systems. Typically, these cross-platform applications are written in a similar way as web-based applications, using HTML, JavaScript and CSS, which is then displayed in a special web-view layer within an operating system specific native application. While this offers developers more flexibility regarding the portability of their application and a significantly reduced time required for the implementation, cross-platform applications typically cannot exploit the operating system’s full potential, due to their one-size-fits-all approach (cf. Ciman, Gaggi &amp; Gonzo 2014).</w:t>
+      </w:r>
+    </w:p>
+    <w:p>
+      <w:pPr>
+        <w:pStyle w:val="berschrift3"/>
+      </w:pPr>
+      <w:bookmarkStart w:id="22" w:name="_Toc440900390"/>
+      <w:r>
+        <w:t>Web-based applications</w:t>
+      </w:r>
       <w:bookmarkEnd w:id="22"/>
-    </w:p>
-    <w:p>
-      <w:r>
-        <w:t>Mobile applications are computer programs that run on mobile, mostly handheld devices like smartphones and tablets. Similar to desktop applications, they run natively within the device’s operating system. Native mobile application presents developers with the problem that applications have to be separately implemented for the different operating systems, for instance in Java for Android or in Swift for iOS.</w:t>
-      </w:r>
-    </w:p>
-    <w:p>
-      <w:r>
-        <w:t>There are several framewo</w:t>
-      </w:r>
-      <w:r>
-        <w:t>rks, like Apache Cordova (2016)</w:t>
-      </w:r>
-      <w:r>
-        <w:t xml:space="preserve"> for instance, which try to solve this problem by offering developers the option to generate applications for smartphones from a single code base to a variety of operating systems. Typically, these cross-platform applications are written in a similar way as web-based applications, using HTML, JavaScript and CSS, which is then displayed in a special web-view layer within an operating system specific native application. While this offers developers more flexibility regarding the portability of their application and a significantly reduced time required for the implementation, cross-platform applications typically cannot exploit the operating system’s full potential, due to their one-size-fits-all approach (cf. Ciman, Gaggi &amp; Gonzo 2014).</w:t>
-      </w:r>
-    </w:p>
-    <w:p>
-      <w:pPr>
-        <w:pStyle w:val="berschrift3"/>
-      </w:pPr>
-      <w:bookmarkStart w:id="23" w:name="_Toc440900390"/>
-      <w:r>
-        <w:t>Web-based applications</w:t>
-      </w:r>
-      <w:bookmarkEnd w:id="23"/>
     </w:p>
     <w:p>
       <w:r>
@@ -7022,11 +7014,11 @@
       <w:pPr>
         <w:pStyle w:val="berschrift2"/>
       </w:pPr>
-      <w:bookmarkStart w:id="24" w:name="_Toc440900391"/>
+      <w:bookmarkStart w:id="23" w:name="_Toc440900391"/>
       <w:r>
         <w:t>Research conclusions</w:t>
       </w:r>
-      <w:bookmarkEnd w:id="24"/>
+      <w:bookmarkEnd w:id="23"/>
     </w:p>
     <w:p>
       <w:r>
@@ -7121,86 +7113,88 @@
       <w:pPr>
         <w:pStyle w:val="berschrift1"/>
       </w:pPr>
-      <w:bookmarkStart w:id="25" w:name="_Toc438987631"/>
-      <w:bookmarkStart w:id="26" w:name="_Toc440900392"/>
+      <w:bookmarkStart w:id="24" w:name="_Toc438987631"/>
+      <w:bookmarkStart w:id="25" w:name="_Toc440900392"/>
       <w:r>
         <w:lastRenderedPageBreak/>
         <w:t>WebRTC</w:t>
       </w:r>
+      <w:bookmarkEnd w:id="24"/>
       <w:bookmarkEnd w:id="25"/>
+    </w:p>
+    <w:p>
+      <w:r>
+        <w:t xml:space="preserve">Loreto &amp; Romano (2014, p. vii) describe WebRTC as a „new standard that lets browsers communicate in real time using a peer-to-peer architecture“. </w:t>
+      </w:r>
+      <w:r>
+        <w:t>This is especially interesting because it enables developers to build real-time audio and video streaming applications without any external plugins or software.</w:t>
+      </w:r>
+    </w:p>
+    <w:p>
+      <w:r>
+        <w:t xml:space="preserve">This chapter will give an overview of WebRTC, its API components and the essential elements necessary to set up a peer-to-peer connection. The history of WebRTC will be discussed as well as advantages and </w:t>
+      </w:r>
+      <w:r>
+        <w:t>limitations</w:t>
+      </w:r>
+      <w:r>
+        <w:t xml:space="preserve"> of this technology, together with its current development status.</w:t>
+      </w:r>
+    </w:p>
+    <w:p>
+      <w:pPr>
+        <w:pStyle w:val="berschrift2"/>
+      </w:pPr>
+      <w:bookmarkStart w:id="26" w:name="_Toc440900393"/>
+      <w:r>
+        <w:t>Overview</w:t>
+      </w:r>
       <w:bookmarkEnd w:id="26"/>
     </w:p>
     <w:p>
       <w:r>
-        <w:t xml:space="preserve">Loreto &amp; Romano (2014, p. vii) describe WebRTC as a „new standard that lets browsers communicate in real time using a peer-to-peer architecture“. </w:t>
-      </w:r>
-      <w:r>
-        <w:t>This is especially interesting because it enables developers to build real-time audio and video streaming applications without any external plugins or software.</w:t>
-      </w:r>
-    </w:p>
-    <w:p>
-      <w:r>
-        <w:t xml:space="preserve">This chapter will give an overview of WebRTC, its API components and the essential elements necessary to set up a peer-to-peer connection. The history of WebRTC will be discussed as well as advantages and </w:t>
-      </w:r>
-      <w:r>
-        <w:t>limitations</w:t>
-      </w:r>
-      <w:r>
-        <w:t xml:space="preserve"> of this technology, together with its current development status.</w:t>
-      </w:r>
-    </w:p>
-    <w:p>
-      <w:pPr>
-        <w:pStyle w:val="berschrift2"/>
-      </w:pPr>
-      <w:bookmarkStart w:id="27" w:name="_Toc440900393"/>
-      <w:r>
-        <w:t>Overview</w:t>
+        <w:t xml:space="preserve">Loreto &amp; Romano (2014, p. vii) imply that WebRTC joins </w:t>
+      </w:r>
+      <w:r>
+        <w:t xml:space="preserve">together </w:t>
+      </w:r>
+      <w:r>
+        <w:t xml:space="preserve">two </w:t>
+      </w:r>
+      <w:r>
+        <w:t xml:space="preserve">technologically related fields, which were still considered separately in the past: Web development and telecommunication applications. This might stem from the mutlitude of </w:t>
+      </w:r>
+      <w:r>
+        <w:t xml:space="preserve">facets </w:t>
+      </w:r>
+      <w:r>
+        <w:t>that have to be considered in the telecommunication</w:t>
+      </w:r>
+      <w:r>
+        <w:t xml:space="preserve"> industry, while web development is a more self-contained environment.</w:t>
+      </w:r>
+    </w:p>
+    <w:p>
+      <w:pPr>
+        <w:pStyle w:val="berschrift3"/>
+      </w:pPr>
+      <w:bookmarkStart w:id="27" w:name="_Toc440900394"/>
+      <w:r>
+        <w:t>Architecture</w:t>
       </w:r>
       <w:bookmarkEnd w:id="27"/>
     </w:p>
     <w:p>
       <w:r>
-        <w:t xml:space="preserve">Loreto &amp; Romano (2014, p. vii) imply that WebRTC joins </w:t>
-      </w:r>
-      <w:r>
-        <w:t xml:space="preserve">together </w:t>
-      </w:r>
-      <w:r>
-        <w:t xml:space="preserve">two </w:t>
-      </w:r>
-      <w:r>
-        <w:t xml:space="preserve">technologically related fields, which were still considered separately in the past: Web development and telecommunication applications. This might stem from the mutlitude of </w:t>
-      </w:r>
-      <w:r>
-        <w:t xml:space="preserve">facets </w:t>
-      </w:r>
-      <w:r>
-        <w:t>that have to be considered in the telecommunication</w:t>
-      </w:r>
-      <w:r>
-        <w:t xml:space="preserve"> industry, while web development is a more self-contained environment.</w:t>
-      </w:r>
-    </w:p>
-    <w:p>
-      <w:pPr>
-        <w:pStyle w:val="berschrift3"/>
-      </w:pPr>
-      <w:bookmarkStart w:id="28" w:name="_Toc440900394"/>
-      <w:r>
-        <w:t>Architecture</w:t>
-      </w:r>
-      <w:bookmarkEnd w:id="28"/>
-    </w:p>
-    <w:p>
-      <w:r>
-        <w:t>WebRTC is built on a C++ API for managing peer-to-peer connections. Web applications can interact with it through the web API, written in JavaScript. It is designed in a way that developers do not need to handle network transport, audio and video engines. The overall architecture is depicted</w:t>
-      </w:r>
-      <w:r>
-        <w:t xml:space="preserve"> in the figure below (cf. WebRTC Architecture</w:t>
-      </w:r>
-      <w:r>
-        <w:t xml:space="preserve"> n.d.).</w:t>
+        <w:t>The architecture behind WebRTC is depicted in Figure 1 below (cf. WebRTC Architecture n.d.). On top of it stand the Web API, which is written in JavaScript and can be accessed through any web browser that has WebRTC included. This is the only part that developers have to keep in mind when implementing a WebRTC application. Underneath the top layer, there is a C++ API that handles the communication between the Web API and the low-level layers. The following layer is responsible for handling session management. The session layer is abstracted by design, facil</w:t>
+      </w:r>
+      <w:r>
+        <w:t>itating any protocol to be used, provided it implements the necessary methods. Furthermore, this layer handles the call cylce and management.</w:t>
+      </w:r>
+    </w:p>
+    <w:p>
+      <w:r>
+        <w:t>Located beneath the session management layer, there are the engines for audio and video streaming. They include the codecs for the recorded tracks and several methods to improve the quality of the media, such as echo cancellation and image enhancement. In this part of the architecture, the network transport mechanisms are implemented, like the Secure Real-Time Transport Protocol (SRTP) stack and the logic for settung up peer-to-peer connections, which will be explained in more detail in this chapter. In the lowest level of the architecture, all low-level tasks are carried out, like physical network transport and capturing the audio and video tracks.</w:t>
       </w:r>
     </w:p>
     <w:p>
@@ -7269,7 +7263,7 @@
         <w:pStyle w:val="Beschriftung"/>
         <w:jc w:val="center"/>
       </w:pPr>
-      <w:bookmarkStart w:id="29" w:name="_Toc440900438"/>
+      <w:bookmarkStart w:id="28" w:name="_Toc440900438"/>
       <w:r>
         <w:t xml:space="preserve">Figure </w:t>
       </w:r>
@@ -7284,21 +7278,26 @@
       <w:r>
         <w:t>: Overall WebRTC architecture</w:t>
       </w:r>
+      <w:bookmarkEnd w:id="28"/>
+    </w:p>
+    <w:p>
+      <w:pPr>
+        <w:pStyle w:val="berschrift3"/>
+      </w:pPr>
+      <w:bookmarkStart w:id="29" w:name="_Toc440900395"/>
+      <w:r>
+        <w:t>Functionality and features</w:t>
+      </w:r>
       <w:bookmarkEnd w:id="29"/>
     </w:p>
     <w:p>
-      <w:pPr>
-        <w:pStyle w:val="berschrift3"/>
-      </w:pPr>
-      <w:bookmarkStart w:id="30" w:name="_Toc440900395"/>
-      <w:r>
-        <w:t>Functionality and features</w:t>
-      </w:r>
+      <w:r>
+        <w:t xml:space="preserve">Essentially, WebRTC enables users to establish secure audio and video streams to other peers, directly in a web browser. This is achieved without the use of external </w:t>
+      </w:r>
+      <w:bookmarkStart w:id="30" w:name="_GoBack"/>
       <w:bookmarkEnd w:id="30"/>
-    </w:p>
-    <w:p>
-      <w:r>
-        <w:t>Essentially, WebRTC enables users to establish secure audio and video streams to other peers, directly in a web browser. This is achieved without the use of external software or plugins, which was not possible before the arrival of WebRTC. It is important to note that the connections are established peer-to-peer, meaning that there are no third-party servers involved in the data traffic, only in order to set the connection up.</w:t>
+      <w:r>
+        <w:t>software or plugins, which was not possible before the arrival of WebRTC. It is important to note that the connections are established peer-to-peer, meaning that there are no third-party servers involved in the data traffic, only in order to set the connection up.</w:t>
       </w:r>
       <w:r>
         <w:t xml:space="preserve"> This reduces network latency and provides an additional layer of security (cf. Azevedo et al. 2015).</w:t>
@@ -10594,6 +10593,9 @@
       <w:bookmarkEnd w:id="83"/>
     </w:p>
     <w:p>
+      <w:pPr>
+        <w:jc w:val="left"/>
+      </w:pPr>
       <w:r>
         <w:rPr>
           <w:i/>
@@ -10617,6 +10619,9 @@
       </w:r>
     </w:p>
     <w:p>
+      <w:pPr>
+        <w:jc w:val="left"/>
+      </w:pPr>
       <w:r>
         <w:t xml:space="preserve">Alvestrand H. 2011, </w:t>
       </w:r>
@@ -10646,6 +10651,9 @@
       </w:r>
     </w:p>
     <w:p>
+      <w:pPr>
+        <w:jc w:val="left"/>
+      </w:pPr>
       <w:r>
         <w:t>Apache Cordova, computer software 2016. Available from: &lt;</w:t>
       </w:r>
@@ -10657,6 +10665,9 @@
       </w:r>
     </w:p>
     <w:p>
+      <w:pPr>
+        <w:jc w:val="left"/>
+      </w:pPr>
       <w:r>
         <w:t>Azevedo J, Lopes Pereira R &amp; Chainho P</w:t>
       </w:r>
@@ -10683,6 +10694,9 @@
       </w:r>
     </w:p>
     <w:p>
+      <w:pPr>
+        <w:jc w:val="left"/>
+      </w:pPr>
       <w:r>
         <w:t>Bertin E, Cubaud S, Tuffin S &amp; Cazeaux S</w:t>
       </w:r>
@@ -10709,6 +10723,9 @@
       </w:r>
     </w:p>
     <w:p>
+      <w:pPr>
+        <w:jc w:val="left"/>
+      </w:pPr>
       <w:r>
         <w:t xml:space="preserve">Bonsor K n.d., </w:t>
       </w:r>
@@ -10729,6 +10746,9 @@
       </w:r>
     </w:p>
     <w:p>
+      <w:pPr>
+        <w:jc w:val="left"/>
+      </w:pPr>
       <w:r>
         <w:t>Cabanier R, Mann J, Munro J, Wiltzius T &amp; Hickson I</w:t>
       </w:r>
@@ -10758,6 +10778,9 @@
       </w:r>
     </w:p>
     <w:p>
+      <w:pPr>
+        <w:jc w:val="left"/>
+      </w:pPr>
       <w:r>
         <w:t>Chen S, Chen M, Kunz A</w:t>
       </w:r>
@@ -10796,11 +10819,17 @@
       </w:r>
     </w:p>
     <w:p>
+      <w:pPr>
+        <w:jc w:val="left"/>
+      </w:pPr>
       <w:r>
         <w:t>Ciman M, Gaggi O &amp; Gonzo N 2014, ‘Cross-Platform Mobile Development: A Study on Apps with Animations‘. Available from: ACM. [15 January 2016]</w:t>
       </w:r>
     </w:p>
     <w:p>
+      <w:pPr>
+        <w:jc w:val="left"/>
+      </w:pPr>
       <w:r>
         <w:t>Davies M, Zeiss J &amp; Gabner R 2012, ‘Evaluating two approaches for browser-based real-time multimedia communication‘. Available from: ACM</w:t>
       </w:r>
@@ -10812,6 +10841,9 @@
       </w:r>
     </w:p>
     <w:p>
+      <w:pPr>
+        <w:jc w:val="left"/>
+      </w:pPr>
       <w:r>
         <w:t>Dutton, S</w:t>
       </w:r>
@@ -10853,61 +10885,44 @@
       </w:r>
     </w:p>
     <w:p>
+      <w:pPr>
+        <w:jc w:val="left"/>
+      </w:pPr>
+      <w:r>
+        <w:t>Grégoire, JC</w:t>
+      </w:r>
+      <w:r>
+        <w:t xml:space="preserve"> 2015, </w:t>
+      </w:r>
+      <w:r>
+        <w:t>‘</w:t>
+      </w:r>
+      <w:r>
+        <w:t>On Embedded Real Time Media Communications</w:t>
+      </w:r>
+      <w:r>
+        <w:t>‘</w:t>
+      </w:r>
       <w:r>
         <w:rPr>
           <w:i/>
         </w:rPr>
-        <w:t>WebRTC Architecture</w:t>
-      </w:r>
-      <w:r>
-        <w:t>, n.d</w:t>
-      </w:r>
-      <w:r>
-        <w:t>. Available from: &lt;</w:t>
-      </w:r>
-      <w:r>
-        <w:t>https://webrtc.org/architecture/</w:t>
-      </w:r>
-      <w:r>
-        <w:t>&gt;. [5 January</w:t>
+        <w:t>.</w:t>
+      </w:r>
+      <w:r>
+        <w:t xml:space="preserve"> </w:t>
+      </w:r>
+      <w:r>
+        <w:t>Available from: ACM. [4 January</w:t>
       </w:r>
       <w:r>
         <w:t xml:space="preserve"> 2016]</w:t>
       </w:r>
     </w:p>
     <w:p>
-      <w:r>
-        <w:t>Grégoire, JC</w:t>
-      </w:r>
-      <w:r>
-        <w:t xml:space="preserve"> 2015, </w:t>
-      </w:r>
-      <w:r>
-        <w:t>‘</w:t>
-      </w:r>
-      <w:r>
-        <w:t>On Embedded Real Time Media Communications</w:t>
-      </w:r>
-      <w:r>
-        <w:t>‘</w:t>
-      </w:r>
-      <w:r>
-        <w:rPr>
-          <w:i/>
-        </w:rPr>
-        <w:t>.</w:t>
-      </w:r>
-      <w:r>
-        <w:t xml:space="preserve"> </w:t>
-      </w:r>
-      <w:r>
-        <w:t>Available from: ACM. [4 January</w:t>
-      </w:r>
-      <w:r>
-        <w:t xml:space="preserve"> 2016]</w:t>
-      </w:r>
-    </w:p>
-    <w:p>
+      <w:pPr>
+        <w:jc w:val="left"/>
+      </w:pPr>
       <w:r>
         <w:lastRenderedPageBreak/>
         <w:t>Hancke P</w:t>
@@ -10938,6 +10953,9 @@
       </w:r>
     </w:p>
     <w:p>
+      <w:pPr>
+        <w:jc w:val="left"/>
+      </w:pPr>
       <w:r>
         <w:t>Hancke P</w:t>
       </w:r>
@@ -10964,6 +10982,9 @@
       </w:r>
     </w:p>
     <w:p>
+      <w:pPr>
+        <w:jc w:val="left"/>
+      </w:pPr>
       <w:r>
         <w:t>Hickson I</w:t>
       </w:r>
@@ -10990,6 +11011,9 @@
       </w:r>
     </w:p>
     <w:p>
+      <w:pPr>
+        <w:jc w:val="left"/>
+      </w:pPr>
       <w:r>
         <w:t>Huang W, Alem L, Nepal S, Thilakanathan D</w:t>
       </w:r>
@@ -11028,6 +11052,9 @@
       </w:r>
     </w:p>
     <w:p>
+      <w:pPr>
+        <w:jc w:val="left"/>
+      </w:pPr>
       <w:r>
         <w:t>Janus, computer software 2016</w:t>
       </w:r>
@@ -11045,6 +11072,9 @@
       </w:r>
     </w:p>
     <w:p>
+      <w:pPr>
+        <w:jc w:val="left"/>
+      </w:pPr>
       <w:r>
         <w:t>Jenkov J</w:t>
       </w:r>
@@ -11077,11 +11107,17 @@
       </w:r>
     </w:p>
     <w:p>
+      <w:pPr>
+        <w:jc w:val="left"/>
+      </w:pPr>
       <w:r>
         <w:t>Johansen RD, Pagani Britto TC, Cusin CA 2013, ‘CSS Browser Selector Plus: A JavaScript Library to Support Cross-browser Responsive Design‘. Available from: ACM. [15 January 2016]</w:t>
       </w:r>
     </w:p>
     <w:p>
+      <w:pPr>
+        <w:jc w:val="left"/>
+      </w:pPr>
       <w:r>
         <w:t xml:space="preserve">Johnson E 2015, </w:t>
       </w:r>
@@ -11102,6 +11138,9 @@
       </w:r>
     </w:p>
     <w:p>
+      <w:pPr>
+        <w:jc w:val="left"/>
+      </w:pPr>
       <w:r>
         <w:t>jQuery, computer software 2016. Available from: &lt;</w:t>
       </w:r>
@@ -11113,6 +11152,9 @@
       </w:r>
     </w:p>
     <w:p>
+      <w:pPr>
+        <w:jc w:val="left"/>
+      </w:pPr>
       <w:r>
         <w:t>Levent-Levi T</w:t>
       </w:r>
@@ -11139,6 +11181,9 @@
       </w:r>
     </w:p>
     <w:p>
+      <w:pPr>
+        <w:jc w:val="left"/>
+      </w:pPr>
       <w:r>
         <w:t>Loreto, S &amp; Romano SP,</w:t>
       </w:r>
@@ -11170,6 +11215,9 @@
       </w:r>
     </w:p>
     <w:p>
+      <w:pPr>
+        <w:jc w:val="left"/>
+      </w:pPr>
       <w:r>
         <w:lastRenderedPageBreak/>
         <w:t>OAuth, computer software 2015.</w:t>
@@ -11197,6 +11245,9 @@
       </w:r>
     </w:p>
     <w:p>
+      <w:pPr>
+        <w:jc w:val="left"/>
+      </w:pPr>
       <w:r>
         <w:t>Ranganathan A &amp; Sicking J</w:t>
       </w:r>
@@ -11223,6 +11274,9 @@
       </w:r>
     </w:p>
     <w:p>
+      <w:pPr>
+        <w:jc w:val="left"/>
+      </w:pPr>
       <w:r>
         <w:t xml:space="preserve">Sinha A 1992, ‘Client-Server Computing‘, </w:t>
       </w:r>
@@ -11237,6 +11291,9 @@
       </w:r>
     </w:p>
     <w:p>
+      <w:pPr>
+        <w:jc w:val="left"/>
+      </w:pPr>
       <w:r>
         <w:t>Skype, computer software 2016. Available from :</w:t>
       </w:r>
@@ -11256,6 +11313,9 @@
       </w:r>
     </w:p>
     <w:p>
+      <w:pPr>
+        <w:jc w:val="left"/>
+      </w:pPr>
       <w:r>
         <w:t xml:space="preserve">Smith J n.d., </w:t>
       </w:r>
@@ -11276,6 +11336,9 @@
       </w:r>
     </w:p>
     <w:p>
+      <w:pPr>
+        <w:jc w:val="left"/>
+      </w:pPr>
       <w:r>
         <w:t xml:space="preserve">Statista 2015, </w:t>
       </w:r>
@@ -11302,6 +11365,9 @@
       </w:r>
     </w:p>
     <w:p>
+      <w:pPr>
+        <w:jc w:val="left"/>
+      </w:pPr>
       <w:r>
         <w:t xml:space="preserve">Tehrani K &amp; Andrew M 2014, </w:t>
       </w:r>
@@ -11322,6 +11388,9 @@
       </w:r>
     </w:p>
     <w:p>
+      <w:pPr>
+        <w:jc w:val="left"/>
+      </w:pPr>
       <w:r>
         <w:t>Vuforia, computer software 2016. Available from: &lt;</w:t>
       </w:r>
@@ -11333,6 +11402,29 @@
       </w:r>
     </w:p>
     <w:p>
+      <w:pPr>
+        <w:jc w:val="left"/>
+      </w:pPr>
+      <w:r>
+        <w:rPr>
+          <w:i/>
+        </w:rPr>
+        <w:t>WebRTC Architecture</w:t>
+      </w:r>
+      <w:r>
+        <w:t>, n.d. Available from: &lt;</w:t>
+      </w:r>
+      <w:r>
+        <w:t>https://webrtc.org/architecture/</w:t>
+      </w:r>
+      <w:r>
+        <w:t>&gt;. [5 January 2016]</w:t>
+      </w:r>
+    </w:p>
+    <w:p>
+      <w:pPr>
+        <w:jc w:val="left"/>
+      </w:pPr>
       <w:r>
         <w:t>WebRTC Tutorial, 2014 (video file). Available from: &lt;</w:t>
       </w:r>
@@ -11347,6 +11439,9 @@
       </w:r>
     </w:p>
     <w:p>
+      <w:pPr>
+        <w:jc w:val="left"/>
+      </w:pPr>
       <w:r>
         <w:t>What’s next for WebRTC, 2015 (video file). Available from: &lt;</w:t>
       </w:r>
@@ -11364,6 +11459,9 @@
       </w:r>
     </w:p>
     <w:p>
+      <w:pPr>
+        <w:jc w:val="left"/>
+      </w:pPr>
       <w:r>
         <w:t>Wikitude, computer software 2016. Available from: &lt;</w:t>
       </w:r>
@@ -11444,7 +11542,7 @@
         <w:noProof/>
         <w:lang w:val="de-DE"/>
       </w:rPr>
-      <w:t>25</w:t>
+      <w:t>17</w:t>
     </w:r>
     <w:r>
       <w:fldChar w:fldCharType="end"/>
@@ -11754,9 +11852,10 @@
   <w:style w:type="paragraph" w:default="1" w:styleId="Standard">
     <w:name w:val="Normal"/>
     <w:qFormat/>
-    <w:rsid w:val="00F7203C"/>
+    <w:rsid w:val="00BF1FC1"/>
     <w:pPr>
       <w:spacing w:line="360" w:lineRule="auto"/>
+      <w:jc w:val="both"/>
     </w:pPr>
     <w:rPr>
       <w:rFonts w:ascii="Arial" w:hAnsi="Arial"/>
@@ -12565,9 +12664,10 @@
   <w:style w:type="paragraph" w:default="1" w:styleId="Standard">
     <w:name w:val="Normal"/>
     <w:qFormat/>
-    <w:rsid w:val="00F7203C"/>
+    <w:rsid w:val="00BF1FC1"/>
     <w:pPr>
       <w:spacing w:line="360" w:lineRule="auto"/>
+      <w:jc w:val="both"/>
     </w:pPr>
     <w:rPr>
       <w:rFonts w:ascii="Arial" w:hAnsi="Arial"/>
@@ -13507,7 +13607,7 @@
 </file>
 
 <file path=customXml/itemProps1.xml><?xml version="1.0" encoding="utf-8"?>
-<ds:datastoreItem xmlns:ds="http://schemas.openxmlformats.org/officeDocument/2006/customXml" ds:itemID="{4D743E7B-147F-4A58-A861-A8B51B67316D}">
+<ds:datastoreItem xmlns:ds="http://schemas.openxmlformats.org/officeDocument/2006/customXml" ds:itemID="{0E42C8B8-A98B-485C-B6E9-C2F30A5F475C}">
   <ds:schemaRefs>
     <ds:schemaRef ds:uri="http://schemas.openxmlformats.org/officeDocument/2006/bibliography"/>
   </ds:schemaRefs>

</xml_diff>

<commit_message>
Work in Ms Kletzenbauer's feedback to thesis
</commit_message>
<xml_diff>
--- a/thesis/BA1_WebRTC.docx
+++ b/thesis/BA1_WebRTC.docx
@@ -232,7 +232,13 @@
     </w:p>
     <w:p>
       <w:r>
-        <w:t>I hereby declare that the present bachelor’s thesis was composed by myself and that the work contained herein is my own. I also confirm that I have only used the specified resources. All formulations and concepts taken verbatim or in substance from printed or unprinted material or from the Internet have been cited according to the rules of good scientific practice and indicated by footnotes or other exact references to the original source.</w:t>
+        <w:t>I hereby decl</w:t>
+      </w:r>
+      <w:r>
+        <w:t>are that the present B</w:t>
+      </w:r>
+      <w:r>
+        <w:t>achelor’s thesis was composed by myself and that the work contained herein is my own. I also confirm that I have only used the specified resources. All formulations and concepts taken verbatim or in substance from printed or unprinted material or from the Internet have been cited according to the rules of good scientific practice and indicated by footnotes or other exact references to the original source.</w:t>
       </w:r>
     </w:p>
     <w:p>
@@ -313,7 +319,7 @@
       <w:r>
         <w:fldChar w:fldCharType="separate"/>
       </w:r>
-      <w:hyperlink w:anchor="_Toc440900369" w:history="1">
+      <w:hyperlink w:anchor="_Toc441486915" w:history="1">
         <w:r>
           <w:rPr>
             <w:rStyle w:val="Hyperlink"/>
@@ -340,7 +346,7 @@
             <w:noProof/>
             <w:webHidden/>
           </w:rPr>
-          <w:instrText xml:space="preserve"> PAGEREF _Toc440900369 \h </w:instrText>
+          <w:instrText xml:space="preserve"> PAGEREF _Toc441486915 \h </w:instrText>
         </w:r>
         <w:r>
           <w:rPr>
@@ -384,7 +390,7 @@
           <w:lang w:eastAsia="de-AT"/>
         </w:rPr>
       </w:pPr>
-      <w:hyperlink w:anchor="_Toc440900370" w:history="1">
+      <w:hyperlink w:anchor="_Toc441486916" w:history="1">
         <w:r>
           <w:rPr>
             <w:rStyle w:val="Hyperlink"/>
@@ -426,7 +432,7 @@
             <w:noProof/>
             <w:webHidden/>
           </w:rPr>
-          <w:instrText xml:space="preserve"> PAGEREF _Toc440900370 \h </w:instrText>
+          <w:instrText xml:space="preserve"> PAGEREF _Toc441486916 \h </w:instrText>
         </w:r>
         <w:r>
           <w:rPr>
@@ -470,7 +476,7 @@
           <w:lang w:eastAsia="de-AT"/>
         </w:rPr>
       </w:pPr>
-      <w:hyperlink w:anchor="_Toc440900371" w:history="1">
+      <w:hyperlink w:anchor="_Toc441486917" w:history="1">
         <w:r>
           <w:rPr>
             <w:rStyle w:val="Hyperlink"/>
@@ -512,7 +518,7 @@
             <w:noProof/>
             <w:webHidden/>
           </w:rPr>
-          <w:instrText xml:space="preserve"> PAGEREF _Toc440900371 \h </w:instrText>
+          <w:instrText xml:space="preserve"> PAGEREF _Toc441486917 \h </w:instrText>
         </w:r>
         <w:r>
           <w:rPr>
@@ -556,7 +562,7 @@
           <w:lang w:eastAsia="de-AT"/>
         </w:rPr>
       </w:pPr>
-      <w:hyperlink w:anchor="_Toc440900372" w:history="1">
+      <w:hyperlink w:anchor="_Toc441486918" w:history="1">
         <w:r>
           <w:rPr>
             <w:rStyle w:val="Hyperlink"/>
@@ -598,7 +604,7 @@
             <w:noProof/>
             <w:webHidden/>
           </w:rPr>
-          <w:instrText xml:space="preserve"> PAGEREF _Toc440900372 \h </w:instrText>
+          <w:instrText xml:space="preserve"> PAGEREF _Toc441486918 \h </w:instrText>
         </w:r>
         <w:r>
           <w:rPr>
@@ -642,7 +648,7 @@
           <w:lang w:eastAsia="de-AT"/>
         </w:rPr>
       </w:pPr>
-      <w:hyperlink w:anchor="_Toc440900373" w:history="1">
+      <w:hyperlink w:anchor="_Toc441486919" w:history="1">
         <w:r>
           <w:rPr>
             <w:rStyle w:val="Hyperlink"/>
@@ -684,7 +690,7 @@
             <w:noProof/>
             <w:webHidden/>
           </w:rPr>
-          <w:instrText xml:space="preserve"> PAGEREF _Toc440900373 \h </w:instrText>
+          <w:instrText xml:space="preserve"> PAGEREF _Toc441486919 \h </w:instrText>
         </w:r>
         <w:r>
           <w:rPr>
@@ -726,7 +732,7 @@
           <w:noProof/>
         </w:rPr>
       </w:pPr>
-      <w:hyperlink w:anchor="_Toc440900374" w:history="1">
+      <w:hyperlink w:anchor="_Toc441486920" w:history="1">
         <w:r>
           <w:rPr>
             <w:rStyle w:val="Hyperlink"/>
@@ -766,7 +772,7 @@
             <w:noProof/>
             <w:webHidden/>
           </w:rPr>
-          <w:instrText xml:space="preserve"> PAGEREF _Toc440900374 \h </w:instrText>
+          <w:instrText xml:space="preserve"> PAGEREF _Toc441486920 \h </w:instrText>
         </w:r>
         <w:r>
           <w:rPr>
@@ -808,7 +814,7 @@
           <w:noProof/>
         </w:rPr>
       </w:pPr>
-      <w:hyperlink w:anchor="_Toc440900375" w:history="1">
+      <w:hyperlink w:anchor="_Toc441486921" w:history="1">
         <w:r>
           <w:rPr>
             <w:rStyle w:val="Hyperlink"/>
@@ -848,7 +854,7 @@
             <w:noProof/>
             <w:webHidden/>
           </w:rPr>
-          <w:instrText xml:space="preserve"> PAGEREF _Toc440900375 \h </w:instrText>
+          <w:instrText xml:space="preserve"> PAGEREF _Toc441486921 \h </w:instrText>
         </w:r>
         <w:r>
           <w:rPr>
@@ -890,7 +896,7 @@
           <w:noProof/>
         </w:rPr>
       </w:pPr>
-      <w:hyperlink w:anchor="_Toc440900376" w:history="1">
+      <w:hyperlink w:anchor="_Toc441486922" w:history="1">
         <w:r>
           <w:rPr>
             <w:rStyle w:val="Hyperlink"/>
@@ -930,7 +936,7 @@
             <w:noProof/>
             <w:webHidden/>
           </w:rPr>
-          <w:instrText xml:space="preserve"> PAGEREF _Toc440900376 \h </w:instrText>
+          <w:instrText xml:space="preserve"> PAGEREF _Toc441486922 \h </w:instrText>
         </w:r>
         <w:r>
           <w:rPr>
@@ -972,7 +978,7 @@
           <w:noProof/>
         </w:rPr>
       </w:pPr>
-      <w:hyperlink w:anchor="_Toc440900377" w:history="1">
+      <w:hyperlink w:anchor="_Toc441486923" w:history="1">
         <w:r>
           <w:rPr>
             <w:rStyle w:val="Hyperlink"/>
@@ -1012,7 +1018,7 @@
             <w:noProof/>
             <w:webHidden/>
           </w:rPr>
-          <w:instrText xml:space="preserve"> PAGEREF _Toc440900377 \h </w:instrText>
+          <w:instrText xml:space="preserve"> PAGEREF _Toc441486923 \h </w:instrText>
         </w:r>
         <w:r>
           <w:rPr>
@@ -1056,7 +1062,7 @@
           <w:lang w:eastAsia="de-AT"/>
         </w:rPr>
       </w:pPr>
-      <w:hyperlink w:anchor="_Toc440900378" w:history="1">
+      <w:hyperlink w:anchor="_Toc441486924" w:history="1">
         <w:r>
           <w:rPr>
             <w:rStyle w:val="Hyperlink"/>
@@ -1098,7 +1104,7 @@
             <w:noProof/>
             <w:webHidden/>
           </w:rPr>
-          <w:instrText xml:space="preserve"> PAGEREF _Toc440900378 \h </w:instrText>
+          <w:instrText xml:space="preserve"> PAGEREF _Toc441486924 \h </w:instrText>
         </w:r>
         <w:r>
           <w:rPr>
@@ -1140,7 +1146,7 @@
           <w:noProof/>
         </w:rPr>
       </w:pPr>
-      <w:hyperlink w:anchor="_Toc440900379" w:history="1">
+      <w:hyperlink w:anchor="_Toc441486925" w:history="1">
         <w:r>
           <w:rPr>
             <w:rStyle w:val="Hyperlink"/>
@@ -1180,7 +1186,7 @@
             <w:noProof/>
             <w:webHidden/>
           </w:rPr>
-          <w:instrText xml:space="preserve"> PAGEREF _Toc440900379 \h </w:instrText>
+          <w:instrText xml:space="preserve"> PAGEREF _Toc441486925 \h </w:instrText>
         </w:r>
         <w:r>
           <w:rPr>
@@ -1222,7 +1228,7 @@
           <w:noProof/>
         </w:rPr>
       </w:pPr>
-      <w:hyperlink w:anchor="_Toc440900380" w:history="1">
+      <w:hyperlink w:anchor="_Toc441486926" w:history="1">
         <w:r>
           <w:rPr>
             <w:rStyle w:val="Hyperlink"/>
@@ -1262,7 +1268,7 @@
             <w:noProof/>
             <w:webHidden/>
           </w:rPr>
-          <w:instrText xml:space="preserve"> PAGEREF _Toc440900380 \h </w:instrText>
+          <w:instrText xml:space="preserve"> PAGEREF _Toc441486926 \h </w:instrText>
         </w:r>
         <w:r>
           <w:rPr>
@@ -1306,7 +1312,7 @@
           <w:lang w:eastAsia="de-AT"/>
         </w:rPr>
       </w:pPr>
-      <w:hyperlink w:anchor="_Toc440900381" w:history="1">
+      <w:hyperlink w:anchor="_Toc441486927" w:history="1">
         <w:r>
           <w:rPr>
             <w:rStyle w:val="Hyperlink"/>
@@ -1348,7 +1354,7 @@
             <w:noProof/>
             <w:webHidden/>
           </w:rPr>
-          <w:instrText xml:space="preserve"> PAGEREF _Toc440900381 \h </w:instrText>
+          <w:instrText xml:space="preserve"> PAGEREF _Toc441486927 \h </w:instrText>
         </w:r>
         <w:r>
           <w:rPr>
@@ -1390,7 +1396,7 @@
           <w:noProof/>
         </w:rPr>
       </w:pPr>
-      <w:hyperlink w:anchor="_Toc440900382" w:history="1">
+      <w:hyperlink w:anchor="_Toc441486928" w:history="1">
         <w:r>
           <w:rPr>
             <w:rStyle w:val="Hyperlink"/>
@@ -1430,7 +1436,7 @@
             <w:noProof/>
             <w:webHidden/>
           </w:rPr>
-          <w:instrText xml:space="preserve"> PAGEREF _Toc440900382 \h </w:instrText>
+          <w:instrText xml:space="preserve"> PAGEREF _Toc441486928 \h </w:instrText>
         </w:r>
         <w:r>
           <w:rPr>
@@ -1472,7 +1478,7 @@
           <w:noProof/>
         </w:rPr>
       </w:pPr>
-      <w:hyperlink w:anchor="_Toc440900383" w:history="1">
+      <w:hyperlink w:anchor="_Toc441486929" w:history="1">
         <w:r>
           <w:rPr>
             <w:rStyle w:val="Hyperlink"/>
@@ -1512,7 +1518,7 @@
             <w:noProof/>
             <w:webHidden/>
           </w:rPr>
-          <w:instrText xml:space="preserve"> PAGEREF _Toc440900383 \h </w:instrText>
+          <w:instrText xml:space="preserve"> PAGEREF _Toc441486929 \h </w:instrText>
         </w:r>
         <w:r>
           <w:rPr>
@@ -1556,7 +1562,7 @@
           <w:lang w:eastAsia="de-AT"/>
         </w:rPr>
       </w:pPr>
-      <w:hyperlink w:anchor="_Toc440900384" w:history="1">
+      <w:hyperlink w:anchor="_Toc441486930" w:history="1">
         <w:r>
           <w:rPr>
             <w:rStyle w:val="Hyperlink"/>
@@ -1598,7 +1604,7 @@
             <w:noProof/>
             <w:webHidden/>
           </w:rPr>
-          <w:instrText xml:space="preserve"> PAGEREF _Toc440900384 \h </w:instrText>
+          <w:instrText xml:space="preserve"> PAGEREF _Toc441486930 \h </w:instrText>
         </w:r>
         <w:r>
           <w:rPr>
@@ -1640,7 +1646,7 @@
           <w:noProof/>
         </w:rPr>
       </w:pPr>
-      <w:hyperlink w:anchor="_Toc440900385" w:history="1">
+      <w:hyperlink w:anchor="_Toc441486931" w:history="1">
         <w:r>
           <w:rPr>
             <w:rStyle w:val="Hyperlink"/>
@@ -1680,7 +1686,7 @@
             <w:noProof/>
             <w:webHidden/>
           </w:rPr>
-          <w:instrText xml:space="preserve"> PAGEREF _Toc440900385 \h </w:instrText>
+          <w:instrText xml:space="preserve"> PAGEREF _Toc441486931 \h </w:instrText>
         </w:r>
         <w:r>
           <w:rPr>
@@ -1722,7 +1728,7 @@
           <w:noProof/>
         </w:rPr>
       </w:pPr>
-      <w:hyperlink w:anchor="_Toc440900386" w:history="1">
+      <w:hyperlink w:anchor="_Toc441486932" w:history="1">
         <w:r>
           <w:rPr>
             <w:rStyle w:val="Hyperlink"/>
@@ -1762,7 +1768,7 @@
             <w:noProof/>
             <w:webHidden/>
           </w:rPr>
-          <w:instrText xml:space="preserve"> PAGEREF _Toc440900386 \h </w:instrText>
+          <w:instrText xml:space="preserve"> PAGEREF _Toc441486932 \h </w:instrText>
         </w:r>
         <w:r>
           <w:rPr>
@@ -1806,7 +1812,7 @@
           <w:lang w:eastAsia="de-AT"/>
         </w:rPr>
       </w:pPr>
-      <w:hyperlink w:anchor="_Toc440900387" w:history="1">
+      <w:hyperlink w:anchor="_Toc441486933" w:history="1">
         <w:r>
           <w:rPr>
             <w:rStyle w:val="Hyperlink"/>
@@ -1848,7 +1854,7 @@
             <w:noProof/>
             <w:webHidden/>
           </w:rPr>
-          <w:instrText xml:space="preserve"> PAGEREF _Toc440900387 \h </w:instrText>
+          <w:instrText xml:space="preserve"> PAGEREF _Toc441486933 \h </w:instrText>
         </w:r>
         <w:r>
           <w:rPr>
@@ -1890,7 +1896,7 @@
           <w:noProof/>
         </w:rPr>
       </w:pPr>
-      <w:hyperlink w:anchor="_Toc440900388" w:history="1">
+      <w:hyperlink w:anchor="_Toc441486934" w:history="1">
         <w:r>
           <w:rPr>
             <w:rStyle w:val="Hyperlink"/>
@@ -1930,7 +1936,7 @@
             <w:noProof/>
             <w:webHidden/>
           </w:rPr>
-          <w:instrText xml:space="preserve"> PAGEREF _Toc440900388 \h </w:instrText>
+          <w:instrText xml:space="preserve"> PAGEREF _Toc441486934 \h </w:instrText>
         </w:r>
         <w:r>
           <w:rPr>
@@ -1972,7 +1978,7 @@
           <w:noProof/>
         </w:rPr>
       </w:pPr>
-      <w:hyperlink w:anchor="_Toc440900389" w:history="1">
+      <w:hyperlink w:anchor="_Toc441486935" w:history="1">
         <w:r>
           <w:rPr>
             <w:rStyle w:val="Hyperlink"/>
@@ -2012,7 +2018,7 @@
             <w:noProof/>
             <w:webHidden/>
           </w:rPr>
-          <w:instrText xml:space="preserve"> PAGEREF _Toc440900389 \h </w:instrText>
+          <w:instrText xml:space="preserve"> PAGEREF _Toc441486935 \h </w:instrText>
         </w:r>
         <w:r>
           <w:rPr>
@@ -2054,7 +2060,7 @@
           <w:noProof/>
         </w:rPr>
       </w:pPr>
-      <w:hyperlink w:anchor="_Toc440900390" w:history="1">
+      <w:hyperlink w:anchor="_Toc441486936" w:history="1">
         <w:r>
           <w:rPr>
             <w:rStyle w:val="Hyperlink"/>
@@ -2094,7 +2100,7 @@
             <w:noProof/>
             <w:webHidden/>
           </w:rPr>
-          <w:instrText xml:space="preserve"> PAGEREF _Toc440900390 \h </w:instrText>
+          <w:instrText xml:space="preserve"> PAGEREF _Toc441486936 \h </w:instrText>
         </w:r>
         <w:r>
           <w:rPr>
@@ -2138,7 +2144,7 @@
           <w:lang w:eastAsia="de-AT"/>
         </w:rPr>
       </w:pPr>
-      <w:hyperlink w:anchor="_Toc440900391" w:history="1">
+      <w:hyperlink w:anchor="_Toc441486937" w:history="1">
         <w:r>
           <w:rPr>
             <w:rStyle w:val="Hyperlink"/>
@@ -2180,7 +2186,7 @@
             <w:noProof/>
             <w:webHidden/>
           </w:rPr>
-          <w:instrText xml:space="preserve"> PAGEREF _Toc440900391 \h </w:instrText>
+          <w:instrText xml:space="preserve"> PAGEREF _Toc441486937 \h </w:instrText>
         </w:r>
         <w:r>
           <w:rPr>
@@ -2224,7 +2230,7 @@
           <w:lang w:eastAsia="de-AT"/>
         </w:rPr>
       </w:pPr>
-      <w:hyperlink w:anchor="_Toc440900392" w:history="1">
+      <w:hyperlink w:anchor="_Toc441486938" w:history="1">
         <w:r>
           <w:rPr>
             <w:rStyle w:val="Hyperlink"/>
@@ -2266,7 +2272,7 @@
             <w:noProof/>
             <w:webHidden/>
           </w:rPr>
-          <w:instrText xml:space="preserve"> PAGEREF _Toc440900392 \h </w:instrText>
+          <w:instrText xml:space="preserve"> PAGEREF _Toc441486938 \h </w:instrText>
         </w:r>
         <w:r>
           <w:rPr>
@@ -2310,7 +2316,7 @@
           <w:lang w:eastAsia="de-AT"/>
         </w:rPr>
       </w:pPr>
-      <w:hyperlink w:anchor="_Toc440900393" w:history="1">
+      <w:hyperlink w:anchor="_Toc441486939" w:history="1">
         <w:r>
           <w:rPr>
             <w:rStyle w:val="Hyperlink"/>
@@ -2352,7 +2358,7 @@
             <w:noProof/>
             <w:webHidden/>
           </w:rPr>
-          <w:instrText xml:space="preserve"> PAGEREF _Toc440900393 \h </w:instrText>
+          <w:instrText xml:space="preserve"> PAGEREF _Toc441486939 \h </w:instrText>
         </w:r>
         <w:r>
           <w:rPr>
@@ -2394,7 +2400,7 @@
           <w:noProof/>
         </w:rPr>
       </w:pPr>
-      <w:hyperlink w:anchor="_Toc440900394" w:history="1">
+      <w:hyperlink w:anchor="_Toc441486940" w:history="1">
         <w:r>
           <w:rPr>
             <w:rStyle w:val="Hyperlink"/>
@@ -2434,7 +2440,7 @@
             <w:noProof/>
             <w:webHidden/>
           </w:rPr>
-          <w:instrText xml:space="preserve"> PAGEREF _Toc440900394 \h </w:instrText>
+          <w:instrText xml:space="preserve"> PAGEREF _Toc441486940 \h </w:instrText>
         </w:r>
         <w:r>
           <w:rPr>
@@ -2476,7 +2482,7 @@
           <w:noProof/>
         </w:rPr>
       </w:pPr>
-      <w:hyperlink w:anchor="_Toc440900395" w:history="1">
+      <w:hyperlink w:anchor="_Toc441486941" w:history="1">
         <w:r>
           <w:rPr>
             <w:rStyle w:val="Hyperlink"/>
@@ -2516,7 +2522,7 @@
             <w:noProof/>
             <w:webHidden/>
           </w:rPr>
-          <w:instrText xml:space="preserve"> PAGEREF _Toc440900395 \h </w:instrText>
+          <w:instrText xml:space="preserve"> PAGEREF _Toc441486941 \h </w:instrText>
         </w:r>
         <w:r>
           <w:rPr>
@@ -2558,7 +2564,7 @@
           <w:noProof/>
         </w:rPr>
       </w:pPr>
-      <w:hyperlink w:anchor="_Toc440900396" w:history="1">
+      <w:hyperlink w:anchor="_Toc441486942" w:history="1">
         <w:r>
           <w:rPr>
             <w:rStyle w:val="Hyperlink"/>
@@ -2598,7 +2604,7 @@
             <w:noProof/>
             <w:webHidden/>
           </w:rPr>
-          <w:instrText xml:space="preserve"> PAGEREF _Toc440900396 \h </w:instrText>
+          <w:instrText xml:space="preserve"> PAGEREF _Toc441486942 \h </w:instrText>
         </w:r>
         <w:r>
           <w:rPr>
@@ -2640,7 +2646,7 @@
           <w:noProof/>
         </w:rPr>
       </w:pPr>
-      <w:hyperlink w:anchor="_Toc440900397" w:history="1">
+      <w:hyperlink w:anchor="_Toc441486943" w:history="1">
         <w:r>
           <w:rPr>
             <w:rStyle w:val="Hyperlink"/>
@@ -2680,7 +2686,7 @@
             <w:noProof/>
             <w:webHidden/>
           </w:rPr>
-          <w:instrText xml:space="preserve"> PAGEREF _Toc440900397 \h </w:instrText>
+          <w:instrText xml:space="preserve"> PAGEREF _Toc441486943 \h </w:instrText>
         </w:r>
         <w:r>
           <w:rPr>
@@ -2722,7 +2728,7 @@
           <w:noProof/>
         </w:rPr>
       </w:pPr>
-      <w:hyperlink w:anchor="_Toc440900398" w:history="1">
+      <w:hyperlink w:anchor="_Toc441486944" w:history="1">
         <w:r>
           <w:rPr>
             <w:rStyle w:val="Hyperlink"/>
@@ -2762,7 +2768,7 @@
             <w:noProof/>
             <w:webHidden/>
           </w:rPr>
-          <w:instrText xml:space="preserve"> PAGEREF _Toc440900398 \h </w:instrText>
+          <w:instrText xml:space="preserve"> PAGEREF _Toc441486944 \h </w:instrText>
         </w:r>
         <w:r>
           <w:rPr>
@@ -2804,7 +2810,7 @@
           <w:noProof/>
         </w:rPr>
       </w:pPr>
-      <w:hyperlink w:anchor="_Toc440900399" w:history="1">
+      <w:hyperlink w:anchor="_Toc441486945" w:history="1">
         <w:r>
           <w:rPr>
             <w:rStyle w:val="Hyperlink"/>
@@ -2844,7 +2850,7 @@
             <w:noProof/>
             <w:webHidden/>
           </w:rPr>
-          <w:instrText xml:space="preserve"> PAGEREF _Toc440900399 \h </w:instrText>
+          <w:instrText xml:space="preserve"> PAGEREF _Toc441486945 \h </w:instrText>
         </w:r>
         <w:r>
           <w:rPr>
@@ -2888,7 +2894,7 @@
           <w:lang w:eastAsia="de-AT"/>
         </w:rPr>
       </w:pPr>
-      <w:hyperlink w:anchor="_Toc440900400" w:history="1">
+      <w:hyperlink w:anchor="_Toc441486946" w:history="1">
         <w:r>
           <w:rPr>
             <w:rStyle w:val="Hyperlink"/>
@@ -2930,7 +2936,7 @@
             <w:noProof/>
             <w:webHidden/>
           </w:rPr>
-          <w:instrText xml:space="preserve"> PAGEREF _Toc440900400 \h </w:instrText>
+          <w:instrText xml:space="preserve"> PAGEREF _Toc441486946 \h </w:instrText>
         </w:r>
         <w:r>
           <w:rPr>
@@ -2972,7 +2978,7 @@
           <w:noProof/>
         </w:rPr>
       </w:pPr>
-      <w:hyperlink w:anchor="_Toc440900401" w:history="1">
+      <w:hyperlink w:anchor="_Toc441486947" w:history="1">
         <w:r>
           <w:rPr>
             <w:rStyle w:val="Hyperlink"/>
@@ -3012,7 +3018,7 @@
             <w:noProof/>
             <w:webHidden/>
           </w:rPr>
-          <w:instrText xml:space="preserve"> PAGEREF _Toc440900401 \h </w:instrText>
+          <w:instrText xml:space="preserve"> PAGEREF _Toc441486947 \h </w:instrText>
         </w:r>
         <w:r>
           <w:rPr>
@@ -3054,7 +3060,7 @@
           <w:noProof/>
         </w:rPr>
       </w:pPr>
-      <w:hyperlink w:anchor="_Toc440900402" w:history="1">
+      <w:hyperlink w:anchor="_Toc441486948" w:history="1">
         <w:r>
           <w:rPr>
             <w:rStyle w:val="Hyperlink"/>
@@ -3094,7 +3100,7 @@
             <w:noProof/>
             <w:webHidden/>
           </w:rPr>
-          <w:instrText xml:space="preserve"> PAGEREF _Toc440900402 \h </w:instrText>
+          <w:instrText xml:space="preserve"> PAGEREF _Toc441486948 \h </w:instrText>
         </w:r>
         <w:r>
           <w:rPr>
@@ -3136,7 +3142,7 @@
           <w:noProof/>
         </w:rPr>
       </w:pPr>
-      <w:hyperlink w:anchor="_Toc440900403" w:history="1">
+      <w:hyperlink w:anchor="_Toc441486949" w:history="1">
         <w:r>
           <w:rPr>
             <w:rStyle w:val="Hyperlink"/>
@@ -3176,7 +3182,7 @@
             <w:noProof/>
             <w:webHidden/>
           </w:rPr>
-          <w:instrText xml:space="preserve"> PAGEREF _Toc440900403 \h </w:instrText>
+          <w:instrText xml:space="preserve"> PAGEREF _Toc441486949 \h </w:instrText>
         </w:r>
         <w:r>
           <w:rPr>
@@ -3220,7 +3226,7 @@
           <w:lang w:eastAsia="de-AT"/>
         </w:rPr>
       </w:pPr>
-      <w:hyperlink w:anchor="_Toc440900404" w:history="1">
+      <w:hyperlink w:anchor="_Toc441486950" w:history="1">
         <w:r>
           <w:rPr>
             <w:rStyle w:val="Hyperlink"/>
@@ -3262,7 +3268,7 @@
             <w:noProof/>
             <w:webHidden/>
           </w:rPr>
-          <w:instrText xml:space="preserve"> PAGEREF _Toc440900404 \h </w:instrText>
+          <w:instrText xml:space="preserve"> PAGEREF _Toc441486950 \h </w:instrText>
         </w:r>
         <w:r>
           <w:rPr>
@@ -3304,7 +3310,7 @@
           <w:noProof/>
         </w:rPr>
       </w:pPr>
-      <w:hyperlink w:anchor="_Toc440900405" w:history="1">
+      <w:hyperlink w:anchor="_Toc441486951" w:history="1">
         <w:r>
           <w:rPr>
             <w:rStyle w:val="Hyperlink"/>
@@ -3323,7 +3329,7 @@
             <w:rStyle w:val="Hyperlink"/>
             <w:noProof/>
           </w:rPr>
-          <w:t>Signaling</w:t>
+          <w:t>Signalling</w:t>
         </w:r>
         <w:r>
           <w:rPr>
@@ -3344,7 +3350,7 @@
             <w:noProof/>
             <w:webHidden/>
           </w:rPr>
-          <w:instrText xml:space="preserve"> PAGEREF _Toc440900405 \h </w:instrText>
+          <w:instrText xml:space="preserve"> PAGEREF _Toc441486951 \h </w:instrText>
         </w:r>
         <w:r>
           <w:rPr>
@@ -3386,7 +3392,7 @@
           <w:noProof/>
         </w:rPr>
       </w:pPr>
-      <w:hyperlink w:anchor="_Toc440900406" w:history="1">
+      <w:hyperlink w:anchor="_Toc441486952" w:history="1">
         <w:r>
           <w:rPr>
             <w:rStyle w:val="Hyperlink"/>
@@ -3426,7 +3432,7 @@
             <w:noProof/>
             <w:webHidden/>
           </w:rPr>
-          <w:instrText xml:space="preserve"> PAGEREF _Toc440900406 \h </w:instrText>
+          <w:instrText xml:space="preserve"> PAGEREF _Toc441486952 \h </w:instrText>
         </w:r>
         <w:r>
           <w:rPr>
@@ -3468,7 +3474,7 @@
           <w:noProof/>
         </w:rPr>
       </w:pPr>
-      <w:hyperlink w:anchor="_Toc440900407" w:history="1">
+      <w:hyperlink w:anchor="_Toc441486953" w:history="1">
         <w:r>
           <w:rPr>
             <w:rStyle w:val="Hyperlink"/>
@@ -3508,7 +3514,7 @@
             <w:noProof/>
             <w:webHidden/>
           </w:rPr>
-          <w:instrText xml:space="preserve"> PAGEREF _Toc440900407 \h </w:instrText>
+          <w:instrText xml:space="preserve"> PAGEREF _Toc441486953 \h </w:instrText>
         </w:r>
         <w:r>
           <w:rPr>
@@ -3550,7 +3556,7 @@
           <w:noProof/>
         </w:rPr>
       </w:pPr>
-      <w:hyperlink w:anchor="_Toc440900408" w:history="1">
+      <w:hyperlink w:anchor="_Toc441486954" w:history="1">
         <w:r>
           <w:rPr>
             <w:rStyle w:val="Hyperlink"/>
@@ -3590,7 +3596,7 @@
             <w:noProof/>
             <w:webHidden/>
           </w:rPr>
-          <w:instrText xml:space="preserve"> PAGEREF _Toc440900408 \h </w:instrText>
+          <w:instrText xml:space="preserve"> PAGEREF _Toc441486954 \h </w:instrText>
         </w:r>
         <w:r>
           <w:rPr>
@@ -3632,7 +3638,7 @@
           <w:noProof/>
         </w:rPr>
       </w:pPr>
-      <w:hyperlink w:anchor="_Toc440900409" w:history="1">
+      <w:hyperlink w:anchor="_Toc441486955" w:history="1">
         <w:r>
           <w:rPr>
             <w:rStyle w:val="Hyperlink"/>
@@ -3672,7 +3678,7 @@
             <w:noProof/>
             <w:webHidden/>
           </w:rPr>
-          <w:instrText xml:space="preserve"> PAGEREF _Toc440900409 \h </w:instrText>
+          <w:instrText xml:space="preserve"> PAGEREF _Toc441486955 \h </w:instrText>
         </w:r>
         <w:r>
           <w:rPr>
@@ -3716,7 +3722,7 @@
           <w:lang w:eastAsia="de-AT"/>
         </w:rPr>
       </w:pPr>
-      <w:hyperlink w:anchor="_Toc440900410" w:history="1">
+      <w:hyperlink w:anchor="_Toc441486956" w:history="1">
         <w:r>
           <w:rPr>
             <w:rStyle w:val="Hyperlink"/>
@@ -3758,7 +3764,7 @@
             <w:noProof/>
             <w:webHidden/>
           </w:rPr>
-          <w:instrText xml:space="preserve"> PAGEREF _Toc440900410 \h </w:instrText>
+          <w:instrText xml:space="preserve"> PAGEREF _Toc441486956 \h </w:instrText>
         </w:r>
         <w:r>
           <w:rPr>
@@ -3802,7 +3808,7 @@
           <w:lang w:eastAsia="de-AT"/>
         </w:rPr>
       </w:pPr>
-      <w:hyperlink w:anchor="_Toc440900411" w:history="1">
+      <w:hyperlink w:anchor="_Toc441486957" w:history="1">
         <w:r>
           <w:rPr>
             <w:rStyle w:val="Hyperlink"/>
@@ -3844,7 +3850,7 @@
             <w:noProof/>
             <w:webHidden/>
           </w:rPr>
-          <w:instrText xml:space="preserve"> PAGEREF _Toc440900411 \h </w:instrText>
+          <w:instrText xml:space="preserve"> PAGEREF _Toc441486957 \h </w:instrText>
         </w:r>
         <w:r>
           <w:rPr>
@@ -3886,7 +3892,7 @@
           <w:noProof/>
         </w:rPr>
       </w:pPr>
-      <w:hyperlink w:anchor="_Toc440900412" w:history="1">
+      <w:hyperlink w:anchor="_Toc441486958" w:history="1">
         <w:r>
           <w:rPr>
             <w:rStyle w:val="Hyperlink"/>
@@ -3926,7 +3932,7 @@
             <w:noProof/>
             <w:webHidden/>
           </w:rPr>
-          <w:instrText xml:space="preserve"> PAGEREF _Toc440900412 \h </w:instrText>
+          <w:instrText xml:space="preserve"> PAGEREF _Toc441486958 \h </w:instrText>
         </w:r>
         <w:r>
           <w:rPr>
@@ -3968,7 +3974,7 @@
           <w:noProof/>
         </w:rPr>
       </w:pPr>
-      <w:hyperlink w:anchor="_Toc440900413" w:history="1">
+      <w:hyperlink w:anchor="_Toc441486959" w:history="1">
         <w:r>
           <w:rPr>
             <w:rStyle w:val="Hyperlink"/>
@@ -4008,7 +4014,7 @@
             <w:noProof/>
             <w:webHidden/>
           </w:rPr>
-          <w:instrText xml:space="preserve"> PAGEREF _Toc440900413 \h </w:instrText>
+          <w:instrText xml:space="preserve"> PAGEREF _Toc441486959 \h </w:instrText>
         </w:r>
         <w:r>
           <w:rPr>
@@ -4050,7 +4056,7 @@
           <w:noProof/>
         </w:rPr>
       </w:pPr>
-      <w:hyperlink w:anchor="_Toc440900414" w:history="1">
+      <w:hyperlink w:anchor="_Toc441486960" w:history="1">
         <w:r>
           <w:rPr>
             <w:rStyle w:val="Hyperlink"/>
@@ -4090,7 +4096,7 @@
             <w:noProof/>
             <w:webHidden/>
           </w:rPr>
-          <w:instrText xml:space="preserve"> PAGEREF _Toc440900414 \h </w:instrText>
+          <w:instrText xml:space="preserve"> PAGEREF _Toc441486960 \h </w:instrText>
         </w:r>
         <w:r>
           <w:rPr>
@@ -4132,7 +4138,7 @@
           <w:noProof/>
         </w:rPr>
       </w:pPr>
-      <w:hyperlink w:anchor="_Toc440900415" w:history="1">
+      <w:hyperlink w:anchor="_Toc441486961" w:history="1">
         <w:r>
           <w:rPr>
             <w:rStyle w:val="Hyperlink"/>
@@ -4172,7 +4178,7 @@
             <w:noProof/>
             <w:webHidden/>
           </w:rPr>
-          <w:instrText xml:space="preserve"> PAGEREF _Toc440900415 \h </w:instrText>
+          <w:instrText xml:space="preserve"> PAGEREF _Toc441486961 \h </w:instrText>
         </w:r>
         <w:r>
           <w:rPr>
@@ -4216,7 +4222,7 @@
           <w:lang w:eastAsia="de-AT"/>
         </w:rPr>
       </w:pPr>
-      <w:hyperlink w:anchor="_Toc440900416" w:history="1">
+      <w:hyperlink w:anchor="_Toc441486962" w:history="1">
         <w:r>
           <w:rPr>
             <w:rStyle w:val="Hyperlink"/>
@@ -4258,7 +4264,7 @@
             <w:noProof/>
             <w:webHidden/>
           </w:rPr>
-          <w:instrText xml:space="preserve"> PAGEREF _Toc440900416 \h </w:instrText>
+          <w:instrText xml:space="preserve"> PAGEREF _Toc441486962 \h </w:instrText>
         </w:r>
         <w:r>
           <w:rPr>
@@ -4300,7 +4306,7 @@
           <w:noProof/>
         </w:rPr>
       </w:pPr>
-      <w:hyperlink w:anchor="_Toc440900417" w:history="1">
+      <w:hyperlink w:anchor="_Toc441486963" w:history="1">
         <w:r>
           <w:rPr>
             <w:rStyle w:val="Hyperlink"/>
@@ -4340,7 +4346,7 @@
             <w:noProof/>
             <w:webHidden/>
           </w:rPr>
-          <w:instrText xml:space="preserve"> PAGEREF _Toc440900417 \h </w:instrText>
+          <w:instrText xml:space="preserve"> PAGEREF _Toc441486963 \h </w:instrText>
         </w:r>
         <w:r>
           <w:rPr>
@@ -4382,7 +4388,7 @@
           <w:noProof/>
         </w:rPr>
       </w:pPr>
-      <w:hyperlink w:anchor="_Toc440900418" w:history="1">
+      <w:hyperlink w:anchor="_Toc441486964" w:history="1">
         <w:r>
           <w:rPr>
             <w:rStyle w:val="Hyperlink"/>
@@ -4422,7 +4428,7 @@
             <w:noProof/>
             <w:webHidden/>
           </w:rPr>
-          <w:instrText xml:space="preserve"> PAGEREF _Toc440900418 \h </w:instrText>
+          <w:instrText xml:space="preserve"> PAGEREF _Toc441486964 \h </w:instrText>
         </w:r>
         <w:r>
           <w:rPr>
@@ -4464,7 +4470,7 @@
           <w:noProof/>
         </w:rPr>
       </w:pPr>
-      <w:hyperlink w:anchor="_Toc440900419" w:history="1">
+      <w:hyperlink w:anchor="_Toc441486965" w:history="1">
         <w:r>
           <w:rPr>
             <w:rStyle w:val="Hyperlink"/>
@@ -4504,7 +4510,7 @@
             <w:noProof/>
             <w:webHidden/>
           </w:rPr>
-          <w:instrText xml:space="preserve"> PAGEREF _Toc440900419 \h </w:instrText>
+          <w:instrText xml:space="preserve"> PAGEREF _Toc441486965 \h </w:instrText>
         </w:r>
         <w:r>
           <w:rPr>
@@ -4546,7 +4552,7 @@
           <w:noProof/>
         </w:rPr>
       </w:pPr>
-      <w:hyperlink w:anchor="_Toc440900420" w:history="1">
+      <w:hyperlink w:anchor="_Toc441486966" w:history="1">
         <w:r>
           <w:rPr>
             <w:rStyle w:val="Hyperlink"/>
@@ -4586,7 +4592,7 @@
             <w:noProof/>
             <w:webHidden/>
           </w:rPr>
-          <w:instrText xml:space="preserve"> PAGEREF _Toc440900420 \h </w:instrText>
+          <w:instrText xml:space="preserve"> PAGEREF _Toc441486966 \h </w:instrText>
         </w:r>
         <w:r>
           <w:rPr>
@@ -4630,7 +4636,7 @@
           <w:lang w:eastAsia="de-AT"/>
         </w:rPr>
       </w:pPr>
-      <w:hyperlink w:anchor="_Toc440900421" w:history="1">
+      <w:hyperlink w:anchor="_Toc441486967" w:history="1">
         <w:r>
           <w:rPr>
             <w:rStyle w:val="Hyperlink"/>
@@ -4672,7 +4678,7 @@
             <w:noProof/>
             <w:webHidden/>
           </w:rPr>
-          <w:instrText xml:space="preserve"> PAGEREF _Toc440900421 \h </w:instrText>
+          <w:instrText xml:space="preserve"> PAGEREF _Toc441486967 \h </w:instrText>
         </w:r>
         <w:r>
           <w:rPr>
@@ -4714,7 +4720,7 @@
           <w:noProof/>
         </w:rPr>
       </w:pPr>
-      <w:hyperlink w:anchor="_Toc440900422" w:history="1">
+      <w:hyperlink w:anchor="_Toc441486968" w:history="1">
         <w:r>
           <w:rPr>
             <w:rStyle w:val="Hyperlink"/>
@@ -4754,7 +4760,7 @@
             <w:noProof/>
             <w:webHidden/>
           </w:rPr>
-          <w:instrText xml:space="preserve"> PAGEREF _Toc440900422 \h </w:instrText>
+          <w:instrText xml:space="preserve"> PAGEREF _Toc441486968 \h </w:instrText>
         </w:r>
         <w:r>
           <w:rPr>
@@ -4796,7 +4802,7 @@
           <w:noProof/>
         </w:rPr>
       </w:pPr>
-      <w:hyperlink w:anchor="_Toc440900423" w:history="1">
+      <w:hyperlink w:anchor="_Toc441486969" w:history="1">
         <w:r>
           <w:rPr>
             <w:rStyle w:val="Hyperlink"/>
@@ -4836,7 +4842,7 @@
             <w:noProof/>
             <w:webHidden/>
           </w:rPr>
-          <w:instrText xml:space="preserve"> PAGEREF _Toc440900423 \h </w:instrText>
+          <w:instrText xml:space="preserve"> PAGEREF _Toc441486969 \h </w:instrText>
         </w:r>
         <w:r>
           <w:rPr>
@@ -4878,7 +4884,7 @@
           <w:noProof/>
         </w:rPr>
       </w:pPr>
-      <w:hyperlink w:anchor="_Toc440900424" w:history="1">
+      <w:hyperlink w:anchor="_Toc441486970" w:history="1">
         <w:r>
           <w:rPr>
             <w:rStyle w:val="Hyperlink"/>
@@ -4918,7 +4924,7 @@
             <w:noProof/>
             <w:webHidden/>
           </w:rPr>
-          <w:instrText xml:space="preserve"> PAGEREF _Toc440900424 \h </w:instrText>
+          <w:instrText xml:space="preserve"> PAGEREF _Toc441486970 \h </w:instrText>
         </w:r>
         <w:r>
           <w:rPr>
@@ -4960,7 +4966,7 @@
           <w:noProof/>
         </w:rPr>
       </w:pPr>
-      <w:hyperlink w:anchor="_Toc440900425" w:history="1">
+      <w:hyperlink w:anchor="_Toc441486971" w:history="1">
         <w:r>
           <w:rPr>
             <w:rStyle w:val="Hyperlink"/>
@@ -5000,7 +5006,7 @@
             <w:noProof/>
             <w:webHidden/>
           </w:rPr>
-          <w:instrText xml:space="preserve"> PAGEREF _Toc440900425 \h </w:instrText>
+          <w:instrText xml:space="preserve"> PAGEREF _Toc441486971 \h </w:instrText>
         </w:r>
         <w:r>
           <w:rPr>
@@ -5042,7 +5048,7 @@
           <w:noProof/>
         </w:rPr>
       </w:pPr>
-      <w:hyperlink w:anchor="_Toc440900426" w:history="1">
+      <w:hyperlink w:anchor="_Toc441486972" w:history="1">
         <w:r>
           <w:rPr>
             <w:rStyle w:val="Hyperlink"/>
@@ -5082,7 +5088,7 @@
             <w:noProof/>
             <w:webHidden/>
           </w:rPr>
-          <w:instrText xml:space="preserve"> PAGEREF _Toc440900426 \h </w:instrText>
+          <w:instrText xml:space="preserve"> PAGEREF _Toc441486972 \h </w:instrText>
         </w:r>
         <w:r>
           <w:rPr>
@@ -5126,7 +5132,7 @@
           <w:lang w:eastAsia="de-AT"/>
         </w:rPr>
       </w:pPr>
-      <w:hyperlink w:anchor="_Toc440900427" w:history="1">
+      <w:hyperlink w:anchor="_Toc441486973" w:history="1">
         <w:r>
           <w:rPr>
             <w:rStyle w:val="Hyperlink"/>
@@ -5168,7 +5174,7 @@
             <w:noProof/>
             <w:webHidden/>
           </w:rPr>
-          <w:instrText xml:space="preserve"> PAGEREF _Toc440900427 \h </w:instrText>
+          <w:instrText xml:space="preserve"> PAGEREF _Toc441486973 \h </w:instrText>
         </w:r>
         <w:r>
           <w:rPr>
@@ -5212,7 +5218,7 @@
           <w:lang w:eastAsia="de-AT"/>
         </w:rPr>
       </w:pPr>
-      <w:hyperlink w:anchor="_Toc440900428" w:history="1">
+      <w:hyperlink w:anchor="_Toc441486974" w:history="1">
         <w:r>
           <w:rPr>
             <w:rStyle w:val="Hyperlink"/>
@@ -5254,7 +5260,7 @@
             <w:noProof/>
             <w:webHidden/>
           </w:rPr>
-          <w:instrText xml:space="preserve"> PAGEREF _Toc440900428 \h </w:instrText>
+          <w:instrText xml:space="preserve"> PAGEREF _Toc441486974 \h </w:instrText>
         </w:r>
         <w:r>
           <w:rPr>
@@ -5298,7 +5304,7 @@
           <w:lang w:eastAsia="de-AT"/>
         </w:rPr>
       </w:pPr>
-      <w:hyperlink w:anchor="_Toc440900429" w:history="1">
+      <w:hyperlink w:anchor="_Toc441486975" w:history="1">
         <w:r>
           <w:rPr>
             <w:rStyle w:val="Hyperlink"/>
@@ -5340,7 +5346,7 @@
             <w:noProof/>
             <w:webHidden/>
           </w:rPr>
-          <w:instrText xml:space="preserve"> PAGEREF _Toc440900429 \h </w:instrText>
+          <w:instrText xml:space="preserve"> PAGEREF _Toc441486975 \h </w:instrText>
         </w:r>
         <w:r>
           <w:rPr>
@@ -5384,7 +5390,7 @@
           <w:lang w:eastAsia="de-AT"/>
         </w:rPr>
       </w:pPr>
-      <w:hyperlink w:anchor="_Toc440900430" w:history="1">
+      <w:hyperlink w:anchor="_Toc441486976" w:history="1">
         <w:r>
           <w:rPr>
             <w:rStyle w:val="Hyperlink"/>
@@ -5426,7 +5432,7 @@
             <w:noProof/>
             <w:webHidden/>
           </w:rPr>
-          <w:instrText xml:space="preserve"> PAGEREF _Toc440900430 \h </w:instrText>
+          <w:instrText xml:space="preserve"> PAGEREF _Toc441486976 \h </w:instrText>
         </w:r>
         <w:r>
           <w:rPr>
@@ -5470,7 +5476,7 @@
           <w:lang w:eastAsia="de-AT"/>
         </w:rPr>
       </w:pPr>
-      <w:hyperlink w:anchor="_Toc440900431" w:history="1">
+      <w:hyperlink w:anchor="_Toc441486977" w:history="1">
         <w:r>
           <w:rPr>
             <w:rStyle w:val="Hyperlink"/>
@@ -5512,7 +5518,7 @@
             <w:noProof/>
             <w:webHidden/>
           </w:rPr>
-          <w:instrText xml:space="preserve"> PAGEREF _Toc440900431 \h </w:instrText>
+          <w:instrText xml:space="preserve"> PAGEREF _Toc441486977 \h </w:instrText>
         </w:r>
         <w:r>
           <w:rPr>
@@ -5556,7 +5562,7 @@
           <w:lang w:eastAsia="de-AT"/>
         </w:rPr>
       </w:pPr>
-      <w:hyperlink w:anchor="_Toc440900432" w:history="1">
+      <w:hyperlink w:anchor="_Toc441486978" w:history="1">
         <w:r>
           <w:rPr>
             <w:rStyle w:val="Hyperlink"/>
@@ -5598,7 +5604,7 @@
             <w:noProof/>
             <w:webHidden/>
           </w:rPr>
-          <w:instrText xml:space="preserve"> PAGEREF _Toc440900432 \h </w:instrText>
+          <w:instrText xml:space="preserve"> PAGEREF _Toc441486978 \h </w:instrText>
         </w:r>
         <w:r>
           <w:rPr>
@@ -5642,7 +5648,7 @@
           <w:lang w:eastAsia="de-AT"/>
         </w:rPr>
       </w:pPr>
-      <w:hyperlink w:anchor="_Toc440900433" w:history="1">
+      <w:hyperlink w:anchor="_Toc441486979" w:history="1">
         <w:r>
           <w:rPr>
             <w:rStyle w:val="Hyperlink"/>
@@ -5684,7 +5690,7 @@
             <w:noProof/>
             <w:webHidden/>
           </w:rPr>
-          <w:instrText xml:space="preserve"> PAGEREF _Toc440900433 \h </w:instrText>
+          <w:instrText xml:space="preserve"> PAGEREF _Toc441486979 \h </w:instrText>
         </w:r>
         <w:r>
           <w:rPr>
@@ -5728,7 +5734,7 @@
           <w:lang w:eastAsia="de-AT"/>
         </w:rPr>
       </w:pPr>
-      <w:hyperlink w:anchor="_Toc440900434" w:history="1">
+      <w:hyperlink w:anchor="_Toc441486980" w:history="1">
         <w:r>
           <w:rPr>
             <w:rStyle w:val="Hyperlink"/>
@@ -5770,7 +5776,7 @@
             <w:noProof/>
             <w:webHidden/>
           </w:rPr>
-          <w:instrText xml:space="preserve"> PAGEREF _Toc440900434 \h </w:instrText>
+          <w:instrText xml:space="preserve"> PAGEREF _Toc441486980 \h </w:instrText>
         </w:r>
         <w:r>
           <w:rPr>
@@ -5813,7 +5819,7 @@
           <w:lang w:eastAsia="de-AT"/>
         </w:rPr>
       </w:pPr>
-      <w:hyperlink w:anchor="_Toc440900435" w:history="1">
+      <w:hyperlink w:anchor="_Toc441486981" w:history="1">
         <w:r>
           <w:rPr>
             <w:rStyle w:val="Hyperlink"/>
@@ -5840,7 +5846,7 @@
             <w:noProof/>
             <w:webHidden/>
           </w:rPr>
-          <w:instrText xml:space="preserve"> PAGEREF _Toc440900435 \h </w:instrText>
+          <w:instrText xml:space="preserve"> PAGEREF _Toc441486981 \h </w:instrText>
         </w:r>
         <w:r>
           <w:rPr>
@@ -5883,7 +5889,7 @@
           <w:lang w:eastAsia="de-AT"/>
         </w:rPr>
       </w:pPr>
-      <w:hyperlink w:anchor="_Toc440900436" w:history="1">
+      <w:hyperlink w:anchor="_Toc441486982" w:history="1">
         <w:r>
           <w:rPr>
             <w:rStyle w:val="Hyperlink"/>
@@ -5910,7 +5916,7 @@
             <w:noProof/>
             <w:webHidden/>
           </w:rPr>
-          <w:instrText xml:space="preserve"> PAGEREF _Toc440900436 \h </w:instrText>
+          <w:instrText xml:space="preserve"> PAGEREF _Toc441486982 \h </w:instrText>
         </w:r>
         <w:r>
           <w:rPr>
@@ -5953,7 +5959,7 @@
           <w:lang w:eastAsia="de-AT"/>
         </w:rPr>
       </w:pPr>
-      <w:hyperlink w:anchor="_Toc440900437" w:history="1">
+      <w:hyperlink w:anchor="_Toc441486983" w:history="1">
         <w:r>
           <w:rPr>
             <w:rStyle w:val="Hyperlink"/>
@@ -5980,7 +5986,7 @@
             <w:noProof/>
             <w:webHidden/>
           </w:rPr>
-          <w:instrText xml:space="preserve"> PAGEREF _Toc440900437 \h </w:instrText>
+          <w:instrText xml:space="preserve"> PAGEREF _Toc441486983 \h </w:instrText>
         </w:r>
         <w:r>
           <w:rPr>
@@ -6026,7 +6032,7 @@
       <w:pPr>
         <w:pStyle w:val="berschriftohneNummerierung"/>
       </w:pPr>
-      <w:bookmarkStart w:id="0" w:name="_Toc440900369"/>
+      <w:bookmarkStart w:id="0" w:name="_Toc441486915"/>
       <w:r>
         <w:lastRenderedPageBreak/>
         <w:t>Abstract</w:t>
@@ -6046,7 +6052,7 @@
         <w:pStyle w:val="berschrift1"/>
       </w:pPr>
       <w:bookmarkStart w:id="1" w:name="_Toc438987629"/>
-      <w:bookmarkStart w:id="2" w:name="_Toc440900370"/>
+      <w:bookmarkStart w:id="2" w:name="_Toc441486916"/>
       <w:r>
         <w:lastRenderedPageBreak/>
         <w:t>Introduction</w:t>
@@ -6062,17 +6068,53 @@
         <w:t>s</w:t>
       </w:r>
       <w:r>
-        <w:t>. For companies, this brings the substantial advantage that disruptions can be repaired significantly quicker, without the necessity of an expert having to be physically present.</w:t>
-      </w:r>
-    </w:p>
-    <w:p>
-      <w:r>
-        <w:t>Proprietary video chat applications like Skype come with a few disadvantages, though: The data flows over a third party server. Companies dealing with sensitive data might not want that, as they can never be sure that their data does not fall into the wrong hands. Furthermore, the data always streaming over a server is automatically coming with higher network latency for the data transfer.</w:t>
-      </w:r>
-    </w:p>
-    <w:p>
-      <w:r>
-        <w:t>To eradicate these problems, Web Real Time Communication (WebRTC) could be used instead of a proprietary video chat application. With WebRTC, a server is only needed in order for users to find each other and set up a connection. After that, the data is going directly from user to user, or peer-to-peer, th</w:t>
+        <w:t xml:space="preserve">. For companies, this </w:t>
+      </w:r>
+      <w:r>
+        <w:t xml:space="preserve">technology is quite advantageous as </w:t>
+      </w:r>
+      <w:r>
+        <w:t xml:space="preserve">disruptions can be repaired significantly </w:t>
+      </w:r>
+      <w:r>
+        <w:t>faster</w:t>
+      </w:r>
+      <w:r>
+        <w:t>, without the necessity of an expert having to be physically present.</w:t>
+      </w:r>
+    </w:p>
+    <w:p>
+      <w:r>
+        <w:t>However, such p</w:t>
+      </w:r>
+      <w:r>
+        <w:t xml:space="preserve">roprietary video chat applications </w:t>
+      </w:r>
+      <w:r>
+        <w:t>(i.e. Skype)</w:t>
+      </w:r>
+      <w:r>
+        <w:t xml:space="preserve"> </w:t>
+      </w:r>
+      <w:r>
+        <w:t>do have a major disadvantage: D</w:t>
+      </w:r>
+      <w:r>
+        <w:t>ata flows over a third party server. Companies</w:t>
+      </w:r>
+      <w:r>
+        <w:t>, particularly those</w:t>
+      </w:r>
+      <w:r>
+        <w:t xml:space="preserve"> dealing with sensitive data might not want that, as they can never be sure that their data does not fall into the wrong hands. </w:t>
+      </w:r>
+      <w:r>
+        <w:t>In terms of performance, these applications further suffers from another drawback: higher network latency is required for the data transfer.</w:t>
+      </w:r>
+    </w:p>
+    <w:p>
+      <w:r>
+        <w:t>To eradicate these problems, Web Real Time Communication (WebRTC) could be used instead of a proprietary video chat application. With WebRTC, a server is only needed for users to find each other and set up a connection. After that, the data is going directly from user to user, or peer-to-peer, th</w:t>
       </w:r>
       <w:r>
         <w:t>us reducing network latency sig</w:t>
@@ -6092,7 +6134,25 @@
         <w:t xml:space="preserve">In the first part, </w:t>
       </w:r>
       <w:r>
-        <w:t>the key features of remote support applications described, as well as an overview of possible technologies to implement such applications. In addition, similar research regarding th</w:t>
+        <w:t xml:space="preserve">the key features of remote support applications </w:t>
+      </w:r>
+      <w:r>
+        <w:t xml:space="preserve">are </w:t>
+      </w:r>
+      <w:r>
+        <w:t>described, an overview of possible technologies to implement such applications</w:t>
+      </w:r>
+      <w:r>
+        <w:t xml:space="preserve"> is provided</w:t>
+      </w:r>
+      <w:r>
+        <w:t xml:space="preserve">. In addition, similar research </w:t>
+      </w:r>
+      <w:r>
+        <w:t xml:space="preserve">with regard to </w:t>
+      </w:r>
+      <w:r>
+        <w:t>th</w:t>
       </w:r>
       <w:r>
         <w:t>is field of study will be compa</w:t>
@@ -6101,19 +6161,61 @@
         <w:t xml:space="preserve">red. </w:t>
       </w:r>
       <w:r>
-        <w:t>In the second part, WebRTC will be presented as a potential implementation method and its advantages and disadvantages discussed. Third, the essential</w:t>
+        <w:t xml:space="preserve">In the second part, WebRTC </w:t>
+      </w:r>
+      <w:r>
+        <w:t xml:space="preserve">is </w:t>
+      </w:r>
+      <w:r>
+        <w:t xml:space="preserve">presented as a potential implementation method </w:t>
+      </w:r>
+      <w:r>
+        <w:t xml:space="preserve">by highlighting its </w:t>
+      </w:r>
+      <w:r>
+        <w:t>advantages and disadvantages.</w:t>
+      </w:r>
+      <w:r>
+        <w:t xml:space="preserve"> In a third step</w:t>
+      </w:r>
+      <w:r>
+        <w:t>, the essential</w:t>
       </w:r>
       <w:r>
         <w:t xml:space="preserve"> insights</w:t>
       </w:r>
       <w:r>
-        <w:t xml:space="preserve"> regarding the development of a prototype application will be highlighted. After this, the results of the evaluation of the prototype application will be addressed. Finally, the </w:t>
+        <w:t xml:space="preserve"> regarding the development of a prototype application</w:t>
+      </w:r>
+      <w:r>
+        <w:t xml:space="preserve"> are addressed</w:t>
+      </w:r>
+      <w:r>
+        <w:t xml:space="preserve">. </w:t>
+      </w:r>
+      <w:r>
+        <w:t>Chapter 5 discusses</w:t>
+      </w:r>
+      <w:r>
+        <w:t xml:space="preserve"> the results of the evaluation of the prototype application. </w:t>
+      </w:r>
+      <w:r>
+        <w:t>The conclusion section summarizes</w:t>
+      </w:r>
+      <w:r>
+        <w:t xml:space="preserve"> the </w:t>
       </w:r>
       <w:r>
         <w:t xml:space="preserve">findings </w:t>
       </w:r>
       <w:r>
-        <w:t>and experiences of the prototype development will be summarised and possible ways of extending the current work will be outlined.</w:t>
+        <w:t>and experiences of the prototype development will be summarised and</w:t>
+      </w:r>
+      <w:r>
+        <w:t xml:space="preserve"> outlines</w:t>
+      </w:r>
+      <w:r>
+        <w:t xml:space="preserve"> possible ways of extending the current work.</w:t>
       </w:r>
     </w:p>
     <w:p>
@@ -6128,7 +6230,7 @@
       <w:pPr>
         <w:pStyle w:val="berschrift1"/>
       </w:pPr>
-      <w:bookmarkStart w:id="3" w:name="_Toc440900371"/>
+      <w:bookmarkStart w:id="3" w:name="_Toc441486917"/>
       <w:r>
         <w:lastRenderedPageBreak/>
         <w:t>Analysis of r</w:t>
@@ -6146,37 +6248,61 @@
         <w:t>In factories, troubleshooting malfunctioning machines</w:t>
       </w:r>
       <w:r>
-        <w:t xml:space="preserve"> can be an arduous task. </w:t>
-      </w:r>
-      <w:r>
-        <w:t xml:space="preserve">With complex devices, it is often necessary for an expert to conduct the </w:t>
+        <w:t xml:space="preserve"> can be an arduous task.</w:t>
+      </w:r>
+      <w:r>
+        <w:t xml:space="preserve"> For handling</w:t>
+      </w:r>
+      <w:r>
+        <w:t xml:space="preserve"> complex devices</w:t>
+      </w:r>
+      <w:r>
+        <w:t xml:space="preserve"> and their performance issues</w:t>
+      </w:r>
+      <w:r>
+        <w:t xml:space="preserve">, it is often necessary to conduct the </w:t>
       </w:r>
       <w:r>
         <w:t>repair or maintenance</w:t>
       </w:r>
       <w:r>
-        <w:t xml:space="preserve"> because local factory personnel is not trained to do it themselves</w:t>
+        <w:t xml:space="preserve"> because local factory personnel is not trained to</w:t>
+      </w:r>
+      <w:r>
+        <w:t xml:space="preserve"> fix the problem</w:t>
       </w:r>
       <w:r>
         <w:t xml:space="preserve">. </w:t>
       </w:r>
       <w:r>
-        <w:t xml:space="preserve">In the past, this required physical presence of the expert on site of the factory. However, in most cases it </w:t>
+        <w:t xml:space="preserve">In the past, this required physical presence of the expert on site. </w:t>
+      </w:r>
+      <w:r>
+        <w:t xml:space="preserve">This has changed with the era of digital technology. In most cases, nowadays, </w:t>
+      </w:r>
+      <w:r>
+        <w:t xml:space="preserve">it </w:t>
       </w:r>
       <w:r>
         <w:t xml:space="preserve">is </w:t>
       </w:r>
       <w:r>
-        <w:t>sufficient for the well</w:t>
-      </w:r>
-      <w:r>
-        <w:t xml:space="preserve">-trained person to assist a technician without special knowledge in </w:t>
-      </w:r>
-      <w:r>
-        <w:t xml:space="preserve">this field through </w:t>
-      </w:r>
-      <w:r>
-        <w:t xml:space="preserve">the use of </w:t>
+        <w:t>sufficient for the</w:t>
+      </w:r>
+      <w:r>
+        <w:t xml:space="preserve"> skilled employee,</w:t>
+      </w:r>
+      <w:r>
+        <w:t xml:space="preserve"> to assist a technician</w:t>
+      </w:r>
+      <w:r>
+        <w:t>, who usually does not possess the required know-how in this field,</w:t>
+      </w:r>
+      <w:r>
+        <w:t xml:space="preserve"> </w:t>
+      </w:r>
+      <w:r>
+        <w:t xml:space="preserve">via </w:t>
       </w:r>
       <w:r>
         <w:t xml:space="preserve">video </w:t>
@@ -6185,13 +6311,7 @@
         <w:t>and audio streams</w:t>
       </w:r>
       <w:r>
-        <w:t>, thus reducing costs for travel and</w:t>
-      </w:r>
-      <w:r>
-        <w:t xml:space="preserve"> the time until work completion</w:t>
-      </w:r>
-      <w:r>
-        <w:t xml:space="preserve"> significantly</w:t>
+        <w:t>. This form of remote troubleshooting has significantly reduced the costs for travel and work completion</w:t>
       </w:r>
       <w:r>
         <w:t xml:space="preserve"> (cf. Chen</w:t>
@@ -6211,7 +6331,13 @@
     </w:p>
     <w:p>
       <w:r>
-        <w:t>This chapter will take a deeper look into the necessary requirements of remote support applications</w:t>
+        <w:t>This chapter will take a deeper look</w:t>
+      </w:r>
+      <w:r>
+        <w:t xml:space="preserve"> at</w:t>
+      </w:r>
+      <w:r>
+        <w:t xml:space="preserve"> necessary requirements of remote support applications</w:t>
       </w:r>
       <w:r>
         <w:t>, their essential features as well as the technology and hardware that are required to implement them.</w:t>
@@ -6224,7 +6350,7 @@
       <w:pPr>
         <w:pStyle w:val="berschrift2"/>
       </w:pPr>
-      <w:bookmarkStart w:id="4" w:name="_Toc440900372"/>
+      <w:bookmarkStart w:id="4" w:name="_Toc441486918"/>
       <w:r>
         <w:t>Requirements</w:t>
       </w:r>
@@ -6247,10 +6373,22 @@
         <w:t xml:space="preserve">beneficial: First, it is necessary for the </w:t>
       </w:r>
       <w:r>
-        <w:t>cooperating parties to communicate with each other by speech.</w:t>
-      </w:r>
-      <w:r>
-        <w:t xml:space="preserve"> Second, the helping expert should be able to have the same visual field as the worker to be able to provide a maximum level of assistance. </w:t>
+        <w:t>cooperating parties to communicate with each other</w:t>
+      </w:r>
+      <w:r>
+        <w:t xml:space="preserve"> verbally</w:t>
+      </w:r>
+      <w:r>
+        <w:t>.</w:t>
+      </w:r>
+      <w:r>
+        <w:t xml:space="preserve"> Second, the</w:t>
+      </w:r>
+      <w:r>
+        <w:t xml:space="preserve"> consulted</w:t>
+      </w:r>
+      <w:r>
+        <w:t xml:space="preserve"> expert should be able to have the same visual field as the worker to be able to provide a maximum level of assistance. </w:t>
       </w:r>
       <w:r>
         <w:t>Furthermore</w:t>
@@ -6320,7 +6458,7 @@
       <w:pPr>
         <w:pStyle w:val="berschrift2"/>
       </w:pPr>
-      <w:bookmarkStart w:id="5" w:name="_Toc440900373"/>
+      <w:bookmarkStart w:id="5" w:name="_Toc441486919"/>
       <w:r>
         <w:t>Essential f</w:t>
       </w:r>
@@ -6333,7 +6471,7 @@
       <w:pPr>
         <w:pStyle w:val="berschrift3"/>
       </w:pPr>
-      <w:bookmarkStart w:id="6" w:name="_Toc440900374"/>
+      <w:bookmarkStart w:id="6" w:name="_Toc441486920"/>
       <w:r>
         <w:t>Audio and video stream</w:t>
       </w:r>
@@ -6341,24 +6479,45 @@
     </w:p>
     <w:p>
       <w:r>
-        <w:t xml:space="preserve">Huang et al. (2013, p. 2) argue that a setting where the participating parties are able to hear and to speak to each other is substantially more effective than when they have to communicate over text messages. They proposed the most efficient workspace setup to be one where the helper has a „panoramic view of the worker’s </w:t>
+        <w:t xml:space="preserve">Huang et al. (2013, p. 2) argue that a setting where the participating </w:t>
+      </w:r>
+      <w:r>
+        <w:t xml:space="preserve">parties are able to hear and </w:t>
+      </w:r>
+      <w:r>
+        <w:t xml:space="preserve">speak to each other is substantially more effective than text messages. They proposed the most efficient workspace setup to be one where the helper has a </w:t>
       </w:r>
       <w:r>
         <w:lastRenderedPageBreak/>
-        <w:t xml:space="preserve">workspace“ (Huang et al. 2013, p. 2). </w:t>
-      </w:r>
-      <w:r>
-        <w:t>This is essential in keeping the overall awareness of the working environment. The worker, on the other hand, does not need to see the helper or his enviroment on screen, but instead his own video feed enhanced with overlay indicators suggesting possible solutions to a task. Additionally, they should able to communicate over a wireless network</w:t>
-      </w:r>
-      <w:r>
-        <w:t xml:space="preserve"> over microphones and speakers (cf. Huang et al. 2013, p. 2).</w:t>
+        <w:t xml:space="preserve">„panoramic view of the worker’s workspace“ (Huang et al. 2013, p. 2). </w:t>
+      </w:r>
+      <w:r>
+        <w:t>This is essential in</w:t>
+      </w:r>
+      <w:r>
+        <w:t xml:space="preserve"> maintaining overall awareness of </w:t>
+      </w:r>
+      <w:r>
+        <w:t>the working environment. The worker, on the other hand, does not need to see the helper or his enviro</w:t>
+      </w:r>
+      <w:r>
+        <w:t>n</w:t>
+      </w:r>
+      <w:r>
+        <w:t>ment on screen, but instead his own video feed enhanced with overlay indicators suggesting possible solutions to a task. Additionally, they should able to communicate over a wireless network</w:t>
+      </w:r>
+      <w:r>
+        <w:t xml:space="preserve"> using</w:t>
+      </w:r>
+      <w:r>
+        <w:t xml:space="preserve"> microphones and speakers (cf. Huang et al. 2013, p. 2).</w:t>
       </w:r>
     </w:p>
     <w:p>
       <w:pPr>
         <w:pStyle w:val="berschrift3"/>
       </w:pPr>
-      <w:bookmarkStart w:id="7" w:name="_Toc440900375"/>
+      <w:bookmarkStart w:id="7" w:name="_Toc441486921"/>
       <w:r>
         <w:t>Overlay indicators</w:t>
       </w:r>
@@ -6366,26 +6525,35 @@
     </w:p>
     <w:p>
       <w:r>
-        <w:t xml:space="preserve">It is possible that some technical details are difficult to explain </w:t>
-      </w:r>
-      <w:r>
-        <w:t>by speech only, even when the helper has a complete understanding of the solution to the problem. Chen et al. (2013, p. 5) describe this situation as an „uneven […] knowledge distribution“ between the two involved parties. A solution to this problem could be the opportunity to draw simple sketches on the screen, which are transferred to the other person’s screen and subsequently rendered there</w:t>
-      </w:r>
-      <w:r>
-        <w:t xml:space="preserve"> on top</w:t>
+        <w:t>It is possible that some technical details are difficult to explain</w:t>
+      </w:r>
+      <w:r>
+        <w:t xml:space="preserve"> verbally</w:t>
+      </w:r>
+      <w:r>
+        <w:t xml:space="preserve">, even when the helper has a complete understanding of the solution to the problem. Chen et al. (2013, p. 5) describe this situation as an „uneven […] knowledge distribution“ between the two involved parties. A solution to this problem could be the opportunity to draw simple sketches on the screen, which are transferred to the other person’s screen and subsequently rendered </w:t>
+      </w:r>
+      <w:r>
+        <w:t>on top</w:t>
       </w:r>
       <w:r>
         <w:t xml:space="preserve"> the video feed. These overlay indicators can</w:t>
       </w:r>
       <w:r>
-        <w:t xml:space="preserve"> significantly improve the mutual understanding between the helper and the worker about the problem at hand and possible remedies (cf. Chen et al. 2013, p. 5).</w:t>
+        <w:t xml:space="preserve"> significantly improve the mutual understanding between the helper and the worker</w:t>
+      </w:r>
+      <w:r>
+        <w:t xml:space="preserve"> concerning</w:t>
+      </w:r>
+      <w:r>
+        <w:t xml:space="preserve"> the problem at hand and possible remedies (cf. Chen et al. 2013, p. 5).</w:t>
       </w:r>
     </w:p>
     <w:p>
       <w:pPr>
         <w:pStyle w:val="berschrift3"/>
       </w:pPr>
-      <w:bookmarkStart w:id="8" w:name="_Toc440900376"/>
+      <w:bookmarkStart w:id="8" w:name="_Toc441486922"/>
       <w:r>
         <w:t>Gestures</w:t>
       </w:r>
@@ -6393,7 +6561,13 @@
     </w:p>
     <w:p>
       <w:r>
-        <w:t>Chen et al. (2013, p. 5) propose another solution to improve the understanding in the assistance process: The display of hand gestures in addition to the previously described overlay indicators. This can be particularly useful when there is a large number of different components on the screen or the worker has a limited amount of knowledge about the malfunctioning system. In that case, hand gestures from the helper can be a valuable addition to verbal comments and overlay indica</w:t>
+        <w:t>Chen et al. (2013, p. 5) propose another solution to improve the understand</w:t>
+      </w:r>
+      <w:r>
+        <w:t>ing in the assistance process: t</w:t>
+      </w:r>
+      <w:r>
+        <w:t>he display of hand gestures in addition to the previously described overlay indicators. This can be particularly useful when there is a large number of different components on the screen or the worker has a limited amount of knowledge about the malfunctioning system. In that case, hand gestures from the helper can be a valuable addition to verbal comments and overlay indica</w:t>
       </w:r>
       <w:r>
         <w:t>tors. Possible gestures could include</w:t>
@@ -6432,7 +6606,7 @@
       <w:pPr>
         <w:pStyle w:val="berschrift3"/>
       </w:pPr>
-      <w:bookmarkStart w:id="9" w:name="_Toc440900377"/>
+      <w:bookmarkStart w:id="9" w:name="_Toc441486923"/>
       <w:r>
         <w:lastRenderedPageBreak/>
         <w:t xml:space="preserve">Pause </w:t>
@@ -6463,7 +6637,7 @@
       <w:pPr>
         <w:pStyle w:val="berschrift2"/>
       </w:pPr>
-      <w:bookmarkStart w:id="10" w:name="_Toc440900378"/>
+      <w:bookmarkStart w:id="10" w:name="_Toc441486924"/>
       <w:r>
         <w:t>Connection architecture</w:t>
       </w:r>
@@ -6473,7 +6647,7 @@
       <w:pPr>
         <w:pStyle w:val="berschrift3"/>
       </w:pPr>
-      <w:bookmarkStart w:id="11" w:name="_Toc440900379"/>
+      <w:bookmarkStart w:id="11" w:name="_Toc441486925"/>
       <w:r>
         <w:t>Client-server</w:t>
       </w:r>
@@ -6522,7 +6696,7 @@
       <w:pPr>
         <w:pStyle w:val="berschrift3"/>
       </w:pPr>
-      <w:bookmarkStart w:id="12" w:name="_Toc440900380"/>
+      <w:bookmarkStart w:id="12" w:name="_Toc441486926"/>
       <w:r>
         <w:lastRenderedPageBreak/>
         <w:t>Peer-to-peer</w:t>
@@ -6531,16 +6705,28 @@
     </w:p>
     <w:p>
       <w:r>
-        <w:t>Comparatively, w</w:t>
-      </w:r>
-      <w:r>
-        <w:t>ith peer-to-peer connections, clients are linked together directly, over the shortest available network pat</w:t>
-      </w:r>
-      <w:r>
-        <w:t xml:space="preserve">h. This setup </w:t>
-      </w:r>
-      <w:r>
-        <w:t xml:space="preserve">results in lower latency for the network transfer compared to a client-server architecture. It has to be noted, however, that in order for setting up a peer-to-peer connection, a </w:t>
+        <w:t>In comparison</w:t>
+      </w:r>
+      <w:r>
+        <w:t>, clients are linked together directly, over the shortest available network pat</w:t>
+      </w:r>
+      <w:r>
+        <w:t>h</w:t>
+      </w:r>
+      <w:r>
+        <w:t xml:space="preserve"> when using peer-to-peer connections</w:t>
+      </w:r>
+      <w:r>
+        <w:t xml:space="preserve">. This setup </w:t>
+      </w:r>
+      <w:r>
+        <w:t>results in lower latency for the network transfer compared to a client-server architecture. It has to be noted, however, that in order</w:t>
+      </w:r>
+      <w:r>
+        <w:t xml:space="preserve"> to set up</w:t>
+      </w:r>
+      <w:r>
+        <w:t xml:space="preserve"> a peer-to-peer connection, a </w:t>
       </w:r>
       <w:r>
         <w:t xml:space="preserve">management </w:t>
@@ -6551,14 +6737,29 @@
     </w:p>
     <w:p>
       <w:r>
-        <w:t>One peer-to-peer technology that has emerged over the past few years is Web Real-Time Communication (WebRTC). It enables web browsers and mobile applications to share peer-to-peer connections without the installation of additional software or plugins. This offers a substantial advantage to web developers, who are now able to implement real-time communication applications like video chats for web browsers with the use of a JavaScript API, without any special knowledge about telecommunication technology.</w:t>
+        <w:t xml:space="preserve">One peer-to-peer technology that has emerged over the past few years is Web Real-Time Communication (WebRTC). It enables web browsers and mobile applications to share peer-to-peer connections without the installation of additional software or plugins. This offers a substantial advantage to web developers, who are now able to implement real-time communication applications </w:t>
+      </w:r>
+      <w:r>
+        <w:t xml:space="preserve">such as </w:t>
+      </w:r>
+      <w:r>
+        <w:t xml:space="preserve">video chats for web browsers </w:t>
+      </w:r>
+      <w:r>
+        <w:t xml:space="preserve">using </w:t>
+      </w:r>
+      <w:r>
+        <w:t>a</w:t>
+      </w:r>
+      <w:r>
+        <w:t xml:space="preserve"> JavaScript API. Special knowledge about telecommunication technology is not required.</w:t>
       </w:r>
     </w:p>
     <w:p>
       <w:pPr>
         <w:pStyle w:val="berschrift2"/>
       </w:pPr>
-      <w:bookmarkStart w:id="13" w:name="_Toc440900381"/>
+      <w:bookmarkStart w:id="13" w:name="_Toc441486927"/>
       <w:r>
         <w:t>Vision enhancing t</w:t>
       </w:r>
@@ -6569,7 +6770,13 @@
     </w:p>
     <w:p>
       <w:r>
-        <w:t xml:space="preserve">As indicated in chapter 2.2.2. above, overlay indicators can significantly </w:t>
+        <w:t>As</w:t>
+      </w:r>
+      <w:r>
+        <w:t xml:space="preserve"> already</w:t>
+      </w:r>
+      <w:r>
+        <w:t xml:space="preserve"> indicated in chapter 2.2.2., overlay indicators can significantly </w:t>
       </w:r>
       <w:r>
         <w:t>improve</w:t>
@@ -6584,14 +6791,17 @@
         <w:t>a vision technology like Augmented Reality or mixed reality could be used.</w:t>
       </w:r>
       <w:r>
-        <w:t xml:space="preserve"> The characteristics of these two technologies will be examined in the following.</w:t>
+        <w:t xml:space="preserve"> The characteristics of these two technologies </w:t>
+      </w:r>
+      <w:r>
+        <w:t>are discussed in the following chapters.</w:t>
       </w:r>
     </w:p>
     <w:p>
       <w:pPr>
         <w:pStyle w:val="berschrift3"/>
       </w:pPr>
-      <w:bookmarkStart w:id="14" w:name="_Toc440900382"/>
+      <w:bookmarkStart w:id="14" w:name="_Toc441486928"/>
       <w:r>
         <w:t>Augmented Reality</w:t>
       </w:r>
@@ -6650,10 +6860,10 @@
     <w:p>
       <w:r>
         <w:lastRenderedPageBreak/>
-        <w:t>Nevertheless</w:t>
-      </w:r>
-      <w:r>
-        <w:t>, Augmented Reality</w:t>
+        <w:t xml:space="preserve">Despite their numerous beneficial features, </w:t>
+      </w:r>
+      <w:r>
+        <w:t>Augmented Reality</w:t>
       </w:r>
       <w:r>
         <w:t xml:space="preserve"> applications</w:t>
@@ -6705,7 +6915,7 @@
       <w:pPr>
         <w:pStyle w:val="berschrift3"/>
       </w:pPr>
-      <w:bookmarkStart w:id="15" w:name="_Toc440900383"/>
+      <w:bookmarkStart w:id="15" w:name="_Toc441486929"/>
       <w:r>
         <w:t>Mixed reality</w:t>
       </w:r>
@@ -6729,7 +6939,7 @@
       <w:pPr>
         <w:pStyle w:val="berschrift2"/>
       </w:pPr>
-      <w:bookmarkStart w:id="16" w:name="_Toc440900384"/>
+      <w:bookmarkStart w:id="16" w:name="_Toc441486930"/>
       <w:r>
         <w:t>Hardware</w:t>
       </w:r>
@@ -6737,20 +6947,32 @@
     </w:p>
     <w:p>
       <w:r>
-        <w:t>There are several different types of hardware that can be utilized in the context of remote support applications. As stated above, an essential characteristic is the ability to move around freely. As a result, only mobile devices qualify to be used by the worker. It must be noted that for the helper, on the other hand, desktop computers are entirely eligible</w:t>
-      </w:r>
-      <w:r>
-        <w:t xml:space="preserve"> devices</w:t>
-      </w:r>
-      <w:r>
-        <w:t>, as there is no imminent need for moving around while assisting the worker. Broadly speaking, there are two main groups of mobile devices, which will be described in more detail in the following.</w:t>
+        <w:t>There are several different types of hardware that can be utilized in the context of remote support applications. As stated above, an essential characteristic is the ability to move around freely. As a result, only mobile devices qualify to be used by the worker</w:t>
+      </w:r>
+      <w:r>
+        <w:t xml:space="preserve">. In contrast, the helper could also use desktop computers, as </w:t>
+      </w:r>
+      <w:r>
+        <w:t xml:space="preserve">there is no imminent need for </w:t>
+      </w:r>
+      <w:r>
+        <w:t>him to move around</w:t>
+      </w:r>
+      <w:r>
+        <w:t>. Broadly speaking, there are two main groups of mobile devices, which</w:t>
+      </w:r>
+      <w:r>
+        <w:t xml:space="preserve"> need to be discussed in detail, namely handheld and wearable devices</w:t>
+      </w:r>
+      <w:r>
+        <w:t>.</w:t>
       </w:r>
     </w:p>
     <w:p>
       <w:pPr>
         <w:pStyle w:val="berschrift3"/>
       </w:pPr>
-      <w:bookmarkStart w:id="17" w:name="_Toc440900385"/>
+      <w:bookmarkStart w:id="17" w:name="_Toc441486931"/>
       <w:r>
         <w:t>Handheld devices</w:t>
       </w:r>
@@ -6758,18 +6980,18 @@
     </w:p>
     <w:p>
       <w:r>
-        <w:t xml:space="preserve">The term handheld devices refers to all electronic telecommunication devices that can be carried around and, as the name implies, held in a hand. Handheld devices are in most cases equipped with a display screen that is able to process touch inputs. Most commonly, handheld devices are smartphones and tablets. For remote support applications, both types can be used. Tablets have a slight advantage of larger screen sizes, while smartphones, in comparison, are less disruptive as they demand less space when carried around. All handheld devices, however, prevent </w:t>
+        <w:t xml:space="preserve">The term handheld devices refers to all electronic telecommunication devices that can be carried around and, as the name implies, held in a hand. Handheld devices are in most cases equipped with a display screen that is able to process touch inputs. Most commonly, handheld devices are smartphones and tablets. For remote support applications, both types can be used. Tablets have a slight advantage of larger screen sizes, while smartphones, in comparison, are less disruptive as they </w:t>
       </w:r>
       <w:r>
         <w:lastRenderedPageBreak/>
-        <w:t>workers from using both hands, thus limiting them in carrying out their work without distractions.</w:t>
+        <w:t>demand less space when carried around. All handheld devices, however, prevent workers from using both hands, thus limiting them in carrying out their work without distractions.</w:t>
       </w:r>
     </w:p>
     <w:p>
       <w:pPr>
         <w:pStyle w:val="berschrift3"/>
       </w:pPr>
-      <w:bookmarkStart w:id="18" w:name="_Toc440900386"/>
+      <w:bookmarkStart w:id="18" w:name="_Toc441486932"/>
       <w:r>
         <w:t>Wearable devices</w:t>
       </w:r>
@@ -6792,7 +7014,7 @@
       <w:pPr>
         <w:pStyle w:val="berschrift2"/>
       </w:pPr>
-      <w:bookmarkStart w:id="19" w:name="_Toc440900387"/>
+      <w:bookmarkStart w:id="19" w:name="_Toc441486933"/>
       <w:r>
         <w:t>Software</w:t>
       </w:r>
@@ -6802,7 +7024,7 @@
       <w:pPr>
         <w:pStyle w:val="berschrift3"/>
       </w:pPr>
-      <w:bookmarkStart w:id="20" w:name="_Toc440900388"/>
+      <w:bookmarkStart w:id="20" w:name="_Toc441486934"/>
       <w:r>
         <w:t>Desktop application</w:t>
       </w:r>
@@ -6822,10 +7044,10 @@
         <w:t xml:space="preserve">esktop application is software that runs </w:t>
       </w:r>
       <w:r>
-        <w:t>stand</w:t>
-      </w:r>
-      <w:r>
-        <w:t>alone on a PC or laptop. It needs to be installed on a single device before it can be executed. If one or more parts of the software need to be changed, a new version or update of the software has to be installed. Typical desktop applications include text processors and video or music players</w:t>
+        <w:t>autonomously</w:t>
+      </w:r>
+      <w:r>
+        <w:t xml:space="preserve"> on a PC or laptop. It needs to be installed on a single device before it can be executed. If one or more parts of the software need to be changed, a new version or update of the software has to be installed. Typical desktop applications include text processors and video or music players</w:t>
       </w:r>
       <w:r>
         <w:t xml:space="preserve"> (cf. Smith n.d.)</w:t>
@@ -6859,7 +7081,7 @@
       <w:pPr>
         <w:pStyle w:val="berschrift3"/>
       </w:pPr>
-      <w:bookmarkStart w:id="21" w:name="_Toc440900389"/>
+      <w:bookmarkStart w:id="21" w:name="_Toc441486935"/>
       <w:r>
         <w:lastRenderedPageBreak/>
         <w:t>Mobile applications</w:t>
@@ -6886,7 +7108,7 @@
       <w:pPr>
         <w:pStyle w:val="berschrift3"/>
       </w:pPr>
-      <w:bookmarkStart w:id="22" w:name="_Toc440900390"/>
+      <w:bookmarkStart w:id="22" w:name="_Toc441486936"/>
       <w:r>
         <w:t>Web-based applications</w:t>
       </w:r>
@@ -6962,7 +7184,16 @@
         <w:t xml:space="preserve"> has</w:t>
       </w:r>
       <w:r>
-        <w:t xml:space="preserve"> installed it. Furthermore, web-based applications can be used from anywhere as long as the device is connected to the internet, while desktop applications are physically constrained to the device they are installed on. On the other hand, due to their confined environment, desktop applications are less vulnerable to security risks</w:t>
+        <w:t xml:space="preserve"> installed it. Furthermore, web-based applications can be used from anywhere as long as the device is connected to the internet, while desktop applications are physically constrained to the device they are installed on. </w:t>
+      </w:r>
+      <w:r>
+        <w:t>Apart from that</w:t>
+      </w:r>
+      <w:r>
+        <w:t>, desktop applications are less v</w:t>
+      </w:r>
+      <w:r>
+        <w:t>ulnerable to security risks, due to their confined environment</w:t>
       </w:r>
       <w:r>
         <w:t xml:space="preserve"> (cf. Smith n.d.).</w:t>
@@ -6971,7 +7202,13 @@
     <w:p>
       <w:r>
         <w:lastRenderedPageBreak/>
-        <w:t xml:space="preserve">One approach that has received a substantial amount of attention over the last years is responsive web design. Its aim is the „creation of web sites that take into account different types of devices, usually from mobile phones to desktops, and optimize viewing experience for the device at hand“ </w:t>
+        <w:t>One approach that has received a substantial amount of at</w:t>
+      </w:r>
+      <w:r>
+        <w:t>tention over the last years is Responsive Web D</w:t>
+      </w:r>
+      <w:r>
+        <w:t xml:space="preserve">esign. Its aim is the „creation of web sites that take into account different types of devices, usually from mobile phones to desktops, and optimize viewing experience for the device at hand“ </w:t>
       </w:r>
       <w:r>
         <w:t>(Voutilainen &amp; Salonen 2015, p. </w:t>
@@ -6983,10 +7220,13 @@
         <w:t xml:space="preserve"> </w:t>
       </w:r>
       <w:r>
-        <w:t>This is achieved th</w:t>
-      </w:r>
-      <w:r>
-        <w:t xml:space="preserve">rough the use of flexible grids and images in addition to </w:t>
+        <w:t>This is achieved</w:t>
+      </w:r>
+      <w:r>
+        <w:t xml:space="preserve"> by using</w:t>
+      </w:r>
+      <w:r>
+        <w:t xml:space="preserve"> flexible grids and images in addition to </w:t>
       </w:r>
       <w:r>
         <w:t xml:space="preserve">CSS3 media queries. With media queries, it is possible to create different CSS rules depending on specific attributes of the device, like screen size or the current orientation of the device (cf. Johansen, </w:t>
@@ -7007,14 +7247,20 @@
         <w:t xml:space="preserve">applications that can be used on devices with large screens as well as </w:t>
       </w:r>
       <w:r>
-        <w:t>device with very small screens, like smartphones or even wearables like smart glasses, without considering the device’s operating system.</w:t>
+        <w:t xml:space="preserve">device with very small screens, like smartphones or even wearables </w:t>
+      </w:r>
+      <w:r>
+        <w:t xml:space="preserve">such as </w:t>
+      </w:r>
+      <w:r>
+        <w:t>smart glasses, without considering the device’s operating system.</w:t>
       </w:r>
     </w:p>
     <w:p>
       <w:pPr>
         <w:pStyle w:val="berschrift2"/>
       </w:pPr>
-      <w:bookmarkStart w:id="23" w:name="_Toc440900391"/>
+      <w:bookmarkStart w:id="23" w:name="_Toc441486937"/>
       <w:r>
         <w:t>Research conclusions</w:t>
       </w:r>
@@ -7028,19 +7274,46 @@
         <w:t xml:space="preserve"> research at hand</w:t>
       </w:r>
       <w:r>
-        <w:t xml:space="preserve"> has led to the following conclusions about the prototype development of a remote support application: In order to target a maximum possible number of devices with a single code base, the prototype will be d</w:t>
-      </w:r>
-      <w:r>
-        <w:t>eveloped as as web</w:t>
+        <w:t xml:space="preserve"> has led to the following conclusions about the prototype development of</w:t>
+      </w:r>
+      <w:r>
+        <w:t xml:space="preserve"> a remote support application: i</w:t>
+      </w:r>
+      <w:r>
+        <w:t>n order to target a maximum possible number of devices with a single code base, the prototype will be d</w:t>
+      </w:r>
+      <w:r>
+        <w:t>eveloped as a</w:t>
+      </w:r>
+      <w:r>
+        <w:t xml:space="preserve"> web</w:t>
       </w:r>
       <w:r>
         <w:t>-based</w:t>
       </w:r>
       <w:r>
-        <w:t xml:space="preserve"> application that can be accessed through browsers. </w:t>
-      </w:r>
-      <w:r>
-        <w:t xml:space="preserve">With this choice, the application can be used on desktop computers with large screens as well as smartphones or even smaller devices like smart glasses or possibly smart watches, provided they are equipped with a </w:t>
+        <w:t xml:space="preserve"> application that can be accessed </w:t>
+      </w:r>
+      <w:r>
+        <w:t xml:space="preserve">by </w:t>
+      </w:r>
+      <w:r>
+        <w:t xml:space="preserve">browsers. </w:t>
+      </w:r>
+      <w:r>
+        <w:t xml:space="preserve">With this choice, the application can be used on desktop computers with large screens as well as </w:t>
+      </w:r>
+      <w:r>
+        <w:t xml:space="preserve">on </w:t>
+      </w:r>
+      <w:r>
+        <w:t xml:space="preserve">smartphones or even smaller devices </w:t>
+      </w:r>
+      <w:r>
+        <w:t xml:space="preserve">such as </w:t>
+      </w:r>
+      <w:r>
+        <w:t xml:space="preserve">smart glasses or possibly smart watches, provided they are equipped with a </w:t>
       </w:r>
       <w:r>
         <w:t xml:space="preserve">web </w:t>
@@ -7057,7 +7330,13 @@
     </w:p>
     <w:p>
       <w:r>
-        <w:t xml:space="preserve">For the connection architecture, the application will use the client-server model for the user discovery and the connection establishment, and peer-to-peer connections using WebRTC after finishing this process. </w:t>
+        <w:t xml:space="preserve">For the connection architecture, the application </w:t>
+      </w:r>
+      <w:r>
+        <w:t xml:space="preserve">uses </w:t>
+      </w:r>
+      <w:r>
+        <w:t xml:space="preserve">the client-server model for the user discovery and the connection establishment, and peer-to-peer connections using WebRTC after finishing this process. </w:t>
       </w:r>
       <w:r>
         <w:t xml:space="preserve">This removes the </w:t>
@@ -7072,12 +7351,24 @@
         <w:t xml:space="preserve"> default</w:t>
       </w:r>
       <w:r>
-        <w:t xml:space="preserve"> functionality and can be accessed through the JavaScript API directly in the web browser.</w:t>
-      </w:r>
-    </w:p>
-    <w:p>
-      <w:r>
-        <w:t xml:space="preserve">To implement vision enhancement, mixed reality will be used. </w:t>
+        <w:t xml:space="preserve"> functionality and can be accessed </w:t>
+      </w:r>
+      <w:r>
+        <w:t xml:space="preserve">by </w:t>
+      </w:r>
+      <w:r>
+        <w:t>the JavaScript API directly in the web browser.</w:t>
+      </w:r>
+    </w:p>
+    <w:p>
+      <w:r>
+        <w:t xml:space="preserve">To implement vision enhancement, mixed reality </w:t>
+      </w:r>
+      <w:r>
+        <w:t xml:space="preserve">is </w:t>
+      </w:r>
+      <w:r>
+        <w:t xml:space="preserve">used. </w:t>
       </w:r>
       <w:r>
         <w:t>With HTML5 video and canvas elements, it is possible to render helping indications on</w:t>
@@ -7095,7 +7386,13 @@
         <w:t xml:space="preserve"> without any complex logic behind it. </w:t>
       </w:r>
       <w:r>
-        <w:t>Consequently, no computer vision algorithms will be needed to recognize objects in the workspace to perform enh</w:t>
+        <w:t xml:space="preserve">Consequently, no computer vision algorithms </w:t>
+      </w:r>
+      <w:r>
+        <w:t xml:space="preserve">are </w:t>
+      </w:r>
+      <w:r>
+        <w:t>needed to recognize objects in the workspace to perform enh</w:t>
       </w:r>
       <w:r>
         <w:t>ancement with Augmented Reality, thus reducing the technical complexity of the prototype application considerably.</w:t>
@@ -7114,7 +7411,7 @@
         <w:pStyle w:val="berschrift1"/>
       </w:pPr>
       <w:bookmarkStart w:id="24" w:name="_Toc438987631"/>
-      <w:bookmarkStart w:id="25" w:name="_Toc440900392"/>
+      <w:bookmarkStart w:id="25" w:name="_Toc441486938"/>
       <w:r>
         <w:lastRenderedPageBreak/>
         <w:t>WebRTC</w:t>
@@ -7132,7 +7429,19 @@
     </w:p>
     <w:p>
       <w:r>
-        <w:t xml:space="preserve">This chapter will give an overview of WebRTC, its API components and the essential elements necessary to set up a peer-to-peer connection. The history of WebRTC will be discussed as well as advantages and </w:t>
+        <w:t xml:space="preserve">This chapter </w:t>
+      </w:r>
+      <w:r>
+        <w:t xml:space="preserve">gives </w:t>
+      </w:r>
+      <w:r>
+        <w:t xml:space="preserve">an overview of WebRTC, its API components and the essential elements necessary to set up a peer-to-peer connection. The history of WebRTC </w:t>
+      </w:r>
+      <w:r>
+        <w:t xml:space="preserve">is </w:t>
+      </w:r>
+      <w:r>
+        <w:t xml:space="preserve">discussed as well as advantages and </w:t>
       </w:r>
       <w:r>
         <w:t>limitations</w:t>
@@ -7145,7 +7454,7 @@
       <w:pPr>
         <w:pStyle w:val="berschrift2"/>
       </w:pPr>
-      <w:bookmarkStart w:id="26" w:name="_Toc440900393"/>
+      <w:bookmarkStart w:id="26" w:name="_Toc441486939"/>
       <w:r>
         <w:t>Overview</w:t>
       </w:r>
@@ -7162,7 +7471,19 @@
         <w:t xml:space="preserve">two </w:t>
       </w:r>
       <w:r>
-        <w:t xml:space="preserve">technologically related fields, which were still considered separately in the past: Web development and telecommunication applications. This might stem from the mutlitude of </w:t>
+        <w:t>technologically related fields, which</w:t>
+      </w:r>
+      <w:r>
+        <w:t xml:space="preserve"> have been considered separately</w:t>
+      </w:r>
+      <w:r>
+        <w:t xml:space="preserve"> in the past: Web development and telecommunication application</w:t>
+      </w:r>
+      <w:r>
+        <w:t>s. This might stem from the multi</w:t>
+      </w:r>
+      <w:r>
+        <w:t xml:space="preserve">tude of </w:t>
       </w:r>
       <w:r>
         <w:t xml:space="preserve">facets </w:t>
@@ -7178,7 +7499,7 @@
       <w:pPr>
         <w:pStyle w:val="berschrift3"/>
       </w:pPr>
-      <w:bookmarkStart w:id="27" w:name="_Toc440900394"/>
+      <w:bookmarkStart w:id="27" w:name="_Toc441486940"/>
       <w:r>
         <w:t>Architecture</w:t>
       </w:r>
@@ -7186,7 +7507,13 @@
     </w:p>
     <w:p>
       <w:r>
-        <w:t>The architecture behind WebRTC is depicted in Figure 1 below (cf. WebRTC Architecture n.d.). On top of it stand the Web API, which is written in JavaScript and can be accessed through any web browser that has WebRTC included. This is the only part that developers have to keep in mind when implementing a WebRTC application. Underneath the top layer, there is a C++ API that handles the communication between the Web API and the low-level layers. The following layer is responsible for handling session management. The session layer is abstracted by design, facil</w:t>
+        <w:t xml:space="preserve">The architecture behind WebRTC is </w:t>
+      </w:r>
+      <w:r>
+        <w:t xml:space="preserve">displayed below </w:t>
+      </w:r>
+      <w:r>
+        <w:t>in Figure 1 (cf. WebRTC Architecture n.d.). On top of it stand the Web API, which is written in JavaScript and can be accessed through any web browser that has WebRTC included. This is the only part that developers have to keep in mind when implementing a WebRTC application. Underneath the top layer, there is a C++ API that handles the communication between the Web API and the low-level layers. The following layer is responsible for handling session management. The session layer is abstracted by design, facil</w:t>
       </w:r>
       <w:r>
         <w:t>itating any protocol to be used, provided it implements the necessary methods. Furthermore, this layer handles the call cylce and management.</w:t>
@@ -7284,7 +7611,7 @@
       <w:pPr>
         <w:pStyle w:val="berschrift3"/>
       </w:pPr>
-      <w:bookmarkStart w:id="29" w:name="_Toc440900395"/>
+      <w:bookmarkStart w:id="29" w:name="_Toc441486941"/>
       <w:r>
         <w:t>Functionality and features</w:t>
       </w:r>
@@ -7292,12 +7619,7 @@
     </w:p>
     <w:p>
       <w:r>
-        <w:t xml:space="preserve">Essentially, WebRTC enables users to establish secure audio and video streams to other peers, directly in a web browser. This is achieved without the use of external </w:t>
-      </w:r>
-      <w:bookmarkStart w:id="30" w:name="_GoBack"/>
-      <w:bookmarkEnd w:id="30"/>
-      <w:r>
-        <w:t>software or plugins, which was not possible before the arrival of WebRTC. It is important to note that the connections are established peer-to-peer, meaning that there are no third-party servers involved in the data traffic, only in order to set the connection up.</w:t>
+        <w:t>WebRTC enables users to establish secure audio and video streams to other peers, directly in a web browser. This is achieved without the use of external software or plugins, which was not possible before the arrival of WebRTC. It is important to note that the connections are established peer-to-peer, meaning that there are no third-party servers involved in the data traffic, only in order to set the connection up.</w:t>
       </w:r>
       <w:r>
         <w:t xml:space="preserve"> This reduces network latency and provides an additional layer of security (cf. Azevedo et al. 2015).</w:t>
@@ -7305,7 +7627,19 @@
     </w:p>
     <w:p>
       <w:r>
-        <w:t>In WebRTC, the well-known client-server model of the Internet is extended with peer-to-peer connections between browsers. Loreto &amp; Romano (2014, p. 2) describe the usual scenario „to be the one where both browsers are running the same web application, downloaded from the same web page“. This is illustrated in the figure below (Loreto &amp; Romano 2014, p. 3).</w:t>
+        <w:t>In WebRTC, the well-known client-server model of the Internet is extended with peer-to-peer connections between browsers. Loreto &amp; Romano (2014, p. 2) describe the usual scenario „to be the one where both browsers are running the same web application, download</w:t>
+      </w:r>
+      <w:r>
+        <w:t>ed from the same web page“</w:t>
+      </w:r>
+      <w:r>
+        <w:t xml:space="preserve"> (</w:t>
+      </w:r>
+      <w:r>
+        <w:t xml:space="preserve">see Figure 2, </w:t>
+      </w:r>
+      <w:r>
+        <w:t>Loreto &amp; Romano 2014, p. 3).</w:t>
       </w:r>
     </w:p>
     <w:p>
@@ -7374,7 +7708,7 @@
         <w:pStyle w:val="Beschriftung"/>
         <w:jc w:val="center"/>
       </w:pPr>
-      <w:bookmarkStart w:id="31" w:name="_Toc440900439"/>
+      <w:bookmarkStart w:id="30" w:name="_Toc440900439"/>
       <w:r>
         <w:t xml:space="preserve">Figure </w:t>
       </w:r>
@@ -7389,32 +7723,62 @@
       <w:r>
         <w:t>: The WebRTC triangle</w:t>
       </w:r>
+      <w:bookmarkEnd w:id="30"/>
+    </w:p>
+    <w:p>
+      <w:r>
+        <w:t xml:space="preserve">WebRTC web applications use web browsers as a communication interface between users. Developers implement the desired functionality using the standardized WebRTC API, written in JavaScript. This API handles the functions that are vital for a real-time communication application, </w:t>
+      </w:r>
+      <w:r>
+        <w:t xml:space="preserve">such as </w:t>
+      </w:r>
+      <w:r>
+        <w:t>connection management, audio and video stream access and encodings as well as data encryption (cf. Loreto &amp; Romano 2014, p. 3f).</w:t>
+      </w:r>
+    </w:p>
+    <w:p>
+      <w:pPr>
+        <w:pStyle w:val="berschrift3"/>
+      </w:pPr>
+      <w:bookmarkStart w:id="31" w:name="_Toc441486942"/>
+      <w:r>
+        <w:t>History</w:t>
+      </w:r>
       <w:bookmarkEnd w:id="31"/>
     </w:p>
     <w:p>
       <w:r>
-        <w:t>WebRTC web applications use web browsers as a communication interface between users. Developers implement the desired functionality using the standardized WebRTC API, written in JavaScript. This API handles the functions that are vital for a real-time communication application, like connection management, audio and video stream access and encodings as well as data encryption (cf. Loreto &amp; Romano 2014, p. 3f).</w:t>
-      </w:r>
-    </w:p>
-    <w:p>
-      <w:pPr>
-        <w:pStyle w:val="berschrift3"/>
-      </w:pPr>
-      <w:bookmarkStart w:id="32" w:name="_Toc440900396"/>
-      <w:r>
-        <w:t>History</w:t>
-      </w:r>
-      <w:bookmarkEnd w:id="32"/>
-    </w:p>
-    <w:p>
-      <w:r>
-        <w:t>At the end of May 2011, Google announced for the first time that they were working on WebRTC and made it available to the public (cf. Alvestrand 2011).</w:t>
+        <w:t xml:space="preserve">At the end of May 2011, Google announced </w:t>
+      </w:r>
+      <w:r>
+        <w:t xml:space="preserve">– for </w:t>
+      </w:r>
+      <w:r>
+        <w:t xml:space="preserve">the first time </w:t>
+      </w:r>
+      <w:r>
+        <w:t xml:space="preserve">– </w:t>
+      </w:r>
+      <w:r>
+        <w:t>that they were working on WebRTC and made it available to the public</w:t>
+      </w:r>
+      <w:r>
+        <w:t xml:space="preserve"> a couple of months later</w:t>
+      </w:r>
+      <w:r>
+        <w:t xml:space="preserve"> (cf. Alvestrand 2011).</w:t>
       </w:r>
       <w:r>
         <w:t xml:space="preserve"> </w:t>
       </w:r>
       <w:r>
-        <w:t xml:space="preserve">In November 2011 the first implementation of WebRTC was added to Google Chrome (version 23). A little more than a year later, at the beginning of 2013, Mozilla Firefox added their first version of WebRTC, although at that stage it only supported the </w:t>
+        <w:t>In November 2011 the first implementation of WebRTC was added to Google</w:t>
+      </w:r>
+      <w:r>
+        <w:t xml:space="preserve"> Chrome (version 23). M</w:t>
+      </w:r>
+      <w:r>
+        <w:t xml:space="preserve">ore than a year later, at the beginning of 2013, Mozilla Firefox added their first version of WebRTC, although at that stage it only supported the </w:t>
       </w:r>
       <w:r>
         <w:rPr>
@@ -7428,21 +7792,48 @@
     </w:p>
     <w:p>
       <w:r>
-        <w:t>An important milestone was reached in February 2013, when it was possible for the first time to use WebRTC across browser borders together on Google Chrome and Mozilla Firefox. In addition, over summer and fall of 2013, the first mobile browsers supported WebRTC, when first Google Chrome for Android and a short time afterwards Mozilla Firefox for Android added their first implementations</w:t>
-      </w:r>
-      <w:r>
-        <w:t xml:space="preserve"> (cf. WebRTC Tutorial 2014).</w:t>
+        <w:t>An important milestone was reached in February 2013, when it was possible to use WebRTC across browser borders together on Google Chrome and Mozilla Firefox</w:t>
+      </w:r>
+      <w:r>
+        <w:t xml:space="preserve"> for the first time</w:t>
+      </w:r>
+      <w:r>
+        <w:t>.</w:t>
+      </w:r>
+      <w:r>
+        <w:t xml:space="preserve"> The </w:t>
+      </w:r>
+      <w:r>
+        <w:t>first mobile browsers supported WebRTC</w:t>
+      </w:r>
+      <w:r>
+        <w:t xml:space="preserve"> </w:t>
+      </w:r>
+      <w:r>
+        <w:t>over summer and fall of 2013</w:t>
+      </w:r>
+      <w:r>
+        <w:t>, when first Google Chrome for Android and a short time afterwards Mozilla Firefox for Android added their first implementations</w:t>
+      </w:r>
+      <w:r>
+        <w:t xml:space="preserve"> </w:t>
+      </w:r>
+      <w:r>
+        <w:t xml:space="preserve">of the technology </w:t>
+      </w:r>
+      <w:r>
+        <w:t>(cf. WebRTC Tutorial 2014).</w:t>
       </w:r>
     </w:p>
     <w:p>
       <w:pPr>
         <w:pStyle w:val="berschrift3"/>
       </w:pPr>
-      <w:bookmarkStart w:id="33" w:name="_Toc440900397"/>
+      <w:bookmarkStart w:id="32" w:name="_Toc441486943"/>
       <w:r>
         <w:t>Advantages</w:t>
       </w:r>
-      <w:bookmarkEnd w:id="33"/>
+      <w:bookmarkEnd w:id="32"/>
     </w:p>
     <w:p>
       <w:r>
@@ -7473,7 +7864,13 @@
         <w:t xml:space="preserve">Furthermore, encryption is mandatory for all WebRTC components, </w:t>
       </w:r>
       <w:r>
-        <w:t>including the signaling necessary to initiate a peer-to-peer connection. As a result, the entire data transfer of WebRTC</w:t>
+        <w:t>including the signa</w:t>
+      </w:r>
+      <w:r>
+        <w:t>l</w:t>
+      </w:r>
+      <w:r>
+        <w:t>ling necessary to initiate a peer-to-peer connection. As a result, the entire data transfer of WebRTC</w:t>
       </w:r>
       <w:r>
         <w:t xml:space="preserve"> can be considered</w:t>
@@ -7490,13 +7887,22 @@
     </w:p>
     <w:p>
       <w:r>
-        <w:t xml:space="preserve">Another interesting topic is WebRTC’s media model. </w:t>
+        <w:t xml:space="preserve">Another interesting </w:t>
+      </w:r>
+      <w:r>
+        <w:t xml:space="preserve">issue worth discussing </w:t>
+      </w:r>
+      <w:r>
+        <w:t xml:space="preserve">is WebRTC’s media model. </w:t>
       </w:r>
       <w:r>
         <w:t xml:space="preserve">It is designed in a way that developers do not need any knowledge about audio and video codecs. </w:t>
       </w:r>
       <w:r>
-        <w:t>It was decided by the IETF that a minimum set of audio and video codecs must be implemented by browsers to ensure a common ground between applications running on different platforns (cf. Loreto &amp; Romano 2014, p. 6).</w:t>
+        <w:t xml:space="preserve">The IETF has decided </w:t>
+      </w:r>
+      <w:r>
+        <w:t>that a minimum set of audio and video codecs must be implemented by browsers to ensure a common ground between applications running on different platforns (cf. Loreto &amp; Romano 2014, p. 6).</w:t>
       </w:r>
       <w:r>
         <w:t xml:space="preserve"> However, in the process of setting up a peer-to-peer connection, WebRTC tries to find the best-fitting codec that both parties‘ browser has implemented or access to. Consequently, this could be a different, non-mandatory audio or video codec.</w:t>
@@ -7585,19 +7991,28 @@
       <w:pPr>
         <w:pStyle w:val="berschrift3"/>
       </w:pPr>
-      <w:bookmarkStart w:id="34" w:name="_Toc440900398"/>
+      <w:bookmarkStart w:id="33" w:name="_Toc441486944"/>
       <w:r>
         <w:lastRenderedPageBreak/>
         <w:t>Limitations</w:t>
       </w:r>
-      <w:bookmarkEnd w:id="34"/>
-    </w:p>
-    <w:p>
-      <w:r>
-        <w:t xml:space="preserve">A significant limitation to WebRTC currently is that it is still under development and </w:t>
-      </w:r>
-      <w:r>
-        <w:t xml:space="preserve">although there is a valid W3C standard, it is still possible that some functions might be added, changed or removed. As a result, many browsers still use their own vendor prefixes for methods. For instance, the </w:t>
+      <w:bookmarkEnd w:id="33"/>
+    </w:p>
+    <w:p>
+      <w:r>
+        <w:t xml:space="preserve">A significant limitation to WebRTC </w:t>
+      </w:r>
+      <w:r>
+        <w:t xml:space="preserve">at the moment </w:t>
+      </w:r>
+      <w:r>
+        <w:t>is tha</w:t>
+      </w:r>
+      <w:r>
+        <w:t>t it is still under development. A</w:t>
+      </w:r>
+      <w:r>
+        <w:t xml:space="preserve">lthough there is a valid W3C standard, it is still possible that some functions might be added, changed or removed. As a result, many browsers still use their own vendor prefixes for methods. For instance, the </w:t>
       </w:r>
       <w:r>
         <w:t>RTCPeerConnection</w:t>
@@ -7618,21 +8033,36 @@
         <w:t xml:space="preserve"> in Mozilla Firefox. This introduces additional sources of errors for developers. However, G</w:t>
       </w:r>
       <w:r>
-        <w:t>oogle maintains the open source library adapter.js that helps programmers solve this problem. A more detailed explanation to adapter.js can be found in chapter 4.2.4.</w:t>
-      </w:r>
-    </w:p>
-    <w:p>
-      <w:r>
-        <w:t xml:space="preserve">Furthermore, not all web browsers </w:t>
-      </w:r>
-      <w:r>
-        <w:t xml:space="preserve">support WebRTC yet. For now, only Google </w:t>
-      </w:r>
-      <w:r>
-        <w:t>-</w:t>
-      </w:r>
-      <w:r>
-        <w:t>Chrome, Mozilla Firefox and Opera are able to establish interoperable WebRTC connections. As shown in the figure below, these three browsers accounted for roughly 58% of the market share in Austria in 2014 (Statista 2015). Although this is a promising quota that will likely</w:t>
+        <w:t>oogle maintains the open source library adapter.js that helps programmers</w:t>
+      </w:r>
+      <w:r>
+        <w:t xml:space="preserve"> fix</w:t>
+      </w:r>
+      <w:r>
+        <w:t xml:space="preserve"> this problem. A more detailed explanation to adapter.js can be found in chapter 4.2.4.</w:t>
+      </w:r>
+    </w:p>
+    <w:p>
+      <w:r>
+        <w:t>Another interesting issue is that</w:t>
+      </w:r>
+      <w:r>
+        <w:t xml:space="preserve"> not all web browsers </w:t>
+      </w:r>
+      <w:r>
+        <w:t xml:space="preserve">support WebRTC yet. For now, only Google Chrome, Mozilla Firefox and Opera are able to establish interoperable WebRTC connections. As shown in </w:t>
+      </w:r>
+      <w:r>
+        <w:t xml:space="preserve">Figure 3 </w:t>
+      </w:r>
+      <w:r>
+        <w:t xml:space="preserve">below, these three browsers </w:t>
+      </w:r>
+      <w:r>
+        <w:t xml:space="preserve">represented </w:t>
+      </w:r>
+      <w:r>
+        <w:t>roughly 58% of the market share in Austria in 2014 (Statista 2015). Although this is a promising quota that will likely</w:t>
       </w:r>
       <w:r>
         <w:t xml:space="preserve"> rise</w:t>
@@ -7693,7 +8123,7 @@
         <w:pStyle w:val="Beschriftung"/>
         <w:jc w:val="center"/>
       </w:pPr>
-      <w:bookmarkStart w:id="35" w:name="_Toc440900440"/>
+      <w:bookmarkStart w:id="34" w:name="_Toc440900440"/>
       <w:r>
         <w:t xml:space="preserve">Figure </w:t>
       </w:r>
@@ -7708,119 +8138,146 @@
       <w:r>
         <w:t>: Web browser market share in Austria in 2014</w:t>
       </w:r>
+      <w:bookmarkEnd w:id="34"/>
+    </w:p>
+    <w:p>
+      <w:r>
+        <w:t xml:space="preserve">It has to be noted that </w:t>
+      </w:r>
+      <w:r>
+        <w:t>Microsoft’s new web browser, Edge</w:t>
+      </w:r>
+      <w:r>
+        <w:t>, is missing in this chart</w:t>
+      </w:r>
+      <w:r>
+        <w:t>. In October 2015, it was possible to set up a peer-to-peer connection between Microsoft Edge and other WebRTC-capable browsers</w:t>
+      </w:r>
+      <w:r>
+        <w:t xml:space="preserve"> for the first time</w:t>
+      </w:r>
+      <w:r>
+        <w:t>. In its current state, however, Microsoft Edge is not able to open DataChannel connections and the mandatory video codec implementations are also not supported yet (cf. Hancke 2015).</w:t>
+      </w:r>
+    </w:p>
+    <w:p>
+      <w:r>
+        <w:lastRenderedPageBreak/>
+        <w:t xml:space="preserve">According to </w:t>
+      </w:r>
+      <w:r>
+        <w:t>Grégoire (2015, p. 1)</w:t>
+      </w:r>
+      <w:r>
+        <w:t>, t</w:t>
+      </w:r>
+      <w:r>
+        <w:t xml:space="preserve">he fact that WebRTC is running natively in web browsers </w:t>
+      </w:r>
+      <w:r>
+        <w:t xml:space="preserve">does not only have </w:t>
+      </w:r>
+      <w:r>
+        <w:t>advantages</w:t>
+      </w:r>
+      <w:r>
+        <w:t xml:space="preserve"> but also downsides</w:t>
+      </w:r>
+      <w:r>
+        <w:t xml:space="preserve">. </w:t>
+      </w:r>
+      <w:r>
+        <w:t xml:space="preserve">A substantial limitation is the restricted access to storage </w:t>
+      </w:r>
+      <w:r>
+        <w:t xml:space="preserve">media </w:t>
+      </w:r>
+      <w:r>
+        <w:t>on the device through the browser.</w:t>
+      </w:r>
+      <w:r>
+        <w:t xml:space="preserve"> A remedy to this disadvantage could be the use of the browser’s local storage, a feature that was introduced in HTML5</w:t>
+      </w:r>
+      <w:r>
+        <w:t xml:space="preserve"> (cf. Ranganathan &amp; Sicking 2015)</w:t>
+      </w:r>
+      <w:r>
+        <w:t>. Additionally, a new File API is currently under development that will enable web browsers to access the local file system from the web browser, in accordance with a thorough security concept (</w:t>
+      </w:r>
+      <w:r>
+        <w:t>cf. Hickson 2015</w:t>
+      </w:r>
+      <w:r>
+        <w:t>)</w:t>
+      </w:r>
+      <w:r>
+        <w:t>.</w:t>
+      </w:r>
+    </w:p>
+    <w:p>
+      <w:pPr>
+        <w:pStyle w:val="berschrift3"/>
+      </w:pPr>
+      <w:bookmarkStart w:id="35" w:name="_Toc441486945"/>
+      <w:r>
+        <w:t>Current status</w:t>
+      </w:r>
       <w:bookmarkEnd w:id="35"/>
     </w:p>
     <w:p>
       <w:r>
-        <w:t xml:space="preserve">It has to be noted that </w:t>
-      </w:r>
-      <w:r>
-        <w:t>Microsoft’s new web browser, Edge</w:t>
-      </w:r>
-      <w:r>
-        <w:t>, is missing in this chart</w:t>
-      </w:r>
-      <w:r>
-        <w:t>. In October 2015, it was for the first time possible to set up a peer-to-peer connection between Microsoft Edge and other WebRTC-capable browsers. In its current state, however, Microsoft Edge is not able to open DataChannel connections and the mandatory video codec implementations are also not supported yet (cf. Hancke 2015).</w:t>
-      </w:r>
-    </w:p>
-    <w:p>
-      <w:r>
-        <w:t>The fact that WebRTC is running natively in web browsers has many advantages, although it also introduces some downsides, a</w:t>
-      </w:r>
-      <w:r>
-        <w:t xml:space="preserve">ccording to Grégoire (2015, </w:t>
-      </w:r>
-      <w:r>
-        <w:t xml:space="preserve">p. 1). </w:t>
-      </w:r>
-      <w:r>
-        <w:t xml:space="preserve">A </w:t>
-      </w:r>
-      <w:r>
-        <w:lastRenderedPageBreak/>
-        <w:t xml:space="preserve">substantial limitation is the restricted access to storage </w:t>
-      </w:r>
-      <w:r>
-        <w:t xml:space="preserve">media </w:t>
-      </w:r>
-      <w:r>
-        <w:t>on the device through the browser.</w:t>
-      </w:r>
-      <w:r>
-        <w:t xml:space="preserve"> A remedy to this disadvantage could be the use of the browser’s local storage, a feature that was introduced in HTML5</w:t>
-      </w:r>
-      <w:r>
-        <w:t xml:space="preserve"> (cf. Ranganathan &amp; Sicking 2015)</w:t>
-      </w:r>
-      <w:r>
-        <w:t>. Additionally, a new File API is currently under development that will enable web browsers to access the local file system from the web browser, in accordance with a thorough security concept (</w:t>
-      </w:r>
-      <w:r>
-        <w:t>cf. Hickson 2015</w:t>
-      </w:r>
-      <w:r>
-        <w:t>)</w:t>
-      </w:r>
-      <w:r>
-        <w:t>.</w:t>
+        <w:t xml:space="preserve">For now, according to What’s next for WebRTC? 2015, around 720 companies use WebRTC in some way in their products. </w:t>
+      </w:r>
+      <w:r>
+        <w:t>Popular applications like Google Hangouts use it for creating DataChannels between users in chats and secure session description mechanisms (cf. Hancke 2014).</w:t>
+      </w:r>
+    </w:p>
+    <w:p>
+      <w:r>
+        <w:t>Currently, the developers behind WebRTC at Google are working on implementing the new version 1.2 of the encryption protocol DTLS and other</w:t>
+      </w:r>
+      <w:r>
+        <w:t xml:space="preserve"> improvements in terms of video and audio quality enhancement on</w:t>
+      </w:r>
+      <w:r>
+        <w:t xml:space="preserve"> mobile devices (cf. What’s next for WebRTC? 2015).</w:t>
+      </w:r>
+    </w:p>
+    <w:p>
+      <w:pPr>
+        <w:pStyle w:val="berschrift2"/>
+      </w:pPr>
+      <w:bookmarkStart w:id="36" w:name="_Toc438987633"/>
+      <w:bookmarkStart w:id="37" w:name="_Toc441486946"/>
+      <w:r>
+        <w:t>API components</w:t>
+      </w:r>
+      <w:bookmarkEnd w:id="36"/>
+      <w:bookmarkEnd w:id="37"/>
+    </w:p>
+    <w:p>
+      <w:r>
+        <w:t>WebRTC consists of three main components, which developers have to implement and connect together</w:t>
+      </w:r>
+      <w:r>
+        <w:t xml:space="preserve"> in order</w:t>
+      </w:r>
+      <w:r>
+        <w:t xml:space="preserve"> to have a smoothly working application</w:t>
+      </w:r>
+      <w:r>
+        <w:t>. These components are called MediaStream, PeerConnection and DataChannel. The functionality and details of all three will be explained in the following section.</w:t>
       </w:r>
     </w:p>
     <w:p>
       <w:pPr>
         <w:pStyle w:val="berschrift3"/>
       </w:pPr>
-      <w:bookmarkStart w:id="36" w:name="_Toc440900399"/>
-      <w:r>
-        <w:t>Current status</w:t>
-      </w:r>
-      <w:bookmarkEnd w:id="36"/>
-    </w:p>
-    <w:p>
-      <w:r>
-        <w:t xml:space="preserve">For now, according to What’s next for WebRTC? 2015, around 720 companies use WebRTC in some way in their products. </w:t>
-      </w:r>
-      <w:r>
-        <w:t>Popular applications like Google Hangouts use it for creating DataChannels between users in chats and secure session description mechanisms (cf. Hancke 2014).</w:t>
-      </w:r>
-    </w:p>
-    <w:p>
-      <w:r>
-        <w:t>Currently, the developers behind WebRTC at Google are working on implementing the new version 1.2 of the encryption protocol DTLS and other enhancements regarding improvement of video and audio on mobile devices (cf. What’s next for WebRTC? 2015).</w:t>
-      </w:r>
-    </w:p>
-    <w:p>
-      <w:pPr>
-        <w:pStyle w:val="berschrift2"/>
-      </w:pPr>
-      <w:bookmarkStart w:id="37" w:name="_Toc438987633"/>
-      <w:bookmarkStart w:id="38" w:name="_Toc440900400"/>
-      <w:r>
-        <w:t>API components</w:t>
-      </w:r>
-      <w:bookmarkEnd w:id="37"/>
+      <w:bookmarkStart w:id="38" w:name="_Toc441486947"/>
+      <w:r>
+        <w:t>MediaStream</w:t>
+      </w:r>
       <w:bookmarkEnd w:id="38"/>
-    </w:p>
-    <w:p>
-      <w:r>
-        <w:t>WebRTC consists of three main components, which developers have to implement and connect together</w:t>
-      </w:r>
-      <w:r>
-        <w:t xml:space="preserve"> in order for the application to work as intended</w:t>
-      </w:r>
-      <w:r>
-        <w:t>. These components are called MediaStream, PeerConnection and DataChannel. The functionality and details of all three will be explained in the following section.</w:t>
-      </w:r>
-    </w:p>
-    <w:p>
-      <w:pPr>
-        <w:pStyle w:val="berschrift3"/>
-      </w:pPr>
-      <w:bookmarkStart w:id="39" w:name="_Toc440900401"/>
-      <w:r>
-        <w:t>MediaStream</w:t>
-      </w:r>
-      <w:bookmarkEnd w:id="39"/>
     </w:p>
     <w:p>
       <w:r>
@@ -7871,7 +8328,13 @@
         <w:t>LocalMediaStreams</w:t>
       </w:r>
       <w:r>
-        <w:t xml:space="preserve"> through the function </w:t>
+        <w:t xml:space="preserve"> </w:t>
+      </w:r>
+      <w:r>
+        <w:t xml:space="preserve">by using </w:t>
+      </w:r>
+      <w:r>
+        <w:t xml:space="preserve">the function </w:t>
       </w:r>
       <w:r>
         <w:rPr>
@@ -7886,7 +8349,11 @@
         <w:t>It is possible to specify the type of LocalMediaStream to be requested, audio, video or both.</w:t>
       </w:r>
       <w:r>
-        <w:t xml:space="preserve"> This is done in a configuration object that can be passed upon object initialization</w:t>
+        <w:t xml:space="preserve"> This is </w:t>
+      </w:r>
+      <w:r>
+        <w:lastRenderedPageBreak/>
+        <w:t>done in a configuration object that can be passed upon object initialization</w:t>
       </w:r>
       <w:r>
         <w:t xml:space="preserve"> (</w:t>
@@ -7900,7 +8367,6 @@
     </w:p>
     <w:p>
       <w:r>
-        <w:lastRenderedPageBreak/>
         <w:t>In JavaScript, the access to local media-capture devices is handled via opt-in approval from the user. When developers call the navigator.getUserMedia() function for the first time, a pop-up window asks the users if they want to grant the application access to the specified media-capture devices. This approval can be revoked by both users and developer</w:t>
       </w:r>
       <w:r>
@@ -7973,11 +8439,11 @@
       <w:pPr>
         <w:pStyle w:val="berschrift3"/>
       </w:pPr>
-      <w:bookmarkStart w:id="40" w:name="_Toc440900402"/>
+      <w:bookmarkStart w:id="39" w:name="_Toc441486948"/>
       <w:r>
         <w:t>PeerConnection</w:t>
       </w:r>
-      <w:bookmarkEnd w:id="40"/>
+      <w:bookmarkEnd w:id="39"/>
     </w:p>
     <w:p>
       <w:r>
@@ -8036,11 +8502,11 @@
       <w:pPr>
         <w:pStyle w:val="berschrift3"/>
       </w:pPr>
-      <w:bookmarkStart w:id="41" w:name="_Toc440900403"/>
+      <w:bookmarkStart w:id="40" w:name="_Toc441486949"/>
       <w:r>
         <w:t>DataChannel</w:t>
       </w:r>
-      <w:bookmarkEnd w:id="41"/>
+      <w:bookmarkEnd w:id="40"/>
     </w:p>
     <w:p>
       <w:r>
@@ -8078,45 +8544,63 @@
       <w:pPr>
         <w:pStyle w:val="berschrift2"/>
       </w:pPr>
-      <w:bookmarkStart w:id="42" w:name="_Toc438987634"/>
-      <w:bookmarkStart w:id="43" w:name="_Toc440900404"/>
+      <w:bookmarkStart w:id="41" w:name="_Toc438987634"/>
+      <w:bookmarkStart w:id="42" w:name="_Toc441486950"/>
       <w:r>
         <w:lastRenderedPageBreak/>
         <w:t>Connection setup</w:t>
       </w:r>
+      <w:bookmarkEnd w:id="41"/>
       <w:bookmarkEnd w:id="42"/>
+    </w:p>
+    <w:p>
+      <w:pPr>
+        <w:pStyle w:val="berschrift3"/>
+      </w:pPr>
+      <w:bookmarkStart w:id="43" w:name="_Toc441486951"/>
+      <w:r>
+        <w:t>Signa</w:t>
+      </w:r>
+      <w:r>
+        <w:t>l</w:t>
+      </w:r>
+      <w:r>
+        <w:t>ling</w:t>
+      </w:r>
       <w:bookmarkEnd w:id="43"/>
     </w:p>
     <w:p>
+      <w:r>
+        <w:t>In the WebRTC design process, it was decided to „fully specify how to control the media plane, while leaving the signal</w:t>
+      </w:r>
+      <w:r>
+        <w:t>l</w:t>
+      </w:r>
+      <w:r>
+        <w:t xml:space="preserve">ing plane as much as possible to the application layer“ (Loreto &amp; Romano 2014, p. 5). As a result, developers do not need </w:t>
+      </w:r>
+      <w:r>
+        <w:t>to handle components like video and audio formats and encodings. They do, however, have to implement the signal</w:t>
+      </w:r>
+      <w:r>
+        <w:t>l</w:t>
+      </w:r>
+      <w:r>
+        <w:t>ing in order to set up a successful WebRTC connection themselves. In practice, this means that they have to use the right API methods in the right order</w:t>
+      </w:r>
+      <w:r>
+        <w:t xml:space="preserve"> (cf. Loreto &amp; Romano 2014, p. 5).</w:t>
+      </w:r>
+    </w:p>
+    <w:p>
       <w:pPr>
         <w:pStyle w:val="berschrift3"/>
       </w:pPr>
-      <w:bookmarkStart w:id="44" w:name="_Toc440900405"/>
-      <w:r>
-        <w:t>Signaling</w:t>
+      <w:bookmarkStart w:id="44" w:name="_Toc441486952"/>
+      <w:r>
+        <w:t>NAT problem</w:t>
       </w:r>
       <w:bookmarkEnd w:id="44"/>
-    </w:p>
-    <w:p>
-      <w:r>
-        <w:t xml:space="preserve">In the WebRTC design process, it was decided to „fully specify how to control the media plane, while leaving the signaling plane as much as possible to the application layer“ (Loreto &amp; Romano 2014, p. 5). As a result, developers do not need </w:t>
-      </w:r>
-      <w:r>
-        <w:t>to handle components like video and audio formats and encodings. They do, however, have to implement the signaling in order to set up a successful WebRTC connection themselves. In practice, this means that they have to use the right API methods in the right order</w:t>
-      </w:r>
-      <w:r>
-        <w:t xml:space="preserve"> (cf. Loreto &amp; Romano 2014, p. 5).</w:t>
-      </w:r>
-    </w:p>
-    <w:p>
-      <w:pPr>
-        <w:pStyle w:val="berschrift3"/>
-      </w:pPr>
-      <w:bookmarkStart w:id="45" w:name="_Toc440900406"/>
-      <w:r>
-        <w:t>NAT problem</w:t>
-      </w:r>
-      <w:bookmarkEnd w:id="45"/>
     </w:p>
     <w:p>
       <w:r>
@@ -8146,7 +8630,13 @@
         <w:t>For WebRTC, however, it is vital to know the public IP address of all parties in order to set up a peer-to-peer connection between them.</w:t>
       </w:r>
       <w:r>
-        <w:t xml:space="preserve"> This functionality is achieved through the use of the Session Traversal Utilities for NAT (STUN) protocol</w:t>
+        <w:t xml:space="preserve"> This functionality is achieved </w:t>
+      </w:r>
+      <w:r>
+        <w:t xml:space="preserve">by </w:t>
+      </w:r>
+      <w:r>
+        <w:t>the use of the Session Traversal Utilities for NAT (STUN) protocol</w:t>
       </w:r>
       <w:r>
         <w:t>. It enables an application to detect the usage of NAT in a host’s network, and to retrieve the allocated IP address and port if that is the case</w:t>
@@ -8197,16 +8687,22 @@
       <w:pPr>
         <w:pStyle w:val="berschrift3"/>
       </w:pPr>
-      <w:bookmarkStart w:id="46" w:name="_Toc440900407"/>
+      <w:bookmarkStart w:id="45" w:name="_Toc441486953"/>
       <w:r>
         <w:lastRenderedPageBreak/>
         <w:t>ICE candidates</w:t>
       </w:r>
-      <w:bookmarkEnd w:id="46"/>
-    </w:p>
-    <w:p>
-      <w:r>
-        <w:t>As described above, WebRTC uses PeerConnection objects to establish connections between two</w:t>
+      <w:bookmarkEnd w:id="45"/>
+    </w:p>
+    <w:p>
+      <w:r>
+        <w:t>As</w:t>
+      </w:r>
+      <w:r>
+        <w:t xml:space="preserve"> mentioned before</w:t>
+      </w:r>
+      <w:r>
+        <w:t>, WebRTC uses PeerConnection objects to establish connections between two</w:t>
       </w:r>
       <w:r>
         <w:t xml:space="preserve"> users</w:t>
@@ -8286,7 +8782,13 @@
         <w:t>.</w:t>
       </w:r>
       <w:r>
-        <w:t xml:space="preserve"> Below is a minimal example for doing so, with the URL of the publicly available server from Google</w:t>
+        <w:t xml:space="preserve"> Below</w:t>
+      </w:r>
+      <w:r>
+        <w:t>, a minimal example for doing so is presented, using</w:t>
+      </w:r>
+      <w:r>
+        <w:t xml:space="preserve"> the URL of the publicly available server from Google</w:t>
       </w:r>
       <w:r>
         <w:t xml:space="preserve"> (cf. Dutton 2012)</w:t>
@@ -8359,7 +8861,13 @@
         <w:t xml:space="preserve">For this ICE candidate negotiation process, a server is always needed. Its sole purpose, however, is to relay the ICE candidate messages from one peer to another. </w:t>
       </w:r>
       <w:r>
-        <w:t xml:space="preserve">The whole process is illustrated in the figure below (cf. </w:t>
+        <w:t xml:space="preserve">The whole process is illustrated in </w:t>
+      </w:r>
+      <w:r>
+        <w:t>Figure 4</w:t>
+      </w:r>
+      <w:r>
+        <w:t xml:space="preserve"> (cf. </w:t>
       </w:r>
       <w:r>
         <w:t>Loreto &amp; Romano 2014</w:t>
@@ -8434,7 +8942,7 @@
         <w:pStyle w:val="Beschriftung"/>
         <w:jc w:val="center"/>
       </w:pPr>
-      <w:bookmarkStart w:id="47" w:name="_Toc440900441"/>
+      <w:bookmarkStart w:id="46" w:name="_Toc440900441"/>
       <w:r>
         <w:t xml:space="preserve">Figure </w:t>
       </w:r>
@@ -8449,19 +8957,19 @@
       <w:r>
         <w:t>: ICE candidate negotiation process</w:t>
       </w:r>
+      <w:bookmarkEnd w:id="46"/>
+    </w:p>
+    <w:p>
+      <w:pPr>
+        <w:pStyle w:val="berschrift3"/>
+      </w:pPr>
+      <w:bookmarkStart w:id="47" w:name="_Toc441486954"/>
+      <w:r>
+        <w:t>Session description offers and answers</w:t>
+      </w:r>
       <w:bookmarkEnd w:id="47"/>
     </w:p>
     <w:p>
-      <w:pPr>
-        <w:pStyle w:val="berschrift3"/>
-      </w:pPr>
-      <w:bookmarkStart w:id="48" w:name="_Toc440900408"/>
-      <w:r>
-        <w:t>Session description offers and answers</w:t>
-      </w:r>
-      <w:bookmarkEnd w:id="48"/>
-    </w:p>
-    <w:p>
       <w:r>
         <w:t xml:space="preserve">It is is </w:t>
       </w:r>
@@ -8487,7 +8995,10 @@
         <w:t xml:space="preserve"> it to the user who is being called.</w:t>
       </w:r>
       <w:r>
-        <w:t xml:space="preserve"> The creation of the PeerConnection was already described above, an offer is created by calling its </w:t>
+        <w:t xml:space="preserve"> </w:t>
+      </w:r>
+      <w:r>
+        <w:t xml:space="preserve">The offer is created by calling the </w:t>
       </w:r>
       <w:r>
         <w:rPr>
@@ -8496,7 +9007,7 @@
         <w:t>createOffer</w:t>
       </w:r>
       <w:r>
-        <w:t xml:space="preserve"> method</w:t>
+        <w:t xml:space="preserve"> method on the PeerConnection object</w:t>
       </w:r>
       <w:r>
         <w:t xml:space="preserve"> (cf. Dutton 2012)</w:t>
@@ -8513,7 +9024,13 @@
         <w:t xml:space="preserve">peerConnection.createOffer(setLocalAndSendMessage, </w:t>
       </w:r>
       <w:r>
-        <w:t>onSignalingError</w:t>
+        <w:t>onSignal</w:t>
+      </w:r>
+      <w:r>
+        <w:t>l</w:t>
+      </w:r>
+      <w:r>
+        <w:t>ingError</w:t>
       </w:r>
       <w:r>
         <w:t>, mediaConstraints);</w:t>
@@ -8647,12 +9164,24 @@
         <w:pStyle w:val="Code"/>
       </w:pPr>
       <w:r>
-        <w:t>peerConnection.createAnswer(setLocalAndSendMessage, onSignalingError, mediaConstraints);</w:t>
-      </w:r>
-    </w:p>
-    <w:p>
-      <w:r>
-        <w:t>Now, both users have exchanged session descriptions and details on how they can be located over the Internet, with the help of the management server. They are now directly connected, thus no longer need the management server to communicate</w:t>
+        <w:t>peerConnection.createAnswer(setLocalAndSendMessage, onSignal</w:t>
+      </w:r>
+      <w:r>
+        <w:t>l</w:t>
+      </w:r>
+      <w:r>
+        <w:t>ingError, mediaConstraints);</w:t>
+      </w:r>
+    </w:p>
+    <w:p>
+      <w:r>
+        <w:t>Now, both users have exchanged session descriptions and details on how they c</w:t>
+      </w:r>
+      <w:r>
+        <w:t>an be located over the Internet</w:t>
+      </w:r>
+      <w:r>
+        <w:t>. They are now directly connected, thus no longer need the management server to communicate</w:t>
       </w:r>
       <w:r>
         <w:t xml:space="preserve"> with each other</w:t>
@@ -8668,14 +9197,14 @@
       <w:pPr>
         <w:pStyle w:val="berschrift3"/>
       </w:pPr>
-      <w:bookmarkStart w:id="49" w:name="_Toc440900409"/>
+      <w:bookmarkStart w:id="48" w:name="_Toc441486955"/>
       <w:r>
         <w:t>Data channel</w:t>
       </w:r>
       <w:r>
         <w:t>s</w:t>
       </w:r>
-      <w:bookmarkEnd w:id="49"/>
+      <w:bookmarkEnd w:id="48"/>
     </w:p>
     <w:p>
       <w:r>
@@ -8700,12 +9229,18 @@
         <w:t xml:space="preserve">network </w:t>
       </w:r>
       <w:r>
-        <w:t>latency and high troughput (c.f. Dutton 2012). Dutton (2012) further points out that there are many use cases for this functionality, like remote desktop applications, file transfer, gaming or real-time text chat.</w:t>
-      </w:r>
-    </w:p>
-    <w:p>
-      <w:r>
-        <w:t>The API methods of DataChannels were deliberately modeled after those from WebSockets, therefore most web developers should be fairly familiar with the syntax. Additionally, the DataChannel API brings more advantages for applications, like the usage of multiple prioritizable channels within one PeerConnection, mandatory, automatic encryption as well as the support of reliable and unreliable message delivery (cf. Dutton 2012).</w:t>
+        <w:t>latency (c.f. Dutton 2012). Dutton (2012) further points out that there are many use cases for this functionality, like remote desktop applications, file transfer, gaming or real-time text chat.</w:t>
+      </w:r>
+    </w:p>
+    <w:p>
+      <w:r>
+        <w:t xml:space="preserve">The API methods of DataChannels were deliberately modeled </w:t>
+      </w:r>
+      <w:r>
+        <w:t xml:space="preserve">based on </w:t>
+      </w:r>
+      <w:r>
+        <w:t>those from WebSockets, therefore most web developers should be fairly familiar with the syntax. Additionally, the DataChannel API brings more advantages for applications, like the usage of multiple channels within one PeerConnection, mandatory, automatic encryption as well as the support of reliable and unreliable message delivery (cf. Dutton 2012).</w:t>
       </w:r>
     </w:p>
     <w:p>
@@ -8905,462 +9440,498 @@
       <w:pPr>
         <w:pStyle w:val="berschrift1"/>
       </w:pPr>
-      <w:bookmarkStart w:id="50" w:name="_Toc438987635"/>
-      <w:bookmarkStart w:id="51" w:name="_Toc440900410"/>
+      <w:bookmarkStart w:id="49" w:name="_Toc438987635"/>
+      <w:bookmarkStart w:id="50" w:name="_Toc441486956"/>
       <w:r>
         <w:lastRenderedPageBreak/>
         <w:t>Prototype</w:t>
       </w:r>
+      <w:bookmarkEnd w:id="49"/>
       <w:bookmarkEnd w:id="50"/>
+    </w:p>
+    <w:p>
+      <w:r>
+        <w:t>With the insights and findings of</w:t>
+      </w:r>
+      <w:r>
+        <w:t xml:space="preserve"> the research</w:t>
+      </w:r>
+      <w:r>
+        <w:t xml:space="preserve">, a prototype application was developed. </w:t>
+      </w:r>
+      <w:r>
+        <w:t xml:space="preserve">The application consists of two core parts: The management server and the web interface. A vital component of the application is the </w:t>
+      </w:r>
+      <w:r>
+        <w:t xml:space="preserve">overlay indicator </w:t>
+      </w:r>
+      <w:r>
+        <w:t xml:space="preserve">feature, which is part of the web interface. These three most important components of the prototype </w:t>
+      </w:r>
+      <w:r>
+        <w:t xml:space="preserve">are </w:t>
+      </w:r>
+      <w:r>
+        <w:t>discussed in detail in the following</w:t>
+      </w:r>
+      <w:r>
+        <w:t xml:space="preserve"> section</w:t>
+      </w:r>
+      <w:r>
+        <w:t xml:space="preserve">. </w:t>
+      </w:r>
+      <w:r>
+        <w:t>The complete source cod</w:t>
+      </w:r>
+      <w:r>
+        <w:t>e can be found in the A</w:t>
+      </w:r>
+      <w:r>
+        <w:t>ppendix</w:t>
+      </w:r>
+      <w:r>
+        <w:t xml:space="preserve"> of this thesis</w:t>
+      </w:r>
+      <w:r>
+        <w:t>.</w:t>
+      </w:r>
+    </w:p>
+    <w:p>
+      <w:pPr>
+        <w:pStyle w:val="berschrift2"/>
+      </w:pPr>
+      <w:bookmarkStart w:id="51" w:name="_Toc438987636"/>
+      <w:bookmarkStart w:id="52" w:name="_Toc441486957"/>
+      <w:r>
+        <w:t>Management server</w:t>
+      </w:r>
       <w:bookmarkEnd w:id="51"/>
-    </w:p>
-    <w:p>
-      <w:r>
-        <w:t>With the insights and findings of</w:t>
-      </w:r>
-      <w:r>
-        <w:t xml:space="preserve"> the research</w:t>
-      </w:r>
-      <w:r>
-        <w:t xml:space="preserve">, a prototype application was developed. </w:t>
-      </w:r>
-      <w:r>
-        <w:t xml:space="preserve">The application consists of two core parts: The management server and the web interface. A vital component of the application is the </w:t>
-      </w:r>
-      <w:r>
-        <w:t xml:space="preserve">overlay indicator </w:t>
-      </w:r>
-      <w:r>
-        <w:t>feature, which is part of the web interface. These three most important components of the prototype will be discussed in detail in the following</w:t>
-      </w:r>
-      <w:r>
-        <w:t xml:space="preserve"> section</w:t>
-      </w:r>
-      <w:r>
-        <w:t xml:space="preserve">. </w:t>
-      </w:r>
-      <w:r>
-        <w:t>The complete source cod</w:t>
-      </w:r>
-      <w:r>
-        <w:t>e can be found in the appendix</w:t>
-      </w:r>
-      <w:r>
-        <w:t xml:space="preserve"> of this thesis</w:t>
-      </w:r>
-      <w:r>
-        <w:t>.</w:t>
-      </w:r>
-    </w:p>
-    <w:p>
-      <w:pPr>
-        <w:pStyle w:val="berschrift2"/>
-      </w:pPr>
-      <w:bookmarkStart w:id="52" w:name="_Toc438987636"/>
-      <w:bookmarkStart w:id="53" w:name="_Toc440900411"/>
-      <w:r>
-        <w:t>Management server</w:t>
-      </w:r>
       <w:bookmarkEnd w:id="52"/>
+    </w:p>
+    <w:p>
+      <w:r>
+        <w:t xml:space="preserve">The management server is the </w:t>
+      </w:r>
+      <w:r>
+        <w:t>main</w:t>
+      </w:r>
+      <w:r>
+        <w:t xml:space="preserve"> component of the </w:t>
+      </w:r>
+      <w:r>
+        <w:t xml:space="preserve">prototype </w:t>
+      </w:r>
+      <w:r>
+        <w:t>application.</w:t>
+      </w:r>
+      <w:r>
+        <w:t xml:space="preserve"> It perfor</w:t>
+      </w:r>
+      <w:r>
+        <w:t>ms the following tasks: First, i</w:t>
+      </w:r>
+      <w:r>
+        <w:t>t serves the web page and related static files, like JavaScript source files and Cascading Style Sheets (CSS). Second, it manages WebSockets for full-duplex communication to each connected browser</w:t>
+      </w:r>
+      <w:r>
+        <w:t xml:space="preserve"> client</w:t>
+      </w:r>
+      <w:r>
+        <w:t>. Third, it carries out management and control tasks in order to set up peer-to-peer connections between users. The implementation and tasks of the management server will be described in more detail below.</w:t>
+      </w:r>
+    </w:p>
+    <w:p>
+      <w:pPr>
+        <w:pStyle w:val="berschrift3"/>
+      </w:pPr>
+      <w:bookmarkStart w:id="53" w:name="_Toc441486958"/>
+      <w:r>
+        <w:t>Implementation</w:t>
+      </w:r>
       <w:bookmarkEnd w:id="53"/>
     </w:p>
     <w:p>
       <w:r>
-        <w:t xml:space="preserve">The management server is the </w:t>
-      </w:r>
-      <w:r>
-        <w:t>main</w:t>
-      </w:r>
-      <w:r>
-        <w:t xml:space="preserve"> component of the </w:t>
-      </w:r>
-      <w:r>
-        <w:t xml:space="preserve">prototype </w:t>
-      </w:r>
-      <w:r>
-        <w:t>application.</w:t>
-      </w:r>
-      <w:r>
-        <w:t xml:space="preserve"> It perfor</w:t>
-      </w:r>
-      <w:r>
-        <w:t>ms the following tasks: First, i</w:t>
-      </w:r>
-      <w:r>
-        <w:t>t serves the web page and related static files, like JavaScript source files and Cascading Style Sheets (CSS). Second, it manages WebSockets for full-duplex communication to each connected browser</w:t>
-      </w:r>
-      <w:r>
-        <w:t xml:space="preserve"> client</w:t>
-      </w:r>
-      <w:r>
-        <w:t>. Third, it carries out management and control tasks in order to set up peer-to-peer connections between users. The implementation and tasks of the management server will be described in more detail below.</w:t>
+        <w:t>It was decided to use Node.js as a platform for the management server. Node.js brings the significant advantage of using the same programming language, JavaScript, on the backend and the frontend. As a result, a considerable amount of programming code could be used for both parts.</w:t>
       </w:r>
     </w:p>
     <w:p>
       <w:pPr>
         <w:pStyle w:val="berschrift3"/>
       </w:pPr>
-      <w:bookmarkStart w:id="54" w:name="_Toc440900412"/>
-      <w:r>
-        <w:t>Implementation</w:t>
+      <w:bookmarkStart w:id="54" w:name="_Toc441486959"/>
+      <w:r>
+        <w:t>Web server</w:t>
       </w:r>
       <w:bookmarkEnd w:id="54"/>
     </w:p>
     <w:p>
       <w:r>
-        <w:t>It was decided to use Node.js as a platform for the management server. Node.js brings the significant advantage of using the same programming language, JavaScript, on the backend and the frontend. As a result, a considerable amount of programming code could be used for both parts.</w:t>
+        <w:t>The web page, which has the role of the main user interface of the application, is served by the management server as well as all static source files. This includes JavaScript and CSS files of the application and the two external JavaScript source files, jQuery and adapter.js.</w:t>
       </w:r>
     </w:p>
     <w:p>
       <w:pPr>
         <w:pStyle w:val="berschrift3"/>
       </w:pPr>
-      <w:bookmarkStart w:id="55" w:name="_Toc440900413"/>
-      <w:r>
-        <w:t>Web server</w:t>
+      <w:bookmarkStart w:id="55" w:name="_Toc441486960"/>
+      <w:r>
+        <w:t>WebSockets</w:t>
       </w:r>
       <w:bookmarkEnd w:id="55"/>
     </w:p>
     <w:p>
       <w:r>
-        <w:t>The web page, which has the role of the main user interface of the application, is served by the management server as well as all static source files. This includes JavaScript and CSS files of the application and the two external JavaScript source files, jQuery and adapter.js.</w:t>
+        <w:t>When a user opens the web page and enters a user name, a secure WebSocket connection to the management server is established. As a consequence, both parties then share a full-duplex connection and are able to exchange data at any time. This WebSocket connection stays alive until the user decides to leave the web page.</w:t>
       </w:r>
     </w:p>
     <w:p>
       <w:pPr>
         <w:pStyle w:val="berschrift3"/>
       </w:pPr>
-      <w:bookmarkStart w:id="56" w:name="_Toc440900414"/>
-      <w:r>
-        <w:t>WebSockets</w:t>
-      </w:r>
-      <w:bookmarkEnd w:id="56"/>
-    </w:p>
-    <w:p>
-      <w:r>
-        <w:t>When a user opens the web page and enters a user name, a secure WebSocket connection to the management server is established. As a consequence, both parties then share a full-duplex connection and are able to exchange data at any time. This WebSocket connection stays alive until the user decides to leave the web page.</w:t>
-      </w:r>
-    </w:p>
-    <w:p>
-      <w:pPr>
-        <w:pStyle w:val="berschrift3"/>
-      </w:pPr>
-      <w:bookmarkStart w:id="57" w:name="_Toc440900415"/>
+      <w:bookmarkStart w:id="56" w:name="_Toc441486961"/>
       <w:r>
         <w:lastRenderedPageBreak/>
         <w:t>Management and control tasks</w:t>
       </w:r>
+      <w:bookmarkEnd w:id="56"/>
+    </w:p>
+    <w:p>
+      <w:r>
+        <w:t>Each time a new user connects to the web page via WebSocket</w:t>
+      </w:r>
+      <w:r>
+        <w:t xml:space="preserve"> for the first time</w:t>
+      </w:r>
+      <w:r>
+        <w:t>, the manag</w:t>
+      </w:r>
+      <w:r>
+        <w:t>ement server assigns a unique ID to the user. This ID</w:t>
+      </w:r>
+      <w:r>
+        <w:t xml:space="preserve"> is used </w:t>
+      </w:r>
+      <w:r>
+        <w:t xml:space="preserve">as identification </w:t>
+      </w:r>
+      <w:r>
+        <w:t>when control messages are sent to users. On the management server, there are two types of control messages: First, there are server messages. These serve the sole purpose of administration tasks, like assigning user ids or broadcasting available users, which happens every time a new user connects to the web page.</w:t>
+      </w:r>
+      <w:r>
+        <w:t xml:space="preserve"> Second, there are relay messages, which are used to set up peer-to-peer connections between users.</w:t>
+      </w:r>
+    </w:p>
+    <w:p>
+      <w:pPr>
+        <w:pStyle w:val="berschrift2"/>
+      </w:pPr>
+      <w:bookmarkStart w:id="57" w:name="_Toc438987637"/>
+      <w:bookmarkStart w:id="58" w:name="_Toc441486962"/>
+      <w:r>
+        <w:t>Web interface</w:t>
+      </w:r>
       <w:bookmarkEnd w:id="57"/>
-    </w:p>
-    <w:p>
-      <w:r>
-        <w:t>Each time a new user connects to the web page via WebSocket</w:t>
-      </w:r>
-      <w:r>
-        <w:t xml:space="preserve"> for the first time</w:t>
-      </w:r>
-      <w:r>
-        <w:t xml:space="preserve">, the management server assigns a unique id to the user. This id is used </w:t>
-      </w:r>
-      <w:r>
-        <w:t xml:space="preserve">as identification </w:t>
-      </w:r>
-      <w:r>
-        <w:t>when control messages are sent to users. On the management server, there are two types of control messages: First, there are server messages. These serve the sole purpose of administration tasks, like assigning user ids or broadcasting available users, which happens every time a new user connects to the web page.</w:t>
-      </w:r>
-      <w:r>
-        <w:t xml:space="preserve"> Second, there are relay messages, which are used to set up peer-to-peer connections between users.</w:t>
-      </w:r>
-    </w:p>
-    <w:p>
-      <w:pPr>
-        <w:pStyle w:val="berschrift2"/>
-      </w:pPr>
-      <w:bookmarkStart w:id="58" w:name="_Toc438987637"/>
-      <w:bookmarkStart w:id="59" w:name="_Toc440900416"/>
-      <w:r>
-        <w:t>Web interface</w:t>
-      </w:r>
       <w:bookmarkEnd w:id="58"/>
+    </w:p>
+    <w:p>
+      <w:r>
+        <w:t>The web interface enables users to interact with each other. Currently, users only need to provide a user name to use the application, no password is required. This is due to the fact that it is only a prototype for now. In a production environment, however, this would raise serious security issues.</w:t>
+      </w:r>
+    </w:p>
+    <w:p>
+      <w:pPr>
+        <w:pStyle w:val="berschrift3"/>
+      </w:pPr>
+      <w:bookmarkStart w:id="59" w:name="_Toc441486963"/>
+      <w:r>
+        <w:t>HTML5 elements</w:t>
+      </w:r>
       <w:bookmarkEnd w:id="59"/>
     </w:p>
     <w:p>
       <w:r>
-        <w:t>The web interface enables users to interact with each other. Currently, users only need to provide a user name to use the application, no password is required. This is due to the fact that it is only a prototype for now. In a production environment, however, this would raise serious security issues.</w:t>
+        <w:t>Where possible, m</w:t>
+      </w:r>
+      <w:r>
+        <w:t xml:space="preserve">odern HTML5 elements were used on the web page. This includes header, footer and section elements for the main page structure as well as video and canvas elements </w:t>
+      </w:r>
+      <w:r>
+        <w:t xml:space="preserve">to </w:t>
+      </w:r>
+      <w:r>
+        <w:t>display</w:t>
+      </w:r>
+      <w:r>
+        <w:t xml:space="preserve"> </w:t>
+      </w:r>
+      <w:r>
+        <w:t xml:space="preserve">the </w:t>
+      </w:r>
+      <w:r>
+        <w:t xml:space="preserve">video </w:t>
+      </w:r>
+      <w:r>
+        <w:t xml:space="preserve">feeds </w:t>
+      </w:r>
+      <w:r>
+        <w:t>and enable users to draw</w:t>
+      </w:r>
+      <w:r>
+        <w:t xml:space="preserve"> overlay indicat</w:t>
+      </w:r>
+      <w:r>
+        <w:t>or</w:t>
+      </w:r>
+      <w:r>
+        <w:t>s</w:t>
+      </w:r>
+      <w:r>
+        <w:t xml:space="preserve"> without the use of external plugins.</w:t>
       </w:r>
     </w:p>
     <w:p>
       <w:pPr>
         <w:pStyle w:val="berschrift3"/>
       </w:pPr>
-      <w:bookmarkStart w:id="60" w:name="_Toc440900417"/>
-      <w:r>
-        <w:t>HTML5 elements</w:t>
+      <w:bookmarkStart w:id="60" w:name="_Toc441486964"/>
+      <w:r>
+        <w:t>User interaction</w:t>
       </w:r>
       <w:bookmarkEnd w:id="60"/>
     </w:p>
     <w:p>
       <w:r>
-        <w:t xml:space="preserve">Modern HTML5 elements were used on the web page where it was possible. This includes header, footer and section elements for the main page structure as well as video and canvas elements </w:t>
-      </w:r>
-      <w:r>
-        <w:t xml:space="preserve">to </w:t>
-      </w:r>
-      <w:r>
-        <w:t>display</w:t>
-      </w:r>
-      <w:r>
-        <w:t xml:space="preserve"> </w:t>
-      </w:r>
-      <w:r>
-        <w:t xml:space="preserve">the </w:t>
-      </w:r>
-      <w:r>
-        <w:t xml:space="preserve">video </w:t>
-      </w:r>
-      <w:r>
-        <w:t xml:space="preserve">feeds </w:t>
-      </w:r>
-      <w:r>
-        <w:t>and enable users to draw</w:t>
-      </w:r>
-      <w:r>
-        <w:t xml:space="preserve"> overlay indicatior</w:t>
-      </w:r>
-      <w:r>
-        <w:t>s</w:t>
-      </w:r>
-      <w:r>
-        <w:t xml:space="preserve"> without the use of external plugins.</w:t>
+        <w:t xml:space="preserve">The complete programming logic and user interaction was implemented with JavaScript. This includes all WebRTC </w:t>
+      </w:r>
+      <w:r>
+        <w:t>functionality</w:t>
+      </w:r>
+      <w:r>
+        <w:t xml:space="preserve"> and the signa</w:t>
+      </w:r>
+      <w:r>
+        <w:t>l</w:t>
+      </w:r>
+      <w:r>
+        <w:t>ling communication with the management server necessary to set up connections between two peers.</w:t>
+      </w:r>
+      <w:r>
+        <w:t xml:space="preserve"> These functions are triggered by the users‘ page interactions, like </w:t>
+      </w:r>
+      <w:r>
+        <w:t>clicks on buttons.</w:t>
       </w:r>
     </w:p>
     <w:p>
       <w:pPr>
         <w:pStyle w:val="berschrift3"/>
       </w:pPr>
-      <w:bookmarkStart w:id="61" w:name="_Toc440900418"/>
-      <w:r>
-        <w:t>User interaction</w:t>
+      <w:bookmarkStart w:id="61" w:name="_Toc441486965"/>
+      <w:r>
+        <w:t>Responsive design</w:t>
       </w:r>
       <w:bookmarkEnd w:id="61"/>
     </w:p>
     <w:p>
       <w:r>
-        <w:t xml:space="preserve">The complete programming logic and user interaction was implemented with JavaScript. This includes all WebRTC </w:t>
-      </w:r>
-      <w:r>
-        <w:t>functionality</w:t>
-      </w:r>
-      <w:r>
-        <w:t xml:space="preserve"> and the signaling communication with the management server necessary to set up connections between two peers.</w:t>
-      </w:r>
-      <w:r>
-        <w:t xml:space="preserve"> These functions are triggered by the users‘ page interactions, like </w:t>
-      </w:r>
-      <w:r>
-        <w:t>clicks on buttons.</w:t>
+        <w:t xml:space="preserve">As discussed in Chapter 2.1, </w:t>
+      </w:r>
+      <w:r>
+        <w:t>remote support applications are most commonly used on mobile devices, like smartphones, tablets or smart glasses.</w:t>
+      </w:r>
+      <w:r>
+        <w:t xml:space="preserve"> Accordingly, </w:t>
+      </w:r>
+      <w:r>
+        <w:t>an important focus in the development process was the possibility to use the application on mobile devices. It was decided to use CSS media queries to achieve a valuable user experience for all device types and sizes. Currently, there are five size breakpoints in the main CSS file, which could be easily extended to</w:t>
+      </w:r>
+      <w:r>
+        <w:t xml:space="preserve"> support a larger number of different screen sizes</w:t>
+      </w:r>
+      <w:r>
+        <w:t xml:space="preserve"> if necessary.</w:t>
       </w:r>
     </w:p>
     <w:p>
       <w:pPr>
         <w:pStyle w:val="berschrift3"/>
       </w:pPr>
-      <w:bookmarkStart w:id="62" w:name="_Toc440900419"/>
-      <w:r>
-        <w:t>Responsive design</w:t>
-      </w:r>
-      <w:bookmarkEnd w:id="62"/>
-    </w:p>
-    <w:p>
-      <w:r>
-        <w:t>Research showed that remote support applications are most commonly used on mobile devices, like smartphones, tablets or smart glasses.</w:t>
-      </w:r>
-      <w:r>
-        <w:t xml:space="preserve"> Accordingly, </w:t>
-      </w:r>
-      <w:r>
-        <w:t>an important focus in the development process was the possibility to use the application on mobile devices. It was decided to use CSS media queries to achieve a valuable user experience for all device types and sizes. Currently, there are five size breakpoints in the main CSS file, which could be easily extended to</w:t>
-      </w:r>
-      <w:r>
-        <w:t xml:space="preserve"> support a larger number of different screen sizes</w:t>
-      </w:r>
-      <w:r>
-        <w:t xml:space="preserve"> if necessary.</w:t>
-      </w:r>
-    </w:p>
-    <w:p>
-      <w:pPr>
-        <w:pStyle w:val="berschrift3"/>
-      </w:pPr>
-      <w:bookmarkStart w:id="63" w:name="_Toc440900420"/>
+      <w:bookmarkStart w:id="62" w:name="_Toc441486966"/>
       <w:r>
         <w:lastRenderedPageBreak/>
         <w:t>Facilitating libraries</w:t>
       </w:r>
+      <w:bookmarkEnd w:id="62"/>
+    </w:p>
+    <w:p>
+      <w:r>
+        <w:t xml:space="preserve">One important principle for the prototype development was to use as few external libraries and plugins as possible. </w:t>
+      </w:r>
+      <w:r>
+        <w:t xml:space="preserve">However, it was economically reasonable to use some external code to reduce the programming effort in certain areas. </w:t>
+      </w:r>
+      <w:r>
+        <w:t>In the end, only two external JavaScript libraries were used: jQuery and adapter.js.</w:t>
+      </w:r>
+    </w:p>
+    <w:p>
+      <w:r>
+        <w:t>jQuery</w:t>
+      </w:r>
+      <w:r>
+        <w:t xml:space="preserve"> (2016)</w:t>
+      </w:r>
+      <w:r>
+        <w:t xml:space="preserve"> was used because it is currently a de-facto standard in web development, thanks to its</w:t>
+      </w:r>
+      <w:r>
+        <w:t xml:space="preserve"> essential</w:t>
+      </w:r>
+      <w:r>
+        <w:t xml:space="preserve"> features for HTML document manipulation, event handling and</w:t>
+      </w:r>
+      <w:r>
+        <w:t xml:space="preserve"> useful</w:t>
+      </w:r>
+      <w:r>
+        <w:t xml:space="preserve"> AJAX functions</w:t>
+      </w:r>
+      <w:r>
+        <w:t>. Additionally, it enables developers to write code for all common web browsers, without needing to worry about syntax differences between them.</w:t>
+      </w:r>
+    </w:p>
+    <w:p>
+      <w:r>
+        <w:t xml:space="preserve">adapter.js </w:t>
+      </w:r>
+      <w:r>
+        <w:t xml:space="preserve">is an open source library maintained by Google that helps developers abstract browser prefixes and API changes in the WebRTC specification. </w:t>
+      </w:r>
+      <w:r>
+        <w:t xml:space="preserve">The use of adapter.js significantly reduces the </w:t>
+      </w:r>
+      <w:r>
+        <w:t>amount</w:t>
+      </w:r>
+      <w:r>
+        <w:t xml:space="preserve"> of code necessary to implement WebRTC functionality in multiple browsers. This is due to the fact that WebRTC is currently still under development, and therefore each browser uses different function prefixes. Additionally, some API functions might be added, renamed or removed in the future. </w:t>
+      </w:r>
+      <w:r>
+        <w:t xml:space="preserve">Through the use of adapter.js, developers do not need to regularly check if </w:t>
+      </w:r>
+      <w:r>
+        <w:t>these parts have changed (cf. Loreto &amp; Romano 2014, p. 96).</w:t>
+      </w:r>
+    </w:p>
+    <w:p>
+      <w:pPr>
+        <w:pStyle w:val="berschrift2"/>
+      </w:pPr>
+      <w:bookmarkStart w:id="63" w:name="_Toc438987638"/>
+      <w:bookmarkStart w:id="64" w:name="_Toc441486967"/>
+      <w:r>
+        <w:t xml:space="preserve">Overlay indicators </w:t>
+      </w:r>
+      <w:r>
+        <w:t>feature</w:t>
+      </w:r>
       <w:bookmarkEnd w:id="63"/>
-    </w:p>
-    <w:p>
-      <w:r>
-        <w:t xml:space="preserve">One important principle for the prototype development was to use as few external libraries and plugins as possible. </w:t>
-      </w:r>
-      <w:r>
-        <w:t xml:space="preserve">However, it was economically reasonable to use some external code to reduce the programming effort in certain areas. </w:t>
-      </w:r>
-      <w:r>
-        <w:t>In the end, only two external JavaScript libraries were used: jQuery and adapter.js.</w:t>
-      </w:r>
-    </w:p>
-    <w:p>
-      <w:r>
-        <w:t>jQuery</w:t>
-      </w:r>
-      <w:r>
-        <w:t xml:space="preserve"> (2016)</w:t>
-      </w:r>
-      <w:r>
-        <w:t xml:space="preserve"> was used because it is currently a de-facto standard in web development, thanks to its</w:t>
-      </w:r>
-      <w:r>
-        <w:t xml:space="preserve"> essential</w:t>
-      </w:r>
-      <w:r>
-        <w:t xml:space="preserve"> features for HTML document manipulation, event handling and</w:t>
-      </w:r>
-      <w:r>
-        <w:t xml:space="preserve"> useful</w:t>
-      </w:r>
-      <w:r>
-        <w:t xml:space="preserve"> AJAX functions</w:t>
-      </w:r>
-      <w:r>
-        <w:t>. Additionally, it enables developers to write code for all common web browsers, without needing to worry about syntax differences between them.</w:t>
-      </w:r>
-    </w:p>
-    <w:p>
-      <w:r>
-        <w:t xml:space="preserve">adapter.js </w:t>
-      </w:r>
-      <w:r>
-        <w:t xml:space="preserve">is an open source library maintained by Google that helps developers abstract browser prefixes and API changes in the WebRTC specification. </w:t>
-      </w:r>
-      <w:r>
-        <w:t xml:space="preserve">The use of adapter.js significantly reduces the </w:t>
-      </w:r>
-      <w:r>
-        <w:t>amount</w:t>
-      </w:r>
-      <w:r>
-        <w:t xml:space="preserve"> of code necessary to implement WebRTC functionality in multiple browsers. This is due to the fact that WebRTC is currently still under development, and therefore each browser uses different function prefixes. Additionally, some API functions might be added, renamed or removed in the future. </w:t>
-      </w:r>
-      <w:r>
-        <w:t xml:space="preserve">Through the use of adapter.js, developers do not need to regularly check if </w:t>
-      </w:r>
-      <w:r>
-        <w:t>these parts have changed (cf. Loreto &amp; Romano 2014, p. 96).</w:t>
-      </w:r>
-    </w:p>
-    <w:p>
-      <w:pPr>
-        <w:pStyle w:val="berschrift2"/>
-      </w:pPr>
-      <w:bookmarkStart w:id="64" w:name="_Toc438987638"/>
-      <w:bookmarkStart w:id="65" w:name="_Toc440900421"/>
-      <w:r>
-        <w:t xml:space="preserve">Overlay indicators </w:t>
-      </w:r>
-      <w:r>
-        <w:t>feature</w:t>
-      </w:r>
       <w:bookmarkEnd w:id="64"/>
+    </w:p>
+    <w:p>
+      <w:r>
+        <w:t>An essential feature of</w:t>
+      </w:r>
+      <w:r>
+        <w:t xml:space="preserve"> the prototype application is the</w:t>
+      </w:r>
+      <w:r>
+        <w:t xml:space="preserve"> overlay indicators feature</w:t>
+      </w:r>
+      <w:r>
+        <w:t>. It enables two users, sharing a peer-to-peer connection, to assist each other through drawings on the other user’s screen.</w:t>
+      </w:r>
+      <w:r>
+        <w:t xml:space="preserve"> For now, it is possible to track the user’s movements on the canvas with the mouse or with the finger or stylus on handheld devices.</w:t>
+      </w:r>
+    </w:p>
+    <w:p>
+      <w:pPr>
+        <w:pStyle w:val="berschrift3"/>
+      </w:pPr>
+      <w:bookmarkStart w:id="65" w:name="_Toc441486968"/>
+      <w:r>
+        <w:t>Implementation</w:t>
+      </w:r>
       <w:bookmarkEnd w:id="65"/>
     </w:p>
     <w:p>
       <w:r>
-        <w:t>An essential feature of</w:t>
-      </w:r>
-      <w:r>
-        <w:t xml:space="preserve"> the prototype application is the</w:t>
-      </w:r>
-      <w:r>
-        <w:t xml:space="preserve"> overlay indicators feature</w:t>
-      </w:r>
-      <w:r>
-        <w:t>. It enables two users, sharing a peer-to-peer connection, to assist each other through drawings on the other user’s screen.</w:t>
-      </w:r>
-      <w:r>
-        <w:t xml:space="preserve"> For now, it is possible to track the user’s movements on the canvas with the mouse or with the finger or stylus on handheld devices.</w:t>
+        <w:t>For the implementation of this feature two canvases on top of each other</w:t>
+      </w:r>
+      <w:r>
+        <w:t xml:space="preserve"> are used</w:t>
+      </w:r>
+      <w:r>
+        <w:t>. One canvas displays the current frame of the video element, which is bound to the media stream of the WebRTC connection. This first canvas is updated 24 times per second</w:t>
+      </w:r>
+      <w:r>
+        <w:t>, appearing as a constant video stream to the user’s eye</w:t>
+      </w:r>
+      <w:r>
+        <w:t xml:space="preserve">. The second canvas lies exactly on top of the first one, and is used to display the </w:t>
+      </w:r>
+      <w:r>
+        <w:t>overlay indicators</w:t>
+      </w:r>
+      <w:r>
+        <w:t xml:space="preserve"> of the remote user. </w:t>
+      </w:r>
+      <w:r>
+        <w:t>The reason for using t</w:t>
+      </w:r>
+      <w:r>
+        <w:t xml:space="preserve">wo canvases </w:t>
+      </w:r>
+      <w:r>
+        <w:t xml:space="preserve">is that </w:t>
+      </w:r>
+      <w:r>
+        <w:t>the first canvas must be cleared each time it displays the current frame of the video stream and</w:t>
+      </w:r>
+      <w:r>
+        <w:t xml:space="preserve">, </w:t>
+      </w:r>
+      <w:r>
+        <w:lastRenderedPageBreak/>
+        <w:t>consequently,</w:t>
+      </w:r>
+      <w:r>
+        <w:t xml:space="preserve"> the drawn path would also be </w:t>
+      </w:r>
+      <w:r>
+        <w:t>erased</w:t>
+      </w:r>
+      <w:r>
+        <w:t>.</w:t>
+      </w:r>
+      <w:r>
+        <w:t xml:space="preserve"> Therefore, it is necessary to use two canvases for the implementation of this feature.</w:t>
       </w:r>
     </w:p>
     <w:p>
       <w:pPr>
         <w:pStyle w:val="berschrift3"/>
       </w:pPr>
-      <w:bookmarkStart w:id="66" w:name="_Toc440900422"/>
-      <w:r>
-        <w:t>Implementation</w:t>
+      <w:bookmarkStart w:id="66" w:name="_Toc441486969"/>
+      <w:r>
+        <w:t>Mouse events</w:t>
       </w:r>
       <w:bookmarkEnd w:id="66"/>
     </w:p>
     <w:p>
       <w:r>
-        <w:t>For the implementation of this feature it was decided to use two canvases on top of each other. One canvas displays the current frame of the video element, which is bound to the media stream of the WebRTC connection. This first canvas is updated 24 times per second</w:t>
-      </w:r>
-      <w:r>
-        <w:t>, appearing as a constant video stream to the user’s eye</w:t>
-      </w:r>
-      <w:r>
-        <w:t xml:space="preserve">. The second canvas lies exactly on top of the first one, and is used to display the </w:t>
-      </w:r>
-      <w:r>
-        <w:t>overlay indicators</w:t>
-      </w:r>
-      <w:r>
-        <w:t xml:space="preserve"> of the remote user. </w:t>
-      </w:r>
-      <w:r>
-        <w:t>T</w:t>
-      </w:r>
-      <w:r>
-        <w:t xml:space="preserve">wo canvases </w:t>
-      </w:r>
-      <w:r>
-        <w:t xml:space="preserve">have to be used </w:t>
-      </w:r>
-      <w:r>
-        <w:t xml:space="preserve">in this case because the first canvas must be cleared each time it displays the current frame of the video </w:t>
-      </w:r>
-      <w:r>
-        <w:lastRenderedPageBreak/>
-        <w:t>stream and</w:t>
-      </w:r>
-      <w:r>
-        <w:t>, consequently,</w:t>
-      </w:r>
-      <w:r>
-        <w:t xml:space="preserve"> the drawn path would also be </w:t>
-      </w:r>
-      <w:r>
-        <w:t>erased</w:t>
-      </w:r>
-      <w:r>
-        <w:t>.</w:t>
-      </w:r>
-      <w:r>
-        <w:t xml:space="preserve"> Therefore, it is necessary to use two canvases for the implementation of this feature.</w:t>
-      </w:r>
-    </w:p>
-    <w:p>
-      <w:pPr>
-        <w:pStyle w:val="berschrift3"/>
-      </w:pPr>
-      <w:bookmarkStart w:id="67" w:name="_Toc440900423"/>
-      <w:r>
-        <w:t>Mouse events</w:t>
-      </w:r>
-      <w:bookmarkEnd w:id="67"/>
-    </w:p>
-    <w:p>
-      <w:r>
         <w:t>The difficult part of this feature was to track the user’s movement with the mouse on an HTML canvas element.</w:t>
       </w:r>
       <w:r>
@@ -9370,7 +9941,10 @@
         <w:t xml:space="preserve"> </w:t>
       </w:r>
       <w:r>
-        <w:t>Essentially, all that needs to be done is to draw a line from the previous touch point to the current touch point.</w:t>
+        <w:t>A</w:t>
+      </w:r>
+      <w:r>
+        <w:t>ll that needs to be done is to draw a line from the previous touch point to the current touch point.</w:t>
       </w:r>
     </w:p>
     <w:p>
@@ -9466,7 +10040,13 @@
     </w:p>
     <w:p>
       <w:r>
-        <w:t>In JavaScript, it is possible to add event listeners to DOM elements, for instance when the mouse moves over the element, when a mouse button is clicked on the element or when the mouse leaves the element. In order to achieve the desired drawing functionality, it is important to not only track the movement of the mouse over the element, but also track the state whether the left mouse button is currently being clicked or not.</w:t>
+        <w:t>In JavaScript, it is possible to add event listeners to DOM elements, for instance when the mouse moves over the element, when a mouse button is clicked on the element or when the mouse leaves the element. In order to achieve the desired drawing functionality, it is important to not only track the movement of the mouse over the element, but also</w:t>
+      </w:r>
+      <w:r>
+        <w:t xml:space="preserve"> to</w:t>
+      </w:r>
+      <w:r>
+        <w:t xml:space="preserve"> track the state whether the left mouse button is currently being clicked or not.</w:t>
       </w:r>
       <w:r>
         <w:t xml:space="preserve"> If that is the case, the code snippet from above gets executed each time the </w:t>
@@ -9485,15 +10065,21 @@
       <w:pPr>
         <w:pStyle w:val="berschrift3"/>
       </w:pPr>
-      <w:bookmarkStart w:id="68" w:name="_Toc440900424"/>
+      <w:bookmarkStart w:id="67" w:name="_Toc441486970"/>
       <w:r>
         <w:t>Touch events</w:t>
       </w:r>
-      <w:bookmarkEnd w:id="68"/>
-    </w:p>
-    <w:p>
-      <w:r>
-        <w:t xml:space="preserve">While the implementation of the support drawing feature with mouse events was not tremendously difficult, the solution did not immediately work on handheld devices like smartphones or tablets. This is due to the fact that they are operated with fingers and styluses instead of a mouse. </w:t>
+      <w:bookmarkEnd w:id="67"/>
+    </w:p>
+    <w:p>
+      <w:r>
+        <w:t>While the implementation of the support drawing feature with mouse events was not tremendously difficult, the solution did not immediately work on handheld devices</w:t>
+      </w:r>
+      <w:r>
+        <w:t xml:space="preserve"> such as</w:t>
+      </w:r>
+      <w:r>
+        <w:t xml:space="preserve"> smartphones or tablets. This is due to the fact that they are operated with fingers and styluses instead of a mouse. </w:t>
       </w:r>
       <w:r>
         <w:t>Some</w:t>
@@ -9583,11 +10169,11 @@
       <w:pPr>
         <w:pStyle w:val="berschrift3"/>
       </w:pPr>
-      <w:bookmarkStart w:id="69" w:name="_Toc440900425"/>
+      <w:bookmarkStart w:id="68" w:name="_Toc441486971"/>
       <w:r>
         <w:t>Data transfer</w:t>
       </w:r>
-      <w:bookmarkEnd w:id="69"/>
+      <w:bookmarkEnd w:id="68"/>
     </w:p>
     <w:p>
       <w:r>
@@ -9597,7 +10183,13 @@
         <w:t xml:space="preserve">the drawing path from one user to another, </w:t>
       </w:r>
       <w:r>
-        <w:t>the DataChannel component of WebRTC was used. As described in chapter 3.2.3 above, it supports the sending of arbitrary data directly from peer to peer, which exactly fulfills the requirements for the implementation of this feature.</w:t>
+        <w:t>the DataChannel component of We</w:t>
+      </w:r>
+      <w:r>
+        <w:t>bRTC was used. As described in C</w:t>
+      </w:r>
+      <w:r>
+        <w:t>hapter 3.2.3, it supports the sending of arbitrary data directly from peer to peer, which exactly fulfills the requirements for the implementation of this feature.</w:t>
       </w:r>
       <w:r>
         <w:t xml:space="preserve"> </w:t>
@@ -9605,7 +10197,13 @@
     </w:p>
     <w:p>
       <w:r>
-        <w:t xml:space="preserve">To send the drawing path to the remote peer, in addition to the track path method being called by the canvas event listeners, a message containing the path info is sent to the connected user. On the side of this other user, the same </w:t>
+        <w:t>To send the drawing path to the remote peer, in addition to the track path method being called by the canvas event listeners, a message containing the path info is sen</w:t>
+      </w:r>
+      <w:r>
+        <w:t>t to the connected user. T</w:t>
+      </w:r>
+      <w:r>
+        <w:t xml:space="preserve">he same </w:t>
       </w:r>
       <w:r>
         <w:rPr>
@@ -9614,28 +10212,46 @@
         <w:t>drawPath</w:t>
       </w:r>
       <w:r>
-        <w:t xml:space="preserve"> method is executed with the received information.</w:t>
+        <w:t xml:space="preserve"> method is executed with the received information</w:t>
+      </w:r>
+      <w:r>
+        <w:t xml:space="preserve"> in the other user’s application</w:t>
+      </w:r>
+      <w:r>
+        <w:t>.</w:t>
       </w:r>
     </w:p>
     <w:p>
       <w:pPr>
         <w:pStyle w:val="berschrift3"/>
       </w:pPr>
-      <w:bookmarkStart w:id="70" w:name="_Toc440900426"/>
+      <w:bookmarkStart w:id="69" w:name="_Toc441486972"/>
       <w:r>
         <w:t>Text chat</w:t>
       </w:r>
-      <w:bookmarkEnd w:id="70"/>
-    </w:p>
-    <w:p>
-      <w:r>
-        <w:t xml:space="preserve">In addition to the possibility to communicate via audio and video stream and send support drawings to another, it is also possible to send text messages </w:t>
+      <w:bookmarkEnd w:id="69"/>
+    </w:p>
+    <w:p>
+      <w:r>
+        <w:t xml:space="preserve">In addition to the possibility to communicate via audio and video stream and send support drawings to </w:t>
+      </w:r>
+      <w:r>
+        <w:t xml:space="preserve">one </w:t>
+      </w:r>
+      <w:r>
+        <w:t xml:space="preserve">another, it is also possible to send text messages </w:t>
       </w:r>
       <w:r>
         <w:t>to the connected peer, which are displayed next to the video stream.</w:t>
       </w:r>
       <w:r>
-        <w:t xml:space="preserve"> This is especially helpful in loud environments, where it is not possible to converse with somebody. Similar to the drawing path data transfer, the text chat also uses the DataChannel to send the text messages.</w:t>
+        <w:t xml:space="preserve"> This is especially helpful in loud environments, where it is not possible to </w:t>
+      </w:r>
+      <w:r>
+        <w:t>communicate</w:t>
+      </w:r>
+      <w:r>
+        <w:t xml:space="preserve"> with somebody. Similar to the drawing path data transfer, the text chat also uses the DataChannel to send the text messages.</w:t>
       </w:r>
     </w:p>
     <w:p>
@@ -9650,14 +10266,14 @@
       <w:pPr>
         <w:pStyle w:val="berschrift1"/>
       </w:pPr>
-      <w:bookmarkStart w:id="71" w:name="_Toc438987639"/>
-      <w:bookmarkStart w:id="72" w:name="_Toc440900427"/>
+      <w:bookmarkStart w:id="70" w:name="_Toc438987639"/>
+      <w:bookmarkStart w:id="71" w:name="_Toc441486973"/>
       <w:r>
         <w:lastRenderedPageBreak/>
         <w:t>Evaluation</w:t>
       </w:r>
+      <w:bookmarkEnd w:id="70"/>
       <w:bookmarkEnd w:id="71"/>
-      <w:bookmarkEnd w:id="72"/>
     </w:p>
     <w:p>
       <w:r>
@@ -9741,151 +10357,211 @@
       <w:pPr>
         <w:pStyle w:val="berschrift1"/>
       </w:pPr>
-      <w:bookmarkStart w:id="73" w:name="_Toc440900428"/>
+      <w:bookmarkStart w:id="72" w:name="_Toc441486974"/>
       <w:r>
         <w:lastRenderedPageBreak/>
         <w:t>Possible extensions</w:t>
       </w:r>
+      <w:bookmarkEnd w:id="72"/>
+    </w:p>
+    <w:p>
+      <w:r>
+        <w:t>At the time of writing, the prototype application is not suitable for use in a production environment. Several improvements and extensions would be necessary in order to remove the current limitations of the prototype.</w:t>
+      </w:r>
+      <w:r>
+        <w:t xml:space="preserve"> A few suggestions for possible enhancements </w:t>
+      </w:r>
+      <w:r>
+        <w:t xml:space="preserve">are therefore </w:t>
+      </w:r>
+      <w:r>
+        <w:t>outlined in the following chapter.</w:t>
+      </w:r>
+    </w:p>
+    <w:p>
+      <w:pPr>
+        <w:pStyle w:val="berschrift2"/>
+      </w:pPr>
+      <w:bookmarkStart w:id="73" w:name="_Toc441486975"/>
+      <w:r>
+        <w:t>Screenshots</w:t>
+      </w:r>
       <w:bookmarkEnd w:id="73"/>
     </w:p>
     <w:p>
       <w:r>
-        <w:t>At the time of writing, the prototype application is not suitable for use in a production environment. Several improvements and extensions would be necessary in order to remove the current limitations of the prototype.</w:t>
-      </w:r>
-      <w:r>
-        <w:t xml:space="preserve"> A few suggestions for possible enhancements will be outlined in the following chapter.</w:t>
+        <w:t xml:space="preserve">A simple, though useful improvement would be the option to save screenshots from the video chat session. Additionally, these screenshots could be also sent to the other </w:t>
+      </w:r>
+      <w:r>
+        <w:t xml:space="preserve">peer using </w:t>
+      </w:r>
+      <w:r>
+        <w:t>the web application.</w:t>
+      </w:r>
+      <w:r>
+        <w:t xml:space="preserve"> This functionality </w:t>
+      </w:r>
+      <w:r>
+        <w:t>could be used for the purpose of documentation or for easily assembling user guides for the repair of malfunctioning components.</w:t>
       </w:r>
     </w:p>
     <w:p>
       <w:pPr>
         <w:pStyle w:val="berschrift2"/>
       </w:pPr>
-      <w:bookmarkStart w:id="74" w:name="_Toc440900429"/>
-      <w:r>
-        <w:t>Screenshots</w:t>
+      <w:bookmarkStart w:id="74" w:name="_Toc441486976"/>
+      <w:r>
+        <w:t>User authentication</w:t>
       </w:r>
       <w:bookmarkEnd w:id="74"/>
     </w:p>
     <w:p>
       <w:r>
-        <w:t>A simple, though useful improvement would be the option to save screenshots from the video chat session. Additionally, these screenshots could be also sent to the other user via the web application.</w:t>
-      </w:r>
-      <w:r>
-        <w:t xml:space="preserve"> This functionality </w:t>
-      </w:r>
-      <w:r>
-        <w:t>could be used versatilely, for the purpose of documentation or for easily assembling user guides for the repair of malfunctioning components.</w:t>
+        <w:t xml:space="preserve">One substantial improvement to the application would be user authentication. </w:t>
+      </w:r>
+      <w:r>
+        <w:t xml:space="preserve">So far, users </w:t>
+      </w:r>
+      <w:r>
+        <w:t xml:space="preserve">have not been asked to </w:t>
+      </w:r>
+      <w:r>
+        <w:t xml:space="preserve">provide a password, anyone </w:t>
+      </w:r>
+      <w:r>
+        <w:t xml:space="preserve">was able to use </w:t>
+      </w:r>
+      <w:r>
+        <w:t xml:space="preserve">the application. While this is </w:t>
+      </w:r>
+      <w:r>
+        <w:t>satisfactory</w:t>
+      </w:r>
+      <w:r>
+        <w:t xml:space="preserve"> and in fact convenient during the development process, it is incongruous for live operation and raises </w:t>
+      </w:r>
+      <w:r>
+        <w:t xml:space="preserve">severe </w:t>
+      </w:r>
+      <w:r>
+        <w:t>security issues. One possibility to implement such a functionality without signif</w:t>
+      </w:r>
+      <w:r>
+        <w:t>i</w:t>
+      </w:r>
+      <w:r>
+        <w:t>cant effort would be to use OAuth, an open standard which „allows secure authorization in a simple and standard method“ (OAuth</w:t>
+      </w:r>
+      <w:r>
+        <w:t xml:space="preserve"> 2015</w:t>
+      </w:r>
+      <w:r>
+        <w:t xml:space="preserve">). With OAuth, users do not have to create a new account for using the application, but can instead use an existing account from popular </w:t>
+      </w:r>
+      <w:r>
+        <w:t xml:space="preserve">web </w:t>
+      </w:r>
+      <w:r>
+        <w:t xml:space="preserve">sites like Facebook or Twitter </w:t>
+      </w:r>
+      <w:r>
+        <w:t xml:space="preserve">for authentication </w:t>
+      </w:r>
+      <w:r>
+        <w:t>without giving away personal information about themselves.</w:t>
       </w:r>
     </w:p>
     <w:p>
       <w:pPr>
         <w:pStyle w:val="berschrift2"/>
       </w:pPr>
-      <w:bookmarkStart w:id="75" w:name="_Toc440900430"/>
-      <w:r>
-        <w:t>User authentication</w:t>
+      <w:bookmarkStart w:id="75" w:name="_Toc441486977"/>
+      <w:r>
+        <w:t>E-m</w:t>
+      </w:r>
+      <w:r>
+        <w:t>ail invitations</w:t>
       </w:r>
       <w:bookmarkEnd w:id="75"/>
     </w:p>
     <w:p>
       <w:r>
-        <w:t xml:space="preserve">One substantial improvement to the application would be user authentication. </w:t>
-      </w:r>
-      <w:r>
-        <w:t xml:space="preserve">So far, users are not required to provide a password, anyone can use the application. While this is fine and in fact convenient during the development process, it is incongruous for live operation and raises </w:t>
-      </w:r>
-      <w:r>
-        <w:t xml:space="preserve">severe </w:t>
-      </w:r>
-      <w:r>
-        <w:t>security issues. One possibility to implement such a functionality without signifcant effort would be to use OAuth, an open standard which „allows secure authorization in a simple and standard method“ (OAuth</w:t>
-      </w:r>
-      <w:r>
-        <w:t xml:space="preserve"> 2015</w:t>
-      </w:r>
-      <w:r>
-        <w:t xml:space="preserve">). With OAuth, users do not have to create a new account for using the application, but can instead use an existing account from popular </w:t>
-      </w:r>
-      <w:r>
-        <w:t xml:space="preserve">web </w:t>
-      </w:r>
-      <w:r>
-        <w:t xml:space="preserve">sites like Facebook or Twitter </w:t>
-      </w:r>
-      <w:r>
-        <w:t xml:space="preserve">for authentication </w:t>
-      </w:r>
-      <w:r>
-        <w:t>without giving away personal information about themselves.</w:t>
+        <w:t>At present, users can only call other users via the web inter</w:t>
+      </w:r>
+      <w:r>
+        <w:t>f</w:t>
+      </w:r>
+      <w:r>
+        <w:t xml:space="preserve">ace. Consequently, the called user must have the web page opened in order to be notified about the incoming call. One useful extension would be the possibility to invite other users to a session by entering their e-mail address. </w:t>
+      </w:r>
+      <w:r>
+        <w:t>On the management server, it would be necessary to implement some logic to generate a session</w:t>
+      </w:r>
+      <w:r>
+        <w:t xml:space="preserve"> ID</w:t>
+      </w:r>
+      <w:r>
+        <w:t xml:space="preserve">, save it along with other meta data about the session and send an e-mail with a clickable link </w:t>
+      </w:r>
+      <w:r>
+        <w:t xml:space="preserve">to the invited user </w:t>
+      </w:r>
+      <w:r>
+        <w:t xml:space="preserve">that leads </w:t>
+      </w:r>
+      <w:r>
+        <w:t xml:space="preserve">them </w:t>
+      </w:r>
+      <w:r>
+        <w:t>directly to chat session on the web page.</w:t>
       </w:r>
     </w:p>
     <w:p>
       <w:pPr>
         <w:pStyle w:val="berschrift2"/>
       </w:pPr>
-      <w:bookmarkStart w:id="76" w:name="_Toc440900431"/>
-      <w:r>
-        <w:t>E-m</w:t>
-      </w:r>
-      <w:r>
-        <w:t>ail invitations</w:t>
-      </w:r>
-      <w:bookmarkEnd w:id="76"/>
-    </w:p>
-    <w:p>
-      <w:r>
-        <w:t>At present, users can only call other users via the web inter</w:t>
-      </w:r>
-      <w:r>
-        <w:t>f</w:t>
-      </w:r>
-      <w:r>
-        <w:t xml:space="preserve">ace. Consequently, the called user must have the web page opened in order to be notified about the incoming call. One useful extension would be the possibility to invite other users to a session by entering their e-mail address. </w:t>
-      </w:r>
-      <w:r>
-        <w:t xml:space="preserve">On the management server, it would be necessary to implement some logic to generate a session id, save it along with other meta data about the session and send an e-mail with a clickable link </w:t>
-      </w:r>
-      <w:r>
-        <w:t xml:space="preserve">to the invited user </w:t>
-      </w:r>
-      <w:r>
-        <w:t xml:space="preserve">that leads </w:t>
-      </w:r>
-      <w:r>
-        <w:t xml:space="preserve">them </w:t>
-      </w:r>
-      <w:r>
-        <w:t>directly to chat session on the web page.</w:t>
-      </w:r>
-    </w:p>
-    <w:p>
-      <w:pPr>
-        <w:pStyle w:val="berschrift2"/>
-      </w:pPr>
-      <w:bookmarkStart w:id="77" w:name="_Toc440900432"/>
+      <w:bookmarkStart w:id="76" w:name="_Toc441486978"/>
       <w:r>
         <w:lastRenderedPageBreak/>
         <w:t>Cross-platform application</w:t>
       </w:r>
+      <w:bookmarkEnd w:id="76"/>
+    </w:p>
+    <w:p>
+      <w:r>
+        <w:t>So f</w:t>
+      </w:r>
+      <w:r>
+        <w:t>ar, the prototype application has</w:t>
+      </w:r>
+      <w:r>
+        <w:t xml:space="preserve"> only </w:t>
+      </w:r>
+      <w:r>
+        <w:t xml:space="preserve">been </w:t>
+      </w:r>
+      <w:r>
+        <w:t>working in web browsers. While this offers flexibility, it would be useful to have a native app, especially for smartphones. Native app development, however, brings the disadvantage of having to implement the same application logic on multiple platforms. An economic solution to this problem would be the development of a cross-platform app, with a framework</w:t>
+      </w:r>
+      <w:r>
+        <w:t xml:space="preserve"> such as</w:t>
+      </w:r>
+      <w:r>
+        <w:t xml:space="preserve"> Apache Cordova.</w:t>
+      </w:r>
+    </w:p>
+    <w:p>
+      <w:pPr>
+        <w:pStyle w:val="berschrift2"/>
+      </w:pPr>
+      <w:bookmarkStart w:id="77" w:name="_Toc441486979"/>
+      <w:r>
+        <w:t>Sessions with more than two users</w:t>
+      </w:r>
       <w:bookmarkEnd w:id="77"/>
     </w:p>
     <w:p>
       <w:r>
-        <w:t>So far, the prototype application is only working in web browsers. While this offers flexibility, it would be useful to have a native app, especially for smartphones. Native app development, however, brings the disadvantage of having to implement the same application logic on multiple platforms. An economic solution to this problem would be the development of a cross-platform app, with a framework like Apache Cordova.</w:t>
-      </w:r>
-    </w:p>
-    <w:p>
-      <w:pPr>
-        <w:pStyle w:val="berschrift2"/>
-      </w:pPr>
-      <w:bookmarkStart w:id="78" w:name="_Toc440900433"/>
-      <w:r>
-        <w:t>Sessions with more than two users</w:t>
-      </w:r>
-      <w:bookmarkEnd w:id="78"/>
-    </w:p>
-    <w:p>
-      <w:r>
         <w:t xml:space="preserve">While there can technically be an infinite number of chats running simultaneously, the number of conversational partners per chat is limited to two. This is due to the fact that WebRTC does not natively support multi-user chats. </w:t>
       </w:r>
       <w:r>
@@ -9901,10 +10577,16 @@
         <w:t>n-source plugin like Janus (2016</w:t>
       </w:r>
       <w:r>
-        <w:t>) that performs this task,</w:t>
-      </w:r>
-      <w:r>
-        <w:t xml:space="preserve"> altough this would introduce a vast number of external plugins and dependencies to the application.</w:t>
+        <w:t xml:space="preserve">) that performs this task. However, </w:t>
+      </w:r>
+      <w:r>
+        <w:t>this would introduce a vast number of external plugins and dependencies</w:t>
+      </w:r>
+      <w:r>
+        <w:t xml:space="preserve"> to the application, making </w:t>
+      </w:r>
+      <w:r>
+        <w:t>it substantially more difficult to maintain and extend.</w:t>
       </w:r>
     </w:p>
     <w:p>
@@ -9919,14 +10601,14 @@
       <w:pPr>
         <w:pStyle w:val="berschrift1"/>
       </w:pPr>
-      <w:bookmarkStart w:id="79" w:name="_Toc438987640"/>
-      <w:bookmarkStart w:id="80" w:name="_Toc440900434"/>
+      <w:bookmarkStart w:id="78" w:name="_Toc438987640"/>
+      <w:bookmarkStart w:id="79" w:name="_Toc441486980"/>
       <w:r>
         <w:lastRenderedPageBreak/>
         <w:t>Conclusion</w:t>
       </w:r>
+      <w:bookmarkEnd w:id="78"/>
       <w:bookmarkEnd w:id="79"/>
-      <w:bookmarkEnd w:id="80"/>
     </w:p>
     <w:p/>
     <w:p>
@@ -9941,12 +10623,12 @@
       <w:pPr>
         <w:pStyle w:val="berschriftohneNummerierung"/>
       </w:pPr>
-      <w:bookmarkStart w:id="81" w:name="_Toc440900435"/>
+      <w:bookmarkStart w:id="80" w:name="_Toc441486981"/>
       <w:r>
         <w:lastRenderedPageBreak/>
         <w:t>List of figures</w:t>
       </w:r>
-      <w:bookmarkEnd w:id="81"/>
+      <w:bookmarkEnd w:id="80"/>
     </w:p>
     <w:p>
       <w:pPr>
@@ -9975,7 +10657,16 @@
             <w:rStyle w:val="Hyperlink"/>
             <w:noProof/>
           </w:rPr>
-          <w:t>Figure 1: Overall WebRTC architecture</w:t>
+          <w:t>Figure 1: Overall WebRTC archite</w:t>
+        </w:r>
+        <w:bookmarkStart w:id="81" w:name="_GoBack"/>
+        <w:bookmarkEnd w:id="81"/>
+        <w:r>
+          <w:rPr>
+            <w:rStyle w:val="Hyperlink"/>
+            <w:noProof/>
+          </w:rPr>
+          <w:t>cture</w:t>
         </w:r>
         <w:r>
           <w:rPr>
@@ -10257,7 +10948,7 @@
       <w:pPr>
         <w:pStyle w:val="berschriftohneNummerierung"/>
       </w:pPr>
-      <w:bookmarkStart w:id="82" w:name="_Toc440900436"/>
+      <w:bookmarkStart w:id="82" w:name="_Toc441486982"/>
       <w:r>
         <w:lastRenderedPageBreak/>
         <w:t xml:space="preserve">List of </w:t>
@@ -10585,7 +11276,7 @@
       <w:pPr>
         <w:pStyle w:val="berschriftohneNummerierung"/>
       </w:pPr>
-      <w:bookmarkStart w:id="83" w:name="_Toc440900437"/>
+      <w:bookmarkStart w:id="83" w:name="_Toc441486983"/>
       <w:r>
         <w:lastRenderedPageBreak/>
         <w:t>Bibliography</w:t>
@@ -11200,15 +11891,7 @@
         <w:t xml:space="preserve">, </w:t>
       </w:r>
       <w:r>
-        <w:t xml:space="preserve">1st </w:t>
-      </w:r>
-      <w:proofErr w:type="gramStart"/>
-      <w:r>
-        <w:t>edn.,</w:t>
-      </w:r>
-      <w:proofErr w:type="gramEnd"/>
-      <w:r>
-        <w:t xml:space="preserve"> </w:t>
+        <w:t xml:space="preserve">1st edn., </w:t>
       </w:r>
       <w:r>
         <w:t>O’Reilly, Sebastopol.</w:t>
@@ -11295,18 +11978,10 @@
         <w:jc w:val="left"/>
       </w:pPr>
       <w:r>
-        <w:t>Skype, computer software 2016. Available from :</w:t>
-      </w:r>
-      <w:proofErr w:type="gramStart"/>
-      <w:r>
-        <w:t>&lt;</w:t>
-      </w:r>
-      <w:r>
-        <w:t>http</w:t>
-      </w:r>
-      <w:proofErr w:type="gramEnd"/>
-      <w:r>
-        <w:t>://www.skype.com/en/</w:t>
+        <w:t>Skype, computer software 2016. Available from :&lt;</w:t>
+      </w:r>
+      <w:r>
+        <w:t>http://www.skype.com/en/</w:t>
       </w:r>
       <w:r>
         <w:t>&gt;. [11 January 2016]</w:t>
@@ -11542,7 +12217,7 @@
         <w:noProof/>
         <w:lang w:val="de-DE"/>
       </w:rPr>
-      <w:t>17</w:t>
+      <w:t>37</w:t>
     </w:r>
     <w:r>
       <w:fldChar w:fldCharType="end"/>
@@ -12480,10 +13155,11 @@
     <w:basedOn w:val="Standard"/>
     <w:link w:val="CodeZchn"/>
     <w:qFormat/>
-    <w:rsid w:val="00E12442"/>
+    <w:rsid w:val="00E4744F"/>
     <w:pPr>
       <w:ind w:left="284"/>
       <w:contextualSpacing/>
+      <w:jc w:val="left"/>
     </w:pPr>
     <w:rPr>
       <w:rFonts w:ascii="Lucida Console" w:hAnsi="Lucida Console"/>
@@ -12495,7 +13171,7 @@
     <w:name w:val="Code Zchn"/>
     <w:basedOn w:val="Absatz-Standardschriftart"/>
     <w:link w:val="Code"/>
-    <w:rsid w:val="00E12442"/>
+    <w:rsid w:val="00E4744F"/>
     <w:rPr>
       <w:rFonts w:ascii="Lucida Console" w:hAnsi="Lucida Console"/>
       <w:sz w:val="18"/>
@@ -13292,10 +13968,11 @@
     <w:basedOn w:val="Standard"/>
     <w:link w:val="CodeZchn"/>
     <w:qFormat/>
-    <w:rsid w:val="00E12442"/>
+    <w:rsid w:val="00E4744F"/>
     <w:pPr>
       <w:ind w:left="284"/>
       <w:contextualSpacing/>
+      <w:jc w:val="left"/>
     </w:pPr>
     <w:rPr>
       <w:rFonts w:ascii="Lucida Console" w:hAnsi="Lucida Console"/>
@@ -13307,7 +13984,7 @@
     <w:name w:val="Code Zchn"/>
     <w:basedOn w:val="Absatz-Standardschriftart"/>
     <w:link w:val="Code"/>
-    <w:rsid w:val="00E12442"/>
+    <w:rsid w:val="00E4744F"/>
     <w:rPr>
       <w:rFonts w:ascii="Lucida Console" w:hAnsi="Lucida Console"/>
       <w:sz w:val="18"/>
@@ -13607,7 +14284,7 @@
 </file>
 
 <file path=customXml/itemProps1.xml><?xml version="1.0" encoding="utf-8"?>
-<ds:datastoreItem xmlns:ds="http://schemas.openxmlformats.org/officeDocument/2006/customXml" ds:itemID="{0E42C8B8-A98B-485C-B6E9-C2F30A5F475C}">
+<ds:datastoreItem xmlns:ds="http://schemas.openxmlformats.org/officeDocument/2006/customXml" ds:itemID="{155AD1A9-8AC5-48AF-B50F-B2E01C028BE6}">
   <ds:schemaRefs>
     <ds:schemaRef ds:uri="http://schemas.openxmlformats.org/officeDocument/2006/bibliography"/>
   </ds:schemaRefs>

</xml_diff>

<commit_message>
Changed software references to in-page footnotes
</commit_message>
<xml_diff>
--- a/thesis/BA1_WebRTC.docx
+++ b/thesis/BA1_WebRTC.docx
@@ -6,6 +6,8 @@
       <w:pPr>
         <w:jc w:val="center"/>
       </w:pPr>
+      <w:bookmarkStart w:id="0" w:name="_GoBack"/>
+      <w:bookmarkEnd w:id="0"/>
     </w:p>
     <w:p>
       <w:pPr>
@@ -319,7 +321,7 @@
       <w:r>
         <w:fldChar w:fldCharType="separate"/>
       </w:r>
-      <w:hyperlink w:anchor="_Toc441486915" w:history="1">
+      <w:hyperlink w:anchor="_Toc441508269" w:history="1">
         <w:r>
           <w:rPr>
             <w:rStyle w:val="Hyperlink"/>
@@ -346,7 +348,7 @@
             <w:noProof/>
             <w:webHidden/>
           </w:rPr>
-          <w:instrText xml:space="preserve"> PAGEREF _Toc441486915 \h </w:instrText>
+          <w:instrText xml:space="preserve"> PAGEREF _Toc441508269 \h </w:instrText>
         </w:r>
         <w:r>
           <w:rPr>
@@ -390,7 +392,7 @@
           <w:lang w:eastAsia="de-AT"/>
         </w:rPr>
       </w:pPr>
-      <w:hyperlink w:anchor="_Toc441486916" w:history="1">
+      <w:hyperlink w:anchor="_Toc441508270" w:history="1">
         <w:r>
           <w:rPr>
             <w:rStyle w:val="Hyperlink"/>
@@ -432,7 +434,7 @@
             <w:noProof/>
             <w:webHidden/>
           </w:rPr>
-          <w:instrText xml:space="preserve"> PAGEREF _Toc441486916 \h </w:instrText>
+          <w:instrText xml:space="preserve"> PAGEREF _Toc441508270 \h </w:instrText>
         </w:r>
         <w:r>
           <w:rPr>
@@ -476,7 +478,7 @@
           <w:lang w:eastAsia="de-AT"/>
         </w:rPr>
       </w:pPr>
-      <w:hyperlink w:anchor="_Toc441486917" w:history="1">
+      <w:hyperlink w:anchor="_Toc441508271" w:history="1">
         <w:r>
           <w:rPr>
             <w:rStyle w:val="Hyperlink"/>
@@ -518,7 +520,7 @@
             <w:noProof/>
             <w:webHidden/>
           </w:rPr>
-          <w:instrText xml:space="preserve"> PAGEREF _Toc441486917 \h </w:instrText>
+          <w:instrText xml:space="preserve"> PAGEREF _Toc441508271 \h </w:instrText>
         </w:r>
         <w:r>
           <w:rPr>
@@ -562,7 +564,7 @@
           <w:lang w:eastAsia="de-AT"/>
         </w:rPr>
       </w:pPr>
-      <w:hyperlink w:anchor="_Toc441486918" w:history="1">
+      <w:hyperlink w:anchor="_Toc441508272" w:history="1">
         <w:r>
           <w:rPr>
             <w:rStyle w:val="Hyperlink"/>
@@ -604,7 +606,7 @@
             <w:noProof/>
             <w:webHidden/>
           </w:rPr>
-          <w:instrText xml:space="preserve"> PAGEREF _Toc441486918 \h </w:instrText>
+          <w:instrText xml:space="preserve"> PAGEREF _Toc441508272 \h </w:instrText>
         </w:r>
         <w:r>
           <w:rPr>
@@ -648,7 +650,7 @@
           <w:lang w:eastAsia="de-AT"/>
         </w:rPr>
       </w:pPr>
-      <w:hyperlink w:anchor="_Toc441486919" w:history="1">
+      <w:hyperlink w:anchor="_Toc441508273" w:history="1">
         <w:r>
           <w:rPr>
             <w:rStyle w:val="Hyperlink"/>
@@ -690,7 +692,7 @@
             <w:noProof/>
             <w:webHidden/>
           </w:rPr>
-          <w:instrText xml:space="preserve"> PAGEREF _Toc441486919 \h </w:instrText>
+          <w:instrText xml:space="preserve"> PAGEREF _Toc441508273 \h </w:instrText>
         </w:r>
         <w:r>
           <w:rPr>
@@ -732,7 +734,7 @@
           <w:noProof/>
         </w:rPr>
       </w:pPr>
-      <w:hyperlink w:anchor="_Toc441486920" w:history="1">
+      <w:hyperlink w:anchor="_Toc441508274" w:history="1">
         <w:r>
           <w:rPr>
             <w:rStyle w:val="Hyperlink"/>
@@ -772,7 +774,7 @@
             <w:noProof/>
             <w:webHidden/>
           </w:rPr>
-          <w:instrText xml:space="preserve"> PAGEREF _Toc441486920 \h </w:instrText>
+          <w:instrText xml:space="preserve"> PAGEREF _Toc441508274 \h </w:instrText>
         </w:r>
         <w:r>
           <w:rPr>
@@ -814,7 +816,7 @@
           <w:noProof/>
         </w:rPr>
       </w:pPr>
-      <w:hyperlink w:anchor="_Toc441486921" w:history="1">
+      <w:hyperlink w:anchor="_Toc441508275" w:history="1">
         <w:r>
           <w:rPr>
             <w:rStyle w:val="Hyperlink"/>
@@ -854,7 +856,7 @@
             <w:noProof/>
             <w:webHidden/>
           </w:rPr>
-          <w:instrText xml:space="preserve"> PAGEREF _Toc441486921 \h </w:instrText>
+          <w:instrText xml:space="preserve"> PAGEREF _Toc441508275 \h </w:instrText>
         </w:r>
         <w:r>
           <w:rPr>
@@ -896,7 +898,7 @@
           <w:noProof/>
         </w:rPr>
       </w:pPr>
-      <w:hyperlink w:anchor="_Toc441486922" w:history="1">
+      <w:hyperlink w:anchor="_Toc441508276" w:history="1">
         <w:r>
           <w:rPr>
             <w:rStyle w:val="Hyperlink"/>
@@ -936,7 +938,7 @@
             <w:noProof/>
             <w:webHidden/>
           </w:rPr>
-          <w:instrText xml:space="preserve"> PAGEREF _Toc441486922 \h </w:instrText>
+          <w:instrText xml:space="preserve"> PAGEREF _Toc441508276 \h </w:instrText>
         </w:r>
         <w:r>
           <w:rPr>
@@ -978,7 +980,7 @@
           <w:noProof/>
         </w:rPr>
       </w:pPr>
-      <w:hyperlink w:anchor="_Toc441486923" w:history="1">
+      <w:hyperlink w:anchor="_Toc441508277" w:history="1">
         <w:r>
           <w:rPr>
             <w:rStyle w:val="Hyperlink"/>
@@ -1018,7 +1020,7 @@
             <w:noProof/>
             <w:webHidden/>
           </w:rPr>
-          <w:instrText xml:space="preserve"> PAGEREF _Toc441486923 \h </w:instrText>
+          <w:instrText xml:space="preserve"> PAGEREF _Toc441508277 \h </w:instrText>
         </w:r>
         <w:r>
           <w:rPr>
@@ -1062,7 +1064,7 @@
           <w:lang w:eastAsia="de-AT"/>
         </w:rPr>
       </w:pPr>
-      <w:hyperlink w:anchor="_Toc441486924" w:history="1">
+      <w:hyperlink w:anchor="_Toc441508278" w:history="1">
         <w:r>
           <w:rPr>
             <w:rStyle w:val="Hyperlink"/>
@@ -1104,7 +1106,7 @@
             <w:noProof/>
             <w:webHidden/>
           </w:rPr>
-          <w:instrText xml:space="preserve"> PAGEREF _Toc441486924 \h </w:instrText>
+          <w:instrText xml:space="preserve"> PAGEREF _Toc441508278 \h </w:instrText>
         </w:r>
         <w:r>
           <w:rPr>
@@ -1146,7 +1148,7 @@
           <w:noProof/>
         </w:rPr>
       </w:pPr>
-      <w:hyperlink w:anchor="_Toc441486925" w:history="1">
+      <w:hyperlink w:anchor="_Toc441508279" w:history="1">
         <w:r>
           <w:rPr>
             <w:rStyle w:val="Hyperlink"/>
@@ -1186,7 +1188,7 @@
             <w:noProof/>
             <w:webHidden/>
           </w:rPr>
-          <w:instrText xml:space="preserve"> PAGEREF _Toc441486925 \h </w:instrText>
+          <w:instrText xml:space="preserve"> PAGEREF _Toc441508279 \h </w:instrText>
         </w:r>
         <w:r>
           <w:rPr>
@@ -1228,7 +1230,7 @@
           <w:noProof/>
         </w:rPr>
       </w:pPr>
-      <w:hyperlink w:anchor="_Toc441486926" w:history="1">
+      <w:hyperlink w:anchor="_Toc441508280" w:history="1">
         <w:r>
           <w:rPr>
             <w:rStyle w:val="Hyperlink"/>
@@ -1268,7 +1270,7 @@
             <w:noProof/>
             <w:webHidden/>
           </w:rPr>
-          <w:instrText xml:space="preserve"> PAGEREF _Toc441486926 \h </w:instrText>
+          <w:instrText xml:space="preserve"> PAGEREF _Toc441508280 \h </w:instrText>
         </w:r>
         <w:r>
           <w:rPr>
@@ -1312,7 +1314,7 @@
           <w:lang w:eastAsia="de-AT"/>
         </w:rPr>
       </w:pPr>
-      <w:hyperlink w:anchor="_Toc441486927" w:history="1">
+      <w:hyperlink w:anchor="_Toc441508281" w:history="1">
         <w:r>
           <w:rPr>
             <w:rStyle w:val="Hyperlink"/>
@@ -1354,7 +1356,7 @@
             <w:noProof/>
             <w:webHidden/>
           </w:rPr>
-          <w:instrText xml:space="preserve"> PAGEREF _Toc441486927 \h </w:instrText>
+          <w:instrText xml:space="preserve"> PAGEREF _Toc441508281 \h </w:instrText>
         </w:r>
         <w:r>
           <w:rPr>
@@ -1396,7 +1398,7 @@
           <w:noProof/>
         </w:rPr>
       </w:pPr>
-      <w:hyperlink w:anchor="_Toc441486928" w:history="1">
+      <w:hyperlink w:anchor="_Toc441508282" w:history="1">
         <w:r>
           <w:rPr>
             <w:rStyle w:val="Hyperlink"/>
@@ -1436,7 +1438,7 @@
             <w:noProof/>
             <w:webHidden/>
           </w:rPr>
-          <w:instrText xml:space="preserve"> PAGEREF _Toc441486928 \h </w:instrText>
+          <w:instrText xml:space="preserve"> PAGEREF _Toc441508282 \h </w:instrText>
         </w:r>
         <w:r>
           <w:rPr>
@@ -1478,7 +1480,7 @@
           <w:noProof/>
         </w:rPr>
       </w:pPr>
-      <w:hyperlink w:anchor="_Toc441486929" w:history="1">
+      <w:hyperlink w:anchor="_Toc441508283" w:history="1">
         <w:r>
           <w:rPr>
             <w:rStyle w:val="Hyperlink"/>
@@ -1518,7 +1520,7 @@
             <w:noProof/>
             <w:webHidden/>
           </w:rPr>
-          <w:instrText xml:space="preserve"> PAGEREF _Toc441486929 \h </w:instrText>
+          <w:instrText xml:space="preserve"> PAGEREF _Toc441508283 \h </w:instrText>
         </w:r>
         <w:r>
           <w:rPr>
@@ -1562,7 +1564,7 @@
           <w:lang w:eastAsia="de-AT"/>
         </w:rPr>
       </w:pPr>
-      <w:hyperlink w:anchor="_Toc441486930" w:history="1">
+      <w:hyperlink w:anchor="_Toc441508284" w:history="1">
         <w:r>
           <w:rPr>
             <w:rStyle w:val="Hyperlink"/>
@@ -1604,7 +1606,7 @@
             <w:noProof/>
             <w:webHidden/>
           </w:rPr>
-          <w:instrText xml:space="preserve"> PAGEREF _Toc441486930 \h </w:instrText>
+          <w:instrText xml:space="preserve"> PAGEREF _Toc441508284 \h </w:instrText>
         </w:r>
         <w:r>
           <w:rPr>
@@ -1646,7 +1648,7 @@
           <w:noProof/>
         </w:rPr>
       </w:pPr>
-      <w:hyperlink w:anchor="_Toc441486931" w:history="1">
+      <w:hyperlink w:anchor="_Toc441508285" w:history="1">
         <w:r>
           <w:rPr>
             <w:rStyle w:val="Hyperlink"/>
@@ -1686,7 +1688,7 @@
             <w:noProof/>
             <w:webHidden/>
           </w:rPr>
-          <w:instrText xml:space="preserve"> PAGEREF _Toc441486931 \h </w:instrText>
+          <w:instrText xml:space="preserve"> PAGEREF _Toc441508285 \h </w:instrText>
         </w:r>
         <w:r>
           <w:rPr>
@@ -1728,7 +1730,7 @@
           <w:noProof/>
         </w:rPr>
       </w:pPr>
-      <w:hyperlink w:anchor="_Toc441486932" w:history="1">
+      <w:hyperlink w:anchor="_Toc441508286" w:history="1">
         <w:r>
           <w:rPr>
             <w:rStyle w:val="Hyperlink"/>
@@ -1768,7 +1770,7 @@
             <w:noProof/>
             <w:webHidden/>
           </w:rPr>
-          <w:instrText xml:space="preserve"> PAGEREF _Toc441486932 \h </w:instrText>
+          <w:instrText xml:space="preserve"> PAGEREF _Toc441508286 \h </w:instrText>
         </w:r>
         <w:r>
           <w:rPr>
@@ -1812,7 +1814,7 @@
           <w:lang w:eastAsia="de-AT"/>
         </w:rPr>
       </w:pPr>
-      <w:hyperlink w:anchor="_Toc441486933" w:history="1">
+      <w:hyperlink w:anchor="_Toc441508287" w:history="1">
         <w:r>
           <w:rPr>
             <w:rStyle w:val="Hyperlink"/>
@@ -1854,7 +1856,7 @@
             <w:noProof/>
             <w:webHidden/>
           </w:rPr>
-          <w:instrText xml:space="preserve"> PAGEREF _Toc441486933 \h </w:instrText>
+          <w:instrText xml:space="preserve"> PAGEREF _Toc441508287 \h </w:instrText>
         </w:r>
         <w:r>
           <w:rPr>
@@ -1896,7 +1898,7 @@
           <w:noProof/>
         </w:rPr>
       </w:pPr>
-      <w:hyperlink w:anchor="_Toc441486934" w:history="1">
+      <w:hyperlink w:anchor="_Toc441508288" w:history="1">
         <w:r>
           <w:rPr>
             <w:rStyle w:val="Hyperlink"/>
@@ -1936,7 +1938,7 @@
             <w:noProof/>
             <w:webHidden/>
           </w:rPr>
-          <w:instrText xml:space="preserve"> PAGEREF _Toc441486934 \h </w:instrText>
+          <w:instrText xml:space="preserve"> PAGEREF _Toc441508288 \h </w:instrText>
         </w:r>
         <w:r>
           <w:rPr>
@@ -1978,7 +1980,7 @@
           <w:noProof/>
         </w:rPr>
       </w:pPr>
-      <w:hyperlink w:anchor="_Toc441486935" w:history="1">
+      <w:hyperlink w:anchor="_Toc441508289" w:history="1">
         <w:r>
           <w:rPr>
             <w:rStyle w:val="Hyperlink"/>
@@ -2018,7 +2020,7 @@
             <w:noProof/>
             <w:webHidden/>
           </w:rPr>
-          <w:instrText xml:space="preserve"> PAGEREF _Toc441486935 \h </w:instrText>
+          <w:instrText xml:space="preserve"> PAGEREF _Toc441508289 \h </w:instrText>
         </w:r>
         <w:r>
           <w:rPr>
@@ -2060,7 +2062,7 @@
           <w:noProof/>
         </w:rPr>
       </w:pPr>
-      <w:hyperlink w:anchor="_Toc441486936" w:history="1">
+      <w:hyperlink w:anchor="_Toc441508290" w:history="1">
         <w:r>
           <w:rPr>
             <w:rStyle w:val="Hyperlink"/>
@@ -2100,7 +2102,7 @@
             <w:noProof/>
             <w:webHidden/>
           </w:rPr>
-          <w:instrText xml:space="preserve"> PAGEREF _Toc441486936 \h </w:instrText>
+          <w:instrText xml:space="preserve"> PAGEREF _Toc441508290 \h </w:instrText>
         </w:r>
         <w:r>
           <w:rPr>
@@ -2144,7 +2146,7 @@
           <w:lang w:eastAsia="de-AT"/>
         </w:rPr>
       </w:pPr>
-      <w:hyperlink w:anchor="_Toc441486937" w:history="1">
+      <w:hyperlink w:anchor="_Toc441508291" w:history="1">
         <w:r>
           <w:rPr>
             <w:rStyle w:val="Hyperlink"/>
@@ -2186,7 +2188,7 @@
             <w:noProof/>
             <w:webHidden/>
           </w:rPr>
-          <w:instrText xml:space="preserve"> PAGEREF _Toc441486937 \h </w:instrText>
+          <w:instrText xml:space="preserve"> PAGEREF _Toc441508291 \h </w:instrText>
         </w:r>
         <w:r>
           <w:rPr>
@@ -2230,7 +2232,7 @@
           <w:lang w:eastAsia="de-AT"/>
         </w:rPr>
       </w:pPr>
-      <w:hyperlink w:anchor="_Toc441486938" w:history="1">
+      <w:hyperlink w:anchor="_Toc441508292" w:history="1">
         <w:r>
           <w:rPr>
             <w:rStyle w:val="Hyperlink"/>
@@ -2272,7 +2274,7 @@
             <w:noProof/>
             <w:webHidden/>
           </w:rPr>
-          <w:instrText xml:space="preserve"> PAGEREF _Toc441486938 \h </w:instrText>
+          <w:instrText xml:space="preserve"> PAGEREF _Toc441508292 \h </w:instrText>
         </w:r>
         <w:r>
           <w:rPr>
@@ -2316,7 +2318,7 @@
           <w:lang w:eastAsia="de-AT"/>
         </w:rPr>
       </w:pPr>
-      <w:hyperlink w:anchor="_Toc441486939" w:history="1">
+      <w:hyperlink w:anchor="_Toc441508293" w:history="1">
         <w:r>
           <w:rPr>
             <w:rStyle w:val="Hyperlink"/>
@@ -2358,7 +2360,7 @@
             <w:noProof/>
             <w:webHidden/>
           </w:rPr>
-          <w:instrText xml:space="preserve"> PAGEREF _Toc441486939 \h </w:instrText>
+          <w:instrText xml:space="preserve"> PAGEREF _Toc441508293 \h </w:instrText>
         </w:r>
         <w:r>
           <w:rPr>
@@ -2400,7 +2402,7 @@
           <w:noProof/>
         </w:rPr>
       </w:pPr>
-      <w:hyperlink w:anchor="_Toc441486940" w:history="1">
+      <w:hyperlink w:anchor="_Toc441508294" w:history="1">
         <w:r>
           <w:rPr>
             <w:rStyle w:val="Hyperlink"/>
@@ -2440,7 +2442,7 @@
             <w:noProof/>
             <w:webHidden/>
           </w:rPr>
-          <w:instrText xml:space="preserve"> PAGEREF _Toc441486940 \h </w:instrText>
+          <w:instrText xml:space="preserve"> PAGEREF _Toc441508294 \h </w:instrText>
         </w:r>
         <w:r>
           <w:rPr>
@@ -2482,7 +2484,7 @@
           <w:noProof/>
         </w:rPr>
       </w:pPr>
-      <w:hyperlink w:anchor="_Toc441486941" w:history="1">
+      <w:hyperlink w:anchor="_Toc441508295" w:history="1">
         <w:r>
           <w:rPr>
             <w:rStyle w:val="Hyperlink"/>
@@ -2522,7 +2524,7 @@
             <w:noProof/>
             <w:webHidden/>
           </w:rPr>
-          <w:instrText xml:space="preserve"> PAGEREF _Toc441486941 \h </w:instrText>
+          <w:instrText xml:space="preserve"> PAGEREF _Toc441508295 \h </w:instrText>
         </w:r>
         <w:r>
           <w:rPr>
@@ -2564,7 +2566,7 @@
           <w:noProof/>
         </w:rPr>
       </w:pPr>
-      <w:hyperlink w:anchor="_Toc441486942" w:history="1">
+      <w:hyperlink w:anchor="_Toc441508296" w:history="1">
         <w:r>
           <w:rPr>
             <w:rStyle w:val="Hyperlink"/>
@@ -2604,7 +2606,7 @@
             <w:noProof/>
             <w:webHidden/>
           </w:rPr>
-          <w:instrText xml:space="preserve"> PAGEREF _Toc441486942 \h </w:instrText>
+          <w:instrText xml:space="preserve"> PAGEREF _Toc441508296 \h </w:instrText>
         </w:r>
         <w:r>
           <w:rPr>
@@ -2646,7 +2648,7 @@
           <w:noProof/>
         </w:rPr>
       </w:pPr>
-      <w:hyperlink w:anchor="_Toc441486943" w:history="1">
+      <w:hyperlink w:anchor="_Toc441508297" w:history="1">
         <w:r>
           <w:rPr>
             <w:rStyle w:val="Hyperlink"/>
@@ -2686,7 +2688,7 @@
             <w:noProof/>
             <w:webHidden/>
           </w:rPr>
-          <w:instrText xml:space="preserve"> PAGEREF _Toc441486943 \h </w:instrText>
+          <w:instrText xml:space="preserve"> PAGEREF _Toc441508297 \h </w:instrText>
         </w:r>
         <w:r>
           <w:rPr>
@@ -2728,7 +2730,7 @@
           <w:noProof/>
         </w:rPr>
       </w:pPr>
-      <w:hyperlink w:anchor="_Toc441486944" w:history="1">
+      <w:hyperlink w:anchor="_Toc441508298" w:history="1">
         <w:r>
           <w:rPr>
             <w:rStyle w:val="Hyperlink"/>
@@ -2768,7 +2770,7 @@
             <w:noProof/>
             <w:webHidden/>
           </w:rPr>
-          <w:instrText xml:space="preserve"> PAGEREF _Toc441486944 \h </w:instrText>
+          <w:instrText xml:space="preserve"> PAGEREF _Toc441508298 \h </w:instrText>
         </w:r>
         <w:r>
           <w:rPr>
@@ -2810,7 +2812,7 @@
           <w:noProof/>
         </w:rPr>
       </w:pPr>
-      <w:hyperlink w:anchor="_Toc441486945" w:history="1">
+      <w:hyperlink w:anchor="_Toc441508299" w:history="1">
         <w:r>
           <w:rPr>
             <w:rStyle w:val="Hyperlink"/>
@@ -2850,7 +2852,7 @@
             <w:noProof/>
             <w:webHidden/>
           </w:rPr>
-          <w:instrText xml:space="preserve"> PAGEREF _Toc441486945 \h </w:instrText>
+          <w:instrText xml:space="preserve"> PAGEREF _Toc441508299 \h </w:instrText>
         </w:r>
         <w:r>
           <w:rPr>
@@ -2894,7 +2896,7 @@
           <w:lang w:eastAsia="de-AT"/>
         </w:rPr>
       </w:pPr>
-      <w:hyperlink w:anchor="_Toc441486946" w:history="1">
+      <w:hyperlink w:anchor="_Toc441508300" w:history="1">
         <w:r>
           <w:rPr>
             <w:rStyle w:val="Hyperlink"/>
@@ -2936,7 +2938,7 @@
             <w:noProof/>
             <w:webHidden/>
           </w:rPr>
-          <w:instrText xml:space="preserve"> PAGEREF _Toc441486946 \h </w:instrText>
+          <w:instrText xml:space="preserve"> PAGEREF _Toc441508300 \h </w:instrText>
         </w:r>
         <w:r>
           <w:rPr>
@@ -2978,7 +2980,7 @@
           <w:noProof/>
         </w:rPr>
       </w:pPr>
-      <w:hyperlink w:anchor="_Toc441486947" w:history="1">
+      <w:hyperlink w:anchor="_Toc441508301" w:history="1">
         <w:r>
           <w:rPr>
             <w:rStyle w:val="Hyperlink"/>
@@ -3018,7 +3020,7 @@
             <w:noProof/>
             <w:webHidden/>
           </w:rPr>
-          <w:instrText xml:space="preserve"> PAGEREF _Toc441486947 \h </w:instrText>
+          <w:instrText xml:space="preserve"> PAGEREF _Toc441508301 \h </w:instrText>
         </w:r>
         <w:r>
           <w:rPr>
@@ -3060,7 +3062,7 @@
           <w:noProof/>
         </w:rPr>
       </w:pPr>
-      <w:hyperlink w:anchor="_Toc441486948" w:history="1">
+      <w:hyperlink w:anchor="_Toc441508302" w:history="1">
         <w:r>
           <w:rPr>
             <w:rStyle w:val="Hyperlink"/>
@@ -3100,7 +3102,7 @@
             <w:noProof/>
             <w:webHidden/>
           </w:rPr>
-          <w:instrText xml:space="preserve"> PAGEREF _Toc441486948 \h </w:instrText>
+          <w:instrText xml:space="preserve"> PAGEREF _Toc441508302 \h </w:instrText>
         </w:r>
         <w:r>
           <w:rPr>
@@ -3142,7 +3144,7 @@
           <w:noProof/>
         </w:rPr>
       </w:pPr>
-      <w:hyperlink w:anchor="_Toc441486949" w:history="1">
+      <w:hyperlink w:anchor="_Toc441508303" w:history="1">
         <w:r>
           <w:rPr>
             <w:rStyle w:val="Hyperlink"/>
@@ -3182,7 +3184,7 @@
             <w:noProof/>
             <w:webHidden/>
           </w:rPr>
-          <w:instrText xml:space="preserve"> PAGEREF _Toc441486949 \h </w:instrText>
+          <w:instrText xml:space="preserve"> PAGEREF _Toc441508303 \h </w:instrText>
         </w:r>
         <w:r>
           <w:rPr>
@@ -3226,7 +3228,7 @@
           <w:lang w:eastAsia="de-AT"/>
         </w:rPr>
       </w:pPr>
-      <w:hyperlink w:anchor="_Toc441486950" w:history="1">
+      <w:hyperlink w:anchor="_Toc441508304" w:history="1">
         <w:r>
           <w:rPr>
             <w:rStyle w:val="Hyperlink"/>
@@ -3268,7 +3270,7 @@
             <w:noProof/>
             <w:webHidden/>
           </w:rPr>
-          <w:instrText xml:space="preserve"> PAGEREF _Toc441486950 \h </w:instrText>
+          <w:instrText xml:space="preserve"> PAGEREF _Toc441508304 \h </w:instrText>
         </w:r>
         <w:r>
           <w:rPr>
@@ -3310,7 +3312,7 @@
           <w:noProof/>
         </w:rPr>
       </w:pPr>
-      <w:hyperlink w:anchor="_Toc441486951" w:history="1">
+      <w:hyperlink w:anchor="_Toc441508305" w:history="1">
         <w:r>
           <w:rPr>
             <w:rStyle w:val="Hyperlink"/>
@@ -3350,7 +3352,7 @@
             <w:noProof/>
             <w:webHidden/>
           </w:rPr>
-          <w:instrText xml:space="preserve"> PAGEREF _Toc441486951 \h </w:instrText>
+          <w:instrText xml:space="preserve"> PAGEREF _Toc441508305 \h </w:instrText>
         </w:r>
         <w:r>
           <w:rPr>
@@ -3392,7 +3394,7 @@
           <w:noProof/>
         </w:rPr>
       </w:pPr>
-      <w:hyperlink w:anchor="_Toc441486952" w:history="1">
+      <w:hyperlink w:anchor="_Toc441508306" w:history="1">
         <w:r>
           <w:rPr>
             <w:rStyle w:val="Hyperlink"/>
@@ -3432,7 +3434,7 @@
             <w:noProof/>
             <w:webHidden/>
           </w:rPr>
-          <w:instrText xml:space="preserve"> PAGEREF _Toc441486952 \h </w:instrText>
+          <w:instrText xml:space="preserve"> PAGEREF _Toc441508306 \h </w:instrText>
         </w:r>
         <w:r>
           <w:rPr>
@@ -3474,7 +3476,7 @@
           <w:noProof/>
         </w:rPr>
       </w:pPr>
-      <w:hyperlink w:anchor="_Toc441486953" w:history="1">
+      <w:hyperlink w:anchor="_Toc441508307" w:history="1">
         <w:r>
           <w:rPr>
             <w:rStyle w:val="Hyperlink"/>
@@ -3514,7 +3516,7 @@
             <w:noProof/>
             <w:webHidden/>
           </w:rPr>
-          <w:instrText xml:space="preserve"> PAGEREF _Toc441486953 \h </w:instrText>
+          <w:instrText xml:space="preserve"> PAGEREF _Toc441508307 \h </w:instrText>
         </w:r>
         <w:r>
           <w:rPr>
@@ -3556,7 +3558,7 @@
           <w:noProof/>
         </w:rPr>
       </w:pPr>
-      <w:hyperlink w:anchor="_Toc441486954" w:history="1">
+      <w:hyperlink w:anchor="_Toc441508308" w:history="1">
         <w:r>
           <w:rPr>
             <w:rStyle w:val="Hyperlink"/>
@@ -3596,7 +3598,7 @@
             <w:noProof/>
             <w:webHidden/>
           </w:rPr>
-          <w:instrText xml:space="preserve"> PAGEREF _Toc441486954 \h </w:instrText>
+          <w:instrText xml:space="preserve"> PAGEREF _Toc441508308 \h </w:instrText>
         </w:r>
         <w:r>
           <w:rPr>
@@ -3638,7 +3640,7 @@
           <w:noProof/>
         </w:rPr>
       </w:pPr>
-      <w:hyperlink w:anchor="_Toc441486955" w:history="1">
+      <w:hyperlink w:anchor="_Toc441508309" w:history="1">
         <w:r>
           <w:rPr>
             <w:rStyle w:val="Hyperlink"/>
@@ -3678,7 +3680,7 @@
             <w:noProof/>
             <w:webHidden/>
           </w:rPr>
-          <w:instrText xml:space="preserve"> PAGEREF _Toc441486955 \h </w:instrText>
+          <w:instrText xml:space="preserve"> PAGEREF _Toc441508309 \h </w:instrText>
         </w:r>
         <w:r>
           <w:rPr>
@@ -3722,7 +3724,7 @@
           <w:lang w:eastAsia="de-AT"/>
         </w:rPr>
       </w:pPr>
-      <w:hyperlink w:anchor="_Toc441486956" w:history="1">
+      <w:hyperlink w:anchor="_Toc441508310" w:history="1">
         <w:r>
           <w:rPr>
             <w:rStyle w:val="Hyperlink"/>
@@ -3764,7 +3766,7 @@
             <w:noProof/>
             <w:webHidden/>
           </w:rPr>
-          <w:instrText xml:space="preserve"> PAGEREF _Toc441486956 \h </w:instrText>
+          <w:instrText xml:space="preserve"> PAGEREF _Toc441508310 \h </w:instrText>
         </w:r>
         <w:r>
           <w:rPr>
@@ -3808,7 +3810,7 @@
           <w:lang w:eastAsia="de-AT"/>
         </w:rPr>
       </w:pPr>
-      <w:hyperlink w:anchor="_Toc441486957" w:history="1">
+      <w:hyperlink w:anchor="_Toc441508311" w:history="1">
         <w:r>
           <w:rPr>
             <w:rStyle w:val="Hyperlink"/>
@@ -3850,7 +3852,7 @@
             <w:noProof/>
             <w:webHidden/>
           </w:rPr>
-          <w:instrText xml:space="preserve"> PAGEREF _Toc441486957 \h </w:instrText>
+          <w:instrText xml:space="preserve"> PAGEREF _Toc441508311 \h </w:instrText>
         </w:r>
         <w:r>
           <w:rPr>
@@ -3892,7 +3894,7 @@
           <w:noProof/>
         </w:rPr>
       </w:pPr>
-      <w:hyperlink w:anchor="_Toc441486958" w:history="1">
+      <w:hyperlink w:anchor="_Toc441508312" w:history="1">
         <w:r>
           <w:rPr>
             <w:rStyle w:val="Hyperlink"/>
@@ -3932,7 +3934,7 @@
             <w:noProof/>
             <w:webHidden/>
           </w:rPr>
-          <w:instrText xml:space="preserve"> PAGEREF _Toc441486958 \h </w:instrText>
+          <w:instrText xml:space="preserve"> PAGEREF _Toc441508312 \h </w:instrText>
         </w:r>
         <w:r>
           <w:rPr>
@@ -3974,7 +3976,7 @@
           <w:noProof/>
         </w:rPr>
       </w:pPr>
-      <w:hyperlink w:anchor="_Toc441486959" w:history="1">
+      <w:hyperlink w:anchor="_Toc441508313" w:history="1">
         <w:r>
           <w:rPr>
             <w:rStyle w:val="Hyperlink"/>
@@ -4014,7 +4016,7 @@
             <w:noProof/>
             <w:webHidden/>
           </w:rPr>
-          <w:instrText xml:space="preserve"> PAGEREF _Toc441486959 \h </w:instrText>
+          <w:instrText xml:space="preserve"> PAGEREF _Toc441508313 \h </w:instrText>
         </w:r>
         <w:r>
           <w:rPr>
@@ -4056,7 +4058,7 @@
           <w:noProof/>
         </w:rPr>
       </w:pPr>
-      <w:hyperlink w:anchor="_Toc441486960" w:history="1">
+      <w:hyperlink w:anchor="_Toc441508314" w:history="1">
         <w:r>
           <w:rPr>
             <w:rStyle w:val="Hyperlink"/>
@@ -4096,7 +4098,7 @@
             <w:noProof/>
             <w:webHidden/>
           </w:rPr>
-          <w:instrText xml:space="preserve"> PAGEREF _Toc441486960 \h </w:instrText>
+          <w:instrText xml:space="preserve"> PAGEREF _Toc441508314 \h </w:instrText>
         </w:r>
         <w:r>
           <w:rPr>
@@ -4138,7 +4140,7 @@
           <w:noProof/>
         </w:rPr>
       </w:pPr>
-      <w:hyperlink w:anchor="_Toc441486961" w:history="1">
+      <w:hyperlink w:anchor="_Toc441508315" w:history="1">
         <w:r>
           <w:rPr>
             <w:rStyle w:val="Hyperlink"/>
@@ -4178,7 +4180,7 @@
             <w:noProof/>
             <w:webHidden/>
           </w:rPr>
-          <w:instrText xml:space="preserve"> PAGEREF _Toc441486961 \h </w:instrText>
+          <w:instrText xml:space="preserve"> PAGEREF _Toc441508315 \h </w:instrText>
         </w:r>
         <w:r>
           <w:rPr>
@@ -4222,7 +4224,7 @@
           <w:lang w:eastAsia="de-AT"/>
         </w:rPr>
       </w:pPr>
-      <w:hyperlink w:anchor="_Toc441486962" w:history="1">
+      <w:hyperlink w:anchor="_Toc441508316" w:history="1">
         <w:r>
           <w:rPr>
             <w:rStyle w:val="Hyperlink"/>
@@ -4264,7 +4266,7 @@
             <w:noProof/>
             <w:webHidden/>
           </w:rPr>
-          <w:instrText xml:space="preserve"> PAGEREF _Toc441486962 \h </w:instrText>
+          <w:instrText xml:space="preserve"> PAGEREF _Toc441508316 \h </w:instrText>
         </w:r>
         <w:r>
           <w:rPr>
@@ -4306,7 +4308,7 @@
           <w:noProof/>
         </w:rPr>
       </w:pPr>
-      <w:hyperlink w:anchor="_Toc441486963" w:history="1">
+      <w:hyperlink w:anchor="_Toc441508317" w:history="1">
         <w:r>
           <w:rPr>
             <w:rStyle w:val="Hyperlink"/>
@@ -4346,7 +4348,7 @@
             <w:noProof/>
             <w:webHidden/>
           </w:rPr>
-          <w:instrText xml:space="preserve"> PAGEREF _Toc441486963 \h </w:instrText>
+          <w:instrText xml:space="preserve"> PAGEREF _Toc441508317 \h </w:instrText>
         </w:r>
         <w:r>
           <w:rPr>
@@ -4388,7 +4390,7 @@
           <w:noProof/>
         </w:rPr>
       </w:pPr>
-      <w:hyperlink w:anchor="_Toc441486964" w:history="1">
+      <w:hyperlink w:anchor="_Toc441508318" w:history="1">
         <w:r>
           <w:rPr>
             <w:rStyle w:val="Hyperlink"/>
@@ -4428,7 +4430,7 @@
             <w:noProof/>
             <w:webHidden/>
           </w:rPr>
-          <w:instrText xml:space="preserve"> PAGEREF _Toc441486964 \h </w:instrText>
+          <w:instrText xml:space="preserve"> PAGEREF _Toc441508318 \h </w:instrText>
         </w:r>
         <w:r>
           <w:rPr>
@@ -4470,7 +4472,7 @@
           <w:noProof/>
         </w:rPr>
       </w:pPr>
-      <w:hyperlink w:anchor="_Toc441486965" w:history="1">
+      <w:hyperlink w:anchor="_Toc441508319" w:history="1">
         <w:r>
           <w:rPr>
             <w:rStyle w:val="Hyperlink"/>
@@ -4510,7 +4512,7 @@
             <w:noProof/>
             <w:webHidden/>
           </w:rPr>
-          <w:instrText xml:space="preserve"> PAGEREF _Toc441486965 \h </w:instrText>
+          <w:instrText xml:space="preserve"> PAGEREF _Toc441508319 \h </w:instrText>
         </w:r>
         <w:r>
           <w:rPr>
@@ -4552,7 +4554,7 @@
           <w:noProof/>
         </w:rPr>
       </w:pPr>
-      <w:hyperlink w:anchor="_Toc441486966" w:history="1">
+      <w:hyperlink w:anchor="_Toc441508320" w:history="1">
         <w:r>
           <w:rPr>
             <w:rStyle w:val="Hyperlink"/>
@@ -4592,7 +4594,7 @@
             <w:noProof/>
             <w:webHidden/>
           </w:rPr>
-          <w:instrText xml:space="preserve"> PAGEREF _Toc441486966 \h </w:instrText>
+          <w:instrText xml:space="preserve"> PAGEREF _Toc441508320 \h </w:instrText>
         </w:r>
         <w:r>
           <w:rPr>
@@ -4636,7 +4638,7 @@
           <w:lang w:eastAsia="de-AT"/>
         </w:rPr>
       </w:pPr>
-      <w:hyperlink w:anchor="_Toc441486967" w:history="1">
+      <w:hyperlink w:anchor="_Toc441508321" w:history="1">
         <w:r>
           <w:rPr>
             <w:rStyle w:val="Hyperlink"/>
@@ -4678,7 +4680,7 @@
             <w:noProof/>
             <w:webHidden/>
           </w:rPr>
-          <w:instrText xml:space="preserve"> PAGEREF _Toc441486967 \h </w:instrText>
+          <w:instrText xml:space="preserve"> PAGEREF _Toc441508321 \h </w:instrText>
         </w:r>
         <w:r>
           <w:rPr>
@@ -4720,7 +4722,7 @@
           <w:noProof/>
         </w:rPr>
       </w:pPr>
-      <w:hyperlink w:anchor="_Toc441486968" w:history="1">
+      <w:hyperlink w:anchor="_Toc441508322" w:history="1">
         <w:r>
           <w:rPr>
             <w:rStyle w:val="Hyperlink"/>
@@ -4760,7 +4762,7 @@
             <w:noProof/>
             <w:webHidden/>
           </w:rPr>
-          <w:instrText xml:space="preserve"> PAGEREF _Toc441486968 \h </w:instrText>
+          <w:instrText xml:space="preserve"> PAGEREF _Toc441508322 \h </w:instrText>
         </w:r>
         <w:r>
           <w:rPr>
@@ -4802,7 +4804,7 @@
           <w:noProof/>
         </w:rPr>
       </w:pPr>
-      <w:hyperlink w:anchor="_Toc441486969" w:history="1">
+      <w:hyperlink w:anchor="_Toc441508323" w:history="1">
         <w:r>
           <w:rPr>
             <w:rStyle w:val="Hyperlink"/>
@@ -4842,7 +4844,7 @@
             <w:noProof/>
             <w:webHidden/>
           </w:rPr>
-          <w:instrText xml:space="preserve"> PAGEREF _Toc441486969 \h </w:instrText>
+          <w:instrText xml:space="preserve"> PAGEREF _Toc441508323 \h </w:instrText>
         </w:r>
         <w:r>
           <w:rPr>
@@ -4884,7 +4886,7 @@
           <w:noProof/>
         </w:rPr>
       </w:pPr>
-      <w:hyperlink w:anchor="_Toc441486970" w:history="1">
+      <w:hyperlink w:anchor="_Toc441508324" w:history="1">
         <w:r>
           <w:rPr>
             <w:rStyle w:val="Hyperlink"/>
@@ -4924,7 +4926,7 @@
             <w:noProof/>
             <w:webHidden/>
           </w:rPr>
-          <w:instrText xml:space="preserve"> PAGEREF _Toc441486970 \h </w:instrText>
+          <w:instrText xml:space="preserve"> PAGEREF _Toc441508324 \h </w:instrText>
         </w:r>
         <w:r>
           <w:rPr>
@@ -4966,7 +4968,7 @@
           <w:noProof/>
         </w:rPr>
       </w:pPr>
-      <w:hyperlink w:anchor="_Toc441486971" w:history="1">
+      <w:hyperlink w:anchor="_Toc441508325" w:history="1">
         <w:r>
           <w:rPr>
             <w:rStyle w:val="Hyperlink"/>
@@ -5006,7 +5008,7 @@
             <w:noProof/>
             <w:webHidden/>
           </w:rPr>
-          <w:instrText xml:space="preserve"> PAGEREF _Toc441486971 \h </w:instrText>
+          <w:instrText xml:space="preserve"> PAGEREF _Toc441508325 \h </w:instrText>
         </w:r>
         <w:r>
           <w:rPr>
@@ -5048,7 +5050,7 @@
           <w:noProof/>
         </w:rPr>
       </w:pPr>
-      <w:hyperlink w:anchor="_Toc441486972" w:history="1">
+      <w:hyperlink w:anchor="_Toc441508326" w:history="1">
         <w:r>
           <w:rPr>
             <w:rStyle w:val="Hyperlink"/>
@@ -5088,7 +5090,7 @@
             <w:noProof/>
             <w:webHidden/>
           </w:rPr>
-          <w:instrText xml:space="preserve"> PAGEREF _Toc441486972 \h </w:instrText>
+          <w:instrText xml:space="preserve"> PAGEREF _Toc441508326 \h </w:instrText>
         </w:r>
         <w:r>
           <w:rPr>
@@ -5132,7 +5134,7 @@
           <w:lang w:eastAsia="de-AT"/>
         </w:rPr>
       </w:pPr>
-      <w:hyperlink w:anchor="_Toc441486973" w:history="1">
+      <w:hyperlink w:anchor="_Toc441508327" w:history="1">
         <w:r>
           <w:rPr>
             <w:rStyle w:val="Hyperlink"/>
@@ -5174,7 +5176,7 @@
             <w:noProof/>
             <w:webHidden/>
           </w:rPr>
-          <w:instrText xml:space="preserve"> PAGEREF _Toc441486973 \h </w:instrText>
+          <w:instrText xml:space="preserve"> PAGEREF _Toc441508327 \h </w:instrText>
         </w:r>
         <w:r>
           <w:rPr>
@@ -5218,7 +5220,7 @@
           <w:lang w:eastAsia="de-AT"/>
         </w:rPr>
       </w:pPr>
-      <w:hyperlink w:anchor="_Toc441486974" w:history="1">
+      <w:hyperlink w:anchor="_Toc441508328" w:history="1">
         <w:r>
           <w:rPr>
             <w:rStyle w:val="Hyperlink"/>
@@ -5239,7 +5241,7 @@
             <w:rStyle w:val="Hyperlink"/>
             <w:noProof/>
           </w:rPr>
-          <w:t>Possible extensions</w:t>
+          <w:t>Outlook</w:t>
         </w:r>
         <w:r>
           <w:rPr>
@@ -5260,7 +5262,7 @@
             <w:noProof/>
             <w:webHidden/>
           </w:rPr>
-          <w:instrText xml:space="preserve"> PAGEREF _Toc441486974 \h </w:instrText>
+          <w:instrText xml:space="preserve"> PAGEREF _Toc441508328 \h </w:instrText>
         </w:r>
         <w:r>
           <w:rPr>
@@ -5304,7 +5306,7 @@
           <w:lang w:eastAsia="de-AT"/>
         </w:rPr>
       </w:pPr>
-      <w:hyperlink w:anchor="_Toc441486975" w:history="1">
+      <w:hyperlink w:anchor="_Toc441508329" w:history="1">
         <w:r>
           <w:rPr>
             <w:rStyle w:val="Hyperlink"/>
@@ -5346,7 +5348,7 @@
             <w:noProof/>
             <w:webHidden/>
           </w:rPr>
-          <w:instrText xml:space="preserve"> PAGEREF _Toc441486975 \h </w:instrText>
+          <w:instrText xml:space="preserve"> PAGEREF _Toc441508329 \h </w:instrText>
         </w:r>
         <w:r>
           <w:rPr>
@@ -5390,7 +5392,7 @@
           <w:lang w:eastAsia="de-AT"/>
         </w:rPr>
       </w:pPr>
-      <w:hyperlink w:anchor="_Toc441486976" w:history="1">
+      <w:hyperlink w:anchor="_Toc441508330" w:history="1">
         <w:r>
           <w:rPr>
             <w:rStyle w:val="Hyperlink"/>
@@ -5432,7 +5434,7 @@
             <w:noProof/>
             <w:webHidden/>
           </w:rPr>
-          <w:instrText xml:space="preserve"> PAGEREF _Toc441486976 \h </w:instrText>
+          <w:instrText xml:space="preserve"> PAGEREF _Toc441508330 \h </w:instrText>
         </w:r>
         <w:r>
           <w:rPr>
@@ -5476,7 +5478,7 @@
           <w:lang w:eastAsia="de-AT"/>
         </w:rPr>
       </w:pPr>
-      <w:hyperlink w:anchor="_Toc441486977" w:history="1">
+      <w:hyperlink w:anchor="_Toc441508331" w:history="1">
         <w:r>
           <w:rPr>
             <w:rStyle w:val="Hyperlink"/>
@@ -5518,7 +5520,7 @@
             <w:noProof/>
             <w:webHidden/>
           </w:rPr>
-          <w:instrText xml:space="preserve"> PAGEREF _Toc441486977 \h </w:instrText>
+          <w:instrText xml:space="preserve"> PAGEREF _Toc441508331 \h </w:instrText>
         </w:r>
         <w:r>
           <w:rPr>
@@ -5562,7 +5564,7 @@
           <w:lang w:eastAsia="de-AT"/>
         </w:rPr>
       </w:pPr>
-      <w:hyperlink w:anchor="_Toc441486978" w:history="1">
+      <w:hyperlink w:anchor="_Toc441508332" w:history="1">
         <w:r>
           <w:rPr>
             <w:rStyle w:val="Hyperlink"/>
@@ -5604,7 +5606,7 @@
             <w:noProof/>
             <w:webHidden/>
           </w:rPr>
-          <w:instrText xml:space="preserve"> PAGEREF _Toc441486978 \h </w:instrText>
+          <w:instrText xml:space="preserve"> PAGEREF _Toc441508332 \h </w:instrText>
         </w:r>
         <w:r>
           <w:rPr>
@@ -5648,7 +5650,7 @@
           <w:lang w:eastAsia="de-AT"/>
         </w:rPr>
       </w:pPr>
-      <w:hyperlink w:anchor="_Toc441486979" w:history="1">
+      <w:hyperlink w:anchor="_Toc441508333" w:history="1">
         <w:r>
           <w:rPr>
             <w:rStyle w:val="Hyperlink"/>
@@ -5690,7 +5692,7 @@
             <w:noProof/>
             <w:webHidden/>
           </w:rPr>
-          <w:instrText xml:space="preserve"> PAGEREF _Toc441486979 \h </w:instrText>
+          <w:instrText xml:space="preserve"> PAGEREF _Toc441508333 \h </w:instrText>
         </w:r>
         <w:r>
           <w:rPr>
@@ -5734,7 +5736,7 @@
           <w:lang w:eastAsia="de-AT"/>
         </w:rPr>
       </w:pPr>
-      <w:hyperlink w:anchor="_Toc441486980" w:history="1">
+      <w:hyperlink w:anchor="_Toc441508334" w:history="1">
         <w:r>
           <w:rPr>
             <w:rStyle w:val="Hyperlink"/>
@@ -5776,7 +5778,7 @@
             <w:noProof/>
             <w:webHidden/>
           </w:rPr>
-          <w:instrText xml:space="preserve"> PAGEREF _Toc441486980 \h </w:instrText>
+          <w:instrText xml:space="preserve"> PAGEREF _Toc441508334 \h </w:instrText>
         </w:r>
         <w:r>
           <w:rPr>
@@ -5819,7 +5821,7 @@
           <w:lang w:eastAsia="de-AT"/>
         </w:rPr>
       </w:pPr>
-      <w:hyperlink w:anchor="_Toc441486981" w:history="1">
+      <w:hyperlink w:anchor="_Toc441508335" w:history="1">
         <w:r>
           <w:rPr>
             <w:rStyle w:val="Hyperlink"/>
@@ -5846,7 +5848,7 @@
             <w:noProof/>
             <w:webHidden/>
           </w:rPr>
-          <w:instrText xml:space="preserve"> PAGEREF _Toc441486981 \h </w:instrText>
+          <w:instrText xml:space="preserve"> PAGEREF _Toc441508335 \h </w:instrText>
         </w:r>
         <w:r>
           <w:rPr>
@@ -5889,7 +5891,7 @@
           <w:lang w:eastAsia="de-AT"/>
         </w:rPr>
       </w:pPr>
-      <w:hyperlink w:anchor="_Toc441486982" w:history="1">
+      <w:hyperlink w:anchor="_Toc441508336" w:history="1">
         <w:r>
           <w:rPr>
             <w:rStyle w:val="Hyperlink"/>
@@ -5916,7 +5918,7 @@
             <w:noProof/>
             <w:webHidden/>
           </w:rPr>
-          <w:instrText xml:space="preserve"> PAGEREF _Toc441486982 \h </w:instrText>
+          <w:instrText xml:space="preserve"> PAGEREF _Toc441508336 \h </w:instrText>
         </w:r>
         <w:r>
           <w:rPr>
@@ -5959,7 +5961,7 @@
           <w:lang w:eastAsia="de-AT"/>
         </w:rPr>
       </w:pPr>
-      <w:hyperlink w:anchor="_Toc441486983" w:history="1">
+      <w:hyperlink w:anchor="_Toc441508337" w:history="1">
         <w:r>
           <w:rPr>
             <w:rStyle w:val="Hyperlink"/>
@@ -5986,7 +5988,7 @@
             <w:noProof/>
             <w:webHidden/>
           </w:rPr>
-          <w:instrText xml:space="preserve"> PAGEREF _Toc441486983 \h </w:instrText>
+          <w:instrText xml:space="preserve"> PAGEREF _Toc441508337 \h </w:instrText>
         </w:r>
         <w:r>
           <w:rPr>
@@ -6032,12 +6034,12 @@
       <w:pPr>
         <w:pStyle w:val="berschriftohneNummerierung"/>
       </w:pPr>
-      <w:bookmarkStart w:id="0" w:name="_Toc441486915"/>
+      <w:bookmarkStart w:id="1" w:name="_Toc441508269"/>
       <w:r>
         <w:lastRenderedPageBreak/>
         <w:t>Abstract</w:t>
       </w:r>
-      <w:bookmarkEnd w:id="0"/>
+      <w:bookmarkEnd w:id="1"/>
     </w:p>
     <w:p>
       <w:pPr>
@@ -6051,14 +6053,14 @@
       <w:pPr>
         <w:pStyle w:val="berschrift1"/>
       </w:pPr>
-      <w:bookmarkStart w:id="1" w:name="_Toc438987629"/>
-      <w:bookmarkStart w:id="2" w:name="_Toc441486916"/>
+      <w:bookmarkStart w:id="2" w:name="_Toc438987629"/>
+      <w:bookmarkStart w:id="3" w:name="_Toc441508270"/>
       <w:r>
         <w:lastRenderedPageBreak/>
         <w:t>Introduction</w:t>
       </w:r>
-      <w:bookmarkEnd w:id="1"/>
       <w:bookmarkEnd w:id="2"/>
+      <w:bookmarkEnd w:id="3"/>
     </w:p>
     <w:p>
       <w:r>
@@ -6091,7 +6093,16 @@
         <w:t xml:space="preserve">roprietary video chat applications </w:t>
       </w:r>
       <w:r>
-        <w:t>(i.e. Skype)</w:t>
+        <w:t>(i.e. Skype</w:t>
+      </w:r>
+      <w:r>
+        <w:rPr>
+          <w:rStyle w:val="Funotenzeichen"/>
+        </w:rPr>
+        <w:footnoteReference w:id="1"/>
+      </w:r>
+      <w:r>
+        <w:t>)</w:t>
       </w:r>
       <w:r>
         <w:t xml:space="preserve"> </w:t>
@@ -6230,7 +6241,7 @@
       <w:pPr>
         <w:pStyle w:val="berschrift1"/>
       </w:pPr>
-      <w:bookmarkStart w:id="3" w:name="_Toc441486917"/>
+      <w:bookmarkStart w:id="4" w:name="_Toc441508271"/>
       <w:r>
         <w:lastRenderedPageBreak/>
         <w:t>Analysis of r</w:t>
@@ -6241,7 +6252,7 @@
       <w:r>
         <w:t>s</w:t>
       </w:r>
-      <w:bookmarkEnd w:id="3"/>
+      <w:bookmarkEnd w:id="4"/>
     </w:p>
     <w:p>
       <w:r>
@@ -6350,11 +6361,9 @@
       <w:pPr>
         <w:pStyle w:val="berschrift2"/>
       </w:pPr>
-      <w:bookmarkStart w:id="4" w:name="_Toc441486918"/>
-      <w:r>
-        <w:t>Requirements</w:t>
-      </w:r>
-      <w:bookmarkEnd w:id="4"/>
+      <w:r>
+        <w:t>Criteria</w:t>
+      </w:r>
     </w:p>
     <w:p>
       <w:r>
@@ -6458,7 +6467,7 @@
       <w:pPr>
         <w:pStyle w:val="berschrift2"/>
       </w:pPr>
-      <w:bookmarkStart w:id="5" w:name="_Toc441486919"/>
+      <w:bookmarkStart w:id="5" w:name="_Toc441508273"/>
       <w:r>
         <w:t>Essential f</w:t>
       </w:r>
@@ -6471,7 +6480,7 @@
       <w:pPr>
         <w:pStyle w:val="berschrift3"/>
       </w:pPr>
-      <w:bookmarkStart w:id="6" w:name="_Toc441486920"/>
+      <w:bookmarkStart w:id="6" w:name="_Toc441508274"/>
       <w:r>
         <w:t>Audio and video stream</w:t>
       </w:r>
@@ -6517,7 +6526,7 @@
       <w:pPr>
         <w:pStyle w:val="berschrift3"/>
       </w:pPr>
-      <w:bookmarkStart w:id="7" w:name="_Toc441486921"/>
+      <w:bookmarkStart w:id="7" w:name="_Toc441508275"/>
       <w:r>
         <w:t>Overlay indicators</w:t>
       </w:r>
@@ -6553,7 +6562,7 @@
       <w:pPr>
         <w:pStyle w:val="berschrift3"/>
       </w:pPr>
-      <w:bookmarkStart w:id="8" w:name="_Toc441486922"/>
+      <w:bookmarkStart w:id="8" w:name="_Toc441508276"/>
       <w:r>
         <w:t>Gestures</w:t>
       </w:r>
@@ -6606,7 +6615,7 @@
       <w:pPr>
         <w:pStyle w:val="berschrift3"/>
       </w:pPr>
-      <w:bookmarkStart w:id="9" w:name="_Toc441486923"/>
+      <w:bookmarkStart w:id="9" w:name="_Toc441508277"/>
       <w:r>
         <w:lastRenderedPageBreak/>
         <w:t xml:space="preserve">Pause </w:t>
@@ -6637,7 +6646,7 @@
       <w:pPr>
         <w:pStyle w:val="berschrift2"/>
       </w:pPr>
-      <w:bookmarkStart w:id="10" w:name="_Toc441486924"/>
+      <w:bookmarkStart w:id="10" w:name="_Toc441508278"/>
       <w:r>
         <w:t>Connection architecture</w:t>
       </w:r>
@@ -6647,7 +6656,7 @@
       <w:pPr>
         <w:pStyle w:val="berschrift3"/>
       </w:pPr>
-      <w:bookmarkStart w:id="11" w:name="_Toc441486925"/>
+      <w:bookmarkStart w:id="11" w:name="_Toc441508279"/>
       <w:r>
         <w:t>Client-server</w:t>
       </w:r>
@@ -6696,7 +6705,7 @@
       <w:pPr>
         <w:pStyle w:val="berschrift3"/>
       </w:pPr>
-      <w:bookmarkStart w:id="12" w:name="_Toc441486926"/>
+      <w:bookmarkStart w:id="12" w:name="_Toc441508280"/>
       <w:r>
         <w:lastRenderedPageBreak/>
         <w:t>Peer-to-peer</w:t>
@@ -6759,7 +6768,7 @@
       <w:pPr>
         <w:pStyle w:val="berschrift2"/>
       </w:pPr>
-      <w:bookmarkStart w:id="13" w:name="_Toc441486927"/>
+      <w:bookmarkStart w:id="13" w:name="_Toc441508281"/>
       <w:r>
         <w:t>Vision enhancing t</w:t>
       </w:r>
@@ -6801,7 +6810,7 @@
       <w:pPr>
         <w:pStyle w:val="berschrift3"/>
       </w:pPr>
-      <w:bookmarkStart w:id="14" w:name="_Toc441486928"/>
+      <w:bookmarkStart w:id="14" w:name="_Toc441508282"/>
       <w:r>
         <w:t>Augmented Reality</w:t>
       </w:r>
@@ -6821,13 +6830,28 @@
         <w:t xml:space="preserve">. </w:t>
       </w:r>
       <w:r>
-        <w:t>In other words, „Augmented Reality adds graphics, sounds, haptic feedback and smell to the natural world as it exists“ (Bonsor n.d.). Popular applications like Wikitude, for instance, recognize tourist attractions through user’s camera feeds and label them</w:t>
+        <w:t>In other words, „Augmented Reality adds graphics, sounds, haptic feedback and smell to the natural world as it exists“ (Bonsor n.d.). Popular applications like Wikitude</w:t>
+      </w:r>
+      <w:r>
+        <w:rPr>
+          <w:rStyle w:val="Funotenzeichen"/>
+        </w:rPr>
+        <w:footnoteReference w:id="2"/>
+      </w:r>
+      <w:r>
+        <w:t>, for instance, recognize tourist attractions through user’s camera feeds and label them</w:t>
       </w:r>
       <w:r>
         <w:t xml:space="preserve"> with information about it</w:t>
       </w:r>
       <w:r>
-        <w:t xml:space="preserve"> on the screen (cf. Wikitude 2016).</w:t>
+        <w:t xml:space="preserve"> on the</w:t>
+      </w:r>
+      <w:r>
+        <w:t xml:space="preserve"> screen</w:t>
+      </w:r>
+      <w:r>
+        <w:t>.</w:t>
       </w:r>
       <w:r>
         <w:t xml:space="preserve"> </w:t>
@@ -6845,7 +6869,11 @@
         <w:t xml:space="preserve"> of</w:t>
       </w:r>
       <w:r>
-        <w:t xml:space="preserve"> the video feed and matches them against </w:t>
+        <w:t xml:space="preserve"> </w:t>
+      </w:r>
+      <w:r>
+        <w:lastRenderedPageBreak/>
+        <w:t xml:space="preserve">the video feed and matches them against </w:t>
       </w:r>
       <w:r>
         <w:t xml:space="preserve">specific patterns. This technique </w:t>
@@ -6859,545 +6887,590 @@
     </w:p>
     <w:p>
       <w:r>
+        <w:t xml:space="preserve">Despite their numerous beneficial features, </w:t>
+      </w:r>
+      <w:r>
+        <w:t>Augmented Reality</w:t>
+      </w:r>
+      <w:r>
+        <w:t xml:space="preserve"> applications</w:t>
+      </w:r>
+      <w:r>
+        <w:t xml:space="preserve"> suffers from several disadvantages. First, they commonly need some form of visual markers in order to be recognized by the tracking engine. The markers need to be placed on the object that should be augmented</w:t>
+      </w:r>
+      <w:r>
+        <w:t>, which results in administrative effort.</w:t>
+      </w:r>
+      <w:r>
+        <w:t xml:space="preserve"> </w:t>
+      </w:r>
+      <w:r>
+        <w:t>S</w:t>
+      </w:r>
+      <w:r>
+        <w:t>ome Augmented Reality frameworks, like Vuforia</w:t>
+      </w:r>
+      <w:r>
+        <w:rPr>
+          <w:rStyle w:val="Funotenzeichen"/>
+        </w:rPr>
+        <w:footnoteReference w:id="3"/>
+      </w:r>
+      <w:r>
+        <w:t xml:space="preserve"> for instance, offer object recognition simply by scanning its outline</w:t>
+      </w:r>
+      <w:r>
+        <w:t>.</w:t>
+      </w:r>
+      <w:r>
+        <w:t xml:space="preserve"> </w:t>
+      </w:r>
+      <w:r>
+        <w:t xml:space="preserve">However, </w:t>
+      </w:r>
+      <w:r>
+        <w:t xml:space="preserve">this technology could still prove to be complicated </w:t>
+      </w:r>
+      <w:r>
+        <w:t xml:space="preserve">to use </w:t>
+      </w:r>
+      <w:r>
+        <w:t xml:space="preserve">due to </w:t>
+      </w:r>
+      <w:r>
+        <w:t xml:space="preserve">the necessity of a high resolution camera that can handle </w:t>
+      </w:r>
+      <w:r>
+        <w:t xml:space="preserve">insufficient </w:t>
+      </w:r>
+      <w:r>
+        <w:t>or mixed lighting conditions, which could be expected in factories.</w:t>
+      </w:r>
+    </w:p>
+    <w:p>
+      <w:pPr>
+        <w:pStyle w:val="berschrift3"/>
+      </w:pPr>
+      <w:bookmarkStart w:id="15" w:name="_Toc441508283"/>
+      <w:r>
+        <w:t>Mixed reality</w:t>
+      </w:r>
+      <w:bookmarkEnd w:id="15"/>
+    </w:p>
+    <w:p>
+      <w:r>
+        <w:t>Mixed reality offers a flexible combination of Augmented and Virtual Reality. In mixed reality, users can see computer-generated objects in addition to the real world. Admittedly, the line between Augmented Reality and mixed reality can be described as vague at best</w:t>
+      </w:r>
+      <w:r>
+        <w:t xml:space="preserve"> and might have only been created for marketing purposes (cf. Johnson 2015)</w:t>
+      </w:r>
+      <w:r>
+        <w:t xml:space="preserve">. The main difference between them is </w:t>
+      </w:r>
+      <w:r>
+        <w:t>that in mixed reality the computer-generated objects are not triggered by analysis of image features, but rather by a different, external source, for instance by a human being drawing overlay indicators on the screen.</w:t>
+      </w:r>
+    </w:p>
+    <w:p>
+      <w:pPr>
+        <w:pStyle w:val="berschrift2"/>
+      </w:pPr>
+      <w:bookmarkStart w:id="16" w:name="_Toc441508284"/>
+      <w:r>
+        <w:t>Hardware</w:t>
+      </w:r>
+      <w:bookmarkEnd w:id="16"/>
+    </w:p>
+    <w:p>
+      <w:r>
+        <w:t>There are several different types of hardware that can be utilized in the context of remote support applications. As stated above, an essential characteristic is the ability to move around freely. As a result, only mobile devices qualify to be used by the worker</w:t>
+      </w:r>
+      <w:r>
+        <w:t xml:space="preserve">. In contrast, the helper could also use desktop computers, as </w:t>
+      </w:r>
+      <w:r>
+        <w:t xml:space="preserve">there is no imminent need for </w:t>
+      </w:r>
+      <w:r>
+        <w:t>him to move around</w:t>
+      </w:r>
+      <w:r>
+        <w:t>. Broadly speaking, there are two main groups of mobile devices, which</w:t>
+      </w:r>
+      <w:r>
+        <w:t xml:space="preserve"> need to be discussed in detail, namely handheld and wearable devices</w:t>
+      </w:r>
+      <w:r>
+        <w:t>.</w:t>
+      </w:r>
+    </w:p>
+    <w:p>
+      <w:pPr>
+        <w:pStyle w:val="berschrift3"/>
+      </w:pPr>
+      <w:bookmarkStart w:id="17" w:name="_Toc441508285"/>
+      <w:r>
+        <w:t>Handheld devices</w:t>
+      </w:r>
+      <w:bookmarkEnd w:id="17"/>
+    </w:p>
+    <w:p>
+      <w:r>
+        <w:t xml:space="preserve">The term handheld devices refers to all electronic telecommunication devices that can be carried around and, as the name implies, held in a hand. Handheld devices are in most cases equipped with a display screen that is able to process touch inputs. Most commonly, handheld devices are smartphones and tablets. For remote </w:t>
+      </w:r>
+      <w:r>
         <w:lastRenderedPageBreak/>
-        <w:t xml:space="preserve">Despite their numerous beneficial features, </w:t>
-      </w:r>
-      <w:r>
-        <w:t>Augmented Reality</w:t>
-      </w:r>
-      <w:r>
-        <w:t xml:space="preserve"> applications</w:t>
-      </w:r>
-      <w:r>
-        <w:t xml:space="preserve"> suffers from several disadvantages. First, they commonly need some form of visual markers in order to be recognized by the tracking engine. The markers need to be placed on the object that should be augmented</w:t>
-      </w:r>
-      <w:r>
-        <w:t>, which results in administrative effort.</w:t>
+        <w:t>support applications, both types can be used. Tablets have a slight advantage of larger screen sizes, while smartphones, in comparison, are less disruptive as they demand less space when carried around. All handheld devices, however, prevent workers from using both hands, thus limiting them in carrying out their work without distractions.</w:t>
+      </w:r>
+    </w:p>
+    <w:p>
+      <w:pPr>
+        <w:pStyle w:val="berschrift3"/>
+      </w:pPr>
+      <w:bookmarkStart w:id="18" w:name="_Toc441508286"/>
+      <w:r>
+        <w:t>Wearable devices</w:t>
+      </w:r>
+      <w:bookmarkEnd w:id="18"/>
+    </w:p>
+    <w:p>
+      <w:r>
+        <w:t>In brief, a wearable device can be described as electronic technology which can be worn on the body, without the need of holding it (cf. Tehrani &amp; Andrew 2014). Over the last years, there was a vast amount of newly presented wearable devices, ranging from smart glasses like the Google Glass to smart watches, like Apple’s iWatch. While watches do not meet the requirements for being a part of a remote support applications due to the lack of a camera and a significantly limited screen size, smart glasses, on the other hand, can be employed to be used in such a setting. They have a limited screen size compared to tablets but come with the substantial advantage that the worker can perform tasks using both hands.</w:t>
+      </w:r>
+    </w:p>
+    <w:p>
+      <w:r>
+        <w:t>Huang et al. (2013) propose an alternative to the previously described devices, as they are rather targeting the consumer market than specific industries and environments. Their solution consists of a common safety helmet that is equipped with a camera capturing the visual field of the worker, a near-eye display as well as a microphone and headphones for speech communication with the helper. They decided to use a near-eye display because it enables users to keep a clear view of the surrounding envir</w:t>
+      </w:r>
+      <w:r>
+        <w:t>onment, which is particularly important in safety-critical settings like production factories. (cf. Huang et al. 2013).</w:t>
+      </w:r>
+    </w:p>
+    <w:p>
+      <w:pPr>
+        <w:pStyle w:val="berschrift2"/>
+      </w:pPr>
+      <w:bookmarkStart w:id="19" w:name="_Toc441508287"/>
+      <w:r>
+        <w:t>Software</w:t>
+      </w:r>
+      <w:bookmarkEnd w:id="19"/>
+    </w:p>
+    <w:p>
+      <w:pPr>
+        <w:pStyle w:val="berschrift3"/>
+      </w:pPr>
+      <w:bookmarkStart w:id="20" w:name="_Toc441508288"/>
+      <w:r>
+        <w:t>Desktop application</w:t>
+      </w:r>
+      <w:r>
+        <w:t>s</w:t>
+      </w:r>
+      <w:bookmarkEnd w:id="20"/>
+    </w:p>
+    <w:p>
+      <w:r>
+        <w:t xml:space="preserve">A </w:t>
+      </w:r>
+      <w:r>
+        <w:t>d</w:t>
+      </w:r>
+      <w:r>
+        <w:t xml:space="preserve">esktop application is software that runs </w:t>
+      </w:r>
+      <w:r>
+        <w:t>autonomously</w:t>
+      </w:r>
+      <w:r>
+        <w:t xml:space="preserve"> on a PC or laptop. It needs to be installed on a single device before it can be executed. If one or more parts of the software need to be changed, a new version or update of the software has to be installed. Typical desktop applications include text processors and video or music players</w:t>
+      </w:r>
+      <w:r>
+        <w:t xml:space="preserve"> (cf. Smith n.d.)</w:t>
+      </w:r>
+      <w:r>
+        <w:t xml:space="preserve">. </w:t>
+      </w:r>
+      <w:r>
+        <w:t>Popular programming language</w:t>
+      </w:r>
+      <w:r>
+        <w:t>s</w:t>
+      </w:r>
+      <w:r>
+        <w:t xml:space="preserve"> for the development of desktop applicatio</w:t>
+      </w:r>
+      <w:r>
+        <w:t>ns are Java and Microsoft .NET.</w:t>
+      </w:r>
+      <w:r>
+        <w:t xml:space="preserve"> While applications written in Java can be used on any desktop device that has Java </w:t>
+      </w:r>
+      <w:r>
+        <w:lastRenderedPageBreak/>
+        <w:t>installed, those written in Microsoft .NET can only be executed with</w:t>
+      </w:r>
+      <w:r>
+        <w:t xml:space="preserve"> their</w:t>
+      </w:r>
+      <w:r>
+        <w:t xml:space="preserve"> full potential on devices that run on the Microsoft Windows operating system.</w:t>
+      </w:r>
+    </w:p>
+    <w:p>
+      <w:pPr>
+        <w:pStyle w:val="berschrift3"/>
+      </w:pPr>
+      <w:bookmarkStart w:id="21" w:name="_Toc441508289"/>
+      <w:r>
+        <w:t>Mobile applications</w:t>
+      </w:r>
+      <w:bookmarkEnd w:id="21"/>
+    </w:p>
+    <w:p>
+      <w:r>
+        <w:t>Mobile applications are computer programs that run on mobile, mostly handheld devices like smartphones and tablets. Similar to desktop applications, they run natively within the device’s operating system. Native mobile application presents developers with the problem that applications have to be separately implemented for the different operating systems, for instance in Java for Android or in Swift for iOS.</w:t>
+      </w:r>
+    </w:p>
+    <w:p>
+      <w:r>
+        <w:t>There are several framewo</w:t>
+      </w:r>
+      <w:r>
+        <w:t xml:space="preserve">rks, </w:t>
+      </w:r>
+      <w:r>
+        <w:t>such as Apache Cordova</w:t>
+      </w:r>
+      <w:r>
+        <w:rPr>
+          <w:rStyle w:val="Funotenzeichen"/>
+        </w:rPr>
+        <w:footnoteReference w:id="4"/>
+      </w:r>
+      <w:r>
+        <w:t xml:space="preserve"> for instance, which try to solve this problem by offering developers the option to generate applications for smartphones from a single code base to a variety of operating systems. Typically, these cross-platform applications are written in a similar way as web-based applications, using HTML, JavaScript and CSS, which is then displayed in a special web-view layer within an operating system specific native application. While this offers developers more flexibility regarding the portability of their application and a significantly reduced time required for the implementation, cross-platform applications typically cannot exploit the operating system’s full potential, due to their one-size-fits-all approach (cf. Ciman, Gaggi &amp; Gonzo 2014).</w:t>
+      </w:r>
+    </w:p>
+    <w:p>
+      <w:pPr>
+        <w:pStyle w:val="berschrift3"/>
+      </w:pPr>
+      <w:bookmarkStart w:id="22" w:name="_Toc441508290"/>
+      <w:r>
+        <w:t>Web-based applications</w:t>
+      </w:r>
+      <w:bookmarkEnd w:id="22"/>
+    </w:p>
+    <w:p>
+      <w:r>
+        <w:t>In contrast</w:t>
+      </w:r>
+      <w:r>
+        <w:t xml:space="preserve"> to the previously described application types</w:t>
+      </w:r>
+      <w:r>
+        <w:t>, w</w:t>
+      </w:r>
+      <w:r>
+        <w:t>eb</w:t>
+      </w:r>
+      <w:r>
+        <w:t xml:space="preserve">-based applications </w:t>
+      </w:r>
+      <w:r>
+        <w:t xml:space="preserve">do not need to be locally installed on the device, but are rather accessed through a web browser. </w:t>
+      </w:r>
+      <w:r>
+        <w:t>T</w:t>
+      </w:r>
+      <w:r>
+        <w:t>hey consist of HTML pages, which can either be static files or dynamically created</w:t>
+      </w:r>
+      <w:r>
+        <w:t xml:space="preserve"> ones</w:t>
+      </w:r>
+      <w:r>
+        <w:t>, with additional JavaScript and CSS files to extend and improve the web page’s layout and functionality.</w:t>
+      </w:r>
+      <w:r>
+        <w:t xml:space="preserve"> Typically, web-based applications are built on the client-server principle. </w:t>
+      </w:r>
+      <w:r>
+        <w:t>Clients request the web page from the server</w:t>
+      </w:r>
+      <w:r>
+        <w:t>, and display</w:t>
+      </w:r>
+      <w:r>
+        <w:t>s</w:t>
+      </w:r>
+      <w:r>
+        <w:t xml:space="preserve"> it in the browser upon response</w:t>
+      </w:r>
+      <w:r>
+        <w:t xml:space="preserve"> arrival</w:t>
+      </w:r>
+      <w:r>
+        <w:t>.</w:t>
+      </w:r>
+    </w:p>
+    <w:p>
+      <w:r>
+        <w:t xml:space="preserve">Compared to desktop applications, web-based applications offer the advantage that they can be maintained with </w:t>
+      </w:r>
+      <w:r>
+        <w:t>less effort, since the software only need</w:t>
+      </w:r>
+      <w:r>
+        <w:t>s</w:t>
+      </w:r>
+      <w:r>
+        <w:t xml:space="preserve"> to be changed once on the server it runs on, instead of each device that</w:t>
+      </w:r>
+      <w:r>
+        <w:t xml:space="preserve"> has</w:t>
+      </w:r>
+      <w:r>
+        <w:t xml:space="preserve"> installed it. Furthermore, web-based applications can be used from anywhere as long as the device is connected to the internet, while desktop applications are physically constrained to the device they are installed on. </w:t>
+      </w:r>
+      <w:r>
+        <w:t>Apart from that</w:t>
+      </w:r>
+      <w:r>
+        <w:t xml:space="preserve">, desktop applications </w:t>
+      </w:r>
+      <w:r>
+        <w:lastRenderedPageBreak/>
+        <w:t>are less v</w:t>
+      </w:r>
+      <w:r>
+        <w:t>ulnerable to security risks, due to their confined environment</w:t>
+      </w:r>
+      <w:r>
+        <w:t xml:space="preserve"> (cf. Smith n.d.).</w:t>
+      </w:r>
+    </w:p>
+    <w:p>
+      <w:r>
+        <w:t>One approach that has received a substantial amount of at</w:t>
+      </w:r>
+      <w:r>
+        <w:t>tention over the last years is Responsive Web D</w:t>
+      </w:r>
+      <w:r>
+        <w:t xml:space="preserve">esign. Its aim is the „creation of web sites that take into account different types of devices, usually from mobile phones to desktops, and optimize viewing experience for the device at hand“ </w:t>
+      </w:r>
+      <w:r>
+        <w:t>(Voutilainen &amp; Salonen 2015, p. </w:t>
+      </w:r>
+      <w:r>
+        <w:t>1f).</w:t>
       </w:r>
       <w:r>
         <w:t xml:space="preserve"> </w:t>
       </w:r>
       <w:r>
-        <w:t>S</w:t>
-      </w:r>
-      <w:r>
-        <w:t>ome Augmented Reality frameworks, like Vuforia for instance, offer object recognition simply by scanning its outline</w:t>
-      </w:r>
-      <w:r>
-        <w:t xml:space="preserve"> (cf. Vuforia 2016).</w:t>
-      </w:r>
-      <w:r>
-        <w:t xml:space="preserve"> </w:t>
-      </w:r>
-      <w:r>
-        <w:t xml:space="preserve">However, </w:t>
-      </w:r>
-      <w:r>
-        <w:t xml:space="preserve">this technology could still prove to be complicated </w:t>
-      </w:r>
-      <w:r>
-        <w:t xml:space="preserve">to use </w:t>
-      </w:r>
-      <w:r>
-        <w:t xml:space="preserve">due to </w:t>
-      </w:r>
-      <w:r>
-        <w:t xml:space="preserve">the necessity of a high resolution camera that can handle </w:t>
-      </w:r>
-      <w:r>
-        <w:t xml:space="preserve">insufficient </w:t>
-      </w:r>
-      <w:r>
-        <w:t>or mixed lighting conditions, which could be expected in factories.</w:t>
-      </w:r>
-    </w:p>
-    <w:p>
-      <w:pPr>
-        <w:pStyle w:val="berschrift3"/>
-      </w:pPr>
-      <w:bookmarkStart w:id="15" w:name="_Toc441486929"/>
-      <w:r>
-        <w:t>Mixed reality</w:t>
-      </w:r>
-      <w:bookmarkEnd w:id="15"/>
-    </w:p>
-    <w:p>
-      <w:r>
-        <w:t>Mixed reality offers a flexible combination of Augmented and Virtual Reality. In mixed reality, users can see computer-generated objects in addition to the real world. Admittedly, the line between Augmented Reality and mixed reality can be described as vague at best</w:t>
-      </w:r>
-      <w:r>
-        <w:t xml:space="preserve"> and might have only been created for marketing purposes (cf. Johnson 2015)</w:t>
-      </w:r>
-      <w:r>
-        <w:t xml:space="preserve">. The main difference between them is </w:t>
-      </w:r>
-      <w:r>
-        <w:t>that in mixed reality the computer-generated objects are not triggered by analysis of image features, but rather by a different, external source, for instance by a human being drawing overlay indicators on the screen.</w:t>
+        <w:t>This is achieved</w:t>
+      </w:r>
+      <w:r>
+        <w:t xml:space="preserve"> by using</w:t>
+      </w:r>
+      <w:r>
+        <w:t xml:space="preserve"> flexible grids and images in addition to </w:t>
+      </w:r>
+      <w:r>
+        <w:t xml:space="preserve">CSS3 media queries. With media queries, it is possible to create different CSS rules depending on specific attributes of the device, like screen size or the current orientation of the device (cf. Johansen, </w:t>
+      </w:r>
+      <w:r>
+        <w:t xml:space="preserve">Pagani </w:t>
+      </w:r>
+      <w:r>
+        <w:t>Britto &amp; Cusin 2013, p. 1).</w:t>
+      </w:r>
+      <w:r>
+        <w:t xml:space="preserve"> This enables developers to write </w:t>
+      </w:r>
+      <w:r>
+        <w:t xml:space="preserve">web </w:t>
+      </w:r>
+      <w:r>
+        <w:t xml:space="preserve">applications that can be used on devices with large screens as well as </w:t>
+      </w:r>
+      <w:r>
+        <w:t xml:space="preserve">device with very small screens, like smartphones or even wearables </w:t>
+      </w:r>
+      <w:r>
+        <w:t xml:space="preserve">such as </w:t>
+      </w:r>
+      <w:r>
+        <w:t>smart glasses, without considering the device’s operating system.</w:t>
       </w:r>
     </w:p>
     <w:p>
       <w:pPr>
         <w:pStyle w:val="berschrift2"/>
       </w:pPr>
-      <w:bookmarkStart w:id="16" w:name="_Toc441486930"/>
-      <w:r>
-        <w:t>Hardware</w:t>
-      </w:r>
-      <w:bookmarkEnd w:id="16"/>
-    </w:p>
-    <w:p>
-      <w:r>
-        <w:t>There are several different types of hardware that can be utilized in the context of remote support applications. As stated above, an essential characteristic is the ability to move around freely. As a result, only mobile devices qualify to be used by the worker</w:t>
-      </w:r>
-      <w:r>
-        <w:t xml:space="preserve">. In contrast, the helper could also use desktop computers, as </w:t>
-      </w:r>
-      <w:r>
-        <w:t xml:space="preserve">there is no imminent need for </w:t>
-      </w:r>
-      <w:r>
-        <w:t>him to move around</w:t>
-      </w:r>
-      <w:r>
-        <w:t>. Broadly speaking, there are two main groups of mobile devices, which</w:t>
-      </w:r>
-      <w:r>
-        <w:t xml:space="preserve"> need to be discussed in detail, namely handheld and wearable devices</w:t>
+      <w:bookmarkStart w:id="23" w:name="_Toc441508291"/>
+      <w:r>
+        <w:t>Research conclusions</w:t>
+      </w:r>
+      <w:bookmarkEnd w:id="23"/>
+    </w:p>
+    <w:p>
+      <w:r>
+        <w:t>The</w:t>
+      </w:r>
+      <w:r>
+        <w:t xml:space="preserve"> research at hand</w:t>
+      </w:r>
+      <w:r>
+        <w:t xml:space="preserve"> has led to the following conclusions about the prototype development of</w:t>
+      </w:r>
+      <w:r>
+        <w:t xml:space="preserve"> a remote support application: i</w:t>
+      </w:r>
+      <w:r>
+        <w:t>n order to target a maximum possible number of devices with a single code base, the prototype will be d</w:t>
+      </w:r>
+      <w:r>
+        <w:t>eveloped as a</w:t>
+      </w:r>
+      <w:r>
+        <w:t xml:space="preserve"> web</w:t>
+      </w:r>
+      <w:r>
+        <w:t>-based</w:t>
+      </w:r>
+      <w:r>
+        <w:t xml:space="preserve"> application that can be accessed </w:t>
+      </w:r>
+      <w:r>
+        <w:t xml:space="preserve">by </w:t>
+      </w:r>
+      <w:r>
+        <w:t xml:space="preserve">browsers. </w:t>
+      </w:r>
+      <w:r>
+        <w:t xml:space="preserve">With this choice, the application can be used on desktop computers with large screens as well as </w:t>
+      </w:r>
+      <w:r>
+        <w:t xml:space="preserve">on </w:t>
+      </w:r>
+      <w:r>
+        <w:t xml:space="preserve">smartphones or even smaller devices </w:t>
+      </w:r>
+      <w:r>
+        <w:t xml:space="preserve">such as </w:t>
+      </w:r>
+      <w:r>
+        <w:t xml:space="preserve">smart glasses or possibly smart watches, provided they are equipped with a </w:t>
+      </w:r>
+      <w:r>
+        <w:t xml:space="preserve">web </w:t>
+      </w:r>
+      <w:r>
+        <w:t>browser</w:t>
+      </w:r>
+      <w:r>
+        <w:t xml:space="preserve"> application</w:t>
       </w:r>
       <w:r>
         <w:t>.</w:t>
       </w:r>
     </w:p>
     <w:p>
-      <w:pPr>
-        <w:pStyle w:val="berschrift3"/>
-      </w:pPr>
-      <w:bookmarkStart w:id="17" w:name="_Toc441486931"/>
-      <w:r>
-        <w:t>Handheld devices</w:t>
-      </w:r>
-      <w:bookmarkEnd w:id="17"/>
-    </w:p>
-    <w:p>
-      <w:r>
-        <w:t xml:space="preserve">The term handheld devices refers to all electronic telecommunication devices that can be carried around and, as the name implies, held in a hand. Handheld devices are in most cases equipped with a display screen that is able to process touch inputs. Most commonly, handheld devices are smartphones and tablets. For remote support applications, both types can be used. Tablets have a slight advantage of larger screen sizes, while smartphones, in comparison, are less disruptive as they </w:t>
+      <w:r>
+        <w:t xml:space="preserve">For the connection architecture, the application </w:t>
+      </w:r>
+      <w:r>
+        <w:t xml:space="preserve">uses </w:t>
+      </w:r>
+      <w:r>
+        <w:t xml:space="preserve">the client-server model for the user discovery and the connection establishment, and peer-to-peer connections using WebRTC after finishing this process. </w:t>
+      </w:r>
+      <w:r>
+        <w:t xml:space="preserve">This removes the </w:t>
+      </w:r>
+      <w:r>
+        <w:t xml:space="preserve">necessity of implementing the </w:t>
+      </w:r>
+      <w:r>
+        <w:t>complex logic behind video chat applications regarding network connections and security as well as video and audio streaming, since that is already part of WebRTC’s</w:t>
+      </w:r>
+      <w:r>
+        <w:t xml:space="preserve"> default</w:t>
+      </w:r>
+      <w:r>
+        <w:t xml:space="preserve"> functionality and can be accessed </w:t>
+      </w:r>
+      <w:r>
+        <w:t xml:space="preserve">by </w:t>
+      </w:r>
+      <w:r>
+        <w:t>the JavaScript API directly in the web browser.</w:t>
+      </w:r>
+    </w:p>
+    <w:p>
+      <w:r>
+        <w:t xml:space="preserve">To implement vision enhancement, mixed reality </w:t>
+      </w:r>
+      <w:r>
+        <w:t xml:space="preserve">is </w:t>
+      </w:r>
+      <w:r>
+        <w:t xml:space="preserve">used. </w:t>
+      </w:r>
+      <w:r>
+        <w:t>With HTML5 video and canvas elements, it is possible to render helping indications on</w:t>
+      </w:r>
+      <w:r>
+        <w:t xml:space="preserve"> top</w:t>
+      </w:r>
+      <w:r>
+        <w:t xml:space="preserve"> the</w:t>
+      </w:r>
+      <w:r>
+        <w:t xml:space="preserve"> video feed</w:t>
+      </w:r>
+      <w:r>
+        <w:t xml:space="preserve"> without any complex logic behind it. </w:t>
+      </w:r>
+      <w:r>
+        <w:t xml:space="preserve">Consequently, no computer vision algorithms </w:t>
+      </w:r>
+      <w:r>
+        <w:t xml:space="preserve">are </w:t>
+      </w:r>
+      <w:r>
+        <w:t>needed to recognize objects in the workspace to perform enh</w:t>
+      </w:r>
+      <w:r>
+        <w:t xml:space="preserve">ancement with </w:t>
       </w:r>
       <w:r>
         <w:lastRenderedPageBreak/>
-        <w:t>demand less space when carried around. All handheld devices, however, prevent workers from using both hands, thus limiting them in carrying out their work without distractions.</w:t>
-      </w:r>
-    </w:p>
-    <w:p>
-      <w:pPr>
-        <w:pStyle w:val="berschrift3"/>
-      </w:pPr>
-      <w:bookmarkStart w:id="18" w:name="_Toc441486932"/>
-      <w:r>
-        <w:t>Wearable devices</w:t>
-      </w:r>
-      <w:bookmarkEnd w:id="18"/>
-    </w:p>
-    <w:p>
-      <w:r>
-        <w:t>In brief, a wearable device can be described as electronic technology which can be worn on the body, without the need of holding it (cf. Tehrani &amp; Andrew 2014). Over the last years, there was a vast amount of newly presented wearable devices, ranging from smart glasses like the Google Glass to smart watches, like Apple’s iWatch. While watches do not meet the requirements for being a part of a remote support applications due to the lack of a camera and a significantly limited screen size, smart glasses, on the other hand, can be employed to be used in such a setting. They have a limited screen size compared to tablets but come with the substantial advantage that the worker can perform tasks using both hands.</w:t>
-      </w:r>
-    </w:p>
-    <w:p>
-      <w:r>
-        <w:t>Huang et al. (2013) propose an alternative to the previously described devices, as they are rather targeting the consumer market than specific industries and environments. Their solution consists of a common safety helmet that is equipped with a camera capturing the visual field of the worker, a near-eye display as well as a microphone and headphones for speech communication with the helper. They decided to use a near-eye display because it enables users to keep a clear view of the surrounding envir</w:t>
-      </w:r>
-      <w:r>
-        <w:t>onment, which is particularly important in safety-critical settings like production factories. (cf. Huang et al. 2013).</w:t>
+        <w:t>Augmented Reality, thus reducing the technical complexity of the prototype application considerably.</w:t>
       </w:r>
     </w:p>
     <w:p>
       <w:pPr>
         <w:pStyle w:val="berschrift2"/>
       </w:pPr>
-      <w:bookmarkStart w:id="19" w:name="_Toc441486933"/>
-      <w:r>
-        <w:t>Software</w:t>
-      </w:r>
-      <w:bookmarkEnd w:id="19"/>
-    </w:p>
-    <w:p>
-      <w:pPr>
-        <w:pStyle w:val="berschrift3"/>
-      </w:pPr>
-      <w:bookmarkStart w:id="20" w:name="_Toc441486934"/>
-      <w:r>
-        <w:t>Desktop application</w:t>
-      </w:r>
-      <w:r>
-        <w:t>s</w:t>
-      </w:r>
-      <w:bookmarkEnd w:id="20"/>
-    </w:p>
-    <w:p>
-      <w:r>
-        <w:t xml:space="preserve">A </w:t>
-      </w:r>
-      <w:r>
-        <w:t>d</w:t>
-      </w:r>
-      <w:r>
-        <w:t xml:space="preserve">esktop application is software that runs </w:t>
-      </w:r>
-      <w:r>
-        <w:t>autonomously</w:t>
-      </w:r>
-      <w:r>
-        <w:t xml:space="preserve"> on a PC or laptop. It needs to be installed on a single device before it can be executed. If one or more parts of the software need to be changed, a new version or update of the software has to be installed. Typical desktop applications include text processors and video or music players</w:t>
-      </w:r>
-      <w:r>
-        <w:t xml:space="preserve"> (cf. Smith n.d.)</w:t>
-      </w:r>
-      <w:r>
-        <w:t xml:space="preserve">. </w:t>
-      </w:r>
-      <w:r>
-        <w:t>Popular programming language</w:t>
-      </w:r>
-      <w:r>
-        <w:t>s</w:t>
-      </w:r>
-      <w:r>
-        <w:t xml:space="preserve"> for the development of desktop applicatio</w:t>
-      </w:r>
-      <w:r>
-        <w:t>ns are Java and Microsoft .NET.</w:t>
-      </w:r>
-      <w:r>
-        <w:t xml:space="preserve"> While applications written in Java can be used on any desktop device that has Java installed, those written in Microsoft .NET can only be executed with</w:t>
-      </w:r>
-      <w:r>
-        <w:t xml:space="preserve"> their</w:t>
-      </w:r>
-      <w:r>
-        <w:t xml:space="preserve"> full potential on devices that run on the Microsoft Windows operating system.</w:t>
-      </w:r>
-    </w:p>
-    <w:p>
-      <w:pPr>
-        <w:pStyle w:val="berschrift3"/>
-      </w:pPr>
-      <w:bookmarkStart w:id="21" w:name="_Toc441486935"/>
-      <w:r>
-        <w:lastRenderedPageBreak/>
-        <w:t>Mobile applications</w:t>
-      </w:r>
-      <w:bookmarkEnd w:id="21"/>
-    </w:p>
-    <w:p>
-      <w:r>
-        <w:t>Mobile applications are computer programs that run on mobile, mostly handheld devices like smartphones and tablets. Similar to desktop applications, they run natively within the device’s operating system. Native mobile application presents developers with the problem that applications have to be separately implemented for the different operating systems, for instance in Java for Android or in Swift for iOS.</w:t>
-      </w:r>
-    </w:p>
-    <w:p>
-      <w:r>
-        <w:t>There are several framewo</w:t>
-      </w:r>
-      <w:r>
-        <w:t>rks, like Apache Cordova (2016)</w:t>
-      </w:r>
-      <w:r>
-        <w:t xml:space="preserve"> for instance, which try to solve this problem by offering developers the option to generate applications for smartphones from a single code base to a variety of operating systems. Typically, these cross-platform applications are written in a similar way as web-based applications, using HTML, JavaScript and CSS, which is then displayed in a special web-view layer within an operating system specific native application. While this offers developers more flexibility regarding the portability of their application and a significantly reduced time required for the implementation, cross-platform applications typically cannot exploit the operating system’s full potential, due to their one-size-fits-all approach (cf. Ciman, Gaggi &amp; Gonzo 2014).</w:t>
-      </w:r>
-    </w:p>
-    <w:p>
-      <w:pPr>
-        <w:pStyle w:val="berschrift3"/>
-      </w:pPr>
-      <w:bookmarkStart w:id="22" w:name="_Toc441486936"/>
-      <w:r>
-        <w:t>Web-based applications</w:t>
-      </w:r>
-      <w:bookmarkEnd w:id="22"/>
-    </w:p>
-    <w:p>
-      <w:r>
-        <w:t>In contrast</w:t>
-      </w:r>
-      <w:r>
-        <w:t xml:space="preserve"> to the previously described application types</w:t>
-      </w:r>
-      <w:r>
-        <w:t>, w</w:t>
-      </w:r>
-      <w:r>
-        <w:t>eb</w:t>
-      </w:r>
-      <w:r>
-        <w:t xml:space="preserve">-based applications </w:t>
-      </w:r>
-      <w:r>
-        <w:t xml:space="preserve">do not need to be locally installed on the device, but are rather accessed through a web browser. </w:t>
-      </w:r>
-      <w:r>
-        <w:t>T</w:t>
-      </w:r>
-      <w:r>
-        <w:t>hey consist of HTML pages, which can either be static files or dynamically created</w:t>
-      </w:r>
-      <w:r>
-        <w:t xml:space="preserve"> ones</w:t>
-      </w:r>
-      <w:r>
-        <w:t>, with additional JavaScript and CSS files to extend and improve the web page’s layout and functionality.</w:t>
-      </w:r>
-      <w:r>
-        <w:t xml:space="preserve"> Typically, web-based applications are built on the client-server principle. </w:t>
-      </w:r>
-      <w:r>
-        <w:t>Clients request the web page from the server</w:t>
-      </w:r>
-      <w:r>
-        <w:t>, and display</w:t>
-      </w:r>
-      <w:r>
-        <w:t>s</w:t>
-      </w:r>
-      <w:r>
-        <w:t xml:space="preserve"> it in the browser upon response</w:t>
-      </w:r>
-      <w:r>
-        <w:t xml:space="preserve"> arrival</w:t>
-      </w:r>
-      <w:r>
-        <w:t>.</w:t>
-      </w:r>
-    </w:p>
-    <w:p>
-      <w:r>
-        <w:t xml:space="preserve">Compared to desktop applications, web-based applications offer the advantage that they can be maintained with </w:t>
-      </w:r>
-      <w:r>
-        <w:t>less effort, since the software only need</w:t>
-      </w:r>
-      <w:r>
-        <w:t>s</w:t>
-      </w:r>
-      <w:r>
-        <w:t xml:space="preserve"> to be changed once on the server it runs on, instead of each device that</w:t>
-      </w:r>
-      <w:r>
-        <w:t xml:space="preserve"> has</w:t>
-      </w:r>
-      <w:r>
-        <w:t xml:space="preserve"> installed it. Furthermore, web-based applications can be used from anywhere as long as the device is connected to the internet, while desktop applications are physically constrained to the device they are installed on. </w:t>
-      </w:r>
-      <w:r>
-        <w:t>Apart from that</w:t>
-      </w:r>
-      <w:r>
-        <w:t>, desktop applications are less v</w:t>
-      </w:r>
-      <w:r>
-        <w:t>ulnerable to security risks, due to their confined environment</w:t>
-      </w:r>
-      <w:r>
-        <w:t xml:space="preserve"> (cf. Smith n.d.).</w:t>
-      </w:r>
-    </w:p>
-    <w:p>
-      <w:r>
-        <w:lastRenderedPageBreak/>
-        <w:t>One approach that has received a substantial amount of at</w:t>
-      </w:r>
-      <w:r>
-        <w:t>tention over the last years is Responsive Web D</w:t>
-      </w:r>
-      <w:r>
-        <w:t xml:space="preserve">esign. Its aim is the „creation of web sites that take into account different types of devices, usually from mobile phones to desktops, and optimize viewing experience for the device at hand“ </w:t>
-      </w:r>
-      <w:r>
-        <w:t>(Voutilainen &amp; Salonen 2015, p. </w:t>
-      </w:r>
-      <w:r>
-        <w:t>1f).</w:t>
-      </w:r>
-      <w:r>
-        <w:t xml:space="preserve"> </w:t>
-      </w:r>
-      <w:r>
-        <w:t>This is achieved</w:t>
-      </w:r>
-      <w:r>
-        <w:t xml:space="preserve"> by using</w:t>
-      </w:r>
-      <w:r>
-        <w:t xml:space="preserve"> flexible grids and images in addition to </w:t>
-      </w:r>
-      <w:r>
-        <w:t xml:space="preserve">CSS3 media queries. With media queries, it is possible to create different CSS rules depending on specific attributes of the device, like screen size or the current orientation of the device (cf. Johansen, </w:t>
-      </w:r>
-      <w:r>
-        <w:t xml:space="preserve">Pagani </w:t>
-      </w:r>
-      <w:r>
-        <w:t>Britto &amp; Cusin 2013, p. 1).</w:t>
-      </w:r>
-      <w:r>
-        <w:t xml:space="preserve"> This enables developers to write </w:t>
-      </w:r>
-      <w:r>
-        <w:t xml:space="preserve">web </w:t>
-      </w:r>
-      <w:r>
-        <w:t xml:space="preserve">applications that can be used on devices with large screens as well as </w:t>
-      </w:r>
-      <w:r>
-        <w:t xml:space="preserve">device with very small screens, like smartphones or even wearables </w:t>
-      </w:r>
-      <w:r>
-        <w:t xml:space="preserve">such as </w:t>
-      </w:r>
-      <w:r>
-        <w:t>smart glasses, without considering the device’s operating system.</w:t>
-      </w:r>
-    </w:p>
+      <w:r>
+        <w:t>Result matrix</w:t>
+      </w:r>
+    </w:p>
+    <w:p/>
     <w:p>
       <w:pPr>
         <w:pStyle w:val="berschrift2"/>
       </w:pPr>
-      <w:bookmarkStart w:id="23" w:name="_Toc441486937"/>
-      <w:r>
-        <w:t>Research conclusions</w:t>
-      </w:r>
-      <w:bookmarkEnd w:id="23"/>
-    </w:p>
-    <w:p>
-      <w:r>
-        <w:t>The</w:t>
-      </w:r>
-      <w:r>
-        <w:t xml:space="preserve"> research at hand</w:t>
-      </w:r>
-      <w:r>
-        <w:t xml:space="preserve"> has led to the following conclusions about the prototype development of</w:t>
-      </w:r>
-      <w:r>
-        <w:t xml:space="preserve"> a remote support application: i</w:t>
-      </w:r>
-      <w:r>
-        <w:t>n order to target a maximum possible number of devices with a single code base, the prototype will be d</w:t>
-      </w:r>
-      <w:r>
-        <w:t>eveloped as a</w:t>
-      </w:r>
-      <w:r>
-        <w:t xml:space="preserve"> web</w:t>
-      </w:r>
-      <w:r>
-        <w:t>-based</w:t>
-      </w:r>
-      <w:r>
-        <w:t xml:space="preserve"> application that can be accessed </w:t>
-      </w:r>
-      <w:r>
-        <w:t xml:space="preserve">by </w:t>
-      </w:r>
-      <w:r>
-        <w:t xml:space="preserve">browsers. </w:t>
-      </w:r>
-      <w:r>
-        <w:t xml:space="preserve">With this choice, the application can be used on desktop computers with large screens as well as </w:t>
-      </w:r>
-      <w:r>
-        <w:t xml:space="preserve">on </w:t>
-      </w:r>
-      <w:r>
-        <w:t xml:space="preserve">smartphones or even smaller devices </w:t>
-      </w:r>
-      <w:r>
-        <w:t xml:space="preserve">such as </w:t>
-      </w:r>
-      <w:r>
-        <w:t xml:space="preserve">smart glasses or possibly smart watches, provided they are equipped with a </w:t>
-      </w:r>
-      <w:r>
-        <w:t xml:space="preserve">web </w:t>
-      </w:r>
-      <w:r>
-        <w:t>browser</w:t>
-      </w:r>
-      <w:r>
-        <w:t xml:space="preserve"> application</w:t>
-      </w:r>
-      <w:r>
-        <w:t>.</w:t>
-      </w:r>
-    </w:p>
-    <w:p>
-      <w:r>
-        <w:t xml:space="preserve">For the connection architecture, the application </w:t>
-      </w:r>
-      <w:r>
-        <w:t xml:space="preserve">uses </w:t>
-      </w:r>
-      <w:r>
-        <w:t xml:space="preserve">the client-server model for the user discovery and the connection establishment, and peer-to-peer connections using WebRTC after finishing this process. </w:t>
-      </w:r>
-      <w:r>
-        <w:t xml:space="preserve">This removes the </w:t>
-      </w:r>
-      <w:r>
-        <w:t xml:space="preserve">necessity of implementing the </w:t>
-      </w:r>
-      <w:r>
-        <w:t>complex logic behind video chat applications regarding network connections and security as well as video and audio streaming, since that is already part of WebRTC’s</w:t>
-      </w:r>
-      <w:r>
-        <w:t xml:space="preserve"> default</w:t>
-      </w:r>
-      <w:r>
-        <w:t xml:space="preserve"> functionality and can be accessed </w:t>
-      </w:r>
-      <w:r>
-        <w:t xml:space="preserve">by </w:t>
-      </w:r>
-      <w:r>
-        <w:t>the JavaScript API directly in the web browser.</w:t>
-      </w:r>
-    </w:p>
-    <w:p>
-      <w:r>
-        <w:t xml:space="preserve">To implement vision enhancement, mixed reality </w:t>
-      </w:r>
-      <w:r>
-        <w:t xml:space="preserve">is </w:t>
-      </w:r>
-      <w:r>
-        <w:t xml:space="preserve">used. </w:t>
-      </w:r>
-      <w:r>
-        <w:t>With HTML5 video and canvas elements, it is possible to render helping indications on</w:t>
-      </w:r>
-      <w:r>
-        <w:t xml:space="preserve"> top</w:t>
-      </w:r>
-      <w:r>
-        <w:t xml:space="preserve"> the</w:t>
-      </w:r>
-      <w:r>
-        <w:t xml:space="preserve"> video feed</w:t>
-      </w:r>
-      <w:r>
-        <w:t xml:space="preserve"> without any complex logic behind it. </w:t>
-      </w:r>
-      <w:r>
-        <w:t xml:space="preserve">Consequently, no computer vision algorithms </w:t>
-      </w:r>
-      <w:r>
-        <w:t xml:space="preserve">are </w:t>
-      </w:r>
-      <w:r>
-        <w:t>needed to recognize objects in the workspace to perform enh</w:t>
-      </w:r>
-      <w:r>
-        <w:t>ancement with Augmented Reality, thus reducing the technical complexity of the prototype application considerably.</w:t>
-      </w:r>
-    </w:p>
+      <w:r>
+        <w:t>Personal opinion</w:t>
+      </w:r>
+    </w:p>
+    <w:p/>
     <w:p>
       <w:pPr>
         <w:spacing w:line="276" w:lineRule="auto"/>
@@ -7411,7 +7484,7 @@
         <w:pStyle w:val="berschrift1"/>
       </w:pPr>
       <w:bookmarkStart w:id="24" w:name="_Toc438987631"/>
-      <w:bookmarkStart w:id="25" w:name="_Toc441486938"/>
+      <w:bookmarkStart w:id="25" w:name="_Toc441508292"/>
       <w:r>
         <w:lastRenderedPageBreak/>
         <w:t>WebRTC</w:t>
@@ -7454,7 +7527,7 @@
       <w:pPr>
         <w:pStyle w:val="berschrift2"/>
       </w:pPr>
-      <w:bookmarkStart w:id="26" w:name="_Toc441486939"/>
+      <w:bookmarkStart w:id="26" w:name="_Toc441508293"/>
       <w:r>
         <w:t>Overview</w:t>
       </w:r>
@@ -7499,7 +7572,7 @@
       <w:pPr>
         <w:pStyle w:val="berschrift3"/>
       </w:pPr>
-      <w:bookmarkStart w:id="27" w:name="_Toc441486940"/>
+      <w:bookmarkStart w:id="27" w:name="_Toc441508294"/>
       <w:r>
         <w:t>Architecture</w:t>
       </w:r>
@@ -7611,7 +7684,7 @@
       <w:pPr>
         <w:pStyle w:val="berschrift3"/>
       </w:pPr>
-      <w:bookmarkStart w:id="29" w:name="_Toc441486941"/>
+      <w:bookmarkStart w:id="29" w:name="_Toc441508295"/>
       <w:r>
         <w:t>Functionality and features</w:t>
       </w:r>
@@ -7740,7 +7813,7 @@
       <w:pPr>
         <w:pStyle w:val="berschrift3"/>
       </w:pPr>
-      <w:bookmarkStart w:id="31" w:name="_Toc441486942"/>
+      <w:bookmarkStart w:id="31" w:name="_Toc441508296"/>
       <w:r>
         <w:t>History</w:t>
       </w:r>
@@ -7807,18 +7880,15 @@
         <w:t>first mobile browsers supported WebRTC</w:t>
       </w:r>
       <w:r>
+        <w:t xml:space="preserve"> over summer and fall of 2013</w:t>
+      </w:r>
+      <w:r>
+        <w:t>, when first Google Chrome for Android and a short time afterwards Mozilla Firefox for Android added their first implementations</w:t>
+      </w:r>
+      <w:r>
         <w:t xml:space="preserve"> </w:t>
       </w:r>
       <w:r>
-        <w:t>over summer and fall of 2013</w:t>
-      </w:r>
-      <w:r>
-        <w:t>, when first Google Chrome for Android and a short time afterwards Mozilla Firefox for Android added their first implementations</w:t>
-      </w:r>
-      <w:r>
-        <w:t xml:space="preserve"> </w:t>
-      </w:r>
-      <w:r>
         <w:t xml:space="preserve">of the technology </w:t>
       </w:r>
       <w:r>
@@ -7829,7 +7899,7 @@
       <w:pPr>
         <w:pStyle w:val="berschrift3"/>
       </w:pPr>
-      <w:bookmarkStart w:id="32" w:name="_Toc441486943"/>
+      <w:bookmarkStart w:id="32" w:name="_Toc441508297"/>
       <w:r>
         <w:t>Advantages</w:t>
       </w:r>
@@ -7991,7 +8061,7 @@
       <w:pPr>
         <w:pStyle w:val="berschrift3"/>
       </w:pPr>
-      <w:bookmarkStart w:id="33" w:name="_Toc441486944"/>
+      <w:bookmarkStart w:id="33" w:name="_Toc441508298"/>
       <w:r>
         <w:lastRenderedPageBreak/>
         <w:t>Limitations</w:t>
@@ -8163,13 +8233,7 @@
     <w:p>
       <w:r>
         <w:lastRenderedPageBreak/>
-        <w:t xml:space="preserve">According to </w:t>
-      </w:r>
-      <w:r>
-        <w:t>Grégoire (2015, p. 1)</w:t>
-      </w:r>
-      <w:r>
-        <w:t>, t</w:t>
+        <w:t>According to Grégoire (2015, p. 1), t</w:t>
       </w:r>
       <w:r>
         <w:t xml:space="preserve">he fact that WebRTC is running natively in web browsers </w:t>
@@ -8218,7 +8282,7 @@
       <w:pPr>
         <w:pStyle w:val="berschrift3"/>
       </w:pPr>
-      <w:bookmarkStart w:id="35" w:name="_Toc441486945"/>
+      <w:bookmarkStart w:id="35" w:name="_Toc441508299"/>
       <w:r>
         <w:t>Current status</w:t>
       </w:r>
@@ -8248,7 +8312,7 @@
         <w:pStyle w:val="berschrift2"/>
       </w:pPr>
       <w:bookmarkStart w:id="36" w:name="_Toc438987633"/>
-      <w:bookmarkStart w:id="37" w:name="_Toc441486946"/>
+      <w:bookmarkStart w:id="37" w:name="_Toc441508300"/>
       <w:r>
         <w:t>API components</w:t>
       </w:r>
@@ -8273,7 +8337,7 @@
       <w:pPr>
         <w:pStyle w:val="berschrift3"/>
       </w:pPr>
-      <w:bookmarkStart w:id="38" w:name="_Toc441486947"/>
+      <w:bookmarkStart w:id="38" w:name="_Toc441508301"/>
       <w:r>
         <w:t>MediaStream</w:t>
       </w:r>
@@ -8439,7 +8503,7 @@
       <w:pPr>
         <w:pStyle w:val="berschrift3"/>
       </w:pPr>
-      <w:bookmarkStart w:id="39" w:name="_Toc441486948"/>
+      <w:bookmarkStart w:id="39" w:name="_Toc441508302"/>
       <w:r>
         <w:t>PeerConnection</w:t>
       </w:r>
@@ -8502,7 +8566,7 @@
       <w:pPr>
         <w:pStyle w:val="berschrift3"/>
       </w:pPr>
-      <w:bookmarkStart w:id="40" w:name="_Toc441486949"/>
+      <w:bookmarkStart w:id="40" w:name="_Toc441508303"/>
       <w:r>
         <w:t>DataChannel</w:t>
       </w:r>
@@ -8545,7 +8609,7 @@
         <w:pStyle w:val="berschrift2"/>
       </w:pPr>
       <w:bookmarkStart w:id="41" w:name="_Toc438987634"/>
-      <w:bookmarkStart w:id="42" w:name="_Toc441486950"/>
+      <w:bookmarkStart w:id="42" w:name="_Toc441508304"/>
       <w:r>
         <w:lastRenderedPageBreak/>
         <w:t>Connection setup</w:t>
@@ -8557,7 +8621,7 @@
       <w:pPr>
         <w:pStyle w:val="berschrift3"/>
       </w:pPr>
-      <w:bookmarkStart w:id="43" w:name="_Toc441486951"/>
+      <w:bookmarkStart w:id="43" w:name="_Toc441508305"/>
       <w:r>
         <w:t>Signa</w:t>
       </w:r>
@@ -8596,7 +8660,7 @@
       <w:pPr>
         <w:pStyle w:val="berschrift3"/>
       </w:pPr>
-      <w:bookmarkStart w:id="44" w:name="_Toc441486952"/>
+      <w:bookmarkStart w:id="44" w:name="_Toc441508306"/>
       <w:r>
         <w:t>NAT problem</w:t>
       </w:r>
@@ -8687,7 +8751,7 @@
       <w:pPr>
         <w:pStyle w:val="berschrift3"/>
       </w:pPr>
-      <w:bookmarkStart w:id="45" w:name="_Toc441486953"/>
+      <w:bookmarkStart w:id="45" w:name="_Toc441508307"/>
       <w:r>
         <w:lastRenderedPageBreak/>
         <w:t>ICE candidates</w:t>
@@ -8963,7 +9027,7 @@
       <w:pPr>
         <w:pStyle w:val="berschrift3"/>
       </w:pPr>
-      <w:bookmarkStart w:id="47" w:name="_Toc441486954"/>
+      <w:bookmarkStart w:id="47" w:name="_Toc441508308"/>
       <w:r>
         <w:t>Session description offers and answers</w:t>
       </w:r>
@@ -9197,7 +9261,7 @@
       <w:pPr>
         <w:pStyle w:val="berschrift3"/>
       </w:pPr>
-      <w:bookmarkStart w:id="48" w:name="_Toc441486955"/>
+      <w:bookmarkStart w:id="48" w:name="_Toc441508309"/>
       <w:r>
         <w:t>Data channel</w:t>
       </w:r>
@@ -9441,7 +9505,7 @@
         <w:pStyle w:val="berschrift1"/>
       </w:pPr>
       <w:bookmarkStart w:id="49" w:name="_Toc438987635"/>
-      <w:bookmarkStart w:id="50" w:name="_Toc441486956"/>
+      <w:bookmarkStart w:id="50" w:name="_Toc441508310"/>
       <w:r>
         <w:lastRenderedPageBreak/>
         <w:t>Prototype</w:t>
@@ -9501,7 +9565,7 @@
         <w:pStyle w:val="berschrift2"/>
       </w:pPr>
       <w:bookmarkStart w:id="51" w:name="_Toc438987636"/>
-      <w:bookmarkStart w:id="52" w:name="_Toc441486957"/>
+      <w:bookmarkStart w:id="52" w:name="_Toc441508311"/>
       <w:r>
         <w:t>Management server</w:t>
       </w:r>
@@ -9544,7 +9608,7 @@
       <w:pPr>
         <w:pStyle w:val="berschrift3"/>
       </w:pPr>
-      <w:bookmarkStart w:id="53" w:name="_Toc441486958"/>
+      <w:bookmarkStart w:id="53" w:name="_Toc441508312"/>
       <w:r>
         <w:t>Implementation</w:t>
       </w:r>
@@ -9559,7 +9623,7 @@
       <w:pPr>
         <w:pStyle w:val="berschrift3"/>
       </w:pPr>
-      <w:bookmarkStart w:id="54" w:name="_Toc441486959"/>
+      <w:bookmarkStart w:id="54" w:name="_Toc441508313"/>
       <w:r>
         <w:t>Web server</w:t>
       </w:r>
@@ -9574,7 +9638,7 @@
       <w:pPr>
         <w:pStyle w:val="berschrift3"/>
       </w:pPr>
-      <w:bookmarkStart w:id="55" w:name="_Toc441486960"/>
+      <w:bookmarkStart w:id="55" w:name="_Toc441508314"/>
       <w:r>
         <w:t>WebSockets</w:t>
       </w:r>
@@ -9589,7 +9653,7 @@
       <w:pPr>
         <w:pStyle w:val="berschrift3"/>
       </w:pPr>
-      <w:bookmarkStart w:id="56" w:name="_Toc441486961"/>
+      <w:bookmarkStart w:id="56" w:name="_Toc441508315"/>
       <w:r>
         <w:lastRenderedPageBreak/>
         <w:t>Management and control tasks</w:t>
@@ -9627,7 +9691,7 @@
         <w:pStyle w:val="berschrift2"/>
       </w:pPr>
       <w:bookmarkStart w:id="57" w:name="_Toc438987637"/>
-      <w:bookmarkStart w:id="58" w:name="_Toc441486962"/>
+      <w:bookmarkStart w:id="58" w:name="_Toc441508316"/>
       <w:r>
         <w:t>Web interface</w:t>
       </w:r>
@@ -9643,7 +9707,7 @@
       <w:pPr>
         <w:pStyle w:val="berschrift3"/>
       </w:pPr>
-      <w:bookmarkStart w:id="59" w:name="_Toc441486963"/>
+      <w:bookmarkStart w:id="59" w:name="_Toc441508317"/>
       <w:r>
         <w:t>HTML5 elements</w:t>
       </w:r>
@@ -9694,7 +9758,7 @@
       <w:pPr>
         <w:pStyle w:val="berschrift3"/>
       </w:pPr>
-      <w:bookmarkStart w:id="60" w:name="_Toc441486964"/>
+      <w:bookmarkStart w:id="60" w:name="_Toc441508318"/>
       <w:r>
         <w:t>User interaction</w:t>
       </w:r>
@@ -9727,7 +9791,7 @@
       <w:pPr>
         <w:pStyle w:val="berschrift3"/>
       </w:pPr>
-      <w:bookmarkStart w:id="61" w:name="_Toc441486965"/>
+      <w:bookmarkStart w:id="61" w:name="_Toc441508319"/>
       <w:r>
         <w:t>Responsive design</w:t>
       </w:r>
@@ -9757,7 +9821,7 @@
       <w:pPr>
         <w:pStyle w:val="berschrift3"/>
       </w:pPr>
-      <w:bookmarkStart w:id="62" w:name="_Toc441486966"/>
+      <w:bookmarkStart w:id="62" w:name="_Toc441508320"/>
       <w:r>
         <w:lastRenderedPageBreak/>
         <w:t>Facilitating libraries</w:t>
@@ -9780,10 +9844,16 @@
         <w:t>jQuery</w:t>
       </w:r>
       <w:r>
-        <w:t xml:space="preserve"> (2016)</w:t>
-      </w:r>
-      <w:r>
-        <w:t xml:space="preserve"> was used because it is currently a de-facto standard in web development, thanks to its</w:t>
+        <w:rPr>
+          <w:rStyle w:val="Funotenzeichen"/>
+        </w:rPr>
+        <w:footnoteReference w:id="5"/>
+      </w:r>
+      <w:r>
+        <w:t xml:space="preserve"> </w:t>
+      </w:r>
+      <w:r>
+        <w:t>was used because it is currently a de-facto standard in web development, thanks to its</w:t>
       </w:r>
       <w:r>
         <w:t xml:space="preserve"> essential</w:t>
@@ -9803,7 +9873,16 @@
     </w:p>
     <w:p>
       <w:r>
-        <w:t xml:space="preserve">adapter.js </w:t>
+        <w:t>adapter.js</w:t>
+      </w:r>
+      <w:r>
+        <w:rPr>
+          <w:rStyle w:val="Funotenzeichen"/>
+        </w:rPr>
+        <w:footnoteReference w:id="6"/>
+      </w:r>
+      <w:r>
+        <w:t xml:space="preserve"> </w:t>
       </w:r>
       <w:r>
         <w:t xml:space="preserve">is an open source library maintained by Google that helps developers abstract browser prefixes and API changes in the WebRTC specification. </w:t>
@@ -9829,7 +9908,7 @@
         <w:pStyle w:val="berschrift2"/>
       </w:pPr>
       <w:bookmarkStart w:id="63" w:name="_Toc438987638"/>
-      <w:bookmarkStart w:id="64" w:name="_Toc441486967"/>
+      <w:bookmarkStart w:id="64" w:name="_Toc441508321"/>
       <w:r>
         <w:t xml:space="preserve">Overlay indicators </w:t>
       </w:r>
@@ -9860,7 +9939,7 @@
       <w:pPr>
         <w:pStyle w:val="berschrift3"/>
       </w:pPr>
-      <w:bookmarkStart w:id="65" w:name="_Toc441486968"/>
+      <w:bookmarkStart w:id="65" w:name="_Toc441508322"/>
       <w:r>
         <w:t>Implementation</w:t>
       </w:r>
@@ -9898,14 +9977,14 @@
         <w:t xml:space="preserve">is that </w:t>
       </w:r>
       <w:r>
-        <w:t>the first canvas must be cleared each time it displays the current frame of the video stream and</w:t>
-      </w:r>
-      <w:r>
-        <w:t xml:space="preserve">, </w:t>
+        <w:t xml:space="preserve">the first canvas must be </w:t>
       </w:r>
       <w:r>
         <w:lastRenderedPageBreak/>
-        <w:t>consequently,</w:t>
+        <w:t>cleared each time it displays the current frame of the video stream and</w:t>
+      </w:r>
+      <w:r>
+        <w:t>, consequently,</w:t>
       </w:r>
       <w:r>
         <w:t xml:space="preserve"> the drawn path would also be </w:t>
@@ -9924,7 +10003,7 @@
       <w:pPr>
         <w:pStyle w:val="berschrift3"/>
       </w:pPr>
-      <w:bookmarkStart w:id="66" w:name="_Toc441486969"/>
+      <w:bookmarkStart w:id="66" w:name="_Toc441508323"/>
       <w:r>
         <w:t>Mouse events</w:t>
       </w:r>
@@ -10065,7 +10144,7 @@
       <w:pPr>
         <w:pStyle w:val="berschrift3"/>
       </w:pPr>
-      <w:bookmarkStart w:id="67" w:name="_Toc441486970"/>
+      <w:bookmarkStart w:id="67" w:name="_Toc441508324"/>
       <w:r>
         <w:t>Touch events</w:t>
       </w:r>
@@ -10108,11 +10187,11 @@
         <w:t>Eventually, a solution to this problem could be found by extending the previously described logic with touch events.</w:t>
       </w:r>
       <w:r>
-        <w:t xml:space="preserve"> Touch events are the counterparts to mouse events on desktop devices. They are, however, more complex than mouse events, </w:t>
+        <w:t xml:space="preserve"> Touch events are the counterparts to mouse </w:t>
       </w:r>
       <w:r>
         <w:lastRenderedPageBreak/>
-        <w:t>because while there is always only one mouse pointer on desktop devices, „a user may touch the screen with multiple fingers at the same time“ (Jenkov 2014).</w:t>
+        <w:t>events on desktop devices. They are, however, more complex than mouse events, because while there is always only one mouse pointer on desktop devices, „a user may touch the screen with multiple fingers at the same time“ (Jenkov 2014).</w:t>
       </w:r>
     </w:p>
     <w:p>
@@ -10169,7 +10248,7 @@
       <w:pPr>
         <w:pStyle w:val="berschrift3"/>
       </w:pPr>
-      <w:bookmarkStart w:id="68" w:name="_Toc441486971"/>
+      <w:bookmarkStart w:id="68" w:name="_Toc441508325"/>
       <w:r>
         <w:t>Data transfer</w:t>
       </w:r>
@@ -10225,7 +10304,7 @@
       <w:pPr>
         <w:pStyle w:val="berschrift3"/>
       </w:pPr>
-      <w:bookmarkStart w:id="69" w:name="_Toc441486972"/>
+      <w:bookmarkStart w:id="69" w:name="_Toc441508326"/>
       <w:r>
         <w:t>Text chat</w:t>
       </w:r>
@@ -10267,7 +10346,7 @@
         <w:pStyle w:val="berschrift1"/>
       </w:pPr>
       <w:bookmarkStart w:id="70" w:name="_Toc438987639"/>
-      <w:bookmarkStart w:id="71" w:name="_Toc441486973"/>
+      <w:bookmarkStart w:id="71" w:name="_Toc441508327"/>
       <w:r>
         <w:lastRenderedPageBreak/>
         <w:t>Evaluation</w:t>
@@ -10357,10 +10436,10 @@
       <w:pPr>
         <w:pStyle w:val="berschrift1"/>
       </w:pPr>
-      <w:bookmarkStart w:id="72" w:name="_Toc441486974"/>
+      <w:bookmarkStart w:id="72" w:name="_Toc441508328"/>
       <w:r>
         <w:lastRenderedPageBreak/>
-        <w:t>Possible extensions</w:t>
+        <w:t>Outlook</w:t>
       </w:r>
       <w:bookmarkEnd w:id="72"/>
     </w:p>
@@ -10382,7 +10461,7 @@
       <w:pPr>
         <w:pStyle w:val="berschrift2"/>
       </w:pPr>
-      <w:bookmarkStart w:id="73" w:name="_Toc441486975"/>
+      <w:bookmarkStart w:id="73" w:name="_Toc441508329"/>
       <w:r>
         <w:t>Screenshots</w:t>
       </w:r>
@@ -10409,7 +10488,7 @@
       <w:pPr>
         <w:pStyle w:val="berschrift2"/>
       </w:pPr>
-      <w:bookmarkStart w:id="74" w:name="_Toc441486976"/>
+      <w:bookmarkStart w:id="74" w:name="_Toc441508330"/>
       <w:r>
         <w:t>User authentication</w:t>
       </w:r>
@@ -10450,13 +10529,22 @@
         <w:t>i</w:t>
       </w:r>
       <w:r>
-        <w:t>cant effort would be to use OAuth, an open standard which „allows secure authorization in a simple and standard method“ (OAuth</w:t>
-      </w:r>
-      <w:r>
-        <w:t xml:space="preserve"> 2015</w:t>
-      </w:r>
-      <w:r>
-        <w:t xml:space="preserve">). With OAuth, users do not have to create a new account for using the application, but can instead use an existing account from popular </w:t>
+        <w:t>cant effort would be to use OAuth</w:t>
+      </w:r>
+      <w:r>
+        <w:rPr>
+          <w:rStyle w:val="Funotenzeichen"/>
+        </w:rPr>
+        <w:footnoteReference w:id="7"/>
+      </w:r>
+      <w:r>
+        <w:t xml:space="preserve">, an open standard which </w:t>
+      </w:r>
+      <w:r>
+        <w:t>offers a secure authorization service that can be easily integrated into applications</w:t>
+      </w:r>
+      <w:r>
+        <w:t xml:space="preserve">. With OAuth, users do not have to create a new account for using the application, but can instead use an existing account from popular </w:t>
       </w:r>
       <w:r>
         <w:t xml:space="preserve">web </w:t>
@@ -10475,7 +10563,7 @@
       <w:pPr>
         <w:pStyle w:val="berschrift2"/>
       </w:pPr>
-      <w:bookmarkStart w:id="75" w:name="_Toc441486977"/>
+      <w:bookmarkStart w:id="75" w:name="_Toc441508331"/>
       <w:r>
         <w:t>E-m</w:t>
       </w:r>
@@ -10520,7 +10608,7 @@
       <w:pPr>
         <w:pStyle w:val="berschrift2"/>
       </w:pPr>
-      <w:bookmarkStart w:id="76" w:name="_Toc441486978"/>
+      <w:bookmarkStart w:id="76" w:name="_Toc441508332"/>
       <w:r>
         <w:lastRenderedPageBreak/>
         <w:t>Cross-platform application</w:t>
@@ -10554,7 +10642,7 @@
       <w:pPr>
         <w:pStyle w:val="berschrift2"/>
       </w:pPr>
-      <w:bookmarkStart w:id="77" w:name="_Toc441486979"/>
+      <w:bookmarkStart w:id="77" w:name="_Toc441508333"/>
       <w:r>
         <w:t>Sessions with more than two users</w:t>
       </w:r>
@@ -10574,10 +10662,16 @@
         <w:t xml:space="preserve"> Control Unit (MCU) would be necessary to provide the possibility to talk to more than one person at a time. To minimize the programming effort, it would be possible to use an ope</w:t>
       </w:r>
       <w:r>
-        <w:t>n-source plugin like Janus (2016</w:t>
-      </w:r>
-      <w:r>
-        <w:t xml:space="preserve">) that performs this task. However, </w:t>
+        <w:t>n-source plugin like Janus</w:t>
+      </w:r>
+      <w:r>
+        <w:rPr>
+          <w:rStyle w:val="Funotenzeichen"/>
+        </w:rPr>
+        <w:footnoteReference w:id="8"/>
+      </w:r>
+      <w:r>
+        <w:t xml:space="preserve"> that performs this task. However, </w:t>
       </w:r>
       <w:r>
         <w:t>this would introduce a vast number of external plugins and dependencies</w:t>
@@ -10602,7 +10696,7 @@
         <w:pStyle w:val="berschrift1"/>
       </w:pPr>
       <w:bookmarkStart w:id="78" w:name="_Toc438987640"/>
-      <w:bookmarkStart w:id="79" w:name="_Toc441486980"/>
+      <w:bookmarkStart w:id="79" w:name="_Toc441508334"/>
       <w:r>
         <w:lastRenderedPageBreak/>
         <w:t>Conclusion</w:t>
@@ -10623,7 +10717,7 @@
       <w:pPr>
         <w:pStyle w:val="berschriftohneNummerierung"/>
       </w:pPr>
-      <w:bookmarkStart w:id="80" w:name="_Toc441486981"/>
+      <w:bookmarkStart w:id="80" w:name="_Toc441508335"/>
       <w:r>
         <w:lastRenderedPageBreak/>
         <w:t>List of figures</w:t>
@@ -10657,16 +10751,7 @@
             <w:rStyle w:val="Hyperlink"/>
             <w:noProof/>
           </w:rPr>
-          <w:t>Figure 1: Overall WebRTC archite</w:t>
-        </w:r>
-        <w:bookmarkStart w:id="81" w:name="_GoBack"/>
-        <w:bookmarkEnd w:id="81"/>
-        <w:r>
-          <w:rPr>
-            <w:rStyle w:val="Hyperlink"/>
-            <w:noProof/>
-          </w:rPr>
-          <w:t>cture</w:t>
+          <w:t>Figure 1: Overall WebRTC architecture</w:t>
         </w:r>
         <w:r>
           <w:rPr>
@@ -10948,7 +11033,7 @@
       <w:pPr>
         <w:pStyle w:val="berschriftohneNummerierung"/>
       </w:pPr>
-      <w:bookmarkStart w:id="82" w:name="_Toc441486982"/>
+      <w:bookmarkStart w:id="81" w:name="_Toc441508336"/>
       <w:r>
         <w:lastRenderedPageBreak/>
         <w:t xml:space="preserve">List of </w:t>
@@ -10956,7 +11041,7 @@
       <w:r>
         <w:t>abbreviations</w:t>
       </w:r>
-      <w:bookmarkEnd w:id="82"/>
+      <w:bookmarkEnd w:id="81"/>
     </w:p>
     <w:p>
       <w:pPr>
@@ -11276,12 +11361,12 @@
       <w:pPr>
         <w:pStyle w:val="berschriftohneNummerierung"/>
       </w:pPr>
-      <w:bookmarkStart w:id="83" w:name="_Toc441486983"/>
+      <w:bookmarkStart w:id="82" w:name="_Toc441508337"/>
       <w:r>
         <w:lastRenderedPageBreak/>
         <w:t>Bibliography</w:t>
       </w:r>
-      <w:bookmarkEnd w:id="83"/>
+      <w:bookmarkEnd w:id="82"/>
     </w:p>
     <w:p>
       <w:pPr>
@@ -11346,13 +11431,28 @@
         <w:jc w:val="left"/>
       </w:pPr>
       <w:r>
-        <w:t>Apache Cordova, computer software 2016. Available from: &lt;</w:t>
-      </w:r>
-      <w:r>
-        <w:t>https://cordova.apache.org/</w:t>
-      </w:r>
-      <w:r>
-        <w:t>&gt;. [11 January 2016]</w:t>
+        <w:t>Azevedo J, Lopes Pereira R &amp; Chainho P</w:t>
+      </w:r>
+      <w:r>
+        <w:t xml:space="preserve"> 2015, </w:t>
+      </w:r>
+      <w:r>
+        <w:t>‘</w:t>
+      </w:r>
+      <w:r>
+        <w:t>An API proposal for integrating Sensor Data into Web Apps and WebRTC</w:t>
+      </w:r>
+      <w:r>
+        <w:t>‘</w:t>
+      </w:r>
+      <w:r>
+        <w:t xml:space="preserve">. </w:t>
+      </w:r>
+      <w:r>
+        <w:t>Available from: ACM. [6 January</w:t>
+      </w:r>
+      <w:r>
+        <w:t xml:space="preserve"> 2016]</w:t>
       </w:r>
     </w:p>
     <w:p>
@@ -11360,25 +11460,222 @@
         <w:jc w:val="left"/>
       </w:pPr>
       <w:r>
-        <w:t>Azevedo J, Lopes Pereira R &amp; Chainho P</w:t>
+        <w:t>Bertin E, Cubaud S, Tuffin S &amp; Cazeaux S</w:t>
+      </w:r>
+      <w:r>
+        <w:t xml:space="preserve"> 2013, </w:t>
+      </w:r>
+      <w:r>
+        <w:t>‘</w:t>
+      </w:r>
+      <w:r>
+        <w:t>WebRTC, the day after</w:t>
+      </w:r>
+      <w:r>
+        <w:t>‘</w:t>
+      </w:r>
+      <w:r>
+        <w:t xml:space="preserve">. </w:t>
+      </w:r>
+      <w:r>
+        <w:t>Available from: ACM. [5 January</w:t>
+      </w:r>
+      <w:r>
+        <w:t xml:space="preserve"> 2016]</w:t>
+      </w:r>
+    </w:p>
+    <w:p>
+      <w:pPr>
+        <w:jc w:val="left"/>
+      </w:pPr>
+      <w:r>
+        <w:t xml:space="preserve">Bonsor K n.d., </w:t>
+      </w:r>
+      <w:r>
+        <w:rPr>
+          <w:i/>
+        </w:rPr>
+        <w:t>How Augmented Reality Works</w:t>
+      </w:r>
+      <w:r>
+        <w:t>. Available from: &lt;</w:t>
+      </w:r>
+      <w:r>
+        <w:t>http://computer.howstuffworks.com/augmented-reality.htm</w:t>
+      </w:r>
+      <w:r>
+        <w:t>&gt;. [13 January 2016]</w:t>
+      </w:r>
+    </w:p>
+    <w:p>
+      <w:pPr>
+        <w:jc w:val="left"/>
+      </w:pPr>
+      <w:r>
+        <w:t>Cabanier R, Mann J, Munro J, Wiltzius T &amp; Hickson I</w:t>
       </w:r>
       <w:r>
         <w:t xml:space="preserve"> 2015, </w:t>
       </w:r>
       <w:r>
+        <w:rPr>
+          <w:i/>
+        </w:rPr>
+        <w:t xml:space="preserve">HTML Canvas 2D Context, </w:t>
+      </w:r>
+      <w:r>
+        <w:t>Available from: &lt;</w:t>
+      </w:r>
+      <w:r>
+        <w:t>http://www.w3.org/TR/2dcontext/</w:t>
+      </w:r>
+      <w:r>
+        <w:t>&gt;</w:t>
+      </w:r>
+      <w:r>
+        <w:t>. [3 January</w:t>
+      </w:r>
+      <w:r>
+        <w:t xml:space="preserve"> 2016]</w:t>
+      </w:r>
+    </w:p>
+    <w:p>
+      <w:pPr>
+        <w:jc w:val="left"/>
+      </w:pPr>
+      <w:r>
+        <w:t>Chen S, Chen M, Kunz A</w:t>
+      </w:r>
+      <w:r>
+        <w:t>, Yanta</w:t>
+      </w:r>
+      <w:r>
+        <w:t>ç</w:t>
+      </w:r>
+      <w:r>
+        <w:t xml:space="preserve"> </w:t>
+      </w:r>
+      <w:r>
+        <w:t>AE, Bergmark M, Sundin A &amp; Fjeld M</w:t>
+      </w:r>
+      <w:r>
+        <w:t xml:space="preserve"> 2013, </w:t>
+      </w:r>
+      <w:r>
         <w:t>‘</w:t>
       </w:r>
       <w:r>
-        <w:t>An API proposal for integrating Sensor Data into Web Apps and WebRTC</w:t>
+        <w:t>SEMarbeta: Mobile Sketch-Gesture-Video Remote Support for Car Drivers</w:t>
+      </w:r>
+      <w:r>
+        <w:t>‘.</w:t>
+      </w:r>
+      <w:r>
+        <w:t xml:space="preserve"> Available from: ACM</w:t>
+      </w:r>
+      <w:r>
+        <w:t>. [11 January</w:t>
+      </w:r>
+      <w:r>
+        <w:t xml:space="preserve"> 2016]</w:t>
+      </w:r>
+    </w:p>
+    <w:p>
+      <w:pPr>
+        <w:jc w:val="left"/>
+      </w:pPr>
+      <w:r>
+        <w:t>Ciman M, Gaggi O &amp; Gonzo N 2014, ‘Cross-Platform Mobile Development: A Study on Apps with Animations‘. Available from: ACM. [15 January 2016]</w:t>
+      </w:r>
+    </w:p>
+    <w:p>
+      <w:pPr>
+        <w:jc w:val="left"/>
+      </w:pPr>
+      <w:r>
+        <w:t>Davies M, Zeiss J &amp; Gabner R 2012, ‘Evaluating two approaches for browser-based real-time multimedia communication‘. Available from: ACM</w:t>
+      </w:r>
+      <w:r>
+        <w:t>.</w:t>
+      </w:r>
+      <w:r>
+        <w:t xml:space="preserve"> [15 January 2016]</w:t>
+      </w:r>
+    </w:p>
+    <w:p>
+      <w:pPr>
+        <w:jc w:val="left"/>
+      </w:pPr>
+      <w:r>
+        <w:t>Dutton, S</w:t>
+      </w:r>
+      <w:r>
+        <w:t xml:space="preserve"> 2012, </w:t>
+      </w:r>
+      <w:r>
+        <w:rPr>
+          <w:i/>
+        </w:rPr>
+        <w:t>Getting Started with WebRTC</w:t>
+      </w:r>
+      <w:r>
+        <w:rPr>
+          <w:i/>
+        </w:rPr>
+        <w:t>.</w:t>
+      </w:r>
+      <w:r>
+        <w:t xml:space="preserve"> Available from: &lt;</w:t>
+      </w:r>
+      <w:r>
+        <w:t>http://www.html5rocks.com/en/tutorials/webrtc/basics/</w:t>
+      </w:r>
+      <w:r>
+        <w:t>&gt;</w:t>
+      </w:r>
+      <w:r>
+        <w:t>.</w:t>
+      </w:r>
+      <w:r>
+        <w:t xml:space="preserve"> [</w:t>
+      </w:r>
+      <w:r>
+        <w:t>2 January</w:t>
+      </w:r>
+      <w:r>
+        <w:t xml:space="preserve"> 2016]</w:t>
+      </w:r>
+    </w:p>
+    <w:p>
+      <w:pPr>
+        <w:jc w:val="left"/>
+      </w:pPr>
+      <w:r>
+        <w:t>Grégoire, JC</w:t>
+      </w:r>
+      <w:r>
+        <w:t xml:space="preserve"> 2015, </w:t>
       </w:r>
       <w:r>
         <w:t>‘</w:t>
       </w:r>
       <w:r>
-        <w:t xml:space="preserve">. </w:t>
-      </w:r>
-      <w:r>
-        <w:t>Available from: ACM. [6 January</w:t>
+        <w:t>On Embedded Real Time Media Communications</w:t>
+      </w:r>
+      <w:r>
+        <w:t>‘</w:t>
+      </w:r>
+      <w:r>
+        <w:rPr>
+          <w:i/>
+        </w:rPr>
+        <w:t>.</w:t>
+      </w:r>
+      <w:r>
+        <w:t xml:space="preserve"> </w:t>
+      </w:r>
+      <w:r>
+        <w:t>Available from: ACM. [4 January</w:t>
       </w:r>
       <w:r>
         <w:t xml:space="preserve"> 2016]</w:t>
@@ -11389,222 +11686,28 @@
         <w:jc w:val="left"/>
       </w:pPr>
       <w:r>
-        <w:t>Bertin E, Cubaud S, Tuffin S &amp; Cazeaux S</w:t>
-      </w:r>
-      <w:r>
-        <w:t xml:space="preserve"> 2013, </w:t>
-      </w:r>
-      <w:r>
-        <w:t>‘</w:t>
-      </w:r>
-      <w:r>
-        <w:t>WebRTC, the day after</w:t>
-      </w:r>
-      <w:r>
-        <w:t>‘</w:t>
-      </w:r>
-      <w:r>
-        <w:t xml:space="preserve">. </w:t>
-      </w:r>
-      <w:r>
-        <w:t>Available from: ACM. [5 January</w:t>
-      </w:r>
-      <w:r>
-        <w:t xml:space="preserve"> 2016]</w:t>
-      </w:r>
-    </w:p>
-    <w:p>
-      <w:pPr>
-        <w:jc w:val="left"/>
-      </w:pPr>
-      <w:r>
-        <w:t xml:space="preserve">Bonsor K n.d., </w:t>
+        <w:t>Hancke P</w:t>
+      </w:r>
+      <w:r>
+        <w:t xml:space="preserve"> 2014, </w:t>
       </w:r>
       <w:r>
         <w:rPr>
           <w:i/>
         </w:rPr>
-        <w:t>How Augmented Reality Works</w:t>
+        <w:t>How does Hangouts use WebRTC? Webrtc-internals analysis</w:t>
       </w:r>
       <w:r>
         <w:t>. Available from: &lt;</w:t>
       </w:r>
       <w:r>
-        <w:t>http://computer.howstuffworks.com/augmented-reality.htm</w:t>
-      </w:r>
-      <w:r>
-        <w:t>&gt;. [13 January 2016]</w:t>
-      </w:r>
-    </w:p>
-    <w:p>
-      <w:pPr>
-        <w:jc w:val="left"/>
-      </w:pPr>
-      <w:r>
-        <w:t>Cabanier R, Mann J, Munro J, Wiltzius T &amp; Hickson I</w:t>
-      </w:r>
-      <w:r>
-        <w:t xml:space="preserve"> 2015, </w:t>
-      </w:r>
-      <w:r>
-        <w:rPr>
-          <w:i/>
-        </w:rPr>
-        <w:t xml:space="preserve">HTML Canvas 2D Context, </w:t>
-      </w:r>
-      <w:r>
-        <w:t>Available from: &lt;</w:t>
-      </w:r>
-      <w:r>
-        <w:t>http://www.w3.org/TR/2dcontext/</w:t>
+        <w:t xml:space="preserve"> https://webrtchacks.com/hangout-analysis-philipp-hancke/</w:t>
       </w:r>
       <w:r>
         <w:t>&gt;</w:t>
       </w:r>
       <w:r>
-        <w:t>. [3 January</w:t>
-      </w:r>
-      <w:r>
-        <w:t xml:space="preserve"> 2016]</w:t>
-      </w:r>
-    </w:p>
-    <w:p>
-      <w:pPr>
-        <w:jc w:val="left"/>
-      </w:pPr>
-      <w:r>
-        <w:t>Chen S, Chen M, Kunz A</w:t>
-      </w:r>
-      <w:r>
-        <w:t>, Yanta</w:t>
-      </w:r>
-      <w:r>
-        <w:t>ç</w:t>
-      </w:r>
-      <w:r>
-        <w:t xml:space="preserve"> </w:t>
-      </w:r>
-      <w:r>
-        <w:t>AE, Bergmark M, Sundin A &amp; Fjeld M</w:t>
-      </w:r>
-      <w:r>
-        <w:t xml:space="preserve"> 2013, </w:t>
-      </w:r>
-      <w:r>
-        <w:t>‘</w:t>
-      </w:r>
-      <w:r>
-        <w:t>SEMarbeta: Mobile Sketch-Gesture-Video Remote Support for Car Drivers</w:t>
-      </w:r>
-      <w:r>
-        <w:t>‘.</w:t>
-      </w:r>
-      <w:r>
-        <w:t xml:space="preserve"> Available from: ACM</w:t>
-      </w:r>
-      <w:r>
-        <w:t>. [11 January</w:t>
-      </w:r>
-      <w:r>
-        <w:t xml:space="preserve"> 2016]</w:t>
-      </w:r>
-    </w:p>
-    <w:p>
-      <w:pPr>
-        <w:jc w:val="left"/>
-      </w:pPr>
-      <w:r>
-        <w:t>Ciman M, Gaggi O &amp; Gonzo N 2014, ‘Cross-Platform Mobile Development: A Study on Apps with Animations‘. Available from: ACM. [15 January 2016]</w:t>
-      </w:r>
-    </w:p>
-    <w:p>
-      <w:pPr>
-        <w:jc w:val="left"/>
-      </w:pPr>
-      <w:r>
-        <w:t>Davies M, Zeiss J &amp; Gabner R 2012, ‘Evaluating two approaches for browser-based real-time multimedia communication‘. Available from: ACM</w:t>
-      </w:r>
-      <w:r>
-        <w:t>.</w:t>
-      </w:r>
-      <w:r>
-        <w:t xml:space="preserve"> [15 January 2016]</w:t>
-      </w:r>
-    </w:p>
-    <w:p>
-      <w:pPr>
-        <w:jc w:val="left"/>
-      </w:pPr>
-      <w:r>
-        <w:t>Dutton, S</w:t>
-      </w:r>
-      <w:r>
-        <w:t xml:space="preserve"> 2012, </w:t>
-      </w:r>
-      <w:r>
-        <w:rPr>
-          <w:i/>
-        </w:rPr>
-        <w:t>Getting Started with WebRTC</w:t>
-      </w:r>
-      <w:r>
-        <w:rPr>
-          <w:i/>
-        </w:rPr>
-        <w:t>.</w:t>
-      </w:r>
-      <w:r>
-        <w:t xml:space="preserve"> Available from: &lt;</w:t>
-      </w:r>
-      <w:r>
-        <w:t>http://www.html5rocks.com/en/tutorials/webrtc/basics/</w:t>
-      </w:r>
-      <w:r>
-        <w:t>&gt;</w:t>
-      </w:r>
-      <w:r>
-        <w:t>.</w:t>
-      </w:r>
-      <w:r>
-        <w:t xml:space="preserve"> [</w:t>
-      </w:r>
-      <w:r>
-        <w:t>2 January</w:t>
-      </w:r>
-      <w:r>
-        <w:t xml:space="preserve"> 2016]</w:t>
-      </w:r>
-    </w:p>
-    <w:p>
-      <w:pPr>
-        <w:jc w:val="left"/>
-      </w:pPr>
-      <w:r>
-        <w:t>Grégoire, JC</w:t>
-      </w:r>
-      <w:r>
-        <w:t xml:space="preserve"> 2015, </w:t>
-      </w:r>
-      <w:r>
-        <w:t>‘</w:t>
-      </w:r>
-      <w:r>
-        <w:t>On Embedded Real Time Media Communications</w:t>
-      </w:r>
-      <w:r>
-        <w:t>‘</w:t>
-      </w:r>
-      <w:r>
-        <w:rPr>
-          <w:i/>
-        </w:rPr>
-        <w:t>.</w:t>
-      </w:r>
-      <w:r>
-        <w:t xml:space="preserve"> </w:t>
-      </w:r>
-      <w:r>
-        <w:t>Available from: ACM. [4 January</w:t>
+        <w:t>. [6 January</w:t>
       </w:r>
       <w:r>
         <w:t xml:space="preserve"> 2016]</w:t>
@@ -11619,25 +11722,320 @@
         <w:t>Hancke P</w:t>
       </w:r>
       <w:r>
+        <w:t xml:space="preserve"> 2015, </w:t>
+      </w:r>
+      <w:r>
+        <w:rPr>
+          <w:i/>
+        </w:rPr>
+        <w:t>Hello Chrome and Firefox, this is Edge calling</w:t>
+      </w:r>
+      <w:r>
+        <w:t>. Available from: &lt;</w:t>
+      </w:r>
+      <w:r>
+        <w:t>https://webrtchacks.com/chrome-firefox-edge-adapterjs/</w:t>
+      </w:r>
+      <w:r>
+        <w:t>&gt;. [6 January</w:t>
+      </w:r>
+      <w:r>
+        <w:t xml:space="preserve"> 2016]</w:t>
+      </w:r>
+    </w:p>
+    <w:p>
+      <w:pPr>
+        <w:jc w:val="left"/>
+      </w:pPr>
+      <w:r>
+        <w:t>Hickson I</w:t>
+      </w:r>
+      <w:r>
+        <w:t xml:space="preserve"> 2015, </w:t>
+      </w:r>
+      <w:r>
+        <w:rPr>
+          <w:i/>
+        </w:rPr>
+        <w:t>Web Storage</w:t>
+      </w:r>
+      <w:r>
+        <w:t>, 2nd edn. Available from: &lt;</w:t>
+      </w:r>
+      <w:r>
+        <w:t>http://www.w3.org/TR/webstorage/</w:t>
+      </w:r>
+      <w:r>
+        <w:t>&gt;. [5 January</w:t>
+      </w:r>
+      <w:r>
+        <w:t xml:space="preserve"> 2016]</w:t>
+      </w:r>
+    </w:p>
+    <w:p>
+      <w:pPr>
+        <w:jc w:val="left"/>
+      </w:pPr>
+      <w:r>
+        <w:t>Huang W, Alem L, Nepal S, Thilakanathan D</w:t>
+      </w:r>
+      <w:r>
+        <w:t xml:space="preserve"> 2013, </w:t>
+      </w:r>
+      <w:r>
+        <w:t>‘</w:t>
+      </w:r>
+      <w:r>
+        <w:t>Supporting Tele-Assistance and Tele-Monitoring in Safety-Critical Environments</w:t>
+      </w:r>
+      <w:r>
+        <w:t>‘</w:t>
+      </w:r>
+      <w:r>
+        <w:rPr>
+          <w:i/>
+        </w:rPr>
+        <w:t>.</w:t>
+      </w:r>
+      <w:r>
+        <w:t xml:space="preserve"> Available from: ACM</w:t>
+      </w:r>
+      <w:r>
+        <w:t>.</w:t>
+      </w:r>
+      <w:r>
+        <w:t xml:space="preserve"> [</w:t>
+      </w:r>
+      <w:r>
+        <w:t>11 January</w:t>
+      </w:r>
+      <w:r>
+        <w:t xml:space="preserve"> 2016]</w:t>
+      </w:r>
+    </w:p>
+    <w:p>
+      <w:pPr>
+        <w:jc w:val="left"/>
+      </w:pPr>
+      <w:r>
+        <w:t>Jenkov J</w:t>
+      </w:r>
+      <w:r>
         <w:t xml:space="preserve"> 2014, </w:t>
       </w:r>
       <w:r>
         <w:rPr>
           <w:i/>
         </w:rPr>
-        <w:t>How does Hangouts use WebRTC? Webrtc-internals analysis</w:t>
+        <w:t>Touch Event Handling in JavaScript</w:t>
+      </w:r>
+      <w:r>
+        <w:rPr>
+          <w:i/>
+        </w:rPr>
+        <w:t>.</w:t>
+      </w:r>
+      <w:r>
+        <w:t xml:space="preserve"> Available from: &lt;</w:t>
+      </w:r>
+      <w:r>
+        <w:t>http://tutorials.jenkov.com/responsive-mobile-friendly-web-design/touch-events-in-javascript.html</w:t>
+      </w:r>
+      <w:r>
+        <w:t>&gt;. [4 January</w:t>
+      </w:r>
+      <w:r>
+        <w:t xml:space="preserve"> 2016]</w:t>
+      </w:r>
+    </w:p>
+    <w:p>
+      <w:pPr>
+        <w:jc w:val="left"/>
+      </w:pPr>
+      <w:r>
+        <w:t>Johansen RD, Pagani Britto TC, Cusin CA 2013, ‘CSS Browser Selector Plus: A JavaScript Library to Support Cross-browser Responsive Design‘. Available from: ACM. [15 January 2016]</w:t>
+      </w:r>
+    </w:p>
+    <w:p>
+      <w:pPr>
+        <w:jc w:val="left"/>
+      </w:pPr>
+      <w:r>
+        <w:t xml:space="preserve">Johnson E 2015, </w:t>
+      </w:r>
+      <w:r>
+        <w:rPr>
+          <w:i/>
+        </w:rPr>
+        <w:t>Choose Your Reality: Virtual, Augmented or Mixed</w:t>
       </w:r>
       <w:r>
         <w:t>. Available from: &lt;</w:t>
       </w:r>
       <w:r>
-        <w:t xml:space="preserve"> https://webrtchacks.com/hangout-analysis-philipp-hancke/</w:t>
+        <w:t>http://recode.net/2015/07/27/whats-the-difference-between-virtual-augmented-and-mixed-reality/</w:t>
+      </w:r>
+      <w:r>
+        <w:t>&gt;. [13 January 2016]</w:t>
+      </w:r>
+    </w:p>
+    <w:p>
+      <w:pPr>
+        <w:jc w:val="left"/>
+      </w:pPr>
+      <w:r>
+        <w:t>Levent-Levi T</w:t>
+      </w:r>
+      <w:r>
+        <w:t xml:space="preserve"> 2014, </w:t>
+      </w:r>
+      <w:r>
+        <w:rPr>
+          <w:i/>
+        </w:rPr>
+        <w:t xml:space="preserve">Who are the Winners and Losers of the WebRTC Video Codec MTI Decision? </w:t>
+      </w:r>
+      <w:r>
+        <w:t>Available from: &lt;</w:t>
+      </w:r>
+      <w:r>
+        <w:t>https://bloggeek.me/winners-losers-webrtc-video-mti/</w:t>
+      </w:r>
+      <w:r>
+        <w:t>&gt;. [5 January</w:t>
+      </w:r>
+      <w:r>
+        <w:t xml:space="preserve"> 2016]</w:t>
+      </w:r>
+    </w:p>
+    <w:p>
+      <w:pPr>
+        <w:jc w:val="left"/>
+      </w:pPr>
+      <w:r>
+        <w:t>Loreto, S &amp; Romano SP,</w:t>
+      </w:r>
+      <w:r>
+        <w:t xml:space="preserve"> 2014, </w:t>
+      </w:r>
+      <w:r>
+        <w:rPr>
+          <w:i/>
+        </w:rPr>
+        <w:t>Real-Time Communication with WebRTC</w:t>
+      </w:r>
+      <w:r>
+        <w:t xml:space="preserve">, </w:t>
+      </w:r>
+      <w:r>
+        <w:t xml:space="preserve">1st </w:t>
+      </w:r>
+      <w:proofErr w:type="gramStart"/>
+      <w:r>
+        <w:t>edn.,</w:t>
+      </w:r>
+      <w:proofErr w:type="gramEnd"/>
+      <w:r>
+        <w:t xml:space="preserve"> </w:t>
+      </w:r>
+      <w:r>
+        <w:t>O’Reilly, Sebastopol.</w:t>
+      </w:r>
+    </w:p>
+    <w:p>
+      <w:pPr>
+        <w:jc w:val="left"/>
+      </w:pPr>
+      <w:r>
+        <w:t>Ranganathan A &amp; Sicking J</w:t>
+      </w:r>
+      <w:r>
+        <w:t xml:space="preserve"> 2015, </w:t>
+      </w:r>
+      <w:r>
+        <w:rPr>
+          <w:i/>
+        </w:rPr>
+        <w:t>File API</w:t>
+      </w:r>
+      <w:r>
+        <w:t>, W3C Working Draft 21 April 2015. Available from: &lt;</w:t>
+      </w:r>
+      <w:r>
+        <w:t>http://www.w3.org/TR/FileAPI/</w:t>
+      </w:r>
+      <w:r>
+        <w:t>&gt;. [5 January</w:t>
+      </w:r>
+      <w:r>
+        <w:t xml:space="preserve"> 2016]</w:t>
+      </w:r>
+    </w:p>
+    <w:p>
+      <w:pPr>
+        <w:jc w:val="left"/>
+      </w:pPr>
+      <w:r>
+        <w:t xml:space="preserve">Sinha A 1992, ‘Client-Server Computing‘, </w:t>
+      </w:r>
+      <w:r>
+        <w:rPr>
+          <w:i/>
+        </w:rPr>
+        <w:t>Communications of the ACM</w:t>
+      </w:r>
+      <w:r>
+        <w:t>, vol. 35, no. 7, pp. 77-98. Available from: ACM [15 January 2016]</w:t>
+      </w:r>
+    </w:p>
+    <w:p>
+      <w:pPr>
+        <w:jc w:val="left"/>
+      </w:pPr>
+      <w:r>
+        <w:t xml:space="preserve">Smith J n.d., </w:t>
+      </w:r>
+      <w:r>
+        <w:rPr>
+          <w:i/>
+        </w:rPr>
+        <w:t>Desktop Applications vs. Web Applications</w:t>
+      </w:r>
+      <w:r>
+        <w:t>. Available from: &lt;</w:t>
+      </w:r>
+      <w:r>
+        <w:t>http://www.streetdirectory.com/travel_guide/114448/programming/desktop_applications_vs_web_applications.html</w:t>
+      </w:r>
+      <w:r>
+        <w:t>&gt;. [15 January 2016]</w:t>
+      </w:r>
+    </w:p>
+    <w:p>
+      <w:pPr>
+        <w:jc w:val="left"/>
+      </w:pPr>
+      <w:r>
+        <w:lastRenderedPageBreak/>
+        <w:t xml:space="preserve">Statista 2015, </w:t>
+      </w:r>
+      <w:r>
+        <w:rPr>
+          <w:i/>
+        </w:rPr>
+        <w:t>Market share of web browsers in Austria in 2014</w:t>
+      </w:r>
+      <w:r>
+        <w:t>. Available from: &lt;</w:t>
+      </w:r>
+      <w:r>
+        <w:t>http://www.statista.com/statistics/421152/wbe-browser-market-share-in-austria/</w:t>
       </w:r>
       <w:r>
         <w:t>&gt;</w:t>
       </w:r>
       <w:r>
-        <w:t>. [6 January</w:t>
+        <w:t>. [5 January</w:t>
       </w:r>
       <w:r>
         <w:t xml:space="preserve"> 2016]</w:t>
@@ -11648,25 +12046,56 @@
         <w:jc w:val="left"/>
       </w:pPr>
       <w:r>
-        <w:t>Hancke P</w:t>
-      </w:r>
-      <w:r>
-        <w:t xml:space="preserve"> 2015, </w:t>
+        <w:t xml:space="preserve">Tehrani K &amp; Andrew M 2014, </w:t>
       </w:r>
       <w:r>
         <w:rPr>
           <w:i/>
         </w:rPr>
-        <w:t>Hello Chrome and Firefox, this is Edge calling</w:t>
+        <w:t>Wearable Technology and Wearable Devices: Everything You Need to Know</w:t>
       </w:r>
       <w:r>
         <w:t>. Available from: &lt;</w:t>
       </w:r>
       <w:r>
-        <w:t>https://webrtchacks.com/chrome-firefox-edge-adapterjs/</w:t>
-      </w:r>
-      <w:r>
-        <w:t>&gt;. [6 January</w:t>
+        <w:t>http://www.wearabledevices.com/what-is-a-wearable-device/</w:t>
+      </w:r>
+      <w:r>
+        <w:t>&gt;. [13 January 2016]</w:t>
+      </w:r>
+    </w:p>
+    <w:p>
+      <w:pPr>
+        <w:jc w:val="left"/>
+      </w:pPr>
+      <w:r>
+        <w:rPr>
+          <w:i/>
+        </w:rPr>
+        <w:t>WebRTC Architecture</w:t>
+      </w:r>
+      <w:r>
+        <w:t>, n.d. Available from: &lt;</w:t>
+      </w:r>
+      <w:r>
+        <w:t>https://webrtc.org/architecture/</w:t>
+      </w:r>
+      <w:r>
+        <w:t>&gt;. [5 January 2016]</w:t>
+      </w:r>
+    </w:p>
+    <w:p>
+      <w:pPr>
+        <w:jc w:val="left"/>
+      </w:pPr>
+      <w:r>
+        <w:t>WebRTC Tutorial, 2014 (video file). Available from: &lt;</w:t>
+      </w:r>
+      <w:r>
+        <w:t xml:space="preserve"> https://www.youtube.com/watch?v=5ci91dfKCyc</w:t>
+      </w:r>
+      <w:r>
+        <w:t>&gt;. [5 January</w:t>
       </w:r>
       <w:r>
         <w:t xml:space="preserve"> 2016]</w:t>
@@ -11677,474 +12106,19 @@
         <w:jc w:val="left"/>
       </w:pPr>
       <w:r>
-        <w:t>Hickson I</w:t>
-      </w:r>
-      <w:r>
-        <w:t xml:space="preserve"> 2015, </w:t>
-      </w:r>
-      <w:r>
-        <w:rPr>
-          <w:i/>
-        </w:rPr>
-        <w:t>Web Storage</w:t>
-      </w:r>
-      <w:r>
-        <w:t>, 2nd edn. Available from: &lt;</w:t>
-      </w:r>
-      <w:r>
-        <w:t>http://www.w3.org/TR/webstorage/</w:t>
-      </w:r>
-      <w:r>
-        <w:t>&gt;. [5 January</w:t>
-      </w:r>
-      <w:r>
-        <w:t xml:space="preserve"> 2016]</w:t>
-      </w:r>
-    </w:p>
-    <w:p>
-      <w:pPr>
-        <w:jc w:val="left"/>
-      </w:pPr>
-      <w:r>
-        <w:t>Huang W, Alem L, Nepal S, Thilakanathan D</w:t>
-      </w:r>
-      <w:r>
-        <w:t xml:space="preserve"> 2013, </w:t>
-      </w:r>
-      <w:r>
-        <w:t>‘</w:t>
-      </w:r>
-      <w:r>
-        <w:t>Supporting Tele-Assistance and Tele-Monitoring in Safety-Critical Environments</w:t>
-      </w:r>
-      <w:r>
-        <w:t>‘</w:t>
-      </w:r>
-      <w:r>
-        <w:rPr>
-          <w:i/>
-        </w:rPr>
+        <w:t>What’s next for WebRTC, 2015 (video file). Available from: &lt;</w:t>
+      </w:r>
+      <w:r>
+        <w:t xml:space="preserve"> https://www.youtube.com/watch?v=HCE3S1E5UwY</w:t>
+      </w:r>
+      <w:r>
+        <w:t>&gt;</w:t>
+      </w:r>
+      <w:r>
         <w:t>.</w:t>
       </w:r>
       <w:r>
-        <w:t xml:space="preserve"> Available from: ACM</w:t>
-      </w:r>
-      <w:r>
-        <w:t>.</w:t>
-      </w:r>
-      <w:r>
-        <w:t xml:space="preserve"> [</w:t>
-      </w:r>
-      <w:r>
-        <w:t>11 January</w:t>
-      </w:r>
-      <w:r>
-        <w:t xml:space="preserve"> 2016]</w:t>
-      </w:r>
-    </w:p>
-    <w:p>
-      <w:pPr>
-        <w:jc w:val="left"/>
-      </w:pPr>
-      <w:r>
-        <w:t>Janus, computer software 2016</w:t>
-      </w:r>
-      <w:r>
-        <w:t>, Available from: &lt;</w:t>
-      </w:r>
-      <w:r>
-        <w:t>https://github.com/meetecho/janus-gateway</w:t>
-      </w:r>
-      <w:r>
-        <w:t>&gt;. [2 January</w:t>
-      </w:r>
-      <w:r>
-        <w:t xml:space="preserve"> 2016]</w:t>
-      </w:r>
-    </w:p>
-    <w:p>
-      <w:pPr>
-        <w:jc w:val="left"/>
-      </w:pPr>
-      <w:r>
-        <w:t>Jenkov J</w:t>
-      </w:r>
-      <w:r>
-        <w:t xml:space="preserve"> 2014, </w:t>
-      </w:r>
-      <w:r>
-        <w:rPr>
-          <w:i/>
-        </w:rPr>
-        <w:t>Touch Event Handling in JavaScript</w:t>
-      </w:r>
-      <w:r>
-        <w:rPr>
-          <w:i/>
-        </w:rPr>
-        <w:t>.</w:t>
-      </w:r>
-      <w:r>
-        <w:t xml:space="preserve"> Available from: &lt;</w:t>
-      </w:r>
-      <w:r>
-        <w:t>http://tutorials.jenkov.com/responsive-mobile-friendly-web-design/touch-events-in-javascript.html</w:t>
-      </w:r>
-      <w:r>
-        <w:t>&gt;. [4 January</w:t>
-      </w:r>
-      <w:r>
-        <w:t xml:space="preserve"> 2016]</w:t>
-      </w:r>
-    </w:p>
-    <w:p>
-      <w:pPr>
-        <w:jc w:val="left"/>
-      </w:pPr>
-      <w:r>
-        <w:t>Johansen RD, Pagani Britto TC, Cusin CA 2013, ‘CSS Browser Selector Plus: A JavaScript Library to Support Cross-browser Responsive Design‘. Available from: ACM. [15 January 2016]</w:t>
-      </w:r>
-    </w:p>
-    <w:p>
-      <w:pPr>
-        <w:jc w:val="left"/>
-      </w:pPr>
-      <w:r>
-        <w:t xml:space="preserve">Johnson E 2015, </w:t>
-      </w:r>
-      <w:r>
-        <w:rPr>
-          <w:i/>
-        </w:rPr>
-        <w:t>Choose Your Reality: Virtual, Augmented or Mixed</w:t>
-      </w:r>
-      <w:r>
-        <w:t>. Available from: &lt;</w:t>
-      </w:r>
-      <w:r>
-        <w:t>http://recode.net/2015/07/27/whats-the-difference-between-virtual-augmented-and-mixed-reality/</w:t>
-      </w:r>
-      <w:r>
-        <w:t>&gt;. [13 January 2016]</w:t>
-      </w:r>
-    </w:p>
-    <w:p>
-      <w:pPr>
-        <w:jc w:val="left"/>
-      </w:pPr>
-      <w:r>
-        <w:t>jQuery, computer software 2016. Available from: &lt;</w:t>
-      </w:r>
-      <w:r>
-        <w:t>http://jquery.com/</w:t>
-      </w:r>
-      <w:r>
-        <w:t>&gt;. [15 January 2016]</w:t>
-      </w:r>
-    </w:p>
-    <w:p>
-      <w:pPr>
-        <w:jc w:val="left"/>
-      </w:pPr>
-      <w:r>
-        <w:t>Levent-Levi T</w:t>
-      </w:r>
-      <w:r>
-        <w:t xml:space="preserve"> 2014, </w:t>
-      </w:r>
-      <w:r>
-        <w:rPr>
-          <w:i/>
-        </w:rPr>
-        <w:t xml:space="preserve">Who are the Winners and Losers of the WebRTC Video Codec MTI Decision? </w:t>
-      </w:r>
-      <w:r>
-        <w:t>Available from: &lt;</w:t>
-      </w:r>
-      <w:r>
-        <w:t>https://bloggeek.me/winners-losers-webrtc-video-mti/</w:t>
-      </w:r>
-      <w:r>
-        <w:t>&gt;. [5 January</w:t>
-      </w:r>
-      <w:r>
-        <w:t xml:space="preserve"> 2016]</w:t>
-      </w:r>
-    </w:p>
-    <w:p>
-      <w:pPr>
-        <w:jc w:val="left"/>
-      </w:pPr>
-      <w:r>
-        <w:t>Loreto, S &amp; Romano SP,</w:t>
-      </w:r>
-      <w:r>
-        <w:t xml:space="preserve"> 2014, </w:t>
-      </w:r>
-      <w:r>
-        <w:rPr>
-          <w:i/>
-        </w:rPr>
-        <w:t>Real-Time Communication with WebRTC</w:t>
-      </w:r>
-      <w:r>
-        <w:t xml:space="preserve">, </w:t>
-      </w:r>
-      <w:r>
-        <w:t xml:space="preserve">1st edn., </w:t>
-      </w:r>
-      <w:r>
-        <w:t>O’Reilly, Sebastopol.</w:t>
-      </w:r>
-    </w:p>
-    <w:p>
-      <w:pPr>
-        <w:jc w:val="left"/>
-      </w:pPr>
-      <w:r>
-        <w:lastRenderedPageBreak/>
-        <w:t>OAuth, computer software 2015.</w:t>
-      </w:r>
-      <w:r>
-        <w:t xml:space="preserve"> </w:t>
-      </w:r>
-      <w:r>
-        <w:t>Available from: &lt;</w:t>
-      </w:r>
-      <w:r>
-        <w:t>http://oauth.net/</w:t>
-      </w:r>
-      <w:r>
-        <w:t>&gt;.</w:t>
-      </w:r>
-      <w:r>
-        <w:t xml:space="preserve"> </w:t>
-      </w:r>
-      <w:r>
-        <w:t>[30 December</w:t>
-      </w:r>
-      <w:r>
-        <w:t xml:space="preserve"> 2015]</w:t>
-      </w:r>
-    </w:p>
-    <w:p>
-      <w:pPr>
-        <w:jc w:val="left"/>
-      </w:pPr>
-      <w:r>
-        <w:t>Ranganathan A &amp; Sicking J</w:t>
-      </w:r>
-      <w:r>
-        <w:t xml:space="preserve"> 2015, </w:t>
-      </w:r>
-      <w:r>
-        <w:rPr>
-          <w:i/>
-        </w:rPr>
-        <w:t>File API</w:t>
-      </w:r>
-      <w:r>
-        <w:t>, W3C Working Draft 21 April 2015. Available from: &lt;</w:t>
-      </w:r>
-      <w:r>
-        <w:t>http://www.w3.org/TR/FileAPI/</w:t>
-      </w:r>
-      <w:r>
-        <w:t>&gt;. [5 January</w:t>
-      </w:r>
-      <w:r>
-        <w:t xml:space="preserve"> 2016]</w:t>
-      </w:r>
-    </w:p>
-    <w:p>
-      <w:pPr>
-        <w:jc w:val="left"/>
-      </w:pPr>
-      <w:r>
-        <w:t xml:space="preserve">Sinha A 1992, ‘Client-Server Computing‘, </w:t>
-      </w:r>
-      <w:r>
-        <w:rPr>
-          <w:i/>
-        </w:rPr>
-        <w:t>Communications of the ACM</w:t>
-      </w:r>
-      <w:r>
-        <w:t>, vol. 35, no. 7, pp. 77-98. Available from: ACM [15 January 2016]</w:t>
-      </w:r>
-    </w:p>
-    <w:p>
-      <w:pPr>
-        <w:jc w:val="left"/>
-      </w:pPr>
-      <w:r>
-        <w:t>Skype, computer software 2016. Available from :&lt;</w:t>
-      </w:r>
-      <w:r>
-        <w:t>http://www.skype.com/en/</w:t>
-      </w:r>
-      <w:r>
-        <w:t>&gt;. [11 January 2016]</w:t>
-      </w:r>
-    </w:p>
-    <w:p>
-      <w:pPr>
-        <w:jc w:val="left"/>
-      </w:pPr>
-      <w:r>
-        <w:t xml:space="preserve">Smith J n.d., </w:t>
-      </w:r>
-      <w:r>
-        <w:rPr>
-          <w:i/>
-        </w:rPr>
-        <w:t>Desktop Applications vs. Web Applications</w:t>
-      </w:r>
-      <w:r>
-        <w:t>. Available from: &lt;</w:t>
-      </w:r>
-      <w:r>
-        <w:t>http://www.streetdirectory.com/travel_guide/114448/programming/desktop_applications_vs_web_applications.html</w:t>
-      </w:r>
-      <w:r>
-        <w:t>&gt;. [15 January 2016]</w:t>
-      </w:r>
-    </w:p>
-    <w:p>
-      <w:pPr>
-        <w:jc w:val="left"/>
-      </w:pPr>
-      <w:r>
-        <w:t xml:space="preserve">Statista 2015, </w:t>
-      </w:r>
-      <w:r>
-        <w:rPr>
-          <w:i/>
-        </w:rPr>
-        <w:t>Market share of web browsers in Austria in 2014</w:t>
-      </w:r>
-      <w:r>
-        <w:t>. Available from: &lt;</w:t>
-      </w:r>
-      <w:r>
-        <w:t>http://www.statista.com/statistics/421152/wbe-browser-market-share-in-austria/</w:t>
-      </w:r>
-      <w:r>
-        <w:t>&gt;</w:t>
-      </w:r>
-      <w:r>
-        <w:t>. [5 January</w:t>
-      </w:r>
-      <w:r>
-        <w:t xml:space="preserve"> 2016]</w:t>
-      </w:r>
-    </w:p>
-    <w:p>
-      <w:pPr>
-        <w:jc w:val="left"/>
-      </w:pPr>
-      <w:r>
-        <w:t xml:space="preserve">Tehrani K &amp; Andrew M 2014, </w:t>
-      </w:r>
-      <w:r>
-        <w:rPr>
-          <w:i/>
-        </w:rPr>
-        <w:t>Wearable Technology and Wearable Devices: Everything You Need to Know</w:t>
-      </w:r>
-      <w:r>
-        <w:t>. Available from: &lt;</w:t>
-      </w:r>
-      <w:r>
-        <w:t>http://www.wearabledevices.com/what-is-a-wearable-device/</w:t>
-      </w:r>
-      <w:r>
-        <w:t>&gt;. [13 January 2016]</w:t>
-      </w:r>
-    </w:p>
-    <w:p>
-      <w:pPr>
-        <w:jc w:val="left"/>
-      </w:pPr>
-      <w:r>
-        <w:t>Vuforia, computer software 2016. Available from: &lt;</w:t>
-      </w:r>
-      <w:r>
-        <w:t>https://www.qualcomm.com/products/vuforia</w:t>
-      </w:r>
-      <w:r>
-        <w:t>&gt;. [13 January 2016]</w:t>
-      </w:r>
-    </w:p>
-    <w:p>
-      <w:pPr>
-        <w:jc w:val="left"/>
-      </w:pPr>
-      <w:r>
-        <w:rPr>
-          <w:i/>
-        </w:rPr>
-        <w:t>WebRTC Architecture</w:t>
-      </w:r>
-      <w:r>
-        <w:t>, n.d. Available from: &lt;</w:t>
-      </w:r>
-      <w:r>
-        <w:t>https://webrtc.org/architecture/</w:t>
-      </w:r>
-      <w:r>
-        <w:t>&gt;. [5 January 2016]</w:t>
-      </w:r>
-    </w:p>
-    <w:p>
-      <w:pPr>
-        <w:jc w:val="left"/>
-      </w:pPr>
-      <w:r>
-        <w:t>WebRTC Tutorial, 2014 (video file). Available from: &lt;</w:t>
-      </w:r>
-      <w:r>
-        <w:t xml:space="preserve"> https://www.youtube.com/watch?v=5ci91dfKCyc</w:t>
-      </w:r>
-      <w:r>
-        <w:t>&gt;. [5 January</w:t>
-      </w:r>
-      <w:r>
-        <w:t xml:space="preserve"> 2016]</w:t>
-      </w:r>
-    </w:p>
-    <w:p>
-      <w:pPr>
-        <w:jc w:val="left"/>
-      </w:pPr>
-      <w:r>
-        <w:t>What’s next for WebRTC, 2015 (video file). Available from: &lt;</w:t>
-      </w:r>
-      <w:r>
-        <w:t xml:space="preserve"> https://www.youtube.com/watch?v=HCE3S1E5UwY</w:t>
-      </w:r>
-      <w:r>
-        <w:t>&gt;</w:t>
-      </w:r>
-      <w:r>
-        <w:t>.</w:t>
-      </w:r>
-      <w:r>
         <w:t xml:space="preserve"> [5 January 2016]</w:t>
-      </w:r>
-    </w:p>
-    <w:p>
-      <w:pPr>
-        <w:jc w:val="left"/>
-      </w:pPr>
-      <w:r>
-        <w:t>Wikitude, computer software 2016. Available from: &lt;</w:t>
-      </w:r>
-      <w:r>
-        <w:t>http://www.wikitude.com/</w:t>
-      </w:r>
-      <w:r>
-        <w:t>&gt;. [13 January 2016]</w:t>
       </w:r>
     </w:p>
     <w:sectPr>
@@ -12217,7 +12191,7 @@
         <w:noProof/>
         <w:lang w:val="de-DE"/>
       </w:rPr>
-      <w:t>37</w:t>
+      <w:t>40</w:t>
     </w:r>
     <w:r>
       <w:fldChar w:fldCharType="end"/>
@@ -12245,6 +12219,222 @@
       </w:pPr>
       <w:r>
         <w:continuationSeparator/>
+      </w:r>
+    </w:p>
+  </w:footnote>
+  <w:footnote w:id="1">
+    <w:p>
+      <w:pPr>
+        <w:pStyle w:val="Funotentext"/>
+      </w:pPr>
+      <w:r>
+        <w:rPr>
+          <w:rStyle w:val="Funotenzeichen"/>
+        </w:rPr>
+        <w:footnoteRef/>
+      </w:r>
+      <w:r>
+        <w:t xml:space="preserve"> </w:t>
+      </w:r>
+      <w:hyperlink r:id="rId1" w:history="1">
+        <w:r>
+          <w:rPr>
+            <w:rStyle w:val="Hyperlink"/>
+          </w:rPr>
+          <w:t>http://www.skype.com/en/</w:t>
+        </w:r>
+      </w:hyperlink>
+      <w:r>
+        <w:t xml:space="preserve"> </w:t>
+      </w:r>
+    </w:p>
+  </w:footnote>
+  <w:footnote w:id="2">
+    <w:p>
+      <w:pPr>
+        <w:pStyle w:val="Funotentext"/>
+      </w:pPr>
+      <w:r>
+        <w:rPr>
+          <w:rStyle w:val="Funotenzeichen"/>
+        </w:rPr>
+        <w:footnoteRef/>
+      </w:r>
+      <w:r>
+        <w:t xml:space="preserve"> </w:t>
+      </w:r>
+      <w:hyperlink r:id="rId2" w:history="1">
+        <w:r>
+          <w:rPr>
+            <w:rStyle w:val="Hyperlink"/>
+          </w:rPr>
+          <w:t>http://www.wikitude.com/</w:t>
+        </w:r>
+      </w:hyperlink>
+      <w:r>
+        <w:t xml:space="preserve"> </w:t>
+      </w:r>
+    </w:p>
+  </w:footnote>
+  <w:footnote w:id="3">
+    <w:p>
+      <w:pPr>
+        <w:pStyle w:val="Funotentext"/>
+      </w:pPr>
+      <w:r>
+        <w:rPr>
+          <w:rStyle w:val="Funotenzeichen"/>
+        </w:rPr>
+        <w:footnoteRef/>
+      </w:r>
+      <w:r>
+        <w:t xml:space="preserve"> </w:t>
+      </w:r>
+      <w:hyperlink r:id="rId3" w:history="1">
+        <w:r>
+          <w:rPr>
+            <w:rStyle w:val="Hyperlink"/>
+          </w:rPr>
+          <w:t>https://www.qualcomm.com/products/vuforia</w:t>
+        </w:r>
+      </w:hyperlink>
+      <w:r>
+        <w:t xml:space="preserve"> </w:t>
+      </w:r>
+    </w:p>
+  </w:footnote>
+  <w:footnote w:id="4">
+    <w:p>
+      <w:pPr>
+        <w:pStyle w:val="Funotentext"/>
+      </w:pPr>
+      <w:r>
+        <w:rPr>
+          <w:rStyle w:val="Funotenzeichen"/>
+        </w:rPr>
+        <w:footnoteRef/>
+      </w:r>
+      <w:r>
+        <w:t xml:space="preserve"> </w:t>
+      </w:r>
+      <w:hyperlink r:id="rId4" w:history="1">
+        <w:r>
+          <w:rPr>
+            <w:rStyle w:val="Hyperlink"/>
+          </w:rPr>
+          <w:t>https://cordova.apache.org/</w:t>
+        </w:r>
+      </w:hyperlink>
+      <w:r>
+        <w:t xml:space="preserve"> </w:t>
+      </w:r>
+    </w:p>
+  </w:footnote>
+  <w:footnote w:id="5">
+    <w:p>
+      <w:pPr>
+        <w:pStyle w:val="Funotentext"/>
+      </w:pPr>
+      <w:r>
+        <w:rPr>
+          <w:rStyle w:val="Funotenzeichen"/>
+        </w:rPr>
+        <w:footnoteRef/>
+      </w:r>
+      <w:r>
+        <w:t xml:space="preserve"> </w:t>
+      </w:r>
+      <w:hyperlink r:id="rId5" w:history="1">
+        <w:r>
+          <w:rPr>
+            <w:rStyle w:val="Hyperlink"/>
+          </w:rPr>
+          <w:t>http://jquery.com/</w:t>
+        </w:r>
+      </w:hyperlink>
+      <w:r>
+        <w:t xml:space="preserve"> </w:t>
+      </w:r>
+    </w:p>
+  </w:footnote>
+  <w:footnote w:id="6">
+    <w:p>
+      <w:pPr>
+        <w:pStyle w:val="Funotentext"/>
+      </w:pPr>
+      <w:r>
+        <w:rPr>
+          <w:rStyle w:val="Funotenzeichen"/>
+        </w:rPr>
+        <w:footnoteRef/>
+      </w:r>
+      <w:r>
+        <w:t xml:space="preserve"> </w:t>
+      </w:r>
+      <w:hyperlink r:id="rId6" w:history="1">
+        <w:r>
+          <w:rPr>
+            <w:rStyle w:val="Hyperlink"/>
+          </w:rPr>
+          <w:t>https://github.com/webrtc/adapter/blob/master/adapter.js</w:t>
+        </w:r>
+      </w:hyperlink>
+      <w:r>
+        <w:t xml:space="preserve"> </w:t>
+      </w:r>
+    </w:p>
+  </w:footnote>
+  <w:footnote w:id="7">
+    <w:p>
+      <w:pPr>
+        <w:pStyle w:val="Funotentext"/>
+      </w:pPr>
+      <w:r>
+        <w:rPr>
+          <w:rStyle w:val="Funotenzeichen"/>
+        </w:rPr>
+        <w:footnoteRef/>
+      </w:r>
+      <w:r>
+        <w:t xml:space="preserve"> </w:t>
+      </w:r>
+      <w:hyperlink r:id="rId7" w:history="1">
+        <w:r>
+          <w:rPr>
+            <w:rStyle w:val="Hyperlink"/>
+          </w:rPr>
+          <w:t>http://oauth.net/</w:t>
+        </w:r>
+      </w:hyperlink>
+      <w:r>
+        <w:t xml:space="preserve"> </w:t>
+      </w:r>
+    </w:p>
+  </w:footnote>
+  <w:footnote w:id="8">
+    <w:p>
+      <w:pPr>
+        <w:pStyle w:val="Funotentext"/>
+      </w:pPr>
+      <w:r>
+        <w:rPr>
+          <w:rStyle w:val="Funotenzeichen"/>
+        </w:rPr>
+        <w:footnoteRef/>
+      </w:r>
+      <w:r>
+        <w:t xml:space="preserve"> </w:t>
+      </w:r>
+      <w:hyperlink r:id="rId8" w:history="1">
+        <w:r>
+          <w:rPr>
+            <w:rStyle w:val="Hyperlink"/>
+          </w:rPr>
+          <w:t>https://github.com/meetecho/janus-gateway</w:t>
+        </w:r>
+      </w:hyperlink>
+      <w:r>
+        <w:t xml:space="preserve"> </w:t>
       </w:r>
     </w:p>
   </w:footnote>
@@ -13178,6 +13368,46 @@
       <w:szCs w:val="18"/>
     </w:rPr>
   </w:style>
+  <w:style w:type="paragraph" w:styleId="Funotentext">
+    <w:name w:val="footnote text"/>
+    <w:basedOn w:val="Standard"/>
+    <w:link w:val="FunotentextZchn"/>
+    <w:uiPriority w:val="99"/>
+    <w:semiHidden/>
+    <w:unhideWhenUsed/>
+    <w:rsid w:val="001164D4"/>
+    <w:pPr>
+      <w:spacing w:after="0" w:line="240" w:lineRule="auto"/>
+    </w:pPr>
+    <w:rPr>
+      <w:sz w:val="20"/>
+      <w:szCs w:val="20"/>
+    </w:rPr>
+  </w:style>
+  <w:style w:type="character" w:customStyle="1" w:styleId="FunotentextZchn">
+    <w:name w:val="Fußnotentext Zchn"/>
+    <w:basedOn w:val="Absatz-Standardschriftart"/>
+    <w:link w:val="Funotentext"/>
+    <w:uiPriority w:val="99"/>
+    <w:semiHidden/>
+    <w:rsid w:val="001164D4"/>
+    <w:rPr>
+      <w:rFonts w:ascii="Arial" w:hAnsi="Arial"/>
+      <w:sz w:val="20"/>
+      <w:szCs w:val="20"/>
+    </w:rPr>
+  </w:style>
+  <w:style w:type="character" w:styleId="Funotenzeichen">
+    <w:name w:val="footnote reference"/>
+    <w:basedOn w:val="Absatz-Standardschriftart"/>
+    <w:uiPriority w:val="99"/>
+    <w:semiHidden/>
+    <w:unhideWhenUsed/>
+    <w:rsid w:val="001164D4"/>
+    <w:rPr>
+      <w:vertAlign w:val="superscript"/>
+    </w:rPr>
+  </w:style>
 </w:styles>
 </file>
 
@@ -13991,6 +14221,46 @@
       <w:szCs w:val="18"/>
     </w:rPr>
   </w:style>
+  <w:style w:type="paragraph" w:styleId="Funotentext">
+    <w:name w:val="footnote text"/>
+    <w:basedOn w:val="Standard"/>
+    <w:link w:val="FunotentextZchn"/>
+    <w:uiPriority w:val="99"/>
+    <w:semiHidden/>
+    <w:unhideWhenUsed/>
+    <w:rsid w:val="001164D4"/>
+    <w:pPr>
+      <w:spacing w:after="0" w:line="240" w:lineRule="auto"/>
+    </w:pPr>
+    <w:rPr>
+      <w:sz w:val="20"/>
+      <w:szCs w:val="20"/>
+    </w:rPr>
+  </w:style>
+  <w:style w:type="character" w:customStyle="1" w:styleId="FunotentextZchn">
+    <w:name w:val="Fußnotentext Zchn"/>
+    <w:basedOn w:val="Absatz-Standardschriftart"/>
+    <w:link w:val="Funotentext"/>
+    <w:uiPriority w:val="99"/>
+    <w:semiHidden/>
+    <w:rsid w:val="001164D4"/>
+    <w:rPr>
+      <w:rFonts w:ascii="Arial" w:hAnsi="Arial"/>
+      <w:sz w:val="20"/>
+      <w:szCs w:val="20"/>
+    </w:rPr>
+  </w:style>
+  <w:style w:type="character" w:styleId="Funotenzeichen">
+    <w:name w:val="footnote reference"/>
+    <w:basedOn w:val="Absatz-Standardschriftart"/>
+    <w:uiPriority w:val="99"/>
+    <w:semiHidden/>
+    <w:unhideWhenUsed/>
+    <w:rsid w:val="001164D4"/>
+    <w:rPr>
+      <w:vertAlign w:val="superscript"/>
+    </w:rPr>
+  </w:style>
 </w:styles>
 </file>
 
@@ -14284,7 +14554,7 @@
 </file>
 
 <file path=customXml/itemProps1.xml><?xml version="1.0" encoding="utf-8"?>
-<ds:datastoreItem xmlns:ds="http://schemas.openxmlformats.org/officeDocument/2006/customXml" ds:itemID="{155AD1A9-8AC5-48AF-B50F-B2E01C028BE6}">
+<ds:datastoreItem xmlns:ds="http://schemas.openxmlformats.org/officeDocument/2006/customXml" ds:itemID="{189920CE-B556-4472-8204-0255418E0379}">
   <ds:schemaRefs>
     <ds:schemaRef ds:uri="http://schemas.openxmlformats.org/officeDocument/2006/bibliography"/>
   </ds:schemaRefs>

</xml_diff>

<commit_message>
Small improvements to thesis
</commit_message>
<xml_diff>
--- a/thesis/BA1_WebRTC.docx
+++ b/thesis/BA1_WebRTC.docx
@@ -6452,13 +6452,7 @@
     </w:p>
     <w:p>
       <w:r>
-        <w:t xml:space="preserve">Web Real-Time Communication (WebRTC) bietet Internet-Benutzern die Möglichkeit, </w:t>
-      </w:r>
-      <w:r>
-        <w:t xml:space="preserve">miteinander </w:t>
-      </w:r>
-      <w:r>
-        <w:t xml:space="preserve">über verschlüsselte Audio- und Video-Streams </w:t>
+        <w:t xml:space="preserve">Web Real-Time Communication (WebRTC) bietet Internet-Benutzern die Möglichkeit, miteinander über verschlüsselte Audio- und Video-Streams </w:t>
       </w:r>
       <w:r>
         <w:t xml:space="preserve">zu kommunizieren. Dafür sind keine Webserver notwendig, der Datentransfer geschieht also Peer-to-Peer. </w:t>
@@ -6829,13 +6823,7 @@
     </w:p>
     <w:p>
       <w:r>
-        <w:t>Huang et al. (2013, p. 1f) define</w:t>
-      </w:r>
-      <w:r>
-        <w:t>d</w:t>
-      </w:r>
-      <w:r>
-        <w:t xml:space="preserve"> several </w:t>
+        <w:t xml:space="preserve">Huang et al. (2013, p. 1f) define several </w:t>
       </w:r>
       <w:r>
         <w:t>criteria</w:t>
@@ -6973,7 +6961,19 @@
     </w:p>
     <w:p>
       <w:r>
-        <w:t>According to Reinhard et al. (1994, p. 29), the interaction between the connected parties belongs to the most important functional requirements in a remote collaboration environment. They distinguished between implicit and explicit interaction. Communicating over text messages or images was classified as implicit interaction, while audio and video chat conferencing belongs to explicit interaction.</w:t>
+        <w:t>According to Reinhard et al. (1994, p. 29), the interaction between the connected parties belongs to the most important functional requirements in a remote collaboration</w:t>
+      </w:r>
+      <w:r>
+        <w:t xml:space="preserve"> environment. They distinguish</w:t>
+      </w:r>
+      <w:r>
+        <w:t xml:space="preserve"> between implicit and explicit interaction. Communicating over text messages or images</w:t>
+      </w:r>
+      <w:r>
+        <w:t xml:space="preserve"> is</w:t>
+      </w:r>
+      <w:r>
+        <w:t xml:space="preserve"> classified as implicit interaction, while audio and video chat conferencing belongs to explicit interaction.</w:t>
       </w:r>
       <w:r>
         <w:t xml:space="preserve"> In the following section, selected requirements with regard to interaction between collaborating users are described in more detail.</w:t>
@@ -7292,27 +7292,14 @@
       <w:r>
         <w:t xml:space="preserve">Figure </w:t>
       </w:r>
-      <w:r>
-        <w:fldChar w:fldCharType="begin"/>
-      </w:r>
-      <w:r>
-        <w:instrText xml:space="preserve"> SEQ Figure \* ARABIC </w:instrText>
-      </w:r>
-      <w:r>
-        <w:fldChar w:fldCharType="separate"/>
-      </w:r>
-      <w:r>
-        <w:rPr>
-          <w:noProof/>
-        </w:rPr>
-        <w:t>1</w:t>
-      </w:r>
-      <w:r>
-        <w:rPr>
-          <w:noProof/>
-        </w:rPr>
-        <w:fldChar w:fldCharType="end"/>
-      </w:r>
+      <w:fldSimple w:instr=" SEQ Figure \* ARABIC ">
+        <w:r>
+          <w:rPr>
+            <w:noProof/>
+          </w:rPr>
+          <w:t>1</w:t>
+        </w:r>
+      </w:fldSimple>
       <w:r>
         <w:t xml:space="preserve">: </w:t>
       </w:r>
@@ -7770,27 +7757,14 @@
       <w:r>
         <w:t xml:space="preserve">Figure </w:t>
       </w:r>
-      <w:r>
-        <w:fldChar w:fldCharType="begin"/>
-      </w:r>
-      <w:r>
-        <w:instrText xml:space="preserve"> SEQ Figure \* ARABIC </w:instrText>
-      </w:r>
-      <w:r>
-        <w:fldChar w:fldCharType="separate"/>
-      </w:r>
-      <w:r>
-        <w:rPr>
-          <w:noProof/>
-        </w:rPr>
-        <w:t>2</w:t>
-      </w:r>
-      <w:r>
-        <w:rPr>
-          <w:noProof/>
-        </w:rPr>
-        <w:fldChar w:fldCharType="end"/>
-      </w:r>
+      <w:fldSimple w:instr=" SEQ Figure \* ARABIC ">
+        <w:r>
+          <w:rPr>
+            <w:noProof/>
+          </w:rPr>
+          <w:t>2</w:t>
+        </w:r>
+      </w:fldSimple>
       <w:r>
         <w:t>: Google Glass</w:t>
       </w:r>
@@ -7895,27 +7869,14 @@
       <w:r>
         <w:t xml:space="preserve">Figure </w:t>
       </w:r>
-      <w:r>
-        <w:fldChar w:fldCharType="begin"/>
-      </w:r>
-      <w:r>
-        <w:instrText xml:space="preserve"> SEQ Figure \* ARABIC </w:instrText>
-      </w:r>
-      <w:r>
-        <w:fldChar w:fldCharType="separate"/>
-      </w:r>
-      <w:r>
-        <w:rPr>
-          <w:noProof/>
-        </w:rPr>
-        <w:t>3</w:t>
-      </w:r>
-      <w:r>
-        <w:rPr>
-          <w:noProof/>
-        </w:rPr>
-        <w:fldChar w:fldCharType="end"/>
-      </w:r>
+      <w:fldSimple w:instr=" SEQ Figure \* ARABIC ">
+        <w:r>
+          <w:rPr>
+            <w:noProof/>
+          </w:rPr>
+          <w:t>3</w:t>
+        </w:r>
+      </w:fldSimple>
       <w:r>
         <w:t>: A</w:t>
       </w:r>
@@ -8258,7 +8219,10 @@
         <w:t xml:space="preserve">a suitable application type for a remote support application, all three previously described application types are compared with regard to the </w:t>
       </w:r>
       <w:r>
-        <w:t xml:space="preserve">conducated research and the </w:t>
+        <w:t>conduct</w:t>
+      </w:r>
+      <w:r>
+        <w:t xml:space="preserve">ed research and the </w:t>
       </w:r>
       <w:r>
         <w:t>criter</w:t>
@@ -8282,7 +8246,10 @@
         <w:t xml:space="preserve"> These requirements include access to OS-specific functions like sensors and storage on the device</w:t>
       </w:r>
       <w:r>
-        <w:t>, how much control the respective architecture allows developers over the application architecture or the possibility to automatically deploy application updates. Furthermore, the degree is assessed to which the technology is fully developed and if it supports cross-platform development, in order to target multiple operating systems.</w:t>
+        <w:t>, how much control the respective architecture allows developers over the application architecture or the possibility to automatically deploy application updates. Furthermore, the degree is assessed to which the technology is fully developed and if it</w:t>
+      </w:r>
+      <w:r>
+        <w:t xml:space="preserve"> is possible to use the application on multiple operating systems</w:t>
       </w:r>
     </w:p>
     <w:p>
@@ -8357,27 +8324,14 @@
       <w:r>
         <w:t xml:space="preserve">Table </w:t>
       </w:r>
-      <w:r>
-        <w:fldChar w:fldCharType="begin"/>
-      </w:r>
-      <w:r>
-        <w:instrText xml:space="preserve"> SEQ Table \* ARABIC </w:instrText>
-      </w:r>
-      <w:r>
-        <w:fldChar w:fldCharType="separate"/>
-      </w:r>
-      <w:r>
-        <w:rPr>
-          <w:noProof/>
-        </w:rPr>
-        <w:t>1</w:t>
-      </w:r>
-      <w:r>
-        <w:rPr>
-          <w:noProof/>
-        </w:rPr>
-        <w:fldChar w:fldCharType="end"/>
-      </w:r>
+      <w:fldSimple w:instr=" SEQ Table \* ARABIC ">
+        <w:r>
+          <w:rPr>
+            <w:noProof/>
+          </w:rPr>
+          <w:t>1</w:t>
+        </w:r>
+      </w:fldSimple>
       <w:r>
         <w:t>: Overview</w:t>
       </w:r>
@@ -8409,6 +8363,9 @@
       <w:r>
         <w:t>For the connection architecture, the application uses the client-server model for the user discovery and the connection establishment, and peer-to-peer connections using WebRTC after finishing this process. This removes the necessity of implementing the complex logic behind video chat applications regarding network connections and security as well as video and audio streaming, since that is already part of WebRTC’s default functionality and can be accessed by the JavaScript API directly in the web browser.</w:t>
       </w:r>
+      <w:r>
+        <w:t xml:space="preserve"> With a client-server application implemented in Java, all telecommunication technology features would have had to be implemented autonomously or put together from various libraries, which would have introduced a considerable number of dependencies to the code base.</w:t>
+      </w:r>
     </w:p>
     <w:p>
       <w:r>
@@ -8416,6 +8373,41 @@
       </w:r>
     </w:p>
     <w:p>
+      <w:r>
+        <w:t xml:space="preserve">Gesture recognition will not be supported in this implementation of the prototype, as this would require a substantial amount of additional hardware and </w:t>
+      </w:r>
+      <w:r>
+        <w:t xml:space="preserve">rather </w:t>
+      </w:r>
+      <w:r>
+        <w:t xml:space="preserve">complex computer vision algorithms. </w:t>
+      </w:r>
+      <w:r>
+        <w:t xml:space="preserve">The </w:t>
+      </w:r>
+      <w:r>
+        <w:t>overlay indicators</w:t>
+      </w:r>
+      <w:r>
+        <w:t xml:space="preserve"> should, however,</w:t>
+      </w:r>
+      <w:r>
+        <w:t xml:space="preserve"> </w:t>
+      </w:r>
+      <w:r>
+        <w:t xml:space="preserve">provide </w:t>
+      </w:r>
+      <w:r>
+        <w:t>sufficient support i</w:t>
+      </w:r>
+      <w:r>
+        <w:t>n terms of visual enhancement</w:t>
+      </w:r>
+      <w:r>
+        <w:t xml:space="preserve"> as the necessary hand movements can also be explained verbally over the audio stream.</w:t>
+      </w:r>
+    </w:p>
+    <w:p>
       <w:pPr>
         <w:pStyle w:val="berschrift2"/>
       </w:pPr>
@@ -8427,22 +8419,29 @@
     </w:p>
     <w:p>
       <w:r>
-        <w:t>Another factor that contributed towards the deciscion of WebRTC is the author’s personal preference of the JavaScript programming language. A considerable amount of knowledge and experience was gained in the past t</w:t>
-      </w:r>
-      <w:r>
-        <w:t>hrough the implementation of several applications using this language</w:t>
-      </w:r>
-      <w:r>
-        <w:t>.</w:t>
+        <w:t xml:space="preserve">Another factor that contributed towards the deciscion of WebRTC is the author’s personal preference of the JavaScript programming language. A considerable amount of knowledge and experience was gained in the past through the </w:t>
+      </w:r>
+      <w:r>
+        <w:lastRenderedPageBreak/>
+        <w:t>implementation of several applications using this language.</w:t>
       </w:r>
       <w:r>
         <w:t xml:space="preserve"> </w:t>
       </w:r>
       <w:r>
-        <w:t>Another particular convenience is the fact that since the introduction of Node.js, it is possible that web-based applications can be developed using JavaScript for the backend and the frontend alike, which is not possible in other programming languages.</w:t>
+        <w:t xml:space="preserve">Another particular convenience </w:t>
+      </w:r>
+      <w:r>
+        <w:t xml:space="preserve">in its favor </w:t>
+      </w:r>
+      <w:r>
+        <w:t>is the fact that since the introduction of Node.js, it is possible that web-based app</w:t>
       </w:r>
       <w:bookmarkStart w:id="27" w:name="_GoBack"/>
       <w:bookmarkEnd w:id="27"/>
+      <w:r>
+        <w:t>lications can be developed using JavaScript for the backend and the frontend alike, which is not possible in other programming languages.</w:t>
+      </w:r>
     </w:p>
     <w:p>
       <w:pPr>
@@ -8646,27 +8645,14 @@
       <w:r>
         <w:t xml:space="preserve">Figure </w:t>
       </w:r>
-      <w:r>
-        <w:fldChar w:fldCharType="begin"/>
-      </w:r>
-      <w:r>
-        <w:instrText xml:space="preserve"> SEQ Figure \* ARABIC </w:instrText>
-      </w:r>
-      <w:r>
-        <w:fldChar w:fldCharType="separate"/>
-      </w:r>
-      <w:r>
-        <w:rPr>
-          <w:noProof/>
-        </w:rPr>
-        <w:t>4</w:t>
-      </w:r>
-      <w:r>
-        <w:rPr>
-          <w:noProof/>
-        </w:rPr>
-        <w:fldChar w:fldCharType="end"/>
-      </w:r>
+      <w:fldSimple w:instr=" SEQ Figure \* ARABIC ">
+        <w:r>
+          <w:rPr>
+            <w:noProof/>
+          </w:rPr>
+          <w:t>4</w:t>
+        </w:r>
+      </w:fldSimple>
       <w:r>
         <w:t>: Overall WebRTC architecture</w:t>
       </w:r>
@@ -8774,27 +8760,14 @@
       <w:r>
         <w:t xml:space="preserve">Figure </w:t>
       </w:r>
-      <w:r>
-        <w:fldChar w:fldCharType="begin"/>
-      </w:r>
-      <w:r>
-        <w:instrText xml:space="preserve"> SEQ Figure \* ARABIC </w:instrText>
-      </w:r>
-      <w:r>
-        <w:fldChar w:fldCharType="separate"/>
-      </w:r>
-      <w:r>
-        <w:rPr>
-          <w:noProof/>
-        </w:rPr>
-        <w:t>5</w:t>
-      </w:r>
-      <w:r>
-        <w:rPr>
-          <w:noProof/>
-        </w:rPr>
-        <w:fldChar w:fldCharType="end"/>
-      </w:r>
+      <w:fldSimple w:instr=" SEQ Figure \* ARABIC ">
+        <w:r>
+          <w:rPr>
+            <w:noProof/>
+          </w:rPr>
+          <w:t>5</w:t>
+        </w:r>
+      </w:fldSimple>
       <w:r>
         <w:t>: The WebRTC triangle</w:t>
       </w:r>
@@ -9277,27 +9250,14 @@
       <w:r>
         <w:t xml:space="preserve">Figure </w:t>
       </w:r>
-      <w:r>
-        <w:fldChar w:fldCharType="begin"/>
-      </w:r>
-      <w:r>
-        <w:instrText xml:space="preserve"> SEQ Figure \* ARABIC </w:instrText>
-      </w:r>
-      <w:r>
-        <w:fldChar w:fldCharType="separate"/>
-      </w:r>
-      <w:r>
-        <w:rPr>
-          <w:noProof/>
-        </w:rPr>
-        <w:t>6</w:t>
-      </w:r>
-      <w:r>
-        <w:rPr>
-          <w:noProof/>
-        </w:rPr>
-        <w:fldChar w:fldCharType="end"/>
-      </w:r>
+      <w:fldSimple w:instr=" SEQ Figure \* ARABIC ">
+        <w:r>
+          <w:rPr>
+            <w:noProof/>
+          </w:rPr>
+          <w:t>6</w:t>
+        </w:r>
+      </w:fldSimple>
       <w:r>
         <w:t>: Web browser market share in Austria in 2014</w:t>
       </w:r>
@@ -10033,27 +9993,14 @@
       <w:r>
         <w:t xml:space="preserve">Listing </w:t>
       </w:r>
-      <w:r>
-        <w:fldChar w:fldCharType="begin"/>
-      </w:r>
-      <w:r>
-        <w:instrText xml:space="preserve"> SEQ Listing \* ARABIC </w:instrText>
-      </w:r>
-      <w:r>
-        <w:fldChar w:fldCharType="separate"/>
-      </w:r>
-      <w:r>
-        <w:rPr>
-          <w:noProof/>
-        </w:rPr>
-        <w:t>1</w:t>
-      </w:r>
-      <w:r>
-        <w:rPr>
-          <w:noProof/>
-        </w:rPr>
-        <w:fldChar w:fldCharType="end"/>
-      </w:r>
+      <w:fldSimple w:instr=" SEQ Listing \* ARABIC ">
+        <w:r>
+          <w:rPr>
+            <w:noProof/>
+          </w:rPr>
+          <w:t>1</w:t>
+        </w:r>
+      </w:fldSimple>
       <w:r>
         <w:t>: PeerConnection ICE server config</w:t>
       </w:r>
@@ -10181,27 +10128,14 @@
       <w:r>
         <w:t xml:space="preserve">Figure </w:t>
       </w:r>
-      <w:r>
-        <w:fldChar w:fldCharType="begin"/>
-      </w:r>
-      <w:r>
-        <w:instrText xml:space="preserve"> SEQ Figure \* ARABIC </w:instrText>
-      </w:r>
-      <w:r>
-        <w:fldChar w:fldCharType="separate"/>
-      </w:r>
-      <w:r>
-        <w:rPr>
-          <w:noProof/>
-        </w:rPr>
-        <w:t>7</w:t>
-      </w:r>
-      <w:r>
-        <w:rPr>
-          <w:noProof/>
-        </w:rPr>
-        <w:fldChar w:fldCharType="end"/>
-      </w:r>
+      <w:fldSimple w:instr=" SEQ Figure \* ARABIC ">
+        <w:r>
+          <w:rPr>
+            <w:noProof/>
+          </w:rPr>
+          <w:t>7</w:t>
+        </w:r>
+      </w:fldSimple>
       <w:r>
         <w:t>: ICE candidate negotiation process</w:t>
       </w:r>
@@ -10334,27 +10268,14 @@
       <w:r>
         <w:t xml:space="preserve">Listing </w:t>
       </w:r>
-      <w:r>
-        <w:fldChar w:fldCharType="begin"/>
-      </w:r>
-      <w:r>
-        <w:instrText xml:space="preserve"> SEQ Listing \* ARABIC </w:instrText>
-      </w:r>
-      <w:r>
-        <w:fldChar w:fldCharType="separate"/>
-      </w:r>
-      <w:r>
-        <w:rPr>
-          <w:noProof/>
-        </w:rPr>
-        <w:t>2</w:t>
-      </w:r>
-      <w:r>
-        <w:rPr>
-          <w:noProof/>
-        </w:rPr>
-        <w:fldChar w:fldCharType="end"/>
-      </w:r>
+      <w:fldSimple w:instr=" SEQ Listing \* ARABIC ">
+        <w:r>
+          <w:rPr>
+            <w:noProof/>
+          </w:rPr>
+          <w:t>2</w:t>
+        </w:r>
+      </w:fldSimple>
       <w:r>
         <w:t>: Create peer offer</w:t>
       </w:r>
@@ -10458,27 +10379,14 @@
       <w:r>
         <w:t xml:space="preserve">Listing </w:t>
       </w:r>
-      <w:r>
-        <w:fldChar w:fldCharType="begin"/>
-      </w:r>
-      <w:r>
-        <w:instrText xml:space="preserve"> SEQ Listing \* ARABIC </w:instrText>
-      </w:r>
-      <w:r>
-        <w:fldChar w:fldCharType="separate"/>
-      </w:r>
-      <w:r>
-        <w:rPr>
-          <w:noProof/>
-        </w:rPr>
-        <w:t>3</w:t>
-      </w:r>
-      <w:r>
-        <w:rPr>
-          <w:noProof/>
-        </w:rPr>
-        <w:fldChar w:fldCharType="end"/>
-      </w:r>
+      <w:fldSimple w:instr=" SEQ Listing \* ARABIC ">
+        <w:r>
+          <w:rPr>
+            <w:noProof/>
+          </w:rPr>
+          <w:t>3</w:t>
+        </w:r>
+      </w:fldSimple>
       <w:r>
         <w:t>: Process session description</w:t>
       </w:r>
@@ -10583,27 +10491,14 @@
       <w:r>
         <w:t xml:space="preserve">Listing </w:t>
       </w:r>
-      <w:r>
-        <w:fldChar w:fldCharType="begin"/>
-      </w:r>
-      <w:r>
-        <w:instrText xml:space="preserve"> SEQ Listing \* ARABIC </w:instrText>
-      </w:r>
-      <w:r>
-        <w:fldChar w:fldCharType="separate"/>
-      </w:r>
-      <w:r>
-        <w:rPr>
-          <w:noProof/>
-        </w:rPr>
-        <w:t>4</w:t>
-      </w:r>
-      <w:r>
-        <w:rPr>
-          <w:noProof/>
-        </w:rPr>
-        <w:fldChar w:fldCharType="end"/>
-      </w:r>
+      <w:fldSimple w:instr=" SEQ Listing \* ARABIC ">
+        <w:r>
+          <w:rPr>
+            <w:noProof/>
+          </w:rPr>
+          <w:t>4</w:t>
+        </w:r>
+      </w:fldSimple>
       <w:r>
         <w:t>: Handling of the session description received from the peer</w:t>
       </w:r>
@@ -10769,27 +10664,14 @@
       <w:r>
         <w:t xml:space="preserve">Listing </w:t>
       </w:r>
-      <w:r>
-        <w:fldChar w:fldCharType="begin"/>
-      </w:r>
-      <w:r>
-        <w:instrText xml:space="preserve"> SEQ Listing \* ARABIC </w:instrText>
-      </w:r>
-      <w:r>
-        <w:fldChar w:fldCharType="separate"/>
-      </w:r>
-      <w:r>
-        <w:rPr>
-          <w:noProof/>
-        </w:rPr>
-        <w:t>5</w:t>
-      </w:r>
-      <w:r>
-        <w:rPr>
-          <w:noProof/>
-        </w:rPr>
-        <w:fldChar w:fldCharType="end"/>
-      </w:r>
+      <w:fldSimple w:instr=" SEQ Listing \* ARABIC ">
+        <w:r>
+          <w:rPr>
+            <w:noProof/>
+          </w:rPr>
+          <w:t>5</w:t>
+        </w:r>
+      </w:fldSimple>
       <w:r>
         <w:t>: Data channel setup</w:t>
       </w:r>
@@ -10899,27 +10781,14 @@
       <w:r>
         <w:t xml:space="preserve">Listing </w:t>
       </w:r>
-      <w:r>
-        <w:fldChar w:fldCharType="begin"/>
-      </w:r>
-      <w:r>
-        <w:instrText xml:space="preserve"> SEQ Listing \* ARABIC </w:instrText>
-      </w:r>
-      <w:r>
-        <w:fldChar w:fldCharType="separate"/>
-      </w:r>
-      <w:r>
-        <w:rPr>
-          <w:noProof/>
-        </w:rPr>
-        <w:t>6</w:t>
-      </w:r>
-      <w:r>
-        <w:rPr>
-          <w:noProof/>
-        </w:rPr>
-        <w:fldChar w:fldCharType="end"/>
-      </w:r>
+      <w:fldSimple w:instr=" SEQ Listing \* ARABIC ">
+        <w:r>
+          <w:rPr>
+            <w:noProof/>
+          </w:rPr>
+          <w:t>6</w:t>
+        </w:r>
+      </w:fldSimple>
       <w:r>
         <w:t>: Handling of a received data channel</w:t>
       </w:r>
@@ -11072,7 +10941,46 @@
     </w:p>
     <w:p>
       <w:r>
-        <w:t>It was decided to use Node.js as a platform for the management server. Node.js brings the significant advantage of using the same programming language, JavaScript, on the backend and the frontend. As a result, a considerable amount of programming code could be used for both parts.</w:t>
+        <w:t>The management server uses Node.js</w:t>
+      </w:r>
+      <w:r>
+        <w:rPr>
+          <w:rStyle w:val="Funotenzeichen"/>
+        </w:rPr>
+        <w:footnoteReference w:id="9"/>
+      </w:r>
+      <w:r>
+        <w:t xml:space="preserve"> as a platform.</w:t>
+      </w:r>
+      <w:r>
+        <w:t xml:space="preserve"> Node.js </w:t>
+      </w:r>
+      <w:r>
+        <w:t xml:space="preserve">is a JavaScript runtime environment that </w:t>
+      </w:r>
+      <w:r>
+        <w:t>uses a single threaded, non-blocking input/output model</w:t>
+      </w:r>
+      <w:r>
+        <w:t xml:space="preserve"> </w:t>
+      </w:r>
+      <w:r>
+        <w:t xml:space="preserve">which </w:t>
+      </w:r>
+      <w:r>
+        <w:t xml:space="preserve">fits in well with JavaScript’s </w:t>
+      </w:r>
+      <w:r>
+        <w:t xml:space="preserve">event looping and </w:t>
+      </w:r>
+      <w:r>
+        <w:t>support for callback functions</w:t>
+      </w:r>
+      <w:r>
+        <w:t>. It</w:t>
+      </w:r>
+      <w:r>
+        <w:t xml:space="preserve"> brings the significant advantage of using the same programming language, on the backend and the frontend. As a result, a considerable amount of programming code could be used for both parts.</w:t>
       </w:r>
     </w:p>
     <w:p>
@@ -11087,7 +10995,19 @@
     </w:p>
     <w:p>
       <w:r>
-        <w:t>The web page, which has the role of the main user interface of the application, is served by the management server as well as all static source files. This includes JavaScript and CSS files of the application and the two external JavaScript source files, jQuery and adapter.js.</w:t>
+        <w:t>The management server provides the web page</w:t>
+      </w:r>
+      <w:r>
+        <w:t xml:space="preserve">, which has the role of the main user interface of the application, </w:t>
+      </w:r>
+      <w:r>
+        <w:t xml:space="preserve">as </w:t>
+      </w:r>
+      <w:r>
+        <w:t>well as all static source files. This includes JavaScript and CSS files of the application and the two external JavaScript sour</w:t>
+      </w:r>
+      <w:r>
+        <w:t>ce files, jQuery and adapter.js, which are described in Chapter 4.2.4.</w:t>
       </w:r>
     </w:p>
     <w:p>
@@ -11102,7 +11022,11 @@
     </w:p>
     <w:p>
       <w:r>
-        <w:t>When a user opens the web page and enters a user name, a secure WebSocket connection to the management server is established. As a consequence, both parties then share a full-duplex connection and are able to exchange data at any time. This WebSocket connection stays alive until the user decides to leave the web page.</w:t>
+        <w:t xml:space="preserve">When a user opens the web page and enters a user name, a secure WebSocket connection to the management server is established. As a consequence, both parties then share a full-duplex connection and are able to exchange data at any </w:t>
+      </w:r>
+      <w:r>
+        <w:lastRenderedPageBreak/>
+        <w:t>time. This WebSocket connection stays alive until the user decides to leave the web page.</w:t>
       </w:r>
     </w:p>
     <w:p>
@@ -11111,7 +11035,6 @@
       </w:pPr>
       <w:bookmarkStart w:id="68" w:name="_Toc441850597"/>
       <w:r>
-        <w:lastRenderedPageBreak/>
         <w:t>Management and control tasks</w:t>
       </w:r>
       <w:bookmarkEnd w:id="68"/>
@@ -11158,6 +11081,9 @@
       <w:r>
         <w:t>The web interface enables users to interact with each other. Currently, users only need to provide a user name to use the application, no password is required. This is due to the fact that it is only a prototype for now. In a production environment, however, this would raise serious security issues.</w:t>
       </w:r>
+      <w:r>
+        <w:t xml:space="preserve"> To eradicate this problem, a session-based login mechanism with user names and passwords could be added.</w:t>
+      </w:r>
     </w:p>
     <w:p>
       <w:pPr>
@@ -11237,7 +11163,19 @@
         <w:t>ing communication with the management server necessary to set up connections between two peers.</w:t>
       </w:r>
       <w:r>
-        <w:t xml:space="preserve"> These functions are triggered by the users‘ page interactions, like </w:t>
+        <w:t xml:space="preserve"> These</w:t>
+      </w:r>
+      <w:r>
+        <w:t xml:space="preserve"> functions are triggered by </w:t>
+      </w:r>
+      <w:r>
+        <w:t>page interactions</w:t>
+      </w:r>
+      <w:r>
+        <w:t xml:space="preserve"> of the users</w:t>
+      </w:r>
+      <w:r>
+        <w:t xml:space="preserve">, like </w:t>
       </w:r>
       <w:r>
         <w:t>clicks on buttons.</w:t>
@@ -11264,7 +11202,11 @@
         <w:t xml:space="preserve"> Accordingly, </w:t>
       </w:r>
       <w:r>
-        <w:t>an important focus in the development process was the possibility to use the application on mobile devices. It was decided to use CSS media queries to achieve a valuable user experience for all device types and sizes. Currently, there are five size breakpoints in the main CSS file, which could be easily extended to</w:t>
+        <w:t xml:space="preserve">an important focus in the development process was the possibility to use the </w:t>
+      </w:r>
+      <w:r>
+        <w:lastRenderedPageBreak/>
+        <w:t>application on mobile devices. It was decided to use CSS media queries to achieve a valuable user experience for all device types and sizes. Currently, there are five size breakpoints in the main CSS file, which could be easily extended to</w:t>
       </w:r>
       <w:r>
         <w:t xml:space="preserve"> support a larger number of different screen sizes</w:t>
@@ -11279,7 +11221,6 @@
       </w:pPr>
       <w:bookmarkStart w:id="74" w:name="_Toc441850602"/>
       <w:r>
-        <w:lastRenderedPageBreak/>
         <w:t>Facilitating libraries</w:t>
       </w:r>
       <w:bookmarkEnd w:id="74"/>
@@ -11303,7 +11244,7 @@
         <w:rPr>
           <w:rStyle w:val="Funotenzeichen"/>
         </w:rPr>
-        <w:footnoteReference w:id="9"/>
+        <w:footnoteReference w:id="10"/>
       </w:r>
       <w:r>
         <w:t xml:space="preserve"> </w:t>
@@ -11350,7 +11291,7 @@
         <w:rPr>
           <w:rStyle w:val="Funotenzeichen"/>
         </w:rPr>
-        <w:footnoteReference w:id="10"/>
+        <w:footnoteReference w:id="11"/>
       </w:r>
       <w:r>
         <w:t xml:space="preserve"> </w:t>
@@ -11424,7 +11365,11 @@
         <w:t xml:space="preserve"> are used</w:t>
       </w:r>
       <w:r>
-        <w:t>. One canvas displays the current frame of the video element, which is bound to the media stream of the WebRTC connection. This first canvas is updated 24 times per second</w:t>
+        <w:t xml:space="preserve">. One canvas displays the current frame of the video element, which is bound to the </w:t>
+      </w:r>
+      <w:r>
+        <w:lastRenderedPageBreak/>
+        <w:t>media stream of the WebRTC connection. This first canvas is updated 24 times per second</w:t>
       </w:r>
       <w:r>
         <w:t>, appearing as a constant video stream to the user’s eye</w:t>
@@ -11448,11 +11393,7 @@
         <w:t xml:space="preserve">is that </w:t>
       </w:r>
       <w:r>
-        <w:t xml:space="preserve">the first canvas must be </w:t>
-      </w:r>
-      <w:r>
-        <w:lastRenderedPageBreak/>
-        <w:t>cleared each time it displays the current frame of the video stream and</w:t>
+        <w:t>the first canvas must be cleared each time it displays the current frame of the video stream and</w:t>
       </w:r>
       <w:r>
         <w:t>, consequently,</w:t>
@@ -11564,27 +11505,14 @@
       <w:r>
         <w:t xml:space="preserve">Listing </w:t>
       </w:r>
-      <w:r>
-        <w:fldChar w:fldCharType="begin"/>
-      </w:r>
-      <w:r>
-        <w:instrText xml:space="preserve"> SEQ Listing \* ARABIC </w:instrText>
-      </w:r>
-      <w:r>
-        <w:fldChar w:fldCharType="separate"/>
-      </w:r>
-      <w:r>
-        <w:rPr>
-          <w:noProof/>
-        </w:rPr>
-        <w:t>7</w:t>
-      </w:r>
-      <w:r>
-        <w:rPr>
-          <w:noProof/>
-        </w:rPr>
-        <w:fldChar w:fldCharType="end"/>
-      </w:r>
+      <w:fldSimple w:instr=" SEQ Listing \* ARABIC ">
+        <w:r>
+          <w:rPr>
+            <w:noProof/>
+          </w:rPr>
+          <w:t>7</w:t>
+        </w:r>
+      </w:fldSimple>
       <w:r>
         <w:t>: Method to draw a path on an HTML5 canvas element</w:t>
       </w:r>
@@ -11619,6 +11547,7 @@
       </w:pPr>
       <w:bookmarkStart w:id="80" w:name="_Toc441850606"/>
       <w:r>
+        <w:lastRenderedPageBreak/>
         <w:t>Touch events</w:t>
       </w:r>
       <w:bookmarkEnd w:id="80"/>
@@ -11652,152 +11581,152 @@
         <w:t>elements are touched</w:t>
       </w:r>
       <w:r>
-        <w:t xml:space="preserve">, however, the functionality of the feature </w:t>
+        <w:t>, however, the functionality of the feature on smartphones and tablets was unpredictable and unacceptable in terms of user experience.</w:t>
+      </w:r>
+    </w:p>
+    <w:p>
+      <w:r>
+        <w:t>Eventually, a solution to this problem could be found by extending the previously described logic with touch events.</w:t>
+      </w:r>
+      <w:r>
+        <w:t xml:space="preserve"> Touch events are the counterparts to mouse events on desktop devices. They are, however, more complex than mouse events, because while there is always only one mouse pointer on desktop devices, „a user may touch the screen with multiple fingers at the same time“ (Jenkov 2014).</w:t>
+      </w:r>
+    </w:p>
+    <w:p>
+      <w:r>
+        <w:t>For the feature at hand, it was decided to ignore multiple, simultaneous touches because it is assumed that the majority of users will not use more than one finger at a time to draw on the screen. Using this presumption, it was possible to implement the same drawing functionality on handheld devices by adding the same event handlers for touch events (</w:t>
+      </w:r>
+      <w:r>
+        <w:rPr>
+          <w:i/>
+        </w:rPr>
+        <w:t>touchstart</w:t>
+      </w:r>
+      <w:r>
+        <w:t xml:space="preserve">, </w:t>
+      </w:r>
+      <w:r>
+        <w:rPr>
+          <w:i/>
+        </w:rPr>
+        <w:t>touchmove</w:t>
+      </w:r>
+      <w:r>
+        <w:t xml:space="preserve"> and </w:t>
+      </w:r>
+      <w:r>
+        <w:rPr>
+          <w:i/>
+        </w:rPr>
+        <w:t>touchend</w:t>
+      </w:r>
+      <w:r>
+        <w:t>), and in them, dispatch the corresponding mouse event (</w:t>
+      </w:r>
+      <w:r>
+        <w:rPr>
+          <w:i/>
+        </w:rPr>
+        <w:t>mousedown, mousemove</w:t>
+      </w:r>
+      <w:r>
+        <w:t xml:space="preserve"> and </w:t>
+      </w:r>
+      <w:r>
+        <w:rPr>
+          <w:i/>
+        </w:rPr>
+        <w:t>mouseup</w:t>
+      </w:r>
+      <w:r>
+        <w:t>) with the position of the touch, without any additional logic.</w:t>
+      </w:r>
+    </w:p>
+    <w:p>
+      <w:pPr>
+        <w:pStyle w:val="berschrift3"/>
+      </w:pPr>
+      <w:bookmarkStart w:id="81" w:name="_Toc441850607"/>
+      <w:r>
+        <w:t>Data transfer</w:t>
+      </w:r>
+      <w:bookmarkEnd w:id="81"/>
+    </w:p>
+    <w:p>
+      <w:r>
+        <w:t xml:space="preserve">To transfer </w:t>
+      </w:r>
+      <w:r>
+        <w:t xml:space="preserve">the drawing path from one user to another, </w:t>
+      </w:r>
+      <w:r>
+        <w:t>the DataChannel component of We</w:t>
+      </w:r>
+      <w:r>
+        <w:t>bRTC was used. As described in C</w:t>
+      </w:r>
+      <w:r>
+        <w:t>hapter 3.2.3, it supports the sending of arbitrary data directly from peer to peer, which exactly fulfills the requirements for the implementation of this feature.</w:t>
+      </w:r>
+      <w:r>
+        <w:t xml:space="preserve"> </w:t>
+      </w:r>
+    </w:p>
+    <w:p>
+      <w:r>
+        <w:t>To send the drawing path to the remote peer, in addition to the track path method being called by the canvas event listeners, a message containing the path info is sen</w:t>
+      </w:r>
+      <w:r>
+        <w:t>t to the connected user. T</w:t>
+      </w:r>
+      <w:r>
+        <w:t xml:space="preserve">he same </w:t>
+      </w:r>
+      <w:r>
+        <w:rPr>
+          <w:i/>
+        </w:rPr>
+        <w:t>drawPath</w:t>
+      </w:r>
+      <w:r>
+        <w:t xml:space="preserve"> method is executed with the received information</w:t>
+      </w:r>
+      <w:r>
+        <w:t xml:space="preserve"> in the other user’s application</w:t>
+      </w:r>
+      <w:r>
+        <w:t>.</w:t>
+      </w:r>
+    </w:p>
+    <w:p>
+      <w:pPr>
+        <w:pStyle w:val="berschrift3"/>
+      </w:pPr>
+      <w:bookmarkStart w:id="82" w:name="_Toc441850608"/>
+      <w:r>
+        <w:t>Text chat</w:t>
+      </w:r>
+      <w:bookmarkEnd w:id="82"/>
+    </w:p>
+    <w:p>
+      <w:r>
+        <w:t xml:space="preserve">In addition to the possibility to communicate via audio and video stream and send support drawings to </w:t>
+      </w:r>
+      <w:r>
+        <w:t xml:space="preserve">one </w:t>
+      </w:r>
+      <w:r>
+        <w:t xml:space="preserve">another, it is also possible to send text messages </w:t>
+      </w:r>
+      <w:r>
+        <w:t>to the connected peer, which are displayed next to the video stream.</w:t>
+      </w:r>
+      <w:r>
+        <w:t xml:space="preserve"> This is especially </w:t>
       </w:r>
       <w:r>
         <w:lastRenderedPageBreak/>
-        <w:t>on smartphones and tablets was unpredictable and unacceptable in terms of user experience.</w:t>
-      </w:r>
-    </w:p>
-    <w:p>
-      <w:r>
-        <w:t>Eventually, a solution to this problem could be found by extending the previously described logic with touch events.</w:t>
-      </w:r>
-      <w:r>
-        <w:t xml:space="preserve"> Touch events are the counterparts to mouse events on desktop devices. They are, however, more complex than mouse events, because while there is always only one mouse pointer on desktop devices, „a user may touch the screen with multiple fingers at the same time“ (Jenkov 2014).</w:t>
-      </w:r>
-    </w:p>
-    <w:p>
-      <w:r>
-        <w:t>For the feature at hand, it was decided to ignore multiple, simultaneous touches because it is assumed that the majority of users will not use more than one finger at a time to draw on the screen. Using this presumption, it was possible to implement the same drawing functionality on handheld devices by adding the same event handlers for touch events (</w:t>
-      </w:r>
-      <w:r>
-        <w:rPr>
-          <w:i/>
-        </w:rPr>
-        <w:t>touchstart</w:t>
-      </w:r>
-      <w:r>
-        <w:t xml:space="preserve">, </w:t>
-      </w:r>
-      <w:r>
-        <w:rPr>
-          <w:i/>
-        </w:rPr>
-        <w:t>touchmove</w:t>
-      </w:r>
-      <w:r>
-        <w:t xml:space="preserve"> and </w:t>
-      </w:r>
-      <w:r>
-        <w:rPr>
-          <w:i/>
-        </w:rPr>
-        <w:t>touchend</w:t>
-      </w:r>
-      <w:r>
-        <w:t>), and in them, dispatch the corresponding mouse event (</w:t>
-      </w:r>
-      <w:r>
-        <w:rPr>
-          <w:i/>
-        </w:rPr>
-        <w:t>mousedown, mousemove</w:t>
-      </w:r>
-      <w:r>
-        <w:t xml:space="preserve"> and </w:t>
-      </w:r>
-      <w:r>
-        <w:rPr>
-          <w:i/>
-        </w:rPr>
-        <w:t>mouseup</w:t>
-      </w:r>
-      <w:r>
-        <w:t>) with the position of the touch, without any additional logic.</w:t>
-      </w:r>
-    </w:p>
-    <w:p>
-      <w:pPr>
-        <w:pStyle w:val="berschrift3"/>
-      </w:pPr>
-      <w:bookmarkStart w:id="81" w:name="_Toc441850607"/>
-      <w:r>
-        <w:t>Data transfer</w:t>
-      </w:r>
-      <w:bookmarkEnd w:id="81"/>
-    </w:p>
-    <w:p>
-      <w:r>
-        <w:t xml:space="preserve">To transfer </w:t>
-      </w:r>
-      <w:r>
-        <w:t xml:space="preserve">the drawing path from one user to another, </w:t>
-      </w:r>
-      <w:r>
-        <w:t>the DataChannel component of We</w:t>
-      </w:r>
-      <w:r>
-        <w:t>bRTC was used. As described in C</w:t>
-      </w:r>
-      <w:r>
-        <w:t>hapter 3.2.3, it supports the sending of arbitrary data directly from peer to peer, which exactly fulfills the requirements for the implementation of this feature.</w:t>
-      </w:r>
-      <w:r>
-        <w:t xml:space="preserve"> </w:t>
-      </w:r>
-    </w:p>
-    <w:p>
-      <w:r>
-        <w:t>To send the drawing path to the remote peer, in addition to the track path method being called by the canvas event listeners, a message containing the path info is sen</w:t>
-      </w:r>
-      <w:r>
-        <w:t>t to the connected user. T</w:t>
-      </w:r>
-      <w:r>
-        <w:t xml:space="preserve">he same </w:t>
-      </w:r>
-      <w:r>
-        <w:rPr>
-          <w:i/>
-        </w:rPr>
-        <w:t>drawPath</w:t>
-      </w:r>
-      <w:r>
-        <w:t xml:space="preserve"> method is executed with the received information</w:t>
-      </w:r>
-      <w:r>
-        <w:t xml:space="preserve"> in the other user’s application</w:t>
-      </w:r>
-      <w:r>
-        <w:t>.</w:t>
-      </w:r>
-    </w:p>
-    <w:p>
-      <w:pPr>
-        <w:pStyle w:val="berschrift3"/>
-      </w:pPr>
-      <w:bookmarkStart w:id="82" w:name="_Toc441850608"/>
-      <w:r>
-        <w:t>Text chat</w:t>
-      </w:r>
-      <w:bookmarkEnd w:id="82"/>
-    </w:p>
-    <w:p>
-      <w:r>
-        <w:t xml:space="preserve">In addition to the possibility to communicate via audio and video stream and send support drawings to </w:t>
-      </w:r>
-      <w:r>
-        <w:t xml:space="preserve">one </w:t>
-      </w:r>
-      <w:r>
-        <w:t xml:space="preserve">another, it is also possible to send text messages </w:t>
-      </w:r>
-      <w:r>
-        <w:t>to the connected peer, which are displayed next to the video stream.</w:t>
-      </w:r>
-      <w:r>
-        <w:t xml:space="preserve"> This is especially helpful in loud environments, where it is not possible to </w:t>
+        <w:t xml:space="preserve">helpful in loud environments, where it is not possible to </w:t>
       </w:r>
       <w:r>
         <w:t>communicate</w:t>
@@ -12008,7 +11937,7 @@
         <w:rPr>
           <w:rStyle w:val="Funotenzeichen"/>
         </w:rPr>
-        <w:footnoteReference w:id="11"/>
+        <w:footnoteReference w:id="12"/>
       </w:r>
       <w:r>
         <w:t xml:space="preserve">, an open standard which </w:t>
@@ -12141,7 +12070,7 @@
         <w:rPr>
           <w:rStyle w:val="Funotenzeichen"/>
         </w:rPr>
-        <w:footnoteReference w:id="12"/>
+        <w:footnoteReference w:id="13"/>
       </w:r>
       <w:r>
         <w:t xml:space="preserve"> that performs this task. However, </w:t>
@@ -14680,7 +14609,7 @@
         <w:noProof/>
         <w:lang w:val="de-DE"/>
       </w:rPr>
-      <w:t>19</w:t>
+      <w:t>20</w:t>
     </w:r>
     <w:r>
       <w:fldChar w:fldCharType="end"/>
@@ -14949,7 +14878,7 @@
           <w:rPr>
             <w:rStyle w:val="Hyperlink"/>
           </w:rPr>
-          <w:t>http://jquery.com/</w:t>
+          <w:t>https://nodejs.org/en/</w:t>
         </w:r>
       </w:hyperlink>
       <w:r>
@@ -14976,7 +14905,7 @@
           <w:rPr>
             <w:rStyle w:val="Hyperlink"/>
           </w:rPr>
-          <w:t>https://github.com/webrtc/adapter/blob/master/adapter.js</w:t>
+          <w:t>http://jquery.com/</w:t>
         </w:r>
       </w:hyperlink>
       <w:r>
@@ -15003,7 +14932,7 @@
           <w:rPr>
             <w:rStyle w:val="Hyperlink"/>
           </w:rPr>
-          <w:t>http://oauth.net/</w:t>
+          <w:t>https://github.com/webrtc/adapter/blob/master/adapter.js</w:t>
         </w:r>
       </w:hyperlink>
       <w:r>
@@ -15026,6 +14955,33 @@
         <w:t xml:space="preserve"> </w:t>
       </w:r>
       <w:hyperlink r:id="rId12" w:history="1">
+        <w:r>
+          <w:rPr>
+            <w:rStyle w:val="Hyperlink"/>
+          </w:rPr>
+          <w:t>http://oauth.net/</w:t>
+        </w:r>
+      </w:hyperlink>
+      <w:r>
+        <w:t xml:space="preserve"> </w:t>
+      </w:r>
+    </w:p>
+  </w:footnote>
+  <w:footnote w:id="13">
+    <w:p>
+      <w:pPr>
+        <w:pStyle w:val="Funotentext"/>
+      </w:pPr>
+      <w:r>
+        <w:rPr>
+          <w:rStyle w:val="Funotenzeichen"/>
+        </w:rPr>
+        <w:footnoteRef/>
+      </w:r>
+      <w:r>
+        <w:t xml:space="preserve"> </w:t>
+      </w:r>
+      <w:hyperlink r:id="rId13" w:history="1">
         <w:r>
           <w:rPr>
             <w:rStyle w:val="Hyperlink"/>
@@ -17266,7 +17222,7 @@
 </file>
 
 <file path=customXml/itemProps1.xml><?xml version="1.0" encoding="utf-8"?>
-<ds:datastoreItem xmlns:ds="http://schemas.openxmlformats.org/officeDocument/2006/customXml" ds:itemID="{4AAFB64E-A48F-4C7B-8A77-0BB3BF5F1168}">
+<ds:datastoreItem xmlns:ds="http://schemas.openxmlformats.org/officeDocument/2006/customXml" ds:itemID="{3E1D9278-D358-4BE7-A1FE-D650FE94C855}">
   <ds:schemaRefs>
     <ds:schemaRef ds:uri="http://schemas.openxmlformats.org/officeDocument/2006/bibliography"/>
   </ds:schemaRefs>

</xml_diff>

<commit_message>
Result and evaluation part of thesis
</commit_message>
<xml_diff>
--- a/thesis/BA1_WebRTC.docx
+++ b/thesis/BA1_WebRTC.docx
@@ -6436,7 +6436,19 @@
         <w:t>application</w:t>
       </w:r>
       <w:r>
-        <w:t xml:space="preserve"> was evaluated with regard to the minimum level of video stream and network quality necessary to be perceived as helpful by users. !!!!! RESULTS !!!! The end of the thesis addresses possible further extensions of the prototype.</w:t>
+        <w:t xml:space="preserve"> was evaluated with regard to the minimum level of video stream and network quality necessary to be perceived as helpful by users. </w:t>
+      </w:r>
+      <w:r>
+        <w:t>The evaluation process showed that a video resolution of 640 x 360 pixels and a network throughput of at least 750 kbit/s is necessary for the application to be perceived as helpful</w:t>
+      </w:r>
+      <w:r>
+        <w:t xml:space="preserve"> </w:t>
+      </w:r>
+      <w:r>
+        <w:t xml:space="preserve">by the users. </w:t>
+      </w:r>
+      <w:r>
+        <w:t>The end of the thesis addresses possible further extensions of the prototype.</w:t>
       </w:r>
     </w:p>
     <w:p>
@@ -6488,7 +6500,10 @@
         <w:t xml:space="preserve"> </w:t>
       </w:r>
       <w:r>
-        <w:t xml:space="preserve">Danach wurde der Prototyp hinsichtlich der minimal notwendigen Netwerk- und Videoqualität untersucht, um für die Benutzer als unterstützend und hilfreich wahrgenommen zu werden. !!!!!! RESULTS !!!! </w:t>
+        <w:t xml:space="preserve">Danach wurde der Prototyp hinsichtlich der minimal notwendigen Netwerk- und Videoqualität untersucht, um für die Benutzer als unterstützend und hilfreich wahrgenommen zu werden. </w:t>
+      </w:r>
+      <w:r>
+        <w:t xml:space="preserve">Die Benutzerbefragungen ergaben, dass eine Video-Auflösung von 640 x 360 Pixel und eine Netzwerkverbindung mit zumindest 750 kbit/s Datendurchsatz notwendig ist, um als hilfreich wahrgenommen zu werden. </w:t>
       </w:r>
       <w:r>
         <w:t xml:space="preserve">Abschließend werden mögliche zukünftige Erweiterungen </w:t>
@@ -7298,30 +7313,14 @@
       <w:r>
         <w:t xml:space="preserve">Figure </w:t>
       </w:r>
-      <w:r>
-        <w:fldChar w:fldCharType="begin"/>
-      </w:r>
-      <w:r>
-        <w:instrText xml:space="preserve"> SEQ Figure \* ARA</w:instrText>
-      </w:r>
-      <w:r>
-        <w:instrText xml:space="preserve">BIC </w:instrText>
-      </w:r>
-      <w:r>
-        <w:fldChar w:fldCharType="separate"/>
-      </w:r>
-      <w:r>
-        <w:rPr>
-          <w:noProof/>
-        </w:rPr>
-        <w:t>1</w:t>
-      </w:r>
-      <w:r>
-        <w:rPr>
-          <w:noProof/>
-        </w:rPr>
-        <w:fldChar w:fldCharType="end"/>
-      </w:r>
+      <w:fldSimple w:instr=" SEQ Figure \* ARABIC ">
+        <w:r>
+          <w:rPr>
+            <w:noProof/>
+          </w:rPr>
+          <w:t>1</w:t>
+        </w:r>
+      </w:fldSimple>
       <w:r>
         <w:t xml:space="preserve">: </w:t>
       </w:r>
@@ -7779,27 +7778,14 @@
       <w:r>
         <w:t xml:space="preserve">Figure </w:t>
       </w:r>
-      <w:r>
-        <w:fldChar w:fldCharType="begin"/>
-      </w:r>
-      <w:r>
-        <w:instrText xml:space="preserve"> SEQ Figure \* ARABIC </w:instrText>
-      </w:r>
-      <w:r>
-        <w:fldChar w:fldCharType="separate"/>
-      </w:r>
-      <w:r>
-        <w:rPr>
-          <w:noProof/>
-        </w:rPr>
-        <w:t>2</w:t>
-      </w:r>
-      <w:r>
-        <w:rPr>
-          <w:noProof/>
-        </w:rPr>
-        <w:fldChar w:fldCharType="end"/>
-      </w:r>
+      <w:fldSimple w:instr=" SEQ Figure \* ARABIC ">
+        <w:r>
+          <w:rPr>
+            <w:noProof/>
+          </w:rPr>
+          <w:t>2</w:t>
+        </w:r>
+      </w:fldSimple>
       <w:r>
         <w:t>: Google Glass</w:t>
       </w:r>
@@ -7904,27 +7890,14 @@
       <w:r>
         <w:t xml:space="preserve">Figure </w:t>
       </w:r>
-      <w:r>
-        <w:fldChar w:fldCharType="begin"/>
-      </w:r>
-      <w:r>
-        <w:instrText xml:space="preserve"> SEQ Figure \* ARABIC </w:instrText>
-      </w:r>
-      <w:r>
-        <w:fldChar w:fldCharType="separate"/>
-      </w:r>
-      <w:r>
-        <w:rPr>
-          <w:noProof/>
-        </w:rPr>
-        <w:t>3</w:t>
-      </w:r>
-      <w:r>
-        <w:rPr>
-          <w:noProof/>
-        </w:rPr>
-        <w:fldChar w:fldCharType="end"/>
-      </w:r>
+      <w:fldSimple w:instr=" SEQ Figure \* ARABIC ">
+        <w:r>
+          <w:rPr>
+            <w:noProof/>
+          </w:rPr>
+          <w:t>3</w:t>
+        </w:r>
+      </w:fldSimple>
       <w:r>
         <w:t>: A</w:t>
       </w:r>
@@ -8372,27 +8345,14 @@
       <w:r>
         <w:t xml:space="preserve">Table </w:t>
       </w:r>
-      <w:r>
-        <w:fldChar w:fldCharType="begin"/>
-      </w:r>
-      <w:r>
-        <w:instrText xml:space="preserve"> SEQ Table \* ARABIC </w:instrText>
-      </w:r>
-      <w:r>
-        <w:fldChar w:fldCharType="separate"/>
-      </w:r>
-      <w:r>
-        <w:rPr>
-          <w:noProof/>
-        </w:rPr>
-        <w:t>1</w:t>
-      </w:r>
-      <w:r>
-        <w:rPr>
-          <w:noProof/>
-        </w:rPr>
-        <w:fldChar w:fldCharType="end"/>
-      </w:r>
+      <w:fldSimple w:instr=" SEQ Table \* ARABIC ">
+        <w:r>
+          <w:rPr>
+            <w:noProof/>
+          </w:rPr>
+          <w:t>1</w:t>
+        </w:r>
+      </w:fldSimple>
       <w:r>
         <w:t>: Overview</w:t>
       </w:r>
@@ -8701,27 +8661,14 @@
       <w:r>
         <w:t xml:space="preserve">Figure </w:t>
       </w:r>
-      <w:r>
-        <w:fldChar w:fldCharType="begin"/>
-      </w:r>
-      <w:r>
-        <w:instrText xml:space="preserve"> SEQ Figure \* ARABIC </w:instrText>
-      </w:r>
-      <w:r>
-        <w:fldChar w:fldCharType="separate"/>
-      </w:r>
-      <w:r>
-        <w:rPr>
-          <w:noProof/>
-        </w:rPr>
-        <w:t>4</w:t>
-      </w:r>
-      <w:r>
-        <w:rPr>
-          <w:noProof/>
-        </w:rPr>
-        <w:fldChar w:fldCharType="end"/>
-      </w:r>
+      <w:fldSimple w:instr=" SEQ Figure \* ARABIC ">
+        <w:r>
+          <w:rPr>
+            <w:noProof/>
+          </w:rPr>
+          <w:t>4</w:t>
+        </w:r>
+      </w:fldSimple>
       <w:r>
         <w:t>: Overall WebRTC architecture</w:t>
       </w:r>
@@ -8829,27 +8776,14 @@
       <w:r>
         <w:t xml:space="preserve">Figure </w:t>
       </w:r>
-      <w:r>
-        <w:fldChar w:fldCharType="begin"/>
-      </w:r>
-      <w:r>
-        <w:instrText xml:space="preserve"> SEQ Figure \* ARABIC </w:instrText>
-      </w:r>
-      <w:r>
-        <w:fldChar w:fldCharType="separate"/>
-      </w:r>
-      <w:r>
-        <w:rPr>
-          <w:noProof/>
-        </w:rPr>
-        <w:t>5</w:t>
-      </w:r>
-      <w:r>
-        <w:rPr>
-          <w:noProof/>
-        </w:rPr>
-        <w:fldChar w:fldCharType="end"/>
-      </w:r>
+      <w:fldSimple w:instr=" SEQ Figure \* ARABIC ">
+        <w:r>
+          <w:rPr>
+            <w:noProof/>
+          </w:rPr>
+          <w:t>5</w:t>
+        </w:r>
+      </w:fldSimple>
       <w:r>
         <w:t>: The WebRTC triangle</w:t>
       </w:r>
@@ -9332,27 +9266,14 @@
       <w:r>
         <w:t xml:space="preserve">Figure </w:t>
       </w:r>
-      <w:r>
-        <w:fldChar w:fldCharType="begin"/>
-      </w:r>
-      <w:r>
-        <w:instrText xml:space="preserve"> SEQ Figure \* ARABIC </w:instrText>
-      </w:r>
-      <w:r>
-        <w:fldChar w:fldCharType="separate"/>
-      </w:r>
-      <w:r>
-        <w:rPr>
-          <w:noProof/>
-        </w:rPr>
-        <w:t>6</w:t>
-      </w:r>
-      <w:r>
-        <w:rPr>
-          <w:noProof/>
-        </w:rPr>
-        <w:fldChar w:fldCharType="end"/>
-      </w:r>
+      <w:fldSimple w:instr=" SEQ Figure \* ARABIC ">
+        <w:r>
+          <w:rPr>
+            <w:noProof/>
+          </w:rPr>
+          <w:t>6</w:t>
+        </w:r>
+      </w:fldSimple>
       <w:r>
         <w:t>: Web browser market share in Austria in 2014</w:t>
       </w:r>
@@ -10088,27 +10009,14 @@
       <w:r>
         <w:t xml:space="preserve">Listing </w:t>
       </w:r>
-      <w:r>
-        <w:fldChar w:fldCharType="begin"/>
-      </w:r>
-      <w:r>
-        <w:instrText xml:space="preserve"> SEQ Listing \* ARABIC </w:instrText>
-      </w:r>
-      <w:r>
-        <w:fldChar w:fldCharType="separate"/>
-      </w:r>
-      <w:r>
-        <w:rPr>
-          <w:noProof/>
-        </w:rPr>
-        <w:t>1</w:t>
-      </w:r>
-      <w:r>
-        <w:rPr>
-          <w:noProof/>
-        </w:rPr>
-        <w:fldChar w:fldCharType="end"/>
-      </w:r>
+      <w:fldSimple w:instr=" SEQ Listing \* ARABIC ">
+        <w:r>
+          <w:rPr>
+            <w:noProof/>
+          </w:rPr>
+          <w:t>1</w:t>
+        </w:r>
+      </w:fldSimple>
       <w:r>
         <w:t>: PeerConnection ICE server config</w:t>
       </w:r>
@@ -10236,27 +10144,14 @@
       <w:r>
         <w:t xml:space="preserve">Figure </w:t>
       </w:r>
-      <w:r>
-        <w:fldChar w:fldCharType="begin"/>
-      </w:r>
-      <w:r>
-        <w:instrText xml:space="preserve"> SEQ Figure \* ARABIC </w:instrText>
-      </w:r>
-      <w:r>
-        <w:fldChar w:fldCharType="separate"/>
-      </w:r>
-      <w:r>
-        <w:rPr>
-          <w:noProof/>
-        </w:rPr>
-        <w:t>7</w:t>
-      </w:r>
-      <w:r>
-        <w:rPr>
-          <w:noProof/>
-        </w:rPr>
-        <w:fldChar w:fldCharType="end"/>
-      </w:r>
+      <w:fldSimple w:instr=" SEQ Figure \* ARABIC ">
+        <w:r>
+          <w:rPr>
+            <w:noProof/>
+          </w:rPr>
+          <w:t>7</w:t>
+        </w:r>
+      </w:fldSimple>
       <w:r>
         <w:t>: ICE candidate negotiation process</w:t>
       </w:r>
@@ -10389,27 +10284,14 @@
       <w:r>
         <w:t xml:space="preserve">Listing </w:t>
       </w:r>
-      <w:r>
-        <w:fldChar w:fldCharType="begin"/>
-      </w:r>
-      <w:r>
-        <w:instrText xml:space="preserve"> SEQ Listing \* ARABIC </w:instrText>
-      </w:r>
-      <w:r>
-        <w:fldChar w:fldCharType="separate"/>
-      </w:r>
-      <w:r>
-        <w:rPr>
-          <w:noProof/>
-        </w:rPr>
-        <w:t>2</w:t>
-      </w:r>
-      <w:r>
-        <w:rPr>
-          <w:noProof/>
-        </w:rPr>
-        <w:fldChar w:fldCharType="end"/>
-      </w:r>
+      <w:fldSimple w:instr=" SEQ Listing \* ARABIC ">
+        <w:r>
+          <w:rPr>
+            <w:noProof/>
+          </w:rPr>
+          <w:t>2</w:t>
+        </w:r>
+      </w:fldSimple>
       <w:r>
         <w:t>: Create peer offer</w:t>
       </w:r>
@@ -10513,27 +10395,14 @@
       <w:r>
         <w:t xml:space="preserve">Listing </w:t>
       </w:r>
-      <w:r>
-        <w:fldChar w:fldCharType="begin"/>
-      </w:r>
-      <w:r>
-        <w:instrText xml:space="preserve"> SEQ Listing \* ARABIC </w:instrText>
-      </w:r>
-      <w:r>
-        <w:fldChar w:fldCharType="separate"/>
-      </w:r>
-      <w:r>
-        <w:rPr>
-          <w:noProof/>
-        </w:rPr>
-        <w:t>3</w:t>
-      </w:r>
-      <w:r>
-        <w:rPr>
-          <w:noProof/>
-        </w:rPr>
-        <w:fldChar w:fldCharType="end"/>
-      </w:r>
+      <w:fldSimple w:instr=" SEQ Listing \* ARABIC ">
+        <w:r>
+          <w:rPr>
+            <w:noProof/>
+          </w:rPr>
+          <w:t>3</w:t>
+        </w:r>
+      </w:fldSimple>
       <w:r>
         <w:t>: Process session description</w:t>
       </w:r>
@@ -10638,27 +10507,14 @@
       <w:r>
         <w:t xml:space="preserve">Listing </w:t>
       </w:r>
-      <w:r>
-        <w:fldChar w:fldCharType="begin"/>
-      </w:r>
-      <w:r>
-        <w:instrText xml:space="preserve"> SEQ Listing \* ARABIC </w:instrText>
-      </w:r>
-      <w:r>
-        <w:fldChar w:fldCharType="separate"/>
-      </w:r>
-      <w:r>
-        <w:rPr>
-          <w:noProof/>
-        </w:rPr>
-        <w:t>4</w:t>
-      </w:r>
-      <w:r>
-        <w:rPr>
-          <w:noProof/>
-        </w:rPr>
-        <w:fldChar w:fldCharType="end"/>
-      </w:r>
+      <w:fldSimple w:instr=" SEQ Listing \* ARABIC ">
+        <w:r>
+          <w:rPr>
+            <w:noProof/>
+          </w:rPr>
+          <w:t>4</w:t>
+        </w:r>
+      </w:fldSimple>
       <w:r>
         <w:t>: Handling of the session description received from the peer</w:t>
       </w:r>
@@ -10824,27 +10680,14 @@
       <w:r>
         <w:t xml:space="preserve">Listing </w:t>
       </w:r>
-      <w:r>
-        <w:fldChar w:fldCharType="begin"/>
-      </w:r>
-      <w:r>
-        <w:instrText xml:space="preserve"> SEQ Listing \* ARABIC </w:instrText>
-      </w:r>
-      <w:r>
-        <w:fldChar w:fldCharType="separate"/>
-      </w:r>
-      <w:r>
-        <w:rPr>
-          <w:noProof/>
-        </w:rPr>
-        <w:t>5</w:t>
-      </w:r>
-      <w:r>
-        <w:rPr>
-          <w:noProof/>
-        </w:rPr>
-        <w:fldChar w:fldCharType="end"/>
-      </w:r>
+      <w:fldSimple w:instr=" SEQ Listing \* ARABIC ">
+        <w:r>
+          <w:rPr>
+            <w:noProof/>
+          </w:rPr>
+          <w:t>5</w:t>
+        </w:r>
+      </w:fldSimple>
       <w:r>
         <w:t>: Data channel setup</w:t>
       </w:r>
@@ -10954,27 +10797,14 @@
       <w:r>
         <w:t xml:space="preserve">Listing </w:t>
       </w:r>
-      <w:r>
-        <w:fldChar w:fldCharType="begin"/>
-      </w:r>
-      <w:r>
-        <w:instrText xml:space="preserve"> SEQ Listing \* ARABIC </w:instrText>
-      </w:r>
-      <w:r>
-        <w:fldChar w:fldCharType="separate"/>
-      </w:r>
-      <w:r>
-        <w:rPr>
-          <w:noProof/>
-        </w:rPr>
-        <w:t>6</w:t>
-      </w:r>
-      <w:r>
-        <w:rPr>
-          <w:noProof/>
-        </w:rPr>
-        <w:fldChar w:fldCharType="end"/>
-      </w:r>
+      <w:fldSimple w:instr=" SEQ Listing \* ARABIC ">
+        <w:r>
+          <w:rPr>
+            <w:noProof/>
+          </w:rPr>
+          <w:t>6</w:t>
+        </w:r>
+      </w:fldSimple>
       <w:r>
         <w:t>: Handling of a received data channel</w:t>
       </w:r>
@@ -11691,27 +11521,14 @@
       <w:r>
         <w:t xml:space="preserve">Listing </w:t>
       </w:r>
-      <w:r>
-        <w:fldChar w:fldCharType="begin"/>
-      </w:r>
-      <w:r>
-        <w:instrText xml:space="preserve"> SEQ Listing \* ARABIC </w:instrText>
-      </w:r>
-      <w:r>
-        <w:fldChar w:fldCharType="separate"/>
-      </w:r>
-      <w:r>
-        <w:rPr>
-          <w:noProof/>
-        </w:rPr>
-        <w:t>7</w:t>
-      </w:r>
-      <w:r>
-        <w:rPr>
-          <w:noProof/>
-        </w:rPr>
-        <w:fldChar w:fldCharType="end"/>
-      </w:r>
+      <w:fldSimple w:instr=" SEQ Listing \* ARABIC ">
+        <w:r>
+          <w:rPr>
+            <w:noProof/>
+          </w:rPr>
+          <w:t>7</w:t>
+        </w:r>
+      </w:fldSimple>
       <w:r>
         <w:t>: Method to draw a path on an HTML5 canvas element</w:t>
       </w:r>
@@ -11960,7 +11777,13 @@
         <w:t xml:space="preserve">appertaining process. </w:t>
       </w:r>
       <w:r>
-        <w:t>The prototype is now evaluated with regard to its performance under varying conditions of network quality.</w:t>
+        <w:t xml:space="preserve">The prototype is now evaluated with regard to its performance under varying </w:t>
+      </w:r>
+      <w:r>
+        <w:t xml:space="preserve">video resolution settings and different </w:t>
+      </w:r>
+      <w:r>
+        <w:t>conditions of network quality.</w:t>
       </w:r>
     </w:p>
     <w:p>
@@ -11984,221 +11807,470 @@
       <w:bookmarkEnd w:id="82"/>
       <w:bookmarkEnd w:id="83"/>
     </w:p>
-    <w:p>
-      <w:r>
-        <w:t>HP EliteBook 8570p</w:t>
-      </w:r>
-    </w:p>
-    <w:p>
-      <w:r>
-        <w:t>Windows 7 Professional</w:t>
-      </w:r>
-    </w:p>
-    <w:p>
-      <w:r>
-        <w:t>2.60 GHz, 8 GB RAM</w:t>
-      </w:r>
-    </w:p>
     <w:p/>
     <w:p>
-      <w:r>
-        <w:t>Toshiba</w:t>
-      </w:r>
-    </w:p>
-    <w:p>
-      <w:r>
-        <w:t>Windows 8.1</w:t>
-      </w:r>
-    </w:p>
-    <w:p>
-      <w:r>
-        <w:t>2.13 GHz, 4 GB RAM</w:t>
-      </w:r>
-    </w:p>
-    <w:p/>
-    <w:p>
-      <w:r>
-        <w:t>Google Chrome 48</w:t>
+      <w:pPr>
+        <w:pStyle w:val="berschrift2"/>
+      </w:pPr>
+      <w:r>
+        <w:t>Setup</w:t>
+      </w:r>
+    </w:p>
+    <w:p>
+      <w:r>
+        <w:t>The following hardware was used to conduct the e</w:t>
+      </w:r>
+      <w:r>
+        <w:t xml:space="preserve">valuation of the prototype: On the one hand, an </w:t>
+      </w:r>
+      <w:r>
+        <w:t>HP EliteBook 8570p, running Windows 7 Professional</w:t>
+      </w:r>
+      <w:r>
+        <w:t>, equipped with 8 GB RAM and a CPU clock speed of 2.60 GHz. On the other hand, a Toshiba Satellite C50, running Windows 8.1 with 4 GB RAM and a 2.13 GHz CPU clock rate.</w:t>
+      </w:r>
+      <w:r>
+        <w:t xml:space="preserve"> The web browser in which the application was tested was on both devices Google Chrome version 48.</w:t>
+      </w:r>
+    </w:p>
+    <w:p>
+      <w:pPr>
+        <w:pStyle w:val="berschrift2"/>
+      </w:pPr>
+      <w:r>
+        <w:t>Method</w:t>
+      </w:r>
+    </w:p>
+    <w:p>
+      <w:r>
+        <w:t>Two types of methods were used for evaluating the prototype. On the one hand,</w:t>
+      </w:r>
+      <w:r>
+        <w:t xml:space="preserve"> WebRTC internals</w:t>
+      </w:r>
+      <w:r>
+        <w:t xml:space="preserve"> in Google Chrome was used to conduct a statistical analysis of the performance under certain network conditions.</w:t>
+      </w:r>
+      <w:r>
+        <w:t xml:space="preserve"> On the other hand, users were asked to assess their perception of the application’s usefulness under these conditions.</w:t>
+      </w:r>
+    </w:p>
+    <w:p>
+      <w:pPr>
+        <w:pStyle w:val="berschrift3"/>
+      </w:pPr>
+      <w:r>
+        <w:t>Media constraints</w:t>
+      </w:r>
+    </w:p>
+    <w:p>
+      <w:r>
+        <w:t xml:space="preserve">Media constraints </w:t>
+      </w:r>
+      <w:r>
+        <w:t>are part of the navigator.getUserMedia function described in Chapter 3.2.1. They offer the possibility of requesting certain quality standards regarding the audio and video streams. In</w:t>
+      </w:r>
+      <w:r>
+        <w:t xml:space="preserve"> Listing 8</w:t>
+      </w:r>
+      <w:r>
+        <w:t>, for instance, a video resolution of 640 x 360 is requested in the MediaStream initialization process.</w:t>
+      </w:r>
+      <w:r>
+        <w:t xml:space="preserve"> For more advanced setups, it is possible to add conditional settings by adding </w:t>
+      </w:r>
+      <w:r>
+        <w:rPr>
+          <w:i/>
+        </w:rPr>
+        <w:t xml:space="preserve">mandatory </w:t>
+      </w:r>
+      <w:r>
+        <w:t xml:space="preserve">and </w:t>
+      </w:r>
+      <w:r>
+        <w:rPr>
+          <w:i/>
+        </w:rPr>
+        <w:t>optional</w:t>
+      </w:r>
+      <w:r>
+        <w:t xml:space="preserve"> objects to let the browser request an appropriate setting depending on the device’s hardware capabilities.</w:t>
+      </w:r>
+    </w:p>
+    <w:p>
+      <w:pPr>
+        <w:keepNext/>
+      </w:pPr>
+      <w:r>
+        <w:rPr>
+          <w:noProof/>
+          <w:lang w:eastAsia="de-AT"/>
+        </w:rPr>
+        <w:drawing>
+          <wp:inline distT="0" distB="0" distL="0" distR="0" wp14:anchorId="543655A9" wp14:editId="43811ABF">
+            <wp:extent cx="5219700" cy="1614159"/>
+            <wp:effectExtent l="0" t="0" r="0" b="5715"/>
+            <wp:docPr id="20" name="Grafik 20" descr="C:\xampp\htdocs\web-rtc\thesis\images\code_media_constraints.JPG"/>
+            <wp:cNvGraphicFramePr>
+              <a:graphicFrameLocks xmlns:a="http://schemas.openxmlformats.org/drawingml/2006/main" noChangeAspect="1"/>
+            </wp:cNvGraphicFramePr>
+            <a:graphic xmlns:a="http://schemas.openxmlformats.org/drawingml/2006/main">
+              <a:graphicData uri="http://schemas.openxmlformats.org/drawingml/2006/picture">
+                <pic:pic xmlns:pic="http://schemas.openxmlformats.org/drawingml/2006/picture">
+                  <pic:nvPicPr>
+                    <pic:cNvPr id="0" name="Picture 5" descr="C:\xampp\htdocs\web-rtc\thesis\images\code_media_constraints.JPG"/>
+                    <pic:cNvPicPr>
+                      <a:picLocks noChangeAspect="1" noChangeArrowheads="1"/>
+                    </pic:cNvPicPr>
+                  </pic:nvPicPr>
+                  <pic:blipFill>
+                    <a:blip r:embed="rId24">
+                      <a:extLst>
+                        <a:ext uri="{28A0092B-C50C-407E-A947-70E740481C1C}">
+                          <a14:useLocalDpi xmlns:a14="http://schemas.microsoft.com/office/drawing/2010/main" val="0"/>
+                        </a:ext>
+                      </a:extLst>
+                    </a:blip>
+                    <a:srcRect/>
+                    <a:stretch>
+                      <a:fillRect/>
+                    </a:stretch>
+                  </pic:blipFill>
+                  <pic:spPr bwMode="auto">
+                    <a:xfrm>
+                      <a:off x="0" y="0"/>
+                      <a:ext cx="5219700" cy="1614159"/>
+                    </a:xfrm>
+                    <a:prstGeom prst="rect">
+                      <a:avLst/>
+                    </a:prstGeom>
+                    <a:noFill/>
+                    <a:ln>
+                      <a:noFill/>
+                    </a:ln>
+                  </pic:spPr>
+                </pic:pic>
+              </a:graphicData>
+            </a:graphic>
+          </wp:inline>
+        </w:drawing>
+      </w:r>
+    </w:p>
+    <w:p>
+      <w:pPr>
+        <w:pStyle w:val="Beschriftung"/>
+      </w:pPr>
+      <w:r>
+        <w:t xml:space="preserve">Listing </w:t>
+      </w:r>
+      <w:fldSimple w:instr=" SEQ Listing \* ARABIC ">
+        <w:r>
+          <w:rPr>
+            <w:noProof/>
+          </w:rPr>
+          <w:t>8</w:t>
+        </w:r>
+      </w:fldSimple>
+      <w:r>
+        <w:t>: A video resolution of 640 x 360 pixels is requested in the navigator.getUserMedia initialization</w:t>
+      </w:r>
+    </w:p>
+    <w:p>
+      <w:pPr>
+        <w:pStyle w:val="berschrift3"/>
+      </w:pPr>
+      <w:r>
+        <w:lastRenderedPageBreak/>
+        <w:t>Google Chrome WebRTC internals</w:t>
+      </w:r>
+    </w:p>
+    <w:p>
+      <w:r>
+        <w:t>WebRTC internals</w:t>
+      </w:r>
+      <w:r>
+        <w:rPr>
+          <w:rStyle w:val="Funotenzeichen"/>
+        </w:rPr>
+        <w:footnoteReference w:id="12"/>
+      </w:r>
+      <w:r>
+        <w:t xml:space="preserve"> is a </w:t>
+      </w:r>
+      <w:r>
+        <w:t xml:space="preserve">tool built into Google Chrome, which </w:t>
+      </w:r>
+      <w:r>
+        <w:t xml:space="preserve">can be </w:t>
+      </w:r>
+      <w:r>
+        <w:t>accessed by typing „chrome://webrtc-internals“ into the browser bar.</w:t>
+      </w:r>
+      <w:r>
+        <w:t xml:space="preserve"> </w:t>
+      </w:r>
+      <w:r>
+        <w:t xml:space="preserve">It provides a variety of statistics about all opened WebRTC connections. </w:t>
+      </w:r>
+      <w:r>
+        <w:t xml:space="preserve">There are </w:t>
+      </w:r>
+      <w:r>
+        <w:t>comprehensive</w:t>
+      </w:r>
+      <w:r>
+        <w:t xml:space="preserve"> descriptions about the connection setup process and </w:t>
+      </w:r>
+      <w:r>
+        <w:t>all technical details, such as the applied video resolution and frame rate as well as automatically refreshing statistics about the number of sent and received bits and packets that were lost during the data transfer.</w:t>
+      </w:r>
+    </w:p>
+    <w:p>
+      <w:pPr>
+        <w:pStyle w:val="berschrift3"/>
+      </w:pPr>
+      <w:r>
+        <w:t>Google Chrome Deve</w:t>
       </w:r>
       <w:bookmarkStart w:id="84" w:name="_GoBack"/>
       <w:bookmarkEnd w:id="84"/>
+      <w:r>
+        <w:t>loper Tools</w:t>
+      </w:r>
+    </w:p>
+    <w:p>
+      <w:r>
+        <w:t>Google Chrome offers another useful tool for developers, the aptly named „Developer Tools“</w:t>
+      </w:r>
+      <w:r>
+        <w:rPr>
+          <w:rStyle w:val="Funotenzeichen"/>
+        </w:rPr>
+        <w:footnoteReference w:id="13"/>
+      </w:r>
+      <w:r>
+        <w:t xml:space="preserve">. </w:t>
+      </w:r>
+      <w:r>
+        <w:t xml:space="preserve">They provide web developers with a set of debugging tools to examine web pages regarding the time they take to load and manipulate DOM elements without having to change the source code of the application. </w:t>
+      </w:r>
+      <w:r>
+        <w:t>One feature of the Developer Tools is network throttling, which simulates network conditions</w:t>
+      </w:r>
+      <w:r>
+        <w:t xml:space="preserve"> for testing purposes</w:t>
+      </w:r>
+      <w:r>
+        <w:t xml:space="preserve">. There are a variety of pre-defined conditions, ranging from </w:t>
+      </w:r>
+      <w:r>
+        <w:rPr>
+          <w:i/>
+        </w:rPr>
+        <w:t>offline</w:t>
+      </w:r>
+      <w:r>
+        <w:t xml:space="preserve"> (no internet access) to </w:t>
+      </w:r>
+      <w:r>
+        <w:rPr>
+          <w:i/>
+        </w:rPr>
+        <w:t>WiFi</w:t>
+      </w:r>
+      <w:r>
+        <w:t xml:space="preserve"> (throughput of 30 Mbit/s). </w:t>
+      </w:r>
+      <w:r>
+        <w:t>Additionally, developers can specify their own network conditions.</w:t>
+      </w:r>
+    </w:p>
+    <w:p>
+      <w:pPr>
+        <w:pStyle w:val="berschrift3"/>
+      </w:pPr>
+      <w:r>
+        <w:t>User tests</w:t>
+      </w:r>
+    </w:p>
+    <w:p>
+      <w:r>
+        <w:t>In addition to the statistical analysis of the application, a set of user tests was conducted. The users watched a recorded video of two people using the prototype application under the previously described varying network conditions and video stream quality. Their task was to rate the degree to which the</w:t>
+      </w:r>
+      <w:r>
+        <w:t>y considered the</w:t>
+      </w:r>
+      <w:r>
+        <w:t xml:space="preserve"> application </w:t>
+      </w:r>
+      <w:r>
+        <w:t xml:space="preserve">to be </w:t>
+      </w:r>
+      <w:r>
+        <w:t>helpful</w:t>
+      </w:r>
+      <w:r>
+        <w:t xml:space="preserve"> in solving a problem</w:t>
+      </w:r>
+      <w:r>
+        <w:t>, ranging from 1 (not at all helpful) to 5 (very helpful).</w:t>
+      </w:r>
     </w:p>
     <w:p>
       <w:pPr>
         <w:pStyle w:val="berschrift2"/>
       </w:pPr>
       <w:r>
-        <w:t>Method</w:t>
-      </w:r>
-    </w:p>
-    <w:p>
-      <w:r>
-        <w:t>Two types of methods were used for evaluating the prototype. On the one hand,</w:t>
-      </w:r>
-      <w:r>
-        <w:t xml:space="preserve"> WebRTC internals</w:t>
-      </w:r>
-      <w:r>
-        <w:t xml:space="preserve"> in Google Chrome was used to conduct a statistical analysis of the performance under certain network conditions.</w:t>
-      </w:r>
-      <w:r>
-        <w:t xml:space="preserve"> On the other hand, users were asked to assess their perception of the application’s usefulness under these conditions.</w:t>
-      </w:r>
-    </w:p>
-    <w:p>
-      <w:pPr>
-        <w:pStyle w:val="berschrift3"/>
-      </w:pPr>
-      <w:r>
-        <w:t>Media constraints</w:t>
-      </w:r>
-    </w:p>
-    <w:p/>
-    <w:p>
-      <w:pPr>
-        <w:pStyle w:val="berschrift3"/>
-      </w:pPr>
-      <w:r>
-        <w:t>Google Chrome WebRTC internals</w:t>
-      </w:r>
-    </w:p>
-    <w:p>
-      <w:r>
-        <w:t>WebRTC internals</w:t>
-      </w:r>
-      <w:r>
-        <w:rPr>
-          <w:rStyle w:val="Funotenzeichen"/>
-        </w:rPr>
-        <w:footnoteReference w:id="12"/>
-      </w:r>
-      <w:r>
-        <w:t xml:space="preserve"> is a </w:t>
-      </w:r>
-      <w:r>
-        <w:t xml:space="preserve">tool built into Google Chrome, which </w:t>
-      </w:r>
-      <w:r>
-        <w:t xml:space="preserve">can be </w:t>
-      </w:r>
-      <w:r>
-        <w:t>accessed by typing „chrome://webrtc-internals“ into the browser bar.</w:t>
-      </w:r>
-      <w:r>
-        <w:t xml:space="preserve"> </w:t>
-      </w:r>
-      <w:r>
-        <w:t xml:space="preserve">It provides a variety of statistics about all opened WebRTC connections. </w:t>
-      </w:r>
-      <w:r>
-        <w:t xml:space="preserve">There are </w:t>
-      </w:r>
-      <w:r>
-        <w:t>comprehensive</w:t>
-      </w:r>
-      <w:r>
-        <w:t xml:space="preserve"> descriptions about the connection setup process and </w:t>
-      </w:r>
-      <w:r>
-        <w:t>all technical details, such as the applied video resolution and frame rate as well as automatically refreshing statistics about the number of sent and received bits and packets that were lost during the data transfer.</w:t>
-      </w:r>
-    </w:p>
-    <w:p>
-      <w:pPr>
-        <w:pStyle w:val="berschrift3"/>
-      </w:pPr>
+        <w:t>Results</w:t>
+      </w:r>
+    </w:p>
+    <w:p>
+      <w:r>
+        <w:t xml:space="preserve">The results of the user tests are displayed in Table 2. Users rated the application as most helpful with a video resolution of 640 x 360 and under </w:t>
+      </w:r>
+      <w:r>
+        <w:t>„</w:t>
+      </w:r>
+      <w:r>
+        <w:t>WiFi</w:t>
+      </w:r>
+      <w:r>
+        <w:t>“</w:t>
+      </w:r>
+      <w:r>
+        <w:t xml:space="preserve"> conditions, with a rating of 4.8.</w:t>
+      </w:r>
+      <w:r>
+        <w:t xml:space="preserve"> Broadly speaking, with video resolutions of 640 x 360 and 320 x 180 and network quality of „Regular 3G“ or more, the application was rated 4.0 or higher by the users, thus perceived as </w:t>
+      </w:r>
+      <w:r>
+        <w:t xml:space="preserve">positively </w:t>
+      </w:r>
+      <w:r>
+        <w:t xml:space="preserve">helpful. Interesting to note is that </w:t>
+      </w:r>
+      <w:r>
+        <w:t xml:space="preserve">in the setting with the highest video resolution of 1280 x 720, users did not perceive the application to be as helpful as with smaller resolutions. The main reason for this </w:t>
+      </w:r>
       <w:r>
         <w:lastRenderedPageBreak/>
-        <w:t>Google Chrome Developer Tools</w:t>
-      </w:r>
-    </w:p>
-    <w:p>
-      <w:r>
-        <w:t>Google Chrome offers another useful tool for developers, the aptly named „Developer Tools“</w:t>
-      </w:r>
-      <w:r>
-        <w:rPr>
-          <w:rStyle w:val="Funotenzeichen"/>
-        </w:rPr>
-        <w:footnoteReference w:id="13"/>
-      </w:r>
-      <w:r>
-        <w:t xml:space="preserve">. </w:t>
-      </w:r>
-      <w:r>
-        <w:t xml:space="preserve">They provide web developers with a set of debugging tools to examine web pages regarding the time they take to load and manipulate DOM elements without having to change the source code of the application. </w:t>
-      </w:r>
-      <w:r>
-        <w:t>One feature of the Developer Tools is network throttling, which simulates network conditions</w:t>
-      </w:r>
-      <w:r>
-        <w:t xml:space="preserve"> for testing purposes</w:t>
-      </w:r>
-      <w:r>
-        <w:t xml:space="preserve">. There are a variety of pre-defined conditions, ranging from </w:t>
-      </w:r>
-      <w:r>
-        <w:rPr>
-          <w:i/>
-        </w:rPr>
-        <w:t>offline</w:t>
-      </w:r>
-      <w:r>
-        <w:t xml:space="preserve"> (no internet access) to </w:t>
-      </w:r>
-      <w:r>
-        <w:rPr>
-          <w:i/>
-        </w:rPr>
-        <w:t>WiFi</w:t>
-      </w:r>
-      <w:r>
-        <w:t xml:space="preserve"> (throughput of 30 Mbit/s). </w:t>
-      </w:r>
-      <w:r>
-        <w:t>Additionally, developers can specify their own network conditions.</w:t>
-      </w:r>
-    </w:p>
-    <w:p>
-      <w:pPr>
-        <w:pStyle w:val="berschrift3"/>
-      </w:pPr>
-      <w:r>
-        <w:t>User tests</w:t>
-      </w:r>
-    </w:p>
-    <w:p>
-      <w:r>
-        <w:t>In addition to the statistical analysis of the application, a set of user tests was conducted. The users watched a recorded video of two people using the prototype application under the previously described varying network conditions and video stream quality. Their task was to rate the degree to which the</w:t>
-      </w:r>
-      <w:r>
-        <w:t>y considered the</w:t>
-      </w:r>
-      <w:r>
-        <w:t xml:space="preserve"> application </w:t>
-      </w:r>
-      <w:r>
-        <w:t xml:space="preserve">to be </w:t>
-      </w:r>
-      <w:r>
-        <w:t>helpful</w:t>
-      </w:r>
-      <w:r>
-        <w:t xml:space="preserve"> in solving a problem</w:t>
-      </w:r>
-      <w:r>
-        <w:t>, ranging from 1 (not at all helpful) to 5 (very helpful).</w:t>
-      </w:r>
-    </w:p>
-    <w:p>
-      <w:pPr>
-        <w:pStyle w:val="berschrift2"/>
-      </w:pPr>
-      <w:r>
-        <w:t>Results</w:t>
-      </w:r>
-    </w:p>
-    <w:p/>
+        <w:t xml:space="preserve">were significant delays of up to two seconds </w:t>
+      </w:r>
+      <w:r>
+        <w:t xml:space="preserve">in the video stream </w:t>
+      </w:r>
+      <w:r>
+        <w:t>and subsequently, blurred images</w:t>
+      </w:r>
+      <w:r>
+        <w:t>. This was presumably caused by the amount of additional data necessary for the high video resulotion</w:t>
+      </w:r>
+      <w:r>
+        <w:t>.</w:t>
+      </w:r>
+      <w:r>
+        <w:t xml:space="preserve"> Unsurprisingly, user also did not perceive the application as very helpful under „GPRS“ conditions. Under these circumstances, the restricted network throughput led </w:t>
+      </w:r>
+      <w:r>
+        <w:t>occasionally to juddering video sequences.</w:t>
+      </w:r>
+    </w:p>
+    <w:p>
+      <w:pPr>
+        <w:keepNext/>
+      </w:pPr>
+      <w:r>
+        <w:rPr>
+          <w:noProof/>
+          <w:lang w:eastAsia="de-AT"/>
+        </w:rPr>
+        <w:drawing>
+          <wp:inline distT="0" distB="0" distL="0" distR="0">
+            <wp:extent cx="5219700" cy="1246496"/>
+            <wp:effectExtent l="0" t="0" r="0" b="0"/>
+            <wp:docPr id="19" name="Grafik 19" descr="C:\xampp\htdocs\web-rtc\thesis\images\evaluation_results.JPG"/>
+            <wp:cNvGraphicFramePr>
+              <a:graphicFrameLocks xmlns:a="http://schemas.openxmlformats.org/drawingml/2006/main" noChangeAspect="1"/>
+            </wp:cNvGraphicFramePr>
+            <a:graphic xmlns:a="http://schemas.openxmlformats.org/drawingml/2006/main">
+              <a:graphicData uri="http://schemas.openxmlformats.org/drawingml/2006/picture">
+                <pic:pic xmlns:pic="http://schemas.openxmlformats.org/drawingml/2006/picture">
+                  <pic:nvPicPr>
+                    <pic:cNvPr id="0" name="Picture 4" descr="C:\xampp\htdocs\web-rtc\thesis\images\evaluation_results.JPG"/>
+                    <pic:cNvPicPr>
+                      <a:picLocks noChangeAspect="1" noChangeArrowheads="1"/>
+                    </pic:cNvPicPr>
+                  </pic:nvPicPr>
+                  <pic:blipFill>
+                    <a:blip r:embed="rId25">
+                      <a:extLst>
+                        <a:ext uri="{28A0092B-C50C-407E-A947-70E740481C1C}">
+                          <a14:useLocalDpi xmlns:a14="http://schemas.microsoft.com/office/drawing/2010/main" val="0"/>
+                        </a:ext>
+                      </a:extLst>
+                    </a:blip>
+                    <a:srcRect/>
+                    <a:stretch>
+                      <a:fillRect/>
+                    </a:stretch>
+                  </pic:blipFill>
+                  <pic:spPr bwMode="auto">
+                    <a:xfrm>
+                      <a:off x="0" y="0"/>
+                      <a:ext cx="5219700" cy="1246496"/>
+                    </a:xfrm>
+                    <a:prstGeom prst="rect">
+                      <a:avLst/>
+                    </a:prstGeom>
+                    <a:noFill/>
+                    <a:ln>
+                      <a:noFill/>
+                    </a:ln>
+                  </pic:spPr>
+                </pic:pic>
+              </a:graphicData>
+            </a:graphic>
+          </wp:inline>
+        </w:drawing>
+      </w:r>
+    </w:p>
+    <w:p>
+      <w:pPr>
+        <w:pStyle w:val="Beschriftung"/>
+        <w:jc w:val="center"/>
+      </w:pPr>
+      <w:r>
+        <w:t xml:space="preserve">Table </w:t>
+      </w:r>
+      <w:fldSimple w:instr=" SEQ Table \* ARABIC ">
+        <w:r>
+          <w:rPr>
+            <w:noProof/>
+          </w:rPr>
+          <w:t>2</w:t>
+        </w:r>
+      </w:fldSimple>
+      <w:r>
+        <w:t>: Average user helpfulness perception rating from the conducted user tests</w:t>
+      </w:r>
+    </w:p>
+    <w:p>
+      <w:r>
+        <w:t xml:space="preserve">In conclusion, it is recommended to use a video resolution of 640 x 360 pixels, as under this setting, users perceived the application to be most helpful in solving a problem together over a video stream. </w:t>
+      </w:r>
+      <w:r>
+        <w:t>As to be expected, the network quality should be as high as possible</w:t>
+      </w:r>
+      <w:r>
+        <w:t>, but at least around 750 kb/s, as this setup received ratings of 4.0 or higher.</w:t>
+      </w:r>
+    </w:p>
+    <w:p>
+      <w:r>
+        <w:t>The following chapter discusses possible features to extend the prototype application in its current state.</w:t>
+      </w:r>
+    </w:p>
     <w:p>
       <w:pPr>
         <w:spacing w:line="276" w:lineRule="auto"/>
@@ -12220,7 +12292,10 @@
     </w:p>
     <w:p>
       <w:r>
-        <w:t>At the time of writing, the prototype application is not suitable for use in a production environment. Several improvements and extensions would be necessary in order to remove the current limitations of the prototype.</w:t>
+        <w:t>For now</w:t>
+      </w:r>
+      <w:r>
+        <w:t>, the prototype application is not suitable for use in a production environment. Several improvements and extensions would be necessary in order to remove the current limitations of the prototype.</w:t>
       </w:r>
       <w:r>
         <w:t xml:space="preserve"> A few suggestions for possible enhancements </w:t>
@@ -12479,7 +12554,156 @@
       <w:bookmarkEnd w:id="91"/>
       <w:bookmarkEnd w:id="92"/>
     </w:p>
-    <w:p/>
+    <w:p>
+      <w:r>
+        <w:t>WebRTC has received a substantial amount of attention in the technology world over the past years and is expected to do so in the future. Studies predict that the number of WebRTC capable devices will rise from almost three billion in 2015 to around 6.5 billion in 2019 (see Figure 8).</w:t>
+      </w:r>
+    </w:p>
+    <w:p>
+      <w:pPr>
+        <w:keepNext/>
+      </w:pPr>
+      <w:r>
+        <w:rPr>
+          <w:noProof/>
+          <w:lang w:eastAsia="de-AT"/>
+        </w:rPr>
+        <w:drawing>
+          <wp:inline distT="0" distB="0" distL="0" distR="0" wp14:anchorId="7B09A801" wp14:editId="3C7F35D6">
+            <wp:extent cx="5219700" cy="3106358"/>
+            <wp:effectExtent l="0" t="0" r="0" b="0"/>
+            <wp:docPr id="15" name="Grafik 15" descr="C:\xampp\htdocs\web-rtc\thesis\images\webrtc_future.JPG"/>
+            <wp:cNvGraphicFramePr>
+              <a:graphicFrameLocks xmlns:a="http://schemas.openxmlformats.org/drawingml/2006/main" noChangeAspect="1"/>
+            </wp:cNvGraphicFramePr>
+            <a:graphic xmlns:a="http://schemas.openxmlformats.org/drawingml/2006/main">
+              <a:graphicData uri="http://schemas.openxmlformats.org/drawingml/2006/picture">
+                <pic:pic xmlns:pic="http://schemas.openxmlformats.org/drawingml/2006/picture">
+                  <pic:nvPicPr>
+                    <pic:cNvPr id="0" name="Picture 1" descr="C:\xampp\htdocs\web-rtc\thesis\images\webrtc_future.JPG"/>
+                    <pic:cNvPicPr>
+                      <a:picLocks noChangeAspect="1" noChangeArrowheads="1"/>
+                    </pic:cNvPicPr>
+                  </pic:nvPicPr>
+                  <pic:blipFill>
+                    <a:blip r:embed="rId26">
+                      <a:extLst>
+                        <a:ext uri="{28A0092B-C50C-407E-A947-70E740481C1C}">
+                          <a14:useLocalDpi xmlns:a14="http://schemas.microsoft.com/office/drawing/2010/main" val="0"/>
+                        </a:ext>
+                      </a:extLst>
+                    </a:blip>
+                    <a:srcRect/>
+                    <a:stretch>
+                      <a:fillRect/>
+                    </a:stretch>
+                  </pic:blipFill>
+                  <pic:spPr bwMode="auto">
+                    <a:xfrm>
+                      <a:off x="0" y="0"/>
+                      <a:ext cx="5219700" cy="3106358"/>
+                    </a:xfrm>
+                    <a:prstGeom prst="rect">
+                      <a:avLst/>
+                    </a:prstGeom>
+                    <a:noFill/>
+                    <a:ln>
+                      <a:noFill/>
+                    </a:ln>
+                  </pic:spPr>
+                </pic:pic>
+              </a:graphicData>
+            </a:graphic>
+          </wp:inline>
+        </w:drawing>
+      </w:r>
+    </w:p>
+    <w:p>
+      <w:pPr>
+        <w:keepNext/>
+        <w:jc w:val="center"/>
+      </w:pPr>
+      <w:r>
+        <w:rPr>
+          <w:noProof/>
+          <w:lang w:eastAsia="de-AT"/>
+        </w:rPr>
+        <w:drawing>
+          <wp:inline distT="0" distB="0" distL="0" distR="0">
+            <wp:extent cx="5172075" cy="152400"/>
+            <wp:effectExtent l="0" t="0" r="9525" b="0"/>
+            <wp:docPr id="16" name="Grafik 16" descr="C:\xampp\htdocs\web-rtc\thesis\images\webrtc_future_source.JPG"/>
+            <wp:cNvGraphicFramePr>
+              <a:graphicFrameLocks xmlns:a="http://schemas.openxmlformats.org/drawingml/2006/main" noChangeAspect="1"/>
+            </wp:cNvGraphicFramePr>
+            <a:graphic xmlns:a="http://schemas.openxmlformats.org/drawingml/2006/main">
+              <a:graphicData uri="http://schemas.openxmlformats.org/drawingml/2006/picture">
+                <pic:pic xmlns:pic="http://schemas.openxmlformats.org/drawingml/2006/picture">
+                  <pic:nvPicPr>
+                    <pic:cNvPr id="0" name="Picture 2" descr="C:\xampp\htdocs\web-rtc\thesis\images\webrtc_future_source.JPG"/>
+                    <pic:cNvPicPr>
+                      <a:picLocks noChangeAspect="1" noChangeArrowheads="1"/>
+                    </pic:cNvPicPr>
+                  </pic:nvPicPr>
+                  <pic:blipFill>
+                    <a:blip r:embed="rId27">
+                      <a:extLst>
+                        <a:ext uri="{28A0092B-C50C-407E-A947-70E740481C1C}">
+                          <a14:useLocalDpi xmlns:a14="http://schemas.microsoft.com/office/drawing/2010/main" val="0"/>
+                        </a:ext>
+                      </a:extLst>
+                    </a:blip>
+                    <a:srcRect/>
+                    <a:stretch>
+                      <a:fillRect/>
+                    </a:stretch>
+                  </pic:blipFill>
+                  <pic:spPr bwMode="auto">
+                    <a:xfrm>
+                      <a:off x="0" y="0"/>
+                      <a:ext cx="5172075" cy="152400"/>
+                    </a:xfrm>
+                    <a:prstGeom prst="rect">
+                      <a:avLst/>
+                    </a:prstGeom>
+                    <a:noFill/>
+                    <a:ln>
+                      <a:noFill/>
+                    </a:ln>
+                  </pic:spPr>
+                </pic:pic>
+              </a:graphicData>
+            </a:graphic>
+          </wp:inline>
+        </w:drawing>
+      </w:r>
+    </w:p>
+    <w:p>
+      <w:pPr>
+        <w:pStyle w:val="Beschriftung"/>
+        <w:jc w:val="center"/>
+      </w:pPr>
+      <w:r>
+        <w:t xml:space="preserve">Figure </w:t>
+      </w:r>
+      <w:fldSimple w:instr=" SEQ Figure \* ARABIC ">
+        <w:r>
+          <w:rPr>
+            <w:noProof/>
+          </w:rPr>
+          <w:t>8</w:t>
+        </w:r>
+      </w:fldSimple>
+      <w:r>
+        <w:t>: Expected number of WebRTC capable devices until 2019</w:t>
+      </w:r>
+      <w:r>
+        <w:rPr>
+          <w:rStyle w:val="Funotenzeichen"/>
+        </w:rPr>
+        <w:footnoteReference w:id="16"/>
+      </w:r>
+    </w:p>
     <w:p>
       <w:pPr>
         <w:spacing w:line="276" w:lineRule="auto"/>
@@ -13596,6 +13820,21 @@
         <w:spacing w:line="276" w:lineRule="auto"/>
       </w:pPr>
       <w:r>
+        <w:t>CPU</w:t>
+      </w:r>
+      <w:r>
+        <w:tab/>
+      </w:r>
+      <w:r>
+        <w:tab/>
+        <w:t>Central Processing Unit</w:t>
+      </w:r>
+    </w:p>
+    <w:p>
+      <w:pPr>
+        <w:spacing w:line="276" w:lineRule="auto"/>
+      </w:pPr>
+      <w:r>
         <w:t>DOM</w:t>
       </w:r>
       <w:r>
@@ -13731,6 +13970,21 @@
         <w:spacing w:line="276" w:lineRule="auto"/>
       </w:pPr>
       <w:r>
+        <w:t>RAM</w:t>
+      </w:r>
+      <w:r>
+        <w:tab/>
+      </w:r>
+      <w:r>
+        <w:tab/>
+        <w:t>Random Access Memory</w:t>
+      </w:r>
+    </w:p>
+    <w:p>
+      <w:pPr>
+        <w:spacing w:line="276" w:lineRule="auto"/>
+      </w:pPr>
+      <w:r>
         <w:t>RPC</w:t>
       </w:r>
       <w:r>
@@ -13900,7 +14154,7 @@
       <w:r>
         <w:t xml:space="preserve">. Availble from: </w:t>
       </w:r>
-      <w:hyperlink r:id="rId24" w:history="1">
+      <w:hyperlink r:id="rId28" w:history="1">
         <w:r>
           <w:rPr>
             <w:rStyle w:val="Hyperlink"/>
@@ -14016,7 +14270,7 @@
       <w:r>
         <w:t xml:space="preserve">. Available from: </w:t>
       </w:r>
-      <w:hyperlink r:id="rId25" w:history="1">
+      <w:hyperlink r:id="rId29" w:history="1">
         <w:r>
           <w:rPr>
             <w:rStyle w:val="Hyperlink"/>
@@ -14051,7 +14305,7 @@
       <w:r>
         <w:t xml:space="preserve">Available from: </w:t>
       </w:r>
-      <w:hyperlink r:id="rId26" w:history="1">
+      <w:hyperlink r:id="rId30" w:history="1">
         <w:r>
           <w:rPr>
             <w:rStyle w:val="Hyperlink"/>
@@ -14188,7 +14442,7 @@
       <w:r>
         <w:t xml:space="preserve"> Available from: </w:t>
       </w:r>
-      <w:hyperlink r:id="rId27" w:history="1">
+      <w:hyperlink r:id="rId31" w:history="1">
         <w:r>
           <w:rPr>
             <w:rStyle w:val="Hyperlink"/>
@@ -14275,7 +14529,7 @@
       <w:r>
         <w:t xml:space="preserve">. Available from: </w:t>
       </w:r>
-      <w:hyperlink r:id="rId28" w:history="1">
+      <w:hyperlink r:id="rId32" w:history="1">
         <w:r>
           <w:rPr>
             <w:rStyle w:val="Hyperlink"/>
@@ -14313,7 +14567,7 @@
       <w:r>
         <w:t xml:space="preserve">. Available from: </w:t>
       </w:r>
-      <w:hyperlink r:id="rId29" w:history="1">
+      <w:hyperlink r:id="rId33" w:history="1">
         <w:r>
           <w:rPr>
             <w:rStyle w:val="Hyperlink"/>
@@ -14351,7 +14605,7 @@
       <w:r>
         <w:t xml:space="preserve">, 2nd edn. Available from: </w:t>
       </w:r>
-      <w:hyperlink r:id="rId30" w:history="1">
+      <w:hyperlink r:id="rId34" w:history="1">
         <w:r>
           <w:rPr>
             <w:rStyle w:val="Hyperlink"/>
@@ -14461,7 +14715,7 @@
       <w:r>
         <w:t xml:space="preserve"> Available from: </w:t>
       </w:r>
-      <w:hyperlink r:id="rId31" w:history="1">
+      <w:hyperlink r:id="rId35" w:history="1">
         <w:r>
           <w:rPr>
             <w:rStyle w:val="Hyperlink"/>
@@ -14518,7 +14772,7 @@
       <w:r>
         <w:t xml:space="preserve">. Available from: </w:t>
       </w:r>
-      <w:hyperlink r:id="rId32" w:history="1">
+      <w:hyperlink r:id="rId36" w:history="1">
         <w:r>
           <w:rPr>
             <w:rStyle w:val="Hyperlink"/>
@@ -14550,7 +14804,7 @@
       <w:r>
         <w:t xml:space="preserve">. Available from: </w:t>
       </w:r>
-      <w:hyperlink r:id="rId33" w:history="1">
+      <w:hyperlink r:id="rId37" w:history="1">
         <w:r>
           <w:rPr>
             <w:rStyle w:val="Hyperlink"/>
@@ -14582,7 +14836,7 @@
       <w:r>
         <w:t xml:space="preserve">Available from: </w:t>
       </w:r>
-      <w:hyperlink r:id="rId34" w:history="1">
+      <w:hyperlink r:id="rId38" w:history="1">
         <w:r>
           <w:rPr>
             <w:rStyle w:val="Hyperlink"/>
@@ -14676,7 +14930,7 @@
       <w:r>
         <w:t xml:space="preserve">, W3C Working Draft 21 April 2015. Available from: </w:t>
       </w:r>
-      <w:hyperlink r:id="rId35" w:history="1">
+      <w:hyperlink r:id="rId39" w:history="1">
         <w:r>
           <w:rPr>
             <w:rStyle w:val="Hyperlink"/>
@@ -14766,7 +15020,7 @@
       <w:r>
         <w:t xml:space="preserve">. Available from: </w:t>
       </w:r>
-      <w:hyperlink r:id="rId36" w:history="1">
+      <w:hyperlink r:id="rId40" w:history="1">
         <w:r>
           <w:rPr>
             <w:rStyle w:val="Hyperlink"/>
@@ -14798,7 +15052,7 @@
       <w:r>
         <w:t xml:space="preserve">. Available from: </w:t>
       </w:r>
-      <w:hyperlink r:id="rId37" w:history="1">
+      <w:hyperlink r:id="rId41" w:history="1">
         <w:r>
           <w:rPr>
             <w:rStyle w:val="Hyperlink"/>
@@ -14833,7 +15087,7 @@
       <w:r>
         <w:t xml:space="preserve">. Available from: </w:t>
       </w:r>
-      <w:hyperlink r:id="rId38" w:history="1">
+      <w:hyperlink r:id="rId42" w:history="1">
         <w:r>
           <w:rPr>
             <w:rStyle w:val="Hyperlink"/>
@@ -14862,7 +15116,7 @@
       <w:r>
         <w:t xml:space="preserve">, n.d. Available from: </w:t>
       </w:r>
-      <w:hyperlink r:id="rId39" w:history="1">
+      <w:hyperlink r:id="rId43" w:history="1">
         <w:r>
           <w:rPr>
             <w:rStyle w:val="Hyperlink"/>
@@ -14886,7 +15140,7 @@
         <w:lastRenderedPageBreak/>
         <w:t xml:space="preserve">WebRTC Tutorial, 2014 (video file). Available from: </w:t>
       </w:r>
-      <w:hyperlink r:id="rId40" w:history="1">
+      <w:hyperlink r:id="rId44" w:history="1">
         <w:r>
           <w:rPr>
             <w:rStyle w:val="Hyperlink"/>
@@ -14912,7 +15166,7 @@
       <w:r>
         <w:t xml:space="preserve">What’s next for WebRTC, 2015 (video file). Available from: </w:t>
       </w:r>
-      <w:hyperlink r:id="rId41" w:history="1">
+      <w:hyperlink r:id="rId45" w:history="1">
         <w:r>
           <w:rPr>
             <w:rStyle w:val="Hyperlink"/>
@@ -14928,8 +15182,8 @@
       </w:r>
     </w:p>
     <w:sectPr>
-      <w:headerReference w:type="default" r:id="rId42"/>
-      <w:footerReference w:type="default" r:id="rId43"/>
+      <w:headerReference w:type="default" r:id="rId46"/>
+      <w:footerReference w:type="default" r:id="rId47"/>
       <w:pgSz w:w="11906" w:h="16838"/>
       <w:pgMar w:top="1701" w:right="1701" w:bottom="1701" w:left="1985" w:header="708" w:footer="708" w:gutter="0"/>
       <w:cols w:space="708"/>
@@ -14997,7 +15251,7 @@
         <w:noProof/>
         <w:lang w:val="de-DE"/>
       </w:rPr>
-      <w:t>40</w:t>
+      <w:t>41</w:t>
     </w:r>
     <w:r>
       <w:fldChar w:fldCharType="end"/>
@@ -15429,6 +15683,33 @@
             <w:rStyle w:val="Hyperlink"/>
           </w:rPr>
           <w:t>https://github.com/meetecho/janus-gateway</w:t>
+        </w:r>
+      </w:hyperlink>
+      <w:r>
+        <w:t xml:space="preserve"> </w:t>
+      </w:r>
+    </w:p>
+  </w:footnote>
+  <w:footnote w:id="16">
+    <w:p>
+      <w:pPr>
+        <w:pStyle w:val="Funotentext"/>
+      </w:pPr>
+      <w:r>
+        <w:rPr>
+          <w:rStyle w:val="Funotenzeichen"/>
+        </w:rPr>
+        <w:footnoteRef/>
+      </w:r>
+      <w:r>
+        <w:t xml:space="preserve"> </w:t>
+      </w:r>
+      <w:hyperlink r:id="rId16" w:history="1">
+        <w:r>
+          <w:rPr>
+            <w:rStyle w:val="Hyperlink"/>
+          </w:rPr>
+          <w:t>http://webrtcstats.com/are-we-at-the-tipping-point-of-webrtc-adoption/</w:t>
         </w:r>
       </w:hyperlink>
       <w:r>
@@ -17664,7 +17945,7 @@
 </file>
 
 <file path=customXml/itemProps1.xml><?xml version="1.0" encoding="utf-8"?>
-<ds:datastoreItem xmlns:ds="http://schemas.openxmlformats.org/officeDocument/2006/customXml" ds:itemID="{D22ADFD3-CD4D-4DDE-8AD4-86887D55F97F}">
+<ds:datastoreItem xmlns:ds="http://schemas.openxmlformats.org/officeDocument/2006/customXml" ds:itemID="{17D55DA3-95D0-4F33-8837-C76CD9D4F965}">
   <ds:schemaRefs>
     <ds:schemaRef ds:uri="http://schemas.openxmlformats.org/officeDocument/2006/bibliography"/>
   </ds:schemaRefs>

</xml_diff>

<commit_message>
Finished evaluation part of thesis
</commit_message>
<xml_diff>
--- a/thesis/BA1_WebRTC.docx
+++ b/thesis/BA1_WebRTC.docx
@@ -7202,15 +7202,7 @@
         <w:t>lients can request files from the server, for instance via protocols</w:t>
       </w:r>
       <w:r>
-        <w:t xml:space="preserve"> </w:t>
-      </w:r>
-      <w:proofErr w:type="gramStart"/>
-      <w:r>
-        <w:t>such</w:t>
-      </w:r>
-      <w:proofErr w:type="gramEnd"/>
-      <w:r>
-        <w:t xml:space="preserve"> as</w:t>
+        <w:t xml:space="preserve"> such as</w:t>
       </w:r>
       <w:r>
         <w:t xml:space="preserve"> </w:t>
@@ -7313,14 +7305,27 @@
       <w:r>
         <w:t xml:space="preserve">Figure </w:t>
       </w:r>
-      <w:fldSimple w:instr=" SEQ Figure \* ARABIC ">
-        <w:r>
-          <w:rPr>
-            <w:noProof/>
-          </w:rPr>
-          <w:t>1</w:t>
-        </w:r>
-      </w:fldSimple>
+      <w:r>
+        <w:fldChar w:fldCharType="begin"/>
+      </w:r>
+      <w:r>
+        <w:instrText xml:space="preserve"> SEQ Figure \* ARABIC </w:instrText>
+      </w:r>
+      <w:r>
+        <w:fldChar w:fldCharType="separate"/>
+      </w:r>
+      <w:r>
+        <w:rPr>
+          <w:noProof/>
+        </w:rPr>
+        <w:t>1</w:t>
+      </w:r>
+      <w:r>
+        <w:rPr>
+          <w:noProof/>
+        </w:rPr>
+        <w:fldChar w:fldCharType="end"/>
+      </w:r>
       <w:r>
         <w:t xml:space="preserve">: </w:t>
       </w:r>
@@ -7778,14 +7783,27 @@
       <w:r>
         <w:t xml:space="preserve">Figure </w:t>
       </w:r>
-      <w:fldSimple w:instr=" SEQ Figure \* ARABIC ">
-        <w:r>
-          <w:rPr>
-            <w:noProof/>
-          </w:rPr>
-          <w:t>2</w:t>
-        </w:r>
-      </w:fldSimple>
+      <w:r>
+        <w:fldChar w:fldCharType="begin"/>
+      </w:r>
+      <w:r>
+        <w:instrText xml:space="preserve"> SEQ Figure \* ARABIC </w:instrText>
+      </w:r>
+      <w:r>
+        <w:fldChar w:fldCharType="separate"/>
+      </w:r>
+      <w:r>
+        <w:rPr>
+          <w:noProof/>
+        </w:rPr>
+        <w:t>2</w:t>
+      </w:r>
+      <w:r>
+        <w:rPr>
+          <w:noProof/>
+        </w:rPr>
+        <w:fldChar w:fldCharType="end"/>
+      </w:r>
       <w:r>
         <w:t>: Google Glass</w:t>
       </w:r>
@@ -7890,14 +7908,27 @@
       <w:r>
         <w:t xml:space="preserve">Figure </w:t>
       </w:r>
-      <w:fldSimple w:instr=" SEQ Figure \* ARABIC ">
-        <w:r>
-          <w:rPr>
-            <w:noProof/>
-          </w:rPr>
-          <w:t>3</w:t>
-        </w:r>
-      </w:fldSimple>
+      <w:r>
+        <w:fldChar w:fldCharType="begin"/>
+      </w:r>
+      <w:r>
+        <w:instrText xml:space="preserve"> SEQ Figure \* ARABIC </w:instrText>
+      </w:r>
+      <w:r>
+        <w:fldChar w:fldCharType="separate"/>
+      </w:r>
+      <w:r>
+        <w:rPr>
+          <w:noProof/>
+        </w:rPr>
+        <w:t>3</w:t>
+      </w:r>
+      <w:r>
+        <w:rPr>
+          <w:noProof/>
+        </w:rPr>
+        <w:fldChar w:fldCharType="end"/>
+      </w:r>
       <w:r>
         <w:t>: A</w:t>
       </w:r>
@@ -8345,14 +8376,27 @@
       <w:r>
         <w:t xml:space="preserve">Table </w:t>
       </w:r>
-      <w:fldSimple w:instr=" SEQ Table \* ARABIC ">
-        <w:r>
-          <w:rPr>
-            <w:noProof/>
-          </w:rPr>
-          <w:t>1</w:t>
-        </w:r>
-      </w:fldSimple>
+      <w:r>
+        <w:fldChar w:fldCharType="begin"/>
+      </w:r>
+      <w:r>
+        <w:instrText xml:space="preserve"> SEQ Table \* ARABIC </w:instrText>
+      </w:r>
+      <w:r>
+        <w:fldChar w:fldCharType="separate"/>
+      </w:r>
+      <w:r>
+        <w:rPr>
+          <w:noProof/>
+        </w:rPr>
+        <w:t>1</w:t>
+      </w:r>
+      <w:r>
+        <w:rPr>
+          <w:noProof/>
+        </w:rPr>
+        <w:fldChar w:fldCharType="end"/>
+      </w:r>
       <w:r>
         <w:t>: Overview</w:t>
       </w:r>
@@ -8661,14 +8705,27 @@
       <w:r>
         <w:t xml:space="preserve">Figure </w:t>
       </w:r>
-      <w:fldSimple w:instr=" SEQ Figure \* ARABIC ">
-        <w:r>
-          <w:rPr>
-            <w:noProof/>
-          </w:rPr>
-          <w:t>4</w:t>
-        </w:r>
-      </w:fldSimple>
+      <w:r>
+        <w:fldChar w:fldCharType="begin"/>
+      </w:r>
+      <w:r>
+        <w:instrText xml:space="preserve"> SEQ Figure \* ARABIC </w:instrText>
+      </w:r>
+      <w:r>
+        <w:fldChar w:fldCharType="separate"/>
+      </w:r>
+      <w:r>
+        <w:rPr>
+          <w:noProof/>
+        </w:rPr>
+        <w:t>4</w:t>
+      </w:r>
+      <w:r>
+        <w:rPr>
+          <w:noProof/>
+        </w:rPr>
+        <w:fldChar w:fldCharType="end"/>
+      </w:r>
       <w:r>
         <w:t>: Overall WebRTC architecture</w:t>
       </w:r>
@@ -8776,14 +8833,27 @@
       <w:r>
         <w:t xml:space="preserve">Figure </w:t>
       </w:r>
-      <w:fldSimple w:instr=" SEQ Figure \* ARABIC ">
-        <w:r>
-          <w:rPr>
-            <w:noProof/>
-          </w:rPr>
-          <w:t>5</w:t>
-        </w:r>
-      </w:fldSimple>
+      <w:r>
+        <w:fldChar w:fldCharType="begin"/>
+      </w:r>
+      <w:r>
+        <w:instrText xml:space="preserve"> SEQ Figure \* ARABIC </w:instrText>
+      </w:r>
+      <w:r>
+        <w:fldChar w:fldCharType="separate"/>
+      </w:r>
+      <w:r>
+        <w:rPr>
+          <w:noProof/>
+        </w:rPr>
+        <w:t>5</w:t>
+      </w:r>
+      <w:r>
+        <w:rPr>
+          <w:noProof/>
+        </w:rPr>
+        <w:fldChar w:fldCharType="end"/>
+      </w:r>
       <w:r>
         <w:t>: The WebRTC triangle</w:t>
       </w:r>
@@ -9266,14 +9336,27 @@
       <w:r>
         <w:t xml:space="preserve">Figure </w:t>
       </w:r>
-      <w:fldSimple w:instr=" SEQ Figure \* ARABIC ">
-        <w:r>
-          <w:rPr>
-            <w:noProof/>
-          </w:rPr>
-          <w:t>6</w:t>
-        </w:r>
-      </w:fldSimple>
+      <w:r>
+        <w:fldChar w:fldCharType="begin"/>
+      </w:r>
+      <w:r>
+        <w:instrText xml:space="preserve"> SEQ Figure \* ARABIC </w:instrText>
+      </w:r>
+      <w:r>
+        <w:fldChar w:fldCharType="separate"/>
+      </w:r>
+      <w:r>
+        <w:rPr>
+          <w:noProof/>
+        </w:rPr>
+        <w:t>6</w:t>
+      </w:r>
+      <w:r>
+        <w:rPr>
+          <w:noProof/>
+        </w:rPr>
+        <w:fldChar w:fldCharType="end"/>
+      </w:r>
       <w:r>
         <w:t>: Web browser market share in Austria in 2014</w:t>
       </w:r>
@@ -10009,14 +10092,27 @@
       <w:r>
         <w:t xml:space="preserve">Listing </w:t>
       </w:r>
-      <w:fldSimple w:instr=" SEQ Listing \* ARABIC ">
-        <w:r>
-          <w:rPr>
-            <w:noProof/>
-          </w:rPr>
-          <w:t>1</w:t>
-        </w:r>
-      </w:fldSimple>
+      <w:r>
+        <w:fldChar w:fldCharType="begin"/>
+      </w:r>
+      <w:r>
+        <w:instrText xml:space="preserve"> SEQ Listing \* ARABIC </w:instrText>
+      </w:r>
+      <w:r>
+        <w:fldChar w:fldCharType="separate"/>
+      </w:r>
+      <w:r>
+        <w:rPr>
+          <w:noProof/>
+        </w:rPr>
+        <w:t>1</w:t>
+      </w:r>
+      <w:r>
+        <w:rPr>
+          <w:noProof/>
+        </w:rPr>
+        <w:fldChar w:fldCharType="end"/>
+      </w:r>
       <w:r>
         <w:t>: PeerConnection ICE server config</w:t>
       </w:r>
@@ -10024,7 +10120,10 @@
     </w:p>
     <w:p>
       <w:r>
-        <w:t xml:space="preserve">Each time a new ICE candidate is found, the ICE Agent updates the PeerConnection object and calls </w:t>
+        <w:t>As illustrated in Figure 7, e</w:t>
+      </w:r>
+      <w:r>
+        <w:t xml:space="preserve">ach time a new ICE candidate is found, the ICE Agent updates the PeerConnection object and calls </w:t>
       </w:r>
       <w:r>
         <w:t xml:space="preserve">its </w:t>
@@ -10056,22 +10155,17 @@
       <w:r>
         <w:t>.</w:t>
       </w:r>
-    </w:p>
-    <w:p>
-      <w:r>
-        <w:t xml:space="preserve">For this ICE candidate negotiation process, a server is always needed. Its sole purpose, however, is to relay the ICE candidate messages from one peer to another. </w:t>
-      </w:r>
-      <w:r>
-        <w:t xml:space="preserve">The whole process is illustrated in </w:t>
-      </w:r>
-      <w:r>
-        <w:t xml:space="preserve">Figure </w:t>
-      </w:r>
-      <w:r>
-        <w:t>5</w:t>
-      </w:r>
-      <w:r>
-        <w:t>.</w:t>
+      <w:r>
+        <w:t xml:space="preserve"> Subsequently, the candidate is sent to the other peer. On the side of the other peer, the same process is performed, until all candidates are available to both peers. The best available candidate peer connection according to the internal WebRTC implementation is then chosen from the candidate pool.</w:t>
+      </w:r>
+      <w:r>
+        <w:t xml:space="preserve"> </w:t>
+      </w:r>
+      <w:r>
+        <w:t>For this ICE candidate negotiation process, a server is always needed. Its sole purpose, however, is to relay the ICE candidate messages from one peer to another.</w:t>
+      </w:r>
+      <w:r>
+        <w:t xml:space="preserve"> After the peer connection has been established, no servers are needed for the data transfer between the parties.</w:t>
       </w:r>
     </w:p>
     <w:p>
@@ -10144,14 +10238,27 @@
       <w:r>
         <w:t xml:space="preserve">Figure </w:t>
       </w:r>
-      <w:fldSimple w:instr=" SEQ Figure \* ARABIC ">
-        <w:r>
-          <w:rPr>
-            <w:noProof/>
-          </w:rPr>
-          <w:t>7</w:t>
-        </w:r>
-      </w:fldSimple>
+      <w:r>
+        <w:fldChar w:fldCharType="begin"/>
+      </w:r>
+      <w:r>
+        <w:instrText xml:space="preserve"> SEQ Figure \* ARABIC </w:instrText>
+      </w:r>
+      <w:r>
+        <w:fldChar w:fldCharType="separate"/>
+      </w:r>
+      <w:r>
+        <w:rPr>
+          <w:noProof/>
+        </w:rPr>
+        <w:t>7</w:t>
+      </w:r>
+      <w:r>
+        <w:rPr>
+          <w:noProof/>
+        </w:rPr>
+        <w:fldChar w:fldCharType="end"/>
+      </w:r>
       <w:r>
         <w:t>: ICE candidate negotiation process</w:t>
       </w:r>
@@ -10284,14 +10391,27 @@
       <w:r>
         <w:t xml:space="preserve">Listing </w:t>
       </w:r>
-      <w:fldSimple w:instr=" SEQ Listing \* ARABIC ">
-        <w:r>
-          <w:rPr>
-            <w:noProof/>
-          </w:rPr>
-          <w:t>2</w:t>
-        </w:r>
-      </w:fldSimple>
+      <w:r>
+        <w:fldChar w:fldCharType="begin"/>
+      </w:r>
+      <w:r>
+        <w:instrText xml:space="preserve"> SEQ Listing \* ARABIC </w:instrText>
+      </w:r>
+      <w:r>
+        <w:fldChar w:fldCharType="separate"/>
+      </w:r>
+      <w:r>
+        <w:rPr>
+          <w:noProof/>
+        </w:rPr>
+        <w:t>2</w:t>
+      </w:r>
+      <w:r>
+        <w:rPr>
+          <w:noProof/>
+        </w:rPr>
+        <w:fldChar w:fldCharType="end"/>
+      </w:r>
       <w:r>
         <w:t>: Create peer offer</w:t>
       </w:r>
@@ -10395,14 +10515,27 @@
       <w:r>
         <w:t xml:space="preserve">Listing </w:t>
       </w:r>
-      <w:fldSimple w:instr=" SEQ Listing \* ARABIC ">
-        <w:r>
-          <w:rPr>
-            <w:noProof/>
-          </w:rPr>
-          <w:t>3</w:t>
-        </w:r>
-      </w:fldSimple>
+      <w:r>
+        <w:fldChar w:fldCharType="begin"/>
+      </w:r>
+      <w:r>
+        <w:instrText xml:space="preserve"> SEQ Listing \* ARABIC </w:instrText>
+      </w:r>
+      <w:r>
+        <w:fldChar w:fldCharType="separate"/>
+      </w:r>
+      <w:r>
+        <w:rPr>
+          <w:noProof/>
+        </w:rPr>
+        <w:t>3</w:t>
+      </w:r>
+      <w:r>
+        <w:rPr>
+          <w:noProof/>
+        </w:rPr>
+        <w:fldChar w:fldCharType="end"/>
+      </w:r>
       <w:r>
         <w:t>: Process session description</w:t>
       </w:r>
@@ -10507,14 +10640,27 @@
       <w:r>
         <w:t xml:space="preserve">Listing </w:t>
       </w:r>
-      <w:fldSimple w:instr=" SEQ Listing \* ARABIC ">
-        <w:r>
-          <w:rPr>
-            <w:noProof/>
-          </w:rPr>
-          <w:t>4</w:t>
-        </w:r>
-      </w:fldSimple>
+      <w:r>
+        <w:fldChar w:fldCharType="begin"/>
+      </w:r>
+      <w:r>
+        <w:instrText xml:space="preserve"> SEQ Listing \* ARABIC </w:instrText>
+      </w:r>
+      <w:r>
+        <w:fldChar w:fldCharType="separate"/>
+      </w:r>
+      <w:r>
+        <w:rPr>
+          <w:noProof/>
+        </w:rPr>
+        <w:t>4</w:t>
+      </w:r>
+      <w:r>
+        <w:rPr>
+          <w:noProof/>
+        </w:rPr>
+        <w:fldChar w:fldCharType="end"/>
+      </w:r>
       <w:r>
         <w:t>: Handling of the session description received from the peer</w:t>
       </w:r>
@@ -10596,13 +10742,25 @@
     </w:p>
     <w:p>
       <w:r>
-        <w:t>One user – in most cases the one creating the PeerConnection – also creates a DataC</w:t>
+        <w:t>One user</w:t>
+      </w:r>
+      <w:r>
+        <w:t>, most commonly the one creating the PeerConnection,</w:t>
+      </w:r>
+      <w:r>
+        <w:t xml:space="preserve"> also creates a DataC</w:t>
       </w:r>
       <w:r>
         <w:t>hannel. There can be an unlimit</w:t>
       </w:r>
       <w:r>
-        <w:t>ed number of DataChannels within one PeerConnection, identified by unique names. Afterwards, three event handlers are attached to the DataChannel, which will be called each time this event fires</w:t>
+        <w:t xml:space="preserve">ed number of DataChannels within one PeerConnection, identified by unique names. Afterwards, three event handlers are attached to the DataChannel, which </w:t>
+      </w:r>
+      <w:r>
+        <w:t xml:space="preserve">are </w:t>
+      </w:r>
+      <w:r>
+        <w:t>called each time this event fires</w:t>
       </w:r>
       <w:r>
         <w:t xml:space="preserve"> (cf. Loreto &amp; Romano 2014, p. 125)</w:t>
@@ -10623,7 +10781,7 @@
           <w:lang w:eastAsia="de-AT"/>
         </w:rPr>
         <w:drawing>
-          <wp:inline distT="0" distB="0" distL="0" distR="0" wp14:anchorId="68A206E0" wp14:editId="2AEEB4CA">
+          <wp:inline distT="0" distB="0" distL="0" distR="0" wp14:anchorId="55C91553" wp14:editId="1E43F509">
             <wp:extent cx="5219700" cy="986281"/>
             <wp:effectExtent l="0" t="0" r="0" b="4445"/>
             <wp:docPr id="12" name="Grafik 12" descr="C:\xampp\htdocs\web-rtc\thesis\images\Code_data_channel_setup.JPG"/>
@@ -10675,19 +10833,33 @@
     <w:p>
       <w:pPr>
         <w:pStyle w:val="Beschriftung"/>
+        <w:jc w:val="center"/>
       </w:pPr>
       <w:bookmarkStart w:id="58" w:name="_Toc441669868"/>
       <w:r>
         <w:t xml:space="preserve">Listing </w:t>
       </w:r>
-      <w:fldSimple w:instr=" SEQ Listing \* ARABIC ">
-        <w:r>
-          <w:rPr>
-            <w:noProof/>
-          </w:rPr>
-          <w:t>5</w:t>
-        </w:r>
-      </w:fldSimple>
+      <w:r>
+        <w:fldChar w:fldCharType="begin"/>
+      </w:r>
+      <w:r>
+        <w:instrText xml:space="preserve"> SEQ Listing \* ARABIC </w:instrText>
+      </w:r>
+      <w:r>
+        <w:fldChar w:fldCharType="separate"/>
+      </w:r>
+      <w:r>
+        <w:rPr>
+          <w:noProof/>
+        </w:rPr>
+        <w:t>5</w:t>
+      </w:r>
+      <w:r>
+        <w:rPr>
+          <w:noProof/>
+        </w:rPr>
+        <w:fldChar w:fldCharType="end"/>
+      </w:r>
       <w:r>
         <w:t>: Data channel setup</w:t>
       </w:r>
@@ -10792,19 +10964,33 @@
     <w:p>
       <w:pPr>
         <w:pStyle w:val="Beschriftung"/>
+        <w:jc w:val="center"/>
       </w:pPr>
       <w:bookmarkStart w:id="59" w:name="_Toc441669869"/>
       <w:r>
         <w:t xml:space="preserve">Listing </w:t>
       </w:r>
-      <w:fldSimple w:instr=" SEQ Listing \* ARABIC ">
-        <w:r>
-          <w:rPr>
-            <w:noProof/>
-          </w:rPr>
-          <w:t>6</w:t>
-        </w:r>
-      </w:fldSimple>
+      <w:r>
+        <w:fldChar w:fldCharType="begin"/>
+      </w:r>
+      <w:r>
+        <w:instrText xml:space="preserve"> SEQ Listing \* ARABIC </w:instrText>
+      </w:r>
+      <w:r>
+        <w:fldChar w:fldCharType="separate"/>
+      </w:r>
+      <w:r>
+        <w:rPr>
+          <w:noProof/>
+        </w:rPr>
+        <w:t>6</w:t>
+      </w:r>
+      <w:r>
+        <w:rPr>
+          <w:noProof/>
+        </w:rPr>
+        <w:fldChar w:fldCharType="end"/>
+      </w:r>
       <w:r>
         <w:t>: Handling of a received data channel</w:t>
       </w:r>
@@ -10835,11 +11021,14 @@
     </w:p>
     <w:p>
       <w:r>
-        <w:t xml:space="preserve">In conclusion, this chapter examined the architecture and functionality behind WebRTC, as well as its advantages and limitations. The three core API components </w:t>
+        <w:t xml:space="preserve">In conclusion, this chapter examined the architecture and functionality behind WebRTC, as well as its advantages and limitations. The three core API components were described in detail, followed by the required elements regarding connection </w:t>
       </w:r>
       <w:r>
         <w:lastRenderedPageBreak/>
-        <w:t>were described in detail, followed by the required elements regarding connection handling with additional practical considerations.</w:t>
+        <w:t>handling with additional practical considerations.</w:t>
+      </w:r>
+      <w:r>
+        <w:t xml:space="preserve"> In the following chapter, the process of developing a remote support application using WebRTC will be explained.</w:t>
       </w:r>
     </w:p>
     <w:p>
@@ -11521,14 +11710,27 @@
       <w:r>
         <w:t xml:space="preserve">Listing </w:t>
       </w:r>
-      <w:fldSimple w:instr=" SEQ Listing \* ARABIC ">
-        <w:r>
-          <w:rPr>
-            <w:noProof/>
-          </w:rPr>
-          <w:t>7</w:t>
-        </w:r>
-      </w:fldSimple>
+      <w:r>
+        <w:fldChar w:fldCharType="begin"/>
+      </w:r>
+      <w:r>
+        <w:instrText xml:space="preserve"> SEQ Listing \* ARABIC </w:instrText>
+      </w:r>
+      <w:r>
+        <w:fldChar w:fldCharType="separate"/>
+      </w:r>
+      <w:r>
+        <w:rPr>
+          <w:noProof/>
+        </w:rPr>
+        <w:t>7</w:t>
+      </w:r>
+      <w:r>
+        <w:rPr>
+          <w:noProof/>
+        </w:rPr>
+        <w:fldChar w:fldCharType="end"/>
+      </w:r>
       <w:r>
         <w:t>: Method to draw a path on an HTML5 canvas element</w:t>
       </w:r>
@@ -11807,7 +12009,14 @@
       <w:bookmarkEnd w:id="82"/>
       <w:bookmarkEnd w:id="83"/>
     </w:p>
-    <w:p/>
+    <w:p>
+      <w:r>
+        <w:t xml:space="preserve">After finishing the development of the prototype application, user tests were conducted to assess the degree to which users perceived the application to be helpful under varying conditions of video resolution and network quality. This is particularly interesting since remote support applications are likely to be used </w:t>
+      </w:r>
+      <w:r>
+        <w:t>while moving around, as discussed in Chapter 2.1. In large factories, it is possible that wireless network reception might change in certain areas of the facility. The user tests should provide a recommendation of a minimal value of network throughput to be available at all times in order for the application to be perceived as helpful to its users.</w:t>
+      </w:r>
+    </w:p>
     <w:p>
       <w:pPr>
         <w:pStyle w:val="berschrift2"/>
@@ -11832,6 +12041,9 @@
       <w:r>
         <w:t xml:space="preserve"> The web browser in which the application was tested was on both devices Google Chrome version 48.</w:t>
       </w:r>
+      <w:r>
+        <w:t xml:space="preserve"> The devices were connected over Wireless Local Area Network (WLAN).</w:t>
+      </w:r>
     </w:p>
     <w:p>
       <w:pPr>
@@ -11843,16 +12055,13 @@
     </w:p>
     <w:p>
       <w:r>
-        <w:t>Two types of methods were used for evaluating the prototype. On the one hand,</w:t>
-      </w:r>
-      <w:r>
-        <w:t xml:space="preserve"> WebRTC internals</w:t>
-      </w:r>
-      <w:r>
-        <w:t xml:space="preserve"> in Google Chrome was used to conduct a statistical analysis of the performance under certain network conditions.</w:t>
-      </w:r>
-      <w:r>
-        <w:t xml:space="preserve"> On the other hand, users were asked to assess their perception of the application’s usefulness under these conditions.</w:t>
+        <w:t>Three different components were used for evaluating the prototype’s helpfulness</w:t>
+      </w:r>
+      <w:r>
+        <w:t xml:space="preserve"> to users under certain conditions</w:t>
+      </w:r>
+      <w:r>
+        <w:t>. First, media constraints were used to request specific video resolutions. Second, Google Chrome Developer Tools were utilized to simulate different levels of network quality. Third, users were asked to rate their perception of the application’s useless under varying video and network quality. All three components are described in more detail in the following section.</w:t>
       </w:r>
     </w:p>
     <w:p>
@@ -11874,7 +12083,13 @@
         <w:t xml:space="preserve"> Listing 8</w:t>
       </w:r>
       <w:r>
-        <w:t>, for instance, a video resolution of 640 x 360 is requested in the MediaStream initialization process.</w:t>
+        <w:t>, for instance, a video resolution of 640 x 360</w:t>
+      </w:r>
+      <w:r>
+        <w:t xml:space="preserve"> pixels</w:t>
+      </w:r>
+      <w:r>
+        <w:t xml:space="preserve"> is requested in the MediaStream initialization process.</w:t>
       </w:r>
       <w:r>
         <w:t xml:space="preserve"> For more advanced setups, it is possible to add conditional settings by adding </w:t>
@@ -11907,8 +12122,9 @@
           <w:noProof/>
           <w:lang w:eastAsia="de-AT"/>
         </w:rPr>
+        <w:lastRenderedPageBreak/>
         <w:drawing>
-          <wp:inline distT="0" distB="0" distL="0" distR="0" wp14:anchorId="543655A9" wp14:editId="43811ABF">
+          <wp:inline distT="0" distB="0" distL="0" distR="0" wp14:anchorId="6FA11873" wp14:editId="1233E094">
             <wp:extent cx="5219700" cy="1614159"/>
             <wp:effectExtent l="0" t="0" r="0" b="5715"/>
             <wp:docPr id="20" name="Grafik 20" descr="C:\xampp\htdocs\web-rtc\thesis\images\code_media_constraints.JPG"/>
@@ -11964,178 +12180,266 @@
       <w:r>
         <w:t xml:space="preserve">Listing </w:t>
       </w:r>
-      <w:fldSimple w:instr=" SEQ Listing \* ARABIC ">
-        <w:r>
-          <w:rPr>
-            <w:noProof/>
-          </w:rPr>
-          <w:t>8</w:t>
-        </w:r>
-      </w:fldSimple>
+      <w:r>
+        <w:fldChar w:fldCharType="begin"/>
+      </w:r>
+      <w:r>
+        <w:instrText xml:space="preserve"> SEQ Listing \* ARABIC </w:instrText>
+      </w:r>
+      <w:r>
+        <w:fldChar w:fldCharType="separate"/>
+      </w:r>
+      <w:r>
+        <w:rPr>
+          <w:noProof/>
+        </w:rPr>
+        <w:t>8</w:t>
+      </w:r>
+      <w:r>
+        <w:rPr>
+          <w:noProof/>
+        </w:rPr>
+        <w:fldChar w:fldCharType="end"/>
+      </w:r>
       <w:r>
         <w:t>: A video resolution of 640 x 360 pixels is requested in the navigator.getUserMedia initialization</w:t>
       </w:r>
     </w:p>
     <w:p>
+      <w:r>
+        <w:t>For the user tests, three different video resolution settings were used:</w:t>
+      </w:r>
+    </w:p>
+    <w:p>
+      <w:pPr>
+        <w:pStyle w:val="Listenabsatz"/>
+        <w:numPr>
+          <w:ilvl w:val="0"/>
+          <w:numId w:val="3"/>
+        </w:numPr>
+      </w:pPr>
+      <w:r>
+        <w:t>1280 x 720 pixels</w:t>
+      </w:r>
+    </w:p>
+    <w:p>
+      <w:pPr>
+        <w:pStyle w:val="Listenabsatz"/>
+        <w:numPr>
+          <w:ilvl w:val="0"/>
+          <w:numId w:val="3"/>
+        </w:numPr>
+      </w:pPr>
+      <w:r>
+        <w:t>640 x 360 pixels</w:t>
+      </w:r>
+    </w:p>
+    <w:p>
+      <w:pPr>
+        <w:pStyle w:val="Listenabsatz"/>
+        <w:numPr>
+          <w:ilvl w:val="0"/>
+          <w:numId w:val="3"/>
+        </w:numPr>
+      </w:pPr>
+      <w:r>
+        <w:t>320 x 180 pixels</w:t>
+      </w:r>
+    </w:p>
+    <w:p>
+      <w:r>
+        <w:t>The video frame rate in each setting was 30 frames per second.</w:t>
+      </w:r>
+    </w:p>
+    <w:p>
       <w:pPr>
         <w:pStyle w:val="berschrift3"/>
       </w:pPr>
       <w:r>
+        <w:t>Google Chrome Developer Tools</w:t>
+      </w:r>
+    </w:p>
+    <w:p>
+      <w:r>
+        <w:t xml:space="preserve">Google Chrome offers </w:t>
+      </w:r>
+      <w:r>
+        <w:t xml:space="preserve">a </w:t>
+      </w:r>
+      <w:r>
+        <w:t>useful tool for developers, the aptly named „Developer Tools“</w:t>
+      </w:r>
+      <w:r>
+        <w:rPr>
+          <w:rStyle w:val="Funotenzeichen"/>
+        </w:rPr>
+        <w:footnoteReference w:id="12"/>
+      </w:r>
+      <w:r>
+        <w:t>.</w:t>
+      </w:r>
+      <w:r>
+        <w:t xml:space="preserve"> It</w:t>
+      </w:r>
+      <w:r>
+        <w:t xml:space="preserve"> provide</w:t>
+      </w:r>
+      <w:r>
+        <w:t>s</w:t>
+      </w:r>
+      <w:r>
+        <w:t xml:space="preserve"> web developers with a set of debugging tools to examine web pages regarding the time they take to load and manipulate DOM elements without having to change the source code of the application. </w:t>
+      </w:r>
+      <w:r>
+        <w:t xml:space="preserve">One feature of the Developer Tools is network throttling, which simulates </w:t>
+      </w:r>
+      <w:r>
+        <w:t xml:space="preserve">certain </w:t>
+      </w:r>
+      <w:r>
+        <w:t>network conditions</w:t>
+      </w:r>
+      <w:r>
+        <w:t xml:space="preserve"> for testing purposes</w:t>
+      </w:r>
+      <w:r>
+        <w:t xml:space="preserve">. There are a variety of pre-defined conditions, ranging from </w:t>
+      </w:r>
+      <w:r>
+        <w:rPr>
+          <w:i/>
+        </w:rPr>
+        <w:t>offline</w:t>
+      </w:r>
+      <w:r>
+        <w:t xml:space="preserve"> (no internet access) to </w:t>
+      </w:r>
+      <w:r>
+        <w:rPr>
+          <w:i/>
+        </w:rPr>
+        <w:t>WiFi</w:t>
+      </w:r>
+      <w:r>
+        <w:t xml:space="preserve"> (throughput of 30 Mbit/s). </w:t>
+      </w:r>
+      <w:r>
+        <w:t>Additionally, developers can specify their own network conditions.</w:t>
+      </w:r>
+    </w:p>
+    <w:p>
+      <w:r>
+        <w:t>There were four different settings of network quality used for the user tests, all of which are part of the pre-defined quality simulation settings in Google Chrome:</w:t>
+      </w:r>
+    </w:p>
+    <w:p>
+      <w:pPr>
+        <w:pStyle w:val="Listenabsatz"/>
+        <w:numPr>
+          <w:ilvl w:val="0"/>
+          <w:numId w:val="2"/>
+        </w:numPr>
+      </w:pPr>
+      <w:r>
+        <w:t>„GPRS“: 50 kbit/s throughput, 500 ms latency</w:t>
+      </w:r>
+    </w:p>
+    <w:p>
+      <w:pPr>
+        <w:pStyle w:val="Listenabsatz"/>
+        <w:numPr>
+          <w:ilvl w:val="0"/>
+          <w:numId w:val="2"/>
+        </w:numPr>
+      </w:pPr>
+      <w:r>
+        <w:t>„Regular 3G“: 750 kbit/s throughput, 100 ms latency</w:t>
+      </w:r>
+    </w:p>
+    <w:p>
+      <w:pPr>
+        <w:pStyle w:val="Listenabsatz"/>
+        <w:numPr>
+          <w:ilvl w:val="0"/>
+          <w:numId w:val="2"/>
+        </w:numPr>
+      </w:pPr>
+      <w:r>
+        <w:t>„Regular 4G“: 4 Mbit/s throughput, 20 ms latency</w:t>
+      </w:r>
+    </w:p>
+    <w:p>
+      <w:pPr>
+        <w:pStyle w:val="Listenabsatz"/>
+        <w:numPr>
+          <w:ilvl w:val="0"/>
+          <w:numId w:val="2"/>
+        </w:numPr>
+      </w:pPr>
+      <w:r>
+        <w:t>„WiFi“: up to 30 Mbit/s throughput, 2 ms latency</w:t>
+      </w:r>
+    </w:p>
+    <w:p>
+      <w:pPr>
+        <w:pStyle w:val="berschrift3"/>
+      </w:pPr>
+      <w:r>
         <w:lastRenderedPageBreak/>
-        <w:t>Google Chrome WebRTC internals</w:t>
-      </w:r>
-    </w:p>
-    <w:p>
-      <w:r>
-        <w:t>WebRTC internals</w:t>
-      </w:r>
-      <w:r>
-        <w:rPr>
-          <w:rStyle w:val="Funotenzeichen"/>
-        </w:rPr>
-        <w:footnoteReference w:id="12"/>
-      </w:r>
-      <w:r>
-        <w:t xml:space="preserve"> is a </w:t>
-      </w:r>
-      <w:r>
-        <w:t xml:space="preserve">tool built into Google Chrome, which </w:t>
-      </w:r>
-      <w:r>
-        <w:t xml:space="preserve">can be </w:t>
-      </w:r>
-      <w:r>
-        <w:t>accessed by typing „chrome://webrtc-internals“ into the browser bar.</w:t>
-      </w:r>
-      <w:r>
-        <w:t xml:space="preserve"> </w:t>
-      </w:r>
-      <w:r>
-        <w:t xml:space="preserve">It provides a variety of statistics about all opened WebRTC connections. </w:t>
-      </w:r>
-      <w:r>
-        <w:t xml:space="preserve">There are </w:t>
-      </w:r>
-      <w:r>
-        <w:t>comprehensive</w:t>
-      </w:r>
-      <w:r>
-        <w:t xml:space="preserve"> descriptions about the connection setup process and </w:t>
-      </w:r>
-      <w:r>
-        <w:t>all technical details, such as the applied video resolution and frame rate as well as automatically refreshing statistics about the number of sent and received bits and packets that were lost during the data transfer.</w:t>
-      </w:r>
-    </w:p>
-    <w:p>
-      <w:pPr>
-        <w:pStyle w:val="berschrift3"/>
-      </w:pPr>
-      <w:r>
-        <w:t>Google Chrome Deve</w:t>
-      </w:r>
-      <w:bookmarkStart w:id="84" w:name="_GoBack"/>
-      <w:bookmarkEnd w:id="84"/>
-      <w:r>
-        <w:t>loper Tools</w:t>
-      </w:r>
-    </w:p>
-    <w:p>
-      <w:r>
-        <w:t>Google Chrome offers another useful tool for developers, the aptly named „Developer Tools“</w:t>
-      </w:r>
-      <w:r>
-        <w:rPr>
-          <w:rStyle w:val="Funotenzeichen"/>
-        </w:rPr>
-        <w:footnoteReference w:id="13"/>
-      </w:r>
-      <w:r>
-        <w:t xml:space="preserve">. </w:t>
-      </w:r>
-      <w:r>
-        <w:t xml:space="preserve">They provide web developers with a set of debugging tools to examine web pages regarding the time they take to load and manipulate DOM elements without having to change the source code of the application. </w:t>
-      </w:r>
-      <w:r>
-        <w:t>One feature of the Developer Tools is network throttling, which simulates network conditions</w:t>
-      </w:r>
-      <w:r>
-        <w:t xml:space="preserve"> for testing purposes</w:t>
-      </w:r>
-      <w:r>
-        <w:t xml:space="preserve">. There are a variety of pre-defined conditions, ranging from </w:t>
-      </w:r>
-      <w:r>
-        <w:rPr>
-          <w:i/>
-        </w:rPr>
-        <w:t>offline</w:t>
-      </w:r>
-      <w:r>
-        <w:t xml:space="preserve"> (no internet access) to </w:t>
-      </w:r>
-      <w:r>
-        <w:rPr>
-          <w:i/>
-        </w:rPr>
+        <w:t>User tests</w:t>
+      </w:r>
+    </w:p>
+    <w:p>
+      <w:r>
+        <w:t xml:space="preserve">In addition to the statistical analysis of the application, a set of user tests was conducted. The users watched a recorded video of two people using the prototype application </w:t>
+      </w:r>
+      <w:r>
+        <w:t xml:space="preserve">to solve a problem together </w:t>
+      </w:r>
+      <w:r>
+        <w:t>under the previously described varying network conditions and video stream quality. Their task was to rate the degree to which the</w:t>
+      </w:r>
+      <w:r>
+        <w:t>y considered the</w:t>
+      </w:r>
+      <w:r>
+        <w:t xml:space="preserve"> application </w:t>
+      </w:r>
+      <w:r>
+        <w:t xml:space="preserve">to be </w:t>
+      </w:r>
+      <w:r>
+        <w:t>helpful</w:t>
+      </w:r>
+      <w:r>
+        <w:t xml:space="preserve"> in solving a problem</w:t>
+      </w:r>
+      <w:r>
+        <w:t>, ranging from 1 (not at all helpful) to 5 (very helpful).</w:t>
+      </w:r>
+      <w:r>
+        <w:t xml:space="preserve"> Nine people watched the video and, subsequently, filled in an online survey of their perception of the helpfulness of the application under the present conditions. In total, there were twelve videos of thirty seconds duration shown to each user.</w:t>
+      </w:r>
+    </w:p>
+    <w:p>
+      <w:pPr>
+        <w:pStyle w:val="berschrift2"/>
+      </w:pPr>
+      <w:r>
+        <w:t>Results</w:t>
+      </w:r>
+    </w:p>
+    <w:p>
+      <w:r>
+        <w:t xml:space="preserve">The results of the user tests are displayed in Table 2. Users rated the application as most helpful with a video resolution of 640 x 360 and under </w:t>
+      </w:r>
+      <w:r>
+        <w:t>„</w:t>
+      </w:r>
+      <w:r>
         <w:t>WiFi</w:t>
       </w:r>
       <w:r>
-        <w:t xml:space="preserve"> (throughput of 30 Mbit/s). </w:t>
-      </w:r>
-      <w:r>
-        <w:t>Additionally, developers can specify their own network conditions.</w:t>
-      </w:r>
-    </w:p>
-    <w:p>
-      <w:pPr>
-        <w:pStyle w:val="berschrift3"/>
-      </w:pPr>
-      <w:r>
-        <w:t>User tests</w:t>
-      </w:r>
-    </w:p>
-    <w:p>
-      <w:r>
-        <w:t>In addition to the statistical analysis of the application, a set of user tests was conducted. The users watched a recorded video of two people using the prototype application under the previously described varying network conditions and video stream quality. Their task was to rate the degree to which the</w:t>
-      </w:r>
-      <w:r>
-        <w:t>y considered the</w:t>
-      </w:r>
-      <w:r>
-        <w:t xml:space="preserve"> application </w:t>
-      </w:r>
-      <w:r>
-        <w:t xml:space="preserve">to be </w:t>
-      </w:r>
-      <w:r>
-        <w:t>helpful</w:t>
-      </w:r>
-      <w:r>
-        <w:t xml:space="preserve"> in solving a problem</w:t>
-      </w:r>
-      <w:r>
-        <w:t>, ranging from 1 (not at all helpful) to 5 (very helpful).</w:t>
-      </w:r>
-    </w:p>
-    <w:p>
-      <w:pPr>
-        <w:pStyle w:val="berschrift2"/>
-      </w:pPr>
-      <w:r>
-        <w:t>Results</w:t>
-      </w:r>
-    </w:p>
-    <w:p>
-      <w:r>
-        <w:t xml:space="preserve">The results of the user tests are displayed in Table 2. Users rated the application as most helpful with a video resolution of 640 x 360 and under </w:t>
-      </w:r>
-      <w:r>
-        <w:t>„</w:t>
-      </w:r>
-      <w:r>
-        <w:t>WiFi</w:t>
-      </w:r>
-      <w:r>
         <w:t>“</w:t>
       </w:r>
       <w:r>
@@ -12151,17 +12455,7 @@
         <w:t xml:space="preserve">helpful. Interesting to note is that </w:t>
       </w:r>
       <w:r>
-        <w:t xml:space="preserve">in the setting with the highest video resolution of 1280 x 720, users did not perceive the application to be as helpful as with smaller resolutions. The main reason for this </w:t>
-      </w:r>
-      <w:r>
-        <w:lastRenderedPageBreak/>
-        <w:t xml:space="preserve">were significant delays of up to two seconds </w:t>
-      </w:r>
-      <w:r>
-        <w:t xml:space="preserve">in the video stream </w:t>
-      </w:r>
-      <w:r>
-        <w:t>and subsequently, blurred images</w:t>
+        <w:t>in the setting with the highest video resolution of 1280 x 720, users did not perceive the application to be as helpful as with smaller resolutions. The main reason for this were significant delays of up to two seconds in the video stream and subsequently, blurred images</w:t>
       </w:r>
       <w:r>
         <w:t>. This was presumably caused by the amount of additional data necessary for the high video resulotion</w:t>
@@ -12243,14 +12537,27 @@
       <w:r>
         <w:t xml:space="preserve">Table </w:t>
       </w:r>
-      <w:fldSimple w:instr=" SEQ Table \* ARABIC ">
-        <w:r>
-          <w:rPr>
-            <w:noProof/>
-          </w:rPr>
-          <w:t>2</w:t>
-        </w:r>
-      </w:fldSimple>
+      <w:r>
+        <w:fldChar w:fldCharType="begin"/>
+      </w:r>
+      <w:r>
+        <w:instrText xml:space="preserve"> SEQ Table \* ARABIC </w:instrText>
+      </w:r>
+      <w:r>
+        <w:fldChar w:fldCharType="separate"/>
+      </w:r>
+      <w:r>
+        <w:rPr>
+          <w:noProof/>
+        </w:rPr>
+        <w:t>2</w:t>
+      </w:r>
+      <w:r>
+        <w:rPr>
+          <w:noProof/>
+        </w:rPr>
+        <w:fldChar w:fldCharType="end"/>
+      </w:r>
       <w:r>
         <w:t>: Average user helpfulness perception rating from the conducted user tests</w:t>
       </w:r>
@@ -12260,7 +12567,11 @@
         <w:t xml:space="preserve">In conclusion, it is recommended to use a video resolution of 640 x 360 pixels, as under this setting, users perceived the application to be most helpful in solving a problem together over a video stream. </w:t>
       </w:r>
       <w:r>
-        <w:t>As to be expected, the network quality should be as high as possible</w:t>
+        <w:t xml:space="preserve">As to be expected, the network quality should </w:t>
+      </w:r>
+      <w:r>
+        <w:lastRenderedPageBreak/>
+        <w:t>be as high as possible</w:t>
       </w:r>
       <w:r>
         <w:t>, but at least around 750 kb/s, as this setup received ratings of 4.0 or higher.</w:t>
@@ -12283,223 +12594,223 @@
       <w:pPr>
         <w:pStyle w:val="berschrift1"/>
       </w:pPr>
-      <w:bookmarkStart w:id="85" w:name="_Toc441850610"/>
+      <w:bookmarkStart w:id="84" w:name="_Toc441850610"/>
       <w:r>
         <w:lastRenderedPageBreak/>
         <w:t>Outlook</w:t>
       </w:r>
+      <w:bookmarkEnd w:id="84"/>
+    </w:p>
+    <w:p>
+      <w:r>
+        <w:t>For now</w:t>
+      </w:r>
+      <w:r>
+        <w:t>, the prototype application is not suitable for use in a production environment. Several improvements and extensions would be necessary in order to remove the current limitations of the prototype.</w:t>
+      </w:r>
+      <w:r>
+        <w:t xml:space="preserve"> A few suggestions for possible enhancements </w:t>
+      </w:r>
+      <w:r>
+        <w:t xml:space="preserve">are therefore </w:t>
+      </w:r>
+      <w:r>
+        <w:t>outlined in the following chapter.</w:t>
+      </w:r>
+    </w:p>
+    <w:p>
+      <w:pPr>
+        <w:pStyle w:val="berschrift2"/>
+      </w:pPr>
+      <w:bookmarkStart w:id="85" w:name="_Toc441850611"/>
+      <w:r>
+        <w:t>Screenshots</w:t>
+      </w:r>
       <w:bookmarkEnd w:id="85"/>
     </w:p>
     <w:p>
       <w:r>
-        <w:t>For now</w:t>
-      </w:r>
-      <w:r>
-        <w:t>, the prototype application is not suitable for use in a production environment. Several improvements and extensions would be necessary in order to remove the current limitations of the prototype.</w:t>
-      </w:r>
-      <w:r>
-        <w:t xml:space="preserve"> A few suggestions for possible enhancements </w:t>
-      </w:r>
-      <w:r>
-        <w:t xml:space="preserve">are therefore </w:t>
-      </w:r>
-      <w:r>
-        <w:t>outlined in the following chapter.</w:t>
+        <w:t xml:space="preserve">A simple, though useful improvement would be the option to save screenshots from the video chat session. Additionally, these screenshots could be also sent to the other </w:t>
+      </w:r>
+      <w:r>
+        <w:t xml:space="preserve">peer using </w:t>
+      </w:r>
+      <w:r>
+        <w:t>the web application.</w:t>
+      </w:r>
+      <w:r>
+        <w:t xml:space="preserve"> This functionality </w:t>
+      </w:r>
+      <w:r>
+        <w:t>could be used for the purpose of documentation or for easily assembling user guides for the repair of malfunctioning components.</w:t>
       </w:r>
     </w:p>
     <w:p>
       <w:pPr>
         <w:pStyle w:val="berschrift2"/>
       </w:pPr>
-      <w:bookmarkStart w:id="86" w:name="_Toc441850611"/>
-      <w:r>
-        <w:t>Screenshots</w:t>
+      <w:bookmarkStart w:id="86" w:name="_Toc441850612"/>
+      <w:r>
+        <w:t>User authentication</w:t>
       </w:r>
       <w:bookmarkEnd w:id="86"/>
     </w:p>
     <w:p>
       <w:r>
-        <w:t xml:space="preserve">A simple, though useful improvement would be the option to save screenshots from the video chat session. Additionally, these screenshots could be also sent to the other </w:t>
-      </w:r>
-      <w:r>
-        <w:t xml:space="preserve">peer using </w:t>
-      </w:r>
-      <w:r>
-        <w:t>the web application.</w:t>
-      </w:r>
-      <w:r>
-        <w:t xml:space="preserve"> This functionality </w:t>
-      </w:r>
-      <w:r>
-        <w:t>could be used for the purpose of documentation or for easily assembling user guides for the repair of malfunctioning components.</w:t>
+        <w:t xml:space="preserve">One substantial improvement to the application would be user authentication. </w:t>
+      </w:r>
+      <w:r>
+        <w:t xml:space="preserve">So far, users </w:t>
+      </w:r>
+      <w:r>
+        <w:t xml:space="preserve">have not been asked to </w:t>
+      </w:r>
+      <w:r>
+        <w:t xml:space="preserve">provide a password, anyone </w:t>
+      </w:r>
+      <w:r>
+        <w:t xml:space="preserve">was able to use </w:t>
+      </w:r>
+      <w:r>
+        <w:t xml:space="preserve">the application. While this is </w:t>
+      </w:r>
+      <w:r>
+        <w:t>satisfactory</w:t>
+      </w:r>
+      <w:r>
+        <w:t xml:space="preserve"> and in fact convenient during the development process, it is incongruous for live operation and raises </w:t>
+      </w:r>
+      <w:r>
+        <w:t xml:space="preserve">severe </w:t>
+      </w:r>
+      <w:r>
+        <w:t>security issues. One possibility to implement such a functionality without signif</w:t>
+      </w:r>
+      <w:r>
+        <w:t>i</w:t>
+      </w:r>
+      <w:r>
+        <w:t>cant effort would be to use OAuth</w:t>
+      </w:r>
+      <w:r>
+        <w:rPr>
+          <w:rStyle w:val="Funotenzeichen"/>
+        </w:rPr>
+        <w:footnoteReference w:id="13"/>
+      </w:r>
+      <w:r>
+        <w:t xml:space="preserve">, an open standard which </w:t>
+      </w:r>
+      <w:r>
+        <w:t>offers a secure authorization service that can be easily integrated into applications</w:t>
+      </w:r>
+      <w:r>
+        <w:t xml:space="preserve">. With OAuth, users do not have to create a new account for using the application, but can instead use an existing account from popular </w:t>
+      </w:r>
+      <w:r>
+        <w:t xml:space="preserve">web </w:t>
+      </w:r>
+      <w:r>
+        <w:t xml:space="preserve">sites like Facebook or Twitter </w:t>
+      </w:r>
+      <w:r>
+        <w:t xml:space="preserve">for authentication </w:t>
+      </w:r>
+      <w:r>
+        <w:t>without giving away personal information about themselves.</w:t>
       </w:r>
     </w:p>
     <w:p>
       <w:pPr>
         <w:pStyle w:val="berschrift2"/>
       </w:pPr>
-      <w:bookmarkStart w:id="87" w:name="_Toc441850612"/>
-      <w:r>
-        <w:t>User authentication</w:t>
+      <w:bookmarkStart w:id="87" w:name="_Toc441850613"/>
+      <w:r>
+        <w:t>E-m</w:t>
+      </w:r>
+      <w:r>
+        <w:t>ail invitations</w:t>
       </w:r>
       <w:bookmarkEnd w:id="87"/>
     </w:p>
     <w:p>
       <w:r>
-        <w:t xml:space="preserve">One substantial improvement to the application would be user authentication. </w:t>
-      </w:r>
-      <w:r>
-        <w:t xml:space="preserve">So far, users </w:t>
-      </w:r>
-      <w:r>
-        <w:t xml:space="preserve">have not been asked to </w:t>
-      </w:r>
-      <w:r>
-        <w:t xml:space="preserve">provide a password, anyone </w:t>
-      </w:r>
-      <w:r>
-        <w:t xml:space="preserve">was able to use </w:t>
-      </w:r>
-      <w:r>
-        <w:t xml:space="preserve">the application. While this is </w:t>
-      </w:r>
-      <w:r>
-        <w:t>satisfactory</w:t>
-      </w:r>
-      <w:r>
-        <w:t xml:space="preserve"> and in fact convenient during the development process, it is incongruous for live operation and raises </w:t>
-      </w:r>
-      <w:r>
-        <w:t xml:space="preserve">severe </w:t>
-      </w:r>
-      <w:r>
-        <w:t>security issues. One possibility to implement such a functionality without signif</w:t>
-      </w:r>
-      <w:r>
-        <w:t>i</w:t>
-      </w:r>
-      <w:r>
-        <w:t>cant effort would be to use OAuth</w:t>
-      </w:r>
-      <w:r>
-        <w:rPr>
-          <w:rStyle w:val="Funotenzeichen"/>
-        </w:rPr>
-        <w:footnoteReference w:id="14"/>
-      </w:r>
-      <w:r>
-        <w:t xml:space="preserve">, an open standard which </w:t>
-      </w:r>
-      <w:r>
-        <w:t>offers a secure authorization service that can be easily integrated into applications</w:t>
-      </w:r>
-      <w:r>
-        <w:t xml:space="preserve">. With OAuth, users do not have to create a new account for using the application, but can instead use an existing account from popular </w:t>
-      </w:r>
-      <w:r>
-        <w:t xml:space="preserve">web </w:t>
-      </w:r>
-      <w:r>
-        <w:t xml:space="preserve">sites like Facebook or Twitter </w:t>
-      </w:r>
-      <w:r>
-        <w:t xml:space="preserve">for authentication </w:t>
-      </w:r>
-      <w:r>
-        <w:t>without giving away personal information about themselves.</w:t>
+        <w:t>At present, users can only call other users via the web inter</w:t>
+      </w:r>
+      <w:r>
+        <w:t>f</w:t>
+      </w:r>
+      <w:r>
+        <w:t xml:space="preserve">ace. Consequently, the called user must have the web page opened in order to be notified about the incoming call. One useful extension would be the possibility to invite other users to a session by entering their e-mail address. </w:t>
+      </w:r>
+      <w:r>
+        <w:t>On the management server, it would be necessary to implement some logic to generate a session</w:t>
+      </w:r>
+      <w:r>
+        <w:t xml:space="preserve"> ID</w:t>
+      </w:r>
+      <w:r>
+        <w:t xml:space="preserve">, save it along with other meta data about the session and send an e-mail with a clickable link </w:t>
+      </w:r>
+      <w:r>
+        <w:t xml:space="preserve">to the invited user </w:t>
+      </w:r>
+      <w:r>
+        <w:t xml:space="preserve">that leads </w:t>
+      </w:r>
+      <w:r>
+        <w:t xml:space="preserve">them </w:t>
+      </w:r>
+      <w:r>
+        <w:t>directly to chat session on the web page.</w:t>
       </w:r>
     </w:p>
     <w:p>
       <w:pPr>
         <w:pStyle w:val="berschrift2"/>
       </w:pPr>
-      <w:bookmarkStart w:id="88" w:name="_Toc441850613"/>
-      <w:r>
-        <w:t>E-m</w:t>
-      </w:r>
-      <w:r>
-        <w:t>ail invitations</w:t>
-      </w:r>
-      <w:bookmarkEnd w:id="88"/>
-    </w:p>
-    <w:p>
-      <w:r>
-        <w:t>At present, users can only call other users via the web inter</w:t>
-      </w:r>
-      <w:r>
-        <w:t>f</w:t>
-      </w:r>
-      <w:r>
-        <w:t xml:space="preserve">ace. Consequently, the called user must have the web page opened in order to be notified about the incoming call. One useful extension would be the possibility to invite other users to a session by entering their e-mail address. </w:t>
-      </w:r>
-      <w:r>
-        <w:t>On the management server, it would be necessary to implement some logic to generate a session</w:t>
-      </w:r>
-      <w:r>
-        <w:t xml:space="preserve"> ID</w:t>
-      </w:r>
-      <w:r>
-        <w:t xml:space="preserve">, save it along with other meta data about the session and send an e-mail with a clickable link </w:t>
-      </w:r>
-      <w:r>
-        <w:t xml:space="preserve">to the invited user </w:t>
-      </w:r>
-      <w:r>
-        <w:t xml:space="preserve">that leads </w:t>
-      </w:r>
-      <w:r>
-        <w:t xml:space="preserve">them </w:t>
-      </w:r>
-      <w:r>
-        <w:t>directly to chat session on the web page.</w:t>
-      </w:r>
-    </w:p>
-    <w:p>
-      <w:pPr>
-        <w:pStyle w:val="berschrift2"/>
-      </w:pPr>
-      <w:bookmarkStart w:id="89" w:name="_Toc441850614"/>
+      <w:bookmarkStart w:id="88" w:name="_Toc441850614"/>
       <w:r>
         <w:lastRenderedPageBreak/>
         <w:t>Cross-platform application</w:t>
       </w:r>
+      <w:bookmarkEnd w:id="88"/>
+    </w:p>
+    <w:p>
+      <w:r>
+        <w:t>So f</w:t>
+      </w:r>
+      <w:r>
+        <w:t>ar, the prototype application has</w:t>
+      </w:r>
+      <w:r>
+        <w:t xml:space="preserve"> only </w:t>
+      </w:r>
+      <w:r>
+        <w:t xml:space="preserve">been </w:t>
+      </w:r>
+      <w:r>
+        <w:t>working in web browsers. While this offers flexibility, it would be useful to have a native app, especially for smartphones. Native app development, however, brings the disadvantage of having to implement the same application logic on multiple platforms. An economic solution to this problem would be the development of a cross-platform app, with a framework</w:t>
+      </w:r>
+      <w:r>
+        <w:t xml:space="preserve"> such as</w:t>
+      </w:r>
+      <w:r>
+        <w:t xml:space="preserve"> Apache Cordova.</w:t>
+      </w:r>
+    </w:p>
+    <w:p>
+      <w:pPr>
+        <w:pStyle w:val="berschrift2"/>
+      </w:pPr>
+      <w:bookmarkStart w:id="89" w:name="_Toc441850615"/>
+      <w:r>
+        <w:t>Sessions with more than two users</w:t>
+      </w:r>
       <w:bookmarkEnd w:id="89"/>
     </w:p>
     <w:p>
       <w:r>
-        <w:t>So f</w:t>
-      </w:r>
-      <w:r>
-        <w:t>ar, the prototype application has</w:t>
-      </w:r>
-      <w:r>
-        <w:t xml:space="preserve"> only </w:t>
-      </w:r>
-      <w:r>
-        <w:t xml:space="preserve">been </w:t>
-      </w:r>
-      <w:r>
-        <w:t>working in web browsers. While this offers flexibility, it would be useful to have a native app, especially for smartphones. Native app development, however, brings the disadvantage of having to implement the same application logic on multiple platforms. An economic solution to this problem would be the development of a cross-platform app, with a framework</w:t>
-      </w:r>
-      <w:r>
-        <w:t xml:space="preserve"> such as</w:t>
-      </w:r>
-      <w:r>
-        <w:t xml:space="preserve"> Apache Cordova.</w:t>
-      </w:r>
-    </w:p>
-    <w:p>
-      <w:pPr>
-        <w:pStyle w:val="berschrift2"/>
-      </w:pPr>
-      <w:bookmarkStart w:id="90" w:name="_Toc441850615"/>
-      <w:r>
-        <w:t>Sessions with more than two users</w:t>
-      </w:r>
-      <w:bookmarkEnd w:id="90"/>
-    </w:p>
-    <w:p>
-      <w:r>
         <w:t xml:space="preserve">While there can technically be an infinite number of chats running simultaneously, the number of conversational partners per chat is limited to two. This is due to the fact that WebRTC does not natively support multi-user chats. </w:t>
       </w:r>
       <w:r>
@@ -12518,7 +12829,7 @@
         <w:rPr>
           <w:rStyle w:val="Funotenzeichen"/>
         </w:rPr>
-        <w:footnoteReference w:id="15"/>
+        <w:footnoteReference w:id="14"/>
       </w:r>
       <w:r>
         <w:t xml:space="preserve"> that performs this task. However, </w:t>
@@ -12545,14 +12856,14 @@
       <w:pPr>
         <w:pStyle w:val="berschrift1"/>
       </w:pPr>
-      <w:bookmarkStart w:id="91" w:name="_Toc438987640"/>
-      <w:bookmarkStart w:id="92" w:name="_Toc441850616"/>
+      <w:bookmarkStart w:id="90" w:name="_Toc438987640"/>
+      <w:bookmarkStart w:id="91" w:name="_Toc441850616"/>
       <w:r>
         <w:lastRenderedPageBreak/>
         <w:t>Conclusion</w:t>
       </w:r>
+      <w:bookmarkEnd w:id="90"/>
       <w:bookmarkEnd w:id="91"/>
-      <w:bookmarkEnd w:id="92"/>
     </w:p>
     <w:p>
       <w:r>
@@ -12686,14 +12997,27 @@
       <w:r>
         <w:t xml:space="preserve">Figure </w:t>
       </w:r>
-      <w:fldSimple w:instr=" SEQ Figure \* ARABIC ">
-        <w:r>
-          <w:rPr>
-            <w:noProof/>
-          </w:rPr>
-          <w:t>8</w:t>
-        </w:r>
-      </w:fldSimple>
+      <w:r>
+        <w:fldChar w:fldCharType="begin"/>
+      </w:r>
+      <w:r>
+        <w:instrText xml:space="preserve"> SEQ Figure \* ARABIC </w:instrText>
+      </w:r>
+      <w:r>
+        <w:fldChar w:fldCharType="separate"/>
+      </w:r>
+      <w:r>
+        <w:rPr>
+          <w:noProof/>
+        </w:rPr>
+        <w:t>8</w:t>
+      </w:r>
+      <w:r>
+        <w:rPr>
+          <w:noProof/>
+        </w:rPr>
+        <w:fldChar w:fldCharType="end"/>
+      </w:r>
       <w:r>
         <w:t>: Expected number of WebRTC capable devices until 2019</w:t>
       </w:r>
@@ -12701,8 +13025,15 @@
         <w:rPr>
           <w:rStyle w:val="Funotenzeichen"/>
         </w:rPr>
-        <w:footnoteReference w:id="16"/>
-      </w:r>
+        <w:footnoteReference w:id="15"/>
+      </w:r>
+    </w:p>
+    <w:p>
+      <w:r>
+        <w:t>This thesis shows that WebRTC technology can be used for remote support applications.</w:t>
+      </w:r>
+      <w:bookmarkStart w:id="92" w:name="_GoBack"/>
+      <w:bookmarkEnd w:id="92"/>
     </w:p>
     <w:p>
       <w:pPr>
@@ -14108,6 +14439,21 @@
         <w:spacing w:line="276" w:lineRule="auto"/>
       </w:pPr>
       <w:r>
+        <w:t>WLAN</w:t>
+      </w:r>
+      <w:r>
+        <w:tab/>
+      </w:r>
+      <w:r>
+        <w:tab/>
+        <w:t>Wireless Local Area Network</w:t>
+      </w:r>
+    </w:p>
+    <w:p>
+      <w:pPr>
+        <w:spacing w:line="276" w:lineRule="auto"/>
+      </w:pPr>
+      <w:r>
         <w:t>XML</w:t>
       </w:r>
       <w:r>
@@ -14117,11 +14463,6 @@
         <w:tab/>
         <w:t>Extensible Markup Language</w:t>
       </w:r>
-    </w:p>
-    <w:p>
-      <w:pPr>
-        <w:spacing w:line="276" w:lineRule="auto"/>
-      </w:pPr>
       <w:r>
         <w:br w:type="page"/>
       </w:r>
@@ -14875,15 +15216,7 @@
         <w:t xml:space="preserve">, </w:t>
       </w:r>
       <w:r>
-        <w:t xml:space="preserve">1st </w:t>
-      </w:r>
-      <w:proofErr w:type="gramStart"/>
-      <w:r>
-        <w:t>edn.,</w:t>
-      </w:r>
-      <w:proofErr w:type="gramEnd"/>
-      <w:r>
-        <w:t xml:space="preserve"> </w:t>
+        <w:t xml:space="preserve">1st edn., </w:t>
       </w:r>
       <w:r>
         <w:t>O’Reilly</w:t>
@@ -15251,7 +15584,7 @@
         <w:noProof/>
         <w:lang w:val="de-DE"/>
       </w:rPr>
-      <w:t>41</w:t>
+      <w:t>46</w:t>
     </w:r>
     <w:r>
       <w:fldChar w:fldCharType="end"/>
@@ -15601,7 +15934,7 @@
           <w:rPr>
             <w:rStyle w:val="Hyperlink"/>
           </w:rPr>
-          <w:t>https://webrtc.org/reference/webrtc-internals/</w:t>
+          <w:t>https://developer.chrome.com/devtools</w:t>
         </w:r>
       </w:hyperlink>
       <w:r>
@@ -15628,7 +15961,7 @@
           <w:rPr>
             <w:rStyle w:val="Hyperlink"/>
           </w:rPr>
-          <w:t>https://developer.chrome.com/devtools</w:t>
+          <w:t>http://oauth.net/</w:t>
         </w:r>
       </w:hyperlink>
       <w:r>
@@ -15655,7 +15988,7 @@
           <w:rPr>
             <w:rStyle w:val="Hyperlink"/>
           </w:rPr>
-          <w:t>http://oauth.net/</w:t>
+          <w:t>https://github.com/meetecho/janus-gateway</w:t>
         </w:r>
       </w:hyperlink>
       <w:r>
@@ -15678,33 +16011,6 @@
         <w:t xml:space="preserve"> </w:t>
       </w:r>
       <w:hyperlink r:id="rId15" w:history="1">
-        <w:r>
-          <w:rPr>
-            <w:rStyle w:val="Hyperlink"/>
-          </w:rPr>
-          <w:t>https://github.com/meetecho/janus-gateway</w:t>
-        </w:r>
-      </w:hyperlink>
-      <w:r>
-        <w:t xml:space="preserve"> </w:t>
-      </w:r>
-    </w:p>
-  </w:footnote>
-  <w:footnote w:id="16">
-    <w:p>
-      <w:pPr>
-        <w:pStyle w:val="Funotentext"/>
-      </w:pPr>
-      <w:r>
-        <w:rPr>
-          <w:rStyle w:val="Funotenzeichen"/>
-        </w:rPr>
-        <w:footnoteRef/>
-      </w:r>
-      <w:r>
-        <w:t xml:space="preserve"> </w:t>
-      </w:r>
-      <w:hyperlink r:id="rId16" w:history="1">
         <w:r>
           <w:rPr>
             <w:rStyle w:val="Hyperlink"/>
@@ -15831,8 +16137,240 @@
       </w:pPr>
     </w:lvl>
   </w:abstractNum>
+  <w:abstractNum w:abstractNumId="1">
+    <w:nsid w:val="4C5E6954"/>
+    <w:multiLevelType w:val="hybridMultilevel"/>
+    <w:tmpl w:val="F2D2F0D4"/>
+    <w:lvl w:ilvl="0" w:tplc="0C070001">
+      <w:start w:val="1"/>
+      <w:numFmt w:val="bullet"/>
+      <w:lvlText w:val=""/>
+      <w:lvlJc w:val="left"/>
+      <w:pPr>
+        <w:ind w:left="720" w:hanging="360"/>
+      </w:pPr>
+      <w:rPr>
+        <w:rFonts w:ascii="Symbol" w:hAnsi="Symbol" w:hint="default"/>
+      </w:rPr>
+    </w:lvl>
+    <w:lvl w:ilvl="1" w:tplc="0C070003" w:tentative="1">
+      <w:start w:val="1"/>
+      <w:numFmt w:val="bullet"/>
+      <w:lvlText w:val="o"/>
+      <w:lvlJc w:val="left"/>
+      <w:pPr>
+        <w:ind w:left="1440" w:hanging="360"/>
+      </w:pPr>
+      <w:rPr>
+        <w:rFonts w:ascii="Courier New" w:hAnsi="Courier New" w:cs="Courier New" w:hint="default"/>
+      </w:rPr>
+    </w:lvl>
+    <w:lvl w:ilvl="2" w:tplc="0C070005" w:tentative="1">
+      <w:start w:val="1"/>
+      <w:numFmt w:val="bullet"/>
+      <w:lvlText w:val=""/>
+      <w:lvlJc w:val="left"/>
+      <w:pPr>
+        <w:ind w:left="2160" w:hanging="360"/>
+      </w:pPr>
+      <w:rPr>
+        <w:rFonts w:ascii="Wingdings" w:hAnsi="Wingdings" w:hint="default"/>
+      </w:rPr>
+    </w:lvl>
+    <w:lvl w:ilvl="3" w:tplc="0C070001" w:tentative="1">
+      <w:start w:val="1"/>
+      <w:numFmt w:val="bullet"/>
+      <w:lvlText w:val=""/>
+      <w:lvlJc w:val="left"/>
+      <w:pPr>
+        <w:ind w:left="2880" w:hanging="360"/>
+      </w:pPr>
+      <w:rPr>
+        <w:rFonts w:ascii="Symbol" w:hAnsi="Symbol" w:hint="default"/>
+      </w:rPr>
+    </w:lvl>
+    <w:lvl w:ilvl="4" w:tplc="0C070003" w:tentative="1">
+      <w:start w:val="1"/>
+      <w:numFmt w:val="bullet"/>
+      <w:lvlText w:val="o"/>
+      <w:lvlJc w:val="left"/>
+      <w:pPr>
+        <w:ind w:left="3600" w:hanging="360"/>
+      </w:pPr>
+      <w:rPr>
+        <w:rFonts w:ascii="Courier New" w:hAnsi="Courier New" w:cs="Courier New" w:hint="default"/>
+      </w:rPr>
+    </w:lvl>
+    <w:lvl w:ilvl="5" w:tplc="0C070005" w:tentative="1">
+      <w:start w:val="1"/>
+      <w:numFmt w:val="bullet"/>
+      <w:lvlText w:val=""/>
+      <w:lvlJc w:val="left"/>
+      <w:pPr>
+        <w:ind w:left="4320" w:hanging="360"/>
+      </w:pPr>
+      <w:rPr>
+        <w:rFonts w:ascii="Wingdings" w:hAnsi="Wingdings" w:hint="default"/>
+      </w:rPr>
+    </w:lvl>
+    <w:lvl w:ilvl="6" w:tplc="0C070001" w:tentative="1">
+      <w:start w:val="1"/>
+      <w:numFmt w:val="bullet"/>
+      <w:lvlText w:val=""/>
+      <w:lvlJc w:val="left"/>
+      <w:pPr>
+        <w:ind w:left="5040" w:hanging="360"/>
+      </w:pPr>
+      <w:rPr>
+        <w:rFonts w:ascii="Symbol" w:hAnsi="Symbol" w:hint="default"/>
+      </w:rPr>
+    </w:lvl>
+    <w:lvl w:ilvl="7" w:tplc="0C070003" w:tentative="1">
+      <w:start w:val="1"/>
+      <w:numFmt w:val="bullet"/>
+      <w:lvlText w:val="o"/>
+      <w:lvlJc w:val="left"/>
+      <w:pPr>
+        <w:ind w:left="5760" w:hanging="360"/>
+      </w:pPr>
+      <w:rPr>
+        <w:rFonts w:ascii="Courier New" w:hAnsi="Courier New" w:cs="Courier New" w:hint="default"/>
+      </w:rPr>
+    </w:lvl>
+    <w:lvl w:ilvl="8" w:tplc="0C070005" w:tentative="1">
+      <w:start w:val="1"/>
+      <w:numFmt w:val="bullet"/>
+      <w:lvlText w:val=""/>
+      <w:lvlJc w:val="left"/>
+      <w:pPr>
+        <w:ind w:left="6480" w:hanging="360"/>
+      </w:pPr>
+      <w:rPr>
+        <w:rFonts w:ascii="Wingdings" w:hAnsi="Wingdings" w:hint="default"/>
+      </w:rPr>
+    </w:lvl>
+  </w:abstractNum>
+  <w:abstractNum w:abstractNumId="2">
+    <w:nsid w:val="5EC91107"/>
+    <w:multiLevelType w:val="hybridMultilevel"/>
+    <w:tmpl w:val="DE086736"/>
+    <w:lvl w:ilvl="0" w:tplc="0C070001">
+      <w:start w:val="1"/>
+      <w:numFmt w:val="bullet"/>
+      <w:lvlText w:val=""/>
+      <w:lvlJc w:val="left"/>
+      <w:pPr>
+        <w:ind w:left="720" w:hanging="360"/>
+      </w:pPr>
+      <w:rPr>
+        <w:rFonts w:ascii="Symbol" w:hAnsi="Symbol" w:hint="default"/>
+      </w:rPr>
+    </w:lvl>
+    <w:lvl w:ilvl="1" w:tplc="0C070003" w:tentative="1">
+      <w:start w:val="1"/>
+      <w:numFmt w:val="bullet"/>
+      <w:lvlText w:val="o"/>
+      <w:lvlJc w:val="left"/>
+      <w:pPr>
+        <w:ind w:left="1440" w:hanging="360"/>
+      </w:pPr>
+      <w:rPr>
+        <w:rFonts w:ascii="Courier New" w:hAnsi="Courier New" w:cs="Courier New" w:hint="default"/>
+      </w:rPr>
+    </w:lvl>
+    <w:lvl w:ilvl="2" w:tplc="0C070005" w:tentative="1">
+      <w:start w:val="1"/>
+      <w:numFmt w:val="bullet"/>
+      <w:lvlText w:val=""/>
+      <w:lvlJc w:val="left"/>
+      <w:pPr>
+        <w:ind w:left="2160" w:hanging="360"/>
+      </w:pPr>
+      <w:rPr>
+        <w:rFonts w:ascii="Wingdings" w:hAnsi="Wingdings" w:hint="default"/>
+      </w:rPr>
+    </w:lvl>
+    <w:lvl w:ilvl="3" w:tplc="0C070001" w:tentative="1">
+      <w:start w:val="1"/>
+      <w:numFmt w:val="bullet"/>
+      <w:lvlText w:val=""/>
+      <w:lvlJc w:val="left"/>
+      <w:pPr>
+        <w:ind w:left="2880" w:hanging="360"/>
+      </w:pPr>
+      <w:rPr>
+        <w:rFonts w:ascii="Symbol" w:hAnsi="Symbol" w:hint="default"/>
+      </w:rPr>
+    </w:lvl>
+    <w:lvl w:ilvl="4" w:tplc="0C070003" w:tentative="1">
+      <w:start w:val="1"/>
+      <w:numFmt w:val="bullet"/>
+      <w:lvlText w:val="o"/>
+      <w:lvlJc w:val="left"/>
+      <w:pPr>
+        <w:ind w:left="3600" w:hanging="360"/>
+      </w:pPr>
+      <w:rPr>
+        <w:rFonts w:ascii="Courier New" w:hAnsi="Courier New" w:cs="Courier New" w:hint="default"/>
+      </w:rPr>
+    </w:lvl>
+    <w:lvl w:ilvl="5" w:tplc="0C070005" w:tentative="1">
+      <w:start w:val="1"/>
+      <w:numFmt w:val="bullet"/>
+      <w:lvlText w:val=""/>
+      <w:lvlJc w:val="left"/>
+      <w:pPr>
+        <w:ind w:left="4320" w:hanging="360"/>
+      </w:pPr>
+      <w:rPr>
+        <w:rFonts w:ascii="Wingdings" w:hAnsi="Wingdings" w:hint="default"/>
+      </w:rPr>
+    </w:lvl>
+    <w:lvl w:ilvl="6" w:tplc="0C070001" w:tentative="1">
+      <w:start w:val="1"/>
+      <w:numFmt w:val="bullet"/>
+      <w:lvlText w:val=""/>
+      <w:lvlJc w:val="left"/>
+      <w:pPr>
+        <w:ind w:left="5040" w:hanging="360"/>
+      </w:pPr>
+      <w:rPr>
+        <w:rFonts w:ascii="Symbol" w:hAnsi="Symbol" w:hint="default"/>
+      </w:rPr>
+    </w:lvl>
+    <w:lvl w:ilvl="7" w:tplc="0C070003" w:tentative="1">
+      <w:start w:val="1"/>
+      <w:numFmt w:val="bullet"/>
+      <w:lvlText w:val="o"/>
+      <w:lvlJc w:val="left"/>
+      <w:pPr>
+        <w:ind w:left="5760" w:hanging="360"/>
+      </w:pPr>
+      <w:rPr>
+        <w:rFonts w:ascii="Courier New" w:hAnsi="Courier New" w:cs="Courier New" w:hint="default"/>
+      </w:rPr>
+    </w:lvl>
+    <w:lvl w:ilvl="8" w:tplc="0C070005" w:tentative="1">
+      <w:start w:val="1"/>
+      <w:numFmt w:val="bullet"/>
+      <w:lvlText w:val=""/>
+      <w:lvlJc w:val="left"/>
+      <w:pPr>
+        <w:ind w:left="6480" w:hanging="360"/>
+      </w:pPr>
+      <w:rPr>
+        <w:rFonts w:ascii="Wingdings" w:hAnsi="Wingdings" w:hint="default"/>
+      </w:rPr>
+    </w:lvl>
+  </w:abstractNum>
   <w:num w:numId="1">
     <w:abstractNumId w:val="0"/>
+  </w:num>
+  <w:num w:numId="2">
+    <w:abstractNumId w:val="1"/>
+  </w:num>
+  <w:num w:numId="3">
+    <w:abstractNumId w:val="2"/>
   </w:num>
 </w:numbering>
 </file>
@@ -16743,6 +17281,17 @@
       <w:u w:val="single"/>
     </w:rPr>
   </w:style>
+  <w:style w:type="paragraph" w:styleId="Listenabsatz">
+    <w:name w:val="List Paragraph"/>
+    <w:basedOn w:val="Standard"/>
+    <w:uiPriority w:val="34"/>
+    <w:qFormat/>
+    <w:rsid w:val="000B5B68"/>
+    <w:pPr>
+      <w:ind w:left="720"/>
+      <w:contextualSpacing/>
+    </w:pPr>
+  </w:style>
 </w:styles>
 </file>
 
@@ -17652,6 +18201,17 @@
       <w:u w:val="single"/>
     </w:rPr>
   </w:style>
+  <w:style w:type="paragraph" w:styleId="Listenabsatz">
+    <w:name w:val="List Paragraph"/>
+    <w:basedOn w:val="Standard"/>
+    <w:uiPriority w:val="34"/>
+    <w:qFormat/>
+    <w:rsid w:val="000B5B68"/>
+    <w:pPr>
+      <w:ind w:left="720"/>
+      <w:contextualSpacing/>
+    </w:pPr>
+  </w:style>
 </w:styles>
 </file>
 
@@ -17945,7 +18505,7 @@
 </file>
 
 <file path=customXml/itemProps1.xml><?xml version="1.0" encoding="utf-8"?>
-<ds:datastoreItem xmlns:ds="http://schemas.openxmlformats.org/officeDocument/2006/customXml" ds:itemID="{17D55DA3-95D0-4F33-8837-C76CD9D4F965}">
+<ds:datastoreItem xmlns:ds="http://schemas.openxmlformats.org/officeDocument/2006/customXml" ds:itemID="{A61B4FAD-12B6-456C-815C-527E278E79E1}">
   <ds:schemaRefs>
     <ds:schemaRef ds:uri="http://schemas.openxmlformats.org/officeDocument/2006/bibliography"/>
   </ds:schemaRefs>

</xml_diff>